<commit_message>
Correciones a la memoria y avance en algunos apartados
</commit_message>
<xml_diff>
--- a/TFM_RaulNunezGarcia.docx
+++ b/TFM_RaulNunezGarcia.docx
@@ -85,22 +85,15 @@
           <w:sz w:val="32"/>
           <w:szCs w:val="32"/>
         </w:rPr>
-        <w:t xml:space="preserve">Trabajo de Fin de </w:t>
-      </w:r>
-      <w:r>
+        <w:t>Trabajo de Fin de Máster</w:t>
+      </w:r>
+    </w:p>
+    <w:p>
+      <w:pPr>
         <w:rPr>
           <w:sz w:val="32"/>
           <w:szCs w:val="32"/>
         </w:rPr>
-        <w:t>Máster</w:t>
-      </w:r>
-    </w:p>
-    <w:p>
-      <w:pPr>
-        <w:rPr>
-          <w:sz w:val="32"/>
-          <w:szCs w:val="32"/>
-        </w:rPr>
       </w:pPr>
     </w:p>
     <w:p>
@@ -175,14 +168,7 @@
           <w:sz w:val="28"/>
           <w:szCs w:val="28"/>
         </w:rPr>
-        <w:t xml:space="preserve">Autor: </w:t>
-      </w:r>
-      <w:r>
-        <w:rPr>
-          <w:sz w:val="28"/>
-          <w:szCs w:val="28"/>
-        </w:rPr>
-        <w:t>Raúl Núñez García</w:t>
+        <w:t>Autor: Raúl Núñez García</w:t>
       </w:r>
     </w:p>
     <w:p>
@@ -265,14 +251,7 @@
           <w:szCs w:val="40"/>
         </w:rPr>
         <w:lastRenderedPageBreak/>
-        <w:t>Julio 202</w:t>
-      </w:r>
-      <w:r>
-        <w:rPr>
-          <w:sz w:val="40"/>
-          <w:szCs w:val="40"/>
-        </w:rPr>
-        <w:t>4</w:t>
+        <w:t>Julio 2024</w:t>
       </w:r>
     </w:p>
     <w:p>
@@ -376,16 +355,7 @@
                 <w:sz w:val="32"/>
                 <w:szCs w:val="32"/>
               </w:rPr>
-              <w:t>Escuela de Ingenierías I</w:t>
-            </w:r>
-            <w:r>
-              <w:rPr>
-                <w:b/>
-                <w:bCs/>
-                <w:sz w:val="32"/>
-                <w:szCs w:val="32"/>
-              </w:rPr>
-              <w:t>ndustrial, Informática y Aeroespacial</w:t>
+              <w:t>Escuela de Ingenierías Industrial, Informática y Aeroespacial</w:t>
             </w:r>
           </w:p>
           <w:p>
@@ -427,16 +397,7 @@
                 <w:sz w:val="32"/>
                 <w:szCs w:val="32"/>
               </w:rPr>
-              <w:t xml:space="preserve">Trabajo de Fin de </w:t>
-            </w:r>
-            <w:r>
-              <w:rPr>
-                <w:b/>
-                <w:bCs/>
-                <w:sz w:val="32"/>
-                <w:szCs w:val="32"/>
-              </w:rPr>
-              <w:t>Máster</w:t>
+              <w:t>Trabajo de Fin de Máster</w:t>
             </w:r>
           </w:p>
         </w:tc>
@@ -583,22 +544,10 @@
                 <w:sz w:val="28"/>
                 <w:szCs w:val="28"/>
               </w:rPr>
-              <w:t xml:space="preserve"> </w:t>
+              <w:t xml:space="preserve"> j</w:t>
             </w:r>
             <w:r>
-              <w:rPr>
-                <w:b/>
-                <w:bCs/>
-                <w:sz w:val="28"/>
-                <w:szCs w:val="28"/>
-              </w:rPr>
-              <w:t>j</w:t>
-            </w:r>
-            <w:r>
-              <w:t>ulio 202</w:t>
-            </w:r>
-            <w:r>
-              <w:t>4</w:t>
+              <w:t>ulio 2024</w:t>
             </w:r>
           </w:p>
         </w:tc>
@@ -778,23 +727,13 @@
                 <w:lang w:val="es-ES"/>
               </w:rPr>
             </w:pPr>
-            <w:proofErr w:type="spellStart"/>
             <w:r>
               <w:rPr>
                 <w:b/>
                 <w:bCs/>
                 <w:lang w:val="es-ES"/>
               </w:rPr>
-              <w:t>VºBº</w:t>
-            </w:r>
-            <w:proofErr w:type="spellEnd"/>
-            <w:r>
-              <w:rPr>
-                <w:b/>
-                <w:bCs/>
-                <w:lang w:val="es-ES"/>
-              </w:rPr>
-              <w:t xml:space="preserve"> Tutor:</w:t>
+              <w:t>VºBº Tutor:</w:t>
             </w:r>
           </w:p>
         </w:tc>
@@ -819,23 +758,13 @@
                 <w:lang w:val="es-ES"/>
               </w:rPr>
             </w:pPr>
-            <w:proofErr w:type="spellStart"/>
             <w:r>
               <w:rPr>
                 <w:b/>
                 <w:bCs/>
                 <w:lang w:val="es-ES"/>
               </w:rPr>
-              <w:t>VºBº</w:t>
-            </w:r>
-            <w:proofErr w:type="spellEnd"/>
-            <w:r>
-              <w:rPr>
-                <w:b/>
-                <w:bCs/>
-                <w:lang w:val="es-ES"/>
-              </w:rPr>
-              <w:t xml:space="preserve"> Cotutor:</w:t>
+              <w:t>VºBº Cotutor:</w:t>
             </w:r>
           </w:p>
         </w:tc>
@@ -929,19 +858,7 @@
         <w:rPr>
           <w:lang w:val="en-US" w:bidi="en-US"/>
         </w:rPr>
-        <w:t xml:space="preserve">In this </w:t>
-      </w:r>
-      <w:r>
-        <w:rPr>
-          <w:lang w:val="en-US" w:bidi="en-US"/>
-        </w:rPr>
-        <w:t>Master Thesis</w:t>
-      </w:r>
-      <w:r>
-        <w:rPr>
-          <w:lang w:val="en-US" w:bidi="en-US"/>
-        </w:rPr>
-        <w:t xml:space="preserve"> Project </w:t>
+        <w:t xml:space="preserve">In this Master Thesis Project </w:t>
       </w:r>
     </w:p>
     <w:p>
@@ -4855,11 +4772,13 @@
         <w:jc w:val="both"/>
         <w:rPr>
           <w:rFonts w:ascii="Trebuchet MS" w:hAnsi="Trebuchet MS"/>
+          <w:lang w:val="en-US"/>
         </w:rPr>
       </w:pPr>
       <w:r>
         <w:rPr>
           <w:rFonts w:ascii="Trebuchet MS" w:hAnsi="Trebuchet MS"/>
+          <w:lang w:val="en-US"/>
         </w:rPr>
         <w:t>Android</w:t>
       </w:r>
@@ -4871,11 +4790,13 @@
         <w:jc w:val="both"/>
         <w:rPr>
           <w:rFonts w:ascii="Trebuchet MS" w:hAnsi="Trebuchet MS"/>
+          <w:lang w:val="en-US"/>
         </w:rPr>
       </w:pPr>
       <w:r>
         <w:rPr>
           <w:rFonts w:ascii="Trebuchet MS" w:hAnsi="Trebuchet MS"/>
+          <w:lang w:val="en-US"/>
         </w:rPr>
         <w:t>Troyano</w:t>
       </w:r>
@@ -4887,16 +4808,16 @@
         <w:jc w:val="both"/>
         <w:rPr>
           <w:rFonts w:ascii="Trebuchet MS" w:hAnsi="Trebuchet MS"/>
-        </w:rPr>
-      </w:pPr>
-      <w:proofErr w:type="spellStart"/>
+          <w:lang w:val="en-US"/>
+        </w:rPr>
+      </w:pPr>
       <w:r>
         <w:rPr>
           <w:rFonts w:ascii="Trebuchet MS" w:hAnsi="Trebuchet MS"/>
+          <w:lang w:val="en-US"/>
         </w:rPr>
         <w:t>Infostealer</w:t>
       </w:r>
-      <w:proofErr w:type="spellEnd"/>
     </w:p>
     <w:p>
       <w:pPr>
@@ -4905,16 +4826,16 @@
         <w:jc w:val="both"/>
         <w:rPr>
           <w:rFonts w:ascii="Trebuchet MS" w:hAnsi="Trebuchet MS"/>
-        </w:rPr>
-      </w:pPr>
-      <w:proofErr w:type="spellStart"/>
+          <w:lang w:val="en-US"/>
+        </w:rPr>
+      </w:pPr>
       <w:r>
         <w:rPr>
           <w:rFonts w:ascii="Trebuchet MS" w:hAnsi="Trebuchet MS"/>
+          <w:lang w:val="en-US"/>
         </w:rPr>
         <w:t>Dalvik</w:t>
       </w:r>
-      <w:proofErr w:type="spellEnd"/>
     </w:p>
     <w:p>
       <w:pPr>
@@ -4923,11 +4844,13 @@
         <w:jc w:val="both"/>
         <w:rPr>
           <w:rFonts w:ascii="Trebuchet MS" w:hAnsi="Trebuchet MS"/>
+          <w:lang w:val="en-US"/>
         </w:rPr>
       </w:pPr>
       <w:r>
         <w:rPr>
           <w:rFonts w:ascii="Trebuchet MS" w:hAnsi="Trebuchet MS"/>
+          <w:lang w:val="en-US"/>
         </w:rPr>
         <w:t>APT</w:t>
       </w:r>
@@ -4939,11 +4862,13 @@
         <w:jc w:val="both"/>
         <w:rPr>
           <w:rFonts w:ascii="Trebuchet MS" w:hAnsi="Trebuchet MS"/>
+          <w:lang w:val="en-US"/>
         </w:rPr>
       </w:pPr>
       <w:r>
         <w:rPr>
           <w:rFonts w:ascii="Trebuchet MS" w:hAnsi="Trebuchet MS"/>
+          <w:lang w:val="en-US"/>
         </w:rPr>
         <w:t>FRIDA</w:t>
       </w:r>
@@ -4957,14 +4882,12 @@
           <w:rFonts w:ascii="Trebuchet MS" w:hAnsi="Trebuchet MS"/>
         </w:rPr>
       </w:pPr>
-      <w:proofErr w:type="spellStart"/>
       <w:r>
         <w:rPr>
           <w:rFonts w:ascii="Trebuchet MS" w:hAnsi="Trebuchet MS"/>
         </w:rPr>
         <w:t>Ghidra</w:t>
       </w:r>
-      <w:proofErr w:type="spellEnd"/>
     </w:p>
     <w:p>
       <w:pPr>
@@ -4991,14 +4914,12 @@
           <w:rFonts w:ascii="Trebuchet MS" w:hAnsi="Trebuchet MS"/>
         </w:rPr>
       </w:pPr>
-      <w:proofErr w:type="spellStart"/>
       <w:r>
         <w:rPr>
           <w:rFonts w:ascii="Trebuchet MS" w:hAnsi="Trebuchet MS"/>
         </w:rPr>
         <w:t>AndroidStudio</w:t>
       </w:r>
-      <w:proofErr w:type="spellEnd"/>
     </w:p>
     <w:p>
       <w:pPr>
@@ -5009,14 +4930,12 @@
           <w:rFonts w:ascii="Trebuchet MS" w:hAnsi="Trebuchet MS"/>
         </w:rPr>
       </w:pPr>
-      <w:proofErr w:type="spellStart"/>
       <w:r>
         <w:rPr>
           <w:rFonts w:ascii="Trebuchet MS" w:hAnsi="Trebuchet MS"/>
         </w:rPr>
         <w:t>Chameleon</w:t>
       </w:r>
-      <w:proofErr w:type="spellEnd"/>
     </w:p>
     <w:p>
       <w:pPr>
@@ -5174,25 +5093,7 @@
         <w:rPr>
           <w:lang w:val="es-ES"/>
         </w:rPr>
-        <w:t>El objetivo principal de este trabajo es</w:t>
-      </w:r>
-      <w:r>
-        <w:rPr>
-          <w:lang w:val="es-ES"/>
-        </w:rPr>
-        <w:t xml:space="preserve"> el análisis en profundidad de una muestra de malware de tipo troyano desarrollado para plataformas Android.</w:t>
-      </w:r>
-      <w:r>
-        <w:rPr>
-          <w:lang w:val="es-ES"/>
-        </w:rPr>
-        <w:t xml:space="preserve"> </w:t>
-      </w:r>
-      <w:r>
-        <w:rPr>
-          <w:lang w:val="es-ES"/>
-        </w:rPr>
-        <w:t>Los objetivos que se esperan cumplir mediante la realización del proyecto son los siguientes:</w:t>
+        <w:t>El objetivo principal de este trabajo es el análisis en profundidad de una muestra de malware de tipo troyano desarrollado para plataformas Android. Los objetivos que se esperan cumplir mediante la realización del proyecto son los siguientes:</w:t>
       </w:r>
     </w:p>
     <w:p>
@@ -5282,69 +5183,7 @@
         <w:rPr>
           <w:lang w:val="es-ES"/>
         </w:rPr>
-        <w:t xml:space="preserve">El trabajo y </w:t>
-      </w:r>
-      <w:r>
-        <w:rPr>
-          <w:lang w:val="es-ES"/>
-        </w:rPr>
-        <w:t xml:space="preserve">la gestión </w:t>
-      </w:r>
-      <w:r>
-        <w:rPr>
-          <w:lang w:val="es-ES"/>
-        </w:rPr>
-        <w:t xml:space="preserve">del proyecto se llevarán a cabo </w:t>
-      </w:r>
-      <w:r>
-        <w:rPr>
-          <w:lang w:val="es-ES"/>
-        </w:rPr>
-        <w:t xml:space="preserve">siguiendo la metodología en cascada (conocida más comúnmente como </w:t>
-      </w:r>
-      <w:proofErr w:type="spellStart"/>
-      <w:r>
-        <w:rPr>
-          <w:lang w:val="es-ES"/>
-        </w:rPr>
-        <w:t>waterfall</w:t>
-      </w:r>
-      <w:proofErr w:type="spellEnd"/>
-      <w:r>
-        <w:rPr>
-          <w:lang w:val="es-ES"/>
-        </w:rPr>
-        <w:t>)</w:t>
-      </w:r>
-      <w:r>
-        <w:rPr>
-          <w:lang w:val="es-ES"/>
-        </w:rPr>
-        <w:t xml:space="preserve">. </w:t>
-      </w:r>
-      <w:r>
-        <w:rPr>
-          <w:lang w:val="es-ES"/>
-        </w:rPr>
-        <w:t>Esto es debido a que existe</w:t>
-      </w:r>
-      <w:r>
-        <w:rPr>
-          <w:lang w:val="es-ES"/>
-        </w:rPr>
-        <w:t xml:space="preserve"> una clara demarcación entre algunas de las fases debido a su diferente naturaleza. Sin embargo, pese a ser fases </w:t>
-      </w:r>
-      <w:r>
-        <w:rPr>
-          <w:lang w:val="es-ES"/>
-        </w:rPr>
-        <w:t xml:space="preserve">individuales </w:t>
-      </w:r>
-      <w:r>
-        <w:rPr>
-          <w:lang w:val="es-ES"/>
-        </w:rPr>
-        <w:t xml:space="preserve">claramente definidas, no se trata de unidades aisladas. Los datos obtenidos en cada una de las etapas serán de gran ayuda en otras fases, permitiendo ampliar de manera continua el conocimiento acerca del funcionamiento del malware. </w:t>
+        <w:t xml:space="preserve">El trabajo y la gestión del proyecto se llevarán a cabo siguiendo la metodología en cascada (conocida más comúnmente como waterfall). Esto es debido a que existe una clara demarcación entre algunas de las fases debido a su diferente naturaleza. Sin embargo, pese a ser fases individuales claramente definidas, no se trata de unidades aisladas. Los datos obtenidos en cada una de las etapas serán de gran ayuda en otras fases, permitiendo ampliar de manera continua el conocimiento acerca del funcionamiento del malware. </w:t>
       </w:r>
     </w:p>
     <w:p>
@@ -5360,13 +5199,7 @@
         <w:rPr>
           <w:lang w:val="es-ES"/>
         </w:rPr>
-        <w:t xml:space="preserve">Las etapas del proyecto </w:t>
-      </w:r>
-      <w:r>
-        <w:rPr>
-          <w:lang w:val="es-ES"/>
-        </w:rPr>
-        <w:t>serán por lo tanto las siguientes:</w:t>
+        <w:t>Las etapas del proyecto serán por lo tanto las siguientes:</w:t>
       </w:r>
     </w:p>
     <w:p>
@@ -5477,25 +5310,7 @@
         <w:rPr>
           <w:lang w:val="es-ES"/>
         </w:rPr>
-        <w:t xml:space="preserve">Esta memoria tiene una estructura dividida en capítulos y anexos. </w:t>
-      </w:r>
-      <w:r>
-        <w:rPr>
-          <w:lang w:val="es-ES"/>
-        </w:rPr>
-        <w:t xml:space="preserve">A continuación, se muestra un listado de cada uno de ellos, así como una descripción detallada de los contenidos que componen cada </w:t>
-      </w:r>
-      <w:r>
-        <w:rPr>
-          <w:lang w:val="es-ES"/>
-        </w:rPr>
-        <w:t>ítem</w:t>
-      </w:r>
-      <w:r>
-        <w:rPr>
-          <w:lang w:val="es-ES"/>
-        </w:rPr>
-        <w:t>:</w:t>
+        <w:t>Esta memoria tiene una estructura dividida en capítulos y anexos. A continuación, se muestra un listado de cada uno de ellos, así como una descripción detallada de los contenidos que componen cada ítem:</w:t>
       </w:r>
     </w:p>
     <w:p>
@@ -5518,23 +5333,7 @@
           <w:bCs/>
           <w:lang w:val="es-ES"/>
         </w:rPr>
-        <w:t xml:space="preserve">Introducción. </w:t>
-      </w:r>
-      <w:r>
-        <w:rPr>
-          <w:b/>
-          <w:bCs/>
-          <w:lang w:val="es-ES"/>
-        </w:rPr>
-        <w:t>Planteamiento del problema a resolver, resumen de objetivos, metodología de trabaj</w:t>
-      </w:r>
-      <w:r>
-        <w:rPr>
-          <w:b/>
-          <w:bCs/>
-          <w:lang w:val="es-ES"/>
-        </w:rPr>
-        <w:t>o, estructura de la memoria…</w:t>
+        <w:t>Introducción. Planteamiento del problema a resolver, resumen de objetivos, metodología de trabajo, estructura de la memoria…</w:t>
       </w:r>
     </w:p>
     <w:p>
@@ -5594,13 +5393,7 @@
         <w:rPr>
           <w:lang w:val="es-ES"/>
         </w:rPr>
-        <w:t xml:space="preserve">. </w:t>
-      </w:r>
-      <w:r>
-        <w:rPr>
-          <w:lang w:val="es-ES"/>
-        </w:rPr>
-        <w:t xml:space="preserve">Planificación temporal, presupuestos, gestión de riesgos, materia de legislación… </w:t>
+        <w:t xml:space="preserve">. Planificación temporal, presupuestos, gestión de riesgos, materia de legislación… </w:t>
       </w:r>
     </w:p>
     <w:p>
@@ -5621,15 +5414,7 @@
           <w:bCs/>
           <w:lang w:val="es-ES"/>
         </w:rPr>
-        <w:t xml:space="preserve">Capítulo 3. </w:t>
-      </w:r>
-      <w:r>
-        <w:rPr>
-          <w:b/>
-          <w:bCs/>
-          <w:lang w:val="es-ES"/>
-        </w:rPr>
-        <w:t>Análisis estático de la muestra de malware elegida</w:t>
+        <w:t>Capítulo 3. Análisis estático de la muestra de malware elegida</w:t>
       </w:r>
       <w:r>
         <w:rPr>
@@ -5695,19 +5480,7 @@
         <w:rPr>
           <w:color w:val="202020"/>
         </w:rPr>
-        <w:t xml:space="preserve">Resultados </w:t>
-      </w:r>
-      <w:r>
-        <w:rPr>
-          <w:color w:val="202020"/>
-        </w:rPr>
-        <w:t xml:space="preserve">generales </w:t>
-      </w:r>
-      <w:r>
-        <w:rPr>
-          <w:color w:val="202020"/>
-        </w:rPr>
-        <w:t>obtenidos, problemas encontrados, posibles futuras mejoras o ampliaciones…</w:t>
+        <w:t>Resultados generales obtenidos, problemas encontrados, posibles futuras mejoras o ampliaciones…</w:t>
       </w:r>
     </w:p>
     <w:p>
@@ -5736,19 +5509,7 @@
         <w:rPr>
           <w:lang w:val="es-ES"/>
         </w:rPr>
-        <w:t>Documentación del progreso</w:t>
-      </w:r>
-      <w:r>
-        <w:rPr>
-          <w:lang w:val="es-ES"/>
-        </w:rPr>
-        <w:t xml:space="preserve"> realizado y materiales generados</w:t>
-      </w:r>
-      <w:r>
-        <w:rPr>
-          <w:lang w:val="es-ES"/>
-        </w:rPr>
-        <w:t>, control de versiones…</w:t>
+        <w:t>Documentación del progreso realizado y materiales generados, control de versiones…</w:t>
       </w:r>
     </w:p>
     <w:p>
@@ -5771,15 +5532,7 @@
           <w:bCs/>
           <w:lang w:val="es-ES"/>
         </w:rPr>
-        <w:t xml:space="preserve">Anexo B. </w:t>
-      </w:r>
-      <w:r>
-        <w:rPr>
-          <w:b/>
-          <w:bCs/>
-          <w:lang w:val="es-ES"/>
-        </w:rPr>
-        <w:t>Seguimiento del proyecto, cambios respecto al inicio…</w:t>
+        <w:t>Anexo B. Seguimiento del proyecto, cambios respecto al inicio…</w:t>
       </w:r>
     </w:p>
     <w:p>
@@ -5919,33 +5672,7 @@
         <w:rPr>
           <w:lang w:val="es-ES"/>
         </w:rPr>
-        <w:t>En este proyecto se</w:t>
-      </w:r>
-      <w:r>
-        <w:rPr>
-          <w:lang w:val="es-ES"/>
-        </w:rPr>
-        <w:t xml:space="preserve"> ha llevado a cabo un análisis de muestra de malware Android de tipo troyano. Se han empleado aproximadamente 3 meses en llevar a cabo la tarea incluyendo las investigaciones iniciales, </w:t>
-      </w:r>
-      <w:proofErr w:type="gramStart"/>
-      <w:r>
-        <w:rPr>
-          <w:lang w:val="es-ES"/>
-        </w:rPr>
-        <w:t>ya que</w:t>
-      </w:r>
-      <w:proofErr w:type="gramEnd"/>
-      <w:r>
-        <w:rPr>
-          <w:lang w:val="es-ES"/>
-        </w:rPr>
-        <w:t xml:space="preserve"> a pesar de ser un tema cercano a las temáticas del máster, no se cuentan con conocimientos extensos del análisis, especialmente para plataformas móviles como Android. No obstante, algunas asignaturas del título han servido para sentar las bases y permitir avanzar más rápidamente, así como para familiarizarse con algunas de las herramientas a utilizar.</w:t>
-      </w:r>
-      <w:r>
-        <w:rPr>
-          <w:lang w:val="es-ES"/>
-        </w:rPr>
-        <w:t xml:space="preserve"> </w:t>
+        <w:t xml:space="preserve">En este proyecto se ha llevado a cabo un análisis de muestra de malware Android de tipo troyano. Se han empleado aproximadamente 3 meses en llevar a cabo la tarea incluyendo las investigaciones iniciales, ya que, a pesar de ser un tema cercano a las temáticas del máster, no se cuentan con conocimientos extensos del análisis, especialmente para plataformas móviles como Android. No obstante, algunas asignaturas del título han servido para sentar las bases y permitir avanzar más rápidamente, así como para familiarizarse con algunas de las herramientas a utilizar. </w:t>
       </w:r>
     </w:p>
     <w:p>
@@ -6252,27 +5979,7 @@
           <w:szCs w:val="28"/>
           <w:lang w:val="es-ES"/>
         </w:rPr>
-        <w:t xml:space="preserve">1.3   </w:t>
-      </w:r>
-      <w:r>
-        <w:rPr>
-          <w:rFonts w:ascii="Trebuchet MS" w:eastAsia="MS Mincho" w:hAnsi="Trebuchet MS" w:cs="Trebuchet MS"/>
-          <w:color w:val="auto"/>
-          <w:sz w:val="28"/>
-          <w:szCs w:val="28"/>
-          <w:lang w:val="es-ES"/>
-        </w:rPr>
-        <w:t>DEFINICIÓN</w:t>
-      </w:r>
-      <w:r>
-        <w:rPr>
-          <w:rFonts w:ascii="Trebuchet MS" w:eastAsia="MS Mincho" w:hAnsi="Trebuchet MS" w:cs="Trebuchet MS"/>
-          <w:color w:val="auto"/>
-          <w:sz w:val="28"/>
-          <w:szCs w:val="28"/>
-          <w:lang w:val="es-ES"/>
-        </w:rPr>
-        <w:t xml:space="preserve"> DEL PROBLEMA</w:t>
+        <w:t>1.3   DEFINICIÓN DEL PROBLEMA</w:t>
       </w:r>
       <w:bookmarkEnd w:id="19"/>
       <w:bookmarkEnd w:id="20"/>
@@ -6342,27 +6049,7 @@
           <w:szCs w:val="28"/>
           <w:lang w:val="es-ES"/>
         </w:rPr>
-        <w:t xml:space="preserve">1.4   </w:t>
-      </w:r>
-      <w:r>
-        <w:rPr>
-          <w:rFonts w:ascii="Trebuchet MS" w:eastAsia="MS Mincho" w:hAnsi="Trebuchet MS" w:cs="Trebuchet MS"/>
-          <w:color w:val="auto"/>
-          <w:sz w:val="28"/>
-          <w:szCs w:val="28"/>
-          <w:lang w:val="es-ES"/>
-        </w:rPr>
-        <w:t>MALWARE</w:t>
-      </w:r>
-      <w:r>
-        <w:rPr>
-          <w:rFonts w:ascii="Trebuchet MS" w:eastAsia="MS Mincho" w:hAnsi="Trebuchet MS" w:cs="Trebuchet MS"/>
-          <w:color w:val="auto"/>
-          <w:sz w:val="28"/>
-          <w:szCs w:val="28"/>
-          <w:lang w:val="es-ES"/>
-        </w:rPr>
-        <w:t xml:space="preserve"> ELEGIDO</w:t>
+        <w:t>1.4   MALWARE ELEGIDO</w:t>
       </w:r>
       <w:bookmarkEnd w:id="22"/>
       <w:bookmarkEnd w:id="23"/>
@@ -6391,19 +6078,7 @@
         <w:rPr>
           <w:lang w:val="es-ES"/>
         </w:rPr>
-        <w:t>¿Qué familia de malware se ha elegido?</w:t>
-      </w:r>
-      <w:r>
-        <w:rPr>
-          <w:lang w:val="es-ES"/>
-        </w:rPr>
-        <w:t xml:space="preserve">, por qué? Cómo se han obtenido las muestras y cómo </w:t>
-      </w:r>
-      <w:r>
-        <w:rPr>
-          <w:lang w:val="es-ES"/>
-        </w:rPr>
-        <w:t>se distribuye a los usuarios</w:t>
+        <w:t>¿Qué familia de malware se ha elegido?, por qué? Cómo se han obtenido las muestras y cómo se distribuye a los usuarios</w:t>
       </w:r>
     </w:p>
     <w:p>
@@ -6806,7 +6481,29 @@
           <w:bCs/>
           <w:lang w:val="es-ES"/>
         </w:rPr>
-        <w:t>Tarea 1</w:t>
+        <w:t>Tarea 1: realizar un análisis estático de las muestras del malware, con la finalidad de entender el código que lo compone y las tareas que realiza.</w:t>
+      </w:r>
+    </w:p>
+    <w:p>
+      <w:pPr>
+        <w:numPr>
+          <w:ilvl w:val="0"/>
+          <w:numId w:val="6"/>
+        </w:numPr>
+        <w:spacing w:before="0" w:after="120" w:line="360" w:lineRule="auto"/>
+        <w:jc w:val="both"/>
+        <w:rPr>
+          <w:lang w:val="es-ES"/>
+        </w:rPr>
+      </w:pPr>
+      <w:r>
+        <w:rPr>
+          <w:b/>
+          <w:bCs/>
+          <w:lang w:val="es-ES"/>
+        </w:rPr>
+        <w:lastRenderedPageBreak/>
+        <w:t>Tarea 2: realizar un análisis dinámico de las muestras, recabando los IoCs y observando el comportamiento del troyano (tanto malicioso como no malicioso).</w:t>
       </w:r>
     </w:p>
     <w:p>
@@ -6845,7 +6542,6 @@
           <w:szCs w:val="28"/>
           <w:lang w:val="es-ES"/>
         </w:rPr>
-        <w:lastRenderedPageBreak/>
         <w:t>2.2.2   Estimación de tareas</w:t>
       </w:r>
       <w:bookmarkEnd w:id="37"/>
@@ -6873,55 +6569,7 @@
         <w:rPr>
           <w:lang w:val="es-ES"/>
         </w:rPr>
-        <w:t xml:space="preserve">Para la elaboración de este proyecto se estima una duración total de unas </w:t>
-      </w:r>
-      <w:r>
-        <w:rPr>
-          <w:lang w:val="es-ES"/>
-        </w:rPr>
-        <w:t>2</w:t>
-      </w:r>
-      <w:r>
-        <w:rPr>
-          <w:lang w:val="es-ES"/>
-        </w:rPr>
-        <w:t>5</w:t>
-      </w:r>
-      <w:r>
-        <w:rPr>
-          <w:lang w:val="es-ES"/>
-        </w:rPr>
-        <w:t>0</w:t>
-      </w:r>
-      <w:r>
-        <w:rPr>
-          <w:lang w:val="es-ES"/>
-        </w:rPr>
-        <w:t xml:space="preserve"> horas repartidas a lo largo de </w:t>
-      </w:r>
-      <w:r>
-        <w:rPr>
-          <w:lang w:val="es-ES"/>
-        </w:rPr>
-        <w:t>3</w:t>
-      </w:r>
-      <w:r>
-        <w:rPr>
-          <w:lang w:val="es-ES"/>
-        </w:rPr>
-        <w:t xml:space="preserve"> meses, lo que equivaldría a unas </w:t>
-      </w:r>
-      <w:r>
-        <w:rPr>
-          <w:lang w:val="es-ES"/>
-        </w:rPr>
-        <w:t>X</w:t>
-      </w:r>
-      <w:r>
-        <w:rPr>
-          <w:lang w:val="es-ES"/>
-        </w:rPr>
-        <w:t xml:space="preserve"> horas de trabajo diario. </w:t>
+        <w:t xml:space="preserve">Para la elaboración de este proyecto se estima una duración total de unas 250 horas repartidas a lo largo de 3 meses, lo que equivaldría a unas 2,7 horas de trabajo diario. </w:t>
       </w:r>
     </w:p>
     <w:p>
@@ -7094,15 +6742,7 @@
           <w:bCs/>
           <w:lang w:val="es-ES"/>
         </w:rPr>
-        <w:t xml:space="preserve">Recursos </w:t>
-      </w:r>
-      <w:r>
-        <w:rPr>
-          <w:b/>
-          <w:bCs/>
-          <w:lang w:val="es-ES"/>
-        </w:rPr>
-        <w:t>materiales</w:t>
+        <w:t>Recursos materiales</w:t>
       </w:r>
       <w:r>
         <w:rPr>
@@ -7215,15 +6855,7 @@
           <w:bCs/>
           <w:lang w:val="es-ES"/>
         </w:rPr>
-        <w:t xml:space="preserve">Coste de recursos </w:t>
-      </w:r>
-      <w:r>
-        <w:rPr>
-          <w:b/>
-          <w:bCs/>
-          <w:lang w:val="es-ES"/>
-        </w:rPr>
-        <w:t>materiales</w:t>
+        <w:t>Coste de recursos materiales</w:t>
       </w:r>
     </w:p>
     <w:p>
@@ -7900,27 +7532,7 @@
           <w:szCs w:val="28"/>
           <w:lang w:val="es-ES"/>
         </w:rPr>
-        <w:t>3.2.</w:t>
-      </w:r>
-      <w:r>
-        <w:rPr>
-          <w:rFonts w:ascii="Trebuchet MS" w:eastAsia="MS Mincho" w:hAnsi="Trebuchet MS" w:cs="Trebuchet MS"/>
-          <w:color w:val="auto"/>
-          <w:sz w:val="28"/>
-          <w:szCs w:val="28"/>
-          <w:lang w:val="es-ES"/>
-        </w:rPr>
-        <w:t>2</w:t>
-      </w:r>
-      <w:r>
-        <w:rPr>
-          <w:rFonts w:ascii="Trebuchet MS" w:eastAsia="MS Mincho" w:hAnsi="Trebuchet MS" w:cs="Trebuchet MS"/>
-          <w:color w:val="auto"/>
-          <w:sz w:val="28"/>
-          <w:szCs w:val="28"/>
-          <w:lang w:val="es-ES"/>
-        </w:rPr>
-        <w:t>.1   Especificación de requisitos</w:t>
+        <w:t>3.2.2.1   Especificación de requisitos</w:t>
       </w:r>
       <w:bookmarkEnd w:id="75"/>
     </w:p>
@@ -7960,27 +7572,7 @@
           <w:szCs w:val="28"/>
           <w:lang w:val="es-ES"/>
         </w:rPr>
-        <w:t>3.2.</w:t>
-      </w:r>
-      <w:r>
-        <w:rPr>
-          <w:rFonts w:ascii="Trebuchet MS" w:eastAsia="MS Mincho" w:hAnsi="Trebuchet MS" w:cs="Trebuchet MS"/>
-          <w:color w:val="auto"/>
-          <w:sz w:val="28"/>
-          <w:szCs w:val="28"/>
-          <w:lang w:val="es-ES"/>
-        </w:rPr>
-        <w:t>2</w:t>
-      </w:r>
-      <w:r>
-        <w:rPr>
-          <w:rFonts w:ascii="Trebuchet MS" w:eastAsia="MS Mincho" w:hAnsi="Trebuchet MS" w:cs="Trebuchet MS"/>
-          <w:color w:val="auto"/>
-          <w:sz w:val="28"/>
-          <w:szCs w:val="28"/>
-          <w:lang w:val="es-ES"/>
-        </w:rPr>
-        <w:t>.2   Consideraciones adicionales</w:t>
+        <w:t>3.2.2.2   Consideraciones adicionales</w:t>
       </w:r>
       <w:bookmarkEnd w:id="78"/>
     </w:p>
@@ -8201,21 +7793,7 @@
         <w:rPr>
           <w:color w:val="202020"/>
         </w:rPr>
-        <w:t xml:space="preserve">En este apartado se comentan los resultados obtenidos en el proyecto, las aportaciones que se han realizado, se mencionan posibles ampliaciones que se podrían realizar en el futuro, se mencionan los problemas encontrados durante la realización de la tesis y, por último, se encuentra una sección de </w:t>
-      </w:r>
-      <w:proofErr w:type="gramStart"/>
-      <w:r>
-        <w:rPr>
-          <w:color w:val="202020"/>
-        </w:rPr>
-        <w:t>opiniones personales</w:t>
-      </w:r>
-      <w:proofErr w:type="gramEnd"/>
-      <w:r>
-        <w:rPr>
-          <w:color w:val="202020"/>
-        </w:rPr>
-        <w:t xml:space="preserve"> en la que se emitirán algunas valoraciones a título personal tras la realización del proyecto.</w:t>
+        <w:t>En este apartado se comentan los resultados obtenidos en el proyecto, las aportaciones que se han realizado, se mencionan posibles ampliaciones que se podrían realizar en el futuro, se mencionan los problemas encontrados durante la realización de la tesis y, por último, se encuentra una sección de opiniones en la que se emitirán algunas valoraciones a título personal tras la realización del proyecto.</w:t>
       </w:r>
     </w:p>
     <w:p>
@@ -8311,27 +7889,7 @@
           <w:szCs w:val="28"/>
           <w:lang w:val="es-ES"/>
         </w:rPr>
-        <w:t xml:space="preserve">5.2   </w:t>
-      </w:r>
-      <w:r>
-        <w:rPr>
-          <w:rFonts w:ascii="Trebuchet MS" w:eastAsia="MS Mincho" w:hAnsi="Trebuchet MS" w:cs="Trebuchet MS"/>
-          <w:color w:val="auto"/>
-          <w:sz w:val="28"/>
-          <w:szCs w:val="28"/>
-          <w:lang w:val="es-ES"/>
-        </w:rPr>
-        <w:t>AMPLIACIONES</w:t>
-      </w:r>
-      <w:r>
-        <w:rPr>
-          <w:rFonts w:ascii="Trebuchet MS" w:eastAsia="MS Mincho" w:hAnsi="Trebuchet MS" w:cs="Trebuchet MS"/>
-          <w:color w:val="auto"/>
-          <w:sz w:val="28"/>
-          <w:szCs w:val="28"/>
-          <w:lang w:val="es-ES"/>
-        </w:rPr>
-        <w:t xml:space="preserve"> </w:t>
+        <w:t xml:space="preserve">5.2   AMPLIACIONES </w:t>
       </w:r>
       <w:bookmarkEnd w:id="89"/>
       <w:r>
@@ -8428,22 +7986,10 @@
           <w:lang w:val="es-ES"/>
         </w:rPr>
         <w:lastRenderedPageBreak/>
-        <w:t xml:space="preserve">5.4   </w:t>
-      </w:r>
-      <w:proofErr w:type="gramStart"/>
-      <w:r>
-        <w:rPr>
-          <w:rFonts w:ascii="Trebuchet MS" w:eastAsia="MS Mincho" w:hAnsi="Trebuchet MS" w:cs="Trebuchet MS"/>
-          <w:color w:val="auto"/>
-          <w:sz w:val="28"/>
-          <w:szCs w:val="28"/>
-          <w:lang w:val="es-ES"/>
-        </w:rPr>
-        <w:t>OPINIONES PERSONALES</w:t>
+        <w:t>5.4   OPINIONES PERSONALES</w:t>
       </w:r>
       <w:bookmarkEnd w:id="93"/>
       <w:bookmarkEnd w:id="94"/>
-      <w:proofErr w:type="gramEnd"/>
     </w:p>
     <w:p>
       <w:pPr>
@@ -8684,27 +8230,22 @@
         <w:rPr>
           <w:lang w:val="es-ES"/>
         </w:rPr>
-        <w:t xml:space="preserve">Se ha creado un repositorio público en GitHub con los materiales utilizados en la realización del proyecto, incluyendo documentos con recursos utilizados, resultados derivados de los análisis, muestras de </w:t>
-      </w:r>
-      <w:proofErr w:type="gramStart"/>
-      <w:r>
-        <w:rPr>
-          <w:lang w:val="es-ES"/>
-        </w:rPr>
-        <w:t>malware</w:t>
-      </w:r>
-      <w:proofErr w:type="gramEnd"/>
-      <w:r>
-        <w:rPr>
-          <w:lang w:val="es-ES"/>
-        </w:rPr>
-        <w:t xml:space="preserve"> utilizadas y notas acerca del proceso.</w:t>
-      </w:r>
-      <w:r>
-        <w:rPr>
-          <w:lang w:val="es-ES"/>
-        </w:rPr>
-        <w:t xml:space="preserve"> (Enlazar al repositorio)</w:t>
+        <w:t xml:space="preserve">Se ha creado un </w:t>
+      </w:r>
+      <w:hyperlink r:id="rId25" w:history="1">
+        <w:r>
+          <w:rPr>
+            <w:rStyle w:val="Hyperlink"/>
+            <w:lang w:val="es-ES"/>
+          </w:rPr>
+          <w:t>repositorio público en GitHub</w:t>
+        </w:r>
+      </w:hyperlink>
+      <w:r>
+        <w:rPr>
+          <w:lang w:val="es-ES"/>
+        </w:rPr>
+        <w:t xml:space="preserve"> con los materiales utilizados en la realización del proyecto, incluyendo documentos con recursos utilizados, resultados derivados de los análisis, muestras de malware utilizadas y notas acerca del proceso.</w:t>
       </w:r>
     </w:p>
     <w:p>
@@ -8857,7 +8398,7 @@
         <w:rPr>
           <w:lang w:val="es-ES"/>
         </w:rPr>
-        <w:t>Reuniones periódicas con el tutor para monitorizar progreso, recomendaciones y próximas etapas a realizar.</w:t>
+        <w:t>A lo largo de todo el proceso se han realizado reuniones periódicas con el tutor para monitorizar el progreso llevado a cabo, así como dar recomendaciones y correcciones al alumno, además de tratar las próximas etapas a realizar.</w:t>
       </w:r>
     </w:p>
     <w:p>
@@ -8967,13 +8508,14 @@
         <w:jc w:val="center"/>
       </w:pPr>
     </w:p>
+    <w:p/>
     <w:sectPr>
-      <w:headerReference w:type="even" r:id="rId25"/>
-      <w:headerReference w:type="default" r:id="rId26"/>
-      <w:footerReference w:type="even" r:id="rId27"/>
-      <w:footerReference w:type="default" r:id="rId28"/>
-      <w:headerReference w:type="first" r:id="rId29"/>
-      <w:footerReference w:type="first" r:id="rId30"/>
+      <w:headerReference w:type="even" r:id="rId26"/>
+      <w:headerReference w:type="default" r:id="rId27"/>
+      <w:footerReference w:type="even" r:id="rId28"/>
+      <w:footerReference w:type="default" r:id="rId29"/>
+      <w:headerReference w:type="first" r:id="rId30"/>
+      <w:footerReference w:type="first" r:id="rId31"/>
       <w:pgSz w:w="11906" w:h="16838"/>
       <w:pgMar w:top="1701" w:right="1418" w:bottom="1418" w:left="1701" w:header="709" w:footer="510" w:gutter="0"/>
       <w:pgNumType w:start="9"/>
@@ -9460,7 +9002,7 @@
       <w:rPr>
         <w:noProof/>
       </w:rPr>
-      <w:pict w14:anchorId="05732CE8">
+      <w:pict w14:anchorId="1CB71764">
         <v:shapetype id="_x0000_t75" coordsize="21600,21600" o:spt="75" o:preferrelative="t" path="m@4@5l@4@11@9@11@9@5xe" filled="f" stroked="f">
           <v:stroke joinstyle="miter"/>
           <v:formulas>
@@ -9490,9 +9032,9 @@
       <w:rPr>
         <w:noProof/>
       </w:rPr>
-      <w:pict w14:anchorId="3CB9A906">
-        <v:shape id="Picture 5" o:spid="_x0000_s1026" type="#_x0000_t75" alt="A logo of a university&#13;&#10;&#13;&#10;Description automatically generated" style="position:absolute;left:0;text-align:left;margin-left:-58.65pt;margin-top:-105pt;width:53.2pt;height:92.65pt;z-index:1;visibility:visible;mso-wrap-style:square;mso-wrap-edited:f;mso-width-percent:0;mso-height-percent:0;mso-wrap-distance-left:9pt;mso-wrap-distance-top:0;mso-wrap-distance-right:9pt;mso-wrap-distance-bottom:0;mso-position-horizontal:absolute;mso-position-horizontal-relative:margin;mso-position-vertical:absolute;mso-position-vertical-relative:margin;mso-width-percent:0;mso-height-percent:0;mso-width-relative:margin;mso-height-relative:margin">
-          <v:imagedata r:id="rId2" o:title="A logo of a university&#13;&#10;&#13;&#10;Description automatically generated"/>
+      <w:pict w14:anchorId="720FC593">
+        <v:shape id="Picture 5" o:spid="_x0000_s1026" type="#_x0000_t75" alt="A logo of a university&#13;&#13;&#10;&#13;&#13;&#10;Description automatically generated" style="position:absolute;left:0;text-align:left;margin-left:-58.65pt;margin-top:-105pt;width:53.2pt;height:92.65pt;z-index:1;visibility:visible;mso-wrap-style:square;mso-wrap-edited:f;mso-width-percent:0;mso-height-percent:0;mso-wrap-distance-left:9pt;mso-wrap-distance-top:0;mso-wrap-distance-right:9pt;mso-wrap-distance-bottom:0;mso-position-horizontal:absolute;mso-position-horizontal-relative:margin;mso-position-vertical:absolute;mso-position-vertical-relative:margin;mso-width-percent:0;mso-height-percent:0;mso-width-relative:margin;mso-height-relative:margin">
+          <v:imagedata r:id="rId2" o:title="A logo of a university&#13;&#13;&#10;&#13;&#13;&#10;Description automatically generated"/>
           <w10:wrap type="square" anchorx="margin" anchory="margin"/>
         </v:shape>
       </w:pict>
@@ -9543,8 +9085,8 @@
       <w:rPr>
         <w:noProof/>
       </w:rPr>
-      <w:pict w14:anchorId="0420E179">
-        <v:rect id="Rectangle 2" o:spid="_x0000_s1025" style="position:absolute;margin-left:-8.95pt;margin-top:66.45pt;width:431.95pt;height:177.35pt;z-index:-2;visibility:visible;mso-wrap-style:square;mso-width-percent:0;mso-height-percent:0;mso-wrap-distance-left:9.05pt;mso-wrap-distance-top:0;mso-wrap-distance-right:9.05pt;mso-wrap-distance-bottom:0;mso-position-horizontal:absolute;mso-position-horizontal-relative:text;mso-position-vertical:absolute;mso-position-vertical-relative:text;mso-width-percent:0;mso-height-percent:0;mso-width-relative:page;mso-height-relative:page;v-text-anchor:top" o:gfxdata="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" o:allowincell="f" filled="f" stroked="f" strokeweight="0">
+      <w:pict w14:anchorId="0EB7225C">
+        <v:rect id="Rectangle 4" o:spid="_x0000_s1025" style="position:absolute;margin-left:-8.95pt;margin-top:66.45pt;width:431.95pt;height:177.35pt;z-index:-2;visibility:visible;mso-wrap-style:square;mso-width-percent:0;mso-height-percent:0;mso-wrap-distance-left:9.05pt;mso-wrap-distance-top:0;mso-wrap-distance-right:9.05pt;mso-wrap-distance-bottom:0;mso-position-horizontal:absolute;mso-position-horizontal-relative:text;mso-position-vertical:absolute;mso-position-vertical-relative:text;mso-width-percent:0;mso-height-percent:0;mso-width-relative:page;mso-height-relative:page;v-text-anchor:top" o:gfxdata="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" o:allowincell="f" filled="f" stroked="f" strokeweight="0">
           <v:textbox inset="2.56mm,1.29mm,2.56mm,1.29mm">
             <w:txbxContent>
               <w:p>
@@ -14428,15 +13970,6 @@
 </file>
 
 <file path=customXml/item1.xml><?xml version="1.0" encoding="utf-8"?>
-<?mso-contentType ?>
-<FormTemplates xmlns="http://schemas.microsoft.com/sharepoint/v3/contenttype/forms">
-  <Display>DocumentLibraryForm</Display>
-  <Edit>DocumentLibraryForm</Edit>
-  <New>DocumentLibraryForm</New>
-</FormTemplates>
-</file>
-
-<file path=customXml/item2.xml><?xml version="1.0" encoding="utf-8"?>
 <ct:contentTypeSchema xmlns:ct="http://schemas.microsoft.com/office/2006/metadata/contentType" xmlns:ma="http://schemas.microsoft.com/office/2006/metadata/properties/metaAttributes" ct:_="" ma:_="" ma:contentTypeName="Documento" ma:contentTypeID="0x010100D0200E1FDE401D49A99B137CE017A12D" ma:contentTypeVersion="0" ma:contentTypeDescription="Crear nuevo documento." ma:contentTypeScope="" ma:versionID="aee5a24b1da9ab804ddafdb7a120e7f7">
   <xsd:schema xmlns:xsd="http://www.w3.org/2001/XMLSchema" xmlns:xs="http://www.w3.org/2001/XMLSchema" xmlns:p="http://schemas.microsoft.com/office/2006/metadata/properties" targetNamespace="http://schemas.microsoft.com/office/2006/metadata/properties" ma:root="true" ma:fieldsID="249753e9e89f16c5923e78ee5e63706d">
     <xsd:element name="properties">
@@ -14550,13 +14083,16 @@
 </ct:contentTypeSchema>
 </file>
 
-<file path=customXml/item3.xml><?xml version="1.0" encoding="utf-8"?>
-<p:properties xmlns:p="http://schemas.microsoft.com/office/2006/metadata/properties" xmlns:xsi="http://www.w3.org/2001/XMLSchema-instance" xmlns:pc="http://schemas.microsoft.com/office/infopath/2007/PartnerControls">
-  <documentManagement/>
-</p:properties>
+<file path=customXml/item2.xml><?xml version="1.0" encoding="utf-8"?>
+<?mso-contentType ?>
+<FormTemplates xmlns="http://schemas.microsoft.com/sharepoint/v3/contenttype/forms">
+  <Display>DocumentLibraryForm</Display>
+  <Edit>DocumentLibraryForm</Edit>
+  <New>DocumentLibraryForm</New>
+</FormTemplates>
 </file>
 
-<file path=customXml/item4.xml><?xml version="1.0" encoding="utf-8"?>
+<file path=customXml/item3.xml><?xml version="1.0" encoding="utf-8"?>
 <b:Sources xmlns:b="http://schemas.openxmlformats.org/officeDocument/2006/bibliography" xmlns="http://schemas.openxmlformats.org/officeDocument/2006/bibliography" SelectedStyle="\IEEE2006OfficeOnline.xsl" StyleName="IEEE" Version="2006">
   <b:Source>
     <b:Tag>Act</b:Tag>
@@ -15248,15 +14784,13 @@
 </b:Sources>
 </file>
 
-<file path=customXml/itemProps1.xml><?xml version="1.0" encoding="utf-8"?>
-<ds:datastoreItem xmlns:ds="http://schemas.openxmlformats.org/officeDocument/2006/customXml" ds:itemID="{A7EEA274-651D-4EE5-8F0E-1FC459367E18}">
-  <ds:schemaRefs>
-    <ds:schemaRef ds:uri="http://schemas.microsoft.com/sharepoint/v3/contenttype/forms"/>
-  </ds:schemaRefs>
-</ds:datastoreItem>
+<file path=customXml/item4.xml><?xml version="1.0" encoding="utf-8"?>
+<p:properties xmlns:p="http://schemas.microsoft.com/office/2006/metadata/properties" xmlns:xsi="http://www.w3.org/2001/XMLSchema-instance" xmlns:pc="http://schemas.microsoft.com/office/infopath/2007/PartnerControls">
+  <documentManagement/>
+</p:properties>
 </file>
 
-<file path=customXml/itemProps2.xml><?xml version="1.0" encoding="utf-8"?>
+<file path=customXml/itemProps1.xml><?xml version="1.0" encoding="utf-8"?>
 <ds:datastoreItem xmlns:ds="http://schemas.openxmlformats.org/officeDocument/2006/customXml" ds:itemID="{B2F2E103-8F5E-4C79-978B-808E3F14FABF}">
   <ds:schemaRefs>
     <ds:schemaRef ds:uri="http://schemas.microsoft.com/office/2006/metadata/contentType"/>
@@ -15272,19 +14806,27 @@
 </ds:datastoreItem>
 </file>
 
+<file path=customXml/itemProps2.xml><?xml version="1.0" encoding="utf-8"?>
+<ds:datastoreItem xmlns:ds="http://schemas.openxmlformats.org/officeDocument/2006/customXml" ds:itemID="{A7EEA274-651D-4EE5-8F0E-1FC459367E18}">
+  <ds:schemaRefs>
+    <ds:schemaRef ds:uri="http://schemas.microsoft.com/sharepoint/v3/contenttype/forms"/>
+  </ds:schemaRefs>
+</ds:datastoreItem>
+</file>
+
 <file path=customXml/itemProps3.xml><?xml version="1.0" encoding="utf-8"?>
+<ds:datastoreItem xmlns:ds="http://schemas.openxmlformats.org/officeDocument/2006/customXml" ds:itemID="{B10BC6E6-F98B-4275-B868-55EE8E448EED}">
+  <ds:schemaRefs>
+    <ds:schemaRef ds:uri="http://schemas.openxmlformats.org/officeDocument/2006/bibliography"/>
+  </ds:schemaRefs>
+</ds:datastoreItem>
+</file>
+
+<file path=customXml/itemProps4.xml><?xml version="1.0" encoding="utf-8"?>
 <ds:datastoreItem xmlns:ds="http://schemas.openxmlformats.org/officeDocument/2006/customXml" ds:itemID="{33C9A40B-E2B3-490A-B32B-951042C4C4A5}">
   <ds:schemaRefs>
     <ds:schemaRef ds:uri="http://schemas.microsoft.com/office/2006/metadata/properties"/>
     <ds:schemaRef ds:uri="http://schemas.microsoft.com/office/infopath/2007/PartnerControls"/>
   </ds:schemaRefs>
 </ds:datastoreItem>
-</file>
-
-<file path=customXml/itemProps4.xml><?xml version="1.0" encoding="utf-8"?>
-<ds:datastoreItem xmlns:ds="http://schemas.openxmlformats.org/officeDocument/2006/customXml" ds:itemID="{B10BC6E6-F98B-4275-B868-55EE8E448EED}">
-  <ds:schemaRefs>
-    <ds:schemaRef ds:uri="http://schemas.openxmlformats.org/officeDocument/2006/bibliography"/>
-  </ds:schemaRefs>
-</ds:datastoreItem>
 </file>
</xml_diff>

<commit_message>
Progreso en la memoria: definición de objetivos, corrección de erratas
</commit_message>
<xml_diff>
--- a/TFM_RaulNunezGarcia.docx
+++ b/TFM_RaulNunezGarcia.docx
@@ -117,25 +117,23 @@
           <w:szCs w:val="36"/>
           <w:lang w:val="es-ES"/>
         </w:rPr>
-        <w:t xml:space="preserve">Análisis de </w:t>
-      </w:r>
-      <w:bookmarkStart w:id="0" w:name="_Int_yTOlD0Rh"/>
+        <w:t xml:space="preserve">Análisis de troyano </w:t>
+      </w:r>
       <w:r>
         <w:rPr>
           <w:sz w:val="36"/>
           <w:szCs w:val="36"/>
           <w:lang w:val="es-ES"/>
         </w:rPr>
-        <w:t>malware</w:t>
-      </w:r>
-      <w:bookmarkEnd w:id="0"/>
+        <w:t xml:space="preserve">Chameleon </w:t>
+      </w:r>
       <w:r>
         <w:rPr>
           <w:sz w:val="36"/>
           <w:szCs w:val="36"/>
           <w:lang w:val="es-ES"/>
         </w:rPr>
-        <w:t xml:space="preserve"> troyano en Android</w:t>
+        <w:t>en Android</w:t>
       </w:r>
     </w:p>
     <w:p>
@@ -505,7 +503,19 @@
               <w:rPr>
                 <w:lang w:val="es-ES"/>
               </w:rPr>
-              <w:t>Análisis de malware troyano en Android</w:t>
+              <w:t xml:space="preserve">Análisis de </w:t>
+            </w:r>
+            <w:r>
+              <w:rPr>
+                <w:lang w:val="es-ES"/>
+              </w:rPr>
+              <w:t>troyano Chameleon</w:t>
+            </w:r>
+            <w:r>
+              <w:rPr>
+                <w:lang w:val="es-ES"/>
+              </w:rPr>
+              <w:t xml:space="preserve"> en Android</w:t>
             </w:r>
           </w:p>
         </w:tc>
@@ -662,7 +672,30 @@
                 <w:b/>
                 <w:bCs/>
               </w:rPr>
-              <w:t xml:space="preserve">Palabras clave: </w:t>
+              <w:t>Palabras clave:</w:t>
+            </w:r>
+            <w:r>
+              <w:rPr>
+                <w:b/>
+                <w:bCs/>
+              </w:rPr>
+              <w:t xml:space="preserve"> malware, Android, troyano, </w:t>
+            </w:r>
+            <w:proofErr w:type="spellStart"/>
+            <w:r>
+              <w:rPr>
+                <w:b/>
+                <w:bCs/>
+              </w:rPr>
+              <w:t>infostealer</w:t>
+            </w:r>
+            <w:proofErr w:type="spellEnd"/>
+            <w:r>
+              <w:rPr>
+                <w:b/>
+                <w:bCs/>
+              </w:rPr>
+              <w:t>, Chameleon</w:t>
             </w:r>
           </w:p>
         </w:tc>
@@ -727,13 +760,23 @@
                 <w:lang w:val="es-ES"/>
               </w:rPr>
             </w:pPr>
+            <w:proofErr w:type="spellStart"/>
             <w:r>
               <w:rPr>
                 <w:b/>
                 <w:bCs/>
                 <w:lang w:val="es-ES"/>
               </w:rPr>
-              <w:t>VºBº Tutor:</w:t>
+              <w:t>VºBº</w:t>
+            </w:r>
+            <w:proofErr w:type="spellEnd"/>
+            <w:r>
+              <w:rPr>
+                <w:b/>
+                <w:bCs/>
+                <w:lang w:val="es-ES"/>
+              </w:rPr>
+              <w:t xml:space="preserve"> Tutor:</w:t>
             </w:r>
           </w:p>
         </w:tc>
@@ -758,13 +801,23 @@
                 <w:lang w:val="es-ES"/>
               </w:rPr>
             </w:pPr>
+            <w:proofErr w:type="spellStart"/>
             <w:r>
               <w:rPr>
                 <w:b/>
                 <w:bCs/>
                 <w:lang w:val="es-ES"/>
               </w:rPr>
-              <w:t>VºBº Cotutor:</w:t>
+              <w:t>VºBº</w:t>
+            </w:r>
+            <w:proofErr w:type="spellEnd"/>
+            <w:r>
+              <w:rPr>
+                <w:b/>
+                <w:bCs/>
+                <w:lang w:val="es-ES"/>
+              </w:rPr>
+              <w:t xml:space="preserve"> Cotutor:</w:t>
             </w:r>
           </w:p>
         </w:tc>
@@ -984,7 +1037,7 @@
         </w:rPr>
         <w:fldChar w:fldCharType="separate"/>
       </w:r>
-      <w:hyperlink w:anchor="_Toc167743348" w:history="1">
+      <w:hyperlink w:anchor="_Toc168264475" w:history="1">
         <w:r>
           <w:rPr>
             <w:rStyle w:val="Hyperlink"/>
@@ -1013,7 +1066,7 @@
             <w:noProof/>
             <w:webHidden/>
           </w:rPr>
-          <w:instrText xml:space="preserve"> PAGEREF _Toc167743348 \h </w:instrText>
+          <w:instrText xml:space="preserve"> PAGEREF _Toc168264475 \h </w:instrText>
         </w:r>
         <w:r>
           <w:rPr>
@@ -1062,7 +1115,7 @@
           <w:lang w:val="en-ES" w:eastAsia="en-GB"/>
         </w:rPr>
       </w:pPr>
-      <w:hyperlink w:anchor="_Toc167743349" w:history="1">
+      <w:hyperlink w:anchor="_Toc168264476" w:history="1">
         <w:r>
           <w:rPr>
             <w:rStyle w:val="Hyperlink"/>
@@ -1091,7 +1144,7 @@
             <w:noProof/>
             <w:webHidden/>
           </w:rPr>
-          <w:instrText xml:space="preserve"> PAGEREF _Toc167743349 \h </w:instrText>
+          <w:instrText xml:space="preserve"> PAGEREF _Toc168264476 \h </w:instrText>
         </w:r>
         <w:r>
           <w:rPr>
@@ -1140,7 +1193,7 @@
           <w:lang w:val="en-ES" w:eastAsia="en-GB"/>
         </w:rPr>
       </w:pPr>
-      <w:hyperlink w:anchor="_Toc167743350" w:history="1">
+      <w:hyperlink w:anchor="_Toc168264477" w:history="1">
         <w:r>
           <w:rPr>
             <w:rStyle w:val="Hyperlink"/>
@@ -1169,7 +1222,7 @@
             <w:noProof/>
             <w:webHidden/>
           </w:rPr>
-          <w:instrText xml:space="preserve"> PAGEREF _Toc167743350 \h </w:instrText>
+          <w:instrText xml:space="preserve"> PAGEREF _Toc168264477 \h </w:instrText>
         </w:r>
         <w:r>
           <w:rPr>
@@ -1218,7 +1271,7 @@
           <w:lang w:val="en-ES" w:eastAsia="en-GB"/>
         </w:rPr>
       </w:pPr>
-      <w:hyperlink w:anchor="_Toc167743351" w:history="1">
+      <w:hyperlink w:anchor="_Toc168264478" w:history="1">
         <w:r>
           <w:rPr>
             <w:rStyle w:val="Hyperlink"/>
@@ -1247,7 +1300,7 @@
             <w:noProof/>
             <w:webHidden/>
           </w:rPr>
-          <w:instrText xml:space="preserve"> PAGEREF _Toc167743351 \h </w:instrText>
+          <w:instrText xml:space="preserve"> PAGEREF _Toc168264478 \h </w:instrText>
         </w:r>
         <w:r>
           <w:rPr>
@@ -1296,7 +1349,7 @@
           <w:lang w:val="en-ES" w:eastAsia="en-GB"/>
         </w:rPr>
       </w:pPr>
-      <w:hyperlink w:anchor="_Toc167743352" w:history="1">
+      <w:hyperlink w:anchor="_Toc168264479" w:history="1">
         <w:r>
           <w:rPr>
             <w:rStyle w:val="Hyperlink"/>
@@ -1325,7 +1378,7 @@
             <w:noProof/>
             <w:webHidden/>
           </w:rPr>
-          <w:instrText xml:space="preserve"> PAGEREF _Toc167743352 \h </w:instrText>
+          <w:instrText xml:space="preserve"> PAGEREF _Toc168264479 \h </w:instrText>
         </w:r>
         <w:r>
           <w:rPr>
@@ -1372,7 +1425,7 @@
           <w:lang w:val="en-ES" w:eastAsia="en-GB"/>
         </w:rPr>
       </w:pPr>
-      <w:hyperlink w:anchor="_Toc167743353" w:history="1">
+      <w:hyperlink w:anchor="_Toc168264480" w:history="1">
         <w:r>
           <w:rPr>
             <w:rStyle w:val="Hyperlink"/>
@@ -1401,7 +1454,7 @@
             <w:noProof/>
             <w:webHidden/>
           </w:rPr>
-          <w:instrText xml:space="preserve"> PAGEREF _Toc167743353 \h </w:instrText>
+          <w:instrText xml:space="preserve"> PAGEREF _Toc168264480 \h </w:instrText>
         </w:r>
         <w:r>
           <w:rPr>
@@ -1448,7 +1501,7 @@
           <w:lang w:val="en-ES" w:eastAsia="en-GB"/>
         </w:rPr>
       </w:pPr>
-      <w:hyperlink w:anchor="_Toc167743354" w:history="1">
+      <w:hyperlink w:anchor="_Toc168264481" w:history="1">
         <w:r>
           <w:rPr>
             <w:rStyle w:val="Hyperlink"/>
@@ -1477,7 +1530,7 @@
             <w:noProof/>
             <w:webHidden/>
           </w:rPr>
-          <w:instrText xml:space="preserve"> PAGEREF _Toc167743354 \h </w:instrText>
+          <w:instrText xml:space="preserve"> PAGEREF _Toc168264481 \h </w:instrText>
         </w:r>
         <w:r>
           <w:rPr>
@@ -1497,7 +1550,7 @@
             <w:noProof/>
             <w:webHidden/>
           </w:rPr>
-          <w:t>12</w:t>
+          <w:t>13</w:t>
         </w:r>
         <w:r>
           <w:rPr>
@@ -1525,7 +1578,7 @@
           <w:lang w:val="en-ES" w:eastAsia="en-GB"/>
         </w:rPr>
       </w:pPr>
-      <w:hyperlink w:anchor="_Toc167743355" w:history="1">
+      <w:hyperlink w:anchor="_Toc168264482" w:history="1">
         <w:r>
           <w:rPr>
             <w:rStyle w:val="Hyperlink"/>
@@ -1554,7 +1607,7 @@
             <w:noProof/>
             <w:webHidden/>
           </w:rPr>
-          <w:instrText xml:space="preserve"> PAGEREF _Toc167743355 \h </w:instrText>
+          <w:instrText xml:space="preserve"> PAGEREF _Toc168264482 \h </w:instrText>
         </w:r>
         <w:r>
           <w:rPr>
@@ -1574,7 +1627,7 @@
             <w:noProof/>
             <w:webHidden/>
           </w:rPr>
-          <w:t>13</w:t>
+          <w:t>14</w:t>
         </w:r>
         <w:r>
           <w:rPr>
@@ -1601,7 +1654,7 @@
           <w:lang w:val="en-ES" w:eastAsia="en-GB"/>
         </w:rPr>
       </w:pPr>
-      <w:hyperlink w:anchor="_Toc167743356" w:history="1">
+      <w:hyperlink w:anchor="_Toc168264483" w:history="1">
         <w:r>
           <w:rPr>
             <w:rStyle w:val="Hyperlink"/>
@@ -1630,7 +1683,7 @@
             <w:noProof/>
             <w:webHidden/>
           </w:rPr>
-          <w:instrText xml:space="preserve"> PAGEREF _Toc167743356 \h </w:instrText>
+          <w:instrText xml:space="preserve"> PAGEREF _Toc168264483 \h </w:instrText>
         </w:r>
         <w:r>
           <w:rPr>
@@ -1650,7 +1703,7 @@
             <w:noProof/>
             <w:webHidden/>
           </w:rPr>
-          <w:t>13</w:t>
+          <w:t>14</w:t>
         </w:r>
         <w:r>
           <w:rPr>
@@ -1677,7 +1730,7 @@
           <w:lang w:val="en-ES" w:eastAsia="en-GB"/>
         </w:rPr>
       </w:pPr>
-      <w:hyperlink w:anchor="_Toc167743357" w:history="1">
+      <w:hyperlink w:anchor="_Toc168264484" w:history="1">
         <w:r>
           <w:rPr>
             <w:rStyle w:val="Hyperlink"/>
@@ -1706,7 +1759,7 @@
             <w:noProof/>
             <w:webHidden/>
           </w:rPr>
-          <w:instrText xml:space="preserve"> PAGEREF _Toc167743357 \h </w:instrText>
+          <w:instrText xml:space="preserve"> PAGEREF _Toc168264484 \h </w:instrText>
         </w:r>
         <w:r>
           <w:rPr>
@@ -1726,7 +1779,7 @@
             <w:noProof/>
             <w:webHidden/>
           </w:rPr>
-          <w:t>13</w:t>
+          <w:t>14</w:t>
         </w:r>
         <w:r>
           <w:rPr>
@@ -1754,7 +1807,7 @@
           <w:lang w:val="en-ES" w:eastAsia="en-GB"/>
         </w:rPr>
       </w:pPr>
-      <w:hyperlink w:anchor="_Toc167743358" w:history="1">
+      <w:hyperlink w:anchor="_Toc168264485" w:history="1">
         <w:r>
           <w:rPr>
             <w:rStyle w:val="Hyperlink"/>
@@ -1783,7 +1836,7 @@
             <w:noProof/>
             <w:webHidden/>
           </w:rPr>
-          <w:instrText xml:space="preserve"> PAGEREF _Toc167743358 \h </w:instrText>
+          <w:instrText xml:space="preserve"> PAGEREF _Toc168264485 \h </w:instrText>
         </w:r>
         <w:r>
           <w:rPr>
@@ -1803,7 +1856,7 @@
             <w:noProof/>
             <w:webHidden/>
           </w:rPr>
-          <w:t>13</w:t>
+          <w:t>14</w:t>
         </w:r>
         <w:r>
           <w:rPr>
@@ -1832,7 +1885,7 @@
           <w:lang w:val="en-ES" w:eastAsia="en-GB"/>
         </w:rPr>
       </w:pPr>
-      <w:hyperlink w:anchor="_Toc167743359" w:history="1">
+      <w:hyperlink w:anchor="_Toc168264486" w:history="1">
         <w:r>
           <w:rPr>
             <w:rStyle w:val="Hyperlink"/>
@@ -1859,7 +1912,7 @@
             <w:noProof/>
             <w:webHidden/>
           </w:rPr>
-          <w:instrText xml:space="preserve"> PAGEREF _Toc167743359 \h </w:instrText>
+          <w:instrText xml:space="preserve"> PAGEREF _Toc168264486 \h </w:instrText>
         </w:r>
         <w:r>
           <w:rPr>
@@ -1879,7 +1932,7 @@
             <w:noProof/>
             <w:webHidden/>
           </w:rPr>
-          <w:t>14</w:t>
+          <w:t>16</w:t>
         </w:r>
         <w:r>
           <w:rPr>
@@ -1906,7 +1959,7 @@
           <w:lang w:val="en-ES" w:eastAsia="en-GB"/>
         </w:rPr>
       </w:pPr>
-      <w:hyperlink w:anchor="_Toc167743360" w:history="1">
+      <w:hyperlink w:anchor="_Toc168264487" w:history="1">
         <w:r>
           <w:rPr>
             <w:rStyle w:val="Hyperlink"/>
@@ -1935,7 +1988,7 @@
             <w:noProof/>
             <w:webHidden/>
           </w:rPr>
-          <w:instrText xml:space="preserve"> PAGEREF _Toc167743360 \h </w:instrText>
+          <w:instrText xml:space="preserve"> PAGEREF _Toc168264487 \h </w:instrText>
         </w:r>
         <w:r>
           <w:rPr>
@@ -1955,7 +2008,7 @@
             <w:noProof/>
             <w:webHidden/>
           </w:rPr>
-          <w:t>14</w:t>
+          <w:t>16</w:t>
         </w:r>
         <w:r>
           <w:rPr>
@@ -1982,7 +2035,7 @@
           <w:lang w:val="en-ES" w:eastAsia="en-GB"/>
         </w:rPr>
       </w:pPr>
-      <w:hyperlink w:anchor="_Toc167743361" w:history="1">
+      <w:hyperlink w:anchor="_Toc168264488" w:history="1">
         <w:r>
           <w:rPr>
             <w:rStyle w:val="Hyperlink"/>
@@ -2011,7 +2064,7 @@
             <w:noProof/>
             <w:webHidden/>
           </w:rPr>
-          <w:instrText xml:space="preserve"> PAGEREF _Toc167743361 \h </w:instrText>
+          <w:instrText xml:space="preserve"> PAGEREF _Toc168264488 \h </w:instrText>
         </w:r>
         <w:r>
           <w:rPr>
@@ -2031,7 +2084,7 @@
             <w:noProof/>
             <w:webHidden/>
           </w:rPr>
-          <w:t>14</w:t>
+          <w:t>16</w:t>
         </w:r>
         <w:r>
           <w:rPr>
@@ -2059,7 +2112,7 @@
           <w:lang w:val="en-ES" w:eastAsia="en-GB"/>
         </w:rPr>
       </w:pPr>
-      <w:hyperlink w:anchor="_Toc167743362" w:history="1">
+      <w:hyperlink w:anchor="_Toc168264489" w:history="1">
         <w:r>
           <w:rPr>
             <w:rStyle w:val="Hyperlink"/>
@@ -2088,7 +2141,7 @@
             <w:noProof/>
             <w:webHidden/>
           </w:rPr>
-          <w:instrText xml:space="preserve"> PAGEREF _Toc167743362 \h </w:instrText>
+          <w:instrText xml:space="preserve"> PAGEREF _Toc168264489 \h </w:instrText>
         </w:r>
         <w:r>
           <w:rPr>
@@ -2108,7 +2161,7 @@
             <w:noProof/>
             <w:webHidden/>
           </w:rPr>
-          <w:t>14</w:t>
+          <w:t>16</w:t>
         </w:r>
         <w:r>
           <w:rPr>
@@ -2136,7 +2189,7 @@
           <w:lang w:val="en-ES" w:eastAsia="en-GB"/>
         </w:rPr>
       </w:pPr>
-      <w:hyperlink w:anchor="_Toc167743363" w:history="1">
+      <w:hyperlink w:anchor="_Toc168264490" w:history="1">
         <w:r>
           <w:rPr>
             <w:rStyle w:val="Hyperlink"/>
@@ -2165,7 +2218,7 @@
             <w:noProof/>
             <w:webHidden/>
           </w:rPr>
-          <w:instrText xml:space="preserve"> PAGEREF _Toc167743363 \h </w:instrText>
+          <w:instrText xml:space="preserve"> PAGEREF _Toc168264490 \h </w:instrText>
         </w:r>
         <w:r>
           <w:rPr>
@@ -2185,7 +2238,7 @@
             <w:noProof/>
             <w:webHidden/>
           </w:rPr>
-          <w:t>15</w:t>
+          <w:t>17</w:t>
         </w:r>
         <w:r>
           <w:rPr>
@@ -2213,7 +2266,7 @@
           <w:lang w:val="en-ES" w:eastAsia="en-GB"/>
         </w:rPr>
       </w:pPr>
-      <w:hyperlink w:anchor="_Toc167743364" w:history="1">
+      <w:hyperlink w:anchor="_Toc168264491" w:history="1">
         <w:r>
           <w:rPr>
             <w:rStyle w:val="Hyperlink"/>
@@ -2242,7 +2295,7 @@
             <w:noProof/>
             <w:webHidden/>
           </w:rPr>
-          <w:instrText xml:space="preserve"> PAGEREF _Toc167743364 \h </w:instrText>
+          <w:instrText xml:space="preserve"> PAGEREF _Toc168264491 \h </w:instrText>
         </w:r>
         <w:r>
           <w:rPr>
@@ -2262,7 +2315,7 @@
             <w:noProof/>
             <w:webHidden/>
           </w:rPr>
-          <w:t>15</w:t>
+          <w:t>17</w:t>
         </w:r>
         <w:r>
           <w:rPr>
@@ -2289,7 +2342,7 @@
           <w:lang w:val="en-ES" w:eastAsia="en-GB"/>
         </w:rPr>
       </w:pPr>
-      <w:hyperlink w:anchor="_Toc167743365" w:history="1">
+      <w:hyperlink w:anchor="_Toc168264492" w:history="1">
         <w:r>
           <w:rPr>
             <w:rStyle w:val="Hyperlink"/>
@@ -2318,7 +2371,7 @@
             <w:noProof/>
             <w:webHidden/>
           </w:rPr>
-          <w:instrText xml:space="preserve"> PAGEREF _Toc167743365 \h </w:instrText>
+          <w:instrText xml:space="preserve"> PAGEREF _Toc168264492 \h </w:instrText>
         </w:r>
         <w:r>
           <w:rPr>
@@ -2338,7 +2391,7 @@
             <w:noProof/>
             <w:webHidden/>
           </w:rPr>
-          <w:t>16</w:t>
+          <w:t>18</w:t>
         </w:r>
         <w:r>
           <w:rPr>
@@ -2366,7 +2419,7 @@
           <w:lang w:val="en-ES" w:eastAsia="en-GB"/>
         </w:rPr>
       </w:pPr>
-      <w:hyperlink w:anchor="_Toc167743366" w:history="1">
+      <w:hyperlink w:anchor="_Toc168264493" w:history="1">
         <w:r>
           <w:rPr>
             <w:rStyle w:val="Hyperlink"/>
@@ -2395,7 +2448,7 @@
             <w:noProof/>
             <w:webHidden/>
           </w:rPr>
-          <w:instrText xml:space="preserve"> PAGEREF _Toc167743366 \h </w:instrText>
+          <w:instrText xml:space="preserve"> PAGEREF _Toc168264493 \h </w:instrText>
         </w:r>
         <w:r>
           <w:rPr>
@@ -2415,7 +2468,7 @@
             <w:noProof/>
             <w:webHidden/>
           </w:rPr>
-          <w:t>16</w:t>
+          <w:t>18</w:t>
         </w:r>
         <w:r>
           <w:rPr>
@@ -2443,7 +2496,7 @@
           <w:lang w:val="en-ES" w:eastAsia="en-GB"/>
         </w:rPr>
       </w:pPr>
-      <w:hyperlink w:anchor="_Toc167743367" w:history="1">
+      <w:hyperlink w:anchor="_Toc168264494" w:history="1">
         <w:r>
           <w:rPr>
             <w:rStyle w:val="Hyperlink"/>
@@ -2472,7 +2525,7 @@
             <w:noProof/>
             <w:webHidden/>
           </w:rPr>
-          <w:instrText xml:space="preserve"> PAGEREF _Toc167743367 \h </w:instrText>
+          <w:instrText xml:space="preserve"> PAGEREF _Toc168264494 \h </w:instrText>
         </w:r>
         <w:r>
           <w:rPr>
@@ -2492,7 +2545,7 @@
             <w:noProof/>
             <w:webHidden/>
           </w:rPr>
-          <w:t>16</w:t>
+          <w:t>18</w:t>
         </w:r>
         <w:r>
           <w:rPr>
@@ -2519,7 +2572,7 @@
           <w:lang w:val="en-ES" w:eastAsia="en-GB"/>
         </w:rPr>
       </w:pPr>
-      <w:hyperlink w:anchor="_Toc167743368" w:history="1">
+      <w:hyperlink w:anchor="_Toc168264495" w:history="1">
         <w:r>
           <w:rPr>
             <w:rStyle w:val="Hyperlink"/>
@@ -2548,7 +2601,7 @@
             <w:noProof/>
             <w:webHidden/>
           </w:rPr>
-          <w:instrText xml:space="preserve"> PAGEREF _Toc167743368 \h </w:instrText>
+          <w:instrText xml:space="preserve"> PAGEREF _Toc168264495 \h </w:instrText>
         </w:r>
         <w:r>
           <w:rPr>
@@ -2568,7 +2621,7 @@
             <w:noProof/>
             <w:webHidden/>
           </w:rPr>
-          <w:t>16</w:t>
+          <w:t>18</w:t>
         </w:r>
         <w:r>
           <w:rPr>
@@ -2596,7 +2649,7 @@
           <w:lang w:val="en-ES" w:eastAsia="en-GB"/>
         </w:rPr>
       </w:pPr>
-      <w:hyperlink w:anchor="_Toc167743369" w:history="1">
+      <w:hyperlink w:anchor="_Toc168264496" w:history="1">
         <w:r>
           <w:rPr>
             <w:rStyle w:val="Hyperlink"/>
@@ -2625,7 +2678,7 @@
             <w:noProof/>
             <w:webHidden/>
           </w:rPr>
-          <w:instrText xml:space="preserve"> PAGEREF _Toc167743369 \h </w:instrText>
+          <w:instrText xml:space="preserve"> PAGEREF _Toc168264496 \h </w:instrText>
         </w:r>
         <w:r>
           <w:rPr>
@@ -2645,7 +2698,7 @@
             <w:noProof/>
             <w:webHidden/>
           </w:rPr>
-          <w:t>16</w:t>
+          <w:t>18</w:t>
         </w:r>
         <w:r>
           <w:rPr>
@@ -2673,7 +2726,7 @@
           <w:lang w:val="en-ES" w:eastAsia="en-GB"/>
         </w:rPr>
       </w:pPr>
-      <w:hyperlink w:anchor="_Toc167743370" w:history="1">
+      <w:hyperlink w:anchor="_Toc168264497" w:history="1">
         <w:r>
           <w:rPr>
             <w:rStyle w:val="Hyperlink"/>
@@ -2702,7 +2755,7 @@
             <w:noProof/>
             <w:webHidden/>
           </w:rPr>
-          <w:instrText xml:space="preserve"> PAGEREF _Toc167743370 \h </w:instrText>
+          <w:instrText xml:space="preserve"> PAGEREF _Toc168264497 \h </w:instrText>
         </w:r>
         <w:r>
           <w:rPr>
@@ -2722,7 +2775,7 @@
             <w:noProof/>
             <w:webHidden/>
           </w:rPr>
-          <w:t>16</w:t>
+          <w:t>18</w:t>
         </w:r>
         <w:r>
           <w:rPr>
@@ -2749,7 +2802,7 @@
           <w:lang w:val="en-ES" w:eastAsia="en-GB"/>
         </w:rPr>
       </w:pPr>
-      <w:hyperlink w:anchor="_Toc167743371" w:history="1">
+      <w:hyperlink w:anchor="_Toc168264498" w:history="1">
         <w:r>
           <w:rPr>
             <w:rStyle w:val="Hyperlink"/>
@@ -2778,7 +2831,7 @@
             <w:noProof/>
             <w:webHidden/>
           </w:rPr>
-          <w:instrText xml:space="preserve"> PAGEREF _Toc167743371 \h </w:instrText>
+          <w:instrText xml:space="preserve"> PAGEREF _Toc168264498 \h </w:instrText>
         </w:r>
         <w:r>
           <w:rPr>
@@ -2798,7 +2851,7 @@
             <w:noProof/>
             <w:webHidden/>
           </w:rPr>
-          <w:t>17</w:t>
+          <w:t>19</w:t>
         </w:r>
         <w:r>
           <w:rPr>
@@ -2827,7 +2880,7 @@
           <w:lang w:val="en-ES" w:eastAsia="en-GB"/>
         </w:rPr>
       </w:pPr>
-      <w:hyperlink w:anchor="_Toc167743372" w:history="1">
+      <w:hyperlink w:anchor="_Toc168264499" w:history="1">
         <w:r>
           <w:rPr>
             <w:rStyle w:val="Hyperlink"/>
@@ -2856,7 +2909,7 @@
             <w:noProof/>
             <w:webHidden/>
           </w:rPr>
-          <w:instrText xml:space="preserve"> PAGEREF _Toc167743372 \h </w:instrText>
+          <w:instrText xml:space="preserve"> PAGEREF _Toc168264499 \h </w:instrText>
         </w:r>
         <w:r>
           <w:rPr>
@@ -2876,7 +2929,7 @@
             <w:noProof/>
             <w:webHidden/>
           </w:rPr>
-          <w:t>18</w:t>
+          <w:t>20</w:t>
         </w:r>
         <w:r>
           <w:rPr>
@@ -2903,7 +2956,7 @@
           <w:lang w:val="en-ES" w:eastAsia="en-GB"/>
         </w:rPr>
       </w:pPr>
-      <w:hyperlink w:anchor="_Toc167743373" w:history="1">
+      <w:hyperlink w:anchor="_Toc168264500" w:history="1">
         <w:r>
           <w:rPr>
             <w:rStyle w:val="Hyperlink"/>
@@ -2932,7 +2985,7 @@
             <w:noProof/>
             <w:webHidden/>
           </w:rPr>
-          <w:instrText xml:space="preserve"> PAGEREF _Toc167743373 \h </w:instrText>
+          <w:instrText xml:space="preserve"> PAGEREF _Toc168264500 \h </w:instrText>
         </w:r>
         <w:r>
           <w:rPr>
@@ -2952,7 +3005,7 @@
             <w:noProof/>
             <w:webHidden/>
           </w:rPr>
-          <w:t>18</w:t>
+          <w:t>20</w:t>
         </w:r>
         <w:r>
           <w:rPr>
@@ -2979,7 +3032,7 @@
           <w:lang w:val="en-ES" w:eastAsia="en-GB"/>
         </w:rPr>
       </w:pPr>
-      <w:hyperlink w:anchor="_Toc167743374" w:history="1">
+      <w:hyperlink w:anchor="_Toc168264501" w:history="1">
         <w:r>
           <w:rPr>
             <w:rStyle w:val="Hyperlink"/>
@@ -3008,7 +3061,7 @@
             <w:noProof/>
             <w:webHidden/>
           </w:rPr>
-          <w:instrText xml:space="preserve"> PAGEREF _Toc167743374 \h </w:instrText>
+          <w:instrText xml:space="preserve"> PAGEREF _Toc168264501 \h </w:instrText>
         </w:r>
         <w:r>
           <w:rPr>
@@ -3028,7 +3081,7 @@
             <w:noProof/>
             <w:webHidden/>
           </w:rPr>
-          <w:t>18</w:t>
+          <w:t>20</w:t>
         </w:r>
         <w:r>
           <w:rPr>
@@ -3056,7 +3109,7 @@
           <w:lang w:val="en-ES" w:eastAsia="en-GB"/>
         </w:rPr>
       </w:pPr>
-      <w:hyperlink w:anchor="_Toc167743375" w:history="1">
+      <w:hyperlink w:anchor="_Toc168264502" w:history="1">
         <w:r>
           <w:rPr>
             <w:rStyle w:val="Hyperlink"/>
@@ -3085,7 +3138,7 @@
             <w:noProof/>
             <w:webHidden/>
           </w:rPr>
-          <w:instrText xml:space="preserve"> PAGEREF _Toc167743375 \h </w:instrText>
+          <w:instrText xml:space="preserve"> PAGEREF _Toc168264502 \h </w:instrText>
         </w:r>
         <w:r>
           <w:rPr>
@@ -3105,7 +3158,7 @@
             <w:noProof/>
             <w:webHidden/>
           </w:rPr>
-          <w:t>18</w:t>
+          <w:t>20</w:t>
         </w:r>
         <w:r>
           <w:rPr>
@@ -3133,7 +3186,7 @@
           <w:lang w:val="en-ES" w:eastAsia="en-GB"/>
         </w:rPr>
       </w:pPr>
-      <w:hyperlink w:anchor="_Toc167743376" w:history="1">
+      <w:hyperlink w:anchor="_Toc168264503" w:history="1">
         <w:r>
           <w:rPr>
             <w:rStyle w:val="Hyperlink"/>
@@ -3162,7 +3215,7 @@
             <w:noProof/>
             <w:webHidden/>
           </w:rPr>
-          <w:instrText xml:space="preserve"> PAGEREF _Toc167743376 \h </w:instrText>
+          <w:instrText xml:space="preserve"> PAGEREF _Toc168264503 \h </w:instrText>
         </w:r>
         <w:r>
           <w:rPr>
@@ -3182,7 +3235,7 @@
             <w:noProof/>
             <w:webHidden/>
           </w:rPr>
-          <w:t>18</w:t>
+          <w:t>20</w:t>
         </w:r>
         <w:r>
           <w:rPr>
@@ -3210,7 +3263,7 @@
           <w:lang w:val="en-ES" w:eastAsia="en-GB"/>
         </w:rPr>
       </w:pPr>
-      <w:hyperlink w:anchor="_Toc167743377" w:history="1">
+      <w:hyperlink w:anchor="_Toc168264504" w:history="1">
         <w:r>
           <w:rPr>
             <w:rStyle w:val="Hyperlink"/>
@@ -3239,7 +3292,7 @@
             <w:noProof/>
             <w:webHidden/>
           </w:rPr>
-          <w:instrText xml:space="preserve"> PAGEREF _Toc167743377 \h </w:instrText>
+          <w:instrText xml:space="preserve"> PAGEREF _Toc168264504 \h </w:instrText>
         </w:r>
         <w:r>
           <w:rPr>
@@ -3259,7 +3312,7 @@
             <w:noProof/>
             <w:webHidden/>
           </w:rPr>
-          <w:t>18</w:t>
+          <w:t>20</w:t>
         </w:r>
         <w:r>
           <w:rPr>
@@ -3287,7 +3340,7 @@
           <w:lang w:val="en-ES" w:eastAsia="en-GB"/>
         </w:rPr>
       </w:pPr>
-      <w:hyperlink w:anchor="_Toc167743378" w:history="1">
+      <w:hyperlink w:anchor="_Toc168264505" w:history="1">
         <w:r>
           <w:rPr>
             <w:rStyle w:val="Hyperlink"/>
@@ -3316,7 +3369,7 @@
             <w:noProof/>
             <w:webHidden/>
           </w:rPr>
-          <w:instrText xml:space="preserve"> PAGEREF _Toc167743378 \h </w:instrText>
+          <w:instrText xml:space="preserve"> PAGEREF _Toc168264505 \h </w:instrText>
         </w:r>
         <w:r>
           <w:rPr>
@@ -3336,7 +3389,7 @@
             <w:noProof/>
             <w:webHidden/>
           </w:rPr>
-          <w:t>18</w:t>
+          <w:t>20</w:t>
         </w:r>
         <w:r>
           <w:rPr>
@@ -3364,7 +3417,7 @@
           <w:lang w:val="en-ES" w:eastAsia="en-GB"/>
         </w:rPr>
       </w:pPr>
-      <w:hyperlink w:anchor="_Toc167743379" w:history="1">
+      <w:hyperlink w:anchor="_Toc168264506" w:history="1">
         <w:r>
           <w:rPr>
             <w:rStyle w:val="Hyperlink"/>
@@ -3393,7 +3446,7 @@
             <w:noProof/>
             <w:webHidden/>
           </w:rPr>
-          <w:instrText xml:space="preserve"> PAGEREF _Toc167743379 \h </w:instrText>
+          <w:instrText xml:space="preserve"> PAGEREF _Toc168264506 \h </w:instrText>
         </w:r>
         <w:r>
           <w:rPr>
@@ -3413,7 +3466,7 @@
             <w:noProof/>
             <w:webHidden/>
           </w:rPr>
-          <w:t>18</w:t>
+          <w:t>20</w:t>
         </w:r>
         <w:r>
           <w:rPr>
@@ -3441,7 +3494,7 @@
           <w:lang w:val="en-ES" w:eastAsia="en-GB"/>
         </w:rPr>
       </w:pPr>
-      <w:hyperlink w:anchor="_Toc167743380" w:history="1">
+      <w:hyperlink w:anchor="_Toc168264507" w:history="1">
         <w:r>
           <w:rPr>
             <w:rStyle w:val="Hyperlink"/>
@@ -3470,7 +3523,7 @@
             <w:noProof/>
             <w:webHidden/>
           </w:rPr>
-          <w:instrText xml:space="preserve"> PAGEREF _Toc167743380 \h </w:instrText>
+          <w:instrText xml:space="preserve"> PAGEREF _Toc168264507 \h </w:instrText>
         </w:r>
         <w:r>
           <w:rPr>
@@ -3490,7 +3543,7 @@
             <w:noProof/>
             <w:webHidden/>
           </w:rPr>
-          <w:t>18</w:t>
+          <w:t>20</w:t>
         </w:r>
         <w:r>
           <w:rPr>
@@ -3517,7 +3570,7 @@
           <w:lang w:val="en-ES" w:eastAsia="en-GB"/>
         </w:rPr>
       </w:pPr>
-      <w:hyperlink w:anchor="_Toc167743381" w:history="1">
+      <w:hyperlink w:anchor="_Toc168264508" w:history="1">
         <w:r>
           <w:rPr>
             <w:rStyle w:val="Hyperlink"/>
@@ -3546,7 +3599,7 @@
             <w:noProof/>
             <w:webHidden/>
           </w:rPr>
-          <w:instrText xml:space="preserve"> PAGEREF _Toc167743381 \h </w:instrText>
+          <w:instrText xml:space="preserve"> PAGEREF _Toc168264508 \h </w:instrText>
         </w:r>
         <w:r>
           <w:rPr>
@@ -3566,7 +3619,7 @@
             <w:noProof/>
             <w:webHidden/>
           </w:rPr>
-          <w:t>18</w:t>
+          <w:t>20</w:t>
         </w:r>
         <w:r>
           <w:rPr>
@@ -3595,7 +3648,7 @@
           <w:lang w:val="en-ES" w:eastAsia="en-GB"/>
         </w:rPr>
       </w:pPr>
-      <w:hyperlink w:anchor="_Toc167743382" w:history="1">
+      <w:hyperlink w:anchor="_Toc168264509" w:history="1">
         <w:r>
           <w:rPr>
             <w:rStyle w:val="Hyperlink"/>
@@ -3624,7 +3677,7 @@
             <w:noProof/>
             <w:webHidden/>
           </w:rPr>
-          <w:instrText xml:space="preserve"> PAGEREF _Toc167743382 \h </w:instrText>
+          <w:instrText xml:space="preserve"> PAGEREF _Toc168264509 \h </w:instrText>
         </w:r>
         <w:r>
           <w:rPr>
@@ -3644,7 +3697,7 @@
             <w:noProof/>
             <w:webHidden/>
           </w:rPr>
-          <w:t>19</w:t>
+          <w:t>21</w:t>
         </w:r>
         <w:r>
           <w:rPr>
@@ -3673,7 +3726,7 @@
           <w:lang w:val="en-ES" w:eastAsia="en-GB"/>
         </w:rPr>
       </w:pPr>
-      <w:hyperlink w:anchor="_Toc167743383" w:history="1">
+      <w:hyperlink w:anchor="_Toc168264510" w:history="1">
         <w:r>
           <w:rPr>
             <w:rStyle w:val="Hyperlink"/>
@@ -3702,7 +3755,7 @@
             <w:noProof/>
             <w:webHidden/>
           </w:rPr>
-          <w:instrText xml:space="preserve"> PAGEREF _Toc167743383 \h </w:instrText>
+          <w:instrText xml:space="preserve"> PAGEREF _Toc168264510 \h </w:instrText>
         </w:r>
         <w:r>
           <w:rPr>
@@ -3722,7 +3775,7 @@
             <w:noProof/>
             <w:webHidden/>
           </w:rPr>
-          <w:t>19</w:t>
+          <w:t>21</w:t>
         </w:r>
         <w:r>
           <w:rPr>
@@ -3749,7 +3802,7 @@
           <w:lang w:val="en-ES" w:eastAsia="en-GB"/>
         </w:rPr>
       </w:pPr>
-      <w:hyperlink w:anchor="_Toc167743384" w:history="1">
+      <w:hyperlink w:anchor="_Toc168264511" w:history="1">
         <w:r>
           <w:rPr>
             <w:rStyle w:val="Hyperlink"/>
@@ -3778,7 +3831,7 @@
             <w:noProof/>
             <w:webHidden/>
           </w:rPr>
-          <w:instrText xml:space="preserve"> PAGEREF _Toc167743384 \h </w:instrText>
+          <w:instrText xml:space="preserve"> PAGEREF _Toc168264511 \h </w:instrText>
         </w:r>
         <w:r>
           <w:rPr>
@@ -3798,7 +3851,7 @@
             <w:noProof/>
             <w:webHidden/>
           </w:rPr>
-          <w:t>19</w:t>
+          <w:t>21</w:t>
         </w:r>
         <w:r>
           <w:rPr>
@@ -3825,7 +3878,7 @@
           <w:lang w:val="en-ES" w:eastAsia="en-GB"/>
         </w:rPr>
       </w:pPr>
-      <w:hyperlink w:anchor="_Toc167743385" w:history="1">
+      <w:hyperlink w:anchor="_Toc168264512" w:history="1">
         <w:r>
           <w:rPr>
             <w:rStyle w:val="Hyperlink"/>
@@ -3854,7 +3907,7 @@
             <w:noProof/>
             <w:webHidden/>
           </w:rPr>
-          <w:instrText xml:space="preserve"> PAGEREF _Toc167743385 \h </w:instrText>
+          <w:instrText xml:space="preserve"> PAGEREF _Toc168264512 \h </w:instrText>
         </w:r>
         <w:r>
           <w:rPr>
@@ -3874,7 +3927,7 @@
             <w:noProof/>
             <w:webHidden/>
           </w:rPr>
-          <w:t>19</w:t>
+          <w:t>21</w:t>
         </w:r>
         <w:r>
           <w:rPr>
@@ -3901,7 +3954,7 @@
           <w:lang w:val="en-ES" w:eastAsia="en-GB"/>
         </w:rPr>
       </w:pPr>
-      <w:hyperlink w:anchor="_Toc167743386" w:history="1">
+      <w:hyperlink w:anchor="_Toc168264513" w:history="1">
         <w:r>
           <w:rPr>
             <w:rStyle w:val="Hyperlink"/>
@@ -3930,7 +3983,7 @@
             <w:noProof/>
             <w:webHidden/>
           </w:rPr>
-          <w:instrText xml:space="preserve"> PAGEREF _Toc167743386 \h </w:instrText>
+          <w:instrText xml:space="preserve"> PAGEREF _Toc168264513 \h </w:instrText>
         </w:r>
         <w:r>
           <w:rPr>
@@ -3950,7 +4003,7 @@
             <w:noProof/>
             <w:webHidden/>
           </w:rPr>
-          <w:t>19</w:t>
+          <w:t>21</w:t>
         </w:r>
         <w:r>
           <w:rPr>
@@ -3977,7 +4030,7 @@
           <w:lang w:val="en-ES" w:eastAsia="en-GB"/>
         </w:rPr>
       </w:pPr>
-      <w:hyperlink w:anchor="_Toc167743387" w:history="1">
+      <w:hyperlink w:anchor="_Toc168264514" w:history="1">
         <w:r>
           <w:rPr>
             <w:rStyle w:val="Hyperlink"/>
@@ -4006,7 +4059,7 @@
             <w:noProof/>
             <w:webHidden/>
           </w:rPr>
-          <w:instrText xml:space="preserve"> PAGEREF _Toc167743387 \h </w:instrText>
+          <w:instrText xml:space="preserve"> PAGEREF _Toc168264514 \h </w:instrText>
         </w:r>
         <w:r>
           <w:rPr>
@@ -4026,7 +4079,7 @@
             <w:noProof/>
             <w:webHidden/>
           </w:rPr>
-          <w:t>19</w:t>
+          <w:t>22</w:t>
         </w:r>
         <w:r>
           <w:rPr>
@@ -4055,7 +4108,7 @@
           <w:lang w:val="en-ES" w:eastAsia="en-GB"/>
         </w:rPr>
       </w:pPr>
-      <w:hyperlink w:anchor="_Toc167743388" w:history="1">
+      <w:hyperlink w:anchor="_Toc168264515" w:history="1">
         <w:r>
           <w:rPr>
             <w:rStyle w:val="Hyperlink"/>
@@ -4084,7 +4137,7 @@
             <w:noProof/>
             <w:webHidden/>
           </w:rPr>
-          <w:instrText xml:space="preserve"> PAGEREF _Toc167743388 \h </w:instrText>
+          <w:instrText xml:space="preserve"> PAGEREF _Toc168264515 \h </w:instrText>
         </w:r>
         <w:r>
           <w:rPr>
@@ -4104,7 +4157,7 @@
             <w:noProof/>
             <w:webHidden/>
           </w:rPr>
-          <w:t>20</w:t>
+          <w:t>23</w:t>
         </w:r>
         <w:r>
           <w:rPr>
@@ -4133,7 +4186,7 @@
           <w:lang w:val="en-ES" w:eastAsia="en-GB"/>
         </w:rPr>
       </w:pPr>
-      <w:hyperlink w:anchor="_Toc167743389" w:history="1">
+      <w:hyperlink w:anchor="_Toc168264516" w:history="1">
         <w:r>
           <w:rPr>
             <w:rStyle w:val="Hyperlink"/>
@@ -4162,7 +4215,7 @@
             <w:noProof/>
             <w:webHidden/>
           </w:rPr>
-          <w:instrText xml:space="preserve"> PAGEREF _Toc167743389 \h </w:instrText>
+          <w:instrText xml:space="preserve"> PAGEREF _Toc168264516 \h </w:instrText>
         </w:r>
         <w:r>
           <w:rPr>
@@ -4182,7 +4235,7 @@
             <w:noProof/>
             <w:webHidden/>
           </w:rPr>
-          <w:t>21</w:t>
+          <w:t>24</w:t>
         </w:r>
         <w:r>
           <w:rPr>
@@ -4211,7 +4264,7 @@
           <w:lang w:val="en-ES" w:eastAsia="en-GB"/>
         </w:rPr>
       </w:pPr>
-      <w:hyperlink w:anchor="_Toc167743390" w:history="1">
+      <w:hyperlink w:anchor="_Toc168264517" w:history="1">
         <w:r>
           <w:rPr>
             <w:rStyle w:val="Hyperlink"/>
@@ -4240,7 +4293,7 @@
             <w:noProof/>
             <w:webHidden/>
           </w:rPr>
-          <w:instrText xml:space="preserve"> PAGEREF _Toc167743390 \h </w:instrText>
+          <w:instrText xml:space="preserve"> PAGEREF _Toc168264517 \h </w:instrText>
         </w:r>
         <w:r>
           <w:rPr>
@@ -4260,7 +4313,7 @@
             <w:noProof/>
             <w:webHidden/>
           </w:rPr>
-          <w:t>22</w:t>
+          <w:t>25</w:t>
         </w:r>
         <w:r>
           <w:rPr>
@@ -4287,7 +4340,7 @@
           <w:lang w:val="en-ES" w:eastAsia="en-GB"/>
         </w:rPr>
       </w:pPr>
-      <w:hyperlink w:anchor="_Toc167743391" w:history="1">
+      <w:hyperlink w:anchor="_Toc168264518" w:history="1">
         <w:r>
           <w:rPr>
             <w:rStyle w:val="Hyperlink"/>
@@ -4316,7 +4369,7 @@
             <w:noProof/>
             <w:webHidden/>
           </w:rPr>
-          <w:instrText xml:space="preserve"> PAGEREF _Toc167743391 \h </w:instrText>
+          <w:instrText xml:space="preserve"> PAGEREF _Toc168264518 \h </w:instrText>
         </w:r>
         <w:r>
           <w:rPr>
@@ -4336,7 +4389,7 @@
             <w:noProof/>
             <w:webHidden/>
           </w:rPr>
-          <w:t>22</w:t>
+          <w:t>25</w:t>
         </w:r>
         <w:r>
           <w:rPr>
@@ -4363,7 +4416,7 @@
           <w:lang w:val="en-ES" w:eastAsia="en-GB"/>
         </w:rPr>
       </w:pPr>
-      <w:hyperlink w:anchor="_Toc167743392" w:history="1">
+      <w:hyperlink w:anchor="_Toc168264519" w:history="1">
         <w:r>
           <w:rPr>
             <w:rStyle w:val="Hyperlink"/>
@@ -4392,7 +4445,7 @@
             <w:noProof/>
             <w:webHidden/>
           </w:rPr>
-          <w:instrText xml:space="preserve"> PAGEREF _Toc167743392 \h </w:instrText>
+          <w:instrText xml:space="preserve"> PAGEREF _Toc168264519 \h </w:instrText>
         </w:r>
         <w:r>
           <w:rPr>
@@ -4412,7 +4465,7 @@
             <w:noProof/>
             <w:webHidden/>
           </w:rPr>
-          <w:t>22</w:t>
+          <w:t>25</w:t>
         </w:r>
         <w:r>
           <w:rPr>
@@ -4439,7 +4492,7 @@
           <w:lang w:val="en-ES" w:eastAsia="en-GB"/>
         </w:rPr>
       </w:pPr>
-      <w:hyperlink w:anchor="_Toc167743393" w:history="1">
+      <w:hyperlink w:anchor="_Toc168264520" w:history="1">
         <w:r>
           <w:rPr>
             <w:rStyle w:val="Hyperlink"/>
@@ -4468,7 +4521,7 @@
             <w:noProof/>
             <w:webHidden/>
           </w:rPr>
-          <w:instrText xml:space="preserve"> PAGEREF _Toc167743393 \h </w:instrText>
+          <w:instrText xml:space="preserve"> PAGEREF _Toc168264520 \h </w:instrText>
         </w:r>
         <w:r>
           <w:rPr>
@@ -4488,7 +4541,7 @@
             <w:noProof/>
             <w:webHidden/>
           </w:rPr>
-          <w:t>22</w:t>
+          <w:t>25</w:t>
         </w:r>
         <w:r>
           <w:rPr>
@@ -4584,8 +4637,8 @@
           <w:szCs w:val="56"/>
         </w:rPr>
       </w:pPr>
-      <w:bookmarkStart w:id="1" w:name="_Toc107862668"/>
-      <w:bookmarkStart w:id="2" w:name="_Toc167743348"/>
+      <w:bookmarkStart w:id="0" w:name="_Toc107862668"/>
+      <w:bookmarkStart w:id="1" w:name="_Toc168264475"/>
       <w:r>
         <w:rPr>
           <w:rFonts w:ascii="Trebuchet MS" w:hAnsi="Trebuchet MS"/>
@@ -4597,8 +4650,8 @@
         </w:rPr>
         <w:t>Índice de figuras</w:t>
       </w:r>
+      <w:bookmarkEnd w:id="0"/>
       <w:bookmarkEnd w:id="1"/>
-      <w:bookmarkEnd w:id="2"/>
     </w:p>
     <w:p/>
     <w:p/>
@@ -4669,8 +4722,8 @@
           <w:szCs w:val="56"/>
         </w:rPr>
       </w:pPr>
-      <w:bookmarkStart w:id="3" w:name="_Toc107862669"/>
-      <w:bookmarkStart w:id="4" w:name="_Toc167743349"/>
+      <w:bookmarkStart w:id="2" w:name="_Toc107862669"/>
+      <w:bookmarkStart w:id="3" w:name="_Toc168264476"/>
       <w:r>
         <w:rPr>
           <w:rFonts w:ascii="Trebuchet MS" w:hAnsi="Trebuchet MS"/>
@@ -4682,8 +4735,8 @@
         </w:rPr>
         <w:t>Índice de tablas</w:t>
       </w:r>
+      <w:bookmarkEnd w:id="2"/>
       <w:bookmarkEnd w:id="3"/>
-      <w:bookmarkEnd w:id="4"/>
     </w:p>
     <w:p/>
     <w:p/>
@@ -4739,8 +4792,8 @@
           <w:szCs w:val="56"/>
         </w:rPr>
       </w:pPr>
-      <w:bookmarkStart w:id="5" w:name="_Toc107862670"/>
-      <w:bookmarkStart w:id="6" w:name="_Toc167743350"/>
+      <w:bookmarkStart w:id="4" w:name="_Toc107862670"/>
+      <w:bookmarkStart w:id="5" w:name="_Toc168264477"/>
       <w:r>
         <w:rPr>
           <w:rFonts w:ascii="Trebuchet MS" w:hAnsi="Trebuchet MS"/>
@@ -4752,8 +4805,8 @@
         </w:rPr>
         <w:t>Glosario de términos</w:t>
       </w:r>
+      <w:bookmarkEnd w:id="4"/>
       <w:bookmarkEnd w:id="5"/>
-      <w:bookmarkEnd w:id="6"/>
     </w:p>
     <w:p>
       <w:pPr>
@@ -4772,15 +4825,13 @@
         <w:jc w:val="both"/>
         <w:rPr>
           <w:rFonts w:ascii="Trebuchet MS" w:hAnsi="Trebuchet MS"/>
-          <w:lang w:val="en-US"/>
         </w:rPr>
       </w:pPr>
       <w:r>
         <w:rPr>
           <w:rFonts w:ascii="Trebuchet MS" w:hAnsi="Trebuchet MS"/>
-          <w:lang w:val="en-US"/>
-        </w:rPr>
-        <w:t>Android</w:t>
+        </w:rPr>
+        <w:t>Troyano</w:t>
       </w:r>
     </w:p>
     <w:p>
@@ -4790,16 +4841,16 @@
         <w:jc w:val="both"/>
         <w:rPr>
           <w:rFonts w:ascii="Trebuchet MS" w:hAnsi="Trebuchet MS"/>
-          <w:lang w:val="en-US"/>
-        </w:rPr>
-      </w:pPr>
+        </w:rPr>
+      </w:pPr>
+      <w:proofErr w:type="spellStart"/>
       <w:r>
         <w:rPr>
           <w:rFonts w:ascii="Trebuchet MS" w:hAnsi="Trebuchet MS"/>
-          <w:lang w:val="en-US"/>
-        </w:rPr>
-        <w:t>Troyano</w:t>
-      </w:r>
+        </w:rPr>
+        <w:t>Infostealer</w:t>
+      </w:r>
+      <w:proofErr w:type="spellEnd"/>
     </w:p>
     <w:p>
       <w:pPr>
@@ -4808,15 +4859,13 @@
         <w:jc w:val="both"/>
         <w:rPr>
           <w:rFonts w:ascii="Trebuchet MS" w:hAnsi="Trebuchet MS"/>
-          <w:lang w:val="en-US"/>
         </w:rPr>
       </w:pPr>
       <w:r>
         <w:rPr>
           <w:rFonts w:ascii="Trebuchet MS" w:hAnsi="Trebuchet MS"/>
-          <w:lang w:val="en-US"/>
-        </w:rPr>
-        <w:t>Infostealer</w:t>
+        </w:rPr>
+        <w:t>Ofuscación</w:t>
       </w:r>
     </w:p>
     <w:p>
@@ -4826,16 +4875,16 @@
         <w:jc w:val="both"/>
         <w:rPr>
           <w:rFonts w:ascii="Trebuchet MS" w:hAnsi="Trebuchet MS"/>
-          <w:lang w:val="en-US"/>
-        </w:rPr>
-      </w:pPr>
+        </w:rPr>
+      </w:pPr>
+      <w:proofErr w:type="spellStart"/>
       <w:r>
         <w:rPr>
           <w:rFonts w:ascii="Trebuchet MS" w:hAnsi="Trebuchet MS"/>
-          <w:lang w:val="en-US"/>
         </w:rPr>
         <w:t>Dalvik</w:t>
       </w:r>
+      <w:proofErr w:type="spellEnd"/>
     </w:p>
     <w:p>
       <w:pPr>
@@ -4844,15 +4893,13 @@
         <w:jc w:val="both"/>
         <w:rPr>
           <w:rFonts w:ascii="Trebuchet MS" w:hAnsi="Trebuchet MS"/>
-          <w:lang w:val="en-US"/>
         </w:rPr>
       </w:pPr>
       <w:r>
         <w:rPr>
           <w:rFonts w:ascii="Trebuchet MS" w:hAnsi="Trebuchet MS"/>
-          <w:lang w:val="en-US"/>
-        </w:rPr>
-        <w:t>APT</w:t>
+        </w:rPr>
+        <w:t>DEX</w:t>
       </w:r>
     </w:p>
     <w:p>
@@ -4862,15 +4909,13 @@
         <w:jc w:val="both"/>
         <w:rPr>
           <w:rFonts w:ascii="Trebuchet MS" w:hAnsi="Trebuchet MS"/>
-          <w:lang w:val="en-US"/>
         </w:rPr>
       </w:pPr>
       <w:r>
         <w:rPr>
           <w:rFonts w:ascii="Trebuchet MS" w:hAnsi="Trebuchet MS"/>
-          <w:lang w:val="en-US"/>
-        </w:rPr>
-        <w:t>FRIDA</w:t>
+        </w:rPr>
+        <w:t>APT</w:t>
       </w:r>
     </w:p>
     <w:p>
@@ -4882,12 +4927,14 @@
           <w:rFonts w:ascii="Trebuchet MS" w:hAnsi="Trebuchet MS"/>
         </w:rPr>
       </w:pPr>
+      <w:proofErr w:type="spellStart"/>
       <w:r>
         <w:rPr>
           <w:rFonts w:ascii="Trebuchet MS" w:hAnsi="Trebuchet MS"/>
         </w:rPr>
-        <w:t>Ghidra</w:t>
-      </w:r>
+        <w:t>IoC</w:t>
+      </w:r>
+      <w:proofErr w:type="spellEnd"/>
     </w:p>
     <w:p>
       <w:pPr>
@@ -4902,39 +4949,7 @@
         <w:rPr>
           <w:rFonts w:ascii="Trebuchet MS" w:hAnsi="Trebuchet MS"/>
         </w:rPr>
-        <w:t>MEDUSA</w:t>
-      </w:r>
-    </w:p>
-    <w:p>
-      <w:pPr>
-        <w:pStyle w:val="Standard"/>
-        <w:spacing w:after="120" w:line="360" w:lineRule="auto"/>
-        <w:jc w:val="both"/>
-        <w:rPr>
-          <w:rFonts w:ascii="Trebuchet MS" w:hAnsi="Trebuchet MS"/>
-        </w:rPr>
-      </w:pPr>
-      <w:r>
-        <w:rPr>
-          <w:rFonts w:ascii="Trebuchet MS" w:hAnsi="Trebuchet MS"/>
-        </w:rPr>
-        <w:t>AndroidStudio</w:t>
-      </w:r>
-    </w:p>
-    <w:p>
-      <w:pPr>
-        <w:pStyle w:val="Standard"/>
-        <w:spacing w:after="120" w:line="360" w:lineRule="auto"/>
-        <w:jc w:val="both"/>
-        <w:rPr>
-          <w:rFonts w:ascii="Trebuchet MS" w:hAnsi="Trebuchet MS"/>
-        </w:rPr>
-      </w:pPr>
-      <w:r>
-        <w:rPr>
-          <w:rFonts w:ascii="Trebuchet MS" w:hAnsi="Trebuchet MS"/>
-        </w:rPr>
-        <w:t>Chameleon</w:t>
+        <w:t>Compilador</w:t>
       </w:r>
     </w:p>
     <w:p>
@@ -4956,12 +4971,6 @@
           <w:docGrid w:linePitch="360"/>
         </w:sectPr>
       </w:pPr>
-      <w:r>
-        <w:rPr>
-          <w:rFonts w:ascii="Trebuchet MS" w:hAnsi="Trebuchet MS"/>
-        </w:rPr>
-        <w:t>JADX</w:t>
-      </w:r>
     </w:p>
     <w:p>
       <w:pPr>
@@ -4990,8 +4999,8 @@
           <w:szCs w:val="56"/>
         </w:rPr>
       </w:pPr>
-      <w:bookmarkStart w:id="7" w:name="_Toc107862671"/>
-      <w:bookmarkStart w:id="8" w:name="_Toc167743351"/>
+      <w:bookmarkStart w:id="6" w:name="_Toc107862671"/>
+      <w:bookmarkStart w:id="7" w:name="_Toc168264478"/>
       <w:r>
         <w:rPr>
           <w:rFonts w:ascii="Trebuchet MS" w:hAnsi="Trebuchet MS"/>
@@ -5003,8 +5012,8 @@
         </w:rPr>
         <w:t>Introducción</w:t>
       </w:r>
+      <w:bookmarkEnd w:id="6"/>
       <w:bookmarkEnd w:id="7"/>
-      <w:bookmarkEnd w:id="8"/>
     </w:p>
     <w:p>
       <w:pPr>
@@ -5109,7 +5118,19 @@
         <w:rPr>
           <w:lang w:val="es-ES"/>
         </w:rPr>
-        <w:t>O1</w:t>
+        <w:t>O</w:t>
+      </w:r>
+      <w:r>
+        <w:rPr>
+          <w:lang w:val="es-ES"/>
+        </w:rPr>
+        <w:t>1</w:t>
+      </w:r>
+      <w:r>
+        <w:rPr>
+          <w:lang w:val="es-ES"/>
+        </w:rPr>
+        <w:t xml:space="preserve"> – Enmarcar este malware y la familia de la que procede dentro del ecosistema actual de troyanos de plataformas Android.</w:t>
       </w:r>
     </w:p>
     <w:p>
@@ -5125,7 +5146,51 @@
         <w:rPr>
           <w:lang w:val="es-ES"/>
         </w:rPr>
-        <w:t>O2</w:t>
+        <w:t>O</w:t>
+      </w:r>
+      <w:r>
+        <w:rPr>
+          <w:lang w:val="es-ES"/>
+        </w:rPr>
+        <w:t>2 – Llevar a cabo un análisis estático del malware para tratar de comprender sus capacidades y modus operandi.</w:t>
+      </w:r>
+    </w:p>
+    <w:p>
+      <w:pPr>
+        <w:spacing w:before="0" w:after="120" w:line="360" w:lineRule="auto"/>
+        <w:ind w:firstLine="340"/>
+        <w:jc w:val="both"/>
+        <w:rPr>
+          <w:lang w:val="es-ES"/>
+        </w:rPr>
+      </w:pPr>
+      <w:r>
+        <w:rPr>
+          <w:lang w:val="es-ES"/>
+        </w:rPr>
+        <w:t>O</w:t>
+      </w:r>
+      <w:r>
+        <w:rPr>
+          <w:lang w:val="es-ES"/>
+        </w:rPr>
+        <w:t xml:space="preserve">3 – Realizar un análisis dinámico del malware en un entorno controlado, que permita observar cómo se comporta una vez instalado y ejecutado en un dispositivo infectado. </w:t>
+      </w:r>
+    </w:p>
+    <w:p>
+      <w:pPr>
+        <w:spacing w:before="0" w:after="120" w:line="360" w:lineRule="auto"/>
+        <w:ind w:firstLine="340"/>
+        <w:jc w:val="both"/>
+        <w:rPr>
+          <w:lang w:val="es-ES"/>
+        </w:rPr>
+      </w:pPr>
+      <w:r>
+        <w:rPr>
+          <w:lang w:val="es-ES"/>
+        </w:rPr>
+        <w:t>O4 – Obtener una serie de indicadores de compromiso y procedimientos que permitan identificar el malware en el caso de encontrarse este presente en un dispositivo.</w:t>
       </w:r>
     </w:p>
     <w:p>
@@ -5183,7 +5248,104 @@
         <w:rPr>
           <w:lang w:val="es-ES"/>
         </w:rPr>
-        <w:t xml:space="preserve">El trabajo y la gestión del proyecto se llevarán a cabo siguiendo la metodología en cascada (conocida más comúnmente como waterfall). Esto es debido a que existe una clara demarcación entre algunas de las fases debido a su diferente naturaleza. Sin embargo, pese a ser fases individuales claramente definidas, no se trata de unidades aisladas. Los datos obtenidos en cada una de las etapas serán de gran ayuda en otras fases, permitiendo ampliar de manera continua el conocimiento acerca del funcionamiento del malware. </w:t>
+        <w:t xml:space="preserve">El trabajo y la gestión del proyecto se llevarán a cabo siguiendo la metodología </w:t>
+      </w:r>
+      <w:r>
+        <w:rPr>
+          <w:lang w:val="es-ES"/>
+        </w:rPr>
+        <w:t>ágil</w:t>
+      </w:r>
+      <w:r>
+        <w:rPr>
+          <w:lang w:val="es-ES"/>
+        </w:rPr>
+        <w:t xml:space="preserve"> (</w:t>
+      </w:r>
+      <w:r>
+        <w:rPr>
+          <w:lang w:val="es-ES"/>
+        </w:rPr>
+        <w:t xml:space="preserve">también </w:t>
+      </w:r>
+      <w:r>
+        <w:rPr>
+          <w:lang w:val="es-ES"/>
+        </w:rPr>
+        <w:t xml:space="preserve">conocida </w:t>
+      </w:r>
+      <w:r>
+        <w:rPr>
+          <w:lang w:val="es-ES"/>
+        </w:rPr>
+        <w:t>como agile</w:t>
+      </w:r>
+      <w:r>
+        <w:rPr>
+          <w:lang w:val="es-ES"/>
+        </w:rPr>
+        <w:t>)</w:t>
+      </w:r>
+      <w:r>
+        <w:rPr>
+          <w:lang w:val="es-ES"/>
+        </w:rPr>
+        <w:t>, ya que, pese</w:t>
+      </w:r>
+      <w:r>
+        <w:rPr>
+          <w:lang w:val="es-ES"/>
+        </w:rPr>
+        <w:t xml:space="preserve"> a que existe una </w:t>
+      </w:r>
+      <w:r>
+        <w:rPr>
+          <w:lang w:val="es-ES"/>
+        </w:rPr>
+        <w:lastRenderedPageBreak/>
+        <w:t>clara demarcación entre algunas de las fases debido a su diferente naturaleza</w:t>
+      </w:r>
+      <w:r>
+        <w:rPr>
+          <w:lang w:val="es-ES"/>
+        </w:rPr>
+        <w:t>, no se trata de unidades aisladas</w:t>
+      </w:r>
+      <w:r>
+        <w:rPr>
+          <w:lang w:val="es-ES"/>
+        </w:rPr>
+        <w:t xml:space="preserve">. Los datos obtenidos en cada una de las etapas serán de ayuda en otras fases, permitiendo ampliar de manera continua el conocimiento acerca del funcionamiento del malware. </w:t>
+      </w:r>
+      <w:r>
+        <w:rPr>
+          <w:lang w:val="es-ES"/>
+        </w:rPr>
+        <w:t>El análisis estático y dinámico se complementarán</w:t>
+      </w:r>
+      <w:r>
+        <w:rPr>
+          <w:lang w:val="es-ES"/>
+        </w:rPr>
+        <w:t xml:space="preserve"> entre sí</w:t>
+      </w:r>
+      <w:r>
+        <w:rPr>
+          <w:lang w:val="es-ES"/>
+        </w:rPr>
+        <w:t>, aportando información que permitirá progresar</w:t>
+      </w:r>
+      <w:r>
+        <w:rPr>
+          <w:lang w:val="es-ES"/>
+        </w:rPr>
+        <w:t xml:space="preserve"> globalmente.</w:t>
+      </w:r>
+      <w:r>
+        <w:rPr>
+          <w:lang w:val="es-ES"/>
+        </w:rPr>
+        <w:t xml:space="preserve"> </w:t>
       </w:r>
     </w:p>
     <w:p>
@@ -5256,7 +5418,6 @@
         <w:rPr>
           <w:lang w:val="es-ES"/>
         </w:rPr>
-        <w:lastRenderedPageBreak/>
         <w:t>Documentación de los resultados obtenidos</w:t>
       </w:r>
     </w:p>
@@ -5322,18 +5483,32 @@
         <w:spacing w:before="0" w:after="120" w:line="360" w:lineRule="auto"/>
         <w:jc w:val="both"/>
         <w:rPr>
-          <w:b/>
-          <w:bCs/>
-          <w:lang w:val="es-ES"/>
-        </w:rPr>
-      </w:pPr>
-      <w:r>
-        <w:rPr>
-          <w:b/>
-          <w:bCs/>
-          <w:lang w:val="es-ES"/>
-        </w:rPr>
-        <w:t>Introducción. Planteamiento del problema a resolver, resumen de objetivos, metodología de trabajo, estructura de la memoria…</w:t>
+          <w:lang w:val="es-ES"/>
+        </w:rPr>
+      </w:pPr>
+      <w:r>
+        <w:rPr>
+          <w:lang w:val="es-ES"/>
+        </w:rPr>
+        <w:t>Introducción. Planteamiento del problema a resolver, resumen de objetivos, metodología de trabajo</w:t>
+      </w:r>
+      <w:r>
+        <w:rPr>
+          <w:lang w:val="es-ES"/>
+        </w:rPr>
+        <w:t xml:space="preserve"> y presentación de la </w:t>
+      </w:r>
+      <w:r>
+        <w:rPr>
+          <w:lang w:val="es-ES"/>
+        </w:rPr>
+        <w:t>estructura de la memoria</w:t>
+      </w:r>
+      <w:r>
+        <w:rPr>
+          <w:lang w:val="es-ES"/>
+        </w:rPr>
+        <w:t>.</w:t>
       </w:r>
     </w:p>
     <w:p>
@@ -5350,23 +5525,45 @@
       </w:pPr>
       <w:r>
         <w:rPr>
-          <w:b/>
-          <w:bCs/>
-          <w:lang w:val="es-ES"/>
-        </w:rPr>
-        <w:t>Capítulo 1</w:t>
-      </w:r>
-      <w:r>
-        <w:rPr>
-          <w:lang w:val="es-ES"/>
-        </w:rPr>
-        <w:t xml:space="preserve">. </w:t>
+          <w:lang w:val="es-ES"/>
+        </w:rPr>
+        <w:t xml:space="preserve">Capítulo 1. </w:t>
       </w:r>
       <w:r>
         <w:rPr>
           <w:color w:val="202020"/>
         </w:rPr>
-        <w:t>Investigación previa, selección de malware a analizar…</w:t>
+        <w:t>Investigación previa</w:t>
+      </w:r>
+      <w:r>
+        <w:rPr>
+          <w:color w:val="202020"/>
+        </w:rPr>
+        <w:t xml:space="preserve"> realizada y proceso de</w:t>
+      </w:r>
+      <w:r>
+        <w:rPr>
+          <w:color w:val="202020"/>
+        </w:rPr>
+        <w:t xml:space="preserve"> selección de</w:t>
+      </w:r>
+      <w:r>
+        <w:rPr>
+          <w:color w:val="202020"/>
+        </w:rPr>
+        <w:t xml:space="preserve">l </w:t>
+      </w:r>
+      <w:r>
+        <w:rPr>
+          <w:color w:val="202020"/>
+        </w:rPr>
+        <w:t>malware a analizar</w:t>
+      </w:r>
+      <w:r>
+        <w:rPr>
+          <w:color w:val="202020"/>
+        </w:rPr>
+        <w:t>.</w:t>
       </w:r>
     </w:p>
     <w:p>
@@ -5383,17 +5580,63 @@
       </w:pPr>
       <w:r>
         <w:rPr>
-          <w:b/>
-          <w:bCs/>
-          <w:lang w:val="es-ES"/>
-        </w:rPr>
-        <w:t>Capítulo 2</w:t>
-      </w:r>
-      <w:r>
-        <w:rPr>
-          <w:lang w:val="es-ES"/>
-        </w:rPr>
-        <w:t xml:space="preserve">. Planificación temporal, presupuestos, gestión de riesgos, materia de legislación… </w:t>
+          <w:lang w:val="es-ES"/>
+        </w:rPr>
+        <w:t>Capítulo 2. Planificación temporal</w:t>
+      </w:r>
+      <w:r>
+        <w:rPr>
+          <w:lang w:val="es-ES"/>
+        </w:rPr>
+        <w:t xml:space="preserve"> creada inicialmente</w:t>
+      </w:r>
+      <w:r>
+        <w:rPr>
+          <w:lang w:val="es-ES"/>
+        </w:rPr>
+        <w:t xml:space="preserve">, </w:t>
+      </w:r>
+      <w:r>
+        <w:rPr>
+          <w:lang w:val="es-ES"/>
+        </w:rPr>
+        <w:t xml:space="preserve">junto con </w:t>
+      </w:r>
+      <w:r>
+        <w:rPr>
+          <w:lang w:val="es-ES"/>
+        </w:rPr>
+        <w:t>presupuestos,</w:t>
+      </w:r>
+      <w:r>
+        <w:rPr>
+          <w:lang w:val="es-ES"/>
+        </w:rPr>
+        <w:t xml:space="preserve"> la</w:t>
+      </w:r>
+      <w:r>
+        <w:rPr>
+          <w:lang w:val="es-ES"/>
+        </w:rPr>
+        <w:t xml:space="preserve"> gestión de riesgos</w:t>
+      </w:r>
+      <w:r>
+        <w:rPr>
+          <w:lang w:val="es-ES"/>
+        </w:rPr>
+        <w:t xml:space="preserve"> y la</w:t>
+      </w:r>
+      <w:r>
+        <w:rPr>
+          <w:lang w:val="es-ES"/>
+        </w:rPr>
+        <w:t xml:space="preserve"> materia de legislación</w:t>
+      </w:r>
+      <w:r>
+        <w:rPr>
+          <w:lang w:val="es-ES"/>
+        </w:rPr>
+        <w:t xml:space="preserve"> aplicable al proyecto.</w:t>
       </w:r>
     </w:p>
     <w:p>
@@ -5410,17 +5653,33 @@
       </w:pPr>
       <w:r>
         <w:rPr>
-          <w:b/>
-          <w:bCs/>
-          <w:lang w:val="es-ES"/>
-        </w:rPr>
-        <w:t>Capítulo 3. Análisis estático de la muestra de malware elegida</w:t>
-      </w:r>
-      <w:r>
-        <w:rPr>
-          <w:color w:val="202020"/>
-        </w:rPr>
-        <w:t>, pruebas realizadas, método de trabajo detallado</w:t>
+          <w:lang w:val="es-ES"/>
+        </w:rPr>
+        <w:t xml:space="preserve">Capítulo 3. </w:t>
+      </w:r>
+      <w:r>
+        <w:rPr>
+          <w:lang w:val="es-ES"/>
+        </w:rPr>
+        <w:t>Organización de los análisis a realizar, siendo estos el a</w:t>
+      </w:r>
+      <w:r>
+        <w:rPr>
+          <w:lang w:val="es-ES"/>
+        </w:rPr>
+        <w:t xml:space="preserve">nálisis estático </w:t>
+      </w:r>
+      <w:r>
+        <w:rPr>
+          <w:lang w:val="es-ES"/>
+        </w:rPr>
+        <w:t>y el dinámico. Presentación del método de trabajo a utilizar durante la realización de las actividades.</w:t>
+      </w:r>
+      <w:r>
+        <w:rPr>
+          <w:lang w:val="es-ES"/>
+        </w:rPr>
+        <w:t xml:space="preserve"> </w:t>
       </w:r>
     </w:p>
     <w:p>
@@ -5437,23 +5696,48 @@
       </w:pPr>
       <w:r>
         <w:rPr>
-          <w:b/>
-          <w:bCs/>
-          <w:lang w:val="es-ES"/>
-        </w:rPr>
-        <w:t>Capítulo 4</w:t>
-      </w:r>
-      <w:r>
-        <w:rPr>
-          <w:lang w:val="es-ES"/>
-        </w:rPr>
-        <w:t xml:space="preserve">. </w:t>
+          <w:lang w:val="es-ES"/>
+        </w:rPr>
+        <w:t xml:space="preserve">Capítulo 4. </w:t>
+      </w:r>
+      <w:r>
+        <w:rPr>
+          <w:lang w:val="es-ES"/>
+        </w:rPr>
+        <w:t>Presentación de los</w:t>
       </w:r>
       <w:r>
         <w:rPr>
           <w:color w:val="202020"/>
-        </w:rPr>
-        <w:t>Análisis dinámico, resultados obtenidos…</w:t>
+          <w:lang w:val="es-ES"/>
+        </w:rPr>
+        <w:t xml:space="preserve"> r</w:t>
+      </w:r>
+      <w:proofErr w:type="spellStart"/>
+      <w:r>
+        <w:rPr>
+          <w:color w:val="202020"/>
+        </w:rPr>
+        <w:t>esultados</w:t>
+      </w:r>
+      <w:proofErr w:type="spellEnd"/>
+      <w:r>
+        <w:rPr>
+          <w:color w:val="202020"/>
+        </w:rPr>
+        <w:t xml:space="preserve"> </w:t>
+      </w:r>
+      <w:r>
+        <w:rPr>
+          <w:color w:val="202020"/>
+        </w:rPr>
+        <w:t xml:space="preserve">obtenidos </w:t>
+      </w:r>
+      <w:r>
+        <w:rPr>
+          <w:color w:val="202020"/>
+        </w:rPr>
+        <w:t>a raíz de los análisis aplicados.</w:t>
       </w:r>
     </w:p>
     <w:p>
@@ -5470,17 +5754,72 @@
       </w:pPr>
       <w:r>
         <w:rPr>
-          <w:b/>
-          <w:bCs/>
-          <w:lang w:val="es-ES"/>
-        </w:rPr>
+          <w:lang w:val="es-ES"/>
+        </w:rPr>
+        <w:lastRenderedPageBreak/>
         <w:t xml:space="preserve">Capítulo 5. </w:t>
       </w:r>
       <w:r>
         <w:rPr>
           <w:color w:val="202020"/>
         </w:rPr>
-        <w:t>Resultados generales obtenidos, problemas encontrados, posibles futuras mejoras o ampliaciones…</w:t>
+        <w:t>Aportaciones realizadas a través de los resultados obtenidos</w:t>
+      </w:r>
+      <w:r>
+        <w:rPr>
+          <w:color w:val="202020"/>
+        </w:rPr>
+        <w:t xml:space="preserve"> al igual que comentario y contextualización de estos. En otro orden de cosas, también se </w:t>
+      </w:r>
+      <w:proofErr w:type="spellStart"/>
+      <w:r>
+        <w:rPr>
+          <w:color w:val="202020"/>
+        </w:rPr>
+        <w:t>har</w:t>
+      </w:r>
+      <w:proofErr w:type="spellEnd"/>
+      <w:r>
+        <w:rPr>
+          <w:color w:val="202020"/>
+        </w:rPr>
+        <w:t>á una enumeración de</w:t>
+      </w:r>
+      <w:r>
+        <w:rPr>
+          <w:color w:val="202020"/>
+        </w:rPr>
+        <w:t xml:space="preserve"> </w:t>
+      </w:r>
+      <w:r>
+        <w:rPr>
+          <w:color w:val="202020"/>
+        </w:rPr>
+        <w:t xml:space="preserve">los </w:t>
+      </w:r>
+      <w:r>
+        <w:rPr>
+          <w:color w:val="202020"/>
+        </w:rPr>
+        <w:t>problemas encontrados</w:t>
+      </w:r>
+      <w:r>
+        <w:rPr>
+          <w:color w:val="202020"/>
+        </w:rPr>
+        <w:t xml:space="preserve"> durante la realización del proyecto, así como</w:t>
+      </w:r>
+      <w:r>
+        <w:rPr>
+          <w:color w:val="202020"/>
+        </w:rPr>
+        <w:t xml:space="preserve"> posibles futuras mejoras o ampliaciones</w:t>
+      </w:r>
+      <w:r>
+        <w:rPr>
+          <w:color w:val="202020"/>
+        </w:rPr>
+        <w:t xml:space="preserve"> a aplicar.</w:t>
       </w:r>
     </w:p>
     <w:p>
@@ -5492,24 +5831,20 @@
         <w:spacing w:before="0" w:after="120" w:line="360" w:lineRule="auto"/>
         <w:jc w:val="both"/>
         <w:rPr>
-          <w:b/>
-          <w:bCs/>
-          <w:lang w:val="es-ES"/>
-        </w:rPr>
-      </w:pPr>
-      <w:r>
-        <w:rPr>
-          <w:b/>
-          <w:bCs/>
-          <w:lang w:val="es-ES"/>
-        </w:rPr>
-        <w:t xml:space="preserve">Anexo A. </w:t>
-      </w:r>
-      <w:r>
-        <w:rPr>
-          <w:lang w:val="es-ES"/>
-        </w:rPr>
-        <w:t>Documentación del progreso realizado y materiales generados, control de versiones…</w:t>
+          <w:lang w:val="es-ES"/>
+        </w:rPr>
+      </w:pPr>
+      <w:r>
+        <w:rPr>
+          <w:lang w:val="es-ES"/>
+        </w:rPr>
+        <w:t>Anexo A. Documentación del progreso realizado y materiales generados, control de versiones</w:t>
+      </w:r>
+      <w:r>
+        <w:rPr>
+          <w:lang w:val="es-ES"/>
+        </w:rPr>
+        <w:t xml:space="preserve"> del trabajo.</w:t>
       </w:r>
     </w:p>
     <w:p>
@@ -5521,18 +5856,50 @@
         <w:spacing w:before="0" w:after="120" w:line="360" w:lineRule="auto"/>
         <w:jc w:val="both"/>
         <w:rPr>
-          <w:b/>
-          <w:bCs/>
-          <w:lang w:val="es-ES"/>
-        </w:rPr>
-      </w:pPr>
-      <w:r>
-        <w:rPr>
-          <w:b/>
-          <w:bCs/>
-          <w:lang w:val="es-ES"/>
-        </w:rPr>
-        <w:t>Anexo B. Seguimiento del proyecto, cambios respecto al inicio…</w:t>
+          <w:lang w:val="es-ES"/>
+        </w:rPr>
+      </w:pPr>
+      <w:r>
+        <w:rPr>
+          <w:lang w:val="es-ES"/>
+        </w:rPr>
+        <w:t>Anexo B. Seguimiento del proyecto</w:t>
+      </w:r>
+      <w:r>
+        <w:rPr>
+          <w:lang w:val="es-ES"/>
+        </w:rPr>
+        <w:t xml:space="preserve"> y</w:t>
+      </w:r>
+      <w:r>
+        <w:rPr>
+          <w:lang w:val="es-ES"/>
+        </w:rPr>
+        <w:t xml:space="preserve"> cambios </w:t>
+      </w:r>
+      <w:r>
+        <w:rPr>
+          <w:lang w:val="es-ES"/>
+        </w:rPr>
+        <w:t xml:space="preserve">efectuados </w:t>
+      </w:r>
+      <w:r>
+        <w:rPr>
+          <w:lang w:val="es-ES"/>
+        </w:rPr>
+        <w:t>respecto a</w:t>
+      </w:r>
+      <w:r>
+        <w:rPr>
+          <w:lang w:val="es-ES"/>
+        </w:rPr>
+        <w:t xml:space="preserve"> las planificaciones iniciales</w:t>
+      </w:r>
+      <w:r>
+        <w:rPr>
+          <w:lang w:val="es-ES"/>
+        </w:rPr>
+        <w:t>.</w:t>
       </w:r>
     </w:p>
     <w:p>
@@ -5576,8 +5943,8 @@
           <w:szCs w:val="56"/>
         </w:rPr>
       </w:pPr>
-      <w:bookmarkStart w:id="9" w:name="_Toc107862672"/>
-      <w:bookmarkStart w:id="10" w:name="_Toc167743352"/>
+      <w:bookmarkStart w:id="8" w:name="_Toc107862672"/>
+      <w:bookmarkStart w:id="9" w:name="_Toc168264479"/>
       <w:r>
         <w:rPr>
           <w:rFonts w:ascii="Trebuchet MS" w:hAnsi="Trebuchet MS"/>
@@ -5589,8 +5956,8 @@
         </w:rPr>
         <w:t>Capítulo 1: Estudio del problema</w:t>
       </w:r>
+      <w:bookmarkEnd w:id="8"/>
       <w:bookmarkEnd w:id="9"/>
-      <w:bookmarkEnd w:id="10"/>
     </w:p>
     <w:p>
       <w:pPr>
@@ -5630,10 +5997,10 @@
           <w:lang w:val="es-ES"/>
         </w:rPr>
       </w:pPr>
-      <w:bookmarkStart w:id="11" w:name="_1.1__"/>
-      <w:bookmarkStart w:id="12" w:name="_Toc107862673"/>
-      <w:bookmarkStart w:id="13" w:name="_Toc167743353"/>
-      <w:bookmarkEnd w:id="11"/>
+      <w:bookmarkStart w:id="10" w:name="_1.1__"/>
+      <w:bookmarkStart w:id="11" w:name="_Toc107862673"/>
+      <w:bookmarkStart w:id="12" w:name="_Toc168264480"/>
+      <w:bookmarkEnd w:id="10"/>
       <w:r>
         <w:rPr>
           <w:rFonts w:ascii="Trebuchet MS" w:eastAsia="MS Mincho" w:hAnsi="Trebuchet MS" w:cs="Trebuchet MS"/>
@@ -5644,8 +6011,8 @@
         </w:rPr>
         <w:t>1.1   EL CONTEXTO DEL PROBLEMA</w:t>
       </w:r>
+      <w:bookmarkEnd w:id="11"/>
       <w:bookmarkEnd w:id="12"/>
-      <w:bookmarkEnd w:id="13"/>
     </w:p>
     <w:p>
       <w:pPr>
@@ -5672,7 +6039,43 @@
         <w:rPr>
           <w:lang w:val="es-ES"/>
         </w:rPr>
-        <w:t xml:space="preserve">En este proyecto se ha llevado a cabo un análisis de muestra de malware Android de tipo troyano. Se han empleado aproximadamente 3 meses en llevar a cabo la tarea incluyendo las investigaciones iniciales, ya que, a pesar de ser un tema cercano a las temáticas del máster, no se cuentan con conocimientos extensos del análisis, especialmente para plataformas móviles como Android. No obstante, algunas asignaturas del título han servido para sentar las bases y permitir avanzar más rápidamente, así como para familiarizarse con algunas de las herramientas a utilizar. </w:t>
+        <w:t>En este proyecto se ha llevado a cabo un análisis de</w:t>
+      </w:r>
+      <w:r>
+        <w:rPr>
+          <w:lang w:val="es-ES"/>
+        </w:rPr>
+        <w:t xml:space="preserve"> una</w:t>
+      </w:r>
+      <w:r>
+        <w:rPr>
+          <w:lang w:val="es-ES"/>
+        </w:rPr>
+        <w:t xml:space="preserve"> muestra de malware Android de tipo troyano</w:t>
+      </w:r>
+      <w:r>
+        <w:rPr>
+          <w:lang w:val="es-ES"/>
+        </w:rPr>
+        <w:t xml:space="preserve"> perteneciente a la familia Chameleon</w:t>
+      </w:r>
+      <w:r>
+        <w:rPr>
+          <w:lang w:val="es-ES"/>
+        </w:rPr>
+        <w:t>. Se han empleado aproximadamente 3 meses en llevar a cabo la tarea incluyendo las investigaciones iniciales, ya que, a pesar de ser un tema cercano a las temáticas del máster, no se cuentan con conocimientos extensos</w:t>
+      </w:r>
+      <w:r>
+        <w:rPr>
+          <w:lang w:val="es-ES"/>
+        </w:rPr>
+        <w:t xml:space="preserve"> en profundidad para la realización del análisis</w:t>
+      </w:r>
+      <w:r>
+        <w:rPr>
+          <w:lang w:val="es-ES"/>
+        </w:rPr>
+        <w:t xml:space="preserve">, especialmente para plataformas móviles como Android. No obstante, algunas asignaturas del título han servido para sentar las bases y permitir avanzar más rápidamente, así como para familiarizarse con algunas de las herramientas a utilizar. </w:t>
       </w:r>
     </w:p>
     <w:p>
@@ -5707,7 +6110,49 @@
         <w:rPr>
           <w:lang w:val="es-ES"/>
         </w:rPr>
-        <w:t>Investigación de la literatura existente respecto al malware y familias relacionadas</w:t>
+        <w:t>Investigación de la literatura existente respecto al</w:t>
+      </w:r>
+      <w:r>
+        <w:rPr>
+          <w:lang w:val="es-ES"/>
+        </w:rPr>
+        <w:t xml:space="preserve"> tipo de</w:t>
+      </w:r>
+      <w:r>
+        <w:rPr>
+          <w:lang w:val="es-ES"/>
+        </w:rPr>
+        <w:t xml:space="preserve"> malware</w:t>
+      </w:r>
+      <w:r>
+        <w:rPr>
+          <w:lang w:val="es-ES"/>
+        </w:rPr>
+        <w:t xml:space="preserve"> elegido</w:t>
+      </w:r>
+      <w:r>
+        <w:rPr>
+          <w:lang w:val="es-ES"/>
+        </w:rPr>
+        <w:t xml:space="preserve"> y </w:t>
+      </w:r>
+      <w:r>
+        <w:rPr>
+          <w:lang w:val="es-ES"/>
+        </w:rPr>
+        <w:t xml:space="preserve">las </w:t>
+      </w:r>
+      <w:r>
+        <w:rPr>
+          <w:lang w:val="es-ES"/>
+        </w:rPr>
+        <w:t>familias relacionadas</w:t>
+      </w:r>
+      <w:r>
+        <w:rPr>
+          <w:lang w:val="es-ES"/>
+        </w:rPr>
+        <w:t>, con el fin de conocer su naturaleza y los procedimientos más habituales.</w:t>
       </w:r>
     </w:p>
     <w:p>
@@ -5726,7 +6171,13 @@
         <w:rPr>
           <w:lang w:val="es-ES"/>
         </w:rPr>
-        <w:t>Análisis estático de la muestra obtenida, que permita entender el funcionamiento interno del malware y las tareas que puede realizar.</w:t>
+        <w:t>Análisis estático de la muestra obtenida, que permita entender el funcionamiento interno del malware y las tareas que puede realizar</w:t>
+      </w:r>
+      <w:r>
+        <w:rPr>
+          <w:lang w:val="es-ES"/>
+        </w:rPr>
+        <w:t>, así como código que pese a no ser ejecutado necesariamente en las pruebas dinámicas también forma parte de la amenaza.</w:t>
       </w:r>
     </w:p>
     <w:p>
@@ -5764,7 +6215,14 @@
         <w:rPr>
           <w:lang w:val="es-ES"/>
         </w:rPr>
+        <w:lastRenderedPageBreak/>
         <w:t>Análisis de los resultados obtenidos en las fases anteriores, determinando</w:t>
+      </w:r>
+      <w:r>
+        <w:rPr>
+          <w:lang w:val="es-ES"/>
+        </w:rPr>
+        <w:t xml:space="preserve"> las amenazas que presenta el malware a los sistemas Android, por qué tiene éxito en sus ataques y cuáles son los signos o indicadores de su presencia en un dispositivo.</w:t>
       </w:r>
     </w:p>
     <w:p>
@@ -5796,10 +6254,10 @@
           <w:lang w:val="es-ES"/>
         </w:rPr>
       </w:pPr>
-      <w:bookmarkStart w:id="14" w:name="_1.2__"/>
-      <w:bookmarkStart w:id="15" w:name="_Toc107862674"/>
-      <w:bookmarkStart w:id="16" w:name="_Toc167743354"/>
-      <w:bookmarkEnd w:id="14"/>
+      <w:bookmarkStart w:id="13" w:name="_1.2__"/>
+      <w:bookmarkStart w:id="14" w:name="_Toc107862674"/>
+      <w:bookmarkStart w:id="15" w:name="_Toc168264481"/>
+      <w:bookmarkEnd w:id="13"/>
       <w:r>
         <w:rPr>
           <w:rFonts w:ascii="Trebuchet MS" w:eastAsia="MS Mincho" w:hAnsi="Trebuchet MS" w:cs="Trebuchet MS"/>
@@ -5810,7 +6268,7 @@
         </w:rPr>
         <w:t xml:space="preserve">1.2   EL ESTADO </w:t>
       </w:r>
-      <w:bookmarkEnd w:id="15"/>
+      <w:bookmarkEnd w:id="14"/>
       <w:r>
         <w:rPr>
           <w:rFonts w:ascii="Trebuchet MS" w:eastAsia="MS Mincho" w:hAnsi="Trebuchet MS" w:cs="Trebuchet MS"/>
@@ -5821,7 +6279,7 @@
         </w:rPr>
         <w:t>DEL ARTE</w:t>
       </w:r>
-      <w:bookmarkEnd w:id="16"/>
+      <w:bookmarkEnd w:id="15"/>
     </w:p>
     <w:p>
       <w:pPr>
@@ -5925,8 +6383,8 @@
           <w:lang w:val="es-ES"/>
         </w:rPr>
       </w:pPr>
-      <w:bookmarkStart w:id="17" w:name="_Toc107862679"/>
-      <w:bookmarkStart w:id="18" w:name="_Toc167743355"/>
+      <w:bookmarkStart w:id="16" w:name="_Toc107862679"/>
+      <w:bookmarkStart w:id="17" w:name="_Toc168264482"/>
       <w:r>
         <w:rPr>
           <w:rFonts w:ascii="Trebuchet MS" w:eastAsia="MS Mincho" w:hAnsi="Trebuchet MS" w:cs="Trebuchet MS"/>
@@ -5937,8 +6395,8 @@
         </w:rPr>
         <w:t>1.2.5   Conclusión</w:t>
       </w:r>
+      <w:bookmarkEnd w:id="16"/>
       <w:bookmarkEnd w:id="17"/>
-      <w:bookmarkEnd w:id="18"/>
     </w:p>
     <w:p>
       <w:pPr>
@@ -5969,8 +6427,8 @@
           <w:lang w:val="es-ES"/>
         </w:rPr>
       </w:pPr>
-      <w:bookmarkStart w:id="19" w:name="_Toc107862680"/>
-      <w:bookmarkStart w:id="20" w:name="_Toc167743356"/>
+      <w:bookmarkStart w:id="18" w:name="_Toc107862680"/>
+      <w:bookmarkStart w:id="19" w:name="_Toc168264483"/>
       <w:r>
         <w:rPr>
           <w:rFonts w:ascii="Trebuchet MS" w:eastAsia="MS Mincho" w:hAnsi="Trebuchet MS" w:cs="Trebuchet MS"/>
@@ -5981,8 +6439,8 @@
         </w:rPr>
         <w:t>1.3   DEFINICIÓN DEL PROBLEMA</w:t>
       </w:r>
+      <w:bookmarkEnd w:id="18"/>
       <w:bookmarkEnd w:id="19"/>
-      <w:bookmarkEnd w:id="20"/>
     </w:p>
     <w:p>
       <w:pPr>
@@ -6037,10 +6495,10 @@
           <w:lang w:val="es-ES"/>
         </w:rPr>
       </w:pPr>
-      <w:bookmarkStart w:id="21" w:name="_1.4__"/>
-      <w:bookmarkStart w:id="22" w:name="_Toc107862681"/>
-      <w:bookmarkStart w:id="23" w:name="_Toc167743357"/>
-      <w:bookmarkEnd w:id="21"/>
+      <w:bookmarkStart w:id="20" w:name="_1.4__"/>
+      <w:bookmarkStart w:id="21" w:name="_Toc107862681"/>
+      <w:bookmarkStart w:id="22" w:name="_Toc168264484"/>
+      <w:bookmarkEnd w:id="20"/>
       <w:r>
         <w:rPr>
           <w:rFonts w:ascii="Trebuchet MS" w:eastAsia="MS Mincho" w:hAnsi="Trebuchet MS" w:cs="Trebuchet MS"/>
@@ -6051,8 +6509,8 @@
         </w:rPr>
         <w:t>1.4   MALWARE ELEGIDO</w:t>
       </w:r>
+      <w:bookmarkEnd w:id="21"/>
       <w:bookmarkEnd w:id="22"/>
-      <w:bookmarkEnd w:id="23"/>
     </w:p>
     <w:p>
       <w:pPr>
@@ -6078,7 +6536,13 @@
         <w:rPr>
           <w:lang w:val="es-ES"/>
         </w:rPr>
-        <w:t>¿Qué familia de malware se ha elegido?, por qué? Cómo se han obtenido las muestras y cómo se distribuye a los usuarios</w:t>
+        <w:t>Se ha elegido una muestra de la familia de troyanos conocida como Chameleon. Esta variedad de troyano en Android apareció online a principios de 2023, y desde entonces ha pasado por diferentes iteraciones, aumentando el área de sus ataques e introduciendo nuevos mecanismos para obtener sus objetivos. Las razones detrás de esta elección son varias. En primer lugar, se trata de un malware reciente y que se encuentra actualmente en el foco debido a la gran cantidad de dispositivos infectados que se han encontrado. Asimismo, esta nueva versión es diferente a las anteriores, y también a otros troyanos para sistemas Android, en la manera en que gestiona los parámetros de accesibilidad para hacerse con el control del dispositivo y evitar la protección biométrica para su desbloqueo. Asimismo, pese a ser un malware relativamente popular en estos últimos años, no se encuentran muchos artículos especializados ni análisis respecto a este. Sin embargo, sí que existen multitud de artículos generalizados en medios de comunicación haciendo referencia a la amenaza que presenta para los usuarios. Por todas estas razones expuestas</w:t>
+      </w:r>
+      <w:r>
+        <w:rPr>
+          <w:lang w:val="es-ES"/>
+        </w:rPr>
+        <w:t xml:space="preserve"> se ha decidido finalmente seleccionar esta familia de malware como temática del proyecto</w:t>
       </w:r>
     </w:p>
     <w:p>
@@ -6099,8 +6563,8 @@
         <w:spacing w:before="0" w:after="120" w:line="360" w:lineRule="auto"/>
         <w:jc w:val="both"/>
       </w:pPr>
-      <w:bookmarkStart w:id="24" w:name="_1.4.1__"/>
-      <w:bookmarkEnd w:id="24"/>
+      <w:bookmarkStart w:id="23" w:name="_1.4.1__"/>
+      <w:bookmarkEnd w:id="23"/>
     </w:p>
     <w:p>
       <w:pPr>
@@ -6118,10 +6582,10 @@
           <w:lang w:val="es-ES"/>
         </w:rPr>
       </w:pPr>
-      <w:bookmarkStart w:id="25" w:name="_1.4.2__"/>
-      <w:bookmarkStart w:id="26" w:name="_Toc107862683"/>
-      <w:bookmarkStart w:id="27" w:name="_Toc167743358"/>
-      <w:bookmarkEnd w:id="25"/>
+      <w:bookmarkStart w:id="24" w:name="_1.4.2__"/>
+      <w:bookmarkStart w:id="25" w:name="_Toc107862683"/>
+      <w:bookmarkStart w:id="26" w:name="_Toc168264485"/>
+      <w:bookmarkEnd w:id="24"/>
       <w:r>
         <w:rPr>
           <w:rFonts w:ascii="Trebuchet MS" w:eastAsia="MS Mincho" w:hAnsi="Trebuchet MS" w:cs="Trebuchet MS"/>
@@ -6132,26 +6596,27 @@
         </w:rPr>
         <w:t>1.4.2   Tecnologías requeridas</w:t>
       </w:r>
+      <w:bookmarkEnd w:id="25"/>
       <w:bookmarkEnd w:id="26"/>
-      <w:bookmarkEnd w:id="27"/>
-    </w:p>
-    <w:p>
-      <w:pPr>
-        <w:rPr>
-          <w:lang w:val="es-ES"/>
-        </w:rPr>
-      </w:pPr>
-    </w:p>
-    <w:p>
-      <w:pPr>
-        <w:rPr>
-          <w:lang w:val="es-ES"/>
-        </w:rPr>
-      </w:pPr>
-      <w:r>
-        <w:rPr>
-          <w:lang w:val="es-ES"/>
-        </w:rPr>
+    </w:p>
+    <w:p>
+      <w:pPr>
+        <w:rPr>
+          <w:lang w:val="es-ES"/>
+        </w:rPr>
+      </w:pPr>
+    </w:p>
+    <w:p>
+      <w:pPr>
+        <w:rPr>
+          <w:lang w:val="es-ES"/>
+        </w:rPr>
+      </w:pPr>
+      <w:r>
+        <w:rPr>
+          <w:lang w:val="es-ES"/>
+        </w:rPr>
+        <w:lastRenderedPageBreak/>
         <w:t>A mencionar en estado del arte también</w:t>
       </w:r>
     </w:p>
@@ -6213,8 +6678,8 @@
           <w:szCs w:val="56"/>
         </w:rPr>
       </w:pPr>
-      <w:bookmarkStart w:id="28" w:name="_Toc107862684"/>
-      <w:bookmarkStart w:id="29" w:name="_Toc167743359"/>
+      <w:bookmarkStart w:id="27" w:name="_Toc107862684"/>
+      <w:bookmarkStart w:id="28" w:name="_Toc168264486"/>
       <w:r>
         <w:rPr>
           <w:color w:val="202020"/>
@@ -6223,8 +6688,8 @@
         </w:rPr>
         <w:t>Capítulo 2: Gestión del proyecto</w:t>
       </w:r>
+      <w:bookmarkEnd w:id="27"/>
       <w:bookmarkEnd w:id="28"/>
-      <w:bookmarkEnd w:id="29"/>
     </w:p>
     <w:p>
       <w:pPr>
@@ -6278,8 +6743,8 @@
           <w:lang w:val="es-ES"/>
         </w:rPr>
       </w:pPr>
-      <w:bookmarkStart w:id="30" w:name="_Toc107862685"/>
-      <w:bookmarkStart w:id="31" w:name="_Toc167743360"/>
+      <w:bookmarkStart w:id="29" w:name="_Toc107862685"/>
+      <w:bookmarkStart w:id="30" w:name="_Toc168264487"/>
       <w:r>
         <w:rPr>
           <w:rFonts w:ascii="Trebuchet MS" w:eastAsia="MS Mincho" w:hAnsi="Trebuchet MS" w:cs="Trebuchet MS"/>
@@ -6290,8 +6755,8 @@
         </w:rPr>
         <w:t>2.1   ALCANCE DEL PROYECTO</w:t>
       </w:r>
+      <w:bookmarkEnd w:id="29"/>
       <w:bookmarkEnd w:id="30"/>
-      <w:bookmarkEnd w:id="31"/>
     </w:p>
     <w:p>
       <w:pPr>
@@ -6333,10 +6798,10 @@
           <w:lang w:val="es-ES"/>
         </w:rPr>
       </w:pPr>
-      <w:bookmarkStart w:id="32" w:name="_2.2__"/>
-      <w:bookmarkStart w:id="33" w:name="_Toc107862686"/>
-      <w:bookmarkStart w:id="34" w:name="_Toc167743361"/>
-      <w:bookmarkEnd w:id="32"/>
+      <w:bookmarkStart w:id="31" w:name="_2.2__"/>
+      <w:bookmarkStart w:id="32" w:name="_Toc107862686"/>
+      <w:bookmarkStart w:id="33" w:name="_Toc168264488"/>
+      <w:bookmarkEnd w:id="31"/>
       <w:r>
         <w:rPr>
           <w:rFonts w:ascii="Trebuchet MS" w:eastAsia="MS Mincho" w:hAnsi="Trebuchet MS" w:cs="Trebuchet MS"/>
@@ -6347,8 +6812,8 @@
         </w:rPr>
         <w:t>2.2   PLAN DE TRABAJO</w:t>
       </w:r>
+      <w:bookmarkEnd w:id="32"/>
       <w:bookmarkEnd w:id="33"/>
-      <w:bookmarkEnd w:id="34"/>
     </w:p>
     <w:p>
       <w:pPr>
@@ -6420,8 +6885,8 @@
           <w:lang w:val="es-ES"/>
         </w:rPr>
       </w:pPr>
-      <w:bookmarkStart w:id="35" w:name="_Toc107862687"/>
-      <w:bookmarkStart w:id="36" w:name="_Toc167743362"/>
+      <w:bookmarkStart w:id="34" w:name="_Toc107862687"/>
+      <w:bookmarkStart w:id="35" w:name="_Toc168264489"/>
       <w:r>
         <w:rPr>
           <w:rFonts w:ascii="Trebuchet MS" w:eastAsia="MS Mincho" w:hAnsi="Trebuchet MS" w:cs="Trebuchet MS"/>
@@ -6432,8 +6897,8 @@
         </w:rPr>
         <w:t>2.2.1   Identificación de tareas</w:t>
       </w:r>
+      <w:bookmarkEnd w:id="34"/>
       <w:bookmarkEnd w:id="35"/>
-      <w:bookmarkEnd w:id="36"/>
     </w:p>
     <w:p>
       <w:pPr>
@@ -6503,7 +6968,25 @@
           <w:lang w:val="es-ES"/>
         </w:rPr>
         <w:lastRenderedPageBreak/>
-        <w:t>Tarea 2: realizar un análisis dinámico de las muestras, recabando los IoCs y observando el comportamiento del troyano (tanto malicioso como no malicioso).</w:t>
+        <w:t xml:space="preserve">Tarea 2: realizar un análisis dinámico de las muestras, recabando los </w:t>
+      </w:r>
+      <w:proofErr w:type="spellStart"/>
+      <w:r>
+        <w:rPr>
+          <w:b/>
+          <w:bCs/>
+          <w:lang w:val="es-ES"/>
+        </w:rPr>
+        <w:t>IoCs</w:t>
+      </w:r>
+      <w:proofErr w:type="spellEnd"/>
+      <w:r>
+        <w:rPr>
+          <w:b/>
+          <w:bCs/>
+          <w:lang w:val="es-ES"/>
+        </w:rPr>
+        <w:t xml:space="preserve"> y observando el comportamiento del troyano (tanto malicioso como no malicioso).</w:t>
       </w:r>
     </w:p>
     <w:p>
@@ -6532,8 +7015,8 @@
           <w:lang w:val="es-ES"/>
         </w:rPr>
       </w:pPr>
-      <w:bookmarkStart w:id="37" w:name="_Toc107862688"/>
-      <w:bookmarkStart w:id="38" w:name="_Toc167743363"/>
+      <w:bookmarkStart w:id="36" w:name="_Toc107862688"/>
+      <w:bookmarkStart w:id="37" w:name="_Toc168264490"/>
       <w:r>
         <w:rPr>
           <w:rFonts w:ascii="Trebuchet MS" w:eastAsia="MS Mincho" w:hAnsi="Trebuchet MS" w:cs="Trebuchet MS"/>
@@ -6544,8 +7027,8 @@
         </w:rPr>
         <w:t>2.2.2   Estimación de tareas</w:t>
       </w:r>
+      <w:bookmarkEnd w:id="36"/>
       <w:bookmarkEnd w:id="37"/>
-      <w:bookmarkEnd w:id="38"/>
     </w:p>
     <w:p>
       <w:pPr>
@@ -6596,8 +7079,8 @@
           <w:lang w:val="es-ES"/>
         </w:rPr>
       </w:pPr>
-      <w:bookmarkStart w:id="39" w:name="_Toc107862689"/>
-      <w:bookmarkStart w:id="40" w:name="_Toc167743364"/>
+      <w:bookmarkStart w:id="38" w:name="_Toc107862689"/>
+      <w:bookmarkStart w:id="39" w:name="_Toc168264491"/>
       <w:r>
         <w:rPr>
           <w:rFonts w:ascii="Trebuchet MS" w:eastAsia="MS Mincho" w:hAnsi="Trebuchet MS" w:cs="Trebuchet MS"/>
@@ -6608,8 +7091,8 @@
         </w:rPr>
         <w:t>2.2.3   Planificación de tareas</w:t>
       </w:r>
+      <w:bookmarkEnd w:id="38"/>
       <w:bookmarkEnd w:id="39"/>
-      <w:bookmarkEnd w:id="40"/>
     </w:p>
     <w:p>
       <w:pPr>
@@ -6658,8 +7141,8 @@
           <w:lang w:val="es-ES"/>
         </w:rPr>
       </w:pPr>
-      <w:bookmarkStart w:id="41" w:name="_Toc107862690"/>
-      <w:bookmarkStart w:id="42" w:name="_Toc167743365"/>
+      <w:bookmarkStart w:id="40" w:name="_Toc107862690"/>
+      <w:bookmarkStart w:id="41" w:name="_Toc168264492"/>
       <w:r>
         <w:rPr>
           <w:rFonts w:ascii="Trebuchet MS" w:eastAsia="MS Mincho" w:hAnsi="Trebuchet MS" w:cs="Trebuchet MS"/>
@@ -6670,8 +7153,8 @@
         </w:rPr>
         <w:t>2.3   GESTIÓN DE RECURSOS</w:t>
       </w:r>
+      <w:bookmarkEnd w:id="40"/>
       <w:bookmarkEnd w:id="41"/>
-      <w:bookmarkEnd w:id="42"/>
     </w:p>
     <w:p>
       <w:pPr>
@@ -6700,8 +7183,8 @@
           <w:lang w:val="es-ES"/>
         </w:rPr>
       </w:pPr>
-      <w:bookmarkStart w:id="43" w:name="_Toc107862691"/>
-      <w:bookmarkStart w:id="44" w:name="_Toc167743366"/>
+      <w:bookmarkStart w:id="42" w:name="_Toc107862691"/>
+      <w:bookmarkStart w:id="43" w:name="_Toc168264493"/>
       <w:r>
         <w:rPr>
           <w:rFonts w:ascii="Trebuchet MS" w:eastAsia="MS Mincho" w:hAnsi="Trebuchet MS" w:cs="Trebuchet MS"/>
@@ -6712,8 +7195,8 @@
         </w:rPr>
         <w:t>2.3.1   Especificación de recursos</w:t>
       </w:r>
+      <w:bookmarkEnd w:id="42"/>
       <w:bookmarkEnd w:id="43"/>
-      <w:bookmarkEnd w:id="44"/>
     </w:p>
     <w:p>
       <w:pPr>
@@ -6804,8 +7287,8 @@
           <w:lang w:val="es-ES"/>
         </w:rPr>
       </w:pPr>
-      <w:bookmarkStart w:id="45" w:name="_Toc107862692"/>
-      <w:bookmarkStart w:id="46" w:name="_Toc167743367"/>
+      <w:bookmarkStart w:id="44" w:name="_Toc107862692"/>
+      <w:bookmarkStart w:id="45" w:name="_Toc168264494"/>
       <w:r>
         <w:rPr>
           <w:rFonts w:ascii="Trebuchet MS" w:eastAsia="MS Mincho" w:hAnsi="Trebuchet MS" w:cs="Trebuchet MS"/>
@@ -6816,8 +7299,8 @@
         </w:rPr>
         <w:t>2.3.2   Presupuesto</w:t>
       </w:r>
+      <w:bookmarkEnd w:id="44"/>
       <w:bookmarkEnd w:id="45"/>
-      <w:bookmarkEnd w:id="46"/>
     </w:p>
     <w:p>
       <w:pPr>
@@ -6985,10 +7468,10 @@
           <w:lang w:val="es-ES"/>
         </w:rPr>
       </w:pPr>
-      <w:bookmarkStart w:id="47" w:name="_2.4__"/>
-      <w:bookmarkStart w:id="48" w:name="_Toc107862693"/>
-      <w:bookmarkStart w:id="49" w:name="_Toc167743368"/>
-      <w:bookmarkEnd w:id="47"/>
+      <w:bookmarkStart w:id="46" w:name="_2.4__"/>
+      <w:bookmarkStart w:id="47" w:name="_Toc107862693"/>
+      <w:bookmarkStart w:id="48" w:name="_Toc168264495"/>
+      <w:bookmarkEnd w:id="46"/>
       <w:r>
         <w:rPr>
           <w:rFonts w:ascii="Trebuchet MS" w:eastAsia="MS Mincho" w:hAnsi="Trebuchet MS" w:cs="Trebuchet MS"/>
@@ -6999,8 +7482,8 @@
         </w:rPr>
         <w:t>2.4   GESTIÓN DE RIESGOS</w:t>
       </w:r>
+      <w:bookmarkEnd w:id="47"/>
       <w:bookmarkEnd w:id="48"/>
-      <w:bookmarkEnd w:id="49"/>
     </w:p>
     <w:p>
       <w:pPr>
@@ -7043,8 +7526,8 @@
           <w:lang w:val="es-ES"/>
         </w:rPr>
       </w:pPr>
-      <w:bookmarkStart w:id="50" w:name="_Toc107862694"/>
-      <w:bookmarkStart w:id="51" w:name="_Toc167743369"/>
+      <w:bookmarkStart w:id="49" w:name="_Toc107862694"/>
+      <w:bookmarkStart w:id="50" w:name="_Toc168264496"/>
       <w:r>
         <w:rPr>
           <w:rFonts w:ascii="Trebuchet MS" w:eastAsia="MS Mincho" w:hAnsi="Trebuchet MS" w:cs="Trebuchet MS"/>
@@ -7055,8 +7538,8 @@
         </w:rPr>
         <w:t>2.4.1   Identificación de riesgos</w:t>
       </w:r>
+      <w:bookmarkEnd w:id="49"/>
       <w:bookmarkEnd w:id="50"/>
-      <w:bookmarkEnd w:id="51"/>
     </w:p>
     <w:p>
       <w:pPr>
@@ -7083,8 +7566,8 @@
           <w:lang w:val="es-ES"/>
         </w:rPr>
       </w:pPr>
-      <w:bookmarkStart w:id="52" w:name="_Toc107862695"/>
-      <w:bookmarkStart w:id="53" w:name="_Toc167743370"/>
+      <w:bookmarkStart w:id="51" w:name="_Toc107862695"/>
+      <w:bookmarkStart w:id="52" w:name="_Toc168264497"/>
       <w:r>
         <w:rPr>
           <w:rFonts w:ascii="Trebuchet MS" w:eastAsia="MS Mincho" w:hAnsi="Trebuchet MS" w:cs="Trebuchet MS"/>
@@ -7095,8 +7578,8 @@
         </w:rPr>
         <w:t>2.4.2   Análisis de riesgos</w:t>
       </w:r>
+      <w:bookmarkEnd w:id="51"/>
       <w:bookmarkEnd w:id="52"/>
-      <w:bookmarkEnd w:id="53"/>
     </w:p>
     <w:p>
       <w:pPr>
@@ -7134,10 +7617,10 @@
           <w:lang w:val="es-ES"/>
         </w:rPr>
       </w:pPr>
-      <w:bookmarkStart w:id="54" w:name="_2.5__"/>
-      <w:bookmarkStart w:id="55" w:name="_Toc107862696"/>
-      <w:bookmarkStart w:id="56" w:name="_Toc167743371"/>
-      <w:bookmarkEnd w:id="54"/>
+      <w:bookmarkStart w:id="53" w:name="_2.5__"/>
+      <w:bookmarkStart w:id="54" w:name="_Toc107862696"/>
+      <w:bookmarkStart w:id="55" w:name="_Toc168264498"/>
+      <w:bookmarkEnd w:id="53"/>
       <w:r>
         <w:rPr>
           <w:rFonts w:ascii="Trebuchet MS" w:eastAsia="MS Mincho" w:hAnsi="Trebuchet MS" w:cs="Trebuchet MS"/>
@@ -7149,8 +7632,8 @@
         <w:lastRenderedPageBreak/>
         <w:t>2.5   LEGISLACIÓN Y NORMATIVA</w:t>
       </w:r>
+      <w:bookmarkEnd w:id="54"/>
       <w:bookmarkEnd w:id="55"/>
-      <w:bookmarkEnd w:id="56"/>
     </w:p>
     <w:p>
       <w:pPr>
@@ -7192,8 +7675,8 @@
           <w:szCs w:val="56"/>
         </w:rPr>
       </w:pPr>
-      <w:bookmarkStart w:id="57" w:name="_Toc107862697"/>
-      <w:bookmarkStart w:id="58" w:name="_Toc167743372"/>
+      <w:bookmarkStart w:id="56" w:name="_Toc107862697"/>
+      <w:bookmarkStart w:id="57" w:name="_Toc168264499"/>
       <w:r>
         <w:rPr>
           <w:rFonts w:ascii="Trebuchet MS" w:hAnsi="Trebuchet MS"/>
@@ -7205,8 +7688,8 @@
         </w:rPr>
         <w:t>Capítulo 3: Solución</w:t>
       </w:r>
+      <w:bookmarkEnd w:id="56"/>
       <w:bookmarkEnd w:id="57"/>
-      <w:bookmarkEnd w:id="58"/>
     </w:p>
     <w:p>
       <w:pPr>
@@ -7233,10 +7716,10 @@
           <w:lang w:val="es-ES"/>
         </w:rPr>
       </w:pPr>
-      <w:bookmarkStart w:id="59" w:name="_3.1__"/>
-      <w:bookmarkStart w:id="60" w:name="_Toc107862698"/>
-      <w:bookmarkStart w:id="61" w:name="_Toc167743373"/>
-      <w:bookmarkEnd w:id="59"/>
+      <w:bookmarkStart w:id="58" w:name="_3.1__"/>
+      <w:bookmarkStart w:id="59" w:name="_Toc107862698"/>
+      <w:bookmarkStart w:id="60" w:name="_Toc168264500"/>
+      <w:bookmarkEnd w:id="58"/>
       <w:r>
         <w:rPr>
           <w:rFonts w:ascii="Trebuchet MS" w:eastAsia="MS Mincho" w:hAnsi="Trebuchet MS" w:cs="Trebuchet MS"/>
@@ -7247,8 +7730,8 @@
         </w:rPr>
         <w:t>3.1   DESCRIPCIÓN DE LA SOLUCIÓN</w:t>
       </w:r>
+      <w:bookmarkEnd w:id="59"/>
       <w:bookmarkEnd w:id="60"/>
-      <w:bookmarkEnd w:id="61"/>
     </w:p>
     <w:p>
       <w:pPr>
@@ -7291,8 +7774,8 @@
           <w:lang w:val="es-ES"/>
         </w:rPr>
       </w:pPr>
-      <w:bookmarkStart w:id="62" w:name="_Toc107862699"/>
-      <w:bookmarkStart w:id="63" w:name="_Toc167743374"/>
+      <w:bookmarkStart w:id="61" w:name="_Toc107862699"/>
+      <w:bookmarkStart w:id="62" w:name="_Toc168264501"/>
       <w:r>
         <w:rPr>
           <w:rFonts w:ascii="Trebuchet MS" w:eastAsia="MS Mincho" w:hAnsi="Trebuchet MS" w:cs="Trebuchet MS"/>
@@ -7303,8 +7786,8 @@
         </w:rPr>
         <w:t>3.2   EL PROCESO DE DESARROLLO</w:t>
       </w:r>
+      <w:bookmarkEnd w:id="61"/>
       <w:bookmarkEnd w:id="62"/>
-      <w:bookmarkEnd w:id="63"/>
     </w:p>
     <w:p>
       <w:pPr>
@@ -7328,8 +7811,8 @@
           <w:lang w:val="es-ES"/>
         </w:rPr>
       </w:pPr>
-      <w:bookmarkStart w:id="64" w:name="_Toc107862700"/>
-      <w:bookmarkStart w:id="65" w:name="_Toc167743375"/>
+      <w:bookmarkStart w:id="63" w:name="_Toc107862700"/>
+      <w:bookmarkStart w:id="64" w:name="_Toc168264502"/>
       <w:r>
         <w:rPr>
           <w:rFonts w:ascii="Trebuchet MS" w:eastAsia="MS Mincho" w:hAnsi="Trebuchet MS" w:cs="Trebuchet MS"/>
@@ -7340,7 +7823,7 @@
         </w:rPr>
         <w:t>3.2.1   Análisis</w:t>
       </w:r>
-      <w:bookmarkEnd w:id="64"/>
+      <w:bookmarkEnd w:id="63"/>
       <w:r>
         <w:rPr>
           <w:rFonts w:ascii="Trebuchet MS" w:eastAsia="MS Mincho" w:hAnsi="Trebuchet MS" w:cs="Trebuchet MS"/>
@@ -7351,7 +7834,7 @@
         </w:rPr>
         <w:t xml:space="preserve"> estático</w:t>
       </w:r>
-      <w:bookmarkEnd w:id="65"/>
+      <w:bookmarkEnd w:id="64"/>
     </w:p>
     <w:p>
       <w:pPr>
@@ -7376,10 +7859,10 @@
           <w:lang w:val="es-ES"/>
         </w:rPr>
       </w:pPr>
-      <w:bookmarkStart w:id="66" w:name="_3.2.1.1__"/>
-      <w:bookmarkStart w:id="67" w:name="_Toc107862701"/>
-      <w:bookmarkStart w:id="68" w:name="_Toc167743376"/>
-      <w:bookmarkEnd w:id="66"/>
+      <w:bookmarkStart w:id="65" w:name="_3.2.1.1__"/>
+      <w:bookmarkStart w:id="66" w:name="_Toc107862701"/>
+      <w:bookmarkStart w:id="67" w:name="_Toc168264503"/>
+      <w:bookmarkEnd w:id="65"/>
       <w:r>
         <w:rPr>
           <w:rFonts w:ascii="Trebuchet MS" w:eastAsia="MS Mincho" w:hAnsi="Trebuchet MS" w:cs="Trebuchet MS"/>
@@ -7390,8 +7873,8 @@
         </w:rPr>
         <w:t>3.2.1.1   Especificación de requisitos</w:t>
       </w:r>
+      <w:bookmarkEnd w:id="66"/>
       <w:bookmarkEnd w:id="67"/>
-      <w:bookmarkEnd w:id="68"/>
     </w:p>
     <w:p>
       <w:pPr>
@@ -7420,10 +7903,10 @@
           <w:lang w:val="es-ES"/>
         </w:rPr>
       </w:pPr>
-      <w:bookmarkStart w:id="69" w:name="_3.2.1.2__"/>
-      <w:bookmarkStart w:id="70" w:name="_Toc107862702"/>
-      <w:bookmarkStart w:id="71" w:name="_Toc167743377"/>
-      <w:bookmarkEnd w:id="69"/>
+      <w:bookmarkStart w:id="68" w:name="_3.2.1.2__"/>
+      <w:bookmarkStart w:id="69" w:name="_Toc107862702"/>
+      <w:bookmarkStart w:id="70" w:name="_Toc168264504"/>
+      <w:bookmarkEnd w:id="68"/>
       <w:r>
         <w:rPr>
           <w:rFonts w:ascii="Trebuchet MS" w:eastAsia="MS Mincho" w:hAnsi="Trebuchet MS" w:cs="Trebuchet MS"/>
@@ -7434,7 +7917,7 @@
         </w:rPr>
         <w:t xml:space="preserve">3.2.1.2   </w:t>
       </w:r>
-      <w:bookmarkEnd w:id="70"/>
+      <w:bookmarkEnd w:id="69"/>
       <w:r>
         <w:rPr>
           <w:rFonts w:ascii="Trebuchet MS" w:eastAsia="MS Mincho" w:hAnsi="Trebuchet MS" w:cs="Trebuchet MS"/>
@@ -7445,7 +7928,7 @@
         </w:rPr>
         <w:t>Consideraciones adicionales</w:t>
       </w:r>
-      <w:bookmarkEnd w:id="71"/>
+      <w:bookmarkEnd w:id="70"/>
     </w:p>
     <w:p>
       <w:pPr>
@@ -7473,10 +7956,10 @@
           <w:lang w:val="es-ES"/>
         </w:rPr>
       </w:pPr>
-      <w:bookmarkStart w:id="72" w:name="_3.2.2__"/>
-      <w:bookmarkStart w:id="73" w:name="_Toc107862703"/>
-      <w:bookmarkStart w:id="74" w:name="_Toc167743378"/>
-      <w:bookmarkEnd w:id="72"/>
+      <w:bookmarkStart w:id="71" w:name="_3.2.2__"/>
+      <w:bookmarkStart w:id="72" w:name="_Toc107862703"/>
+      <w:bookmarkStart w:id="73" w:name="_Toc168264505"/>
+      <w:bookmarkEnd w:id="71"/>
       <w:r>
         <w:rPr>
           <w:rFonts w:ascii="Trebuchet MS" w:eastAsia="MS Mincho" w:hAnsi="Trebuchet MS" w:cs="Trebuchet MS"/>
@@ -7487,7 +7970,7 @@
         </w:rPr>
         <w:t xml:space="preserve">3.2.2   </w:t>
       </w:r>
-      <w:bookmarkEnd w:id="73"/>
+      <w:bookmarkEnd w:id="72"/>
       <w:r>
         <w:rPr>
           <w:rFonts w:ascii="Trebuchet MS" w:eastAsia="MS Mincho" w:hAnsi="Trebuchet MS" w:cs="Trebuchet MS"/>
@@ -7498,7 +7981,7 @@
         </w:rPr>
         <w:t>Análisis dinámico</w:t>
       </w:r>
-      <w:bookmarkEnd w:id="74"/>
+      <w:bookmarkEnd w:id="73"/>
     </w:p>
     <w:p>
       <w:pPr>
@@ -7523,7 +8006,7 @@
           <w:lang w:val="es-ES"/>
         </w:rPr>
       </w:pPr>
-      <w:bookmarkStart w:id="75" w:name="_Toc167743379"/>
+      <w:bookmarkStart w:id="74" w:name="_Toc168264506"/>
       <w:r>
         <w:rPr>
           <w:rFonts w:ascii="Trebuchet MS" w:eastAsia="MS Mincho" w:hAnsi="Trebuchet MS" w:cs="Trebuchet MS"/>
@@ -7534,7 +8017,7 @@
         </w:rPr>
         <w:t>3.2.2.1   Especificación de requisitos</w:t>
       </w:r>
-      <w:bookmarkEnd w:id="75"/>
+      <w:bookmarkEnd w:id="74"/>
     </w:p>
     <w:p>
       <w:pPr>
@@ -7559,11 +8042,11 @@
           <w:lang w:val="es-ES"/>
         </w:rPr>
       </w:pPr>
-      <w:bookmarkStart w:id="76" w:name="_3.2.3__"/>
-      <w:bookmarkStart w:id="77" w:name="_3.2.4__"/>
-      <w:bookmarkStart w:id="78" w:name="_Toc167743380"/>
+      <w:bookmarkStart w:id="75" w:name="_3.2.3__"/>
+      <w:bookmarkStart w:id="76" w:name="_3.2.4__"/>
+      <w:bookmarkStart w:id="77" w:name="_Toc168264507"/>
+      <w:bookmarkEnd w:id="75"/>
       <w:bookmarkEnd w:id="76"/>
-      <w:bookmarkEnd w:id="77"/>
       <w:r>
         <w:rPr>
           <w:rFonts w:ascii="Trebuchet MS" w:eastAsia="MS Mincho" w:hAnsi="Trebuchet MS" w:cs="Trebuchet MS"/>
@@ -7574,7 +8057,7 @@
         </w:rPr>
         <w:t>3.2.2.2   Consideraciones adicionales</w:t>
       </w:r>
-      <w:bookmarkEnd w:id="78"/>
+      <w:bookmarkEnd w:id="77"/>
     </w:p>
     <w:p>
       <w:pPr>
@@ -7602,10 +8085,10 @@
           <w:lang w:val="es-ES"/>
         </w:rPr>
       </w:pPr>
-      <w:bookmarkStart w:id="79" w:name="_3.3__"/>
-      <w:bookmarkStart w:id="80" w:name="_Toc107862707"/>
-      <w:bookmarkStart w:id="81" w:name="_Toc167743381"/>
-      <w:bookmarkEnd w:id="79"/>
+      <w:bookmarkStart w:id="78" w:name="_3.3__"/>
+      <w:bookmarkStart w:id="79" w:name="_Toc107862707"/>
+      <w:bookmarkStart w:id="80" w:name="_Toc168264508"/>
+      <w:bookmarkEnd w:id="78"/>
       <w:r>
         <w:rPr>
           <w:rFonts w:ascii="Trebuchet MS" w:eastAsia="MS Mincho" w:hAnsi="Trebuchet MS" w:cs="Trebuchet MS"/>
@@ -7616,7 +8099,7 @@
         </w:rPr>
         <w:t xml:space="preserve">3.3   </w:t>
       </w:r>
-      <w:bookmarkEnd w:id="80"/>
+      <w:bookmarkEnd w:id="79"/>
       <w:r>
         <w:rPr>
           <w:rFonts w:ascii="Trebuchet MS" w:eastAsia="MS Mincho" w:hAnsi="Trebuchet MS" w:cs="Trebuchet MS"/>
@@ -7627,7 +8110,7 @@
         </w:rPr>
         <w:t>RESULTADOS DEL DESARROLLO</w:t>
       </w:r>
-      <w:bookmarkEnd w:id="81"/>
+      <w:bookmarkEnd w:id="80"/>
     </w:p>
     <w:p>
       <w:pPr>
@@ -7681,8 +8164,8 @@
           <w:szCs w:val="56"/>
         </w:rPr>
       </w:pPr>
-      <w:bookmarkStart w:id="82" w:name="_Toc107862708"/>
-      <w:bookmarkStart w:id="83" w:name="_Toc167743382"/>
+      <w:bookmarkStart w:id="81" w:name="_Toc107862708"/>
+      <w:bookmarkStart w:id="82" w:name="_Toc168264509"/>
       <w:r>
         <w:rPr>
           <w:rFonts w:ascii="Trebuchet MS" w:hAnsi="Trebuchet MS"/>
@@ -7694,8 +8177,8 @@
         </w:rPr>
         <w:t>Capítulo 4: Evaluación</w:t>
       </w:r>
+      <w:bookmarkEnd w:id="81"/>
       <w:bookmarkEnd w:id="82"/>
-      <w:bookmarkEnd w:id="83"/>
     </w:p>
     <w:p>
       <w:pPr>
@@ -7712,32 +8195,13 @@
         <w:spacing w:before="0" w:after="120" w:line="360" w:lineRule="auto"/>
         <w:jc w:val="both"/>
         <w:rPr>
-          <w:b/>
-          <w:bCs/>
-          <w:lang w:val="es-ES"/>
-        </w:rPr>
-      </w:pPr>
-      <w:bookmarkStart w:id="84" w:name="_4.2__"/>
-      <w:bookmarkEnd w:id="84"/>
-      <w:r>
-        <w:rPr>
-          <w:b/>
-          <w:bCs/>
-          <w:lang w:val="es-ES"/>
-        </w:rPr>
-        <w:t>Pendiente de valoración sobre qué tipo de contenido o si incluir parcialmente en otros capítulos.</w:t>
-      </w:r>
-    </w:p>
-    <w:p>
-      <w:pPr>
-        <w:spacing w:before="0" w:after="120" w:line="360" w:lineRule="auto"/>
-        <w:jc w:val="both"/>
-        <w:rPr>
           <w:sz w:val="56"/>
           <w:szCs w:val="56"/>
           <w:lang w:val="es-ES"/>
         </w:rPr>
       </w:pPr>
+      <w:bookmarkStart w:id="83" w:name="_4.2__"/>
+      <w:bookmarkEnd w:id="83"/>
     </w:p>
     <w:p>
       <w:pPr>
@@ -7754,8 +8218,8 @@
           <w:szCs w:val="56"/>
         </w:rPr>
       </w:pPr>
-      <w:bookmarkStart w:id="85" w:name="_Toc107862713"/>
-      <w:bookmarkStart w:id="86" w:name="_Toc167743383"/>
+      <w:bookmarkStart w:id="84" w:name="_Toc107862713"/>
+      <w:bookmarkStart w:id="85" w:name="_Toc168264510"/>
       <w:r>
         <w:rPr>
           <w:rFonts w:ascii="Trebuchet MS" w:hAnsi="Trebuchet MS"/>
@@ -7767,8 +8231,8 @@
         </w:rPr>
         <w:t>Capítulo 5: Conclusión</w:t>
       </w:r>
+      <w:bookmarkEnd w:id="84"/>
       <w:bookmarkEnd w:id="85"/>
-      <w:bookmarkEnd w:id="86"/>
     </w:p>
     <w:p>
       <w:pPr>
@@ -7824,8 +8288,8 @@
           <w:lang w:val="es-ES"/>
         </w:rPr>
       </w:pPr>
-      <w:bookmarkStart w:id="87" w:name="_Toc107862714"/>
-      <w:bookmarkStart w:id="88" w:name="_Toc167743384"/>
+      <w:bookmarkStart w:id="86" w:name="_Toc107862714"/>
+      <w:bookmarkStart w:id="87" w:name="_Toc168264511"/>
       <w:r>
         <w:rPr>
           <w:rFonts w:ascii="Trebuchet MS" w:eastAsia="MS Mincho" w:hAnsi="Trebuchet MS" w:cs="Trebuchet MS"/>
@@ -7836,8 +8300,8 @@
         </w:rPr>
         <w:t>5.1   APORTACIONES REALIZADAS</w:t>
       </w:r>
+      <w:bookmarkEnd w:id="86"/>
       <w:bookmarkEnd w:id="87"/>
-      <w:bookmarkEnd w:id="88"/>
     </w:p>
     <w:p>
       <w:pPr>
@@ -7879,8 +8343,8 @@
           <w:lang w:val="es-ES"/>
         </w:rPr>
       </w:pPr>
-      <w:bookmarkStart w:id="89" w:name="_Toc107862715"/>
-      <w:bookmarkStart w:id="90" w:name="_Toc167743385"/>
+      <w:bookmarkStart w:id="88" w:name="_Toc107862715"/>
+      <w:bookmarkStart w:id="89" w:name="_Toc168264512"/>
       <w:r>
         <w:rPr>
           <w:rFonts w:ascii="Trebuchet MS" w:eastAsia="MS Mincho" w:hAnsi="Trebuchet MS" w:cs="Trebuchet MS"/>
@@ -7891,7 +8355,7 @@
         </w:rPr>
         <w:t xml:space="preserve">5.2   AMPLIACIONES </w:t>
       </w:r>
-      <w:bookmarkEnd w:id="89"/>
+      <w:bookmarkEnd w:id="88"/>
       <w:r>
         <w:rPr>
           <w:rFonts w:ascii="Trebuchet MS" w:eastAsia="MS Mincho" w:hAnsi="Trebuchet MS" w:cs="Trebuchet MS"/>
@@ -7902,7 +8366,7 @@
         </w:rPr>
         <w:t>FUTURAS</w:t>
       </w:r>
-      <w:bookmarkEnd w:id="90"/>
+      <w:bookmarkEnd w:id="89"/>
     </w:p>
     <w:p>
       <w:pPr>
@@ -7933,8 +8397,8 @@
           <w:lang w:val="es-ES"/>
         </w:rPr>
       </w:pPr>
-      <w:bookmarkStart w:id="91" w:name="_Toc107862716"/>
-      <w:bookmarkStart w:id="92" w:name="_Toc167743386"/>
+      <w:bookmarkStart w:id="90" w:name="_Toc107862716"/>
+      <w:bookmarkStart w:id="91" w:name="_Toc168264513"/>
       <w:r>
         <w:rPr>
           <w:rFonts w:ascii="Trebuchet MS" w:eastAsia="MS Mincho" w:hAnsi="Trebuchet MS" w:cs="Trebuchet MS"/>
@@ -7945,8 +8409,8 @@
         </w:rPr>
         <w:t>5.3   PROBLEMAS ENCONTRADOS</w:t>
       </w:r>
+      <w:bookmarkEnd w:id="90"/>
       <w:bookmarkEnd w:id="91"/>
-      <w:bookmarkEnd w:id="92"/>
     </w:p>
     <w:p>
       <w:pPr>
@@ -7975,8 +8439,8 @@
           <w:lang w:val="es-ES"/>
         </w:rPr>
       </w:pPr>
-      <w:bookmarkStart w:id="93" w:name="_Toc107862717"/>
-      <w:bookmarkStart w:id="94" w:name="_Toc167743387"/>
+      <w:bookmarkStart w:id="92" w:name="_Toc107862717"/>
+      <w:bookmarkStart w:id="93" w:name="_Toc168264514"/>
       <w:r>
         <w:rPr>
           <w:rFonts w:ascii="Trebuchet MS" w:eastAsia="MS Mincho" w:hAnsi="Trebuchet MS" w:cs="Trebuchet MS"/>
@@ -7985,11 +8449,22 @@
           <w:szCs w:val="28"/>
           <w:lang w:val="es-ES"/>
         </w:rPr>
-        <w:lastRenderedPageBreak/>
-        <w:t>5.4   OPINIONES PERSONALES</w:t>
-      </w:r>
+        <w:t xml:space="preserve">5.4   </w:t>
+      </w:r>
+      <w:proofErr w:type="gramStart"/>
+      <w:r>
+        <w:rPr>
+          <w:rFonts w:ascii="Trebuchet MS" w:eastAsia="MS Mincho" w:hAnsi="Trebuchet MS" w:cs="Trebuchet MS"/>
+          <w:color w:val="auto"/>
+          <w:sz w:val="28"/>
+          <w:szCs w:val="28"/>
+          <w:lang w:val="es-ES"/>
+        </w:rPr>
+        <w:t>OPINIONES PERSONALES</w:t>
+      </w:r>
+      <w:bookmarkEnd w:id="92"/>
       <w:bookmarkEnd w:id="93"/>
-      <w:bookmarkEnd w:id="94"/>
+      <w:proofErr w:type="gramEnd"/>
     </w:p>
     <w:p>
       <w:pPr>
@@ -8044,8 +8519,8 @@
           <w:szCs w:val="56"/>
         </w:rPr>
       </w:pPr>
-      <w:bookmarkStart w:id="95" w:name="_Toc107862718"/>
-      <w:bookmarkStart w:id="96" w:name="_Toc167743388"/>
+      <w:bookmarkStart w:id="94" w:name="_Toc107862718"/>
+      <w:bookmarkStart w:id="95" w:name="_Toc168264515"/>
       <w:r>
         <w:rPr>
           <w:rFonts w:ascii="Trebuchet MS" w:hAnsi="Trebuchet MS"/>
@@ -8057,8 +8532,8 @@
         </w:rPr>
         <w:t>Bibliografía</w:t>
       </w:r>
+      <w:bookmarkEnd w:id="94"/>
       <w:bookmarkEnd w:id="95"/>
-      <w:bookmarkEnd w:id="96"/>
     </w:p>
     <w:p/>
     <w:p>
@@ -8189,8 +8664,8 @@
           <w:szCs w:val="56"/>
         </w:rPr>
       </w:pPr>
-      <w:bookmarkStart w:id="97" w:name="_Toc107862719"/>
-      <w:bookmarkStart w:id="98" w:name="_Toc167743389"/>
+      <w:bookmarkStart w:id="96" w:name="_Toc107862719"/>
+      <w:bookmarkStart w:id="97" w:name="_Toc168264516"/>
       <w:r>
         <w:rPr>
           <w:rFonts w:ascii="Trebuchet MS" w:hAnsi="Trebuchet MS"/>
@@ -8202,8 +8677,8 @@
         </w:rPr>
         <w:t>Anexo A: Control de versiones</w:t>
       </w:r>
+      <w:bookmarkEnd w:id="96"/>
       <w:bookmarkEnd w:id="97"/>
-      <w:bookmarkEnd w:id="98"/>
     </w:p>
     <w:p>
       <w:pPr>
@@ -8286,8 +8761,8 @@
           <w:szCs w:val="54"/>
         </w:rPr>
       </w:pPr>
-      <w:bookmarkStart w:id="99" w:name="_Toc107862720"/>
-      <w:bookmarkStart w:id="100" w:name="_Toc167743390"/>
+      <w:bookmarkStart w:id="98" w:name="_Toc107862720"/>
+      <w:bookmarkStart w:id="99" w:name="_Toc168264517"/>
       <w:r>
         <w:rPr>
           <w:rFonts w:ascii="Trebuchet MS" w:hAnsi="Trebuchet MS"/>
@@ -8299,7 +8774,7 @@
         </w:rPr>
         <w:t>Anexo B: Seguimiento de</w:t>
       </w:r>
-      <w:bookmarkEnd w:id="99"/>
+      <w:bookmarkEnd w:id="98"/>
       <w:r>
         <w:rPr>
           <w:rFonts w:ascii="Trebuchet MS" w:hAnsi="Trebuchet MS"/>
@@ -8311,7 +8786,7 @@
         </w:rPr>
         <w:t>l proyecto</w:t>
       </w:r>
-      <w:bookmarkEnd w:id="100"/>
+      <w:bookmarkEnd w:id="99"/>
     </w:p>
     <w:p>
       <w:pPr>
@@ -8356,10 +8831,10 @@
           <w:lang w:val="es-ES" w:bidi="hi-IN"/>
         </w:rPr>
       </w:pPr>
-      <w:bookmarkStart w:id="101" w:name="_B.1__"/>
-      <w:bookmarkStart w:id="102" w:name="_Toc107862721"/>
-      <w:bookmarkStart w:id="103" w:name="_Toc167743391"/>
-      <w:bookmarkEnd w:id="101"/>
+      <w:bookmarkStart w:id="100" w:name="_B.1__"/>
+      <w:bookmarkStart w:id="101" w:name="_Toc107862721"/>
+      <w:bookmarkStart w:id="102" w:name="_Toc168264518"/>
+      <w:bookmarkEnd w:id="100"/>
       <w:r>
         <w:rPr>
           <w:rFonts w:ascii="Trebuchet MS" w:eastAsia="NSimSun" w:hAnsi="Trebuchet MS" w:cs="Arial"/>
@@ -8371,8 +8846,8 @@
         </w:rPr>
         <w:t>B.1   FORMA DE SEGUIMIENTO</w:t>
       </w:r>
+      <w:bookmarkEnd w:id="101"/>
       <w:bookmarkEnd w:id="102"/>
-      <w:bookmarkEnd w:id="103"/>
     </w:p>
     <w:p>
       <w:pPr>
@@ -8430,8 +8905,8 @@
           <w:lang w:val="es-ES" w:bidi="hi-IN"/>
         </w:rPr>
       </w:pPr>
-      <w:bookmarkStart w:id="104" w:name="_Toc107862722"/>
-      <w:bookmarkStart w:id="105" w:name="_Toc167743392"/>
+      <w:bookmarkStart w:id="103" w:name="_Toc107862722"/>
+      <w:bookmarkStart w:id="104" w:name="_Toc168264519"/>
       <w:r>
         <w:rPr>
           <w:rFonts w:ascii="Trebuchet MS" w:eastAsia="NSimSun" w:hAnsi="Trebuchet MS" w:cs="Arial"/>
@@ -8443,8 +8918,8 @@
         </w:rPr>
         <w:t>B.2   PLANIFICACIÓN INICIAL</w:t>
       </w:r>
+      <w:bookmarkEnd w:id="103"/>
       <w:bookmarkEnd w:id="104"/>
-      <w:bookmarkEnd w:id="105"/>
     </w:p>
     <w:p>
       <w:pPr>
@@ -8473,8 +8948,8 @@
           <w:lang w:val="es-ES" w:bidi="hi-IN"/>
         </w:rPr>
       </w:pPr>
-      <w:bookmarkStart w:id="106" w:name="_Toc107862723"/>
-      <w:bookmarkStart w:id="107" w:name="_Toc167743393"/>
+      <w:bookmarkStart w:id="105" w:name="_Toc107862723"/>
+      <w:bookmarkStart w:id="106" w:name="_Toc168264520"/>
       <w:r>
         <w:rPr>
           <w:rFonts w:ascii="Trebuchet MS" w:eastAsia="NSimSun" w:hAnsi="Trebuchet MS" w:cs="Arial"/>
@@ -8486,8 +8961,8 @@
         </w:rPr>
         <w:t>B.3   PLANIFICACIÓN FINAL</w:t>
       </w:r>
+      <w:bookmarkEnd w:id="105"/>
       <w:bookmarkEnd w:id="106"/>
-      <w:bookmarkEnd w:id="107"/>
     </w:p>
     <w:p>
       <w:pPr>
@@ -9002,7 +9477,7 @@
       <w:rPr>
         <w:noProof/>
       </w:rPr>
-      <w:pict w14:anchorId="1CB71764">
+      <w:pict w14:anchorId="18A6787D">
         <v:shapetype id="_x0000_t75" coordsize="21600,21600" o:spt="75" o:preferrelative="t" path="m@4@5l@4@11@9@11@9@5xe" filled="f" stroked="f">
           <v:stroke joinstyle="miter"/>
           <v:formulas>
@@ -9032,9 +9507,9 @@
       <w:rPr>
         <w:noProof/>
       </w:rPr>
-      <w:pict w14:anchorId="720FC593">
-        <v:shape id="Picture 5" o:spid="_x0000_s1026" type="#_x0000_t75" alt="A logo of a university&#13;&#13;&#10;&#13;&#13;&#10;Description automatically generated" style="position:absolute;left:0;text-align:left;margin-left:-58.65pt;margin-top:-105pt;width:53.2pt;height:92.65pt;z-index:1;visibility:visible;mso-wrap-style:square;mso-wrap-edited:f;mso-width-percent:0;mso-height-percent:0;mso-wrap-distance-left:9pt;mso-wrap-distance-top:0;mso-wrap-distance-right:9pt;mso-wrap-distance-bottom:0;mso-position-horizontal:absolute;mso-position-horizontal-relative:margin;mso-position-vertical:absolute;mso-position-vertical-relative:margin;mso-width-percent:0;mso-height-percent:0;mso-width-relative:margin;mso-height-relative:margin">
-          <v:imagedata r:id="rId2" o:title="A logo of a university&#13;&#13;&#10;&#13;&#13;&#10;Description automatically generated"/>
+      <w:pict w14:anchorId="06079E3D">
+        <v:shape id="Picture 5" o:spid="_x0000_s1026" type="#_x0000_t75" alt="A logo of a university&#13;&#13;&#13;&#13;&#10;&#13;&#13;&#13;&#13;&#10;Description automatically generated" style="position:absolute;left:0;text-align:left;margin-left:-58.65pt;margin-top:-105pt;width:53.2pt;height:92.65pt;z-index:1;visibility:visible;mso-wrap-style:square;mso-wrap-edited:f;mso-width-percent:0;mso-height-percent:0;mso-wrap-distance-left:9pt;mso-wrap-distance-top:0;mso-wrap-distance-right:9pt;mso-wrap-distance-bottom:0;mso-position-horizontal:absolute;mso-position-horizontal-relative:margin;mso-position-vertical:absolute;mso-position-vertical-relative:margin;mso-width-percent:0;mso-height-percent:0;mso-width-relative:margin;mso-height-relative:margin">
+          <v:imagedata r:id="rId2" o:title="A logo of a university&#13;&#13;&#13;&#13;&#10;&#13;&#13;&#13;&#13;&#10;Description automatically generated"/>
           <w10:wrap type="square" anchorx="margin" anchory="margin"/>
         </v:shape>
       </w:pict>
@@ -9085,8 +9560,8 @@
       <w:rPr>
         <w:noProof/>
       </w:rPr>
-      <w:pict w14:anchorId="0EB7225C">
-        <v:rect id="Rectangle 4" o:spid="_x0000_s1025" style="position:absolute;margin-left:-8.95pt;margin-top:66.45pt;width:431.95pt;height:177.35pt;z-index:-2;visibility:visible;mso-wrap-style:square;mso-width-percent:0;mso-height-percent:0;mso-wrap-distance-left:9.05pt;mso-wrap-distance-top:0;mso-wrap-distance-right:9.05pt;mso-wrap-distance-bottom:0;mso-position-horizontal:absolute;mso-position-horizontal-relative:text;mso-position-vertical:absolute;mso-position-vertical-relative:text;mso-width-percent:0;mso-height-percent:0;mso-width-relative:page;mso-height-relative:page;v-text-anchor:top" o:gfxdata="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" o:allowincell="f" filled="f" stroked="f" strokeweight="0">
+      <w:pict w14:anchorId="3FA11AE8">
+        <v:rect id="Rectangle 2" o:spid="_x0000_s1025" style="position:absolute;margin-left:-8.95pt;margin-top:66.45pt;width:431.95pt;height:177.35pt;z-index:-2;visibility:visible;mso-wrap-style:square;mso-width-percent:0;mso-height-percent:0;mso-wrap-distance-left:9.05pt;mso-wrap-distance-top:0;mso-wrap-distance-right:9.05pt;mso-wrap-distance-bottom:0;mso-position-horizontal:absolute;mso-position-horizontal-relative:text;mso-position-vertical:absolute;mso-position-vertical-relative:text;mso-width-percent:0;mso-height-percent:0;mso-width-relative:page;mso-height-relative:page;v-text-anchor:top" o:gfxdata="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" o:allowincell="f" filled="f" stroked="f" strokeweight="0">
           <v:textbox inset="2.56mm,1.29mm,2.56mm,1.29mm">
             <w:txbxContent>
               <w:p>
@@ -9376,11 +9851,7 @@
 
 <file path=word/intelligence2.xml><?xml version="1.0" encoding="utf-8"?>
 <int2:intelligence xmlns:int2="http://schemas.microsoft.com/office/intelligence/2020/intelligence" xmlns:oel="http://schemas.microsoft.com/office/2019/extlst">
-  <int2:observations>
-    <int2:bookmark int2:bookmarkName="_Int_yTOlD0Rh" int2:invalidationBookmarkName="" int2:hashCode="MWygCZOF6+bX/L" int2:id="ODGz2sFL">
-      <int2:state int2:value="Rejected" int2:type="AugLoop_Text_Critique"/>
-    </int2:bookmark>
-  </int2:observations>
+  <int2:observations/>
   <int2:intelligenceSettings/>
   <int2:onDemandWorkflows/>
 </int2:intelligence>

</xml_diff>

<commit_message>
Incluido glosario de términos
</commit_message>
<xml_diff>
--- a/TFM_RaulNunezGarcia.docx
+++ b/TFM_RaulNunezGarcia.docx
@@ -4833,6 +4833,30 @@
         </w:rPr>
         <w:t>Troyano</w:t>
       </w:r>
+      <w:r>
+        <w:rPr>
+          <w:rFonts w:ascii="Trebuchet MS" w:hAnsi="Trebuchet MS"/>
+        </w:rPr>
+        <w:t xml:space="preserve">: </w:t>
+      </w:r>
+      <w:r>
+        <w:rPr>
+          <w:rFonts w:ascii="Trebuchet MS" w:hAnsi="Trebuchet MS"/>
+        </w:rPr>
+        <w:t xml:space="preserve">tipo de malware que en la mayoría de </w:t>
+      </w:r>
+      <w:r>
+        <w:rPr>
+          <w:rFonts w:ascii="Trebuchet MS" w:hAnsi="Trebuchet MS"/>
+        </w:rPr>
+        <w:t>los casos</w:t>
+      </w:r>
+      <w:r>
+        <w:rPr>
+          <w:rFonts w:ascii="Trebuchet MS" w:hAnsi="Trebuchet MS"/>
+        </w:rPr>
+        <w:t xml:space="preserve"> se hace pasar por legítimo pero realmente permite a los atacantes tomar el control del dispositivo infectado.</w:t>
+      </w:r>
     </w:p>
     <w:p>
       <w:pPr>
@@ -4851,6 +4875,12 @@
         <w:t>Infostealer</w:t>
       </w:r>
       <w:proofErr w:type="spellEnd"/>
+      <w:r>
+        <w:rPr>
+          <w:rFonts w:ascii="Trebuchet MS" w:hAnsi="Trebuchet MS"/>
+        </w:rPr>
+        <w:t>: tipo de malware diseñado con el objetivo de realizar una exfiltración de datos del dispositivo infectado para obtener información que pueda resultar de interés a los atacantes.</w:t>
+      </w:r>
     </w:p>
     <w:p>
       <w:pPr>
@@ -4867,6 +4897,12 @@
         </w:rPr>
         <w:t>Ofuscación</w:t>
       </w:r>
+      <w:r>
+        <w:rPr>
+          <w:rFonts w:ascii="Trebuchet MS" w:hAnsi="Trebuchet MS"/>
+        </w:rPr>
+        <w:t>: técnica de modificación del código fuente de un sistema que busca aumentar la dificultad de su comprensión mediante el empleo de estrategias como la reordenación del código o el empleo de cifrado. Este sistema puede ser utilizado por atacantes para tratar de hacer más difícil la labor de análisis del malware.</w:t>
+      </w:r>
     </w:p>
     <w:p>
       <w:pPr>
@@ -4877,14 +4913,68 @@
           <w:rFonts w:ascii="Trebuchet MS" w:hAnsi="Trebuchet MS"/>
         </w:rPr>
       </w:pPr>
+      <w:r>
+        <w:rPr>
+          <w:rFonts w:ascii="Trebuchet MS" w:hAnsi="Trebuchet MS"/>
+        </w:rPr>
+        <w:t xml:space="preserve">APK: </w:t>
+      </w:r>
+      <w:r>
+        <w:rPr>
+          <w:rFonts w:ascii="Trebuchet MS" w:hAnsi="Trebuchet MS"/>
+        </w:rPr>
+        <w:t xml:space="preserve">tipo de archivo empaquetado utilizado </w:t>
+      </w:r>
+      <w:r>
+        <w:rPr>
+          <w:rFonts w:ascii="Trebuchet MS" w:hAnsi="Trebuchet MS"/>
+        </w:rPr>
+        <w:t xml:space="preserve">tanto </w:t>
+      </w:r>
+      <w:r>
+        <w:rPr>
+          <w:rFonts w:ascii="Trebuchet MS" w:hAnsi="Trebuchet MS"/>
+        </w:rPr>
+        <w:t>por el sistema Android</w:t>
+      </w:r>
+      <w:r>
+        <w:rPr>
+          <w:rFonts w:ascii="Trebuchet MS" w:hAnsi="Trebuchet MS"/>
+        </w:rPr>
+        <w:t xml:space="preserve"> como las aplicaciones que se distribuyen en el ecosistema</w:t>
+      </w:r>
+      <w:r>
+        <w:rPr>
+          <w:rFonts w:ascii="Trebuchet MS" w:hAnsi="Trebuchet MS"/>
+        </w:rPr>
+        <w:t>.</w:t>
+      </w:r>
+      <w:r>
+        <w:rPr>
+          <w:rFonts w:ascii="Trebuchet MS" w:hAnsi="Trebuchet MS"/>
+        </w:rPr>
+        <w:t xml:space="preserve"> Contiene todos los materiales necesarios para la instalación de una aplicación, incluyendo su código, recursos y certificados. </w:t>
+      </w:r>
+      <w:r>
+        <w:rPr>
+          <w:rFonts w:ascii="Trebuchet MS" w:hAnsi="Trebuchet MS"/>
+        </w:rPr>
+        <w:t xml:space="preserve"> Se construye a partir de código fuente en Java o </w:t>
+      </w:r>
       <w:proofErr w:type="spellStart"/>
       <w:r>
         <w:rPr>
           <w:rFonts w:ascii="Trebuchet MS" w:hAnsi="Trebuchet MS"/>
         </w:rPr>
-        <w:t>Dalvik</w:t>
+        <w:t>Kotlin</w:t>
       </w:r>
       <w:proofErr w:type="spellEnd"/>
+      <w:r>
+        <w:rPr>
+          <w:rFonts w:ascii="Trebuchet MS" w:hAnsi="Trebuchet MS"/>
+        </w:rPr>
+        <w:t>.</w:t>
+      </w:r>
     </w:p>
     <w:p>
       <w:pPr>
@@ -4899,7 +4989,69 @@
         <w:rPr>
           <w:rFonts w:ascii="Trebuchet MS" w:hAnsi="Trebuchet MS"/>
         </w:rPr>
-        <w:t>DEX</w:t>
+        <w:t xml:space="preserve">ART:  Android </w:t>
+      </w:r>
+      <w:proofErr w:type="spellStart"/>
+      <w:r>
+        <w:rPr>
+          <w:rFonts w:ascii="Trebuchet MS" w:hAnsi="Trebuchet MS"/>
+        </w:rPr>
+        <w:t>Runtime</w:t>
+      </w:r>
+      <w:proofErr w:type="spellEnd"/>
+      <w:r>
+        <w:rPr>
+          <w:rFonts w:ascii="Trebuchet MS" w:hAnsi="Trebuchet MS"/>
+        </w:rPr>
+        <w:t xml:space="preserve"> es la máquina virtual que utilizan los dispositivos Android. Es el sistema sucesor de </w:t>
+      </w:r>
+      <w:proofErr w:type="spellStart"/>
+      <w:r>
+        <w:rPr>
+          <w:rFonts w:ascii="Trebuchet MS" w:hAnsi="Trebuchet MS"/>
+        </w:rPr>
+        <w:t>Dalvik</w:t>
+      </w:r>
+      <w:proofErr w:type="spellEnd"/>
+      <w:r>
+        <w:rPr>
+          <w:rFonts w:ascii="Trebuchet MS" w:hAnsi="Trebuchet MS"/>
+        </w:rPr>
+        <w:t xml:space="preserve"> y hace las veces de máquina virtual Java, pero cuenta con su propio sistema de </w:t>
+      </w:r>
+      <w:proofErr w:type="spellStart"/>
+      <w:r>
+        <w:rPr>
+          <w:rFonts w:ascii="Trebuchet MS" w:hAnsi="Trebuchet MS"/>
+        </w:rPr>
+        <w:t>bytecode</w:t>
+      </w:r>
+      <w:proofErr w:type="spellEnd"/>
+      <w:r>
+        <w:rPr>
+          <w:rFonts w:ascii="Trebuchet MS" w:hAnsi="Trebuchet MS"/>
+        </w:rPr>
+        <w:t>.</w:t>
+      </w:r>
+      <w:r>
+        <w:rPr>
+          <w:rFonts w:ascii="Trebuchet MS" w:hAnsi="Trebuchet MS"/>
+        </w:rPr>
+        <w:t xml:space="preserve"> Realiza la traducción entre el </w:t>
+      </w:r>
+      <w:proofErr w:type="spellStart"/>
+      <w:r>
+        <w:rPr>
+          <w:rFonts w:ascii="Trebuchet MS" w:hAnsi="Trebuchet MS"/>
+        </w:rPr>
+        <w:t>bytecode</w:t>
+      </w:r>
+      <w:proofErr w:type="spellEnd"/>
+      <w:r>
+        <w:rPr>
+          <w:rFonts w:ascii="Trebuchet MS" w:hAnsi="Trebuchet MS"/>
+        </w:rPr>
+        <w:t xml:space="preserve"> generado y las instrucciones nativas del dispositivo.</w:t>
       </w:r>
     </w:p>
     <w:p>
@@ -4915,7 +5067,84 @@
         <w:rPr>
           <w:rFonts w:ascii="Trebuchet MS" w:hAnsi="Trebuchet MS"/>
         </w:rPr>
-        <w:t>APT</w:t>
+        <w:lastRenderedPageBreak/>
+        <w:t>DEX</w:t>
+      </w:r>
+      <w:r>
+        <w:rPr>
+          <w:rFonts w:ascii="Trebuchet MS" w:hAnsi="Trebuchet MS"/>
+        </w:rPr>
+        <w:t xml:space="preserve">: iniciales de </w:t>
+      </w:r>
+      <w:proofErr w:type="spellStart"/>
+      <w:r>
+        <w:rPr>
+          <w:rFonts w:ascii="Trebuchet MS" w:hAnsi="Trebuchet MS"/>
+        </w:rPr>
+        <w:t>Dalvik</w:t>
+      </w:r>
+      <w:proofErr w:type="spellEnd"/>
+      <w:r>
+        <w:rPr>
+          <w:rFonts w:ascii="Trebuchet MS" w:hAnsi="Trebuchet MS"/>
+        </w:rPr>
+        <w:t xml:space="preserve"> </w:t>
+      </w:r>
+      <w:proofErr w:type="spellStart"/>
+      <w:r>
+        <w:rPr>
+          <w:rFonts w:ascii="Trebuchet MS" w:hAnsi="Trebuchet MS"/>
+        </w:rPr>
+        <w:t>Executable</w:t>
+      </w:r>
+      <w:proofErr w:type="spellEnd"/>
+      <w:r>
+        <w:rPr>
+          <w:rFonts w:ascii="Trebuchet MS" w:hAnsi="Trebuchet MS"/>
+        </w:rPr>
+        <w:t xml:space="preserve">, formato de </w:t>
+      </w:r>
+      <w:proofErr w:type="spellStart"/>
+      <w:r>
+        <w:rPr>
+          <w:rFonts w:ascii="Trebuchet MS" w:hAnsi="Trebuchet MS"/>
+        </w:rPr>
+        <w:t>bytecode</w:t>
+      </w:r>
+      <w:proofErr w:type="spellEnd"/>
+      <w:r>
+        <w:rPr>
+          <w:rFonts w:ascii="Trebuchet MS" w:hAnsi="Trebuchet MS"/>
+        </w:rPr>
+        <w:t xml:space="preserve"> que utiliza la máquina virtual de </w:t>
+      </w:r>
+      <w:proofErr w:type="spellStart"/>
+      <w:r>
+        <w:rPr>
+          <w:rFonts w:ascii="Trebuchet MS" w:hAnsi="Trebuchet MS"/>
+        </w:rPr>
+        <w:t>Dalvik</w:t>
+      </w:r>
+      <w:proofErr w:type="spellEnd"/>
+      <w:r>
+        <w:rPr>
+          <w:rFonts w:ascii="Trebuchet MS" w:hAnsi="Trebuchet MS"/>
+        </w:rPr>
+        <w:t xml:space="preserve"> de las aplicaciones Android. El compilador DEX es el encargado de traducir el código fuente Java o </w:t>
+      </w:r>
+      <w:proofErr w:type="spellStart"/>
+      <w:r>
+        <w:rPr>
+          <w:rFonts w:ascii="Trebuchet MS" w:hAnsi="Trebuchet MS"/>
+        </w:rPr>
+        <w:t>Kotlin</w:t>
+      </w:r>
+      <w:proofErr w:type="spellEnd"/>
+      <w:r>
+        <w:rPr>
+          <w:rFonts w:ascii="Trebuchet MS" w:hAnsi="Trebuchet MS"/>
+        </w:rPr>
+        <w:t xml:space="preserve"> en DEX.</w:t>
       </w:r>
     </w:p>
     <w:p>
@@ -4927,29 +5156,134 @@
           <w:rFonts w:ascii="Trebuchet MS" w:hAnsi="Trebuchet MS"/>
         </w:rPr>
       </w:pPr>
+      <w:r>
+        <w:rPr>
+          <w:rFonts w:ascii="Trebuchet MS" w:hAnsi="Trebuchet MS"/>
+        </w:rPr>
+        <w:t>APT</w:t>
+      </w:r>
+      <w:r>
+        <w:rPr>
+          <w:rFonts w:ascii="Trebuchet MS" w:hAnsi="Trebuchet MS"/>
+        </w:rPr>
+        <w:t xml:space="preserve">: acrónimo en inglés de </w:t>
+      </w:r>
       <w:proofErr w:type="spellStart"/>
       <w:r>
         <w:rPr>
           <w:rFonts w:ascii="Trebuchet MS" w:hAnsi="Trebuchet MS"/>
         </w:rPr>
-        <w:t>IoC</w:t>
+        <w:t>Advanced</w:t>
       </w:r>
       <w:proofErr w:type="spellEnd"/>
+      <w:r>
+        <w:rPr>
+          <w:rFonts w:ascii="Trebuchet MS" w:hAnsi="Trebuchet MS"/>
+        </w:rPr>
+        <w:t xml:space="preserve"> </w:t>
+      </w:r>
+      <w:proofErr w:type="spellStart"/>
+      <w:r>
+        <w:rPr>
+          <w:rFonts w:ascii="Trebuchet MS" w:hAnsi="Trebuchet MS"/>
+        </w:rPr>
+        <w:t>Persistent</w:t>
+      </w:r>
+      <w:proofErr w:type="spellEnd"/>
+      <w:r>
+        <w:rPr>
+          <w:rFonts w:ascii="Trebuchet MS" w:hAnsi="Trebuchet MS"/>
+        </w:rPr>
+        <w:t xml:space="preserve"> </w:t>
+      </w:r>
+      <w:proofErr w:type="spellStart"/>
+      <w:r>
+        <w:rPr>
+          <w:rFonts w:ascii="Trebuchet MS" w:hAnsi="Trebuchet MS"/>
+        </w:rPr>
+        <w:t>Thread</w:t>
+      </w:r>
+      <w:proofErr w:type="spellEnd"/>
+      <w:r>
+        <w:rPr>
+          <w:rFonts w:ascii="Trebuchet MS" w:hAnsi="Trebuchet MS"/>
+        </w:rPr>
+        <w:t>. Hace referencia a grupos de atacantes informáticos de gran sofisticación y cantidad de recursos. Suelen ser grupos con financiación y apoyo de grandes organizaciones, a menudo algunas de ellas estados.</w:t>
+      </w:r>
     </w:p>
     <w:p>
       <w:pPr>
         <w:pStyle w:val="Standard"/>
         <w:spacing w:after="120" w:line="360" w:lineRule="auto"/>
         <w:jc w:val="both"/>
+      </w:pPr>
+      <w:proofErr w:type="spellStart"/>
+      <w:r>
         <w:rPr>
           <w:rFonts w:ascii="Trebuchet MS" w:hAnsi="Trebuchet MS"/>
         </w:rPr>
-      </w:pPr>
+        <w:t>IoC</w:t>
+      </w:r>
+      <w:proofErr w:type="spellEnd"/>
       <w:r>
         <w:rPr>
           <w:rFonts w:ascii="Trebuchet MS" w:hAnsi="Trebuchet MS"/>
         </w:rPr>
-        <w:t>Compilador</w:t>
+        <w:t xml:space="preserve">: indicadores de compromiso en español, son conjunto de datos y evidencias generados por una actividad realizada que indican las características de una amenaza. </w:t>
+      </w:r>
+      <w:r>
+        <w:t xml:space="preserve">Pueden englobar ficheros creados, procesos ejecutados, dominios o </w:t>
+      </w:r>
+      <w:proofErr w:type="spellStart"/>
+      <w:r>
+        <w:t>IPs</w:t>
+      </w:r>
+      <w:proofErr w:type="spellEnd"/>
+      <w:r>
+        <w:t xml:space="preserve"> contactadas entre otros.</w:t>
+      </w:r>
+    </w:p>
+    <w:p>
+      <w:pPr>
+        <w:pStyle w:val="Standard"/>
+        <w:spacing w:after="120" w:line="360" w:lineRule="auto"/>
+        <w:jc w:val="both"/>
+      </w:pPr>
+      <w:r>
+        <w:t>DNS: sistema de nombres de dominio jerárquico y distribuido que establece un sistema de nombres y direcciones para dispositivos que forman parte de Internet.</w:t>
+      </w:r>
+      <w:r>
+        <w:t xml:space="preserve"> Delega la responsabilidad de gestionar nombres y relaciones para cada dominio a </w:t>
+      </w:r>
+      <w:r>
+        <w:t xml:space="preserve">sus </w:t>
+      </w:r>
+      <w:r>
+        <w:t>servidores DNS autoritativos</w:t>
+      </w:r>
+      <w:r>
+        <w:t xml:space="preserve"> correspondientes.</w:t>
+      </w:r>
+    </w:p>
+    <w:p>
+      <w:pPr>
+        <w:pStyle w:val="Standard"/>
+        <w:spacing w:after="120" w:line="360" w:lineRule="auto"/>
+        <w:jc w:val="both"/>
+        <w:rPr>
+          <w:rFonts w:ascii="Trebuchet MS" w:hAnsi="Trebuchet MS"/>
+        </w:rPr>
+      </w:pPr>
+      <w:r>
+        <w:t xml:space="preserve">C&amp;C: del inglés </w:t>
+      </w:r>
+      <w:proofErr w:type="spellStart"/>
+      <w:r>
+        <w:t>Command</w:t>
+      </w:r>
+      <w:proofErr w:type="spellEnd"/>
+      <w:r>
+        <w:t xml:space="preserve"> &amp; Control, también conocido como C2, alude a la infraestructura utilizada por los atacantes para controlar los equipos infectados de manera remota a través de una comunicación entre los servidores del C2 y los dispositivos.</w:t>
       </w:r>
     </w:p>
     <w:p>
@@ -5118,19 +5452,7 @@
         <w:rPr>
           <w:lang w:val="es-ES"/>
         </w:rPr>
-        <w:t>O</w:t>
-      </w:r>
-      <w:r>
-        <w:rPr>
-          <w:lang w:val="es-ES"/>
-        </w:rPr>
-        <w:t>1</w:t>
-      </w:r>
-      <w:r>
-        <w:rPr>
-          <w:lang w:val="es-ES"/>
-        </w:rPr>
-        <w:t xml:space="preserve"> – Enmarcar este malware y la familia de la que procede dentro del ecosistema actual de troyanos de plataformas Android.</w:t>
+        <w:t>O1 – Enmarcar este malware y la familia de la que procede dentro del ecosistema actual de troyanos de plataformas Android.</w:t>
       </w:r>
     </w:p>
     <w:p>
@@ -5769,21 +6091,7 @@
         <w:rPr>
           <w:color w:val="202020"/>
         </w:rPr>
-        <w:t xml:space="preserve"> al igual que comentario y contextualización de estos. En otro orden de cosas, también se </w:t>
-      </w:r>
-      <w:proofErr w:type="spellStart"/>
-      <w:r>
-        <w:rPr>
-          <w:color w:val="202020"/>
-        </w:rPr>
-        <w:t>har</w:t>
-      </w:r>
-      <w:proofErr w:type="spellEnd"/>
-      <w:r>
-        <w:rPr>
-          <w:color w:val="202020"/>
-        </w:rPr>
-        <w:t>á una enumeración de</w:t>
+        <w:t xml:space="preserve"> al igual que comentario y contextualización de estos. En otro orden de cosas, también se hará una enumeración de</w:t>
       </w:r>
       <w:r>
         <w:rPr>
@@ -9477,7 +9785,7 @@
       <w:rPr>
         <w:noProof/>
       </w:rPr>
-      <w:pict w14:anchorId="18A6787D">
+      <w:pict w14:anchorId="4F8506BE">
         <v:shapetype id="_x0000_t75" coordsize="21600,21600" o:spt="75" o:preferrelative="t" path="m@4@5l@4@11@9@11@9@5xe" filled="f" stroked="f">
           <v:stroke joinstyle="miter"/>
           <v:formulas>
@@ -9507,9 +9815,9 @@
       <w:rPr>
         <w:noProof/>
       </w:rPr>
-      <w:pict w14:anchorId="06079E3D">
-        <v:shape id="Picture 5" o:spid="_x0000_s1026" type="#_x0000_t75" alt="A logo of a university&#13;&#13;&#13;&#13;&#10;&#13;&#13;&#13;&#13;&#10;Description automatically generated" style="position:absolute;left:0;text-align:left;margin-left:-58.65pt;margin-top:-105pt;width:53.2pt;height:92.65pt;z-index:1;visibility:visible;mso-wrap-style:square;mso-wrap-edited:f;mso-width-percent:0;mso-height-percent:0;mso-wrap-distance-left:9pt;mso-wrap-distance-top:0;mso-wrap-distance-right:9pt;mso-wrap-distance-bottom:0;mso-position-horizontal:absolute;mso-position-horizontal-relative:margin;mso-position-vertical:absolute;mso-position-vertical-relative:margin;mso-width-percent:0;mso-height-percent:0;mso-width-relative:margin;mso-height-relative:margin">
-          <v:imagedata r:id="rId2" o:title="A logo of a university&#13;&#13;&#13;&#13;&#10;&#13;&#13;&#13;&#13;&#10;Description automatically generated"/>
+      <w:pict w14:anchorId="76826712">
+        <v:shape id="Picture 5" o:spid="_x0000_s1026" type="#_x0000_t75" alt="A logo of a university&#13;&#13;&#13;&#13;&#13;&#10;&#13;&#13;&#13;&#13;&#13;&#10;Description automatically generated" style="position:absolute;left:0;text-align:left;margin-left:-58.65pt;margin-top:-105pt;width:53.2pt;height:92.65pt;z-index:1;visibility:visible;mso-wrap-style:square;mso-wrap-edited:f;mso-width-percent:0;mso-height-percent:0;mso-wrap-distance-left:9pt;mso-wrap-distance-top:0;mso-wrap-distance-right:9pt;mso-wrap-distance-bottom:0;mso-position-horizontal:absolute;mso-position-horizontal-relative:margin;mso-position-vertical:absolute;mso-position-vertical-relative:margin;mso-width-percent:0;mso-height-percent:0;mso-width-relative:margin;mso-height-relative:margin">
+          <v:imagedata r:id="rId2" o:title="A logo of a university&#13;&#13;&#13;&#13;&#13;&#10;&#13;&#13;&#13;&#13;&#13;&#10;Description automatically generated"/>
           <w10:wrap type="square" anchorx="margin" anchory="margin"/>
         </v:shape>
       </w:pict>
@@ -9560,7 +9868,7 @@
       <w:rPr>
         <w:noProof/>
       </w:rPr>
-      <w:pict w14:anchorId="3FA11AE8">
+      <w:pict w14:anchorId="332DB8B7">
         <v:rect id="Rectangle 2" o:spid="_x0000_s1025" style="position:absolute;margin-left:-8.95pt;margin-top:66.45pt;width:431.95pt;height:177.35pt;z-index:-2;visibility:visible;mso-wrap-style:square;mso-width-percent:0;mso-height-percent:0;mso-wrap-distance-left:9.05pt;mso-wrap-distance-top:0;mso-wrap-distance-right:9.05pt;mso-wrap-distance-bottom:0;mso-position-horizontal:absolute;mso-position-horizontal-relative:text;mso-position-vertical:absolute;mso-position-vertical-relative:text;mso-width-percent:0;mso-height-percent:0;mso-width-relative:page;mso-height-relative:page;v-text-anchor:top" o:gfxdata="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" o:allowincell="f" filled="f" stroked="f" strokeweight="0">
           <v:textbox inset="2.56mm,1.29mm,2.56mm,1.29mm">
             <w:txbxContent>
@@ -14441,6 +14749,15 @@
 </file>
 
 <file path=customXml/item1.xml><?xml version="1.0" encoding="utf-8"?>
+<?mso-contentType ?>
+<FormTemplates xmlns="http://schemas.microsoft.com/sharepoint/v3/contenttype/forms">
+  <Display>DocumentLibraryForm</Display>
+  <Edit>DocumentLibraryForm</Edit>
+  <New>DocumentLibraryForm</New>
+</FormTemplates>
+</file>
+
+<file path=customXml/item2.xml><?xml version="1.0" encoding="utf-8"?>
 <ct:contentTypeSchema xmlns:ct="http://schemas.microsoft.com/office/2006/metadata/contentType" xmlns:ma="http://schemas.microsoft.com/office/2006/metadata/properties/metaAttributes" ct:_="" ma:_="" ma:contentTypeName="Documento" ma:contentTypeID="0x010100D0200E1FDE401D49A99B137CE017A12D" ma:contentTypeVersion="0" ma:contentTypeDescription="Crear nuevo documento." ma:contentTypeScope="" ma:versionID="aee5a24b1da9ab804ddafdb7a120e7f7">
   <xsd:schema xmlns:xsd="http://www.w3.org/2001/XMLSchema" xmlns:xs="http://www.w3.org/2001/XMLSchema" xmlns:p="http://schemas.microsoft.com/office/2006/metadata/properties" targetNamespace="http://schemas.microsoft.com/office/2006/metadata/properties" ma:root="true" ma:fieldsID="249753e9e89f16c5923e78ee5e63706d">
     <xsd:element name="properties">
@@ -14554,16 +14871,13 @@
 </ct:contentTypeSchema>
 </file>
 
-<file path=customXml/item2.xml><?xml version="1.0" encoding="utf-8"?>
-<?mso-contentType ?>
-<FormTemplates xmlns="http://schemas.microsoft.com/sharepoint/v3/contenttype/forms">
-  <Display>DocumentLibraryForm</Display>
-  <Edit>DocumentLibraryForm</Edit>
-  <New>DocumentLibraryForm</New>
-</FormTemplates>
+<file path=customXml/item3.xml><?xml version="1.0" encoding="utf-8"?>
+<p:properties xmlns:p="http://schemas.microsoft.com/office/2006/metadata/properties" xmlns:xsi="http://www.w3.org/2001/XMLSchema-instance" xmlns:pc="http://schemas.microsoft.com/office/infopath/2007/PartnerControls">
+  <documentManagement/>
+</p:properties>
 </file>
 
-<file path=customXml/item3.xml><?xml version="1.0" encoding="utf-8"?>
+<file path=customXml/item4.xml><?xml version="1.0" encoding="utf-8"?>
 <b:Sources xmlns:b="http://schemas.openxmlformats.org/officeDocument/2006/bibliography" xmlns="http://schemas.openxmlformats.org/officeDocument/2006/bibliography" SelectedStyle="\IEEE2006OfficeOnline.xsl" StyleName="IEEE" Version="2006">
   <b:Source>
     <b:Tag>Act</b:Tag>
@@ -15255,13 +15569,15 @@
 </b:Sources>
 </file>
 
-<file path=customXml/item4.xml><?xml version="1.0" encoding="utf-8"?>
-<p:properties xmlns:p="http://schemas.microsoft.com/office/2006/metadata/properties" xmlns:xsi="http://www.w3.org/2001/XMLSchema-instance" xmlns:pc="http://schemas.microsoft.com/office/infopath/2007/PartnerControls">
-  <documentManagement/>
-</p:properties>
+<file path=customXml/itemProps1.xml><?xml version="1.0" encoding="utf-8"?>
+<ds:datastoreItem xmlns:ds="http://schemas.openxmlformats.org/officeDocument/2006/customXml" ds:itemID="{A7EEA274-651D-4EE5-8F0E-1FC459367E18}">
+  <ds:schemaRefs>
+    <ds:schemaRef ds:uri="http://schemas.microsoft.com/sharepoint/v3/contenttype/forms"/>
+  </ds:schemaRefs>
+</ds:datastoreItem>
 </file>
 
-<file path=customXml/itemProps1.xml><?xml version="1.0" encoding="utf-8"?>
+<file path=customXml/itemProps2.xml><?xml version="1.0" encoding="utf-8"?>
 <ds:datastoreItem xmlns:ds="http://schemas.openxmlformats.org/officeDocument/2006/customXml" ds:itemID="{B2F2E103-8F5E-4C79-978B-808E3F14FABF}">
   <ds:schemaRefs>
     <ds:schemaRef ds:uri="http://schemas.microsoft.com/office/2006/metadata/contentType"/>
@@ -15277,27 +15593,19 @@
 </ds:datastoreItem>
 </file>
 
-<file path=customXml/itemProps2.xml><?xml version="1.0" encoding="utf-8"?>
-<ds:datastoreItem xmlns:ds="http://schemas.openxmlformats.org/officeDocument/2006/customXml" ds:itemID="{A7EEA274-651D-4EE5-8F0E-1FC459367E18}">
-  <ds:schemaRefs>
-    <ds:schemaRef ds:uri="http://schemas.microsoft.com/sharepoint/v3/contenttype/forms"/>
-  </ds:schemaRefs>
-</ds:datastoreItem>
-</file>
-
 <file path=customXml/itemProps3.xml><?xml version="1.0" encoding="utf-8"?>
-<ds:datastoreItem xmlns:ds="http://schemas.openxmlformats.org/officeDocument/2006/customXml" ds:itemID="{B10BC6E6-F98B-4275-B868-55EE8E448EED}">
-  <ds:schemaRefs>
-    <ds:schemaRef ds:uri="http://schemas.openxmlformats.org/officeDocument/2006/bibliography"/>
-  </ds:schemaRefs>
-</ds:datastoreItem>
-</file>
-
-<file path=customXml/itemProps4.xml><?xml version="1.0" encoding="utf-8"?>
 <ds:datastoreItem xmlns:ds="http://schemas.openxmlformats.org/officeDocument/2006/customXml" ds:itemID="{33C9A40B-E2B3-490A-B32B-951042C4C4A5}">
   <ds:schemaRefs>
     <ds:schemaRef ds:uri="http://schemas.microsoft.com/office/2006/metadata/properties"/>
     <ds:schemaRef ds:uri="http://schemas.microsoft.com/office/infopath/2007/PartnerControls"/>
   </ds:schemaRefs>
 </ds:datastoreItem>
+</file>
+
+<file path=customXml/itemProps4.xml><?xml version="1.0" encoding="utf-8"?>
+<ds:datastoreItem xmlns:ds="http://schemas.openxmlformats.org/officeDocument/2006/customXml" ds:itemID="{B10BC6E6-F98B-4275-B868-55EE8E448EED}">
+  <ds:schemaRefs>
+    <ds:schemaRef ds:uri="http://schemas.openxmlformats.org/officeDocument/2006/bibliography"/>
+  </ds:schemaRefs>
+</ds:datastoreItem>
 </file>
</xml_diff>

<commit_message>
Avances en la memoria: desglose de los objetivos y tareas, incluidas tecnologías utilizadas (a desarrollar), corrección de erratas...
</commit_message>
<xml_diff>
--- a/TFM_RaulNunezGarcia.docx
+++ b/TFM_RaulNunezGarcia.docx
@@ -1037,7 +1037,7 @@
         </w:rPr>
         <w:fldChar w:fldCharType="separate"/>
       </w:r>
-      <w:hyperlink w:anchor="_Toc168264475" w:history="1">
+      <w:hyperlink w:anchor="_Toc168521717" w:history="1">
         <w:r>
           <w:rPr>
             <w:rStyle w:val="Hyperlink"/>
@@ -1066,7 +1066,7 @@
             <w:noProof/>
             <w:webHidden/>
           </w:rPr>
-          <w:instrText xml:space="preserve"> PAGEREF _Toc168264475 \h </w:instrText>
+          <w:instrText xml:space="preserve"> PAGEREF _Toc168521717 \h </w:instrText>
         </w:r>
         <w:r>
           <w:rPr>
@@ -1115,7 +1115,7 @@
           <w:lang w:val="en-ES" w:eastAsia="en-GB"/>
         </w:rPr>
       </w:pPr>
-      <w:hyperlink w:anchor="_Toc168264476" w:history="1">
+      <w:hyperlink w:anchor="_Toc168521718" w:history="1">
         <w:r>
           <w:rPr>
             <w:rStyle w:val="Hyperlink"/>
@@ -1144,7 +1144,7 @@
             <w:noProof/>
             <w:webHidden/>
           </w:rPr>
-          <w:instrText xml:space="preserve"> PAGEREF _Toc168264476 \h </w:instrText>
+          <w:instrText xml:space="preserve"> PAGEREF _Toc168521718 \h </w:instrText>
         </w:r>
         <w:r>
           <w:rPr>
@@ -1193,7 +1193,7 @@
           <w:lang w:val="en-ES" w:eastAsia="en-GB"/>
         </w:rPr>
       </w:pPr>
-      <w:hyperlink w:anchor="_Toc168264477" w:history="1">
+      <w:hyperlink w:anchor="_Toc168521719" w:history="1">
         <w:r>
           <w:rPr>
             <w:rStyle w:val="Hyperlink"/>
@@ -1222,7 +1222,7 @@
             <w:noProof/>
             <w:webHidden/>
           </w:rPr>
-          <w:instrText xml:space="preserve"> PAGEREF _Toc168264477 \h </w:instrText>
+          <w:instrText xml:space="preserve"> PAGEREF _Toc168521719 \h </w:instrText>
         </w:r>
         <w:r>
           <w:rPr>
@@ -1271,7 +1271,7 @@
           <w:lang w:val="en-ES" w:eastAsia="en-GB"/>
         </w:rPr>
       </w:pPr>
-      <w:hyperlink w:anchor="_Toc168264478" w:history="1">
+      <w:hyperlink w:anchor="_Toc168521720" w:history="1">
         <w:r>
           <w:rPr>
             <w:rStyle w:val="Hyperlink"/>
@@ -1300,7 +1300,7 @@
             <w:noProof/>
             <w:webHidden/>
           </w:rPr>
-          <w:instrText xml:space="preserve"> PAGEREF _Toc168264478 \h </w:instrText>
+          <w:instrText xml:space="preserve"> PAGEREF _Toc168521720 \h </w:instrText>
         </w:r>
         <w:r>
           <w:rPr>
@@ -1349,7 +1349,7 @@
           <w:lang w:val="en-ES" w:eastAsia="en-GB"/>
         </w:rPr>
       </w:pPr>
-      <w:hyperlink w:anchor="_Toc168264479" w:history="1">
+      <w:hyperlink w:anchor="_Toc168521721" w:history="1">
         <w:r>
           <w:rPr>
             <w:rStyle w:val="Hyperlink"/>
@@ -1378,7 +1378,7 @@
             <w:noProof/>
             <w:webHidden/>
           </w:rPr>
-          <w:instrText xml:space="preserve"> PAGEREF _Toc168264479 \h </w:instrText>
+          <w:instrText xml:space="preserve"> PAGEREF _Toc168521721 \h </w:instrText>
         </w:r>
         <w:r>
           <w:rPr>
@@ -1398,7 +1398,7 @@
             <w:noProof/>
             <w:webHidden/>
           </w:rPr>
-          <w:t>11</w:t>
+          <w:t>12</w:t>
         </w:r>
         <w:r>
           <w:rPr>
@@ -1425,7 +1425,7 @@
           <w:lang w:val="en-ES" w:eastAsia="en-GB"/>
         </w:rPr>
       </w:pPr>
-      <w:hyperlink w:anchor="_Toc168264480" w:history="1">
+      <w:hyperlink w:anchor="_Toc168521722" w:history="1">
         <w:r>
           <w:rPr>
             <w:rStyle w:val="Hyperlink"/>
@@ -1454,7 +1454,7 @@
             <w:noProof/>
             <w:webHidden/>
           </w:rPr>
-          <w:instrText xml:space="preserve"> PAGEREF _Toc168264480 \h </w:instrText>
+          <w:instrText xml:space="preserve"> PAGEREF _Toc168521722 \h </w:instrText>
         </w:r>
         <w:r>
           <w:rPr>
@@ -1474,7 +1474,7 @@
             <w:noProof/>
             <w:webHidden/>
           </w:rPr>
-          <w:t>11</w:t>
+          <w:t>12</w:t>
         </w:r>
         <w:r>
           <w:rPr>
@@ -1501,7 +1501,7 @@
           <w:lang w:val="en-ES" w:eastAsia="en-GB"/>
         </w:rPr>
       </w:pPr>
-      <w:hyperlink w:anchor="_Toc168264481" w:history="1">
+      <w:hyperlink w:anchor="_Toc168521723" w:history="1">
         <w:r>
           <w:rPr>
             <w:rStyle w:val="Hyperlink"/>
@@ -1530,7 +1530,7 @@
             <w:noProof/>
             <w:webHidden/>
           </w:rPr>
-          <w:instrText xml:space="preserve"> PAGEREF _Toc168264481 \h </w:instrText>
+          <w:instrText xml:space="preserve"> PAGEREF _Toc168521723 \h </w:instrText>
         </w:r>
         <w:r>
           <w:rPr>
@@ -1550,7 +1550,7 @@
             <w:noProof/>
             <w:webHidden/>
           </w:rPr>
-          <w:t>13</w:t>
+          <w:t>14</w:t>
         </w:r>
         <w:r>
           <w:rPr>
@@ -1578,7 +1578,7 @@
           <w:lang w:val="en-ES" w:eastAsia="en-GB"/>
         </w:rPr>
       </w:pPr>
-      <w:hyperlink w:anchor="_Toc168264482" w:history="1">
+      <w:hyperlink w:anchor="_Toc168521724" w:history="1">
         <w:r>
           <w:rPr>
             <w:rStyle w:val="Hyperlink"/>
@@ -1607,7 +1607,7 @@
             <w:noProof/>
             <w:webHidden/>
           </w:rPr>
-          <w:instrText xml:space="preserve"> PAGEREF _Toc168264482 \h </w:instrText>
+          <w:instrText xml:space="preserve"> PAGEREF _Toc168521724 \h </w:instrText>
         </w:r>
         <w:r>
           <w:rPr>
@@ -1627,7 +1627,7 @@
             <w:noProof/>
             <w:webHidden/>
           </w:rPr>
-          <w:t>14</w:t>
+          <w:t>15</w:t>
         </w:r>
         <w:r>
           <w:rPr>
@@ -1654,7 +1654,7 @@
           <w:lang w:val="en-ES" w:eastAsia="en-GB"/>
         </w:rPr>
       </w:pPr>
-      <w:hyperlink w:anchor="_Toc168264483" w:history="1">
+      <w:hyperlink w:anchor="_Toc168521725" w:history="1">
         <w:r>
           <w:rPr>
             <w:rStyle w:val="Hyperlink"/>
@@ -1683,7 +1683,7 @@
             <w:noProof/>
             <w:webHidden/>
           </w:rPr>
-          <w:instrText xml:space="preserve"> PAGEREF _Toc168264483 \h </w:instrText>
+          <w:instrText xml:space="preserve"> PAGEREF _Toc168521725 \h </w:instrText>
         </w:r>
         <w:r>
           <w:rPr>
@@ -1703,7 +1703,7 @@
             <w:noProof/>
             <w:webHidden/>
           </w:rPr>
-          <w:t>14</w:t>
+          <w:t>15</w:t>
         </w:r>
         <w:r>
           <w:rPr>
@@ -1730,7 +1730,7 @@
           <w:lang w:val="en-ES" w:eastAsia="en-GB"/>
         </w:rPr>
       </w:pPr>
-      <w:hyperlink w:anchor="_Toc168264484" w:history="1">
+      <w:hyperlink w:anchor="_Toc168521726" w:history="1">
         <w:r>
           <w:rPr>
             <w:rStyle w:val="Hyperlink"/>
@@ -1759,7 +1759,7 @@
             <w:noProof/>
             <w:webHidden/>
           </w:rPr>
-          <w:instrText xml:space="preserve"> PAGEREF _Toc168264484 \h </w:instrText>
+          <w:instrText xml:space="preserve"> PAGEREF _Toc168521726 \h </w:instrText>
         </w:r>
         <w:r>
           <w:rPr>
@@ -1779,7 +1779,7 @@
             <w:noProof/>
             <w:webHidden/>
           </w:rPr>
-          <w:t>14</w:t>
+          <w:t>15</w:t>
         </w:r>
         <w:r>
           <w:rPr>
@@ -1807,7 +1807,7 @@
           <w:lang w:val="en-ES" w:eastAsia="en-GB"/>
         </w:rPr>
       </w:pPr>
-      <w:hyperlink w:anchor="_Toc168264485" w:history="1">
+      <w:hyperlink w:anchor="_Toc168521727" w:history="1">
         <w:r>
           <w:rPr>
             <w:rStyle w:val="Hyperlink"/>
@@ -1836,7 +1836,7 @@
             <w:noProof/>
             <w:webHidden/>
           </w:rPr>
-          <w:instrText xml:space="preserve"> PAGEREF _Toc168264485 \h </w:instrText>
+          <w:instrText xml:space="preserve"> PAGEREF _Toc168521727 \h </w:instrText>
         </w:r>
         <w:r>
           <w:rPr>
@@ -1856,7 +1856,7 @@
             <w:noProof/>
             <w:webHidden/>
           </w:rPr>
-          <w:t>14</w:t>
+          <w:t>15</w:t>
         </w:r>
         <w:r>
           <w:rPr>
@@ -1885,7 +1885,7 @@
           <w:lang w:val="en-ES" w:eastAsia="en-GB"/>
         </w:rPr>
       </w:pPr>
-      <w:hyperlink w:anchor="_Toc168264486" w:history="1">
+      <w:hyperlink w:anchor="_Toc168521728" w:history="1">
         <w:r>
           <w:rPr>
             <w:rStyle w:val="Hyperlink"/>
@@ -1912,7 +1912,7 @@
             <w:noProof/>
             <w:webHidden/>
           </w:rPr>
-          <w:instrText xml:space="preserve"> PAGEREF _Toc168264486 \h </w:instrText>
+          <w:instrText xml:space="preserve"> PAGEREF _Toc168521728 \h </w:instrText>
         </w:r>
         <w:r>
           <w:rPr>
@@ -1932,7 +1932,7 @@
             <w:noProof/>
             <w:webHidden/>
           </w:rPr>
-          <w:t>16</w:t>
+          <w:t>17</w:t>
         </w:r>
         <w:r>
           <w:rPr>
@@ -1959,7 +1959,7 @@
           <w:lang w:val="en-ES" w:eastAsia="en-GB"/>
         </w:rPr>
       </w:pPr>
-      <w:hyperlink w:anchor="_Toc168264487" w:history="1">
+      <w:hyperlink w:anchor="_Toc168521729" w:history="1">
         <w:r>
           <w:rPr>
             <w:rStyle w:val="Hyperlink"/>
@@ -1988,7 +1988,7 @@
             <w:noProof/>
             <w:webHidden/>
           </w:rPr>
-          <w:instrText xml:space="preserve"> PAGEREF _Toc168264487 \h </w:instrText>
+          <w:instrText xml:space="preserve"> PAGEREF _Toc168521729 \h </w:instrText>
         </w:r>
         <w:r>
           <w:rPr>
@@ -2008,7 +2008,7 @@
             <w:noProof/>
             <w:webHidden/>
           </w:rPr>
-          <w:t>16</w:t>
+          <w:t>17</w:t>
         </w:r>
         <w:r>
           <w:rPr>
@@ -2035,7 +2035,7 @@
           <w:lang w:val="en-ES" w:eastAsia="en-GB"/>
         </w:rPr>
       </w:pPr>
-      <w:hyperlink w:anchor="_Toc168264488" w:history="1">
+      <w:hyperlink w:anchor="_Toc168521730" w:history="1">
         <w:r>
           <w:rPr>
             <w:rStyle w:val="Hyperlink"/>
@@ -2064,7 +2064,7 @@
             <w:noProof/>
             <w:webHidden/>
           </w:rPr>
-          <w:instrText xml:space="preserve"> PAGEREF _Toc168264488 \h </w:instrText>
+          <w:instrText xml:space="preserve"> PAGEREF _Toc168521730 \h </w:instrText>
         </w:r>
         <w:r>
           <w:rPr>
@@ -2084,7 +2084,7 @@
             <w:noProof/>
             <w:webHidden/>
           </w:rPr>
-          <w:t>16</w:t>
+          <w:t>17</w:t>
         </w:r>
         <w:r>
           <w:rPr>
@@ -2112,7 +2112,7 @@
           <w:lang w:val="en-ES" w:eastAsia="en-GB"/>
         </w:rPr>
       </w:pPr>
-      <w:hyperlink w:anchor="_Toc168264489" w:history="1">
+      <w:hyperlink w:anchor="_Toc168521731" w:history="1">
         <w:r>
           <w:rPr>
             <w:rStyle w:val="Hyperlink"/>
@@ -2141,7 +2141,7 @@
             <w:noProof/>
             <w:webHidden/>
           </w:rPr>
-          <w:instrText xml:space="preserve"> PAGEREF _Toc168264489 \h </w:instrText>
+          <w:instrText xml:space="preserve"> PAGEREF _Toc168521731 \h </w:instrText>
         </w:r>
         <w:r>
           <w:rPr>
@@ -2161,7 +2161,7 @@
             <w:noProof/>
             <w:webHidden/>
           </w:rPr>
-          <w:t>16</w:t>
+          <w:t>17</w:t>
         </w:r>
         <w:r>
           <w:rPr>
@@ -2189,7 +2189,7 @@
           <w:lang w:val="en-ES" w:eastAsia="en-GB"/>
         </w:rPr>
       </w:pPr>
-      <w:hyperlink w:anchor="_Toc168264490" w:history="1">
+      <w:hyperlink w:anchor="_Toc168521732" w:history="1">
         <w:r>
           <w:rPr>
             <w:rStyle w:val="Hyperlink"/>
@@ -2218,7 +2218,7 @@
             <w:noProof/>
             <w:webHidden/>
           </w:rPr>
-          <w:instrText xml:space="preserve"> PAGEREF _Toc168264490 \h </w:instrText>
+          <w:instrText xml:space="preserve"> PAGEREF _Toc168521732 \h </w:instrText>
         </w:r>
         <w:r>
           <w:rPr>
@@ -2238,7 +2238,7 @@
             <w:noProof/>
             <w:webHidden/>
           </w:rPr>
-          <w:t>17</w:t>
+          <w:t>18</w:t>
         </w:r>
         <w:r>
           <w:rPr>
@@ -2266,7 +2266,7 @@
           <w:lang w:val="en-ES" w:eastAsia="en-GB"/>
         </w:rPr>
       </w:pPr>
-      <w:hyperlink w:anchor="_Toc168264491" w:history="1">
+      <w:hyperlink w:anchor="_Toc168521733" w:history="1">
         <w:r>
           <w:rPr>
             <w:rStyle w:val="Hyperlink"/>
@@ -2295,7 +2295,7 @@
             <w:noProof/>
             <w:webHidden/>
           </w:rPr>
-          <w:instrText xml:space="preserve"> PAGEREF _Toc168264491 \h </w:instrText>
+          <w:instrText xml:space="preserve"> PAGEREF _Toc168521733 \h </w:instrText>
         </w:r>
         <w:r>
           <w:rPr>
@@ -2315,7 +2315,7 @@
             <w:noProof/>
             <w:webHidden/>
           </w:rPr>
-          <w:t>17</w:t>
+          <w:t>18</w:t>
         </w:r>
         <w:r>
           <w:rPr>
@@ -2342,7 +2342,7 @@
           <w:lang w:val="en-ES" w:eastAsia="en-GB"/>
         </w:rPr>
       </w:pPr>
-      <w:hyperlink w:anchor="_Toc168264492" w:history="1">
+      <w:hyperlink w:anchor="_Toc168521734" w:history="1">
         <w:r>
           <w:rPr>
             <w:rStyle w:val="Hyperlink"/>
@@ -2371,7 +2371,7 @@
             <w:noProof/>
             <w:webHidden/>
           </w:rPr>
-          <w:instrText xml:space="preserve"> PAGEREF _Toc168264492 \h </w:instrText>
+          <w:instrText xml:space="preserve"> PAGEREF _Toc168521734 \h </w:instrText>
         </w:r>
         <w:r>
           <w:rPr>
@@ -2391,7 +2391,7 @@
             <w:noProof/>
             <w:webHidden/>
           </w:rPr>
-          <w:t>18</w:t>
+          <w:t>19</w:t>
         </w:r>
         <w:r>
           <w:rPr>
@@ -2419,7 +2419,7 @@
           <w:lang w:val="en-ES" w:eastAsia="en-GB"/>
         </w:rPr>
       </w:pPr>
-      <w:hyperlink w:anchor="_Toc168264493" w:history="1">
+      <w:hyperlink w:anchor="_Toc168521735" w:history="1">
         <w:r>
           <w:rPr>
             <w:rStyle w:val="Hyperlink"/>
@@ -2448,7 +2448,7 @@
             <w:noProof/>
             <w:webHidden/>
           </w:rPr>
-          <w:instrText xml:space="preserve"> PAGEREF _Toc168264493 \h </w:instrText>
+          <w:instrText xml:space="preserve"> PAGEREF _Toc168521735 \h </w:instrText>
         </w:r>
         <w:r>
           <w:rPr>
@@ -2468,7 +2468,7 @@
             <w:noProof/>
             <w:webHidden/>
           </w:rPr>
-          <w:t>18</w:t>
+          <w:t>19</w:t>
         </w:r>
         <w:r>
           <w:rPr>
@@ -2496,7 +2496,7 @@
           <w:lang w:val="en-ES" w:eastAsia="en-GB"/>
         </w:rPr>
       </w:pPr>
-      <w:hyperlink w:anchor="_Toc168264494" w:history="1">
+      <w:hyperlink w:anchor="_Toc168521736" w:history="1">
         <w:r>
           <w:rPr>
             <w:rStyle w:val="Hyperlink"/>
@@ -2525,7 +2525,7 @@
             <w:noProof/>
             <w:webHidden/>
           </w:rPr>
-          <w:instrText xml:space="preserve"> PAGEREF _Toc168264494 \h </w:instrText>
+          <w:instrText xml:space="preserve"> PAGEREF _Toc168521736 \h </w:instrText>
         </w:r>
         <w:r>
           <w:rPr>
@@ -2545,7 +2545,7 @@
             <w:noProof/>
             <w:webHidden/>
           </w:rPr>
-          <w:t>18</w:t>
+          <w:t>19</w:t>
         </w:r>
         <w:r>
           <w:rPr>
@@ -2572,7 +2572,7 @@
           <w:lang w:val="en-ES" w:eastAsia="en-GB"/>
         </w:rPr>
       </w:pPr>
-      <w:hyperlink w:anchor="_Toc168264495" w:history="1">
+      <w:hyperlink w:anchor="_Toc168521737" w:history="1">
         <w:r>
           <w:rPr>
             <w:rStyle w:val="Hyperlink"/>
@@ -2601,7 +2601,7 @@
             <w:noProof/>
             <w:webHidden/>
           </w:rPr>
-          <w:instrText xml:space="preserve"> PAGEREF _Toc168264495 \h </w:instrText>
+          <w:instrText xml:space="preserve"> PAGEREF _Toc168521737 \h </w:instrText>
         </w:r>
         <w:r>
           <w:rPr>
@@ -2621,7 +2621,7 @@
             <w:noProof/>
             <w:webHidden/>
           </w:rPr>
-          <w:t>18</w:t>
+          <w:t>19</w:t>
         </w:r>
         <w:r>
           <w:rPr>
@@ -2649,7 +2649,7 @@
           <w:lang w:val="en-ES" w:eastAsia="en-GB"/>
         </w:rPr>
       </w:pPr>
-      <w:hyperlink w:anchor="_Toc168264496" w:history="1">
+      <w:hyperlink w:anchor="_Toc168521738" w:history="1">
         <w:r>
           <w:rPr>
             <w:rStyle w:val="Hyperlink"/>
@@ -2678,7 +2678,7 @@
             <w:noProof/>
             <w:webHidden/>
           </w:rPr>
-          <w:instrText xml:space="preserve"> PAGEREF _Toc168264496 \h </w:instrText>
+          <w:instrText xml:space="preserve"> PAGEREF _Toc168521738 \h </w:instrText>
         </w:r>
         <w:r>
           <w:rPr>
@@ -2698,7 +2698,7 @@
             <w:noProof/>
             <w:webHidden/>
           </w:rPr>
-          <w:t>18</w:t>
+          <w:t>19</w:t>
         </w:r>
         <w:r>
           <w:rPr>
@@ -2726,7 +2726,7 @@
           <w:lang w:val="en-ES" w:eastAsia="en-GB"/>
         </w:rPr>
       </w:pPr>
-      <w:hyperlink w:anchor="_Toc168264497" w:history="1">
+      <w:hyperlink w:anchor="_Toc168521739" w:history="1">
         <w:r>
           <w:rPr>
             <w:rStyle w:val="Hyperlink"/>
@@ -2755,7 +2755,7 @@
             <w:noProof/>
             <w:webHidden/>
           </w:rPr>
-          <w:instrText xml:space="preserve"> PAGEREF _Toc168264497 \h </w:instrText>
+          <w:instrText xml:space="preserve"> PAGEREF _Toc168521739 \h </w:instrText>
         </w:r>
         <w:r>
           <w:rPr>
@@ -2775,7 +2775,7 @@
             <w:noProof/>
             <w:webHidden/>
           </w:rPr>
-          <w:t>18</w:t>
+          <w:t>19</w:t>
         </w:r>
         <w:r>
           <w:rPr>
@@ -2802,7 +2802,7 @@
           <w:lang w:val="en-ES" w:eastAsia="en-GB"/>
         </w:rPr>
       </w:pPr>
-      <w:hyperlink w:anchor="_Toc168264498" w:history="1">
+      <w:hyperlink w:anchor="_Toc168521740" w:history="1">
         <w:r>
           <w:rPr>
             <w:rStyle w:val="Hyperlink"/>
@@ -2831,7 +2831,7 @@
             <w:noProof/>
             <w:webHidden/>
           </w:rPr>
-          <w:instrText xml:space="preserve"> PAGEREF _Toc168264498 \h </w:instrText>
+          <w:instrText xml:space="preserve"> PAGEREF _Toc168521740 \h </w:instrText>
         </w:r>
         <w:r>
           <w:rPr>
@@ -2851,7 +2851,7 @@
             <w:noProof/>
             <w:webHidden/>
           </w:rPr>
-          <w:t>19</w:t>
+          <w:t>20</w:t>
         </w:r>
         <w:r>
           <w:rPr>
@@ -2880,7 +2880,7 @@
           <w:lang w:val="en-ES" w:eastAsia="en-GB"/>
         </w:rPr>
       </w:pPr>
-      <w:hyperlink w:anchor="_Toc168264499" w:history="1">
+      <w:hyperlink w:anchor="_Toc168521741" w:history="1">
         <w:r>
           <w:rPr>
             <w:rStyle w:val="Hyperlink"/>
@@ -2909,7 +2909,7 @@
             <w:noProof/>
             <w:webHidden/>
           </w:rPr>
-          <w:instrText xml:space="preserve"> PAGEREF _Toc168264499 \h </w:instrText>
+          <w:instrText xml:space="preserve"> PAGEREF _Toc168521741 \h </w:instrText>
         </w:r>
         <w:r>
           <w:rPr>
@@ -2929,7 +2929,7 @@
             <w:noProof/>
             <w:webHidden/>
           </w:rPr>
-          <w:t>20</w:t>
+          <w:t>21</w:t>
         </w:r>
         <w:r>
           <w:rPr>
@@ -2956,7 +2956,7 @@
           <w:lang w:val="en-ES" w:eastAsia="en-GB"/>
         </w:rPr>
       </w:pPr>
-      <w:hyperlink w:anchor="_Toc168264500" w:history="1">
+      <w:hyperlink w:anchor="_Toc168521742" w:history="1">
         <w:r>
           <w:rPr>
             <w:rStyle w:val="Hyperlink"/>
@@ -2985,7 +2985,7 @@
             <w:noProof/>
             <w:webHidden/>
           </w:rPr>
-          <w:instrText xml:space="preserve"> PAGEREF _Toc168264500 \h </w:instrText>
+          <w:instrText xml:space="preserve"> PAGEREF _Toc168521742 \h </w:instrText>
         </w:r>
         <w:r>
           <w:rPr>
@@ -3005,7 +3005,7 @@
             <w:noProof/>
             <w:webHidden/>
           </w:rPr>
-          <w:t>20</w:t>
+          <w:t>21</w:t>
         </w:r>
         <w:r>
           <w:rPr>
@@ -3032,7 +3032,7 @@
           <w:lang w:val="en-ES" w:eastAsia="en-GB"/>
         </w:rPr>
       </w:pPr>
-      <w:hyperlink w:anchor="_Toc168264501" w:history="1">
+      <w:hyperlink w:anchor="_Toc168521743" w:history="1">
         <w:r>
           <w:rPr>
             <w:rStyle w:val="Hyperlink"/>
@@ -3061,7 +3061,7 @@
             <w:noProof/>
             <w:webHidden/>
           </w:rPr>
-          <w:instrText xml:space="preserve"> PAGEREF _Toc168264501 \h </w:instrText>
+          <w:instrText xml:space="preserve"> PAGEREF _Toc168521743 \h </w:instrText>
         </w:r>
         <w:r>
           <w:rPr>
@@ -3081,7 +3081,7 @@
             <w:noProof/>
             <w:webHidden/>
           </w:rPr>
-          <w:t>20</w:t>
+          <w:t>21</w:t>
         </w:r>
         <w:r>
           <w:rPr>
@@ -3109,7 +3109,7 @@
           <w:lang w:val="en-ES" w:eastAsia="en-GB"/>
         </w:rPr>
       </w:pPr>
-      <w:hyperlink w:anchor="_Toc168264502" w:history="1">
+      <w:hyperlink w:anchor="_Toc168521744" w:history="1">
         <w:r>
           <w:rPr>
             <w:rStyle w:val="Hyperlink"/>
@@ -3138,7 +3138,7 @@
             <w:noProof/>
             <w:webHidden/>
           </w:rPr>
-          <w:instrText xml:space="preserve"> PAGEREF _Toc168264502 \h </w:instrText>
+          <w:instrText xml:space="preserve"> PAGEREF _Toc168521744 \h </w:instrText>
         </w:r>
         <w:r>
           <w:rPr>
@@ -3158,7 +3158,7 @@
             <w:noProof/>
             <w:webHidden/>
           </w:rPr>
-          <w:t>20</w:t>
+          <w:t>21</w:t>
         </w:r>
         <w:r>
           <w:rPr>
@@ -3186,7 +3186,7 @@
           <w:lang w:val="en-ES" w:eastAsia="en-GB"/>
         </w:rPr>
       </w:pPr>
-      <w:hyperlink w:anchor="_Toc168264503" w:history="1">
+      <w:hyperlink w:anchor="_Toc168521745" w:history="1">
         <w:r>
           <w:rPr>
             <w:rStyle w:val="Hyperlink"/>
@@ -3215,7 +3215,7 @@
             <w:noProof/>
             <w:webHidden/>
           </w:rPr>
-          <w:instrText xml:space="preserve"> PAGEREF _Toc168264503 \h </w:instrText>
+          <w:instrText xml:space="preserve"> PAGEREF _Toc168521745 \h </w:instrText>
         </w:r>
         <w:r>
           <w:rPr>
@@ -3235,7 +3235,7 @@
             <w:noProof/>
             <w:webHidden/>
           </w:rPr>
-          <w:t>20</w:t>
+          <w:t>21</w:t>
         </w:r>
         <w:r>
           <w:rPr>
@@ -3263,7 +3263,7 @@
           <w:lang w:val="en-ES" w:eastAsia="en-GB"/>
         </w:rPr>
       </w:pPr>
-      <w:hyperlink w:anchor="_Toc168264504" w:history="1">
+      <w:hyperlink w:anchor="_Toc168521746" w:history="1">
         <w:r>
           <w:rPr>
             <w:rStyle w:val="Hyperlink"/>
@@ -3292,7 +3292,7 @@
             <w:noProof/>
             <w:webHidden/>
           </w:rPr>
-          <w:instrText xml:space="preserve"> PAGEREF _Toc168264504 \h </w:instrText>
+          <w:instrText xml:space="preserve"> PAGEREF _Toc168521746 \h </w:instrText>
         </w:r>
         <w:r>
           <w:rPr>
@@ -3312,7 +3312,7 @@
             <w:noProof/>
             <w:webHidden/>
           </w:rPr>
-          <w:t>20</w:t>
+          <w:t>21</w:t>
         </w:r>
         <w:r>
           <w:rPr>
@@ -3340,7 +3340,7 @@
           <w:lang w:val="en-ES" w:eastAsia="en-GB"/>
         </w:rPr>
       </w:pPr>
-      <w:hyperlink w:anchor="_Toc168264505" w:history="1">
+      <w:hyperlink w:anchor="_Toc168521747" w:history="1">
         <w:r>
           <w:rPr>
             <w:rStyle w:val="Hyperlink"/>
@@ -3369,7 +3369,7 @@
             <w:noProof/>
             <w:webHidden/>
           </w:rPr>
-          <w:instrText xml:space="preserve"> PAGEREF _Toc168264505 \h </w:instrText>
+          <w:instrText xml:space="preserve"> PAGEREF _Toc168521747 \h </w:instrText>
         </w:r>
         <w:r>
           <w:rPr>
@@ -3389,7 +3389,7 @@
             <w:noProof/>
             <w:webHidden/>
           </w:rPr>
-          <w:t>20</w:t>
+          <w:t>21</w:t>
         </w:r>
         <w:r>
           <w:rPr>
@@ -3417,7 +3417,7 @@
           <w:lang w:val="en-ES" w:eastAsia="en-GB"/>
         </w:rPr>
       </w:pPr>
-      <w:hyperlink w:anchor="_Toc168264506" w:history="1">
+      <w:hyperlink w:anchor="_Toc168521748" w:history="1">
         <w:r>
           <w:rPr>
             <w:rStyle w:val="Hyperlink"/>
@@ -3446,7 +3446,7 @@
             <w:noProof/>
             <w:webHidden/>
           </w:rPr>
-          <w:instrText xml:space="preserve"> PAGEREF _Toc168264506 \h </w:instrText>
+          <w:instrText xml:space="preserve"> PAGEREF _Toc168521748 \h </w:instrText>
         </w:r>
         <w:r>
           <w:rPr>
@@ -3466,7 +3466,7 @@
             <w:noProof/>
             <w:webHidden/>
           </w:rPr>
-          <w:t>20</w:t>
+          <w:t>21</w:t>
         </w:r>
         <w:r>
           <w:rPr>
@@ -3494,7 +3494,7 @@
           <w:lang w:val="en-ES" w:eastAsia="en-GB"/>
         </w:rPr>
       </w:pPr>
-      <w:hyperlink w:anchor="_Toc168264507" w:history="1">
+      <w:hyperlink w:anchor="_Toc168521749" w:history="1">
         <w:r>
           <w:rPr>
             <w:rStyle w:val="Hyperlink"/>
@@ -3523,7 +3523,7 @@
             <w:noProof/>
             <w:webHidden/>
           </w:rPr>
-          <w:instrText xml:space="preserve"> PAGEREF _Toc168264507 \h </w:instrText>
+          <w:instrText xml:space="preserve"> PAGEREF _Toc168521749 \h </w:instrText>
         </w:r>
         <w:r>
           <w:rPr>
@@ -3543,7 +3543,7 @@
             <w:noProof/>
             <w:webHidden/>
           </w:rPr>
-          <w:t>20</w:t>
+          <w:t>21</w:t>
         </w:r>
         <w:r>
           <w:rPr>
@@ -3570,7 +3570,7 @@
           <w:lang w:val="en-ES" w:eastAsia="en-GB"/>
         </w:rPr>
       </w:pPr>
-      <w:hyperlink w:anchor="_Toc168264508" w:history="1">
+      <w:hyperlink w:anchor="_Toc168521750" w:history="1">
         <w:r>
           <w:rPr>
             <w:rStyle w:val="Hyperlink"/>
@@ -3599,7 +3599,7 @@
             <w:noProof/>
             <w:webHidden/>
           </w:rPr>
-          <w:instrText xml:space="preserve"> PAGEREF _Toc168264508 \h </w:instrText>
+          <w:instrText xml:space="preserve"> PAGEREF _Toc168521750 \h </w:instrText>
         </w:r>
         <w:r>
           <w:rPr>
@@ -3619,7 +3619,7 @@
             <w:noProof/>
             <w:webHidden/>
           </w:rPr>
-          <w:t>20</w:t>
+          <w:t>21</w:t>
         </w:r>
         <w:r>
           <w:rPr>
@@ -3648,7 +3648,7 @@
           <w:lang w:val="en-ES" w:eastAsia="en-GB"/>
         </w:rPr>
       </w:pPr>
-      <w:hyperlink w:anchor="_Toc168264509" w:history="1">
+      <w:hyperlink w:anchor="_Toc168521751" w:history="1">
         <w:r>
           <w:rPr>
             <w:rStyle w:val="Hyperlink"/>
@@ -3677,7 +3677,7 @@
             <w:noProof/>
             <w:webHidden/>
           </w:rPr>
-          <w:instrText xml:space="preserve"> PAGEREF _Toc168264509 \h </w:instrText>
+          <w:instrText xml:space="preserve"> PAGEREF _Toc168521751 \h </w:instrText>
         </w:r>
         <w:r>
           <w:rPr>
@@ -3697,7 +3697,7 @@
             <w:noProof/>
             <w:webHidden/>
           </w:rPr>
-          <w:t>21</w:t>
+          <w:t>22</w:t>
         </w:r>
         <w:r>
           <w:rPr>
@@ -3726,7 +3726,7 @@
           <w:lang w:val="en-ES" w:eastAsia="en-GB"/>
         </w:rPr>
       </w:pPr>
-      <w:hyperlink w:anchor="_Toc168264510" w:history="1">
+      <w:hyperlink w:anchor="_Toc168521752" w:history="1">
         <w:r>
           <w:rPr>
             <w:rStyle w:val="Hyperlink"/>
@@ -3755,7 +3755,7 @@
             <w:noProof/>
             <w:webHidden/>
           </w:rPr>
-          <w:instrText xml:space="preserve"> PAGEREF _Toc168264510 \h </w:instrText>
+          <w:instrText xml:space="preserve"> PAGEREF _Toc168521752 \h </w:instrText>
         </w:r>
         <w:r>
           <w:rPr>
@@ -3775,7 +3775,7 @@
             <w:noProof/>
             <w:webHidden/>
           </w:rPr>
-          <w:t>21</w:t>
+          <w:t>22</w:t>
         </w:r>
         <w:r>
           <w:rPr>
@@ -3802,7 +3802,7 @@
           <w:lang w:val="en-ES" w:eastAsia="en-GB"/>
         </w:rPr>
       </w:pPr>
-      <w:hyperlink w:anchor="_Toc168264511" w:history="1">
+      <w:hyperlink w:anchor="_Toc168521753" w:history="1">
         <w:r>
           <w:rPr>
             <w:rStyle w:val="Hyperlink"/>
@@ -3831,7 +3831,7 @@
             <w:noProof/>
             <w:webHidden/>
           </w:rPr>
-          <w:instrText xml:space="preserve"> PAGEREF _Toc168264511 \h </w:instrText>
+          <w:instrText xml:space="preserve"> PAGEREF _Toc168521753 \h </w:instrText>
         </w:r>
         <w:r>
           <w:rPr>
@@ -3851,7 +3851,7 @@
             <w:noProof/>
             <w:webHidden/>
           </w:rPr>
-          <w:t>21</w:t>
+          <w:t>22</w:t>
         </w:r>
         <w:r>
           <w:rPr>
@@ -3878,7 +3878,7 @@
           <w:lang w:val="en-ES" w:eastAsia="en-GB"/>
         </w:rPr>
       </w:pPr>
-      <w:hyperlink w:anchor="_Toc168264512" w:history="1">
+      <w:hyperlink w:anchor="_Toc168521754" w:history="1">
         <w:r>
           <w:rPr>
             <w:rStyle w:val="Hyperlink"/>
@@ -3907,7 +3907,7 @@
             <w:noProof/>
             <w:webHidden/>
           </w:rPr>
-          <w:instrText xml:space="preserve"> PAGEREF _Toc168264512 \h </w:instrText>
+          <w:instrText xml:space="preserve"> PAGEREF _Toc168521754 \h </w:instrText>
         </w:r>
         <w:r>
           <w:rPr>
@@ -3927,7 +3927,7 @@
             <w:noProof/>
             <w:webHidden/>
           </w:rPr>
-          <w:t>21</w:t>
+          <w:t>22</w:t>
         </w:r>
         <w:r>
           <w:rPr>
@@ -3954,7 +3954,7 @@
           <w:lang w:val="en-ES" w:eastAsia="en-GB"/>
         </w:rPr>
       </w:pPr>
-      <w:hyperlink w:anchor="_Toc168264513" w:history="1">
+      <w:hyperlink w:anchor="_Toc168521755" w:history="1">
         <w:r>
           <w:rPr>
             <w:rStyle w:val="Hyperlink"/>
@@ -3983,7 +3983,7 @@
             <w:noProof/>
             <w:webHidden/>
           </w:rPr>
-          <w:instrText xml:space="preserve"> PAGEREF _Toc168264513 \h </w:instrText>
+          <w:instrText xml:space="preserve"> PAGEREF _Toc168521755 \h </w:instrText>
         </w:r>
         <w:r>
           <w:rPr>
@@ -4003,7 +4003,7 @@
             <w:noProof/>
             <w:webHidden/>
           </w:rPr>
-          <w:t>21</w:t>
+          <w:t>22</w:t>
         </w:r>
         <w:r>
           <w:rPr>
@@ -4030,7 +4030,7 @@
           <w:lang w:val="en-ES" w:eastAsia="en-GB"/>
         </w:rPr>
       </w:pPr>
-      <w:hyperlink w:anchor="_Toc168264514" w:history="1">
+      <w:hyperlink w:anchor="_Toc168521756" w:history="1">
         <w:r>
           <w:rPr>
             <w:rStyle w:val="Hyperlink"/>
@@ -4059,7 +4059,7 @@
             <w:noProof/>
             <w:webHidden/>
           </w:rPr>
-          <w:instrText xml:space="preserve"> PAGEREF _Toc168264514 \h </w:instrText>
+          <w:instrText xml:space="preserve"> PAGEREF _Toc168521756 \h </w:instrText>
         </w:r>
         <w:r>
           <w:rPr>
@@ -4108,7 +4108,7 @@
           <w:lang w:val="en-ES" w:eastAsia="en-GB"/>
         </w:rPr>
       </w:pPr>
-      <w:hyperlink w:anchor="_Toc168264515" w:history="1">
+      <w:hyperlink w:anchor="_Toc168521757" w:history="1">
         <w:r>
           <w:rPr>
             <w:rStyle w:val="Hyperlink"/>
@@ -4137,7 +4137,7 @@
             <w:noProof/>
             <w:webHidden/>
           </w:rPr>
-          <w:instrText xml:space="preserve"> PAGEREF _Toc168264515 \h </w:instrText>
+          <w:instrText xml:space="preserve"> PAGEREF _Toc168521757 \h </w:instrText>
         </w:r>
         <w:r>
           <w:rPr>
@@ -4186,7 +4186,7 @@
           <w:lang w:val="en-ES" w:eastAsia="en-GB"/>
         </w:rPr>
       </w:pPr>
-      <w:hyperlink w:anchor="_Toc168264516" w:history="1">
+      <w:hyperlink w:anchor="_Toc168521758" w:history="1">
         <w:r>
           <w:rPr>
             <w:rStyle w:val="Hyperlink"/>
@@ -4215,7 +4215,7 @@
             <w:noProof/>
             <w:webHidden/>
           </w:rPr>
-          <w:instrText xml:space="preserve"> PAGEREF _Toc168264516 \h </w:instrText>
+          <w:instrText xml:space="preserve"> PAGEREF _Toc168521758 \h </w:instrText>
         </w:r>
         <w:r>
           <w:rPr>
@@ -4264,7 +4264,7 @@
           <w:lang w:val="en-ES" w:eastAsia="en-GB"/>
         </w:rPr>
       </w:pPr>
-      <w:hyperlink w:anchor="_Toc168264517" w:history="1">
+      <w:hyperlink w:anchor="_Toc168521759" w:history="1">
         <w:r>
           <w:rPr>
             <w:rStyle w:val="Hyperlink"/>
@@ -4293,7 +4293,7 @@
             <w:noProof/>
             <w:webHidden/>
           </w:rPr>
-          <w:instrText xml:space="preserve"> PAGEREF _Toc168264517 \h </w:instrText>
+          <w:instrText xml:space="preserve"> PAGEREF _Toc168521759 \h </w:instrText>
         </w:r>
         <w:r>
           <w:rPr>
@@ -4340,7 +4340,7 @@
           <w:lang w:val="en-ES" w:eastAsia="en-GB"/>
         </w:rPr>
       </w:pPr>
-      <w:hyperlink w:anchor="_Toc168264518" w:history="1">
+      <w:hyperlink w:anchor="_Toc168521760" w:history="1">
         <w:r>
           <w:rPr>
             <w:rStyle w:val="Hyperlink"/>
@@ -4369,7 +4369,7 @@
             <w:noProof/>
             <w:webHidden/>
           </w:rPr>
-          <w:instrText xml:space="preserve"> PAGEREF _Toc168264518 \h </w:instrText>
+          <w:instrText xml:space="preserve"> PAGEREF _Toc168521760 \h </w:instrText>
         </w:r>
         <w:r>
           <w:rPr>
@@ -4416,7 +4416,7 @@
           <w:lang w:val="en-ES" w:eastAsia="en-GB"/>
         </w:rPr>
       </w:pPr>
-      <w:hyperlink w:anchor="_Toc168264519" w:history="1">
+      <w:hyperlink w:anchor="_Toc168521761" w:history="1">
         <w:r>
           <w:rPr>
             <w:rStyle w:val="Hyperlink"/>
@@ -4445,7 +4445,7 @@
             <w:noProof/>
             <w:webHidden/>
           </w:rPr>
-          <w:instrText xml:space="preserve"> PAGEREF _Toc168264519 \h </w:instrText>
+          <w:instrText xml:space="preserve"> PAGEREF _Toc168521761 \h </w:instrText>
         </w:r>
         <w:r>
           <w:rPr>
@@ -4492,7 +4492,7 @@
           <w:lang w:val="en-ES" w:eastAsia="en-GB"/>
         </w:rPr>
       </w:pPr>
-      <w:hyperlink w:anchor="_Toc168264520" w:history="1">
+      <w:hyperlink w:anchor="_Toc168521762" w:history="1">
         <w:r>
           <w:rPr>
             <w:rStyle w:val="Hyperlink"/>
@@ -4521,7 +4521,7 @@
             <w:noProof/>
             <w:webHidden/>
           </w:rPr>
-          <w:instrText xml:space="preserve"> PAGEREF _Toc168264520 \h </w:instrText>
+          <w:instrText xml:space="preserve"> PAGEREF _Toc168521762 \h </w:instrText>
         </w:r>
         <w:r>
           <w:rPr>
@@ -4638,7 +4638,7 @@
         </w:rPr>
       </w:pPr>
       <w:bookmarkStart w:id="0" w:name="_Toc107862668"/>
-      <w:bookmarkStart w:id="1" w:name="_Toc168264475"/>
+      <w:bookmarkStart w:id="1" w:name="_Toc168521717"/>
       <w:r>
         <w:rPr>
           <w:rFonts w:ascii="Trebuchet MS" w:hAnsi="Trebuchet MS"/>
@@ -4723,7 +4723,7 @@
         </w:rPr>
       </w:pPr>
       <w:bookmarkStart w:id="2" w:name="_Toc107862669"/>
-      <w:bookmarkStart w:id="3" w:name="_Toc168264476"/>
+      <w:bookmarkStart w:id="3" w:name="_Toc168521718"/>
       <w:r>
         <w:rPr>
           <w:rFonts w:ascii="Trebuchet MS" w:hAnsi="Trebuchet MS"/>
@@ -4793,7 +4793,7 @@
         </w:rPr>
       </w:pPr>
       <w:bookmarkStart w:id="4" w:name="_Toc107862670"/>
-      <w:bookmarkStart w:id="5" w:name="_Toc168264477"/>
+      <w:bookmarkStart w:id="5" w:name="_Toc168521719"/>
       <w:r>
         <w:rPr>
           <w:rFonts w:ascii="Trebuchet MS" w:hAnsi="Trebuchet MS"/>
@@ -5216,6 +5216,9 @@
         <w:pStyle w:val="Standard"/>
         <w:spacing w:after="120" w:line="360" w:lineRule="auto"/>
         <w:jc w:val="both"/>
+        <w:rPr>
+          <w:rFonts w:hint="eastAsia"/>
+        </w:rPr>
       </w:pPr>
       <w:proofErr w:type="spellStart"/>
       <w:r>
@@ -5248,6 +5251,9 @@
         <w:pStyle w:val="Standard"/>
         <w:spacing w:after="120" w:line="360" w:lineRule="auto"/>
         <w:jc w:val="both"/>
+        <w:rPr>
+          <w:rFonts w:hint="eastAsia"/>
+        </w:rPr>
       </w:pPr>
       <w:r>
         <w:t>DNS: sistema de nombres de dominio jerárquico y distribuido que establece un sistema de nombres y direcciones para dispositivos que forman parte de Internet.</w:t>
@@ -5334,7 +5340,7 @@
         </w:rPr>
       </w:pPr>
       <w:bookmarkStart w:id="6" w:name="_Toc107862671"/>
-      <w:bookmarkStart w:id="7" w:name="_Toc168264478"/>
+      <w:bookmarkStart w:id="7" w:name="_Toc168521720"/>
       <w:r>
         <w:rPr>
           <w:rFonts w:ascii="Trebuchet MS" w:hAnsi="Trebuchet MS"/>
@@ -5468,13 +5474,55 @@
         <w:rPr>
           <w:lang w:val="es-ES"/>
         </w:rPr>
+        <w:t>O2 - Realizar un análisis de los vectores de ataque y mecanismos de distribución del malware</w:t>
+      </w:r>
+      <w:r>
+        <w:rPr>
+          <w:lang w:val="es-ES"/>
+        </w:rPr>
+        <w:t>.</w:t>
+      </w:r>
+    </w:p>
+    <w:p>
+      <w:pPr>
+        <w:spacing w:before="0" w:after="120" w:line="360" w:lineRule="auto"/>
+        <w:ind w:firstLine="340"/>
+        <w:jc w:val="both"/>
+        <w:rPr>
+          <w:lang w:val="es-ES"/>
+        </w:rPr>
+      </w:pPr>
+      <w:r>
+        <w:rPr>
+          <w:lang w:val="es-ES"/>
+        </w:rPr>
         <w:t>O</w:t>
       </w:r>
       <w:r>
         <w:rPr>
           <w:lang w:val="es-ES"/>
         </w:rPr>
-        <w:t>2 – Llevar a cabo un análisis estático del malware para tratar de comprender sus capacidades y modus operandi.</w:t>
+        <w:t>2</w:t>
+      </w:r>
+      <w:r>
+        <w:rPr>
+          <w:lang w:val="es-ES"/>
+        </w:rPr>
+        <w:t xml:space="preserve"> </w:t>
+      </w:r>
+      <w:proofErr w:type="gramStart"/>
+      <w:r>
+        <w:rPr>
+          <w:lang w:val="es-ES"/>
+        </w:rPr>
+        <w:t>-  Llevar</w:t>
+      </w:r>
+      <w:proofErr w:type="gramEnd"/>
+      <w:r>
+        <w:rPr>
+          <w:lang w:val="es-ES"/>
+        </w:rPr>
+        <w:t xml:space="preserve"> a cabo un análisis estático del malware para tratar de comprender sus capacidades y modus operandi.</w:t>
       </w:r>
     </w:p>
     <w:p>
@@ -5570,6 +5618,7 @@
         <w:rPr>
           <w:lang w:val="es-ES"/>
         </w:rPr>
+        <w:lastRenderedPageBreak/>
         <w:t xml:space="preserve">El trabajo y la gestión del proyecto se llevarán a cabo siguiendo la metodología </w:t>
       </w:r>
       <w:r>
@@ -5618,14 +5667,7 @@
         <w:rPr>
           <w:lang w:val="es-ES"/>
         </w:rPr>
-        <w:t xml:space="preserve"> a que existe una </w:t>
-      </w:r>
-      <w:r>
-        <w:rPr>
-          <w:lang w:val="es-ES"/>
-        </w:rPr>
-        <w:lastRenderedPageBreak/>
-        <w:t>clara demarcación entre algunas de las fases debido a su diferente naturaleza</w:t>
+        <w:t xml:space="preserve"> a que existe una clara demarcación entre algunas de las fases debido a su diferente naturaleza</w:t>
       </w:r>
       <w:r>
         <w:rPr>
@@ -6020,6 +6062,7 @@
         <w:rPr>
           <w:lang w:val="es-ES"/>
         </w:rPr>
+        <w:lastRenderedPageBreak/>
         <w:t xml:space="preserve">Capítulo 4. </w:t>
       </w:r>
       <w:r>
@@ -6078,7 +6121,6 @@
         <w:rPr>
           <w:lang w:val="es-ES"/>
         </w:rPr>
-        <w:lastRenderedPageBreak/>
         <w:t xml:space="preserve">Capítulo 5. </w:t>
       </w:r>
       <w:r>
@@ -6252,7 +6294,7 @@
         </w:rPr>
       </w:pPr>
       <w:bookmarkStart w:id="8" w:name="_Toc107862672"/>
-      <w:bookmarkStart w:id="9" w:name="_Toc168264479"/>
+      <w:bookmarkStart w:id="9" w:name="_Toc168521721"/>
       <w:r>
         <w:rPr>
           <w:rFonts w:ascii="Trebuchet MS" w:hAnsi="Trebuchet MS"/>
@@ -6307,7 +6349,7 @@
       </w:pPr>
       <w:bookmarkStart w:id="10" w:name="_1.1__"/>
       <w:bookmarkStart w:id="11" w:name="_Toc107862673"/>
-      <w:bookmarkStart w:id="12" w:name="_Toc168264480"/>
+      <w:bookmarkStart w:id="12" w:name="_Toc168521722"/>
       <w:bookmarkEnd w:id="10"/>
       <w:r>
         <w:rPr>
@@ -6485,7 +6527,19 @@
         <w:rPr>
           <w:lang w:val="es-ES"/>
         </w:rPr>
-        <w:t>, así como código que pese a no ser ejecutado necesariamente en las pruebas dinámicas también forma parte de la amenaza.</w:t>
+        <w:t>, así como código que pese a no ser ejecutado necesariamente en las pruebas dinámicas también forma parte de la amenaza</w:t>
+      </w:r>
+      <w:r>
+        <w:rPr>
+          <w:lang w:val="es-ES"/>
+        </w:rPr>
+        <w:t>, pudiendo ser ejecutado bajo ciertas condiciones especiales</w:t>
+      </w:r>
+      <w:r>
+        <w:rPr>
+          <w:lang w:val="es-ES"/>
+        </w:rPr>
+        <w:t>.</w:t>
       </w:r>
     </w:p>
     <w:p>
@@ -6504,7 +6558,14 @@
         <w:rPr>
           <w:lang w:val="es-ES"/>
         </w:rPr>
-        <w:t>Análisis dinámico del malware en un entorno controlado, que posibilite visualizar y obtener datos acerca del funcionamiento del troyano en un dispositivo Android, que en este caso será una versión virtualizada del sistema.</w:t>
+        <w:t xml:space="preserve">Análisis dinámico del malware en un entorno controlado, que posibilite visualizar y obtener datos acerca del funcionamiento del troyano en un </w:t>
+      </w:r>
+      <w:r>
+        <w:rPr>
+          <w:lang w:val="es-ES"/>
+        </w:rPr>
+        <w:lastRenderedPageBreak/>
+        <w:t>dispositivo Android, que en este caso será una versión virtualizada del sistema.</w:t>
       </w:r>
     </w:p>
     <w:p>
@@ -6523,7 +6584,6 @@
         <w:rPr>
           <w:lang w:val="es-ES"/>
         </w:rPr>
-        <w:lastRenderedPageBreak/>
         <w:t>Análisis de los resultados obtenidos en las fases anteriores, determinando</w:t>
       </w:r>
       <w:r>
@@ -6564,7 +6624,7 @@
       </w:pPr>
       <w:bookmarkStart w:id="13" w:name="_1.2__"/>
       <w:bookmarkStart w:id="14" w:name="_Toc107862674"/>
-      <w:bookmarkStart w:id="15" w:name="_Toc168264481"/>
+      <w:bookmarkStart w:id="15" w:name="_Toc168521723"/>
       <w:bookmarkEnd w:id="13"/>
       <w:r>
         <w:rPr>
@@ -6692,7 +6752,7 @@
         </w:rPr>
       </w:pPr>
       <w:bookmarkStart w:id="16" w:name="_Toc107862679"/>
-      <w:bookmarkStart w:id="17" w:name="_Toc168264482"/>
+      <w:bookmarkStart w:id="17" w:name="_Toc168521724"/>
       <w:r>
         <w:rPr>
           <w:rFonts w:ascii="Trebuchet MS" w:eastAsia="MS Mincho" w:hAnsi="Trebuchet MS" w:cs="Trebuchet MS"/>
@@ -6736,7 +6796,7 @@
         </w:rPr>
       </w:pPr>
       <w:bookmarkStart w:id="18" w:name="_Toc107862680"/>
-      <w:bookmarkStart w:id="19" w:name="_Toc168264483"/>
+      <w:bookmarkStart w:id="19" w:name="_Toc168521725"/>
       <w:r>
         <w:rPr>
           <w:rFonts w:ascii="Trebuchet MS" w:eastAsia="MS Mincho" w:hAnsi="Trebuchet MS" w:cs="Trebuchet MS"/>
@@ -6805,7 +6865,7 @@
       </w:pPr>
       <w:bookmarkStart w:id="20" w:name="_1.4__"/>
       <w:bookmarkStart w:id="21" w:name="_Toc107862681"/>
-      <w:bookmarkStart w:id="22" w:name="_Toc168264484"/>
+      <w:bookmarkStart w:id="22" w:name="_Toc168521726"/>
       <w:bookmarkEnd w:id="20"/>
       <w:r>
         <w:rPr>
@@ -6892,7 +6952,7 @@
       </w:pPr>
       <w:bookmarkStart w:id="24" w:name="_1.4.2__"/>
       <w:bookmarkStart w:id="25" w:name="_Toc107862683"/>
-      <w:bookmarkStart w:id="26" w:name="_Toc168264485"/>
+      <w:bookmarkStart w:id="26" w:name="_Toc168521727"/>
       <w:bookmarkEnd w:id="24"/>
       <w:r>
         <w:rPr>
@@ -6902,10 +6962,20 @@
           <w:szCs w:val="28"/>
           <w:lang w:val="es-ES"/>
         </w:rPr>
-        <w:t>1.4.2   Tecnologías requeridas</w:t>
+        <w:t xml:space="preserve">1.4.2   Tecnologías </w:t>
       </w:r>
       <w:bookmarkEnd w:id="25"/>
       <w:bookmarkEnd w:id="26"/>
+      <w:r>
+        <w:rPr>
+          <w:rFonts w:ascii="Trebuchet MS" w:eastAsia="MS Mincho" w:hAnsi="Trebuchet MS" w:cs="Trebuchet MS"/>
+          <w:color w:val="auto"/>
+          <w:sz w:val="28"/>
+          <w:szCs w:val="28"/>
+          <w:lang w:val="es-ES"/>
+        </w:rPr>
+        <w:t>utilizadas (a rellenar)</w:t>
+      </w:r>
     </w:p>
     <w:p>
       <w:pPr>
@@ -6925,6 +6995,435 @@
           <w:lang w:val="es-ES"/>
         </w:rPr>
         <w:lastRenderedPageBreak/>
+        <w:t>A continuación, se incluyen las tecnologías utilizadas a lo largo de la realización del proyecto, formando parte</w:t>
+      </w:r>
+      <w:r>
+        <w:rPr>
+          <w:lang w:val="es-ES"/>
+        </w:rPr>
+        <w:t xml:space="preserve"> </w:t>
+      </w:r>
+      <w:r>
+        <w:rPr>
+          <w:lang w:val="es-ES"/>
+        </w:rPr>
+        <w:t xml:space="preserve">de </w:t>
+      </w:r>
+      <w:r>
+        <w:rPr>
+          <w:lang w:val="es-ES"/>
+        </w:rPr>
+        <w:t>ambas</w:t>
+      </w:r>
+      <w:r>
+        <w:rPr>
+          <w:lang w:val="es-ES"/>
+        </w:rPr>
+        <w:t xml:space="preserve"> </w:t>
+      </w:r>
+      <w:proofErr w:type="spellStart"/>
+      <w:r>
+        <w:rPr>
+          <w:lang w:val="es-ES"/>
+        </w:rPr>
+        <w:t>fas</w:t>
+      </w:r>
+      <w:r>
+        <w:rPr>
+          <w:lang w:val="es-ES"/>
+        </w:rPr>
+        <w:t>s</w:t>
+      </w:r>
+      <w:r>
+        <w:rPr>
+          <w:lang w:val="es-ES"/>
+        </w:rPr>
+        <w:t>e</w:t>
+      </w:r>
+      <w:proofErr w:type="spellEnd"/>
+      <w:r>
+        <w:rPr>
+          <w:lang w:val="es-ES"/>
+        </w:rPr>
+        <w:t xml:space="preserve"> de análisis del malware.</w:t>
+      </w:r>
+      <w:r>
+        <w:rPr>
+          <w:lang w:val="es-ES"/>
+        </w:rPr>
+        <w:t xml:space="preserve"> En primer </w:t>
+      </w:r>
+      <w:r>
+        <w:rPr>
+          <w:lang w:val="es-ES"/>
+        </w:rPr>
+        <w:t>lugar,</w:t>
+      </w:r>
+      <w:r>
+        <w:rPr>
+          <w:lang w:val="es-ES"/>
+        </w:rPr>
+        <w:t xml:space="preserve"> se comentan las herramientas utilizadas pare realizar el análisis estático del código.</w:t>
+      </w:r>
+    </w:p>
+    <w:p>
+      <w:pPr>
+        <w:rPr>
+          <w:lang w:val="es-ES"/>
+        </w:rPr>
+      </w:pPr>
+    </w:p>
+    <w:p>
+      <w:pPr>
+        <w:numPr>
+          <w:ilvl w:val="0"/>
+          <w:numId w:val="22"/>
+        </w:numPr>
+        <w:rPr>
+          <w:lang w:val="es-ES"/>
+        </w:rPr>
+      </w:pPr>
+      <w:r>
+        <w:rPr>
+          <w:lang w:val="es-ES"/>
+        </w:rPr>
+        <w:t>JADX</w:t>
+      </w:r>
+    </w:p>
+    <w:p>
+      <w:pPr>
+        <w:numPr>
+          <w:ilvl w:val="0"/>
+          <w:numId w:val="22"/>
+        </w:numPr>
+        <w:rPr>
+          <w:lang w:val="es-ES"/>
+        </w:rPr>
+      </w:pPr>
+      <w:proofErr w:type="spellStart"/>
+      <w:r>
+        <w:rPr>
+          <w:lang w:val="es-ES"/>
+        </w:rPr>
+        <w:t>Apktool</w:t>
+      </w:r>
+      <w:proofErr w:type="spellEnd"/>
+    </w:p>
+    <w:p>
+      <w:pPr>
+        <w:numPr>
+          <w:ilvl w:val="0"/>
+          <w:numId w:val="22"/>
+        </w:numPr>
+        <w:rPr>
+          <w:lang w:val="es-ES"/>
+        </w:rPr>
+      </w:pPr>
+      <w:proofErr w:type="spellStart"/>
+      <w:r>
+        <w:rPr>
+          <w:lang w:val="es-ES"/>
+        </w:rPr>
+        <w:t>Simplify</w:t>
+      </w:r>
+      <w:proofErr w:type="spellEnd"/>
+    </w:p>
+    <w:p>
+      <w:pPr>
+        <w:numPr>
+          <w:ilvl w:val="0"/>
+          <w:numId w:val="22"/>
+        </w:numPr>
+        <w:rPr>
+          <w:lang w:val="es-ES"/>
+        </w:rPr>
+      </w:pPr>
+      <w:r>
+        <w:rPr>
+          <w:lang w:val="es-ES"/>
+        </w:rPr>
+        <w:t>Sublime Text</w:t>
+      </w:r>
+    </w:p>
+    <w:p>
+      <w:pPr>
+        <w:numPr>
+          <w:ilvl w:val="0"/>
+          <w:numId w:val="22"/>
+        </w:numPr>
+        <w:rPr>
+          <w:lang w:val="es-ES"/>
+        </w:rPr>
+      </w:pPr>
+      <w:r>
+        <w:rPr>
+          <w:lang w:val="es-ES"/>
+        </w:rPr>
+        <w:t>Android Studio</w:t>
+      </w:r>
+    </w:p>
+    <w:p>
+      <w:pPr>
+        <w:rPr>
+          <w:lang w:val="es-ES"/>
+        </w:rPr>
+      </w:pPr>
+    </w:p>
+    <w:p>
+      <w:pPr>
+        <w:rPr>
+          <w:lang w:val="es-ES"/>
+        </w:rPr>
+      </w:pPr>
+      <w:r>
+        <w:rPr>
+          <w:lang w:val="es-ES"/>
+        </w:rPr>
+        <w:t>En lo relativo a la sección de a</w:t>
+      </w:r>
+      <w:r>
+        <w:rPr>
+          <w:lang w:val="es-ES"/>
+        </w:rPr>
+        <w:t>nálisis dinámico de</w:t>
+      </w:r>
+      <w:r>
+        <w:rPr>
+          <w:lang w:val="es-ES"/>
+        </w:rPr>
+        <w:t>l troyano, las herramientas utilizadas fueron las siguientes:</w:t>
+      </w:r>
+      <w:r>
+        <w:rPr>
+          <w:lang w:val="es-ES"/>
+        </w:rPr>
+        <w:br/>
+      </w:r>
+    </w:p>
+    <w:p>
+      <w:pPr>
+        <w:numPr>
+          <w:ilvl w:val="0"/>
+          <w:numId w:val="21"/>
+        </w:numPr>
+        <w:rPr>
+          <w:lang w:val="es-ES"/>
+        </w:rPr>
+      </w:pPr>
+      <w:r>
+        <w:rPr>
+          <w:lang w:val="es-ES"/>
+        </w:rPr>
+        <w:t>Android Studio</w:t>
+      </w:r>
+    </w:p>
+    <w:p>
+      <w:pPr>
+        <w:numPr>
+          <w:ilvl w:val="0"/>
+          <w:numId w:val="21"/>
+        </w:numPr>
+        <w:rPr>
+          <w:lang w:val="en-US"/>
+        </w:rPr>
+      </w:pPr>
+      <w:proofErr w:type="spellStart"/>
+      <w:r>
+        <w:rPr>
+          <w:lang w:val="en-US"/>
+        </w:rPr>
+        <w:t>Geny</w:t>
+      </w:r>
+      <w:r>
+        <w:rPr>
+          <w:lang w:val="en-US"/>
+        </w:rPr>
+        <w:t>motion</w:t>
+      </w:r>
+      <w:proofErr w:type="spellEnd"/>
+    </w:p>
+    <w:p>
+      <w:pPr>
+        <w:numPr>
+          <w:ilvl w:val="0"/>
+          <w:numId w:val="21"/>
+        </w:numPr>
+        <w:rPr>
+          <w:lang w:val="en-US"/>
+        </w:rPr>
+      </w:pPr>
+      <w:r>
+        <w:rPr>
+          <w:lang w:val="en-US"/>
+        </w:rPr>
+        <w:t>FRIDA</w:t>
+      </w:r>
+    </w:p>
+    <w:p>
+      <w:pPr>
+        <w:numPr>
+          <w:ilvl w:val="0"/>
+          <w:numId w:val="21"/>
+        </w:numPr>
+        <w:rPr>
+          <w:lang w:val="en-US"/>
+        </w:rPr>
+      </w:pPr>
+      <w:r>
+        <w:rPr>
+          <w:lang w:val="en-US"/>
+        </w:rPr>
+        <w:t>B</w:t>
+      </w:r>
+      <w:r>
+        <w:rPr>
+          <w:lang w:val="en-US"/>
+        </w:rPr>
+        <w:t>urp Suite</w:t>
+      </w:r>
+    </w:p>
+    <w:p>
+      <w:pPr>
+        <w:numPr>
+          <w:ilvl w:val="0"/>
+          <w:numId w:val="21"/>
+        </w:numPr>
+        <w:rPr>
+          <w:lang w:val="en-US"/>
+        </w:rPr>
+      </w:pPr>
+      <w:r>
+        <w:rPr>
+          <w:lang w:val="en-US"/>
+        </w:rPr>
+        <w:t>DB Browser</w:t>
+      </w:r>
+    </w:p>
+    <w:p>
+      <w:pPr>
+        <w:rPr>
+          <w:lang w:val="en-US"/>
+        </w:rPr>
+      </w:pPr>
+    </w:p>
+    <w:p>
+      <w:pPr>
+        <w:rPr>
+          <w:lang w:val="es-ES"/>
+        </w:rPr>
+      </w:pPr>
+      <w:r>
+        <w:rPr>
+          <w:lang w:val="es-ES"/>
+        </w:rPr>
+        <w:t>Por último, se presentan h</w:t>
+      </w:r>
+      <w:r>
+        <w:rPr>
+          <w:lang w:val="es-ES"/>
+        </w:rPr>
+        <w:t>erramientas adicionales utilizadas durante el pr</w:t>
+      </w:r>
+      <w:r>
+        <w:rPr>
+          <w:lang w:val="es-ES"/>
+        </w:rPr>
+        <w:t>oyecto</w:t>
+      </w:r>
+      <w:r>
+        <w:rPr>
+          <w:lang w:val="es-ES"/>
+        </w:rPr>
+        <w:t xml:space="preserve"> sin pertenecer a ninguna de las fases en particular, si no que han sido empleadas para tareas diversas durante todas las fases</w:t>
+      </w:r>
+      <w:r>
+        <w:rPr>
+          <w:lang w:val="es-ES"/>
+        </w:rPr>
+        <w:t>:</w:t>
+      </w:r>
+    </w:p>
+    <w:p>
+      <w:pPr>
+        <w:numPr>
+          <w:ilvl w:val="0"/>
+          <w:numId w:val="24"/>
+        </w:numPr>
+        <w:rPr>
+          <w:lang w:val="es-ES"/>
+        </w:rPr>
+      </w:pPr>
+      <w:proofErr w:type="spellStart"/>
+      <w:r>
+        <w:rPr>
+          <w:lang w:val="es-ES"/>
+        </w:rPr>
+        <w:t>Brew</w:t>
+      </w:r>
+      <w:proofErr w:type="spellEnd"/>
+      <w:r>
+        <w:rPr>
+          <w:lang w:val="es-ES"/>
+        </w:rPr>
+        <w:t>: gestor de paquetes utilizado en el sistema Mac para la instalación de programas y utilidades.</w:t>
+      </w:r>
+    </w:p>
+    <w:p>
+      <w:pPr>
+        <w:numPr>
+          <w:ilvl w:val="0"/>
+          <w:numId w:val="24"/>
+        </w:numPr>
+        <w:rPr>
+          <w:lang w:val="es-ES"/>
+        </w:rPr>
+      </w:pPr>
+      <w:proofErr w:type="spellStart"/>
+      <w:r>
+        <w:rPr>
+          <w:lang w:val="es-ES"/>
+        </w:rPr>
+        <w:t>HexFiend</w:t>
+      </w:r>
+      <w:proofErr w:type="spellEnd"/>
+      <w:r>
+        <w:rPr>
+          <w:lang w:val="es-ES"/>
+        </w:rPr>
+        <w:t xml:space="preserve">: visualización del </w:t>
+      </w:r>
+      <w:proofErr w:type="spellStart"/>
+      <w:r>
+        <w:rPr>
+          <w:lang w:val="es-ES"/>
+        </w:rPr>
+        <w:t>dump</w:t>
+      </w:r>
+      <w:proofErr w:type="spellEnd"/>
+      <w:r>
+        <w:rPr>
+          <w:lang w:val="es-ES"/>
+        </w:rPr>
+        <w:t xml:space="preserve"> de archivos en hexadecimal para tratar de averiguar el tipo de fichero dada su firma.</w:t>
+      </w:r>
+    </w:p>
+    <w:p>
+      <w:pPr>
+        <w:rPr>
+          <w:lang w:val="es-ES"/>
+        </w:rPr>
+      </w:pPr>
+    </w:p>
+    <w:p>
+      <w:pPr>
+        <w:rPr>
+          <w:lang w:val="es-ES"/>
+        </w:rPr>
+      </w:pPr>
+      <w:r>
+        <w:rPr>
+          <w:lang w:val="es-ES"/>
+        </w:rPr>
         <w:t>A mencionar en estado del arte también</w:t>
       </w:r>
     </w:p>
@@ -6987,7 +7486,7 @@
         </w:rPr>
       </w:pPr>
       <w:bookmarkStart w:id="27" w:name="_Toc107862684"/>
-      <w:bookmarkStart w:id="28" w:name="_Toc168264486"/>
+      <w:bookmarkStart w:id="28" w:name="_Toc168521728"/>
       <w:r>
         <w:rPr>
           <w:color w:val="202020"/>
@@ -7052,7 +7551,7 @@
         </w:rPr>
       </w:pPr>
       <w:bookmarkStart w:id="29" w:name="_Toc107862685"/>
-      <w:bookmarkStart w:id="30" w:name="_Toc168264487"/>
+      <w:bookmarkStart w:id="30" w:name="_Toc168521729"/>
       <w:r>
         <w:rPr>
           <w:rFonts w:ascii="Trebuchet MS" w:eastAsia="MS Mincho" w:hAnsi="Trebuchet MS" w:cs="Trebuchet MS"/>
@@ -7108,7 +7607,7 @@
       </w:pPr>
       <w:bookmarkStart w:id="31" w:name="_2.2__"/>
       <w:bookmarkStart w:id="32" w:name="_Toc107862686"/>
-      <w:bookmarkStart w:id="33" w:name="_Toc168264488"/>
+      <w:bookmarkStart w:id="33" w:name="_Toc168521730"/>
       <w:bookmarkEnd w:id="31"/>
       <w:r>
         <w:rPr>
@@ -7150,7 +7649,19 @@
         <w:rPr>
           <w:lang w:val="es-ES"/>
         </w:rPr>
-        <w:t xml:space="preserve">Para llevar a cabo la planificación de este proyecto se han estimado una serie de tareas a realizar y una duración aproximada del tiempo que se podría tardar en ejecutarlas. Más adelante en el </w:t>
+        <w:t>Para llevar a cabo la planificación de este proyecto se han estimado una serie de tareas a realizar y una duración aproximada del tiempo que se podría tardar en ejecutarlas. Más adelante</w:t>
+      </w:r>
+      <w:r>
+        <w:rPr>
+          <w:lang w:val="es-ES"/>
+        </w:rPr>
+        <w:t>,</w:t>
+      </w:r>
+      <w:r>
+        <w:rPr>
+          <w:lang w:val="es-ES"/>
+        </w:rPr>
+        <w:t xml:space="preserve"> en el </w:t>
       </w:r>
       <w:hyperlink w:anchor="_B.1__">
         <w:r>
@@ -7160,6 +7671,12 @@
           <w:t>Anexo B</w:t>
         </w:r>
       </w:hyperlink>
+      <w:r>
+        <w:rPr>
+          <w:lang w:val="es-ES"/>
+        </w:rPr>
+        <w:t>,</w:t>
+      </w:r>
       <w:r>
         <w:rPr>
           <w:lang w:val="es-ES"/>
@@ -7194,7 +7711,7 @@
         </w:rPr>
       </w:pPr>
       <w:bookmarkStart w:id="34" w:name="_Toc107862687"/>
-      <w:bookmarkStart w:id="35" w:name="_Toc168264489"/>
+      <w:bookmarkStart w:id="35" w:name="_Toc168521731"/>
       <w:r>
         <w:rPr>
           <w:rFonts w:ascii="Trebuchet MS" w:eastAsia="MS Mincho" w:hAnsi="Trebuchet MS" w:cs="Trebuchet MS"/>
@@ -7243,6 +7760,7 @@
           <w:numId w:val="6"/>
         </w:numPr>
         <w:spacing w:before="0" w:after="120" w:line="360" w:lineRule="auto"/>
+        <w:ind w:firstLine="340"/>
         <w:jc w:val="both"/>
         <w:rPr>
           <w:lang w:val="es-ES"/>
@@ -7250,11 +7768,15 @@
       </w:pPr>
       <w:r>
         <w:rPr>
-          <w:b/>
-          <w:bCs/>
-          <w:lang w:val="es-ES"/>
-        </w:rPr>
-        <w:t>Tarea 1: realizar un análisis estático de las muestras del malware, con la finalidad de entender el código que lo compone y las tareas que realiza.</w:t>
+          <w:lang w:val="es-ES"/>
+        </w:rPr>
+        <w:t>Tarea 1: realizar un</w:t>
+      </w:r>
+      <w:r>
+        <w:rPr>
+          <w:lang w:val="es-ES"/>
+        </w:rPr>
+        <w:t xml:space="preserve"> estudio de la literatura existente de malwares troyanos en Android para tener una perspectiva general del estado actual de amenazas en la plataforma. </w:t>
       </w:r>
     </w:p>
     <w:p>
@@ -7264,6 +7786,7 @@
           <w:numId w:val="6"/>
         </w:numPr>
         <w:spacing w:before="0" w:after="120" w:line="360" w:lineRule="auto"/>
+        <w:ind w:firstLine="340"/>
         <w:jc w:val="both"/>
         <w:rPr>
           <w:lang w:val="es-ES"/>
@@ -7271,18 +7794,84 @@
       </w:pPr>
       <w:r>
         <w:rPr>
-          <w:b/>
-          <w:bCs/>
           <w:lang w:val="es-ES"/>
         </w:rPr>
         <w:lastRenderedPageBreak/>
-        <w:t xml:space="preserve">Tarea 2: realizar un análisis dinámico de las muestras, recabando los </w:t>
+        <w:t>Tarea 2: elegir una familia concreta de malware y obtener muestras para su posterior análisis, además de estudiar sus medios de distribución habituales.</w:t>
+      </w:r>
+    </w:p>
+    <w:p>
+      <w:pPr>
+        <w:numPr>
+          <w:ilvl w:val="0"/>
+          <w:numId w:val="6"/>
+        </w:numPr>
+        <w:spacing w:before="0" w:after="120" w:line="360" w:lineRule="auto"/>
+        <w:ind w:firstLine="340"/>
+        <w:jc w:val="both"/>
+        <w:rPr>
+          <w:lang w:val="es-ES"/>
+        </w:rPr>
+      </w:pPr>
+      <w:r>
+        <w:rPr>
+          <w:lang w:val="es-ES"/>
+        </w:rPr>
+        <w:t xml:space="preserve">Tarea </w:t>
+      </w:r>
+      <w:r>
+        <w:rPr>
+          <w:lang w:val="es-ES"/>
+        </w:rPr>
+        <w:t>3</w:t>
+      </w:r>
+      <w:r>
+        <w:rPr>
+          <w:lang w:val="es-ES"/>
+        </w:rPr>
+        <w:t>: realizar un análisis estático de las muestras del malware, con la finalidad de entender el código que lo compone y las tareas que realiza</w:t>
+      </w:r>
+      <w:r>
+        <w:rPr>
+          <w:lang w:val="es-ES"/>
+        </w:rPr>
+        <w:t xml:space="preserve"> en la medida de lo posible. Sin requerir el descifrado completo de su código en el caso de estar este encriptado u ofuscado, será importante comprender una cantidad suficiente como para discernir el funcionamiento general del malware y las acciones (maliciosas o no) que realiza en el dispositivo.</w:t>
+      </w:r>
+    </w:p>
+    <w:p>
+      <w:pPr>
+        <w:numPr>
+          <w:ilvl w:val="0"/>
+          <w:numId w:val="6"/>
+        </w:numPr>
+        <w:spacing w:before="0" w:after="120" w:line="360" w:lineRule="auto"/>
+        <w:ind w:firstLine="340"/>
+        <w:jc w:val="both"/>
+        <w:rPr>
+          <w:lang w:val="es-ES"/>
+        </w:rPr>
+      </w:pPr>
+      <w:r>
+        <w:rPr>
+          <w:lang w:val="es-ES"/>
+        </w:rPr>
+        <w:t xml:space="preserve">Tarea </w:t>
+      </w:r>
+      <w:r>
+        <w:rPr>
+          <w:lang w:val="es-ES"/>
+        </w:rPr>
+        <w:t>4</w:t>
+      </w:r>
+      <w:r>
+        <w:rPr>
+          <w:lang w:val="es-ES"/>
+        </w:rPr>
+        <w:t xml:space="preserve">: realizar un análisis dinámico de las muestras, recabando los </w:t>
       </w:r>
       <w:proofErr w:type="spellStart"/>
       <w:r>
         <w:rPr>
-          <w:b/>
-          <w:bCs/>
           <w:lang w:val="es-ES"/>
         </w:rPr>
         <w:t>IoCs</w:t>
@@ -7290,11 +7879,39 @@
       <w:proofErr w:type="spellEnd"/>
       <w:r>
         <w:rPr>
-          <w:b/>
-          <w:bCs/>
-          <w:lang w:val="es-ES"/>
-        </w:rPr>
-        <w:t xml:space="preserve"> y observando el comportamiento del troyano (tanto malicioso como no malicioso).</w:t>
+          <w:lang w:val="es-ES"/>
+        </w:rPr>
+        <w:t xml:space="preserve"> </w:t>
+      </w:r>
+      <w:r>
+        <w:rPr>
+          <w:lang w:val="es-ES"/>
+        </w:rPr>
+        <w:t xml:space="preserve">que puedan registrarse </w:t>
+      </w:r>
+      <w:r>
+        <w:rPr>
+          <w:lang w:val="es-ES"/>
+        </w:rPr>
+        <w:t xml:space="preserve">y observando el comportamiento del </w:t>
+      </w:r>
+      <w:r>
+        <w:rPr>
+          <w:lang w:val="es-ES"/>
+        </w:rPr>
+        <w:t>malware, comprobando paralelamente que los resultados obtenidos en el análi</w:t>
+      </w:r>
+      <w:r>
+        <w:rPr>
+          <w:lang w:val="es-ES"/>
+        </w:rPr>
+        <w:t>s</w:t>
+      </w:r>
+      <w:r>
+        <w:rPr>
+          <w:lang w:val="es-ES"/>
+        </w:rPr>
+        <w:t>is estático se corresponden con los patrones observados en el dispositivo infectado.</w:t>
       </w:r>
     </w:p>
     <w:p>
@@ -7324,7 +7941,7 @@
         </w:rPr>
       </w:pPr>
       <w:bookmarkStart w:id="36" w:name="_Toc107862688"/>
-      <w:bookmarkStart w:id="37" w:name="_Toc168264490"/>
+      <w:bookmarkStart w:id="37" w:name="_Toc168521732"/>
       <w:r>
         <w:rPr>
           <w:rFonts w:ascii="Trebuchet MS" w:eastAsia="MS Mincho" w:hAnsi="Trebuchet MS" w:cs="Trebuchet MS"/>
@@ -7388,7 +8005,7 @@
         </w:rPr>
       </w:pPr>
       <w:bookmarkStart w:id="38" w:name="_Toc107862689"/>
-      <w:bookmarkStart w:id="39" w:name="_Toc168264491"/>
+      <w:bookmarkStart w:id="39" w:name="_Toc168521733"/>
       <w:r>
         <w:rPr>
           <w:rFonts w:ascii="Trebuchet MS" w:eastAsia="MS Mincho" w:hAnsi="Trebuchet MS" w:cs="Trebuchet MS"/>
@@ -7450,7 +8067,7 @@
         </w:rPr>
       </w:pPr>
       <w:bookmarkStart w:id="40" w:name="_Toc107862690"/>
-      <w:bookmarkStart w:id="41" w:name="_Toc168264492"/>
+      <w:bookmarkStart w:id="41" w:name="_Toc168521734"/>
       <w:r>
         <w:rPr>
           <w:rFonts w:ascii="Trebuchet MS" w:eastAsia="MS Mincho" w:hAnsi="Trebuchet MS" w:cs="Trebuchet MS"/>
@@ -7492,7 +8109,7 @@
         </w:rPr>
       </w:pPr>
       <w:bookmarkStart w:id="42" w:name="_Toc107862691"/>
-      <w:bookmarkStart w:id="43" w:name="_Toc168264493"/>
+      <w:bookmarkStart w:id="43" w:name="_Toc168521735"/>
       <w:r>
         <w:rPr>
           <w:rFonts w:ascii="Trebuchet MS" w:eastAsia="MS Mincho" w:hAnsi="Trebuchet MS" w:cs="Trebuchet MS"/>
@@ -7596,7 +8213,7 @@
         </w:rPr>
       </w:pPr>
       <w:bookmarkStart w:id="44" w:name="_Toc107862692"/>
-      <w:bookmarkStart w:id="45" w:name="_Toc168264494"/>
+      <w:bookmarkStart w:id="45" w:name="_Toc168521736"/>
       <w:r>
         <w:rPr>
           <w:rFonts w:ascii="Trebuchet MS" w:eastAsia="MS Mincho" w:hAnsi="Trebuchet MS" w:cs="Trebuchet MS"/>
@@ -7778,7 +8395,7 @@
       </w:pPr>
       <w:bookmarkStart w:id="46" w:name="_2.4__"/>
       <w:bookmarkStart w:id="47" w:name="_Toc107862693"/>
-      <w:bookmarkStart w:id="48" w:name="_Toc168264495"/>
+      <w:bookmarkStart w:id="48" w:name="_Toc168521737"/>
       <w:bookmarkEnd w:id="46"/>
       <w:r>
         <w:rPr>
@@ -7835,7 +8452,7 @@
         </w:rPr>
       </w:pPr>
       <w:bookmarkStart w:id="49" w:name="_Toc107862694"/>
-      <w:bookmarkStart w:id="50" w:name="_Toc168264496"/>
+      <w:bookmarkStart w:id="50" w:name="_Toc168521738"/>
       <w:r>
         <w:rPr>
           <w:rFonts w:ascii="Trebuchet MS" w:eastAsia="MS Mincho" w:hAnsi="Trebuchet MS" w:cs="Trebuchet MS"/>
@@ -7875,7 +8492,7 @@
         </w:rPr>
       </w:pPr>
       <w:bookmarkStart w:id="51" w:name="_Toc107862695"/>
-      <w:bookmarkStart w:id="52" w:name="_Toc168264497"/>
+      <w:bookmarkStart w:id="52" w:name="_Toc168521739"/>
       <w:r>
         <w:rPr>
           <w:rFonts w:ascii="Trebuchet MS" w:eastAsia="MS Mincho" w:hAnsi="Trebuchet MS" w:cs="Trebuchet MS"/>
@@ -7927,7 +8544,7 @@
       </w:pPr>
       <w:bookmarkStart w:id="53" w:name="_2.5__"/>
       <w:bookmarkStart w:id="54" w:name="_Toc107862696"/>
-      <w:bookmarkStart w:id="55" w:name="_Toc168264498"/>
+      <w:bookmarkStart w:id="55" w:name="_Toc168521740"/>
       <w:bookmarkEnd w:id="53"/>
       <w:r>
         <w:rPr>
@@ -7984,7 +8601,7 @@
         </w:rPr>
       </w:pPr>
       <w:bookmarkStart w:id="56" w:name="_Toc107862697"/>
-      <w:bookmarkStart w:id="57" w:name="_Toc168264499"/>
+      <w:bookmarkStart w:id="57" w:name="_Toc168521741"/>
       <w:r>
         <w:rPr>
           <w:rFonts w:ascii="Trebuchet MS" w:hAnsi="Trebuchet MS"/>
@@ -8026,7 +8643,7 @@
       </w:pPr>
       <w:bookmarkStart w:id="58" w:name="_3.1__"/>
       <w:bookmarkStart w:id="59" w:name="_Toc107862698"/>
-      <w:bookmarkStart w:id="60" w:name="_Toc168264500"/>
+      <w:bookmarkStart w:id="60" w:name="_Toc168521742"/>
       <w:bookmarkEnd w:id="58"/>
       <w:r>
         <w:rPr>
@@ -8083,7 +8700,7 @@
         </w:rPr>
       </w:pPr>
       <w:bookmarkStart w:id="61" w:name="_Toc107862699"/>
-      <w:bookmarkStart w:id="62" w:name="_Toc168264501"/>
+      <w:bookmarkStart w:id="62" w:name="_Toc168521743"/>
       <w:r>
         <w:rPr>
           <w:rFonts w:ascii="Trebuchet MS" w:eastAsia="MS Mincho" w:hAnsi="Trebuchet MS" w:cs="Trebuchet MS"/>
@@ -8120,7 +8737,7 @@
         </w:rPr>
       </w:pPr>
       <w:bookmarkStart w:id="63" w:name="_Toc107862700"/>
-      <w:bookmarkStart w:id="64" w:name="_Toc168264502"/>
+      <w:bookmarkStart w:id="64" w:name="_Toc168521744"/>
       <w:r>
         <w:rPr>
           <w:rFonts w:ascii="Trebuchet MS" w:eastAsia="MS Mincho" w:hAnsi="Trebuchet MS" w:cs="Trebuchet MS"/>
@@ -8169,7 +8786,7 @@
       </w:pPr>
       <w:bookmarkStart w:id="65" w:name="_3.2.1.1__"/>
       <w:bookmarkStart w:id="66" w:name="_Toc107862701"/>
-      <w:bookmarkStart w:id="67" w:name="_Toc168264503"/>
+      <w:bookmarkStart w:id="67" w:name="_Toc168521745"/>
       <w:bookmarkEnd w:id="65"/>
       <w:r>
         <w:rPr>
@@ -8213,7 +8830,7 @@
       </w:pPr>
       <w:bookmarkStart w:id="68" w:name="_3.2.1.2__"/>
       <w:bookmarkStart w:id="69" w:name="_Toc107862702"/>
-      <w:bookmarkStart w:id="70" w:name="_Toc168264504"/>
+      <w:bookmarkStart w:id="70" w:name="_Toc168521746"/>
       <w:bookmarkEnd w:id="68"/>
       <w:r>
         <w:rPr>
@@ -8266,7 +8883,7 @@
       </w:pPr>
       <w:bookmarkStart w:id="71" w:name="_3.2.2__"/>
       <w:bookmarkStart w:id="72" w:name="_Toc107862703"/>
-      <w:bookmarkStart w:id="73" w:name="_Toc168264505"/>
+      <w:bookmarkStart w:id="73" w:name="_Toc168521747"/>
       <w:bookmarkEnd w:id="71"/>
       <w:r>
         <w:rPr>
@@ -8314,7 +8931,7 @@
           <w:lang w:val="es-ES"/>
         </w:rPr>
       </w:pPr>
-      <w:bookmarkStart w:id="74" w:name="_Toc168264506"/>
+      <w:bookmarkStart w:id="74" w:name="_Toc168521748"/>
       <w:r>
         <w:rPr>
           <w:rFonts w:ascii="Trebuchet MS" w:eastAsia="MS Mincho" w:hAnsi="Trebuchet MS" w:cs="Trebuchet MS"/>
@@ -8352,7 +8969,7 @@
       </w:pPr>
       <w:bookmarkStart w:id="75" w:name="_3.2.3__"/>
       <w:bookmarkStart w:id="76" w:name="_3.2.4__"/>
-      <w:bookmarkStart w:id="77" w:name="_Toc168264507"/>
+      <w:bookmarkStart w:id="77" w:name="_Toc168521749"/>
       <w:bookmarkEnd w:id="75"/>
       <w:bookmarkEnd w:id="76"/>
       <w:r>
@@ -8395,7 +9012,7 @@
       </w:pPr>
       <w:bookmarkStart w:id="78" w:name="_3.3__"/>
       <w:bookmarkStart w:id="79" w:name="_Toc107862707"/>
-      <w:bookmarkStart w:id="80" w:name="_Toc168264508"/>
+      <w:bookmarkStart w:id="80" w:name="_Toc168521750"/>
       <w:bookmarkEnd w:id="78"/>
       <w:r>
         <w:rPr>
@@ -8473,7 +9090,7 @@
         </w:rPr>
       </w:pPr>
       <w:bookmarkStart w:id="81" w:name="_Toc107862708"/>
-      <w:bookmarkStart w:id="82" w:name="_Toc168264509"/>
+      <w:bookmarkStart w:id="82" w:name="_Toc168521751"/>
       <w:r>
         <w:rPr>
           <w:rFonts w:ascii="Trebuchet MS" w:hAnsi="Trebuchet MS"/>
@@ -8527,7 +9144,7 @@
         </w:rPr>
       </w:pPr>
       <w:bookmarkStart w:id="84" w:name="_Toc107862713"/>
-      <w:bookmarkStart w:id="85" w:name="_Toc168264510"/>
+      <w:bookmarkStart w:id="85" w:name="_Toc168521752"/>
       <w:r>
         <w:rPr>
           <w:rFonts w:ascii="Trebuchet MS" w:hAnsi="Trebuchet MS"/>
@@ -8565,7 +9182,19 @@
         <w:rPr>
           <w:color w:val="202020"/>
         </w:rPr>
-        <w:t>En este apartado se comentan los resultados obtenidos en el proyecto, las aportaciones que se han realizado, se mencionan posibles ampliaciones que se podrían realizar en el futuro, se mencionan los problemas encontrados durante la realización de la tesis y, por último, se encuentra una sección de opiniones en la que se emitirán algunas valoraciones a título personal tras la realización del proyecto.</w:t>
+        <w:t xml:space="preserve">En este apartado se comentan los resultados obtenidos </w:t>
+      </w:r>
+      <w:r>
+        <w:rPr>
+          <w:color w:val="202020"/>
+        </w:rPr>
+        <w:t>previamente</w:t>
+      </w:r>
+      <w:r>
+        <w:rPr>
+          <w:color w:val="202020"/>
+        </w:rPr>
+        <w:t>, las aportaciones que se han realizado, se mencionan posibles ampliaciones que se podrían realizar en el futuro, se mencionan los problemas encontrados durante la realización de la tesis y, por último, se encuentra una sección de opiniones en la que se emitirán algunas valoraciones a título personal tras la realización del proyecto.</w:t>
       </w:r>
     </w:p>
     <w:p>
@@ -8597,7 +9226,7 @@
         </w:rPr>
       </w:pPr>
       <w:bookmarkStart w:id="86" w:name="_Toc107862714"/>
-      <w:bookmarkStart w:id="87" w:name="_Toc168264511"/>
+      <w:bookmarkStart w:id="87" w:name="_Toc168521753"/>
       <w:r>
         <w:rPr>
           <w:rFonts w:ascii="Trebuchet MS" w:eastAsia="MS Mincho" w:hAnsi="Trebuchet MS" w:cs="Trebuchet MS"/>
@@ -8652,7 +9281,7 @@
         </w:rPr>
       </w:pPr>
       <w:bookmarkStart w:id="88" w:name="_Toc107862715"/>
-      <w:bookmarkStart w:id="89" w:name="_Toc168264512"/>
+      <w:bookmarkStart w:id="89" w:name="_Toc168521754"/>
       <w:r>
         <w:rPr>
           <w:rFonts w:ascii="Trebuchet MS" w:eastAsia="MS Mincho" w:hAnsi="Trebuchet MS" w:cs="Trebuchet MS"/>
@@ -8706,7 +9335,7 @@
         </w:rPr>
       </w:pPr>
       <w:bookmarkStart w:id="90" w:name="_Toc107862716"/>
-      <w:bookmarkStart w:id="91" w:name="_Toc168264513"/>
+      <w:bookmarkStart w:id="91" w:name="_Toc168521755"/>
       <w:r>
         <w:rPr>
           <w:rFonts w:ascii="Trebuchet MS" w:eastAsia="MS Mincho" w:hAnsi="Trebuchet MS" w:cs="Trebuchet MS"/>
@@ -8748,7 +9377,7 @@
         </w:rPr>
       </w:pPr>
       <w:bookmarkStart w:id="92" w:name="_Toc107862717"/>
-      <w:bookmarkStart w:id="93" w:name="_Toc168264514"/>
+      <w:bookmarkStart w:id="93" w:name="_Toc168521756"/>
       <w:r>
         <w:rPr>
           <w:rFonts w:ascii="Trebuchet MS" w:eastAsia="MS Mincho" w:hAnsi="Trebuchet MS" w:cs="Trebuchet MS"/>
@@ -8828,7 +9457,7 @@
         </w:rPr>
       </w:pPr>
       <w:bookmarkStart w:id="94" w:name="_Toc107862718"/>
-      <w:bookmarkStart w:id="95" w:name="_Toc168264515"/>
+      <w:bookmarkStart w:id="95" w:name="_Toc168521757"/>
       <w:r>
         <w:rPr>
           <w:rFonts w:ascii="Trebuchet MS" w:hAnsi="Trebuchet MS"/>
@@ -8973,7 +9602,7 @@
         </w:rPr>
       </w:pPr>
       <w:bookmarkStart w:id="96" w:name="_Toc107862719"/>
-      <w:bookmarkStart w:id="97" w:name="_Toc168264516"/>
+      <w:bookmarkStart w:id="97" w:name="_Toc168521758"/>
       <w:r>
         <w:rPr>
           <w:rFonts w:ascii="Trebuchet MS" w:hAnsi="Trebuchet MS"/>
@@ -9070,7 +9699,7 @@
         </w:rPr>
       </w:pPr>
       <w:bookmarkStart w:id="98" w:name="_Toc107862720"/>
-      <w:bookmarkStart w:id="99" w:name="_Toc168264517"/>
+      <w:bookmarkStart w:id="99" w:name="_Toc168521759"/>
       <w:r>
         <w:rPr>
           <w:rFonts w:ascii="Trebuchet MS" w:hAnsi="Trebuchet MS"/>
@@ -9141,7 +9770,7 @@
       </w:pPr>
       <w:bookmarkStart w:id="100" w:name="_B.1__"/>
       <w:bookmarkStart w:id="101" w:name="_Toc107862721"/>
-      <w:bookmarkStart w:id="102" w:name="_Toc168264518"/>
+      <w:bookmarkStart w:id="102" w:name="_Toc168521760"/>
       <w:bookmarkEnd w:id="100"/>
       <w:r>
         <w:rPr>
@@ -9214,7 +9843,7 @@
         </w:rPr>
       </w:pPr>
       <w:bookmarkStart w:id="103" w:name="_Toc107862722"/>
-      <w:bookmarkStart w:id="104" w:name="_Toc168264519"/>
+      <w:bookmarkStart w:id="104" w:name="_Toc168521761"/>
       <w:r>
         <w:rPr>
           <w:rFonts w:ascii="Trebuchet MS" w:eastAsia="NSimSun" w:hAnsi="Trebuchet MS" w:cs="Arial"/>
@@ -9257,7 +9886,7 @@
         </w:rPr>
       </w:pPr>
       <w:bookmarkStart w:id="105" w:name="_Toc107862723"/>
-      <w:bookmarkStart w:id="106" w:name="_Toc168264520"/>
+      <w:bookmarkStart w:id="106" w:name="_Toc168521762"/>
       <w:r>
         <w:rPr>
           <w:rFonts w:ascii="Trebuchet MS" w:eastAsia="NSimSun" w:hAnsi="Trebuchet MS" w:cs="Arial"/>
@@ -9816,8 +10445,8 @@
         <w:noProof/>
       </w:rPr>
       <w:pict w14:anchorId="76826712">
-        <v:shape id="Picture 5" o:spid="_x0000_s1026" type="#_x0000_t75" alt="A logo of a university&#13;&#13;&#13;&#13;&#13;&#10;&#13;&#13;&#13;&#13;&#13;&#10;Description automatically generated" style="position:absolute;left:0;text-align:left;margin-left:-58.65pt;margin-top:-105pt;width:53.2pt;height:92.65pt;z-index:1;visibility:visible;mso-wrap-style:square;mso-wrap-edited:f;mso-width-percent:0;mso-height-percent:0;mso-wrap-distance-left:9pt;mso-wrap-distance-top:0;mso-wrap-distance-right:9pt;mso-wrap-distance-bottom:0;mso-position-horizontal:absolute;mso-position-horizontal-relative:margin;mso-position-vertical:absolute;mso-position-vertical-relative:margin;mso-width-percent:0;mso-height-percent:0;mso-width-relative:margin;mso-height-relative:margin">
-          <v:imagedata r:id="rId2" o:title="A logo of a university&#13;&#13;&#13;&#13;&#13;&#10;&#13;&#13;&#13;&#13;&#13;&#10;Description automatically generated"/>
+        <v:shape id="Picture 5" o:spid="_x0000_s1026" type="#_x0000_t75" alt="A logo of a university&#13;&#13;&#13;&#13;&#13;&#13;&#10;&#13;&#13;&#13;&#13;&#13;&#13;&#10;Description automatically generated" style="position:absolute;left:0;text-align:left;margin-left:-58.65pt;margin-top:-105pt;width:53.2pt;height:92.65pt;z-index:1;visibility:visible;mso-wrap-style:square;mso-wrap-edited:f;mso-width-percent:0;mso-height-percent:0;mso-wrap-distance-left:9pt;mso-wrap-distance-top:0;mso-wrap-distance-right:9pt;mso-wrap-distance-bottom:0;mso-position-horizontal:absolute;mso-position-horizontal-relative:margin;mso-position-vertical:absolute;mso-position-vertical-relative:margin;mso-width-percent:0;mso-height-percent:0;mso-width-relative:margin;mso-height-relative:margin">
+          <v:imagedata r:id="rId2" o:title="A logo of a university&#13;&#13;&#13;&#13;&#13;&#13;&#10;&#13;&#13;&#13;&#13;&#13;&#13;&#10;Description automatically generated"/>
           <w10:wrap type="square" anchorx="margin" anchory="margin"/>
         </v:shape>
       </w:pict>
@@ -9868,8 +10497,8 @@
       <w:rPr>
         <w:noProof/>
       </w:rPr>
-      <w:pict w14:anchorId="332DB8B7">
-        <v:rect id="Rectangle 2" o:spid="_x0000_s1025" style="position:absolute;margin-left:-8.95pt;margin-top:66.45pt;width:431.95pt;height:177.35pt;z-index:-2;visibility:visible;mso-wrap-style:square;mso-width-percent:0;mso-height-percent:0;mso-wrap-distance-left:9.05pt;mso-wrap-distance-top:0;mso-wrap-distance-right:9.05pt;mso-wrap-distance-bottom:0;mso-position-horizontal:absolute;mso-position-horizontal-relative:text;mso-position-vertical:absolute;mso-position-vertical-relative:text;mso-width-percent:0;mso-height-percent:0;mso-width-relative:page;mso-height-relative:page;v-text-anchor:top" o:gfxdata="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" o:allowincell="f" filled="f" stroked="f" strokeweight="0">
+      <w:pict w14:anchorId="5A7F1290">
+        <v:rect id="Rectangle 1" o:spid="_x0000_s1025" style="position:absolute;margin-left:-8.95pt;margin-top:66.45pt;width:431.95pt;height:177.35pt;z-index:-2;visibility:visible;mso-wrap-style:square;mso-width-percent:0;mso-height-percent:0;mso-wrap-distance-left:9.05pt;mso-wrap-distance-top:0;mso-wrap-distance-right:9.05pt;mso-wrap-distance-bottom:0;mso-position-horizontal:absolute;mso-position-horizontal-relative:text;mso-position-vertical:absolute;mso-position-vertical-relative:text;mso-width-percent:0;mso-height-percent:0;mso-width-relative:page;mso-height-relative:page;v-text-anchor:top" o:gfxdata="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" o:allowincell="f" filled="f" stroked="f" strokeweight="0">
           <v:textbox inset="2.56mm,1.29mm,2.56mm,1.29mm">
             <w:txbxContent>
               <w:p>
@@ -10431,9 +11060,9 @@
       <w:lvlJc w:val="left"/>
       <w:pPr>
         <w:tabs>
-          <w:tab w:val="num" w:pos="0"/>
-        </w:tabs>
-        <w:ind w:left="1060" w:hanging="360"/>
+          <w:tab w:val="num" w:pos="-712"/>
+        </w:tabs>
+        <w:ind w:left="348" w:hanging="360"/>
       </w:pPr>
       <w:rPr>
         <w:rFonts w:ascii="Wingdings" w:hAnsi="Wingdings" w:cs="Wingdings" w:hint="default"/>
@@ -10446,9 +11075,9 @@
       <w:lvlJc w:val="left"/>
       <w:pPr>
         <w:tabs>
-          <w:tab w:val="num" w:pos="0"/>
-        </w:tabs>
-        <w:ind w:left="1780" w:hanging="360"/>
+          <w:tab w:val="num" w:pos="-712"/>
+        </w:tabs>
+        <w:ind w:left="1068" w:hanging="360"/>
       </w:pPr>
       <w:rPr>
         <w:rFonts w:ascii="Courier New" w:hAnsi="Courier New" w:cs="Courier New" w:hint="default"/>
@@ -10461,9 +11090,9 @@
       <w:lvlJc w:val="left"/>
       <w:pPr>
         <w:tabs>
-          <w:tab w:val="num" w:pos="0"/>
-        </w:tabs>
-        <w:ind w:left="2500" w:hanging="360"/>
+          <w:tab w:val="num" w:pos="-712"/>
+        </w:tabs>
+        <w:ind w:left="1788" w:hanging="360"/>
       </w:pPr>
       <w:rPr>
         <w:rFonts w:ascii="Wingdings" w:hAnsi="Wingdings" w:cs="Wingdings" w:hint="default"/>
@@ -10476,9 +11105,9 @@
       <w:lvlJc w:val="left"/>
       <w:pPr>
         <w:tabs>
-          <w:tab w:val="num" w:pos="0"/>
-        </w:tabs>
-        <w:ind w:left="3220" w:hanging="360"/>
+          <w:tab w:val="num" w:pos="-712"/>
+        </w:tabs>
+        <w:ind w:left="2508" w:hanging="360"/>
       </w:pPr>
       <w:rPr>
         <w:rFonts w:ascii="Symbol" w:hAnsi="Symbol" w:cs="Symbol" w:hint="default"/>
@@ -10491,9 +11120,9 @@
       <w:lvlJc w:val="left"/>
       <w:pPr>
         <w:tabs>
-          <w:tab w:val="num" w:pos="0"/>
-        </w:tabs>
-        <w:ind w:left="3940" w:hanging="360"/>
+          <w:tab w:val="num" w:pos="-712"/>
+        </w:tabs>
+        <w:ind w:left="3228" w:hanging="360"/>
       </w:pPr>
       <w:rPr>
         <w:rFonts w:ascii="Courier New" w:hAnsi="Courier New" w:cs="Courier New" w:hint="default"/>
@@ -10506,9 +11135,9 @@
       <w:lvlJc w:val="left"/>
       <w:pPr>
         <w:tabs>
-          <w:tab w:val="num" w:pos="0"/>
-        </w:tabs>
-        <w:ind w:left="4660" w:hanging="360"/>
+          <w:tab w:val="num" w:pos="-712"/>
+        </w:tabs>
+        <w:ind w:left="3948" w:hanging="360"/>
       </w:pPr>
       <w:rPr>
         <w:rFonts w:ascii="Wingdings" w:hAnsi="Wingdings" w:cs="Wingdings" w:hint="default"/>
@@ -10521,9 +11150,9 @@
       <w:lvlJc w:val="left"/>
       <w:pPr>
         <w:tabs>
-          <w:tab w:val="num" w:pos="0"/>
-        </w:tabs>
-        <w:ind w:left="5380" w:hanging="360"/>
+          <w:tab w:val="num" w:pos="-712"/>
+        </w:tabs>
+        <w:ind w:left="4668" w:hanging="360"/>
       </w:pPr>
       <w:rPr>
         <w:rFonts w:ascii="Symbol" w:hAnsi="Symbol" w:cs="Symbol" w:hint="default"/>
@@ -10536,9 +11165,9 @@
       <w:lvlJc w:val="left"/>
       <w:pPr>
         <w:tabs>
-          <w:tab w:val="num" w:pos="0"/>
-        </w:tabs>
-        <w:ind w:left="6100" w:hanging="360"/>
+          <w:tab w:val="num" w:pos="-712"/>
+        </w:tabs>
+        <w:ind w:left="5388" w:hanging="360"/>
       </w:pPr>
       <w:rPr>
         <w:rFonts w:ascii="Courier New" w:hAnsi="Courier New" w:cs="Courier New" w:hint="default"/>
@@ -10551,9 +11180,9 @@
       <w:lvlJc w:val="left"/>
       <w:pPr>
         <w:tabs>
-          <w:tab w:val="num" w:pos="0"/>
-        </w:tabs>
-        <w:ind w:left="6820" w:hanging="360"/>
+          <w:tab w:val="num" w:pos="-712"/>
+        </w:tabs>
+        <w:ind w:left="6108" w:hanging="360"/>
       </w:pPr>
       <w:rPr>
         <w:rFonts w:ascii="Wingdings" w:hAnsi="Wingdings" w:cs="Wingdings" w:hint="default"/>
@@ -11773,6 +12402,119 @@
     </w:lvl>
   </w:abstractNum>
   <w:abstractNum w:abstractNumId="12" w15:restartNumberingAfterBreak="0">
+    <w:nsid w:val="396A698D"/>
+    <w:multiLevelType w:val="hybridMultilevel"/>
+    <w:tmpl w:val="4A46B21C"/>
+    <w:lvl w:ilvl="0" w:tplc="BEE4D71A">
+      <w:start w:val="1"/>
+      <w:numFmt w:val="bullet"/>
+      <w:lvlText w:val="-"/>
+      <w:lvlJc w:val="left"/>
+      <w:pPr>
+        <w:ind w:left="700" w:hanging="360"/>
+      </w:pPr>
+      <w:rPr>
+        <w:rFonts w:ascii="Trebuchet MS" w:eastAsia="MS Mincho" w:hAnsi="Trebuchet MS" w:cs="Trebuchet MS" w:hint="default"/>
+      </w:rPr>
+    </w:lvl>
+    <w:lvl w:ilvl="1" w:tplc="08090003" w:tentative="1">
+      <w:start w:val="1"/>
+      <w:numFmt w:val="bullet"/>
+      <w:lvlText w:val="o"/>
+      <w:lvlJc w:val="left"/>
+      <w:pPr>
+        <w:ind w:left="1440" w:hanging="360"/>
+      </w:pPr>
+      <w:rPr>
+        <w:rFonts w:ascii="Courier New" w:hAnsi="Courier New" w:cs="Courier New" w:hint="default"/>
+      </w:rPr>
+    </w:lvl>
+    <w:lvl w:ilvl="2" w:tplc="08090005" w:tentative="1">
+      <w:start w:val="1"/>
+      <w:numFmt w:val="bullet"/>
+      <w:lvlText w:val=""/>
+      <w:lvlJc w:val="left"/>
+      <w:pPr>
+        <w:ind w:left="2160" w:hanging="360"/>
+      </w:pPr>
+      <w:rPr>
+        <w:rFonts w:ascii="Wingdings" w:hAnsi="Wingdings" w:hint="default"/>
+      </w:rPr>
+    </w:lvl>
+    <w:lvl w:ilvl="3" w:tplc="08090001" w:tentative="1">
+      <w:start w:val="1"/>
+      <w:numFmt w:val="bullet"/>
+      <w:lvlText w:val=""/>
+      <w:lvlJc w:val="left"/>
+      <w:pPr>
+        <w:ind w:left="2880" w:hanging="360"/>
+      </w:pPr>
+      <w:rPr>
+        <w:rFonts w:ascii="Symbol" w:hAnsi="Symbol" w:hint="default"/>
+      </w:rPr>
+    </w:lvl>
+    <w:lvl w:ilvl="4" w:tplc="08090003" w:tentative="1">
+      <w:start w:val="1"/>
+      <w:numFmt w:val="bullet"/>
+      <w:lvlText w:val="o"/>
+      <w:lvlJc w:val="left"/>
+      <w:pPr>
+        <w:ind w:left="3600" w:hanging="360"/>
+      </w:pPr>
+      <w:rPr>
+        <w:rFonts w:ascii="Courier New" w:hAnsi="Courier New" w:cs="Courier New" w:hint="default"/>
+      </w:rPr>
+    </w:lvl>
+    <w:lvl w:ilvl="5" w:tplc="08090005" w:tentative="1">
+      <w:start w:val="1"/>
+      <w:numFmt w:val="bullet"/>
+      <w:lvlText w:val=""/>
+      <w:lvlJc w:val="left"/>
+      <w:pPr>
+        <w:ind w:left="4320" w:hanging="360"/>
+      </w:pPr>
+      <w:rPr>
+        <w:rFonts w:ascii="Wingdings" w:hAnsi="Wingdings" w:hint="default"/>
+      </w:rPr>
+    </w:lvl>
+    <w:lvl w:ilvl="6" w:tplc="08090001" w:tentative="1">
+      <w:start w:val="1"/>
+      <w:numFmt w:val="bullet"/>
+      <w:lvlText w:val=""/>
+      <w:lvlJc w:val="left"/>
+      <w:pPr>
+        <w:ind w:left="5040" w:hanging="360"/>
+      </w:pPr>
+      <w:rPr>
+        <w:rFonts w:ascii="Symbol" w:hAnsi="Symbol" w:hint="default"/>
+      </w:rPr>
+    </w:lvl>
+    <w:lvl w:ilvl="7" w:tplc="08090003" w:tentative="1">
+      <w:start w:val="1"/>
+      <w:numFmt w:val="bullet"/>
+      <w:lvlText w:val="o"/>
+      <w:lvlJc w:val="left"/>
+      <w:pPr>
+        <w:ind w:left="5760" w:hanging="360"/>
+      </w:pPr>
+      <w:rPr>
+        <w:rFonts w:ascii="Courier New" w:hAnsi="Courier New" w:cs="Courier New" w:hint="default"/>
+      </w:rPr>
+    </w:lvl>
+    <w:lvl w:ilvl="8" w:tplc="08090005" w:tentative="1">
+      <w:start w:val="1"/>
+      <w:numFmt w:val="bullet"/>
+      <w:lvlText w:val=""/>
+      <w:lvlJc w:val="left"/>
+      <w:pPr>
+        <w:ind w:left="6480" w:hanging="360"/>
+      </w:pPr>
+      <w:rPr>
+        <w:rFonts w:ascii="Wingdings" w:hAnsi="Wingdings" w:hint="default"/>
+      </w:rPr>
+    </w:lvl>
+  </w:abstractNum>
+  <w:abstractNum w:abstractNumId="13" w15:restartNumberingAfterBreak="0">
     <w:nsid w:val="3CAEAFF0"/>
     <w:multiLevelType w:val="multilevel"/>
     <w:tmpl w:val="AD5E7AE4"/>
@@ -11912,7 +12654,120 @@
       </w:rPr>
     </w:lvl>
   </w:abstractNum>
-  <w:abstractNum w:abstractNumId="13" w15:restartNumberingAfterBreak="0">
+  <w:abstractNum w:abstractNumId="14" w15:restartNumberingAfterBreak="0">
+    <w:nsid w:val="3E3D6D4C"/>
+    <w:multiLevelType w:val="hybridMultilevel"/>
+    <w:tmpl w:val="31FAB1B2"/>
+    <w:lvl w:ilvl="0" w:tplc="08090001">
+      <w:start w:val="1"/>
+      <w:numFmt w:val="bullet"/>
+      <w:lvlText w:val=""/>
+      <w:lvlJc w:val="left"/>
+      <w:pPr>
+        <w:ind w:left="720" w:hanging="360"/>
+      </w:pPr>
+      <w:rPr>
+        <w:rFonts w:ascii="Symbol" w:hAnsi="Symbol" w:hint="default"/>
+      </w:rPr>
+    </w:lvl>
+    <w:lvl w:ilvl="1" w:tplc="08090003" w:tentative="1">
+      <w:start w:val="1"/>
+      <w:numFmt w:val="bullet"/>
+      <w:lvlText w:val="o"/>
+      <w:lvlJc w:val="left"/>
+      <w:pPr>
+        <w:ind w:left="1440" w:hanging="360"/>
+      </w:pPr>
+      <w:rPr>
+        <w:rFonts w:ascii="Courier New" w:hAnsi="Courier New" w:cs="Courier New" w:hint="default"/>
+      </w:rPr>
+    </w:lvl>
+    <w:lvl w:ilvl="2" w:tplc="08090005" w:tentative="1">
+      <w:start w:val="1"/>
+      <w:numFmt w:val="bullet"/>
+      <w:lvlText w:val=""/>
+      <w:lvlJc w:val="left"/>
+      <w:pPr>
+        <w:ind w:left="2160" w:hanging="360"/>
+      </w:pPr>
+      <w:rPr>
+        <w:rFonts w:ascii="Wingdings" w:hAnsi="Wingdings" w:hint="default"/>
+      </w:rPr>
+    </w:lvl>
+    <w:lvl w:ilvl="3" w:tplc="08090001" w:tentative="1">
+      <w:start w:val="1"/>
+      <w:numFmt w:val="bullet"/>
+      <w:lvlText w:val=""/>
+      <w:lvlJc w:val="left"/>
+      <w:pPr>
+        <w:ind w:left="2880" w:hanging="360"/>
+      </w:pPr>
+      <w:rPr>
+        <w:rFonts w:ascii="Symbol" w:hAnsi="Symbol" w:hint="default"/>
+      </w:rPr>
+    </w:lvl>
+    <w:lvl w:ilvl="4" w:tplc="08090003" w:tentative="1">
+      <w:start w:val="1"/>
+      <w:numFmt w:val="bullet"/>
+      <w:lvlText w:val="o"/>
+      <w:lvlJc w:val="left"/>
+      <w:pPr>
+        <w:ind w:left="3600" w:hanging="360"/>
+      </w:pPr>
+      <w:rPr>
+        <w:rFonts w:ascii="Courier New" w:hAnsi="Courier New" w:cs="Courier New" w:hint="default"/>
+      </w:rPr>
+    </w:lvl>
+    <w:lvl w:ilvl="5" w:tplc="08090005" w:tentative="1">
+      <w:start w:val="1"/>
+      <w:numFmt w:val="bullet"/>
+      <w:lvlText w:val=""/>
+      <w:lvlJc w:val="left"/>
+      <w:pPr>
+        <w:ind w:left="4320" w:hanging="360"/>
+      </w:pPr>
+      <w:rPr>
+        <w:rFonts w:ascii="Wingdings" w:hAnsi="Wingdings" w:hint="default"/>
+      </w:rPr>
+    </w:lvl>
+    <w:lvl w:ilvl="6" w:tplc="08090001" w:tentative="1">
+      <w:start w:val="1"/>
+      <w:numFmt w:val="bullet"/>
+      <w:lvlText w:val=""/>
+      <w:lvlJc w:val="left"/>
+      <w:pPr>
+        <w:ind w:left="5040" w:hanging="360"/>
+      </w:pPr>
+      <w:rPr>
+        <w:rFonts w:ascii="Symbol" w:hAnsi="Symbol" w:hint="default"/>
+      </w:rPr>
+    </w:lvl>
+    <w:lvl w:ilvl="7" w:tplc="08090003" w:tentative="1">
+      <w:start w:val="1"/>
+      <w:numFmt w:val="bullet"/>
+      <w:lvlText w:val="o"/>
+      <w:lvlJc w:val="left"/>
+      <w:pPr>
+        <w:ind w:left="5760" w:hanging="360"/>
+      </w:pPr>
+      <w:rPr>
+        <w:rFonts w:ascii="Courier New" w:hAnsi="Courier New" w:cs="Courier New" w:hint="default"/>
+      </w:rPr>
+    </w:lvl>
+    <w:lvl w:ilvl="8" w:tplc="08090005" w:tentative="1">
+      <w:start w:val="1"/>
+      <w:numFmt w:val="bullet"/>
+      <w:lvlText w:val=""/>
+      <w:lvlJc w:val="left"/>
+      <w:pPr>
+        <w:ind w:left="6480" w:hanging="360"/>
+      </w:pPr>
+      <w:rPr>
+        <w:rFonts w:ascii="Wingdings" w:hAnsi="Wingdings" w:hint="default"/>
+      </w:rPr>
+    </w:lvl>
+  </w:abstractNum>
+  <w:abstractNum w:abstractNumId="15" w15:restartNumberingAfterBreak="0">
     <w:nsid w:val="42A856EC"/>
     <w:multiLevelType w:val="multilevel"/>
     <w:tmpl w:val="C84A343E"/>
@@ -12052,7 +12907,7 @@
       </w:rPr>
     </w:lvl>
   </w:abstractNum>
-  <w:abstractNum w:abstractNumId="14" w15:restartNumberingAfterBreak="0">
+  <w:abstractNum w:abstractNumId="16" w15:restartNumberingAfterBreak="0">
     <w:nsid w:val="42BDC287"/>
     <w:multiLevelType w:val="multilevel"/>
     <w:tmpl w:val="F6940D04"/>
@@ -12192,7 +13047,120 @@
       </w:rPr>
     </w:lvl>
   </w:abstractNum>
-  <w:abstractNum w:abstractNumId="15" w15:restartNumberingAfterBreak="0">
+  <w:abstractNum w:abstractNumId="17" w15:restartNumberingAfterBreak="0">
+    <w:nsid w:val="4BCF1A3F"/>
+    <w:multiLevelType w:val="hybridMultilevel"/>
+    <w:tmpl w:val="18CA470E"/>
+    <w:lvl w:ilvl="0" w:tplc="08090001">
+      <w:start w:val="1"/>
+      <w:numFmt w:val="bullet"/>
+      <w:lvlText w:val=""/>
+      <w:lvlJc w:val="left"/>
+      <w:pPr>
+        <w:ind w:left="720" w:hanging="360"/>
+      </w:pPr>
+      <w:rPr>
+        <w:rFonts w:ascii="Symbol" w:hAnsi="Symbol" w:hint="default"/>
+      </w:rPr>
+    </w:lvl>
+    <w:lvl w:ilvl="1" w:tplc="08090003" w:tentative="1">
+      <w:start w:val="1"/>
+      <w:numFmt w:val="bullet"/>
+      <w:lvlText w:val="o"/>
+      <w:lvlJc w:val="left"/>
+      <w:pPr>
+        <w:ind w:left="1440" w:hanging="360"/>
+      </w:pPr>
+      <w:rPr>
+        <w:rFonts w:ascii="Courier New" w:hAnsi="Courier New" w:cs="Courier New" w:hint="default"/>
+      </w:rPr>
+    </w:lvl>
+    <w:lvl w:ilvl="2" w:tplc="08090005" w:tentative="1">
+      <w:start w:val="1"/>
+      <w:numFmt w:val="bullet"/>
+      <w:lvlText w:val=""/>
+      <w:lvlJc w:val="left"/>
+      <w:pPr>
+        <w:ind w:left="2160" w:hanging="360"/>
+      </w:pPr>
+      <w:rPr>
+        <w:rFonts w:ascii="Wingdings" w:hAnsi="Wingdings" w:hint="default"/>
+      </w:rPr>
+    </w:lvl>
+    <w:lvl w:ilvl="3" w:tplc="08090001" w:tentative="1">
+      <w:start w:val="1"/>
+      <w:numFmt w:val="bullet"/>
+      <w:lvlText w:val=""/>
+      <w:lvlJc w:val="left"/>
+      <w:pPr>
+        <w:ind w:left="2880" w:hanging="360"/>
+      </w:pPr>
+      <w:rPr>
+        <w:rFonts w:ascii="Symbol" w:hAnsi="Symbol" w:hint="default"/>
+      </w:rPr>
+    </w:lvl>
+    <w:lvl w:ilvl="4" w:tplc="08090003" w:tentative="1">
+      <w:start w:val="1"/>
+      <w:numFmt w:val="bullet"/>
+      <w:lvlText w:val="o"/>
+      <w:lvlJc w:val="left"/>
+      <w:pPr>
+        <w:ind w:left="3600" w:hanging="360"/>
+      </w:pPr>
+      <w:rPr>
+        <w:rFonts w:ascii="Courier New" w:hAnsi="Courier New" w:cs="Courier New" w:hint="default"/>
+      </w:rPr>
+    </w:lvl>
+    <w:lvl w:ilvl="5" w:tplc="08090005" w:tentative="1">
+      <w:start w:val="1"/>
+      <w:numFmt w:val="bullet"/>
+      <w:lvlText w:val=""/>
+      <w:lvlJc w:val="left"/>
+      <w:pPr>
+        <w:ind w:left="4320" w:hanging="360"/>
+      </w:pPr>
+      <w:rPr>
+        <w:rFonts w:ascii="Wingdings" w:hAnsi="Wingdings" w:hint="default"/>
+      </w:rPr>
+    </w:lvl>
+    <w:lvl w:ilvl="6" w:tplc="08090001" w:tentative="1">
+      <w:start w:val="1"/>
+      <w:numFmt w:val="bullet"/>
+      <w:lvlText w:val=""/>
+      <w:lvlJc w:val="left"/>
+      <w:pPr>
+        <w:ind w:left="5040" w:hanging="360"/>
+      </w:pPr>
+      <w:rPr>
+        <w:rFonts w:ascii="Symbol" w:hAnsi="Symbol" w:hint="default"/>
+      </w:rPr>
+    </w:lvl>
+    <w:lvl w:ilvl="7" w:tplc="08090003" w:tentative="1">
+      <w:start w:val="1"/>
+      <w:numFmt w:val="bullet"/>
+      <w:lvlText w:val="o"/>
+      <w:lvlJc w:val="left"/>
+      <w:pPr>
+        <w:ind w:left="5760" w:hanging="360"/>
+      </w:pPr>
+      <w:rPr>
+        <w:rFonts w:ascii="Courier New" w:hAnsi="Courier New" w:cs="Courier New" w:hint="default"/>
+      </w:rPr>
+    </w:lvl>
+    <w:lvl w:ilvl="8" w:tplc="08090005" w:tentative="1">
+      <w:start w:val="1"/>
+      <w:numFmt w:val="bullet"/>
+      <w:lvlText w:val=""/>
+      <w:lvlJc w:val="left"/>
+      <w:pPr>
+        <w:ind w:left="6480" w:hanging="360"/>
+      </w:pPr>
+      <w:rPr>
+        <w:rFonts w:ascii="Wingdings" w:hAnsi="Wingdings" w:hint="default"/>
+      </w:rPr>
+    </w:lvl>
+  </w:abstractNum>
+  <w:abstractNum w:abstractNumId="18" w15:restartNumberingAfterBreak="0">
     <w:nsid w:val="4FA2F725"/>
     <w:multiLevelType w:val="multilevel"/>
     <w:tmpl w:val="7CAA0C4E"/>
@@ -12332,7 +13300,7 @@
       </w:rPr>
     </w:lvl>
   </w:abstractNum>
-  <w:abstractNum w:abstractNumId="16" w15:restartNumberingAfterBreak="0">
+  <w:abstractNum w:abstractNumId="19" w15:restartNumberingAfterBreak="0">
     <w:nsid w:val="5C8397F1"/>
     <w:multiLevelType w:val="multilevel"/>
     <w:tmpl w:val="A002EA0E"/>
@@ -12472,7 +13440,120 @@
       </w:rPr>
     </w:lvl>
   </w:abstractNum>
-  <w:abstractNum w:abstractNumId="17" w15:restartNumberingAfterBreak="0">
+  <w:abstractNum w:abstractNumId="20" w15:restartNumberingAfterBreak="0">
+    <w:nsid w:val="61C74A0E"/>
+    <w:multiLevelType w:val="hybridMultilevel"/>
+    <w:tmpl w:val="BC9E78CC"/>
+    <w:lvl w:ilvl="0" w:tplc="08090001">
+      <w:start w:val="1"/>
+      <w:numFmt w:val="bullet"/>
+      <w:lvlText w:val=""/>
+      <w:lvlJc w:val="left"/>
+      <w:pPr>
+        <w:ind w:left="720" w:hanging="360"/>
+      </w:pPr>
+      <w:rPr>
+        <w:rFonts w:ascii="Symbol" w:hAnsi="Symbol" w:hint="default"/>
+      </w:rPr>
+    </w:lvl>
+    <w:lvl w:ilvl="1" w:tplc="FFFFFFFF" w:tentative="1">
+      <w:start w:val="1"/>
+      <w:numFmt w:val="bullet"/>
+      <w:lvlText w:val="o"/>
+      <w:lvlJc w:val="left"/>
+      <w:pPr>
+        <w:ind w:left="1440" w:hanging="360"/>
+      </w:pPr>
+      <w:rPr>
+        <w:rFonts w:ascii="Courier New" w:hAnsi="Courier New" w:cs="Courier New" w:hint="default"/>
+      </w:rPr>
+    </w:lvl>
+    <w:lvl w:ilvl="2" w:tplc="FFFFFFFF" w:tentative="1">
+      <w:start w:val="1"/>
+      <w:numFmt w:val="bullet"/>
+      <w:lvlText w:val=""/>
+      <w:lvlJc w:val="left"/>
+      <w:pPr>
+        <w:ind w:left="2160" w:hanging="360"/>
+      </w:pPr>
+      <w:rPr>
+        <w:rFonts w:ascii="Wingdings" w:hAnsi="Wingdings" w:hint="default"/>
+      </w:rPr>
+    </w:lvl>
+    <w:lvl w:ilvl="3" w:tplc="FFFFFFFF" w:tentative="1">
+      <w:start w:val="1"/>
+      <w:numFmt w:val="bullet"/>
+      <w:lvlText w:val=""/>
+      <w:lvlJc w:val="left"/>
+      <w:pPr>
+        <w:ind w:left="2880" w:hanging="360"/>
+      </w:pPr>
+      <w:rPr>
+        <w:rFonts w:ascii="Symbol" w:hAnsi="Symbol" w:hint="default"/>
+      </w:rPr>
+    </w:lvl>
+    <w:lvl w:ilvl="4" w:tplc="FFFFFFFF" w:tentative="1">
+      <w:start w:val="1"/>
+      <w:numFmt w:val="bullet"/>
+      <w:lvlText w:val="o"/>
+      <w:lvlJc w:val="left"/>
+      <w:pPr>
+        <w:ind w:left="3600" w:hanging="360"/>
+      </w:pPr>
+      <w:rPr>
+        <w:rFonts w:ascii="Courier New" w:hAnsi="Courier New" w:cs="Courier New" w:hint="default"/>
+      </w:rPr>
+    </w:lvl>
+    <w:lvl w:ilvl="5" w:tplc="FFFFFFFF" w:tentative="1">
+      <w:start w:val="1"/>
+      <w:numFmt w:val="bullet"/>
+      <w:lvlText w:val=""/>
+      <w:lvlJc w:val="left"/>
+      <w:pPr>
+        <w:ind w:left="4320" w:hanging="360"/>
+      </w:pPr>
+      <w:rPr>
+        <w:rFonts w:ascii="Wingdings" w:hAnsi="Wingdings" w:hint="default"/>
+      </w:rPr>
+    </w:lvl>
+    <w:lvl w:ilvl="6" w:tplc="FFFFFFFF" w:tentative="1">
+      <w:start w:val="1"/>
+      <w:numFmt w:val="bullet"/>
+      <w:lvlText w:val=""/>
+      <w:lvlJc w:val="left"/>
+      <w:pPr>
+        <w:ind w:left="5040" w:hanging="360"/>
+      </w:pPr>
+      <w:rPr>
+        <w:rFonts w:ascii="Symbol" w:hAnsi="Symbol" w:hint="default"/>
+      </w:rPr>
+    </w:lvl>
+    <w:lvl w:ilvl="7" w:tplc="FFFFFFFF" w:tentative="1">
+      <w:start w:val="1"/>
+      <w:numFmt w:val="bullet"/>
+      <w:lvlText w:val="o"/>
+      <w:lvlJc w:val="left"/>
+      <w:pPr>
+        <w:ind w:left="5760" w:hanging="360"/>
+      </w:pPr>
+      <w:rPr>
+        <w:rFonts w:ascii="Courier New" w:hAnsi="Courier New" w:cs="Courier New" w:hint="default"/>
+      </w:rPr>
+    </w:lvl>
+    <w:lvl w:ilvl="8" w:tplc="FFFFFFFF" w:tentative="1">
+      <w:start w:val="1"/>
+      <w:numFmt w:val="bullet"/>
+      <w:lvlText w:val=""/>
+      <w:lvlJc w:val="left"/>
+      <w:pPr>
+        <w:ind w:left="6480" w:hanging="360"/>
+      </w:pPr>
+      <w:rPr>
+        <w:rFonts w:ascii="Wingdings" w:hAnsi="Wingdings" w:hint="default"/>
+      </w:rPr>
+    </w:lvl>
+  </w:abstractNum>
+  <w:abstractNum w:abstractNumId="21" w15:restartNumberingAfterBreak="0">
     <w:nsid w:val="61D55F47"/>
     <w:multiLevelType w:val="multilevel"/>
     <w:tmpl w:val="989C46CA"/>
@@ -12612,7 +13693,7 @@
       </w:rPr>
     </w:lvl>
   </w:abstractNum>
-  <w:abstractNum w:abstractNumId="18" w15:restartNumberingAfterBreak="0">
+  <w:abstractNum w:abstractNumId="22" w15:restartNumberingAfterBreak="0">
     <w:nsid w:val="766B84BB"/>
     <w:multiLevelType w:val="multilevel"/>
     <w:tmpl w:val="872416B8"/>
@@ -12752,7 +13833,7 @@
       </w:rPr>
     </w:lvl>
   </w:abstractNum>
-  <w:abstractNum w:abstractNumId="19" w15:restartNumberingAfterBreak="0">
+  <w:abstractNum w:abstractNumId="23" w15:restartNumberingAfterBreak="0">
     <w:nsid w:val="7C121143"/>
     <w:multiLevelType w:val="hybridMultilevel"/>
     <w:tmpl w:val="B63A53CA"/>
@@ -12875,10 +13956,10 @@
     <w:abstractNumId w:val="1"/>
   </w:num>
   <w:num w:numId="4" w16cid:durableId="150296059">
-    <w:abstractNumId w:val="13"/>
+    <w:abstractNumId w:val="15"/>
   </w:num>
   <w:num w:numId="5" w16cid:durableId="1254586655">
-    <w:abstractNumId w:val="12"/>
+    <w:abstractNumId w:val="13"/>
   </w:num>
   <w:num w:numId="6" w16cid:durableId="904678948">
     <w:abstractNumId w:val="2"/>
@@ -12893,19 +13974,19 @@
     <w:abstractNumId w:val="10"/>
   </w:num>
   <w:num w:numId="10" w16cid:durableId="3438214">
-    <w:abstractNumId w:val="18"/>
+    <w:abstractNumId w:val="22"/>
   </w:num>
   <w:num w:numId="11" w16cid:durableId="1743748294">
-    <w:abstractNumId w:val="16"/>
+    <w:abstractNumId w:val="19"/>
   </w:num>
   <w:num w:numId="12" w16cid:durableId="1606694973">
     <w:abstractNumId w:val="11"/>
   </w:num>
   <w:num w:numId="13" w16cid:durableId="463741028">
-    <w:abstractNumId w:val="17"/>
+    <w:abstractNumId w:val="21"/>
   </w:num>
   <w:num w:numId="14" w16cid:durableId="1556358683">
-    <w:abstractNumId w:val="14"/>
+    <w:abstractNumId w:val="16"/>
   </w:num>
   <w:num w:numId="15" w16cid:durableId="1116827201">
     <w:abstractNumId w:val="0"/>
@@ -12914,7 +13995,7 @@
     <w:abstractNumId w:val="8"/>
   </w:num>
   <w:num w:numId="17" w16cid:durableId="669334663">
-    <w:abstractNumId w:val="15"/>
+    <w:abstractNumId w:val="18"/>
   </w:num>
   <w:num w:numId="18" w16cid:durableId="1859074533">
     <w:abstractNumId w:val="6"/>
@@ -12923,7 +14004,19 @@
     <w:abstractNumId w:val="5"/>
   </w:num>
   <w:num w:numId="20" w16cid:durableId="1150442170">
-    <w:abstractNumId w:val="19"/>
+    <w:abstractNumId w:val="23"/>
+  </w:num>
+  <w:num w:numId="21" w16cid:durableId="1107695775">
+    <w:abstractNumId w:val="14"/>
+  </w:num>
+  <w:num w:numId="22" w16cid:durableId="1430615586">
+    <w:abstractNumId w:val="17"/>
+  </w:num>
+  <w:num w:numId="23" w16cid:durableId="830289410">
+    <w:abstractNumId w:val="12"/>
+  </w:num>
+  <w:num w:numId="24" w16cid:durableId="868300158">
+    <w:abstractNumId w:val="20"/>
   </w:num>
 </w:numbering>
 </file>
@@ -14749,15 +15842,6 @@
 </file>
 
 <file path=customXml/item1.xml><?xml version="1.0" encoding="utf-8"?>
-<?mso-contentType ?>
-<FormTemplates xmlns="http://schemas.microsoft.com/sharepoint/v3/contenttype/forms">
-  <Display>DocumentLibraryForm</Display>
-  <Edit>DocumentLibraryForm</Edit>
-  <New>DocumentLibraryForm</New>
-</FormTemplates>
-</file>
-
-<file path=customXml/item2.xml><?xml version="1.0" encoding="utf-8"?>
 <ct:contentTypeSchema xmlns:ct="http://schemas.microsoft.com/office/2006/metadata/contentType" xmlns:ma="http://schemas.microsoft.com/office/2006/metadata/properties/metaAttributes" ct:_="" ma:_="" ma:contentTypeName="Documento" ma:contentTypeID="0x010100D0200E1FDE401D49A99B137CE017A12D" ma:contentTypeVersion="0" ma:contentTypeDescription="Crear nuevo documento." ma:contentTypeScope="" ma:versionID="aee5a24b1da9ab804ddafdb7a120e7f7">
   <xsd:schema xmlns:xsd="http://www.w3.org/2001/XMLSchema" xmlns:xs="http://www.w3.org/2001/XMLSchema" xmlns:p="http://schemas.microsoft.com/office/2006/metadata/properties" targetNamespace="http://schemas.microsoft.com/office/2006/metadata/properties" ma:root="true" ma:fieldsID="249753e9e89f16c5923e78ee5e63706d">
     <xsd:element name="properties">
@@ -14871,13 +15955,16 @@
 </ct:contentTypeSchema>
 </file>
 
-<file path=customXml/item3.xml><?xml version="1.0" encoding="utf-8"?>
-<p:properties xmlns:p="http://schemas.microsoft.com/office/2006/metadata/properties" xmlns:xsi="http://www.w3.org/2001/XMLSchema-instance" xmlns:pc="http://schemas.microsoft.com/office/infopath/2007/PartnerControls">
-  <documentManagement/>
-</p:properties>
+<file path=customXml/item2.xml><?xml version="1.0" encoding="utf-8"?>
+<?mso-contentType ?>
+<FormTemplates xmlns="http://schemas.microsoft.com/sharepoint/v3/contenttype/forms">
+  <Display>DocumentLibraryForm</Display>
+  <Edit>DocumentLibraryForm</Edit>
+  <New>DocumentLibraryForm</New>
+</FormTemplates>
 </file>
 
-<file path=customXml/item4.xml><?xml version="1.0" encoding="utf-8"?>
+<file path=customXml/item3.xml><?xml version="1.0" encoding="utf-8"?>
 <b:Sources xmlns:b="http://schemas.openxmlformats.org/officeDocument/2006/bibliography" xmlns="http://schemas.openxmlformats.org/officeDocument/2006/bibliography" SelectedStyle="\IEEE2006OfficeOnline.xsl" StyleName="IEEE" Version="2006">
   <b:Source>
     <b:Tag>Act</b:Tag>
@@ -15569,15 +16656,13 @@
 </b:Sources>
 </file>
 
-<file path=customXml/itemProps1.xml><?xml version="1.0" encoding="utf-8"?>
-<ds:datastoreItem xmlns:ds="http://schemas.openxmlformats.org/officeDocument/2006/customXml" ds:itemID="{A7EEA274-651D-4EE5-8F0E-1FC459367E18}">
-  <ds:schemaRefs>
-    <ds:schemaRef ds:uri="http://schemas.microsoft.com/sharepoint/v3/contenttype/forms"/>
-  </ds:schemaRefs>
-</ds:datastoreItem>
+<file path=customXml/item4.xml><?xml version="1.0" encoding="utf-8"?>
+<p:properties xmlns:p="http://schemas.microsoft.com/office/2006/metadata/properties" xmlns:xsi="http://www.w3.org/2001/XMLSchema-instance" xmlns:pc="http://schemas.microsoft.com/office/infopath/2007/PartnerControls">
+  <documentManagement/>
+</p:properties>
 </file>
 
-<file path=customXml/itemProps2.xml><?xml version="1.0" encoding="utf-8"?>
+<file path=customXml/itemProps1.xml><?xml version="1.0" encoding="utf-8"?>
 <ds:datastoreItem xmlns:ds="http://schemas.openxmlformats.org/officeDocument/2006/customXml" ds:itemID="{B2F2E103-8F5E-4C79-978B-808E3F14FABF}">
   <ds:schemaRefs>
     <ds:schemaRef ds:uri="http://schemas.microsoft.com/office/2006/metadata/contentType"/>
@@ -15593,19 +16678,27 @@
 </ds:datastoreItem>
 </file>
 
+<file path=customXml/itemProps2.xml><?xml version="1.0" encoding="utf-8"?>
+<ds:datastoreItem xmlns:ds="http://schemas.openxmlformats.org/officeDocument/2006/customXml" ds:itemID="{A7EEA274-651D-4EE5-8F0E-1FC459367E18}">
+  <ds:schemaRefs>
+    <ds:schemaRef ds:uri="http://schemas.microsoft.com/sharepoint/v3/contenttype/forms"/>
+  </ds:schemaRefs>
+</ds:datastoreItem>
+</file>
+
 <file path=customXml/itemProps3.xml><?xml version="1.0" encoding="utf-8"?>
+<ds:datastoreItem xmlns:ds="http://schemas.openxmlformats.org/officeDocument/2006/customXml" ds:itemID="{B10BC6E6-F98B-4275-B868-55EE8E448EED}">
+  <ds:schemaRefs>
+    <ds:schemaRef ds:uri="http://schemas.openxmlformats.org/officeDocument/2006/bibliography"/>
+  </ds:schemaRefs>
+</ds:datastoreItem>
+</file>
+
+<file path=customXml/itemProps4.xml><?xml version="1.0" encoding="utf-8"?>
 <ds:datastoreItem xmlns:ds="http://schemas.openxmlformats.org/officeDocument/2006/customXml" ds:itemID="{33C9A40B-E2B3-490A-B32B-951042C4C4A5}">
   <ds:schemaRefs>
     <ds:schemaRef ds:uri="http://schemas.microsoft.com/office/2006/metadata/properties"/>
     <ds:schemaRef ds:uri="http://schemas.microsoft.com/office/infopath/2007/PartnerControls"/>
   </ds:schemaRefs>
 </ds:datastoreItem>
-</file>
-
-<file path=customXml/itemProps4.xml><?xml version="1.0" encoding="utf-8"?>
-<ds:datastoreItem xmlns:ds="http://schemas.openxmlformats.org/officeDocument/2006/customXml" ds:itemID="{B10BC6E6-F98B-4275-B868-55EE8E448EED}">
-  <ds:schemaRefs>
-    <ds:schemaRef ds:uri="http://schemas.openxmlformats.org/officeDocument/2006/bibliography"/>
-  </ds:schemaRefs>
-</ds:datastoreItem>
 </file>
</xml_diff>

<commit_message>
Incluidos más términos en el glosario y descripción más detallada de la metodología
</commit_message>
<xml_diff>
--- a/TFM_RaulNunezGarcia.docx
+++ b/TFM_RaulNunezGarcia.docx
@@ -4867,14 +4867,12 @@
           <w:rFonts w:ascii="Trebuchet MS" w:hAnsi="Trebuchet MS"/>
         </w:rPr>
       </w:pPr>
-      <w:proofErr w:type="spellStart"/>
       <w:r>
         <w:rPr>
           <w:rFonts w:ascii="Trebuchet MS" w:hAnsi="Trebuchet MS"/>
         </w:rPr>
         <w:t>Infostealer</w:t>
       </w:r>
-      <w:proofErr w:type="spellEnd"/>
       <w:r>
         <w:rPr>
           <w:rFonts w:ascii="Trebuchet MS" w:hAnsi="Trebuchet MS"/>
@@ -5063,89 +5061,6 @@
           <w:rFonts w:ascii="Trebuchet MS" w:hAnsi="Trebuchet MS"/>
         </w:rPr>
       </w:pPr>
-      <w:r>
-        <w:rPr>
-          <w:rFonts w:ascii="Trebuchet MS" w:hAnsi="Trebuchet MS"/>
-        </w:rPr>
-        <w:lastRenderedPageBreak/>
-        <w:t>DEX</w:t>
-      </w:r>
-      <w:r>
-        <w:rPr>
-          <w:rFonts w:ascii="Trebuchet MS" w:hAnsi="Trebuchet MS"/>
-        </w:rPr>
-        <w:t xml:space="preserve">: iniciales de </w:t>
-      </w:r>
-      <w:proofErr w:type="spellStart"/>
-      <w:r>
-        <w:rPr>
-          <w:rFonts w:ascii="Trebuchet MS" w:hAnsi="Trebuchet MS"/>
-        </w:rPr>
-        <w:t>Dalvik</w:t>
-      </w:r>
-      <w:proofErr w:type="spellEnd"/>
-      <w:r>
-        <w:rPr>
-          <w:rFonts w:ascii="Trebuchet MS" w:hAnsi="Trebuchet MS"/>
-        </w:rPr>
-        <w:t xml:space="preserve"> </w:t>
-      </w:r>
-      <w:proofErr w:type="spellStart"/>
-      <w:r>
-        <w:rPr>
-          <w:rFonts w:ascii="Trebuchet MS" w:hAnsi="Trebuchet MS"/>
-        </w:rPr>
-        <w:t>Executable</w:t>
-      </w:r>
-      <w:proofErr w:type="spellEnd"/>
-      <w:r>
-        <w:rPr>
-          <w:rFonts w:ascii="Trebuchet MS" w:hAnsi="Trebuchet MS"/>
-        </w:rPr>
-        <w:t xml:space="preserve">, formato de </w:t>
-      </w:r>
-      <w:proofErr w:type="spellStart"/>
-      <w:r>
-        <w:rPr>
-          <w:rFonts w:ascii="Trebuchet MS" w:hAnsi="Trebuchet MS"/>
-        </w:rPr>
-        <w:t>bytecode</w:t>
-      </w:r>
-      <w:proofErr w:type="spellEnd"/>
-      <w:r>
-        <w:rPr>
-          <w:rFonts w:ascii="Trebuchet MS" w:hAnsi="Trebuchet MS"/>
-        </w:rPr>
-        <w:t xml:space="preserve"> que utiliza la máquina virtual de </w:t>
-      </w:r>
-      <w:proofErr w:type="spellStart"/>
-      <w:r>
-        <w:rPr>
-          <w:rFonts w:ascii="Trebuchet MS" w:hAnsi="Trebuchet MS"/>
-        </w:rPr>
-        <w:t>Dalvik</w:t>
-      </w:r>
-      <w:proofErr w:type="spellEnd"/>
-      <w:r>
-        <w:rPr>
-          <w:rFonts w:ascii="Trebuchet MS" w:hAnsi="Trebuchet MS"/>
-        </w:rPr>
-        <w:t xml:space="preserve"> de las aplicaciones Android. El compilador DEX es el encargado de traducir el código fuente Java o </w:t>
-      </w:r>
-      <w:proofErr w:type="spellStart"/>
-      <w:r>
-        <w:rPr>
-          <w:rFonts w:ascii="Trebuchet MS" w:hAnsi="Trebuchet MS"/>
-        </w:rPr>
-        <w:t>Kotlin</w:t>
-      </w:r>
-      <w:proofErr w:type="spellEnd"/>
-      <w:r>
-        <w:rPr>
-          <w:rFonts w:ascii="Trebuchet MS" w:hAnsi="Trebuchet MS"/>
-        </w:rPr>
-        <w:t xml:space="preserve"> en DEX.</w:t>
-      </w:r>
     </w:p>
     <w:p>
       <w:pPr>
@@ -5156,60 +5071,6 @@
           <w:rFonts w:ascii="Trebuchet MS" w:hAnsi="Trebuchet MS"/>
         </w:rPr>
       </w:pPr>
-      <w:r>
-        <w:rPr>
-          <w:rFonts w:ascii="Trebuchet MS" w:hAnsi="Trebuchet MS"/>
-        </w:rPr>
-        <w:t>APT</w:t>
-      </w:r>
-      <w:r>
-        <w:rPr>
-          <w:rFonts w:ascii="Trebuchet MS" w:hAnsi="Trebuchet MS"/>
-        </w:rPr>
-        <w:t xml:space="preserve">: acrónimo en inglés de </w:t>
-      </w:r>
-      <w:proofErr w:type="spellStart"/>
-      <w:r>
-        <w:rPr>
-          <w:rFonts w:ascii="Trebuchet MS" w:hAnsi="Trebuchet MS"/>
-        </w:rPr>
-        <w:t>Advanced</w:t>
-      </w:r>
-      <w:proofErr w:type="spellEnd"/>
-      <w:r>
-        <w:rPr>
-          <w:rFonts w:ascii="Trebuchet MS" w:hAnsi="Trebuchet MS"/>
-        </w:rPr>
-        <w:t xml:space="preserve"> </w:t>
-      </w:r>
-      <w:proofErr w:type="spellStart"/>
-      <w:r>
-        <w:rPr>
-          <w:rFonts w:ascii="Trebuchet MS" w:hAnsi="Trebuchet MS"/>
-        </w:rPr>
-        <w:t>Persistent</w:t>
-      </w:r>
-      <w:proofErr w:type="spellEnd"/>
-      <w:r>
-        <w:rPr>
-          <w:rFonts w:ascii="Trebuchet MS" w:hAnsi="Trebuchet MS"/>
-        </w:rPr>
-        <w:t xml:space="preserve"> </w:t>
-      </w:r>
-      <w:proofErr w:type="spellStart"/>
-      <w:r>
-        <w:rPr>
-          <w:rFonts w:ascii="Trebuchet MS" w:hAnsi="Trebuchet MS"/>
-        </w:rPr>
-        <w:t>Thread</w:t>
-      </w:r>
-      <w:proofErr w:type="spellEnd"/>
-      <w:r>
-        <w:rPr>
-          <w:rFonts w:ascii="Trebuchet MS" w:hAnsi="Trebuchet MS"/>
-        </w:rPr>
-        <w:t>. Hace referencia a grupos de atacantes informáticos de gran sofisticación y cantidad de recursos. Suelen ser grupos con financiación y apoyo de grandes organizaciones, a menudo algunas de ellas estados.</w:t>
-      </w:r>
     </w:p>
     <w:p>
       <w:pPr>
@@ -5217,33 +5078,267 @@
         <w:spacing w:after="120" w:line="360" w:lineRule="auto"/>
         <w:jc w:val="both"/>
         <w:rPr>
+          <w:rFonts w:ascii="Trebuchet MS" w:hAnsi="Trebuchet MS"/>
+        </w:rPr>
+      </w:pPr>
+      <w:r>
+        <w:rPr>
+          <w:rFonts w:ascii="Trebuchet MS" w:hAnsi="Trebuchet MS"/>
+        </w:rPr>
+        <w:lastRenderedPageBreak/>
+        <w:t>DEX</w:t>
+      </w:r>
+      <w:r>
+        <w:rPr>
+          <w:rFonts w:ascii="Trebuchet MS" w:hAnsi="Trebuchet MS"/>
+        </w:rPr>
+        <w:t xml:space="preserve">: iniciales de </w:t>
+      </w:r>
+      <w:proofErr w:type="spellStart"/>
+      <w:r>
+        <w:rPr>
+          <w:rFonts w:ascii="Trebuchet MS" w:hAnsi="Trebuchet MS"/>
+        </w:rPr>
+        <w:t>Dalvik</w:t>
+      </w:r>
+      <w:proofErr w:type="spellEnd"/>
+      <w:r>
+        <w:rPr>
+          <w:rFonts w:ascii="Trebuchet MS" w:hAnsi="Trebuchet MS"/>
+        </w:rPr>
+        <w:t xml:space="preserve"> </w:t>
+      </w:r>
+      <w:proofErr w:type="spellStart"/>
+      <w:r>
+        <w:rPr>
+          <w:rFonts w:ascii="Trebuchet MS" w:hAnsi="Trebuchet MS"/>
+        </w:rPr>
+        <w:t>Executable</w:t>
+      </w:r>
+      <w:proofErr w:type="spellEnd"/>
+      <w:r>
+        <w:rPr>
+          <w:rFonts w:ascii="Trebuchet MS" w:hAnsi="Trebuchet MS"/>
+        </w:rPr>
+        <w:t xml:space="preserve">, formato de </w:t>
+      </w:r>
+      <w:proofErr w:type="spellStart"/>
+      <w:r>
+        <w:rPr>
+          <w:rFonts w:ascii="Trebuchet MS" w:hAnsi="Trebuchet MS"/>
+        </w:rPr>
+        <w:t>bytecode</w:t>
+      </w:r>
+      <w:proofErr w:type="spellEnd"/>
+      <w:r>
+        <w:rPr>
+          <w:rFonts w:ascii="Trebuchet MS" w:hAnsi="Trebuchet MS"/>
+        </w:rPr>
+        <w:t xml:space="preserve"> que utiliza la máquina virtual de </w:t>
+      </w:r>
+      <w:proofErr w:type="spellStart"/>
+      <w:r>
+        <w:rPr>
+          <w:rFonts w:ascii="Trebuchet MS" w:hAnsi="Trebuchet MS"/>
+        </w:rPr>
+        <w:t>Dalvik</w:t>
+      </w:r>
+      <w:proofErr w:type="spellEnd"/>
+      <w:r>
+        <w:rPr>
+          <w:rFonts w:ascii="Trebuchet MS" w:hAnsi="Trebuchet MS"/>
+        </w:rPr>
+        <w:t xml:space="preserve"> de las aplicaciones Android. El compilador DEX es el encargado de traducir el código fuente Java o </w:t>
+      </w:r>
+      <w:proofErr w:type="spellStart"/>
+      <w:r>
+        <w:rPr>
+          <w:rFonts w:ascii="Trebuchet MS" w:hAnsi="Trebuchet MS"/>
+        </w:rPr>
+        <w:t>Kotlin</w:t>
+      </w:r>
+      <w:proofErr w:type="spellEnd"/>
+      <w:r>
+        <w:rPr>
+          <w:rFonts w:ascii="Trebuchet MS" w:hAnsi="Trebuchet MS"/>
+        </w:rPr>
+        <w:t xml:space="preserve"> en DEX.</w:t>
+      </w:r>
+    </w:p>
+    <w:p>
+      <w:pPr>
+        <w:pStyle w:val="Standard"/>
+        <w:spacing w:after="120" w:line="360" w:lineRule="auto"/>
+        <w:jc w:val="both"/>
+        <w:rPr>
+          <w:rFonts w:ascii="Trebuchet MS" w:hAnsi="Trebuchet MS"/>
+        </w:rPr>
+      </w:pPr>
+      <w:r>
+        <w:rPr>
+          <w:rFonts w:ascii="Trebuchet MS" w:hAnsi="Trebuchet MS"/>
+        </w:rPr>
+        <w:t>APT</w:t>
+      </w:r>
+      <w:r>
+        <w:rPr>
+          <w:rFonts w:ascii="Trebuchet MS" w:hAnsi="Trebuchet MS"/>
+        </w:rPr>
+        <w:t xml:space="preserve">: acrónimo en inglés de </w:t>
+      </w:r>
+      <w:proofErr w:type="spellStart"/>
+      <w:r>
+        <w:rPr>
+          <w:rFonts w:ascii="Trebuchet MS" w:hAnsi="Trebuchet MS"/>
+        </w:rPr>
+        <w:t>Advanced</w:t>
+      </w:r>
+      <w:proofErr w:type="spellEnd"/>
+      <w:r>
+        <w:rPr>
+          <w:rFonts w:ascii="Trebuchet MS" w:hAnsi="Trebuchet MS"/>
+        </w:rPr>
+        <w:t xml:space="preserve"> </w:t>
+      </w:r>
+      <w:proofErr w:type="spellStart"/>
+      <w:r>
+        <w:rPr>
+          <w:rFonts w:ascii="Trebuchet MS" w:hAnsi="Trebuchet MS"/>
+        </w:rPr>
+        <w:t>Persistent</w:t>
+      </w:r>
+      <w:proofErr w:type="spellEnd"/>
+      <w:r>
+        <w:rPr>
+          <w:rFonts w:ascii="Trebuchet MS" w:hAnsi="Trebuchet MS"/>
+        </w:rPr>
+        <w:t xml:space="preserve"> </w:t>
+      </w:r>
+      <w:proofErr w:type="spellStart"/>
+      <w:r>
+        <w:rPr>
+          <w:rFonts w:ascii="Trebuchet MS" w:hAnsi="Trebuchet MS"/>
+        </w:rPr>
+        <w:t>Thread</w:t>
+      </w:r>
+      <w:proofErr w:type="spellEnd"/>
+      <w:r>
+        <w:rPr>
+          <w:rFonts w:ascii="Trebuchet MS" w:hAnsi="Trebuchet MS"/>
+        </w:rPr>
+        <w:t>. Hace referencia a grupos de atacantes informáticos de gran sofisticación y cantidad de recursos. Suelen ser grupos con financiación y apoyo de grandes organizaciones, a menudo algunas de ellas estados.</w:t>
+      </w:r>
+    </w:p>
+    <w:p>
+      <w:pPr>
+        <w:pStyle w:val="Standard"/>
+        <w:spacing w:after="120" w:line="360" w:lineRule="auto"/>
+        <w:jc w:val="both"/>
+      </w:pPr>
+      <w:proofErr w:type="spellStart"/>
+      <w:r>
+        <w:rPr>
+          <w:rFonts w:ascii="Trebuchet MS" w:hAnsi="Trebuchet MS"/>
+        </w:rPr>
+        <w:t>IoC</w:t>
+      </w:r>
+      <w:proofErr w:type="spellEnd"/>
+      <w:r>
+        <w:rPr>
+          <w:rFonts w:ascii="Trebuchet MS" w:hAnsi="Trebuchet MS"/>
+        </w:rPr>
+        <w:t xml:space="preserve">: indicadores de compromiso en español, son conjunto de datos y evidencias generados por una actividad realizada que indican las características de una amenaza. </w:t>
+      </w:r>
+      <w:r>
+        <w:t xml:space="preserve">Pueden englobar ficheros creados, procesos ejecutados, dominios o </w:t>
+      </w:r>
+      <w:proofErr w:type="spellStart"/>
+      <w:r>
+        <w:t>IPs</w:t>
+      </w:r>
+      <w:proofErr w:type="spellEnd"/>
+      <w:r>
+        <w:t xml:space="preserve"> contactadas entre otros.</w:t>
+      </w:r>
+    </w:p>
+    <w:p>
+      <w:pPr>
+        <w:pStyle w:val="Standard"/>
+        <w:spacing w:after="120" w:line="360" w:lineRule="auto"/>
+        <w:jc w:val="both"/>
+      </w:pPr>
+      <w:r>
+        <w:t xml:space="preserve">MD5: </w:t>
+      </w:r>
+      <w:r>
+        <w:t xml:space="preserve">algoritmo de reducción que genera un valor de 128 bits </w:t>
+      </w:r>
+      <w:r>
+        <w:t xml:space="preserve">a partir de una entrada de valor arbitrario. Se utiliza a entre otros a modo de </w:t>
+      </w:r>
+      <w:proofErr w:type="spellStart"/>
+      <w:r>
+        <w:t>checksum</w:t>
+      </w:r>
+      <w:proofErr w:type="spellEnd"/>
+      <w:r>
+        <w:t xml:space="preserve"> para verificar la integridad de los datos.</w:t>
+      </w:r>
+    </w:p>
+    <w:p>
+      <w:pPr>
+        <w:pStyle w:val="Standard"/>
+        <w:spacing w:after="120" w:line="360" w:lineRule="auto"/>
+        <w:jc w:val="both"/>
+      </w:pPr>
+      <w:proofErr w:type="spellStart"/>
+      <w:r>
+        <w:t>DDoS</w:t>
+      </w:r>
+      <w:proofErr w:type="spellEnd"/>
+      <w:r>
+        <w:t xml:space="preserve">: </w:t>
+      </w:r>
+      <w:r>
+        <w:t xml:space="preserve">ataque distribuido de denegación de servicio, consistente en la sobrecarga de una infraestructura informática como puede ser un sitio web o un servidor y provocando problemas de disponibilidad en este. En gran parte de los casos, estos ataques utilizan redes de dispositivos infectados y controlados remotamente, conocidos como </w:t>
+      </w:r>
+      <w:proofErr w:type="spellStart"/>
+      <w:r>
+        <w:t>botnets</w:t>
+      </w:r>
+      <w:proofErr w:type="spellEnd"/>
+      <w:r>
+        <w:t>, para llevar a cabo las ofensivas.</w:t>
+      </w:r>
+    </w:p>
+    <w:p>
+      <w:pPr>
+        <w:pStyle w:val="Standard"/>
+        <w:spacing w:after="120" w:line="360" w:lineRule="auto"/>
+        <w:jc w:val="both"/>
+        <w:rPr>
           <w:rFonts w:hint="eastAsia"/>
         </w:rPr>
       </w:pPr>
       <w:proofErr w:type="spellStart"/>
       <w:r>
-        <w:rPr>
-          <w:rFonts w:ascii="Trebuchet MS" w:hAnsi="Trebuchet MS"/>
-        </w:rPr>
-        <w:t>IoC</w:t>
+        <w:t>Cryptojacking</w:t>
       </w:r>
       <w:proofErr w:type="spellEnd"/>
       <w:r>
-        <w:rPr>
-          <w:rFonts w:ascii="Trebuchet MS" w:hAnsi="Trebuchet MS"/>
-        </w:rPr>
-        <w:t xml:space="preserve">: indicadores de compromiso en español, son conjunto de datos y evidencias generados por una actividad realizada que indican las características de una amenaza. </w:t>
-      </w:r>
-      <w:r>
-        <w:t xml:space="preserve">Pueden englobar ficheros creados, procesos ejecutados, dominios o </w:t>
-      </w:r>
-      <w:proofErr w:type="spellStart"/>
-      <w:r>
-        <w:t>IPs</w:t>
-      </w:r>
-      <w:proofErr w:type="spellEnd"/>
-      <w:r>
-        <w:t xml:space="preserve"> contactadas entre otros.</w:t>
+        <w:t xml:space="preserve">: tipo de delito informático en el que los dispositivos infectados son utilizados por los atacantes para el minado de criptomonedas </w:t>
+      </w:r>
+      <w:r>
+        <w:t>sin el conocimiento de la víctima que posee el dispositivo</w:t>
+      </w:r>
+      <w:r>
+        <w:t xml:space="preserve"> y con el fin de </w:t>
+      </w:r>
+      <w:r>
+        <w:t xml:space="preserve">obtener </w:t>
+      </w:r>
+      <w:r>
+        <w:t>un beneficio económico.</w:t>
       </w:r>
     </w:p>
     <w:p>
@@ -5458,7 +5553,19 @@
         <w:rPr>
           <w:lang w:val="es-ES"/>
         </w:rPr>
-        <w:t>O1 – Enmarcar este malware y la familia de la que procede dentro del ecosistema actual de troyanos de plataformas Android.</w:t>
+        <w:t xml:space="preserve">O1 – </w:t>
+      </w:r>
+      <w:r>
+        <w:rPr>
+          <w:lang w:val="es-ES"/>
+        </w:rPr>
+        <w:t xml:space="preserve">   </w:t>
+      </w:r>
+      <w:r>
+        <w:rPr>
+          <w:lang w:val="es-ES"/>
+        </w:rPr>
+        <w:t>Enmarcar este malware y la familia de la que procede dentro del ecosistema actual de troyanos de plataformas Android.</w:t>
       </w:r>
     </w:p>
     <w:p>
@@ -5474,7 +5581,19 @@
         <w:rPr>
           <w:lang w:val="es-ES"/>
         </w:rPr>
-        <w:t>O2 - Realizar un análisis de los vectores de ataque y mecanismos de distribución del malware</w:t>
+        <w:t>O2 -</w:t>
+      </w:r>
+      <w:r>
+        <w:rPr>
+          <w:lang w:val="es-ES"/>
+        </w:rPr>
+        <w:t xml:space="preserve">   </w:t>
+      </w:r>
+      <w:r>
+        <w:rPr>
+          <w:lang w:val="es-ES"/>
+        </w:rPr>
+        <w:t>Realizar un análisis de los vectores de ataque y mecanismos de distribución del malware</w:t>
       </w:r>
       <w:r>
         <w:rPr>
@@ -5502,7 +5621,7 @@
         <w:rPr>
           <w:lang w:val="es-ES"/>
         </w:rPr>
-        <w:t>2</w:t>
+        <w:t>3</w:t>
       </w:r>
       <w:r>
         <w:rPr>
@@ -5515,7 +5634,25 @@
         <w:rPr>
           <w:lang w:val="es-ES"/>
         </w:rPr>
-        <w:t>-  Llevar</w:t>
+        <w:t>-</w:t>
+      </w:r>
+      <w:r>
+        <w:rPr>
+          <w:lang w:val="es-ES"/>
+        </w:rPr>
+        <w:t xml:space="preserve"> </w:t>
+      </w:r>
+      <w:r>
+        <w:rPr>
+          <w:lang w:val="es-ES"/>
+        </w:rPr>
+        <w:t xml:space="preserve"> </w:t>
+      </w:r>
+      <w:r>
+        <w:rPr>
+          <w:lang w:val="es-ES"/>
+        </w:rPr>
+        <w:t>Llevar</w:t>
       </w:r>
       <w:proofErr w:type="gramEnd"/>
       <w:r>
@@ -5544,7 +5681,19 @@
         <w:rPr>
           <w:lang w:val="es-ES"/>
         </w:rPr>
-        <w:t xml:space="preserve">3 – Realizar un análisis dinámico del malware en un entorno controlado, que permita observar cómo se comporta una vez instalado y ejecutado en un dispositivo infectado. </w:t>
+        <w:t xml:space="preserve">3 – </w:t>
+      </w:r>
+      <w:r>
+        <w:rPr>
+          <w:lang w:val="es-ES"/>
+        </w:rPr>
+        <w:t xml:space="preserve">   </w:t>
+      </w:r>
+      <w:r>
+        <w:rPr>
+          <w:lang w:val="es-ES"/>
+        </w:rPr>
+        <w:t xml:space="preserve">Realizar un análisis dinámico del malware en un entorno controlado, que permita observar cómo se comporta una vez instalado y ejecutado en un dispositivo infectado. </w:t>
       </w:r>
     </w:p>
     <w:p>
@@ -5560,7 +5709,19 @@
         <w:rPr>
           <w:lang w:val="es-ES"/>
         </w:rPr>
-        <w:t>O4 – Obtener una serie de indicadores de compromiso y procedimientos que permitan identificar el malware en el caso de encontrarse este presente en un dispositivo.</w:t>
+        <w:t xml:space="preserve">O4 – </w:t>
+      </w:r>
+      <w:r>
+        <w:rPr>
+          <w:lang w:val="es-ES"/>
+        </w:rPr>
+        <w:t xml:space="preserve">   </w:t>
+      </w:r>
+      <w:r>
+        <w:rPr>
+          <w:lang w:val="es-ES"/>
+        </w:rPr>
+        <w:t>Obtener una serie de indicadores de compromiso y procedimientos que permitan identificar el malware en el caso de encontrarse este presente en un dispositivo.</w:t>
       </w:r>
     </w:p>
     <w:p>
@@ -5619,7 +5780,19 @@
           <w:lang w:val="es-ES"/>
         </w:rPr>
         <w:lastRenderedPageBreak/>
-        <w:t xml:space="preserve">El trabajo y la gestión del proyecto se llevarán a cabo siguiendo la metodología </w:t>
+        <w:t xml:space="preserve">El trabajo y la gestión del proyecto se llevarán a cabo siguiendo </w:t>
+      </w:r>
+      <w:r>
+        <w:rPr>
+          <w:lang w:val="es-ES"/>
+        </w:rPr>
+        <w:t xml:space="preserve">de manera aproximada </w:t>
+      </w:r>
+      <w:r>
+        <w:rPr>
+          <w:lang w:val="es-ES"/>
+        </w:rPr>
+        <w:t xml:space="preserve">la metodología </w:t>
       </w:r>
       <w:r>
         <w:rPr>
@@ -5710,6 +5883,60 @@
           <w:lang w:val="es-ES"/>
         </w:rPr>
         <w:t xml:space="preserve"> </w:t>
+      </w:r>
+      <w:r>
+        <w:rPr>
+          <w:lang w:val="es-ES"/>
+        </w:rPr>
+        <w:t xml:space="preserve">No obstante, es importante que no se ha seguido completamente </w:t>
+      </w:r>
+      <w:r>
+        <w:rPr>
+          <w:lang w:val="es-ES"/>
+        </w:rPr>
+        <w:t xml:space="preserve">la modalidad </w:t>
+      </w:r>
+      <w:r>
+        <w:rPr>
+          <w:lang w:val="es-ES"/>
+        </w:rPr>
+        <w:t xml:space="preserve">con sprints </w:t>
+      </w:r>
+      <w:r>
+        <w:rPr>
+          <w:lang w:val="es-ES"/>
+        </w:rPr>
+        <w:t xml:space="preserve">claramente definidos y entregables al final de cada uno como está definido en algunas variantes de agile como puede ser Scrum. Las razones de esto son </w:t>
+      </w:r>
+      <w:r>
+        <w:rPr>
+          <w:lang w:val="es-ES"/>
+        </w:rPr>
+        <w:t xml:space="preserve">por un lado la dificultad de concretar plazos para ciertas tareas al tratarse de un proyecto que cuenta con un componente importante de investigación, y por lo tanto de varias incógnitas que impiden estimar </w:t>
+      </w:r>
+      <w:r>
+        <w:rPr>
+          <w:lang w:val="es-ES"/>
+        </w:rPr>
+        <w:t xml:space="preserve">tiempos con una </w:t>
+      </w:r>
+      <w:r>
+        <w:rPr>
+          <w:lang w:val="es-ES"/>
+        </w:rPr>
+        <w:t xml:space="preserve">precisión alta, y por otro lado a la complejidad de compatibilizar el trabajo en el proyecto de </w:t>
+      </w:r>
+      <w:r>
+        <w:rPr>
+          <w:lang w:val="es-ES"/>
+        </w:rPr>
+        <w:t xml:space="preserve">manera totalmente definida con el horario laboral del alumno. Sin embargo, se ha tratado en la medida de lo posible de seguir el modelo y su filosofía de cambios </w:t>
+      </w:r>
+      <w:r>
+        <w:rPr>
+          <w:lang w:val="es-ES"/>
+        </w:rPr>
+        <w:t>e iteración frecuente.</w:t>
       </w:r>
     </w:p>
     <w:p>
@@ -5725,7 +5952,19 @@
         <w:rPr>
           <w:lang w:val="es-ES"/>
         </w:rPr>
-        <w:t>Las etapas del proyecto serán por lo tanto las siguientes:</w:t>
+        <w:t>Tras la planificación inicial, l</w:t>
+      </w:r>
+      <w:r>
+        <w:rPr>
+          <w:lang w:val="es-ES"/>
+        </w:rPr>
+        <w:t xml:space="preserve">as etapas del proyecto </w:t>
+      </w:r>
+      <w:r>
+        <w:rPr>
+          <w:lang w:val="es-ES"/>
+        </w:rPr>
+        <w:t>quedan definidas de la siguiente manera:</w:t>
       </w:r>
     </w:p>
     <w:p>
@@ -5746,6 +5985,12 @@
         </w:rPr>
         <w:t>Diseño de los análisis</w:t>
       </w:r>
+      <w:r>
+        <w:rPr>
+          <w:lang w:val="es-ES"/>
+        </w:rPr>
+        <w:t>.</w:t>
+      </w:r>
     </w:p>
     <w:p>
       <w:pPr>
@@ -5765,6 +6010,12 @@
         </w:rPr>
         <w:t>Realización de los análisis y pruebas</w:t>
       </w:r>
+      <w:r>
+        <w:rPr>
+          <w:lang w:val="es-ES"/>
+        </w:rPr>
+        <w:t>.</w:t>
+      </w:r>
     </w:p>
     <w:p>
       <w:pPr>
@@ -5784,6 +6035,12 @@
         </w:rPr>
         <w:t>Documentación de los resultados obtenidos</w:t>
       </w:r>
+      <w:r>
+        <w:rPr>
+          <w:lang w:val="es-ES"/>
+        </w:rPr>
+        <w:t>.</w:t>
+      </w:r>
     </w:p>
     <w:p>
       <w:pPr>
@@ -5835,7 +6092,31 @@
         <w:rPr>
           <w:lang w:val="es-ES"/>
         </w:rPr>
-        <w:t>Esta memoria tiene una estructura dividida en capítulos y anexos. A continuación, se muestra un listado de cada uno de ellos, así como una descripción detallada de los contenidos que componen cada ítem:</w:t>
+        <w:t>Esta memoria tiene una estructura dividida en capítulos</w:t>
+      </w:r>
+      <w:r>
+        <w:rPr>
+          <w:lang w:val="es-ES"/>
+        </w:rPr>
+        <w:t>, y cuenta en su parte final con</w:t>
+      </w:r>
+      <w:r>
+        <w:rPr>
+          <w:lang w:val="es-ES"/>
+        </w:rPr>
+        <w:t xml:space="preserve"> anexos</w:t>
+      </w:r>
+      <w:r>
+        <w:rPr>
+          <w:lang w:val="es-ES"/>
+        </w:rPr>
+        <w:t xml:space="preserve"> relativos a temas generales del proyecto</w:t>
+      </w:r>
+      <w:r>
+        <w:rPr>
+          <w:lang w:val="es-ES"/>
+        </w:rPr>
+        <w:t>. A continuación, se muestra un listado de cada uno de ellos, así como una descripción detallada de los contenidos que componen cada ítem:</w:t>
       </w:r>
     </w:p>
     <w:p>
@@ -5854,6 +6135,7 @@
         <w:rPr>
           <w:lang w:val="es-ES"/>
         </w:rPr>
+        <w:lastRenderedPageBreak/>
         <w:t>Introducción. Planteamiento del problema a resolver, resumen de objetivos, metodología de trabajo</w:t>
       </w:r>
       <w:r>
@@ -6062,7 +6344,6 @@
         <w:rPr>
           <w:lang w:val="es-ES"/>
         </w:rPr>
-        <w:lastRenderedPageBreak/>
         <w:t xml:space="preserve">Capítulo 4. </w:t>
       </w:r>
       <w:r>
@@ -6078,19 +6359,11 @@
         </w:rPr>
         <w:t xml:space="preserve"> r</w:t>
       </w:r>
-      <w:proofErr w:type="spellStart"/>
       <w:r>
         <w:rPr>
           <w:color w:val="202020"/>
         </w:rPr>
-        <w:t>esultados</w:t>
-      </w:r>
-      <w:proofErr w:type="spellEnd"/>
-      <w:r>
-        <w:rPr>
-          <w:color w:val="202020"/>
-        </w:rPr>
-        <w:t xml:space="preserve"> </w:t>
+        <w:t xml:space="preserve">esultados </w:t>
       </w:r>
       <w:r>
         <w:rPr>
@@ -7770,13 +8043,7 @@
         <w:rPr>
           <w:lang w:val="es-ES"/>
         </w:rPr>
-        <w:t>Tarea 1: realizar un</w:t>
-      </w:r>
-      <w:r>
-        <w:rPr>
-          <w:lang w:val="es-ES"/>
-        </w:rPr>
-        <w:t xml:space="preserve"> estudio de la literatura existente de malwares troyanos en Android para tener una perspectiva general del estado actual de amenazas en la plataforma. </w:t>
+        <w:t xml:space="preserve">Tarea 1: realizar un estudio de la literatura existente de malwares troyanos en Android para tener una perspectiva general del estado actual de amenazas en la plataforma. </w:t>
       </w:r>
     </w:p>
     <w:p>
@@ -7867,21 +8134,7 @@
         <w:rPr>
           <w:lang w:val="es-ES"/>
         </w:rPr>
-        <w:t xml:space="preserve">: realizar un análisis dinámico de las muestras, recabando los </w:t>
-      </w:r>
-      <w:proofErr w:type="spellStart"/>
-      <w:r>
-        <w:rPr>
-          <w:lang w:val="es-ES"/>
-        </w:rPr>
-        <w:t>IoCs</w:t>
-      </w:r>
-      <w:proofErr w:type="spellEnd"/>
-      <w:r>
-        <w:rPr>
-          <w:lang w:val="es-ES"/>
-        </w:rPr>
-        <w:t xml:space="preserve"> </w:t>
+        <w:t xml:space="preserve">: realizar un análisis dinámico de las muestras, recabando los IoCs </w:t>
       </w:r>
       <w:r>
         <w:rPr>
@@ -9386,22 +9639,10 @@
           <w:szCs w:val="28"/>
           <w:lang w:val="es-ES"/>
         </w:rPr>
-        <w:t xml:space="preserve">5.4   </w:t>
-      </w:r>
-      <w:proofErr w:type="gramStart"/>
-      <w:r>
-        <w:rPr>
-          <w:rFonts w:ascii="Trebuchet MS" w:eastAsia="MS Mincho" w:hAnsi="Trebuchet MS" w:cs="Trebuchet MS"/>
-          <w:color w:val="auto"/>
-          <w:sz w:val="28"/>
-          <w:szCs w:val="28"/>
-          <w:lang w:val="es-ES"/>
-        </w:rPr>
-        <w:t>OPINIONES PERSONALES</w:t>
+        <w:t>5.4   OPINIONES PERSONALES</w:t>
       </w:r>
       <w:bookmarkEnd w:id="92"/>
       <w:bookmarkEnd w:id="93"/>
-      <w:proofErr w:type="gramEnd"/>
     </w:p>
     <w:p>
       <w:pPr>
@@ -10414,7 +10655,7 @@
       <w:rPr>
         <w:noProof/>
       </w:rPr>
-      <w:pict w14:anchorId="4F8506BE">
+      <w:pict w14:anchorId="1D85ED46">
         <v:shapetype id="_x0000_t75" coordsize="21600,21600" o:spt="75" o:preferrelative="t" path="m@4@5l@4@11@9@11@9@5xe" filled="f" stroked="f">
           <v:stroke joinstyle="miter"/>
           <v:formulas>
@@ -10444,9 +10685,9 @@
       <w:rPr>
         <w:noProof/>
       </w:rPr>
-      <w:pict w14:anchorId="76826712">
-        <v:shape id="Picture 5" o:spid="_x0000_s1026" type="#_x0000_t75" alt="A logo of a university&#13;&#13;&#13;&#13;&#13;&#13;&#10;&#13;&#13;&#13;&#13;&#13;&#13;&#10;Description automatically generated" style="position:absolute;left:0;text-align:left;margin-left:-58.65pt;margin-top:-105pt;width:53.2pt;height:92.65pt;z-index:1;visibility:visible;mso-wrap-style:square;mso-wrap-edited:f;mso-width-percent:0;mso-height-percent:0;mso-wrap-distance-left:9pt;mso-wrap-distance-top:0;mso-wrap-distance-right:9pt;mso-wrap-distance-bottom:0;mso-position-horizontal:absolute;mso-position-horizontal-relative:margin;mso-position-vertical:absolute;mso-position-vertical-relative:margin;mso-width-percent:0;mso-height-percent:0;mso-width-relative:margin;mso-height-relative:margin">
-          <v:imagedata r:id="rId2" o:title="A logo of a university&#13;&#13;&#13;&#13;&#13;&#13;&#10;&#13;&#13;&#13;&#13;&#13;&#13;&#10;Description automatically generated"/>
+      <w:pict w14:anchorId="6B87A110">
+        <v:shape id="Picture 5" o:spid="_x0000_s1026" type="#_x0000_t75" alt="A logo of a university&#13;&#13;&#13;&#13;&#13;&#13;&#13;&#10;&#13;&#13;&#13;&#13;&#13;&#13;&#13;&#10;Description automatically generated" style="position:absolute;left:0;text-align:left;margin-left:-58.65pt;margin-top:-105pt;width:53.2pt;height:92.65pt;z-index:1;visibility:visible;mso-wrap-style:square;mso-wrap-edited:f;mso-width-percent:0;mso-height-percent:0;mso-wrap-distance-left:9pt;mso-wrap-distance-top:0;mso-wrap-distance-right:9pt;mso-wrap-distance-bottom:0;mso-position-horizontal:absolute;mso-position-horizontal-relative:margin;mso-position-vertical:absolute;mso-position-vertical-relative:margin;mso-width-percent:0;mso-height-percent:0;mso-width-relative:margin;mso-height-relative:margin">
+          <v:imagedata r:id="rId2" o:title="A logo of a university&#13;&#13;&#13;&#13;&#13;&#13;&#13;&#10;&#13;&#13;&#13;&#13;&#13;&#13;&#13;&#10;Description automatically generated"/>
           <w10:wrap type="square" anchorx="margin" anchory="margin"/>
         </v:shape>
       </w:pict>
@@ -10497,8 +10738,8 @@
       <w:rPr>
         <w:noProof/>
       </w:rPr>
-      <w:pict w14:anchorId="5A7F1290">
-        <v:rect id="Rectangle 1" o:spid="_x0000_s1025" style="position:absolute;margin-left:-8.95pt;margin-top:66.45pt;width:431.95pt;height:177.35pt;z-index:-2;visibility:visible;mso-wrap-style:square;mso-width-percent:0;mso-height-percent:0;mso-wrap-distance-left:9.05pt;mso-wrap-distance-top:0;mso-wrap-distance-right:9.05pt;mso-wrap-distance-bottom:0;mso-position-horizontal:absolute;mso-position-horizontal-relative:text;mso-position-vertical:absolute;mso-position-vertical-relative:text;mso-width-percent:0;mso-height-percent:0;mso-width-relative:page;mso-height-relative:page;v-text-anchor:top" o:gfxdata="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" o:allowincell="f" filled="f" stroked="f" strokeweight="0">
+      <w:pict w14:anchorId="351638C6">
+        <v:rect id="Rectangle 3" o:spid="_x0000_s1025" style="position:absolute;margin-left:-8.95pt;margin-top:66.45pt;width:431.95pt;height:177.35pt;z-index:-2;visibility:visible;mso-wrap-style:square;mso-width-percent:0;mso-height-percent:0;mso-wrap-distance-left:9.05pt;mso-wrap-distance-top:0;mso-wrap-distance-right:9.05pt;mso-wrap-distance-bottom:0;mso-position-horizontal:absolute;mso-position-horizontal-relative:text;mso-position-vertical:absolute;mso-position-vertical-relative:text;mso-width-percent:0;mso-height-percent:0;mso-width-relative:page;mso-height-relative:page;v-text-anchor:top" o:gfxdata="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" o:allowincell="f" filled="f" stroked="f" strokeweight="0">
           <v:textbox inset="2.56mm,1.29mm,2.56mm,1.29mm">
             <w:txbxContent>
               <w:p>
@@ -15842,6 +16083,15 @@
 </file>
 
 <file path=customXml/item1.xml><?xml version="1.0" encoding="utf-8"?>
+<?mso-contentType ?>
+<FormTemplates xmlns="http://schemas.microsoft.com/sharepoint/v3/contenttype/forms">
+  <Display>DocumentLibraryForm</Display>
+  <Edit>DocumentLibraryForm</Edit>
+  <New>DocumentLibraryForm</New>
+</FormTemplates>
+</file>
+
+<file path=customXml/item2.xml><?xml version="1.0" encoding="utf-8"?>
 <ct:contentTypeSchema xmlns:ct="http://schemas.microsoft.com/office/2006/metadata/contentType" xmlns:ma="http://schemas.microsoft.com/office/2006/metadata/properties/metaAttributes" ct:_="" ma:_="" ma:contentTypeName="Documento" ma:contentTypeID="0x010100D0200E1FDE401D49A99B137CE017A12D" ma:contentTypeVersion="0" ma:contentTypeDescription="Crear nuevo documento." ma:contentTypeScope="" ma:versionID="aee5a24b1da9ab804ddafdb7a120e7f7">
   <xsd:schema xmlns:xsd="http://www.w3.org/2001/XMLSchema" xmlns:xs="http://www.w3.org/2001/XMLSchema" xmlns:p="http://schemas.microsoft.com/office/2006/metadata/properties" targetNamespace="http://schemas.microsoft.com/office/2006/metadata/properties" ma:root="true" ma:fieldsID="249753e9e89f16c5923e78ee5e63706d">
     <xsd:element name="properties">
@@ -15955,16 +16205,13 @@
 </ct:contentTypeSchema>
 </file>
 
-<file path=customXml/item2.xml><?xml version="1.0" encoding="utf-8"?>
-<?mso-contentType ?>
-<FormTemplates xmlns="http://schemas.microsoft.com/sharepoint/v3/contenttype/forms">
-  <Display>DocumentLibraryForm</Display>
-  <Edit>DocumentLibraryForm</Edit>
-  <New>DocumentLibraryForm</New>
-</FormTemplates>
+<file path=customXml/item3.xml><?xml version="1.0" encoding="utf-8"?>
+<p:properties xmlns:p="http://schemas.microsoft.com/office/2006/metadata/properties" xmlns:xsi="http://www.w3.org/2001/XMLSchema-instance" xmlns:pc="http://schemas.microsoft.com/office/infopath/2007/PartnerControls">
+  <documentManagement/>
+</p:properties>
 </file>
 
-<file path=customXml/item3.xml><?xml version="1.0" encoding="utf-8"?>
+<file path=customXml/item4.xml><?xml version="1.0" encoding="utf-8"?>
 <b:Sources xmlns:b="http://schemas.openxmlformats.org/officeDocument/2006/bibliography" xmlns="http://schemas.openxmlformats.org/officeDocument/2006/bibliography" SelectedStyle="\IEEE2006OfficeOnline.xsl" StyleName="IEEE" Version="2006">
   <b:Source>
     <b:Tag>Act</b:Tag>
@@ -16656,13 +16903,15 @@
 </b:Sources>
 </file>
 
-<file path=customXml/item4.xml><?xml version="1.0" encoding="utf-8"?>
-<p:properties xmlns:p="http://schemas.microsoft.com/office/2006/metadata/properties" xmlns:xsi="http://www.w3.org/2001/XMLSchema-instance" xmlns:pc="http://schemas.microsoft.com/office/infopath/2007/PartnerControls">
-  <documentManagement/>
-</p:properties>
+<file path=customXml/itemProps1.xml><?xml version="1.0" encoding="utf-8"?>
+<ds:datastoreItem xmlns:ds="http://schemas.openxmlformats.org/officeDocument/2006/customXml" ds:itemID="{A7EEA274-651D-4EE5-8F0E-1FC459367E18}">
+  <ds:schemaRefs>
+    <ds:schemaRef ds:uri="http://schemas.microsoft.com/sharepoint/v3/contenttype/forms"/>
+  </ds:schemaRefs>
+</ds:datastoreItem>
 </file>
 
-<file path=customXml/itemProps1.xml><?xml version="1.0" encoding="utf-8"?>
+<file path=customXml/itemProps2.xml><?xml version="1.0" encoding="utf-8"?>
 <ds:datastoreItem xmlns:ds="http://schemas.openxmlformats.org/officeDocument/2006/customXml" ds:itemID="{B2F2E103-8F5E-4C79-978B-808E3F14FABF}">
   <ds:schemaRefs>
     <ds:schemaRef ds:uri="http://schemas.microsoft.com/office/2006/metadata/contentType"/>
@@ -16678,27 +16927,19 @@
 </ds:datastoreItem>
 </file>
 
-<file path=customXml/itemProps2.xml><?xml version="1.0" encoding="utf-8"?>
-<ds:datastoreItem xmlns:ds="http://schemas.openxmlformats.org/officeDocument/2006/customXml" ds:itemID="{A7EEA274-651D-4EE5-8F0E-1FC459367E18}">
-  <ds:schemaRefs>
-    <ds:schemaRef ds:uri="http://schemas.microsoft.com/sharepoint/v3/contenttype/forms"/>
-  </ds:schemaRefs>
-</ds:datastoreItem>
-</file>
-
 <file path=customXml/itemProps3.xml><?xml version="1.0" encoding="utf-8"?>
-<ds:datastoreItem xmlns:ds="http://schemas.openxmlformats.org/officeDocument/2006/customXml" ds:itemID="{B10BC6E6-F98B-4275-B868-55EE8E448EED}">
-  <ds:schemaRefs>
-    <ds:schemaRef ds:uri="http://schemas.openxmlformats.org/officeDocument/2006/bibliography"/>
-  </ds:schemaRefs>
-</ds:datastoreItem>
-</file>
-
-<file path=customXml/itemProps4.xml><?xml version="1.0" encoding="utf-8"?>
 <ds:datastoreItem xmlns:ds="http://schemas.openxmlformats.org/officeDocument/2006/customXml" ds:itemID="{33C9A40B-E2B3-490A-B32B-951042C4C4A5}">
   <ds:schemaRefs>
     <ds:schemaRef ds:uri="http://schemas.microsoft.com/office/2006/metadata/properties"/>
     <ds:schemaRef ds:uri="http://schemas.microsoft.com/office/infopath/2007/PartnerControls"/>
   </ds:schemaRefs>
 </ds:datastoreItem>
+</file>
+
+<file path=customXml/itemProps4.xml><?xml version="1.0" encoding="utf-8"?>
+<ds:datastoreItem xmlns:ds="http://schemas.openxmlformats.org/officeDocument/2006/customXml" ds:itemID="{B10BC6E6-F98B-4275-B868-55EE8E448EED}">
+  <ds:schemaRefs>
+    <ds:schemaRef ds:uri="http://schemas.openxmlformats.org/officeDocument/2006/bibliography"/>
+  </ds:schemaRefs>
+</ds:datastoreItem>
 </file>
</xml_diff>

<commit_message>
Incluido resumen inicial en la memoria
</commit_message>
<xml_diff>
--- a/TFM_RaulNunezGarcia.docx
+++ b/TFM_RaulNunezGarcia.docx
@@ -631,6 +631,93 @@
               </w:rPr>
               <w:t xml:space="preserve">) se </w:t>
             </w:r>
+            <w:r>
+              <w:rPr>
+                <w:lang w:val="es-ES"/>
+              </w:rPr>
+              <w:t xml:space="preserve">ha llevado a cabo un análisis detallado de una muestra de malware de tipo troyano </w:t>
+            </w:r>
+            <w:r>
+              <w:rPr>
+                <w:lang w:val="es-ES"/>
+              </w:rPr>
+              <w:t xml:space="preserve">que forma parte de la familia conocida como </w:t>
+            </w:r>
+            <w:r>
+              <w:rPr>
+                <w:lang w:val="es-ES"/>
+              </w:rPr>
+              <w:t>Chameleon,</w:t>
+            </w:r>
+            <w:r>
+              <w:rPr>
+                <w:lang w:val="es-ES"/>
+              </w:rPr>
+              <w:t xml:space="preserve"> y</w:t>
+            </w:r>
+            <w:r>
+              <w:rPr>
+                <w:lang w:val="es-ES"/>
+              </w:rPr>
+              <w:t xml:space="preserve"> que ha sido desarrollado </w:t>
+            </w:r>
+            <w:r>
+              <w:rPr>
+                <w:lang w:val="es-ES"/>
+              </w:rPr>
+              <w:t xml:space="preserve">infectar dispositivos de la </w:t>
+            </w:r>
+            <w:r>
+              <w:rPr>
+                <w:lang w:val="es-ES"/>
+              </w:rPr>
+              <w:t>plataforma Android.</w:t>
+            </w:r>
+          </w:p>
+          <w:p>
+            <w:pPr>
+              <w:widowControl w:val="0"/>
+              <w:jc w:val="both"/>
+              <w:rPr>
+                <w:lang w:val="es-ES"/>
+              </w:rPr>
+            </w:pPr>
+            <w:r>
+              <w:rPr>
+                <w:lang w:val="es-ES"/>
+              </w:rPr>
+              <w:t xml:space="preserve">Se ha aplicado un análisis estático del código del malware con una fase de deofuscación previa para hacer el código más legible y fácil de comprender. En este análisis se ha estudiado el código del malware para tratar de extraer una lista de posibles tareas que puede llevar a cabo durante su ejecución y los métodos que utiliza para poder tener éxito en la infección y sus pasos posteriores. </w:t>
+            </w:r>
+          </w:p>
+          <w:p>
+            <w:pPr>
+              <w:widowControl w:val="0"/>
+              <w:jc w:val="both"/>
+              <w:rPr>
+                <w:lang w:val="es-ES"/>
+              </w:rPr>
+            </w:pPr>
+            <w:r>
+              <w:rPr>
+                <w:lang w:val="es-ES"/>
+              </w:rPr>
+              <w:t>Paralelamente se ha llevado a cabo una fase de análisis dinámico, ejecutando el malware en un entorno controlado con dispositivos emulados, recabando información acerca de su comportamiento y realizando comparativas respecto a los datos extraídos en el análisis estático.</w:t>
+            </w:r>
+          </w:p>
+          <w:p>
+            <w:pPr>
+              <w:widowControl w:val="0"/>
+              <w:jc w:val="both"/>
+              <w:rPr>
+                <w:lang w:val="es-ES"/>
+              </w:rPr>
+            </w:pPr>
+            <w:r>
+              <w:rPr>
+                <w:lang w:val="es-ES"/>
+              </w:rPr>
+              <w:t>Finalmente, se ha documentado toda la información relevante extraída durante los procesos mencionados, tratando de plasmar el funcionamiento en detalle del malware, su peligrosidad y cómo encaja dentro del ecosistema actual de troyanos y malware en Android.</w:t>
+            </w:r>
           </w:p>
           <w:p>
             <w:pPr>
@@ -10964,8 +11051,8 @@
         <w:noProof/>
       </w:rPr>
       <w:pict w14:anchorId="57EBD882">
-        <v:shape id="Picture 5" o:spid="_x0000_s1026" type="#_x0000_t75" alt="A logo of a university&#13;&#13;&#13;&#13;&#13;&#13;&#13;&#13;&#13;&#13;&#10;&#13;&#13;&#13;&#13;&#13;&#13;&#13;&#13;&#13;&#13;&#10;Description automatically generated" style="position:absolute;left:0;text-align:left;margin-left:-58.65pt;margin-top:-105pt;width:53.2pt;height:92.65pt;z-index:1;visibility:visible;mso-wrap-style:square;mso-wrap-edited:f;mso-width-percent:0;mso-height-percent:0;mso-wrap-distance-left:9pt;mso-wrap-distance-top:0;mso-wrap-distance-right:9pt;mso-wrap-distance-bottom:0;mso-position-horizontal:absolute;mso-position-horizontal-relative:margin;mso-position-vertical:absolute;mso-position-vertical-relative:margin;mso-width-percent:0;mso-height-percent:0;mso-width-relative:margin;mso-height-relative:margin">
-          <v:imagedata r:id="rId2" o:title="A logo of a university&#13;&#13;&#13;&#13;&#13;&#13;&#13;&#13;&#13;&#13;&#10;&#13;&#13;&#13;&#13;&#13;&#13;&#13;&#13;&#13;&#13;&#10;Description automatically generated"/>
+        <v:shape id="Picture 5" o:spid="_x0000_s1026" type="#_x0000_t75" alt="A logo of a university&#13;&#13;&#13;&#13;&#13;&#13;&#13;&#13;&#13;&#13;&#13;&#10;&#13;&#13;&#13;&#13;&#13;&#13;&#13;&#13;&#13;&#13;&#13;&#10;Description automatically generated" style="position:absolute;left:0;text-align:left;margin-left:-58.65pt;margin-top:-105pt;width:53.2pt;height:92.65pt;z-index:1;visibility:visible;mso-wrap-style:square;mso-wrap-edited:f;mso-width-percent:0;mso-height-percent:0;mso-wrap-distance-left:9pt;mso-wrap-distance-top:0;mso-wrap-distance-right:9pt;mso-wrap-distance-bottom:0;mso-position-horizontal:absolute;mso-position-horizontal-relative:margin;mso-position-vertical:absolute;mso-position-vertical-relative:margin;mso-width-percent:0;mso-height-percent:0;mso-width-relative:margin;mso-height-relative:margin">
+          <v:imagedata r:id="rId2" o:title="A logo of a university&#13;&#13;&#13;&#13;&#13;&#13;&#13;&#13;&#13;&#13;&#13;&#10;&#13;&#13;&#13;&#13;&#13;&#13;&#13;&#13;&#13;&#13;&#13;&#10;Description automatically generated"/>
           <w10:wrap type="square" anchorx="margin" anchory="margin"/>
         </v:shape>
       </w:pict>
@@ -11016,7 +11103,7 @@
       <w:rPr>
         <w:noProof/>
       </w:rPr>
-      <w:pict w14:anchorId="6EA21E2E">
+      <w:pict w14:anchorId="35FED863">
         <v:rect id="Rectangle 1" o:spid="_x0000_s1025" style="position:absolute;margin-left:-8.95pt;margin-top:66.45pt;width:431.95pt;height:177.35pt;z-index:-2;visibility:visible;mso-wrap-style:square;mso-width-percent:0;mso-height-percent:0;mso-wrap-distance-left:9.05pt;mso-wrap-distance-top:0;mso-wrap-distance-right:9.05pt;mso-wrap-distance-bottom:0;mso-position-horizontal:absolute;mso-position-horizontal-relative:text;mso-position-vertical:absolute;mso-position-vertical-relative:text;mso-width-percent:0;mso-height-percent:0;mso-width-relative:page;mso-height-relative:page;v-text-anchor:top" o:gfxdata="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" o:allowincell="f" filled="f" stroked="f" strokeweight="0">
           <v:textbox inset="2.56mm,1.29mm,2.56mm,1.29mm">
             <w:txbxContent>
@@ -16361,15 +16448,6 @@
 </file>
 
 <file path=customXml/item1.xml><?xml version="1.0" encoding="utf-8"?>
-<?mso-contentType ?>
-<FormTemplates xmlns="http://schemas.microsoft.com/sharepoint/v3/contenttype/forms">
-  <Display>DocumentLibraryForm</Display>
-  <Edit>DocumentLibraryForm</Edit>
-  <New>DocumentLibraryForm</New>
-</FormTemplates>
-</file>
-
-<file path=customXml/item2.xml><?xml version="1.0" encoding="utf-8"?>
 <b:Sources xmlns:b="http://schemas.openxmlformats.org/officeDocument/2006/bibliography" xmlns="http://schemas.openxmlformats.org/officeDocument/2006/bibliography" SelectedStyle="\IEEE2006OfficeOnline.xsl" StyleName="IEEE" Version="2006">
   <b:Source>
     <b:Tag>Act</b:Tag>
@@ -17061,13 +17139,16 @@
 </b:Sources>
 </file>
 
-<file path=customXml/item3.xml><?xml version="1.0" encoding="utf-8"?>
-<p:properties xmlns:p="http://schemas.microsoft.com/office/2006/metadata/properties" xmlns:xsi="http://www.w3.org/2001/XMLSchema-instance" xmlns:pc="http://schemas.microsoft.com/office/infopath/2007/PartnerControls">
-  <documentManagement/>
-</p:properties>
+<file path=customXml/item2.xml><?xml version="1.0" encoding="utf-8"?>
+<?mso-contentType ?>
+<FormTemplates xmlns="http://schemas.microsoft.com/sharepoint/v3/contenttype/forms">
+  <Display>DocumentLibraryForm</Display>
+  <Edit>DocumentLibraryForm</Edit>
+  <New>DocumentLibraryForm</New>
+</FormTemplates>
 </file>
 
-<file path=customXml/item4.xml><?xml version="1.0" encoding="utf-8"?>
+<file path=customXml/item3.xml><?xml version="1.0" encoding="utf-8"?>
 <ct:contentTypeSchema xmlns:ct="http://schemas.microsoft.com/office/2006/metadata/contentType" xmlns:ma="http://schemas.microsoft.com/office/2006/metadata/properties/metaAttributes" ct:_="" ma:_="" ma:contentTypeName="Documento" ma:contentTypeID="0x010100D0200E1FDE401D49A99B137CE017A12D" ma:contentTypeVersion="0" ma:contentTypeDescription="Crear nuevo documento." ma:contentTypeScope="" ma:versionID="aee5a24b1da9ab804ddafdb7a120e7f7">
   <xsd:schema xmlns:xsd="http://www.w3.org/2001/XMLSchema" xmlns:xs="http://www.w3.org/2001/XMLSchema" xmlns:p="http://schemas.microsoft.com/office/2006/metadata/properties" targetNamespace="http://schemas.microsoft.com/office/2006/metadata/properties" ma:root="true" ma:fieldsID="249753e9e89f16c5923e78ee5e63706d">
     <xsd:element name="properties">
@@ -17181,7 +17262,21 @@
 </ct:contentTypeSchema>
 </file>
 
+<file path=customXml/item4.xml><?xml version="1.0" encoding="utf-8"?>
+<p:properties xmlns:p="http://schemas.microsoft.com/office/2006/metadata/properties" xmlns:xsi="http://www.w3.org/2001/XMLSchema-instance" xmlns:pc="http://schemas.microsoft.com/office/infopath/2007/PartnerControls">
+  <documentManagement/>
+</p:properties>
+</file>
+
 <file path=customXml/itemProps1.xml><?xml version="1.0" encoding="utf-8"?>
+<ds:datastoreItem xmlns:ds="http://schemas.openxmlformats.org/officeDocument/2006/customXml" ds:itemID="{B10BC6E6-F98B-4275-B868-55EE8E448EED}">
+  <ds:schemaRefs>
+    <ds:schemaRef ds:uri="http://schemas.openxmlformats.org/officeDocument/2006/bibliography"/>
+  </ds:schemaRefs>
+</ds:datastoreItem>
+</file>
+
+<file path=customXml/itemProps2.xml><?xml version="1.0" encoding="utf-8"?>
 <ds:datastoreItem xmlns:ds="http://schemas.openxmlformats.org/officeDocument/2006/customXml" ds:itemID="{A7EEA274-651D-4EE5-8F0E-1FC459367E18}">
   <ds:schemaRefs>
     <ds:schemaRef ds:uri="http://schemas.microsoft.com/sharepoint/v3/contenttype/forms"/>
@@ -17189,24 +17284,7 @@
 </ds:datastoreItem>
 </file>
 
-<file path=customXml/itemProps2.xml><?xml version="1.0" encoding="utf-8"?>
-<ds:datastoreItem xmlns:ds="http://schemas.openxmlformats.org/officeDocument/2006/customXml" ds:itemID="{B10BC6E6-F98B-4275-B868-55EE8E448EED}">
-  <ds:schemaRefs>
-    <ds:schemaRef ds:uri="http://schemas.openxmlformats.org/officeDocument/2006/bibliography"/>
-  </ds:schemaRefs>
-</ds:datastoreItem>
-</file>
-
 <file path=customXml/itemProps3.xml><?xml version="1.0" encoding="utf-8"?>
-<ds:datastoreItem xmlns:ds="http://schemas.openxmlformats.org/officeDocument/2006/customXml" ds:itemID="{33C9A40B-E2B3-490A-B32B-951042C4C4A5}">
-  <ds:schemaRefs>
-    <ds:schemaRef ds:uri="http://schemas.microsoft.com/office/2006/metadata/properties"/>
-    <ds:schemaRef ds:uri="http://schemas.microsoft.com/office/infopath/2007/PartnerControls"/>
-  </ds:schemaRefs>
-</ds:datastoreItem>
-</file>
-
-<file path=customXml/itemProps4.xml><?xml version="1.0" encoding="utf-8"?>
 <ds:datastoreItem xmlns:ds="http://schemas.openxmlformats.org/officeDocument/2006/customXml" ds:itemID="{B2F2E103-8F5E-4C79-978B-808E3F14FABF}">
   <ds:schemaRefs>
     <ds:schemaRef ds:uri="http://schemas.microsoft.com/office/2006/metadata/contentType"/>
@@ -17220,4 +17298,13 @@
     <ds:schemaRef ds:uri="http://schemas.microsoft.com/office/infopath/2007/PartnerControls"/>
   </ds:schemaRefs>
 </ds:datastoreItem>
+</file>
+
+<file path=customXml/itemProps4.xml><?xml version="1.0" encoding="utf-8"?>
+<ds:datastoreItem xmlns:ds="http://schemas.openxmlformats.org/officeDocument/2006/customXml" ds:itemID="{33C9A40B-E2B3-490A-B32B-951042C4C4A5}">
+  <ds:schemaRefs>
+    <ds:schemaRef ds:uri="http://schemas.microsoft.com/office/2006/metadata/properties"/>
+    <ds:schemaRef ds:uri="http://schemas.microsoft.com/office/infopath/2007/PartnerControls"/>
+  </ds:schemaRefs>
+</ds:datastoreItem>
 </file>
</xml_diff>

<commit_message>
Incluida sección de estado del arte parcial, correcciones en otras secciones
</commit_message>
<xml_diff>
--- a/TFM_RaulNunezGarcia.docx
+++ b/TFM_RaulNunezGarcia.docx
@@ -1222,7 +1222,7 @@
         </w:rPr>
         <w:fldChar w:fldCharType="separate"/>
       </w:r>
-      <w:hyperlink w:anchor="_Toc168521717" w:history="1">
+      <w:hyperlink w:anchor="_Toc169088903" w:history="1">
         <w:r>
           <w:rPr>
             <w:rStyle w:val="Hyperlink"/>
@@ -1251,7 +1251,7 @@
             <w:noProof/>
             <w:webHidden/>
           </w:rPr>
-          <w:instrText xml:space="preserve"> PAGEREF _Toc168521717 \h </w:instrText>
+          <w:instrText xml:space="preserve"> PAGEREF _Toc169088903 \h </w:instrText>
         </w:r>
         <w:r>
           <w:rPr>
@@ -1300,7 +1300,7 @@
           <w:lang w:val="en-ES" w:eastAsia="en-GB"/>
         </w:rPr>
       </w:pPr>
-      <w:hyperlink w:anchor="_Toc168521718" w:history="1">
+      <w:hyperlink w:anchor="_Toc169088904" w:history="1">
         <w:r>
           <w:rPr>
             <w:rStyle w:val="Hyperlink"/>
@@ -1329,7 +1329,7 @@
             <w:noProof/>
             <w:webHidden/>
           </w:rPr>
-          <w:instrText xml:space="preserve"> PAGEREF _Toc168521718 \h </w:instrText>
+          <w:instrText xml:space="preserve"> PAGEREF _Toc169088904 \h </w:instrText>
         </w:r>
         <w:r>
           <w:rPr>
@@ -1378,7 +1378,7 @@
           <w:lang w:val="en-ES" w:eastAsia="en-GB"/>
         </w:rPr>
       </w:pPr>
-      <w:hyperlink w:anchor="_Toc168521719" w:history="1">
+      <w:hyperlink w:anchor="_Toc169088905" w:history="1">
         <w:r>
           <w:rPr>
             <w:rStyle w:val="Hyperlink"/>
@@ -1407,7 +1407,7 @@
             <w:noProof/>
             <w:webHidden/>
           </w:rPr>
-          <w:instrText xml:space="preserve"> PAGEREF _Toc168521719 \h </w:instrText>
+          <w:instrText xml:space="preserve"> PAGEREF _Toc169088905 \h </w:instrText>
         </w:r>
         <w:r>
           <w:rPr>
@@ -1456,7 +1456,7 @@
           <w:lang w:val="en-ES" w:eastAsia="en-GB"/>
         </w:rPr>
       </w:pPr>
-      <w:hyperlink w:anchor="_Toc168521720" w:history="1">
+      <w:hyperlink w:anchor="_Toc169088906" w:history="1">
         <w:r>
           <w:rPr>
             <w:rStyle w:val="Hyperlink"/>
@@ -1485,7 +1485,7 @@
             <w:noProof/>
             <w:webHidden/>
           </w:rPr>
-          <w:instrText xml:space="preserve"> PAGEREF _Toc168521720 \h </w:instrText>
+          <w:instrText xml:space="preserve"> PAGEREF _Toc169088906 \h </w:instrText>
         </w:r>
         <w:r>
           <w:rPr>
@@ -1534,7 +1534,7 @@
           <w:lang w:val="en-ES" w:eastAsia="en-GB"/>
         </w:rPr>
       </w:pPr>
-      <w:hyperlink w:anchor="_Toc168521721" w:history="1">
+      <w:hyperlink w:anchor="_Toc169088907" w:history="1">
         <w:r>
           <w:rPr>
             <w:rStyle w:val="Hyperlink"/>
@@ -1563,7 +1563,7 @@
             <w:noProof/>
             <w:webHidden/>
           </w:rPr>
-          <w:instrText xml:space="preserve"> PAGEREF _Toc168521721 \h </w:instrText>
+          <w:instrText xml:space="preserve"> PAGEREF _Toc169088907 \h </w:instrText>
         </w:r>
         <w:r>
           <w:rPr>
@@ -1610,7 +1610,7 @@
           <w:lang w:val="en-ES" w:eastAsia="en-GB"/>
         </w:rPr>
       </w:pPr>
-      <w:hyperlink w:anchor="_Toc168521722" w:history="1">
+      <w:hyperlink w:anchor="_Toc169088908" w:history="1">
         <w:r>
           <w:rPr>
             <w:rStyle w:val="Hyperlink"/>
@@ -1639,7 +1639,7 @@
             <w:noProof/>
             <w:webHidden/>
           </w:rPr>
-          <w:instrText xml:space="preserve"> PAGEREF _Toc168521722 \h </w:instrText>
+          <w:instrText xml:space="preserve"> PAGEREF _Toc169088908 \h </w:instrText>
         </w:r>
         <w:r>
           <w:rPr>
@@ -1686,7 +1686,7 @@
           <w:lang w:val="en-ES" w:eastAsia="en-GB"/>
         </w:rPr>
       </w:pPr>
-      <w:hyperlink w:anchor="_Toc168521723" w:history="1">
+      <w:hyperlink w:anchor="_Toc169088909" w:history="1">
         <w:r>
           <w:rPr>
             <w:rStyle w:val="Hyperlink"/>
@@ -1715,7 +1715,7 @@
             <w:noProof/>
             <w:webHidden/>
           </w:rPr>
-          <w:instrText xml:space="preserve"> PAGEREF _Toc168521723 \h </w:instrText>
+          <w:instrText xml:space="preserve"> PAGEREF _Toc169088909 \h </w:instrText>
         </w:r>
         <w:r>
           <w:rPr>
@@ -1763,7 +1763,7 @@
           <w:lang w:val="en-ES" w:eastAsia="en-GB"/>
         </w:rPr>
       </w:pPr>
-      <w:hyperlink w:anchor="_Toc168521724" w:history="1">
+      <w:hyperlink w:anchor="_Toc169088910" w:history="1">
         <w:r>
           <w:rPr>
             <w:rStyle w:val="Hyperlink"/>
@@ -1792,7 +1792,7 @@
             <w:noProof/>
             <w:webHidden/>
           </w:rPr>
-          <w:instrText xml:space="preserve"> PAGEREF _Toc168521724 \h </w:instrText>
+          <w:instrText xml:space="preserve"> PAGEREF _Toc169088910 \h </w:instrText>
         </w:r>
         <w:r>
           <w:rPr>
@@ -1839,7 +1839,7 @@
           <w:lang w:val="en-ES" w:eastAsia="en-GB"/>
         </w:rPr>
       </w:pPr>
-      <w:hyperlink w:anchor="_Toc168521725" w:history="1">
+      <w:hyperlink w:anchor="_Toc169088911" w:history="1">
         <w:r>
           <w:rPr>
             <w:rStyle w:val="Hyperlink"/>
@@ -1868,7 +1868,7 @@
             <w:noProof/>
             <w:webHidden/>
           </w:rPr>
-          <w:instrText xml:space="preserve"> PAGEREF _Toc168521725 \h </w:instrText>
+          <w:instrText xml:space="preserve"> PAGEREF _Toc169088911 \h </w:instrText>
         </w:r>
         <w:r>
           <w:rPr>
@@ -1915,7 +1915,7 @@
           <w:lang w:val="en-ES" w:eastAsia="en-GB"/>
         </w:rPr>
       </w:pPr>
-      <w:hyperlink w:anchor="_Toc168521726" w:history="1">
+      <w:hyperlink w:anchor="_Toc169088912" w:history="1">
         <w:r>
           <w:rPr>
             <w:rStyle w:val="Hyperlink"/>
@@ -1944,7 +1944,7 @@
             <w:noProof/>
             <w:webHidden/>
           </w:rPr>
-          <w:instrText xml:space="preserve"> PAGEREF _Toc168521726 \h </w:instrText>
+          <w:instrText xml:space="preserve"> PAGEREF _Toc169088912 \h </w:instrText>
         </w:r>
         <w:r>
           <w:rPr>
@@ -1992,7 +1992,7 @@
           <w:lang w:val="en-ES" w:eastAsia="en-GB"/>
         </w:rPr>
       </w:pPr>
-      <w:hyperlink w:anchor="_Toc168521727" w:history="1">
+      <w:hyperlink w:anchor="_Toc169088913" w:history="1">
         <w:r>
           <w:rPr>
             <w:rStyle w:val="Hyperlink"/>
@@ -2000,7 +2000,7 @@
             <w:noProof/>
             <w:lang w:val="es-ES"/>
           </w:rPr>
-          <w:t>1.4.2   Tecnologías requeridas</w:t>
+          <w:t>1.4.2   Tecnologías utilizadas (a rellenar)</w:t>
         </w:r>
         <w:r>
           <w:rPr>
@@ -2021,7 +2021,7 @@
             <w:noProof/>
             <w:webHidden/>
           </w:rPr>
-          <w:instrText xml:space="preserve"> PAGEREF _Toc168521727 \h </w:instrText>
+          <w:instrText xml:space="preserve"> PAGEREF _Toc169088913 \h </w:instrText>
         </w:r>
         <w:r>
           <w:rPr>
@@ -2070,7 +2070,7 @@
           <w:lang w:val="en-ES" w:eastAsia="en-GB"/>
         </w:rPr>
       </w:pPr>
-      <w:hyperlink w:anchor="_Toc168521728" w:history="1">
+      <w:hyperlink w:anchor="_Toc169088914" w:history="1">
         <w:r>
           <w:rPr>
             <w:rStyle w:val="Hyperlink"/>
@@ -2097,7 +2097,7 @@
             <w:noProof/>
             <w:webHidden/>
           </w:rPr>
-          <w:instrText xml:space="preserve"> PAGEREF _Toc168521728 \h </w:instrText>
+          <w:instrText xml:space="preserve"> PAGEREF _Toc169088914 \h </w:instrText>
         </w:r>
         <w:r>
           <w:rPr>
@@ -2144,7 +2144,7 @@
           <w:lang w:val="en-ES" w:eastAsia="en-GB"/>
         </w:rPr>
       </w:pPr>
-      <w:hyperlink w:anchor="_Toc168521729" w:history="1">
+      <w:hyperlink w:anchor="_Toc169088915" w:history="1">
         <w:r>
           <w:rPr>
             <w:rStyle w:val="Hyperlink"/>
@@ -2173,7 +2173,7 @@
             <w:noProof/>
             <w:webHidden/>
           </w:rPr>
-          <w:instrText xml:space="preserve"> PAGEREF _Toc168521729 \h </w:instrText>
+          <w:instrText xml:space="preserve"> PAGEREF _Toc169088915 \h </w:instrText>
         </w:r>
         <w:r>
           <w:rPr>
@@ -2220,7 +2220,7 @@
           <w:lang w:val="en-ES" w:eastAsia="en-GB"/>
         </w:rPr>
       </w:pPr>
-      <w:hyperlink w:anchor="_Toc168521730" w:history="1">
+      <w:hyperlink w:anchor="_Toc169088916" w:history="1">
         <w:r>
           <w:rPr>
             <w:rStyle w:val="Hyperlink"/>
@@ -2249,7 +2249,7 @@
             <w:noProof/>
             <w:webHidden/>
           </w:rPr>
-          <w:instrText xml:space="preserve"> PAGEREF _Toc168521730 \h </w:instrText>
+          <w:instrText xml:space="preserve"> PAGEREF _Toc169088916 \h </w:instrText>
         </w:r>
         <w:r>
           <w:rPr>
@@ -2297,7 +2297,7 @@
           <w:lang w:val="en-ES" w:eastAsia="en-GB"/>
         </w:rPr>
       </w:pPr>
-      <w:hyperlink w:anchor="_Toc168521731" w:history="1">
+      <w:hyperlink w:anchor="_Toc169088917" w:history="1">
         <w:r>
           <w:rPr>
             <w:rStyle w:val="Hyperlink"/>
@@ -2326,7 +2326,7 @@
             <w:noProof/>
             <w:webHidden/>
           </w:rPr>
-          <w:instrText xml:space="preserve"> PAGEREF _Toc168521731 \h </w:instrText>
+          <w:instrText xml:space="preserve"> PAGEREF _Toc169088917 \h </w:instrText>
         </w:r>
         <w:r>
           <w:rPr>
@@ -2374,7 +2374,7 @@
           <w:lang w:val="en-ES" w:eastAsia="en-GB"/>
         </w:rPr>
       </w:pPr>
-      <w:hyperlink w:anchor="_Toc168521732" w:history="1">
+      <w:hyperlink w:anchor="_Toc169088918" w:history="1">
         <w:r>
           <w:rPr>
             <w:rStyle w:val="Hyperlink"/>
@@ -2403,7 +2403,7 @@
             <w:noProof/>
             <w:webHidden/>
           </w:rPr>
-          <w:instrText xml:space="preserve"> PAGEREF _Toc168521732 \h </w:instrText>
+          <w:instrText xml:space="preserve"> PAGEREF _Toc169088918 \h </w:instrText>
         </w:r>
         <w:r>
           <w:rPr>
@@ -2451,7 +2451,7 @@
           <w:lang w:val="en-ES" w:eastAsia="en-GB"/>
         </w:rPr>
       </w:pPr>
-      <w:hyperlink w:anchor="_Toc168521733" w:history="1">
+      <w:hyperlink w:anchor="_Toc169088919" w:history="1">
         <w:r>
           <w:rPr>
             <w:rStyle w:val="Hyperlink"/>
@@ -2480,7 +2480,7 @@
             <w:noProof/>
             <w:webHidden/>
           </w:rPr>
-          <w:instrText xml:space="preserve"> PAGEREF _Toc168521733 \h </w:instrText>
+          <w:instrText xml:space="preserve"> PAGEREF _Toc169088919 \h </w:instrText>
         </w:r>
         <w:r>
           <w:rPr>
@@ -2527,7 +2527,7 @@
           <w:lang w:val="en-ES" w:eastAsia="en-GB"/>
         </w:rPr>
       </w:pPr>
-      <w:hyperlink w:anchor="_Toc168521734" w:history="1">
+      <w:hyperlink w:anchor="_Toc169088920" w:history="1">
         <w:r>
           <w:rPr>
             <w:rStyle w:val="Hyperlink"/>
@@ -2556,7 +2556,7 @@
             <w:noProof/>
             <w:webHidden/>
           </w:rPr>
-          <w:instrText xml:space="preserve"> PAGEREF _Toc168521734 \h </w:instrText>
+          <w:instrText xml:space="preserve"> PAGEREF _Toc169088920 \h </w:instrText>
         </w:r>
         <w:r>
           <w:rPr>
@@ -2604,7 +2604,7 @@
           <w:lang w:val="en-ES" w:eastAsia="en-GB"/>
         </w:rPr>
       </w:pPr>
-      <w:hyperlink w:anchor="_Toc168521735" w:history="1">
+      <w:hyperlink w:anchor="_Toc169088921" w:history="1">
         <w:r>
           <w:rPr>
             <w:rStyle w:val="Hyperlink"/>
@@ -2633,7 +2633,7 @@
             <w:noProof/>
             <w:webHidden/>
           </w:rPr>
-          <w:instrText xml:space="preserve"> PAGEREF _Toc168521735 \h </w:instrText>
+          <w:instrText xml:space="preserve"> PAGEREF _Toc169088921 \h </w:instrText>
         </w:r>
         <w:r>
           <w:rPr>
@@ -2681,7 +2681,7 @@
           <w:lang w:val="en-ES" w:eastAsia="en-GB"/>
         </w:rPr>
       </w:pPr>
-      <w:hyperlink w:anchor="_Toc168521736" w:history="1">
+      <w:hyperlink w:anchor="_Toc169088922" w:history="1">
         <w:r>
           <w:rPr>
             <w:rStyle w:val="Hyperlink"/>
@@ -2710,7 +2710,7 @@
             <w:noProof/>
             <w:webHidden/>
           </w:rPr>
-          <w:instrText xml:space="preserve"> PAGEREF _Toc168521736 \h </w:instrText>
+          <w:instrText xml:space="preserve"> PAGEREF _Toc169088922 \h </w:instrText>
         </w:r>
         <w:r>
           <w:rPr>
@@ -2757,7 +2757,7 @@
           <w:lang w:val="en-ES" w:eastAsia="en-GB"/>
         </w:rPr>
       </w:pPr>
-      <w:hyperlink w:anchor="_Toc168521737" w:history="1">
+      <w:hyperlink w:anchor="_Toc169088923" w:history="1">
         <w:r>
           <w:rPr>
             <w:rStyle w:val="Hyperlink"/>
@@ -2786,7 +2786,7 @@
             <w:noProof/>
             <w:webHidden/>
           </w:rPr>
-          <w:instrText xml:space="preserve"> PAGEREF _Toc168521737 \h </w:instrText>
+          <w:instrText xml:space="preserve"> PAGEREF _Toc169088923 \h </w:instrText>
         </w:r>
         <w:r>
           <w:rPr>
@@ -2834,7 +2834,7 @@
           <w:lang w:val="en-ES" w:eastAsia="en-GB"/>
         </w:rPr>
       </w:pPr>
-      <w:hyperlink w:anchor="_Toc168521738" w:history="1">
+      <w:hyperlink w:anchor="_Toc169088924" w:history="1">
         <w:r>
           <w:rPr>
             <w:rStyle w:val="Hyperlink"/>
@@ -2863,7 +2863,7 @@
             <w:noProof/>
             <w:webHidden/>
           </w:rPr>
-          <w:instrText xml:space="preserve"> PAGEREF _Toc168521738 \h </w:instrText>
+          <w:instrText xml:space="preserve"> PAGEREF _Toc169088924 \h </w:instrText>
         </w:r>
         <w:r>
           <w:rPr>
@@ -2911,7 +2911,7 @@
           <w:lang w:val="en-ES" w:eastAsia="en-GB"/>
         </w:rPr>
       </w:pPr>
-      <w:hyperlink w:anchor="_Toc168521739" w:history="1">
+      <w:hyperlink w:anchor="_Toc169088925" w:history="1">
         <w:r>
           <w:rPr>
             <w:rStyle w:val="Hyperlink"/>
@@ -2940,7 +2940,7 @@
             <w:noProof/>
             <w:webHidden/>
           </w:rPr>
-          <w:instrText xml:space="preserve"> PAGEREF _Toc168521739 \h </w:instrText>
+          <w:instrText xml:space="preserve"> PAGEREF _Toc169088925 \h </w:instrText>
         </w:r>
         <w:r>
           <w:rPr>
@@ -2987,7 +2987,7 @@
           <w:lang w:val="en-ES" w:eastAsia="en-GB"/>
         </w:rPr>
       </w:pPr>
-      <w:hyperlink w:anchor="_Toc168521740" w:history="1">
+      <w:hyperlink w:anchor="_Toc169088926" w:history="1">
         <w:r>
           <w:rPr>
             <w:rStyle w:val="Hyperlink"/>
@@ -3016,7 +3016,7 @@
             <w:noProof/>
             <w:webHidden/>
           </w:rPr>
-          <w:instrText xml:space="preserve"> PAGEREF _Toc168521740 \h </w:instrText>
+          <w:instrText xml:space="preserve"> PAGEREF _Toc169088926 \h </w:instrText>
         </w:r>
         <w:r>
           <w:rPr>
@@ -3065,7 +3065,7 @@
           <w:lang w:val="en-ES" w:eastAsia="en-GB"/>
         </w:rPr>
       </w:pPr>
-      <w:hyperlink w:anchor="_Toc168521741" w:history="1">
+      <w:hyperlink w:anchor="_Toc169088927" w:history="1">
         <w:r>
           <w:rPr>
             <w:rStyle w:val="Hyperlink"/>
@@ -3094,7 +3094,7 @@
             <w:noProof/>
             <w:webHidden/>
           </w:rPr>
-          <w:instrText xml:space="preserve"> PAGEREF _Toc168521741 \h </w:instrText>
+          <w:instrText xml:space="preserve"> PAGEREF _Toc169088927 \h </w:instrText>
         </w:r>
         <w:r>
           <w:rPr>
@@ -3141,7 +3141,7 @@
           <w:lang w:val="en-ES" w:eastAsia="en-GB"/>
         </w:rPr>
       </w:pPr>
-      <w:hyperlink w:anchor="_Toc168521742" w:history="1">
+      <w:hyperlink w:anchor="_Toc169088928" w:history="1">
         <w:r>
           <w:rPr>
             <w:rStyle w:val="Hyperlink"/>
@@ -3170,7 +3170,7 @@
             <w:noProof/>
             <w:webHidden/>
           </w:rPr>
-          <w:instrText xml:space="preserve"> PAGEREF _Toc168521742 \h </w:instrText>
+          <w:instrText xml:space="preserve"> PAGEREF _Toc169088928 \h </w:instrText>
         </w:r>
         <w:r>
           <w:rPr>
@@ -3217,7 +3217,7 @@
           <w:lang w:val="en-ES" w:eastAsia="en-GB"/>
         </w:rPr>
       </w:pPr>
-      <w:hyperlink w:anchor="_Toc168521743" w:history="1">
+      <w:hyperlink w:anchor="_Toc169088929" w:history="1">
         <w:r>
           <w:rPr>
             <w:rStyle w:val="Hyperlink"/>
@@ -3246,7 +3246,7 @@
             <w:noProof/>
             <w:webHidden/>
           </w:rPr>
-          <w:instrText xml:space="preserve"> PAGEREF _Toc168521743 \h </w:instrText>
+          <w:instrText xml:space="preserve"> PAGEREF _Toc169088929 \h </w:instrText>
         </w:r>
         <w:r>
           <w:rPr>
@@ -3294,7 +3294,7 @@
           <w:lang w:val="en-ES" w:eastAsia="en-GB"/>
         </w:rPr>
       </w:pPr>
-      <w:hyperlink w:anchor="_Toc168521744" w:history="1">
+      <w:hyperlink w:anchor="_Toc169088930" w:history="1">
         <w:r>
           <w:rPr>
             <w:rStyle w:val="Hyperlink"/>
@@ -3323,7 +3323,7 @@
             <w:noProof/>
             <w:webHidden/>
           </w:rPr>
-          <w:instrText xml:space="preserve"> PAGEREF _Toc168521744 \h </w:instrText>
+          <w:instrText xml:space="preserve"> PAGEREF _Toc169088930 \h </w:instrText>
         </w:r>
         <w:r>
           <w:rPr>
@@ -3371,7 +3371,7 @@
           <w:lang w:val="en-ES" w:eastAsia="en-GB"/>
         </w:rPr>
       </w:pPr>
-      <w:hyperlink w:anchor="_Toc168521745" w:history="1">
+      <w:hyperlink w:anchor="_Toc169088931" w:history="1">
         <w:r>
           <w:rPr>
             <w:rStyle w:val="Hyperlink"/>
@@ -3400,7 +3400,7 @@
             <w:noProof/>
             <w:webHidden/>
           </w:rPr>
-          <w:instrText xml:space="preserve"> PAGEREF _Toc168521745 \h </w:instrText>
+          <w:instrText xml:space="preserve"> PAGEREF _Toc169088931 \h </w:instrText>
         </w:r>
         <w:r>
           <w:rPr>
@@ -3448,7 +3448,7 @@
           <w:lang w:val="en-ES" w:eastAsia="en-GB"/>
         </w:rPr>
       </w:pPr>
-      <w:hyperlink w:anchor="_Toc168521746" w:history="1">
+      <w:hyperlink w:anchor="_Toc169088932" w:history="1">
         <w:r>
           <w:rPr>
             <w:rStyle w:val="Hyperlink"/>
@@ -3477,7 +3477,7 @@
             <w:noProof/>
             <w:webHidden/>
           </w:rPr>
-          <w:instrText xml:space="preserve"> PAGEREF _Toc168521746 \h </w:instrText>
+          <w:instrText xml:space="preserve"> PAGEREF _Toc169088932 \h </w:instrText>
         </w:r>
         <w:r>
           <w:rPr>
@@ -3525,7 +3525,7 @@
           <w:lang w:val="en-ES" w:eastAsia="en-GB"/>
         </w:rPr>
       </w:pPr>
-      <w:hyperlink w:anchor="_Toc168521747" w:history="1">
+      <w:hyperlink w:anchor="_Toc169088933" w:history="1">
         <w:r>
           <w:rPr>
             <w:rStyle w:val="Hyperlink"/>
@@ -3554,7 +3554,7 @@
             <w:noProof/>
             <w:webHidden/>
           </w:rPr>
-          <w:instrText xml:space="preserve"> PAGEREF _Toc168521747 \h </w:instrText>
+          <w:instrText xml:space="preserve"> PAGEREF _Toc169088933 \h </w:instrText>
         </w:r>
         <w:r>
           <w:rPr>
@@ -3602,7 +3602,7 @@
           <w:lang w:val="en-ES" w:eastAsia="en-GB"/>
         </w:rPr>
       </w:pPr>
-      <w:hyperlink w:anchor="_Toc168521748" w:history="1">
+      <w:hyperlink w:anchor="_Toc169088934" w:history="1">
         <w:r>
           <w:rPr>
             <w:rStyle w:val="Hyperlink"/>
@@ -3631,7 +3631,7 @@
             <w:noProof/>
             <w:webHidden/>
           </w:rPr>
-          <w:instrText xml:space="preserve"> PAGEREF _Toc168521748 \h </w:instrText>
+          <w:instrText xml:space="preserve"> PAGEREF _Toc169088934 \h </w:instrText>
         </w:r>
         <w:r>
           <w:rPr>
@@ -3679,7 +3679,7 @@
           <w:lang w:val="en-ES" w:eastAsia="en-GB"/>
         </w:rPr>
       </w:pPr>
-      <w:hyperlink w:anchor="_Toc168521749" w:history="1">
+      <w:hyperlink w:anchor="_Toc169088935" w:history="1">
         <w:r>
           <w:rPr>
             <w:rStyle w:val="Hyperlink"/>
@@ -3708,7 +3708,7 @@
             <w:noProof/>
             <w:webHidden/>
           </w:rPr>
-          <w:instrText xml:space="preserve"> PAGEREF _Toc168521749 \h </w:instrText>
+          <w:instrText xml:space="preserve"> PAGEREF _Toc169088935 \h </w:instrText>
         </w:r>
         <w:r>
           <w:rPr>
@@ -3755,7 +3755,7 @@
           <w:lang w:val="en-ES" w:eastAsia="en-GB"/>
         </w:rPr>
       </w:pPr>
-      <w:hyperlink w:anchor="_Toc168521750" w:history="1">
+      <w:hyperlink w:anchor="_Toc169088936" w:history="1">
         <w:r>
           <w:rPr>
             <w:rStyle w:val="Hyperlink"/>
@@ -3784,7 +3784,7 @@
             <w:noProof/>
             <w:webHidden/>
           </w:rPr>
-          <w:instrText xml:space="preserve"> PAGEREF _Toc168521750 \h </w:instrText>
+          <w:instrText xml:space="preserve"> PAGEREF _Toc169088936 \h </w:instrText>
         </w:r>
         <w:r>
           <w:rPr>
@@ -3833,7 +3833,7 @@
           <w:lang w:val="en-ES" w:eastAsia="en-GB"/>
         </w:rPr>
       </w:pPr>
-      <w:hyperlink w:anchor="_Toc168521751" w:history="1">
+      <w:hyperlink w:anchor="_Toc169088937" w:history="1">
         <w:r>
           <w:rPr>
             <w:rStyle w:val="Hyperlink"/>
@@ -3862,7 +3862,7 @@
             <w:noProof/>
             <w:webHidden/>
           </w:rPr>
-          <w:instrText xml:space="preserve"> PAGEREF _Toc168521751 \h </w:instrText>
+          <w:instrText xml:space="preserve"> PAGEREF _Toc169088937 \h </w:instrText>
         </w:r>
         <w:r>
           <w:rPr>
@@ -3911,7 +3911,7 @@
           <w:lang w:val="en-ES" w:eastAsia="en-GB"/>
         </w:rPr>
       </w:pPr>
-      <w:hyperlink w:anchor="_Toc168521752" w:history="1">
+      <w:hyperlink w:anchor="_Toc169088938" w:history="1">
         <w:r>
           <w:rPr>
             <w:rStyle w:val="Hyperlink"/>
@@ -3940,7 +3940,7 @@
             <w:noProof/>
             <w:webHidden/>
           </w:rPr>
-          <w:instrText xml:space="preserve"> PAGEREF _Toc168521752 \h </w:instrText>
+          <w:instrText xml:space="preserve"> PAGEREF _Toc169088938 \h </w:instrText>
         </w:r>
         <w:r>
           <w:rPr>
@@ -3987,7 +3987,7 @@
           <w:lang w:val="en-ES" w:eastAsia="en-GB"/>
         </w:rPr>
       </w:pPr>
-      <w:hyperlink w:anchor="_Toc168521753" w:history="1">
+      <w:hyperlink w:anchor="_Toc169088939" w:history="1">
         <w:r>
           <w:rPr>
             <w:rStyle w:val="Hyperlink"/>
@@ -4016,7 +4016,7 @@
             <w:noProof/>
             <w:webHidden/>
           </w:rPr>
-          <w:instrText xml:space="preserve"> PAGEREF _Toc168521753 \h </w:instrText>
+          <w:instrText xml:space="preserve"> PAGEREF _Toc169088939 \h </w:instrText>
         </w:r>
         <w:r>
           <w:rPr>
@@ -4063,7 +4063,7 @@
           <w:lang w:val="en-ES" w:eastAsia="en-GB"/>
         </w:rPr>
       </w:pPr>
-      <w:hyperlink w:anchor="_Toc168521754" w:history="1">
+      <w:hyperlink w:anchor="_Toc169088940" w:history="1">
         <w:r>
           <w:rPr>
             <w:rStyle w:val="Hyperlink"/>
@@ -4092,7 +4092,7 @@
             <w:noProof/>
             <w:webHidden/>
           </w:rPr>
-          <w:instrText xml:space="preserve"> PAGEREF _Toc168521754 \h </w:instrText>
+          <w:instrText xml:space="preserve"> PAGEREF _Toc169088940 \h </w:instrText>
         </w:r>
         <w:r>
           <w:rPr>
@@ -4139,7 +4139,7 @@
           <w:lang w:val="en-ES" w:eastAsia="en-GB"/>
         </w:rPr>
       </w:pPr>
-      <w:hyperlink w:anchor="_Toc168521755" w:history="1">
+      <w:hyperlink w:anchor="_Toc169088941" w:history="1">
         <w:r>
           <w:rPr>
             <w:rStyle w:val="Hyperlink"/>
@@ -4168,7 +4168,7 @@
             <w:noProof/>
             <w:webHidden/>
           </w:rPr>
-          <w:instrText xml:space="preserve"> PAGEREF _Toc168521755 \h </w:instrText>
+          <w:instrText xml:space="preserve"> PAGEREF _Toc169088941 \h </w:instrText>
         </w:r>
         <w:r>
           <w:rPr>
@@ -4215,7 +4215,7 @@
           <w:lang w:val="en-ES" w:eastAsia="en-GB"/>
         </w:rPr>
       </w:pPr>
-      <w:hyperlink w:anchor="_Toc168521756" w:history="1">
+      <w:hyperlink w:anchor="_Toc169088942" w:history="1">
         <w:r>
           <w:rPr>
             <w:rStyle w:val="Hyperlink"/>
@@ -4244,7 +4244,7 @@
             <w:noProof/>
             <w:webHidden/>
           </w:rPr>
-          <w:instrText xml:space="preserve"> PAGEREF _Toc168521756 \h </w:instrText>
+          <w:instrText xml:space="preserve"> PAGEREF _Toc169088942 \h </w:instrText>
         </w:r>
         <w:r>
           <w:rPr>
@@ -4293,7 +4293,7 @@
           <w:lang w:val="en-ES" w:eastAsia="en-GB"/>
         </w:rPr>
       </w:pPr>
-      <w:hyperlink w:anchor="_Toc168521757" w:history="1">
+      <w:hyperlink w:anchor="_Toc169088943" w:history="1">
         <w:r>
           <w:rPr>
             <w:rStyle w:val="Hyperlink"/>
@@ -4322,7 +4322,7 @@
             <w:noProof/>
             <w:webHidden/>
           </w:rPr>
-          <w:instrText xml:space="preserve"> PAGEREF _Toc168521757 \h </w:instrText>
+          <w:instrText xml:space="preserve"> PAGEREF _Toc169088943 \h </w:instrText>
         </w:r>
         <w:r>
           <w:rPr>
@@ -4371,7 +4371,7 @@
           <w:lang w:val="en-ES" w:eastAsia="en-GB"/>
         </w:rPr>
       </w:pPr>
-      <w:hyperlink w:anchor="_Toc168521758" w:history="1">
+      <w:hyperlink w:anchor="_Toc169088944" w:history="1">
         <w:r>
           <w:rPr>
             <w:rStyle w:val="Hyperlink"/>
@@ -4400,7 +4400,7 @@
             <w:noProof/>
             <w:webHidden/>
           </w:rPr>
-          <w:instrText xml:space="preserve"> PAGEREF _Toc168521758 \h </w:instrText>
+          <w:instrText xml:space="preserve"> PAGEREF _Toc169088944 \h </w:instrText>
         </w:r>
         <w:r>
           <w:rPr>
@@ -4449,7 +4449,7 @@
           <w:lang w:val="en-ES" w:eastAsia="en-GB"/>
         </w:rPr>
       </w:pPr>
-      <w:hyperlink w:anchor="_Toc168521759" w:history="1">
+      <w:hyperlink w:anchor="_Toc169088945" w:history="1">
         <w:r>
           <w:rPr>
             <w:rStyle w:val="Hyperlink"/>
@@ -4478,7 +4478,7 @@
             <w:noProof/>
             <w:webHidden/>
           </w:rPr>
-          <w:instrText xml:space="preserve"> PAGEREF _Toc168521759 \h </w:instrText>
+          <w:instrText xml:space="preserve"> PAGEREF _Toc169088945 \h </w:instrText>
         </w:r>
         <w:r>
           <w:rPr>
@@ -4525,7 +4525,7 @@
           <w:lang w:val="en-ES" w:eastAsia="en-GB"/>
         </w:rPr>
       </w:pPr>
-      <w:hyperlink w:anchor="_Toc168521760" w:history="1">
+      <w:hyperlink w:anchor="_Toc169088946" w:history="1">
         <w:r>
           <w:rPr>
             <w:rStyle w:val="Hyperlink"/>
@@ -4554,7 +4554,7 @@
             <w:noProof/>
             <w:webHidden/>
           </w:rPr>
-          <w:instrText xml:space="preserve"> PAGEREF _Toc168521760 \h </w:instrText>
+          <w:instrText xml:space="preserve"> PAGEREF _Toc169088946 \h </w:instrText>
         </w:r>
         <w:r>
           <w:rPr>
@@ -4601,7 +4601,7 @@
           <w:lang w:val="en-ES" w:eastAsia="en-GB"/>
         </w:rPr>
       </w:pPr>
-      <w:hyperlink w:anchor="_Toc168521761" w:history="1">
+      <w:hyperlink w:anchor="_Toc169088947" w:history="1">
         <w:r>
           <w:rPr>
             <w:rStyle w:val="Hyperlink"/>
@@ -4630,7 +4630,7 @@
             <w:noProof/>
             <w:webHidden/>
           </w:rPr>
-          <w:instrText xml:space="preserve"> PAGEREF _Toc168521761 \h </w:instrText>
+          <w:instrText xml:space="preserve"> PAGEREF _Toc169088947 \h </w:instrText>
         </w:r>
         <w:r>
           <w:rPr>
@@ -4677,7 +4677,7 @@
           <w:lang w:val="en-ES" w:eastAsia="en-GB"/>
         </w:rPr>
       </w:pPr>
-      <w:hyperlink w:anchor="_Toc168521762" w:history="1">
+      <w:hyperlink w:anchor="_Toc169088948" w:history="1">
         <w:r>
           <w:rPr>
             <w:rStyle w:val="Hyperlink"/>
@@ -4706,7 +4706,7 @@
             <w:noProof/>
             <w:webHidden/>
           </w:rPr>
-          <w:instrText xml:space="preserve"> PAGEREF _Toc168521762 \h </w:instrText>
+          <w:instrText xml:space="preserve"> PAGEREF _Toc169088948 \h </w:instrText>
         </w:r>
         <w:r>
           <w:rPr>
@@ -4823,7 +4823,7 @@
         </w:rPr>
       </w:pPr>
       <w:bookmarkStart w:id="0" w:name="_Toc107862668"/>
-      <w:bookmarkStart w:id="1" w:name="_Toc168521717"/>
+      <w:bookmarkStart w:id="1" w:name="_Toc169088903"/>
       <w:r>
         <w:rPr>
           <w:rFonts w:ascii="Trebuchet MS" w:hAnsi="Trebuchet MS"/>
@@ -4908,7 +4908,7 @@
         </w:rPr>
       </w:pPr>
       <w:bookmarkStart w:id="2" w:name="_Toc107862669"/>
-      <w:bookmarkStart w:id="3" w:name="_Toc168521718"/>
+      <w:bookmarkStart w:id="3" w:name="_Toc169088904"/>
       <w:r>
         <w:rPr>
           <w:rFonts w:ascii="Trebuchet MS" w:hAnsi="Trebuchet MS"/>
@@ -4978,7 +4978,7 @@
         </w:rPr>
       </w:pPr>
       <w:bookmarkStart w:id="4" w:name="_Toc107862670"/>
-      <w:bookmarkStart w:id="5" w:name="_Toc168521719"/>
+      <w:bookmarkStart w:id="5" w:name="_Toc169088905"/>
       <w:r>
         <w:rPr>
           <w:rFonts w:ascii="Trebuchet MS" w:hAnsi="Trebuchet MS"/>
@@ -5016,31 +5016,19 @@
         <w:rPr>
           <w:rFonts w:ascii="Trebuchet MS" w:hAnsi="Trebuchet MS"/>
         </w:rPr>
-        <w:t>Troyano</w:t>
+        <w:t xml:space="preserve">Malware: </w:t>
       </w:r>
       <w:r>
         <w:rPr>
           <w:rFonts w:ascii="Trebuchet MS" w:hAnsi="Trebuchet MS"/>
         </w:rPr>
-        <w:t xml:space="preserve">: </w:t>
+        <w:t xml:space="preserve">también conocido como código dañino, se trata de un programa informático que realiza acciones en un sistema sin el conocimiento ni autorización del usuario y con objetivos maliciosos como puede ser el robo de datos o </w:t>
       </w:r>
       <w:r>
         <w:rPr>
           <w:rFonts w:ascii="Trebuchet MS" w:hAnsi="Trebuchet MS"/>
         </w:rPr>
-        <w:t xml:space="preserve">tipo de malware que en la mayoría de </w:t>
-      </w:r>
-      <w:r>
-        <w:rPr>
-          <w:rFonts w:ascii="Trebuchet MS" w:hAnsi="Trebuchet MS"/>
-        </w:rPr>
-        <w:t>los casos</w:t>
-      </w:r>
-      <w:r>
-        <w:rPr>
-          <w:rFonts w:ascii="Trebuchet MS" w:hAnsi="Trebuchet MS"/>
-        </w:rPr>
-        <w:t xml:space="preserve"> se hace pasar por legítimo pero realmente permite a los atacantes tomar el control del dispositivo infectado.</w:t>
+        <w:t>la toma de control del sistema.</w:t>
       </w:r>
     </w:p>
     <w:p>
@@ -5056,13 +5044,45 @@
         <w:rPr>
           <w:rFonts w:ascii="Trebuchet MS" w:hAnsi="Trebuchet MS"/>
         </w:rPr>
-        <w:t>Infostealer</w:t>
+        <w:t>Troyano</w:t>
       </w:r>
       <w:r>
         <w:rPr>
           <w:rFonts w:ascii="Trebuchet MS" w:hAnsi="Trebuchet MS"/>
         </w:rPr>
-        <w:t>: tipo de malware diseñado con el objetivo de realizar una exfiltración de datos del dispositivo infectado para obtener información que pueda resultar de interés a los atacantes.</w:t>
+        <w:t xml:space="preserve">: </w:t>
+      </w:r>
+      <w:r>
+        <w:rPr>
+          <w:rFonts w:ascii="Trebuchet MS" w:hAnsi="Trebuchet MS"/>
+        </w:rPr>
+        <w:t xml:space="preserve">tipo de malware que en la mayoría de </w:t>
+      </w:r>
+      <w:r>
+        <w:rPr>
+          <w:rFonts w:ascii="Trebuchet MS" w:hAnsi="Trebuchet MS"/>
+        </w:rPr>
+        <w:t>los casos</w:t>
+      </w:r>
+      <w:r>
+        <w:rPr>
+          <w:rFonts w:ascii="Trebuchet MS" w:hAnsi="Trebuchet MS"/>
+        </w:rPr>
+        <w:t xml:space="preserve"> se hace pasar por </w:t>
+      </w:r>
+      <w:proofErr w:type="gramStart"/>
+      <w:r>
+        <w:rPr>
+          <w:rFonts w:ascii="Trebuchet MS" w:hAnsi="Trebuchet MS"/>
+        </w:rPr>
+        <w:t>legítimo</w:t>
+      </w:r>
+      <w:proofErr w:type="gramEnd"/>
+      <w:r>
+        <w:rPr>
+          <w:rFonts w:ascii="Trebuchet MS" w:hAnsi="Trebuchet MS"/>
+        </w:rPr>
+        <w:t xml:space="preserve"> pero realmente permite a los atacantes tomar el control del dispositivo infectado.</w:t>
       </w:r>
     </w:p>
     <w:p>
@@ -5074,63 +5094,17 @@
           <w:rFonts w:ascii="Trebuchet MS" w:hAnsi="Trebuchet MS"/>
         </w:rPr>
       </w:pPr>
-      <w:proofErr w:type="spellStart"/>
       <w:r>
         <w:rPr>
           <w:rFonts w:ascii="Trebuchet MS" w:hAnsi="Trebuchet MS"/>
         </w:rPr>
-        <w:t>Keylogger</w:t>
-      </w:r>
-      <w:proofErr w:type="spellEnd"/>
+        <w:t>Infostealer</w:t>
+      </w:r>
       <w:r>
         <w:rPr>
           <w:rFonts w:ascii="Trebuchet MS" w:hAnsi="Trebuchet MS"/>
         </w:rPr>
-        <w:t>: tipo de malware que destaca por su funcionalidad de registro de teclas</w:t>
-      </w:r>
-      <w:r>
-        <w:rPr>
-          <w:rFonts w:ascii="Trebuchet MS" w:hAnsi="Trebuchet MS"/>
-        </w:rPr>
-        <w:t xml:space="preserve"> utilizadas</w:t>
-      </w:r>
-      <w:r>
-        <w:rPr>
-          <w:rFonts w:ascii="Trebuchet MS" w:hAnsi="Trebuchet MS"/>
-        </w:rPr>
-        <w:t>, permitiendo la exfiltración de las cadenas de texto creadas por el usuario del dispositivo del usuario</w:t>
-      </w:r>
-      <w:r>
-        <w:rPr>
-          <w:rFonts w:ascii="Trebuchet MS" w:hAnsi="Trebuchet MS"/>
-        </w:rPr>
-        <w:t xml:space="preserve"> con fines maliciosos como puede ser el fraude</w:t>
-      </w:r>
-      <w:r>
-        <w:rPr>
-          <w:rFonts w:ascii="Trebuchet MS" w:hAnsi="Trebuchet MS"/>
-        </w:rPr>
-        <w:t xml:space="preserve">. </w:t>
-      </w:r>
-      <w:r>
-        <w:rPr>
-          <w:rFonts w:ascii="Trebuchet MS" w:hAnsi="Trebuchet MS"/>
-        </w:rPr>
-        <w:t xml:space="preserve">En algunos casos funciona como uno de los componentes de un malware </w:t>
-      </w:r>
-      <w:proofErr w:type="spellStart"/>
-      <w:r>
-        <w:rPr>
-          <w:rFonts w:ascii="Trebuchet MS" w:hAnsi="Trebuchet MS"/>
-        </w:rPr>
-        <w:t>infostealer</w:t>
-      </w:r>
-      <w:proofErr w:type="spellEnd"/>
-      <w:r>
-        <w:rPr>
-          <w:rFonts w:ascii="Trebuchet MS" w:hAnsi="Trebuchet MS"/>
-        </w:rPr>
-        <w:t>.</w:t>
+        <w:t>: tipo de malware diseñado con el objetivo de realizar una exfiltración de datos del dispositivo infectado para obtener información que pueda resultar de interés a los atacantes.</w:t>
       </w:r>
     </w:p>
     <w:p>
@@ -5146,25 +5120,37 @@
         <w:rPr>
           <w:rFonts w:ascii="Trebuchet MS" w:hAnsi="Trebuchet MS"/>
         </w:rPr>
-        <w:t>Ofuscación</w:t>
+        <w:t>Keylogger: tipo de malware que destaca por su funcionalidad de registro de teclas</w:t>
       </w:r>
       <w:r>
         <w:rPr>
           <w:rFonts w:ascii="Trebuchet MS" w:hAnsi="Trebuchet MS"/>
         </w:rPr>
-        <w:t xml:space="preserve">: técnica de modificación del código fuente de un sistema que busca aumentar la dificultad de su comprensión mediante el empleo de estrategias como la reordenación del código o el empleo de cifrado. Este sistema puede ser utilizado por atacantes para tratar de hacer más difícil la labor de análisis </w:t>
+        <w:t xml:space="preserve"> utilizadas</w:t>
       </w:r>
       <w:r>
         <w:rPr>
           <w:rFonts w:ascii="Trebuchet MS" w:hAnsi="Trebuchet MS"/>
         </w:rPr>
-        <w:t xml:space="preserve">estático </w:t>
+        <w:t>, permitiendo la exfiltración de las cadenas de texto creadas por el usuario del dispositivo del usuario</w:t>
       </w:r>
       <w:r>
         <w:rPr>
           <w:rFonts w:ascii="Trebuchet MS" w:hAnsi="Trebuchet MS"/>
         </w:rPr>
-        <w:t>del malware.</w:t>
+        <w:t xml:space="preserve"> con fines maliciosos como puede ser el fraude</w:t>
+      </w:r>
+      <w:r>
+        <w:rPr>
+          <w:rFonts w:ascii="Trebuchet MS" w:hAnsi="Trebuchet MS"/>
+        </w:rPr>
+        <w:t xml:space="preserve">. </w:t>
+      </w:r>
+      <w:r>
+        <w:rPr>
+          <w:rFonts w:ascii="Trebuchet MS" w:hAnsi="Trebuchet MS"/>
+        </w:rPr>
+        <w:t>En algunos casos funciona como uno de los componentes de un malware infostealer.</w:t>
       </w:r>
     </w:p>
     <w:p>
@@ -5180,75 +5166,25 @@
         <w:rPr>
           <w:rFonts w:ascii="Trebuchet MS" w:hAnsi="Trebuchet MS"/>
         </w:rPr>
-        <w:t xml:space="preserve">APK: </w:t>
+        <w:t>Ofuscación</w:t>
       </w:r>
       <w:r>
         <w:rPr>
           <w:rFonts w:ascii="Trebuchet MS" w:hAnsi="Trebuchet MS"/>
         </w:rPr>
-        <w:t xml:space="preserve">tipo de archivo empaquetado utilizado </w:t>
+        <w:t xml:space="preserve">: técnica de modificación del código fuente de un sistema que busca aumentar la dificultad de su comprensión mediante el empleo de estrategias como la reordenación del código o el empleo de cifrado. Este sistema puede ser utilizado por atacantes para tratar de hacer más difícil la labor de análisis </w:t>
       </w:r>
       <w:r>
         <w:rPr>
           <w:rFonts w:ascii="Trebuchet MS" w:hAnsi="Trebuchet MS"/>
         </w:rPr>
-        <w:t>en</w:t>
+        <w:t xml:space="preserve">estático </w:t>
       </w:r>
       <w:r>
         <w:rPr>
           <w:rFonts w:ascii="Trebuchet MS" w:hAnsi="Trebuchet MS"/>
         </w:rPr>
-        <w:t xml:space="preserve"> Android</w:t>
-      </w:r>
-      <w:r>
-        <w:rPr>
-          <w:rFonts w:ascii="Trebuchet MS" w:hAnsi="Trebuchet MS"/>
-        </w:rPr>
-        <w:t xml:space="preserve"> </w:t>
-      </w:r>
-      <w:r>
-        <w:rPr>
-          <w:rFonts w:ascii="Trebuchet MS" w:hAnsi="Trebuchet MS"/>
-        </w:rPr>
-        <w:t>para</w:t>
-      </w:r>
-      <w:r>
-        <w:rPr>
-          <w:rFonts w:ascii="Trebuchet MS" w:hAnsi="Trebuchet MS"/>
-        </w:rPr>
-        <w:t xml:space="preserve"> las aplicaciones que se distribuyen en el ecosistema</w:t>
-      </w:r>
-      <w:r>
-        <w:rPr>
-          <w:rFonts w:ascii="Trebuchet MS" w:hAnsi="Trebuchet MS"/>
-        </w:rPr>
-        <w:t>.</w:t>
-      </w:r>
-      <w:r>
-        <w:rPr>
-          <w:rFonts w:ascii="Trebuchet MS" w:hAnsi="Trebuchet MS"/>
-        </w:rPr>
-        <w:t xml:space="preserve"> Contiene todos los materiales necesarios para la instalación de una aplicación, incluyendo su código, recursos y certificados. </w:t>
-      </w:r>
-      <w:r>
-        <w:rPr>
-          <w:rFonts w:ascii="Trebuchet MS" w:hAnsi="Trebuchet MS"/>
-        </w:rPr>
-        <w:t xml:space="preserve"> Se construye a partir de código fuente en Java o </w:t>
-      </w:r>
-      <w:proofErr w:type="spellStart"/>
-      <w:r>
-        <w:rPr>
-          <w:rFonts w:ascii="Trebuchet MS" w:hAnsi="Trebuchet MS"/>
-        </w:rPr>
-        <w:t>Kotlin</w:t>
-      </w:r>
-      <w:proofErr w:type="spellEnd"/>
-      <w:r>
-        <w:rPr>
-          <w:rFonts w:ascii="Trebuchet MS" w:hAnsi="Trebuchet MS"/>
-        </w:rPr>
-        <w:t>.</w:t>
+        <w:t>del malware.</w:t>
       </w:r>
     </w:p>
     <w:p>
@@ -5264,94 +5200,68 @@
         <w:rPr>
           <w:rFonts w:ascii="Trebuchet MS" w:hAnsi="Trebuchet MS"/>
         </w:rPr>
-        <w:t xml:space="preserve">ART:  </w:t>
+        <w:t xml:space="preserve">APK: </w:t>
       </w:r>
       <w:r>
         <w:rPr>
           <w:rFonts w:ascii="Trebuchet MS" w:hAnsi="Trebuchet MS"/>
         </w:rPr>
-        <w:t xml:space="preserve">acrónimo de </w:t>
+        <w:t xml:space="preserve">tipo de archivo empaquetado utilizado </w:t>
       </w:r>
       <w:r>
         <w:rPr>
           <w:rFonts w:ascii="Trebuchet MS" w:hAnsi="Trebuchet MS"/>
         </w:rPr>
-        <w:t xml:space="preserve">Android </w:t>
-      </w:r>
-      <w:proofErr w:type="spellStart"/>
+        <w:t>en</w:t>
+      </w:r>
       <w:r>
         <w:rPr>
           <w:rFonts w:ascii="Trebuchet MS" w:hAnsi="Trebuchet MS"/>
         </w:rPr>
-        <w:t>Runtime</w:t>
-      </w:r>
-      <w:proofErr w:type="spellEnd"/>
+        <w:t xml:space="preserve"> Android</w:t>
+      </w:r>
       <w:r>
         <w:rPr>
           <w:rFonts w:ascii="Trebuchet MS" w:hAnsi="Trebuchet MS"/>
         </w:rPr>
-        <w:t>,</w:t>
+        <w:t xml:space="preserve"> </w:t>
       </w:r>
       <w:r>
         <w:rPr>
           <w:rFonts w:ascii="Trebuchet MS" w:hAnsi="Trebuchet MS"/>
         </w:rPr>
-        <w:t xml:space="preserve"> es la máquina virtual que utilizan los dispositivos Android. Es el sistema sucesor de </w:t>
-      </w:r>
-      <w:proofErr w:type="spellStart"/>
+        <w:t>para</w:t>
+      </w:r>
       <w:r>
         <w:rPr>
           <w:rFonts w:ascii="Trebuchet MS" w:hAnsi="Trebuchet MS"/>
         </w:rPr>
-        <w:t>Dalvik</w:t>
-      </w:r>
-      <w:proofErr w:type="spellEnd"/>
+        <w:t xml:space="preserve"> las aplicaciones que se distribuyen en el ecosistema</w:t>
+      </w:r>
       <w:r>
         <w:rPr>
           <w:rFonts w:ascii="Trebuchet MS" w:hAnsi="Trebuchet MS"/>
         </w:rPr>
-        <w:t xml:space="preserve"> y hace las veces de máquina </w:t>
+        <w:t>.</w:t>
       </w:r>
       <w:r>
         <w:rPr>
           <w:rFonts w:ascii="Trebuchet MS" w:hAnsi="Trebuchet MS"/>
         </w:rPr>
+        <w:t xml:space="preserve"> Contiene todos los materiales necesarios para la </w:t>
+      </w:r>
+      <w:r>
+        <w:rPr>
+          <w:rFonts w:ascii="Trebuchet MS" w:hAnsi="Trebuchet MS"/>
+        </w:rPr>
         <w:lastRenderedPageBreak/>
-        <w:t xml:space="preserve">virtual Java, pero cuenta con su propio sistema de </w:t>
-      </w:r>
-      <w:proofErr w:type="spellStart"/>
+        <w:t xml:space="preserve">instalación de una aplicación, incluyendo su código, recursos y certificados. </w:t>
+      </w:r>
       <w:r>
         <w:rPr>
           <w:rFonts w:ascii="Trebuchet MS" w:hAnsi="Trebuchet MS"/>
         </w:rPr>
-        <w:t>bytecode</w:t>
-      </w:r>
-      <w:proofErr w:type="spellEnd"/>
-      <w:r>
-        <w:rPr>
-          <w:rFonts w:ascii="Trebuchet MS" w:hAnsi="Trebuchet MS"/>
-        </w:rPr>
-        <w:t>.</w:t>
-      </w:r>
-      <w:r>
-        <w:rPr>
-          <w:rFonts w:ascii="Trebuchet MS" w:hAnsi="Trebuchet MS"/>
-        </w:rPr>
-        <w:t xml:space="preserve"> Realiza la traducción entre el </w:t>
-      </w:r>
-      <w:proofErr w:type="spellStart"/>
-      <w:r>
-        <w:rPr>
-          <w:rFonts w:ascii="Trebuchet MS" w:hAnsi="Trebuchet MS"/>
-        </w:rPr>
-        <w:t>bytecode</w:t>
-      </w:r>
-      <w:proofErr w:type="spellEnd"/>
-      <w:r>
-        <w:rPr>
-          <w:rFonts w:ascii="Trebuchet MS" w:hAnsi="Trebuchet MS"/>
-        </w:rPr>
-        <w:t xml:space="preserve"> generado y las instrucciones nativas del dispositivo.</w:t>
+        <w:t xml:space="preserve"> Se construye a partir de código fuente en Java o Kotlin.</w:t>
       </w:r>
     </w:p>
     <w:p>
@@ -5367,83 +5277,37 @@
         <w:rPr>
           <w:rFonts w:ascii="Trebuchet MS" w:hAnsi="Trebuchet MS"/>
         </w:rPr>
-        <w:t>DEX</w:t>
+        <w:t xml:space="preserve">ART:  </w:t>
       </w:r>
       <w:r>
         <w:rPr>
           <w:rFonts w:ascii="Trebuchet MS" w:hAnsi="Trebuchet MS"/>
         </w:rPr>
-        <w:t xml:space="preserve">: iniciales de </w:t>
-      </w:r>
-      <w:proofErr w:type="spellStart"/>
+        <w:t xml:space="preserve">acrónimo de </w:t>
+      </w:r>
       <w:r>
         <w:rPr>
           <w:rFonts w:ascii="Trebuchet MS" w:hAnsi="Trebuchet MS"/>
         </w:rPr>
-        <w:t>Dalvik</w:t>
-      </w:r>
-      <w:proofErr w:type="spellEnd"/>
+        <w:t>Android Runtime</w:t>
+      </w:r>
       <w:r>
         <w:rPr>
           <w:rFonts w:ascii="Trebuchet MS" w:hAnsi="Trebuchet MS"/>
         </w:rPr>
-        <w:t xml:space="preserve"> </w:t>
-      </w:r>
-      <w:proofErr w:type="spellStart"/>
+        <w:t>,</w:t>
+      </w:r>
       <w:r>
         <w:rPr>
           <w:rFonts w:ascii="Trebuchet MS" w:hAnsi="Trebuchet MS"/>
         </w:rPr>
-        <w:t>Executable</w:t>
-      </w:r>
-      <w:proofErr w:type="spellEnd"/>
+        <w:t xml:space="preserve"> es la máquina virtual que utilizan los dispositivos Android. Es el sistema sucesor de Dalvik y hace las veces de máquina virtual Java, pero cuenta con su propio sistema de bytecode.</w:t>
+      </w:r>
       <w:r>
         <w:rPr>
           <w:rFonts w:ascii="Trebuchet MS" w:hAnsi="Trebuchet MS"/>
         </w:rPr>
-        <w:t xml:space="preserve">, formato de </w:t>
-      </w:r>
-      <w:proofErr w:type="spellStart"/>
-      <w:r>
-        <w:rPr>
-          <w:rFonts w:ascii="Trebuchet MS" w:hAnsi="Trebuchet MS"/>
-        </w:rPr>
-        <w:t>bytecode</w:t>
-      </w:r>
-      <w:proofErr w:type="spellEnd"/>
-      <w:r>
-        <w:rPr>
-          <w:rFonts w:ascii="Trebuchet MS" w:hAnsi="Trebuchet MS"/>
-        </w:rPr>
-        <w:t xml:space="preserve"> que utiliza la máquina virtual de </w:t>
-      </w:r>
-      <w:proofErr w:type="spellStart"/>
-      <w:r>
-        <w:rPr>
-          <w:rFonts w:ascii="Trebuchet MS" w:hAnsi="Trebuchet MS"/>
-        </w:rPr>
-        <w:t>Dalvik</w:t>
-      </w:r>
-      <w:proofErr w:type="spellEnd"/>
-      <w:r>
-        <w:rPr>
-          <w:rFonts w:ascii="Trebuchet MS" w:hAnsi="Trebuchet MS"/>
-        </w:rPr>
-        <w:t xml:space="preserve"> de las aplicaciones Android. El compilador DEX es el encargado de traducir el código fuente Java o </w:t>
-      </w:r>
-      <w:proofErr w:type="spellStart"/>
-      <w:r>
-        <w:rPr>
-          <w:rFonts w:ascii="Trebuchet MS" w:hAnsi="Trebuchet MS"/>
-        </w:rPr>
-        <w:t>Kotlin</w:t>
-      </w:r>
-      <w:proofErr w:type="spellEnd"/>
-      <w:r>
-        <w:rPr>
-          <w:rFonts w:ascii="Trebuchet MS" w:hAnsi="Trebuchet MS"/>
-        </w:rPr>
-        <w:t xml:space="preserve"> en DEX.</w:t>
+        <w:t xml:space="preserve"> Realiza la traducción entre el bytecode generado y las instrucciones nativas del dispositivo.</w:t>
       </w:r>
     </w:p>
     <w:p>
@@ -5459,49 +5323,25 @@
         <w:rPr>
           <w:rFonts w:ascii="Trebuchet MS" w:hAnsi="Trebuchet MS"/>
         </w:rPr>
-        <w:t xml:space="preserve">JAR: </w:t>
+        <w:t xml:space="preserve">Kernel: núcleo del sistema operativo de un sistema, sirviendo de interfaz entre el hardware y los procesos que se ejecutan. Suele ser </w:t>
       </w:r>
       <w:r>
         <w:rPr>
           <w:rFonts w:ascii="Trebuchet MS" w:hAnsi="Trebuchet MS"/>
         </w:rPr>
-        <w:t>formato contenedor Java Archive, que sirve para empaquetar clases en lenguaje Java, así como sus recursos y metadatos. Se utiliza para la distribución de aplicaciones Java</w:t>
+        <w:t>el</w:t>
       </w:r>
       <w:r>
         <w:rPr>
           <w:rFonts w:ascii="Trebuchet MS" w:hAnsi="Trebuchet MS"/>
         </w:rPr>
-        <w:t xml:space="preserve">. Puede ser </w:t>
+        <w:t xml:space="preserve"> componente del sistema que tiene el máximo privilegio otorgado, y por lo tanto control total sobre las </w:t>
       </w:r>
       <w:r>
         <w:rPr>
           <w:rFonts w:ascii="Trebuchet MS" w:hAnsi="Trebuchet MS"/>
         </w:rPr>
-        <w:t xml:space="preserve">de tipo </w:t>
-      </w:r>
-      <w:r>
-        <w:rPr>
-          <w:rFonts w:ascii="Trebuchet MS" w:hAnsi="Trebuchet MS"/>
-        </w:rPr>
-        <w:t>ejecutabl</w:t>
-      </w:r>
-      <w:r>
-        <w:rPr>
-          <w:rFonts w:ascii="Trebuchet MS" w:hAnsi="Trebuchet MS"/>
-        </w:rPr>
-        <w:t xml:space="preserve">e, en cuyo caso </w:t>
-      </w:r>
-      <w:r>
-        <w:rPr>
-          <w:rFonts w:ascii="Trebuchet MS" w:hAnsi="Trebuchet MS"/>
-        </w:rPr>
-        <w:t>indica una clase de entrada</w:t>
-      </w:r>
-      <w:r>
-        <w:rPr>
-          <w:rFonts w:ascii="Trebuchet MS" w:hAnsi="Trebuchet MS"/>
-        </w:rPr>
-        <w:t xml:space="preserve"> en su manifiesto.</w:t>
+        <w:t>operaciones a realizar.</w:t>
       </w:r>
     </w:p>
     <w:p>
@@ -5517,61 +5357,73 @@
         <w:rPr>
           <w:rFonts w:ascii="Trebuchet MS" w:hAnsi="Trebuchet MS"/>
         </w:rPr>
-        <w:t>APT</w:t>
+        <w:t>DEX</w:t>
       </w:r>
       <w:r>
         <w:rPr>
           <w:rFonts w:ascii="Trebuchet MS" w:hAnsi="Trebuchet MS"/>
         </w:rPr>
-        <w:t xml:space="preserve">: acrónimo en inglés de </w:t>
-      </w:r>
-      <w:proofErr w:type="spellStart"/>
+        <w:t>: iniciales de Dalvik Executable, formato de bytecode que utiliza</w:t>
+      </w:r>
       <w:r>
         <w:rPr>
           <w:rFonts w:ascii="Trebuchet MS" w:hAnsi="Trebuchet MS"/>
         </w:rPr>
-        <w:t>Advanced</w:t>
-      </w:r>
-      <w:proofErr w:type="spellEnd"/>
+        <w:t>n</w:t>
+      </w:r>
       <w:r>
         <w:rPr>
           <w:rFonts w:ascii="Trebuchet MS" w:hAnsi="Trebuchet MS"/>
         </w:rPr>
-        <w:t xml:space="preserve"> </w:t>
-      </w:r>
-      <w:proofErr w:type="spellStart"/>
+        <w:t xml:space="preserve"> la</w:t>
+      </w:r>
       <w:r>
         <w:rPr>
           <w:rFonts w:ascii="Trebuchet MS" w:hAnsi="Trebuchet MS"/>
         </w:rPr>
-        <w:t>Persistent</w:t>
-      </w:r>
-      <w:proofErr w:type="spellEnd"/>
+        <w:t>s</w:t>
+      </w:r>
       <w:r>
         <w:rPr>
           <w:rFonts w:ascii="Trebuchet MS" w:hAnsi="Trebuchet MS"/>
         </w:rPr>
-        <w:t xml:space="preserve"> </w:t>
-      </w:r>
-      <w:proofErr w:type="spellStart"/>
+        <w:t xml:space="preserve"> máquina</w:t>
+      </w:r>
       <w:r>
         <w:rPr>
           <w:rFonts w:ascii="Trebuchet MS" w:hAnsi="Trebuchet MS"/>
         </w:rPr>
-        <w:t>Thread</w:t>
-      </w:r>
-      <w:proofErr w:type="spellEnd"/>
+        <w:t>s</w:t>
+      </w:r>
       <w:r>
         <w:rPr>
           <w:rFonts w:ascii="Trebuchet MS" w:hAnsi="Trebuchet MS"/>
         </w:rPr>
-        <w:t xml:space="preserve">. Hace referencia a grupos de atacantes informáticos de gran sofisticación y cantidad de recursos. Suelen ser grupos con financiación y apoyo de grandes organizaciones, a menudo </w:t>
+        <w:t xml:space="preserve"> virtua</w:t>
       </w:r>
       <w:r>
         <w:rPr>
           <w:rFonts w:ascii="Trebuchet MS" w:hAnsi="Trebuchet MS"/>
         </w:rPr>
-        <w:t>algunas de ellas estados.</w:t>
+        <w:t>les</w:t>
+      </w:r>
+      <w:r>
+        <w:rPr>
+          <w:rFonts w:ascii="Trebuchet MS" w:hAnsi="Trebuchet MS"/>
+        </w:rPr>
+        <w:t xml:space="preserve"> de </w:t>
+      </w:r>
+      <w:r>
+        <w:rPr>
+          <w:rFonts w:ascii="Trebuchet MS" w:hAnsi="Trebuchet MS"/>
+        </w:rPr>
+        <w:t xml:space="preserve">ART y </w:t>
+      </w:r>
+      <w:r>
+        <w:rPr>
+          <w:rFonts w:ascii="Trebuchet MS" w:hAnsi="Trebuchet MS"/>
+        </w:rPr>
+        <w:t>Dalvik de las aplicaciones Android. El compilador DEX es el encargado de traducir el código fuente Java o Kotlin en DEX.</w:t>
       </w:r>
     </w:p>
     <w:p>
@@ -5583,33 +5435,53 @@
           <w:rFonts w:ascii="Trebuchet MS" w:hAnsi="Trebuchet MS"/>
         </w:rPr>
       </w:pPr>
-      <w:proofErr w:type="spellStart"/>
       <w:r>
         <w:rPr>
           <w:rFonts w:ascii="Trebuchet MS" w:hAnsi="Trebuchet MS"/>
         </w:rPr>
-        <w:t>IoC</w:t>
-      </w:r>
-      <w:proofErr w:type="spellEnd"/>
+        <w:t xml:space="preserve">JAR: </w:t>
+      </w:r>
       <w:r>
         <w:rPr>
           <w:rFonts w:ascii="Trebuchet MS" w:hAnsi="Trebuchet MS"/>
         </w:rPr>
-        <w:t xml:space="preserve">: indicadores de compromiso en español, son conjunto de datos y evidencias generados por una actividad realizada que indican las características de una amenaza. Pueden englobar ficheros creados, procesos ejecutados, dominios o </w:t>
-      </w:r>
-      <w:proofErr w:type="spellStart"/>
+        <w:t>formato contenedor Java Archive, que sirve para empaquetar clases en lenguaje Java, así como sus recursos y metadatos. Se utiliza para la distribución de aplicaciones Java</w:t>
+      </w:r>
       <w:r>
         <w:rPr>
           <w:rFonts w:ascii="Trebuchet MS" w:hAnsi="Trebuchet MS"/>
         </w:rPr>
-        <w:t>IPs</w:t>
-      </w:r>
-      <w:proofErr w:type="spellEnd"/>
+        <w:t xml:space="preserve">. Puede ser </w:t>
+      </w:r>
       <w:r>
         <w:rPr>
           <w:rFonts w:ascii="Trebuchet MS" w:hAnsi="Trebuchet MS"/>
         </w:rPr>
-        <w:t xml:space="preserve"> contactadas entre otros.</w:t>
+        <w:t xml:space="preserve">de tipo </w:t>
+      </w:r>
+      <w:r>
+        <w:rPr>
+          <w:rFonts w:ascii="Trebuchet MS" w:hAnsi="Trebuchet MS"/>
+        </w:rPr>
+        <w:t>ejecutabl</w:t>
+      </w:r>
+      <w:r>
+        <w:rPr>
+          <w:rFonts w:ascii="Trebuchet MS" w:hAnsi="Trebuchet MS"/>
+        </w:rPr>
+        <w:t xml:space="preserve">e, en cuyo caso </w:t>
+      </w:r>
+      <w:r>
+        <w:rPr>
+          <w:rFonts w:ascii="Trebuchet MS" w:hAnsi="Trebuchet MS"/>
+        </w:rPr>
+        <w:t>indica una clase de entrada</w:t>
+      </w:r>
+      <w:r>
+        <w:rPr>
+          <w:rFonts w:ascii="Trebuchet MS" w:hAnsi="Trebuchet MS"/>
+        </w:rPr>
+        <w:t xml:space="preserve"> en su manifiesto.</w:t>
       </w:r>
     </w:p>
     <w:p>
@@ -5625,45 +5497,61 @@
         <w:rPr>
           <w:rFonts w:ascii="Trebuchet MS" w:hAnsi="Trebuchet MS"/>
         </w:rPr>
-        <w:t xml:space="preserve">MD5: </w:t>
+        <w:t>APT</w:t>
       </w:r>
       <w:r>
         <w:rPr>
           <w:rFonts w:ascii="Trebuchet MS" w:hAnsi="Trebuchet MS"/>
         </w:rPr>
-        <w:t xml:space="preserve">algoritmo </w:t>
+        <w:t xml:space="preserve">: acrónimo en inglés de Advanced Persistent Thread. Hace referencia a grupos de atacantes informáticos de gran sofisticación y </w:t>
       </w:r>
       <w:r>
         <w:rPr>
           <w:rFonts w:ascii="Trebuchet MS" w:hAnsi="Trebuchet MS"/>
         </w:rPr>
-        <w:t xml:space="preserve">criptográfico </w:t>
+        <w:t xml:space="preserve">poseedores de </w:t>
       </w:r>
       <w:r>
         <w:rPr>
           <w:rFonts w:ascii="Trebuchet MS" w:hAnsi="Trebuchet MS"/>
         </w:rPr>
-        <w:t xml:space="preserve">de reducción que genera un valor de 128 bits </w:t>
+        <w:t>cantidad de recursos</w:t>
       </w:r>
       <w:r>
         <w:rPr>
           <w:rFonts w:ascii="Trebuchet MS" w:hAnsi="Trebuchet MS"/>
         </w:rPr>
-        <w:t xml:space="preserve">a partir de una entrada de valor arbitrario. Se utiliza a entre otros a modo de </w:t>
-      </w:r>
-      <w:proofErr w:type="spellStart"/>
+        <w:t xml:space="preserve"> para realizar sus operaciones</w:t>
+      </w:r>
       <w:r>
         <w:rPr>
           <w:rFonts w:ascii="Trebuchet MS" w:hAnsi="Trebuchet MS"/>
         </w:rPr>
-        <w:t>checksum</w:t>
-      </w:r>
-      <w:proofErr w:type="spellEnd"/>
+        <w:t>. Suelen ser grupos con financiación y apoyo de grandes organizaciones,</w:t>
+      </w:r>
       <w:r>
         <w:rPr>
           <w:rFonts w:ascii="Trebuchet MS" w:hAnsi="Trebuchet MS"/>
         </w:rPr>
-        <w:t xml:space="preserve"> para verificar la integridad de los datos.</w:t>
+        <w:t xml:space="preserve"> </w:t>
+      </w:r>
+      <w:r>
+        <w:rPr>
+          <w:rFonts w:ascii="Trebuchet MS" w:hAnsi="Trebuchet MS"/>
+        </w:rPr>
+        <w:t xml:space="preserve">algunas de ellas </w:t>
+      </w:r>
+      <w:r>
+        <w:rPr>
+          <w:rFonts w:ascii="Trebuchet MS" w:hAnsi="Trebuchet MS"/>
+        </w:rPr>
+        <w:t xml:space="preserve">a menudo </w:t>
+      </w:r>
+      <w:r>
+        <w:rPr>
+          <w:rFonts w:ascii="Trebuchet MS" w:hAnsi="Trebuchet MS"/>
+        </w:rPr>
+        <w:t>estados.</w:t>
       </w:r>
     </w:p>
     <w:p>
@@ -5675,39 +5563,29 @@
           <w:rFonts w:ascii="Trebuchet MS" w:hAnsi="Trebuchet MS"/>
         </w:rPr>
       </w:pPr>
-      <w:proofErr w:type="spellStart"/>
       <w:r>
         <w:rPr>
           <w:rFonts w:ascii="Trebuchet MS" w:hAnsi="Trebuchet MS"/>
         </w:rPr>
-        <w:t>DDoS</w:t>
-      </w:r>
-      <w:proofErr w:type="spellEnd"/>
+        <w:t>IoC</w:t>
+      </w:r>
       <w:r>
         <w:rPr>
           <w:rFonts w:ascii="Trebuchet MS" w:hAnsi="Trebuchet MS"/>
         </w:rPr>
-        <w:t xml:space="preserve">: </w:t>
+        <w:t>: indicadores de compromiso en español, son conjunto de datos y evidencias generados por una actividad realizada que indican las características de una amenaza. Pueden englobar ficheros creados, procesos ejecutados, dominios o</w:t>
       </w:r>
       <w:r>
         <w:rPr>
           <w:rFonts w:ascii="Trebuchet MS" w:hAnsi="Trebuchet MS"/>
         </w:rPr>
-        <w:t xml:space="preserve">ataque distribuido de denegación de servicio, consistente en la sobrecarga de una infraestructura informática como puede ser un sitio web o un servidor y provocando problemas de disponibilidad en este. En gran parte de los casos, estos ataques utilizan redes de dispositivos infectados y controlados remotamente, conocidos como </w:t>
-      </w:r>
-      <w:proofErr w:type="spellStart"/>
+        <w:t xml:space="preserve"> direcciones</w:t>
+      </w:r>
       <w:r>
         <w:rPr>
           <w:rFonts w:ascii="Trebuchet MS" w:hAnsi="Trebuchet MS"/>
         </w:rPr>
-        <w:t>botnets</w:t>
-      </w:r>
-      <w:proofErr w:type="spellEnd"/>
-      <w:r>
-        <w:rPr>
-          <w:rFonts w:ascii="Trebuchet MS" w:hAnsi="Trebuchet MS"/>
-        </w:rPr>
-        <w:t>, para llevar a cabo las ofensivas.</w:t>
+        <w:t xml:space="preserve"> IP contactadas entre otros.</w:t>
       </w:r>
     </w:p>
     <w:p>
@@ -5719,37 +5597,35 @@
           <w:rFonts w:ascii="Trebuchet MS" w:hAnsi="Trebuchet MS"/>
         </w:rPr>
       </w:pPr>
-      <w:proofErr w:type="spellStart"/>
       <w:r>
         <w:rPr>
           <w:rFonts w:ascii="Trebuchet MS" w:hAnsi="Trebuchet MS"/>
         </w:rPr>
-        <w:t>Cryptojacking</w:t>
-      </w:r>
-      <w:proofErr w:type="spellEnd"/>
+        <w:t xml:space="preserve">MD5: </w:t>
+      </w:r>
       <w:r>
         <w:rPr>
           <w:rFonts w:ascii="Trebuchet MS" w:hAnsi="Trebuchet MS"/>
         </w:rPr>
-        <w:t xml:space="preserve">: tipo de delito informático en el que los dispositivos infectados son utilizados por los atacantes para el minado de criptomonedas </w:t>
+        <w:t xml:space="preserve">algoritmo </w:t>
       </w:r>
       <w:r>
         <w:rPr>
           <w:rFonts w:ascii="Trebuchet MS" w:hAnsi="Trebuchet MS"/>
         </w:rPr>
-        <w:t xml:space="preserve">sin el conocimiento de la víctima que posee el dispositivo y con el fin de </w:t>
+        <w:t xml:space="preserve">criptográfico </w:t>
       </w:r>
       <w:r>
         <w:rPr>
           <w:rFonts w:ascii="Trebuchet MS" w:hAnsi="Trebuchet MS"/>
         </w:rPr>
-        <w:t xml:space="preserve">obtener </w:t>
+        <w:t xml:space="preserve">de reducción que genera un valor de 128 bits </w:t>
       </w:r>
       <w:r>
         <w:rPr>
           <w:rFonts w:ascii="Trebuchet MS" w:hAnsi="Trebuchet MS"/>
         </w:rPr>
-        <w:t>un beneficio económico.</w:t>
+        <w:t>a partir de una entrada de valor arbitrario. Se utiliza a entre otros a modo de checksum para verificar la integridad de los datos.</w:t>
       </w:r>
     </w:p>
     <w:p>
@@ -5766,31 +5642,13 @@
           <w:rFonts w:ascii="Trebuchet MS" w:hAnsi="Trebuchet MS"/>
         </w:rPr>
         <w:lastRenderedPageBreak/>
-        <w:t>DNS: sistema de nombres de dominio jerárquico y distribuido que establece un sistema de nombres y direcciones para dispositivos que forman parte de Internet.</w:t>
+        <w:t xml:space="preserve">DDoS: </w:t>
       </w:r>
       <w:r>
         <w:rPr>
           <w:rFonts w:ascii="Trebuchet MS" w:hAnsi="Trebuchet MS"/>
         </w:rPr>
-        <w:t xml:space="preserve"> Delega la responsabilidad de gestionar nombres y relaciones para cada dominio a </w:t>
-      </w:r>
-      <w:r>
-        <w:rPr>
-          <w:rFonts w:ascii="Trebuchet MS" w:hAnsi="Trebuchet MS"/>
-        </w:rPr>
-        <w:t xml:space="preserve">sus </w:t>
-      </w:r>
-      <w:r>
-        <w:rPr>
-          <w:rFonts w:ascii="Trebuchet MS" w:hAnsi="Trebuchet MS"/>
-        </w:rPr>
-        <w:t>servidores DNS autoritativos</w:t>
-      </w:r>
-      <w:r>
-        <w:rPr>
-          <w:rFonts w:ascii="Trebuchet MS" w:hAnsi="Trebuchet MS"/>
-        </w:rPr>
-        <w:t xml:space="preserve"> correspondientes.</w:t>
+        <w:t>ataque distribuido de denegación de servicio, consistente en la sobrecarga de una infraestructura informática como puede ser un sitio web o un servidor y provocando problemas de disponibilidad en este. En gran parte de los casos, estos ataques utilizan redes de dispositivos infectados y controlados remotamente, conocidos como botnets, para llevar a cabo las ofensivas.</w:t>
       </w:r>
     </w:p>
     <w:p>
@@ -5806,21 +5664,87 @@
         <w:rPr>
           <w:rFonts w:ascii="Trebuchet MS" w:hAnsi="Trebuchet MS"/>
         </w:rPr>
+        <w:t xml:space="preserve">Cryptojacking: tipo de delito informático en el que los dispositivos infectados son utilizados por los atacantes para el minado de criptomonedas </w:t>
+      </w:r>
+      <w:r>
+        <w:rPr>
+          <w:rFonts w:ascii="Trebuchet MS" w:hAnsi="Trebuchet MS"/>
+        </w:rPr>
+        <w:t xml:space="preserve">sin el conocimiento de la víctima que posee el dispositivo y con el fin de </w:t>
+      </w:r>
+      <w:r>
+        <w:rPr>
+          <w:rFonts w:ascii="Trebuchet MS" w:hAnsi="Trebuchet MS"/>
+        </w:rPr>
+        <w:t xml:space="preserve">obtener </w:t>
+      </w:r>
+      <w:r>
+        <w:rPr>
+          <w:rFonts w:ascii="Trebuchet MS" w:hAnsi="Trebuchet MS"/>
+        </w:rPr>
+        <w:t>un beneficio económico.</w:t>
+      </w:r>
+    </w:p>
+    <w:p>
+      <w:pPr>
+        <w:pStyle w:val="Standard"/>
+        <w:spacing w:after="120" w:line="360" w:lineRule="auto"/>
+        <w:jc w:val="both"/>
+        <w:rPr>
+          <w:rFonts w:ascii="Trebuchet MS" w:hAnsi="Trebuchet MS"/>
+        </w:rPr>
+      </w:pPr>
+      <w:r>
+        <w:rPr>
+          <w:rFonts w:ascii="Trebuchet MS" w:hAnsi="Trebuchet MS"/>
+        </w:rPr>
+        <w:t>DNS: sistema de nombres de dominio jerárquico y distribuido que establece un sistema de nombres y direcciones para dispositivos que forman parte de Internet.</w:t>
+      </w:r>
+      <w:r>
+        <w:rPr>
+          <w:rFonts w:ascii="Trebuchet MS" w:hAnsi="Trebuchet MS"/>
+        </w:rPr>
+        <w:t xml:space="preserve"> Delega la responsabilidad de gestionar nombres y relaciones para cada dominio a </w:t>
+      </w:r>
+      <w:r>
+        <w:rPr>
+          <w:rFonts w:ascii="Trebuchet MS" w:hAnsi="Trebuchet MS"/>
+        </w:rPr>
+        <w:t xml:space="preserve">sus </w:t>
+      </w:r>
+      <w:r>
+        <w:rPr>
+          <w:rFonts w:ascii="Trebuchet MS" w:hAnsi="Trebuchet MS"/>
+        </w:rPr>
+        <w:t>servidores DNS autoritativos</w:t>
+      </w:r>
+      <w:r>
+        <w:rPr>
+          <w:rFonts w:ascii="Trebuchet MS" w:hAnsi="Trebuchet MS"/>
+        </w:rPr>
+        <w:t xml:space="preserve"> correspondientes.</w:t>
+      </w:r>
+    </w:p>
+    <w:p>
+      <w:pPr>
+        <w:pStyle w:val="Standard"/>
+        <w:spacing w:after="120" w:line="360" w:lineRule="auto"/>
+        <w:jc w:val="both"/>
+        <w:rPr>
+          <w:rFonts w:ascii="Trebuchet MS" w:hAnsi="Trebuchet MS"/>
+        </w:rPr>
+      </w:pPr>
+      <w:r>
+        <w:rPr>
+          <w:rFonts w:ascii="Trebuchet MS" w:hAnsi="Trebuchet MS"/>
+        </w:rPr>
         <w:t xml:space="preserve">C&amp;C: del inglés </w:t>
       </w:r>
-      <w:proofErr w:type="spellStart"/>
       <w:r>
         <w:rPr>
           <w:rFonts w:ascii="Trebuchet MS" w:hAnsi="Trebuchet MS"/>
         </w:rPr>
-        <w:t>Command</w:t>
-      </w:r>
-      <w:proofErr w:type="spellEnd"/>
-      <w:r>
-        <w:rPr>
-          <w:rFonts w:ascii="Trebuchet MS" w:hAnsi="Trebuchet MS"/>
-        </w:rPr>
-        <w:t xml:space="preserve"> &amp; Control, también conocido como C2, alude a la infraestructura utilizada por los atacantes para controlar los equipos infectados de manera remota a través de una comunicación entre los servidores del C2 y los dispositivos.</w:t>
+        <w:t>Command &amp; Control, también conocido como C2, alude a la infraestructura utilizada por los atacantes para controlar los equipos infectados de manera remota a través de una comunicación entre los servidores del C2 y los dispositivos.</w:t>
       </w:r>
     </w:p>
     <w:p>
@@ -5871,7 +5795,7 @@
         </w:rPr>
       </w:pPr>
       <w:bookmarkStart w:id="6" w:name="_Toc107862671"/>
-      <w:bookmarkStart w:id="7" w:name="_Toc168521720"/>
+      <w:bookmarkStart w:id="7" w:name="_Toc169088906"/>
       <w:r>
         <w:rPr>
           <w:rFonts w:ascii="Trebuchet MS" w:hAnsi="Trebuchet MS"/>
@@ -5973,7 +5897,19 @@
         <w:rPr>
           <w:lang w:val="es-ES"/>
         </w:rPr>
-        <w:t>El objetivo principal de este trabajo es el análisis en profundidad de una muestra de malware de tipo troyano desarrollado para plataformas Android. Los objetivos que se esperan cumplir mediante la realización del proyecto son los siguientes:</w:t>
+        <w:t xml:space="preserve">El objetivo principal de este trabajo es el análisis en profundidad de una muestra de malware de tipo troyano desarrollado para plataformas Android. Los </w:t>
+      </w:r>
+      <w:r>
+        <w:rPr>
+          <w:lang w:val="es-ES"/>
+        </w:rPr>
+        <w:t>sub</w:t>
+      </w:r>
+      <w:r>
+        <w:rPr>
+          <w:lang w:val="es-ES"/>
+        </w:rPr>
+        <w:t>objetivos que se esperan cumplir mediante la realización del proyecto son los siguientes:</w:t>
       </w:r>
     </w:p>
     <w:p>
@@ -6001,7 +5937,31 @@
         <w:rPr>
           <w:lang w:val="es-ES"/>
         </w:rPr>
-        <w:t>Enmarcar este malware y la familia de la que procede dentro del ecosistema actual de troyanos de plataformas Android.</w:t>
+        <w:t xml:space="preserve">Enmarcar </w:t>
+      </w:r>
+      <w:r>
+        <w:rPr>
+          <w:lang w:val="es-ES"/>
+        </w:rPr>
+        <w:t>el</w:t>
+      </w:r>
+      <w:r>
+        <w:rPr>
+          <w:lang w:val="es-ES"/>
+        </w:rPr>
+        <w:t xml:space="preserve"> malware </w:t>
+      </w:r>
+      <w:r>
+        <w:rPr>
+          <w:lang w:val="es-ES"/>
+        </w:rPr>
+        <w:t xml:space="preserve">elegido </w:t>
+      </w:r>
+      <w:r>
+        <w:rPr>
+          <w:lang w:val="es-ES"/>
+        </w:rPr>
+        <w:t>y la familia de la que procede dentro del ecosistema actual de troyanos de plataformas Android.</w:t>
       </w:r>
     </w:p>
     <w:p>
@@ -6029,7 +5989,7 @@
         <w:rPr>
           <w:lang w:val="es-ES"/>
         </w:rPr>
-        <w:t>Realizar un análisis de los vectores de ataque y mecanismos de distribución del malware</w:t>
+        <w:t>Realizar un análisis de los mecanismos de distribución del malware</w:t>
       </w:r>
       <w:r>
         <w:rPr>
@@ -6063,7 +6023,19 @@
         <w:rPr>
           <w:lang w:val="es-ES"/>
         </w:rPr>
-        <w:t>Llevar a cabo un análisis estático del malware para tratar de comprender sus capacidades y modus operandi.</w:t>
+        <w:t xml:space="preserve">Llevar a cabo un análisis estático del </w:t>
+      </w:r>
+      <w:r>
+        <w:rPr>
+          <w:lang w:val="es-ES"/>
+        </w:rPr>
+        <w:t xml:space="preserve">código </w:t>
+      </w:r>
+      <w:r>
+        <w:rPr>
+          <w:lang w:val="es-ES"/>
+        </w:rPr>
+        <w:t>malware para tratar de comprender sus capacidades y modus operandi.</w:t>
       </w:r>
     </w:p>
     <w:p>
@@ -6097,7 +6069,7 @@
         <w:rPr>
           <w:lang w:val="es-ES"/>
         </w:rPr>
-        <w:t xml:space="preserve">Realizar un análisis dinámico del malware en un entorno controlado, que permita observar cómo se comporta una vez instalado y ejecutado en un dispositivo infectado. </w:t>
+        <w:t>Realizar un análisis dinámico del malware en un entorno controlado, que permita observar cómo se comporta una vez instalado y ejecutado en un dispositivo infectado</w:t>
       </w:r>
     </w:p>
     <w:p>
@@ -6113,7 +6085,41 @@
         <w:rPr>
           <w:lang w:val="es-ES"/>
         </w:rPr>
-        <w:t xml:space="preserve">O4 – </w:t>
+        <w:t>O4 – Comparar los datos obtenidos en el análisis estático con los extraídos en la fase dinámica para confirmar el comportamiento esperado y extraer posibles diferencias en el caso de que estas sean identificadas</w:t>
+      </w:r>
+      <w:r>
+        <w:rPr>
+          <w:lang w:val="es-ES"/>
+        </w:rPr>
+        <w:t xml:space="preserve">. </w:t>
+      </w:r>
+    </w:p>
+    <w:p>
+      <w:pPr>
+        <w:spacing w:before="0" w:after="120" w:line="360" w:lineRule="auto"/>
+        <w:ind w:firstLine="340"/>
+        <w:jc w:val="both"/>
+        <w:rPr>
+          <w:lang w:val="es-ES"/>
+        </w:rPr>
+      </w:pPr>
+      <w:r>
+        <w:rPr>
+          <w:lang w:val="es-ES"/>
+        </w:rPr>
+        <w:t>O</w:t>
+      </w:r>
+      <w:r>
+        <w:rPr>
+          <w:lang w:val="es-ES"/>
+        </w:rPr>
+        <w:t>5</w:t>
+      </w:r>
+      <w:r>
+        <w:rPr>
+          <w:lang w:val="es-ES"/>
+        </w:rPr>
+        <w:t xml:space="preserve"> – </w:t>
       </w:r>
       <w:r>
         <w:rPr>
@@ -6158,6 +6164,7 @@
           <w:szCs w:val="28"/>
           <w:lang w:val="es-ES"/>
         </w:rPr>
+        <w:lastRenderedPageBreak/>
         <w:t>METODOLOGÍA</w:t>
       </w:r>
     </w:p>
@@ -6183,7 +6190,6 @@
         <w:rPr>
           <w:lang w:val="es-ES"/>
         </w:rPr>
-        <w:lastRenderedPageBreak/>
         <w:t xml:space="preserve">El trabajo y la gestión del proyecto se llevarán a cabo siguiendo </w:t>
       </w:r>
       <w:r>
@@ -6310,13 +6316,49 @@
         <w:rPr>
           <w:lang w:val="es-ES"/>
         </w:rPr>
-        <w:t xml:space="preserve">claramente definidos y entregables al final de cada uno como está definido en algunas variantes de agile como puede ser Scrum. Las razones de esto son </w:t>
-      </w:r>
-      <w:r>
-        <w:rPr>
-          <w:lang w:val="es-ES"/>
-        </w:rPr>
-        <w:t xml:space="preserve">por un lado la dificultad de concretar plazos para ciertas tareas al tratarse de un proyecto que cuenta con un componente importante de investigación, y por lo tanto de varias incógnitas que impiden estimar </w:t>
+        <w:t xml:space="preserve">claramente definidos y entregables al final de cada uno como </w:t>
+      </w:r>
+      <w:r>
+        <w:rPr>
+          <w:lang w:val="es-ES"/>
+        </w:rPr>
+        <w:t>se indica</w:t>
+      </w:r>
+      <w:r>
+        <w:rPr>
+          <w:lang w:val="es-ES"/>
+        </w:rPr>
+        <w:t xml:space="preserve"> en algunas variantes de agile como puede ser Scrum. Las razones de esto son</w:t>
+      </w:r>
+      <w:r>
+        <w:rPr>
+          <w:lang w:val="es-ES"/>
+        </w:rPr>
+        <w:t>,</w:t>
+      </w:r>
+      <w:r>
+        <w:rPr>
+          <w:lang w:val="es-ES"/>
+        </w:rPr>
+        <w:t xml:space="preserve"> </w:t>
+      </w:r>
+      <w:r>
+        <w:rPr>
+          <w:lang w:val="es-ES"/>
+        </w:rPr>
+        <w:t>por un lado</w:t>
+      </w:r>
+      <w:r>
+        <w:rPr>
+          <w:lang w:val="es-ES"/>
+        </w:rPr>
+        <w:t>,</w:t>
+      </w:r>
+      <w:r>
+        <w:rPr>
+          <w:lang w:val="es-ES"/>
+        </w:rPr>
+        <w:t xml:space="preserve"> la dificultad de concretar plazos para ciertas tareas al tratarse de un proyecto que cuenta con un componente importante de investigación, y por lo tanto de varias incógnitas que impiden estimar </w:t>
       </w:r>
       <w:r>
         <w:rPr>
@@ -6328,13 +6370,61 @@
         <w:rPr>
           <w:lang w:val="es-ES"/>
         </w:rPr>
-        <w:t xml:space="preserve">precisión alta, y por otro lado a la complejidad de compatibilizar el trabajo en el proyecto de </w:t>
-      </w:r>
-      <w:r>
-        <w:rPr>
-          <w:lang w:val="es-ES"/>
-        </w:rPr>
-        <w:t xml:space="preserve">manera totalmente definida con el horario laboral del alumno. Sin embargo, se ha tratado en la medida de lo posible de seguir el modelo y su filosofía de cambios </w:t>
+        <w:t>alta</w:t>
+      </w:r>
+      <w:r>
+        <w:rPr>
+          <w:lang w:val="es-ES"/>
+        </w:rPr>
+        <w:t xml:space="preserve"> precisión</w:t>
+      </w:r>
+      <w:r>
+        <w:rPr>
+          <w:lang w:val="es-ES"/>
+        </w:rPr>
+        <w:t xml:space="preserve"> </w:t>
+      </w:r>
+      <w:r>
+        <w:rPr>
+          <w:lang w:val="es-ES"/>
+        </w:rPr>
+        <w:t>y,</w:t>
+      </w:r>
+      <w:r>
+        <w:rPr>
+          <w:lang w:val="es-ES"/>
+        </w:rPr>
+        <w:t xml:space="preserve"> por otro lado</w:t>
+      </w:r>
+      <w:r>
+        <w:rPr>
+          <w:lang w:val="es-ES"/>
+        </w:rPr>
+        <w:t>, debido</w:t>
+      </w:r>
+      <w:r>
+        <w:rPr>
+          <w:lang w:val="es-ES"/>
+        </w:rPr>
+        <w:t xml:space="preserve"> a la complejidad de compatibilizar el trabajo en el proyecto de </w:t>
+      </w:r>
+      <w:r>
+        <w:rPr>
+          <w:lang w:val="es-ES"/>
+        </w:rPr>
+        <w:t xml:space="preserve">manera totalmente definida con el horario laboral del alumno. Sin embargo, se ha tratado en la medida de lo posible de seguir el modelo y su filosofía de </w:t>
+      </w:r>
+      <w:r>
+        <w:rPr>
+          <w:lang w:val="es-ES"/>
+        </w:rPr>
+        <w:t xml:space="preserve">adaptación a </w:t>
+      </w:r>
+      <w:r>
+        <w:rPr>
+          <w:lang w:val="es-ES"/>
+        </w:rPr>
+        <w:t xml:space="preserve">cambios </w:t>
       </w:r>
       <w:r>
         <w:rPr>
@@ -6393,7 +6483,7 @@
         <w:rPr>
           <w:lang w:val="es-ES"/>
         </w:rPr>
-        <w:t>.</w:t>
+        <w:t xml:space="preserve"> y planificación de las fases que los compondrán</w:t>
       </w:r>
     </w:p>
     <w:p>
@@ -6520,7 +6610,14 @@
         <w:rPr>
           <w:lang w:val="es-ES"/>
         </w:rPr>
-        <w:t>. A continuación, se muestra un listado de cada uno de ellos, así como una descripción detallada de los contenidos que componen cada ítem:</w:t>
+        <w:t xml:space="preserve">. A continuación, se </w:t>
+      </w:r>
+      <w:r>
+        <w:rPr>
+          <w:lang w:val="es-ES"/>
+        </w:rPr>
+        <w:lastRenderedPageBreak/>
+        <w:t>muestra un listado de cada uno de ellos, así como una descripción detallada de los contenidos que componen cada ítem:</w:t>
       </w:r>
     </w:p>
     <w:p>
@@ -6539,7 +6636,6 @@
         <w:rPr>
           <w:lang w:val="es-ES"/>
         </w:rPr>
-        <w:lastRenderedPageBreak/>
         <w:t>Introducción. Planteamiento del problema a resolver, resumen de objetivos, metodología de trabajo</w:t>
       </w:r>
       <w:r>
@@ -6723,7 +6819,33 @@
         <w:rPr>
           <w:lang w:val="es-ES"/>
         </w:rPr>
-        <w:t>y el dinámico. Presentación del método de trabajo a utilizar durante la realización de las actividades.</w:t>
+        <w:t>y el dinámico. Presentación del método de trabajo a utilizar durante la realización de las actividades</w:t>
+      </w:r>
+      <w:r>
+        <w:rPr>
+          <w:lang w:val="es-ES"/>
+        </w:rPr>
+        <w:t xml:space="preserve"> y posibles problemas a </w:t>
+      </w:r>
+      <w:proofErr w:type="gramStart"/>
+      <w:r>
+        <w:rPr>
+          <w:lang w:val="es-ES"/>
+        </w:rPr>
+        <w:t>encontrar</w:t>
+      </w:r>
+      <w:proofErr w:type="gramEnd"/>
+      <w:r>
+        <w:rPr>
+          <w:lang w:val="es-ES"/>
+        </w:rPr>
+        <w:t xml:space="preserve"> así como soluciones o mitigaciones previstas</w:t>
+      </w:r>
+      <w:r>
+        <w:rPr>
+          <w:lang w:val="es-ES"/>
+        </w:rPr>
+        <w:t>.</w:t>
       </w:r>
       <w:r>
         <w:rPr>
@@ -6781,6 +6903,12 @@
         </w:rPr>
         <w:t>a raíz de los análisis aplicados.</w:t>
       </w:r>
+      <w:r>
+        <w:rPr>
+          <w:color w:val="202020"/>
+        </w:rPr>
+        <w:t xml:space="preserve"> Comparativa entre los resultados de las dos fases y corroboración de las coincidencias observadas, además de las diferencias que puedan producirse.</w:t>
+      </w:r>
     </w:p>
     <w:p>
       <w:pPr>
@@ -6805,6 +6933,12 @@
           <w:color w:val="202020"/>
         </w:rPr>
         <w:t>Aportaciones realizadas a través de los resultados obtenidos</w:t>
+      </w:r>
+      <w:r>
+        <w:rPr>
+          <w:color w:val="202020"/>
+        </w:rPr>
+        <w:t>,</w:t>
       </w:r>
       <w:r>
         <w:rPr>
@@ -6971,7 +7105,7 @@
         </w:rPr>
       </w:pPr>
       <w:bookmarkStart w:id="8" w:name="_Toc107862672"/>
-      <w:bookmarkStart w:id="9" w:name="_Toc168521721"/>
+      <w:bookmarkStart w:id="9" w:name="_Toc169088907"/>
       <w:r>
         <w:rPr>
           <w:rFonts w:ascii="Trebuchet MS" w:hAnsi="Trebuchet MS"/>
@@ -7026,7 +7160,7 @@
       </w:pPr>
       <w:bookmarkStart w:id="10" w:name="_1.1__"/>
       <w:bookmarkStart w:id="11" w:name="_Toc107862673"/>
-      <w:bookmarkStart w:id="12" w:name="_Toc168521722"/>
+      <w:bookmarkStart w:id="12" w:name="_Toc169088908"/>
       <w:bookmarkEnd w:id="10"/>
       <w:r>
         <w:rPr>
@@ -7179,7 +7313,19 @@
         <w:rPr>
           <w:lang w:val="es-ES"/>
         </w:rPr>
-        <w:t>, con el fin de conocer su naturaleza y los procedimientos más habituales.</w:t>
+        <w:t>, con el fin de conocer su naturaleza y los procedimientos más habituales</w:t>
+      </w:r>
+      <w:r>
+        <w:rPr>
+          <w:lang w:val="es-ES"/>
+        </w:rPr>
+        <w:t xml:space="preserve"> que utilizan</w:t>
+      </w:r>
+      <w:r>
+        <w:rPr>
+          <w:lang w:val="es-ES"/>
+        </w:rPr>
+        <w:t>.</w:t>
       </w:r>
     </w:p>
     <w:p>
@@ -7204,7 +7350,19 @@
         <w:rPr>
           <w:lang w:val="es-ES"/>
         </w:rPr>
-        <w:t>, así como código que pese a no ser ejecutado necesariamente en las pruebas dinámicas también forma parte de la amenaza</w:t>
+        <w:t xml:space="preserve">, así como código que pese a no ser </w:t>
+      </w:r>
+      <w:r>
+        <w:rPr>
+          <w:lang w:val="es-ES"/>
+        </w:rPr>
+        <w:t xml:space="preserve">necesariamente </w:t>
+      </w:r>
+      <w:r>
+        <w:rPr>
+          <w:lang w:val="es-ES"/>
+        </w:rPr>
+        <w:t>ejecutado en las pruebas dinámicas también forma parte de la amenaza</w:t>
       </w:r>
       <w:r>
         <w:rPr>
@@ -7242,7 +7400,13 @@
           <w:lang w:val="es-ES"/>
         </w:rPr>
         <w:lastRenderedPageBreak/>
-        <w:t>dispositivo Android, que en este caso será una versión virtualizada del sistema.</w:t>
+        <w:t>dispositivo Android, que en este caso será una versión virtualizada del sistema</w:t>
+      </w:r>
+      <w:r>
+        <w:rPr>
+          <w:lang w:val="es-ES"/>
+        </w:rPr>
+        <w:t>.</w:t>
       </w:r>
     </w:p>
     <w:p>
@@ -7267,7 +7431,19 @@
         <w:rPr>
           <w:lang w:val="es-ES"/>
         </w:rPr>
-        <w:t xml:space="preserve"> las amenazas que presenta el malware a los sistemas Android, por qué tiene éxito en sus ataques y cuáles son los signos o indicadores de su presencia en un dispositivo.</w:t>
+        <w:t xml:space="preserve"> las amenazas que presenta el malware </w:t>
+      </w:r>
+      <w:r>
+        <w:rPr>
+          <w:lang w:val="es-ES"/>
+        </w:rPr>
+        <w:t>para</w:t>
+      </w:r>
+      <w:r>
+        <w:rPr>
+          <w:lang w:val="es-ES"/>
+        </w:rPr>
+        <w:t xml:space="preserve"> los sistemas Android, por qué tiene éxito en sus ataques y cuáles son los signos o indicadores de su presencia en un dispositivo.</w:t>
       </w:r>
     </w:p>
     <w:p>
@@ -7301,7 +7477,7 @@
       </w:pPr>
       <w:bookmarkStart w:id="13" w:name="_1.2__"/>
       <w:bookmarkStart w:id="14" w:name="_Toc107862674"/>
-      <w:bookmarkStart w:id="15" w:name="_Toc168521723"/>
+      <w:bookmarkStart w:id="15" w:name="_Toc169088909"/>
       <w:bookmarkEnd w:id="13"/>
       <w:r>
         <w:rPr>
@@ -7335,12 +7511,61 @@
     </w:p>
     <w:p>
       <w:pPr>
-        <w:rPr>
-          <w:lang w:val="es-ES"/>
-        </w:rPr>
-      </w:pPr>
-      <w:r>
-        <w:rPr>
+        <w:jc w:val="both"/>
+        <w:rPr>
+          <w:lang w:val="es-ES"/>
+        </w:rPr>
+      </w:pPr>
+      <w:r>
+        <w:rPr>
+          <w:lang w:val="es-ES"/>
+        </w:rPr>
+        <w:t xml:space="preserve">En esta sección se hará una introducción al malware desde la perspectiva de Android resultado de la evaluación y revisión de literatura realizada, dividiéndose en </w:t>
+      </w:r>
+      <w:r>
+        <w:rPr>
+          <w:lang w:val="es-ES"/>
+        </w:rPr>
+        <w:t>cinco</w:t>
+      </w:r>
+      <w:r>
+        <w:rPr>
+          <w:lang w:val="es-ES"/>
+        </w:rPr>
+        <w:t xml:space="preserve"> subsecciones según la </w:t>
+      </w:r>
+      <w:r>
+        <w:rPr>
+          <w:lang w:val="es-ES"/>
+        </w:rPr>
+        <w:t>temática</w:t>
+      </w:r>
+      <w:r>
+        <w:rPr>
+          <w:lang w:val="es-ES"/>
+        </w:rPr>
+        <w:t>, comenzando por una visión general del malware para la plataforma.</w:t>
+      </w:r>
+    </w:p>
+    <w:p>
+      <w:pPr>
+        <w:rPr>
+          <w:lang w:val="es-ES"/>
+        </w:rPr>
+      </w:pPr>
+    </w:p>
+    <w:p>
+      <w:pPr>
+        <w:rPr>
+          <w:b/>
+          <w:bCs/>
+          <w:lang w:val="es-ES"/>
+        </w:rPr>
+      </w:pPr>
+      <w:r>
+        <w:rPr>
+          <w:b/>
+          <w:bCs/>
           <w:lang w:val="es-ES"/>
         </w:rPr>
         <w:t>Malware en Android</w:t>
@@ -7348,12 +7573,210 @@
     </w:p>
     <w:p>
       <w:pPr>
-        <w:rPr>
-          <w:lang w:val="es-ES"/>
-        </w:rPr>
-      </w:pPr>
-      <w:r>
-        <w:rPr>
+        <w:jc w:val="both"/>
+        <w:rPr>
+          <w:lang w:val="es-ES"/>
+        </w:rPr>
+      </w:pPr>
+      <w:r>
+        <w:rPr>
+          <w:lang w:val="es-ES"/>
+        </w:rPr>
+        <w:t xml:space="preserve">La plataforma Android surgió en 2008 con la llegada al mercado de los primeros dispositivos móviles inteligentes (conocidos popularmente como smartphones). Está basada en el kernel Linux </w:t>
+      </w:r>
+      <w:r>
+        <w:rPr>
+          <w:lang w:val="es-ES"/>
+        </w:rPr>
+        <w:t>y es un proyecto de código abierto liderado por Google, que cuenta hasta el momento con 21 versiones diferentes y una gran fragmentación en lo relativo a estas. Este es uno de los puntos a destacar desde el punto de vista de la seguridad, ya que esta división con dispositivos que cuentan con versiones significantemente diferentes provoca que existan distintos niveles de protección y mitigaciones en función de la fecha de publicación de la versión concreta de Android, así como de las posteriores actualizaciones de seguridad. Asimismo, existen diferentes variantes de Android dentro de las propias versiones, ya que muchos fabricantes optan por personalizar Android para sus dispositivos con el objetivo de ofrecer características adicionales a los usuarios de sus dispositivos u optimizar el sistema operativo para aprovechar de manera más eficiente los recursos de los que estos disponen. Pese a que el sistema de Google es el más popular, grandes fabricantes como Samsung, Xiaomi o Huawei con su propio sistema Android, lo que aumenta aún más la fragmentación y también supone en algunos casos cambios en las políticas y medidas de seguridad aplicadas.</w:t>
+      </w:r>
+    </w:p>
+    <w:p>
+      <w:pPr>
+        <w:jc w:val="both"/>
+        <w:rPr>
+          <w:lang w:val="es-ES"/>
+        </w:rPr>
+      </w:pPr>
+      <w:r>
+        <w:rPr>
+          <w:lang w:val="es-ES"/>
+        </w:rPr>
+        <w:t xml:space="preserve">Hoy en día el sistema Android en sus diferentes versiones engloba a la mayoría de </w:t>
+      </w:r>
+      <w:r>
+        <w:rPr>
+          <w:lang w:val="es-ES"/>
+        </w:rPr>
+        <w:t>los dispositivos</w:t>
+      </w:r>
+      <w:r>
+        <w:rPr>
+          <w:lang w:val="es-ES"/>
+        </w:rPr>
+        <w:t xml:space="preserve"> móviles en el mercado, ya que cuenta con una cuota superior al 70%. Este dato, aunado a la fragmentación previamente mencionada, hace de la plataforma Android el objetivo número uno de los atacantes en lo concerniente a sistemas móviles</w:t>
+      </w:r>
+      <w:r>
+        <w:rPr>
+          <w:lang w:val="es-ES"/>
+        </w:rPr>
+        <w:t>, con iOS en la segunda posición a gran distancia en términos de volumen de ataques.</w:t>
+      </w:r>
+    </w:p>
+    <w:p>
+      <w:pPr>
+        <w:jc w:val="both"/>
+        <w:rPr>
+          <w:lang w:val="es-ES"/>
+        </w:rPr>
+      </w:pPr>
+      <w:r>
+        <w:rPr>
+          <w:lang w:val="es-ES"/>
+        </w:rPr>
+        <w:t xml:space="preserve">Pese a la relativa </w:t>
+      </w:r>
+      <w:r>
+        <w:rPr>
+          <w:lang w:val="es-ES"/>
+        </w:rPr>
+        <w:t>irrupción reciente en el mundo de la informática, Android ha sido un blanco de malware desde sus inicios. En 2010 surgió el primer malware específico para Android,</w:t>
+      </w:r>
+      <w:r>
+        <w:rPr>
+          <w:lang w:val="es-ES"/>
+        </w:rPr>
+        <w:t xml:space="preserve"> aunque ya existía malware para sistemas operativos móviles desde 2004 (</w:t>
+      </w:r>
+      <w:hyperlink r:id="rId25" w:history="1">
+        <w:r>
+          <w:rPr>
+            <w:rStyle w:val="Hyperlink"/>
+            <w:lang w:val="es-ES"/>
+          </w:rPr>
+          <w:t>https://www.cs.tufts.edu/comp/116/archive/fall2017/tzhu.pdf</w:t>
+        </w:r>
+      </w:hyperlink>
+      <w:r>
+        <w:rPr>
+          <w:lang w:val="es-ES"/>
+        </w:rPr>
+        <w:t xml:space="preserve">) </w:t>
+      </w:r>
+      <w:r>
+        <w:rPr>
+          <w:lang w:val="es-ES"/>
+        </w:rPr>
+        <w:t xml:space="preserve"> y desde entonces el número de amenazas </w:t>
+      </w:r>
+      <w:r>
+        <w:rPr>
+          <w:lang w:val="es-ES"/>
+        </w:rPr>
+        <w:t xml:space="preserve">en Android </w:t>
+      </w:r>
+      <w:r>
+        <w:rPr>
+          <w:lang w:val="es-ES"/>
+        </w:rPr>
+        <w:t>ha crecido rápidamente</w:t>
+      </w:r>
+      <w:r>
+        <w:rPr>
+          <w:lang w:val="es-ES"/>
+        </w:rPr>
+        <w:t xml:space="preserve"> en comparación con otras plataformas</w:t>
+      </w:r>
+      <w:r>
+        <w:rPr>
+          <w:lang w:val="es-ES"/>
+        </w:rPr>
+        <w:t xml:space="preserve">, aumentando principalmente en volumen, pero también en sofisticación. </w:t>
+      </w:r>
+      <w:r>
+        <w:rPr>
+          <w:lang w:val="es-ES"/>
+        </w:rPr>
+        <w:t>Los fabricantes tratan de incluir nuevas medidas de prevención y reducción de riesgos, así como realizar campañas de prevención</w:t>
+      </w:r>
+      <w:r>
+        <w:rPr>
+          <w:lang w:val="es-ES"/>
+        </w:rPr>
+        <w:t>, algunas de ellas</w:t>
+      </w:r>
+      <w:r>
+        <w:rPr>
+          <w:lang w:val="es-ES"/>
+        </w:rPr>
+        <w:t xml:space="preserve"> en colaboración con organismos públicos. </w:t>
+      </w:r>
+    </w:p>
+    <w:p>
+      <w:pPr>
+        <w:jc w:val="both"/>
+        <w:rPr>
+          <w:lang w:val="es-ES"/>
+        </w:rPr>
+      </w:pPr>
+      <w:r>
+        <w:rPr>
+          <w:lang w:val="es-ES"/>
+        </w:rPr>
+        <w:lastRenderedPageBreak/>
+        <w:t xml:space="preserve">No obstante, el malware en Android sigue siendo una actividad </w:t>
+      </w:r>
+      <w:r>
+        <w:rPr>
+          <w:lang w:val="es-ES"/>
+        </w:rPr>
+        <w:t xml:space="preserve">altamente </w:t>
+      </w:r>
+      <w:r>
+        <w:rPr>
+          <w:lang w:val="es-ES"/>
+        </w:rPr>
+        <w:t>lucrativa, no solamente en términos económicos, si no también geopolíticos, como ha sido demostrado por algunos de los últimos ataques de APTs, en los que Android ha sido la plataforma</w:t>
+      </w:r>
+      <w:r>
+        <w:rPr>
+          <w:lang w:val="es-ES"/>
+        </w:rPr>
+        <w:t xml:space="preserve"> y la finalidad es la exfiltración de datos de carácter confidencial o sensible</w:t>
+      </w:r>
+      <w:r>
+        <w:rPr>
+          <w:lang w:val="es-ES"/>
+        </w:rPr>
+        <w:t>.</w:t>
+      </w:r>
+    </w:p>
+    <w:p>
+      <w:pPr>
+        <w:rPr>
+          <w:lang w:val="es-ES"/>
+        </w:rPr>
+      </w:pPr>
+    </w:p>
+    <w:p>
+      <w:pPr>
+        <w:rPr>
+          <w:lang w:val="es-ES"/>
+        </w:rPr>
+      </w:pPr>
+    </w:p>
+    <w:p>
+      <w:pPr>
+        <w:rPr>
+          <w:b/>
+          <w:bCs/>
+          <w:lang w:val="es-ES"/>
+        </w:rPr>
+      </w:pPr>
+      <w:r>
+        <w:rPr>
+          <w:b/>
+          <w:bCs/>
           <w:lang w:val="es-ES"/>
         </w:rPr>
         <w:t>Troyanos en Android</w:t>
@@ -7361,12 +7784,105 @@
     </w:p>
     <w:p>
       <w:pPr>
-        <w:rPr>
-          <w:lang w:val="es-ES"/>
-        </w:rPr>
-      </w:pPr>
-      <w:r>
-        <w:rPr>
+        <w:jc w:val="both"/>
+        <w:rPr>
+          <w:lang w:val="es-ES"/>
+        </w:rPr>
+      </w:pPr>
+      <w:r>
+        <w:rPr>
+          <w:lang w:val="es-ES"/>
+        </w:rPr>
+        <w:t xml:space="preserve">El malware de tipo troyano es uno de los más populares en términos globales sin tener en cuenta la plataforma, y el sistema Android sigue el patrón. Se estima que entorno a un 30% del malware de Android se puede encuadrar dentro de esta tipología. </w:t>
+      </w:r>
+    </w:p>
+    <w:p>
+      <w:pPr>
+        <w:jc w:val="both"/>
+        <w:rPr>
+          <w:lang w:val="es-ES"/>
+        </w:rPr>
+      </w:pPr>
+      <w:r>
+        <w:rPr>
+          <w:lang w:val="es-ES"/>
+        </w:rPr>
+        <w:t>Dentro de las muestras categorizadas como troyanos se pueden encontrar dos modalidades cuando hablamos de Android. La primera de ellas se trata de una aplicación que simula ser legítima, y siendo en esencia una versión modificada de la aplicación a la que trata de suplantar. En esta versión alterada se encuentra el código malicioso que permite al troyano la realización de sus acciones maliciosas. La tasa de éxito de esta tipología de troyano viene dada por su capacidad para emular las características de la aplicación suplantada, tratando de ser una copia casi exacta y en muchos casos contando con gran parte del código de la aplicación original. Para tratar de aumentar las posibilidades de infección, los atacantes suelen elegir aplicaciones populares y conocidas para suplantar.</w:t>
+      </w:r>
+    </w:p>
+    <w:p>
+      <w:pPr>
+        <w:jc w:val="both"/>
+        <w:rPr>
+          <w:lang w:val="es-ES"/>
+        </w:rPr>
+      </w:pPr>
+      <w:r>
+        <w:rPr>
+          <w:lang w:val="es-ES"/>
+        </w:rPr>
+        <w:t>Por otro lado, existen troyanos dentro de aplicaciones que simulan ser benignas sin suplantar a otras existentes, como pueden ser utilidades de sistema o plataformas de juegos que cuentan con funcionalidades legítimas en algunos casos, pero que siempre contienen componentes maliciosos.</w:t>
+      </w:r>
+    </w:p>
+    <w:p>
+      <w:pPr>
+        <w:jc w:val="both"/>
+        <w:rPr>
+          <w:lang w:val="es-ES"/>
+        </w:rPr>
+      </w:pPr>
+      <w:r>
+        <w:rPr>
+          <w:lang w:val="es-ES"/>
+        </w:rPr>
+        <w:t xml:space="preserve">Al </w:t>
+      </w:r>
+      <w:r>
+        <w:rPr>
+          <w:lang w:val="es-ES"/>
+        </w:rPr>
+        <w:t>basarse Android</w:t>
+      </w:r>
+      <w:r>
+        <w:rPr>
+          <w:lang w:val="es-ES"/>
+        </w:rPr>
+        <w:t xml:space="preserve"> </w:t>
+      </w:r>
+      <w:r>
+        <w:rPr>
+          <w:lang w:val="es-ES"/>
+        </w:rPr>
+        <w:t>en un sistema aplicaciones y siendo gran parte de ellas ajenas al sistema original que se instala en el dispositivo, los troyanos se adaptan perfectamente a este modelo y son una de las tipologías de malware más eficaces y con mayor capacidad lucrativa para los grupos de atacantes.</w:t>
+      </w:r>
+    </w:p>
+    <w:p>
+      <w:pPr>
+        <w:jc w:val="both"/>
+        <w:rPr>
+          <w:lang w:val="es-ES"/>
+        </w:rPr>
+      </w:pPr>
+    </w:p>
+    <w:p>
+      <w:pPr>
+        <w:rPr>
+          <w:lang w:val="es-ES"/>
+        </w:rPr>
+      </w:pPr>
+    </w:p>
+    <w:p>
+      <w:pPr>
+        <w:rPr>
+          <w:b/>
+          <w:bCs/>
+          <w:lang w:val="es-ES"/>
+        </w:rPr>
+      </w:pPr>
+      <w:r>
+        <w:rPr>
+          <w:b/>
+          <w:bCs/>
           <w:lang w:val="es-ES"/>
         </w:rPr>
         <w:t>Métodos de distribución</w:t>
@@ -7374,18 +7890,428 @@
     </w:p>
     <w:p>
       <w:pPr>
-        <w:rPr>
-          <w:lang w:val="es-ES"/>
-        </w:rPr>
-      </w:pPr>
-      <w:r>
-        <w:rPr>
+        <w:jc w:val="both"/>
+        <w:rPr>
+          <w:lang w:val="es-ES"/>
+        </w:rPr>
+      </w:pPr>
+      <w:r>
+        <w:rPr>
+          <w:lang w:val="es-ES"/>
+        </w:rPr>
+        <w:t xml:space="preserve">Uno de los factores importantes </w:t>
+      </w:r>
+      <w:proofErr w:type="gramStart"/>
+      <w:r>
+        <w:rPr>
+          <w:lang w:val="es-ES"/>
+        </w:rPr>
+        <w:t>a</w:t>
+      </w:r>
+      <w:proofErr w:type="gramEnd"/>
+      <w:r>
+        <w:rPr>
+          <w:lang w:val="es-ES"/>
+        </w:rPr>
+        <w:t xml:space="preserve"> tener en cuenta en los troyanos en Android es el canal de distribución. Los atacantes tratan de minimizar el nivel de sospecha por parte de los usuarios para facilitar la instalación de las aplicaciones maliciosas, y para ello utilizan diferentes mecanismos. </w:t>
+      </w:r>
+    </w:p>
+    <w:p>
+      <w:pPr>
+        <w:jc w:val="both"/>
+        <w:rPr>
+          <w:lang w:val="es-ES"/>
+        </w:rPr>
+      </w:pPr>
+      <w:r>
+        <w:rPr>
+          <w:lang w:val="es-ES"/>
+        </w:rPr>
+        <w:t xml:space="preserve">El primero de ellos y uno que aumenta la credibilidad del troyano es su distribución directa mediante canales oficiales de aplicaciones. El principal de estos canales es la Play Store de Google, que cuenta en la actualidad con más de 3 millones de aplicaciones para el sistema Android. En el sistema Android por defecto, esta es la única tienda de aplicaciones disponible, aunque algunos </w:t>
+      </w:r>
+      <w:r>
+        <w:rPr>
+          <w:lang w:val="es-ES"/>
+        </w:rPr>
+        <w:lastRenderedPageBreak/>
+        <w:t xml:space="preserve">fabricantes utilizan también plataformas propias para la distribución de aplicaciones, como es el caso de Samsung con su Galaxy Store o la </w:t>
+      </w:r>
+      <w:proofErr w:type="spellStart"/>
+      <w:r>
+        <w:rPr>
+          <w:lang w:val="es-ES"/>
+        </w:rPr>
+        <w:t>Appstore</w:t>
+      </w:r>
+      <w:proofErr w:type="spellEnd"/>
+      <w:r>
+        <w:rPr>
+          <w:lang w:val="es-ES"/>
+        </w:rPr>
+        <w:t xml:space="preserve"> de los dispositivos Amazon. </w:t>
+      </w:r>
+    </w:p>
+    <w:p>
+      <w:pPr>
+        <w:jc w:val="both"/>
+        <w:rPr>
+          <w:lang w:val="es-ES"/>
+        </w:rPr>
+      </w:pPr>
+      <w:r>
+        <w:rPr>
+          <w:lang w:val="es-ES"/>
+        </w:rPr>
+        <w:t xml:space="preserve">Además, existen canales de distribución alternativos no asociados a los fabricantes, pero que también cuentan con un gran volumen de usuarios debido a las características </w:t>
+      </w:r>
+      <w:r>
+        <w:rPr>
+          <w:lang w:val="es-ES"/>
+        </w:rPr>
+        <w:t xml:space="preserve">particulares </w:t>
+      </w:r>
+      <w:r>
+        <w:rPr>
+          <w:lang w:val="es-ES"/>
+        </w:rPr>
+        <w:t>que ofrecen, como por ejemplo F-</w:t>
+      </w:r>
+      <w:proofErr w:type="spellStart"/>
+      <w:r>
+        <w:rPr>
+          <w:lang w:val="es-ES"/>
+        </w:rPr>
+        <w:t>Droid</w:t>
+      </w:r>
+      <w:proofErr w:type="spellEnd"/>
+      <w:r>
+        <w:rPr>
+          <w:lang w:val="es-ES"/>
+        </w:rPr>
+        <w:t xml:space="preserve">, que distribuye únicamente aplicaciones de código abierto o </w:t>
+      </w:r>
+      <w:proofErr w:type="spellStart"/>
+      <w:r>
+        <w:rPr>
+          <w:lang w:val="es-ES"/>
+        </w:rPr>
+        <w:t>Aptoide</w:t>
+      </w:r>
+      <w:proofErr w:type="spellEnd"/>
+      <w:r>
+        <w:rPr>
+          <w:lang w:val="es-ES"/>
+        </w:rPr>
+        <w:t xml:space="preserve">, </w:t>
+      </w:r>
+      <w:r>
+        <w:rPr>
+          <w:lang w:val="es-ES"/>
+        </w:rPr>
+        <w:tab/>
+        <w:t xml:space="preserve">que </w:t>
+      </w:r>
+      <w:r>
+        <w:rPr>
+          <w:lang w:val="es-ES"/>
+        </w:rPr>
+        <w:t>almacena y permite</w:t>
+      </w:r>
+      <w:r>
+        <w:rPr>
+          <w:lang w:val="es-ES"/>
+        </w:rPr>
+        <w:t xml:space="preserve"> la descarga de aplicaciones que originalmente son de pago </w:t>
+      </w:r>
+      <w:r>
+        <w:rPr>
+          <w:lang w:val="es-ES"/>
+        </w:rPr>
+        <w:t xml:space="preserve">de manera gratuita </w:t>
+      </w:r>
+      <w:r>
+        <w:rPr>
+          <w:lang w:val="es-ES"/>
+        </w:rPr>
+        <w:t>y también facilita la descarga de versiones específicas de aplicaciones que ya no están disponibles a través de los canales oficiales debido a su antigüedad.</w:t>
+      </w:r>
+    </w:p>
+    <w:p>
+      <w:pPr>
+        <w:jc w:val="both"/>
+        <w:rPr>
+          <w:lang w:val="es-ES"/>
+        </w:rPr>
+      </w:pPr>
+      <w:r>
+        <w:rPr>
+          <w:lang w:val="es-ES"/>
+        </w:rPr>
+        <w:t xml:space="preserve">Asimismo, una de las opciones del sistema Android es la instalación de aplicaciones directamente por parte de los usuarios </w:t>
+      </w:r>
+      <w:r>
+        <w:rPr>
+          <w:lang w:val="es-ES"/>
+        </w:rPr>
+        <w:t>si estos cuentan con el archivo APK</w:t>
+      </w:r>
+      <w:r>
+        <w:rPr>
+          <w:lang w:val="es-ES"/>
+        </w:rPr>
+        <w:t xml:space="preserve"> y lo transfieren al dispositivo</w:t>
+      </w:r>
+      <w:r>
+        <w:rPr>
+          <w:lang w:val="es-ES"/>
+        </w:rPr>
+        <w:t xml:space="preserve">. Pese a que por defecto </w:t>
+      </w:r>
+      <w:r>
+        <w:rPr>
+          <w:lang w:val="es-ES"/>
+        </w:rPr>
+        <w:t>la seguridad d</w:t>
+      </w:r>
+      <w:r>
+        <w:rPr>
+          <w:lang w:val="es-ES"/>
+        </w:rPr>
+        <w:t>el sistema previene la instalación de aplicaciones que provienen de fuentes desconocidas, esta prevención puede ser desactivada por los usuarios de manera sencilla en los ajustes del sistema. Esto supone un vector adicional de entrada de aplicaciones al sistema, y en este caso se cuenta con un nivel de protecciones bajo relativo a las otras opciones de distribución mencionadas previamente.</w:t>
+      </w:r>
+    </w:p>
+    <w:p>
+      <w:pPr>
+        <w:jc w:val="both"/>
+        <w:rPr>
+          <w:lang w:val="es-ES"/>
+        </w:rPr>
+      </w:pPr>
+      <w:r>
+        <w:rPr>
+          <w:lang w:val="es-ES"/>
+        </w:rPr>
+        <w:t xml:space="preserve">Por defecto, la tienda Play Store de Google y los mercados de los fabricantes mayoritarios cuentan con comprobaciones y análisis que son efectuados en las aplicaciones previa a su publicación en el catálogo del mercado. </w:t>
+      </w:r>
+      <w:r>
+        <w:rPr>
+          <w:lang w:val="es-ES"/>
+        </w:rPr>
+        <w:t>Esto minimiza la cantidad de aplicaciones maliciosas que logran la publicación, pero sigue siendo una cantidad importante de ellas la que logra pasar las barreras y establecerse en los mercados oficiales, con millones de descargas por parte de usuarios (</w:t>
+      </w:r>
+      <w:hyperlink r:id="rId26" w:history="1">
+        <w:r>
+          <w:rPr>
+            <w:rStyle w:val="Hyperlink"/>
+            <w:lang w:val="es-ES"/>
+          </w:rPr>
+          <w:t>https://www.kaspersky.com/blog/malware-in-google-play-2023/49579/</w:t>
+        </w:r>
+      </w:hyperlink>
+      <w:r>
+        <w:rPr>
+          <w:lang w:val="es-ES"/>
+        </w:rPr>
+        <w:t xml:space="preserve"> </w:t>
+      </w:r>
+    </w:p>
+    <w:p>
+      <w:pPr>
+        <w:jc w:val="both"/>
+        <w:rPr>
+          <w:lang w:val="es-ES"/>
+        </w:rPr>
+      </w:pPr>
+      <w:r>
+        <w:rPr>
+          <w:lang w:val="es-ES"/>
+        </w:rPr>
+        <w:t xml:space="preserve">Además, Google cuenta con funcionalidades de seguridad adicionales en el caso de que la aplicación se encuentre instalada en el sistema. Con el objetivo de identificar </w:t>
+      </w:r>
+      <w:proofErr w:type="spellStart"/>
+      <w:r>
+        <w:rPr>
+          <w:lang w:val="es-ES"/>
+        </w:rPr>
+        <w:t>PHAs</w:t>
+      </w:r>
+      <w:proofErr w:type="spellEnd"/>
+      <w:r>
+        <w:rPr>
+          <w:lang w:val="es-ES"/>
+        </w:rPr>
+        <w:t xml:space="preserve"> (término de Google para englobar estas aplicaciones, que proviene del inglés </w:t>
+      </w:r>
+      <w:proofErr w:type="spellStart"/>
+      <w:r>
+        <w:rPr>
+          <w:lang w:val="es-ES"/>
+        </w:rPr>
+        <w:t>Potentially</w:t>
+      </w:r>
+      <w:proofErr w:type="spellEnd"/>
+      <w:r>
+        <w:rPr>
+          <w:lang w:val="es-ES"/>
+        </w:rPr>
+        <w:t xml:space="preserve"> </w:t>
+      </w:r>
+      <w:proofErr w:type="spellStart"/>
+      <w:r>
+        <w:rPr>
+          <w:lang w:val="es-ES"/>
+        </w:rPr>
+        <w:t>Harmful</w:t>
+      </w:r>
+      <w:proofErr w:type="spellEnd"/>
+      <w:r>
+        <w:rPr>
+          <w:lang w:val="es-ES"/>
+        </w:rPr>
+        <w:t xml:space="preserve"> </w:t>
+      </w:r>
+      <w:proofErr w:type="spellStart"/>
+      <w:r>
+        <w:rPr>
+          <w:lang w:val="es-ES"/>
+        </w:rPr>
+        <w:t>Applications</w:t>
+      </w:r>
+      <w:proofErr w:type="spellEnd"/>
+      <w:r>
+        <w:rPr>
+          <w:lang w:val="es-ES"/>
+        </w:rPr>
+        <w:t xml:space="preserve"> </w:t>
+      </w:r>
+      <w:hyperlink r:id="rId27" w:history="1">
+        <w:r>
+          <w:rPr>
+            <w:rStyle w:val="Hyperlink"/>
+            <w:lang w:val="es-ES"/>
+          </w:rPr>
+          <w:t>https://developers.google.com/android/play-protect/potentially-harmful-applications</w:t>
+        </w:r>
+      </w:hyperlink>
+      <w:r>
+        <w:rPr>
+          <w:lang w:val="es-ES"/>
+        </w:rPr>
+        <w:t xml:space="preserve"> ) Google ha desarrollado el sistema Google Play </w:t>
+      </w:r>
+      <w:proofErr w:type="spellStart"/>
+      <w:r>
+        <w:rPr>
+          <w:lang w:val="es-ES"/>
+        </w:rPr>
+        <w:t>Protect</w:t>
+      </w:r>
+      <w:proofErr w:type="spellEnd"/>
+      <w:r>
+        <w:rPr>
+          <w:lang w:val="es-ES"/>
+        </w:rPr>
+        <w:t xml:space="preserve">, que realiza escaneos diarios de todas las aplicaciones presentes en un dispositivo, además de intentar prevenir instalaciones de aplicaciones externas a Google Play si estas son detectadas como maliciosas en función de las muestras que poseen. Como medidas adicionales, este servicio Play </w:t>
+      </w:r>
+      <w:proofErr w:type="spellStart"/>
+      <w:r>
+        <w:rPr>
+          <w:lang w:val="es-ES"/>
+        </w:rPr>
+        <w:t>Protect</w:t>
+      </w:r>
+      <w:proofErr w:type="spellEnd"/>
+      <w:r>
+        <w:rPr>
+          <w:lang w:val="es-ES"/>
+        </w:rPr>
+        <w:t xml:space="preserve"> permite a los usuarios la petición de escaneos adicionales, y también funciona cuando el dispositivo carece de conexión.</w:t>
+      </w:r>
+    </w:p>
+    <w:p>
+      <w:pPr>
+        <w:jc w:val="both"/>
+        <w:rPr>
+          <w:lang w:val="es-ES"/>
+        </w:rPr>
+      </w:pPr>
+      <w:r>
+        <w:rPr>
+          <w:lang w:val="es-ES"/>
+        </w:rPr>
+        <w:t xml:space="preserve">En definitiva, Google (y en menor medida otros de los fabricantes mayoritarios) cuentan con numerosos sistemas de prevención y defensa para tratar de combatir a las aplicaciones maliciosas. No obstante, esto no impide que sigan apareciendo casos en los que los atacantes son capaces de sobrepasarlas y cumplir sus objetivos maliciosos, bien a través de canales oficiales, bien mediante el tráfico de </w:t>
+      </w:r>
+      <w:proofErr w:type="spellStart"/>
+      <w:r>
+        <w:rPr>
+          <w:lang w:val="es-ES"/>
+        </w:rPr>
+        <w:t>APKs</w:t>
+      </w:r>
+      <w:proofErr w:type="spellEnd"/>
+      <w:r>
+        <w:rPr>
+          <w:lang w:val="es-ES"/>
+        </w:rPr>
+        <w:t xml:space="preserve"> en mercados secundarios.</w:t>
+      </w:r>
+      <w:r>
+        <w:rPr>
+          <w:lang w:val="es-ES"/>
+        </w:rPr>
+        <w:t xml:space="preserve"> Además, las medidas de seguridad no cubren todos los casos, ya que algunas funcionalidades, como es el </w:t>
+      </w:r>
+      <w:r>
+        <w:rPr>
+          <w:lang w:val="es-ES"/>
+        </w:rPr>
+        <w:lastRenderedPageBreak/>
+        <w:t>caso de los permisos de accesibilidad</w:t>
+      </w:r>
+      <w:r>
+        <w:rPr>
+          <w:lang w:val="es-ES"/>
+        </w:rPr>
+        <w:t xml:space="preserve"> que se verán en detalle a continuación, quedan fuera de las pruebas y comprobaciones de seguridad realizadas.</w:t>
+      </w:r>
+    </w:p>
+    <w:p>
+      <w:pPr>
+        <w:jc w:val="both"/>
+        <w:rPr>
+          <w:lang w:val="es-ES"/>
+        </w:rPr>
+      </w:pPr>
+    </w:p>
+    <w:p>
+      <w:pPr>
+        <w:jc w:val="both"/>
+        <w:rPr>
+          <w:lang w:val="es-ES"/>
+        </w:rPr>
+      </w:pPr>
+    </w:p>
+    <w:p>
+      <w:pPr>
+        <w:jc w:val="both"/>
+        <w:rPr>
+          <w:b/>
+          <w:bCs/>
+          <w:lang w:val="es-ES"/>
+        </w:rPr>
+      </w:pPr>
+      <w:r>
+        <w:rPr>
+          <w:b/>
+          <w:bCs/>
           <w:lang w:val="es-ES"/>
         </w:rPr>
         <w:t>Sistema</w:t>
       </w:r>
       <w:r>
         <w:rPr>
+          <w:b/>
+          <w:bCs/>
           <w:lang w:val="es-ES"/>
         </w:rPr>
         <w:t xml:space="preserve"> de permisos de accesibilidad</w:t>
@@ -7393,6 +8319,65 @@
     </w:p>
     <w:p>
       <w:pPr>
+        <w:jc w:val="both"/>
+        <w:rPr>
+          <w:lang w:val="es-ES"/>
+        </w:rPr>
+      </w:pPr>
+      <w:r>
+        <w:rPr>
+          <w:lang w:val="es-ES"/>
+        </w:rPr>
+        <w:t xml:space="preserve">La accesibilidad es </w:t>
+      </w:r>
+      <w:r>
+        <w:rPr>
+          <w:lang w:val="es-ES"/>
+        </w:rPr>
+        <w:t xml:space="preserve">la herramienta de los sistemas operativos móviles que trata de hacer la experiencia de uso lo más práctica y agradable posible para las personas con discapacidades visuales, auditivas, cognitivas o físicas. En el caso de Android, las primeras opciones de accesibilidad fueron introducidas en su versión 1.6 (conocida popularmente como Donut) y se centraron en los lectores de pantalla como </w:t>
+      </w:r>
+      <w:proofErr w:type="spellStart"/>
+      <w:r>
+        <w:rPr>
+          <w:lang w:val="es-ES"/>
+        </w:rPr>
+        <w:t>TalkBack</w:t>
+      </w:r>
+      <w:proofErr w:type="spellEnd"/>
+    </w:p>
+    <w:p>
+      <w:pPr>
+        <w:jc w:val="both"/>
+        <w:rPr>
+          <w:lang w:val="es-ES"/>
+        </w:rPr>
+      </w:pPr>
+    </w:p>
+    <w:p>
+      <w:pPr>
+        <w:jc w:val="both"/>
+        <w:rPr>
+          <w:lang w:val="es-ES"/>
+        </w:rPr>
+      </w:pPr>
+    </w:p>
+    <w:p>
+      <w:pPr>
+        <w:jc w:val="both"/>
+        <w:rPr>
+          <w:lang w:val="es-ES"/>
+        </w:rPr>
+      </w:pPr>
+      <w:r>
+        <w:rPr>
+          <w:lang w:val="es-ES"/>
+        </w:rPr>
+        <w:t>Análisis de malware en Android</w:t>
+      </w:r>
+    </w:p>
+    <w:p>
+      <w:pPr>
+        <w:jc w:val="both"/>
         <w:rPr>
           <w:lang w:val="es-ES"/>
         </w:rPr>
@@ -7435,7 +8420,7 @@
         </w:rPr>
       </w:pPr>
       <w:bookmarkStart w:id="16" w:name="_Toc107862679"/>
-      <w:bookmarkStart w:id="17" w:name="_Toc168521724"/>
+      <w:bookmarkStart w:id="17" w:name="_Toc169088910"/>
       <w:r>
         <w:rPr>
           <w:rFonts w:ascii="Trebuchet MS" w:eastAsia="MS Mincho" w:hAnsi="Trebuchet MS" w:cs="Trebuchet MS"/>
@@ -7479,7 +8464,7 @@
         </w:rPr>
       </w:pPr>
       <w:bookmarkStart w:id="18" w:name="_Toc107862680"/>
-      <w:bookmarkStart w:id="19" w:name="_Toc168521725"/>
+      <w:bookmarkStart w:id="19" w:name="_Toc169088911"/>
       <w:r>
         <w:rPr>
           <w:rFonts w:ascii="Trebuchet MS" w:eastAsia="MS Mincho" w:hAnsi="Trebuchet MS" w:cs="Trebuchet MS"/>
@@ -7548,7 +8533,7 @@
       </w:pPr>
       <w:bookmarkStart w:id="20" w:name="_1.4__"/>
       <w:bookmarkStart w:id="21" w:name="_Toc107862681"/>
-      <w:bookmarkStart w:id="22" w:name="_Toc168521726"/>
+      <w:bookmarkStart w:id="22" w:name="_Toc169088912"/>
       <w:bookmarkEnd w:id="20"/>
       <w:r>
         <w:rPr>
@@ -7635,7 +8620,7 @@
       </w:pPr>
       <w:bookmarkStart w:id="24" w:name="_1.4.2__"/>
       <w:bookmarkStart w:id="25" w:name="_Toc107862683"/>
-      <w:bookmarkStart w:id="26" w:name="_Toc168521727"/>
+      <w:bookmarkStart w:id="26" w:name="_Toc169088913"/>
       <w:bookmarkEnd w:id="24"/>
       <w:r>
         <w:rPr>
@@ -7648,7 +8633,6 @@
         <w:t xml:space="preserve">1.4.2   Tecnologías </w:t>
       </w:r>
       <w:bookmarkEnd w:id="25"/>
-      <w:bookmarkEnd w:id="26"/>
       <w:r>
         <w:rPr>
           <w:rFonts w:ascii="Trebuchet MS" w:eastAsia="MS Mincho" w:hAnsi="Trebuchet MS" w:cs="Trebuchet MS"/>
@@ -7659,6 +8643,7 @@
         </w:rPr>
         <w:t>utilizadas (a rellenar)</w:t>
       </w:r>
+      <w:bookmarkEnd w:id="26"/>
     </w:p>
     <w:p>
       <w:pPr>
@@ -8222,7 +9207,7 @@
         </w:rPr>
       </w:pPr>
       <w:bookmarkStart w:id="27" w:name="_Toc107862684"/>
-      <w:bookmarkStart w:id="28" w:name="_Toc168521728"/>
+      <w:bookmarkStart w:id="28" w:name="_Toc169088914"/>
       <w:r>
         <w:rPr>
           <w:color w:val="202020"/>
@@ -8287,7 +9272,7 @@
         </w:rPr>
       </w:pPr>
       <w:bookmarkStart w:id="29" w:name="_Toc107862685"/>
-      <w:bookmarkStart w:id="30" w:name="_Toc168521729"/>
+      <w:bookmarkStart w:id="30" w:name="_Toc169088915"/>
       <w:r>
         <w:rPr>
           <w:rFonts w:ascii="Trebuchet MS" w:eastAsia="MS Mincho" w:hAnsi="Trebuchet MS" w:cs="Trebuchet MS"/>
@@ -8343,7 +9328,7 @@
       </w:pPr>
       <w:bookmarkStart w:id="31" w:name="_2.2__"/>
       <w:bookmarkStart w:id="32" w:name="_Toc107862686"/>
-      <w:bookmarkStart w:id="33" w:name="_Toc168521730"/>
+      <w:bookmarkStart w:id="33" w:name="_Toc169088916"/>
       <w:bookmarkEnd w:id="31"/>
       <w:r>
         <w:rPr>
@@ -8447,7 +9432,7 @@
         </w:rPr>
       </w:pPr>
       <w:bookmarkStart w:id="34" w:name="_Toc107862687"/>
-      <w:bookmarkStart w:id="35" w:name="_Toc168521731"/>
+      <w:bookmarkStart w:id="35" w:name="_Toc169088917"/>
       <w:r>
         <w:rPr>
           <w:rFonts w:ascii="Trebuchet MS" w:eastAsia="MS Mincho" w:hAnsi="Trebuchet MS" w:cs="Trebuchet MS"/>
@@ -8657,7 +9642,7 @@
         </w:rPr>
       </w:pPr>
       <w:bookmarkStart w:id="36" w:name="_Toc107862688"/>
-      <w:bookmarkStart w:id="37" w:name="_Toc168521732"/>
+      <w:bookmarkStart w:id="37" w:name="_Toc169088918"/>
       <w:r>
         <w:rPr>
           <w:rFonts w:ascii="Trebuchet MS" w:eastAsia="MS Mincho" w:hAnsi="Trebuchet MS" w:cs="Trebuchet MS"/>
@@ -8721,7 +9706,7 @@
         </w:rPr>
       </w:pPr>
       <w:bookmarkStart w:id="38" w:name="_Toc107862689"/>
-      <w:bookmarkStart w:id="39" w:name="_Toc168521733"/>
+      <w:bookmarkStart w:id="39" w:name="_Toc169088919"/>
       <w:r>
         <w:rPr>
           <w:rFonts w:ascii="Trebuchet MS" w:eastAsia="MS Mincho" w:hAnsi="Trebuchet MS" w:cs="Trebuchet MS"/>
@@ -8783,7 +9768,7 @@
         </w:rPr>
       </w:pPr>
       <w:bookmarkStart w:id="40" w:name="_Toc107862690"/>
-      <w:bookmarkStart w:id="41" w:name="_Toc168521734"/>
+      <w:bookmarkStart w:id="41" w:name="_Toc169088920"/>
       <w:r>
         <w:rPr>
           <w:rFonts w:ascii="Trebuchet MS" w:eastAsia="MS Mincho" w:hAnsi="Trebuchet MS" w:cs="Trebuchet MS"/>
@@ -8825,7 +9810,7 @@
         </w:rPr>
       </w:pPr>
       <w:bookmarkStart w:id="42" w:name="_Toc107862691"/>
-      <w:bookmarkStart w:id="43" w:name="_Toc168521735"/>
+      <w:bookmarkStart w:id="43" w:name="_Toc169088921"/>
       <w:r>
         <w:rPr>
           <w:rFonts w:ascii="Trebuchet MS" w:eastAsia="MS Mincho" w:hAnsi="Trebuchet MS" w:cs="Trebuchet MS"/>
@@ -8929,7 +9914,7 @@
         </w:rPr>
       </w:pPr>
       <w:bookmarkStart w:id="44" w:name="_Toc107862692"/>
-      <w:bookmarkStart w:id="45" w:name="_Toc168521736"/>
+      <w:bookmarkStart w:id="45" w:name="_Toc169088922"/>
       <w:r>
         <w:rPr>
           <w:rFonts w:ascii="Trebuchet MS" w:eastAsia="MS Mincho" w:hAnsi="Trebuchet MS" w:cs="Trebuchet MS"/>
@@ -9111,7 +10096,7 @@
       </w:pPr>
       <w:bookmarkStart w:id="46" w:name="_2.4__"/>
       <w:bookmarkStart w:id="47" w:name="_Toc107862693"/>
-      <w:bookmarkStart w:id="48" w:name="_Toc168521737"/>
+      <w:bookmarkStart w:id="48" w:name="_Toc169088923"/>
       <w:bookmarkEnd w:id="46"/>
       <w:r>
         <w:rPr>
@@ -9168,7 +10153,7 @@
         </w:rPr>
       </w:pPr>
       <w:bookmarkStart w:id="49" w:name="_Toc107862694"/>
-      <w:bookmarkStart w:id="50" w:name="_Toc168521738"/>
+      <w:bookmarkStart w:id="50" w:name="_Toc169088924"/>
       <w:r>
         <w:rPr>
           <w:rFonts w:ascii="Trebuchet MS" w:eastAsia="MS Mincho" w:hAnsi="Trebuchet MS" w:cs="Trebuchet MS"/>
@@ -9208,7 +10193,7 @@
         </w:rPr>
       </w:pPr>
       <w:bookmarkStart w:id="51" w:name="_Toc107862695"/>
-      <w:bookmarkStart w:id="52" w:name="_Toc168521739"/>
+      <w:bookmarkStart w:id="52" w:name="_Toc169088925"/>
       <w:r>
         <w:rPr>
           <w:rFonts w:ascii="Trebuchet MS" w:eastAsia="MS Mincho" w:hAnsi="Trebuchet MS" w:cs="Trebuchet MS"/>
@@ -9260,7 +10245,7 @@
       </w:pPr>
       <w:bookmarkStart w:id="53" w:name="_2.5__"/>
       <w:bookmarkStart w:id="54" w:name="_Toc107862696"/>
-      <w:bookmarkStart w:id="55" w:name="_Toc168521740"/>
+      <w:bookmarkStart w:id="55" w:name="_Toc169088926"/>
       <w:bookmarkEnd w:id="53"/>
       <w:r>
         <w:rPr>
@@ -9317,7 +10302,7 @@
         </w:rPr>
       </w:pPr>
       <w:bookmarkStart w:id="56" w:name="_Toc107862697"/>
-      <w:bookmarkStart w:id="57" w:name="_Toc168521741"/>
+      <w:bookmarkStart w:id="57" w:name="_Toc169088927"/>
       <w:r>
         <w:rPr>
           <w:rFonts w:ascii="Trebuchet MS" w:hAnsi="Trebuchet MS"/>
@@ -9359,7 +10344,7 @@
       </w:pPr>
       <w:bookmarkStart w:id="58" w:name="_3.1__"/>
       <w:bookmarkStart w:id="59" w:name="_Toc107862698"/>
-      <w:bookmarkStart w:id="60" w:name="_Toc168521742"/>
+      <w:bookmarkStart w:id="60" w:name="_Toc169088928"/>
       <w:bookmarkEnd w:id="58"/>
       <w:r>
         <w:rPr>
@@ -9416,7 +10401,7 @@
         </w:rPr>
       </w:pPr>
       <w:bookmarkStart w:id="61" w:name="_Toc107862699"/>
-      <w:bookmarkStart w:id="62" w:name="_Toc168521743"/>
+      <w:bookmarkStart w:id="62" w:name="_Toc169088929"/>
       <w:r>
         <w:rPr>
           <w:rFonts w:ascii="Trebuchet MS" w:eastAsia="MS Mincho" w:hAnsi="Trebuchet MS" w:cs="Trebuchet MS"/>
@@ -9453,7 +10438,7 @@
         </w:rPr>
       </w:pPr>
       <w:bookmarkStart w:id="63" w:name="_Toc107862700"/>
-      <w:bookmarkStart w:id="64" w:name="_Toc168521744"/>
+      <w:bookmarkStart w:id="64" w:name="_Toc169088930"/>
       <w:r>
         <w:rPr>
           <w:rFonts w:ascii="Trebuchet MS" w:eastAsia="MS Mincho" w:hAnsi="Trebuchet MS" w:cs="Trebuchet MS"/>
@@ -9502,7 +10487,7 @@
       </w:pPr>
       <w:bookmarkStart w:id="65" w:name="_3.2.1.1__"/>
       <w:bookmarkStart w:id="66" w:name="_Toc107862701"/>
-      <w:bookmarkStart w:id="67" w:name="_Toc168521745"/>
+      <w:bookmarkStart w:id="67" w:name="_Toc169088931"/>
       <w:bookmarkEnd w:id="65"/>
       <w:r>
         <w:rPr>
@@ -9546,7 +10531,7 @@
       </w:pPr>
       <w:bookmarkStart w:id="68" w:name="_3.2.1.2__"/>
       <w:bookmarkStart w:id="69" w:name="_Toc107862702"/>
-      <w:bookmarkStart w:id="70" w:name="_Toc168521746"/>
+      <w:bookmarkStart w:id="70" w:name="_Toc169088932"/>
       <w:bookmarkEnd w:id="68"/>
       <w:r>
         <w:rPr>
@@ -9599,7 +10584,7 @@
       </w:pPr>
       <w:bookmarkStart w:id="71" w:name="_3.2.2__"/>
       <w:bookmarkStart w:id="72" w:name="_Toc107862703"/>
-      <w:bookmarkStart w:id="73" w:name="_Toc168521747"/>
+      <w:bookmarkStart w:id="73" w:name="_Toc169088933"/>
       <w:bookmarkEnd w:id="71"/>
       <w:r>
         <w:rPr>
@@ -9647,7 +10632,7 @@
           <w:lang w:val="es-ES"/>
         </w:rPr>
       </w:pPr>
-      <w:bookmarkStart w:id="74" w:name="_Toc168521748"/>
+      <w:bookmarkStart w:id="74" w:name="_Toc169088934"/>
       <w:r>
         <w:rPr>
           <w:rFonts w:ascii="Trebuchet MS" w:eastAsia="MS Mincho" w:hAnsi="Trebuchet MS" w:cs="Trebuchet MS"/>
@@ -9685,7 +10670,7 @@
       </w:pPr>
       <w:bookmarkStart w:id="75" w:name="_3.2.3__"/>
       <w:bookmarkStart w:id="76" w:name="_3.2.4__"/>
-      <w:bookmarkStart w:id="77" w:name="_Toc168521749"/>
+      <w:bookmarkStart w:id="77" w:name="_Toc169088935"/>
       <w:bookmarkEnd w:id="75"/>
       <w:bookmarkEnd w:id="76"/>
       <w:r>
@@ -9728,7 +10713,7 @@
       </w:pPr>
       <w:bookmarkStart w:id="78" w:name="_3.3__"/>
       <w:bookmarkStart w:id="79" w:name="_Toc107862707"/>
-      <w:bookmarkStart w:id="80" w:name="_Toc168521750"/>
+      <w:bookmarkStart w:id="80" w:name="_Toc169088936"/>
       <w:bookmarkEnd w:id="78"/>
       <w:r>
         <w:rPr>
@@ -9806,7 +10791,7 @@
         </w:rPr>
       </w:pPr>
       <w:bookmarkStart w:id="81" w:name="_Toc107862708"/>
-      <w:bookmarkStart w:id="82" w:name="_Toc168521751"/>
+      <w:bookmarkStart w:id="82" w:name="_Toc169088937"/>
       <w:r>
         <w:rPr>
           <w:rFonts w:ascii="Trebuchet MS" w:hAnsi="Trebuchet MS"/>
@@ -9860,7 +10845,7 @@
         </w:rPr>
       </w:pPr>
       <w:bookmarkStart w:id="84" w:name="_Toc107862713"/>
-      <w:bookmarkStart w:id="85" w:name="_Toc168521752"/>
+      <w:bookmarkStart w:id="85" w:name="_Toc169088938"/>
       <w:r>
         <w:rPr>
           <w:rFonts w:ascii="Trebuchet MS" w:hAnsi="Trebuchet MS"/>
@@ -9942,7 +10927,7 @@
         </w:rPr>
       </w:pPr>
       <w:bookmarkStart w:id="86" w:name="_Toc107862714"/>
-      <w:bookmarkStart w:id="87" w:name="_Toc168521753"/>
+      <w:bookmarkStart w:id="87" w:name="_Toc169088939"/>
       <w:r>
         <w:rPr>
           <w:rFonts w:ascii="Trebuchet MS" w:eastAsia="MS Mincho" w:hAnsi="Trebuchet MS" w:cs="Trebuchet MS"/>
@@ -9997,7 +10982,7 @@
         </w:rPr>
       </w:pPr>
       <w:bookmarkStart w:id="88" w:name="_Toc107862715"/>
-      <w:bookmarkStart w:id="89" w:name="_Toc168521754"/>
+      <w:bookmarkStart w:id="89" w:name="_Toc169088940"/>
       <w:r>
         <w:rPr>
           <w:rFonts w:ascii="Trebuchet MS" w:eastAsia="MS Mincho" w:hAnsi="Trebuchet MS" w:cs="Trebuchet MS"/>
@@ -10051,7 +11036,7 @@
         </w:rPr>
       </w:pPr>
       <w:bookmarkStart w:id="90" w:name="_Toc107862716"/>
-      <w:bookmarkStart w:id="91" w:name="_Toc168521755"/>
+      <w:bookmarkStart w:id="91" w:name="_Toc169088941"/>
       <w:r>
         <w:rPr>
           <w:rFonts w:ascii="Trebuchet MS" w:eastAsia="MS Mincho" w:hAnsi="Trebuchet MS" w:cs="Trebuchet MS"/>
@@ -10093,7 +11078,7 @@
         </w:rPr>
       </w:pPr>
       <w:bookmarkStart w:id="92" w:name="_Toc107862717"/>
-      <w:bookmarkStart w:id="93" w:name="_Toc168521756"/>
+      <w:bookmarkStart w:id="93" w:name="_Toc169088942"/>
       <w:r>
         <w:rPr>
           <w:rFonts w:ascii="Trebuchet MS" w:eastAsia="MS Mincho" w:hAnsi="Trebuchet MS" w:cs="Trebuchet MS"/>
@@ -10161,7 +11146,7 @@
         </w:rPr>
       </w:pPr>
       <w:bookmarkStart w:id="94" w:name="_Toc107862718"/>
-      <w:bookmarkStart w:id="95" w:name="_Toc168521757"/>
+      <w:bookmarkStart w:id="95" w:name="_Toc169088943"/>
       <w:r>
         <w:rPr>
           <w:rFonts w:ascii="Trebuchet MS" w:hAnsi="Trebuchet MS"/>
@@ -10306,7 +11291,7 @@
         </w:rPr>
       </w:pPr>
       <w:bookmarkStart w:id="96" w:name="_Toc107862719"/>
-      <w:bookmarkStart w:id="97" w:name="_Toc168521758"/>
+      <w:bookmarkStart w:id="97" w:name="_Toc169088944"/>
       <w:r>
         <w:rPr>
           <w:rFonts w:ascii="Trebuchet MS" w:hAnsi="Trebuchet MS"/>
@@ -10348,7 +11333,7 @@
         </w:rPr>
         <w:t xml:space="preserve">Se ha creado un </w:t>
       </w:r>
-      <w:hyperlink r:id="rId25" w:history="1">
+      <w:hyperlink r:id="rId28" w:history="1">
         <w:r>
           <w:rPr>
             <w:rStyle w:val="Hyperlink"/>
@@ -10403,7 +11388,7 @@
         </w:rPr>
       </w:pPr>
       <w:bookmarkStart w:id="98" w:name="_Toc107862720"/>
-      <w:bookmarkStart w:id="99" w:name="_Toc168521759"/>
+      <w:bookmarkStart w:id="99" w:name="_Toc169088945"/>
       <w:r>
         <w:rPr>
           <w:rFonts w:ascii="Trebuchet MS" w:hAnsi="Trebuchet MS"/>
@@ -10474,7 +11459,7 @@
       </w:pPr>
       <w:bookmarkStart w:id="100" w:name="_B.1__"/>
       <w:bookmarkStart w:id="101" w:name="_Toc107862721"/>
-      <w:bookmarkStart w:id="102" w:name="_Toc168521760"/>
+      <w:bookmarkStart w:id="102" w:name="_Toc169088946"/>
       <w:bookmarkEnd w:id="100"/>
       <w:r>
         <w:rPr>
@@ -10547,7 +11532,7 @@
         </w:rPr>
       </w:pPr>
       <w:bookmarkStart w:id="103" w:name="_Toc107862722"/>
-      <w:bookmarkStart w:id="104" w:name="_Toc168521761"/>
+      <w:bookmarkStart w:id="104" w:name="_Toc169088947"/>
       <w:r>
         <w:rPr>
           <w:rFonts w:ascii="Trebuchet MS" w:eastAsia="NSimSun" w:hAnsi="Trebuchet MS" w:cs="Arial"/>
@@ -10590,7 +11575,7 @@
         </w:rPr>
       </w:pPr>
       <w:bookmarkStart w:id="105" w:name="_Toc107862723"/>
-      <w:bookmarkStart w:id="106" w:name="_Toc168521762"/>
+      <w:bookmarkStart w:id="106" w:name="_Toc169088948"/>
       <w:r>
         <w:rPr>
           <w:rFonts w:ascii="Trebuchet MS" w:eastAsia="NSimSun" w:hAnsi="Trebuchet MS" w:cs="Arial"/>
@@ -10626,12 +11611,12 @@
     </w:p>
     <w:p/>
     <w:sectPr>
-      <w:headerReference w:type="even" r:id="rId26"/>
-      <w:headerReference w:type="default" r:id="rId27"/>
-      <w:footerReference w:type="even" r:id="rId28"/>
-      <w:footerReference w:type="default" r:id="rId29"/>
-      <w:headerReference w:type="first" r:id="rId30"/>
-      <w:footerReference w:type="first" r:id="rId31"/>
+      <w:headerReference w:type="even" r:id="rId29"/>
+      <w:headerReference w:type="default" r:id="rId30"/>
+      <w:footerReference w:type="even" r:id="rId31"/>
+      <w:footerReference w:type="default" r:id="rId32"/>
+      <w:headerReference w:type="first" r:id="rId33"/>
+      <w:footerReference w:type="first" r:id="rId34"/>
       <w:pgSz w:w="11906" w:h="16838"/>
       <w:pgMar w:top="1701" w:right="1418" w:bottom="1418" w:left="1701" w:header="709" w:footer="510" w:gutter="0"/>
       <w:pgNumType w:start="9"/>
@@ -11118,7 +12103,7 @@
       <w:rPr>
         <w:noProof/>
       </w:rPr>
-      <w:pict w14:anchorId="62BB2B88">
+      <w:pict w14:anchorId="54BA0740">
         <v:shapetype id="_x0000_t75" coordsize="21600,21600" o:spt="75" o:preferrelative="t" path="m@4@5l@4@11@9@11@9@5xe" filled="f" stroked="f">
           <v:stroke joinstyle="miter"/>
           <v:formulas>
@@ -11148,9 +12133,9 @@
       <w:rPr>
         <w:noProof/>
       </w:rPr>
-      <w:pict w14:anchorId="6FFDE700">
-        <v:shape id="Picture 5" o:spid="_x0000_s1026" type="#_x0000_t75" alt="A logo of a university&#13;&#13;&#13;&#13;&#13;&#13;&#13;&#13;&#13;&#13;&#13;&#10;&#13;&#13;&#13;&#13;&#13;&#13;&#13;&#13;&#13;&#13;&#13;&#10;Description automatically generated" style="position:absolute;left:0;text-align:left;margin-left:-58.65pt;margin-top:-105pt;width:53.2pt;height:92.65pt;z-index:1;visibility:visible;mso-wrap-style:square;mso-wrap-edited:f;mso-width-percent:0;mso-height-percent:0;mso-wrap-distance-left:9pt;mso-wrap-distance-top:0;mso-wrap-distance-right:9pt;mso-wrap-distance-bottom:0;mso-position-horizontal:absolute;mso-position-horizontal-relative:margin;mso-position-vertical:absolute;mso-position-vertical-relative:margin;mso-width-percent:0;mso-height-percent:0;mso-width-relative:margin;mso-height-relative:margin">
-          <v:imagedata r:id="rId2" o:title="A logo of a university&#13;&#13;&#13;&#13;&#13;&#13;&#13;&#13;&#13;&#13;&#13;&#10;&#13;&#13;&#13;&#13;&#13;&#13;&#13;&#13;&#13;&#13;&#13;&#10;Description automatically generated"/>
+      <w:pict w14:anchorId="75814460">
+        <v:shape id="Picture 5" o:spid="_x0000_s1026" type="#_x0000_t75" alt="A logo of a university&#13;&#13;&#13;&#13;&#13;&#13;&#13;&#13;&#13;&#13;&#13;&#13;&#10;&#13;&#13;&#13;&#13;&#13;&#13;&#13;&#13;&#13;&#13;&#13;&#13;&#10;Description automatically generated" style="position:absolute;left:0;text-align:left;margin-left:-58.65pt;margin-top:-105pt;width:53.2pt;height:92.65pt;z-index:1;visibility:visible;mso-wrap-style:square;mso-wrap-edited:f;mso-width-percent:0;mso-height-percent:0;mso-wrap-distance-left:9pt;mso-wrap-distance-top:0;mso-wrap-distance-right:9pt;mso-wrap-distance-bottom:0;mso-position-horizontal:absolute;mso-position-horizontal-relative:margin;mso-position-vertical:absolute;mso-position-vertical-relative:margin;mso-width-percent:0;mso-height-percent:0;mso-width-relative:margin;mso-height-relative:margin">
+          <v:imagedata r:id="rId2" o:title="A logo of a university&#13;&#13;&#13;&#13;&#13;&#13;&#13;&#13;&#13;&#13;&#13;&#13;&#10;&#13;&#13;&#13;&#13;&#13;&#13;&#13;&#13;&#13;&#13;&#13;&#13;&#10;Description automatically generated"/>
           <w10:wrap type="square" anchorx="margin" anchory="margin"/>
         </v:shape>
       </w:pict>
@@ -11201,8 +12186,8 @@
       <w:rPr>
         <w:noProof/>
       </w:rPr>
-      <w:pict w14:anchorId="59963335">
-        <v:rect id="Rectangle 2" o:spid="_x0000_s1025" style="position:absolute;margin-left:-8.95pt;margin-top:66.45pt;width:431.95pt;height:177.35pt;z-index:-2;visibility:visible;mso-wrap-style:square;mso-width-percent:0;mso-height-percent:0;mso-wrap-distance-left:9.05pt;mso-wrap-distance-top:0;mso-wrap-distance-right:9.05pt;mso-wrap-distance-bottom:0;mso-position-horizontal:absolute;mso-position-horizontal-relative:text;mso-position-vertical:absolute;mso-position-vertical-relative:text;mso-width-percent:0;mso-height-percent:0;mso-width-relative:page;mso-height-relative:page;v-text-anchor:top" o:gfxdata="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" o:allowincell="f" filled="f" stroked="f" strokeweight="0">
+      <w:pict w14:anchorId="1266E15B">
+        <v:rect id="Rectangle 7" o:spid="_x0000_s1025" style="position:absolute;margin-left:-8.95pt;margin-top:66.45pt;width:431.95pt;height:177.35pt;z-index:-2;visibility:visible;mso-wrap-style:square;mso-width-percent:0;mso-height-percent:0;mso-wrap-distance-left:9.05pt;mso-wrap-distance-top:0;mso-wrap-distance-right:9.05pt;mso-wrap-distance-bottom:0;mso-position-horizontal:absolute;mso-position-horizontal-relative:text;mso-position-vertical:absolute;mso-position-vertical-relative:text;mso-width-percent:0;mso-height-percent:0;mso-width-relative:page;mso-height-relative:page;v-text-anchor:top" o:gfxdata="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" o:allowincell="f" filled="f" stroked="f" strokeweight="0">
           <v:textbox inset="2.56mm,1.29mm,2.56mm,1.29mm">
             <w:txbxContent>
               <w:p>
@@ -16546,6 +17531,15 @@
 </file>
 
 <file path=customXml/item1.xml><?xml version="1.0" encoding="utf-8"?>
+<?mso-contentType ?>
+<FormTemplates xmlns="http://schemas.microsoft.com/sharepoint/v3/contenttype/forms">
+  <Display>DocumentLibraryForm</Display>
+  <Edit>DocumentLibraryForm</Edit>
+  <New>DocumentLibraryForm</New>
+</FormTemplates>
+</file>
+
+<file path=customXml/item2.xml><?xml version="1.0" encoding="utf-8"?>
 <b:Sources xmlns:b="http://schemas.openxmlformats.org/officeDocument/2006/bibliography" xmlns="http://schemas.openxmlformats.org/officeDocument/2006/bibliography" SelectedStyle="\IEEE2006OfficeOnline.xsl" StyleName="IEEE" Version="2006">
   <b:Source>
     <b:Tag>Act</b:Tag>
@@ -17237,16 +18231,13 @@
 </b:Sources>
 </file>
 
-<file path=customXml/item2.xml><?xml version="1.0" encoding="utf-8"?>
-<?mso-contentType ?>
-<FormTemplates xmlns="http://schemas.microsoft.com/sharepoint/v3/contenttype/forms">
-  <Display>DocumentLibraryForm</Display>
-  <Edit>DocumentLibraryForm</Edit>
-  <New>DocumentLibraryForm</New>
-</FormTemplates>
+<file path=customXml/item3.xml><?xml version="1.0" encoding="utf-8"?>
+<p:properties xmlns:p="http://schemas.microsoft.com/office/2006/metadata/properties" xmlns:xsi="http://www.w3.org/2001/XMLSchema-instance" xmlns:pc="http://schemas.microsoft.com/office/infopath/2007/PartnerControls">
+  <documentManagement/>
+</p:properties>
 </file>
 
-<file path=customXml/item3.xml><?xml version="1.0" encoding="utf-8"?>
+<file path=customXml/item4.xml><?xml version="1.0" encoding="utf-8"?>
 <ct:contentTypeSchema xmlns:ct="http://schemas.microsoft.com/office/2006/metadata/contentType" xmlns:ma="http://schemas.microsoft.com/office/2006/metadata/properties/metaAttributes" ct:_="" ma:_="" ma:contentTypeName="Documento" ma:contentTypeID="0x010100D0200E1FDE401D49A99B137CE017A12D" ma:contentTypeVersion="0" ma:contentTypeDescription="Crear nuevo documento." ma:contentTypeScope="" ma:versionID="aee5a24b1da9ab804ddafdb7a120e7f7">
   <xsd:schema xmlns:xsd="http://www.w3.org/2001/XMLSchema" xmlns:xs="http://www.w3.org/2001/XMLSchema" xmlns:p="http://schemas.microsoft.com/office/2006/metadata/properties" targetNamespace="http://schemas.microsoft.com/office/2006/metadata/properties" ma:root="true" ma:fieldsID="249753e9e89f16c5923e78ee5e63706d">
     <xsd:element name="properties">
@@ -17360,13 +18351,15 @@
 </ct:contentTypeSchema>
 </file>
 
-<file path=customXml/item4.xml><?xml version="1.0" encoding="utf-8"?>
-<p:properties xmlns:p="http://schemas.microsoft.com/office/2006/metadata/properties" xmlns:xsi="http://www.w3.org/2001/XMLSchema-instance" xmlns:pc="http://schemas.microsoft.com/office/infopath/2007/PartnerControls">
-  <documentManagement/>
-</p:properties>
+<file path=customXml/itemProps1.xml><?xml version="1.0" encoding="utf-8"?>
+<ds:datastoreItem xmlns:ds="http://schemas.openxmlformats.org/officeDocument/2006/customXml" ds:itemID="{A7EEA274-651D-4EE5-8F0E-1FC459367E18}">
+  <ds:schemaRefs>
+    <ds:schemaRef ds:uri="http://schemas.microsoft.com/sharepoint/v3/contenttype/forms"/>
+  </ds:schemaRefs>
+</ds:datastoreItem>
 </file>
 
-<file path=customXml/itemProps1.xml><?xml version="1.0" encoding="utf-8"?>
+<file path=customXml/itemProps2.xml><?xml version="1.0" encoding="utf-8"?>
 <ds:datastoreItem xmlns:ds="http://schemas.openxmlformats.org/officeDocument/2006/customXml" ds:itemID="{B10BC6E6-F98B-4275-B868-55EE8E448EED}">
   <ds:schemaRefs>
     <ds:schemaRef ds:uri="http://schemas.openxmlformats.org/officeDocument/2006/bibliography"/>
@@ -17374,15 +18367,16 @@
 </ds:datastoreItem>
 </file>
 
-<file path=customXml/itemProps2.xml><?xml version="1.0" encoding="utf-8"?>
-<ds:datastoreItem xmlns:ds="http://schemas.openxmlformats.org/officeDocument/2006/customXml" ds:itemID="{A7EEA274-651D-4EE5-8F0E-1FC459367E18}">
+<file path=customXml/itemProps3.xml><?xml version="1.0" encoding="utf-8"?>
+<ds:datastoreItem xmlns:ds="http://schemas.openxmlformats.org/officeDocument/2006/customXml" ds:itemID="{33C9A40B-E2B3-490A-B32B-951042C4C4A5}">
   <ds:schemaRefs>
-    <ds:schemaRef ds:uri="http://schemas.microsoft.com/sharepoint/v3/contenttype/forms"/>
+    <ds:schemaRef ds:uri="http://schemas.microsoft.com/office/2006/metadata/properties"/>
+    <ds:schemaRef ds:uri="http://schemas.microsoft.com/office/infopath/2007/PartnerControls"/>
   </ds:schemaRefs>
 </ds:datastoreItem>
 </file>
 
-<file path=customXml/itemProps3.xml><?xml version="1.0" encoding="utf-8"?>
+<file path=customXml/itemProps4.xml><?xml version="1.0" encoding="utf-8"?>
 <ds:datastoreItem xmlns:ds="http://schemas.openxmlformats.org/officeDocument/2006/customXml" ds:itemID="{B2F2E103-8F5E-4C79-978B-808E3F14FABF}">
   <ds:schemaRefs>
     <ds:schemaRef ds:uri="http://schemas.microsoft.com/office/2006/metadata/contentType"/>
@@ -17396,13 +18390,4 @@
     <ds:schemaRef ds:uri="http://schemas.microsoft.com/office/infopath/2007/PartnerControls"/>
   </ds:schemaRefs>
 </ds:datastoreItem>
-</file>
-
-<file path=customXml/itemProps4.xml><?xml version="1.0" encoding="utf-8"?>
-<ds:datastoreItem xmlns:ds="http://schemas.openxmlformats.org/officeDocument/2006/customXml" ds:itemID="{33C9A40B-E2B3-490A-B32B-951042C4C4A5}">
-  <ds:schemaRefs>
-    <ds:schemaRef ds:uri="http://schemas.microsoft.com/office/2006/metadata/properties"/>
-    <ds:schemaRef ds:uri="http://schemas.microsoft.com/office/infopath/2007/PartnerControls"/>
-  </ds:schemaRefs>
-</ds:datastoreItem>
 </file>
</xml_diff>

<commit_message>
Sección de análisis en Android del estado del arte, incluida bibliografía parcial sin formato
</commit_message>
<xml_diff>
--- a/TFM_RaulNunezGarcia.docx
+++ b/TFM_RaulNunezGarcia.docx
@@ -5070,14 +5070,12 @@
         </w:rPr>
         <w:t xml:space="preserve"> se hace pasar por </w:t>
       </w:r>
-      <w:proofErr w:type="gramStart"/>
       <w:r>
         <w:rPr>
           <w:rFonts w:ascii="Trebuchet MS" w:hAnsi="Trebuchet MS"/>
         </w:rPr>
-        <w:t>legítimo</w:t>
-      </w:r>
-      <w:proofErr w:type="gramEnd"/>
+        <w:t>legítimo,</w:t>
+      </w:r>
       <w:r>
         <w:rPr>
           <w:rFonts w:ascii="Trebuchet MS" w:hAnsi="Trebuchet MS"/>
@@ -5637,6 +5635,16 @@
           <w:rFonts w:ascii="Trebuchet MS" w:hAnsi="Trebuchet MS"/>
         </w:rPr>
       </w:pPr>
+    </w:p>
+    <w:p>
+      <w:pPr>
+        <w:pStyle w:val="Standard"/>
+        <w:spacing w:after="120" w:line="360" w:lineRule="auto"/>
+        <w:jc w:val="both"/>
+        <w:rPr>
+          <w:rFonts w:ascii="Trebuchet MS" w:hAnsi="Trebuchet MS"/>
+        </w:rPr>
+      </w:pPr>
       <w:r>
         <w:rPr>
           <w:rFonts w:ascii="Trebuchet MS" w:hAnsi="Trebuchet MS"/>
@@ -5723,6 +5731,28 @@
           <w:rFonts w:ascii="Trebuchet MS" w:hAnsi="Trebuchet MS"/>
         </w:rPr>
         <w:t xml:space="preserve"> correspondientes.</w:t>
+      </w:r>
+    </w:p>
+    <w:p>
+      <w:pPr>
+        <w:pStyle w:val="Standard"/>
+        <w:spacing w:after="120" w:line="360" w:lineRule="auto"/>
+        <w:jc w:val="both"/>
+        <w:rPr>
+          <w:rFonts w:ascii="Trebuchet MS" w:hAnsi="Trebuchet MS"/>
+        </w:rPr>
+      </w:pPr>
+      <w:r>
+        <w:rPr>
+          <w:rFonts w:ascii="Trebuchet MS" w:hAnsi="Trebuchet MS"/>
+        </w:rPr>
+        <w:t>API:</w:t>
+      </w:r>
+      <w:r>
+        <w:rPr>
+          <w:rFonts w:ascii="Trebuchet MS" w:hAnsi="Trebuchet MS"/>
+        </w:rPr>
+        <w:t xml:space="preserve"> también conocida como interfaz de programación, es un grupo de definiciones y protocolos que sirven para la integración de diferentes componentes de software.</w:t>
       </w:r>
     </w:p>
     <w:p>
@@ -6827,14 +6857,12 @@
         </w:rPr>
         <w:t xml:space="preserve"> y posibles problemas a </w:t>
       </w:r>
-      <w:proofErr w:type="gramStart"/>
-      <w:r>
-        <w:rPr>
-          <w:lang w:val="es-ES"/>
-        </w:rPr>
-        <w:t>encontrar</w:t>
-      </w:r>
-      <w:proofErr w:type="gramEnd"/>
+      <w:r>
+        <w:rPr>
+          <w:lang w:val="es-ES"/>
+        </w:rPr>
+        <w:t>encontrar,</w:t>
+      </w:r>
       <w:r>
         <w:rPr>
           <w:lang w:val="es-ES"/>
@@ -7065,19 +7093,12 @@
     </w:p>
     <w:p>
       <w:pPr>
-        <w:numPr>
-          <w:ilvl w:val="0"/>
-          <w:numId w:val="4"/>
-        </w:numPr>
         <w:spacing w:before="0" w:after="120" w:line="360" w:lineRule="auto"/>
         <w:jc w:val="both"/>
         <w:rPr>
           <w:lang w:val="es-ES"/>
         </w:rPr>
       </w:pPr>
-      <w:r>
-        <w:br w:type="page"/>
-      </w:r>
     </w:p>
     <w:p>
       <w:pPr>
@@ -7115,6 +7136,7 @@
           <w:sz w:val="56"/>
           <w:szCs w:val="56"/>
         </w:rPr>
+        <w:lastRenderedPageBreak/>
         <w:t>Capítulo 1: Estudio del problema</w:t>
       </w:r>
       <w:bookmarkEnd w:id="8"/>
@@ -7393,14 +7415,7 @@
         <w:rPr>
           <w:lang w:val="es-ES"/>
         </w:rPr>
-        <w:t xml:space="preserve">Análisis dinámico del malware en un entorno controlado, que posibilite visualizar y obtener datos acerca del funcionamiento del troyano en un </w:t>
-      </w:r>
-      <w:r>
-        <w:rPr>
-          <w:lang w:val="es-ES"/>
-        </w:rPr>
-        <w:lastRenderedPageBreak/>
-        <w:t>dispositivo Android, que en este caso será una versión virtualizada del sistema</w:t>
+        <w:t>Análisis dinámico del malware en un entorno controlado, que posibilite visualizar y obtener datos acerca del funcionamiento del troyano en un dispositivo Android, que en este caso será una versión virtualizada del sistema</w:t>
       </w:r>
       <w:r>
         <w:rPr>
@@ -7425,6 +7440,7 @@
         <w:rPr>
           <w:lang w:val="es-ES"/>
         </w:rPr>
+        <w:lastRenderedPageBreak/>
         <w:t>Análisis de los resultados obtenidos en las fases anteriores, determinando</w:t>
       </w:r>
       <w:r>
@@ -7588,7 +7604,25 @@
         <w:rPr>
           <w:lang w:val="es-ES"/>
         </w:rPr>
-        <w:t>y es un proyecto de código abierto liderado por Google, que cuenta hasta el momento con 21 versiones diferentes y una gran fragmentación en lo relativo a estas. Este es uno de los puntos a destacar desde el punto de vista de la seguridad, ya que esta división con dispositivos que cuentan con versiones significantemente diferentes provoca que existan distintos niveles de protección y mitigaciones en función de la fecha de publicación de la versión concreta de Android, así como de las posteriores actualizaciones de seguridad. Asimismo, existen diferentes variantes de Android dentro de las propias versiones, ya que muchos fabricantes optan por personalizar Android para sus dispositivos con el objetivo de ofrecer características adicionales a los usuarios de sus dispositivos u optimizar el sistema operativo para aprovechar de manera más eficiente los recursos de los que estos disponen. Pese a que el sistema de Google es el más popular, grandes fabricantes como Samsung, Xiaomi o Huawei con su propio sistema Android, lo que aumenta aún más la fragmentación y también supone en algunos casos cambios en las políticas y medidas de seguridad aplicadas.</w:t>
+        <w:t>y es un proyecto de código abierto liderado por Google, que cuenta hasta el momento con 21 versiones diferentes y una gran fragmentación en lo relativo a estas</w:t>
+      </w:r>
+      <w:r>
+        <w:rPr>
+          <w:lang w:val="es-ES"/>
+        </w:rPr>
+        <w:t xml:space="preserve"> </w:t>
+      </w:r>
+      <w:r>
+        <w:rPr>
+          <w:lang w:val="es-ES"/>
+        </w:rPr>
+        <w:t>[X]</w:t>
+      </w:r>
+      <w:r>
+        <w:rPr>
+          <w:lang w:val="es-ES"/>
+        </w:rPr>
+        <w:t>. Este es uno de los puntos a destacar desde el punto de vista de la seguridad, ya que esta división con dispositivos que cuentan con versiones significantemente diferentes provoca que existan distintos niveles de protección y mitigaciones en función de la fecha de publicación de la versión concreta de Android, así como de las posteriores actualizaciones de seguridad. Asimismo, existen diferentes variantes de Android dentro de las propias versiones, ya que muchos fabricantes optan por personalizar Android para sus dispositivos con el objetivo de ofrecer características adicionales a los usuarios de sus dispositivos u optimizar el sistema operativo para aprovechar de manera más eficiente los recursos de los que estos disponen. Pese a que el sistema de Google es el más popular, grandes fabricantes como Samsung, Xiaomi o Huawei con su propio sistema Android, lo que aumenta aún más la fragmentación y también supone en algunos casos cambios en las políticas y medidas de seguridad aplicadas.</w:t>
       </w:r>
     </w:p>
     <w:p>
@@ -7646,28 +7680,19 @@
         <w:rPr>
           <w:lang w:val="es-ES"/>
         </w:rPr>
-        <w:t xml:space="preserve"> aunque ya existía malware para sistemas operativos móviles desde 2004 (</w:t>
-      </w:r>
-      <w:hyperlink r:id="rId25" w:history="1">
-        <w:r>
-          <w:rPr>
-            <w:rStyle w:val="Hyperlink"/>
-            <w:lang w:val="es-ES"/>
-          </w:rPr>
-          <w:t>https://www.cs.tufts.edu/comp/116/archive/fall2017/tzhu.pdf</w:t>
-        </w:r>
-      </w:hyperlink>
-      <w:r>
-        <w:rPr>
-          <w:lang w:val="es-ES"/>
-        </w:rPr>
-        <w:t xml:space="preserve">) </w:t>
-      </w:r>
-      <w:r>
-        <w:rPr>
-          <w:lang w:val="es-ES"/>
-        </w:rPr>
-        <w:t xml:space="preserve"> y desde entonces el número de amenazas </w:t>
+        <w:t xml:space="preserve"> aunque ya existía malware para sistemas operativos móviles desde 2004</w:t>
+      </w:r>
+      <w:r>
+        <w:rPr>
+          <w:lang w:val="es-ES"/>
+        </w:rPr>
+        <w:t xml:space="preserve"> [X] </w:t>
+      </w:r>
+      <w:r>
+        <w:rPr>
+          <w:lang w:val="es-ES"/>
+        </w:rPr>
+        <w:t xml:space="preserve">y desde entonces el número de amenazas </w:t>
       </w:r>
       <w:r>
         <w:rPr>
@@ -7723,20 +7748,26 @@
         <w:rPr>
           <w:lang w:val="es-ES"/>
         </w:rPr>
+        <w:t xml:space="preserve">No obstante, el malware en Android sigue siendo una actividad </w:t>
+      </w:r>
+      <w:r>
+        <w:rPr>
+          <w:lang w:val="es-ES"/>
+        </w:rPr>
+        <w:t xml:space="preserve">altamente </w:t>
+      </w:r>
+      <w:r>
+        <w:rPr>
+          <w:lang w:val="es-ES"/>
+        </w:rPr>
+        <w:t xml:space="preserve">lucrativa, no solamente en términos económicos, si no también geopolíticos, </w:t>
+      </w:r>
+      <w:r>
+        <w:rPr>
+          <w:lang w:val="es-ES"/>
+        </w:rPr>
         <w:lastRenderedPageBreak/>
-        <w:t xml:space="preserve">No obstante, el malware en Android sigue siendo una actividad </w:t>
-      </w:r>
-      <w:r>
-        <w:rPr>
-          <w:lang w:val="es-ES"/>
-        </w:rPr>
-        <w:t xml:space="preserve">altamente </w:t>
-      </w:r>
-      <w:r>
-        <w:rPr>
-          <w:lang w:val="es-ES"/>
-        </w:rPr>
-        <w:t>lucrativa, no solamente en términos económicos, si no también geopolíticos, como ha sido demostrado por algunos de los últimos ataques de APTs, en los que Android ha sido la plataforma</w:t>
+        <w:t>como ha sido demostrado por algunos de los últimos ataques de APTs, en los que Android ha sido la plataforma</w:t>
       </w:r>
       <w:r>
         <w:rPr>
@@ -7927,14 +7958,14 @@
         <w:rPr>
           <w:lang w:val="es-ES"/>
         </w:rPr>
-        <w:t xml:space="preserve">El primero de ellos y uno que aumenta la credibilidad del troyano es su distribución directa mediante canales oficiales de aplicaciones. El principal de estos canales es la Play Store de Google, que cuenta en la actualidad con más de 3 millones de aplicaciones para el sistema Android. En el sistema Android por defecto, esta es la única tienda de aplicaciones disponible, aunque algunos </w:t>
+        <w:t xml:space="preserve">El primero de ellos y uno que aumenta la credibilidad del troyano es su distribución directa mediante canales oficiales de aplicaciones. El principal de estos canales es la Play Store de Google, que cuenta en la actualidad con más de 3 millones de aplicaciones para el sistema Android. En el sistema Android por defecto, esta es la única tienda de aplicaciones disponible, aunque algunos fabricantes utilizan también plataformas propias para la distribución de </w:t>
       </w:r>
       <w:r>
         <w:rPr>
           <w:lang w:val="es-ES"/>
         </w:rPr>
         <w:lastRenderedPageBreak/>
-        <w:t xml:space="preserve">fabricantes utilizan también plataformas propias para la distribución de aplicaciones, como es el caso de Samsung con su Galaxy Store o la </w:t>
+        <w:t xml:space="preserve">aplicaciones, como es el caso de Samsung con su Galaxy Store o la </w:t>
       </w:r>
       <w:proofErr w:type="spellStart"/>
       <w:r>
@@ -7988,6 +8019,24 @@
         <w:rPr>
           <w:lang w:val="es-ES"/>
         </w:rPr>
+        <w:t xml:space="preserve"> </w:t>
+      </w:r>
+      <w:r>
+        <w:rPr>
+          <w:lang w:val="es-ES"/>
+        </w:rPr>
+        <w:t>[X]</w:t>
+      </w:r>
+      <w:r>
+        <w:rPr>
+          <w:lang w:val="es-ES"/>
+        </w:rPr>
+        <w:t xml:space="preserve"> </w:t>
+      </w:r>
+      <w:r>
+        <w:rPr>
+          <w:lang w:val="es-ES"/>
+        </w:rPr>
         <w:t xml:space="preserve">, que distribuye únicamente aplicaciones de código abierto o </w:t>
       </w:r>
       <w:proofErr w:type="spellStart"/>
@@ -8002,6 +8051,24 @@
         <w:rPr>
           <w:lang w:val="es-ES"/>
         </w:rPr>
+        <w:t xml:space="preserve"> </w:t>
+      </w:r>
+      <w:r>
+        <w:rPr>
+          <w:lang w:val="es-ES"/>
+        </w:rPr>
+        <w:t>[X]</w:t>
+      </w:r>
+      <w:r>
+        <w:rPr>
+          <w:lang w:val="es-ES"/>
+        </w:rPr>
+        <w:t xml:space="preserve"> </w:t>
+      </w:r>
+      <w:r>
+        <w:rPr>
+          <w:lang w:val="es-ES"/>
+        </w:rPr>
         <w:t xml:space="preserve">, </w:t>
       </w:r>
       <w:r>
@@ -8009,7 +8076,24 @@
           <w:lang w:val="es-ES"/>
         </w:rPr>
         <w:tab/>
-        <w:t xml:space="preserve">que </w:t>
+      </w:r>
+      <w:r>
+        <w:rPr>
+          <w:lang w:val="es-ES"/>
+        </w:rPr>
+        <w:t xml:space="preserve">un mercado </w:t>
+      </w:r>
+      <w:r>
+        <w:rPr>
+          <w:lang w:val="es-ES"/>
+        </w:rPr>
+        <w:t xml:space="preserve">secundario </w:t>
+      </w:r>
+      <w:r>
+        <w:rPr>
+          <w:lang w:val="es-ES"/>
+        </w:rPr>
+        <w:t xml:space="preserve">popular debido a que </w:t>
       </w:r>
       <w:r>
         <w:rPr>
@@ -8027,7 +8111,19 @@
         <w:rPr>
           <w:lang w:val="es-ES"/>
         </w:rPr>
-        <w:t xml:space="preserve">de manera gratuita </w:t>
+        <w:t>de manera gratuita</w:t>
+      </w:r>
+      <w:r>
+        <w:rPr>
+          <w:lang w:val="es-ES"/>
+        </w:rPr>
+        <w:t>,</w:t>
+      </w:r>
+      <w:r>
+        <w:rPr>
+          <w:lang w:val="es-ES"/>
+        </w:rPr>
+        <w:t xml:space="preserve"> </w:t>
       </w:r>
       <w:r>
         <w:rPr>
@@ -8097,17 +8193,14 @@
         <w:rPr>
           <w:lang w:val="es-ES"/>
         </w:rPr>
-        <w:t>Esto minimiza la cantidad de aplicaciones maliciosas que logran la publicación, pero sigue siendo una cantidad importante de ellas la que logra pasar las barreras y establecerse en los mercados oficiales, con millones de descargas por parte de usuarios (</w:t>
-      </w:r>
-      <w:hyperlink r:id="rId26" w:history="1">
-        <w:r>
-          <w:rPr>
-            <w:rStyle w:val="Hyperlink"/>
-            <w:lang w:val="es-ES"/>
-          </w:rPr>
-          <w:t>https://www.kaspersky.com/blog/malware-in-google-play-2023/49579/</w:t>
-        </w:r>
-      </w:hyperlink>
+        <w:t xml:space="preserve">Esto minimiza la cantidad de aplicaciones maliciosas que logran la publicación, pero sigue siendo una cantidad importante de ellas la que logra pasar las barreras y establecerse en los mercados oficiales, con millones de descargas por parte de usuarios </w:t>
+      </w:r>
+      <w:r>
+        <w:rPr>
+          <w:lang w:val="es-ES"/>
+        </w:rPr>
+        <w:t>[X].</w:t>
+      </w:r>
       <w:r>
         <w:rPr>
           <w:lang w:val="es-ES"/>
@@ -8126,7 +8219,19 @@
         <w:rPr>
           <w:lang w:val="es-ES"/>
         </w:rPr>
-        <w:t xml:space="preserve">Además, Google cuenta con funcionalidades de seguridad adicionales en el caso de que la aplicación se encuentre instalada en el sistema. Con el objetivo de identificar </w:t>
+        <w:t xml:space="preserve">Además, Google cuenta con funcionalidades de seguridad adicionales en el caso de que la aplicación </w:t>
+      </w:r>
+      <w:r>
+        <w:rPr>
+          <w:lang w:val="es-ES"/>
+        </w:rPr>
+        <w:t xml:space="preserve">ya </w:t>
+      </w:r>
+      <w:r>
+        <w:rPr>
+          <w:lang w:val="es-ES"/>
+        </w:rPr>
+        <w:t xml:space="preserve">se encuentre instalada en el sistema. Con el objetivo de identificar </w:t>
       </w:r>
       <w:proofErr w:type="spellStart"/>
       <w:r>
@@ -8140,7 +8245,19 @@
         <w:rPr>
           <w:lang w:val="es-ES"/>
         </w:rPr>
-        <w:t xml:space="preserve"> (término de Google para englobar estas aplicaciones, que proviene del inglés </w:t>
+        <w:t xml:space="preserve"> (término de Google para englobar aplicaciones</w:t>
+      </w:r>
+      <w:r>
+        <w:rPr>
+          <w:lang w:val="es-ES"/>
+        </w:rPr>
+        <w:t xml:space="preserve"> que pueden provocar daños al dispositivo o sus datos</w:t>
+      </w:r>
+      <w:r>
+        <w:rPr>
+          <w:lang w:val="es-ES"/>
+        </w:rPr>
+        <w:t xml:space="preserve">, que proviene del inglés </w:t>
       </w:r>
       <w:proofErr w:type="spellStart"/>
       <w:r>
@@ -8184,20 +8301,17 @@
         </w:rPr>
         <w:t xml:space="preserve"> </w:t>
       </w:r>
-      <w:hyperlink r:id="rId27" w:history="1">
-        <w:r>
-          <w:rPr>
-            <w:rStyle w:val="Hyperlink"/>
-            <w:lang w:val="es-ES"/>
-          </w:rPr>
-          <w:t>https://developers.google.com/android/play-protect/potentially-harmful-applications</w:t>
-        </w:r>
-      </w:hyperlink>
-      <w:r>
-        <w:rPr>
-          <w:lang w:val="es-ES"/>
-        </w:rPr>
-        <w:t xml:space="preserve"> ) Google ha desarrollado el sistema Google Play </w:t>
+      <w:r>
+        <w:rPr>
+          <w:lang w:val="es-ES"/>
+        </w:rPr>
+        <w:t>[X]</w:t>
+      </w:r>
+      <w:r>
+        <w:rPr>
+          <w:lang w:val="es-ES"/>
+        </w:rPr>
+        <w:t xml:space="preserve">) Google ha desarrollado el sistema Google Play </w:t>
       </w:r>
       <w:proofErr w:type="spellStart"/>
       <w:r>
@@ -8211,7 +8325,43 @@
         <w:rPr>
           <w:lang w:val="es-ES"/>
         </w:rPr>
-        <w:t xml:space="preserve">, que realiza escaneos diarios de todas las aplicaciones presentes en un dispositivo, además de intentar prevenir instalaciones de aplicaciones externas a Google Play si estas son detectadas como maliciosas en función de las muestras que poseen. Como medidas adicionales, este servicio Play </w:t>
+        <w:t xml:space="preserve">, que realiza escaneos diarios de todas las aplicaciones presentes en </w:t>
+      </w:r>
+      <w:r>
+        <w:rPr>
+          <w:lang w:val="es-ES"/>
+        </w:rPr>
+        <w:t>el</w:t>
+      </w:r>
+      <w:r>
+        <w:rPr>
+          <w:lang w:val="es-ES"/>
+        </w:rPr>
+        <w:t xml:space="preserve"> dispositivo, además de intentar prevenir instalaciones de aplicaciones externas a Google Play si estas son detectadas como maliciosas en función de las muestras </w:t>
+      </w:r>
+      <w:r>
+        <w:rPr>
+          <w:lang w:val="es-ES"/>
+        </w:rPr>
+        <w:t xml:space="preserve">dañinas de las </w:t>
+      </w:r>
+      <w:r>
+        <w:rPr>
+          <w:lang w:val="es-ES"/>
+        </w:rPr>
+        <w:t>que poseen</w:t>
+      </w:r>
+      <w:r>
+        <w:rPr>
+          <w:lang w:val="es-ES"/>
+        </w:rPr>
+        <w:t xml:space="preserve"> información previa</w:t>
+      </w:r>
+      <w:r>
+        <w:rPr>
+          <w:lang w:val="es-ES"/>
+        </w:rPr>
+        <w:t xml:space="preserve">. Como medidas adicionales, este servicio Play </w:t>
       </w:r>
       <w:proofErr w:type="spellStart"/>
       <w:r>
@@ -8225,21 +8375,63 @@
         <w:rPr>
           <w:lang w:val="es-ES"/>
         </w:rPr>
-        <w:t xml:space="preserve"> permite a los usuarios la petición de escaneos adicionales, y también funciona cuando el dispositivo carece de conexión.</w:t>
-      </w:r>
-    </w:p>
-    <w:p>
-      <w:pPr>
-        <w:jc w:val="both"/>
-        <w:rPr>
-          <w:lang w:val="es-ES"/>
-        </w:rPr>
-      </w:pPr>
-      <w:r>
-        <w:rPr>
-          <w:lang w:val="es-ES"/>
-        </w:rPr>
-        <w:t xml:space="preserve">En definitiva, Google (y en menor medida otros de los fabricantes mayoritarios) cuentan con numerosos sistemas de prevención y defensa para tratar de combatir a las aplicaciones maliciosas. No obstante, esto no impide que sigan apareciendo casos en los que los atacantes son capaces de sobrepasarlas y cumplir sus objetivos maliciosos, bien a través de canales oficiales, bien mediante el tráfico de </w:t>
+        <w:t xml:space="preserve"> permite a los usuarios la petición de escaneos</w:t>
+      </w:r>
+      <w:r>
+        <w:rPr>
+          <w:lang w:val="es-ES"/>
+        </w:rPr>
+        <w:t xml:space="preserve"> suplementarios</w:t>
+      </w:r>
+      <w:r>
+        <w:rPr>
+          <w:lang w:val="es-ES"/>
+        </w:rPr>
+        <w:t xml:space="preserve">, y también </w:t>
+      </w:r>
+      <w:r>
+        <w:rPr>
+          <w:lang w:val="es-ES"/>
+        </w:rPr>
+        <w:t>tiene un modo de funcionamiento que permite los escaneos</w:t>
+      </w:r>
+      <w:r>
+        <w:rPr>
+          <w:lang w:val="es-ES"/>
+        </w:rPr>
+        <w:t xml:space="preserve"> cuando el dispositivo carece de conexión</w:t>
+      </w:r>
+      <w:r>
+        <w:rPr>
+          <w:lang w:val="es-ES"/>
+        </w:rPr>
+        <w:t xml:space="preserve"> a Internet.</w:t>
+      </w:r>
+    </w:p>
+    <w:p>
+      <w:pPr>
+        <w:jc w:val="both"/>
+        <w:rPr>
+          <w:lang w:val="es-ES"/>
+        </w:rPr>
+      </w:pPr>
+      <w:r>
+        <w:rPr>
+          <w:lang w:val="es-ES"/>
+        </w:rPr>
+        <w:t xml:space="preserve">En definitiva, Google (y en menor medida otros de los </w:t>
+      </w:r>
+      <w:r>
+        <w:rPr>
+          <w:lang w:val="es-ES"/>
+        </w:rPr>
+        <w:t xml:space="preserve">principales </w:t>
+      </w:r>
+      <w:r>
+        <w:rPr>
+          <w:lang w:val="es-ES"/>
+        </w:rPr>
+        <w:t xml:space="preserve">fabricantes) cuentan con numerosos sistemas de prevención y defensa para tratar de combatir a las aplicaciones maliciosas. No obstante, esto no impide que sigan apareciendo casos en los que los atacantes son capaces de sobrepasarlas y cumplir sus objetivos maliciosos, bien a través de canales oficiales, bien mediante el tráfico de </w:t>
       </w:r>
       <w:proofErr w:type="spellStart"/>
       <w:r>
@@ -8259,14 +8451,7 @@
         <w:rPr>
           <w:lang w:val="es-ES"/>
         </w:rPr>
-        <w:t xml:space="preserve"> Además, las medidas de seguridad no cubren todos los casos, ya que algunas funcionalidades, como es el </w:t>
-      </w:r>
-      <w:r>
-        <w:rPr>
-          <w:lang w:val="es-ES"/>
-        </w:rPr>
-        <w:lastRenderedPageBreak/>
-        <w:t>caso de los permisos de accesibilidad</w:t>
+        <w:t xml:space="preserve"> Además, las medidas de seguridad no cubren todos los casos, ya que algunas funcionalidades, como es el caso de los permisos de accesibilidad</w:t>
       </w:r>
       <w:r>
         <w:rPr>
@@ -8328,51 +8513,1332 @@
         <w:rPr>
           <w:lang w:val="es-ES"/>
         </w:rPr>
-        <w:t xml:space="preserve">La accesibilidad es </w:t>
-      </w:r>
-      <w:r>
-        <w:rPr>
-          <w:lang w:val="es-ES"/>
-        </w:rPr>
-        <w:t xml:space="preserve">la herramienta de los sistemas operativos móviles que trata de hacer la experiencia de uso lo más práctica y agradable posible para las personas con discapacidades visuales, auditivas, cognitivas o físicas. En el caso de Android, las primeras opciones de accesibilidad fueron introducidas en su versión 1.6 (conocida popularmente como Donut) y se centraron en los lectores de pantalla como </w:t>
+        <w:t>El abuso de los permisos es uno de los vectores de ataque más comunes por parte de aplicaciones Android, contando muchas veces con la colaboración del usuario, que desconoce qué permisos está realmente otorgando o no presta demasiada atención al proceso inicial al instalar una aplicación. Debido a esto, Android cuenta desde su versión 12 con medidas adicionales de notificación para tratar de alertar a los usuarios en casos como la activación de la cámara o el micrófono del dispositivo, conocidas como “</w:t>
       </w:r>
       <w:proofErr w:type="spellStart"/>
       <w:r>
         <w:rPr>
           <w:lang w:val="es-ES"/>
         </w:rPr>
+        <w:t>Privacy</w:t>
+      </w:r>
+      <w:proofErr w:type="spellEnd"/>
+      <w:r>
+        <w:rPr>
+          <w:lang w:val="es-ES"/>
+        </w:rPr>
+        <w:t xml:space="preserve"> </w:t>
+      </w:r>
+      <w:proofErr w:type="spellStart"/>
+      <w:r>
+        <w:rPr>
+          <w:lang w:val="es-ES"/>
+        </w:rPr>
+        <w:t>indicators</w:t>
+      </w:r>
+      <w:proofErr w:type="spellEnd"/>
+      <w:r>
+        <w:rPr>
+          <w:lang w:val="es-ES"/>
+        </w:rPr>
+        <w:t>”</w:t>
+      </w:r>
+      <w:r>
+        <w:rPr>
+          <w:lang w:val="es-ES"/>
+        </w:rPr>
+        <w:t xml:space="preserve"> </w:t>
+      </w:r>
+      <w:r>
+        <w:rPr>
+          <w:lang w:val="es-ES"/>
+        </w:rPr>
+        <w:t>[X]</w:t>
+      </w:r>
+      <w:r>
+        <w:rPr>
+          <w:lang w:val="es-ES"/>
+        </w:rPr>
+        <w:t xml:space="preserve">. Por esto, algunos de los desarrolladores de aplicaciones maliciosas han modificado sus mecanismos de acceso a estos recursos, haciendo uso de otro tipo de permisos que otorga el sistema con la esperanza de que no alerten al usuario de manera tan repentina y este acepte los permisos sin </w:t>
+      </w:r>
+      <w:r>
+        <w:rPr>
+          <w:lang w:val="es-ES"/>
+        </w:rPr>
+        <w:t>levantar sospechas</w:t>
+      </w:r>
+      <w:r>
+        <w:rPr>
+          <w:lang w:val="es-ES"/>
+        </w:rPr>
+        <w:t>.</w:t>
+      </w:r>
+    </w:p>
+    <w:p>
+      <w:pPr>
+        <w:jc w:val="both"/>
+        <w:rPr>
+          <w:lang w:val="es-ES"/>
+        </w:rPr>
+      </w:pPr>
+      <w:r>
+        <w:rPr>
+          <w:lang w:val="es-ES"/>
+        </w:rPr>
+        <w:t xml:space="preserve">Algunos de estos permisos son relativos a la </w:t>
+      </w:r>
+      <w:r>
+        <w:rPr>
+          <w:lang w:val="es-ES"/>
+        </w:rPr>
+        <w:t>accesibilidad</w:t>
+      </w:r>
+      <w:r>
+        <w:rPr>
+          <w:lang w:val="es-ES"/>
+        </w:rPr>
+        <w:t xml:space="preserve">, </w:t>
+      </w:r>
+      <w:r>
+        <w:rPr>
+          <w:lang w:val="es-ES"/>
+        </w:rPr>
+        <w:t xml:space="preserve">la herramienta de los sistemas operativos móviles </w:t>
+      </w:r>
+      <w:r>
+        <w:rPr>
+          <w:lang w:val="es-ES"/>
+        </w:rPr>
+        <w:t xml:space="preserve">(y sistemas informáticos en general) </w:t>
+      </w:r>
+      <w:r>
+        <w:rPr>
+          <w:lang w:val="es-ES"/>
+        </w:rPr>
+        <w:t xml:space="preserve">con la finalidad </w:t>
+      </w:r>
+      <w:r>
+        <w:rPr>
+          <w:lang w:val="es-ES"/>
+        </w:rPr>
+        <w:t xml:space="preserve">de </w:t>
+      </w:r>
+      <w:r>
+        <w:rPr>
+          <w:lang w:val="es-ES"/>
+        </w:rPr>
+        <w:t>facilitar y hacer lo más práctica posible</w:t>
+      </w:r>
+      <w:r>
+        <w:rPr>
+          <w:lang w:val="es-ES"/>
+        </w:rPr>
+        <w:t xml:space="preserve"> la experiencia de uso para las personas con discapacidades visuales, auditivas, cognitivas o físicas. En el caso de Android, las primeras opciones de accesibilidad fueron introducidas en su versión 1.6 (conocida popularmente como Donut) y se centraron en </w:t>
+      </w:r>
+      <w:r>
+        <w:rPr>
+          <w:lang w:val="es-ES"/>
+        </w:rPr>
+        <w:t>el</w:t>
+      </w:r>
+      <w:r>
+        <w:rPr>
+          <w:lang w:val="es-ES"/>
+        </w:rPr>
+        <w:t xml:space="preserve"> lector de pantalla </w:t>
+      </w:r>
+      <w:proofErr w:type="spellStart"/>
+      <w:r>
+        <w:rPr>
+          <w:lang w:val="es-ES"/>
+        </w:rPr>
         <w:t>TalkBack</w:t>
       </w:r>
       <w:proofErr w:type="spellEnd"/>
-    </w:p>
-    <w:p>
-      <w:pPr>
-        <w:jc w:val="both"/>
-        <w:rPr>
-          <w:lang w:val="es-ES"/>
-        </w:rPr>
-      </w:pPr>
-    </w:p>
-    <w:p>
-      <w:pPr>
-        <w:jc w:val="both"/>
-        <w:rPr>
-          <w:lang w:val="es-ES"/>
-        </w:rPr>
-      </w:pPr>
-    </w:p>
-    <w:p>
-      <w:pPr>
-        <w:jc w:val="both"/>
-        <w:rPr>
-          <w:lang w:val="es-ES"/>
-        </w:rPr>
-      </w:pPr>
-      <w:r>
-        <w:rPr>
+      <w:r>
+        <w:rPr>
+          <w:lang w:val="es-ES"/>
+        </w:rPr>
+        <w:t xml:space="preserve">, con nuevas características </w:t>
+      </w:r>
+      <w:r>
+        <w:rPr>
+          <w:lang w:val="es-ES"/>
+        </w:rPr>
+        <w:t xml:space="preserve">surgiendo en versiones posteriores del sistema, </w:t>
+      </w:r>
+      <w:r>
+        <w:rPr>
+          <w:lang w:val="es-ES"/>
+        </w:rPr>
+        <w:t xml:space="preserve">como </w:t>
+      </w:r>
+      <w:r>
+        <w:rPr>
+          <w:lang w:val="es-ES"/>
+        </w:rPr>
+        <w:t xml:space="preserve">la </w:t>
+      </w:r>
+      <w:r>
+        <w:rPr>
+          <w:lang w:val="es-ES"/>
+        </w:rPr>
+        <w:t xml:space="preserve">navegación por gestos, </w:t>
+      </w:r>
+      <w:r>
+        <w:rPr>
+          <w:lang w:val="es-ES"/>
+        </w:rPr>
+        <w:t xml:space="preserve">el </w:t>
+      </w:r>
+      <w:r>
+        <w:rPr>
+          <w:lang w:val="es-ES"/>
+        </w:rPr>
+        <w:t xml:space="preserve">control del dispositivo por voz mediante </w:t>
+      </w:r>
+      <w:r>
+        <w:rPr>
+          <w:lang w:val="es-ES"/>
+        </w:rPr>
+        <w:t xml:space="preserve">el sistema </w:t>
+      </w:r>
+      <w:proofErr w:type="spellStart"/>
+      <w:r>
+        <w:rPr>
+          <w:lang w:val="es-ES"/>
+        </w:rPr>
+        <w:t>Voice</w:t>
+      </w:r>
+      <w:proofErr w:type="spellEnd"/>
+      <w:r>
+        <w:rPr>
+          <w:lang w:val="es-ES"/>
+        </w:rPr>
+        <w:t xml:space="preserve"> Access, </w:t>
+      </w:r>
+      <w:r>
+        <w:rPr>
+          <w:lang w:val="es-ES"/>
+        </w:rPr>
+        <w:t xml:space="preserve">la </w:t>
+      </w:r>
+      <w:r>
+        <w:rPr>
+          <w:lang w:val="es-ES"/>
+        </w:rPr>
+        <w:t xml:space="preserve">generación automática de subtítulos o </w:t>
+      </w:r>
+      <w:r>
+        <w:rPr>
+          <w:lang w:val="es-ES"/>
+        </w:rPr>
+        <w:t xml:space="preserve">la </w:t>
+      </w:r>
+      <w:r>
+        <w:rPr>
+          <w:lang w:val="es-ES"/>
+        </w:rPr>
+        <w:t xml:space="preserve">conexión con audífonos o implantes cocleares, además de contar con Android </w:t>
+      </w:r>
+      <w:proofErr w:type="spellStart"/>
+      <w:r>
+        <w:rPr>
+          <w:lang w:val="es-ES"/>
+        </w:rPr>
+        <w:t>Accesibility</w:t>
+      </w:r>
+      <w:proofErr w:type="spellEnd"/>
+      <w:r>
+        <w:rPr>
+          <w:lang w:val="es-ES"/>
+        </w:rPr>
+        <w:t xml:space="preserve"> Suite</w:t>
+      </w:r>
+      <w:r>
+        <w:rPr>
+          <w:lang w:val="es-ES"/>
+        </w:rPr>
+        <w:t xml:space="preserve"> [X]</w:t>
+      </w:r>
+      <w:r>
+        <w:rPr>
+          <w:lang w:val="es-ES"/>
+        </w:rPr>
+        <w:t xml:space="preserve">, que reúne </w:t>
+      </w:r>
+      <w:r>
+        <w:rPr>
+          <w:lang w:val="es-ES"/>
+        </w:rPr>
+        <w:t xml:space="preserve">la gestión de </w:t>
+      </w:r>
+      <w:r>
+        <w:rPr>
+          <w:lang w:val="es-ES"/>
+        </w:rPr>
+        <w:t>varios de estos servicios en una única aplicación oficial de</w:t>
+      </w:r>
+      <w:r>
+        <w:rPr>
+          <w:lang w:val="es-ES"/>
+        </w:rPr>
+        <w:t xml:space="preserve"> Google</w:t>
+      </w:r>
+      <w:r>
+        <w:rPr>
+          <w:lang w:val="es-ES"/>
+        </w:rPr>
+        <w:t>.</w:t>
+      </w:r>
+    </w:p>
+    <w:p>
+      <w:pPr>
+        <w:jc w:val="both"/>
+        <w:rPr>
+          <w:lang w:val="es-ES"/>
+        </w:rPr>
+      </w:pPr>
+    </w:p>
+    <w:p>
+      <w:pPr>
+        <w:jc w:val="both"/>
+        <w:rPr>
+          <w:lang w:val="es-ES"/>
+        </w:rPr>
+      </w:pPr>
+      <w:r>
+        <w:rPr>
+          <w:lang w:val="es-ES"/>
+        </w:rPr>
+        <w:t>Otro de los mecanismos que los atacantes utilizan en algunos casos es el sistema de administración de dispositivo.</w:t>
+      </w:r>
+      <w:r>
+        <w:rPr>
+          <w:lang w:val="es-ES"/>
+        </w:rPr>
+        <w:t xml:space="preserve"> Este sistema es una API que Android proporciona desde su versión 2.2 (conocida como </w:t>
+      </w:r>
+      <w:proofErr w:type="spellStart"/>
+      <w:r>
+        <w:rPr>
+          <w:lang w:val="es-ES"/>
+        </w:rPr>
+        <w:t>Froyo</w:t>
+      </w:r>
+      <w:proofErr w:type="spellEnd"/>
+      <w:r>
+        <w:rPr>
+          <w:lang w:val="es-ES"/>
+        </w:rPr>
+        <w:t>)</w:t>
+      </w:r>
+      <w:r>
+        <w:rPr>
+          <w:lang w:val="es-ES"/>
+        </w:rPr>
+        <w:t xml:space="preserve"> [X]</w:t>
+      </w:r>
+      <w:r>
+        <w:rPr>
+          <w:lang w:val="es-ES"/>
+        </w:rPr>
+        <w:t xml:space="preserve"> </w:t>
+      </w:r>
+      <w:r>
+        <w:rPr>
+          <w:lang w:val="es-ES"/>
+        </w:rPr>
+        <w:t xml:space="preserve">y que permite a los desarrolladores de aplicaciones manejar a través de estas la gestión de ciertos servicios del dispositivo que por lo general se encuentran fuera del sistema habitual de permisos. </w:t>
+      </w:r>
+      <w:r>
+        <w:rPr>
+          <w:lang w:val="es-ES"/>
+        </w:rPr>
+        <w:t xml:space="preserve">Esta funcionalidad está diseñada principalmente para entornos de empresa en los que se busca facilitar la gestión de numerosos dispositivos empresariales de manera controlada y segura, permitiendo la instalación de aplicaciones y el control sobre las políticas de bloqueo de pantalla entre otros. La lista de permisos que otorga este rol de administrador a través de la API varía en función de los requeridos por la aplicación que cuenta con el rol. Por lo tanto, pese a que esta característica puede resultar útil en ciertos casos, también puede ser abusada para tratar de obtener mayores privilegios bajo el pretexto del control seguro del dispositivo. No obstante, para que una aplicación sea asignada como administradora del dispositivo, el usuario ha de aceptar los términos, por lo </w:t>
+      </w:r>
+      <w:r>
+        <w:rPr>
+          <w:lang w:val="es-ES"/>
+        </w:rPr>
+        <w:t>tanto,</w:t>
+      </w:r>
+      <w:r>
+        <w:rPr>
+          <w:lang w:val="es-ES"/>
+        </w:rPr>
+        <w:t xml:space="preserve"> nuevamente es la falta de atención o el desconocimiento de los usuarios que abre la puerta a la entrada del malware.</w:t>
+      </w:r>
+    </w:p>
+    <w:p>
+      <w:pPr>
+        <w:jc w:val="both"/>
+        <w:rPr>
+          <w:lang w:val="es-ES"/>
+        </w:rPr>
+      </w:pPr>
+    </w:p>
+    <w:p>
+      <w:pPr>
+        <w:jc w:val="both"/>
+        <w:rPr>
+          <w:lang w:val="es-ES"/>
+        </w:rPr>
+      </w:pPr>
+    </w:p>
+    <w:p>
+      <w:pPr>
+        <w:jc w:val="both"/>
+        <w:rPr>
+          <w:b/>
+          <w:bCs/>
+          <w:lang w:val="es-ES"/>
+        </w:rPr>
+      </w:pPr>
+      <w:r>
+        <w:rPr>
+          <w:b/>
+          <w:bCs/>
           <w:lang w:val="es-ES"/>
         </w:rPr>
         <w:t>Análisis de malware en Android</w:t>
+      </w:r>
+    </w:p>
+    <w:p>
+      <w:pPr>
+        <w:jc w:val="both"/>
+        <w:rPr>
+          <w:lang w:val="es-ES"/>
+        </w:rPr>
+      </w:pPr>
+      <w:r>
+        <w:rPr>
+          <w:lang w:val="es-ES"/>
+        </w:rPr>
+        <w:t>Pese a que en sus inicios el malware para sistemas móviles era rudimentario en comparación con el existente en los sistemas informáticos más maduros como los ordenadores, con el tiempo los primeros han ido aumentando su nivel de sofisticación</w:t>
+      </w:r>
+      <w:r>
+        <w:rPr>
+          <w:lang w:val="es-ES"/>
+        </w:rPr>
+        <w:t>.</w:t>
+      </w:r>
+    </w:p>
+    <w:p>
+      <w:pPr>
+        <w:jc w:val="both"/>
+        <w:rPr>
+          <w:lang w:val="es-ES"/>
+        </w:rPr>
+      </w:pPr>
+      <w:r>
+        <w:rPr>
+          <w:lang w:val="es-ES"/>
+        </w:rPr>
+        <w:t xml:space="preserve">En muchos de los casos, el análisis de malware para los sistemas móviles, y particularmente Android al ser la plataforma más popular, está basado en métodos y técnicas similares provenientes del análisis de malware tradicional, al ser estrategias que han demostrado ser útiles en la identificación y prevención de software dañino. </w:t>
+      </w:r>
+      <w:r>
+        <w:rPr>
+          <w:lang w:val="es-ES"/>
+        </w:rPr>
+        <w:t>En ambas plataformas,</w:t>
+      </w:r>
+      <w:r>
+        <w:rPr>
+          <w:lang w:val="es-ES"/>
+        </w:rPr>
+        <w:t xml:space="preserve"> las principales técnicas </w:t>
+      </w:r>
+      <w:r>
+        <w:rPr>
+          <w:lang w:val="es-ES"/>
+        </w:rPr>
+        <w:t>son</w:t>
+      </w:r>
+      <w:r>
+        <w:rPr>
+          <w:lang w:val="es-ES"/>
+        </w:rPr>
+        <w:t xml:space="preserve"> el análisis estático y el análisis dinámico. En primer </w:t>
+      </w:r>
+      <w:r>
+        <w:rPr>
+          <w:lang w:val="es-ES"/>
+        </w:rPr>
+        <w:t>lugar,</w:t>
+      </w:r>
+      <w:r>
+        <w:rPr>
+          <w:lang w:val="es-ES"/>
+        </w:rPr>
+        <w:t xml:space="preserve"> hablaremos del análisis estático </w:t>
+      </w:r>
+      <w:r>
+        <w:rPr>
+          <w:lang w:val="es-ES"/>
+        </w:rPr>
+        <w:t>aplicado a</w:t>
+      </w:r>
+      <w:r>
+        <w:rPr>
+          <w:lang w:val="es-ES"/>
+        </w:rPr>
+        <w:t xml:space="preserve"> Android.</w:t>
+      </w:r>
+    </w:p>
+    <w:p>
+      <w:pPr>
+        <w:jc w:val="both"/>
+        <w:rPr>
+          <w:lang w:val="es-ES"/>
+        </w:rPr>
+      </w:pPr>
+      <w:r>
+        <w:rPr>
+          <w:lang w:val="es-ES"/>
+        </w:rPr>
+        <w:t xml:space="preserve">Pese a utilizar técnicas similares al análisis tradicional de malware, para el análisis estático en Android las herramientas comunes para plataformas como Windows o Linux, como pueden ser </w:t>
+      </w:r>
+      <w:r>
+        <w:rPr>
+          <w:lang w:val="es-ES"/>
+        </w:rPr>
+        <w:t xml:space="preserve">los </w:t>
+      </w:r>
+      <w:r>
+        <w:rPr>
+          <w:lang w:val="es-ES"/>
+        </w:rPr>
+        <w:t>analizadores de cabeceras</w:t>
+      </w:r>
+      <w:r>
+        <w:rPr>
+          <w:lang w:val="es-ES"/>
+        </w:rPr>
+        <w:t xml:space="preserve"> o ficheros</w:t>
+      </w:r>
+      <w:r>
+        <w:rPr>
+          <w:lang w:val="es-ES"/>
+        </w:rPr>
+        <w:t xml:space="preserve">, no son </w:t>
+      </w:r>
+      <w:r>
+        <w:rPr>
+          <w:lang w:val="es-ES"/>
+        </w:rPr>
+        <w:t xml:space="preserve">normalmente </w:t>
+      </w:r>
+      <w:r>
+        <w:rPr>
+          <w:lang w:val="es-ES"/>
+        </w:rPr>
+        <w:t xml:space="preserve">de </w:t>
+      </w:r>
+      <w:r>
+        <w:rPr>
+          <w:lang w:val="es-ES"/>
+        </w:rPr>
+        <w:t xml:space="preserve">gran </w:t>
+      </w:r>
+      <w:r>
+        <w:rPr>
+          <w:lang w:val="es-ES"/>
+        </w:rPr>
+        <w:t>utilidad</w:t>
+      </w:r>
+      <w:r>
+        <w:rPr>
+          <w:lang w:val="es-ES"/>
+        </w:rPr>
+        <w:t xml:space="preserve">. Además, el código fuente del malware rara vez se encuentra disponible, teniendo que ser analizado en su lugar el </w:t>
+      </w:r>
+      <w:proofErr w:type="spellStart"/>
+      <w:r>
+        <w:rPr>
+          <w:lang w:val="es-ES"/>
+        </w:rPr>
+        <w:t>bytecode</w:t>
+      </w:r>
+      <w:proofErr w:type="spellEnd"/>
+      <w:r>
+        <w:rPr>
+          <w:lang w:val="es-ES"/>
+        </w:rPr>
+        <w:t xml:space="preserve"> que se encuentra dentro de los ficheros APK de las aplicaciones maliciosas</w:t>
+      </w:r>
+      <w:r>
+        <w:rPr>
+          <w:lang w:val="es-ES"/>
+        </w:rPr>
+        <w:t xml:space="preserve">, y que en algunos casos también contará con medidas de protección similares a las encontradas en sistemas como Windows, como pueden ser el packing [X] de aplicaciones para la ocultación de sus clases </w:t>
+      </w:r>
+      <w:r>
+        <w:rPr>
+          <w:lang w:val="es-ES"/>
+        </w:rPr>
+        <w:t xml:space="preserve">reales </w:t>
+      </w:r>
+      <w:r>
+        <w:rPr>
+          <w:lang w:val="es-ES"/>
+        </w:rPr>
+        <w:t xml:space="preserve">y su posterior carga dinámica [X] para evadir la detección </w:t>
+      </w:r>
+      <w:r>
+        <w:rPr>
+          <w:lang w:val="es-ES"/>
+        </w:rPr>
+        <w:t xml:space="preserve">estática </w:t>
+      </w:r>
+      <w:r>
+        <w:rPr>
+          <w:lang w:val="es-ES"/>
+        </w:rPr>
+        <w:t>de manera sencilla</w:t>
+      </w:r>
+      <w:r>
+        <w:rPr>
+          <w:lang w:val="es-ES"/>
+        </w:rPr>
+        <w:t>, o la ofuscación del propio código para hacerlo más difícil de comprender en el futuro por parte de posibles analistas</w:t>
+      </w:r>
+      <w:r>
+        <w:rPr>
+          <w:lang w:val="es-ES"/>
+        </w:rPr>
+        <w:t xml:space="preserve"> [X]</w:t>
+      </w:r>
+      <w:r>
+        <w:rPr>
+          <w:lang w:val="es-ES"/>
+        </w:rPr>
+        <w:t xml:space="preserve">. </w:t>
+      </w:r>
+      <w:r>
+        <w:rPr>
+          <w:lang w:val="es-ES"/>
+        </w:rPr>
+        <w:t>Para lidiar con estos casos, se cuenta con una variedad de</w:t>
+      </w:r>
+      <w:r>
+        <w:rPr>
+          <w:lang w:val="es-ES"/>
+        </w:rPr>
+        <w:t xml:space="preserve"> herramientas específicas para </w:t>
+      </w:r>
+      <w:r>
+        <w:rPr>
+          <w:lang w:val="es-ES"/>
+        </w:rPr>
+        <w:t xml:space="preserve">para </w:t>
+      </w:r>
+      <w:r>
+        <w:rPr>
+          <w:lang w:val="es-ES"/>
+        </w:rPr>
+        <w:t xml:space="preserve">Android, como pueden ser </w:t>
+      </w:r>
+      <w:proofErr w:type="spellStart"/>
+      <w:r>
+        <w:rPr>
+          <w:lang w:val="es-ES"/>
+        </w:rPr>
+        <w:t>simplify</w:t>
+      </w:r>
+      <w:proofErr w:type="spellEnd"/>
+      <w:r>
+        <w:rPr>
+          <w:lang w:val="es-ES"/>
+        </w:rPr>
+        <w:t xml:space="preserve"> [X] para tratar de revertir </w:t>
+      </w:r>
+      <w:r>
+        <w:rPr>
+          <w:lang w:val="es-ES"/>
+        </w:rPr>
+        <w:t xml:space="preserve">algunos de los </w:t>
+      </w:r>
+      <w:r>
+        <w:rPr>
+          <w:lang w:val="es-ES"/>
+        </w:rPr>
+        <w:t xml:space="preserve">métodos de ofuscación </w:t>
+      </w:r>
+      <w:r>
+        <w:rPr>
+          <w:lang w:val="es-ES"/>
+        </w:rPr>
+        <w:t xml:space="preserve">más </w:t>
+      </w:r>
+      <w:r>
+        <w:rPr>
+          <w:lang w:val="es-ES"/>
+        </w:rPr>
+        <w:t>comunes</w:t>
+      </w:r>
+      <w:r>
+        <w:rPr>
+          <w:lang w:val="es-ES"/>
+        </w:rPr>
+        <w:t xml:space="preserve"> </w:t>
+      </w:r>
+      <w:r>
+        <w:rPr>
+          <w:lang w:val="es-ES"/>
+        </w:rPr>
+        <w:t xml:space="preserve">y populares, </w:t>
+      </w:r>
+      <w:r>
+        <w:rPr>
+          <w:lang w:val="es-ES"/>
+        </w:rPr>
+        <w:t xml:space="preserve">como pueden ser los aplicados por el programa </w:t>
+      </w:r>
+      <w:proofErr w:type="spellStart"/>
+      <w:r>
+        <w:rPr>
+          <w:lang w:val="es-ES"/>
+        </w:rPr>
+        <w:t>ProGuard</w:t>
+      </w:r>
+      <w:proofErr w:type="spellEnd"/>
+      <w:r>
+        <w:rPr>
+          <w:lang w:val="es-ES"/>
+        </w:rPr>
+        <w:t xml:space="preserve"> </w:t>
+      </w:r>
+      <w:r>
+        <w:rPr>
+          <w:lang w:val="es-ES"/>
+        </w:rPr>
+        <w:t>[X]</w:t>
+      </w:r>
+      <w:r>
+        <w:rPr>
+          <w:lang w:val="es-ES"/>
+        </w:rPr>
+        <w:t>,</w:t>
+      </w:r>
+      <w:r>
+        <w:rPr>
+          <w:lang w:val="es-ES"/>
+        </w:rPr>
+        <w:t xml:space="preserve"> o el unpacker HoseDex2Jar [X].</w:t>
+      </w:r>
+      <w:r>
+        <w:rPr>
+          <w:lang w:val="es-ES"/>
+        </w:rPr>
+        <w:t xml:space="preserve"> Una vez obtenido el fichero DEX definitivo que declara las clases que utilizará la aplicación, se puede tratar de obtener código Java a partir de él</w:t>
+      </w:r>
+      <w:r>
+        <w:rPr>
+          <w:lang w:val="es-ES"/>
+        </w:rPr>
+        <w:t>, haciendo uso de</w:t>
+      </w:r>
+      <w:r>
+        <w:rPr>
+          <w:lang w:val="es-ES"/>
+        </w:rPr>
+        <w:t xml:space="preserve"> herramientas populares como JADX [X]</w:t>
+      </w:r>
+      <w:r>
+        <w:rPr>
+          <w:lang w:val="es-ES"/>
+        </w:rPr>
+        <w:t>.</w:t>
+      </w:r>
+    </w:p>
+    <w:p>
+      <w:pPr>
+        <w:jc w:val="both"/>
+        <w:rPr>
+          <w:lang w:val="es-ES"/>
+        </w:rPr>
+      </w:pPr>
+      <w:r>
+        <w:rPr>
+          <w:lang w:val="es-ES"/>
+        </w:rPr>
+        <w:t>No obstante, en el caso de ser superada la fase de medidas de anti-análisis comentadas, y estando en posesión de bien código Java o tratarse de un caso de malware que utiliza librerías nativas compiladas a partir de código C o C++, algunas herramientas que forman parte del arsenal de análisis estático estándar</w:t>
+      </w:r>
+      <w:r>
+        <w:rPr>
+          <w:lang w:val="es-ES"/>
+        </w:rPr>
+        <w:t xml:space="preserve"> </w:t>
+      </w:r>
+      <w:r>
+        <w:rPr>
+          <w:lang w:val="es-ES"/>
+        </w:rPr>
+        <w:t xml:space="preserve">son de gran utilidad, como puede ser </w:t>
+      </w:r>
+      <w:proofErr w:type="spellStart"/>
+      <w:r>
+        <w:rPr>
+          <w:lang w:val="es-ES"/>
+        </w:rPr>
+        <w:t>Ghidra</w:t>
+      </w:r>
+      <w:proofErr w:type="spellEnd"/>
+      <w:r>
+        <w:rPr>
+          <w:lang w:val="es-ES"/>
+        </w:rPr>
+        <w:t xml:space="preserve"> [X]</w:t>
+      </w:r>
+      <w:r>
+        <w:rPr>
+          <w:lang w:val="es-ES"/>
+        </w:rPr>
+        <w:t>, además de técnicas establecidas en el análisis tradicional como el análisis de dependencias mediante grafos</w:t>
+      </w:r>
+      <w:r>
+        <w:rPr>
+          <w:lang w:val="es-ES"/>
+        </w:rPr>
+        <w:t>.</w:t>
+      </w:r>
+    </w:p>
+    <w:p>
+      <w:pPr>
+        <w:jc w:val="both"/>
+        <w:rPr>
+          <w:lang w:val="es-ES"/>
+        </w:rPr>
+      </w:pPr>
+      <w:r>
+        <w:rPr>
+          <w:lang w:val="es-ES"/>
+        </w:rPr>
+        <w:t>En lo relativo al análisis dinámi</w:t>
+      </w:r>
+      <w:r>
+        <w:rPr>
+          <w:lang w:val="es-ES"/>
+        </w:rPr>
+        <w:t>co</w:t>
+      </w:r>
+      <w:r>
+        <w:rPr>
+          <w:lang w:val="es-ES"/>
+        </w:rPr>
+        <w:t xml:space="preserve">, Android cuenta con menos opciones para la virtualización de dispositivos que las disponibles para plataformas más establecidas en el mundo del malware como son Windows o Linux. Se distinguen dos tipos de análisis en este caso, </w:t>
+      </w:r>
+      <w:r>
+        <w:rPr>
+          <w:lang w:val="es-ES"/>
+        </w:rPr>
+        <w:t>conocidos como in-</w:t>
+      </w:r>
+      <w:proofErr w:type="spellStart"/>
+      <w:r>
+        <w:rPr>
+          <w:lang w:val="es-ES"/>
+        </w:rPr>
+        <w:t>the</w:t>
+      </w:r>
+      <w:proofErr w:type="spellEnd"/>
+      <w:r>
+        <w:rPr>
+          <w:lang w:val="es-ES"/>
+        </w:rPr>
+        <w:t xml:space="preserve">-box y </w:t>
+      </w:r>
+      <w:proofErr w:type="spellStart"/>
+      <w:r>
+        <w:rPr>
+          <w:lang w:val="es-ES"/>
+        </w:rPr>
+        <w:t>out</w:t>
+      </w:r>
+      <w:proofErr w:type="spellEnd"/>
+      <w:r>
+        <w:rPr>
+          <w:lang w:val="es-ES"/>
+        </w:rPr>
+        <w:t>-</w:t>
+      </w:r>
+      <w:proofErr w:type="spellStart"/>
+      <w:r>
+        <w:rPr>
+          <w:lang w:val="es-ES"/>
+        </w:rPr>
+        <w:t>the</w:t>
+      </w:r>
+      <w:proofErr w:type="spellEnd"/>
+      <w:r>
+        <w:rPr>
+          <w:lang w:val="es-ES"/>
+        </w:rPr>
+        <w:t xml:space="preserve">-box. El primero de ellos hace referencia al análisis en el que se ejecuta la muestra maliciosa y el análisis junto con la recogida de información se produce en el mismo nivel y en el mismo dispositivo. Para llevar a cabo este método se necesita de utilidades que trabajen en el mismo nivel que la máquina virtual </w:t>
+      </w:r>
+      <w:proofErr w:type="spellStart"/>
+      <w:r>
+        <w:rPr>
+          <w:lang w:val="es-ES"/>
+        </w:rPr>
+        <w:lastRenderedPageBreak/>
+        <w:t>Dalvik</w:t>
+      </w:r>
+      <w:proofErr w:type="spellEnd"/>
+      <w:r>
+        <w:rPr>
+          <w:lang w:val="es-ES"/>
+        </w:rPr>
+        <w:t xml:space="preserve"> y tratan de instrumentar procesos internos de Android para obtener información acerca de las modificaciones realizadas por el malware</w:t>
+      </w:r>
+      <w:r>
+        <w:rPr>
+          <w:lang w:val="es-ES"/>
+        </w:rPr>
+        <w:t xml:space="preserve">, como por ejemplo </w:t>
+      </w:r>
+      <w:r>
+        <w:rPr>
+          <w:lang w:val="es-ES"/>
+        </w:rPr>
+        <w:t xml:space="preserve">es el caso de </w:t>
+      </w:r>
+      <w:r>
+        <w:rPr>
+          <w:lang w:val="es-ES"/>
+        </w:rPr>
+        <w:t>la herramienta DIVILAR [X]. Un punto en contra de este tipo de métodos que trabajan en un nivel de abstracción</w:t>
+      </w:r>
+      <w:r>
+        <w:rPr>
+          <w:lang w:val="es-ES"/>
+        </w:rPr>
+        <w:t xml:space="preserve"> </w:t>
+      </w:r>
+      <w:r>
+        <w:rPr>
+          <w:lang w:val="es-ES"/>
+        </w:rPr>
+        <w:t>igual que el propio malware</w:t>
+      </w:r>
+      <w:r>
+        <w:rPr>
+          <w:lang w:val="es-ES"/>
+        </w:rPr>
+        <w:t>,</w:t>
+      </w:r>
+      <w:r>
+        <w:rPr>
+          <w:lang w:val="es-ES"/>
+        </w:rPr>
+        <w:t xml:space="preserve"> es que este último puede realizar comprobaciones para tratar de detectar si el entorno está siendo alterado con fines analíticos y modificar su comportamiento para tratar de pasar desapercibido, o </w:t>
+      </w:r>
+      <w:r>
+        <w:rPr>
+          <w:lang w:val="es-ES"/>
+        </w:rPr>
+        <w:t xml:space="preserve">simplemente </w:t>
+      </w:r>
+      <w:r>
+        <w:rPr>
+          <w:lang w:val="es-ES"/>
+        </w:rPr>
+        <w:t>dejar de funcionar [X]</w:t>
+      </w:r>
+      <w:r>
+        <w:rPr>
+          <w:lang w:val="es-ES"/>
+        </w:rPr>
+        <w:t>.</w:t>
+      </w:r>
+    </w:p>
+    <w:p>
+      <w:pPr>
+        <w:jc w:val="both"/>
+        <w:rPr>
+          <w:lang w:val="es-ES"/>
+        </w:rPr>
+      </w:pPr>
+      <w:r>
+        <w:rPr>
+          <w:lang w:val="es-ES"/>
+        </w:rPr>
+        <w:t xml:space="preserve">El segundo método, </w:t>
+      </w:r>
+      <w:proofErr w:type="spellStart"/>
+      <w:r>
+        <w:rPr>
+          <w:lang w:val="es-ES"/>
+        </w:rPr>
+        <w:t>out</w:t>
+      </w:r>
+      <w:proofErr w:type="spellEnd"/>
+      <w:r>
+        <w:rPr>
+          <w:lang w:val="es-ES"/>
+        </w:rPr>
+        <w:t>-</w:t>
+      </w:r>
+      <w:proofErr w:type="spellStart"/>
+      <w:r>
+        <w:rPr>
+          <w:lang w:val="es-ES"/>
+        </w:rPr>
+        <w:t>the</w:t>
+      </w:r>
+      <w:proofErr w:type="spellEnd"/>
+      <w:r>
+        <w:rPr>
+          <w:lang w:val="es-ES"/>
+        </w:rPr>
+        <w:t xml:space="preserve">-box, también conocido como análisis de tipo VM, se trata del uso de emuladores y entornos virtuales aislados (también denominados </w:t>
+      </w:r>
+      <w:proofErr w:type="spellStart"/>
+      <w:r>
+        <w:rPr>
+          <w:lang w:val="es-ES"/>
+        </w:rPr>
+        <w:t>sandbox</w:t>
+      </w:r>
+      <w:proofErr w:type="spellEnd"/>
+      <w:r>
+        <w:rPr>
+          <w:lang w:val="es-ES"/>
+        </w:rPr>
+        <w:t>)</w:t>
+      </w:r>
+      <w:r>
+        <w:rPr>
+          <w:lang w:val="es-ES"/>
+        </w:rPr>
+        <w:t xml:space="preserve"> como pueden ser el propio emulador de la suite Android Studio de Google o herramientas de terceros como </w:t>
+      </w:r>
+      <w:proofErr w:type="spellStart"/>
+      <w:r>
+        <w:rPr>
+          <w:lang w:val="es-ES"/>
+        </w:rPr>
+        <w:t>GenyMotion</w:t>
+      </w:r>
+      <w:proofErr w:type="spellEnd"/>
+      <w:r>
+        <w:rPr>
+          <w:lang w:val="es-ES"/>
+        </w:rPr>
+        <w:t xml:space="preserve"> [X] o Android-x86 [X]</w:t>
+      </w:r>
+      <w:r>
+        <w:rPr>
+          <w:lang w:val="es-ES"/>
+        </w:rPr>
+        <w:t>, realizando el análisis desde un entorno externo</w:t>
+      </w:r>
+      <w:r>
+        <w:rPr>
+          <w:lang w:val="es-ES"/>
+        </w:rPr>
+        <w:t xml:space="preserve"> en la misma máquina</w:t>
+      </w:r>
+      <w:r>
+        <w:rPr>
+          <w:lang w:val="es-ES"/>
+        </w:rPr>
+        <w:t xml:space="preserve">. Pese a que las diferencias entre la emulación y un entorno real son casi imperceptibles, incluyendo la simulación de elementos como </w:t>
+      </w:r>
+      <w:r>
+        <w:rPr>
+          <w:lang w:val="es-ES"/>
+        </w:rPr>
+        <w:t>el sensor GPS, la</w:t>
+      </w:r>
+      <w:r>
+        <w:rPr>
+          <w:lang w:val="es-ES"/>
+        </w:rPr>
+        <w:t xml:space="preserve"> cámara, </w:t>
+      </w:r>
+      <w:r>
+        <w:rPr>
+          <w:lang w:val="es-ES"/>
+        </w:rPr>
+        <w:t>o el lector de huellas dactilares entre otros, existen diferencias y nuevamente el malware puede detectar que está siendo ejecutado en un entorno modificado, respondiendo adecuadamente para tratar de evitar el análisis.</w:t>
+      </w:r>
+      <w:r>
+        <w:rPr>
+          <w:lang w:val="es-ES"/>
+        </w:rPr>
+        <w:t xml:space="preserve"> Pese a que este segundo método no trabaja en un nivel tan cercano al propio malware, permite la utilización de multitud de herramientas para tratar de instrumentar la ejecución de este, como pueden ser FRIDA [X], herramientas derivadas como </w:t>
+      </w:r>
+      <w:proofErr w:type="spellStart"/>
+      <w:r>
+        <w:rPr>
+          <w:lang w:val="es-ES"/>
+        </w:rPr>
+        <w:t>objection</w:t>
+      </w:r>
+      <w:proofErr w:type="spellEnd"/>
+      <w:r>
+        <w:rPr>
+          <w:lang w:val="es-ES"/>
+        </w:rPr>
+        <w:t xml:space="preserve"> [X]</w:t>
+      </w:r>
+      <w:r>
+        <w:rPr>
+          <w:lang w:val="es-ES"/>
+        </w:rPr>
+        <w:t xml:space="preserve"> o medusa [X], además de utilidades como Wireshark para la captura de tráfico o la suite de </w:t>
+      </w:r>
+      <w:proofErr w:type="spellStart"/>
+      <w:r>
+        <w:rPr>
+          <w:lang w:val="es-ES"/>
+        </w:rPr>
+        <w:t>Burp</w:t>
+      </w:r>
+      <w:proofErr w:type="spellEnd"/>
+      <w:r>
+        <w:rPr>
+          <w:lang w:val="es-ES"/>
+        </w:rPr>
+        <w:t xml:space="preserve"> para realizar operaciones de proxy como el </w:t>
+      </w:r>
+      <w:proofErr w:type="spellStart"/>
+      <w:r>
+        <w:rPr>
+          <w:lang w:val="es-ES"/>
+        </w:rPr>
+        <w:t>Certificate</w:t>
+      </w:r>
+      <w:proofErr w:type="spellEnd"/>
+      <w:r>
+        <w:rPr>
+          <w:lang w:val="es-ES"/>
+        </w:rPr>
+        <w:t xml:space="preserve"> </w:t>
+      </w:r>
+      <w:proofErr w:type="spellStart"/>
+      <w:r>
+        <w:rPr>
+          <w:lang w:val="es-ES"/>
+        </w:rPr>
+        <w:t>Pinning</w:t>
+      </w:r>
+      <w:proofErr w:type="spellEnd"/>
+      <w:r>
+        <w:rPr>
+          <w:lang w:val="es-ES"/>
+        </w:rPr>
+        <w:t xml:space="preserve"> [X].</w:t>
+      </w:r>
+    </w:p>
+    <w:p>
+      <w:pPr>
+        <w:jc w:val="both"/>
+        <w:rPr>
+          <w:lang w:val="es-ES"/>
+        </w:rPr>
+      </w:pPr>
+      <w:r>
+        <w:rPr>
+          <w:lang w:val="es-ES"/>
+        </w:rPr>
+        <w:t xml:space="preserve">Es importante mencionar que las herramientas de análisis dinámico enumeradas </w:t>
+      </w:r>
+      <w:r>
+        <w:rPr>
+          <w:lang w:val="es-ES"/>
+        </w:rPr>
+        <w:t xml:space="preserve">hasta el momento </w:t>
+      </w:r>
+      <w:r>
+        <w:rPr>
+          <w:lang w:val="es-ES"/>
+        </w:rPr>
+        <w:t xml:space="preserve">son todas ellas aplicables a entornos locales, y se ha de tener en cuenta que hay también un ecosistema </w:t>
+      </w:r>
+      <w:r>
+        <w:rPr>
+          <w:lang w:val="es-ES"/>
+        </w:rPr>
+        <w:t xml:space="preserve">de ofertas </w:t>
+      </w:r>
+      <w:r>
+        <w:rPr>
+          <w:lang w:val="es-ES"/>
+        </w:rPr>
+        <w:t xml:space="preserve">en la nube como por ejemplo </w:t>
+      </w:r>
+      <w:proofErr w:type="spellStart"/>
+      <w:r>
+        <w:rPr>
+          <w:lang w:val="es-ES"/>
+        </w:rPr>
+        <w:t>JoeSandbox</w:t>
+      </w:r>
+      <w:proofErr w:type="spellEnd"/>
+      <w:r>
+        <w:rPr>
+          <w:lang w:val="es-ES"/>
+        </w:rPr>
+        <w:t xml:space="preserve"> [X]</w:t>
+      </w:r>
+      <w:r>
+        <w:rPr>
+          <w:lang w:val="es-ES"/>
+        </w:rPr>
+        <w:t xml:space="preserve">, que permiten la asignación de espacios </w:t>
+      </w:r>
+      <w:r>
+        <w:rPr>
+          <w:lang w:val="es-ES"/>
+        </w:rPr>
+        <w:t>aislados</w:t>
+      </w:r>
+      <w:r>
+        <w:rPr>
+          <w:lang w:val="es-ES"/>
+        </w:rPr>
+        <w:t xml:space="preserve"> en los que ejecutar aplicaciones Android potencialmente maliciosas y recabar información acerca de su comportamiento</w:t>
+      </w:r>
+      <w:r>
+        <w:rPr>
+          <w:lang w:val="es-ES"/>
+        </w:rPr>
+        <w:t>, que pese a no ofrecer el control ni la granularidad de análisis que se pueden obtener co</w:t>
+      </w:r>
+      <w:r>
+        <w:rPr>
+          <w:lang w:val="es-ES"/>
+        </w:rPr>
+        <w:t xml:space="preserve">n métodos </w:t>
+      </w:r>
+      <w:proofErr w:type="spellStart"/>
+      <w:r>
+        <w:rPr>
+          <w:lang w:val="es-ES"/>
+        </w:rPr>
+        <w:t>local</w:t>
+      </w:r>
+      <w:r>
+        <w:rPr>
+          <w:lang w:val="es-ES"/>
+        </w:rPr>
+        <w:t>e</w:t>
+      </w:r>
+      <w:proofErr w:type="spellEnd"/>
+      <w:r>
+        <w:rPr>
+          <w:lang w:val="es-ES"/>
+        </w:rPr>
+        <w:t xml:space="preserve">, pueden ser una solución adecuada para un análisis de menor profundidad pero que </w:t>
+      </w:r>
+      <w:r>
+        <w:rPr>
+          <w:lang w:val="es-ES"/>
+        </w:rPr>
+        <w:t>proporcione</w:t>
+      </w:r>
+      <w:r>
+        <w:rPr>
+          <w:lang w:val="es-ES"/>
+        </w:rPr>
+        <w:t xml:space="preserve"> datos importantes sobre el malware</w:t>
+      </w:r>
+      <w:r>
+        <w:rPr>
+          <w:lang w:val="es-ES"/>
+        </w:rPr>
+        <w:t xml:space="preserve">. No obstante, en este espacio de soluciones </w:t>
+      </w:r>
+      <w:r>
+        <w:rPr>
+          <w:lang w:val="es-ES"/>
+        </w:rPr>
+        <w:t xml:space="preserve">online </w:t>
+      </w:r>
+      <w:r>
+        <w:rPr>
+          <w:lang w:val="es-ES"/>
+        </w:rPr>
+        <w:t xml:space="preserve">el ecosistema Android carece del número de plataformas dedicadas a otros sistemas como Windows o Linux. </w:t>
+      </w:r>
+    </w:p>
+    <w:p>
+      <w:pPr>
+        <w:jc w:val="both"/>
+        <w:rPr>
+          <w:lang w:val="es-ES"/>
+        </w:rPr>
+      </w:pPr>
+      <w:r>
+        <w:rPr>
+          <w:lang w:val="es-ES"/>
+        </w:rPr>
+        <w:t>Por último, a</w:t>
+      </w:r>
+      <w:r>
+        <w:rPr>
+          <w:lang w:val="es-ES"/>
+        </w:rPr>
+        <w:t xml:space="preserve">demás de los dos métodos principales de análisis, también se puede considerar un tercero conocido como análisis híbrido, que aúna el análisis estático y el dinámico, ejecutándolos de manera </w:t>
+      </w:r>
+      <w:r>
+        <w:rPr>
+          <w:lang w:val="es-ES"/>
+        </w:rPr>
+        <w:t>cercana al paralelismo</w:t>
+      </w:r>
+      <w:r>
+        <w:rPr>
+          <w:lang w:val="es-ES"/>
+        </w:rPr>
+        <w:t xml:space="preserve"> para tratar de explorar todos los caminos de ejecución que puede ofrecer una aplicación</w:t>
+      </w:r>
+      <w:r>
+        <w:rPr>
+          <w:lang w:val="es-ES"/>
+        </w:rPr>
+        <w:t xml:space="preserve"> y tratar de maximizar el área </w:t>
+      </w:r>
+      <w:r>
+        <w:rPr>
+          <w:lang w:val="es-ES"/>
+        </w:rPr>
+        <w:t xml:space="preserve">del código del malware </w:t>
+      </w:r>
+      <w:r>
+        <w:rPr>
+          <w:lang w:val="es-ES"/>
+        </w:rPr>
+        <w:t>cubierta por el análisis. Herramientas como el módulo A5 [X]</w:t>
+      </w:r>
+      <w:r>
+        <w:rPr>
+          <w:lang w:val="es-ES"/>
+        </w:rPr>
+        <w:t xml:space="preserve"> o el algoritmo de tipo </w:t>
+      </w:r>
+      <w:proofErr w:type="spellStart"/>
+      <w:r>
+        <w:rPr>
+          <w:lang w:val="es-ES"/>
+        </w:rPr>
+        <w:t>concólico</w:t>
+      </w:r>
+      <w:proofErr w:type="spellEnd"/>
+      <w:r>
+        <w:rPr>
+          <w:lang w:val="es-ES"/>
+        </w:rPr>
+        <w:t xml:space="preserve"> (que aúna análisis concreto y simbólico) ALLSEQS [X]</w:t>
+      </w:r>
+      <w:r>
+        <w:rPr>
+          <w:lang w:val="es-ES"/>
+        </w:rPr>
+        <w:t xml:space="preserve"> son algunos ejemplos de este tipo de técnicas.</w:t>
       </w:r>
     </w:p>
     <w:p>
@@ -8572,13 +10038,250 @@
         <w:rPr>
           <w:lang w:val="es-ES"/>
         </w:rPr>
-        <w:t>Se ha elegido una muestra de la familia de troyanos conocida como Chameleon. Esta variedad de troyano en Android apareció online a principios de 2023, y desde entonces ha pasado por diferentes iteraciones, aumentando el área de sus ataques e introduciendo nuevos mecanismos para obtener sus objetivos. Las razones detrás de esta elección son varias. En primer lugar, se trata de un malware reciente y que se encuentra actualmente en el foco debido a la gran cantidad de dispositivos infectados que se han encontrado. Asimismo, esta nueva versión es diferente a las anteriores, y también a otros troyanos para sistemas Android, en la manera en que gestiona los parámetros de accesibilidad para hacerse con el control del dispositivo y evitar la protección biométrica para su desbloqueo. Asimismo, pese a ser un malware relativamente popular en estos últimos años, no se encuentran muchos artículos especializados ni análisis respecto a este. Sin embargo, sí que existen multitud de artículos generalizados en medios de comunicación haciendo referencia a la amenaza que presenta para los usuarios. Por todas estas razones expuestas</w:t>
+        <w:t xml:space="preserve">Se ha elegido una muestra de la familia de troyanos conocida como Chameleon. </w:t>
+      </w:r>
+      <w:r>
+        <w:rPr>
+          <w:lang w:val="es-ES"/>
+        </w:rPr>
+        <w:t xml:space="preserve">Pese a tener el mismo nombre que una </w:t>
+      </w:r>
+      <w:proofErr w:type="spellStart"/>
+      <w:r>
+        <w:rPr>
+          <w:lang w:val="es-ES"/>
+        </w:rPr>
+        <w:t>botnet</w:t>
+      </w:r>
+      <w:proofErr w:type="spellEnd"/>
+      <w:r>
+        <w:rPr>
+          <w:lang w:val="es-ES"/>
+        </w:rPr>
+        <w:t xml:space="preserve"> surgida en 2013</w:t>
+      </w:r>
+      <w:r>
+        <w:rPr>
+          <w:lang w:val="es-ES"/>
+        </w:rPr>
+        <w:t xml:space="preserve"> [X]</w:t>
+      </w:r>
+      <w:r>
+        <w:rPr>
+          <w:lang w:val="es-ES"/>
+        </w:rPr>
+        <w:t xml:space="preserve">, la familia en la que se centrará el proyecto tiene únicamente como objetivo la infección de dispositivos Android. Chameleon </w:t>
+      </w:r>
+      <w:r>
+        <w:rPr>
+          <w:lang w:val="es-ES"/>
+        </w:rPr>
+        <w:t xml:space="preserve">apareció online </w:t>
+      </w:r>
+      <w:r>
+        <w:rPr>
+          <w:lang w:val="es-ES"/>
+        </w:rPr>
+        <w:t xml:space="preserve">por primera vez </w:t>
+      </w:r>
+      <w:r>
+        <w:rPr>
+          <w:lang w:val="es-ES"/>
+        </w:rPr>
+        <w:t>a principios de 2023</w:t>
+      </w:r>
+      <w:r>
+        <w:rPr>
+          <w:lang w:val="es-ES"/>
+        </w:rPr>
+        <w:t xml:space="preserve"> [X]</w:t>
+      </w:r>
+      <w:r>
+        <w:rPr>
+          <w:lang w:val="es-ES"/>
+        </w:rPr>
+        <w:t>, y desde entonces ha pasado por diferentes iteraciones, introduciendo nuevos mecanismos para obtener sus objetivos</w:t>
+      </w:r>
+      <w:r>
+        <w:rPr>
+          <w:lang w:val="es-ES"/>
+        </w:rPr>
+        <w:t xml:space="preserve"> y evadir la detección por los usuarios</w:t>
+      </w:r>
+      <w:r>
+        <w:rPr>
+          <w:lang w:val="es-ES"/>
+        </w:rPr>
+        <w:t xml:space="preserve">. Las razones detrás de esta elección son </w:t>
+      </w:r>
+      <w:r>
+        <w:rPr>
+          <w:lang w:val="es-ES"/>
+        </w:rPr>
+        <w:t>principalmente dos</w:t>
+      </w:r>
+      <w:r>
+        <w:rPr>
+          <w:lang w:val="es-ES"/>
+        </w:rPr>
+        <w:t xml:space="preserve">. En primer lugar, se trata de un malware reciente y que se encuentra actualmente en el foco </w:t>
+      </w:r>
+      <w:r>
+        <w:rPr>
+          <w:lang w:val="es-ES"/>
+        </w:rPr>
+        <w:t xml:space="preserve">de la prensa generalista </w:t>
+      </w:r>
+      <w:r>
+        <w:rPr>
+          <w:lang w:val="es-ES"/>
+        </w:rPr>
+        <w:t xml:space="preserve">debido a la gran cantidad </w:t>
+      </w:r>
+      <w:r>
+        <w:rPr>
+          <w:lang w:val="es-ES"/>
+        </w:rPr>
+        <w:t>de amenazas que presenta pese a ser un único malware [X]</w:t>
+      </w:r>
+      <w:r>
+        <w:rPr>
+          <w:lang w:val="es-ES"/>
+        </w:rPr>
+        <w:t>. Asimismo, esta nueva versión es diferente a las anteriores, y también a otros troyanos para sistemas Android, en la manera en que gestiona los parámetros de accesibilidad para hacerse con el control del dispositivo y evitar la protección biométrica para su desbloqueo</w:t>
+      </w:r>
+      <w:r>
+        <w:rPr>
+          <w:lang w:val="es-ES"/>
+        </w:rPr>
+        <w:t xml:space="preserve"> [X]</w:t>
+      </w:r>
+      <w:r>
+        <w:rPr>
+          <w:lang w:val="es-ES"/>
+        </w:rPr>
+        <w:t>. Asimismo, pese a ser un malware relativamente popular en estos últimos años</w:t>
+      </w:r>
+      <w:r>
+        <w:rPr>
+          <w:lang w:val="es-ES"/>
+        </w:rPr>
+        <w:t>, y aunque</w:t>
+      </w:r>
+      <w:r>
+        <w:rPr>
+          <w:lang w:val="es-ES"/>
+        </w:rPr>
+        <w:t xml:space="preserve"> como se ha mencionado, sí que existen multitud de artículos generalizados en medios de comunicación haciendo referencia a la amenaza que presenta para los usuarios</w:t>
+      </w:r>
+      <w:r>
+        <w:rPr>
+          <w:lang w:val="es-ES"/>
+        </w:rPr>
+        <w:t xml:space="preserve">, no se </w:t>
+      </w:r>
+      <w:r>
+        <w:rPr>
+          <w:lang w:val="es-ES"/>
+        </w:rPr>
+        <w:t>han publicado</w:t>
+      </w:r>
+      <w:r>
+        <w:rPr>
+          <w:lang w:val="es-ES"/>
+        </w:rPr>
+        <w:t xml:space="preserve"> artículos especializados ni análisis </w:t>
+      </w:r>
+      <w:r>
+        <w:rPr>
+          <w:lang w:val="es-ES"/>
+        </w:rPr>
+        <w:t>detallados del malware</w:t>
+      </w:r>
+      <w:r>
+        <w:rPr>
+          <w:lang w:val="es-ES"/>
+        </w:rPr>
+        <w:t xml:space="preserve">, siendo el único análisis encontrado el desarrollado por la empresa de ciberseguridad </w:t>
+      </w:r>
+      <w:proofErr w:type="spellStart"/>
+      <w:r>
+        <w:rPr>
+          <w:lang w:val="es-ES"/>
+        </w:rPr>
+        <w:t>Cyble</w:t>
+      </w:r>
+      <w:proofErr w:type="spellEnd"/>
+      <w:r>
+        <w:rPr>
+          <w:lang w:val="es-ES"/>
+        </w:rPr>
+        <w:t xml:space="preserve"> en abril de 2023 para una de las </w:t>
+      </w:r>
+      <w:r>
+        <w:rPr>
+          <w:lang w:val="es-ES"/>
+        </w:rPr>
+        <w:t xml:space="preserve">nuevas </w:t>
+      </w:r>
+      <w:r>
+        <w:rPr>
+          <w:lang w:val="es-ES"/>
+        </w:rPr>
+        <w:t xml:space="preserve">versiones </w:t>
+      </w:r>
+      <w:r>
+        <w:rPr>
+          <w:lang w:val="es-ES"/>
+        </w:rPr>
+        <w:t>del troyano</w:t>
+      </w:r>
+      <w:r>
+        <w:rPr>
+          <w:lang w:val="es-ES"/>
+        </w:rPr>
+        <w:t xml:space="preserve"> [X]</w:t>
+      </w:r>
+      <w:r>
+        <w:rPr>
+          <w:lang w:val="es-ES"/>
+        </w:rPr>
+        <w:t xml:space="preserve">. Por todas estas razones </w:t>
+      </w:r>
+      <w:r>
+        <w:rPr>
+          <w:lang w:val="es-ES"/>
+        </w:rPr>
+        <w:lastRenderedPageBreak/>
+        <w:t>expuestas</w:t>
       </w:r>
       <w:r>
         <w:rPr>
           <w:lang w:val="es-ES"/>
         </w:rPr>
         <w:t xml:space="preserve"> se ha decidido finalmente seleccionar esta familia de malware como temática del proyecto</w:t>
+      </w:r>
+      <w:r>
+        <w:rPr>
+          <w:lang w:val="es-ES"/>
+        </w:rPr>
+        <w:t xml:space="preserve">, y más concretamente la versión de Chameleon que se hace pasar por Google Chrome, que cuenta con un valor hash SHA-256 de </w:t>
+      </w:r>
+      <w:r>
+        <w:rPr>
+          <w:rFonts w:ascii="Menlo" w:eastAsia="Times New Roman" w:hAnsi="Menlo" w:cs="Menlo"/>
+          <w:color w:val="000000"/>
+          <w:sz w:val="22"/>
+          <w:szCs w:val="22"/>
+          <w:lang w:val="es-ES" w:eastAsia="en-GB"/>
+        </w:rPr>
+        <w:t>0a6ffd4163cd96d7d262be5ae7fa5cfc3affbea822d122c0803379d78431e5f6</w:t>
+      </w:r>
+      <w:r>
+        <w:rPr>
+          <w:rStyle w:val="hscoswrapper"/>
+        </w:rPr>
+        <w:t>.</w:t>
       </w:r>
     </w:p>
     <w:p>
@@ -8662,7 +10365,6 @@
         <w:rPr>
           <w:lang w:val="es-ES"/>
         </w:rPr>
-        <w:lastRenderedPageBreak/>
         <w:t>A continuación, se incluyen las tecnologías utilizadas a lo largo de la realización del proyecto, formando parte</w:t>
       </w:r>
       <w:r>
@@ -8806,14 +10508,12 @@
           <w:lang w:val="es-ES"/>
         </w:rPr>
       </w:pPr>
-      <w:proofErr w:type="spellStart"/>
-      <w:r>
-        <w:rPr>
-          <w:lang w:val="es-ES"/>
-        </w:rPr>
-        <w:t>Simplify</w:t>
-      </w:r>
-      <w:proofErr w:type="spellEnd"/>
+      <w:r>
+        <w:rPr>
+          <w:lang w:val="es-ES"/>
+        </w:rPr>
+        <w:t>Sublime Text</w:t>
+      </w:r>
     </w:p>
     <w:p>
       <w:pPr>
@@ -8829,7 +10529,7 @@
         <w:rPr>
           <w:lang w:val="es-ES"/>
         </w:rPr>
-        <w:t>Sublime Text</w:t>
+        <w:t>Android Studio</w:t>
       </w:r>
     </w:p>
     <w:p>
@@ -8846,23 +10546,6 @@
         <w:rPr>
           <w:lang w:val="es-ES"/>
         </w:rPr>
-        <w:t>Android Studio</w:t>
-      </w:r>
-    </w:p>
-    <w:p>
-      <w:pPr>
-        <w:numPr>
-          <w:ilvl w:val="0"/>
-          <w:numId w:val="22"/>
-        </w:numPr>
-        <w:rPr>
-          <w:lang w:val="es-ES"/>
-        </w:rPr>
-      </w:pPr>
-      <w:r>
-        <w:rPr>
-          <w:lang w:val="es-ES"/>
-        </w:rPr>
         <w:t>IntelliJ IDEA</w:t>
       </w:r>
     </w:p>
@@ -9125,6 +10808,7 @@
         <w:rPr>
           <w:lang w:val="es-ES"/>
         </w:rPr>
+        <w:lastRenderedPageBreak/>
         <w:t>Microsoft Word: realización de la memoria.</w:t>
       </w:r>
     </w:p>
@@ -11223,21 +12907,1011 @@
               <w:widowControl w:val="0"/>
               <w:spacing w:line="360" w:lineRule="auto"/>
               <w:rPr>
+                <w:color w:val="0563C1"/>
+                <w:u w:val="single"/>
+                <w:lang w:val="es-ES"/>
+              </w:rPr>
+            </w:pPr>
+            <w:hyperlink r:id="rId25" w:history="1">
+              <w:r>
+                <w:rPr>
+                  <w:rStyle w:val="Hyperlink"/>
+                  <w:lang w:val="es-ES"/>
+                </w:rPr>
+                <w:t>https://www.researchgate.net/publication/312129902_Android_Fragmentation_Classification_Causes_Problems_and_Solutions</w:t>
+              </w:r>
+            </w:hyperlink>
+          </w:p>
+        </w:tc>
+      </w:tr>
+      <w:tr>
+        <w:trPr>
+          <w:trHeight w:val="273"/>
+        </w:trPr>
+        <w:tc>
+          <w:tcPr>
+            <w:tcW w:w="480" w:type="dxa"/>
+          </w:tcPr>
+          <w:p>
+            <w:pPr>
+              <w:pStyle w:val="Bibliography"/>
+              <w:widowControl w:val="0"/>
+              <w:spacing w:line="360" w:lineRule="auto"/>
+              <w:rPr>
                 <w:color w:val="000000"/>
-                <w:lang w:val="en-US"/>
+              </w:rPr>
+            </w:pPr>
+            <w:r>
+              <w:rPr>
+                <w:color w:val="000000"/>
+              </w:rPr>
+              <w:t xml:space="preserve">[2] </w:t>
+            </w:r>
+          </w:p>
+        </w:tc>
+        <w:tc>
+          <w:tcPr>
+            <w:tcW w:w="8306" w:type="dxa"/>
+          </w:tcPr>
+          <w:p>
+            <w:pPr>
+              <w:pStyle w:val="Bibliography"/>
+              <w:widowControl w:val="0"/>
+              <w:spacing w:line="360" w:lineRule="auto"/>
+              <w:rPr>
+                <w:lang w:val="es-ES"/>
+              </w:rPr>
+            </w:pPr>
+            <w:hyperlink r:id="rId26" w:history="1">
+              <w:r>
+                <w:rPr>
+                  <w:rStyle w:val="Hyperlink"/>
+                  <w:lang w:val="es-ES"/>
+                </w:rPr>
+                <w:t>https://www.cs.tufts.edu/comp/116/archive/fall2017/tzhu.pdf</w:t>
+              </w:r>
+            </w:hyperlink>
+            <w:r>
+              <w:rPr>
+                <w:lang w:val="es-ES"/>
+              </w:rPr>
+              <w:t xml:space="preserve">) </w:t>
+            </w:r>
+          </w:p>
+        </w:tc>
+      </w:tr>
+      <w:tr>
+        <w:trPr>
+          <w:trHeight w:val="273"/>
+        </w:trPr>
+        <w:tc>
+          <w:tcPr>
+            <w:tcW w:w="480" w:type="dxa"/>
+          </w:tcPr>
+          <w:p>
+            <w:pPr>
+              <w:pStyle w:val="Bibliography"/>
+              <w:widowControl w:val="0"/>
+              <w:spacing w:line="360" w:lineRule="auto"/>
+              <w:rPr>
+                <w:color w:val="000000"/>
+              </w:rPr>
+            </w:pPr>
+            <w:r>
+              <w:rPr>
+                <w:color w:val="000000"/>
+              </w:rPr>
+              <w:t>[3]</w:t>
+            </w:r>
+          </w:p>
+          <w:p>
+            <w:r>
+              <w:t>[4]</w:t>
+            </w:r>
+          </w:p>
+          <w:p>
+            <w:r>
+              <w:t>[5]</w:t>
+            </w:r>
+          </w:p>
+          <w:p/>
+          <w:p>
+            <w:r>
+              <w:t>[6]</w:t>
+            </w:r>
+          </w:p>
+        </w:tc>
+        <w:tc>
+          <w:tcPr>
+            <w:tcW w:w="8306" w:type="dxa"/>
+          </w:tcPr>
+          <w:p>
+            <w:pPr>
+              <w:pStyle w:val="Bibliography"/>
+              <w:widowControl w:val="0"/>
+              <w:spacing w:line="360" w:lineRule="auto"/>
+              <w:rPr>
+                <w:rStyle w:val="Hyperlink"/>
+                <w:lang w:val="es-ES"/>
+              </w:rPr>
+            </w:pPr>
+            <w:hyperlink r:id="rId27" w:history="1">
+              <w:r>
+                <w:rPr>
+                  <w:rStyle w:val="Hyperlink"/>
+                  <w:lang w:val="es-ES"/>
+                </w:rPr>
+                <w:t>https://f-droid.org/es/</w:t>
+              </w:r>
+            </w:hyperlink>
+          </w:p>
+          <w:p>
+            <w:pPr>
+              <w:rPr>
+                <w:rStyle w:val="Hyperlink"/>
+                <w:lang w:val="es-ES"/>
+              </w:rPr>
+            </w:pPr>
+            <w:hyperlink r:id="rId28" w:history="1">
+              <w:r>
+                <w:rPr>
+                  <w:rStyle w:val="Hyperlink"/>
+                  <w:lang w:val="es-ES"/>
+                </w:rPr>
+                <w:t>ht</w:t>
+              </w:r>
+              <w:r>
+                <w:rPr>
+                  <w:rStyle w:val="Hyperlink"/>
+                  <w:lang w:val="es-ES"/>
+                </w:rPr>
+                <w:t>t</w:t>
+              </w:r>
+              <w:r>
+                <w:rPr>
+                  <w:rStyle w:val="Hyperlink"/>
+                  <w:lang w:val="es-ES"/>
+                </w:rPr>
+                <w:t>ps://www.kaspersky.com/blog/malware-in-google-play-2023/49579/</w:t>
+              </w:r>
+            </w:hyperlink>
+          </w:p>
+          <w:p>
+            <w:pPr>
+              <w:rPr>
+                <w:rStyle w:val="Hyperlink"/>
+                <w:lang w:val="es-ES"/>
+              </w:rPr>
+            </w:pPr>
+            <w:hyperlink r:id="rId29" w:history="1">
+              <w:r>
+                <w:rPr>
+                  <w:rStyle w:val="Hyperlink"/>
+                  <w:lang w:val="es-ES"/>
+                </w:rPr>
+                <w:t>https://developers.google.com/android/play-protect/potentially-harmful-applications</w:t>
+              </w:r>
+            </w:hyperlink>
+          </w:p>
+          <w:p>
+            <w:pPr>
+              <w:rPr>
+                <w:lang w:val="es-ES"/>
+              </w:rPr>
+            </w:pPr>
+            <w:hyperlink r:id="rId30" w:history="1">
+              <w:r>
+                <w:rPr>
+                  <w:rStyle w:val="Hyperlink"/>
+                  <w:lang w:val="es-ES"/>
+                </w:rPr>
+                <w:t>https://source.android.com/docs/core/permissions/privacy-indicators</w:t>
+              </w:r>
+            </w:hyperlink>
+            <w:r>
+              <w:rPr>
+                <w:lang w:val="es-ES"/>
+              </w:rPr>
+              <w:t>)</w:t>
+            </w:r>
+          </w:p>
+        </w:tc>
+      </w:tr>
+      <w:tr>
+        <w:trPr>
+          <w:trHeight w:val="273"/>
+        </w:trPr>
+        <w:tc>
+          <w:tcPr>
+            <w:tcW w:w="480" w:type="dxa"/>
+          </w:tcPr>
+          <w:p>
+            <w:pPr>
+              <w:pStyle w:val="Bibliography"/>
+              <w:widowControl w:val="0"/>
+              <w:spacing w:line="360" w:lineRule="auto"/>
+              <w:rPr>
+                <w:color w:val="000000"/>
+              </w:rPr>
+            </w:pPr>
+            <w:r>
+              <w:rPr>
+                <w:color w:val="000000"/>
+              </w:rPr>
+              <w:t>[7]</w:t>
+            </w:r>
+          </w:p>
+          <w:p>
+            <w:r>
+              <w:t>[8]</w:t>
+            </w:r>
+          </w:p>
+          <w:p>
+            <w:r>
+              <w:t>[9]</w:t>
+            </w:r>
+          </w:p>
+          <w:p/>
+          <w:p>
+            <w:r>
+              <w:t>[10]</w:t>
+            </w:r>
+          </w:p>
+          <w:p/>
+          <w:p>
+            <w:r>
+              <w:t>[11]</w:t>
+            </w:r>
+          </w:p>
+          <w:p>
+            <w:r>
+              <w:t>[12]</w:t>
+            </w:r>
+          </w:p>
+          <w:p/>
+          <w:p>
+            <w:r>
+              <w:t>[13]</w:t>
+            </w:r>
+          </w:p>
+          <w:p/>
+          <w:p>
+            <w:r>
+              <w:t>[14]</w:t>
+            </w:r>
+          </w:p>
+          <w:p/>
+          <w:p>
+            <w:r>
+              <w:t>[15]</w:t>
+            </w:r>
+          </w:p>
+          <w:p/>
+          <w:p>
+            <w:r>
+              <w:t>[16]</w:t>
+            </w:r>
+          </w:p>
+          <w:p/>
+          <w:p/>
+          <w:p>
+            <w:r>
+              <w:t>[17]</w:t>
+            </w:r>
+          </w:p>
+          <w:p>
+            <w:r>
+              <w:t>[18]</w:t>
+            </w:r>
+          </w:p>
+          <w:p>
+            <w:r>
+              <w:t>[19]</w:t>
+            </w:r>
+          </w:p>
+          <w:p/>
+          <w:p>
+            <w:r>
+              <w:t>[20]</w:t>
+            </w:r>
+          </w:p>
+          <w:p/>
+          <w:p>
+            <w:r>
+              <w:t>[21]</w:t>
+            </w:r>
+          </w:p>
+          <w:p/>
+          <w:p>
+            <w:r>
+              <w:t>[22]</w:t>
+            </w:r>
+          </w:p>
+          <w:p>
+            <w:r>
+              <w:t>[23]</w:t>
+            </w:r>
+          </w:p>
+          <w:p>
+            <w:r>
+              <w:t>[24]</w:t>
+            </w:r>
+          </w:p>
+          <w:p/>
+          <w:p>
+            <w:r>
+              <w:t>[25]</w:t>
+            </w:r>
+          </w:p>
+          <w:p>
+            <w:r>
+              <w:t>[26]</w:t>
+            </w:r>
+          </w:p>
+          <w:p>
+            <w:r>
+              <w:t>[27]</w:t>
+            </w:r>
+          </w:p>
+          <w:p>
+            <w:r>
+              <w:t>[28]</w:t>
+            </w:r>
+          </w:p>
+          <w:p>
+            <w:r>
+              <w:t>[29]</w:t>
+            </w:r>
+          </w:p>
+          <w:p>
+            <w:r>
+              <w:t>[30]</w:t>
+            </w:r>
+          </w:p>
+        </w:tc>
+        <w:tc>
+          <w:tcPr>
+            <w:tcW w:w="8306" w:type="dxa"/>
+          </w:tcPr>
+          <w:p>
+            <w:pPr>
+              <w:pStyle w:val="Bibliography"/>
+              <w:widowControl w:val="0"/>
+              <w:spacing w:line="360" w:lineRule="auto"/>
+              <w:rPr>
+                <w:rStyle w:val="Hyperlink"/>
+                <w:lang w:val="es-ES"/>
+              </w:rPr>
+            </w:pPr>
+            <w:hyperlink r:id="rId31" w:history="1">
+              <w:r>
+                <w:rPr>
+                  <w:rStyle w:val="Hyperlink"/>
+                  <w:lang w:val="es-ES"/>
+                </w:rPr>
+                <w:t>https://play.google.com/store/apps/details?id=com.google.android.marvin.talkback&amp;hl=en</w:t>
+              </w:r>
+            </w:hyperlink>
+          </w:p>
+          <w:p>
+            <w:pPr>
+              <w:pStyle w:val="Bibliography"/>
+              <w:widowControl w:val="0"/>
+              <w:spacing w:line="360" w:lineRule="auto"/>
+              <w:rPr>
+                <w:lang w:val="es-ES"/>
+              </w:rPr>
+            </w:pPr>
+            <w:hyperlink r:id="rId32" w:history="1">
+              <w:r>
+                <w:rPr>
+                  <w:rStyle w:val="Hyperlink"/>
+                  <w:lang w:val="es-ES"/>
+                </w:rPr>
+                <w:t>https://stuff.mit.edu/afs/sipb/project/android/docs/guide/topics/admin/device-admin.html</w:t>
+              </w:r>
+            </w:hyperlink>
+          </w:p>
+          <w:p>
+            <w:pPr>
+              <w:rPr>
+                <w:lang w:val="es-ES"/>
+              </w:rPr>
+            </w:pPr>
+            <w:hyperlink r:id="rId33" w:history="1">
+              <w:r>
+                <w:rPr>
+                  <w:rStyle w:val="Hyperlink"/>
+                  <w:lang w:val="es-ES"/>
+                </w:rPr>
+                <w:t>https://cyble.com/blog/chameleon-a-new-android-malware-spotted-in-the-wild/</w:t>
+              </w:r>
+            </w:hyperlink>
+          </w:p>
+          <w:p>
+            <w:pPr>
+              <w:rPr>
+                <w:lang w:val="es-ES"/>
+              </w:rPr>
+            </w:pPr>
+            <w:hyperlink r:id="rId34" w:history="1">
+              <w:r>
+                <w:rPr>
+                  <w:rStyle w:val="Hyperlink"/>
+                  <w:lang w:val="es-ES"/>
+                </w:rPr>
+                <w:t>https://www.bbc.com/news/technology-21860360</w:t>
+              </w:r>
+            </w:hyperlink>
+          </w:p>
+          <w:p>
+            <w:pPr>
+              <w:rPr>
+                <w:lang w:val="es-ES"/>
+              </w:rPr>
+            </w:pPr>
+            <w:hyperlink r:id="rId35" w:history="1">
+              <w:r>
+                <w:rPr>
+                  <w:rStyle w:val="Hyperlink"/>
+                  <w:lang w:val="es-ES"/>
+                </w:rPr>
+                <w:t>https://www.europapress.es/portaltic/ciberseguridad/noticia-malware-chameleon-bloquea-huella-dactilar-forzar-introduccion-pin-hacerse-cuentas-bancarias-20231229135249.html</w:t>
+              </w:r>
+            </w:hyperlink>
+          </w:p>
+          <w:p>
+            <w:pPr>
+              <w:rPr>
+                <w:lang w:val="es-ES"/>
+              </w:rPr>
+            </w:pPr>
+            <w:hyperlink r:id="rId36" w:history="1">
+              <w:r>
+                <w:rPr>
+                  <w:rStyle w:val="Hyperlink"/>
+                  <w:lang w:val="es-ES"/>
+                </w:rPr>
+                <w:t>https://www.xatakandroid.com/seguridad/asi-logra-saltarse-biometria-movil-peligroso-troyano-bancario-chameleon</w:t>
+              </w:r>
+            </w:hyperlink>
+          </w:p>
+          <w:p>
+            <w:pPr>
+              <w:rPr>
+                <w:lang w:val="es-ES"/>
+              </w:rPr>
+            </w:pPr>
+            <w:hyperlink r:id="rId37" w:history="1">
+              <w:r>
+                <w:rPr>
+                  <w:rStyle w:val="Hyperlink"/>
+                  <w:lang w:val="es-ES"/>
+                </w:rPr>
+                <w:t>https://newsukraine.rbc.ua/news/android-virus-chameleon-banking-learns-to-1703623824.html</w:t>
+              </w:r>
+            </w:hyperlink>
+          </w:p>
+          <w:p>
+            <w:pPr>
+              <w:rPr>
+                <w:lang w:val="es-ES"/>
+              </w:rPr>
+            </w:pPr>
+            <w:hyperlink r:id="rId38" w:history="1">
+              <w:r>
+                <w:rPr>
+                  <w:rStyle w:val="Hyperlink"/>
+                  <w:lang w:val="es-ES"/>
+                </w:rPr>
+                <w:t>https://www.ndss-symposium.org/wp-content/uploads/2018/03/NDSS2018_04A-4_Duan_Slides.pdf</w:t>
+              </w:r>
+            </w:hyperlink>
+          </w:p>
+          <w:p>
+            <w:pPr>
+              <w:rPr>
+                <w:lang w:val="es-ES"/>
+              </w:rPr>
+            </w:pPr>
+            <w:hyperlink r:id="rId39" w:history="1">
+              <w:r>
+                <w:rPr>
+                  <w:rStyle w:val="Hyperlink"/>
+                  <w:lang w:val="es-ES"/>
+                </w:rPr>
+                <w:t>https://www.researchgate.net/publication/308180878_Structural_analysis_of_packing_schemes_for_extracting_hidden_codes_in_mobile_malware</w:t>
+              </w:r>
+            </w:hyperlink>
+          </w:p>
+          <w:p>
+            <w:pPr>
+              <w:rPr>
+                <w:lang w:val="es-ES"/>
+              </w:rPr>
+            </w:pPr>
+          </w:p>
+          <w:p>
+            <w:pPr>
+              <w:rPr>
+                <w:lang w:val="es-ES"/>
+              </w:rPr>
+            </w:pPr>
+            <w:hyperlink r:id="rId40" w:history="1">
+              <w:r>
+                <w:rPr>
+                  <w:rStyle w:val="Hyperlink"/>
+                  <w:lang w:val="es-ES"/>
+                </w:rPr>
+                <w:t>https://developer.android.com/build/shrink-code#obfuscate</w:t>
+              </w:r>
+            </w:hyperlink>
+          </w:p>
+          <w:p>
+            <w:pPr>
+              <w:rPr>
+                <w:lang w:val="es-ES"/>
+              </w:rPr>
+            </w:pPr>
+            <w:hyperlink r:id="rId41" w:history="1">
+              <w:r>
+                <w:rPr>
+                  <w:rStyle w:val="Hyperlink"/>
+                  <w:lang w:val="es-ES"/>
+                </w:rPr>
+                <w:t>https://github.com/CalebFenton/simplify</w:t>
+              </w:r>
+            </w:hyperlink>
+          </w:p>
+          <w:p>
+            <w:pPr>
+              <w:rPr>
+                <w:lang w:val="es-ES"/>
+              </w:rPr>
+            </w:pPr>
+            <w:hyperlink r:id="rId42" w:history="1">
+              <w:r>
+                <w:rPr>
+                  <w:rStyle w:val="Hyperlink"/>
+                  <w:lang w:val="es-ES"/>
+                </w:rPr>
+                <w:t>https://media.defcon.org/DEF%20CON%2025/DEF%20CON%2025%20presentations/DEF%20CON%2025%20-%20Slava-Makkaveev-and-Avi-Bashan-Unboxing-Android.pdf</w:t>
+              </w:r>
+            </w:hyperlink>
+          </w:p>
+          <w:p>
+            <w:pPr>
+              <w:rPr>
+                <w:lang w:val="es-ES"/>
+              </w:rPr>
+            </w:pPr>
+            <w:hyperlink r:id="rId43" w:history="1">
+              <w:r>
+                <w:rPr>
+                  <w:rStyle w:val="Hyperlink"/>
+                  <w:lang w:val="es-ES"/>
+                </w:rPr>
+                <w:t>https://github.com/Guardsquare/proguard</w:t>
+              </w:r>
+            </w:hyperlink>
+          </w:p>
+          <w:p>
+            <w:pPr>
+              <w:rPr>
+                <w:lang w:val="es-ES"/>
+              </w:rPr>
+            </w:pPr>
+            <w:hyperlink r:id="rId44" w:history="1">
+              <w:r>
+                <w:rPr>
+                  <w:rStyle w:val="Hyperlink"/>
+                  <w:lang w:val="es-ES"/>
+                </w:rPr>
+                <w:t>https://media.defcon.org/DEF%20CON%2022/DEF%20CON%2022%20presentations/DEF%20CON%2022%20-%20Strazzere-and-Sawyer-Android-Hacker-Protection-Level-UPDATED.pd</w:t>
+              </w:r>
+              <w:r>
+                <w:rPr>
+                  <w:rStyle w:val="Hyperlink"/>
+                  <w:lang w:val="es-ES"/>
+                </w:rPr>
+                <w:t>f</w:t>
+              </w:r>
+            </w:hyperlink>
+          </w:p>
+          <w:p>
+            <w:pPr>
+              <w:rPr>
+                <w:lang w:val="es-ES"/>
+              </w:rPr>
+            </w:pPr>
+            <w:r>
+              <w:rPr>
+                <w:lang w:val="es-ES"/>
+              </w:rPr>
+              <w:t xml:space="preserve"> </w:t>
+            </w:r>
+            <w:hyperlink r:id="rId45" w:history="1">
+              <w:r>
+                <w:rPr>
+                  <w:rStyle w:val="Hyperlink"/>
+                  <w:lang w:val="es-ES"/>
+                </w:rPr>
+                <w:t>https://github.com/skylot/jadx</w:t>
+              </w:r>
+            </w:hyperlink>
+          </w:p>
+          <w:p>
+            <w:pPr>
+              <w:rPr>
+                <w:lang w:val="es-ES"/>
+              </w:rPr>
+            </w:pPr>
+            <w:hyperlink r:id="rId46" w:history="1">
+              <w:r>
+                <w:rPr>
+                  <w:rStyle w:val="Hyperlink"/>
+                  <w:lang w:val="es-ES"/>
+                </w:rPr>
+                <w:t>https://www.ghidra-sre.org/</w:t>
+              </w:r>
+            </w:hyperlink>
+          </w:p>
+          <w:p>
+            <w:pPr>
+              <w:rPr>
+                <w:lang w:val="es-ES"/>
+              </w:rPr>
+            </w:pPr>
+            <w:hyperlink r:id="rId47" w:history="1">
+              <w:r>
+                <w:rPr>
+                  <w:rStyle w:val="Hyperlink"/>
+                  <w:lang w:val="es-ES"/>
+                </w:rPr>
+                <w:t>https://www.researchgate.net/publication/262412421_DIVILAR_Diversifying_intermediate_language_for_anti-repackaging_on_Android_platform</w:t>
+              </w:r>
+            </w:hyperlink>
+          </w:p>
+          <w:p>
+            <w:pPr>
+              <w:rPr>
+                <w:lang w:val="es-ES"/>
+              </w:rPr>
+            </w:pPr>
+            <w:hyperlink r:id="rId48" w:history="1">
+              <w:r>
+                <w:rPr>
+                  <w:rStyle w:val="Hyperlink"/>
+                  <w:lang w:val="es-ES"/>
+                </w:rPr>
+                <w:t>https://kclpure.kcl.ac.uk/ws/portalfiles/portal/112357801/The_Evolution_of_Android_Malware_TAM_2017_GREEN_AAM.pdf</w:t>
+              </w:r>
+            </w:hyperlink>
+          </w:p>
+          <w:p>
+            <w:pPr>
+              <w:rPr>
+                <w:lang w:val="es-ES"/>
+              </w:rPr>
+            </w:pPr>
+            <w:hyperlink r:id="rId49" w:history="1">
+              <w:r>
+                <w:rPr>
+                  <w:rStyle w:val="Hyperlink"/>
+                  <w:lang w:val="es-ES"/>
+                </w:rPr>
+                <w:t>https://developer.android.com/studio/run/emulator</w:t>
+              </w:r>
+            </w:hyperlink>
+          </w:p>
+          <w:p>
+            <w:pPr>
+              <w:rPr>
+                <w:lang w:val="es-ES"/>
+              </w:rPr>
+            </w:pPr>
+            <w:hyperlink r:id="rId50" w:history="1">
+              <w:r>
+                <w:rPr>
+                  <w:rStyle w:val="Hyperlink"/>
+                  <w:lang w:val="es-ES"/>
+                </w:rPr>
+                <w:t>https://www.genymotion.com/</w:t>
+              </w:r>
+            </w:hyperlink>
+          </w:p>
+          <w:p>
+            <w:pPr>
+              <w:rPr>
+                <w:lang w:val="es-ES"/>
+              </w:rPr>
+            </w:pPr>
+            <w:hyperlink r:id="rId51" w:history="1">
+              <w:r>
+                <w:rPr>
+                  <w:rStyle w:val="Hyperlink"/>
+                  <w:lang w:val="es-ES"/>
+                </w:rPr>
+                <w:t>https://www.android-x86.org/</w:t>
+              </w:r>
+            </w:hyperlink>
+          </w:p>
+          <w:p>
+            <w:pPr>
+              <w:rPr>
+                <w:lang w:val="es-ES"/>
+              </w:rPr>
+            </w:pPr>
+            <w:hyperlink r:id="rId52" w:history="1">
+              <w:r>
+                <w:rPr>
+                  <w:rStyle w:val="Hyperlink"/>
+                  <w:lang w:val="es-ES"/>
+                </w:rPr>
+                <w:t>https://users.ece.cmu.edu/~tvidas/papers/SPSM14.pdf</w:t>
+              </w:r>
+            </w:hyperlink>
+          </w:p>
+          <w:p>
+            <w:pPr>
+              <w:rPr>
+                <w:lang w:val="es-ES"/>
+              </w:rPr>
+            </w:pPr>
+            <w:hyperlink r:id="rId53" w:history="1">
+              <w:r>
+                <w:rPr>
+                  <w:rStyle w:val="Hyperlink"/>
+                  <w:lang w:val="es-ES"/>
+                </w:rPr>
+                <w:t>https://www.cis.upenn.edu/~mhnaik/papers/fse12_full.pdf</w:t>
+              </w:r>
+            </w:hyperlink>
+          </w:p>
+          <w:p>
+            <w:pPr>
+              <w:rPr>
+                <w:lang w:val="es-ES"/>
+              </w:rPr>
+            </w:pPr>
+          </w:p>
+          <w:p>
+            <w:pPr>
+              <w:rPr>
+                <w:lang w:val="es-ES"/>
+              </w:rPr>
+            </w:pPr>
+          </w:p>
+          <w:p>
+            <w:pPr>
+              <w:rPr>
+                <w:lang w:val="es-ES"/>
+              </w:rPr>
+            </w:pPr>
+          </w:p>
+          <w:p>
+            <w:pPr>
+              <w:rPr>
+                <w:lang w:val="es-ES"/>
+              </w:rPr>
+            </w:pPr>
+          </w:p>
+          <w:p>
+            <w:pPr>
+              <w:rPr>
+                <w:lang w:val="es-ES"/>
+              </w:rPr>
+            </w:pPr>
+          </w:p>
+          <w:p>
+            <w:pPr>
+              <w:rPr>
+                <w:lang w:val="es-ES"/>
+              </w:rPr>
+            </w:pPr>
+          </w:p>
+          <w:p>
+            <w:pPr>
+              <w:rPr>
+                <w:lang w:val="es-ES"/>
+              </w:rPr>
+            </w:pPr>
+          </w:p>
+          <w:p>
+            <w:pPr>
+              <w:rPr>
+                <w:lang w:val="es-ES"/>
+              </w:rPr>
+            </w:pPr>
+          </w:p>
+          <w:p>
+            <w:pPr>
+              <w:rPr>
+                <w:lang w:val="es-ES"/>
+              </w:rPr>
+            </w:pPr>
+          </w:p>
+          <w:p>
+            <w:pPr>
+              <w:rPr>
+                <w:lang w:val="es-ES"/>
+              </w:rPr>
+            </w:pPr>
+          </w:p>
+          <w:p>
+            <w:pPr>
+              <w:rPr>
+                <w:lang w:val="es-ES"/>
+              </w:rPr>
+            </w:pPr>
+          </w:p>
+          <w:p>
+            <w:pPr>
+              <w:rPr>
+                <w:lang w:val="es-ES"/>
+              </w:rPr>
+            </w:pPr>
+          </w:p>
+          <w:p>
+            <w:pPr>
+              <w:rPr>
+                <w:lang w:val="es-ES"/>
+              </w:rPr>
+            </w:pPr>
+          </w:p>
+          <w:p>
+            <w:pPr>
+              <w:rPr>
+                <w:lang w:val="es-ES"/>
+              </w:rPr>
+            </w:pPr>
+          </w:p>
+          <w:p>
+            <w:pPr>
+              <w:rPr>
+                <w:lang w:val="es-ES"/>
+              </w:rPr>
+            </w:pPr>
+          </w:p>
+          <w:p>
+            <w:pPr>
+              <w:rPr>
+                <w:lang w:val="es-ES"/>
               </w:rPr>
             </w:pPr>
           </w:p>
         </w:tc>
       </w:tr>
+      <w:tr>
+        <w:trPr>
+          <w:trHeight w:val="273"/>
+        </w:trPr>
+        <w:tc>
+          <w:tcPr>
+            <w:tcW w:w="480" w:type="dxa"/>
+          </w:tcPr>
+          <w:p>
+            <w:pPr>
+              <w:pStyle w:val="Bibliography"/>
+              <w:widowControl w:val="0"/>
+              <w:spacing w:line="360" w:lineRule="auto"/>
+              <w:rPr>
+                <w:color w:val="000000"/>
+              </w:rPr>
+            </w:pPr>
+          </w:p>
+        </w:tc>
+        <w:tc>
+          <w:tcPr>
+            <w:tcW w:w="8306" w:type="dxa"/>
+          </w:tcPr>
+          <w:p>
+            <w:pPr>
+              <w:pStyle w:val="Bibliography"/>
+              <w:widowControl w:val="0"/>
+              <w:spacing w:line="360" w:lineRule="auto"/>
+            </w:pPr>
+          </w:p>
+        </w:tc>
+      </w:tr>
+      <w:tr>
+        <w:trPr>
+          <w:trHeight w:val="273"/>
+        </w:trPr>
+        <w:tc>
+          <w:tcPr>
+            <w:tcW w:w="480" w:type="dxa"/>
+          </w:tcPr>
+          <w:p>
+            <w:pPr>
+              <w:pStyle w:val="Bibliography"/>
+              <w:widowControl w:val="0"/>
+              <w:spacing w:line="360" w:lineRule="auto"/>
+              <w:rPr>
+                <w:color w:val="000000"/>
+              </w:rPr>
+            </w:pPr>
+          </w:p>
+        </w:tc>
+        <w:tc>
+          <w:tcPr>
+            <w:tcW w:w="8306" w:type="dxa"/>
+          </w:tcPr>
+          <w:p>
+            <w:pPr>
+              <w:pStyle w:val="Bibliography"/>
+              <w:widowControl w:val="0"/>
+              <w:spacing w:line="360" w:lineRule="auto"/>
+            </w:pPr>
+          </w:p>
+        </w:tc>
+      </w:tr>
+      <w:tr>
+        <w:trPr>
+          <w:trHeight w:val="273"/>
+        </w:trPr>
+        <w:tc>
+          <w:tcPr>
+            <w:tcW w:w="480" w:type="dxa"/>
+          </w:tcPr>
+          <w:p>
+            <w:pPr>
+              <w:pStyle w:val="Bibliography"/>
+              <w:widowControl w:val="0"/>
+              <w:spacing w:line="360" w:lineRule="auto"/>
+              <w:rPr>
+                <w:color w:val="000000"/>
+              </w:rPr>
+            </w:pPr>
+          </w:p>
+        </w:tc>
+        <w:tc>
+          <w:tcPr>
+            <w:tcW w:w="8306" w:type="dxa"/>
+          </w:tcPr>
+          <w:p>
+            <w:pPr>
+              <w:pStyle w:val="Bibliography"/>
+              <w:widowControl w:val="0"/>
+              <w:spacing w:line="360" w:lineRule="auto"/>
+            </w:pPr>
+          </w:p>
+        </w:tc>
+      </w:tr>
+      <w:tr>
+        <w:trPr>
+          <w:trHeight w:val="273"/>
+        </w:trPr>
+        <w:tc>
+          <w:tcPr>
+            <w:tcW w:w="480" w:type="dxa"/>
+          </w:tcPr>
+          <w:p>
+            <w:pPr>
+              <w:pStyle w:val="Bibliography"/>
+              <w:widowControl w:val="0"/>
+              <w:spacing w:line="360" w:lineRule="auto"/>
+              <w:rPr>
+                <w:color w:val="000000"/>
+              </w:rPr>
+            </w:pPr>
+          </w:p>
+        </w:tc>
+        <w:tc>
+          <w:tcPr>
+            <w:tcW w:w="8306" w:type="dxa"/>
+          </w:tcPr>
+          <w:p>
+            <w:pPr>
+              <w:pStyle w:val="Bibliography"/>
+              <w:widowControl w:val="0"/>
+              <w:spacing w:line="360" w:lineRule="auto"/>
+            </w:pPr>
+          </w:p>
+        </w:tc>
+      </w:tr>
     </w:tbl>
-    <w:p>
-      <w:pPr>
-        <w:rPr>
-          <w:lang w:val="en-US"/>
-        </w:rPr>
-      </w:pPr>
-    </w:p>
+    <w:p/>
     <w:p>
       <w:pPr>
         <w:pStyle w:val="Standard"/>
@@ -11245,7 +13919,7 @@
         <w:jc w:val="both"/>
         <w:rPr>
           <w:rFonts w:ascii="Trebuchet MS" w:hAnsi="Trebuchet MS"/>
-          <w:lang w:val="en-US"/>
+          <w:lang w:val="es-ES_tradnl"/>
         </w:rPr>
       </w:pPr>
     </w:p>
@@ -11253,14 +13927,8 @@
       <w:pPr>
         <w:spacing w:before="0" w:after="120" w:line="360" w:lineRule="auto"/>
         <w:jc w:val="both"/>
-        <w:rPr>
-          <w:lang w:val="en-US"/>
-        </w:rPr>
-      </w:pPr>
-      <w:r>
-        <w:rPr>
-          <w:lang w:val="en-US"/>
-        </w:rPr>
+      </w:pPr>
+      <w:r>
         <w:br w:type="page"/>
       </w:r>
     </w:p>
@@ -11271,7 +13939,6 @@
         <w:rPr>
           <w:sz w:val="56"/>
           <w:szCs w:val="56"/>
-          <w:lang w:val="en-US"/>
         </w:rPr>
       </w:pPr>
     </w:p>
@@ -11333,7 +14000,7 @@
         </w:rPr>
         <w:t xml:space="preserve">Se ha creado un </w:t>
       </w:r>
-      <w:hyperlink r:id="rId28" w:history="1">
+      <w:hyperlink r:id="rId54" w:history="1">
         <w:r>
           <w:rPr>
             <w:rStyle w:val="Hyperlink"/>
@@ -11611,12 +14278,12 @@
     </w:p>
     <w:p/>
     <w:sectPr>
-      <w:headerReference w:type="even" r:id="rId29"/>
-      <w:headerReference w:type="default" r:id="rId30"/>
-      <w:footerReference w:type="even" r:id="rId31"/>
-      <w:footerReference w:type="default" r:id="rId32"/>
-      <w:headerReference w:type="first" r:id="rId33"/>
-      <w:footerReference w:type="first" r:id="rId34"/>
+      <w:headerReference w:type="even" r:id="rId55"/>
+      <w:headerReference w:type="default" r:id="rId56"/>
+      <w:footerReference w:type="even" r:id="rId57"/>
+      <w:footerReference w:type="default" r:id="rId58"/>
+      <w:headerReference w:type="first" r:id="rId59"/>
+      <w:footerReference w:type="first" r:id="rId60"/>
       <w:pgSz w:w="11906" w:h="16838"/>
       <w:pgMar w:top="1701" w:right="1418" w:bottom="1418" w:left="1701" w:header="709" w:footer="510" w:gutter="0"/>
       <w:pgNumType w:start="9"/>
@@ -12103,7 +14770,7 @@
       <w:rPr>
         <w:noProof/>
       </w:rPr>
-      <w:pict w14:anchorId="54BA0740">
+      <w:pict w14:anchorId="0C2D3D58">
         <v:shapetype id="_x0000_t75" coordsize="21600,21600" o:spt="75" o:preferrelative="t" path="m@4@5l@4@11@9@11@9@5xe" filled="f" stroked="f">
           <v:stroke joinstyle="miter"/>
           <v:formulas>
@@ -12133,9 +14800,9 @@
       <w:rPr>
         <w:noProof/>
       </w:rPr>
-      <w:pict w14:anchorId="75814460">
-        <v:shape id="Picture 5" o:spid="_x0000_s1026" type="#_x0000_t75" alt="A logo of a university&#13;&#13;&#13;&#13;&#13;&#13;&#13;&#13;&#13;&#13;&#13;&#13;&#10;&#13;&#13;&#13;&#13;&#13;&#13;&#13;&#13;&#13;&#13;&#13;&#13;&#10;Description automatically generated" style="position:absolute;left:0;text-align:left;margin-left:-58.65pt;margin-top:-105pt;width:53.2pt;height:92.65pt;z-index:1;visibility:visible;mso-wrap-style:square;mso-wrap-edited:f;mso-width-percent:0;mso-height-percent:0;mso-wrap-distance-left:9pt;mso-wrap-distance-top:0;mso-wrap-distance-right:9pt;mso-wrap-distance-bottom:0;mso-position-horizontal:absolute;mso-position-horizontal-relative:margin;mso-position-vertical:absolute;mso-position-vertical-relative:margin;mso-width-percent:0;mso-height-percent:0;mso-width-relative:margin;mso-height-relative:margin">
-          <v:imagedata r:id="rId2" o:title="A logo of a university&#13;&#13;&#13;&#13;&#13;&#13;&#13;&#13;&#13;&#13;&#13;&#13;&#10;&#13;&#13;&#13;&#13;&#13;&#13;&#13;&#13;&#13;&#13;&#13;&#13;&#10;Description automatically generated"/>
+      <w:pict w14:anchorId="644DDC3C">
+        <v:shape id="Picture 5" o:spid="_x0000_s1026" type="#_x0000_t75" alt="A logo of a university&#13;&#13;&#13;&#13;&#13;&#13;&#13;&#13;&#13;&#13;&#13;&#13;&#13;&#10;&#13;&#13;&#13;&#13;&#13;&#13;&#13;&#13;&#13;&#13;&#13;&#13;&#13;&#10;Description automatically generated" style="position:absolute;left:0;text-align:left;margin-left:-58.65pt;margin-top:-105pt;width:53.2pt;height:92.65pt;z-index:1;visibility:visible;mso-wrap-style:square;mso-wrap-edited:f;mso-width-percent:0;mso-height-percent:0;mso-wrap-distance-left:9pt;mso-wrap-distance-top:0;mso-wrap-distance-right:9pt;mso-wrap-distance-bottom:0;mso-position-horizontal:absolute;mso-position-horizontal-relative:margin;mso-position-vertical:absolute;mso-position-vertical-relative:margin;mso-width-percent:0;mso-height-percent:0;mso-width-relative:margin;mso-height-relative:margin">
+          <v:imagedata r:id="rId2" o:title="A logo of a university&#13;&#13;&#13;&#13;&#13;&#13;&#13;&#13;&#13;&#13;&#13;&#13;&#13;&#10;&#13;&#13;&#13;&#13;&#13;&#13;&#13;&#13;&#13;&#13;&#13;&#13;&#13;&#10;Description automatically generated"/>
           <w10:wrap type="square" anchorx="margin" anchory="margin"/>
         </v:shape>
       </w:pict>
@@ -12186,8 +14853,8 @@
       <w:rPr>
         <w:noProof/>
       </w:rPr>
-      <w:pict w14:anchorId="1266E15B">
-        <v:rect id="Rectangle 7" o:spid="_x0000_s1025" style="position:absolute;margin-left:-8.95pt;margin-top:66.45pt;width:431.95pt;height:177.35pt;z-index:-2;visibility:visible;mso-wrap-style:square;mso-width-percent:0;mso-height-percent:0;mso-wrap-distance-left:9.05pt;mso-wrap-distance-top:0;mso-wrap-distance-right:9.05pt;mso-wrap-distance-bottom:0;mso-position-horizontal:absolute;mso-position-horizontal-relative:text;mso-position-vertical:absolute;mso-position-vertical-relative:text;mso-width-percent:0;mso-height-percent:0;mso-width-relative:page;mso-height-relative:page;v-text-anchor:top" o:gfxdata="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" o:allowincell="f" filled="f" stroked="f" strokeweight="0">
+      <w:pict w14:anchorId="0E7EBFEF">
+        <v:rect id="Rectangle 9" o:spid="_x0000_s1025" style="position:absolute;margin-left:-8.95pt;margin-top:66.45pt;width:431.95pt;height:177.35pt;z-index:-2;visibility:visible;mso-wrap-style:square;mso-width-percent:0;mso-height-percent:0;mso-wrap-distance-left:9.05pt;mso-wrap-distance-top:0;mso-wrap-distance-right:9.05pt;mso-wrap-distance-bottom:0;mso-position-horizontal:absolute;mso-position-horizontal-relative:text;mso-position-vertical:absolute;mso-position-vertical-relative:text;mso-width-percent:0;mso-height-percent:0;mso-width-relative:page;mso-height-relative:page;v-text-anchor:top" o:gfxdata="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" o:allowincell="f" filled="f" stroked="f" strokeweight="0">
           <v:textbox inset="2.56mm,1.29mm,2.56mm,1.29mm">
             <w:txbxContent>
               <w:p>
@@ -17232,6 +19899,11 @@
       <w:u w:val="single"/>
     </w:rPr>
   </w:style>
+  <w:style w:type="character" w:customStyle="1" w:styleId="hscoswrapper">
+    <w:name w:val="hs_cos_wrapper"/>
+    <w:basedOn w:val="DefaultParagraphFont"/>
+    <w:rsid w:val="00C65B15"/>
+  </w:style>
 </w:styles>
 </file>
 
@@ -17531,15 +20203,6 @@
 </file>
 
 <file path=customXml/item1.xml><?xml version="1.0" encoding="utf-8"?>
-<?mso-contentType ?>
-<FormTemplates xmlns="http://schemas.microsoft.com/sharepoint/v3/contenttype/forms">
-  <Display>DocumentLibraryForm</Display>
-  <Edit>DocumentLibraryForm</Edit>
-  <New>DocumentLibraryForm</New>
-</FormTemplates>
-</file>
-
-<file path=customXml/item2.xml><?xml version="1.0" encoding="utf-8"?>
 <b:Sources xmlns:b="http://schemas.openxmlformats.org/officeDocument/2006/bibliography" xmlns="http://schemas.openxmlformats.org/officeDocument/2006/bibliography" SelectedStyle="\IEEE2006OfficeOnline.xsl" StyleName="IEEE" Version="2006">
   <b:Source>
     <b:Tag>Act</b:Tag>
@@ -18231,13 +20894,16 @@
 </b:Sources>
 </file>
 
-<file path=customXml/item3.xml><?xml version="1.0" encoding="utf-8"?>
-<p:properties xmlns:p="http://schemas.microsoft.com/office/2006/metadata/properties" xmlns:xsi="http://www.w3.org/2001/XMLSchema-instance" xmlns:pc="http://schemas.microsoft.com/office/infopath/2007/PartnerControls">
-  <documentManagement/>
-</p:properties>
+<file path=customXml/item2.xml><?xml version="1.0" encoding="utf-8"?>
+<?mso-contentType ?>
+<FormTemplates xmlns="http://schemas.microsoft.com/sharepoint/v3/contenttype/forms">
+  <Display>DocumentLibraryForm</Display>
+  <Edit>DocumentLibraryForm</Edit>
+  <New>DocumentLibraryForm</New>
+</FormTemplates>
 </file>
 
-<file path=customXml/item4.xml><?xml version="1.0" encoding="utf-8"?>
+<file path=customXml/item3.xml><?xml version="1.0" encoding="utf-8"?>
 <ct:contentTypeSchema xmlns:ct="http://schemas.microsoft.com/office/2006/metadata/contentType" xmlns:ma="http://schemas.microsoft.com/office/2006/metadata/properties/metaAttributes" ct:_="" ma:_="" ma:contentTypeName="Documento" ma:contentTypeID="0x010100D0200E1FDE401D49A99B137CE017A12D" ma:contentTypeVersion="0" ma:contentTypeDescription="Crear nuevo documento." ma:contentTypeScope="" ma:versionID="aee5a24b1da9ab804ddafdb7a120e7f7">
   <xsd:schema xmlns:xsd="http://www.w3.org/2001/XMLSchema" xmlns:xs="http://www.w3.org/2001/XMLSchema" xmlns:p="http://schemas.microsoft.com/office/2006/metadata/properties" targetNamespace="http://schemas.microsoft.com/office/2006/metadata/properties" ma:root="true" ma:fieldsID="249753e9e89f16c5923e78ee5e63706d">
     <xsd:element name="properties">
@@ -18351,7 +21017,21 @@
 </ct:contentTypeSchema>
 </file>
 
+<file path=customXml/item4.xml><?xml version="1.0" encoding="utf-8"?>
+<p:properties xmlns:p="http://schemas.microsoft.com/office/2006/metadata/properties" xmlns:xsi="http://www.w3.org/2001/XMLSchema-instance" xmlns:pc="http://schemas.microsoft.com/office/infopath/2007/PartnerControls">
+  <documentManagement/>
+</p:properties>
+</file>
+
 <file path=customXml/itemProps1.xml><?xml version="1.0" encoding="utf-8"?>
+<ds:datastoreItem xmlns:ds="http://schemas.openxmlformats.org/officeDocument/2006/customXml" ds:itemID="{B10BC6E6-F98B-4275-B868-55EE8E448EED}">
+  <ds:schemaRefs>
+    <ds:schemaRef ds:uri="http://schemas.openxmlformats.org/officeDocument/2006/bibliography"/>
+  </ds:schemaRefs>
+</ds:datastoreItem>
+</file>
+
+<file path=customXml/itemProps2.xml><?xml version="1.0" encoding="utf-8"?>
 <ds:datastoreItem xmlns:ds="http://schemas.openxmlformats.org/officeDocument/2006/customXml" ds:itemID="{A7EEA274-651D-4EE5-8F0E-1FC459367E18}">
   <ds:schemaRefs>
     <ds:schemaRef ds:uri="http://schemas.microsoft.com/sharepoint/v3/contenttype/forms"/>
@@ -18359,24 +21039,7 @@
 </ds:datastoreItem>
 </file>
 
-<file path=customXml/itemProps2.xml><?xml version="1.0" encoding="utf-8"?>
-<ds:datastoreItem xmlns:ds="http://schemas.openxmlformats.org/officeDocument/2006/customXml" ds:itemID="{B10BC6E6-F98B-4275-B868-55EE8E448EED}">
-  <ds:schemaRefs>
-    <ds:schemaRef ds:uri="http://schemas.openxmlformats.org/officeDocument/2006/bibliography"/>
-  </ds:schemaRefs>
-</ds:datastoreItem>
-</file>
-
 <file path=customXml/itemProps3.xml><?xml version="1.0" encoding="utf-8"?>
-<ds:datastoreItem xmlns:ds="http://schemas.openxmlformats.org/officeDocument/2006/customXml" ds:itemID="{33C9A40B-E2B3-490A-B32B-951042C4C4A5}">
-  <ds:schemaRefs>
-    <ds:schemaRef ds:uri="http://schemas.microsoft.com/office/2006/metadata/properties"/>
-    <ds:schemaRef ds:uri="http://schemas.microsoft.com/office/infopath/2007/PartnerControls"/>
-  </ds:schemaRefs>
-</ds:datastoreItem>
-</file>
-
-<file path=customXml/itemProps4.xml><?xml version="1.0" encoding="utf-8"?>
 <ds:datastoreItem xmlns:ds="http://schemas.openxmlformats.org/officeDocument/2006/customXml" ds:itemID="{B2F2E103-8F5E-4C79-978B-808E3F14FABF}">
   <ds:schemaRefs>
     <ds:schemaRef ds:uri="http://schemas.microsoft.com/office/2006/metadata/contentType"/>
@@ -18390,4 +21053,13 @@
     <ds:schemaRef ds:uri="http://schemas.microsoft.com/office/infopath/2007/PartnerControls"/>
   </ds:schemaRefs>
 </ds:datastoreItem>
+</file>
+
+<file path=customXml/itemProps4.xml><?xml version="1.0" encoding="utf-8"?>
+<ds:datastoreItem xmlns:ds="http://schemas.openxmlformats.org/officeDocument/2006/customXml" ds:itemID="{33C9A40B-E2B3-490A-B32B-951042C4C4A5}">
+  <ds:schemaRefs>
+    <ds:schemaRef ds:uri="http://schemas.microsoft.com/office/2006/metadata/properties"/>
+    <ds:schemaRef ds:uri="http://schemas.microsoft.com/office/infopath/2007/PartnerControls"/>
+  </ds:schemaRefs>
+</ds:datastoreItem>
 </file>
</xml_diff>

<commit_message>
Incluida conclusión del estado del arte
</commit_message>
<xml_diff>
--- a/TFM_RaulNunezGarcia.docx
+++ b/TFM_RaulNunezGarcia.docx
@@ -9878,23 +9878,23 @@
         </w:numPr>
         <w:ind w:left="720" w:hanging="720"/>
         <w:rPr>
-          <w:b w:val="0"/>
-          <w:bCs w:val="0"/>
-          <w:sz w:val="28"/>
-          <w:szCs w:val="28"/>
-          <w:lang w:val="es-ES"/>
-        </w:rPr>
-      </w:pPr>
-      <w:bookmarkStart w:id="16" w:name="_Toc107862679"/>
-      <w:bookmarkStart w:id="17" w:name="_Toc169088910"/>
-      <w:r>
-        <w:rPr>
           <w:rFonts w:ascii="Trebuchet MS" w:eastAsia="MS Mincho" w:hAnsi="Trebuchet MS" w:cs="Trebuchet MS"/>
           <w:color w:val="auto"/>
           <w:sz w:val="28"/>
           <w:szCs w:val="28"/>
           <w:lang w:val="es-ES"/>
         </w:rPr>
+      </w:pPr>
+      <w:bookmarkStart w:id="16" w:name="_Toc107862679"/>
+      <w:bookmarkStart w:id="17" w:name="_Toc169088910"/>
+      <w:r>
+        <w:rPr>
+          <w:rFonts w:ascii="Trebuchet MS" w:eastAsia="MS Mincho" w:hAnsi="Trebuchet MS" w:cs="Trebuchet MS"/>
+          <w:color w:val="auto"/>
+          <w:sz w:val="28"/>
+          <w:szCs w:val="28"/>
+          <w:lang w:val="es-ES"/>
+        </w:rPr>
         <w:t>1.2.5   Conclusión</w:t>
       </w:r>
       <w:bookmarkEnd w:id="16"/>
@@ -9902,8 +9902,116 @@
     </w:p>
     <w:p>
       <w:pPr>
+        <w:rPr>
+          <w:lang w:val="es-ES"/>
+        </w:rPr>
+      </w:pPr>
+    </w:p>
+    <w:p>
+      <w:pPr>
         <w:spacing w:before="0" w:after="120" w:line="360" w:lineRule="auto"/>
-        <w:ind w:left="720"/>
+        <w:jc w:val="both"/>
+        <w:rPr>
+          <w:lang w:val="es-ES"/>
+        </w:rPr>
+      </w:pPr>
+      <w:r>
+        <w:rPr>
+          <w:lang w:val="es-ES"/>
+        </w:rPr>
+        <w:t>Como se ha expuesto en la sección anterior, el estado actual tanto del malware en Android</w:t>
+      </w:r>
+      <w:r>
+        <w:rPr>
+          <w:lang w:val="es-ES"/>
+        </w:rPr>
+        <w:t>, específicamente de las aplicaciones de tipo troyano,</w:t>
+      </w:r>
+      <w:r>
+        <w:rPr>
+          <w:lang w:val="es-ES"/>
+        </w:rPr>
+        <w:t xml:space="preserve"> como </w:t>
+      </w:r>
+      <w:r>
+        <w:rPr>
+          <w:lang w:val="es-ES"/>
+        </w:rPr>
+        <w:t xml:space="preserve">también </w:t>
+      </w:r>
+      <w:r>
+        <w:rPr>
+          <w:lang w:val="es-ES"/>
+        </w:rPr>
+        <w:t>de las herramientas y técnicas que existen para su análisis son ampliamente variadas</w:t>
+      </w:r>
+      <w:r>
+        <w:rPr>
+          <w:lang w:val="es-ES"/>
+        </w:rPr>
+        <w:t>.</w:t>
+      </w:r>
+      <w:r>
+        <w:rPr>
+          <w:lang w:val="es-ES"/>
+        </w:rPr>
+        <w:t xml:space="preserve"> </w:t>
+      </w:r>
+    </w:p>
+    <w:p>
+      <w:pPr>
+        <w:spacing w:before="0" w:after="120" w:line="360" w:lineRule="auto"/>
+        <w:jc w:val="both"/>
+        <w:rPr>
+          <w:lang w:val="es-ES"/>
+        </w:rPr>
+      </w:pPr>
+      <w:r>
+        <w:rPr>
+          <w:lang w:val="es-ES"/>
+        </w:rPr>
+        <w:t xml:space="preserve">Pese a que el entorno móvil no cuenta </w:t>
+      </w:r>
+      <w:r>
+        <w:rPr>
+          <w:lang w:val="es-ES"/>
+        </w:rPr>
+        <w:t xml:space="preserve">todavía </w:t>
+      </w:r>
+      <w:r>
+        <w:rPr>
+          <w:lang w:val="es-ES"/>
+        </w:rPr>
+        <w:t xml:space="preserve">con el mismo abanico de posibilidades </w:t>
+      </w:r>
+      <w:r>
+        <w:rPr>
+          <w:lang w:val="es-ES"/>
+        </w:rPr>
+        <w:t xml:space="preserve">y recursos </w:t>
+      </w:r>
+      <w:r>
+        <w:rPr>
+          <w:lang w:val="es-ES"/>
+        </w:rPr>
+        <w:t xml:space="preserve">que los entornos mayoritarios de escritorio como Windows o Linux, tanto la sofisticación del malware como los procedimientos </w:t>
+      </w:r>
+      <w:r>
+        <w:rPr>
+          <w:lang w:val="es-ES"/>
+        </w:rPr>
+        <w:t>para su detección se encuentran en el centro de una carrera constante de innovación entre atacantes y analistas del lado de la defensa</w:t>
+      </w:r>
+      <w:r>
+        <w:rPr>
+          <w:lang w:val="es-ES"/>
+        </w:rPr>
+        <w:t xml:space="preserve"> que hace que el análisis de malware en Android sea un tema de actualidad y gran importancia dentro del mundo de la ciberseguridad.</w:t>
+      </w:r>
+    </w:p>
+    <w:p>
+      <w:pPr>
+        <w:spacing w:before="0" w:after="120" w:line="360" w:lineRule="auto"/>
         <w:jc w:val="both"/>
         <w:rPr>
           <w:b/>
@@ -10124,7 +10232,14 @@
         <w:rPr>
           <w:lang w:val="es-ES"/>
         </w:rPr>
-        <w:t xml:space="preserve">. En primer lugar, se trata de un malware reciente y que se encuentra actualmente en el foco </w:t>
+        <w:t xml:space="preserve">. En primer lugar, se trata de un malware reciente y que se </w:t>
+      </w:r>
+      <w:r>
+        <w:rPr>
+          <w:lang w:val="es-ES"/>
+        </w:rPr>
+        <w:lastRenderedPageBreak/>
+        <w:t xml:space="preserve">encuentra actualmente en el foco </w:t>
       </w:r>
       <w:r>
         <w:rPr>
@@ -10246,14 +10361,7 @@
         <w:rPr>
           <w:lang w:val="es-ES"/>
         </w:rPr>
-        <w:t xml:space="preserve">. Por todas estas razones </w:t>
-      </w:r>
-      <w:r>
-        <w:rPr>
-          <w:lang w:val="es-ES"/>
-        </w:rPr>
-        <w:lastRenderedPageBreak/>
-        <w:t>expuestas</w:t>
+        <w:t>. Por todas estas razones expuestas</w:t>
       </w:r>
       <w:r>
         <w:rPr>
@@ -10566,6 +10674,7 @@
         <w:rPr>
           <w:lang w:val="es-ES"/>
         </w:rPr>
+        <w:lastRenderedPageBreak/>
         <w:t>En lo relativo a la sección de a</w:t>
       </w:r>
       <w:r>
@@ -10808,7 +10917,6 @@
         <w:rPr>
           <w:lang w:val="es-ES"/>
         </w:rPr>
-        <w:lastRenderedPageBreak/>
         <w:t>Microsoft Word: realización de la memoria.</w:t>
       </w:r>
     </w:p>
@@ -14853,7 +14961,7 @@
       <w:rPr>
         <w:noProof/>
       </w:rPr>
-      <w:pict w14:anchorId="0E7EBFEF">
+      <w:pict w14:anchorId="1F499EFD">
         <v:rect id="Rectangle 9" o:spid="_x0000_s1025" style="position:absolute;margin-left:-8.95pt;margin-top:66.45pt;width:431.95pt;height:177.35pt;z-index:-2;visibility:visible;mso-wrap-style:square;mso-width-percent:0;mso-height-percent:0;mso-wrap-distance-left:9.05pt;mso-wrap-distance-top:0;mso-wrap-distance-right:9.05pt;mso-wrap-distance-bottom:0;mso-position-horizontal:absolute;mso-position-horizontal-relative:text;mso-position-vertical:absolute;mso-position-vertical-relative:text;mso-width-percent:0;mso-height-percent:0;mso-width-relative:page;mso-height-relative:page;v-text-anchor:top" o:gfxdata="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" o:allowincell="f" filled="f" stroked="f" strokeweight="0">
           <v:textbox inset="2.56mm,1.29mm,2.56mm,1.29mm">
             <w:txbxContent>

</xml_diff>

<commit_message>
Definición del problema a tratar
</commit_message>
<xml_diff>
--- a/TFM_RaulNunezGarcia.docx
+++ b/TFM_RaulNunezGarcia.docx
@@ -10055,7 +10055,6 @@
     <w:p>
       <w:pPr>
         <w:spacing w:line="360" w:lineRule="auto"/>
-        <w:ind w:firstLine="340"/>
         <w:jc w:val="both"/>
         <w:rPr>
           <w:lang w:val="es-ES"/>
@@ -10065,12 +10064,135 @@
     <w:p>
       <w:pPr>
         <w:spacing w:line="360" w:lineRule="auto"/>
-        <w:ind w:firstLine="340"/>
-        <w:jc w:val="both"/>
-        <w:rPr>
-          <w:lang w:val="es-ES"/>
-        </w:rPr>
-      </w:pPr>
+        <w:jc w:val="both"/>
+        <w:rPr>
+          <w:lang w:val="es-ES"/>
+        </w:rPr>
+      </w:pPr>
+      <w:r>
+        <w:rPr>
+          <w:lang w:val="es-ES"/>
+        </w:rPr>
+        <w:t xml:space="preserve">Pese a las medidas de seguridad existentes en Android, una parte importante del malware sigue teniendo éxito en su cometido, con la combinación de distintos tipos de ataques y mecanismos para tratar de obtener privilegios adicionales. En muchos casos el desconocimiento de los propios usuarios y la falta de comprobaciones adicionales provoca las infecciones y los consiguientes comportamientos maliciosos por parte de las aplicaciones. </w:t>
+      </w:r>
+      <w:r>
+        <w:rPr>
+          <w:lang w:val="es-ES"/>
+        </w:rPr>
+        <w:t xml:space="preserve">El abuso de los permisos es uno de los vectores que puede utilizar el malware en Android, particularmente aquellos de tipo troyano. </w:t>
+      </w:r>
+    </w:p>
+    <w:p>
+      <w:pPr>
+        <w:spacing w:line="360" w:lineRule="auto"/>
+        <w:jc w:val="both"/>
+        <w:rPr>
+          <w:lang w:val="es-ES"/>
+        </w:rPr>
+      </w:pPr>
+      <w:r>
+        <w:rPr>
+          <w:lang w:val="es-ES"/>
+        </w:rPr>
+        <w:t>Es importante recabar información para conocer su funcionamiento en detalle, desde la llegada de la aplicación al dispositivo previa a su instalación hasta  sus técnicas para conseguir tomar el control de los dispositivos y las acciones que realiza. De toda esta información que se ha de recabar se puede extraer un perfil que identifique al malware bajo análisis, y que permita crear una serie de IoCs que permitan su reconocimiento preventivo de manera automática,</w:t>
+      </w:r>
+      <w:r>
+        <w:rPr>
+          <w:lang w:val="es-ES"/>
+        </w:rPr>
+        <w:t xml:space="preserve"> la </w:t>
+      </w:r>
+      <w:r>
+        <w:rPr>
+          <w:lang w:val="es-ES"/>
+        </w:rPr>
+        <w:lastRenderedPageBreak/>
+        <w:t>obtención de información acerca</w:t>
+      </w:r>
+      <w:r>
+        <w:rPr>
+          <w:lang w:val="es-ES"/>
+        </w:rPr>
+        <w:t xml:space="preserve"> de los grupos de atacantes que </w:t>
+      </w:r>
+      <w:r>
+        <w:rPr>
+          <w:lang w:val="es-ES"/>
+        </w:rPr>
+        <w:t>pueden estar</w:t>
+      </w:r>
+      <w:r>
+        <w:rPr>
+          <w:lang w:val="es-ES"/>
+        </w:rPr>
+        <w:t xml:space="preserve"> tras su creación y explotación en el caso de que esto sea posible,</w:t>
+      </w:r>
+      <w:r>
+        <w:rPr>
+          <w:lang w:val="es-ES"/>
+        </w:rPr>
+        <w:t xml:space="preserve"> además de poder utilizar </w:t>
+      </w:r>
+      <w:r>
+        <w:rPr>
+          <w:lang w:val="es-ES"/>
+        </w:rPr>
+        <w:t>los datos</w:t>
+      </w:r>
+      <w:r>
+        <w:rPr>
+          <w:lang w:val="es-ES"/>
+        </w:rPr>
+        <w:t xml:space="preserve"> sobre </w:t>
+      </w:r>
+      <w:r>
+        <w:rPr>
+          <w:lang w:val="es-ES"/>
+        </w:rPr>
+        <w:t>el proceso del malware para</w:t>
+      </w:r>
+      <w:r>
+        <w:rPr>
+          <w:lang w:val="es-ES"/>
+        </w:rPr>
+        <w:t xml:space="preserve"> petición de permisos y </w:t>
+      </w:r>
+      <w:r>
+        <w:rPr>
+          <w:lang w:val="es-ES"/>
+        </w:rPr>
+        <w:t xml:space="preserve">los </w:t>
+      </w:r>
+      <w:r>
+        <w:rPr>
+          <w:lang w:val="es-ES"/>
+        </w:rPr>
+        <w:t xml:space="preserve">pasos iniciales </w:t>
+      </w:r>
+      <w:r>
+        <w:rPr>
+          <w:lang w:val="es-ES"/>
+        </w:rPr>
+        <w:t xml:space="preserve">que efectúa </w:t>
+      </w:r>
+      <w:r>
+        <w:rPr>
+          <w:lang w:val="es-ES"/>
+        </w:rPr>
+        <w:t xml:space="preserve">para </w:t>
+      </w:r>
+      <w:r>
+        <w:rPr>
+          <w:lang w:val="es-ES"/>
+        </w:rPr>
+        <w:t>así utilizarlos en la realización de</w:t>
+      </w:r>
+      <w:r>
+        <w:rPr>
+          <w:lang w:val="es-ES"/>
+        </w:rPr>
+        <w:t xml:space="preserve"> campañas de advertencia con finalidad preventiva destinadas a los usuarios.</w:t>
+      </w:r>
     </w:p>
     <w:p>
       <w:pPr>
@@ -10232,148 +10354,232 @@
         <w:rPr>
           <w:lang w:val="es-ES"/>
         </w:rPr>
-        <w:t xml:space="preserve">. En primer lugar, se trata de un malware reciente y que se </w:t>
+        <w:t xml:space="preserve">. En primer lugar, se trata de un malware reciente y que se encuentra actualmente en el foco </w:t>
+      </w:r>
+      <w:r>
+        <w:rPr>
+          <w:lang w:val="es-ES"/>
+        </w:rPr>
+        <w:t xml:space="preserve">de la prensa generalista </w:t>
+      </w:r>
+      <w:r>
+        <w:rPr>
+          <w:lang w:val="es-ES"/>
+        </w:rPr>
+        <w:t xml:space="preserve">debido a la gran cantidad </w:t>
+      </w:r>
+      <w:r>
+        <w:rPr>
+          <w:lang w:val="es-ES"/>
+        </w:rPr>
+        <w:t>de amenazas que presenta pese a ser un único malware [X]</w:t>
+      </w:r>
+      <w:r>
+        <w:rPr>
+          <w:lang w:val="es-ES"/>
+        </w:rPr>
+        <w:t>. Asimismo, esta nueva versión es diferente a las anteriores, y también a otros troyanos para sistemas Android, en la manera en que gestiona los parámetros de accesibilidad para hacerse con el control del dispositivo y evitar la protección biométrica para su desbloqueo</w:t>
+      </w:r>
+      <w:r>
+        <w:rPr>
+          <w:lang w:val="es-ES"/>
+        </w:rPr>
+        <w:t xml:space="preserve"> [X]</w:t>
+      </w:r>
+      <w:r>
+        <w:rPr>
+          <w:lang w:val="es-ES"/>
+        </w:rPr>
+        <w:t xml:space="preserve">. </w:t>
+      </w:r>
+      <w:r>
+        <w:rPr>
+          <w:lang w:val="es-ES"/>
+        </w:rPr>
+        <w:t>Además</w:t>
+      </w:r>
+      <w:r>
+        <w:rPr>
+          <w:lang w:val="es-ES"/>
+        </w:rPr>
+        <w:t>, pese a ser un malware relativamente popular en estos últimos años</w:t>
+      </w:r>
+      <w:r>
+        <w:rPr>
+          <w:lang w:val="es-ES"/>
+        </w:rPr>
+        <w:t>, y aunque</w:t>
+      </w:r>
+      <w:r>
+        <w:rPr>
+          <w:lang w:val="es-ES"/>
+        </w:rPr>
+        <w:t xml:space="preserve"> como se ha mencionado, sí que existen multitud de artículos </w:t>
+      </w:r>
+      <w:r>
+        <w:rPr>
+          <w:lang w:val="es-ES"/>
+        </w:rPr>
+        <w:t xml:space="preserve">de carácter general </w:t>
+      </w:r>
+      <w:r>
+        <w:rPr>
+          <w:lang w:val="es-ES"/>
+        </w:rPr>
+        <w:t xml:space="preserve">en medios de comunicación </w:t>
+      </w:r>
+      <w:r>
+        <w:rPr>
+          <w:lang w:val="es-ES"/>
+        </w:rPr>
+        <w:t xml:space="preserve">reconocidos </w:t>
+      </w:r>
+      <w:r>
+        <w:rPr>
+          <w:lang w:val="es-ES"/>
+        </w:rPr>
+        <w:t>haciendo referencia a la amenaza que presenta para los usuarios</w:t>
+      </w:r>
+      <w:r>
+        <w:rPr>
+          <w:lang w:val="es-ES"/>
+        </w:rPr>
+        <w:t xml:space="preserve">, no se </w:t>
+      </w:r>
+      <w:r>
+        <w:rPr>
+          <w:lang w:val="es-ES"/>
+        </w:rPr>
+        <w:t>han publicado</w:t>
+      </w:r>
+      <w:r>
+        <w:rPr>
+          <w:lang w:val="es-ES"/>
+        </w:rPr>
+        <w:t xml:space="preserve"> artículos especializados ni análisis </w:t>
+      </w:r>
+      <w:r>
+        <w:rPr>
+          <w:lang w:val="es-ES"/>
+        </w:rPr>
+        <w:t>detallados del malware</w:t>
+      </w:r>
+      <w:r>
+        <w:rPr>
+          <w:lang w:val="es-ES"/>
+        </w:rPr>
+        <w:t xml:space="preserve">, siendo el único análisis encontrado el desarrollado por la empresa </w:t>
+      </w:r>
+      <w:r>
+        <w:rPr>
+          <w:lang w:val="es-ES"/>
+        </w:rPr>
+        <w:t xml:space="preserve">estadounidense </w:t>
+      </w:r>
+      <w:r>
+        <w:rPr>
+          <w:lang w:val="es-ES"/>
+        </w:rPr>
+        <w:t xml:space="preserve">de ciberseguridad </w:t>
+      </w:r>
+      <w:proofErr w:type="spellStart"/>
+      <w:r>
+        <w:rPr>
+          <w:lang w:val="es-ES"/>
+        </w:rPr>
+        <w:t>Cyble</w:t>
+      </w:r>
+      <w:proofErr w:type="spellEnd"/>
+      <w:r>
+        <w:rPr>
+          <w:lang w:val="es-ES"/>
+        </w:rPr>
+        <w:t xml:space="preserve"> en abril de 2023 para una de las </w:t>
+      </w:r>
+      <w:r>
+        <w:rPr>
+          <w:lang w:val="es-ES"/>
+        </w:rPr>
+        <w:t xml:space="preserve">nuevas </w:t>
+      </w:r>
+      <w:r>
+        <w:rPr>
+          <w:lang w:val="es-ES"/>
+        </w:rPr>
+        <w:t xml:space="preserve">versiones </w:t>
+      </w:r>
+      <w:r>
+        <w:rPr>
+          <w:lang w:val="es-ES"/>
+        </w:rPr>
+        <w:t>del troyano</w:t>
+      </w:r>
+      <w:r>
+        <w:rPr>
+          <w:lang w:val="es-ES"/>
+        </w:rPr>
+        <w:t xml:space="preserve"> [X]</w:t>
+      </w:r>
+      <w:r>
+        <w:rPr>
+          <w:lang w:val="es-ES"/>
+        </w:rPr>
+        <w:t>. Por todas estas razones expuestas</w:t>
+      </w:r>
+      <w:r>
+        <w:rPr>
+          <w:lang w:val="es-ES"/>
+        </w:rPr>
+        <w:t xml:space="preserve"> se ha decidido finalmente seleccionar esta familia de malware como temática del proyecto</w:t>
+      </w:r>
+      <w:r>
+        <w:rPr>
+          <w:lang w:val="es-ES"/>
+        </w:rPr>
+        <w:t xml:space="preserve">, y más concretamente la versión de Chameleon que se hace pasar por </w:t>
+      </w:r>
+      <w:r>
+        <w:rPr>
+          <w:lang w:val="es-ES"/>
+        </w:rPr>
+        <w:t xml:space="preserve">la aplicación </w:t>
       </w:r>
       <w:r>
         <w:rPr>
           <w:lang w:val="es-ES"/>
         </w:rPr>
         <w:lastRenderedPageBreak/>
-        <w:t xml:space="preserve">encuentra actualmente en el foco </w:t>
-      </w:r>
-      <w:r>
-        <w:rPr>
-          <w:lang w:val="es-ES"/>
-        </w:rPr>
-        <w:t xml:space="preserve">de la prensa generalista </w:t>
-      </w:r>
-      <w:r>
-        <w:rPr>
-          <w:lang w:val="es-ES"/>
-        </w:rPr>
-        <w:t xml:space="preserve">debido a la gran cantidad </w:t>
-      </w:r>
-      <w:r>
-        <w:rPr>
-          <w:lang w:val="es-ES"/>
-        </w:rPr>
-        <w:t>de amenazas que presenta pese a ser un único malware [X]</w:t>
-      </w:r>
-      <w:r>
-        <w:rPr>
-          <w:lang w:val="es-ES"/>
-        </w:rPr>
-        <w:t>. Asimismo, esta nueva versión es diferente a las anteriores, y también a otros troyanos para sistemas Android, en la manera en que gestiona los parámetros de accesibilidad para hacerse con el control del dispositivo y evitar la protección biométrica para su desbloqueo</w:t>
-      </w:r>
-      <w:r>
-        <w:rPr>
-          <w:lang w:val="es-ES"/>
-        </w:rPr>
-        <w:t xml:space="preserve"> [X]</w:t>
-      </w:r>
-      <w:r>
-        <w:rPr>
-          <w:lang w:val="es-ES"/>
-        </w:rPr>
-        <w:t>. Asimismo, pese a ser un malware relativamente popular en estos últimos años</w:t>
-      </w:r>
-      <w:r>
-        <w:rPr>
-          <w:lang w:val="es-ES"/>
-        </w:rPr>
-        <w:t>, y aunque</w:t>
-      </w:r>
-      <w:r>
-        <w:rPr>
-          <w:lang w:val="es-ES"/>
-        </w:rPr>
-        <w:t xml:space="preserve"> como se ha mencionado, sí que existen multitud de artículos generalizados en medios de comunicación haciendo referencia a la amenaza que presenta para los usuarios</w:t>
-      </w:r>
-      <w:r>
-        <w:rPr>
-          <w:lang w:val="es-ES"/>
-        </w:rPr>
-        <w:t xml:space="preserve">, no se </w:t>
-      </w:r>
-      <w:r>
-        <w:rPr>
-          <w:lang w:val="es-ES"/>
-        </w:rPr>
-        <w:t>han publicado</w:t>
-      </w:r>
-      <w:r>
-        <w:rPr>
-          <w:lang w:val="es-ES"/>
-        </w:rPr>
-        <w:t xml:space="preserve"> artículos especializados ni análisis </w:t>
-      </w:r>
-      <w:r>
-        <w:rPr>
-          <w:lang w:val="es-ES"/>
-        </w:rPr>
-        <w:t>detallados del malware</w:t>
-      </w:r>
-      <w:r>
-        <w:rPr>
-          <w:lang w:val="es-ES"/>
-        </w:rPr>
-        <w:t xml:space="preserve">, siendo el único análisis encontrado el desarrollado por la empresa de ciberseguridad </w:t>
-      </w:r>
-      <w:proofErr w:type="spellStart"/>
-      <w:r>
-        <w:rPr>
-          <w:lang w:val="es-ES"/>
-        </w:rPr>
-        <w:t>Cyble</w:t>
-      </w:r>
-      <w:proofErr w:type="spellEnd"/>
-      <w:r>
-        <w:rPr>
-          <w:lang w:val="es-ES"/>
-        </w:rPr>
-        <w:t xml:space="preserve"> en abril de 2023 para una de las </w:t>
-      </w:r>
-      <w:r>
-        <w:rPr>
-          <w:lang w:val="es-ES"/>
-        </w:rPr>
-        <w:t xml:space="preserve">nuevas </w:t>
-      </w:r>
-      <w:r>
-        <w:rPr>
-          <w:lang w:val="es-ES"/>
-        </w:rPr>
-        <w:t xml:space="preserve">versiones </w:t>
-      </w:r>
-      <w:r>
-        <w:rPr>
-          <w:lang w:val="es-ES"/>
-        </w:rPr>
-        <w:t>del troyano</w:t>
-      </w:r>
-      <w:r>
-        <w:rPr>
-          <w:lang w:val="es-ES"/>
-        </w:rPr>
-        <w:t xml:space="preserve"> [X]</w:t>
-      </w:r>
-      <w:r>
-        <w:rPr>
-          <w:lang w:val="es-ES"/>
-        </w:rPr>
-        <w:t>. Por todas estas razones expuestas</w:t>
-      </w:r>
-      <w:r>
-        <w:rPr>
-          <w:lang w:val="es-ES"/>
-        </w:rPr>
-        <w:t xml:space="preserve"> se ha decidido finalmente seleccionar esta familia de malware como temática del proyecto</w:t>
-      </w:r>
-      <w:r>
-        <w:rPr>
-          <w:lang w:val="es-ES"/>
-        </w:rPr>
-        <w:t xml:space="preserve">, y más concretamente la versión de Chameleon que se hace pasar por Google Chrome, que cuenta con un valor hash SHA-256 de </w:t>
+        <w:t>Google Chrome</w:t>
+      </w:r>
+      <w:r>
+        <w:rPr>
+          <w:lang w:val="es-ES"/>
+        </w:rPr>
+        <w:t xml:space="preserve"> y</w:t>
+      </w:r>
+      <w:r>
+        <w:rPr>
+          <w:lang w:val="es-ES"/>
+        </w:rPr>
+        <w:t xml:space="preserve"> que </w:t>
+      </w:r>
+      <w:r>
+        <w:rPr>
+          <w:lang w:val="es-ES"/>
+        </w:rPr>
+        <w:t>posee</w:t>
+      </w:r>
+      <w:r>
+        <w:rPr>
+          <w:lang w:val="es-ES"/>
+        </w:rPr>
+        <w:t xml:space="preserve"> el</w:t>
+      </w:r>
+      <w:r>
+        <w:rPr>
+          <w:lang w:val="es-ES"/>
+        </w:rPr>
+        <w:t xml:space="preserve"> valor hash SHA-256 de </w:t>
       </w:r>
       <w:r>
         <w:rPr>
@@ -10674,7 +10880,6 @@
         <w:rPr>
           <w:lang w:val="es-ES"/>
         </w:rPr>
-        <w:lastRenderedPageBreak/>
         <w:t>En lo relativo a la sección de a</w:t>
       </w:r>
       <w:r>
@@ -10937,6 +11142,7 @@
         <w:rPr>
           <w:lang w:val="es-ES"/>
         </w:rPr>
+        <w:lastRenderedPageBreak/>
         <w:t>A mencionar en estado del arte también</w:t>
       </w:r>
     </w:p>
@@ -14878,7 +15084,7 @@
       <w:rPr>
         <w:noProof/>
       </w:rPr>
-      <w:pict w14:anchorId="0C2D3D58">
+      <w:pict w14:anchorId="73899383">
         <v:shapetype id="_x0000_t75" coordsize="21600,21600" o:spt="75" o:preferrelative="t" path="m@4@5l@4@11@9@11@9@5xe" filled="f" stroked="f">
           <v:stroke joinstyle="miter"/>
           <v:formulas>
@@ -14908,7 +15114,7 @@
       <w:rPr>
         <w:noProof/>
       </w:rPr>
-      <w:pict w14:anchorId="644DDC3C">
+      <w:pict w14:anchorId="2CB94C6D">
         <v:shape id="Picture 5" o:spid="_x0000_s1026" type="#_x0000_t75" alt="A logo of a university&#13;&#13;&#13;&#13;&#13;&#13;&#13;&#13;&#13;&#13;&#13;&#13;&#13;&#10;&#13;&#13;&#13;&#13;&#13;&#13;&#13;&#13;&#13;&#13;&#13;&#13;&#13;&#10;Description automatically generated" style="position:absolute;left:0;text-align:left;margin-left:-58.65pt;margin-top:-105pt;width:53.2pt;height:92.65pt;z-index:1;visibility:visible;mso-wrap-style:square;mso-wrap-edited:f;mso-width-percent:0;mso-height-percent:0;mso-wrap-distance-left:9pt;mso-wrap-distance-top:0;mso-wrap-distance-right:9pt;mso-wrap-distance-bottom:0;mso-position-horizontal:absolute;mso-position-horizontal-relative:margin;mso-position-vertical:absolute;mso-position-vertical-relative:margin;mso-width-percent:0;mso-height-percent:0;mso-width-relative:margin;mso-height-relative:margin">
           <v:imagedata r:id="rId2" o:title="A logo of a university&#13;&#13;&#13;&#13;&#13;&#13;&#13;&#13;&#13;&#13;&#13;&#13;&#13;&#10;&#13;&#13;&#13;&#13;&#13;&#13;&#13;&#13;&#13;&#13;&#13;&#13;&#13;&#10;Description automatically generated"/>
           <w10:wrap type="square" anchorx="margin" anchory="margin"/>
@@ -14961,8 +15167,8 @@
       <w:rPr>
         <w:noProof/>
       </w:rPr>
-      <w:pict w14:anchorId="1F499EFD">
-        <v:rect id="Rectangle 9" o:spid="_x0000_s1025" style="position:absolute;margin-left:-8.95pt;margin-top:66.45pt;width:431.95pt;height:177.35pt;z-index:-2;visibility:visible;mso-wrap-style:square;mso-width-percent:0;mso-height-percent:0;mso-wrap-distance-left:9.05pt;mso-wrap-distance-top:0;mso-wrap-distance-right:9.05pt;mso-wrap-distance-bottom:0;mso-position-horizontal:absolute;mso-position-horizontal-relative:text;mso-position-vertical:absolute;mso-position-vertical-relative:text;mso-width-percent:0;mso-height-percent:0;mso-width-relative:page;mso-height-relative:page;v-text-anchor:top" o:gfxdata="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" o:allowincell="f" filled="f" stroked="f" strokeweight="0">
+      <w:pict w14:anchorId="114468F2">
+        <v:rect id="Rectangle 11" o:spid="_x0000_s1025" style="position:absolute;margin-left:-8.95pt;margin-top:66.45pt;width:431.95pt;height:177.35pt;z-index:-2;visibility:visible;mso-wrap-style:square;mso-width-percent:0;mso-height-percent:0;mso-wrap-distance-left:9.05pt;mso-wrap-distance-top:0;mso-wrap-distance-right:9.05pt;mso-wrap-distance-bottom:0;mso-position-horizontal:absolute;mso-position-horizontal-relative:text;mso-position-vertical:absolute;mso-position-vertical-relative:text;mso-width-percent:0;mso-height-percent:0;mso-width-relative:page;mso-height-relative:page;v-text-anchor:top" o:gfxdata="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" o:allowincell="f" filled="f" stroked="f" strokeweight="0">
           <v:textbox inset="2.56mm,1.29mm,2.56mm,1.29mm">
             <w:txbxContent>
               <w:p>

</xml_diff>

<commit_message>
Tecnologías elegidas: fase estática y correcciones generales
</commit_message>
<xml_diff>
--- a/TFM_RaulNunezGarcia.docx
+++ b/TFM_RaulNunezGarcia.docx
@@ -766,23 +766,7 @@
                 <w:b/>
                 <w:bCs/>
               </w:rPr>
-              <w:t xml:space="preserve"> malware, Android, troyano, </w:t>
-            </w:r>
-            <w:proofErr w:type="spellStart"/>
-            <w:r>
-              <w:rPr>
-                <w:b/>
-                <w:bCs/>
-              </w:rPr>
-              <w:t>infostealer</w:t>
-            </w:r>
-            <w:proofErr w:type="spellEnd"/>
-            <w:r>
-              <w:rPr>
-                <w:b/>
-                <w:bCs/>
-              </w:rPr>
-              <w:t>, Chameleon</w:t>
+              <w:t xml:space="preserve"> malware, Android, troyano, infostealer, Chameleon</w:t>
             </w:r>
           </w:p>
         </w:tc>
@@ -847,23 +831,13 @@
                 <w:lang w:val="es-ES"/>
               </w:rPr>
             </w:pPr>
-            <w:proofErr w:type="spellStart"/>
             <w:r>
               <w:rPr>
                 <w:b/>
                 <w:bCs/>
                 <w:lang w:val="es-ES"/>
               </w:rPr>
-              <w:t>VºBº</w:t>
-            </w:r>
-            <w:proofErr w:type="spellEnd"/>
-            <w:r>
-              <w:rPr>
-                <w:b/>
-                <w:bCs/>
-                <w:lang w:val="es-ES"/>
-              </w:rPr>
-              <w:t xml:space="preserve"> Tutor:</w:t>
+              <w:t>VºBº Tutor:</w:t>
             </w:r>
           </w:p>
         </w:tc>
@@ -888,23 +862,13 @@
                 <w:lang w:val="es-ES"/>
               </w:rPr>
             </w:pPr>
-            <w:proofErr w:type="spellStart"/>
             <w:r>
               <w:rPr>
                 <w:b/>
                 <w:bCs/>
                 <w:lang w:val="es-ES"/>
               </w:rPr>
-              <w:t>VºBº</w:t>
-            </w:r>
-            <w:proofErr w:type="spellEnd"/>
-            <w:r>
-              <w:rPr>
-                <w:b/>
-                <w:bCs/>
-                <w:lang w:val="es-ES"/>
-              </w:rPr>
-              <w:t xml:space="preserve"> Cotutor:</w:t>
+              <w:t>VºBº Cotutor:</w:t>
             </w:r>
           </w:p>
         </w:tc>
@@ -1117,7 +1081,6 @@
           <w:lang w:val="en-US"/>
         </w:rPr>
       </w:pPr>
-      <w:proofErr w:type="spellStart"/>
       <w:r>
         <w:rPr>
           <w:rFonts w:ascii="Trebuchet MS" w:hAnsi="Trebuchet MS"/>
@@ -1128,35 +1091,8 @@
           <w:szCs w:val="56"/>
           <w:lang w:val="en-US"/>
         </w:rPr>
-        <w:t>Índice</w:t>
-      </w:r>
-      <w:proofErr w:type="spellEnd"/>
-      <w:r>
-        <w:rPr>
-          <w:rFonts w:ascii="Trebuchet MS" w:hAnsi="Trebuchet MS"/>
-          <w:b/>
-          <w:bCs/>
-          <w:color w:val="202020"/>
-          <w:sz w:val="56"/>
-          <w:szCs w:val="56"/>
-          <w:lang w:val="en-US"/>
-        </w:rPr>
-        <w:t xml:space="preserve"> de </w:t>
-      </w:r>
-      <w:proofErr w:type="spellStart"/>
-      <w:r>
-        <w:rPr>
-          <w:rFonts w:ascii="Trebuchet MS" w:hAnsi="Trebuchet MS"/>
-          <w:b/>
-          <w:bCs/>
-          <w:color w:val="202020"/>
-          <w:sz w:val="56"/>
-          <w:szCs w:val="56"/>
-          <w:lang w:val="en-US"/>
-        </w:rPr>
-        <w:t>contenidos</w:t>
-      </w:r>
-      <w:proofErr w:type="spellEnd"/>
+        <w:t>Índice de contenidos</w:t>
+      </w:r>
     </w:p>
     <w:p>
       <w:pPr>
@@ -6715,7 +6651,31 @@
         <w:rPr>
           <w:color w:val="202020"/>
         </w:rPr>
-        <w:t xml:space="preserve"> realizada y proceso de</w:t>
+        <w:t xml:space="preserve"> realizada</w:t>
+      </w:r>
+      <w:r>
+        <w:rPr>
+          <w:color w:val="202020"/>
+        </w:rPr>
+        <w:t>, estado del arte en la temática del proyecto</w:t>
+      </w:r>
+      <w:r>
+        <w:rPr>
+          <w:color w:val="202020"/>
+        </w:rPr>
+        <w:t xml:space="preserve"> y </w:t>
+      </w:r>
+      <w:r>
+        <w:rPr>
+          <w:color w:val="202020"/>
+        </w:rPr>
+        <w:t xml:space="preserve">el </w:t>
+      </w:r>
+      <w:r>
+        <w:rPr>
+          <w:color w:val="202020"/>
+        </w:rPr>
+        <w:t>proceso de</w:t>
       </w:r>
       <w:r>
         <w:rPr>
@@ -7930,21 +7890,7 @@
         <w:rPr>
           <w:lang w:val="es-ES"/>
         </w:rPr>
-        <w:t xml:space="preserve">Uno de los factores importantes </w:t>
-      </w:r>
-      <w:proofErr w:type="gramStart"/>
-      <w:r>
-        <w:rPr>
-          <w:lang w:val="es-ES"/>
-        </w:rPr>
-        <w:t>a</w:t>
-      </w:r>
-      <w:proofErr w:type="gramEnd"/>
-      <w:r>
-        <w:rPr>
-          <w:lang w:val="es-ES"/>
-        </w:rPr>
-        <w:t xml:space="preserve"> tener en cuenta en los troyanos en Android es el canal de distribución. Los atacantes tratan de minimizar el nivel de sospecha por parte de los usuarios para facilitar la instalación de las aplicaciones maliciosas, y para ello utilizan diferentes mecanismos. </w:t>
+        <w:t xml:space="preserve">Uno de los factores importantes a tener en cuenta en los troyanos en Android es el canal de distribución. Los atacantes tratan de minimizar el nivel de sospecha por parte de los usuarios para facilitar la instalación de las aplicaciones maliciosas, y para ello utilizan diferentes mecanismos. </w:t>
       </w:r>
     </w:p>
     <w:p>
@@ -7965,21 +7911,7 @@
           <w:lang w:val="es-ES"/>
         </w:rPr>
         <w:lastRenderedPageBreak/>
-        <w:t xml:space="preserve">aplicaciones, como es el caso de Samsung con su Galaxy Store o la </w:t>
-      </w:r>
-      <w:proofErr w:type="spellStart"/>
-      <w:r>
-        <w:rPr>
-          <w:lang w:val="es-ES"/>
-        </w:rPr>
-        <w:t>Appstore</w:t>
-      </w:r>
-      <w:proofErr w:type="spellEnd"/>
-      <w:r>
-        <w:rPr>
-          <w:lang w:val="es-ES"/>
-        </w:rPr>
-        <w:t xml:space="preserve"> de los dispositivos Amazon. </w:t>
+        <w:t xml:space="preserve">aplicaciones, como es el caso de Samsung con su Galaxy Store o la Appstore de los dispositivos Amazon. </w:t>
       </w:r>
     </w:p>
     <w:p>
@@ -8005,16 +7937,8 @@
         <w:rPr>
           <w:lang w:val="es-ES"/>
         </w:rPr>
-        <w:t>que ofrecen, como por ejemplo F-</w:t>
-      </w:r>
-      <w:proofErr w:type="spellStart"/>
-      <w:r>
-        <w:rPr>
-          <w:lang w:val="es-ES"/>
-        </w:rPr>
-        <w:t>Droid</w:t>
-      </w:r>
-      <w:proofErr w:type="spellEnd"/>
+        <w:t>que ofrecen, como por ejemplo F-Droid</w:t>
+      </w:r>
       <w:r>
         <w:rPr>
           <w:lang w:val="es-ES"/>
@@ -8037,16 +7961,8 @@
         <w:rPr>
           <w:lang w:val="es-ES"/>
         </w:rPr>
-        <w:t xml:space="preserve">, que distribuye únicamente aplicaciones de código abierto o </w:t>
-      </w:r>
-      <w:proofErr w:type="spellStart"/>
-      <w:r>
-        <w:rPr>
-          <w:lang w:val="es-ES"/>
-        </w:rPr>
-        <w:t>Aptoide</w:t>
-      </w:r>
-      <w:proofErr w:type="spellEnd"/>
+        <w:t>, que distribuye únicamente aplicaciones de código abierto o Aptoide</w:t>
+      </w:r>
       <w:r>
         <w:rPr>
           <w:lang w:val="es-ES"/>
@@ -8231,21 +8147,7 @@
         <w:rPr>
           <w:lang w:val="es-ES"/>
         </w:rPr>
-        <w:t xml:space="preserve">se encuentre instalada en el sistema. Con el objetivo de identificar </w:t>
-      </w:r>
-      <w:proofErr w:type="spellStart"/>
-      <w:r>
-        <w:rPr>
-          <w:lang w:val="es-ES"/>
-        </w:rPr>
-        <w:t>PHAs</w:t>
-      </w:r>
-      <w:proofErr w:type="spellEnd"/>
-      <w:r>
-        <w:rPr>
-          <w:lang w:val="es-ES"/>
-        </w:rPr>
-        <w:t xml:space="preserve"> (término de Google para englobar aplicaciones</w:t>
+        <w:t>se encuentre instalada en el sistema. Con el objetivo de identificar PHAs (término de Google para englobar aplicaciones</w:t>
       </w:r>
       <w:r>
         <w:rPr>
@@ -8257,49 +8159,7 @@
         <w:rPr>
           <w:lang w:val="es-ES"/>
         </w:rPr>
-        <w:t xml:space="preserve">, que proviene del inglés </w:t>
-      </w:r>
-      <w:proofErr w:type="spellStart"/>
-      <w:r>
-        <w:rPr>
-          <w:lang w:val="es-ES"/>
-        </w:rPr>
-        <w:t>Potentially</w:t>
-      </w:r>
-      <w:proofErr w:type="spellEnd"/>
-      <w:r>
-        <w:rPr>
-          <w:lang w:val="es-ES"/>
-        </w:rPr>
-        <w:t xml:space="preserve"> </w:t>
-      </w:r>
-      <w:proofErr w:type="spellStart"/>
-      <w:r>
-        <w:rPr>
-          <w:lang w:val="es-ES"/>
-        </w:rPr>
-        <w:t>Harmful</w:t>
-      </w:r>
-      <w:proofErr w:type="spellEnd"/>
-      <w:r>
-        <w:rPr>
-          <w:lang w:val="es-ES"/>
-        </w:rPr>
-        <w:t xml:space="preserve"> </w:t>
-      </w:r>
-      <w:proofErr w:type="spellStart"/>
-      <w:r>
-        <w:rPr>
-          <w:lang w:val="es-ES"/>
-        </w:rPr>
-        <w:t>Applications</w:t>
-      </w:r>
-      <w:proofErr w:type="spellEnd"/>
-      <w:r>
-        <w:rPr>
-          <w:lang w:val="es-ES"/>
-        </w:rPr>
-        <w:t xml:space="preserve"> </w:t>
+        <w:t xml:space="preserve">, que proviene del inglés Potentially Harmful Applications </w:t>
       </w:r>
       <w:r>
         <w:rPr>
@@ -8311,21 +8171,7 @@
         <w:rPr>
           <w:lang w:val="es-ES"/>
         </w:rPr>
-        <w:t xml:space="preserve">) Google ha desarrollado el sistema Google Play </w:t>
-      </w:r>
-      <w:proofErr w:type="spellStart"/>
-      <w:r>
-        <w:rPr>
-          <w:lang w:val="es-ES"/>
-        </w:rPr>
-        <w:t>Protect</w:t>
-      </w:r>
-      <w:proofErr w:type="spellEnd"/>
-      <w:r>
-        <w:rPr>
-          <w:lang w:val="es-ES"/>
-        </w:rPr>
-        <w:t xml:space="preserve">, que realiza escaneos diarios de todas las aplicaciones presentes en </w:t>
+        <w:t xml:space="preserve">) Google ha desarrollado el sistema Google Play Protect, que realiza escaneos diarios de todas las aplicaciones presentes en </w:t>
       </w:r>
       <w:r>
         <w:rPr>
@@ -8361,21 +8207,7 @@
         <w:rPr>
           <w:lang w:val="es-ES"/>
         </w:rPr>
-        <w:t xml:space="preserve">. Como medidas adicionales, este servicio Play </w:t>
-      </w:r>
-      <w:proofErr w:type="spellStart"/>
-      <w:r>
-        <w:rPr>
-          <w:lang w:val="es-ES"/>
-        </w:rPr>
-        <w:t>Protect</w:t>
-      </w:r>
-      <w:proofErr w:type="spellEnd"/>
-      <w:r>
-        <w:rPr>
-          <w:lang w:val="es-ES"/>
-        </w:rPr>
-        <w:t xml:space="preserve"> permite a los usuarios la petición de escaneos</w:t>
+        <w:t>. Como medidas adicionales, este servicio Play Protect permite a los usuarios la petición de escaneos</w:t>
       </w:r>
       <w:r>
         <w:rPr>
@@ -8431,21 +8263,7 @@
         <w:rPr>
           <w:lang w:val="es-ES"/>
         </w:rPr>
-        <w:t xml:space="preserve">fabricantes) cuentan con numerosos sistemas de prevención y defensa para tratar de combatir a las aplicaciones maliciosas. No obstante, esto no impide que sigan apareciendo casos en los que los atacantes son capaces de sobrepasarlas y cumplir sus objetivos maliciosos, bien a través de canales oficiales, bien mediante el tráfico de </w:t>
-      </w:r>
-      <w:proofErr w:type="spellStart"/>
-      <w:r>
-        <w:rPr>
-          <w:lang w:val="es-ES"/>
-        </w:rPr>
-        <w:t>APKs</w:t>
-      </w:r>
-      <w:proofErr w:type="spellEnd"/>
-      <w:r>
-        <w:rPr>
-          <w:lang w:val="es-ES"/>
-        </w:rPr>
-        <w:t xml:space="preserve"> en mercados secundarios.</w:t>
+        <w:t>fabricantes) cuentan con numerosos sistemas de prevención y defensa para tratar de combatir a las aplicaciones maliciosas. No obstante, esto no impide que sigan apareciendo casos en los que los atacantes son capaces de sobrepasarlas y cumplir sus objetivos maliciosos, bien a través de canales oficiales, bien mediante el tráfico de APKs en mercados secundarios.</w:t>
       </w:r>
       <w:r>
         <w:rPr>
@@ -8513,42 +8331,14 @@
         <w:rPr>
           <w:lang w:val="es-ES"/>
         </w:rPr>
-        <w:t>El abuso de los permisos es uno de los vectores de ataque más comunes por parte de aplicaciones Android, contando muchas veces con la colaboración del usuario, que desconoce qué permisos está realmente otorgando o no presta demasiada atención al proceso inicial al instalar una aplicación. Debido a esto, Android cuenta desde su versión 12 con medidas adicionales de notificación para tratar de alertar a los usuarios en casos como la activación de la cámara o el micrófono del dispositivo, conocidas como “</w:t>
-      </w:r>
-      <w:proofErr w:type="spellStart"/>
-      <w:r>
-        <w:rPr>
-          <w:lang w:val="es-ES"/>
-        </w:rPr>
-        <w:t>Privacy</w:t>
-      </w:r>
-      <w:proofErr w:type="spellEnd"/>
+        <w:t>El abuso de los permisos es uno de los vectores de ataque más comunes por parte de aplicaciones Android, contando muchas veces con la colaboración del usuario, que desconoce qué permisos está realmente otorgando o no presta demasiada atención al proceso inicial al instalar una aplicación. Debido a esto, Android cuenta desde su versión 12 con medidas adicionales de notificación para tratar de alertar a los usuarios en casos como la activación de la cámara o el micrófono del dispositivo, conocidas como “Privacy indicators”</w:t>
+      </w:r>
       <w:r>
         <w:rPr>
           <w:lang w:val="es-ES"/>
         </w:rPr>
         <w:t xml:space="preserve"> </w:t>
       </w:r>
-      <w:proofErr w:type="spellStart"/>
-      <w:r>
-        <w:rPr>
-          <w:lang w:val="es-ES"/>
-        </w:rPr>
-        <w:t>indicators</w:t>
-      </w:r>
-      <w:proofErr w:type="spellEnd"/>
-      <w:r>
-        <w:rPr>
-          <w:lang w:val="es-ES"/>
-        </w:rPr>
-        <w:t>”</w:t>
-      </w:r>
-      <w:r>
-        <w:rPr>
-          <w:lang w:val="es-ES"/>
-        </w:rPr>
-        <w:t xml:space="preserve"> </w:t>
-      </w:r>
       <w:r>
         <w:rPr>
           <w:lang w:val="es-ES"/>
@@ -8645,16 +8435,8 @@
         <w:rPr>
           <w:lang w:val="es-ES"/>
         </w:rPr>
-        <w:t xml:space="preserve"> lector de pantalla </w:t>
-      </w:r>
-      <w:proofErr w:type="spellStart"/>
-      <w:r>
-        <w:rPr>
-          <w:lang w:val="es-ES"/>
-        </w:rPr>
-        <w:t>TalkBack</w:t>
-      </w:r>
-      <w:proofErr w:type="spellEnd"/>
+        <w:t xml:space="preserve"> lector de pantalla TalkBack</w:t>
+      </w:r>
       <w:r>
         <w:rPr>
           <w:lang w:val="es-ES"/>
@@ -8703,19 +8485,11 @@
         </w:rPr>
         <w:t xml:space="preserve">el sistema </w:t>
       </w:r>
-      <w:proofErr w:type="spellStart"/>
-      <w:r>
-        <w:rPr>
-          <w:lang w:val="es-ES"/>
-        </w:rPr>
-        <w:t>Voice</w:t>
-      </w:r>
-      <w:proofErr w:type="spellEnd"/>
-      <w:r>
-        <w:rPr>
-          <w:lang w:val="es-ES"/>
-        </w:rPr>
-        <w:t xml:space="preserve"> Access, </w:t>
+      <w:r>
+        <w:rPr>
+          <w:lang w:val="es-ES"/>
+        </w:rPr>
+        <w:t xml:space="preserve">Voice Access, </w:t>
       </w:r>
       <w:r>
         <w:rPr>
@@ -8739,21 +8513,7 @@
         <w:rPr>
           <w:lang w:val="es-ES"/>
         </w:rPr>
-        <w:t xml:space="preserve">conexión con audífonos o implantes cocleares, además de contar con Android </w:t>
-      </w:r>
-      <w:proofErr w:type="spellStart"/>
-      <w:r>
-        <w:rPr>
-          <w:lang w:val="es-ES"/>
-        </w:rPr>
-        <w:t>Accesibility</w:t>
-      </w:r>
-      <w:proofErr w:type="spellEnd"/>
-      <w:r>
-        <w:rPr>
-          <w:lang w:val="es-ES"/>
-        </w:rPr>
-        <w:t xml:space="preserve"> Suite</w:t>
+        <w:t>conexión con audífonos o implantes cocleares, además de contar con Android Accesibility Suite</w:t>
       </w:r>
       <w:r>
         <w:rPr>
@@ -8817,21 +8577,7 @@
         <w:rPr>
           <w:lang w:val="es-ES"/>
         </w:rPr>
-        <w:t xml:space="preserve"> Este sistema es una API que Android proporciona desde su versión 2.2 (conocida como </w:t>
-      </w:r>
-      <w:proofErr w:type="spellStart"/>
-      <w:r>
-        <w:rPr>
-          <w:lang w:val="es-ES"/>
-        </w:rPr>
-        <w:t>Froyo</w:t>
-      </w:r>
-      <w:proofErr w:type="spellEnd"/>
-      <w:r>
-        <w:rPr>
-          <w:lang w:val="es-ES"/>
-        </w:rPr>
-        <w:t>)</w:t>
+        <w:t xml:space="preserve"> Este sistema es una API que Android proporciona desde su versión 2.2 (conocida como Froyo)</w:t>
       </w:r>
       <w:r>
         <w:rPr>
@@ -9051,21 +8797,7 @@
         <w:rPr>
           <w:lang w:val="es-ES"/>
         </w:rPr>
-        <w:t xml:space="preserve">. Además, el código fuente del malware rara vez se encuentra disponible, teniendo que ser analizado en su lugar el </w:t>
-      </w:r>
-      <w:proofErr w:type="spellStart"/>
-      <w:r>
-        <w:rPr>
-          <w:lang w:val="es-ES"/>
-        </w:rPr>
-        <w:t>bytecode</w:t>
-      </w:r>
-      <w:proofErr w:type="spellEnd"/>
-      <w:r>
-        <w:rPr>
-          <w:lang w:val="es-ES"/>
-        </w:rPr>
-        <w:t xml:space="preserve"> que se encuentra dentro de los ficheros APK de las aplicaciones maliciosas</w:t>
+        <w:t>. Además, el código fuente del malware rara vez se encuentra disponible, teniendo que ser analizado en su lugar el bytecode que se encuentra dentro de los ficheros APK de las aplicaciones maliciosas</w:t>
       </w:r>
       <w:r>
         <w:rPr>
@@ -9137,21 +8869,7 @@
         <w:rPr>
           <w:lang w:val="es-ES"/>
         </w:rPr>
-        <w:t xml:space="preserve">Android, como pueden ser </w:t>
-      </w:r>
-      <w:proofErr w:type="spellStart"/>
-      <w:r>
-        <w:rPr>
-          <w:lang w:val="es-ES"/>
-        </w:rPr>
-        <w:t>simplify</w:t>
-      </w:r>
-      <w:proofErr w:type="spellEnd"/>
-      <w:r>
-        <w:rPr>
-          <w:lang w:val="es-ES"/>
-        </w:rPr>
-        <w:t xml:space="preserve"> [X] para tratar de revertir </w:t>
+        <w:t xml:space="preserve">Android, como pueden ser simplify [X] para tratar de revertir </w:t>
       </w:r>
       <w:r>
         <w:rPr>
@@ -9193,16 +8911,64 @@
         <w:rPr>
           <w:lang w:val="es-ES"/>
         </w:rPr>
-        <w:t xml:space="preserve">como pueden ser los aplicados por el programa </w:t>
-      </w:r>
-      <w:proofErr w:type="spellStart"/>
-      <w:r>
-        <w:rPr>
-          <w:lang w:val="es-ES"/>
-        </w:rPr>
-        <w:t>ProGuard</w:t>
-      </w:r>
-      <w:proofErr w:type="spellEnd"/>
+        <w:t xml:space="preserve">como pueden ser los aplicados por el programa ProGuard </w:t>
+      </w:r>
+      <w:r>
+        <w:rPr>
+          <w:lang w:val="es-ES"/>
+        </w:rPr>
+        <w:t>[X]</w:t>
+      </w:r>
+      <w:r>
+        <w:rPr>
+          <w:lang w:val="es-ES"/>
+        </w:rPr>
+        <w:t>,</w:t>
+      </w:r>
+      <w:r>
+        <w:rPr>
+          <w:lang w:val="es-ES"/>
+        </w:rPr>
+        <w:t xml:space="preserve"> o el unpacker HoseDex2Jar [X].</w:t>
+      </w:r>
+      <w:r>
+        <w:rPr>
+          <w:lang w:val="es-ES"/>
+        </w:rPr>
+        <w:t xml:space="preserve"> Una vez obtenido el fichero DEX definitivo que declara las clases que utilizará la aplicación, se puede tratar de obtener código Java a partir de él</w:t>
+      </w:r>
+      <w:r>
+        <w:rPr>
+          <w:lang w:val="es-ES"/>
+        </w:rPr>
+        <w:t>, haciendo uso de</w:t>
+      </w:r>
+      <w:r>
+        <w:rPr>
+          <w:lang w:val="es-ES"/>
+        </w:rPr>
+        <w:t xml:space="preserve"> herramientas populares como JADX [X]</w:t>
+      </w:r>
+      <w:r>
+        <w:rPr>
+          <w:lang w:val="es-ES"/>
+        </w:rPr>
+        <w:t>.</w:t>
+      </w:r>
+    </w:p>
+    <w:p>
+      <w:pPr>
+        <w:jc w:val="both"/>
+        <w:rPr>
+          <w:lang w:val="es-ES"/>
+        </w:rPr>
+      </w:pPr>
+      <w:r>
+        <w:rPr>
+          <w:lang w:val="es-ES"/>
+        </w:rPr>
+        <w:t>No obstante, en el caso de ser superada la fase de medidas de anti-análisis comentadas, y estando en posesión de bien código Java o tratarse de un caso de malware que utiliza librerías nativas compiladas a partir de código C o C++, algunas herramientas que forman parte del arsenal de análisis estático estándar</w:t>
+      </w:r>
       <w:r>
         <w:rPr>
           <w:lang w:val="es-ES"/>
@@ -9213,37 +8979,13 @@
         <w:rPr>
           <w:lang w:val="es-ES"/>
         </w:rPr>
-        <w:t>[X]</w:t>
-      </w:r>
-      <w:r>
-        <w:rPr>
-          <w:lang w:val="es-ES"/>
-        </w:rPr>
-        <w:t>,</w:t>
-      </w:r>
-      <w:r>
-        <w:rPr>
-          <w:lang w:val="es-ES"/>
-        </w:rPr>
-        <w:t xml:space="preserve"> o el unpacker HoseDex2Jar [X].</w:t>
-      </w:r>
-      <w:r>
-        <w:rPr>
-          <w:lang w:val="es-ES"/>
-        </w:rPr>
-        <w:t xml:space="preserve"> Una vez obtenido el fichero DEX definitivo que declara las clases que utilizará la aplicación, se puede tratar de obtener código Java a partir de él</w:t>
-      </w:r>
-      <w:r>
-        <w:rPr>
-          <w:lang w:val="es-ES"/>
-        </w:rPr>
-        <w:t>, haciendo uso de</w:t>
-      </w:r>
-      <w:r>
-        <w:rPr>
-          <w:lang w:val="es-ES"/>
-        </w:rPr>
-        <w:t xml:space="preserve"> herramientas populares como JADX [X]</w:t>
+        <w:t>son de gran utilidad, como puede ser Ghidra [X]</w:t>
+      </w:r>
+      <w:r>
+        <w:rPr>
+          <w:lang w:val="es-ES"/>
+        </w:rPr>
+        <w:t>, además de técnicas establecidas en el análisis tradicional como el análisis de dependencias mediante grafos</w:t>
       </w:r>
       <w:r>
         <w:rPr>
@@ -9263,58 +9005,6 @@
         <w:rPr>
           <w:lang w:val="es-ES"/>
         </w:rPr>
-        <w:t>No obstante, en el caso de ser superada la fase de medidas de anti-análisis comentadas, y estando en posesión de bien código Java o tratarse de un caso de malware que utiliza librerías nativas compiladas a partir de código C o C++, algunas herramientas que forman parte del arsenal de análisis estático estándar</w:t>
-      </w:r>
-      <w:r>
-        <w:rPr>
-          <w:lang w:val="es-ES"/>
-        </w:rPr>
-        <w:t xml:space="preserve"> </w:t>
-      </w:r>
-      <w:r>
-        <w:rPr>
-          <w:lang w:val="es-ES"/>
-        </w:rPr>
-        <w:t xml:space="preserve">son de gran utilidad, como puede ser </w:t>
-      </w:r>
-      <w:proofErr w:type="spellStart"/>
-      <w:r>
-        <w:rPr>
-          <w:lang w:val="es-ES"/>
-        </w:rPr>
-        <w:t>Ghidra</w:t>
-      </w:r>
-      <w:proofErr w:type="spellEnd"/>
-      <w:r>
-        <w:rPr>
-          <w:lang w:val="es-ES"/>
-        </w:rPr>
-        <w:t xml:space="preserve"> [X]</w:t>
-      </w:r>
-      <w:r>
-        <w:rPr>
-          <w:lang w:val="es-ES"/>
-        </w:rPr>
-        <w:t>, además de técnicas establecidas en el análisis tradicional como el análisis de dependencias mediante grafos</w:t>
-      </w:r>
-      <w:r>
-        <w:rPr>
-          <w:lang w:val="es-ES"/>
-        </w:rPr>
-        <w:t>.</w:t>
-      </w:r>
-    </w:p>
-    <w:p>
-      <w:pPr>
-        <w:jc w:val="both"/>
-        <w:rPr>
-          <w:lang w:val="es-ES"/>
-        </w:rPr>
-      </w:pPr>
-      <w:r>
-        <w:rPr>
-          <w:lang w:val="es-ES"/>
-        </w:rPr>
         <w:t>En lo relativo al análisis dinámi</w:t>
       </w:r>
       <w:r>
@@ -9333,51 +9023,8 @@
         <w:rPr>
           <w:lang w:val="es-ES"/>
         </w:rPr>
-        <w:t>conocidos como in-</w:t>
-      </w:r>
-      <w:proofErr w:type="spellStart"/>
-      <w:r>
-        <w:rPr>
-          <w:lang w:val="es-ES"/>
-        </w:rPr>
-        <w:t>the</w:t>
-      </w:r>
-      <w:proofErr w:type="spellEnd"/>
-      <w:r>
-        <w:rPr>
-          <w:lang w:val="es-ES"/>
-        </w:rPr>
-        <w:t xml:space="preserve">-box y </w:t>
-      </w:r>
-      <w:proofErr w:type="spellStart"/>
-      <w:r>
-        <w:rPr>
-          <w:lang w:val="es-ES"/>
-        </w:rPr>
-        <w:t>out</w:t>
-      </w:r>
-      <w:proofErr w:type="spellEnd"/>
-      <w:r>
-        <w:rPr>
-          <w:lang w:val="es-ES"/>
-        </w:rPr>
-        <w:t>-</w:t>
-      </w:r>
-      <w:proofErr w:type="spellStart"/>
-      <w:r>
-        <w:rPr>
-          <w:lang w:val="es-ES"/>
-        </w:rPr>
-        <w:t>the</w:t>
-      </w:r>
-      <w:proofErr w:type="spellEnd"/>
-      <w:r>
-        <w:rPr>
-          <w:lang w:val="es-ES"/>
-        </w:rPr>
-        <w:t xml:space="preserve">-box. El primero de ellos hace referencia al análisis en el que se ejecuta la muestra maliciosa y el análisis junto con la recogida de información se produce en el mismo nivel y en el mismo dispositivo. Para llevar a cabo este método se necesita de utilidades que trabajen en el mismo nivel que la máquina virtual </w:t>
-      </w:r>
-      <w:proofErr w:type="spellStart"/>
+        <w:t xml:space="preserve">conocidos como in-the-box y out-the-box. El primero de ellos hace referencia al análisis en el que se ejecuta la muestra maliciosa y el análisis junto con la recogida de información se produce en el mismo nivel y en el mismo dispositivo. Para llevar a cabo este método se necesita de utilidades que trabajen en el mismo nivel que la máquina virtual </w:t>
+      </w:r>
       <w:r>
         <w:rPr>
           <w:lang w:val="es-ES"/>
@@ -9385,7 +9032,6 @@
         <w:lastRenderedPageBreak/>
         <w:t>Dalvik</w:t>
       </w:r>
-      <w:proofErr w:type="spellEnd"/>
       <w:r>
         <w:rPr>
           <w:lang w:val="es-ES"/>
@@ -9464,69 +9110,13 @@
         <w:rPr>
           <w:lang w:val="es-ES"/>
         </w:rPr>
-        <w:t xml:space="preserve">El segundo método, </w:t>
-      </w:r>
-      <w:proofErr w:type="spellStart"/>
-      <w:r>
-        <w:rPr>
-          <w:lang w:val="es-ES"/>
-        </w:rPr>
-        <w:t>out</w:t>
-      </w:r>
-      <w:proofErr w:type="spellEnd"/>
-      <w:r>
-        <w:rPr>
-          <w:lang w:val="es-ES"/>
-        </w:rPr>
-        <w:t>-</w:t>
-      </w:r>
-      <w:proofErr w:type="spellStart"/>
-      <w:r>
-        <w:rPr>
-          <w:lang w:val="es-ES"/>
-        </w:rPr>
-        <w:t>the</w:t>
-      </w:r>
-      <w:proofErr w:type="spellEnd"/>
-      <w:r>
-        <w:rPr>
-          <w:lang w:val="es-ES"/>
-        </w:rPr>
-        <w:t xml:space="preserve">-box, también conocido como análisis de tipo VM, se trata del uso de emuladores y entornos virtuales aislados (también denominados </w:t>
-      </w:r>
-      <w:proofErr w:type="spellStart"/>
-      <w:r>
-        <w:rPr>
-          <w:lang w:val="es-ES"/>
-        </w:rPr>
-        <w:t>sandbox</w:t>
-      </w:r>
-      <w:proofErr w:type="spellEnd"/>
-      <w:r>
-        <w:rPr>
-          <w:lang w:val="es-ES"/>
-        </w:rPr>
-        <w:t>)</w:t>
-      </w:r>
-      <w:r>
-        <w:rPr>
-          <w:lang w:val="es-ES"/>
-        </w:rPr>
-        <w:t xml:space="preserve"> como pueden ser el propio emulador de la suite Android Studio de Google o herramientas de terceros como </w:t>
-      </w:r>
-      <w:proofErr w:type="spellStart"/>
-      <w:r>
-        <w:rPr>
-          <w:lang w:val="es-ES"/>
-        </w:rPr>
-        <w:t>GenyMotion</w:t>
-      </w:r>
-      <w:proofErr w:type="spellEnd"/>
-      <w:r>
-        <w:rPr>
-          <w:lang w:val="es-ES"/>
-        </w:rPr>
-        <w:t xml:space="preserve"> [X] o Android-x86 [X]</w:t>
+        <w:t>El segundo método, out-the-box, también conocido como análisis de tipo VM, se trata del uso de emuladores y entornos virtuales aislados (también denominados sandbox)</w:t>
+      </w:r>
+      <w:r>
+        <w:rPr>
+          <w:lang w:val="es-ES"/>
+        </w:rPr>
+        <w:t xml:space="preserve"> como pueden ser el propio emulador de la suite Android Studio de Google o herramientas de terceros como GenyMotion [X] o Android-x86 [X]</w:t>
       </w:r>
       <w:r>
         <w:rPr>
@@ -9568,69 +9158,13 @@
         <w:rPr>
           <w:lang w:val="es-ES"/>
         </w:rPr>
-        <w:t xml:space="preserve"> Pese a que este segundo método no trabaja en un nivel tan cercano al propio malware, permite la utilización de multitud de herramientas para tratar de instrumentar la ejecución de este, como pueden ser FRIDA [X], herramientas derivadas como </w:t>
-      </w:r>
-      <w:proofErr w:type="spellStart"/>
-      <w:r>
-        <w:rPr>
-          <w:lang w:val="es-ES"/>
-        </w:rPr>
-        <w:t>objection</w:t>
-      </w:r>
-      <w:proofErr w:type="spellEnd"/>
-      <w:r>
-        <w:rPr>
-          <w:lang w:val="es-ES"/>
-        </w:rPr>
-        <w:t xml:space="preserve"> [X]</w:t>
-      </w:r>
-      <w:r>
-        <w:rPr>
-          <w:lang w:val="es-ES"/>
-        </w:rPr>
-        <w:t xml:space="preserve"> o medusa [X], además de utilidades como Wireshark para la captura de tráfico o la suite de </w:t>
-      </w:r>
-      <w:proofErr w:type="spellStart"/>
-      <w:r>
-        <w:rPr>
-          <w:lang w:val="es-ES"/>
-        </w:rPr>
-        <w:t>Burp</w:t>
-      </w:r>
-      <w:proofErr w:type="spellEnd"/>
-      <w:r>
-        <w:rPr>
-          <w:lang w:val="es-ES"/>
-        </w:rPr>
-        <w:t xml:space="preserve"> para realizar operaciones de proxy como el </w:t>
-      </w:r>
-      <w:proofErr w:type="spellStart"/>
-      <w:r>
-        <w:rPr>
-          <w:lang w:val="es-ES"/>
-        </w:rPr>
-        <w:t>Certificate</w:t>
-      </w:r>
-      <w:proofErr w:type="spellEnd"/>
-      <w:r>
-        <w:rPr>
-          <w:lang w:val="es-ES"/>
-        </w:rPr>
-        <w:t xml:space="preserve"> </w:t>
-      </w:r>
-      <w:proofErr w:type="spellStart"/>
-      <w:r>
-        <w:rPr>
-          <w:lang w:val="es-ES"/>
-        </w:rPr>
-        <w:t>Pinning</w:t>
-      </w:r>
-      <w:proofErr w:type="spellEnd"/>
-      <w:r>
-        <w:rPr>
-          <w:lang w:val="es-ES"/>
-        </w:rPr>
-        <w:t xml:space="preserve"> [X].</w:t>
+        <w:t xml:space="preserve"> Pese a que este segundo método no trabaja en un nivel tan cercano al propio malware, permite la utilización de multitud de herramientas para tratar de instrumentar la ejecución de este, como pueden ser FRIDA [X], herramientas derivadas como objection [X]</w:t>
+      </w:r>
+      <w:r>
+        <w:rPr>
+          <w:lang w:val="es-ES"/>
+        </w:rPr>
+        <w:t xml:space="preserve"> o medusa [X], además de utilidades como Wireshark para la captura de tráfico o la suite de Burp para realizar operaciones de proxy como el Certificate Pinning [X].</w:t>
       </w:r>
     </w:p>
     <w:p>
@@ -9670,19 +9204,11 @@
         </w:rPr>
         <w:t xml:space="preserve">en la nube como por ejemplo </w:t>
       </w:r>
-      <w:proofErr w:type="spellStart"/>
-      <w:r>
-        <w:rPr>
-          <w:lang w:val="es-ES"/>
-        </w:rPr>
-        <w:t>JoeSandbox</w:t>
-      </w:r>
-      <w:proofErr w:type="spellEnd"/>
-      <w:r>
-        <w:rPr>
-          <w:lang w:val="es-ES"/>
-        </w:rPr>
-        <w:t xml:space="preserve"> [X]</w:t>
+      <w:r>
+        <w:rPr>
+          <w:lang w:val="es-ES"/>
+        </w:rPr>
+        <w:t>JoeSandbox [X]</w:t>
       </w:r>
       <w:r>
         <w:rPr>
@@ -9714,7 +9240,6 @@
         </w:rPr>
         <w:t xml:space="preserve">n métodos </w:t>
       </w:r>
-      <w:proofErr w:type="spellStart"/>
       <w:r>
         <w:rPr>
           <w:lang w:val="es-ES"/>
@@ -9727,7 +9252,6 @@
         </w:rPr>
         <w:t>e</w:t>
       </w:r>
-      <w:proofErr w:type="spellEnd"/>
       <w:r>
         <w:rPr>
           <w:lang w:val="es-ES"/>
@@ -9818,21 +9342,7 @@
         <w:rPr>
           <w:lang w:val="es-ES"/>
         </w:rPr>
-        <w:t xml:space="preserve"> o el algoritmo de tipo </w:t>
-      </w:r>
-      <w:proofErr w:type="spellStart"/>
-      <w:r>
-        <w:rPr>
-          <w:lang w:val="es-ES"/>
-        </w:rPr>
-        <w:t>concólico</w:t>
-      </w:r>
-      <w:proofErr w:type="spellEnd"/>
-      <w:r>
-        <w:rPr>
-          <w:lang w:val="es-ES"/>
-        </w:rPr>
-        <w:t xml:space="preserve"> (que aúna análisis concreto y simbólico) ALLSEQS [X]</w:t>
+        <w:t xml:space="preserve"> o el algoritmo de tipo concólico (que aúna análisis concreto y simbólico) ALLSEQS [X]</w:t>
       </w:r>
       <w:r>
         <w:rPr>
@@ -10274,21 +9784,7 @@
         <w:rPr>
           <w:lang w:val="es-ES"/>
         </w:rPr>
-        <w:t xml:space="preserve">Pese a tener el mismo nombre que una </w:t>
-      </w:r>
-      <w:proofErr w:type="spellStart"/>
-      <w:r>
-        <w:rPr>
-          <w:lang w:val="es-ES"/>
-        </w:rPr>
-        <w:t>botnet</w:t>
-      </w:r>
-      <w:proofErr w:type="spellEnd"/>
-      <w:r>
-        <w:rPr>
-          <w:lang w:val="es-ES"/>
-        </w:rPr>
-        <w:t xml:space="preserve"> surgida en 2013</w:t>
+        <w:t>Pese a tener el mismo nombre que una botnet surgida en 2013</w:t>
       </w:r>
       <w:r>
         <w:rPr>
@@ -10480,21 +9976,7 @@
         <w:rPr>
           <w:lang w:val="es-ES"/>
         </w:rPr>
-        <w:t xml:space="preserve">de ciberseguridad </w:t>
-      </w:r>
-      <w:proofErr w:type="spellStart"/>
-      <w:r>
-        <w:rPr>
-          <w:lang w:val="es-ES"/>
-        </w:rPr>
-        <w:t>Cyble</w:t>
-      </w:r>
-      <w:proofErr w:type="spellEnd"/>
-      <w:r>
-        <w:rPr>
-          <w:lang w:val="es-ES"/>
-        </w:rPr>
-        <w:t xml:space="preserve"> en abril de 2023 para una de las </w:t>
+        <w:t xml:space="preserve">de ciberseguridad Cyble en abril de 2023 para una de las </w:t>
       </w:r>
       <w:r>
         <w:rPr>
@@ -10597,6 +10079,12 @@
         </w:rPr>
         <w:t>.</w:t>
       </w:r>
+      <w:r>
+        <w:rPr>
+          <w:rStyle w:val="hscoswrapper"/>
+        </w:rPr>
+        <w:t xml:space="preserve"> La muestra ha sido obtenida del popular repositorio de malware y publicaciones de ciberseguridad Vx Underground [X].</w:t>
+      </w:r>
     </w:p>
     <w:p>
       <w:pPr>
@@ -10616,8 +10104,6 @@
         <w:spacing w:before="0" w:after="120" w:line="360" w:lineRule="auto"/>
         <w:jc w:val="both"/>
       </w:pPr>
-      <w:bookmarkStart w:id="23" w:name="_1.4.1__"/>
-      <w:bookmarkEnd w:id="23"/>
     </w:p>
     <w:p>
       <w:pPr>
@@ -10635,10 +10121,10 @@
           <w:lang w:val="es-ES"/>
         </w:rPr>
       </w:pPr>
-      <w:bookmarkStart w:id="24" w:name="_1.4.2__"/>
-      <w:bookmarkStart w:id="25" w:name="_Toc107862683"/>
-      <w:bookmarkStart w:id="26" w:name="_Toc169088913"/>
-      <w:bookmarkEnd w:id="24"/>
+      <w:bookmarkStart w:id="23" w:name="_1.4.2__"/>
+      <w:bookmarkStart w:id="24" w:name="_Toc107862683"/>
+      <w:bookmarkStart w:id="25" w:name="_Toc169088913"/>
+      <w:bookmarkEnd w:id="23"/>
       <w:r>
         <w:rPr>
           <w:rFonts w:ascii="Trebuchet MS" w:eastAsia="MS Mincho" w:hAnsi="Trebuchet MS" w:cs="Trebuchet MS"/>
@@ -10649,7 +10135,7 @@
         </w:rPr>
         <w:t xml:space="preserve">1.4.2   Tecnologías </w:t>
       </w:r>
-      <w:bookmarkEnd w:id="25"/>
+      <w:bookmarkEnd w:id="24"/>
       <w:r>
         <w:rPr>
           <w:rFonts w:ascii="Trebuchet MS" w:eastAsia="MS Mincho" w:hAnsi="Trebuchet MS" w:cs="Trebuchet MS"/>
@@ -10658,19 +10144,20 @@
           <w:szCs w:val="28"/>
           <w:lang w:val="es-ES"/>
         </w:rPr>
-        <w:t>utilizadas (a rellenar)</w:t>
-      </w:r>
-      <w:bookmarkEnd w:id="26"/>
-    </w:p>
-    <w:p>
-      <w:pPr>
-        <w:rPr>
-          <w:lang w:val="es-ES"/>
-        </w:rPr>
-      </w:pPr>
-    </w:p>
-    <w:p>
-      <w:pPr>
+        <w:t>utilizadas</w:t>
+      </w:r>
+      <w:bookmarkEnd w:id="25"/>
+    </w:p>
+    <w:p>
+      <w:pPr>
+        <w:rPr>
+          <w:lang w:val="es-ES"/>
+        </w:rPr>
+      </w:pPr>
+    </w:p>
+    <w:p>
+      <w:pPr>
+        <w:jc w:val="both"/>
         <w:rPr>
           <w:lang w:val="es-ES"/>
         </w:rPr>
@@ -10703,14 +10190,7 @@
         <w:rPr>
           <w:lang w:val="es-ES"/>
         </w:rPr>
-        <w:t xml:space="preserve"> </w:t>
-      </w:r>
-      <w:proofErr w:type="spellStart"/>
-      <w:r>
-        <w:rPr>
-          <w:lang w:val="es-ES"/>
-        </w:rPr>
-        <w:t>fas</w:t>
+        <w:t xml:space="preserve"> fa</w:t>
       </w:r>
       <w:r>
         <w:rPr>
@@ -10724,7 +10204,12 @@
         </w:rPr>
         <w:t>e</w:t>
       </w:r>
-      <w:proofErr w:type="spellEnd"/>
+      <w:r>
+        <w:rPr>
+          <w:lang w:val="es-ES"/>
+        </w:rPr>
+        <w:t>s</w:t>
+      </w:r>
       <w:r>
         <w:rPr>
           <w:lang w:val="es-ES"/>
@@ -10747,7 +10232,56 @@
         <w:rPr>
           <w:lang w:val="es-ES"/>
         </w:rPr>
-        <w:t xml:space="preserve"> se comentan las herramientas utilizadas pare realizar el análisis estático del código.</w:t>
+        <w:t xml:space="preserve"> se comentan las herramientas utilizadas par</w:t>
+      </w:r>
+      <w:r>
+        <w:rPr>
+          <w:lang w:val="es-ES"/>
+        </w:rPr>
+        <w:t>a</w:t>
+      </w:r>
+      <w:r>
+        <w:rPr>
+          <w:lang w:val="es-ES"/>
+        </w:rPr>
+        <w:t xml:space="preserve"> realizar el análisis estático del código.</w:t>
+      </w:r>
+    </w:p>
+    <w:p>
+      <w:pPr>
+        <w:rPr>
+          <w:lang w:val="es-ES"/>
+        </w:rPr>
+      </w:pPr>
+      <w:r>
+        <w:rPr>
+          <w:noProof/>
+        </w:rPr>
+        <w:pict w14:anchorId="46CC8835">
+          <v:shapetype id="_x0000_t75" coordsize="21600,21600" o:spt="75" o:preferrelative="t" path="m@4@5l@4@11@9@11@9@5xe" filled="f" stroked="f">
+            <v:stroke joinstyle="miter"/>
+            <v:formulas>
+              <v:f eqn="if lineDrawn pixelLineWidth 0"/>
+              <v:f eqn="sum @0 1 0"/>
+              <v:f eqn="sum 0 0 @1"/>
+              <v:f eqn="prod @2 1 2"/>
+              <v:f eqn="prod @3 21600 pixelWidth"/>
+              <v:f eqn="prod @3 21600 pixelHeight"/>
+              <v:f eqn="sum @0 0 1"/>
+              <v:f eqn="prod @6 1 2"/>
+              <v:f eqn="prod @7 21600 pixelWidth"/>
+              <v:f eqn="sum @8 21600 0"/>
+              <v:f eqn="prod @7 21600 pixelHeight"/>
+              <v:f eqn="sum @10 21600 0"/>
+            </v:formulas>
+            <v:path o:extrusionok="f" gradientshapeok="t" o:connecttype="rect"/>
+            <o:lock v:ext="edit" aspectratio="t"/>
+          </v:shapetype>
+          <v:shape id="Picture 1" o:spid="_x0000_s2056" type="#_x0000_t75" alt="A colorful logo with black letters&#10;&#10;Description automatically generated" style="position:absolute;margin-left:0;margin-top:35.85pt;width:113.05pt;height:110.35pt;z-index:1;visibility:visible;mso-wrap-style:square;mso-width-percent:0;mso-height-percent:0;mso-wrap-distance-left:9pt;mso-wrap-distance-top:0;mso-wrap-distance-right:9pt;mso-wrap-distance-bottom:0;mso-position-horizontal:center;mso-position-horizontal-relative:margin;mso-position-vertical:absolute;mso-position-vertical-relative:text;mso-width-percent:0;mso-height-percent:0;mso-width-relative:page;mso-height-relative:page">
+            <v:imagedata r:id="rId25" o:title="A colorful logo with black letters&#10;&#10;Description automatically generated"/>
+            <w10:wrap type="topAndBottom" anchorx="margin"/>
+          </v:shape>
+        </w:pict>
       </w:r>
     </w:p>
     <w:p>
@@ -10763,6 +10297,7 @@
           <w:ilvl w:val="0"/>
           <w:numId w:val="22"/>
         </w:numPr>
+        <w:jc w:val="both"/>
         <w:rPr>
           <w:lang w:val="es-ES"/>
         </w:rPr>
@@ -10773,6 +10308,44 @@
         </w:rPr>
         <w:t>JADX</w:t>
       </w:r>
+      <w:r>
+        <w:rPr>
+          <w:lang w:val="es-ES"/>
+        </w:rPr>
+        <w:t>: se trata de una de las herramientas más populares para descompilar código DEX proveniente de un archivo APK Android a código Java, que es significantemente más fácil de comprender. Además, cuenta con una versión con interfaz gráfica de usuario que permite la visualización de proyectos completos, así como el renombrado de clases, métodos y código junto con el añadido de comentarios, siendo de especial utilidad en la reestructuración y anotación de código ofuscado.</w:t>
+      </w:r>
+    </w:p>
+    <w:p>
+      <w:pPr>
+        <w:rPr>
+          <w:lang w:val="es-ES"/>
+        </w:rPr>
+      </w:pPr>
+      <w:r>
+        <w:rPr>
+          <w:noProof/>
+        </w:rPr>
+        <w:pict w14:anchorId="4FAF4E19">
+          <v:shape id="Picture 15" o:spid="_x0000_s2055" type="#_x0000_t75" alt="A green and blue text on a black background&#10;&#10;Description automatically generated" style="position:absolute;margin-left:0;margin-top:37.8pt;width:129.75pt;height:70.35pt;z-index:2;visibility:visible;mso-wrap-style:square;mso-width-percent:0;mso-height-percent:0;mso-wrap-distance-left:9pt;mso-wrap-distance-top:0;mso-wrap-distance-right:9pt;mso-wrap-distance-bottom:0;mso-position-horizontal:center;mso-position-horizontal-relative:margin;mso-position-vertical:absolute;mso-position-vertical-relative:text;mso-width-percent:0;mso-height-percent:0;mso-width-relative:page;mso-height-relative:page">
+            <v:imagedata r:id="rId26" o:title="A green and blue text on a black background&#10;&#10;Description automatically generated"/>
+            <w10:wrap type="topAndBottom" anchorx="margin"/>
+          </v:shape>
+        </w:pict>
+      </w:r>
+    </w:p>
+    <w:p>
+      <w:pPr>
+        <w:rPr>
+          <w:lang w:val="es-ES"/>
+        </w:rPr>
+      </w:pPr>
+    </w:p>
+    <w:p>
+      <w:pPr>
+        <w:rPr>
+          <w:lang w:val="es-ES"/>
+        </w:rPr>
+      </w:pPr>
     </w:p>
     <w:p>
       <w:pPr>
@@ -10780,18 +10353,56 @@
           <w:ilvl w:val="0"/>
           <w:numId w:val="22"/>
         </w:numPr>
-        <w:rPr>
-          <w:lang w:val="es-ES"/>
-        </w:rPr>
-      </w:pPr>
-      <w:proofErr w:type="spellStart"/>
-      <w:r>
-        <w:rPr>
-          <w:lang w:val="es-ES"/>
-        </w:rPr>
+        <w:jc w:val="both"/>
+        <w:rPr>
+          <w:lang w:val="es-ES"/>
+        </w:rPr>
+      </w:pPr>
+      <w:r>
+        <w:rPr>
+          <w:lang w:val="es-ES"/>
+        </w:rPr>
+        <w:lastRenderedPageBreak/>
         <w:t>Apktool</w:t>
       </w:r>
-      <w:proofErr w:type="spellEnd"/>
+      <w:r>
+        <w:rPr>
+          <w:lang w:val="es-ES"/>
+        </w:rPr>
+        <w:t xml:space="preserve">: </w:t>
+      </w:r>
+      <w:r>
+        <w:rPr>
+          <w:lang w:val="es-ES"/>
+        </w:rPr>
+        <w:t>herramienta versátil que sirve para desempaquetar archivos APK y obtener fácilmente a través de la línea de comandos todos los ficheros que componen la aplicación, además de permitir realizar tareas adicionales como el reempaquetado una vez se han aplicado modificaciones en el código.</w:t>
+      </w:r>
+    </w:p>
+    <w:p>
+      <w:pPr>
+        <w:rPr>
+          <w:lang w:val="es-ES"/>
+        </w:rPr>
+      </w:pPr>
+      <w:r>
+        <w:rPr>
+          <w:noProof/>
+        </w:rPr>
+        <w:pict w14:anchorId="6EBD64C9">
+          <v:shape id="Picture 16" o:spid="_x0000_s2054" type="#_x0000_t75" alt="A red letter on a white background&#10;&#10;Description automatically generated" style="position:absolute;margin-left:133.65pt;margin-top:37.35pt;width:172pt;height:39pt;z-index:3;visibility:visible;mso-wrap-style:square;mso-width-percent:0;mso-height-percent:0;mso-wrap-distance-left:9pt;mso-wrap-distance-top:0;mso-wrap-distance-right:9pt;mso-wrap-distance-bottom:0;mso-position-horizontal:absolute;mso-position-horizontal-relative:margin;mso-position-vertical:absolute;mso-position-vertical-relative:text;mso-width-percent:0;mso-height-percent:0;mso-width-relative:page;mso-height-relative:page">
+            <v:imagedata r:id="rId27" o:title="A red letter on a white background&#10;&#10;Description automatically generated"/>
+            <w10:wrap type="topAndBottom" anchorx="margin"/>
+          </v:shape>
+        </w:pict>
+      </w:r>
+    </w:p>
+    <w:p>
+      <w:pPr>
+        <w:ind w:left="720"/>
+        <w:rPr>
+          <w:lang w:val="es-ES"/>
+        </w:rPr>
+      </w:pPr>
     </w:p>
     <w:p>
       <w:pPr>
@@ -10799,18 +10410,50 @@
           <w:ilvl w:val="0"/>
           <w:numId w:val="22"/>
         </w:numPr>
-        <w:rPr>
-          <w:lang w:val="es-ES"/>
-        </w:rPr>
-      </w:pPr>
-      <w:proofErr w:type="spellStart"/>
+        <w:jc w:val="both"/>
+        <w:rPr>
+          <w:lang w:val="es-ES"/>
+        </w:rPr>
+      </w:pPr>
       <w:r>
         <w:rPr>
           <w:lang w:val="es-ES"/>
         </w:rPr>
         <w:t>Apkid</w:t>
       </w:r>
-      <w:proofErr w:type="spellEnd"/>
+      <w:r>
+        <w:rPr>
+          <w:lang w:val="es-ES"/>
+        </w:rPr>
+        <w:t>: utilidad para la identificación de packers, protectores y ofuscadores en el proceso de creación de una aplicación. Si algún método popular se ha utilizado para la realización de estas acciones de evasión, Apkid informa de ello, además de proporcionar detalles respecto a la versión particular de la herramienta utilizada.</w:t>
+      </w:r>
+    </w:p>
+    <w:p>
+      <w:pPr>
+        <w:pStyle w:val="ListParagraph"/>
+        <w:rPr>
+          <w:lang w:val="es-ES"/>
+        </w:rPr>
+      </w:pPr>
+      <w:r>
+        <w:rPr>
+          <w:noProof/>
+        </w:rPr>
+        <w:pict w14:anchorId="43C0D19D">
+          <v:shape id="Picture 17" o:spid="_x0000_s2053" type="#_x0000_t75" alt="A logo on a black square&#10;&#10;Description automatically generated" style="position:absolute;left:0;text-align:left;margin-left:143.85pt;margin-top:28.25pt;width:123.8pt;height:123.8pt;z-index:4;visibility:visible;mso-wrap-style:square;mso-width-percent:0;mso-height-percent:0;mso-wrap-distance-left:9pt;mso-wrap-distance-top:0;mso-wrap-distance-right:9pt;mso-wrap-distance-bottom:0;mso-position-horizontal:absolute;mso-position-horizontal-relative:text;mso-position-vertical:absolute;mso-position-vertical-relative:text;mso-width-percent:0;mso-height-percent:0;mso-width-relative:page;mso-height-relative:page">
+            <v:imagedata r:id="rId28" o:title="A logo on a black square&#10;&#10;Description automatically generated"/>
+            <w10:wrap type="topAndBottom"/>
+          </v:shape>
+        </w:pict>
+      </w:r>
+    </w:p>
+    <w:p>
+      <w:pPr>
+        <w:ind w:left="720"/>
+        <w:rPr>
+          <w:lang w:val="es-ES"/>
+        </w:rPr>
+      </w:pPr>
     </w:p>
     <w:p>
       <w:pPr>
@@ -10818,6 +10461,7 @@
           <w:ilvl w:val="0"/>
           <w:numId w:val="22"/>
         </w:numPr>
+        <w:jc w:val="both"/>
         <w:rPr>
           <w:lang w:val="es-ES"/>
         </w:rPr>
@@ -10828,6 +10472,79 @@
         </w:rPr>
         <w:t>Sublime Text</w:t>
       </w:r>
+      <w:r>
+        <w:rPr>
+          <w:lang w:val="es-ES"/>
+        </w:rPr>
+        <w:t xml:space="preserve">: editor de texto </w:t>
+      </w:r>
+      <w:r>
+        <w:rPr>
+          <w:lang w:val="es-ES"/>
+        </w:rPr>
+        <w:t xml:space="preserve">ligero que soporta el procesamiento y la visualización de una gran variedad de formatos. Utilizado principalmente en el proyecto para la toma de notas de carácter misceláneo </w:t>
+      </w:r>
+      <w:r>
+        <w:rPr>
+          <w:lang w:val="es-ES"/>
+        </w:rPr>
+        <w:t>con el fin de</w:t>
+      </w:r>
+      <w:r>
+        <w:rPr>
+          <w:lang w:val="es-ES"/>
+        </w:rPr>
+        <w:t xml:space="preserve"> guiar </w:t>
+      </w:r>
+      <w:r>
+        <w:rPr>
+          <w:lang w:val="es-ES"/>
+        </w:rPr>
+        <w:t>los procesos de análisis</w:t>
+      </w:r>
+      <w:r>
+        <w:rPr>
+          <w:lang w:val="es-ES"/>
+        </w:rPr>
+        <w:t xml:space="preserve"> y permitir registrar </w:t>
+      </w:r>
+      <w:r>
+        <w:rPr>
+          <w:lang w:val="es-ES"/>
+        </w:rPr>
+        <w:t xml:space="preserve">de manera rápida </w:t>
+      </w:r>
+      <w:r>
+        <w:rPr>
+          <w:lang w:val="es-ES"/>
+        </w:rPr>
+        <w:t>eventos o detalles que podrían ser de utilidad en el futuro.</w:t>
+      </w:r>
+    </w:p>
+    <w:p>
+      <w:pPr>
+        <w:rPr>
+          <w:lang w:val="es-ES"/>
+        </w:rPr>
+      </w:pPr>
+      <w:r>
+        <w:rPr>
+          <w:noProof/>
+        </w:rPr>
+        <w:pict w14:anchorId="7B27DB78">
+          <v:shape id="Picture 20" o:spid="_x0000_s2052" type="#_x0000_t75" alt="A blue and black device with a green bug on it&#10;&#10;Description automatically generated" style="position:absolute;margin-left:141.45pt;margin-top:24.3pt;width:118.1pt;height:118.1pt;z-index:5;visibility:visible;mso-wrap-style:square;mso-width-percent:0;mso-height-percent:0;mso-wrap-distance-left:9pt;mso-wrap-distance-top:0;mso-wrap-distance-right:9pt;mso-wrap-distance-bottom:0;mso-position-horizontal:absolute;mso-position-horizontal-relative:margin;mso-position-vertical:absolute;mso-position-vertical-relative:text;mso-width-percent:0;mso-height-percent:0;mso-width-relative:page;mso-height-relative:page">
+            <v:imagedata r:id="rId29" o:title="A blue and black device with a green bug on it&#10;&#10;Description automatically generated"/>
+            <w10:wrap type="topAndBottom" anchorx="margin"/>
+          </v:shape>
+        </w:pict>
+      </w:r>
+    </w:p>
+    <w:p>
+      <w:pPr>
+        <w:rPr>
+          <w:lang w:val="es-ES"/>
+        </w:rPr>
+      </w:pPr>
     </w:p>
     <w:p>
       <w:pPr>
@@ -10835,16 +10552,61 @@
           <w:ilvl w:val="0"/>
           <w:numId w:val="22"/>
         </w:numPr>
-        <w:rPr>
-          <w:lang w:val="es-ES"/>
-        </w:rPr>
-      </w:pPr>
-      <w:r>
-        <w:rPr>
-          <w:lang w:val="es-ES"/>
-        </w:rPr>
+        <w:jc w:val="both"/>
+        <w:rPr>
+          <w:lang w:val="es-ES"/>
+        </w:rPr>
+      </w:pPr>
+      <w:r>
+        <w:rPr>
+          <w:lang w:val="es-ES"/>
+        </w:rPr>
+        <w:lastRenderedPageBreak/>
         <w:t>Android Studio</w:t>
       </w:r>
+      <w:r>
+        <w:rPr>
+          <w:lang w:val="es-ES"/>
+        </w:rPr>
+        <w:t xml:space="preserve">: suite de desarrollo de aplicaciones Android proporcionada por Google. Además de servir para crear aplicaciones, también sirve para </w:t>
+      </w:r>
+      <w:r>
+        <w:rPr>
+          <w:lang w:val="es-ES"/>
+        </w:rPr>
+        <w:t xml:space="preserve">la depuración y el análisis de archivos APK. Cuenta con un sistema de emulación de dispositivos Android que también hace que esta herramienta sea utilizada </w:t>
+      </w:r>
+      <w:r>
+        <w:rPr>
+          <w:lang w:val="es-ES"/>
+        </w:rPr>
+        <w:t>intensivamente en la fase de análisis dinámico. Al ser una herramienta de Google, está integrada totalmente en el ecosistema Android, y por lo tanto ofrece un gran abanico de opciones a la hora de emular dispositivos Android, permitiendo personalizar parámetros como ubicación, simulación de envío de mensajes SMS o simulación de ubicaciones GPS.</w:t>
+      </w:r>
+    </w:p>
+    <w:p>
+      <w:pPr>
+        <w:rPr>
+          <w:lang w:val="es-ES"/>
+        </w:rPr>
+      </w:pPr>
+      <w:r>
+        <w:rPr>
+          <w:noProof/>
+        </w:rPr>
+        <w:pict w14:anchorId="52F50E6D">
+          <v:shape id="Picture 21" o:spid="_x0000_s2051" type="#_x0000_t75" alt="A logo with colorful triangles&#10;&#10;Description automatically generated with medium confidence" style="position:absolute;margin-left:0;margin-top:37.55pt;width:117.6pt;height:117.6pt;z-index:6;visibility:visible;mso-wrap-style:square;mso-width-percent:0;mso-height-percent:0;mso-wrap-distance-left:9pt;mso-wrap-distance-top:0;mso-wrap-distance-right:9pt;mso-wrap-distance-bottom:0;mso-position-horizontal:center;mso-position-horizontal-relative:margin;mso-position-vertical:absolute;mso-position-vertical-relative:text;mso-width-percent:0;mso-height-percent:0;mso-width-relative:page;mso-height-relative:page">
+            <v:imagedata r:id="rId30" o:title="A logo with colorful triangles&#10;&#10;Description automatically generated with medium confidence"/>
+            <w10:wrap type="topAndBottom" anchorx="margin"/>
+          </v:shape>
+        </w:pict>
+      </w:r>
+    </w:p>
+    <w:p>
+      <w:pPr>
+        <w:rPr>
+          <w:lang w:val="es-ES"/>
+        </w:rPr>
+      </w:pPr>
     </w:p>
     <w:p>
       <w:pPr>
@@ -10852,6 +10614,7 @@
           <w:ilvl w:val="0"/>
           <w:numId w:val="22"/>
         </w:numPr>
+        <w:jc w:val="both"/>
         <w:rPr>
           <w:lang w:val="es-ES"/>
         </w:rPr>
@@ -10861,6 +10624,24 @@
           <w:lang w:val="es-ES"/>
         </w:rPr>
         <w:t>IntelliJ IDEA</w:t>
+      </w:r>
+      <w:r>
+        <w:rPr>
+          <w:lang w:val="es-ES"/>
+        </w:rPr>
+        <w:t>:</w:t>
+      </w:r>
+      <w:r>
+        <w:rPr>
+          <w:lang w:val="es-ES"/>
+        </w:rPr>
+        <w:t xml:space="preserve"> entorno de desarrollo integrado orientado al trabajo con código Java y Kotlin. Es uno de los IDEs más populares debido a su gran número de opciones y </w:t>
+      </w:r>
+      <w:r>
+        <w:rPr>
+          <w:lang w:val="es-ES"/>
+        </w:rPr>
+        <w:t>rendimiento. En este proyecto se utiliza para la creación de programas auxiliares en Java que sirvan para tareas variadas del análisis, como la desencriptación de valores o la instrumentación de código.</w:t>
       </w:r>
     </w:p>
     <w:p>
@@ -10917,6 +10698,37 @@
         </w:rPr>
         <w:t>Android Studio</w:t>
       </w:r>
+      <w:r>
+        <w:rPr>
+          <w:lang w:val="es-ES"/>
+        </w:rPr>
+        <w:t>: como se ha mencionado en la sección anterior, el emulador de Android Studio es una pieza muy importante en el análisis dinámico, ya que pese a que contiene algunas limitaciones respecto a otros como la falta de acceso superusuario.</w:t>
+      </w:r>
+    </w:p>
+    <w:p>
+      <w:pPr>
+        <w:rPr>
+          <w:lang w:val="es-ES"/>
+        </w:rPr>
+      </w:pPr>
+      <w:r>
+        <w:rPr>
+          <w:noProof/>
+        </w:rPr>
+        <w:pict w14:anchorId="2662C74E">
+          <v:shape id="Picture 24" o:spid="_x0000_s2050" type="#_x0000_t75" alt="A blue circle with a white logo&#10;&#10;Description automatically generated" style="position:absolute;margin-left:0;margin-top:37.55pt;width:110.6pt;height:110.6pt;z-index:7;visibility:visible;mso-wrap-style:square;mso-width-percent:0;mso-height-percent:0;mso-wrap-distance-left:9pt;mso-wrap-distance-top:0;mso-wrap-distance-right:9pt;mso-wrap-distance-bottom:0;mso-position-horizontal:center;mso-position-horizontal-relative:margin;mso-position-vertical:absolute;mso-position-vertical-relative:text;mso-width-percent:0;mso-height-percent:0;mso-width-relative:page;mso-height-relative:page">
+            <v:imagedata r:id="rId31" o:title="A blue circle with a white logo&#10;&#10;Description automatically generated"/>
+            <w10:wrap type="topAndBottom" anchorx="margin"/>
+          </v:shape>
+        </w:pict>
+      </w:r>
+    </w:p>
+    <w:p>
+      <w:pPr>
+        <w:rPr>
+          <w:lang w:val="es-ES"/>
+        </w:rPr>
+      </w:pPr>
     </w:p>
     <w:p>
       <w:pPr>
@@ -10925,23 +10737,47 @@
           <w:numId w:val="21"/>
         </w:numPr>
         <w:rPr>
-          <w:lang w:val="en-US"/>
-        </w:rPr>
-      </w:pPr>
-      <w:proofErr w:type="spellStart"/>
-      <w:r>
-        <w:rPr>
-          <w:lang w:val="en-US"/>
-        </w:rPr>
-        <w:t>Geny</w:t>
-      </w:r>
-      <w:r>
-        <w:rPr>
-          <w:lang w:val="en-US"/>
-        </w:rPr>
-        <w:t>motion</w:t>
-      </w:r>
-      <w:proofErr w:type="spellEnd"/>
+          <w:lang w:val="es-ES"/>
+        </w:rPr>
+      </w:pPr>
+      <w:r>
+        <w:rPr>
+          <w:lang w:val="es-ES"/>
+        </w:rPr>
+        <w:t>A</w:t>
+      </w:r>
+      <w:r>
+        <w:rPr>
+          <w:lang w:val="es-ES"/>
+        </w:rPr>
+        <w:t>db</w:t>
+      </w:r>
+      <w:r>
+        <w:rPr>
+          <w:lang w:val="es-ES"/>
+        </w:rPr>
+        <w:t xml:space="preserve">: </w:t>
+      </w:r>
+      <w:r>
+        <w:rPr>
+          <w:lang w:val="es-ES"/>
+        </w:rPr>
+        <w:t>parte de las herramientas de depuración de Android, permite la conexión de dispositivos Android (físicos o emulados) a los entornos de depuración elegidos. En este caso será utilizado para la conexión a los dispositivos emulados, con la finalidad de descargar y enviar archivos a estos, así como poder conectar consolas para realizar algunas fases del análisis como el Certificate Pinning.</w:t>
+      </w:r>
+    </w:p>
+    <w:p>
+      <w:pPr>
+        <w:rPr>
+          <w:lang w:val="es-ES"/>
+        </w:rPr>
+      </w:pPr>
+    </w:p>
+    <w:p>
+      <w:pPr>
+        <w:rPr>
+          <w:lang w:val="es-ES"/>
+        </w:rPr>
+      </w:pPr>
     </w:p>
     <w:p>
       <w:pPr>
@@ -10957,7 +10793,19 @@
         <w:rPr>
           <w:lang w:val="en-US"/>
         </w:rPr>
-        <w:t>FRIDA</w:t>
+        <w:t>Geny</w:t>
+      </w:r>
+      <w:r>
+        <w:rPr>
+          <w:lang w:val="en-US"/>
+        </w:rPr>
+        <w:t>motion</w:t>
+      </w:r>
+      <w:r>
+        <w:rPr>
+          <w:lang w:val="en-US"/>
+        </w:rPr>
+        <w:t xml:space="preserve">: </w:t>
       </w:r>
     </w:p>
     <w:p>
@@ -10974,13 +10822,7 @@
         <w:rPr>
           <w:lang w:val="en-US"/>
         </w:rPr>
-        <w:t>B</w:t>
-      </w:r>
-      <w:r>
-        <w:rPr>
-          <w:lang w:val="en-US"/>
-        </w:rPr>
-        <w:t>urp Suite</w:t>
+        <w:t>FRIDA</w:t>
       </w:r>
     </w:p>
     <w:p>
@@ -10997,6 +10839,29 @@
         <w:rPr>
           <w:lang w:val="en-US"/>
         </w:rPr>
+        <w:t>B</w:t>
+      </w:r>
+      <w:r>
+        <w:rPr>
+          <w:lang w:val="en-US"/>
+        </w:rPr>
+        <w:t>urp Suite</w:t>
+      </w:r>
+    </w:p>
+    <w:p>
+      <w:pPr>
+        <w:numPr>
+          <w:ilvl w:val="0"/>
+          <w:numId w:val="21"/>
+        </w:numPr>
+        <w:rPr>
+          <w:lang w:val="en-US"/>
+        </w:rPr>
+      </w:pPr>
+      <w:r>
+        <w:rPr>
+          <w:lang w:val="en-US"/>
+        </w:rPr>
         <w:t>DB Browser</w:t>
       </w:r>
     </w:p>
@@ -11054,14 +10919,12 @@
           <w:lang w:val="es-ES"/>
         </w:rPr>
       </w:pPr>
-      <w:proofErr w:type="spellStart"/>
       <w:r>
         <w:rPr>
           <w:lang w:val="es-ES"/>
         </w:rPr>
         <w:t>Brew</w:t>
       </w:r>
-      <w:proofErr w:type="spellEnd"/>
       <w:r>
         <w:rPr>
           <w:lang w:val="es-ES"/>
@@ -11079,33 +10942,11 @@
           <w:lang w:val="es-ES"/>
         </w:rPr>
       </w:pPr>
-      <w:proofErr w:type="spellStart"/>
-      <w:r>
-        <w:rPr>
-          <w:lang w:val="es-ES"/>
-        </w:rPr>
-        <w:t>HexFiend</w:t>
-      </w:r>
-      <w:proofErr w:type="spellEnd"/>
-      <w:r>
-        <w:rPr>
-          <w:lang w:val="es-ES"/>
-        </w:rPr>
-        <w:t xml:space="preserve">: visualización del </w:t>
-      </w:r>
-      <w:proofErr w:type="spellStart"/>
-      <w:r>
-        <w:rPr>
-          <w:lang w:val="es-ES"/>
-        </w:rPr>
-        <w:t>dump</w:t>
-      </w:r>
-      <w:proofErr w:type="spellEnd"/>
-      <w:r>
-        <w:rPr>
-          <w:lang w:val="es-ES"/>
-        </w:rPr>
-        <w:t xml:space="preserve"> de archivos en hexadecimal para tratar de averiguar el tipo de fichero dada su firma.</w:t>
+      <w:r>
+        <w:rPr>
+          <w:lang w:val="es-ES"/>
+        </w:rPr>
+        <w:t>Pip: gestor de paquetes y dependencias Python.</w:t>
       </w:r>
     </w:p>
     <w:p>
@@ -11122,6 +10963,23 @@
         <w:rPr>
           <w:lang w:val="es-ES"/>
         </w:rPr>
+        <w:t>HexFiend: visualización del dump de archivos en hexadecimal para tratar de averiguar el tipo de fichero dada su firma.</w:t>
+      </w:r>
+    </w:p>
+    <w:p>
+      <w:pPr>
+        <w:numPr>
+          <w:ilvl w:val="0"/>
+          <w:numId w:val="24"/>
+        </w:numPr>
+        <w:rPr>
+          <w:lang w:val="es-ES"/>
+        </w:rPr>
+      </w:pPr>
+      <w:r>
+        <w:rPr>
+          <w:lang w:val="es-ES"/>
+        </w:rPr>
         <w:t>Microsoft Word: realización de la memoria.</w:t>
       </w:r>
     </w:p>
@@ -11131,20 +10989,6 @@
           <w:lang w:val="es-ES"/>
         </w:rPr>
       </w:pPr>
-    </w:p>
-    <w:p>
-      <w:pPr>
-        <w:rPr>
-          <w:lang w:val="es-ES"/>
-        </w:rPr>
-      </w:pPr>
-      <w:r>
-        <w:rPr>
-          <w:lang w:val="es-ES"/>
-        </w:rPr>
-        <w:lastRenderedPageBreak/>
-        <w:t>A mencionar en estado del arte también</w:t>
-      </w:r>
     </w:p>
     <w:p>
       <w:pPr>
@@ -11204,8 +11048,8 @@
           <w:szCs w:val="56"/>
         </w:rPr>
       </w:pPr>
-      <w:bookmarkStart w:id="27" w:name="_Toc107862684"/>
-      <w:bookmarkStart w:id="28" w:name="_Toc169088914"/>
+      <w:bookmarkStart w:id="26" w:name="_Toc107862684"/>
+      <w:bookmarkStart w:id="27" w:name="_Toc169088914"/>
       <w:r>
         <w:rPr>
           <w:color w:val="202020"/>
@@ -11214,8 +11058,8 @@
         </w:rPr>
         <w:t>Capítulo 2: Gestión del proyecto</w:t>
       </w:r>
+      <w:bookmarkEnd w:id="26"/>
       <w:bookmarkEnd w:id="27"/>
-      <w:bookmarkEnd w:id="28"/>
     </w:p>
     <w:p>
       <w:pPr>
@@ -11269,8 +11113,8 @@
           <w:lang w:val="es-ES"/>
         </w:rPr>
       </w:pPr>
-      <w:bookmarkStart w:id="29" w:name="_Toc107862685"/>
-      <w:bookmarkStart w:id="30" w:name="_Toc169088915"/>
+      <w:bookmarkStart w:id="28" w:name="_Toc107862685"/>
+      <w:bookmarkStart w:id="29" w:name="_Toc169088915"/>
       <w:r>
         <w:rPr>
           <w:rFonts w:ascii="Trebuchet MS" w:eastAsia="MS Mincho" w:hAnsi="Trebuchet MS" w:cs="Trebuchet MS"/>
@@ -11281,8 +11125,8 @@
         </w:rPr>
         <w:t>2.1   ALCANCE DEL PROYECTO</w:t>
       </w:r>
+      <w:bookmarkEnd w:id="28"/>
       <w:bookmarkEnd w:id="29"/>
-      <w:bookmarkEnd w:id="30"/>
     </w:p>
     <w:p>
       <w:pPr>
@@ -11324,10 +11168,10 @@
           <w:lang w:val="es-ES"/>
         </w:rPr>
       </w:pPr>
-      <w:bookmarkStart w:id="31" w:name="_2.2__"/>
-      <w:bookmarkStart w:id="32" w:name="_Toc107862686"/>
-      <w:bookmarkStart w:id="33" w:name="_Toc169088916"/>
-      <w:bookmarkEnd w:id="31"/>
+      <w:bookmarkStart w:id="30" w:name="_2.2__"/>
+      <w:bookmarkStart w:id="31" w:name="_Toc107862686"/>
+      <w:bookmarkStart w:id="32" w:name="_Toc169088916"/>
+      <w:bookmarkEnd w:id="30"/>
       <w:r>
         <w:rPr>
           <w:rFonts w:ascii="Trebuchet MS" w:eastAsia="MS Mincho" w:hAnsi="Trebuchet MS" w:cs="Trebuchet MS"/>
@@ -11338,8 +11182,8 @@
         </w:rPr>
         <w:t>2.2   PLAN DE TRABAJO</w:t>
       </w:r>
+      <w:bookmarkEnd w:id="31"/>
       <w:bookmarkEnd w:id="32"/>
-      <w:bookmarkEnd w:id="33"/>
     </w:p>
     <w:p>
       <w:pPr>
@@ -11429,8 +11273,8 @@
           <w:lang w:val="es-ES"/>
         </w:rPr>
       </w:pPr>
-      <w:bookmarkStart w:id="34" w:name="_Toc107862687"/>
-      <w:bookmarkStart w:id="35" w:name="_Toc169088917"/>
+      <w:bookmarkStart w:id="33" w:name="_Toc107862687"/>
+      <w:bookmarkStart w:id="34" w:name="_Toc169088917"/>
       <w:r>
         <w:rPr>
           <w:rFonts w:ascii="Trebuchet MS" w:eastAsia="MS Mincho" w:hAnsi="Trebuchet MS" w:cs="Trebuchet MS"/>
@@ -11441,8 +11285,8 @@
         </w:rPr>
         <w:t>2.2.1   Identificación de tareas</w:t>
       </w:r>
+      <w:bookmarkEnd w:id="33"/>
       <w:bookmarkEnd w:id="34"/>
-      <w:bookmarkEnd w:id="35"/>
     </w:p>
     <w:p>
       <w:pPr>
@@ -11639,8 +11483,8 @@
           <w:lang w:val="es-ES"/>
         </w:rPr>
       </w:pPr>
-      <w:bookmarkStart w:id="36" w:name="_Toc107862688"/>
-      <w:bookmarkStart w:id="37" w:name="_Toc169088918"/>
+      <w:bookmarkStart w:id="35" w:name="_Toc107862688"/>
+      <w:bookmarkStart w:id="36" w:name="_Toc169088918"/>
       <w:r>
         <w:rPr>
           <w:rFonts w:ascii="Trebuchet MS" w:eastAsia="MS Mincho" w:hAnsi="Trebuchet MS" w:cs="Trebuchet MS"/>
@@ -11651,8 +11495,8 @@
         </w:rPr>
         <w:t>2.2.2   Estimación de tareas</w:t>
       </w:r>
+      <w:bookmarkEnd w:id="35"/>
       <w:bookmarkEnd w:id="36"/>
-      <w:bookmarkEnd w:id="37"/>
     </w:p>
     <w:p>
       <w:pPr>
@@ -11703,8 +11547,8 @@
           <w:lang w:val="es-ES"/>
         </w:rPr>
       </w:pPr>
-      <w:bookmarkStart w:id="38" w:name="_Toc107862689"/>
-      <w:bookmarkStart w:id="39" w:name="_Toc169088919"/>
+      <w:bookmarkStart w:id="37" w:name="_Toc107862689"/>
+      <w:bookmarkStart w:id="38" w:name="_Toc169088919"/>
       <w:r>
         <w:rPr>
           <w:rFonts w:ascii="Trebuchet MS" w:eastAsia="MS Mincho" w:hAnsi="Trebuchet MS" w:cs="Trebuchet MS"/>
@@ -11715,8 +11559,8 @@
         </w:rPr>
         <w:t>2.2.3   Planificación de tareas</w:t>
       </w:r>
+      <w:bookmarkEnd w:id="37"/>
       <w:bookmarkEnd w:id="38"/>
-      <w:bookmarkEnd w:id="39"/>
     </w:p>
     <w:p>
       <w:pPr>
@@ -11765,8 +11609,8 @@
           <w:lang w:val="es-ES"/>
         </w:rPr>
       </w:pPr>
-      <w:bookmarkStart w:id="40" w:name="_Toc107862690"/>
-      <w:bookmarkStart w:id="41" w:name="_Toc169088920"/>
+      <w:bookmarkStart w:id="39" w:name="_Toc107862690"/>
+      <w:bookmarkStart w:id="40" w:name="_Toc169088920"/>
       <w:r>
         <w:rPr>
           <w:rFonts w:ascii="Trebuchet MS" w:eastAsia="MS Mincho" w:hAnsi="Trebuchet MS" w:cs="Trebuchet MS"/>
@@ -11777,8 +11621,8 @@
         </w:rPr>
         <w:t>2.3   GESTIÓN DE RECURSOS</w:t>
       </w:r>
+      <w:bookmarkEnd w:id="39"/>
       <w:bookmarkEnd w:id="40"/>
-      <w:bookmarkEnd w:id="41"/>
     </w:p>
     <w:p>
       <w:pPr>
@@ -11807,8 +11651,8 @@
           <w:lang w:val="es-ES"/>
         </w:rPr>
       </w:pPr>
-      <w:bookmarkStart w:id="42" w:name="_Toc107862691"/>
-      <w:bookmarkStart w:id="43" w:name="_Toc169088921"/>
+      <w:bookmarkStart w:id="41" w:name="_Toc107862691"/>
+      <w:bookmarkStart w:id="42" w:name="_Toc169088921"/>
       <w:r>
         <w:rPr>
           <w:rFonts w:ascii="Trebuchet MS" w:eastAsia="MS Mincho" w:hAnsi="Trebuchet MS" w:cs="Trebuchet MS"/>
@@ -11819,8 +11663,8 @@
         </w:rPr>
         <w:t>2.3.1   Especificación de recursos</w:t>
       </w:r>
+      <w:bookmarkEnd w:id="41"/>
       <w:bookmarkEnd w:id="42"/>
-      <w:bookmarkEnd w:id="43"/>
     </w:p>
     <w:p>
       <w:pPr>
@@ -11911,8 +11755,8 @@
           <w:lang w:val="es-ES"/>
         </w:rPr>
       </w:pPr>
-      <w:bookmarkStart w:id="44" w:name="_Toc107862692"/>
-      <w:bookmarkStart w:id="45" w:name="_Toc169088922"/>
+      <w:bookmarkStart w:id="43" w:name="_Toc107862692"/>
+      <w:bookmarkStart w:id="44" w:name="_Toc169088922"/>
       <w:r>
         <w:rPr>
           <w:rFonts w:ascii="Trebuchet MS" w:eastAsia="MS Mincho" w:hAnsi="Trebuchet MS" w:cs="Trebuchet MS"/>
@@ -11923,8 +11767,8 @@
         </w:rPr>
         <w:t>2.3.2   Presupuesto</w:t>
       </w:r>
+      <w:bookmarkEnd w:id="43"/>
       <w:bookmarkEnd w:id="44"/>
-      <w:bookmarkEnd w:id="45"/>
     </w:p>
     <w:p>
       <w:pPr>
@@ -12092,10 +11936,10 @@
           <w:lang w:val="es-ES"/>
         </w:rPr>
       </w:pPr>
-      <w:bookmarkStart w:id="46" w:name="_2.4__"/>
-      <w:bookmarkStart w:id="47" w:name="_Toc107862693"/>
-      <w:bookmarkStart w:id="48" w:name="_Toc169088923"/>
-      <w:bookmarkEnd w:id="46"/>
+      <w:bookmarkStart w:id="45" w:name="_2.4__"/>
+      <w:bookmarkStart w:id="46" w:name="_Toc107862693"/>
+      <w:bookmarkStart w:id="47" w:name="_Toc169088923"/>
+      <w:bookmarkEnd w:id="45"/>
       <w:r>
         <w:rPr>
           <w:rFonts w:ascii="Trebuchet MS" w:eastAsia="MS Mincho" w:hAnsi="Trebuchet MS" w:cs="Trebuchet MS"/>
@@ -12106,8 +11950,8 @@
         </w:rPr>
         <w:t>2.4   GESTIÓN DE RIESGOS</w:t>
       </w:r>
+      <w:bookmarkEnd w:id="46"/>
       <w:bookmarkEnd w:id="47"/>
-      <w:bookmarkEnd w:id="48"/>
     </w:p>
     <w:p>
       <w:pPr>
@@ -12150,8 +11994,8 @@
           <w:lang w:val="es-ES"/>
         </w:rPr>
       </w:pPr>
-      <w:bookmarkStart w:id="49" w:name="_Toc107862694"/>
-      <w:bookmarkStart w:id="50" w:name="_Toc169088924"/>
+      <w:bookmarkStart w:id="48" w:name="_Toc107862694"/>
+      <w:bookmarkStart w:id="49" w:name="_Toc169088924"/>
       <w:r>
         <w:rPr>
           <w:rFonts w:ascii="Trebuchet MS" w:eastAsia="MS Mincho" w:hAnsi="Trebuchet MS" w:cs="Trebuchet MS"/>
@@ -12162,8 +12006,8 @@
         </w:rPr>
         <w:t>2.4.1   Identificación de riesgos</w:t>
       </w:r>
+      <w:bookmarkEnd w:id="48"/>
       <w:bookmarkEnd w:id="49"/>
-      <w:bookmarkEnd w:id="50"/>
     </w:p>
     <w:p>
       <w:pPr>
@@ -12190,8 +12034,8 @@
           <w:lang w:val="es-ES"/>
         </w:rPr>
       </w:pPr>
-      <w:bookmarkStart w:id="51" w:name="_Toc107862695"/>
-      <w:bookmarkStart w:id="52" w:name="_Toc169088925"/>
+      <w:bookmarkStart w:id="50" w:name="_Toc107862695"/>
+      <w:bookmarkStart w:id="51" w:name="_Toc169088925"/>
       <w:r>
         <w:rPr>
           <w:rFonts w:ascii="Trebuchet MS" w:eastAsia="MS Mincho" w:hAnsi="Trebuchet MS" w:cs="Trebuchet MS"/>
@@ -12202,8 +12046,8 @@
         </w:rPr>
         <w:t>2.4.2   Análisis de riesgos</w:t>
       </w:r>
+      <w:bookmarkEnd w:id="50"/>
       <w:bookmarkEnd w:id="51"/>
-      <w:bookmarkEnd w:id="52"/>
     </w:p>
     <w:p>
       <w:pPr>
@@ -12241,10 +12085,10 @@
           <w:lang w:val="es-ES"/>
         </w:rPr>
       </w:pPr>
-      <w:bookmarkStart w:id="53" w:name="_2.5__"/>
-      <w:bookmarkStart w:id="54" w:name="_Toc107862696"/>
-      <w:bookmarkStart w:id="55" w:name="_Toc169088926"/>
-      <w:bookmarkEnd w:id="53"/>
+      <w:bookmarkStart w:id="52" w:name="_2.5__"/>
+      <w:bookmarkStart w:id="53" w:name="_Toc107862696"/>
+      <w:bookmarkStart w:id="54" w:name="_Toc169088926"/>
+      <w:bookmarkEnd w:id="52"/>
       <w:r>
         <w:rPr>
           <w:rFonts w:ascii="Trebuchet MS" w:eastAsia="MS Mincho" w:hAnsi="Trebuchet MS" w:cs="Trebuchet MS"/>
@@ -12256,8 +12100,8 @@
         <w:lastRenderedPageBreak/>
         <w:t>2.5   LEGISLACIÓN Y NORMATIVA</w:t>
       </w:r>
+      <w:bookmarkEnd w:id="53"/>
       <w:bookmarkEnd w:id="54"/>
-      <w:bookmarkEnd w:id="55"/>
     </w:p>
     <w:p>
       <w:pPr>
@@ -12299,8 +12143,8 @@
           <w:szCs w:val="56"/>
         </w:rPr>
       </w:pPr>
-      <w:bookmarkStart w:id="56" w:name="_Toc107862697"/>
-      <w:bookmarkStart w:id="57" w:name="_Toc169088927"/>
+      <w:bookmarkStart w:id="55" w:name="_Toc107862697"/>
+      <w:bookmarkStart w:id="56" w:name="_Toc169088927"/>
       <w:r>
         <w:rPr>
           <w:rFonts w:ascii="Trebuchet MS" w:hAnsi="Trebuchet MS"/>
@@ -12312,8 +12156,8 @@
         </w:rPr>
         <w:t>Capítulo 3: Solución</w:t>
       </w:r>
+      <w:bookmarkEnd w:id="55"/>
       <w:bookmarkEnd w:id="56"/>
-      <w:bookmarkEnd w:id="57"/>
     </w:p>
     <w:p>
       <w:pPr>
@@ -12340,10 +12184,10 @@
           <w:lang w:val="es-ES"/>
         </w:rPr>
       </w:pPr>
-      <w:bookmarkStart w:id="58" w:name="_3.1__"/>
-      <w:bookmarkStart w:id="59" w:name="_Toc107862698"/>
-      <w:bookmarkStart w:id="60" w:name="_Toc169088928"/>
-      <w:bookmarkEnd w:id="58"/>
+      <w:bookmarkStart w:id="57" w:name="_3.1__"/>
+      <w:bookmarkStart w:id="58" w:name="_Toc107862698"/>
+      <w:bookmarkStart w:id="59" w:name="_Toc169088928"/>
+      <w:bookmarkEnd w:id="57"/>
       <w:r>
         <w:rPr>
           <w:rFonts w:ascii="Trebuchet MS" w:eastAsia="MS Mincho" w:hAnsi="Trebuchet MS" w:cs="Trebuchet MS"/>
@@ -12354,8 +12198,8 @@
         </w:rPr>
         <w:t>3.1   DESCRIPCIÓN DE LA SOLUCIÓN</w:t>
       </w:r>
+      <w:bookmarkEnd w:id="58"/>
       <w:bookmarkEnd w:id="59"/>
-      <w:bookmarkEnd w:id="60"/>
     </w:p>
     <w:p>
       <w:pPr>
@@ -12398,8 +12242,8 @@
           <w:lang w:val="es-ES"/>
         </w:rPr>
       </w:pPr>
-      <w:bookmarkStart w:id="61" w:name="_Toc107862699"/>
-      <w:bookmarkStart w:id="62" w:name="_Toc169088929"/>
+      <w:bookmarkStart w:id="60" w:name="_Toc107862699"/>
+      <w:bookmarkStart w:id="61" w:name="_Toc169088929"/>
       <w:r>
         <w:rPr>
           <w:rFonts w:ascii="Trebuchet MS" w:eastAsia="MS Mincho" w:hAnsi="Trebuchet MS" w:cs="Trebuchet MS"/>
@@ -12410,8 +12254,8 @@
         </w:rPr>
         <w:t>3.2   EL PROCESO DE DESARROLLO</w:t>
       </w:r>
+      <w:bookmarkEnd w:id="60"/>
       <w:bookmarkEnd w:id="61"/>
-      <w:bookmarkEnd w:id="62"/>
     </w:p>
     <w:p>
       <w:pPr>
@@ -12435,8 +12279,8 @@
           <w:lang w:val="es-ES"/>
         </w:rPr>
       </w:pPr>
-      <w:bookmarkStart w:id="63" w:name="_Toc107862700"/>
-      <w:bookmarkStart w:id="64" w:name="_Toc169088930"/>
+      <w:bookmarkStart w:id="62" w:name="_Toc107862700"/>
+      <w:bookmarkStart w:id="63" w:name="_Toc169088930"/>
       <w:r>
         <w:rPr>
           <w:rFonts w:ascii="Trebuchet MS" w:eastAsia="MS Mincho" w:hAnsi="Trebuchet MS" w:cs="Trebuchet MS"/>
@@ -12447,7 +12291,7 @@
         </w:rPr>
         <w:t>3.2.1   Análisis</w:t>
       </w:r>
-      <w:bookmarkEnd w:id="63"/>
+      <w:bookmarkEnd w:id="62"/>
       <w:r>
         <w:rPr>
           <w:rFonts w:ascii="Trebuchet MS" w:eastAsia="MS Mincho" w:hAnsi="Trebuchet MS" w:cs="Trebuchet MS"/>
@@ -12458,7 +12302,7 @@
         </w:rPr>
         <w:t xml:space="preserve"> estático</w:t>
       </w:r>
-      <w:bookmarkEnd w:id="64"/>
+      <w:bookmarkEnd w:id="63"/>
     </w:p>
     <w:p>
       <w:pPr>
@@ -12483,10 +12327,10 @@
           <w:lang w:val="es-ES"/>
         </w:rPr>
       </w:pPr>
-      <w:bookmarkStart w:id="65" w:name="_3.2.1.1__"/>
-      <w:bookmarkStart w:id="66" w:name="_Toc107862701"/>
-      <w:bookmarkStart w:id="67" w:name="_Toc169088931"/>
-      <w:bookmarkEnd w:id="65"/>
+      <w:bookmarkStart w:id="64" w:name="_3.2.1.1__"/>
+      <w:bookmarkStart w:id="65" w:name="_Toc107862701"/>
+      <w:bookmarkStart w:id="66" w:name="_Toc169088931"/>
+      <w:bookmarkEnd w:id="64"/>
       <w:r>
         <w:rPr>
           <w:rFonts w:ascii="Trebuchet MS" w:eastAsia="MS Mincho" w:hAnsi="Trebuchet MS" w:cs="Trebuchet MS"/>
@@ -12497,8 +12341,8 @@
         </w:rPr>
         <w:t>3.2.1.1   Especificación de requisitos</w:t>
       </w:r>
+      <w:bookmarkEnd w:id="65"/>
       <w:bookmarkEnd w:id="66"/>
-      <w:bookmarkEnd w:id="67"/>
     </w:p>
     <w:p>
       <w:pPr>
@@ -12527,10 +12371,10 @@
           <w:lang w:val="es-ES"/>
         </w:rPr>
       </w:pPr>
-      <w:bookmarkStart w:id="68" w:name="_3.2.1.2__"/>
-      <w:bookmarkStart w:id="69" w:name="_Toc107862702"/>
-      <w:bookmarkStart w:id="70" w:name="_Toc169088932"/>
-      <w:bookmarkEnd w:id="68"/>
+      <w:bookmarkStart w:id="67" w:name="_3.2.1.2__"/>
+      <w:bookmarkStart w:id="68" w:name="_Toc107862702"/>
+      <w:bookmarkStart w:id="69" w:name="_Toc169088932"/>
+      <w:bookmarkEnd w:id="67"/>
       <w:r>
         <w:rPr>
           <w:rFonts w:ascii="Trebuchet MS" w:eastAsia="MS Mincho" w:hAnsi="Trebuchet MS" w:cs="Trebuchet MS"/>
@@ -12541,7 +12385,7 @@
         </w:rPr>
         <w:t xml:space="preserve">3.2.1.2   </w:t>
       </w:r>
-      <w:bookmarkEnd w:id="69"/>
+      <w:bookmarkEnd w:id="68"/>
       <w:r>
         <w:rPr>
           <w:rFonts w:ascii="Trebuchet MS" w:eastAsia="MS Mincho" w:hAnsi="Trebuchet MS" w:cs="Trebuchet MS"/>
@@ -12552,7 +12396,7 @@
         </w:rPr>
         <w:t>Consideraciones adicionales</w:t>
       </w:r>
-      <w:bookmarkEnd w:id="70"/>
+      <w:bookmarkEnd w:id="69"/>
     </w:p>
     <w:p>
       <w:pPr>
@@ -12580,10 +12424,10 @@
           <w:lang w:val="es-ES"/>
         </w:rPr>
       </w:pPr>
-      <w:bookmarkStart w:id="71" w:name="_3.2.2__"/>
-      <w:bookmarkStart w:id="72" w:name="_Toc107862703"/>
-      <w:bookmarkStart w:id="73" w:name="_Toc169088933"/>
-      <w:bookmarkEnd w:id="71"/>
+      <w:bookmarkStart w:id="70" w:name="_3.2.2__"/>
+      <w:bookmarkStart w:id="71" w:name="_Toc107862703"/>
+      <w:bookmarkStart w:id="72" w:name="_Toc169088933"/>
+      <w:bookmarkEnd w:id="70"/>
       <w:r>
         <w:rPr>
           <w:rFonts w:ascii="Trebuchet MS" w:eastAsia="MS Mincho" w:hAnsi="Trebuchet MS" w:cs="Trebuchet MS"/>
@@ -12594,7 +12438,7 @@
         </w:rPr>
         <w:t xml:space="preserve">3.2.2   </w:t>
       </w:r>
-      <w:bookmarkEnd w:id="72"/>
+      <w:bookmarkEnd w:id="71"/>
       <w:r>
         <w:rPr>
           <w:rFonts w:ascii="Trebuchet MS" w:eastAsia="MS Mincho" w:hAnsi="Trebuchet MS" w:cs="Trebuchet MS"/>
@@ -12605,7 +12449,7 @@
         </w:rPr>
         <w:t>Análisis dinámico</w:t>
       </w:r>
-      <w:bookmarkEnd w:id="73"/>
+      <w:bookmarkEnd w:id="72"/>
     </w:p>
     <w:p>
       <w:pPr>
@@ -12630,7 +12474,7 @@
           <w:lang w:val="es-ES"/>
         </w:rPr>
       </w:pPr>
-      <w:bookmarkStart w:id="74" w:name="_Toc169088934"/>
+      <w:bookmarkStart w:id="73" w:name="_Toc169088934"/>
       <w:r>
         <w:rPr>
           <w:rFonts w:ascii="Trebuchet MS" w:eastAsia="MS Mincho" w:hAnsi="Trebuchet MS" w:cs="Trebuchet MS"/>
@@ -12641,7 +12485,7 @@
         </w:rPr>
         <w:t>3.2.2.1   Especificación de requisitos</w:t>
       </w:r>
-      <w:bookmarkEnd w:id="74"/>
+      <w:bookmarkEnd w:id="73"/>
     </w:p>
     <w:p>
       <w:pPr>
@@ -12666,11 +12510,11 @@
           <w:lang w:val="es-ES"/>
         </w:rPr>
       </w:pPr>
-      <w:bookmarkStart w:id="75" w:name="_3.2.3__"/>
-      <w:bookmarkStart w:id="76" w:name="_3.2.4__"/>
-      <w:bookmarkStart w:id="77" w:name="_Toc169088935"/>
+      <w:bookmarkStart w:id="74" w:name="_3.2.3__"/>
+      <w:bookmarkStart w:id="75" w:name="_3.2.4__"/>
+      <w:bookmarkStart w:id="76" w:name="_Toc169088935"/>
+      <w:bookmarkEnd w:id="74"/>
       <w:bookmarkEnd w:id="75"/>
-      <w:bookmarkEnd w:id="76"/>
       <w:r>
         <w:rPr>
           <w:rFonts w:ascii="Trebuchet MS" w:eastAsia="MS Mincho" w:hAnsi="Trebuchet MS" w:cs="Trebuchet MS"/>
@@ -12681,7 +12525,7 @@
         </w:rPr>
         <w:t>3.2.2.2   Consideraciones adicionales</w:t>
       </w:r>
-      <w:bookmarkEnd w:id="77"/>
+      <w:bookmarkEnd w:id="76"/>
     </w:p>
     <w:p>
       <w:pPr>
@@ -12709,10 +12553,10 @@
           <w:lang w:val="es-ES"/>
         </w:rPr>
       </w:pPr>
-      <w:bookmarkStart w:id="78" w:name="_3.3__"/>
-      <w:bookmarkStart w:id="79" w:name="_Toc107862707"/>
-      <w:bookmarkStart w:id="80" w:name="_Toc169088936"/>
-      <w:bookmarkEnd w:id="78"/>
+      <w:bookmarkStart w:id="77" w:name="_3.3__"/>
+      <w:bookmarkStart w:id="78" w:name="_Toc107862707"/>
+      <w:bookmarkStart w:id="79" w:name="_Toc169088936"/>
+      <w:bookmarkEnd w:id="77"/>
       <w:r>
         <w:rPr>
           <w:rFonts w:ascii="Trebuchet MS" w:eastAsia="MS Mincho" w:hAnsi="Trebuchet MS" w:cs="Trebuchet MS"/>
@@ -12723,7 +12567,7 @@
         </w:rPr>
         <w:t xml:space="preserve">3.3   </w:t>
       </w:r>
-      <w:bookmarkEnd w:id="79"/>
+      <w:bookmarkEnd w:id="78"/>
       <w:r>
         <w:rPr>
           <w:rFonts w:ascii="Trebuchet MS" w:eastAsia="MS Mincho" w:hAnsi="Trebuchet MS" w:cs="Trebuchet MS"/>
@@ -12734,7 +12578,7 @@
         </w:rPr>
         <w:t>RESULTADOS DEL DESARROLLO</w:t>
       </w:r>
-      <w:bookmarkEnd w:id="80"/>
+      <w:bookmarkEnd w:id="79"/>
     </w:p>
     <w:p>
       <w:pPr>
@@ -12788,8 +12632,8 @@
           <w:szCs w:val="56"/>
         </w:rPr>
       </w:pPr>
-      <w:bookmarkStart w:id="81" w:name="_Toc107862708"/>
-      <w:bookmarkStart w:id="82" w:name="_Toc169088937"/>
+      <w:bookmarkStart w:id="80" w:name="_Toc107862708"/>
+      <w:bookmarkStart w:id="81" w:name="_Toc169088937"/>
       <w:r>
         <w:rPr>
           <w:rFonts w:ascii="Trebuchet MS" w:hAnsi="Trebuchet MS"/>
@@ -12801,8 +12645,8 @@
         </w:rPr>
         <w:t>Capítulo 4: Evaluación</w:t>
       </w:r>
+      <w:bookmarkEnd w:id="80"/>
       <w:bookmarkEnd w:id="81"/>
-      <w:bookmarkEnd w:id="82"/>
     </w:p>
     <w:p>
       <w:pPr>
@@ -12824,8 +12668,8 @@
           <w:lang w:val="es-ES"/>
         </w:rPr>
       </w:pPr>
-      <w:bookmarkStart w:id="83" w:name="_4.2__"/>
-      <w:bookmarkEnd w:id="83"/>
+      <w:bookmarkStart w:id="82" w:name="_4.2__"/>
+      <w:bookmarkEnd w:id="82"/>
     </w:p>
     <w:p>
       <w:pPr>
@@ -12842,8 +12686,8 @@
           <w:szCs w:val="56"/>
         </w:rPr>
       </w:pPr>
-      <w:bookmarkStart w:id="84" w:name="_Toc107862713"/>
-      <w:bookmarkStart w:id="85" w:name="_Toc169088938"/>
+      <w:bookmarkStart w:id="83" w:name="_Toc107862713"/>
+      <w:bookmarkStart w:id="84" w:name="_Toc169088938"/>
       <w:r>
         <w:rPr>
           <w:rFonts w:ascii="Trebuchet MS" w:hAnsi="Trebuchet MS"/>
@@ -12855,8 +12699,8 @@
         </w:rPr>
         <w:t>Capítulo 5: Conclusión</w:t>
       </w:r>
+      <w:bookmarkEnd w:id="83"/>
       <w:bookmarkEnd w:id="84"/>
-      <w:bookmarkEnd w:id="85"/>
     </w:p>
     <w:p>
       <w:pPr>
@@ -12924,8 +12768,8 @@
           <w:lang w:val="es-ES"/>
         </w:rPr>
       </w:pPr>
-      <w:bookmarkStart w:id="86" w:name="_Toc107862714"/>
-      <w:bookmarkStart w:id="87" w:name="_Toc169088939"/>
+      <w:bookmarkStart w:id="85" w:name="_Toc107862714"/>
+      <w:bookmarkStart w:id="86" w:name="_Toc169088939"/>
       <w:r>
         <w:rPr>
           <w:rFonts w:ascii="Trebuchet MS" w:eastAsia="MS Mincho" w:hAnsi="Trebuchet MS" w:cs="Trebuchet MS"/>
@@ -12936,8 +12780,8 @@
         </w:rPr>
         <w:t>5.1   APORTACIONES REALIZADAS</w:t>
       </w:r>
+      <w:bookmarkEnd w:id="85"/>
       <w:bookmarkEnd w:id="86"/>
-      <w:bookmarkEnd w:id="87"/>
     </w:p>
     <w:p>
       <w:pPr>
@@ -12979,8 +12823,8 @@
           <w:lang w:val="es-ES"/>
         </w:rPr>
       </w:pPr>
-      <w:bookmarkStart w:id="88" w:name="_Toc107862715"/>
-      <w:bookmarkStart w:id="89" w:name="_Toc169088940"/>
+      <w:bookmarkStart w:id="87" w:name="_Toc107862715"/>
+      <w:bookmarkStart w:id="88" w:name="_Toc169088940"/>
       <w:r>
         <w:rPr>
           <w:rFonts w:ascii="Trebuchet MS" w:eastAsia="MS Mincho" w:hAnsi="Trebuchet MS" w:cs="Trebuchet MS"/>
@@ -12991,7 +12835,7 @@
         </w:rPr>
         <w:t xml:space="preserve">5.2   AMPLIACIONES </w:t>
       </w:r>
-      <w:bookmarkEnd w:id="88"/>
+      <w:bookmarkEnd w:id="87"/>
       <w:r>
         <w:rPr>
           <w:rFonts w:ascii="Trebuchet MS" w:eastAsia="MS Mincho" w:hAnsi="Trebuchet MS" w:cs="Trebuchet MS"/>
@@ -13002,7 +12846,7 @@
         </w:rPr>
         <w:t>FUTURAS</w:t>
       </w:r>
-      <w:bookmarkEnd w:id="89"/>
+      <w:bookmarkEnd w:id="88"/>
     </w:p>
     <w:p>
       <w:pPr>
@@ -13033,8 +12877,8 @@
           <w:lang w:val="es-ES"/>
         </w:rPr>
       </w:pPr>
-      <w:bookmarkStart w:id="90" w:name="_Toc107862716"/>
-      <w:bookmarkStart w:id="91" w:name="_Toc169088941"/>
+      <w:bookmarkStart w:id="89" w:name="_Toc107862716"/>
+      <w:bookmarkStart w:id="90" w:name="_Toc169088941"/>
       <w:r>
         <w:rPr>
           <w:rFonts w:ascii="Trebuchet MS" w:eastAsia="MS Mincho" w:hAnsi="Trebuchet MS" w:cs="Trebuchet MS"/>
@@ -13045,8 +12889,8 @@
         </w:rPr>
         <w:t>5.3   PROBLEMAS ENCONTRADOS</w:t>
       </w:r>
+      <w:bookmarkEnd w:id="89"/>
       <w:bookmarkEnd w:id="90"/>
-      <w:bookmarkEnd w:id="91"/>
     </w:p>
     <w:p>
       <w:pPr>
@@ -13075,8 +12919,8 @@
           <w:lang w:val="es-ES"/>
         </w:rPr>
       </w:pPr>
-      <w:bookmarkStart w:id="92" w:name="_Toc107862717"/>
-      <w:bookmarkStart w:id="93" w:name="_Toc169088942"/>
+      <w:bookmarkStart w:id="91" w:name="_Toc107862717"/>
+      <w:bookmarkStart w:id="92" w:name="_Toc169088942"/>
       <w:r>
         <w:rPr>
           <w:rFonts w:ascii="Trebuchet MS" w:eastAsia="MS Mincho" w:hAnsi="Trebuchet MS" w:cs="Trebuchet MS"/>
@@ -13087,8 +12931,8 @@
         </w:rPr>
         <w:t>5.4   OPINIONES PERSONALES</w:t>
       </w:r>
+      <w:bookmarkEnd w:id="91"/>
       <w:bookmarkEnd w:id="92"/>
-      <w:bookmarkEnd w:id="93"/>
     </w:p>
     <w:p>
       <w:pPr>
@@ -13143,8 +12987,8 @@
           <w:szCs w:val="56"/>
         </w:rPr>
       </w:pPr>
-      <w:bookmarkStart w:id="94" w:name="_Toc107862718"/>
-      <w:bookmarkStart w:id="95" w:name="_Toc169088943"/>
+      <w:bookmarkStart w:id="93" w:name="_Toc107862718"/>
+      <w:bookmarkStart w:id="94" w:name="_Toc169088943"/>
       <w:r>
         <w:rPr>
           <w:rFonts w:ascii="Trebuchet MS" w:hAnsi="Trebuchet MS"/>
@@ -13156,8 +13000,8 @@
         </w:rPr>
         <w:t>Bibliografía</w:t>
       </w:r>
+      <w:bookmarkEnd w:id="93"/>
       <w:bookmarkEnd w:id="94"/>
-      <w:bookmarkEnd w:id="95"/>
     </w:p>
     <w:p/>
     <w:p>
@@ -13226,7 +13070,7 @@
                 <w:lang w:val="es-ES"/>
               </w:rPr>
             </w:pPr>
-            <w:hyperlink r:id="rId25" w:history="1">
+            <w:hyperlink r:id="rId32" w:history="1">
               <w:r>
                 <w:rPr>
                   <w:rStyle w:val="Hyperlink"/>
@@ -13276,7 +13120,7 @@
                 <w:lang w:val="es-ES"/>
               </w:rPr>
             </w:pPr>
-            <w:hyperlink r:id="rId26" w:history="1">
+            <w:hyperlink r:id="rId33" w:history="1">
               <w:r>
                 <w:rPr>
                   <w:rStyle w:val="Hyperlink"/>
@@ -13349,7 +13193,7 @@
                 <w:lang w:val="es-ES"/>
               </w:rPr>
             </w:pPr>
-            <w:hyperlink r:id="rId27" w:history="1">
+            <w:hyperlink r:id="rId34" w:history="1">
               <w:r>
                 <w:rPr>
                   <w:rStyle w:val="Hyperlink"/>
@@ -13366,7 +13210,7 @@
                 <w:lang w:val="es-ES"/>
               </w:rPr>
             </w:pPr>
-            <w:hyperlink r:id="rId28" w:history="1">
+            <w:hyperlink r:id="rId35" w:history="1">
               <w:r>
                 <w:rPr>
                   <w:rStyle w:val="Hyperlink"/>
@@ -13397,7 +13241,7 @@
                 <w:lang w:val="es-ES"/>
               </w:rPr>
             </w:pPr>
-            <w:hyperlink r:id="rId29" w:history="1">
+            <w:hyperlink r:id="rId36" w:history="1">
               <w:r>
                 <w:rPr>
                   <w:rStyle w:val="Hyperlink"/>
@@ -13413,7 +13257,7 @@
                 <w:lang w:val="es-ES"/>
               </w:rPr>
             </w:pPr>
-            <w:hyperlink r:id="rId30" w:history="1">
+            <w:hyperlink r:id="rId37" w:history="1">
               <w:r>
                 <w:rPr>
                   <w:rStyle w:val="Hyperlink"/>
@@ -13597,7 +13441,7 @@
                 <w:lang w:val="es-ES"/>
               </w:rPr>
             </w:pPr>
-            <w:hyperlink r:id="rId31" w:history="1">
+            <w:hyperlink r:id="rId38" w:history="1">
               <w:r>
                 <w:rPr>
                   <w:rStyle w:val="Hyperlink"/>
@@ -13616,7 +13460,7 @@
                 <w:lang w:val="es-ES"/>
               </w:rPr>
             </w:pPr>
-            <w:hyperlink r:id="rId32" w:history="1">
+            <w:hyperlink r:id="rId39" w:history="1">
               <w:r>
                 <w:rPr>
                   <w:rStyle w:val="Hyperlink"/>
@@ -13632,7 +13476,7 @@
                 <w:lang w:val="es-ES"/>
               </w:rPr>
             </w:pPr>
-            <w:hyperlink r:id="rId33" w:history="1">
+            <w:hyperlink r:id="rId40" w:history="1">
               <w:r>
                 <w:rPr>
                   <w:rStyle w:val="Hyperlink"/>
@@ -13648,7 +13492,7 @@
                 <w:lang w:val="es-ES"/>
               </w:rPr>
             </w:pPr>
-            <w:hyperlink r:id="rId34" w:history="1">
+            <w:hyperlink r:id="rId41" w:history="1">
               <w:r>
                 <w:rPr>
                   <w:rStyle w:val="Hyperlink"/>
@@ -13664,7 +13508,7 @@
                 <w:lang w:val="es-ES"/>
               </w:rPr>
             </w:pPr>
-            <w:hyperlink r:id="rId35" w:history="1">
+            <w:hyperlink r:id="rId42" w:history="1">
               <w:r>
                 <w:rPr>
                   <w:rStyle w:val="Hyperlink"/>
@@ -13680,7 +13524,7 @@
                 <w:lang w:val="es-ES"/>
               </w:rPr>
             </w:pPr>
-            <w:hyperlink r:id="rId36" w:history="1">
+            <w:hyperlink r:id="rId43" w:history="1">
               <w:r>
                 <w:rPr>
                   <w:rStyle w:val="Hyperlink"/>
@@ -13696,7 +13540,7 @@
                 <w:lang w:val="es-ES"/>
               </w:rPr>
             </w:pPr>
-            <w:hyperlink r:id="rId37" w:history="1">
+            <w:hyperlink r:id="rId44" w:history="1">
               <w:r>
                 <w:rPr>
                   <w:rStyle w:val="Hyperlink"/>
@@ -13712,7 +13556,7 @@
                 <w:lang w:val="es-ES"/>
               </w:rPr>
             </w:pPr>
-            <w:hyperlink r:id="rId38" w:history="1">
+            <w:hyperlink r:id="rId45" w:history="1">
               <w:r>
                 <w:rPr>
                   <w:rStyle w:val="Hyperlink"/>
@@ -13728,7 +13572,7 @@
                 <w:lang w:val="es-ES"/>
               </w:rPr>
             </w:pPr>
-            <w:hyperlink r:id="rId39" w:history="1">
+            <w:hyperlink r:id="rId46" w:history="1">
               <w:r>
                 <w:rPr>
                   <w:rStyle w:val="Hyperlink"/>
@@ -13751,7 +13595,7 @@
                 <w:lang w:val="es-ES"/>
               </w:rPr>
             </w:pPr>
-            <w:hyperlink r:id="rId40" w:history="1">
+            <w:hyperlink r:id="rId47" w:history="1">
               <w:r>
                 <w:rPr>
                   <w:rStyle w:val="Hyperlink"/>
@@ -13767,7 +13611,7 @@
                 <w:lang w:val="es-ES"/>
               </w:rPr>
             </w:pPr>
-            <w:hyperlink r:id="rId41" w:history="1">
+            <w:hyperlink r:id="rId48" w:history="1">
               <w:r>
                 <w:rPr>
                   <w:rStyle w:val="Hyperlink"/>
@@ -13783,7 +13627,7 @@
                 <w:lang w:val="es-ES"/>
               </w:rPr>
             </w:pPr>
-            <w:hyperlink r:id="rId42" w:history="1">
+            <w:hyperlink r:id="rId49" w:history="1">
               <w:r>
                 <w:rPr>
                   <w:rStyle w:val="Hyperlink"/>
@@ -13799,7 +13643,7 @@
                 <w:lang w:val="es-ES"/>
               </w:rPr>
             </w:pPr>
-            <w:hyperlink r:id="rId43" w:history="1">
+            <w:hyperlink r:id="rId50" w:history="1">
               <w:r>
                 <w:rPr>
                   <w:rStyle w:val="Hyperlink"/>
@@ -13815,7 +13659,7 @@
                 <w:lang w:val="es-ES"/>
               </w:rPr>
             </w:pPr>
-            <w:hyperlink r:id="rId44" w:history="1">
+            <w:hyperlink r:id="rId51" w:history="1">
               <w:r>
                 <w:rPr>
                   <w:rStyle w:val="Hyperlink"/>
@@ -13844,7 +13688,7 @@
               </w:rPr>
               <w:t xml:space="preserve"> </w:t>
             </w:r>
-            <w:hyperlink r:id="rId45" w:history="1">
+            <w:hyperlink r:id="rId52" w:history="1">
               <w:r>
                 <w:rPr>
                   <w:rStyle w:val="Hyperlink"/>
@@ -13860,7 +13704,7 @@
                 <w:lang w:val="es-ES"/>
               </w:rPr>
             </w:pPr>
-            <w:hyperlink r:id="rId46" w:history="1">
+            <w:hyperlink r:id="rId53" w:history="1">
               <w:r>
                 <w:rPr>
                   <w:rStyle w:val="Hyperlink"/>
@@ -13876,7 +13720,7 @@
                 <w:lang w:val="es-ES"/>
               </w:rPr>
             </w:pPr>
-            <w:hyperlink r:id="rId47" w:history="1">
+            <w:hyperlink r:id="rId54" w:history="1">
               <w:r>
                 <w:rPr>
                   <w:rStyle w:val="Hyperlink"/>
@@ -13892,7 +13736,7 @@
                 <w:lang w:val="es-ES"/>
               </w:rPr>
             </w:pPr>
-            <w:hyperlink r:id="rId48" w:history="1">
+            <w:hyperlink r:id="rId55" w:history="1">
               <w:r>
                 <w:rPr>
                   <w:rStyle w:val="Hyperlink"/>
@@ -13908,7 +13752,7 @@
                 <w:lang w:val="es-ES"/>
               </w:rPr>
             </w:pPr>
-            <w:hyperlink r:id="rId49" w:history="1">
+            <w:hyperlink r:id="rId56" w:history="1">
               <w:r>
                 <w:rPr>
                   <w:rStyle w:val="Hyperlink"/>
@@ -13924,7 +13768,7 @@
                 <w:lang w:val="es-ES"/>
               </w:rPr>
             </w:pPr>
-            <w:hyperlink r:id="rId50" w:history="1">
+            <w:hyperlink r:id="rId57" w:history="1">
               <w:r>
                 <w:rPr>
                   <w:rStyle w:val="Hyperlink"/>
@@ -13940,7 +13784,7 @@
                 <w:lang w:val="es-ES"/>
               </w:rPr>
             </w:pPr>
-            <w:hyperlink r:id="rId51" w:history="1">
+            <w:hyperlink r:id="rId58" w:history="1">
               <w:r>
                 <w:rPr>
                   <w:rStyle w:val="Hyperlink"/>
@@ -13956,7 +13800,7 @@
                 <w:lang w:val="es-ES"/>
               </w:rPr>
             </w:pPr>
-            <w:hyperlink r:id="rId52" w:history="1">
+            <w:hyperlink r:id="rId59" w:history="1">
               <w:r>
                 <w:rPr>
                   <w:rStyle w:val="Hyperlink"/>
@@ -13972,7 +13816,7 @@
                 <w:lang w:val="es-ES"/>
               </w:rPr>
             </w:pPr>
-            <w:hyperlink r:id="rId53" w:history="1">
+            <w:hyperlink r:id="rId60" w:history="1">
               <w:r>
                 <w:rPr>
                   <w:rStyle w:val="Hyperlink"/>
@@ -14271,8 +14115,8 @@
           <w:szCs w:val="56"/>
         </w:rPr>
       </w:pPr>
-      <w:bookmarkStart w:id="96" w:name="_Toc107862719"/>
-      <w:bookmarkStart w:id="97" w:name="_Toc169088944"/>
+      <w:bookmarkStart w:id="95" w:name="_Toc107862719"/>
+      <w:bookmarkStart w:id="96" w:name="_Toc169088944"/>
       <w:r>
         <w:rPr>
           <w:rFonts w:ascii="Trebuchet MS" w:hAnsi="Trebuchet MS"/>
@@ -14284,8 +14128,8 @@
         </w:rPr>
         <w:t>Anexo A: Control de versiones</w:t>
       </w:r>
+      <w:bookmarkEnd w:id="95"/>
       <w:bookmarkEnd w:id="96"/>
-      <w:bookmarkEnd w:id="97"/>
     </w:p>
     <w:p>
       <w:pPr>
@@ -14314,7 +14158,7 @@
         </w:rPr>
         <w:t xml:space="preserve">Se ha creado un </w:t>
       </w:r>
-      <w:hyperlink r:id="rId54" w:history="1">
+      <w:hyperlink r:id="rId61" w:history="1">
         <w:r>
           <w:rPr>
             <w:rStyle w:val="Hyperlink"/>
@@ -14368,8 +14212,8 @@
           <w:szCs w:val="54"/>
         </w:rPr>
       </w:pPr>
-      <w:bookmarkStart w:id="98" w:name="_Toc107862720"/>
-      <w:bookmarkStart w:id="99" w:name="_Toc169088945"/>
+      <w:bookmarkStart w:id="97" w:name="_Toc107862720"/>
+      <w:bookmarkStart w:id="98" w:name="_Toc169088945"/>
       <w:r>
         <w:rPr>
           <w:rFonts w:ascii="Trebuchet MS" w:hAnsi="Trebuchet MS"/>
@@ -14381,7 +14225,7 @@
         </w:rPr>
         <w:t>Anexo B: Seguimiento de</w:t>
       </w:r>
-      <w:bookmarkEnd w:id="98"/>
+      <w:bookmarkEnd w:id="97"/>
       <w:r>
         <w:rPr>
           <w:rFonts w:ascii="Trebuchet MS" w:hAnsi="Trebuchet MS"/>
@@ -14393,7 +14237,7 @@
         </w:rPr>
         <w:t>l proyecto</w:t>
       </w:r>
-      <w:bookmarkEnd w:id="99"/>
+      <w:bookmarkEnd w:id="98"/>
     </w:p>
     <w:p>
       <w:pPr>
@@ -14438,10 +14282,10 @@
           <w:lang w:val="es-ES" w:bidi="hi-IN"/>
         </w:rPr>
       </w:pPr>
-      <w:bookmarkStart w:id="100" w:name="_B.1__"/>
-      <w:bookmarkStart w:id="101" w:name="_Toc107862721"/>
-      <w:bookmarkStart w:id="102" w:name="_Toc169088946"/>
-      <w:bookmarkEnd w:id="100"/>
+      <w:bookmarkStart w:id="99" w:name="_B.1__"/>
+      <w:bookmarkStart w:id="100" w:name="_Toc107862721"/>
+      <w:bookmarkStart w:id="101" w:name="_Toc169088946"/>
+      <w:bookmarkEnd w:id="99"/>
       <w:r>
         <w:rPr>
           <w:rFonts w:ascii="Trebuchet MS" w:eastAsia="NSimSun" w:hAnsi="Trebuchet MS" w:cs="Arial"/>
@@ -14453,8 +14297,8 @@
         </w:rPr>
         <w:t>B.1   FORMA DE SEGUIMIENTO</w:t>
       </w:r>
+      <w:bookmarkEnd w:id="100"/>
       <w:bookmarkEnd w:id="101"/>
-      <w:bookmarkEnd w:id="102"/>
     </w:p>
     <w:p>
       <w:pPr>
@@ -14512,8 +14356,8 @@
           <w:lang w:val="es-ES" w:bidi="hi-IN"/>
         </w:rPr>
       </w:pPr>
-      <w:bookmarkStart w:id="103" w:name="_Toc107862722"/>
-      <w:bookmarkStart w:id="104" w:name="_Toc169088947"/>
+      <w:bookmarkStart w:id="102" w:name="_Toc107862722"/>
+      <w:bookmarkStart w:id="103" w:name="_Toc169088947"/>
       <w:r>
         <w:rPr>
           <w:rFonts w:ascii="Trebuchet MS" w:eastAsia="NSimSun" w:hAnsi="Trebuchet MS" w:cs="Arial"/>
@@ -14525,8 +14369,8 @@
         </w:rPr>
         <w:t>B.2   PLANIFICACIÓN INICIAL</w:t>
       </w:r>
+      <w:bookmarkEnd w:id="102"/>
       <w:bookmarkEnd w:id="103"/>
-      <w:bookmarkEnd w:id="104"/>
     </w:p>
     <w:p>
       <w:pPr>
@@ -14555,8 +14399,8 @@
           <w:lang w:val="es-ES" w:bidi="hi-IN"/>
         </w:rPr>
       </w:pPr>
-      <w:bookmarkStart w:id="105" w:name="_Toc107862723"/>
-      <w:bookmarkStart w:id="106" w:name="_Toc169088948"/>
+      <w:bookmarkStart w:id="104" w:name="_Toc107862723"/>
+      <w:bookmarkStart w:id="105" w:name="_Toc169088948"/>
       <w:r>
         <w:rPr>
           <w:rFonts w:ascii="Trebuchet MS" w:eastAsia="NSimSun" w:hAnsi="Trebuchet MS" w:cs="Arial"/>
@@ -14568,8 +14412,8 @@
         </w:rPr>
         <w:t>B.3   PLANIFICACIÓN FINAL</w:t>
       </w:r>
+      <w:bookmarkEnd w:id="104"/>
       <w:bookmarkEnd w:id="105"/>
-      <w:bookmarkEnd w:id="106"/>
     </w:p>
     <w:p>
       <w:pPr>
@@ -14592,12 +14436,12 @@
     </w:p>
     <w:p/>
     <w:sectPr>
-      <w:headerReference w:type="even" r:id="rId55"/>
-      <w:headerReference w:type="default" r:id="rId56"/>
-      <w:footerReference w:type="even" r:id="rId57"/>
-      <w:footerReference w:type="default" r:id="rId58"/>
-      <w:headerReference w:type="first" r:id="rId59"/>
-      <w:footerReference w:type="first" r:id="rId60"/>
+      <w:headerReference w:type="even" r:id="rId62"/>
+      <w:headerReference w:type="default" r:id="rId63"/>
+      <w:footerReference w:type="even" r:id="rId64"/>
+      <w:footerReference w:type="default" r:id="rId65"/>
+      <w:headerReference w:type="first" r:id="rId66"/>
+      <w:footerReference w:type="first" r:id="rId67"/>
       <w:pgSz w:w="11906" w:h="16838"/>
       <w:pgMar w:top="1701" w:right="1418" w:bottom="1418" w:left="1701" w:header="709" w:footer="510" w:gutter="0"/>
       <w:pgNumType w:start="9"/>
@@ -15084,7 +14928,7 @@
       <w:rPr>
         <w:noProof/>
       </w:rPr>
-      <w:pict w14:anchorId="73899383">
+      <w:pict w14:anchorId="2C10DDEF">
         <v:shapetype id="_x0000_t75" coordsize="21600,21600" o:spt="75" o:preferrelative="t" path="m@4@5l@4@11@9@11@9@5xe" filled="f" stroked="f">
           <v:stroke joinstyle="miter"/>
           <v:formulas>
@@ -15114,7 +14958,7 @@
       <w:rPr>
         <w:noProof/>
       </w:rPr>
-      <w:pict w14:anchorId="2CB94C6D">
+      <w:pict w14:anchorId="54225373">
         <v:shape id="Picture 5" o:spid="_x0000_s1026" type="#_x0000_t75" alt="A logo of a university&#13;&#13;&#13;&#13;&#13;&#13;&#13;&#13;&#13;&#13;&#13;&#13;&#13;&#10;&#13;&#13;&#13;&#13;&#13;&#13;&#13;&#13;&#13;&#13;&#13;&#13;&#13;&#10;Description automatically generated" style="position:absolute;left:0;text-align:left;margin-left:-58.65pt;margin-top:-105pt;width:53.2pt;height:92.65pt;z-index:1;visibility:visible;mso-wrap-style:square;mso-wrap-edited:f;mso-width-percent:0;mso-height-percent:0;mso-wrap-distance-left:9pt;mso-wrap-distance-top:0;mso-wrap-distance-right:9pt;mso-wrap-distance-bottom:0;mso-position-horizontal:absolute;mso-position-horizontal-relative:margin;mso-position-vertical:absolute;mso-position-vertical-relative:margin;mso-width-percent:0;mso-height-percent:0;mso-width-relative:margin;mso-height-relative:margin">
           <v:imagedata r:id="rId2" o:title="A logo of a university&#13;&#13;&#13;&#13;&#13;&#13;&#13;&#13;&#13;&#13;&#13;&#13;&#13;&#10;&#13;&#13;&#13;&#13;&#13;&#13;&#13;&#13;&#13;&#13;&#13;&#13;&#13;&#10;Description automatically generated"/>
           <w10:wrap type="square" anchorx="margin" anchory="margin"/>
@@ -15167,8 +15011,8 @@
       <w:rPr>
         <w:noProof/>
       </w:rPr>
-      <w:pict w14:anchorId="114468F2">
-        <v:rect id="Rectangle 11" o:spid="_x0000_s1025" style="position:absolute;margin-left:-8.95pt;margin-top:66.45pt;width:431.95pt;height:177.35pt;z-index:-2;visibility:visible;mso-wrap-style:square;mso-width-percent:0;mso-height-percent:0;mso-wrap-distance-left:9.05pt;mso-wrap-distance-top:0;mso-wrap-distance-right:9.05pt;mso-wrap-distance-bottom:0;mso-position-horizontal:absolute;mso-position-horizontal-relative:text;mso-position-vertical:absolute;mso-position-vertical-relative:text;mso-width-percent:0;mso-height-percent:0;mso-width-relative:page;mso-height-relative:page;v-text-anchor:top" o:gfxdata="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" o:allowincell="f" filled="f" stroked="f" strokeweight="0">
+      <w:pict w14:anchorId="4E0FF856">
+        <v:rect id="Rectangle 23" o:spid="_x0000_s1025" style="position:absolute;margin-left:-8.95pt;margin-top:66.45pt;width:431.95pt;height:177.35pt;z-index:-2;visibility:visible;mso-wrap-style:square;mso-width-percent:0;mso-height-percent:0;mso-wrap-distance-left:9.05pt;mso-wrap-distance-top:0;mso-wrap-distance-right:9.05pt;mso-wrap-distance-bottom:0;mso-position-horizontal:absolute;mso-position-horizontal-relative:text;mso-position-vertical:absolute;mso-position-vertical-relative:text;mso-width-percent:0;mso-height-percent:0;mso-width-relative:page;mso-height-relative:page;v-text-anchor:top" o:gfxdata="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" o:allowincell="f" filled="f" stroked="f" strokeweight="0">
           <v:textbox inset="2.56mm,1.29mm,2.56mm,1.29mm">
             <w:txbxContent>
               <w:p>

</xml_diff>

<commit_message>
Tecnologías utilizadas incluyendo en el análisis dinámico y misceláneas
</commit_message>
<xml_diff>
--- a/TFM_RaulNunezGarcia.docx
+++ b/TFM_RaulNunezGarcia.docx
@@ -1158,7 +1158,7 @@
         </w:rPr>
         <w:fldChar w:fldCharType="separate"/>
       </w:r>
-      <w:hyperlink w:anchor="_Toc169088903" w:history="1">
+      <w:hyperlink w:anchor="_Toc169259500" w:history="1">
         <w:r>
           <w:rPr>
             <w:rStyle w:val="Hyperlink"/>
@@ -1187,7 +1187,7 @@
             <w:noProof/>
             <w:webHidden/>
           </w:rPr>
-          <w:instrText xml:space="preserve"> PAGEREF _Toc169088903 \h </w:instrText>
+          <w:instrText xml:space="preserve"> PAGEREF _Toc169259500 \h </w:instrText>
         </w:r>
         <w:r>
           <w:rPr>
@@ -1236,7 +1236,7 @@
           <w:lang w:val="en-ES" w:eastAsia="en-GB"/>
         </w:rPr>
       </w:pPr>
-      <w:hyperlink w:anchor="_Toc169088904" w:history="1">
+      <w:hyperlink w:anchor="_Toc169259501" w:history="1">
         <w:r>
           <w:rPr>
             <w:rStyle w:val="Hyperlink"/>
@@ -1265,7 +1265,7 @@
             <w:noProof/>
             <w:webHidden/>
           </w:rPr>
-          <w:instrText xml:space="preserve"> PAGEREF _Toc169088904 \h </w:instrText>
+          <w:instrText xml:space="preserve"> PAGEREF _Toc169259501 \h </w:instrText>
         </w:r>
         <w:r>
           <w:rPr>
@@ -1314,7 +1314,7 @@
           <w:lang w:val="en-ES" w:eastAsia="en-GB"/>
         </w:rPr>
       </w:pPr>
-      <w:hyperlink w:anchor="_Toc169088905" w:history="1">
+      <w:hyperlink w:anchor="_Toc169259502" w:history="1">
         <w:r>
           <w:rPr>
             <w:rStyle w:val="Hyperlink"/>
@@ -1343,7 +1343,7 @@
             <w:noProof/>
             <w:webHidden/>
           </w:rPr>
-          <w:instrText xml:space="preserve"> PAGEREF _Toc169088905 \h </w:instrText>
+          <w:instrText xml:space="preserve"> PAGEREF _Toc169259502 \h </w:instrText>
         </w:r>
         <w:r>
           <w:rPr>
@@ -1392,7 +1392,7 @@
           <w:lang w:val="en-ES" w:eastAsia="en-GB"/>
         </w:rPr>
       </w:pPr>
-      <w:hyperlink w:anchor="_Toc169088906" w:history="1">
+      <w:hyperlink w:anchor="_Toc169259503" w:history="1">
         <w:r>
           <w:rPr>
             <w:rStyle w:val="Hyperlink"/>
@@ -1421,7 +1421,7 @@
             <w:noProof/>
             <w:webHidden/>
           </w:rPr>
-          <w:instrText xml:space="preserve"> PAGEREF _Toc169088906 \h </w:instrText>
+          <w:instrText xml:space="preserve"> PAGEREF _Toc169259503 \h </w:instrText>
         </w:r>
         <w:r>
           <w:rPr>
@@ -1470,7 +1470,7 @@
           <w:lang w:val="en-ES" w:eastAsia="en-GB"/>
         </w:rPr>
       </w:pPr>
-      <w:hyperlink w:anchor="_Toc169088907" w:history="1">
+      <w:hyperlink w:anchor="_Toc169259504" w:history="1">
         <w:r>
           <w:rPr>
             <w:rStyle w:val="Hyperlink"/>
@@ -1499,7 +1499,7 @@
             <w:noProof/>
             <w:webHidden/>
           </w:rPr>
-          <w:instrText xml:space="preserve"> PAGEREF _Toc169088907 \h </w:instrText>
+          <w:instrText xml:space="preserve"> PAGEREF _Toc169259504 \h </w:instrText>
         </w:r>
         <w:r>
           <w:rPr>
@@ -1546,7 +1546,7 @@
           <w:lang w:val="en-ES" w:eastAsia="en-GB"/>
         </w:rPr>
       </w:pPr>
-      <w:hyperlink w:anchor="_Toc169088908" w:history="1">
+      <w:hyperlink w:anchor="_Toc169259505" w:history="1">
         <w:r>
           <w:rPr>
             <w:rStyle w:val="Hyperlink"/>
@@ -1575,7 +1575,7 @@
             <w:noProof/>
             <w:webHidden/>
           </w:rPr>
-          <w:instrText xml:space="preserve"> PAGEREF _Toc169088908 \h </w:instrText>
+          <w:instrText xml:space="preserve"> PAGEREF _Toc169259505 \h </w:instrText>
         </w:r>
         <w:r>
           <w:rPr>
@@ -1622,7 +1622,7 @@
           <w:lang w:val="en-ES" w:eastAsia="en-GB"/>
         </w:rPr>
       </w:pPr>
-      <w:hyperlink w:anchor="_Toc169088909" w:history="1">
+      <w:hyperlink w:anchor="_Toc169259506" w:history="1">
         <w:r>
           <w:rPr>
             <w:rStyle w:val="Hyperlink"/>
@@ -1651,7 +1651,7 @@
             <w:noProof/>
             <w:webHidden/>
           </w:rPr>
-          <w:instrText xml:space="preserve"> PAGEREF _Toc169088909 \h </w:instrText>
+          <w:instrText xml:space="preserve"> PAGEREF _Toc169259506 \h </w:instrText>
         </w:r>
         <w:r>
           <w:rPr>
@@ -1699,7 +1699,7 @@
           <w:lang w:val="en-ES" w:eastAsia="en-GB"/>
         </w:rPr>
       </w:pPr>
-      <w:hyperlink w:anchor="_Toc169088910" w:history="1">
+      <w:hyperlink w:anchor="_Toc169259507" w:history="1">
         <w:r>
           <w:rPr>
             <w:rStyle w:val="Hyperlink"/>
@@ -1728,7 +1728,7 @@
             <w:noProof/>
             <w:webHidden/>
           </w:rPr>
-          <w:instrText xml:space="preserve"> PAGEREF _Toc169088910 \h </w:instrText>
+          <w:instrText xml:space="preserve"> PAGEREF _Toc169259507 \h </w:instrText>
         </w:r>
         <w:r>
           <w:rPr>
@@ -1748,7 +1748,7 @@
             <w:noProof/>
             <w:webHidden/>
           </w:rPr>
-          <w:t>15</w:t>
+          <w:t>20</w:t>
         </w:r>
         <w:r>
           <w:rPr>
@@ -1775,7 +1775,7 @@
           <w:lang w:val="en-ES" w:eastAsia="en-GB"/>
         </w:rPr>
       </w:pPr>
-      <w:hyperlink w:anchor="_Toc169088911" w:history="1">
+      <w:hyperlink w:anchor="_Toc169259508" w:history="1">
         <w:r>
           <w:rPr>
             <w:rStyle w:val="Hyperlink"/>
@@ -1804,7 +1804,7 @@
             <w:noProof/>
             <w:webHidden/>
           </w:rPr>
-          <w:instrText xml:space="preserve"> PAGEREF _Toc169088911 \h </w:instrText>
+          <w:instrText xml:space="preserve"> PAGEREF _Toc169259508 \h </w:instrText>
         </w:r>
         <w:r>
           <w:rPr>
@@ -1824,7 +1824,7 @@
             <w:noProof/>
             <w:webHidden/>
           </w:rPr>
-          <w:t>15</w:t>
+          <w:t>20</w:t>
         </w:r>
         <w:r>
           <w:rPr>
@@ -1851,7 +1851,7 @@
           <w:lang w:val="en-ES" w:eastAsia="en-GB"/>
         </w:rPr>
       </w:pPr>
-      <w:hyperlink w:anchor="_Toc169088912" w:history="1">
+      <w:hyperlink w:anchor="_Toc169259509" w:history="1">
         <w:r>
           <w:rPr>
             <w:rStyle w:val="Hyperlink"/>
@@ -1880,7 +1880,7 @@
             <w:noProof/>
             <w:webHidden/>
           </w:rPr>
-          <w:instrText xml:space="preserve"> PAGEREF _Toc169088912 \h </w:instrText>
+          <w:instrText xml:space="preserve"> PAGEREF _Toc169259509 \h </w:instrText>
         </w:r>
         <w:r>
           <w:rPr>
@@ -1900,7 +1900,7 @@
             <w:noProof/>
             <w:webHidden/>
           </w:rPr>
-          <w:t>15</w:t>
+          <w:t>21</w:t>
         </w:r>
         <w:r>
           <w:rPr>
@@ -1928,7 +1928,7 @@
           <w:lang w:val="en-ES" w:eastAsia="en-GB"/>
         </w:rPr>
       </w:pPr>
-      <w:hyperlink w:anchor="_Toc169088913" w:history="1">
+      <w:hyperlink w:anchor="_Toc169259510" w:history="1">
         <w:r>
           <w:rPr>
             <w:rStyle w:val="Hyperlink"/>
@@ -1936,7 +1936,7 @@
             <w:noProof/>
             <w:lang w:val="es-ES"/>
           </w:rPr>
-          <w:t>1.4.2   Tecnologías utilizadas (a rellenar)</w:t>
+          <w:t>1.4.2   Tecnologías utilizadas</w:t>
         </w:r>
         <w:r>
           <w:rPr>
@@ -1957,7 +1957,7 @@
             <w:noProof/>
             <w:webHidden/>
           </w:rPr>
-          <w:instrText xml:space="preserve"> PAGEREF _Toc169088913 \h </w:instrText>
+          <w:instrText xml:space="preserve"> PAGEREF _Toc169259510 \h </w:instrText>
         </w:r>
         <w:r>
           <w:rPr>
@@ -1977,7 +1977,7 @@
             <w:noProof/>
             <w:webHidden/>
           </w:rPr>
-          <w:t>15</w:t>
+          <w:t>22</w:t>
         </w:r>
         <w:r>
           <w:rPr>
@@ -2006,7 +2006,7 @@
           <w:lang w:val="en-ES" w:eastAsia="en-GB"/>
         </w:rPr>
       </w:pPr>
-      <w:hyperlink w:anchor="_Toc169088914" w:history="1">
+      <w:hyperlink w:anchor="_Toc169259511" w:history="1">
         <w:r>
           <w:rPr>
             <w:rStyle w:val="Hyperlink"/>
@@ -2033,7 +2033,7 @@
             <w:noProof/>
             <w:webHidden/>
           </w:rPr>
-          <w:instrText xml:space="preserve"> PAGEREF _Toc169088914 \h </w:instrText>
+          <w:instrText xml:space="preserve"> PAGEREF _Toc169259511 \h </w:instrText>
         </w:r>
         <w:r>
           <w:rPr>
@@ -2053,7 +2053,7 @@
             <w:noProof/>
             <w:webHidden/>
           </w:rPr>
-          <w:t>17</w:t>
+          <w:t>26</w:t>
         </w:r>
         <w:r>
           <w:rPr>
@@ -2080,7 +2080,7 @@
           <w:lang w:val="en-ES" w:eastAsia="en-GB"/>
         </w:rPr>
       </w:pPr>
-      <w:hyperlink w:anchor="_Toc169088915" w:history="1">
+      <w:hyperlink w:anchor="_Toc169259512" w:history="1">
         <w:r>
           <w:rPr>
             <w:rStyle w:val="Hyperlink"/>
@@ -2109,7 +2109,7 @@
             <w:noProof/>
             <w:webHidden/>
           </w:rPr>
-          <w:instrText xml:space="preserve"> PAGEREF _Toc169088915 \h </w:instrText>
+          <w:instrText xml:space="preserve"> PAGEREF _Toc169259512 \h </w:instrText>
         </w:r>
         <w:r>
           <w:rPr>
@@ -2129,7 +2129,7 @@
             <w:noProof/>
             <w:webHidden/>
           </w:rPr>
-          <w:t>17</w:t>
+          <w:t>26</w:t>
         </w:r>
         <w:r>
           <w:rPr>
@@ -2156,7 +2156,7 @@
           <w:lang w:val="en-ES" w:eastAsia="en-GB"/>
         </w:rPr>
       </w:pPr>
-      <w:hyperlink w:anchor="_Toc169088916" w:history="1">
+      <w:hyperlink w:anchor="_Toc169259513" w:history="1">
         <w:r>
           <w:rPr>
             <w:rStyle w:val="Hyperlink"/>
@@ -2185,7 +2185,7 @@
             <w:noProof/>
             <w:webHidden/>
           </w:rPr>
-          <w:instrText xml:space="preserve"> PAGEREF _Toc169088916 \h </w:instrText>
+          <w:instrText xml:space="preserve"> PAGEREF _Toc169259513 \h </w:instrText>
         </w:r>
         <w:r>
           <w:rPr>
@@ -2205,7 +2205,7 @@
             <w:noProof/>
             <w:webHidden/>
           </w:rPr>
-          <w:t>17</w:t>
+          <w:t>26</w:t>
         </w:r>
         <w:r>
           <w:rPr>
@@ -2233,7 +2233,7 @@
           <w:lang w:val="en-ES" w:eastAsia="en-GB"/>
         </w:rPr>
       </w:pPr>
-      <w:hyperlink w:anchor="_Toc169088917" w:history="1">
+      <w:hyperlink w:anchor="_Toc169259514" w:history="1">
         <w:r>
           <w:rPr>
             <w:rStyle w:val="Hyperlink"/>
@@ -2262,7 +2262,7 @@
             <w:noProof/>
             <w:webHidden/>
           </w:rPr>
-          <w:instrText xml:space="preserve"> PAGEREF _Toc169088917 \h </w:instrText>
+          <w:instrText xml:space="preserve"> PAGEREF _Toc169259514 \h </w:instrText>
         </w:r>
         <w:r>
           <w:rPr>
@@ -2282,7 +2282,7 @@
             <w:noProof/>
             <w:webHidden/>
           </w:rPr>
-          <w:t>17</w:t>
+          <w:t>26</w:t>
         </w:r>
         <w:r>
           <w:rPr>
@@ -2310,7 +2310,7 @@
           <w:lang w:val="en-ES" w:eastAsia="en-GB"/>
         </w:rPr>
       </w:pPr>
-      <w:hyperlink w:anchor="_Toc169088918" w:history="1">
+      <w:hyperlink w:anchor="_Toc169259515" w:history="1">
         <w:r>
           <w:rPr>
             <w:rStyle w:val="Hyperlink"/>
@@ -2339,7 +2339,7 @@
             <w:noProof/>
             <w:webHidden/>
           </w:rPr>
-          <w:instrText xml:space="preserve"> PAGEREF _Toc169088918 \h </w:instrText>
+          <w:instrText xml:space="preserve"> PAGEREF _Toc169259515 \h </w:instrText>
         </w:r>
         <w:r>
           <w:rPr>
@@ -2359,7 +2359,7 @@
             <w:noProof/>
             <w:webHidden/>
           </w:rPr>
-          <w:t>18</w:t>
+          <w:t>27</w:t>
         </w:r>
         <w:r>
           <w:rPr>
@@ -2387,7 +2387,7 @@
           <w:lang w:val="en-ES" w:eastAsia="en-GB"/>
         </w:rPr>
       </w:pPr>
-      <w:hyperlink w:anchor="_Toc169088919" w:history="1">
+      <w:hyperlink w:anchor="_Toc169259516" w:history="1">
         <w:r>
           <w:rPr>
             <w:rStyle w:val="Hyperlink"/>
@@ -2416,7 +2416,7 @@
             <w:noProof/>
             <w:webHidden/>
           </w:rPr>
-          <w:instrText xml:space="preserve"> PAGEREF _Toc169088919 \h </w:instrText>
+          <w:instrText xml:space="preserve"> PAGEREF _Toc169259516 \h </w:instrText>
         </w:r>
         <w:r>
           <w:rPr>
@@ -2436,7 +2436,7 @@
             <w:noProof/>
             <w:webHidden/>
           </w:rPr>
-          <w:t>18</w:t>
+          <w:t>27</w:t>
         </w:r>
         <w:r>
           <w:rPr>
@@ -2463,7 +2463,7 @@
           <w:lang w:val="en-ES" w:eastAsia="en-GB"/>
         </w:rPr>
       </w:pPr>
-      <w:hyperlink w:anchor="_Toc169088920" w:history="1">
+      <w:hyperlink w:anchor="_Toc169259517" w:history="1">
         <w:r>
           <w:rPr>
             <w:rStyle w:val="Hyperlink"/>
@@ -2492,7 +2492,7 @@
             <w:noProof/>
             <w:webHidden/>
           </w:rPr>
-          <w:instrText xml:space="preserve"> PAGEREF _Toc169088920 \h </w:instrText>
+          <w:instrText xml:space="preserve"> PAGEREF _Toc169259517 \h </w:instrText>
         </w:r>
         <w:r>
           <w:rPr>
@@ -2512,7 +2512,7 @@
             <w:noProof/>
             <w:webHidden/>
           </w:rPr>
-          <w:t>19</w:t>
+          <w:t>28</w:t>
         </w:r>
         <w:r>
           <w:rPr>
@@ -2540,7 +2540,7 @@
           <w:lang w:val="en-ES" w:eastAsia="en-GB"/>
         </w:rPr>
       </w:pPr>
-      <w:hyperlink w:anchor="_Toc169088921" w:history="1">
+      <w:hyperlink w:anchor="_Toc169259518" w:history="1">
         <w:r>
           <w:rPr>
             <w:rStyle w:val="Hyperlink"/>
@@ -2569,7 +2569,7 @@
             <w:noProof/>
             <w:webHidden/>
           </w:rPr>
-          <w:instrText xml:space="preserve"> PAGEREF _Toc169088921 \h </w:instrText>
+          <w:instrText xml:space="preserve"> PAGEREF _Toc169259518 \h </w:instrText>
         </w:r>
         <w:r>
           <w:rPr>
@@ -2589,7 +2589,7 @@
             <w:noProof/>
             <w:webHidden/>
           </w:rPr>
-          <w:t>19</w:t>
+          <w:t>28</w:t>
         </w:r>
         <w:r>
           <w:rPr>
@@ -2617,7 +2617,7 @@
           <w:lang w:val="en-ES" w:eastAsia="en-GB"/>
         </w:rPr>
       </w:pPr>
-      <w:hyperlink w:anchor="_Toc169088922" w:history="1">
+      <w:hyperlink w:anchor="_Toc169259519" w:history="1">
         <w:r>
           <w:rPr>
             <w:rStyle w:val="Hyperlink"/>
@@ -2646,7 +2646,7 @@
             <w:noProof/>
             <w:webHidden/>
           </w:rPr>
-          <w:instrText xml:space="preserve"> PAGEREF _Toc169088922 \h </w:instrText>
+          <w:instrText xml:space="preserve"> PAGEREF _Toc169259519 \h </w:instrText>
         </w:r>
         <w:r>
           <w:rPr>
@@ -2666,7 +2666,7 @@
             <w:noProof/>
             <w:webHidden/>
           </w:rPr>
-          <w:t>19</w:t>
+          <w:t>28</w:t>
         </w:r>
         <w:r>
           <w:rPr>
@@ -2693,7 +2693,7 @@
           <w:lang w:val="en-ES" w:eastAsia="en-GB"/>
         </w:rPr>
       </w:pPr>
-      <w:hyperlink w:anchor="_Toc169088923" w:history="1">
+      <w:hyperlink w:anchor="_Toc169259520" w:history="1">
         <w:r>
           <w:rPr>
             <w:rStyle w:val="Hyperlink"/>
@@ -2722,7 +2722,7 @@
             <w:noProof/>
             <w:webHidden/>
           </w:rPr>
-          <w:instrText xml:space="preserve"> PAGEREF _Toc169088923 \h </w:instrText>
+          <w:instrText xml:space="preserve"> PAGEREF _Toc169259520 \h </w:instrText>
         </w:r>
         <w:r>
           <w:rPr>
@@ -2742,7 +2742,7 @@
             <w:noProof/>
             <w:webHidden/>
           </w:rPr>
-          <w:t>19</w:t>
+          <w:t>28</w:t>
         </w:r>
         <w:r>
           <w:rPr>
@@ -2770,7 +2770,7 @@
           <w:lang w:val="en-ES" w:eastAsia="en-GB"/>
         </w:rPr>
       </w:pPr>
-      <w:hyperlink w:anchor="_Toc169088924" w:history="1">
+      <w:hyperlink w:anchor="_Toc169259521" w:history="1">
         <w:r>
           <w:rPr>
             <w:rStyle w:val="Hyperlink"/>
@@ -2799,7 +2799,7 @@
             <w:noProof/>
             <w:webHidden/>
           </w:rPr>
-          <w:instrText xml:space="preserve"> PAGEREF _Toc169088924 \h </w:instrText>
+          <w:instrText xml:space="preserve"> PAGEREF _Toc169259521 \h </w:instrText>
         </w:r>
         <w:r>
           <w:rPr>
@@ -2819,7 +2819,7 @@
             <w:noProof/>
             <w:webHidden/>
           </w:rPr>
-          <w:t>19</w:t>
+          <w:t>28</w:t>
         </w:r>
         <w:r>
           <w:rPr>
@@ -2847,7 +2847,7 @@
           <w:lang w:val="en-ES" w:eastAsia="en-GB"/>
         </w:rPr>
       </w:pPr>
-      <w:hyperlink w:anchor="_Toc169088925" w:history="1">
+      <w:hyperlink w:anchor="_Toc169259522" w:history="1">
         <w:r>
           <w:rPr>
             <w:rStyle w:val="Hyperlink"/>
@@ -2876,7 +2876,7 @@
             <w:noProof/>
             <w:webHidden/>
           </w:rPr>
-          <w:instrText xml:space="preserve"> PAGEREF _Toc169088925 \h </w:instrText>
+          <w:instrText xml:space="preserve"> PAGEREF _Toc169259522 \h </w:instrText>
         </w:r>
         <w:r>
           <w:rPr>
@@ -2896,7 +2896,7 @@
             <w:noProof/>
             <w:webHidden/>
           </w:rPr>
-          <w:t>19</w:t>
+          <w:t>28</w:t>
         </w:r>
         <w:r>
           <w:rPr>
@@ -2923,7 +2923,7 @@
           <w:lang w:val="en-ES" w:eastAsia="en-GB"/>
         </w:rPr>
       </w:pPr>
-      <w:hyperlink w:anchor="_Toc169088926" w:history="1">
+      <w:hyperlink w:anchor="_Toc169259523" w:history="1">
         <w:r>
           <w:rPr>
             <w:rStyle w:val="Hyperlink"/>
@@ -2952,7 +2952,7 @@
             <w:noProof/>
             <w:webHidden/>
           </w:rPr>
-          <w:instrText xml:space="preserve"> PAGEREF _Toc169088926 \h </w:instrText>
+          <w:instrText xml:space="preserve"> PAGEREF _Toc169259523 \h </w:instrText>
         </w:r>
         <w:r>
           <w:rPr>
@@ -2972,7 +2972,7 @@
             <w:noProof/>
             <w:webHidden/>
           </w:rPr>
-          <w:t>20</w:t>
+          <w:t>29</w:t>
         </w:r>
         <w:r>
           <w:rPr>
@@ -3001,7 +3001,7 @@
           <w:lang w:val="en-ES" w:eastAsia="en-GB"/>
         </w:rPr>
       </w:pPr>
-      <w:hyperlink w:anchor="_Toc169088927" w:history="1">
+      <w:hyperlink w:anchor="_Toc169259524" w:history="1">
         <w:r>
           <w:rPr>
             <w:rStyle w:val="Hyperlink"/>
@@ -3030,7 +3030,7 @@
             <w:noProof/>
             <w:webHidden/>
           </w:rPr>
-          <w:instrText xml:space="preserve"> PAGEREF _Toc169088927 \h </w:instrText>
+          <w:instrText xml:space="preserve"> PAGEREF _Toc169259524 \h </w:instrText>
         </w:r>
         <w:r>
           <w:rPr>
@@ -3050,7 +3050,7 @@
             <w:noProof/>
             <w:webHidden/>
           </w:rPr>
-          <w:t>21</w:t>
+          <w:t>30</w:t>
         </w:r>
         <w:r>
           <w:rPr>
@@ -3077,7 +3077,7 @@
           <w:lang w:val="en-ES" w:eastAsia="en-GB"/>
         </w:rPr>
       </w:pPr>
-      <w:hyperlink w:anchor="_Toc169088928" w:history="1">
+      <w:hyperlink w:anchor="_Toc169259525" w:history="1">
         <w:r>
           <w:rPr>
             <w:rStyle w:val="Hyperlink"/>
@@ -3106,7 +3106,7 @@
             <w:noProof/>
             <w:webHidden/>
           </w:rPr>
-          <w:instrText xml:space="preserve"> PAGEREF _Toc169088928 \h </w:instrText>
+          <w:instrText xml:space="preserve"> PAGEREF _Toc169259525 \h </w:instrText>
         </w:r>
         <w:r>
           <w:rPr>
@@ -3126,7 +3126,7 @@
             <w:noProof/>
             <w:webHidden/>
           </w:rPr>
-          <w:t>21</w:t>
+          <w:t>30</w:t>
         </w:r>
         <w:r>
           <w:rPr>
@@ -3153,7 +3153,7 @@
           <w:lang w:val="en-ES" w:eastAsia="en-GB"/>
         </w:rPr>
       </w:pPr>
-      <w:hyperlink w:anchor="_Toc169088929" w:history="1">
+      <w:hyperlink w:anchor="_Toc169259526" w:history="1">
         <w:r>
           <w:rPr>
             <w:rStyle w:val="Hyperlink"/>
@@ -3182,7 +3182,7 @@
             <w:noProof/>
             <w:webHidden/>
           </w:rPr>
-          <w:instrText xml:space="preserve"> PAGEREF _Toc169088929 \h </w:instrText>
+          <w:instrText xml:space="preserve"> PAGEREF _Toc169259526 \h </w:instrText>
         </w:r>
         <w:r>
           <w:rPr>
@@ -3202,7 +3202,7 @@
             <w:noProof/>
             <w:webHidden/>
           </w:rPr>
-          <w:t>21</w:t>
+          <w:t>30</w:t>
         </w:r>
         <w:r>
           <w:rPr>
@@ -3230,7 +3230,7 @@
           <w:lang w:val="en-ES" w:eastAsia="en-GB"/>
         </w:rPr>
       </w:pPr>
-      <w:hyperlink w:anchor="_Toc169088930" w:history="1">
+      <w:hyperlink w:anchor="_Toc169259527" w:history="1">
         <w:r>
           <w:rPr>
             <w:rStyle w:val="Hyperlink"/>
@@ -3259,7 +3259,7 @@
             <w:noProof/>
             <w:webHidden/>
           </w:rPr>
-          <w:instrText xml:space="preserve"> PAGEREF _Toc169088930 \h </w:instrText>
+          <w:instrText xml:space="preserve"> PAGEREF _Toc169259527 \h </w:instrText>
         </w:r>
         <w:r>
           <w:rPr>
@@ -3279,7 +3279,7 @@
             <w:noProof/>
             <w:webHidden/>
           </w:rPr>
-          <w:t>21</w:t>
+          <w:t>30</w:t>
         </w:r>
         <w:r>
           <w:rPr>
@@ -3307,7 +3307,7 @@
           <w:lang w:val="en-ES" w:eastAsia="en-GB"/>
         </w:rPr>
       </w:pPr>
-      <w:hyperlink w:anchor="_Toc169088931" w:history="1">
+      <w:hyperlink w:anchor="_Toc169259528" w:history="1">
         <w:r>
           <w:rPr>
             <w:rStyle w:val="Hyperlink"/>
@@ -3336,7 +3336,7 @@
             <w:noProof/>
             <w:webHidden/>
           </w:rPr>
-          <w:instrText xml:space="preserve"> PAGEREF _Toc169088931 \h </w:instrText>
+          <w:instrText xml:space="preserve"> PAGEREF _Toc169259528 \h </w:instrText>
         </w:r>
         <w:r>
           <w:rPr>
@@ -3356,7 +3356,7 @@
             <w:noProof/>
             <w:webHidden/>
           </w:rPr>
-          <w:t>21</w:t>
+          <w:t>30</w:t>
         </w:r>
         <w:r>
           <w:rPr>
@@ -3384,7 +3384,7 @@
           <w:lang w:val="en-ES" w:eastAsia="en-GB"/>
         </w:rPr>
       </w:pPr>
-      <w:hyperlink w:anchor="_Toc169088932" w:history="1">
+      <w:hyperlink w:anchor="_Toc169259529" w:history="1">
         <w:r>
           <w:rPr>
             <w:rStyle w:val="Hyperlink"/>
@@ -3413,7 +3413,7 @@
             <w:noProof/>
             <w:webHidden/>
           </w:rPr>
-          <w:instrText xml:space="preserve"> PAGEREF _Toc169088932 \h </w:instrText>
+          <w:instrText xml:space="preserve"> PAGEREF _Toc169259529 \h </w:instrText>
         </w:r>
         <w:r>
           <w:rPr>
@@ -3433,7 +3433,7 @@
             <w:noProof/>
             <w:webHidden/>
           </w:rPr>
-          <w:t>21</w:t>
+          <w:t>30</w:t>
         </w:r>
         <w:r>
           <w:rPr>
@@ -3461,7 +3461,7 @@
           <w:lang w:val="en-ES" w:eastAsia="en-GB"/>
         </w:rPr>
       </w:pPr>
-      <w:hyperlink w:anchor="_Toc169088933" w:history="1">
+      <w:hyperlink w:anchor="_Toc169259530" w:history="1">
         <w:r>
           <w:rPr>
             <w:rStyle w:val="Hyperlink"/>
@@ -3490,7 +3490,7 @@
             <w:noProof/>
             <w:webHidden/>
           </w:rPr>
-          <w:instrText xml:space="preserve"> PAGEREF _Toc169088933 \h </w:instrText>
+          <w:instrText xml:space="preserve"> PAGEREF _Toc169259530 \h </w:instrText>
         </w:r>
         <w:r>
           <w:rPr>
@@ -3510,7 +3510,7 @@
             <w:noProof/>
             <w:webHidden/>
           </w:rPr>
-          <w:t>21</w:t>
+          <w:t>30</w:t>
         </w:r>
         <w:r>
           <w:rPr>
@@ -3538,7 +3538,7 @@
           <w:lang w:val="en-ES" w:eastAsia="en-GB"/>
         </w:rPr>
       </w:pPr>
-      <w:hyperlink w:anchor="_Toc169088934" w:history="1">
+      <w:hyperlink w:anchor="_Toc169259531" w:history="1">
         <w:r>
           <w:rPr>
             <w:rStyle w:val="Hyperlink"/>
@@ -3567,7 +3567,7 @@
             <w:noProof/>
             <w:webHidden/>
           </w:rPr>
-          <w:instrText xml:space="preserve"> PAGEREF _Toc169088934 \h </w:instrText>
+          <w:instrText xml:space="preserve"> PAGEREF _Toc169259531 \h </w:instrText>
         </w:r>
         <w:r>
           <w:rPr>
@@ -3587,7 +3587,7 @@
             <w:noProof/>
             <w:webHidden/>
           </w:rPr>
-          <w:t>21</w:t>
+          <w:t>30</w:t>
         </w:r>
         <w:r>
           <w:rPr>
@@ -3615,7 +3615,7 @@
           <w:lang w:val="en-ES" w:eastAsia="en-GB"/>
         </w:rPr>
       </w:pPr>
-      <w:hyperlink w:anchor="_Toc169088935" w:history="1">
+      <w:hyperlink w:anchor="_Toc169259532" w:history="1">
         <w:r>
           <w:rPr>
             <w:rStyle w:val="Hyperlink"/>
@@ -3644,7 +3644,7 @@
             <w:noProof/>
             <w:webHidden/>
           </w:rPr>
-          <w:instrText xml:space="preserve"> PAGEREF _Toc169088935 \h </w:instrText>
+          <w:instrText xml:space="preserve"> PAGEREF _Toc169259532 \h </w:instrText>
         </w:r>
         <w:r>
           <w:rPr>
@@ -3664,7 +3664,7 @@
             <w:noProof/>
             <w:webHidden/>
           </w:rPr>
-          <w:t>21</w:t>
+          <w:t>30</w:t>
         </w:r>
         <w:r>
           <w:rPr>
@@ -3691,7 +3691,7 @@
           <w:lang w:val="en-ES" w:eastAsia="en-GB"/>
         </w:rPr>
       </w:pPr>
-      <w:hyperlink w:anchor="_Toc169088936" w:history="1">
+      <w:hyperlink w:anchor="_Toc169259533" w:history="1">
         <w:r>
           <w:rPr>
             <w:rStyle w:val="Hyperlink"/>
@@ -3720,7 +3720,7 @@
             <w:noProof/>
             <w:webHidden/>
           </w:rPr>
-          <w:instrText xml:space="preserve"> PAGEREF _Toc169088936 \h </w:instrText>
+          <w:instrText xml:space="preserve"> PAGEREF _Toc169259533 \h </w:instrText>
         </w:r>
         <w:r>
           <w:rPr>
@@ -3740,7 +3740,7 @@
             <w:noProof/>
             <w:webHidden/>
           </w:rPr>
-          <w:t>21</w:t>
+          <w:t>30</w:t>
         </w:r>
         <w:r>
           <w:rPr>
@@ -3769,7 +3769,7 @@
           <w:lang w:val="en-ES" w:eastAsia="en-GB"/>
         </w:rPr>
       </w:pPr>
-      <w:hyperlink w:anchor="_Toc169088937" w:history="1">
+      <w:hyperlink w:anchor="_Toc169259534" w:history="1">
         <w:r>
           <w:rPr>
             <w:rStyle w:val="Hyperlink"/>
@@ -3798,7 +3798,7 @@
             <w:noProof/>
             <w:webHidden/>
           </w:rPr>
-          <w:instrText xml:space="preserve"> PAGEREF _Toc169088937 \h </w:instrText>
+          <w:instrText xml:space="preserve"> PAGEREF _Toc169259534 \h </w:instrText>
         </w:r>
         <w:r>
           <w:rPr>
@@ -3818,7 +3818,7 @@
             <w:noProof/>
             <w:webHidden/>
           </w:rPr>
-          <w:t>22</w:t>
+          <w:t>31</w:t>
         </w:r>
         <w:r>
           <w:rPr>
@@ -3847,7 +3847,7 @@
           <w:lang w:val="en-ES" w:eastAsia="en-GB"/>
         </w:rPr>
       </w:pPr>
-      <w:hyperlink w:anchor="_Toc169088938" w:history="1">
+      <w:hyperlink w:anchor="_Toc169259535" w:history="1">
         <w:r>
           <w:rPr>
             <w:rStyle w:val="Hyperlink"/>
@@ -3876,7 +3876,7 @@
             <w:noProof/>
             <w:webHidden/>
           </w:rPr>
-          <w:instrText xml:space="preserve"> PAGEREF _Toc169088938 \h </w:instrText>
+          <w:instrText xml:space="preserve"> PAGEREF _Toc169259535 \h </w:instrText>
         </w:r>
         <w:r>
           <w:rPr>
@@ -3896,7 +3896,7 @@
             <w:noProof/>
             <w:webHidden/>
           </w:rPr>
-          <w:t>22</w:t>
+          <w:t>31</w:t>
         </w:r>
         <w:r>
           <w:rPr>
@@ -3923,7 +3923,7 @@
           <w:lang w:val="en-ES" w:eastAsia="en-GB"/>
         </w:rPr>
       </w:pPr>
-      <w:hyperlink w:anchor="_Toc169088939" w:history="1">
+      <w:hyperlink w:anchor="_Toc169259536" w:history="1">
         <w:r>
           <w:rPr>
             <w:rStyle w:val="Hyperlink"/>
@@ -3952,7 +3952,7 @@
             <w:noProof/>
             <w:webHidden/>
           </w:rPr>
-          <w:instrText xml:space="preserve"> PAGEREF _Toc169088939 \h </w:instrText>
+          <w:instrText xml:space="preserve"> PAGEREF _Toc169259536 \h </w:instrText>
         </w:r>
         <w:r>
           <w:rPr>
@@ -3972,7 +3972,7 @@
             <w:noProof/>
             <w:webHidden/>
           </w:rPr>
-          <w:t>22</w:t>
+          <w:t>31</w:t>
         </w:r>
         <w:r>
           <w:rPr>
@@ -3999,7 +3999,7 @@
           <w:lang w:val="en-ES" w:eastAsia="en-GB"/>
         </w:rPr>
       </w:pPr>
-      <w:hyperlink w:anchor="_Toc169088940" w:history="1">
+      <w:hyperlink w:anchor="_Toc169259537" w:history="1">
         <w:r>
           <w:rPr>
             <w:rStyle w:val="Hyperlink"/>
@@ -4028,7 +4028,7 @@
             <w:noProof/>
             <w:webHidden/>
           </w:rPr>
-          <w:instrText xml:space="preserve"> PAGEREF _Toc169088940 \h </w:instrText>
+          <w:instrText xml:space="preserve"> PAGEREF _Toc169259537 \h </w:instrText>
         </w:r>
         <w:r>
           <w:rPr>
@@ -4048,7 +4048,7 @@
             <w:noProof/>
             <w:webHidden/>
           </w:rPr>
-          <w:t>22</w:t>
+          <w:t>31</w:t>
         </w:r>
         <w:r>
           <w:rPr>
@@ -4075,7 +4075,7 @@
           <w:lang w:val="en-ES" w:eastAsia="en-GB"/>
         </w:rPr>
       </w:pPr>
-      <w:hyperlink w:anchor="_Toc169088941" w:history="1">
+      <w:hyperlink w:anchor="_Toc169259538" w:history="1">
         <w:r>
           <w:rPr>
             <w:rStyle w:val="Hyperlink"/>
@@ -4104,7 +4104,7 @@
             <w:noProof/>
             <w:webHidden/>
           </w:rPr>
-          <w:instrText xml:space="preserve"> PAGEREF _Toc169088941 \h </w:instrText>
+          <w:instrText xml:space="preserve"> PAGEREF _Toc169259538 \h </w:instrText>
         </w:r>
         <w:r>
           <w:rPr>
@@ -4124,7 +4124,7 @@
             <w:noProof/>
             <w:webHidden/>
           </w:rPr>
-          <w:t>22</w:t>
+          <w:t>31</w:t>
         </w:r>
         <w:r>
           <w:rPr>
@@ -4151,7 +4151,7 @@
           <w:lang w:val="en-ES" w:eastAsia="en-GB"/>
         </w:rPr>
       </w:pPr>
-      <w:hyperlink w:anchor="_Toc169088942" w:history="1">
+      <w:hyperlink w:anchor="_Toc169259539" w:history="1">
         <w:r>
           <w:rPr>
             <w:rStyle w:val="Hyperlink"/>
@@ -4180,7 +4180,7 @@
             <w:noProof/>
             <w:webHidden/>
           </w:rPr>
-          <w:instrText xml:space="preserve"> PAGEREF _Toc169088942 \h </w:instrText>
+          <w:instrText xml:space="preserve"> PAGEREF _Toc169259539 \h </w:instrText>
         </w:r>
         <w:r>
           <w:rPr>
@@ -4200,7 +4200,7 @@
             <w:noProof/>
             <w:webHidden/>
           </w:rPr>
-          <w:t>22</w:t>
+          <w:t>31</w:t>
         </w:r>
         <w:r>
           <w:rPr>
@@ -4229,7 +4229,7 @@
           <w:lang w:val="en-ES" w:eastAsia="en-GB"/>
         </w:rPr>
       </w:pPr>
-      <w:hyperlink w:anchor="_Toc169088943" w:history="1">
+      <w:hyperlink w:anchor="_Toc169259540" w:history="1">
         <w:r>
           <w:rPr>
             <w:rStyle w:val="Hyperlink"/>
@@ -4258,7 +4258,7 @@
             <w:noProof/>
             <w:webHidden/>
           </w:rPr>
-          <w:instrText xml:space="preserve"> PAGEREF _Toc169088943 \h </w:instrText>
+          <w:instrText xml:space="preserve"> PAGEREF _Toc169259540 \h </w:instrText>
         </w:r>
         <w:r>
           <w:rPr>
@@ -4278,7 +4278,7 @@
             <w:noProof/>
             <w:webHidden/>
           </w:rPr>
-          <w:t>23</w:t>
+          <w:t>32</w:t>
         </w:r>
         <w:r>
           <w:rPr>
@@ -4307,7 +4307,7 @@
           <w:lang w:val="en-ES" w:eastAsia="en-GB"/>
         </w:rPr>
       </w:pPr>
-      <w:hyperlink w:anchor="_Toc169088944" w:history="1">
+      <w:hyperlink w:anchor="_Toc169259541" w:history="1">
         <w:r>
           <w:rPr>
             <w:rStyle w:val="Hyperlink"/>
@@ -4336,7 +4336,7 @@
             <w:noProof/>
             <w:webHidden/>
           </w:rPr>
-          <w:instrText xml:space="preserve"> PAGEREF _Toc169088944 \h </w:instrText>
+          <w:instrText xml:space="preserve"> PAGEREF _Toc169259541 \h </w:instrText>
         </w:r>
         <w:r>
           <w:rPr>
@@ -4356,7 +4356,7 @@
             <w:noProof/>
             <w:webHidden/>
           </w:rPr>
-          <w:t>24</w:t>
+          <w:t>35</w:t>
         </w:r>
         <w:r>
           <w:rPr>
@@ -4385,7 +4385,7 @@
           <w:lang w:val="en-ES" w:eastAsia="en-GB"/>
         </w:rPr>
       </w:pPr>
-      <w:hyperlink w:anchor="_Toc169088945" w:history="1">
+      <w:hyperlink w:anchor="_Toc169259542" w:history="1">
         <w:r>
           <w:rPr>
             <w:rStyle w:val="Hyperlink"/>
@@ -4414,7 +4414,7 @@
             <w:noProof/>
             <w:webHidden/>
           </w:rPr>
-          <w:instrText xml:space="preserve"> PAGEREF _Toc169088945 \h </w:instrText>
+          <w:instrText xml:space="preserve"> PAGEREF _Toc169259542 \h </w:instrText>
         </w:r>
         <w:r>
           <w:rPr>
@@ -4434,7 +4434,7 @@
             <w:noProof/>
             <w:webHidden/>
           </w:rPr>
-          <w:t>25</w:t>
+          <w:t>36</w:t>
         </w:r>
         <w:r>
           <w:rPr>
@@ -4461,7 +4461,7 @@
           <w:lang w:val="en-ES" w:eastAsia="en-GB"/>
         </w:rPr>
       </w:pPr>
-      <w:hyperlink w:anchor="_Toc169088946" w:history="1">
+      <w:hyperlink w:anchor="_Toc169259543" w:history="1">
         <w:r>
           <w:rPr>
             <w:rStyle w:val="Hyperlink"/>
@@ -4490,7 +4490,7 @@
             <w:noProof/>
             <w:webHidden/>
           </w:rPr>
-          <w:instrText xml:space="preserve"> PAGEREF _Toc169088946 \h </w:instrText>
+          <w:instrText xml:space="preserve"> PAGEREF _Toc169259543 \h </w:instrText>
         </w:r>
         <w:r>
           <w:rPr>
@@ -4510,7 +4510,7 @@
             <w:noProof/>
             <w:webHidden/>
           </w:rPr>
-          <w:t>25</w:t>
+          <w:t>36</w:t>
         </w:r>
         <w:r>
           <w:rPr>
@@ -4537,7 +4537,7 @@
           <w:lang w:val="en-ES" w:eastAsia="en-GB"/>
         </w:rPr>
       </w:pPr>
-      <w:hyperlink w:anchor="_Toc169088947" w:history="1">
+      <w:hyperlink w:anchor="_Toc169259544" w:history="1">
         <w:r>
           <w:rPr>
             <w:rStyle w:val="Hyperlink"/>
@@ -4566,7 +4566,7 @@
             <w:noProof/>
             <w:webHidden/>
           </w:rPr>
-          <w:instrText xml:space="preserve"> PAGEREF _Toc169088947 \h </w:instrText>
+          <w:instrText xml:space="preserve"> PAGEREF _Toc169259544 \h </w:instrText>
         </w:r>
         <w:r>
           <w:rPr>
@@ -4586,7 +4586,7 @@
             <w:noProof/>
             <w:webHidden/>
           </w:rPr>
-          <w:t>25</w:t>
+          <w:t>36</w:t>
         </w:r>
         <w:r>
           <w:rPr>
@@ -4613,7 +4613,7 @@
           <w:lang w:val="en-ES" w:eastAsia="en-GB"/>
         </w:rPr>
       </w:pPr>
-      <w:hyperlink w:anchor="_Toc169088948" w:history="1">
+      <w:hyperlink w:anchor="_Toc169259545" w:history="1">
         <w:r>
           <w:rPr>
             <w:rStyle w:val="Hyperlink"/>
@@ -4642,7 +4642,7 @@
             <w:noProof/>
             <w:webHidden/>
           </w:rPr>
-          <w:instrText xml:space="preserve"> PAGEREF _Toc169088948 \h </w:instrText>
+          <w:instrText xml:space="preserve"> PAGEREF _Toc169259545 \h </w:instrText>
         </w:r>
         <w:r>
           <w:rPr>
@@ -4662,7 +4662,7 @@
             <w:noProof/>
             <w:webHidden/>
           </w:rPr>
-          <w:t>25</w:t>
+          <w:t>36</w:t>
         </w:r>
         <w:r>
           <w:rPr>
@@ -4759,7 +4759,7 @@
         </w:rPr>
       </w:pPr>
       <w:bookmarkStart w:id="0" w:name="_Toc107862668"/>
-      <w:bookmarkStart w:id="1" w:name="_Toc169088903"/>
+      <w:bookmarkStart w:id="1" w:name="_Toc169259500"/>
       <w:r>
         <w:rPr>
           <w:rFonts w:ascii="Trebuchet MS" w:hAnsi="Trebuchet MS"/>
@@ -4844,7 +4844,7 @@
         </w:rPr>
       </w:pPr>
       <w:bookmarkStart w:id="2" w:name="_Toc107862669"/>
-      <w:bookmarkStart w:id="3" w:name="_Toc169088904"/>
+      <w:bookmarkStart w:id="3" w:name="_Toc169259501"/>
       <w:r>
         <w:rPr>
           <w:rFonts w:ascii="Trebuchet MS" w:hAnsi="Trebuchet MS"/>
@@ -4914,7 +4914,7 @@
         </w:rPr>
       </w:pPr>
       <w:bookmarkStart w:id="4" w:name="_Toc107862670"/>
-      <w:bookmarkStart w:id="5" w:name="_Toc169088905"/>
+      <w:bookmarkStart w:id="5" w:name="_Toc169259502"/>
       <w:r>
         <w:rPr>
           <w:rFonts w:ascii="Trebuchet MS" w:hAnsi="Trebuchet MS"/>
@@ -5761,7 +5761,7 @@
         </w:rPr>
       </w:pPr>
       <w:bookmarkStart w:id="6" w:name="_Toc107862671"/>
-      <w:bookmarkStart w:id="7" w:name="_Toc169088906"/>
+      <w:bookmarkStart w:id="7" w:name="_Toc169259503"/>
       <w:r>
         <w:rPr>
           <w:rFonts w:ascii="Trebuchet MS" w:hAnsi="Trebuchet MS"/>
@@ -7086,7 +7086,7 @@
         </w:rPr>
       </w:pPr>
       <w:bookmarkStart w:id="8" w:name="_Toc107862672"/>
-      <w:bookmarkStart w:id="9" w:name="_Toc169088907"/>
+      <w:bookmarkStart w:id="9" w:name="_Toc169259504"/>
       <w:r>
         <w:rPr>
           <w:rFonts w:ascii="Trebuchet MS" w:hAnsi="Trebuchet MS"/>
@@ -7142,7 +7142,7 @@
       </w:pPr>
       <w:bookmarkStart w:id="10" w:name="_1.1__"/>
       <w:bookmarkStart w:id="11" w:name="_Toc107862673"/>
-      <w:bookmarkStart w:id="12" w:name="_Toc169088908"/>
+      <w:bookmarkStart w:id="12" w:name="_Toc169259505"/>
       <w:bookmarkEnd w:id="10"/>
       <w:r>
         <w:rPr>
@@ -7453,7 +7453,7 @@
       </w:pPr>
       <w:bookmarkStart w:id="13" w:name="_1.2__"/>
       <w:bookmarkStart w:id="14" w:name="_Toc107862674"/>
-      <w:bookmarkStart w:id="15" w:name="_Toc169088909"/>
+      <w:bookmarkStart w:id="15" w:name="_Toc169259506"/>
       <w:bookmarkEnd w:id="13"/>
       <w:r>
         <w:rPr>
@@ -9202,19 +9202,7 @@
         <w:rPr>
           <w:lang w:val="es-ES"/>
         </w:rPr>
-        <w:t xml:space="preserve">en la nube como por ejemplo </w:t>
-      </w:r>
-      <w:r>
-        <w:rPr>
-          <w:lang w:val="es-ES"/>
-        </w:rPr>
-        <w:t>JoeSandbox [X]</w:t>
-      </w:r>
-      <w:r>
-        <w:rPr>
-          <w:lang w:val="es-ES"/>
-        </w:rPr>
-        <w:t xml:space="preserve">, que permiten la asignación de espacios </w:t>
+        <w:t xml:space="preserve">en la nube como por ejemplo JoeSandbox [X], que permiten la asignación de espacios </w:t>
       </w:r>
       <w:r>
         <w:rPr>
@@ -9396,7 +9384,7 @@
         </w:rPr>
       </w:pPr>
       <w:bookmarkStart w:id="16" w:name="_Toc107862679"/>
-      <w:bookmarkStart w:id="17" w:name="_Toc169088910"/>
+      <w:bookmarkStart w:id="17" w:name="_Toc169259507"/>
       <w:r>
         <w:rPr>
           <w:rFonts w:ascii="Trebuchet MS" w:eastAsia="MS Mincho" w:hAnsi="Trebuchet MS" w:cs="Trebuchet MS"/>
@@ -9548,7 +9536,7 @@
         </w:rPr>
       </w:pPr>
       <w:bookmarkStart w:id="18" w:name="_Toc107862680"/>
-      <w:bookmarkStart w:id="19" w:name="_Toc169088911"/>
+      <w:bookmarkStart w:id="19" w:name="_Toc169259508"/>
       <w:r>
         <w:rPr>
           <w:rFonts w:ascii="Trebuchet MS" w:eastAsia="MS Mincho" w:hAnsi="Trebuchet MS" w:cs="Trebuchet MS"/>
@@ -9739,7 +9727,7 @@
       </w:pPr>
       <w:bookmarkStart w:id="20" w:name="_1.4__"/>
       <w:bookmarkStart w:id="21" w:name="_Toc107862681"/>
-      <w:bookmarkStart w:id="22" w:name="_Toc169088912"/>
+      <w:bookmarkStart w:id="22" w:name="_Toc169259509"/>
       <w:bookmarkEnd w:id="20"/>
       <w:r>
         <w:rPr>
@@ -9904,13 +9892,7 @@
         <w:rPr>
           <w:lang w:val="es-ES"/>
         </w:rPr>
-        <w:t>, y aunque</w:t>
-      </w:r>
-      <w:r>
-        <w:rPr>
-          <w:lang w:val="es-ES"/>
-        </w:rPr>
-        <w:t xml:space="preserve"> como se ha mencionado, sí que existen multitud de artículos </w:t>
+        <w:t xml:space="preserve">, y aunque como se ha mencionado, sí que existen multitud de artículos </w:t>
       </w:r>
       <w:r>
         <w:rPr>
@@ -10123,7 +10105,7 @@
       </w:pPr>
       <w:bookmarkStart w:id="23" w:name="_1.4.2__"/>
       <w:bookmarkStart w:id="24" w:name="_Toc107862683"/>
-      <w:bookmarkStart w:id="25" w:name="_Toc169088913"/>
+      <w:bookmarkStart w:id="25" w:name="_Toc169259510"/>
       <w:bookmarkEnd w:id="23"/>
       <w:r>
         <w:rPr>
@@ -10257,7 +10239,7 @@
         <w:rPr>
           <w:noProof/>
         </w:rPr>
-        <w:pict w14:anchorId="46CC8835">
+        <w:pict w14:anchorId="0EC62371">
           <v:shapetype id="_x0000_t75" coordsize="21600,21600" o:spt="75" o:preferrelative="t" path="m@4@5l@4@11@9@11@9@5xe" filled="f" stroked="f">
             <v:stroke joinstyle="miter"/>
             <v:formulas>
@@ -10277,8 +10259,8 @@
             <v:path o:extrusionok="f" gradientshapeok="t" o:connecttype="rect"/>
             <o:lock v:ext="edit" aspectratio="t"/>
           </v:shapetype>
-          <v:shape id="Picture 1" o:spid="_x0000_s2056" type="#_x0000_t75" alt="A colorful logo with black letters&#10;&#10;Description automatically generated" style="position:absolute;margin-left:0;margin-top:35.85pt;width:113.05pt;height:110.35pt;z-index:1;visibility:visible;mso-wrap-style:square;mso-width-percent:0;mso-height-percent:0;mso-wrap-distance-left:9pt;mso-wrap-distance-top:0;mso-wrap-distance-right:9pt;mso-wrap-distance-bottom:0;mso-position-horizontal:center;mso-position-horizontal-relative:margin;mso-position-vertical:absolute;mso-position-vertical-relative:text;mso-width-percent:0;mso-height-percent:0;mso-width-relative:page;mso-height-relative:page">
-            <v:imagedata r:id="rId25" o:title="A colorful logo with black letters&#10;&#10;Description automatically generated"/>
+          <v:shape id="Picture 1" o:spid="_x0000_s2056" type="#_x0000_t75" alt="A colorful logo with black letters&#13;&#10;&#13;&#10;Description automatically generated" style="position:absolute;margin-left:0;margin-top:35.85pt;width:113.05pt;height:110.35pt;z-index:1;visibility:visible;mso-wrap-style:square;mso-wrap-edited:f;mso-width-percent:0;mso-height-percent:0;mso-wrap-distance-left:9pt;mso-wrap-distance-top:0;mso-wrap-distance-right:9pt;mso-wrap-distance-bottom:0;mso-position-horizontal:center;mso-position-horizontal-relative:margin;mso-position-vertical:absolute;mso-position-vertical-relative:text;mso-width-percent:0;mso-height-percent:0;mso-width-relative:page;mso-height-relative:page">
+            <v:imagedata r:id="rId25" o:title="A colorful logo with black letters&#13;&#10;&#13;&#10;Description automatically generated"/>
             <w10:wrap type="topAndBottom" anchorx="margin"/>
           </v:shape>
         </w:pict>
@@ -10325,9 +10307,9 @@
         <w:rPr>
           <w:noProof/>
         </w:rPr>
-        <w:pict w14:anchorId="4FAF4E19">
-          <v:shape id="Picture 15" o:spid="_x0000_s2055" type="#_x0000_t75" alt="A green and blue text on a black background&#10;&#10;Description automatically generated" style="position:absolute;margin-left:0;margin-top:37.8pt;width:129.75pt;height:70.35pt;z-index:2;visibility:visible;mso-wrap-style:square;mso-width-percent:0;mso-height-percent:0;mso-wrap-distance-left:9pt;mso-wrap-distance-top:0;mso-wrap-distance-right:9pt;mso-wrap-distance-bottom:0;mso-position-horizontal:center;mso-position-horizontal-relative:margin;mso-position-vertical:absolute;mso-position-vertical-relative:text;mso-width-percent:0;mso-height-percent:0;mso-width-relative:page;mso-height-relative:page">
-            <v:imagedata r:id="rId26" o:title="A green and blue text on a black background&#10;&#10;Description automatically generated"/>
+        <w:pict w14:anchorId="7F0E88CC">
+          <v:shape id="Picture 15" o:spid="_x0000_s2055" type="#_x0000_t75" alt="A green and blue text on a black background&#13;&#10;&#13;&#10;Description automatically generated" style="position:absolute;margin-left:0;margin-top:37.8pt;width:129.75pt;height:70.35pt;z-index:2;visibility:visible;mso-wrap-style:square;mso-wrap-edited:f;mso-width-percent:0;mso-height-percent:0;mso-wrap-distance-left:9pt;mso-wrap-distance-top:0;mso-wrap-distance-right:9pt;mso-wrap-distance-bottom:0;mso-position-horizontal:center;mso-position-horizontal-relative:margin;mso-position-vertical:absolute;mso-position-vertical-relative:text;mso-width-percent:0;mso-height-percent:0;mso-width-relative:page;mso-height-relative:page">
+            <v:imagedata r:id="rId26" o:title="A green and blue text on a black background&#13;&#10;&#13;&#10;Description automatically generated"/>
             <w10:wrap type="topAndBottom" anchorx="margin"/>
           </v:shape>
         </w:pict>
@@ -10388,9 +10370,9 @@
         <w:rPr>
           <w:noProof/>
         </w:rPr>
-        <w:pict w14:anchorId="6EBD64C9">
-          <v:shape id="Picture 16" o:spid="_x0000_s2054" type="#_x0000_t75" alt="A red letter on a white background&#10;&#10;Description automatically generated" style="position:absolute;margin-left:133.65pt;margin-top:37.35pt;width:172pt;height:39pt;z-index:3;visibility:visible;mso-wrap-style:square;mso-width-percent:0;mso-height-percent:0;mso-wrap-distance-left:9pt;mso-wrap-distance-top:0;mso-wrap-distance-right:9pt;mso-wrap-distance-bottom:0;mso-position-horizontal:absolute;mso-position-horizontal-relative:margin;mso-position-vertical:absolute;mso-position-vertical-relative:text;mso-width-percent:0;mso-height-percent:0;mso-width-relative:page;mso-height-relative:page">
-            <v:imagedata r:id="rId27" o:title="A red letter on a white background&#10;&#10;Description automatically generated"/>
+        <w:pict w14:anchorId="1F462739">
+          <v:shape id="Picture 16" o:spid="_x0000_s2054" type="#_x0000_t75" alt="A red letter on a white background&#13;&#10;&#13;&#10;Description automatically generated" style="position:absolute;margin-left:145.75pt;margin-top:37.35pt;width:172pt;height:39pt;z-index:3;visibility:visible;mso-wrap-style:square;mso-wrap-edited:f;mso-width-percent:0;mso-height-percent:0;mso-wrap-distance-left:9pt;mso-wrap-distance-top:0;mso-wrap-distance-right:9pt;mso-wrap-distance-bottom:0;mso-position-horizontal:absolute;mso-position-horizontal-relative:margin;mso-position-vertical:absolute;mso-position-vertical-relative:text;mso-width-percent:0;mso-height-percent:0;mso-width-relative:page;mso-height-relative:page">
+            <v:imagedata r:id="rId27" o:title="A red letter on a white background&#13;&#10;&#13;&#10;Description automatically generated"/>
             <w10:wrap type="topAndBottom" anchorx="margin"/>
           </v:shape>
         </w:pict>
@@ -10439,9 +10421,9 @@
         <w:rPr>
           <w:noProof/>
         </w:rPr>
-        <w:pict w14:anchorId="43C0D19D">
-          <v:shape id="Picture 17" o:spid="_x0000_s2053" type="#_x0000_t75" alt="A logo on a black square&#10;&#10;Description automatically generated" style="position:absolute;left:0;text-align:left;margin-left:143.85pt;margin-top:28.25pt;width:123.8pt;height:123.8pt;z-index:4;visibility:visible;mso-wrap-style:square;mso-width-percent:0;mso-height-percent:0;mso-wrap-distance-left:9pt;mso-wrap-distance-top:0;mso-wrap-distance-right:9pt;mso-wrap-distance-bottom:0;mso-position-horizontal:absolute;mso-position-horizontal-relative:text;mso-position-vertical:absolute;mso-position-vertical-relative:text;mso-width-percent:0;mso-height-percent:0;mso-width-relative:page;mso-height-relative:page">
-            <v:imagedata r:id="rId28" o:title="A logo on a black square&#10;&#10;Description automatically generated"/>
+        <w:pict w14:anchorId="0FA371FA">
+          <v:shape id="Picture 17" o:spid="_x0000_s2053" type="#_x0000_t75" alt="A logo on a black square&#13;&#10;&#13;&#10;Description automatically generated" style="position:absolute;left:0;text-align:left;margin-left:143.85pt;margin-top:28.25pt;width:123.8pt;height:123.8pt;z-index:4;visibility:visible;mso-wrap-style:square;mso-wrap-edited:f;mso-width-percent:0;mso-height-percent:0;mso-wrap-distance-left:9pt;mso-wrap-distance-top:0;mso-wrap-distance-right:9pt;mso-wrap-distance-bottom:0;mso-position-horizontal:absolute;mso-position-horizontal-relative:text;mso-position-vertical:absolute;mso-position-vertical-relative:text;mso-width-percent:0;mso-height-percent:0;mso-width-relative:page;mso-height-relative:page">
+            <v:imagedata r:id="rId28" o:title="A logo on a black square&#13;&#10;&#13;&#10;Description automatically generated"/>
             <w10:wrap type="topAndBottom"/>
           </v:shape>
         </w:pict>
@@ -10531,9 +10513,9 @@
         <w:rPr>
           <w:noProof/>
         </w:rPr>
-        <w:pict w14:anchorId="7B27DB78">
-          <v:shape id="Picture 20" o:spid="_x0000_s2052" type="#_x0000_t75" alt="A blue and black device with a green bug on it&#10;&#10;Description automatically generated" style="position:absolute;margin-left:141.45pt;margin-top:24.3pt;width:118.1pt;height:118.1pt;z-index:5;visibility:visible;mso-wrap-style:square;mso-width-percent:0;mso-height-percent:0;mso-wrap-distance-left:9pt;mso-wrap-distance-top:0;mso-wrap-distance-right:9pt;mso-wrap-distance-bottom:0;mso-position-horizontal:absolute;mso-position-horizontal-relative:margin;mso-position-vertical:absolute;mso-position-vertical-relative:text;mso-width-percent:0;mso-height-percent:0;mso-width-relative:page;mso-height-relative:page">
-            <v:imagedata r:id="rId29" o:title="A blue and black device with a green bug on it&#10;&#10;Description automatically generated"/>
+        <w:pict w14:anchorId="3DE05957">
+          <v:shape id="Picture 20" o:spid="_x0000_s2052" type="#_x0000_t75" alt="A blue and black device with a green bug on it&#13;&#10;&#13;&#10;Description automatically generated" style="position:absolute;margin-left:141.45pt;margin-top:24.3pt;width:118.1pt;height:118.1pt;z-index:5;visibility:visible;mso-wrap-style:square;mso-wrap-edited:f;mso-width-percent:0;mso-height-percent:0;mso-wrap-distance-left:9pt;mso-wrap-distance-top:0;mso-wrap-distance-right:9pt;mso-wrap-distance-bottom:0;mso-position-horizontal:absolute;mso-position-horizontal-relative:margin;mso-position-vertical:absolute;mso-position-vertical-relative:text;mso-width-percent:0;mso-height-percent:0;mso-width-relative:page;mso-height-relative:page">
+            <v:imagedata r:id="rId29" o:title="A blue and black device with a green bug on it&#13;&#10;&#13;&#10;Description automatically generated"/>
             <w10:wrap type="topAndBottom" anchorx="margin"/>
           </v:shape>
         </w:pict>
@@ -10593,9 +10575,9 @@
         <w:rPr>
           <w:noProof/>
         </w:rPr>
-        <w:pict w14:anchorId="52F50E6D">
-          <v:shape id="Picture 21" o:spid="_x0000_s2051" type="#_x0000_t75" alt="A logo with colorful triangles&#10;&#10;Description automatically generated with medium confidence" style="position:absolute;margin-left:0;margin-top:37.55pt;width:117.6pt;height:117.6pt;z-index:6;visibility:visible;mso-wrap-style:square;mso-width-percent:0;mso-height-percent:0;mso-wrap-distance-left:9pt;mso-wrap-distance-top:0;mso-wrap-distance-right:9pt;mso-wrap-distance-bottom:0;mso-position-horizontal:center;mso-position-horizontal-relative:margin;mso-position-vertical:absolute;mso-position-vertical-relative:text;mso-width-percent:0;mso-height-percent:0;mso-width-relative:page;mso-height-relative:page">
-            <v:imagedata r:id="rId30" o:title="A logo with colorful triangles&#10;&#10;Description automatically generated with medium confidence"/>
+        <w:pict w14:anchorId="166C00B7">
+          <v:shape id="Picture 21" o:spid="_x0000_s2051" type="#_x0000_t75" alt="A logo with colorful triangles&#13;&#10;&#13;&#10;Description automatically generated with medium confidence" style="position:absolute;margin-left:0;margin-top:37.55pt;width:117.6pt;height:117.6pt;z-index:6;visibility:visible;mso-wrap-style:square;mso-wrap-edited:f;mso-width-percent:0;mso-height-percent:0;mso-wrap-distance-left:9pt;mso-wrap-distance-top:0;mso-wrap-distance-right:9pt;mso-wrap-distance-bottom:0;mso-position-horizontal:center;mso-position-horizontal-relative:margin;mso-position-vertical:absolute;mso-position-vertical-relative:text;mso-width-percent:0;mso-height-percent:0;mso-width-relative:page;mso-height-relative:page">
+            <v:imagedata r:id="rId30" o:title="A logo with colorful triangles&#13;&#10;&#13;&#10;Description automatically generated with medium confidence"/>
             <w10:wrap type="topAndBottom" anchorx="margin"/>
           </v:shape>
         </w:pict>
@@ -10673,7 +10655,19 @@
         <w:rPr>
           <w:lang w:val="es-ES"/>
         </w:rPr>
-        <w:t>l troyano, las herramientas utilizadas fueron las siguientes:</w:t>
+        <w:t xml:space="preserve">l troyano, las herramientas utilizadas </w:t>
+      </w:r>
+      <w:r>
+        <w:rPr>
+          <w:lang w:val="es-ES"/>
+        </w:rPr>
+        <w:t xml:space="preserve">para su realización </w:t>
+      </w:r>
+      <w:r>
+        <w:rPr>
+          <w:lang w:val="es-ES"/>
+        </w:rPr>
+        <w:t>fueron las siguientes:</w:t>
       </w:r>
       <w:r>
         <w:rPr>
@@ -10688,6 +10682,7 @@
           <w:ilvl w:val="0"/>
           <w:numId w:val="21"/>
         </w:numPr>
+        <w:jc w:val="both"/>
         <w:rPr>
           <w:lang w:val="es-ES"/>
         </w:rPr>
@@ -10711,13 +10706,20 @@
           <w:lang w:val="es-ES"/>
         </w:rPr>
       </w:pPr>
+    </w:p>
+    <w:p>
+      <w:pPr>
+        <w:rPr>
+          <w:lang w:val="es-ES"/>
+        </w:rPr>
+      </w:pPr>
       <w:r>
         <w:rPr>
           <w:noProof/>
         </w:rPr>
-        <w:pict w14:anchorId="2662C74E">
-          <v:shape id="Picture 24" o:spid="_x0000_s2050" type="#_x0000_t75" alt="A blue circle with a white logo&#10;&#10;Description automatically generated" style="position:absolute;margin-left:0;margin-top:37.55pt;width:110.6pt;height:110.6pt;z-index:7;visibility:visible;mso-wrap-style:square;mso-width-percent:0;mso-height-percent:0;mso-wrap-distance-left:9pt;mso-wrap-distance-top:0;mso-wrap-distance-right:9pt;mso-wrap-distance-bottom:0;mso-position-horizontal:center;mso-position-horizontal-relative:margin;mso-position-vertical:absolute;mso-position-vertical-relative:text;mso-width-percent:0;mso-height-percent:0;mso-width-relative:page;mso-height-relative:page">
-            <v:imagedata r:id="rId31" o:title="A blue circle with a white logo&#10;&#10;Description automatically generated"/>
+        <w:pict w14:anchorId="21EB24DA">
+          <v:shape id="Picture 24" o:spid="_x0000_s2050" type="#_x0000_t75" alt="A blue circle with a white logo&#13;&#10;&#13;&#10;Description automatically generated" style="position:absolute;margin-left:0;margin-top:37.55pt;width:110.6pt;height:110.6pt;z-index:7;visibility:visible;mso-wrap-style:square;mso-wrap-edited:f;mso-width-percent:0;mso-height-percent:0;mso-wrap-distance-left:9pt;mso-wrap-distance-top:0;mso-wrap-distance-right:9pt;mso-wrap-distance-bottom:0;mso-position-horizontal:center;mso-position-horizontal-relative:margin;mso-position-vertical:absolute;mso-position-vertical-relative:text;mso-width-percent:0;mso-height-percent:0;mso-width-relative:page;mso-height-relative:page">
+            <v:imagedata r:id="rId31" o:title="A blue circle with a white logo&#13;&#10;&#13;&#10;Description automatically generated"/>
             <w10:wrap type="topAndBottom" anchorx="margin"/>
           </v:shape>
         </w:pict>
@@ -10736,6 +10738,7 @@
           <w:ilvl w:val="0"/>
           <w:numId w:val="21"/>
         </w:numPr>
+        <w:jc w:val="both"/>
         <w:rPr>
           <w:lang w:val="es-ES"/>
         </w:rPr>
@@ -10778,6 +10781,17 @@
           <w:lang w:val="es-ES"/>
         </w:rPr>
       </w:pPr>
+      <w:r>
+        <w:rPr>
+          <w:noProof/>
+        </w:rPr>
+        <w:pict w14:anchorId="5B86582C">
+          <v:shape id="Picture 2" o:spid="_x0000_s2064" type="#_x0000_t75" alt="A hexagon with a white symbol&#10;&#10;Description automatically generated" style="position:absolute;margin-left:0;margin-top:29.3pt;width:200.65pt;height:133.75pt;z-index:8;visibility:visible;mso-wrap-style:square;mso-width-percent:0;mso-height-percent:0;mso-wrap-distance-left:9pt;mso-wrap-distance-top:0;mso-wrap-distance-right:9pt;mso-wrap-distance-bottom:0;mso-position-horizontal:center;mso-position-horizontal-relative:margin;mso-position-vertical:absolute;mso-position-vertical-relative:text;mso-width-percent:0;mso-height-percent:0;mso-width-relative:page;mso-height-relative:page">
+            <v:imagedata r:id="rId32" o:title="A hexagon with a white symbol&#10;&#10;Description automatically generated"/>
+            <w10:wrap type="topAndBottom" anchorx="margin"/>
+          </v:shape>
+        </w:pict>
+      </w:r>
     </w:p>
     <w:p>
       <w:pPr>
@@ -10785,28 +10799,82 @@
           <w:ilvl w:val="0"/>
           <w:numId w:val="21"/>
         </w:numPr>
-        <w:rPr>
-          <w:lang w:val="en-US"/>
-        </w:rPr>
-      </w:pPr>
-      <w:r>
-        <w:rPr>
-          <w:lang w:val="en-US"/>
-        </w:rPr>
-        <w:t>Geny</w:t>
-      </w:r>
-      <w:r>
-        <w:rPr>
-          <w:lang w:val="en-US"/>
-        </w:rPr>
-        <w:t>motion</w:t>
-      </w:r>
-      <w:r>
-        <w:rPr>
-          <w:lang w:val="en-US"/>
+        <w:jc w:val="both"/>
+        <w:rPr>
+          <w:lang w:val="es-ES"/>
+        </w:rPr>
+      </w:pPr>
+      <w:r>
+        <w:rPr>
+          <w:lang w:val="es-ES"/>
+        </w:rPr>
+        <w:t>Genymotion</w:t>
+      </w:r>
+      <w:r>
+        <w:rPr>
+          <w:lang w:val="es-ES"/>
         </w:rPr>
         <w:t xml:space="preserve">: </w:t>
       </w:r>
+      <w:r>
+        <w:rPr>
+          <w:lang w:val="es-ES"/>
+        </w:rPr>
+        <w:t>p</w:t>
+      </w:r>
+      <w:r>
+        <w:rPr>
+          <w:lang w:val="es-ES"/>
+        </w:rPr>
+        <w:t>lataforma de emulación de</w:t>
+      </w:r>
+      <w:r>
+        <w:rPr>
+          <w:lang w:val="es-ES"/>
+        </w:rPr>
+        <w:t xml:space="preserve"> dispositivos Android</w:t>
+      </w:r>
+      <w:r>
+        <w:rPr>
+          <w:lang w:val="es-ES"/>
+        </w:rPr>
+        <w:t xml:space="preserve"> utilizada paralelamente a Android Studio para el análisis dinámico. En su versión gratuita las opciones son limitadas, pero permite la creación de dispositivos con permisos de superusuario, lo cual es importante para algunas de las operaciones.</w:t>
+      </w:r>
+    </w:p>
+    <w:p>
+      <w:pPr>
+        <w:jc w:val="both"/>
+        <w:rPr>
+          <w:lang w:val="es-ES"/>
+        </w:rPr>
+      </w:pPr>
+    </w:p>
+    <w:p>
+      <w:pPr>
+        <w:jc w:val="both"/>
+        <w:rPr>
+          <w:lang w:val="es-ES"/>
+        </w:rPr>
+      </w:pPr>
+      <w:r>
+        <w:rPr>
+          <w:noProof/>
+        </w:rPr>
+        <w:pict w14:anchorId="7802EAB0">
+          <v:shape id="Picture 3" o:spid="_x0000_s2063" type="#_x0000_t75" alt="A red background with white text&#10;&#10;Description automatically generated" style="position:absolute;left:0;text-align:left;margin-left:0;margin-top:35.95pt;width:107.75pt;height:107.75pt;z-index:9;visibility:visible;mso-wrap-style:square;mso-width-percent:0;mso-height-percent:0;mso-wrap-distance-left:9pt;mso-wrap-distance-top:0;mso-wrap-distance-right:9pt;mso-wrap-distance-bottom:0;mso-position-horizontal:center;mso-position-horizontal-relative:margin;mso-position-vertical:absolute;mso-position-vertical-relative:text;mso-width-percent:0;mso-height-percent:0;mso-width-relative:page;mso-height-relative:page">
+            <v:imagedata r:id="rId33" o:title="A red background with white text&#10;&#10;Description automatically generated"/>
+            <w10:wrap type="topAndBottom" anchorx="margin"/>
+          </v:shape>
+        </w:pict>
+      </w:r>
+    </w:p>
+    <w:p>
+      <w:pPr>
+        <w:jc w:val="both"/>
+        <w:rPr>
+          <w:lang w:val="es-ES"/>
+        </w:rPr>
+      </w:pPr>
     </w:p>
     <w:p>
       <w:pPr>
@@ -10814,16 +10882,110 @@
           <w:ilvl w:val="0"/>
           <w:numId w:val="21"/>
         </w:numPr>
-        <w:rPr>
-          <w:lang w:val="en-US"/>
-        </w:rPr>
-      </w:pPr>
-      <w:r>
-        <w:rPr>
-          <w:lang w:val="en-US"/>
+        <w:jc w:val="both"/>
+        <w:rPr>
+          <w:lang w:val="es-ES"/>
+        </w:rPr>
+      </w:pPr>
+      <w:r>
+        <w:rPr>
+          <w:lang w:val="es-ES"/>
         </w:rPr>
         <w:t>FRIDA</w:t>
       </w:r>
+      <w:r>
+        <w:rPr>
+          <w:lang w:val="es-ES"/>
+        </w:rPr>
+        <w:t xml:space="preserve">: </w:t>
+      </w:r>
+      <w:r>
+        <w:rPr>
+          <w:lang w:val="es-ES"/>
+        </w:rPr>
+        <w:t xml:space="preserve">Sistema de instrumentación dinámica que permite </w:t>
+      </w:r>
+      <w:r>
+        <w:rPr>
+          <w:lang w:val="es-ES"/>
+        </w:rPr>
+        <w:t xml:space="preserve">entre otras funciones </w:t>
+      </w:r>
+      <w:r>
+        <w:rPr>
+          <w:lang w:val="es-ES"/>
+        </w:rPr>
+        <w:t xml:space="preserve">el análisis </w:t>
+      </w:r>
+      <w:r>
+        <w:rPr>
+          <w:lang w:val="es-ES"/>
+        </w:rPr>
+        <w:t xml:space="preserve">y depuración </w:t>
+      </w:r>
+      <w:r>
+        <w:rPr>
+          <w:lang w:val="es-ES"/>
+        </w:rPr>
+        <w:t xml:space="preserve">de código Android en tiempo real a través de la inyección de código JavaScript. </w:t>
+      </w:r>
+      <w:r>
+        <w:rPr>
+          <w:lang w:val="es-ES"/>
+        </w:rPr>
+        <w:t>Est</w:t>
+      </w:r>
+      <w:r>
+        <w:rPr>
+          <w:lang w:val="es-ES"/>
+        </w:rPr>
+        <w:t>a funcion</w:t>
+      </w:r>
+      <w:r>
+        <w:rPr>
+          <w:lang w:val="es-ES"/>
+        </w:rPr>
+        <w:t>a</w:t>
+      </w:r>
+      <w:r>
+        <w:rPr>
+          <w:lang w:val="es-ES"/>
+        </w:rPr>
+        <w:t>lidad</w:t>
+      </w:r>
+      <w:r>
+        <w:rPr>
+          <w:lang w:val="es-ES"/>
+        </w:rPr>
+        <w:t xml:space="preserve"> facilita</w:t>
+      </w:r>
+      <w:r>
+        <w:rPr>
+          <w:lang w:val="es-ES"/>
+        </w:rPr>
+        <w:t xml:space="preserve"> la extracción de información mientras el malware se está ejecutando, así como la instrumentación para forzar caminos de ejecución determinados.</w:t>
+      </w:r>
+    </w:p>
+    <w:p>
+      <w:pPr>
+        <w:rPr>
+          <w:lang w:val="es-ES"/>
+        </w:rPr>
+      </w:pPr>
+    </w:p>
+    <w:p>
+      <w:pPr>
+        <w:rPr>
+          <w:lang w:val="es-ES"/>
+        </w:rPr>
+      </w:pPr>
+    </w:p>
+    <w:p>
+      <w:pPr>
+        <w:rPr>
+          <w:lang w:val="es-ES"/>
+        </w:rPr>
+      </w:pPr>
     </w:p>
     <w:p>
       <w:pPr>
@@ -10832,20 +10994,69 @@
           <w:numId w:val="21"/>
         </w:numPr>
         <w:rPr>
-          <w:lang w:val="en-US"/>
-        </w:rPr>
-      </w:pPr>
-      <w:r>
-        <w:rPr>
-          <w:lang w:val="en-US"/>
-        </w:rPr>
-        <w:t>B</w:t>
-      </w:r>
-      <w:r>
-        <w:rPr>
-          <w:lang w:val="en-US"/>
-        </w:rPr>
-        <w:t>urp Suite</w:t>
+          <w:lang w:val="es-ES"/>
+        </w:rPr>
+      </w:pPr>
+      <w:r>
+        <w:rPr>
+          <w:noProof/>
+        </w:rPr>
+        <w:lastRenderedPageBreak/>
+        <w:pict w14:anchorId="665C650C">
+          <v:shape id="Picture 5" o:spid="_x0000_s2062" type="#_x0000_t75" alt="A black and orange hexagon with a white lightning bolt&#10;&#10;Description automatically generated" style="position:absolute;left:0;text-align:left;margin-left:0;margin-top:-9.85pt;width:109.2pt;height:109.2pt;z-index:10;visibility:visible;mso-wrap-style:square;mso-width-percent:0;mso-height-percent:0;mso-wrap-distance-left:9pt;mso-wrap-distance-top:0;mso-wrap-distance-right:9pt;mso-wrap-distance-bottom:0;mso-position-horizontal:center;mso-position-horizontal-relative:margin;mso-position-vertical:absolute;mso-position-vertical-relative:text;mso-width-percent:0;mso-height-percent:0;mso-width-relative:page;mso-height-relative:page">
+            <v:imagedata r:id="rId34" o:title="A black and orange hexagon with a white lightning bolt&#10;&#10;Description automatically generated"/>
+            <w10:wrap type="topAndBottom" anchorx="margin"/>
+          </v:shape>
+        </w:pict>
+      </w:r>
+      <w:r>
+        <w:rPr>
+          <w:lang w:val="es-ES"/>
+        </w:rPr>
+        <w:t>Burp Suite</w:t>
+      </w:r>
+      <w:r>
+        <w:rPr>
+          <w:lang w:val="es-ES"/>
+        </w:rPr>
+        <w:t xml:space="preserve">: </w:t>
+      </w:r>
+      <w:r>
+        <w:rPr>
+          <w:lang w:val="es-ES"/>
+        </w:rPr>
+        <w:t>aplicación muy utilizada</w:t>
+      </w:r>
+      <w:r>
+        <w:rPr>
+          <w:lang w:val="es-ES"/>
+        </w:rPr>
+        <w:t xml:space="preserve"> en el entorno de la ciberseguridad para realizar análisis y tests de penetración. En este proyecto se utiliza su función de proxy para el proceso de Certificate Pinning, que permite el análisis de las peticiones entre el servidor de Command&amp;Control y el malware del dispositivo emulado.</w:t>
+      </w:r>
+    </w:p>
+    <w:p>
+      <w:pPr>
+        <w:rPr>
+          <w:lang w:val="es-ES"/>
+        </w:rPr>
+      </w:pPr>
+    </w:p>
+    <w:p>
+      <w:pPr>
+        <w:rPr>
+          <w:lang w:val="es-ES"/>
+        </w:rPr>
+      </w:pPr>
+      <w:r>
+        <w:rPr>
+          <w:noProof/>
+        </w:rPr>
+        <w:pict w14:anchorId="5D14E85A">
+          <v:shape id="Picture 9" o:spid="_x0000_s2061" type="#_x0000_t75" alt="A white object with a black background&#10;&#10;Description automatically generated" style="position:absolute;margin-left:172.2pt;margin-top:29.4pt;width:106.15pt;height:106.15pt;z-index:11;visibility:visible;mso-wrap-style:square;mso-width-percent:0;mso-height-percent:0;mso-wrap-distance-left:9pt;mso-wrap-distance-top:0;mso-wrap-distance-right:9pt;mso-wrap-distance-bottom:0;mso-position-horizontal:absolute;mso-position-horizontal-relative:text;mso-position-vertical:absolute;mso-position-vertical-relative:text;mso-width-percent:0;mso-height-percent:0;mso-width-relative:page;mso-height-relative:page">
+            <v:imagedata r:id="rId35" o:title="A white object with a black background&#10;&#10;Description automatically generated"/>
+            <w10:wrap type="topAndBottom"/>
+          </v:shape>
+        </w:pict>
       </w:r>
     </w:p>
     <w:p>
@@ -10854,21 +11065,82 @@
           <w:ilvl w:val="0"/>
           <w:numId w:val="21"/>
         </w:numPr>
-        <w:rPr>
-          <w:lang w:val="en-US"/>
-        </w:rPr>
-      </w:pPr>
-      <w:r>
-        <w:rPr>
-          <w:lang w:val="en-US"/>
+        <w:jc w:val="both"/>
+        <w:rPr>
+          <w:lang w:val="es-ES"/>
+        </w:rPr>
+      </w:pPr>
+      <w:r>
+        <w:rPr>
+          <w:lang w:val="es-ES"/>
         </w:rPr>
         <w:t>DB Browser</w:t>
       </w:r>
-    </w:p>
-    <w:p>
-      <w:pPr>
-        <w:rPr>
-          <w:lang w:val="en-US"/>
+      <w:r>
+        <w:rPr>
+          <w:lang w:val="es-ES"/>
+        </w:rPr>
+        <w:t>:</w:t>
+      </w:r>
+      <w:r>
+        <w:rPr>
+          <w:lang w:val="es-ES"/>
+        </w:rPr>
+        <w:t xml:space="preserve"> </w:t>
+      </w:r>
+      <w:r>
+        <w:rPr>
+          <w:lang w:val="es-ES"/>
+        </w:rPr>
+        <w:t>programa</w:t>
+      </w:r>
+      <w:r>
+        <w:rPr>
+          <w:lang w:val="es-ES"/>
+        </w:rPr>
+        <w:t xml:space="preserve"> de código abierto</w:t>
+      </w:r>
+      <w:r>
+        <w:rPr>
+          <w:lang w:val="es-ES"/>
+        </w:rPr>
+        <w:t xml:space="preserve"> </w:t>
+      </w:r>
+      <w:r>
+        <w:rPr>
+          <w:lang w:val="es-ES"/>
+        </w:rPr>
+        <w:t xml:space="preserve">con la función de navegador </w:t>
+      </w:r>
+      <w:r>
+        <w:rPr>
+          <w:lang w:val="es-ES"/>
+        </w:rPr>
+        <w:t xml:space="preserve">de bases de </w:t>
+      </w:r>
+      <w:r>
+        <w:rPr>
+          <w:lang w:val="es-ES"/>
+        </w:rPr>
+        <w:t>datos de SQLite</w:t>
+      </w:r>
+      <w:r>
+        <w:rPr>
+          <w:lang w:val="es-ES"/>
+        </w:rPr>
+        <w:t>,</w:t>
+      </w:r>
+      <w:r>
+        <w:rPr>
+          <w:lang w:val="es-ES"/>
+        </w:rPr>
+        <w:t xml:space="preserve"> que se utiliza para observar el esquema de la base de datos creada por el malware, así como la información que se almacena en ella.</w:t>
+      </w:r>
+    </w:p>
+    <w:p>
+      <w:pPr>
+        <w:rPr>
+          <w:lang w:val="es-ES"/>
         </w:rPr>
       </w:pPr>
     </w:p>
@@ -10908,6 +11180,31 @@
         </w:rPr>
         <w:t>:</w:t>
       </w:r>
+    </w:p>
+    <w:p>
+      <w:pPr>
+        <w:rPr>
+          <w:lang w:val="es-ES"/>
+        </w:rPr>
+      </w:pPr>
+      <w:r>
+        <w:rPr>
+          <w:noProof/>
+        </w:rPr>
+        <w:pict w14:anchorId="17FD3FB2">
+          <v:shape id="Picture 10" o:spid="_x0000_s2060" type="#_x0000_t75" alt="A cartoon of a beer mug&#10;&#10;Description automatically generated" style="position:absolute;margin-left:155.15pt;margin-top:20.35pt;width:131.4pt;height:131.4pt;z-index:12;visibility:visible;mso-wrap-style:square;mso-width-percent:0;mso-height-percent:0;mso-wrap-distance-left:9pt;mso-wrap-distance-top:0;mso-wrap-distance-right:9pt;mso-wrap-distance-bottom:0;mso-position-horizontal:absolute;mso-position-horizontal-relative:text;mso-position-vertical:absolute;mso-position-vertical-relative:text;mso-width-percent:0;mso-height-percent:0;mso-width-relative:page;mso-height-relative:page">
+            <v:imagedata r:id="rId36" o:title="A cartoon of a beer mug&#10;&#10;Description automatically generated"/>
+            <w10:wrap type="topAndBottom"/>
+          </v:shape>
+        </w:pict>
+      </w:r>
+    </w:p>
+    <w:p>
+      <w:pPr>
+        <w:rPr>
+          <w:lang w:val="es-ES"/>
+        </w:rPr>
+      </w:pPr>
     </w:p>
     <w:p>
       <w:pPr>
@@ -10923,13 +11220,39 @@
         <w:rPr>
           <w:lang w:val="es-ES"/>
         </w:rPr>
-        <w:t>Brew</w:t>
-      </w:r>
-      <w:r>
-        <w:rPr>
-          <w:lang w:val="es-ES"/>
-        </w:rPr>
-        <w:t>: gestor de paquetes utilizado en el sistema Mac para la instalación de programas y utilidades.</w:t>
+        <w:t>Homebrew</w:t>
+      </w:r>
+      <w:r>
+        <w:rPr>
+          <w:lang w:val="es-ES"/>
+        </w:rPr>
+        <w:t>: gestor de paquetes utilizado en el sistema Mac para la instalación de programas y utilidades</w:t>
+      </w:r>
+      <w:r>
+        <w:rPr>
+          <w:lang w:val="es-ES"/>
+        </w:rPr>
+        <w:t xml:space="preserve"> desde la línea de comandos, facilitando la gestión de dependencias.</w:t>
+      </w:r>
+    </w:p>
+    <w:p>
+      <w:pPr>
+        <w:ind w:left="720"/>
+        <w:rPr>
+          <w:lang w:val="es-ES"/>
+        </w:rPr>
+      </w:pPr>
+      <w:r>
+        <w:rPr>
+          <w:noProof/>
+        </w:rPr>
+        <w:lastRenderedPageBreak/>
+        <w:pict w14:anchorId="2A1AC9C2">
+          <v:shape id="Graphic 11" o:spid="_x0000_s2059" type="#_x0000_t75" style="position:absolute;left:0;text-align:left;margin-left:0;margin-top:12.95pt;width:125pt;height:94pt;z-index:13;visibility:visible;mso-width-percent:0;mso-height-percent:0;mso-wrap-distance-left:9pt;mso-wrap-distance-top:0;mso-wrap-distance-right:9pt;mso-wrap-distance-bottom:0;mso-position-horizontal:center;mso-position-horizontal-relative:margin;mso-position-vertical:absolute;mso-position-vertical-relative:text;mso-width-percent:0;mso-height-percent:0;mso-width-relative:page;mso-height-relative:page" o:gfxdata="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">
+            <v:imagedata r:id="rId37" o:title=""/>
+            <w10:wrap type="topAndBottom" anchorx="margin"/>
+          </v:shape>
+        </w:pict>
       </w:r>
     </w:p>
     <w:p>
@@ -10946,8 +11269,46 @@
         <w:rPr>
           <w:lang w:val="es-ES"/>
         </w:rPr>
-        <w:t>Pip: gestor de paquetes y dependencias Python.</w:t>
-      </w:r>
+        <w:t>Pip: gestor de paquetes y dependencias Python</w:t>
+      </w:r>
+      <w:r>
+        <w:rPr>
+          <w:lang w:val="es-ES"/>
+        </w:rPr>
+        <w:t xml:space="preserve"> que simplifica la instalación de utilidades como </w:t>
+      </w:r>
+      <w:r>
+        <w:rPr>
+          <w:lang w:val="es-ES"/>
+        </w:rPr>
+        <w:t>Apkid o FRIDA.</w:t>
+      </w:r>
+    </w:p>
+    <w:p>
+      <w:pPr>
+        <w:pStyle w:val="ListParagraph"/>
+        <w:rPr>
+          <w:lang w:val="es-ES"/>
+        </w:rPr>
+      </w:pPr>
+      <w:r>
+        <w:rPr>
+          <w:noProof/>
+        </w:rPr>
+        <w:pict w14:anchorId="5981B75D">
+          <v:shape id="Picture 12" o:spid="_x0000_s2058" type="#_x0000_t75" alt="A crowbar on a piece of paper&#10;&#10;Description automatically generated" style="position:absolute;left:0;text-align:left;margin-left:0;margin-top:38.8pt;width:112.75pt;height:112.75pt;z-index:14;visibility:visible;mso-wrap-style:square;mso-width-percent:0;mso-height-percent:0;mso-wrap-distance-left:9pt;mso-wrap-distance-top:0;mso-wrap-distance-right:9pt;mso-wrap-distance-bottom:0;mso-position-horizontal:center;mso-position-horizontal-relative:margin;mso-position-vertical:absolute;mso-position-vertical-relative:text;mso-width-percent:0;mso-height-percent:0;mso-width-relative:page;mso-height-relative:page">
+            <v:imagedata r:id="rId38" o:title="A crowbar on a piece of paper&#10;&#10;Description automatically generated"/>
+            <w10:wrap type="topAndBottom" anchorx="margin"/>
+          </v:shape>
+        </w:pict>
+      </w:r>
+    </w:p>
+    <w:p>
+      <w:pPr>
+        <w:rPr>
+          <w:lang w:val="es-ES"/>
+        </w:rPr>
+      </w:pPr>
     </w:p>
     <w:p>
       <w:pPr>
@@ -10963,8 +11324,57 @@
         <w:rPr>
           <w:lang w:val="es-ES"/>
         </w:rPr>
-        <w:t>HexFiend: visualización del dump de archivos en hexadecimal para tratar de averiguar el tipo de fichero dada su firma.</w:t>
-      </w:r>
+        <w:t xml:space="preserve">HexFiend: </w:t>
+      </w:r>
+      <w:r>
+        <w:rPr>
+          <w:lang w:val="es-ES"/>
+        </w:rPr>
+        <w:t>visualizador hexadecimal d</w:t>
+      </w:r>
+      <w:r>
+        <w:rPr>
+          <w:lang w:val="es-ES"/>
+        </w:rPr>
+        <w:t>e archivos</w:t>
+      </w:r>
+      <w:r>
+        <w:rPr>
+          <w:lang w:val="es-ES"/>
+        </w:rPr>
+        <w:t xml:space="preserve"> cuya utilización en el proyecto ha estado ligada a intentos de identificación de tipo de ficheros basados en su firma [X]</w:t>
+      </w:r>
+      <w:r>
+        <w:rPr>
+          <w:lang w:val="es-ES"/>
+        </w:rPr>
+        <w:t>.</w:t>
+      </w:r>
+    </w:p>
+    <w:p>
+      <w:pPr>
+        <w:rPr>
+          <w:lang w:val="es-ES"/>
+        </w:rPr>
+      </w:pPr>
+      <w:r>
+        <w:rPr>
+          <w:noProof/>
+        </w:rPr>
+        <w:pict w14:anchorId="06517AA2">
+          <v:shape id="Picture 13" o:spid="_x0000_s2057" type="#_x0000_t75" alt="A blue square with white letter on it&#10;&#10;Description automatically generated" style="position:absolute;margin-left:0;margin-top:20.25pt;width:99.1pt;height:92pt;z-index:15;visibility:visible;mso-wrap-style:square;mso-width-percent:0;mso-height-percent:0;mso-wrap-distance-left:9pt;mso-wrap-distance-top:0;mso-wrap-distance-right:9pt;mso-wrap-distance-bottom:0;mso-position-horizontal:center;mso-position-horizontal-relative:margin;mso-position-vertical:absolute;mso-position-vertical-relative:text;mso-width-percent:0;mso-height-percent:0;mso-width-relative:page;mso-height-relative:page">
+            <v:imagedata r:id="rId39" o:title="A blue square with white letter on it&#10;&#10;Description automatically generated"/>
+            <w10:wrap type="topAndBottom" anchorx="margin"/>
+          </v:shape>
+        </w:pict>
+      </w:r>
+    </w:p>
+    <w:p>
+      <w:pPr>
+        <w:rPr>
+          <w:lang w:val="es-ES"/>
+        </w:rPr>
+      </w:pPr>
     </w:p>
     <w:p>
       <w:pPr>
@@ -10980,7 +11390,19 @@
         <w:rPr>
           <w:lang w:val="es-ES"/>
         </w:rPr>
-        <w:t>Microsoft Word: realización de la memoria.</w:t>
+        <w:t xml:space="preserve">Microsoft Word: </w:t>
+      </w:r>
+      <w:r>
+        <w:rPr>
+          <w:lang w:val="es-ES"/>
+        </w:rPr>
+        <w:t xml:space="preserve">procesador de texto utilizado en </w:t>
+      </w:r>
+      <w:r>
+        <w:rPr>
+          <w:lang w:val="es-ES"/>
+        </w:rPr>
+        <w:t>realización de la memoria.</w:t>
       </w:r>
     </w:p>
     <w:p>
@@ -11049,7 +11471,7 @@
         </w:rPr>
       </w:pPr>
       <w:bookmarkStart w:id="26" w:name="_Toc107862684"/>
-      <w:bookmarkStart w:id="27" w:name="_Toc169088914"/>
+      <w:bookmarkStart w:id="27" w:name="_Toc169259511"/>
       <w:r>
         <w:rPr>
           <w:color w:val="202020"/>
@@ -11114,7 +11536,7 @@
         </w:rPr>
       </w:pPr>
       <w:bookmarkStart w:id="28" w:name="_Toc107862685"/>
-      <w:bookmarkStart w:id="29" w:name="_Toc169088915"/>
+      <w:bookmarkStart w:id="29" w:name="_Toc169259512"/>
       <w:r>
         <w:rPr>
           <w:rFonts w:ascii="Trebuchet MS" w:eastAsia="MS Mincho" w:hAnsi="Trebuchet MS" w:cs="Trebuchet MS"/>
@@ -11170,7 +11592,7 @@
       </w:pPr>
       <w:bookmarkStart w:id="30" w:name="_2.2__"/>
       <w:bookmarkStart w:id="31" w:name="_Toc107862686"/>
-      <w:bookmarkStart w:id="32" w:name="_Toc169088916"/>
+      <w:bookmarkStart w:id="32" w:name="_Toc169259513"/>
       <w:bookmarkEnd w:id="30"/>
       <w:r>
         <w:rPr>
@@ -11274,7 +11696,7 @@
         </w:rPr>
       </w:pPr>
       <w:bookmarkStart w:id="33" w:name="_Toc107862687"/>
-      <w:bookmarkStart w:id="34" w:name="_Toc169088917"/>
+      <w:bookmarkStart w:id="34" w:name="_Toc169259514"/>
       <w:r>
         <w:rPr>
           <w:rFonts w:ascii="Trebuchet MS" w:eastAsia="MS Mincho" w:hAnsi="Trebuchet MS" w:cs="Trebuchet MS"/>
@@ -11484,7 +11906,7 @@
         </w:rPr>
       </w:pPr>
       <w:bookmarkStart w:id="35" w:name="_Toc107862688"/>
-      <w:bookmarkStart w:id="36" w:name="_Toc169088918"/>
+      <w:bookmarkStart w:id="36" w:name="_Toc169259515"/>
       <w:r>
         <w:rPr>
           <w:rFonts w:ascii="Trebuchet MS" w:eastAsia="MS Mincho" w:hAnsi="Trebuchet MS" w:cs="Trebuchet MS"/>
@@ -11548,7 +11970,7 @@
         </w:rPr>
       </w:pPr>
       <w:bookmarkStart w:id="37" w:name="_Toc107862689"/>
-      <w:bookmarkStart w:id="38" w:name="_Toc169088919"/>
+      <w:bookmarkStart w:id="38" w:name="_Toc169259516"/>
       <w:r>
         <w:rPr>
           <w:rFonts w:ascii="Trebuchet MS" w:eastAsia="MS Mincho" w:hAnsi="Trebuchet MS" w:cs="Trebuchet MS"/>
@@ -11610,7 +12032,7 @@
         </w:rPr>
       </w:pPr>
       <w:bookmarkStart w:id="39" w:name="_Toc107862690"/>
-      <w:bookmarkStart w:id="40" w:name="_Toc169088920"/>
+      <w:bookmarkStart w:id="40" w:name="_Toc169259517"/>
       <w:r>
         <w:rPr>
           <w:rFonts w:ascii="Trebuchet MS" w:eastAsia="MS Mincho" w:hAnsi="Trebuchet MS" w:cs="Trebuchet MS"/>
@@ -11652,7 +12074,7 @@
         </w:rPr>
       </w:pPr>
       <w:bookmarkStart w:id="41" w:name="_Toc107862691"/>
-      <w:bookmarkStart w:id="42" w:name="_Toc169088921"/>
+      <w:bookmarkStart w:id="42" w:name="_Toc169259518"/>
       <w:r>
         <w:rPr>
           <w:rFonts w:ascii="Trebuchet MS" w:eastAsia="MS Mincho" w:hAnsi="Trebuchet MS" w:cs="Trebuchet MS"/>
@@ -11756,7 +12178,7 @@
         </w:rPr>
       </w:pPr>
       <w:bookmarkStart w:id="43" w:name="_Toc107862692"/>
-      <w:bookmarkStart w:id="44" w:name="_Toc169088922"/>
+      <w:bookmarkStart w:id="44" w:name="_Toc169259519"/>
       <w:r>
         <w:rPr>
           <w:rFonts w:ascii="Trebuchet MS" w:eastAsia="MS Mincho" w:hAnsi="Trebuchet MS" w:cs="Trebuchet MS"/>
@@ -11938,7 +12360,7 @@
       </w:pPr>
       <w:bookmarkStart w:id="45" w:name="_2.4__"/>
       <w:bookmarkStart w:id="46" w:name="_Toc107862693"/>
-      <w:bookmarkStart w:id="47" w:name="_Toc169088923"/>
+      <w:bookmarkStart w:id="47" w:name="_Toc169259520"/>
       <w:bookmarkEnd w:id="45"/>
       <w:r>
         <w:rPr>
@@ -11995,7 +12417,7 @@
         </w:rPr>
       </w:pPr>
       <w:bookmarkStart w:id="48" w:name="_Toc107862694"/>
-      <w:bookmarkStart w:id="49" w:name="_Toc169088924"/>
+      <w:bookmarkStart w:id="49" w:name="_Toc169259521"/>
       <w:r>
         <w:rPr>
           <w:rFonts w:ascii="Trebuchet MS" w:eastAsia="MS Mincho" w:hAnsi="Trebuchet MS" w:cs="Trebuchet MS"/>
@@ -12035,7 +12457,7 @@
         </w:rPr>
       </w:pPr>
       <w:bookmarkStart w:id="50" w:name="_Toc107862695"/>
-      <w:bookmarkStart w:id="51" w:name="_Toc169088925"/>
+      <w:bookmarkStart w:id="51" w:name="_Toc169259522"/>
       <w:r>
         <w:rPr>
           <w:rFonts w:ascii="Trebuchet MS" w:eastAsia="MS Mincho" w:hAnsi="Trebuchet MS" w:cs="Trebuchet MS"/>
@@ -12087,7 +12509,7 @@
       </w:pPr>
       <w:bookmarkStart w:id="52" w:name="_2.5__"/>
       <w:bookmarkStart w:id="53" w:name="_Toc107862696"/>
-      <w:bookmarkStart w:id="54" w:name="_Toc169088926"/>
+      <w:bookmarkStart w:id="54" w:name="_Toc169259523"/>
       <w:bookmarkEnd w:id="52"/>
       <w:r>
         <w:rPr>
@@ -12144,7 +12566,7 @@
         </w:rPr>
       </w:pPr>
       <w:bookmarkStart w:id="55" w:name="_Toc107862697"/>
-      <w:bookmarkStart w:id="56" w:name="_Toc169088927"/>
+      <w:bookmarkStart w:id="56" w:name="_Toc169259524"/>
       <w:r>
         <w:rPr>
           <w:rFonts w:ascii="Trebuchet MS" w:hAnsi="Trebuchet MS"/>
@@ -12186,7 +12608,7 @@
       </w:pPr>
       <w:bookmarkStart w:id="57" w:name="_3.1__"/>
       <w:bookmarkStart w:id="58" w:name="_Toc107862698"/>
-      <w:bookmarkStart w:id="59" w:name="_Toc169088928"/>
+      <w:bookmarkStart w:id="59" w:name="_Toc169259525"/>
       <w:bookmarkEnd w:id="57"/>
       <w:r>
         <w:rPr>
@@ -12243,7 +12665,7 @@
         </w:rPr>
       </w:pPr>
       <w:bookmarkStart w:id="60" w:name="_Toc107862699"/>
-      <w:bookmarkStart w:id="61" w:name="_Toc169088929"/>
+      <w:bookmarkStart w:id="61" w:name="_Toc169259526"/>
       <w:r>
         <w:rPr>
           <w:rFonts w:ascii="Trebuchet MS" w:eastAsia="MS Mincho" w:hAnsi="Trebuchet MS" w:cs="Trebuchet MS"/>
@@ -12280,7 +12702,7 @@
         </w:rPr>
       </w:pPr>
       <w:bookmarkStart w:id="62" w:name="_Toc107862700"/>
-      <w:bookmarkStart w:id="63" w:name="_Toc169088930"/>
+      <w:bookmarkStart w:id="63" w:name="_Toc169259527"/>
       <w:r>
         <w:rPr>
           <w:rFonts w:ascii="Trebuchet MS" w:eastAsia="MS Mincho" w:hAnsi="Trebuchet MS" w:cs="Trebuchet MS"/>
@@ -12329,7 +12751,7 @@
       </w:pPr>
       <w:bookmarkStart w:id="64" w:name="_3.2.1.1__"/>
       <w:bookmarkStart w:id="65" w:name="_Toc107862701"/>
-      <w:bookmarkStart w:id="66" w:name="_Toc169088931"/>
+      <w:bookmarkStart w:id="66" w:name="_Toc169259528"/>
       <w:bookmarkEnd w:id="64"/>
       <w:r>
         <w:rPr>
@@ -12373,7 +12795,7 @@
       </w:pPr>
       <w:bookmarkStart w:id="67" w:name="_3.2.1.2__"/>
       <w:bookmarkStart w:id="68" w:name="_Toc107862702"/>
-      <w:bookmarkStart w:id="69" w:name="_Toc169088932"/>
+      <w:bookmarkStart w:id="69" w:name="_Toc169259529"/>
       <w:bookmarkEnd w:id="67"/>
       <w:r>
         <w:rPr>
@@ -12426,7 +12848,7 @@
       </w:pPr>
       <w:bookmarkStart w:id="70" w:name="_3.2.2__"/>
       <w:bookmarkStart w:id="71" w:name="_Toc107862703"/>
-      <w:bookmarkStart w:id="72" w:name="_Toc169088933"/>
+      <w:bookmarkStart w:id="72" w:name="_Toc169259530"/>
       <w:bookmarkEnd w:id="70"/>
       <w:r>
         <w:rPr>
@@ -12474,7 +12896,7 @@
           <w:lang w:val="es-ES"/>
         </w:rPr>
       </w:pPr>
-      <w:bookmarkStart w:id="73" w:name="_Toc169088934"/>
+      <w:bookmarkStart w:id="73" w:name="_Toc169259531"/>
       <w:r>
         <w:rPr>
           <w:rFonts w:ascii="Trebuchet MS" w:eastAsia="MS Mincho" w:hAnsi="Trebuchet MS" w:cs="Trebuchet MS"/>
@@ -12512,7 +12934,7 @@
       </w:pPr>
       <w:bookmarkStart w:id="74" w:name="_3.2.3__"/>
       <w:bookmarkStart w:id="75" w:name="_3.2.4__"/>
-      <w:bookmarkStart w:id="76" w:name="_Toc169088935"/>
+      <w:bookmarkStart w:id="76" w:name="_Toc169259532"/>
       <w:bookmarkEnd w:id="74"/>
       <w:bookmarkEnd w:id="75"/>
       <w:r>
@@ -12555,7 +12977,7 @@
       </w:pPr>
       <w:bookmarkStart w:id="77" w:name="_3.3__"/>
       <w:bookmarkStart w:id="78" w:name="_Toc107862707"/>
-      <w:bookmarkStart w:id="79" w:name="_Toc169088936"/>
+      <w:bookmarkStart w:id="79" w:name="_Toc169259533"/>
       <w:bookmarkEnd w:id="77"/>
       <w:r>
         <w:rPr>
@@ -12633,7 +13055,7 @@
         </w:rPr>
       </w:pPr>
       <w:bookmarkStart w:id="80" w:name="_Toc107862708"/>
-      <w:bookmarkStart w:id="81" w:name="_Toc169088937"/>
+      <w:bookmarkStart w:id="81" w:name="_Toc169259534"/>
       <w:r>
         <w:rPr>
           <w:rFonts w:ascii="Trebuchet MS" w:hAnsi="Trebuchet MS"/>
@@ -12687,7 +13109,7 @@
         </w:rPr>
       </w:pPr>
       <w:bookmarkStart w:id="83" w:name="_Toc107862713"/>
-      <w:bookmarkStart w:id="84" w:name="_Toc169088938"/>
+      <w:bookmarkStart w:id="84" w:name="_Toc169259535"/>
       <w:r>
         <w:rPr>
           <w:rFonts w:ascii="Trebuchet MS" w:hAnsi="Trebuchet MS"/>
@@ -12769,7 +13191,7 @@
         </w:rPr>
       </w:pPr>
       <w:bookmarkStart w:id="85" w:name="_Toc107862714"/>
-      <w:bookmarkStart w:id="86" w:name="_Toc169088939"/>
+      <w:bookmarkStart w:id="86" w:name="_Toc169259536"/>
       <w:r>
         <w:rPr>
           <w:rFonts w:ascii="Trebuchet MS" w:eastAsia="MS Mincho" w:hAnsi="Trebuchet MS" w:cs="Trebuchet MS"/>
@@ -12824,7 +13246,7 @@
         </w:rPr>
       </w:pPr>
       <w:bookmarkStart w:id="87" w:name="_Toc107862715"/>
-      <w:bookmarkStart w:id="88" w:name="_Toc169088940"/>
+      <w:bookmarkStart w:id="88" w:name="_Toc169259537"/>
       <w:r>
         <w:rPr>
           <w:rFonts w:ascii="Trebuchet MS" w:eastAsia="MS Mincho" w:hAnsi="Trebuchet MS" w:cs="Trebuchet MS"/>
@@ -12878,7 +13300,7 @@
         </w:rPr>
       </w:pPr>
       <w:bookmarkStart w:id="89" w:name="_Toc107862716"/>
-      <w:bookmarkStart w:id="90" w:name="_Toc169088941"/>
+      <w:bookmarkStart w:id="90" w:name="_Toc169259538"/>
       <w:r>
         <w:rPr>
           <w:rFonts w:ascii="Trebuchet MS" w:eastAsia="MS Mincho" w:hAnsi="Trebuchet MS" w:cs="Trebuchet MS"/>
@@ -12920,7 +13342,7 @@
         </w:rPr>
       </w:pPr>
       <w:bookmarkStart w:id="91" w:name="_Toc107862717"/>
-      <w:bookmarkStart w:id="92" w:name="_Toc169088942"/>
+      <w:bookmarkStart w:id="92" w:name="_Toc169259539"/>
       <w:r>
         <w:rPr>
           <w:rFonts w:ascii="Trebuchet MS" w:eastAsia="MS Mincho" w:hAnsi="Trebuchet MS" w:cs="Trebuchet MS"/>
@@ -12988,7 +13410,7 @@
         </w:rPr>
       </w:pPr>
       <w:bookmarkStart w:id="93" w:name="_Toc107862718"/>
-      <w:bookmarkStart w:id="94" w:name="_Toc169088943"/>
+      <w:bookmarkStart w:id="94" w:name="_Toc169259540"/>
       <w:r>
         <w:rPr>
           <w:rFonts w:ascii="Trebuchet MS" w:hAnsi="Trebuchet MS"/>
@@ -13070,7 +13492,7 @@
                 <w:lang w:val="es-ES"/>
               </w:rPr>
             </w:pPr>
-            <w:hyperlink r:id="rId32" w:history="1">
+            <w:hyperlink r:id="rId40" w:history="1">
               <w:r>
                 <w:rPr>
                   <w:rStyle w:val="Hyperlink"/>
@@ -13120,7 +13542,7 @@
                 <w:lang w:val="es-ES"/>
               </w:rPr>
             </w:pPr>
-            <w:hyperlink r:id="rId33" w:history="1">
+            <w:hyperlink r:id="rId41" w:history="1">
               <w:r>
                 <w:rPr>
                   <w:rStyle w:val="Hyperlink"/>
@@ -13193,7 +13615,7 @@
                 <w:lang w:val="es-ES"/>
               </w:rPr>
             </w:pPr>
-            <w:hyperlink r:id="rId34" w:history="1">
+            <w:hyperlink r:id="rId42" w:history="1">
               <w:r>
                 <w:rPr>
                   <w:rStyle w:val="Hyperlink"/>
@@ -13210,27 +13632,13 @@
                 <w:lang w:val="es-ES"/>
               </w:rPr>
             </w:pPr>
-            <w:hyperlink r:id="rId35" w:history="1">
+            <w:hyperlink r:id="rId43" w:history="1">
               <w:r>
                 <w:rPr>
                   <w:rStyle w:val="Hyperlink"/>
                   <w:lang w:val="es-ES"/>
                 </w:rPr>
-                <w:t>ht</w:t>
-              </w:r>
-              <w:r>
-                <w:rPr>
-                  <w:rStyle w:val="Hyperlink"/>
-                  <w:lang w:val="es-ES"/>
-                </w:rPr>
-                <w:t>t</w:t>
-              </w:r>
-              <w:r>
-                <w:rPr>
-                  <w:rStyle w:val="Hyperlink"/>
-                  <w:lang w:val="es-ES"/>
-                </w:rPr>
-                <w:t>ps://www.kaspersky.com/blog/malware-in-google-play-2023/49579/</w:t>
+                <w:t>https://www.kaspersky.com/blog/malware-in-google-play-2023/49579/</w:t>
               </w:r>
             </w:hyperlink>
           </w:p>
@@ -13241,7 +13649,7 @@
                 <w:lang w:val="es-ES"/>
               </w:rPr>
             </w:pPr>
-            <w:hyperlink r:id="rId36" w:history="1">
+            <w:hyperlink r:id="rId44" w:history="1">
               <w:r>
                 <w:rPr>
                   <w:rStyle w:val="Hyperlink"/>
@@ -13257,7 +13665,7 @@
                 <w:lang w:val="es-ES"/>
               </w:rPr>
             </w:pPr>
-            <w:hyperlink r:id="rId37" w:history="1">
+            <w:hyperlink r:id="rId45" w:history="1">
               <w:r>
                 <w:rPr>
                   <w:rStyle w:val="Hyperlink"/>
@@ -13426,6 +13834,11 @@
               <w:t>[30]</w:t>
             </w:r>
           </w:p>
+          <w:p>
+            <w:r>
+              <w:t>[31]</w:t>
+            </w:r>
+          </w:p>
         </w:tc>
         <w:tc>
           <w:tcPr>
@@ -13441,7 +13854,7 @@
                 <w:lang w:val="es-ES"/>
               </w:rPr>
             </w:pPr>
-            <w:hyperlink r:id="rId38" w:history="1">
+            <w:hyperlink r:id="rId46" w:history="1">
               <w:r>
                 <w:rPr>
                   <w:rStyle w:val="Hyperlink"/>
@@ -13460,7 +13873,7 @@
                 <w:lang w:val="es-ES"/>
               </w:rPr>
             </w:pPr>
-            <w:hyperlink r:id="rId39" w:history="1">
+            <w:hyperlink r:id="rId47" w:history="1">
               <w:r>
                 <w:rPr>
                   <w:rStyle w:val="Hyperlink"/>
@@ -13476,7 +13889,7 @@
                 <w:lang w:val="es-ES"/>
               </w:rPr>
             </w:pPr>
-            <w:hyperlink r:id="rId40" w:history="1">
+            <w:hyperlink r:id="rId48" w:history="1">
               <w:r>
                 <w:rPr>
                   <w:rStyle w:val="Hyperlink"/>
@@ -13492,7 +13905,7 @@
                 <w:lang w:val="es-ES"/>
               </w:rPr>
             </w:pPr>
-            <w:hyperlink r:id="rId41" w:history="1">
+            <w:hyperlink r:id="rId49" w:history="1">
               <w:r>
                 <w:rPr>
                   <w:rStyle w:val="Hyperlink"/>
@@ -13508,7 +13921,7 @@
                 <w:lang w:val="es-ES"/>
               </w:rPr>
             </w:pPr>
-            <w:hyperlink r:id="rId42" w:history="1">
+            <w:hyperlink r:id="rId50" w:history="1">
               <w:r>
                 <w:rPr>
                   <w:rStyle w:val="Hyperlink"/>
@@ -13524,7 +13937,7 @@
                 <w:lang w:val="es-ES"/>
               </w:rPr>
             </w:pPr>
-            <w:hyperlink r:id="rId43" w:history="1">
+            <w:hyperlink r:id="rId51" w:history="1">
               <w:r>
                 <w:rPr>
                   <w:rStyle w:val="Hyperlink"/>
@@ -13540,7 +13953,7 @@
                 <w:lang w:val="es-ES"/>
               </w:rPr>
             </w:pPr>
-            <w:hyperlink r:id="rId44" w:history="1">
+            <w:hyperlink r:id="rId52" w:history="1">
               <w:r>
                 <w:rPr>
                   <w:rStyle w:val="Hyperlink"/>
@@ -13556,7 +13969,7 @@
                 <w:lang w:val="es-ES"/>
               </w:rPr>
             </w:pPr>
-            <w:hyperlink r:id="rId45" w:history="1">
+            <w:hyperlink r:id="rId53" w:history="1">
               <w:r>
                 <w:rPr>
                   <w:rStyle w:val="Hyperlink"/>
@@ -13572,7 +13985,7 @@
                 <w:lang w:val="es-ES"/>
               </w:rPr>
             </w:pPr>
-            <w:hyperlink r:id="rId46" w:history="1">
+            <w:hyperlink r:id="rId54" w:history="1">
               <w:r>
                 <w:rPr>
                   <w:rStyle w:val="Hyperlink"/>
@@ -13595,7 +14008,7 @@
                 <w:lang w:val="es-ES"/>
               </w:rPr>
             </w:pPr>
-            <w:hyperlink r:id="rId47" w:history="1">
+            <w:hyperlink r:id="rId55" w:anchor="obfuscate" w:history="1">
               <w:r>
                 <w:rPr>
                   <w:rStyle w:val="Hyperlink"/>
@@ -13611,7 +14024,7 @@
                 <w:lang w:val="es-ES"/>
               </w:rPr>
             </w:pPr>
-            <w:hyperlink r:id="rId48" w:history="1">
+            <w:hyperlink r:id="rId56" w:history="1">
               <w:r>
                 <w:rPr>
                   <w:rStyle w:val="Hyperlink"/>
@@ -13627,7 +14040,7 @@
                 <w:lang w:val="es-ES"/>
               </w:rPr>
             </w:pPr>
-            <w:hyperlink r:id="rId49" w:history="1">
+            <w:hyperlink r:id="rId57" w:history="1">
               <w:r>
                 <w:rPr>
                   <w:rStyle w:val="Hyperlink"/>
@@ -13643,7 +14056,7 @@
                 <w:lang w:val="es-ES"/>
               </w:rPr>
             </w:pPr>
-            <w:hyperlink r:id="rId50" w:history="1">
+            <w:hyperlink r:id="rId58" w:history="1">
               <w:r>
                 <w:rPr>
                   <w:rStyle w:val="Hyperlink"/>
@@ -13659,20 +14072,13 @@
                 <w:lang w:val="es-ES"/>
               </w:rPr>
             </w:pPr>
-            <w:hyperlink r:id="rId51" w:history="1">
+            <w:hyperlink r:id="rId59" w:history="1">
               <w:r>
                 <w:rPr>
                   <w:rStyle w:val="Hyperlink"/>
                   <w:lang w:val="es-ES"/>
                 </w:rPr>
-                <w:t>https://media.defcon.org/DEF%20CON%2022/DEF%20CON%2022%20presentations/DEF%20CON%2022%20-%20Strazzere-and-Sawyer-Android-Hacker-Protection-Level-UPDATED.pd</w:t>
-              </w:r>
-              <w:r>
-                <w:rPr>
-                  <w:rStyle w:val="Hyperlink"/>
-                  <w:lang w:val="es-ES"/>
-                </w:rPr>
-                <w:t>f</w:t>
+                <w:t>https://media.defcon.org/DEF%20CON%2022/DEF%20CON%2022%20presentations/DEF%20CON%2022%20-%20Strazzere-and-Sawyer-Android-Hacker-Protection-Level-UPDATED.pdf</w:t>
               </w:r>
             </w:hyperlink>
           </w:p>
@@ -13688,7 +14094,7 @@
               </w:rPr>
               <w:t xml:space="preserve"> </w:t>
             </w:r>
-            <w:hyperlink r:id="rId52" w:history="1">
+            <w:hyperlink r:id="rId60" w:history="1">
               <w:r>
                 <w:rPr>
                   <w:rStyle w:val="Hyperlink"/>
@@ -13704,7 +14110,7 @@
                 <w:lang w:val="es-ES"/>
               </w:rPr>
             </w:pPr>
-            <w:hyperlink r:id="rId53" w:history="1">
+            <w:hyperlink r:id="rId61" w:history="1">
               <w:r>
                 <w:rPr>
                   <w:rStyle w:val="Hyperlink"/>
@@ -13720,7 +14126,7 @@
                 <w:lang w:val="es-ES"/>
               </w:rPr>
             </w:pPr>
-            <w:hyperlink r:id="rId54" w:history="1">
+            <w:hyperlink r:id="rId62" w:history="1">
               <w:r>
                 <w:rPr>
                   <w:rStyle w:val="Hyperlink"/>
@@ -13736,7 +14142,7 @@
                 <w:lang w:val="es-ES"/>
               </w:rPr>
             </w:pPr>
-            <w:hyperlink r:id="rId55" w:history="1">
+            <w:hyperlink r:id="rId63" w:history="1">
               <w:r>
                 <w:rPr>
                   <w:rStyle w:val="Hyperlink"/>
@@ -13752,7 +14158,7 @@
                 <w:lang w:val="es-ES"/>
               </w:rPr>
             </w:pPr>
-            <w:hyperlink r:id="rId56" w:history="1">
+            <w:hyperlink r:id="rId64" w:history="1">
               <w:r>
                 <w:rPr>
                   <w:rStyle w:val="Hyperlink"/>
@@ -13768,7 +14174,7 @@
                 <w:lang w:val="es-ES"/>
               </w:rPr>
             </w:pPr>
-            <w:hyperlink r:id="rId57" w:history="1">
+            <w:hyperlink r:id="rId65" w:history="1">
               <w:r>
                 <w:rPr>
                   <w:rStyle w:val="Hyperlink"/>
@@ -13784,7 +14190,7 @@
                 <w:lang w:val="es-ES"/>
               </w:rPr>
             </w:pPr>
-            <w:hyperlink r:id="rId58" w:history="1">
+            <w:hyperlink r:id="rId66" w:history="1">
               <w:r>
                 <w:rPr>
                   <w:rStyle w:val="Hyperlink"/>
@@ -13800,7 +14206,7 @@
                 <w:lang w:val="es-ES"/>
               </w:rPr>
             </w:pPr>
-            <w:hyperlink r:id="rId59" w:history="1">
+            <w:hyperlink r:id="rId67" w:history="1">
               <w:r>
                 <w:rPr>
                   <w:rStyle w:val="Hyperlink"/>
@@ -13813,10 +14219,11 @@
           <w:p>
             <w:pPr>
               <w:rPr>
+                <w:rStyle w:val="Hyperlink"/>
                 <w:lang w:val="es-ES"/>
               </w:rPr>
             </w:pPr>
-            <w:hyperlink r:id="rId60" w:history="1">
+            <w:hyperlink r:id="rId68" w:history="1">
               <w:r>
                 <w:rPr>
                   <w:rStyle w:val="Hyperlink"/>
@@ -13825,6 +14232,29 @@
                 <w:t>https://www.cis.upenn.edu/~mhnaik/papers/fse12_full.pdf</w:t>
               </w:r>
             </w:hyperlink>
+          </w:p>
+          <w:p>
+            <w:pPr>
+              <w:rPr>
+                <w:lang w:val="es-ES"/>
+              </w:rPr>
+            </w:pPr>
+            <w:hyperlink r:id="rId69" w:history="1">
+              <w:r>
+                <w:rPr>
+                  <w:rStyle w:val="Hyperlink"/>
+                  <w:lang w:val="es-ES"/>
+                </w:rPr>
+                <w:t>https://en.wikipedia.org/wiki/List_of_file_signatures</w:t>
+              </w:r>
+            </w:hyperlink>
+          </w:p>
+          <w:p>
+            <w:pPr>
+              <w:rPr>
+                <w:lang w:val="es-ES"/>
+              </w:rPr>
+            </w:pPr>
           </w:p>
           <w:p>
             <w:pPr>
@@ -14116,7 +14546,7 @@
         </w:rPr>
       </w:pPr>
       <w:bookmarkStart w:id="95" w:name="_Toc107862719"/>
-      <w:bookmarkStart w:id="96" w:name="_Toc169088944"/>
+      <w:bookmarkStart w:id="96" w:name="_Toc169259541"/>
       <w:r>
         <w:rPr>
           <w:rFonts w:ascii="Trebuchet MS" w:hAnsi="Trebuchet MS"/>
@@ -14158,7 +14588,7 @@
         </w:rPr>
         <w:t xml:space="preserve">Se ha creado un </w:t>
       </w:r>
-      <w:hyperlink r:id="rId61" w:history="1">
+      <w:hyperlink r:id="rId70" w:history="1">
         <w:r>
           <w:rPr>
             <w:rStyle w:val="Hyperlink"/>
@@ -14213,7 +14643,7 @@
         </w:rPr>
       </w:pPr>
       <w:bookmarkStart w:id="97" w:name="_Toc107862720"/>
-      <w:bookmarkStart w:id="98" w:name="_Toc169088945"/>
+      <w:bookmarkStart w:id="98" w:name="_Toc169259542"/>
       <w:r>
         <w:rPr>
           <w:rFonts w:ascii="Trebuchet MS" w:hAnsi="Trebuchet MS"/>
@@ -14284,7 +14714,7 @@
       </w:pPr>
       <w:bookmarkStart w:id="99" w:name="_B.1__"/>
       <w:bookmarkStart w:id="100" w:name="_Toc107862721"/>
-      <w:bookmarkStart w:id="101" w:name="_Toc169088946"/>
+      <w:bookmarkStart w:id="101" w:name="_Toc169259543"/>
       <w:bookmarkEnd w:id="99"/>
       <w:r>
         <w:rPr>
@@ -14357,7 +14787,7 @@
         </w:rPr>
       </w:pPr>
       <w:bookmarkStart w:id="102" w:name="_Toc107862722"/>
-      <w:bookmarkStart w:id="103" w:name="_Toc169088947"/>
+      <w:bookmarkStart w:id="103" w:name="_Toc169259544"/>
       <w:r>
         <w:rPr>
           <w:rFonts w:ascii="Trebuchet MS" w:eastAsia="NSimSun" w:hAnsi="Trebuchet MS" w:cs="Arial"/>
@@ -14400,7 +14830,7 @@
         </w:rPr>
       </w:pPr>
       <w:bookmarkStart w:id="104" w:name="_Toc107862723"/>
-      <w:bookmarkStart w:id="105" w:name="_Toc169088948"/>
+      <w:bookmarkStart w:id="105" w:name="_Toc169259545"/>
       <w:r>
         <w:rPr>
           <w:rFonts w:ascii="Trebuchet MS" w:eastAsia="NSimSun" w:hAnsi="Trebuchet MS" w:cs="Arial"/>
@@ -14436,12 +14866,12 @@
     </w:p>
     <w:p/>
     <w:sectPr>
-      <w:headerReference w:type="even" r:id="rId62"/>
-      <w:headerReference w:type="default" r:id="rId63"/>
-      <w:footerReference w:type="even" r:id="rId64"/>
-      <w:footerReference w:type="default" r:id="rId65"/>
-      <w:headerReference w:type="first" r:id="rId66"/>
-      <w:footerReference w:type="first" r:id="rId67"/>
+      <w:headerReference w:type="even" r:id="rId71"/>
+      <w:headerReference w:type="default" r:id="rId72"/>
+      <w:footerReference w:type="even" r:id="rId73"/>
+      <w:footerReference w:type="default" r:id="rId74"/>
+      <w:headerReference w:type="first" r:id="rId75"/>
+      <w:footerReference w:type="first" r:id="rId76"/>
       <w:pgSz w:w="11906" w:h="16838"/>
       <w:pgMar w:top="1701" w:right="1418" w:bottom="1418" w:left="1701" w:header="709" w:footer="510" w:gutter="0"/>
       <w:pgNumType w:start="9"/>
@@ -14928,7 +15358,7 @@
       <w:rPr>
         <w:noProof/>
       </w:rPr>
-      <w:pict w14:anchorId="2C10DDEF">
+      <w:pict w14:anchorId="50293015">
         <v:shapetype id="_x0000_t75" coordsize="21600,21600" o:spt="75" o:preferrelative="t" path="m@4@5l@4@11@9@11@9@5xe" filled="f" stroked="f">
           <v:stroke joinstyle="miter"/>
           <v:formulas>
@@ -14958,9 +15388,9 @@
       <w:rPr>
         <w:noProof/>
       </w:rPr>
-      <w:pict w14:anchorId="54225373">
-        <v:shape id="Picture 5" o:spid="_x0000_s1026" type="#_x0000_t75" alt="A logo of a university&#13;&#13;&#13;&#13;&#13;&#13;&#13;&#13;&#13;&#13;&#13;&#13;&#13;&#10;&#13;&#13;&#13;&#13;&#13;&#13;&#13;&#13;&#13;&#13;&#13;&#13;&#13;&#10;Description automatically generated" style="position:absolute;left:0;text-align:left;margin-left:-58.65pt;margin-top:-105pt;width:53.2pt;height:92.65pt;z-index:1;visibility:visible;mso-wrap-style:square;mso-wrap-edited:f;mso-width-percent:0;mso-height-percent:0;mso-wrap-distance-left:9pt;mso-wrap-distance-top:0;mso-wrap-distance-right:9pt;mso-wrap-distance-bottom:0;mso-position-horizontal:absolute;mso-position-horizontal-relative:margin;mso-position-vertical:absolute;mso-position-vertical-relative:margin;mso-width-percent:0;mso-height-percent:0;mso-width-relative:margin;mso-height-relative:margin">
-          <v:imagedata r:id="rId2" o:title="A logo of a university&#13;&#13;&#13;&#13;&#13;&#13;&#13;&#13;&#13;&#13;&#13;&#13;&#13;&#10;&#13;&#13;&#13;&#13;&#13;&#13;&#13;&#13;&#13;&#13;&#13;&#13;&#13;&#10;Description automatically generated"/>
+      <w:pict w14:anchorId="6A7F17E8">
+        <v:shape id="Picture 5" o:spid="_x0000_s1026" type="#_x0000_t75" alt="A logo of a university&#13;&#13;&#13;&#13;&#13;&#13;&#13;&#13;&#13;&#13;&#13;&#13;&#13;&#13;&#10;&#13;&#13;&#13;&#13;&#13;&#13;&#13;&#13;&#13;&#13;&#13;&#13;&#13;&#13;&#10;Description automatically generated" style="position:absolute;left:0;text-align:left;margin-left:-58.65pt;margin-top:-105pt;width:53.2pt;height:92.65pt;z-index:1;visibility:visible;mso-wrap-style:square;mso-wrap-edited:f;mso-width-percent:0;mso-height-percent:0;mso-wrap-distance-left:9pt;mso-wrap-distance-top:0;mso-wrap-distance-right:9pt;mso-wrap-distance-bottom:0;mso-position-horizontal:absolute;mso-position-horizontal-relative:margin;mso-position-vertical:absolute;mso-position-vertical-relative:margin;mso-width-percent:0;mso-height-percent:0;mso-width-relative:margin;mso-height-relative:margin">
+          <v:imagedata r:id="rId2" o:title="A logo of a university&#13;&#13;&#13;&#13;&#13;&#13;&#13;&#13;&#13;&#13;&#13;&#13;&#13;&#13;&#10;&#13;&#13;&#13;&#13;&#13;&#13;&#13;&#13;&#13;&#13;&#13;&#13;&#13;&#13;&#10;Description automatically generated"/>
           <w10:wrap type="square" anchorx="margin" anchory="margin"/>
         </v:shape>
       </w:pict>
@@ -15011,8 +15441,8 @@
       <w:rPr>
         <w:noProof/>
       </w:rPr>
-      <w:pict w14:anchorId="4E0FF856">
-        <v:rect id="Rectangle 23" o:spid="_x0000_s1025" style="position:absolute;margin-left:-8.95pt;margin-top:66.45pt;width:431.95pt;height:177.35pt;z-index:-2;visibility:visible;mso-wrap-style:square;mso-width-percent:0;mso-height-percent:0;mso-wrap-distance-left:9.05pt;mso-wrap-distance-top:0;mso-wrap-distance-right:9.05pt;mso-wrap-distance-bottom:0;mso-position-horizontal:absolute;mso-position-horizontal-relative:text;mso-position-vertical:absolute;mso-position-vertical-relative:text;mso-width-percent:0;mso-height-percent:0;mso-width-relative:page;mso-height-relative:page;v-text-anchor:top" o:gfxdata="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" o:allowincell="f" filled="f" stroked="f" strokeweight="0">
+      <w:pict w14:anchorId="4BC5DC30">
+        <v:rect id="Rectangle 7" o:spid="_x0000_s1025" style="position:absolute;margin-left:-8.95pt;margin-top:66.45pt;width:431.95pt;height:177.35pt;z-index:-2;visibility:visible;mso-wrap-style:square;mso-width-percent:0;mso-height-percent:0;mso-wrap-distance-left:9.05pt;mso-wrap-distance-top:0;mso-wrap-distance-right:9.05pt;mso-wrap-distance-bottom:0;mso-position-horizontal:absolute;mso-position-horizontal-relative:text;mso-position-vertical:absolute;mso-position-vertical-relative:text;mso-width-percent:0;mso-height-percent:0;mso-width-relative:page;mso-height-relative:page;v-text-anchor:top" o:gfxdata="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" o:allowincell="f" filled="f" stroked="f" strokeweight="0">
           <v:textbox inset="2.56mm,1.29mm,2.56mm,1.29mm">
             <w:txbxContent>
               <w:p>
@@ -20361,6 +20791,120 @@
 </file>
 
 <file path=customXml/item1.xml><?xml version="1.0" encoding="utf-8"?>
+<ct:contentTypeSchema xmlns:ct="http://schemas.microsoft.com/office/2006/metadata/contentType" xmlns:ma="http://schemas.microsoft.com/office/2006/metadata/properties/metaAttributes" ct:_="" ma:_="" ma:contentTypeName="Documento" ma:contentTypeID="0x010100D0200E1FDE401D49A99B137CE017A12D" ma:contentTypeVersion="0" ma:contentTypeDescription="Crear nuevo documento." ma:contentTypeScope="" ma:versionID="aee5a24b1da9ab804ddafdb7a120e7f7">
+  <xsd:schema xmlns:xsd="http://www.w3.org/2001/XMLSchema" xmlns:xs="http://www.w3.org/2001/XMLSchema" xmlns:p="http://schemas.microsoft.com/office/2006/metadata/properties" targetNamespace="http://schemas.microsoft.com/office/2006/metadata/properties" ma:root="true" ma:fieldsID="249753e9e89f16c5923e78ee5e63706d">
+    <xsd:element name="properties">
+      <xsd:complexType>
+        <xsd:sequence>
+          <xsd:element name="documentManagement">
+            <xsd:complexType>
+              <xsd:all/>
+            </xsd:complexType>
+          </xsd:element>
+        </xsd:sequence>
+      </xsd:complexType>
+    </xsd:element>
+  </xsd:schema>
+  <xsd:schema xmlns="http://schemas.openxmlformats.org/package/2006/metadata/core-properties" xmlns:xsd="http://www.w3.org/2001/XMLSchema" xmlns:xsi="http://www.w3.org/2001/XMLSchema-instance" xmlns:dc="http://purl.org/dc/elements/1.1/" xmlns:dcterms="http://purl.org/dc/terms/" xmlns:odoc="http://schemas.microsoft.com/internal/obd" targetNamespace="http://schemas.openxmlformats.org/package/2006/metadata/core-properties" elementFormDefault="qualified" attributeFormDefault="unqualified" blockDefault="#all">
+    <xsd:import namespace="http://purl.org/dc/elements/1.1/" schemaLocation="http://dublincore.org/schemas/xmls/qdc/2003/04/02/dc.xsd"/>
+    <xsd:import namespace="http://purl.org/dc/terms/" schemaLocation="http://dublincore.org/schemas/xmls/qdc/2003/04/02/dcterms.xsd"/>
+    <xsd:element name="coreProperties" type="CT_coreProperties"/>
+    <xsd:complexType name="CT_coreProperties">
+      <xsd:all>
+        <xsd:element ref="dc:creator" minOccurs="0" maxOccurs="1"/>
+        <xsd:element ref="dcterms:created" minOccurs="0" maxOccurs="1"/>
+        <xsd:element ref="dc:identifier" minOccurs="0" maxOccurs="1"/>
+        <xsd:element name="contentType" minOccurs="0" maxOccurs="1" type="xsd:string" ma:index="0" ma:displayName="Tipo de contenido"/>
+        <xsd:element ref="dc:title" minOccurs="0" maxOccurs="1" ma:index="4" ma:displayName="Título"/>
+        <xsd:element ref="dc:subject" minOccurs="0" maxOccurs="1"/>
+        <xsd:element ref="dc:description" minOccurs="0" maxOccurs="1"/>
+        <xsd:element name="keywords" minOccurs="0" maxOccurs="1" type="xsd:string"/>
+        <xsd:element ref="dc:language" minOccurs="0" maxOccurs="1"/>
+        <xsd:element name="category" minOccurs="0" maxOccurs="1" type="xsd:string"/>
+        <xsd:element name="version" minOccurs="0" maxOccurs="1" type="xsd:string"/>
+        <xsd:element name="revision" minOccurs="0" maxOccurs="1" type="xsd:string">
+          <xsd:annotation>
+            <xsd:documentation>
+                        This value indicates the number of saves or revisions. The application is responsible for updating this value after each revision.
+                    </xsd:documentation>
+          </xsd:annotation>
+        </xsd:element>
+        <xsd:element name="lastModifiedBy" minOccurs="0" maxOccurs="1" type="xsd:string"/>
+        <xsd:element ref="dcterms:modified" minOccurs="0" maxOccurs="1"/>
+        <xsd:element name="contentStatus" minOccurs="0" maxOccurs="1" type="xsd:string"/>
+      </xsd:all>
+    </xsd:complexType>
+  </xsd:schema>
+  <xs:schema xmlns:pc="http://schemas.microsoft.com/office/infopath/2007/PartnerControls" xmlns:xs="http://www.w3.org/2001/XMLSchema" targetNamespace="http://schemas.microsoft.com/office/infopath/2007/PartnerControls" elementFormDefault="qualified" attributeFormDefault="unqualified">
+    <xs:element name="Person">
+      <xs:complexType>
+        <xs:sequence>
+          <xs:element ref="pc:DisplayName" minOccurs="0"/>
+          <xs:element ref="pc:AccountId" minOccurs="0"/>
+          <xs:element ref="pc:AccountType" minOccurs="0"/>
+        </xs:sequence>
+      </xs:complexType>
+    </xs:element>
+    <xs:element name="DisplayName" type="xs:string"/>
+    <xs:element name="AccountId" type="xs:string"/>
+    <xs:element name="AccountType" type="xs:string"/>
+    <xs:element name="BDCAssociatedEntity">
+      <xs:complexType>
+        <xs:sequence>
+          <xs:element ref="pc:BDCEntity" minOccurs="0" maxOccurs="unbounded"/>
+        </xs:sequence>
+        <xs:attribute ref="pc:EntityNamespace"/>
+        <xs:attribute ref="pc:EntityName"/>
+        <xs:attribute ref="pc:SystemInstanceName"/>
+        <xs:attribute ref="pc:AssociationName"/>
+      </xs:complexType>
+    </xs:element>
+    <xs:attribute name="EntityNamespace" type="xs:string"/>
+    <xs:attribute name="EntityName" type="xs:string"/>
+    <xs:attribute name="SystemInstanceName" type="xs:string"/>
+    <xs:attribute name="AssociationName" type="xs:string"/>
+    <xs:element name="BDCEntity">
+      <xs:complexType>
+        <xs:sequence>
+          <xs:element ref="pc:EntityDisplayName" minOccurs="0"/>
+          <xs:element ref="pc:EntityInstanceReference" minOccurs="0"/>
+          <xs:element ref="pc:EntityId1" minOccurs="0"/>
+          <xs:element ref="pc:EntityId2" minOccurs="0"/>
+          <xs:element ref="pc:EntityId3" minOccurs="0"/>
+          <xs:element ref="pc:EntityId4" minOccurs="0"/>
+          <xs:element ref="pc:EntityId5" minOccurs="0"/>
+        </xs:sequence>
+      </xs:complexType>
+    </xs:element>
+    <xs:element name="EntityDisplayName" type="xs:string"/>
+    <xs:element name="EntityInstanceReference" type="xs:string"/>
+    <xs:element name="EntityId1" type="xs:string"/>
+    <xs:element name="EntityId2" type="xs:string"/>
+    <xs:element name="EntityId3" type="xs:string"/>
+    <xs:element name="EntityId4" type="xs:string"/>
+    <xs:element name="EntityId5" type="xs:string"/>
+    <xs:element name="Terms">
+      <xs:complexType>
+        <xs:sequence>
+          <xs:element ref="pc:TermInfo" minOccurs="0" maxOccurs="unbounded"/>
+        </xs:sequence>
+      </xs:complexType>
+    </xs:element>
+    <xs:element name="TermInfo">
+      <xs:complexType>
+        <xs:sequence>
+          <xs:element ref="pc:TermName" minOccurs="0"/>
+          <xs:element ref="pc:TermId" minOccurs="0"/>
+        </xs:sequence>
+      </xs:complexType>
+    </xs:element>
+    <xs:element name="TermName" type="xs:string"/>
+    <xs:element name="TermId" type="xs:string"/>
+  </xs:schema>
+</ct:contentTypeSchema>
+</file>
+
+<file path=customXml/item2.xml><?xml version="1.0" encoding="utf-8"?>
 <b:Sources xmlns:b="http://schemas.openxmlformats.org/officeDocument/2006/bibliography" xmlns="http://schemas.openxmlformats.org/officeDocument/2006/bibliography" SelectedStyle="\IEEE2006OfficeOnline.xsl" StyleName="IEEE" Version="2006">
   <b:Source>
     <b:Tag>Act</b:Tag>
@@ -21052,7 +21596,13 @@
 </b:Sources>
 </file>
 
-<file path=customXml/item2.xml><?xml version="1.0" encoding="utf-8"?>
+<file path=customXml/item3.xml><?xml version="1.0" encoding="utf-8"?>
+<p:properties xmlns:p="http://schemas.microsoft.com/office/2006/metadata/properties" xmlns:xsi="http://www.w3.org/2001/XMLSchema-instance" xmlns:pc="http://schemas.microsoft.com/office/infopath/2007/PartnerControls">
+  <documentManagement/>
+</p:properties>
+</file>
+
+<file path=customXml/item4.xml><?xml version="1.0" encoding="utf-8"?>
 <?mso-contentType ?>
 <FormTemplates xmlns="http://schemas.microsoft.com/sharepoint/v3/contenttype/forms">
   <Display>DocumentLibraryForm</Display>
@@ -21061,143 +21611,7 @@
 </FormTemplates>
 </file>
 
-<file path=customXml/item3.xml><?xml version="1.0" encoding="utf-8"?>
-<ct:contentTypeSchema xmlns:ct="http://schemas.microsoft.com/office/2006/metadata/contentType" xmlns:ma="http://schemas.microsoft.com/office/2006/metadata/properties/metaAttributes" ct:_="" ma:_="" ma:contentTypeName="Documento" ma:contentTypeID="0x010100D0200E1FDE401D49A99B137CE017A12D" ma:contentTypeVersion="0" ma:contentTypeDescription="Crear nuevo documento." ma:contentTypeScope="" ma:versionID="aee5a24b1da9ab804ddafdb7a120e7f7">
-  <xsd:schema xmlns:xsd="http://www.w3.org/2001/XMLSchema" xmlns:xs="http://www.w3.org/2001/XMLSchema" xmlns:p="http://schemas.microsoft.com/office/2006/metadata/properties" targetNamespace="http://schemas.microsoft.com/office/2006/metadata/properties" ma:root="true" ma:fieldsID="249753e9e89f16c5923e78ee5e63706d">
-    <xsd:element name="properties">
-      <xsd:complexType>
-        <xsd:sequence>
-          <xsd:element name="documentManagement">
-            <xsd:complexType>
-              <xsd:all/>
-            </xsd:complexType>
-          </xsd:element>
-        </xsd:sequence>
-      </xsd:complexType>
-    </xsd:element>
-  </xsd:schema>
-  <xsd:schema xmlns="http://schemas.openxmlformats.org/package/2006/metadata/core-properties" xmlns:xsd="http://www.w3.org/2001/XMLSchema" xmlns:xsi="http://www.w3.org/2001/XMLSchema-instance" xmlns:dc="http://purl.org/dc/elements/1.1/" xmlns:dcterms="http://purl.org/dc/terms/" xmlns:odoc="http://schemas.microsoft.com/internal/obd" targetNamespace="http://schemas.openxmlformats.org/package/2006/metadata/core-properties" elementFormDefault="qualified" attributeFormDefault="unqualified" blockDefault="#all">
-    <xsd:import namespace="http://purl.org/dc/elements/1.1/" schemaLocation="http://dublincore.org/schemas/xmls/qdc/2003/04/02/dc.xsd"/>
-    <xsd:import namespace="http://purl.org/dc/terms/" schemaLocation="http://dublincore.org/schemas/xmls/qdc/2003/04/02/dcterms.xsd"/>
-    <xsd:element name="coreProperties" type="CT_coreProperties"/>
-    <xsd:complexType name="CT_coreProperties">
-      <xsd:all>
-        <xsd:element ref="dc:creator" minOccurs="0" maxOccurs="1"/>
-        <xsd:element ref="dcterms:created" minOccurs="0" maxOccurs="1"/>
-        <xsd:element ref="dc:identifier" minOccurs="0" maxOccurs="1"/>
-        <xsd:element name="contentType" minOccurs="0" maxOccurs="1" type="xsd:string" ma:index="0" ma:displayName="Tipo de contenido"/>
-        <xsd:element ref="dc:title" minOccurs="0" maxOccurs="1" ma:index="4" ma:displayName="Título"/>
-        <xsd:element ref="dc:subject" minOccurs="0" maxOccurs="1"/>
-        <xsd:element ref="dc:description" minOccurs="0" maxOccurs="1"/>
-        <xsd:element name="keywords" minOccurs="0" maxOccurs="1" type="xsd:string"/>
-        <xsd:element ref="dc:language" minOccurs="0" maxOccurs="1"/>
-        <xsd:element name="category" minOccurs="0" maxOccurs="1" type="xsd:string"/>
-        <xsd:element name="version" minOccurs="0" maxOccurs="1" type="xsd:string"/>
-        <xsd:element name="revision" minOccurs="0" maxOccurs="1" type="xsd:string">
-          <xsd:annotation>
-            <xsd:documentation>
-                        This value indicates the number of saves or revisions. The application is responsible for updating this value after each revision.
-                    </xsd:documentation>
-          </xsd:annotation>
-        </xsd:element>
-        <xsd:element name="lastModifiedBy" minOccurs="0" maxOccurs="1" type="xsd:string"/>
-        <xsd:element ref="dcterms:modified" minOccurs="0" maxOccurs="1"/>
-        <xsd:element name="contentStatus" minOccurs="0" maxOccurs="1" type="xsd:string"/>
-      </xsd:all>
-    </xsd:complexType>
-  </xsd:schema>
-  <xs:schema xmlns:pc="http://schemas.microsoft.com/office/infopath/2007/PartnerControls" xmlns:xs="http://www.w3.org/2001/XMLSchema" targetNamespace="http://schemas.microsoft.com/office/infopath/2007/PartnerControls" elementFormDefault="qualified" attributeFormDefault="unqualified">
-    <xs:element name="Person">
-      <xs:complexType>
-        <xs:sequence>
-          <xs:element ref="pc:DisplayName" minOccurs="0"/>
-          <xs:element ref="pc:AccountId" minOccurs="0"/>
-          <xs:element ref="pc:AccountType" minOccurs="0"/>
-        </xs:sequence>
-      </xs:complexType>
-    </xs:element>
-    <xs:element name="DisplayName" type="xs:string"/>
-    <xs:element name="AccountId" type="xs:string"/>
-    <xs:element name="AccountType" type="xs:string"/>
-    <xs:element name="BDCAssociatedEntity">
-      <xs:complexType>
-        <xs:sequence>
-          <xs:element ref="pc:BDCEntity" minOccurs="0" maxOccurs="unbounded"/>
-        </xs:sequence>
-        <xs:attribute ref="pc:EntityNamespace"/>
-        <xs:attribute ref="pc:EntityName"/>
-        <xs:attribute ref="pc:SystemInstanceName"/>
-        <xs:attribute ref="pc:AssociationName"/>
-      </xs:complexType>
-    </xs:element>
-    <xs:attribute name="EntityNamespace" type="xs:string"/>
-    <xs:attribute name="EntityName" type="xs:string"/>
-    <xs:attribute name="SystemInstanceName" type="xs:string"/>
-    <xs:attribute name="AssociationName" type="xs:string"/>
-    <xs:element name="BDCEntity">
-      <xs:complexType>
-        <xs:sequence>
-          <xs:element ref="pc:EntityDisplayName" minOccurs="0"/>
-          <xs:element ref="pc:EntityInstanceReference" minOccurs="0"/>
-          <xs:element ref="pc:EntityId1" minOccurs="0"/>
-          <xs:element ref="pc:EntityId2" minOccurs="0"/>
-          <xs:element ref="pc:EntityId3" minOccurs="0"/>
-          <xs:element ref="pc:EntityId4" minOccurs="0"/>
-          <xs:element ref="pc:EntityId5" minOccurs="0"/>
-        </xs:sequence>
-      </xs:complexType>
-    </xs:element>
-    <xs:element name="EntityDisplayName" type="xs:string"/>
-    <xs:element name="EntityInstanceReference" type="xs:string"/>
-    <xs:element name="EntityId1" type="xs:string"/>
-    <xs:element name="EntityId2" type="xs:string"/>
-    <xs:element name="EntityId3" type="xs:string"/>
-    <xs:element name="EntityId4" type="xs:string"/>
-    <xs:element name="EntityId5" type="xs:string"/>
-    <xs:element name="Terms">
-      <xs:complexType>
-        <xs:sequence>
-          <xs:element ref="pc:TermInfo" minOccurs="0" maxOccurs="unbounded"/>
-        </xs:sequence>
-      </xs:complexType>
-    </xs:element>
-    <xs:element name="TermInfo">
-      <xs:complexType>
-        <xs:sequence>
-          <xs:element ref="pc:TermName" minOccurs="0"/>
-          <xs:element ref="pc:TermId" minOccurs="0"/>
-        </xs:sequence>
-      </xs:complexType>
-    </xs:element>
-    <xs:element name="TermName" type="xs:string"/>
-    <xs:element name="TermId" type="xs:string"/>
-  </xs:schema>
-</ct:contentTypeSchema>
-</file>
-
-<file path=customXml/item4.xml><?xml version="1.0" encoding="utf-8"?>
-<p:properties xmlns:p="http://schemas.microsoft.com/office/2006/metadata/properties" xmlns:xsi="http://www.w3.org/2001/XMLSchema-instance" xmlns:pc="http://schemas.microsoft.com/office/infopath/2007/PartnerControls">
-  <documentManagement/>
-</p:properties>
-</file>
-
 <file path=customXml/itemProps1.xml><?xml version="1.0" encoding="utf-8"?>
-<ds:datastoreItem xmlns:ds="http://schemas.openxmlformats.org/officeDocument/2006/customXml" ds:itemID="{B10BC6E6-F98B-4275-B868-55EE8E448EED}">
-  <ds:schemaRefs>
-    <ds:schemaRef ds:uri="http://schemas.openxmlformats.org/officeDocument/2006/bibliography"/>
-  </ds:schemaRefs>
-</ds:datastoreItem>
-</file>
-
-<file path=customXml/itemProps2.xml><?xml version="1.0" encoding="utf-8"?>
-<ds:datastoreItem xmlns:ds="http://schemas.openxmlformats.org/officeDocument/2006/customXml" ds:itemID="{A7EEA274-651D-4EE5-8F0E-1FC459367E18}">
-  <ds:schemaRefs>
-    <ds:schemaRef ds:uri="http://schemas.microsoft.com/sharepoint/v3/contenttype/forms"/>
-  </ds:schemaRefs>
-</ds:datastoreItem>
-</file>
-
-<file path=customXml/itemProps3.xml><?xml version="1.0" encoding="utf-8"?>
 <ds:datastoreItem xmlns:ds="http://schemas.openxmlformats.org/officeDocument/2006/customXml" ds:itemID="{B2F2E103-8F5E-4C79-978B-808E3F14FABF}">
   <ds:schemaRefs>
     <ds:schemaRef ds:uri="http://schemas.microsoft.com/office/2006/metadata/contentType"/>
@@ -21213,11 +21627,27 @@
 </ds:datastoreItem>
 </file>
 
-<file path=customXml/itemProps4.xml><?xml version="1.0" encoding="utf-8"?>
+<file path=customXml/itemProps2.xml><?xml version="1.0" encoding="utf-8"?>
+<ds:datastoreItem xmlns:ds="http://schemas.openxmlformats.org/officeDocument/2006/customXml" ds:itemID="{B10BC6E6-F98B-4275-B868-55EE8E448EED}">
+  <ds:schemaRefs>
+    <ds:schemaRef ds:uri="http://schemas.openxmlformats.org/officeDocument/2006/bibliography"/>
+  </ds:schemaRefs>
+</ds:datastoreItem>
+</file>
+
+<file path=customXml/itemProps3.xml><?xml version="1.0" encoding="utf-8"?>
 <ds:datastoreItem xmlns:ds="http://schemas.openxmlformats.org/officeDocument/2006/customXml" ds:itemID="{33C9A40B-E2B3-490A-B32B-951042C4C4A5}">
   <ds:schemaRefs>
     <ds:schemaRef ds:uri="http://schemas.microsoft.com/office/2006/metadata/properties"/>
     <ds:schemaRef ds:uri="http://schemas.microsoft.com/office/infopath/2007/PartnerControls"/>
   </ds:schemaRefs>
 </ds:datastoreItem>
+</file>
+
+<file path=customXml/itemProps4.xml><?xml version="1.0" encoding="utf-8"?>
+<ds:datastoreItem xmlns:ds="http://schemas.openxmlformats.org/officeDocument/2006/customXml" ds:itemID="{A7EEA274-651D-4EE5-8F0E-1FC459367E18}">
+  <ds:schemaRefs>
+    <ds:schemaRef ds:uri="http://schemas.microsoft.com/sharepoint/v3/contenttype/forms"/>
+  </ds:schemaRefs>
+</ds:datastoreItem>
 </file>
</xml_diff>

<commit_message>
Incluido apartado de gestión de riesgos
</commit_message>
<xml_diff>
--- a/TFM_RaulNunezGarcia.docx
+++ b/TFM_RaulNunezGarcia.docx
@@ -766,23 +766,7 @@
                 <w:b/>
                 <w:bCs/>
               </w:rPr>
-              <w:t xml:space="preserve"> malware, Android, troyano, </w:t>
-            </w:r>
-            <w:proofErr w:type="spellStart"/>
-            <w:r>
-              <w:rPr>
-                <w:b/>
-                <w:bCs/>
-              </w:rPr>
-              <w:t>infostealer</w:t>
-            </w:r>
-            <w:proofErr w:type="spellEnd"/>
-            <w:r>
-              <w:rPr>
-                <w:b/>
-                <w:bCs/>
-              </w:rPr>
-              <w:t>, Chameleon</w:t>
+              <w:t xml:space="preserve"> malware, Android, troyano, infostealer, Chameleon</w:t>
             </w:r>
           </w:p>
         </w:tc>
@@ -847,23 +831,13 @@
                 <w:lang w:val="es-ES"/>
               </w:rPr>
             </w:pPr>
-            <w:proofErr w:type="spellStart"/>
             <w:r>
               <w:rPr>
                 <w:b/>
                 <w:bCs/>
                 <w:lang w:val="es-ES"/>
               </w:rPr>
-              <w:t>VºBº</w:t>
-            </w:r>
-            <w:proofErr w:type="spellEnd"/>
-            <w:r>
-              <w:rPr>
-                <w:b/>
-                <w:bCs/>
-                <w:lang w:val="es-ES"/>
-              </w:rPr>
-              <w:t xml:space="preserve"> Tutor:</w:t>
+              <w:t>VºBº Tutor:</w:t>
             </w:r>
           </w:p>
         </w:tc>
@@ -888,23 +862,13 @@
                 <w:lang w:val="es-ES"/>
               </w:rPr>
             </w:pPr>
-            <w:proofErr w:type="spellStart"/>
             <w:r>
               <w:rPr>
                 <w:b/>
                 <w:bCs/>
                 <w:lang w:val="es-ES"/>
               </w:rPr>
-              <w:t>VºBº</w:t>
-            </w:r>
-            <w:proofErr w:type="spellEnd"/>
-            <w:r>
-              <w:rPr>
-                <w:b/>
-                <w:bCs/>
-                <w:lang w:val="es-ES"/>
-              </w:rPr>
-              <w:t xml:space="preserve"> Cotutor:</w:t>
+              <w:t>VºBº Cotutor:</w:t>
             </w:r>
           </w:p>
         </w:tc>
@@ -1032,21 +996,7 @@
         <w:rPr>
           <w:lang w:val="en-US"/>
         </w:rPr>
-        <w:t xml:space="preserve">Static analysis has been applied over the code of the sample, with a previous phase of </w:t>
-      </w:r>
-      <w:proofErr w:type="spellStart"/>
-      <w:r>
-        <w:rPr>
-          <w:lang w:val="en-US"/>
-        </w:rPr>
-        <w:t>deobfuscation</w:t>
-      </w:r>
-      <w:proofErr w:type="spellEnd"/>
-      <w:r>
-        <w:rPr>
-          <w:lang w:val="en-US"/>
-        </w:rPr>
-        <w:t xml:space="preserve"> to make the code more legible and easier to understand. In this static phase the code has been analyzed in detail to try and understand the tasks the malware could use during its execution on an infected device, as well as the methods it employs to try and achieve success in its objectives.</w:t>
+        <w:t>Static analysis has been applied over the code of the sample, with a previous phase of deobfuscation to make the code more legible and easier to understand. In this static phase the code has been analyzed in detail to try and understand the tasks the malware could use during its execution on an infected device, as well as the methods it employs to try and achieve success in its objectives.</w:t>
       </w:r>
     </w:p>
     <w:p>
@@ -1131,7 +1081,6 @@
           <w:lang w:val="en-US"/>
         </w:rPr>
       </w:pPr>
-      <w:proofErr w:type="spellStart"/>
       <w:r>
         <w:rPr>
           <w:rFonts w:ascii="Trebuchet MS" w:hAnsi="Trebuchet MS"/>
@@ -1142,35 +1091,8 @@
           <w:szCs w:val="56"/>
           <w:lang w:val="en-US"/>
         </w:rPr>
-        <w:t>Índice</w:t>
-      </w:r>
-      <w:proofErr w:type="spellEnd"/>
-      <w:r>
-        <w:rPr>
-          <w:rFonts w:ascii="Trebuchet MS" w:hAnsi="Trebuchet MS"/>
-          <w:b/>
-          <w:bCs/>
-          <w:color w:val="202020"/>
-          <w:sz w:val="56"/>
-          <w:szCs w:val="56"/>
-          <w:lang w:val="en-US"/>
-        </w:rPr>
-        <w:t xml:space="preserve"> de </w:t>
-      </w:r>
-      <w:proofErr w:type="spellStart"/>
-      <w:r>
-        <w:rPr>
-          <w:rFonts w:ascii="Trebuchet MS" w:hAnsi="Trebuchet MS"/>
-          <w:b/>
-          <w:bCs/>
-          <w:color w:val="202020"/>
-          <w:sz w:val="56"/>
-          <w:szCs w:val="56"/>
-          <w:lang w:val="en-US"/>
-        </w:rPr>
-        <w:t>contenidos</w:t>
-      </w:r>
-      <w:proofErr w:type="spellEnd"/>
+        <w:t>Índice de contenidos</w:t>
+      </w:r>
     </w:p>
     <w:p>
       <w:pPr>
@@ -5106,14 +5028,12 @@
           <w:rFonts w:ascii="Trebuchet MS" w:hAnsi="Trebuchet MS"/>
         </w:rPr>
       </w:pPr>
-      <w:proofErr w:type="spellStart"/>
       <w:r>
         <w:rPr>
           <w:rFonts w:ascii="Trebuchet MS" w:hAnsi="Trebuchet MS"/>
         </w:rPr>
         <w:t>Infostealer</w:t>
       </w:r>
-      <w:proofErr w:type="spellEnd"/>
       <w:r>
         <w:rPr>
           <w:rFonts w:ascii="Trebuchet MS" w:hAnsi="Trebuchet MS"/>
@@ -5130,63 +5050,41 @@
           <w:rFonts w:ascii="Trebuchet MS" w:hAnsi="Trebuchet MS"/>
         </w:rPr>
       </w:pPr>
-      <w:proofErr w:type="spellStart"/>
       <w:r>
         <w:rPr>
           <w:rFonts w:ascii="Trebuchet MS" w:hAnsi="Trebuchet MS"/>
         </w:rPr>
-        <w:t>Keylogger</w:t>
-      </w:r>
-      <w:proofErr w:type="spellEnd"/>
+        <w:t>Keylogger: tipo de malware que destaca por su funcionalidad de registro de teclas</w:t>
+      </w:r>
       <w:r>
         <w:rPr>
           <w:rFonts w:ascii="Trebuchet MS" w:hAnsi="Trebuchet MS"/>
         </w:rPr>
-        <w:t>: tipo de malware que destaca por su funcionalidad de registro de teclas</w:t>
+        <w:t xml:space="preserve"> utilizadas</w:t>
       </w:r>
       <w:r>
         <w:rPr>
           <w:rFonts w:ascii="Trebuchet MS" w:hAnsi="Trebuchet MS"/>
         </w:rPr>
-        <w:t xml:space="preserve"> utilizadas</w:t>
+        <w:t>, permitiendo la exfiltración de las cadenas de texto creadas por el usuario del dispositivo del usuario</w:t>
       </w:r>
       <w:r>
         <w:rPr>
           <w:rFonts w:ascii="Trebuchet MS" w:hAnsi="Trebuchet MS"/>
         </w:rPr>
-        <w:t>, permitiendo la exfiltración de las cadenas de texto creadas por el usuario del dispositivo del usuario</w:t>
+        <w:t xml:space="preserve"> con fines maliciosos como puede ser el fraude</w:t>
       </w:r>
       <w:r>
         <w:rPr>
           <w:rFonts w:ascii="Trebuchet MS" w:hAnsi="Trebuchet MS"/>
         </w:rPr>
-        <w:t xml:space="preserve"> con fines maliciosos como puede ser el fraude</w:t>
+        <w:t xml:space="preserve">. </w:t>
       </w:r>
       <w:r>
         <w:rPr>
           <w:rFonts w:ascii="Trebuchet MS" w:hAnsi="Trebuchet MS"/>
         </w:rPr>
-        <w:t xml:space="preserve">. </w:t>
-      </w:r>
-      <w:r>
-        <w:rPr>
-          <w:rFonts w:ascii="Trebuchet MS" w:hAnsi="Trebuchet MS"/>
-        </w:rPr>
-        <w:t xml:space="preserve">En algunos casos funciona como uno de los componentes de un malware </w:t>
-      </w:r>
-      <w:proofErr w:type="spellStart"/>
-      <w:r>
-        <w:rPr>
-          <w:rFonts w:ascii="Trebuchet MS" w:hAnsi="Trebuchet MS"/>
-        </w:rPr>
-        <w:t>infostealer</w:t>
-      </w:r>
-      <w:proofErr w:type="spellEnd"/>
-      <w:r>
-        <w:rPr>
-          <w:rFonts w:ascii="Trebuchet MS" w:hAnsi="Trebuchet MS"/>
-        </w:rPr>
-        <w:t>.</w:t>
+        <w:t>En algunos casos funciona como uno de los componentes de un malware infostealer.</w:t>
       </w:r>
     </w:p>
     <w:p>
@@ -5297,21 +5195,7 @@
         <w:rPr>
           <w:rFonts w:ascii="Trebuchet MS" w:hAnsi="Trebuchet MS"/>
         </w:rPr>
-        <w:t xml:space="preserve"> Se construye a partir de código fuente en Java o </w:t>
-      </w:r>
-      <w:proofErr w:type="spellStart"/>
-      <w:r>
-        <w:rPr>
-          <w:rFonts w:ascii="Trebuchet MS" w:hAnsi="Trebuchet MS"/>
-        </w:rPr>
-        <w:t>Kotlin</w:t>
-      </w:r>
-      <w:proofErr w:type="spellEnd"/>
-      <w:r>
-        <w:rPr>
-          <w:rFonts w:ascii="Trebuchet MS" w:hAnsi="Trebuchet MS"/>
-        </w:rPr>
-        <w:t>.</w:t>
+        <w:t xml:space="preserve"> Se construye a partir de código fuente en Java o Kotlin.</w:t>
       </w:r>
     </w:p>
     <w:p>
@@ -5339,75 +5223,25 @@
         <w:rPr>
           <w:rFonts w:ascii="Trebuchet MS" w:hAnsi="Trebuchet MS"/>
         </w:rPr>
-        <w:t xml:space="preserve">Android </w:t>
-      </w:r>
-      <w:proofErr w:type="spellStart"/>
+        <w:t>Android Runtime</w:t>
+      </w:r>
       <w:r>
         <w:rPr>
           <w:rFonts w:ascii="Trebuchet MS" w:hAnsi="Trebuchet MS"/>
         </w:rPr>
-        <w:t>Runtime</w:t>
-      </w:r>
-      <w:proofErr w:type="spellEnd"/>
+        <w:t>,</w:t>
+      </w:r>
       <w:r>
         <w:rPr>
           <w:rFonts w:ascii="Trebuchet MS" w:hAnsi="Trebuchet MS"/>
         </w:rPr>
-        <w:t>,</w:t>
+        <w:t xml:space="preserve"> es la máquina virtual que utilizan los dispositivos Android. Es el sistema sucesor de Dalvik y hace las veces de máquina virtual Java, pero cuenta con su propio sistema de bytecode.</w:t>
       </w:r>
       <w:r>
         <w:rPr>
           <w:rFonts w:ascii="Trebuchet MS" w:hAnsi="Trebuchet MS"/>
         </w:rPr>
-        <w:t xml:space="preserve"> es la máquina virtual que utilizan los dispositivos Android. Es el sistema sucesor de </w:t>
-      </w:r>
-      <w:proofErr w:type="spellStart"/>
-      <w:r>
-        <w:rPr>
-          <w:rFonts w:ascii="Trebuchet MS" w:hAnsi="Trebuchet MS"/>
-        </w:rPr>
-        <w:t>Dalvik</w:t>
-      </w:r>
-      <w:proofErr w:type="spellEnd"/>
-      <w:r>
-        <w:rPr>
-          <w:rFonts w:ascii="Trebuchet MS" w:hAnsi="Trebuchet MS"/>
-        </w:rPr>
-        <w:t xml:space="preserve"> y hace las veces de máquina virtual Java, pero cuenta con su propio sistema de </w:t>
-      </w:r>
-      <w:proofErr w:type="spellStart"/>
-      <w:r>
-        <w:rPr>
-          <w:rFonts w:ascii="Trebuchet MS" w:hAnsi="Trebuchet MS"/>
-        </w:rPr>
-        <w:t>bytecode</w:t>
-      </w:r>
-      <w:proofErr w:type="spellEnd"/>
-      <w:r>
-        <w:rPr>
-          <w:rFonts w:ascii="Trebuchet MS" w:hAnsi="Trebuchet MS"/>
-        </w:rPr>
-        <w:t>.</w:t>
-      </w:r>
-      <w:r>
-        <w:rPr>
-          <w:rFonts w:ascii="Trebuchet MS" w:hAnsi="Trebuchet MS"/>
-        </w:rPr>
-        <w:t xml:space="preserve"> Realiza la traducción entre el </w:t>
-      </w:r>
-      <w:proofErr w:type="spellStart"/>
-      <w:r>
-        <w:rPr>
-          <w:rFonts w:ascii="Trebuchet MS" w:hAnsi="Trebuchet MS"/>
-        </w:rPr>
-        <w:t>bytecode</w:t>
-      </w:r>
-      <w:proofErr w:type="spellEnd"/>
-      <w:r>
-        <w:rPr>
-          <w:rFonts w:ascii="Trebuchet MS" w:hAnsi="Trebuchet MS"/>
-        </w:rPr>
-        <w:t xml:space="preserve"> generado y las instrucciones nativas del dispositivo.</w:t>
+        <w:t xml:space="preserve"> Realiza la traducción entre el bytecode generado y las instrucciones nativas del dispositivo.</w:t>
       </w:r>
     </w:p>
     <w:p>
@@ -5419,19 +5253,11 @@
           <w:rFonts w:ascii="Trebuchet MS" w:hAnsi="Trebuchet MS"/>
         </w:rPr>
       </w:pPr>
-      <w:proofErr w:type="spellStart"/>
       <w:r>
         <w:rPr>
           <w:rFonts w:ascii="Trebuchet MS" w:hAnsi="Trebuchet MS"/>
         </w:rPr>
-        <w:t>Kernel</w:t>
-      </w:r>
-      <w:proofErr w:type="spellEnd"/>
-      <w:r>
-        <w:rPr>
-          <w:rFonts w:ascii="Trebuchet MS" w:hAnsi="Trebuchet MS"/>
-        </w:rPr>
-        <w:t xml:space="preserve">: núcleo del sistema operativo de un sistema, sirviendo de interfaz entre el hardware y los procesos que se ejecutan. Suele ser </w:t>
+        <w:t xml:space="preserve">Kernel: núcleo del sistema operativo de un sistema, sirviendo de interfaz entre el hardware y los procesos que se ejecutan. Suele ser </w:t>
       </w:r>
       <w:r>
         <w:rPr>
@@ -5471,131 +5297,67 @@
         <w:rPr>
           <w:rFonts w:ascii="Trebuchet MS" w:hAnsi="Trebuchet MS"/>
         </w:rPr>
-        <w:t xml:space="preserve">: iniciales de </w:t>
-      </w:r>
-      <w:proofErr w:type="spellStart"/>
+        <w:t>: iniciales de Dalvik Executable, formato de bytecode que utiliza</w:t>
+      </w:r>
       <w:r>
         <w:rPr>
           <w:rFonts w:ascii="Trebuchet MS" w:hAnsi="Trebuchet MS"/>
         </w:rPr>
-        <w:t>Dalvik</w:t>
-      </w:r>
-      <w:proofErr w:type="spellEnd"/>
+        <w:t>n</w:t>
+      </w:r>
       <w:r>
         <w:rPr>
           <w:rFonts w:ascii="Trebuchet MS" w:hAnsi="Trebuchet MS"/>
         </w:rPr>
-        <w:t xml:space="preserve"> </w:t>
-      </w:r>
-      <w:proofErr w:type="spellStart"/>
+        <w:t xml:space="preserve"> la</w:t>
+      </w:r>
       <w:r>
         <w:rPr>
           <w:rFonts w:ascii="Trebuchet MS" w:hAnsi="Trebuchet MS"/>
         </w:rPr>
-        <w:t>Executable</w:t>
-      </w:r>
-      <w:proofErr w:type="spellEnd"/>
+        <w:t>s</w:t>
+      </w:r>
       <w:r>
         <w:rPr>
           <w:rFonts w:ascii="Trebuchet MS" w:hAnsi="Trebuchet MS"/>
         </w:rPr>
-        <w:t xml:space="preserve">, formato de </w:t>
-      </w:r>
-      <w:proofErr w:type="spellStart"/>
+        <w:t xml:space="preserve"> máquina</w:t>
+      </w:r>
       <w:r>
         <w:rPr>
           <w:rFonts w:ascii="Trebuchet MS" w:hAnsi="Trebuchet MS"/>
         </w:rPr>
-        <w:t>bytecode</w:t>
-      </w:r>
-      <w:proofErr w:type="spellEnd"/>
+        <w:t>s</w:t>
+      </w:r>
       <w:r>
         <w:rPr>
           <w:rFonts w:ascii="Trebuchet MS" w:hAnsi="Trebuchet MS"/>
         </w:rPr>
-        <w:t xml:space="preserve"> que utiliza</w:t>
+        <w:t xml:space="preserve"> virtua</w:t>
       </w:r>
       <w:r>
         <w:rPr>
           <w:rFonts w:ascii="Trebuchet MS" w:hAnsi="Trebuchet MS"/>
         </w:rPr>
-        <w:t>n</w:t>
+        <w:t>les</w:t>
       </w:r>
       <w:r>
         <w:rPr>
           <w:rFonts w:ascii="Trebuchet MS" w:hAnsi="Trebuchet MS"/>
         </w:rPr>
-        <w:t xml:space="preserve"> la</w:t>
+        <w:t xml:space="preserve"> de </w:t>
       </w:r>
       <w:r>
         <w:rPr>
           <w:rFonts w:ascii="Trebuchet MS" w:hAnsi="Trebuchet MS"/>
         </w:rPr>
-        <w:t>s</w:t>
+        <w:t xml:space="preserve">ART y </w:t>
       </w:r>
       <w:r>
         <w:rPr>
           <w:rFonts w:ascii="Trebuchet MS" w:hAnsi="Trebuchet MS"/>
         </w:rPr>
-        <w:t xml:space="preserve"> máquina</w:t>
-      </w:r>
-      <w:r>
-        <w:rPr>
-          <w:rFonts w:ascii="Trebuchet MS" w:hAnsi="Trebuchet MS"/>
-        </w:rPr>
-        <w:t>s</w:t>
-      </w:r>
-      <w:r>
-        <w:rPr>
-          <w:rFonts w:ascii="Trebuchet MS" w:hAnsi="Trebuchet MS"/>
-        </w:rPr>
-        <w:t xml:space="preserve"> virtua</w:t>
-      </w:r>
-      <w:r>
-        <w:rPr>
-          <w:rFonts w:ascii="Trebuchet MS" w:hAnsi="Trebuchet MS"/>
-        </w:rPr>
-        <w:t>les</w:t>
-      </w:r>
-      <w:r>
-        <w:rPr>
-          <w:rFonts w:ascii="Trebuchet MS" w:hAnsi="Trebuchet MS"/>
-        </w:rPr>
-        <w:t xml:space="preserve"> de </w:t>
-      </w:r>
-      <w:r>
-        <w:rPr>
-          <w:rFonts w:ascii="Trebuchet MS" w:hAnsi="Trebuchet MS"/>
-        </w:rPr>
-        <w:t xml:space="preserve">ART y </w:t>
-      </w:r>
-      <w:proofErr w:type="spellStart"/>
-      <w:r>
-        <w:rPr>
-          <w:rFonts w:ascii="Trebuchet MS" w:hAnsi="Trebuchet MS"/>
-        </w:rPr>
-        <w:t>Dalvik</w:t>
-      </w:r>
-      <w:proofErr w:type="spellEnd"/>
-      <w:r>
-        <w:rPr>
-          <w:rFonts w:ascii="Trebuchet MS" w:hAnsi="Trebuchet MS"/>
-        </w:rPr>
-        <w:t xml:space="preserve"> de las aplicaciones Android. El compilador DEX es el encargado de traducir el código fuente Java o </w:t>
-      </w:r>
-      <w:proofErr w:type="spellStart"/>
-      <w:r>
-        <w:rPr>
-          <w:rFonts w:ascii="Trebuchet MS" w:hAnsi="Trebuchet MS"/>
-        </w:rPr>
-        <w:t>Kotlin</w:t>
-      </w:r>
-      <w:proofErr w:type="spellEnd"/>
-      <w:r>
-        <w:rPr>
-          <w:rFonts w:ascii="Trebuchet MS" w:hAnsi="Trebuchet MS"/>
-        </w:rPr>
-        <w:t xml:space="preserve"> en DEX.</w:t>
+        <w:t>Dalvik de las aplicaciones Android. El compilador DEX es el encargado de traducir el código fuente Java o Kotlin en DEX.</w:t>
       </w:r>
     </w:p>
     <w:p>
@@ -5675,49 +5437,7 @@
         <w:rPr>
           <w:rFonts w:ascii="Trebuchet MS" w:hAnsi="Trebuchet MS"/>
         </w:rPr>
-        <w:t xml:space="preserve">: acrónimo en inglés de </w:t>
-      </w:r>
-      <w:proofErr w:type="spellStart"/>
-      <w:r>
-        <w:rPr>
-          <w:rFonts w:ascii="Trebuchet MS" w:hAnsi="Trebuchet MS"/>
-        </w:rPr>
-        <w:t>Advanced</w:t>
-      </w:r>
-      <w:proofErr w:type="spellEnd"/>
-      <w:r>
-        <w:rPr>
-          <w:rFonts w:ascii="Trebuchet MS" w:hAnsi="Trebuchet MS"/>
-        </w:rPr>
-        <w:t xml:space="preserve"> </w:t>
-      </w:r>
-      <w:proofErr w:type="spellStart"/>
-      <w:r>
-        <w:rPr>
-          <w:rFonts w:ascii="Trebuchet MS" w:hAnsi="Trebuchet MS"/>
-        </w:rPr>
-        <w:t>Persistent</w:t>
-      </w:r>
-      <w:proofErr w:type="spellEnd"/>
-      <w:r>
-        <w:rPr>
-          <w:rFonts w:ascii="Trebuchet MS" w:hAnsi="Trebuchet MS"/>
-        </w:rPr>
-        <w:t xml:space="preserve"> </w:t>
-      </w:r>
-      <w:proofErr w:type="spellStart"/>
-      <w:r>
-        <w:rPr>
-          <w:rFonts w:ascii="Trebuchet MS" w:hAnsi="Trebuchet MS"/>
-        </w:rPr>
-        <w:t>Thread</w:t>
-      </w:r>
-      <w:proofErr w:type="spellEnd"/>
-      <w:r>
-        <w:rPr>
-          <w:rFonts w:ascii="Trebuchet MS" w:hAnsi="Trebuchet MS"/>
-        </w:rPr>
-        <w:t xml:space="preserve">. Hace referencia a grupos de atacantes informáticos de gran sofisticación y </w:t>
+        <w:t xml:space="preserve">: acrónimo en inglés de Advanced Persistent Thread. Hace referencia a grupos de atacantes informáticos de gran sofisticación y </w:t>
       </w:r>
       <w:r>
         <w:rPr>
@@ -5777,14 +5497,12 @@
           <w:rFonts w:ascii="Trebuchet MS" w:hAnsi="Trebuchet MS"/>
         </w:rPr>
       </w:pPr>
-      <w:proofErr w:type="spellStart"/>
       <w:r>
         <w:rPr>
           <w:rFonts w:ascii="Trebuchet MS" w:hAnsi="Trebuchet MS"/>
         </w:rPr>
         <w:t>IoC</w:t>
       </w:r>
-      <w:proofErr w:type="spellEnd"/>
       <w:r>
         <w:rPr>
           <w:rFonts w:ascii="Trebuchet MS" w:hAnsi="Trebuchet MS"/>
@@ -5841,21 +5559,7 @@
         <w:rPr>
           <w:rFonts w:ascii="Trebuchet MS" w:hAnsi="Trebuchet MS"/>
         </w:rPr>
-        <w:t xml:space="preserve">a partir de una entrada de valor arbitrario. Se utiliza a entre otros a modo de </w:t>
-      </w:r>
-      <w:proofErr w:type="spellStart"/>
-      <w:r>
-        <w:rPr>
-          <w:rFonts w:ascii="Trebuchet MS" w:hAnsi="Trebuchet MS"/>
-        </w:rPr>
-        <w:t>checksum</w:t>
-      </w:r>
-      <w:proofErr w:type="spellEnd"/>
-      <w:r>
-        <w:rPr>
-          <w:rFonts w:ascii="Trebuchet MS" w:hAnsi="Trebuchet MS"/>
-        </w:rPr>
-        <w:t xml:space="preserve"> para verificar la integridad de los datos.</w:t>
+        <w:t>a partir de una entrada de valor arbitrario. Se utiliza a entre otros a modo de checksum para verificar la integridad de los datos.</w:t>
       </w:r>
     </w:p>
     <w:p>
@@ -5877,40 +5581,18 @@
           <w:rFonts w:ascii="Trebuchet MS" w:hAnsi="Trebuchet MS"/>
         </w:rPr>
       </w:pPr>
-      <w:proofErr w:type="spellStart"/>
       <w:r>
         <w:rPr>
           <w:rFonts w:ascii="Trebuchet MS" w:hAnsi="Trebuchet MS"/>
         </w:rPr>
         <w:lastRenderedPageBreak/>
-        <w:t>DDoS</w:t>
-      </w:r>
-      <w:proofErr w:type="spellEnd"/>
+        <w:t xml:space="preserve">DDoS: </w:t>
+      </w:r>
       <w:r>
         <w:rPr>
           <w:rFonts w:ascii="Trebuchet MS" w:hAnsi="Trebuchet MS"/>
         </w:rPr>
-        <w:t xml:space="preserve">: </w:t>
-      </w:r>
-      <w:r>
-        <w:rPr>
-          <w:rFonts w:ascii="Trebuchet MS" w:hAnsi="Trebuchet MS"/>
-        </w:rPr>
-        <w:t xml:space="preserve">ataque distribuido de denegación de servicio, consistente en la sobrecarga de una infraestructura informática como puede ser un sitio web o un servidor y provocando problemas de disponibilidad en este. En gran parte de los casos, estos ataques utilizan redes de dispositivos infectados y controlados remotamente, conocidos como </w:t>
-      </w:r>
-      <w:proofErr w:type="spellStart"/>
-      <w:r>
-        <w:rPr>
-          <w:rFonts w:ascii="Trebuchet MS" w:hAnsi="Trebuchet MS"/>
-        </w:rPr>
-        <w:t>botnets</w:t>
-      </w:r>
-      <w:proofErr w:type="spellEnd"/>
-      <w:r>
-        <w:rPr>
-          <w:rFonts w:ascii="Trebuchet MS" w:hAnsi="Trebuchet MS"/>
-        </w:rPr>
-        <w:t>, para llevar a cabo las ofensivas.</w:t>
+        <w:t>ataque distribuido de denegación de servicio, consistente en la sobrecarga de una infraestructura informática como puede ser un sitio web o un servidor y provocando problemas de disponibilidad en este. En gran parte de los casos, estos ataques utilizan redes de dispositivos infectados y controlados remotamente, conocidos como botnets, para llevar a cabo las ofensivas.</w:t>
       </w:r>
     </w:p>
     <w:p>
@@ -5922,19 +5604,11 @@
           <w:rFonts w:ascii="Trebuchet MS" w:hAnsi="Trebuchet MS"/>
         </w:rPr>
       </w:pPr>
-      <w:proofErr w:type="spellStart"/>
       <w:r>
         <w:rPr>
           <w:rFonts w:ascii="Trebuchet MS" w:hAnsi="Trebuchet MS"/>
         </w:rPr>
-        <w:t>Cryptojacking</w:t>
-      </w:r>
-      <w:proofErr w:type="spellEnd"/>
-      <w:r>
-        <w:rPr>
-          <w:rFonts w:ascii="Trebuchet MS" w:hAnsi="Trebuchet MS"/>
-        </w:rPr>
-        <w:t xml:space="preserve">: tipo de delito informático en el que los dispositivos infectados son utilizados por los atacantes para el minado de criptomonedas </w:t>
+        <w:t xml:space="preserve">Cryptojacking: tipo de delito informático en el que los dispositivos infectados son utilizados por los atacantes para el minado de criptomonedas </w:t>
       </w:r>
       <w:r>
         <w:rPr>
@@ -6032,19 +5706,11 @@
         </w:rPr>
         <w:t xml:space="preserve">C&amp;C: del inglés </w:t>
       </w:r>
-      <w:proofErr w:type="spellStart"/>
       <w:r>
         <w:rPr>
           <w:rFonts w:ascii="Trebuchet MS" w:hAnsi="Trebuchet MS"/>
         </w:rPr>
-        <w:t>Command</w:t>
-      </w:r>
-      <w:proofErr w:type="spellEnd"/>
-      <w:r>
-        <w:rPr>
-          <w:rFonts w:ascii="Trebuchet MS" w:hAnsi="Trebuchet MS"/>
-        </w:rPr>
-        <w:t xml:space="preserve"> &amp; Control, también conocido como C2, alude a la infraestructura utilizada por los atacantes para controlar los equipos infectados de manera remota a través de una comunicación entre los servidores del C2 y los dispositivos.</w:t>
+        <w:t>Command &amp; Control, también conocido como C2, alude a la infraestructura utilizada por los atacantes para controlar los equipos infectados de manera remota a través de una comunicación entre los servidores del C2 y los dispositivos.</w:t>
       </w:r>
     </w:p>
     <w:p>
@@ -6608,21 +6274,7 @@
         <w:rPr>
           <w:lang w:val="es-ES"/>
         </w:rPr>
-        <w:t xml:space="preserve">con </w:t>
-      </w:r>
-      <w:proofErr w:type="spellStart"/>
-      <w:r>
-        <w:rPr>
-          <w:lang w:val="es-ES"/>
-        </w:rPr>
-        <w:t>sprints</w:t>
-      </w:r>
-      <w:proofErr w:type="spellEnd"/>
-      <w:r>
-        <w:rPr>
-          <w:lang w:val="es-ES"/>
-        </w:rPr>
-        <w:t xml:space="preserve"> </w:t>
+        <w:t xml:space="preserve">con sprints </w:t>
       </w:r>
       <w:r>
         <w:rPr>
@@ -7218,19 +6870,11 @@
         </w:rPr>
         <w:t xml:space="preserve"> r</w:t>
       </w:r>
-      <w:proofErr w:type="spellStart"/>
       <w:r>
         <w:rPr>
           <w:color w:val="202020"/>
         </w:rPr>
-        <w:t>esultados</w:t>
-      </w:r>
-      <w:proofErr w:type="spellEnd"/>
-      <w:r>
-        <w:rPr>
-          <w:color w:val="202020"/>
-        </w:rPr>
-        <w:t xml:space="preserve"> </w:t>
+        <w:t xml:space="preserve">esultados </w:t>
       </w:r>
       <w:r>
         <w:rPr>
@@ -7909,21 +7553,7 @@
         <w:rPr>
           <w:lang w:val="es-ES"/>
         </w:rPr>
-        <w:t xml:space="preserve">La plataforma Android surgió en 2008 con la llegada al mercado de los primeros dispositivos móviles inteligentes (conocidos popularmente como smartphones). Está basada en el </w:t>
-      </w:r>
-      <w:proofErr w:type="spellStart"/>
-      <w:r>
-        <w:rPr>
-          <w:lang w:val="es-ES"/>
-        </w:rPr>
-        <w:t>kernel</w:t>
-      </w:r>
-      <w:proofErr w:type="spellEnd"/>
-      <w:r>
-        <w:rPr>
-          <w:lang w:val="es-ES"/>
-        </w:rPr>
-        <w:t xml:space="preserve"> Linux </w:t>
+        <w:t xml:space="preserve">La plataforma Android surgió en 2008 con la llegada al mercado de los primeros dispositivos móviles inteligentes (conocidos popularmente como smartphones). Está basada en el kernel Linux </w:t>
       </w:r>
       <w:r>
         <w:rPr>
@@ -8092,21 +7722,7 @@
           <w:lang w:val="es-ES"/>
         </w:rPr>
         <w:lastRenderedPageBreak/>
-        <w:t xml:space="preserve">como ha sido demostrado por algunos de los últimos ataques de </w:t>
-      </w:r>
-      <w:proofErr w:type="spellStart"/>
-      <w:r>
-        <w:rPr>
-          <w:lang w:val="es-ES"/>
-        </w:rPr>
-        <w:t>APTs</w:t>
-      </w:r>
-      <w:proofErr w:type="spellEnd"/>
-      <w:r>
-        <w:rPr>
-          <w:lang w:val="es-ES"/>
-        </w:rPr>
-        <w:t>, en los que Android ha sido la plataforma</w:t>
+        <w:t>como ha sido demostrado por algunos de los últimos ataques de APTs, en los que Android ha sido la plataforma</w:t>
       </w:r>
       <w:r>
         <w:rPr>
@@ -8269,21 +7885,7 @@
         <w:rPr>
           <w:lang w:val="es-ES"/>
         </w:rPr>
-        <w:t xml:space="preserve">Uno de los factores importantes </w:t>
-      </w:r>
-      <w:proofErr w:type="gramStart"/>
-      <w:r>
-        <w:rPr>
-          <w:lang w:val="es-ES"/>
-        </w:rPr>
-        <w:t>a</w:t>
-      </w:r>
-      <w:proofErr w:type="gramEnd"/>
-      <w:r>
-        <w:rPr>
-          <w:lang w:val="es-ES"/>
-        </w:rPr>
-        <w:t xml:space="preserve"> tener en cuenta en los troyanos en Android es el canal de distribución. Los atacantes tratan de minimizar el nivel de sospecha por parte de los usuarios para facilitar la instalación de las aplicaciones maliciosas, y para ello utilizan diferentes mecanismos. </w:t>
+        <w:t xml:space="preserve">Uno de los factores importantes a tener en cuenta en los troyanos en Android es el canal de distribución. Los atacantes tratan de minimizar el nivel de sospecha por parte de los usuarios para facilitar la instalación de las aplicaciones maliciosas, y para ello utilizan diferentes mecanismos. </w:t>
       </w:r>
     </w:p>
     <w:p>
@@ -8304,21 +7906,7 @@
           <w:lang w:val="es-ES"/>
         </w:rPr>
         <w:lastRenderedPageBreak/>
-        <w:t xml:space="preserve">aplicaciones, como es el caso de Samsung con su Galaxy Store o la </w:t>
-      </w:r>
-      <w:proofErr w:type="spellStart"/>
-      <w:r>
-        <w:rPr>
-          <w:lang w:val="es-ES"/>
-        </w:rPr>
-        <w:t>Appstore</w:t>
-      </w:r>
-      <w:proofErr w:type="spellEnd"/>
-      <w:r>
-        <w:rPr>
-          <w:lang w:val="es-ES"/>
-        </w:rPr>
-        <w:t xml:space="preserve"> de los dispositivos Amazon. </w:t>
+        <w:t xml:space="preserve">aplicaciones, como es el caso de Samsung con su Galaxy Store o la Appstore de los dispositivos Amazon. </w:t>
       </w:r>
     </w:p>
     <w:p>
@@ -8344,16 +7932,8 @@
         <w:rPr>
           <w:lang w:val="es-ES"/>
         </w:rPr>
-        <w:t>que ofrecen, como por ejemplo F-</w:t>
-      </w:r>
-      <w:proofErr w:type="spellStart"/>
-      <w:r>
-        <w:rPr>
-          <w:lang w:val="es-ES"/>
-        </w:rPr>
-        <w:t>Droid</w:t>
-      </w:r>
-      <w:proofErr w:type="spellEnd"/>
+        <w:t>que ofrecen, como por ejemplo F-Droid</w:t>
+      </w:r>
       <w:r>
         <w:rPr>
           <w:lang w:val="es-ES"/>
@@ -8376,16 +7956,8 @@
         <w:rPr>
           <w:lang w:val="es-ES"/>
         </w:rPr>
-        <w:t xml:space="preserve">, que distribuye únicamente aplicaciones de código abierto o </w:t>
-      </w:r>
-      <w:proofErr w:type="spellStart"/>
-      <w:r>
-        <w:rPr>
-          <w:lang w:val="es-ES"/>
-        </w:rPr>
-        <w:t>Aptoide</w:t>
-      </w:r>
-      <w:proofErr w:type="spellEnd"/>
+        <w:t>, que distribuye únicamente aplicaciones de código abierto o Aptoide</w:t>
+      </w:r>
       <w:r>
         <w:rPr>
           <w:lang w:val="es-ES"/>
@@ -8570,21 +8142,7 @@
         <w:rPr>
           <w:lang w:val="es-ES"/>
         </w:rPr>
-        <w:t xml:space="preserve">se encuentre instalada en el sistema. Con el objetivo de identificar </w:t>
-      </w:r>
-      <w:proofErr w:type="spellStart"/>
-      <w:r>
-        <w:rPr>
-          <w:lang w:val="es-ES"/>
-        </w:rPr>
-        <w:t>PHAs</w:t>
-      </w:r>
-      <w:proofErr w:type="spellEnd"/>
-      <w:r>
-        <w:rPr>
-          <w:lang w:val="es-ES"/>
-        </w:rPr>
-        <w:t xml:space="preserve"> (término de Google para englobar aplicaciones</w:t>
+        <w:t>se encuentre instalada en el sistema. Con el objetivo de identificar PHAs (término de Google para englobar aplicaciones</w:t>
       </w:r>
       <w:r>
         <w:rPr>
@@ -8596,49 +8154,7 @@
         <w:rPr>
           <w:lang w:val="es-ES"/>
         </w:rPr>
-        <w:t xml:space="preserve">, que proviene del inglés </w:t>
-      </w:r>
-      <w:proofErr w:type="spellStart"/>
-      <w:r>
-        <w:rPr>
-          <w:lang w:val="es-ES"/>
-        </w:rPr>
-        <w:t>Potentially</w:t>
-      </w:r>
-      <w:proofErr w:type="spellEnd"/>
-      <w:r>
-        <w:rPr>
-          <w:lang w:val="es-ES"/>
-        </w:rPr>
-        <w:t xml:space="preserve"> </w:t>
-      </w:r>
-      <w:proofErr w:type="spellStart"/>
-      <w:r>
-        <w:rPr>
-          <w:lang w:val="es-ES"/>
-        </w:rPr>
-        <w:t>Harmful</w:t>
-      </w:r>
-      <w:proofErr w:type="spellEnd"/>
-      <w:r>
-        <w:rPr>
-          <w:lang w:val="es-ES"/>
-        </w:rPr>
-        <w:t xml:space="preserve"> </w:t>
-      </w:r>
-      <w:proofErr w:type="spellStart"/>
-      <w:r>
-        <w:rPr>
-          <w:lang w:val="es-ES"/>
-        </w:rPr>
-        <w:t>Applications</w:t>
-      </w:r>
-      <w:proofErr w:type="spellEnd"/>
-      <w:r>
-        <w:rPr>
-          <w:lang w:val="es-ES"/>
-        </w:rPr>
-        <w:t xml:space="preserve"> </w:t>
+        <w:t xml:space="preserve">, que proviene del inglés Potentially Harmful Applications </w:t>
       </w:r>
       <w:r>
         <w:rPr>
@@ -8650,21 +8166,7 @@
         <w:rPr>
           <w:lang w:val="es-ES"/>
         </w:rPr>
-        <w:t xml:space="preserve">) Google ha desarrollado el sistema Google Play </w:t>
-      </w:r>
-      <w:proofErr w:type="spellStart"/>
-      <w:r>
-        <w:rPr>
-          <w:lang w:val="es-ES"/>
-        </w:rPr>
-        <w:t>Protect</w:t>
-      </w:r>
-      <w:proofErr w:type="spellEnd"/>
-      <w:r>
-        <w:rPr>
-          <w:lang w:val="es-ES"/>
-        </w:rPr>
-        <w:t xml:space="preserve">, que realiza escaneos diarios de todas las aplicaciones presentes en </w:t>
+        <w:t xml:space="preserve">) Google ha desarrollado el sistema Google Play Protect, que realiza escaneos diarios de todas las aplicaciones presentes en </w:t>
       </w:r>
       <w:r>
         <w:rPr>
@@ -8700,21 +8202,7 @@
         <w:rPr>
           <w:lang w:val="es-ES"/>
         </w:rPr>
-        <w:t xml:space="preserve">. Como medidas adicionales, este servicio Play </w:t>
-      </w:r>
-      <w:proofErr w:type="spellStart"/>
-      <w:r>
-        <w:rPr>
-          <w:lang w:val="es-ES"/>
-        </w:rPr>
-        <w:t>Protect</w:t>
-      </w:r>
-      <w:proofErr w:type="spellEnd"/>
-      <w:r>
-        <w:rPr>
-          <w:lang w:val="es-ES"/>
-        </w:rPr>
-        <w:t xml:space="preserve"> permite a los usuarios la petición de escaneos</w:t>
+        <w:t>. Como medidas adicionales, este servicio Play Protect permite a los usuarios la petición de escaneos</w:t>
       </w:r>
       <w:r>
         <w:rPr>
@@ -8770,21 +8258,7 @@
         <w:rPr>
           <w:lang w:val="es-ES"/>
         </w:rPr>
-        <w:t xml:space="preserve">fabricantes) cuentan con numerosos sistemas de prevención y defensa para tratar de combatir a las aplicaciones maliciosas. No obstante, esto no impide que sigan apareciendo casos en los que los atacantes son capaces de sobrepasarlas y cumplir sus objetivos maliciosos, bien a través de canales oficiales, bien mediante el tráfico de </w:t>
-      </w:r>
-      <w:proofErr w:type="spellStart"/>
-      <w:r>
-        <w:rPr>
-          <w:lang w:val="es-ES"/>
-        </w:rPr>
-        <w:t>APKs</w:t>
-      </w:r>
-      <w:proofErr w:type="spellEnd"/>
-      <w:r>
-        <w:rPr>
-          <w:lang w:val="es-ES"/>
-        </w:rPr>
-        <w:t xml:space="preserve"> en mercados secundarios.</w:t>
+        <w:t>fabricantes) cuentan con numerosos sistemas de prevención y defensa para tratar de combatir a las aplicaciones maliciosas. No obstante, esto no impide que sigan apareciendo casos en los que los atacantes son capaces de sobrepasarlas y cumplir sus objetivos maliciosos, bien a través de canales oficiales, bien mediante el tráfico de APKs en mercados secundarios.</w:t>
       </w:r>
       <w:r>
         <w:rPr>
@@ -8852,42 +8326,14 @@
         <w:rPr>
           <w:lang w:val="es-ES"/>
         </w:rPr>
-        <w:t>El abuso de los permisos es uno de los vectores de ataque más comunes por parte de aplicaciones Android, contando muchas veces con la colaboración del usuario, que desconoce qué permisos está realmente otorgando o no presta demasiada atención al proceso inicial al instalar una aplicación. Debido a esto, Android cuenta desde su versión 12 con medidas adicionales de notificación para tratar de alertar a los usuarios en casos como la activación de la cámara o el micrófono del dispositivo, conocidas como “</w:t>
-      </w:r>
-      <w:proofErr w:type="spellStart"/>
-      <w:r>
-        <w:rPr>
-          <w:lang w:val="es-ES"/>
-        </w:rPr>
-        <w:t>Privacy</w:t>
-      </w:r>
-      <w:proofErr w:type="spellEnd"/>
+        <w:t>El abuso de los permisos es uno de los vectores de ataque más comunes por parte de aplicaciones Android, contando muchas veces con la colaboración del usuario, que desconoce qué permisos está realmente otorgando o no presta demasiada atención al proceso inicial al instalar una aplicación. Debido a esto, Android cuenta desde su versión 12 con medidas adicionales de notificación para tratar de alertar a los usuarios en casos como la activación de la cámara o el micrófono del dispositivo, conocidas como “Privacy indicators”</w:t>
+      </w:r>
       <w:r>
         <w:rPr>
           <w:lang w:val="es-ES"/>
         </w:rPr>
         <w:t xml:space="preserve"> </w:t>
       </w:r>
-      <w:proofErr w:type="spellStart"/>
-      <w:r>
-        <w:rPr>
-          <w:lang w:val="es-ES"/>
-        </w:rPr>
-        <w:t>indicators</w:t>
-      </w:r>
-      <w:proofErr w:type="spellEnd"/>
-      <w:r>
-        <w:rPr>
-          <w:lang w:val="es-ES"/>
-        </w:rPr>
-        <w:t>”</w:t>
-      </w:r>
-      <w:r>
-        <w:rPr>
-          <w:lang w:val="es-ES"/>
-        </w:rPr>
-        <w:t xml:space="preserve"> </w:t>
-      </w:r>
       <w:r>
         <w:rPr>
           <w:lang w:val="es-ES"/>
@@ -8984,16 +8430,8 @@
         <w:rPr>
           <w:lang w:val="es-ES"/>
         </w:rPr>
-        <w:t xml:space="preserve"> lector de pantalla </w:t>
-      </w:r>
-      <w:proofErr w:type="spellStart"/>
-      <w:r>
-        <w:rPr>
-          <w:lang w:val="es-ES"/>
-        </w:rPr>
-        <w:t>TalkBack</w:t>
-      </w:r>
-      <w:proofErr w:type="spellEnd"/>
+        <w:t xml:space="preserve"> lector de pantalla TalkBack</w:t>
+      </w:r>
       <w:r>
         <w:rPr>
           <w:lang w:val="es-ES"/>
@@ -9042,19 +8480,11 @@
         </w:rPr>
         <w:t xml:space="preserve">el sistema </w:t>
       </w:r>
-      <w:proofErr w:type="spellStart"/>
-      <w:r>
-        <w:rPr>
-          <w:lang w:val="es-ES"/>
-        </w:rPr>
-        <w:t>Voice</w:t>
-      </w:r>
-      <w:proofErr w:type="spellEnd"/>
-      <w:r>
-        <w:rPr>
-          <w:lang w:val="es-ES"/>
-        </w:rPr>
-        <w:t xml:space="preserve"> Access, </w:t>
+      <w:r>
+        <w:rPr>
+          <w:lang w:val="es-ES"/>
+        </w:rPr>
+        <w:t xml:space="preserve">Voice Access, </w:t>
       </w:r>
       <w:r>
         <w:rPr>
@@ -9078,21 +8508,7 @@
         <w:rPr>
           <w:lang w:val="es-ES"/>
         </w:rPr>
-        <w:t xml:space="preserve">conexión con audífonos o implantes cocleares, además de contar con Android </w:t>
-      </w:r>
-      <w:proofErr w:type="spellStart"/>
-      <w:r>
-        <w:rPr>
-          <w:lang w:val="es-ES"/>
-        </w:rPr>
-        <w:t>Accesibility</w:t>
-      </w:r>
-      <w:proofErr w:type="spellEnd"/>
-      <w:r>
-        <w:rPr>
-          <w:lang w:val="es-ES"/>
-        </w:rPr>
-        <w:t xml:space="preserve"> Suite</w:t>
+        <w:t>conexión con audífonos o implantes cocleares, además de contar con Android Accesibility Suite</w:t>
       </w:r>
       <w:r>
         <w:rPr>
@@ -9156,21 +8572,7 @@
         <w:rPr>
           <w:lang w:val="es-ES"/>
         </w:rPr>
-        <w:t xml:space="preserve"> Este sistema es una API que Android proporciona desde su versión 2.2 (conocida como </w:t>
-      </w:r>
-      <w:proofErr w:type="spellStart"/>
-      <w:r>
-        <w:rPr>
-          <w:lang w:val="es-ES"/>
-        </w:rPr>
-        <w:t>Froyo</w:t>
-      </w:r>
-      <w:proofErr w:type="spellEnd"/>
-      <w:r>
-        <w:rPr>
-          <w:lang w:val="es-ES"/>
-        </w:rPr>
-        <w:t>)</w:t>
+        <w:t xml:space="preserve"> Este sistema es una API que Android proporciona desde su versión 2.2 (conocida como Froyo)</w:t>
       </w:r>
       <w:r>
         <w:rPr>
@@ -9390,41 +8792,13 @@
         <w:rPr>
           <w:lang w:val="es-ES"/>
         </w:rPr>
-        <w:t xml:space="preserve">. Además, el código fuente del malware rara vez se encuentra disponible, teniendo que ser analizado en su lugar el </w:t>
-      </w:r>
-      <w:proofErr w:type="spellStart"/>
-      <w:r>
-        <w:rPr>
-          <w:lang w:val="es-ES"/>
-        </w:rPr>
-        <w:t>bytecode</w:t>
-      </w:r>
-      <w:proofErr w:type="spellEnd"/>
-      <w:r>
-        <w:rPr>
-          <w:lang w:val="es-ES"/>
-        </w:rPr>
-        <w:t xml:space="preserve"> que se encuentra dentro de los ficheros APK de las aplicaciones maliciosas</w:t>
-      </w:r>
-      <w:r>
-        <w:rPr>
-          <w:lang w:val="es-ES"/>
-        </w:rPr>
-        <w:t xml:space="preserve">, y que en algunos casos también contará con medidas de protección similares a las encontradas en sistemas como Windows, como pueden ser el </w:t>
-      </w:r>
-      <w:proofErr w:type="spellStart"/>
-      <w:r>
-        <w:rPr>
-          <w:lang w:val="es-ES"/>
-        </w:rPr>
-        <w:t>packing</w:t>
-      </w:r>
-      <w:proofErr w:type="spellEnd"/>
-      <w:r>
-        <w:rPr>
-          <w:lang w:val="es-ES"/>
-        </w:rPr>
-        <w:t xml:space="preserve"> [X] de aplicaciones para la ocultación de sus clases </w:t>
+        <w:t>. Además, el código fuente del malware rara vez se encuentra disponible, teniendo que ser analizado en su lugar el bytecode que se encuentra dentro de los ficheros APK de las aplicaciones maliciosas</w:t>
+      </w:r>
+      <w:r>
+        <w:rPr>
+          <w:lang w:val="es-ES"/>
+        </w:rPr>
+        <w:t xml:space="preserve">, y que en algunos casos también contará con medidas de protección similares a las encontradas en sistemas como Windows, como pueden ser el packing [X] de aplicaciones para la ocultación de sus clases </w:t>
       </w:r>
       <w:r>
         <w:rPr>
@@ -9490,21 +8864,7 @@
         <w:rPr>
           <w:lang w:val="es-ES"/>
         </w:rPr>
-        <w:t xml:space="preserve">Android, como pueden ser </w:t>
-      </w:r>
-      <w:proofErr w:type="spellStart"/>
-      <w:r>
-        <w:rPr>
-          <w:lang w:val="es-ES"/>
-        </w:rPr>
-        <w:t>simplify</w:t>
-      </w:r>
-      <w:proofErr w:type="spellEnd"/>
-      <w:r>
-        <w:rPr>
-          <w:lang w:val="es-ES"/>
-        </w:rPr>
-        <w:t xml:space="preserve"> [X] para tratar de revertir </w:t>
+        <w:t xml:space="preserve">Android, como pueden ser simplify [X] para tratar de revertir </w:t>
       </w:r>
       <w:r>
         <w:rPr>
@@ -9546,16 +8906,64 @@
         <w:rPr>
           <w:lang w:val="es-ES"/>
         </w:rPr>
-        <w:t xml:space="preserve">como pueden ser los aplicados por el programa </w:t>
-      </w:r>
-      <w:proofErr w:type="spellStart"/>
-      <w:r>
-        <w:rPr>
-          <w:lang w:val="es-ES"/>
-        </w:rPr>
-        <w:t>ProGuard</w:t>
-      </w:r>
-      <w:proofErr w:type="spellEnd"/>
+        <w:t xml:space="preserve">como pueden ser los aplicados por el programa ProGuard </w:t>
+      </w:r>
+      <w:r>
+        <w:rPr>
+          <w:lang w:val="es-ES"/>
+        </w:rPr>
+        <w:t>[X]</w:t>
+      </w:r>
+      <w:r>
+        <w:rPr>
+          <w:lang w:val="es-ES"/>
+        </w:rPr>
+        <w:t>,</w:t>
+      </w:r>
+      <w:r>
+        <w:rPr>
+          <w:lang w:val="es-ES"/>
+        </w:rPr>
+        <w:t xml:space="preserve"> o el unpacker HoseDex2Jar [X].</w:t>
+      </w:r>
+      <w:r>
+        <w:rPr>
+          <w:lang w:val="es-ES"/>
+        </w:rPr>
+        <w:t xml:space="preserve"> Una vez obtenido el fichero DEX definitivo que declara las clases que utilizará la aplicación, se puede tratar de obtener código Java a partir de él</w:t>
+      </w:r>
+      <w:r>
+        <w:rPr>
+          <w:lang w:val="es-ES"/>
+        </w:rPr>
+        <w:t>, haciendo uso de</w:t>
+      </w:r>
+      <w:r>
+        <w:rPr>
+          <w:lang w:val="es-ES"/>
+        </w:rPr>
+        <w:t xml:space="preserve"> herramientas populares como JADX [X]</w:t>
+      </w:r>
+      <w:r>
+        <w:rPr>
+          <w:lang w:val="es-ES"/>
+        </w:rPr>
+        <w:t>.</w:t>
+      </w:r>
+    </w:p>
+    <w:p>
+      <w:pPr>
+        <w:jc w:val="both"/>
+        <w:rPr>
+          <w:lang w:val="es-ES"/>
+        </w:rPr>
+      </w:pPr>
+      <w:r>
+        <w:rPr>
+          <w:lang w:val="es-ES"/>
+        </w:rPr>
+        <w:t>No obstante, en el caso de ser superada la fase de medidas de anti-análisis comentadas, y estando en posesión de bien código Java o tratarse de un caso de malware que utiliza librerías nativas compiladas a partir de código C o C++, algunas herramientas que forman parte del arsenal de análisis estático estándar</w:t>
+      </w:r>
       <w:r>
         <w:rPr>
           <w:lang w:val="es-ES"/>
@@ -9566,51 +8974,13 @@
         <w:rPr>
           <w:lang w:val="es-ES"/>
         </w:rPr>
-        <w:t>[X]</w:t>
-      </w:r>
-      <w:r>
-        <w:rPr>
-          <w:lang w:val="es-ES"/>
-        </w:rPr>
-        <w:t>,</w:t>
-      </w:r>
-      <w:r>
-        <w:rPr>
-          <w:lang w:val="es-ES"/>
-        </w:rPr>
-        <w:t xml:space="preserve"> o el </w:t>
-      </w:r>
-      <w:proofErr w:type="spellStart"/>
-      <w:r>
-        <w:rPr>
-          <w:lang w:val="es-ES"/>
-        </w:rPr>
-        <w:t>unpacker</w:t>
-      </w:r>
-      <w:proofErr w:type="spellEnd"/>
-      <w:r>
-        <w:rPr>
-          <w:lang w:val="es-ES"/>
-        </w:rPr>
-        <w:t xml:space="preserve"> HoseDex2Jar [X].</w:t>
-      </w:r>
-      <w:r>
-        <w:rPr>
-          <w:lang w:val="es-ES"/>
-        </w:rPr>
-        <w:t xml:space="preserve"> Una vez obtenido el fichero DEX definitivo que declara las clases que utilizará la aplicación, se puede tratar de obtener código Java a partir de él</w:t>
-      </w:r>
-      <w:r>
-        <w:rPr>
-          <w:lang w:val="es-ES"/>
-        </w:rPr>
-        <w:t>, haciendo uso de</w:t>
-      </w:r>
-      <w:r>
-        <w:rPr>
-          <w:lang w:val="es-ES"/>
-        </w:rPr>
-        <w:t xml:space="preserve"> herramientas populares como JADX [X]</w:t>
+        <w:t>son de gran utilidad, como puede ser Ghidra [X]</w:t>
+      </w:r>
+      <w:r>
+        <w:rPr>
+          <w:lang w:val="es-ES"/>
+        </w:rPr>
+        <w:t>, además de técnicas establecidas en el análisis tradicional como el análisis de dependencias mediante grafos</w:t>
       </w:r>
       <w:r>
         <w:rPr>
@@ -9630,72 +9000,6 @@
         <w:rPr>
           <w:lang w:val="es-ES"/>
         </w:rPr>
-        <w:t xml:space="preserve">No obstante, en el caso de ser superada la fase de medidas de </w:t>
-      </w:r>
-      <w:proofErr w:type="spellStart"/>
-      <w:r>
-        <w:rPr>
-          <w:lang w:val="es-ES"/>
-        </w:rPr>
-        <w:t>anti-análisis</w:t>
-      </w:r>
-      <w:proofErr w:type="spellEnd"/>
-      <w:r>
-        <w:rPr>
-          <w:lang w:val="es-ES"/>
-        </w:rPr>
-        <w:t xml:space="preserve"> comentadas, y estando en posesión de bien código Java o tratarse de un caso de malware que utiliza librerías nativas compiladas a partir de código C o C++, algunas herramientas que forman parte del arsenal de análisis estático estándar</w:t>
-      </w:r>
-      <w:r>
-        <w:rPr>
-          <w:lang w:val="es-ES"/>
-        </w:rPr>
-        <w:t xml:space="preserve"> </w:t>
-      </w:r>
-      <w:r>
-        <w:rPr>
-          <w:lang w:val="es-ES"/>
-        </w:rPr>
-        <w:t xml:space="preserve">son de gran utilidad, como puede ser </w:t>
-      </w:r>
-      <w:proofErr w:type="spellStart"/>
-      <w:r>
-        <w:rPr>
-          <w:lang w:val="es-ES"/>
-        </w:rPr>
-        <w:t>Ghidra</w:t>
-      </w:r>
-      <w:proofErr w:type="spellEnd"/>
-      <w:r>
-        <w:rPr>
-          <w:lang w:val="es-ES"/>
-        </w:rPr>
-        <w:t xml:space="preserve"> [X]</w:t>
-      </w:r>
-      <w:r>
-        <w:rPr>
-          <w:lang w:val="es-ES"/>
-        </w:rPr>
-        <w:t>, además de técnicas establecidas en el análisis tradicional como el análisis de dependencias mediante grafos</w:t>
-      </w:r>
-      <w:r>
-        <w:rPr>
-          <w:lang w:val="es-ES"/>
-        </w:rPr>
-        <w:t>.</w:t>
-      </w:r>
-    </w:p>
-    <w:p>
-      <w:pPr>
-        <w:jc w:val="both"/>
-        <w:rPr>
-          <w:lang w:val="es-ES"/>
-        </w:rPr>
-      </w:pPr>
-      <w:r>
-        <w:rPr>
-          <w:lang w:val="es-ES"/>
-        </w:rPr>
         <w:t>En lo relativo al análisis dinámi</w:t>
       </w:r>
       <w:r>
@@ -9714,51 +9018,8 @@
         <w:rPr>
           <w:lang w:val="es-ES"/>
         </w:rPr>
-        <w:t>conocidos como in-</w:t>
-      </w:r>
-      <w:proofErr w:type="spellStart"/>
-      <w:r>
-        <w:rPr>
-          <w:lang w:val="es-ES"/>
-        </w:rPr>
-        <w:t>the</w:t>
-      </w:r>
-      <w:proofErr w:type="spellEnd"/>
-      <w:r>
-        <w:rPr>
-          <w:lang w:val="es-ES"/>
-        </w:rPr>
-        <w:t xml:space="preserve">-box y </w:t>
-      </w:r>
-      <w:proofErr w:type="spellStart"/>
-      <w:r>
-        <w:rPr>
-          <w:lang w:val="es-ES"/>
-        </w:rPr>
-        <w:t>out</w:t>
-      </w:r>
-      <w:proofErr w:type="spellEnd"/>
-      <w:r>
-        <w:rPr>
-          <w:lang w:val="es-ES"/>
-        </w:rPr>
-        <w:t>-</w:t>
-      </w:r>
-      <w:proofErr w:type="spellStart"/>
-      <w:r>
-        <w:rPr>
-          <w:lang w:val="es-ES"/>
-        </w:rPr>
-        <w:t>the</w:t>
-      </w:r>
-      <w:proofErr w:type="spellEnd"/>
-      <w:r>
-        <w:rPr>
-          <w:lang w:val="es-ES"/>
-        </w:rPr>
-        <w:t xml:space="preserve">-box. El primero de ellos hace referencia al análisis en el que se ejecuta la muestra maliciosa y el análisis junto con la recogida de información se produce en el mismo nivel y en el mismo dispositivo. Para llevar a cabo este método se necesita de utilidades que trabajen en el mismo nivel que la máquina virtual </w:t>
-      </w:r>
-      <w:proofErr w:type="spellStart"/>
+        <w:t xml:space="preserve">conocidos como in-the-box y out-the-box. El primero de ellos hace referencia al análisis en el que se ejecuta la muestra maliciosa y el análisis junto con la recogida de información se produce en el mismo nivel y en el mismo dispositivo. Para llevar a cabo este método se necesita de utilidades que trabajen en el mismo nivel que la máquina virtual </w:t>
+      </w:r>
       <w:r>
         <w:rPr>
           <w:lang w:val="es-ES"/>
@@ -9766,7 +9027,6 @@
         <w:lastRenderedPageBreak/>
         <w:t>Dalvik</w:t>
       </w:r>
-      <w:proofErr w:type="spellEnd"/>
       <w:r>
         <w:rPr>
           <w:lang w:val="es-ES"/>
@@ -9845,69 +9105,13 @@
         <w:rPr>
           <w:lang w:val="es-ES"/>
         </w:rPr>
-        <w:t xml:space="preserve">El segundo método, </w:t>
-      </w:r>
-      <w:proofErr w:type="spellStart"/>
-      <w:r>
-        <w:rPr>
-          <w:lang w:val="es-ES"/>
-        </w:rPr>
-        <w:t>out</w:t>
-      </w:r>
-      <w:proofErr w:type="spellEnd"/>
-      <w:r>
-        <w:rPr>
-          <w:lang w:val="es-ES"/>
-        </w:rPr>
-        <w:t>-</w:t>
-      </w:r>
-      <w:proofErr w:type="spellStart"/>
-      <w:r>
-        <w:rPr>
-          <w:lang w:val="es-ES"/>
-        </w:rPr>
-        <w:t>the</w:t>
-      </w:r>
-      <w:proofErr w:type="spellEnd"/>
-      <w:r>
-        <w:rPr>
-          <w:lang w:val="es-ES"/>
-        </w:rPr>
-        <w:t xml:space="preserve">-box, también conocido como análisis de tipo VM, se trata del uso de emuladores y entornos virtuales aislados (también denominados </w:t>
-      </w:r>
-      <w:proofErr w:type="spellStart"/>
-      <w:r>
-        <w:rPr>
-          <w:lang w:val="es-ES"/>
-        </w:rPr>
-        <w:t>sandbox</w:t>
-      </w:r>
-      <w:proofErr w:type="spellEnd"/>
-      <w:r>
-        <w:rPr>
-          <w:lang w:val="es-ES"/>
-        </w:rPr>
-        <w:t>)</w:t>
-      </w:r>
-      <w:r>
-        <w:rPr>
-          <w:lang w:val="es-ES"/>
-        </w:rPr>
-        <w:t xml:space="preserve"> como pueden ser el propio emulador de la suite Android Studio de Google o herramientas de terceros como </w:t>
-      </w:r>
-      <w:proofErr w:type="spellStart"/>
-      <w:r>
-        <w:rPr>
-          <w:lang w:val="es-ES"/>
-        </w:rPr>
-        <w:t>GenyMotion</w:t>
-      </w:r>
-      <w:proofErr w:type="spellEnd"/>
-      <w:r>
-        <w:rPr>
-          <w:lang w:val="es-ES"/>
-        </w:rPr>
-        <w:t xml:space="preserve"> [X] o Android-x86 [X]</w:t>
+        <w:t>El segundo método, out-the-box, también conocido como análisis de tipo VM, se trata del uso de emuladores y entornos virtuales aislados (también denominados sandbox)</w:t>
+      </w:r>
+      <w:r>
+        <w:rPr>
+          <w:lang w:val="es-ES"/>
+        </w:rPr>
+        <w:t xml:space="preserve"> como pueden ser el propio emulador de la suite Android Studio de Google o herramientas de terceros como GenyMotion [X] o Android-x86 [X]</w:t>
       </w:r>
       <w:r>
         <w:rPr>
@@ -9949,69 +9153,13 @@
         <w:rPr>
           <w:lang w:val="es-ES"/>
         </w:rPr>
-        <w:t xml:space="preserve"> Pese a que este segundo método no trabaja en un nivel tan cercano al propio malware, permite la utilización de multitud de herramientas para tratar de instrumentar la ejecución de este, como pueden ser FRIDA [X], herramientas derivadas como </w:t>
-      </w:r>
-      <w:proofErr w:type="spellStart"/>
-      <w:r>
-        <w:rPr>
-          <w:lang w:val="es-ES"/>
-        </w:rPr>
-        <w:t>objection</w:t>
-      </w:r>
-      <w:proofErr w:type="spellEnd"/>
-      <w:r>
-        <w:rPr>
-          <w:lang w:val="es-ES"/>
-        </w:rPr>
-        <w:t xml:space="preserve"> [X]</w:t>
-      </w:r>
-      <w:r>
-        <w:rPr>
-          <w:lang w:val="es-ES"/>
-        </w:rPr>
-        <w:t xml:space="preserve"> o medusa [X], además de utilidades como Wireshark para la captura de tráfico o la suite de </w:t>
-      </w:r>
-      <w:proofErr w:type="spellStart"/>
-      <w:r>
-        <w:rPr>
-          <w:lang w:val="es-ES"/>
-        </w:rPr>
-        <w:t>Burp</w:t>
-      </w:r>
-      <w:proofErr w:type="spellEnd"/>
-      <w:r>
-        <w:rPr>
-          <w:lang w:val="es-ES"/>
-        </w:rPr>
-        <w:t xml:space="preserve"> para realizar operaciones de proxy como el </w:t>
-      </w:r>
-      <w:proofErr w:type="spellStart"/>
-      <w:r>
-        <w:rPr>
-          <w:lang w:val="es-ES"/>
-        </w:rPr>
-        <w:t>Certificate</w:t>
-      </w:r>
-      <w:proofErr w:type="spellEnd"/>
-      <w:r>
-        <w:rPr>
-          <w:lang w:val="es-ES"/>
-        </w:rPr>
-        <w:t xml:space="preserve"> </w:t>
-      </w:r>
-      <w:proofErr w:type="spellStart"/>
-      <w:r>
-        <w:rPr>
-          <w:lang w:val="es-ES"/>
-        </w:rPr>
-        <w:t>Pinning</w:t>
-      </w:r>
-      <w:proofErr w:type="spellEnd"/>
-      <w:r>
-        <w:rPr>
-          <w:lang w:val="es-ES"/>
-        </w:rPr>
-        <w:t xml:space="preserve"> [X].</w:t>
+        <w:t xml:space="preserve"> Pese a que este segundo método no trabaja en un nivel tan cercano al propio malware, permite la utilización de multitud de herramientas para tratar de instrumentar la ejecución de este, como pueden ser FRIDA [X], herramientas derivadas como objection [X]</w:t>
+      </w:r>
+      <w:r>
+        <w:rPr>
+          <w:lang w:val="es-ES"/>
+        </w:rPr>
+        <w:t xml:space="preserve"> o medusa [X], además de utilidades como Wireshark para la captura de tráfico o la suite de Burp para realizar operaciones de proxy como el Certificate Pinning [X].</w:t>
       </w:r>
     </w:p>
     <w:p>
@@ -10049,21 +9197,7 @@
         <w:rPr>
           <w:lang w:val="es-ES"/>
         </w:rPr>
-        <w:t xml:space="preserve">en la nube como por ejemplo </w:t>
-      </w:r>
-      <w:proofErr w:type="spellStart"/>
-      <w:r>
-        <w:rPr>
-          <w:lang w:val="es-ES"/>
-        </w:rPr>
-        <w:t>JoeSandbox</w:t>
-      </w:r>
-      <w:proofErr w:type="spellEnd"/>
-      <w:r>
-        <w:rPr>
-          <w:lang w:val="es-ES"/>
-        </w:rPr>
-        <w:t xml:space="preserve"> [X], que permiten la asignación de espacios </w:t>
+        <w:t xml:space="preserve">en la nube como por ejemplo JoeSandbox [X], que permiten la asignación de espacios </w:t>
       </w:r>
       <w:r>
         <w:rPr>
@@ -10089,7 +9223,6 @@
         </w:rPr>
         <w:t xml:space="preserve">n métodos </w:t>
       </w:r>
-      <w:proofErr w:type="spellStart"/>
       <w:r>
         <w:rPr>
           <w:lang w:val="es-ES"/>
@@ -10102,7 +9235,6 @@
         </w:rPr>
         <w:t>e</w:t>
       </w:r>
-      <w:proofErr w:type="spellEnd"/>
       <w:r>
         <w:rPr>
           <w:lang w:val="es-ES"/>
@@ -10193,21 +9325,7 @@
         <w:rPr>
           <w:lang w:val="es-ES"/>
         </w:rPr>
-        <w:t xml:space="preserve"> o el algoritmo de tipo </w:t>
-      </w:r>
-      <w:proofErr w:type="spellStart"/>
-      <w:r>
-        <w:rPr>
-          <w:lang w:val="es-ES"/>
-        </w:rPr>
-        <w:t>concólico</w:t>
-      </w:r>
-      <w:proofErr w:type="spellEnd"/>
-      <w:r>
-        <w:rPr>
-          <w:lang w:val="es-ES"/>
-        </w:rPr>
-        <w:t xml:space="preserve"> (que aúna análisis concreto y simbólico) ALLSEQS [X]</w:t>
+        <w:t xml:space="preserve"> o el algoritmo de tipo concólico (que aúna análisis concreto y simbólico) ALLSEQS [X]</w:t>
       </w:r>
       <w:r>
         <w:rPr>
@@ -10469,21 +9587,7 @@
         <w:rPr>
           <w:lang w:val="es-ES"/>
         </w:rPr>
-        <w:t xml:space="preserve">Es importante recabar información para conocer su funcionamiento en detalle, desde la llegada de la aplicación al dispositivo previa a su instalación hasta  sus técnicas para conseguir tomar el control de los dispositivos y las acciones que realiza. De toda esta información que se ha de recabar se puede extraer un perfil que identifique al malware bajo análisis, y que permita crear una serie de </w:t>
-      </w:r>
-      <w:proofErr w:type="spellStart"/>
-      <w:r>
-        <w:rPr>
-          <w:lang w:val="es-ES"/>
-        </w:rPr>
-        <w:t>IoCs</w:t>
-      </w:r>
-      <w:proofErr w:type="spellEnd"/>
-      <w:r>
-        <w:rPr>
-          <w:lang w:val="es-ES"/>
-        </w:rPr>
-        <w:t xml:space="preserve"> que permitan su reconocimiento preventivo de manera automática,</w:t>
+        <w:t>Es importante recabar información para conocer su funcionamiento en detalle, desde la llegada de la aplicación al dispositivo previa a su instalación hasta  sus técnicas para conseguir tomar el control de los dispositivos y las acciones que realiza. De toda esta información que se ha de recabar se puede extraer un perfil que identifique al malware bajo análisis, y que permita crear una serie de IoCs que permitan su reconocimiento preventivo de manera automática,</w:t>
       </w:r>
       <w:r>
         <w:rPr>
@@ -10662,21 +9766,7 @@
         <w:rPr>
           <w:lang w:val="es-ES"/>
         </w:rPr>
-        <w:t xml:space="preserve">Pese a tener el mismo nombre que una </w:t>
-      </w:r>
-      <w:proofErr w:type="spellStart"/>
-      <w:r>
-        <w:rPr>
-          <w:lang w:val="es-ES"/>
-        </w:rPr>
-        <w:t>botnet</w:t>
-      </w:r>
-      <w:proofErr w:type="spellEnd"/>
-      <w:r>
-        <w:rPr>
-          <w:lang w:val="es-ES"/>
-        </w:rPr>
-        <w:t xml:space="preserve"> surgida en 2013</w:t>
+        <w:t>Pese a tener el mismo nombre que una botnet surgida en 2013</w:t>
       </w:r>
       <w:r>
         <w:rPr>
@@ -10862,21 +9952,7 @@
         <w:rPr>
           <w:lang w:val="es-ES"/>
         </w:rPr>
-        <w:t xml:space="preserve">de ciberseguridad </w:t>
-      </w:r>
-      <w:proofErr w:type="spellStart"/>
-      <w:r>
-        <w:rPr>
-          <w:lang w:val="es-ES"/>
-        </w:rPr>
-        <w:t>Cyble</w:t>
-      </w:r>
-      <w:proofErr w:type="spellEnd"/>
-      <w:r>
-        <w:rPr>
-          <w:lang w:val="es-ES"/>
-        </w:rPr>
-        <w:t xml:space="preserve"> en abril de 2023 para una de las </w:t>
+        <w:t xml:space="preserve">de ciberseguridad Cyble en abril de 2023 para una de las </w:t>
       </w:r>
       <w:r>
         <w:rPr>
@@ -10989,35 +10065,7 @@
         <w:rPr>
           <w:rStyle w:val="hscoswrapper"/>
         </w:rPr>
-        <w:t xml:space="preserve"> La muestra ha sido obtenida del popular repositorio de malware y publicaciones de ciberseguridad </w:t>
-      </w:r>
-      <w:proofErr w:type="spellStart"/>
-      <w:r>
-        <w:rPr>
-          <w:rStyle w:val="hscoswrapper"/>
-        </w:rPr>
-        <w:t>Vx</w:t>
-      </w:r>
-      <w:proofErr w:type="spellEnd"/>
-      <w:r>
-        <w:rPr>
-          <w:rStyle w:val="hscoswrapper"/>
-        </w:rPr>
-        <w:t xml:space="preserve"> </w:t>
-      </w:r>
-      <w:proofErr w:type="spellStart"/>
-      <w:r>
-        <w:rPr>
-          <w:rStyle w:val="hscoswrapper"/>
-        </w:rPr>
-        <w:t>Underground</w:t>
-      </w:r>
-      <w:proofErr w:type="spellEnd"/>
-      <w:r>
-        <w:rPr>
-          <w:rStyle w:val="hscoswrapper"/>
-        </w:rPr>
-        <w:t xml:space="preserve"> [X].</w:t>
+        <w:t xml:space="preserve"> La muestra ha sido obtenida del popular repositorio de malware y publicaciones de ciberseguridad Vx Underground [X].</w:t>
       </w:r>
     </w:p>
     <w:p>
@@ -11292,7 +10340,6 @@
           <w:lang w:val="es-ES"/>
         </w:rPr>
       </w:pPr>
-      <w:proofErr w:type="spellStart"/>
       <w:r>
         <w:rPr>
           <w:lang w:val="es-ES"/>
@@ -11300,7 +10347,6 @@
         <w:lastRenderedPageBreak/>
         <w:t>Apktool</w:t>
       </w:r>
-      <w:proofErr w:type="spellEnd"/>
       <w:r>
         <w:rPr>
           <w:lang w:val="es-ES"/>
@@ -11351,47 +10397,17 @@
           <w:lang w:val="es-ES"/>
         </w:rPr>
       </w:pPr>
-      <w:proofErr w:type="spellStart"/>
       <w:r>
         <w:rPr>
           <w:lang w:val="es-ES"/>
         </w:rPr>
         <w:t>Apkid</w:t>
       </w:r>
-      <w:proofErr w:type="spellEnd"/>
-      <w:r>
-        <w:rPr>
-          <w:lang w:val="es-ES"/>
-        </w:rPr>
-        <w:t xml:space="preserve">: utilidad para la identificación de </w:t>
-      </w:r>
-      <w:proofErr w:type="spellStart"/>
-      <w:r>
-        <w:rPr>
-          <w:lang w:val="es-ES"/>
-        </w:rPr>
-        <w:t>packers</w:t>
-      </w:r>
-      <w:proofErr w:type="spellEnd"/>
-      <w:r>
-        <w:rPr>
-          <w:lang w:val="es-ES"/>
-        </w:rPr>
-        <w:t xml:space="preserve">, protectores y ofuscadores en el proceso de creación de una aplicación. Si algún método popular se ha utilizado para la realización de estas acciones de evasión, </w:t>
-      </w:r>
-      <w:proofErr w:type="spellStart"/>
-      <w:r>
-        <w:rPr>
-          <w:lang w:val="es-ES"/>
-        </w:rPr>
-        <w:t>Apkid</w:t>
-      </w:r>
-      <w:proofErr w:type="spellEnd"/>
-      <w:r>
-        <w:rPr>
-          <w:lang w:val="es-ES"/>
-        </w:rPr>
-        <w:t xml:space="preserve"> informa de ello, además de proporcionar detalles respecto a la versión particular de la herramienta utilizada.</w:t>
+      <w:r>
+        <w:rPr>
+          <w:lang w:val="es-ES"/>
+        </w:rPr>
+        <w:t>: utilidad para la identificación de packers, protectores y ofuscadores en el proceso de creación de una aplicación. Si algún método popular se ha utilizado para la realización de estas acciones de evasión, Apkid informa de ello, además de proporcionar detalles respecto a la versión particular de la herramienta utilizada.</w:t>
       </w:r>
     </w:p>
     <w:p>
@@ -11601,35 +10617,7 @@
         <w:rPr>
           <w:lang w:val="es-ES"/>
         </w:rPr>
-        <w:t xml:space="preserve"> entorno de desarrollo integrado orientado al trabajo con código Java y </w:t>
-      </w:r>
-      <w:proofErr w:type="spellStart"/>
-      <w:r>
-        <w:rPr>
-          <w:lang w:val="es-ES"/>
-        </w:rPr>
-        <w:t>Kotlin</w:t>
-      </w:r>
-      <w:proofErr w:type="spellEnd"/>
-      <w:r>
-        <w:rPr>
-          <w:lang w:val="es-ES"/>
-        </w:rPr>
-        <w:t xml:space="preserve">. Es uno de los </w:t>
-      </w:r>
-      <w:proofErr w:type="spellStart"/>
-      <w:r>
-        <w:rPr>
-          <w:lang w:val="es-ES"/>
-        </w:rPr>
-        <w:t>IDEs</w:t>
-      </w:r>
-      <w:proofErr w:type="spellEnd"/>
-      <w:r>
-        <w:rPr>
-          <w:lang w:val="es-ES"/>
-        </w:rPr>
-        <w:t xml:space="preserve"> más populares debido a su gran número de opciones y </w:t>
+        <w:t xml:space="preserve"> entorno de desarrollo integrado orientado al trabajo con código Java y Kotlin. Es uno de los IDEs más populares debido a su gran número de opciones y </w:t>
       </w:r>
       <w:r>
         <w:rPr>
@@ -11709,21 +10697,7 @@
         <w:rPr>
           <w:lang w:val="es-ES"/>
         </w:rPr>
-        <w:t xml:space="preserve">: como se ha mencionado en la sección anterior, el emulador de Android Studio es una pieza muy importante en el análisis dinámico, ya que pese a que contiene algunas limitaciones respecto a otros como la falta de acceso </w:t>
-      </w:r>
-      <w:proofErr w:type="spellStart"/>
-      <w:r>
-        <w:rPr>
-          <w:lang w:val="es-ES"/>
-        </w:rPr>
-        <w:t>superusuario</w:t>
-      </w:r>
-      <w:proofErr w:type="spellEnd"/>
-      <w:r>
-        <w:rPr>
-          <w:lang w:val="es-ES"/>
-        </w:rPr>
-        <w:t>.</w:t>
+        <w:t>: como se ha mencionado en la sección anterior, el emulador de Android Studio es una pieza muy importante en el análisis dinámico, ya que pese a que contiene algunas limitaciones respecto a otros como la falta de acceso superusuario.</w:t>
       </w:r>
     </w:p>
     <w:p>
@@ -11769,7 +10743,6 @@
           <w:lang w:val="es-ES"/>
         </w:rPr>
       </w:pPr>
-      <w:proofErr w:type="spellStart"/>
       <w:r>
         <w:rPr>
           <w:lang w:val="es-ES"/>
@@ -11782,7 +10755,6 @@
         </w:rPr>
         <w:t>db</w:t>
       </w:r>
-      <w:proofErr w:type="spellEnd"/>
       <w:r>
         <w:rPr>
           <w:lang w:val="es-ES"/>
@@ -11793,35 +10765,7 @@
         <w:rPr>
           <w:lang w:val="es-ES"/>
         </w:rPr>
-        <w:t xml:space="preserve">parte de las herramientas de depuración de Android, permite la conexión de dispositivos Android (físicos o emulados) a los entornos de depuración elegidos. En este caso será utilizado para la conexión a los dispositivos emulados, con la finalidad de descargar y enviar archivos a estos, así como poder conectar consolas para realizar algunas fases del análisis como el </w:t>
-      </w:r>
-      <w:proofErr w:type="spellStart"/>
-      <w:r>
-        <w:rPr>
-          <w:lang w:val="es-ES"/>
-        </w:rPr>
-        <w:t>Certificate</w:t>
-      </w:r>
-      <w:proofErr w:type="spellEnd"/>
-      <w:r>
-        <w:rPr>
-          <w:lang w:val="es-ES"/>
-        </w:rPr>
-        <w:t xml:space="preserve"> </w:t>
-      </w:r>
-      <w:proofErr w:type="spellStart"/>
-      <w:r>
-        <w:rPr>
-          <w:lang w:val="es-ES"/>
-        </w:rPr>
-        <w:t>Pinning</w:t>
-      </w:r>
-      <w:proofErr w:type="spellEnd"/>
-      <w:r>
-        <w:rPr>
-          <w:lang w:val="es-ES"/>
-        </w:rPr>
-        <w:t>.</w:t>
+        <w:t>parte de las herramientas de depuración de Android, permite la conexión de dispositivos Android (físicos o emulados) a los entornos de depuración elegidos. En este caso será utilizado para la conexión a los dispositivos emulados, con la finalidad de descargar y enviar archivos a estos, así como poder conectar consolas para realizar algunas fases del análisis como el Certificate Pinning.</w:t>
       </w:r>
     </w:p>
     <w:p>
@@ -11860,14 +10804,12 @@
           <w:lang w:val="es-ES"/>
         </w:rPr>
       </w:pPr>
-      <w:proofErr w:type="spellStart"/>
       <w:r>
         <w:rPr>
           <w:lang w:val="es-ES"/>
         </w:rPr>
         <w:t>Genymotion</w:t>
       </w:r>
-      <w:proofErr w:type="spellEnd"/>
       <w:r>
         <w:rPr>
           <w:lang w:val="es-ES"/>
@@ -11896,21 +10838,7 @@
         <w:rPr>
           <w:lang w:val="es-ES"/>
         </w:rPr>
-        <w:t xml:space="preserve"> utilizada paralelamente a Android Studio para el análisis dinámico. En su versión gratuita las opciones son limitadas, pero permite la creación de dispositivos con permisos de </w:t>
-      </w:r>
-      <w:proofErr w:type="spellStart"/>
-      <w:r>
-        <w:rPr>
-          <w:lang w:val="es-ES"/>
-        </w:rPr>
-        <w:t>superusuario</w:t>
-      </w:r>
-      <w:proofErr w:type="spellEnd"/>
-      <w:r>
-        <w:rPr>
-          <w:lang w:val="es-ES"/>
-        </w:rPr>
-        <w:t>, lo cual es importante para algunas de las operaciones.</w:t>
+        <w:t xml:space="preserve"> utilizada paralelamente a Android Studio para el análisis dinámico. En su versión gratuita las opciones son limitadas, pero permite la creación de dispositivos con permisos de superusuario, lo cual es importante para algunas de las operaciones.</w:t>
       </w:r>
     </w:p>
     <w:p>
@@ -12081,19 +11009,11 @@
           </v:shape>
         </w:pict>
       </w:r>
-      <w:proofErr w:type="spellStart"/>
-      <w:r>
-        <w:rPr>
-          <w:lang w:val="es-ES"/>
-        </w:rPr>
-        <w:t>Burp</w:t>
-      </w:r>
-      <w:proofErr w:type="spellEnd"/>
-      <w:r>
-        <w:rPr>
-          <w:lang w:val="es-ES"/>
-        </w:rPr>
-        <w:t xml:space="preserve"> Suite</w:t>
+      <w:r>
+        <w:rPr>
+          <w:lang w:val="es-ES"/>
+        </w:rPr>
+        <w:t>Burp Suite</w:t>
       </w:r>
       <w:r>
         <w:rPr>
@@ -12111,21 +11031,7 @@
         <w:rPr>
           <w:lang w:val="es-ES"/>
         </w:rPr>
-        <w:t xml:space="preserve"> en el entorno de la ciberseguridad para realizar análisis y </w:t>
-      </w:r>
-      <w:proofErr w:type="spellStart"/>
-      <w:r>
-        <w:rPr>
-          <w:lang w:val="es-ES"/>
-        </w:rPr>
-        <w:t>tests</w:t>
-      </w:r>
-      <w:proofErr w:type="spellEnd"/>
-      <w:r>
-        <w:rPr>
-          <w:lang w:val="es-ES"/>
-        </w:rPr>
-        <w:t xml:space="preserve"> de penetración. En este proyecto se utiliza su función de proxy </w:t>
+        <w:t xml:space="preserve"> en el entorno de la ciberseguridad para realizar análisis y tests de penetración. En este proyecto se utiliza su función de proxy </w:t>
       </w:r>
       <w:r>
         <w:rPr>
@@ -12137,30 +11043,8 @@
         <w:rPr>
           <w:lang w:val="es-ES"/>
         </w:rPr>
-        <w:t xml:space="preserve">para el proceso de </w:t>
-      </w:r>
-      <w:proofErr w:type="spellStart"/>
-      <w:r>
-        <w:rPr>
-          <w:lang w:val="es-ES"/>
-        </w:rPr>
-        <w:t>Certificate</w:t>
-      </w:r>
-      <w:proofErr w:type="spellEnd"/>
-      <w:r>
-        <w:rPr>
-          <w:lang w:val="es-ES"/>
-        </w:rPr>
-        <w:t xml:space="preserve"> </w:t>
-      </w:r>
-      <w:proofErr w:type="spellStart"/>
-      <w:r>
-        <w:rPr>
-          <w:lang w:val="es-ES"/>
-        </w:rPr>
-        <w:t>Pinning</w:t>
-      </w:r>
-      <w:proofErr w:type="spellEnd"/>
+        <w:t>para el proceso de Certificate Pinning</w:t>
+      </w:r>
       <w:r>
         <w:rPr>
           <w:lang w:val="es-ES"/>
@@ -12183,21 +11067,7 @@
         <w:rPr>
           <w:lang w:val="es-ES"/>
         </w:rPr>
-        <w:t xml:space="preserve">entre el servidor de </w:t>
-      </w:r>
-      <w:proofErr w:type="spellStart"/>
-      <w:r>
-        <w:rPr>
-          <w:lang w:val="es-ES"/>
-        </w:rPr>
-        <w:t>Command&amp;Control</w:t>
-      </w:r>
-      <w:proofErr w:type="spellEnd"/>
-      <w:r>
-        <w:rPr>
-          <w:lang w:val="es-ES"/>
-        </w:rPr>
-        <w:t xml:space="preserve"> y el malware del dispositivo emulado.</w:t>
+        <w:t>entre el servidor de Command&amp;Control y el malware del dispositivo emulado.</w:t>
       </w:r>
     </w:p>
     <w:p>
@@ -12382,7 +11252,6 @@
           <w:lang w:val="es-ES"/>
         </w:rPr>
       </w:pPr>
-      <w:proofErr w:type="spellStart"/>
       <w:r>
         <w:rPr>
           <w:lang w:val="es-ES"/>
@@ -12390,7 +11259,6 @@
         <w:lastRenderedPageBreak/>
         <w:t>Homebrew</w:t>
       </w:r>
-      <w:proofErr w:type="spellEnd"/>
       <w:r>
         <w:rPr>
           <w:lang w:val="es-ES"/>
@@ -12433,19 +11301,11 @@
           <w:lang w:val="es-ES"/>
         </w:rPr>
       </w:pPr>
-      <w:proofErr w:type="spellStart"/>
-      <w:r>
-        <w:rPr>
-          <w:lang w:val="es-ES"/>
-        </w:rPr>
-        <w:t>Pip</w:t>
-      </w:r>
-      <w:proofErr w:type="spellEnd"/>
-      <w:r>
-        <w:rPr>
-          <w:lang w:val="es-ES"/>
-        </w:rPr>
-        <w:t>: gestor de paquetes y dependencias Python</w:t>
+      <w:r>
+        <w:rPr>
+          <w:lang w:val="es-ES"/>
+        </w:rPr>
+        <w:t>Pip: gestor de paquetes y dependencias Python</w:t>
       </w:r>
       <w:r>
         <w:rPr>
@@ -12453,19 +11313,11 @@
         </w:rPr>
         <w:t xml:space="preserve"> que simplifica la instalación de utilidades como </w:t>
       </w:r>
-      <w:proofErr w:type="spellStart"/>
-      <w:r>
-        <w:rPr>
-          <w:lang w:val="es-ES"/>
-        </w:rPr>
-        <w:t>Apkid</w:t>
-      </w:r>
-      <w:proofErr w:type="spellEnd"/>
-      <w:r>
-        <w:rPr>
-          <w:lang w:val="es-ES"/>
-        </w:rPr>
-        <w:t xml:space="preserve"> o FRIDA.</w:t>
+      <w:r>
+        <w:rPr>
+          <w:lang w:val="es-ES"/>
+        </w:rPr>
+        <w:t>Apkid o FRIDA.</w:t>
       </w:r>
     </w:p>
     <w:p>
@@ -12504,19 +11356,11 @@
           <w:lang w:val="es-ES"/>
         </w:rPr>
       </w:pPr>
-      <w:proofErr w:type="spellStart"/>
-      <w:r>
-        <w:rPr>
-          <w:lang w:val="es-ES"/>
-        </w:rPr>
-        <w:t>HexFiend</w:t>
-      </w:r>
-      <w:proofErr w:type="spellEnd"/>
-      <w:r>
-        <w:rPr>
-          <w:lang w:val="es-ES"/>
-        </w:rPr>
-        <w:t xml:space="preserve">: </w:t>
+      <w:r>
+        <w:rPr>
+          <w:lang w:val="es-ES"/>
+        </w:rPr>
+        <w:t xml:space="preserve">HexFiend: </w:t>
       </w:r>
       <w:r>
         <w:rPr>
@@ -13090,21 +11934,7 @@
         <w:rPr>
           <w:lang w:val="es-ES"/>
         </w:rPr>
-        <w:t xml:space="preserve">: realizar un análisis dinámico de las muestras, recabando los </w:t>
-      </w:r>
-      <w:proofErr w:type="spellStart"/>
-      <w:r>
-        <w:rPr>
-          <w:lang w:val="es-ES"/>
-        </w:rPr>
-        <w:t>IoCs</w:t>
-      </w:r>
-      <w:proofErr w:type="spellEnd"/>
-      <w:r>
-        <w:rPr>
-          <w:lang w:val="es-ES"/>
-        </w:rPr>
-        <w:t xml:space="preserve"> </w:t>
+        <w:t xml:space="preserve">: realizar un análisis dinámico de las muestras, recabando los IoCs </w:t>
       </w:r>
       <w:r>
         <w:rPr>
@@ -15941,15 +14771,11 @@
         <w:spacing w:before="0" w:after="120" w:line="360" w:lineRule="auto"/>
         <w:jc w:val="both"/>
         <w:rPr>
-          <w:b/>
-          <w:bCs/>
-          <w:lang w:val="es-ES"/>
-        </w:rPr>
-      </w:pPr>
-      <w:r>
-        <w:rPr>
-          <w:b/>
-          <w:bCs/>
+          <w:lang w:val="es-ES"/>
+        </w:rPr>
+      </w:pPr>
+      <w:r>
+        <w:rPr>
           <w:lang w:val="es-ES"/>
         </w:rPr>
         <w:t>Para obtener el beneficio del proyecto, teniendo en cuenta la Ley 9/2017 de 8 de noviembre del BOE, este será un 6% del coste previo a la aplicación del IVA. Por lo tanto, el beneficio será el siguiente:</w:t>
@@ -16275,55 +15101,41 @@
         <w:spacing w:before="0" w:after="120" w:line="360" w:lineRule="auto"/>
         <w:jc w:val="both"/>
         <w:rPr>
-          <w:b/>
-          <w:bCs/>
-          <w:lang w:val="es-ES"/>
-        </w:rPr>
-      </w:pPr>
-      <w:r>
-        <w:rPr>
-          <w:b/>
-          <w:bCs/>
+          <w:lang w:val="es-ES"/>
+        </w:rPr>
+      </w:pPr>
+      <w:r>
+        <w:rPr>
           <w:lang w:val="es-ES"/>
         </w:rPr>
         <w:t>Finalmente, tras haber calculado los costes y el beneficio industrial obtenido, se aplica el</w:t>
       </w:r>
       <w:r>
         <w:rPr>
-          <w:b/>
-          <w:bCs/>
           <w:lang w:val="es-ES"/>
         </w:rPr>
         <w:t xml:space="preserve"> tipo general del</w:t>
       </w:r>
       <w:r>
         <w:rPr>
-          <w:b/>
-          <w:bCs/>
           <w:lang w:val="es-ES"/>
         </w:rPr>
         <w:t xml:space="preserve"> IVA </w:t>
       </w:r>
       <w:r>
         <w:rPr>
-          <w:b/>
-          <w:bCs/>
           <w:lang w:val="es-ES"/>
         </w:rPr>
         <w:t xml:space="preserve">(21%) </w:t>
       </w:r>
       <w:r>
         <w:rPr>
-          <w:b/>
-          <w:bCs/>
           <w:lang w:val="es-ES"/>
         </w:rPr>
         <w:t xml:space="preserve">para obtener el coste total del proyecto. </w:t>
       </w:r>
       <w:r>
         <w:rPr>
-          <w:b/>
-          <w:bCs/>
           <w:lang w:val="es-ES"/>
         </w:rPr>
         <w:t>La tabla de presupuestos en su versión final es la siguiente:</w:t>
@@ -16764,11 +15576,8 @@
     <w:p>
       <w:pPr>
         <w:spacing w:before="0" w:after="120" w:line="360" w:lineRule="auto"/>
-        <w:ind w:left="720"/>
         <w:jc w:val="both"/>
         <w:rPr>
-          <w:b/>
-          <w:bCs/>
           <w:lang w:val="es-ES"/>
         </w:rPr>
       </w:pPr>
@@ -16785,6 +15594,48 @@
           <w:lang w:val="es-ES"/>
         </w:rPr>
       </w:pPr>
+      <w:r>
+        <w:rPr>
+          <w:lang w:val="es-ES"/>
+        </w:rPr>
+        <w:t xml:space="preserve">Un análisis previo de los riesgos ha de ser realizado previamente a la realización del proyecto. En este apartado se incluirán los riesgos </w:t>
+      </w:r>
+      <w:r>
+        <w:rPr>
+          <w:lang w:val="es-ES"/>
+        </w:rPr>
+        <w:t>identificados,</w:t>
+      </w:r>
+      <w:r>
+        <w:rPr>
+          <w:lang w:val="es-ES"/>
+        </w:rPr>
+        <w:t xml:space="preserve"> </w:t>
+      </w:r>
+      <w:r>
+        <w:rPr>
+          <w:lang w:val="es-ES"/>
+        </w:rPr>
+        <w:t>incluyendo</w:t>
+      </w:r>
+      <w:r>
+        <w:rPr>
+          <w:lang w:val="es-ES"/>
+        </w:rPr>
+        <w:t xml:space="preserve"> </w:t>
+      </w:r>
+      <w:r>
+        <w:rPr>
+          <w:lang w:val="es-ES"/>
+        </w:rPr>
+        <w:t>medidas de</w:t>
+      </w:r>
+      <w:r>
+        <w:rPr>
+          <w:lang w:val="es-ES"/>
+        </w:rPr>
+        <w:t xml:space="preserve"> mitigación en el caso de que estos riesgos se manifiesten.</w:t>
+      </w:r>
     </w:p>
     <w:p>
       <w:pPr>
@@ -16812,10 +15663,311 @@
           <w:szCs w:val="28"/>
           <w:lang w:val="es-ES"/>
         </w:rPr>
+        <w:lastRenderedPageBreak/>
         <w:t>2.4.1   Identificación de riesgos</w:t>
       </w:r>
       <w:bookmarkEnd w:id="48"/>
       <w:bookmarkEnd w:id="49"/>
+    </w:p>
+    <w:p>
+      <w:pPr>
+        <w:rPr>
+          <w:lang w:val="es-ES"/>
+        </w:rPr>
+      </w:pPr>
+    </w:p>
+    <w:p>
+      <w:pPr>
+        <w:rPr>
+          <w:lang w:val="es-ES"/>
+        </w:rPr>
+      </w:pPr>
+      <w:r>
+        <w:rPr>
+          <w:lang w:val="es-ES"/>
+        </w:rPr>
+        <w:t xml:space="preserve">De acuerdo </w:t>
+      </w:r>
+      <w:r>
+        <w:rPr>
+          <w:lang w:val="es-ES"/>
+        </w:rPr>
+        <w:t xml:space="preserve">con </w:t>
+      </w:r>
+      <w:r>
+        <w:t>l</w:t>
+      </w:r>
+      <w:r>
+        <w:t>a Guía de los fundamentos para la dirección de proyectos</w:t>
+      </w:r>
+      <w:r>
+        <w:t>, conocida como PMBOK [X],</w:t>
+      </w:r>
+      <w:r>
+        <w:t xml:space="preserve"> </w:t>
+      </w:r>
+      <w:r>
+        <w:rPr>
+          <w:lang w:val="es-ES"/>
+        </w:rPr>
+        <w:t xml:space="preserve">los riesgos que se pueden presentar en el proyecto se </w:t>
+      </w:r>
+      <w:r>
+        <w:rPr>
+          <w:lang w:val="es-ES"/>
+        </w:rPr>
+        <w:t>dividen</w:t>
+      </w:r>
+      <w:r>
+        <w:rPr>
+          <w:lang w:val="es-ES"/>
+        </w:rPr>
+        <w:t xml:space="preserve"> en cuatro categorías diferentes en función de su naturaleza</w:t>
+      </w:r>
+      <w:r>
+        <w:rPr>
+          <w:lang w:val="es-ES"/>
+        </w:rPr>
+        <w:t>. Teniendo en cuenta esta división en categorías</w:t>
+      </w:r>
+      <w:r>
+        <w:rPr>
+          <w:lang w:val="es-ES"/>
+        </w:rPr>
+        <w:t xml:space="preserve">, se han identificado los siguientes riesgos asociados con cada una de </w:t>
+      </w:r>
+      <w:r>
+        <w:rPr>
+          <w:lang w:val="es-ES"/>
+        </w:rPr>
+        <w:t>ellas</w:t>
+      </w:r>
+      <w:r>
+        <w:rPr>
+          <w:lang w:val="es-ES"/>
+        </w:rPr>
+        <w:t>:</w:t>
+      </w:r>
+    </w:p>
+    <w:p>
+      <w:pPr>
+        <w:numPr>
+          <w:ilvl w:val="0"/>
+          <w:numId w:val="20"/>
+        </w:numPr>
+        <w:rPr>
+          <w:lang w:val="es-ES"/>
+        </w:rPr>
+      </w:pPr>
+      <w:r>
+        <w:rPr>
+          <w:lang w:val="es-ES"/>
+        </w:rPr>
+        <w:t xml:space="preserve">Riesgos técnicos: </w:t>
+      </w:r>
+      <w:r>
+        <w:rPr>
+          <w:lang w:val="es-ES"/>
+        </w:rPr>
+        <w:t xml:space="preserve">son aquellos que hacen referencia a las tecnologías de las que hace uso el proyecto, la calidad de este o la complejidad de las tareas a realizar. </w:t>
+      </w:r>
+    </w:p>
+    <w:p>
+      <w:pPr>
+        <w:numPr>
+          <w:ilvl w:val="1"/>
+          <w:numId w:val="20"/>
+        </w:numPr>
+        <w:rPr>
+          <w:lang w:val="es-ES"/>
+        </w:rPr>
+      </w:pPr>
+      <w:r>
+        <w:rPr>
+          <w:lang w:val="es-ES"/>
+        </w:rPr>
+        <w:t xml:space="preserve">Riesgos aplicables al proyecto: </w:t>
+      </w:r>
+      <w:r>
+        <w:rPr>
+          <w:lang w:val="es-ES"/>
+        </w:rPr>
+        <w:t xml:space="preserve">problemas de compatibilidad con las tecnologías a utilizar, </w:t>
+      </w:r>
+      <w:r>
+        <w:rPr>
+          <w:lang w:val="es-ES"/>
+        </w:rPr>
+        <w:t xml:space="preserve">complicaciones para la obtención de muestras de malware que cumplan las características deseadas, </w:t>
+      </w:r>
+      <w:r>
+        <w:rPr>
+          <w:lang w:val="es-ES"/>
+        </w:rPr>
+        <w:t>dificultades a la hora de realizar los análisis planificados debido a problemas con las tareas necesarias (código encriptado, ofuscación difícil de revertir</w:t>
+      </w:r>
+      <w:r>
+        <w:rPr>
+          <w:lang w:val="es-ES"/>
+        </w:rPr>
+        <w:t>, etc.</w:t>
+      </w:r>
+      <w:r>
+        <w:rPr>
+          <w:lang w:val="es-ES"/>
+        </w:rPr>
+        <w:t>).</w:t>
+      </w:r>
+    </w:p>
+    <w:p>
+      <w:pPr>
+        <w:numPr>
+          <w:ilvl w:val="0"/>
+          <w:numId w:val="20"/>
+        </w:numPr>
+        <w:rPr>
+          <w:lang w:val="es-ES"/>
+        </w:rPr>
+      </w:pPr>
+      <w:r>
+        <w:rPr>
+          <w:lang w:val="es-ES"/>
+        </w:rPr>
+        <w:t xml:space="preserve">Riesgos externos: </w:t>
+      </w:r>
+      <w:r>
+        <w:rPr>
+          <w:lang w:val="es-ES"/>
+        </w:rPr>
+        <w:t>relacionados con agentes externos al proyecto.</w:t>
+      </w:r>
+    </w:p>
+    <w:p>
+      <w:pPr>
+        <w:numPr>
+          <w:ilvl w:val="1"/>
+          <w:numId w:val="20"/>
+        </w:numPr>
+        <w:rPr>
+          <w:lang w:val="es-ES"/>
+        </w:rPr>
+      </w:pPr>
+      <w:r>
+        <w:rPr>
+          <w:lang w:val="es-ES"/>
+        </w:rPr>
+        <w:t xml:space="preserve">Riesgos aplicables al proyecto: </w:t>
+      </w:r>
+      <w:r>
+        <w:rPr>
+          <w:lang w:val="es-ES"/>
+        </w:rPr>
+        <w:t>problemas de acceso a Internet.</w:t>
+      </w:r>
+    </w:p>
+    <w:p>
+      <w:pPr>
+        <w:numPr>
+          <w:ilvl w:val="0"/>
+          <w:numId w:val="20"/>
+        </w:numPr>
+        <w:rPr>
+          <w:lang w:val="es-ES"/>
+        </w:rPr>
+      </w:pPr>
+      <w:r>
+        <w:rPr>
+          <w:lang w:val="es-ES"/>
+        </w:rPr>
+        <w:t xml:space="preserve">Riesgos de la organización: </w:t>
+      </w:r>
+      <w:r>
+        <w:rPr>
+          <w:lang w:val="es-ES"/>
+        </w:rPr>
+        <w:t xml:space="preserve">aquellos que engloban a los recursos del proyecto o su financiación. </w:t>
+      </w:r>
+    </w:p>
+    <w:p>
+      <w:pPr>
+        <w:numPr>
+          <w:ilvl w:val="1"/>
+          <w:numId w:val="20"/>
+        </w:numPr>
+        <w:rPr>
+          <w:lang w:val="es-ES"/>
+        </w:rPr>
+      </w:pPr>
+      <w:r>
+        <w:rPr>
+          <w:lang w:val="es-ES"/>
+        </w:rPr>
+        <w:t xml:space="preserve">Riesgos aplicables al proyecto: </w:t>
+      </w:r>
+      <w:r>
+        <w:rPr>
+          <w:lang w:val="es-ES"/>
+        </w:rPr>
+        <w:t>fallo de hardware del equipo que se utilizará para el análisis</w:t>
+      </w:r>
+      <w:r>
+        <w:rPr>
+          <w:lang w:val="es-ES"/>
+        </w:rPr>
+        <w:t xml:space="preserve"> que </w:t>
+      </w:r>
+      <w:r>
+        <w:rPr>
+          <w:lang w:val="es-ES"/>
+        </w:rPr>
+        <w:t>provoquen su indisponibilidad para realizar las tareas.</w:t>
+      </w:r>
+    </w:p>
+    <w:p>
+      <w:pPr>
+        <w:numPr>
+          <w:ilvl w:val="0"/>
+          <w:numId w:val="20"/>
+        </w:numPr>
+        <w:rPr>
+          <w:lang w:val="es-ES"/>
+        </w:rPr>
+      </w:pPr>
+      <w:r>
+        <w:rPr>
+          <w:lang w:val="es-ES"/>
+        </w:rPr>
+        <w:t xml:space="preserve">Riesgos de la dirección de proyectos: </w:t>
+      </w:r>
+      <w:r>
+        <w:rPr>
+          <w:lang w:val="es-ES"/>
+        </w:rPr>
+        <w:t xml:space="preserve">referentes a la gestión del proyecto desde el punto de vista de las tareas a realizar, sus plazos de duración y las dependencias entre estos. </w:t>
+      </w:r>
+    </w:p>
+    <w:p>
+      <w:pPr>
+        <w:numPr>
+          <w:ilvl w:val="1"/>
+          <w:numId w:val="20"/>
+        </w:numPr>
+        <w:rPr>
+          <w:lang w:val="es-ES"/>
+        </w:rPr>
+      </w:pPr>
+      <w:r>
+        <w:rPr>
+          <w:lang w:val="es-ES"/>
+        </w:rPr>
+        <w:t xml:space="preserve">Riesgos aplicables al proyecto: </w:t>
+      </w:r>
+      <w:r>
+        <w:rPr>
+          <w:lang w:val="es-ES"/>
+        </w:rPr>
+        <w:t>estimaciones erróneas de la duración de las tareas y fallos de planificación que provoquen alteraciones en las fechas propuestas.</w:t>
+      </w:r>
     </w:p>
     <w:p>
       <w:pPr>
@@ -16852,12 +16004,559 @@
           <w:szCs w:val="28"/>
           <w:lang w:val="es-ES"/>
         </w:rPr>
-        <w:lastRenderedPageBreak/>
         <w:t>2.4.2   Análisis de riesgos</w:t>
       </w:r>
       <w:bookmarkEnd w:id="50"/>
       <w:bookmarkEnd w:id="51"/>
     </w:p>
+    <w:p>
+      <w:pPr>
+        <w:spacing w:before="0" w:after="120" w:line="360" w:lineRule="auto"/>
+        <w:jc w:val="both"/>
+        <w:rPr>
+          <w:lang w:val="es-ES"/>
+        </w:rPr>
+      </w:pPr>
+    </w:p>
+    <w:p>
+      <w:pPr>
+        <w:spacing w:before="0" w:after="120" w:line="360" w:lineRule="auto"/>
+        <w:jc w:val="both"/>
+        <w:rPr>
+          <w:lang w:val="es-ES"/>
+        </w:rPr>
+      </w:pPr>
+      <w:r>
+        <w:rPr>
+          <w:lang w:val="es-ES"/>
+        </w:rPr>
+        <w:t>Dados los riesgos identificados, se procede a proponer una serie de medidas para tratar de solventar los problemas que causen en el caso de que ocurran</w:t>
+      </w:r>
+      <w:r>
+        <w:rPr>
+          <w:lang w:val="es-ES"/>
+        </w:rPr>
+        <w:t>, presentadas en la tabla a continuación:</w:t>
+      </w:r>
+    </w:p>
+    <w:tbl>
+      <w:tblPr>
+        <w:tblW w:w="0" w:type="auto"/>
+        <w:tblBorders>
+          <w:top w:val="single" w:sz="4" w:space="0" w:color="auto"/>
+          <w:left w:val="single" w:sz="4" w:space="0" w:color="auto"/>
+          <w:bottom w:val="single" w:sz="4" w:space="0" w:color="auto"/>
+          <w:right w:val="single" w:sz="4" w:space="0" w:color="auto"/>
+          <w:insideH w:val="single" w:sz="4" w:space="0" w:color="auto"/>
+          <w:insideV w:val="single" w:sz="4" w:space="0" w:color="auto"/>
+        </w:tblBorders>
+        <w:tblLook w:val="04A0" w:firstRow="1" w:lastRow="0" w:firstColumn="1" w:lastColumn="0" w:noHBand="0" w:noVBand="1"/>
+      </w:tblPr>
+      <w:tblGrid>
+        <w:gridCol w:w="3001"/>
+        <w:gridCol w:w="3001"/>
+        <w:gridCol w:w="3001"/>
+      </w:tblGrid>
+      <w:tr>
+        <w:tc>
+          <w:tcPr>
+            <w:tcW w:w="3001" w:type="dxa"/>
+            <w:shd w:val="clear" w:color="auto" w:fill="auto"/>
+          </w:tcPr>
+          <w:p>
+            <w:pPr>
+              <w:spacing w:before="0" w:after="120" w:line="360" w:lineRule="auto"/>
+              <w:jc w:val="both"/>
+              <w:rPr>
+                <w:b/>
+                <w:bCs/>
+                <w:lang w:val="es-ES"/>
+              </w:rPr>
+            </w:pPr>
+            <w:r>
+              <w:rPr>
+                <w:b/>
+                <w:bCs/>
+                <w:lang w:val="es-ES"/>
+              </w:rPr>
+              <w:t>Categoría</w:t>
+            </w:r>
+          </w:p>
+        </w:tc>
+        <w:tc>
+          <w:tcPr>
+            <w:tcW w:w="3001" w:type="dxa"/>
+            <w:shd w:val="clear" w:color="auto" w:fill="auto"/>
+          </w:tcPr>
+          <w:p>
+            <w:pPr>
+              <w:spacing w:before="0" w:after="120" w:line="360" w:lineRule="auto"/>
+              <w:jc w:val="both"/>
+              <w:rPr>
+                <w:b/>
+                <w:bCs/>
+                <w:lang w:val="es-ES"/>
+              </w:rPr>
+            </w:pPr>
+            <w:r>
+              <w:rPr>
+                <w:b/>
+                <w:bCs/>
+                <w:lang w:val="es-ES"/>
+              </w:rPr>
+              <w:t>Riesgo</w:t>
+            </w:r>
+          </w:p>
+        </w:tc>
+        <w:tc>
+          <w:tcPr>
+            <w:tcW w:w="3001" w:type="dxa"/>
+            <w:shd w:val="clear" w:color="auto" w:fill="auto"/>
+          </w:tcPr>
+          <w:p>
+            <w:pPr>
+              <w:spacing w:before="0" w:after="120" w:line="360" w:lineRule="auto"/>
+              <w:jc w:val="both"/>
+              <w:rPr>
+                <w:b/>
+                <w:bCs/>
+                <w:lang w:val="es-ES"/>
+              </w:rPr>
+            </w:pPr>
+            <w:r>
+              <w:rPr>
+                <w:b/>
+                <w:bCs/>
+                <w:lang w:val="es-ES"/>
+              </w:rPr>
+              <w:t xml:space="preserve">Medidas </w:t>
+            </w:r>
+            <w:r>
+              <w:rPr>
+                <w:b/>
+                <w:bCs/>
+                <w:lang w:val="es-ES"/>
+              </w:rPr>
+              <w:t>de subsanación</w:t>
+            </w:r>
+          </w:p>
+        </w:tc>
+      </w:tr>
+      <w:tr>
+        <w:tc>
+          <w:tcPr>
+            <w:tcW w:w="3001" w:type="dxa"/>
+            <w:shd w:val="clear" w:color="auto" w:fill="auto"/>
+          </w:tcPr>
+          <w:p>
+            <w:pPr>
+              <w:spacing w:before="0" w:after="120" w:line="360" w:lineRule="auto"/>
+              <w:jc w:val="both"/>
+              <w:rPr>
+                <w:lang w:val="es-ES"/>
+              </w:rPr>
+            </w:pPr>
+            <w:r>
+              <w:rPr>
+                <w:lang w:val="es-ES"/>
+              </w:rPr>
+              <w:t>Riesgos técnicos</w:t>
+            </w:r>
+          </w:p>
+        </w:tc>
+        <w:tc>
+          <w:tcPr>
+            <w:tcW w:w="3001" w:type="dxa"/>
+            <w:shd w:val="clear" w:color="auto" w:fill="auto"/>
+          </w:tcPr>
+          <w:p>
+            <w:pPr>
+              <w:spacing w:before="0" w:after="120" w:line="360" w:lineRule="auto"/>
+              <w:jc w:val="both"/>
+              <w:rPr>
+                <w:lang w:val="es-ES"/>
+              </w:rPr>
+            </w:pPr>
+            <w:r>
+              <w:rPr>
+                <w:lang w:val="es-ES"/>
+              </w:rPr>
+              <w:t xml:space="preserve">Problemas de compatibilidad de </w:t>
+            </w:r>
+            <w:r>
+              <w:rPr>
+                <w:lang w:val="es-ES"/>
+              </w:rPr>
+              <w:lastRenderedPageBreak/>
+              <w:t>tecnologías</w:t>
+            </w:r>
+          </w:p>
+        </w:tc>
+        <w:tc>
+          <w:tcPr>
+            <w:tcW w:w="3001" w:type="dxa"/>
+            <w:shd w:val="clear" w:color="auto" w:fill="auto"/>
+          </w:tcPr>
+          <w:p>
+            <w:pPr>
+              <w:spacing w:before="0" w:after="120" w:line="360" w:lineRule="auto"/>
+              <w:jc w:val="both"/>
+              <w:rPr>
+                <w:lang w:val="es-ES"/>
+              </w:rPr>
+            </w:pPr>
+            <w:r>
+              <w:rPr>
+                <w:lang w:val="es-ES"/>
+              </w:rPr>
+              <w:lastRenderedPageBreak/>
+              <w:t xml:space="preserve">Elección de tecnologías alternativas conocidas </w:t>
+            </w:r>
+            <w:r>
+              <w:rPr>
+                <w:lang w:val="es-ES"/>
+              </w:rPr>
+              <w:lastRenderedPageBreak/>
+              <w:t>que pese a no ser idénticas obtengan resultados similares</w:t>
+            </w:r>
+          </w:p>
+        </w:tc>
+      </w:tr>
+      <w:tr>
+        <w:tc>
+          <w:tcPr>
+            <w:tcW w:w="3001" w:type="dxa"/>
+            <w:shd w:val="clear" w:color="auto" w:fill="auto"/>
+          </w:tcPr>
+          <w:p>
+            <w:pPr>
+              <w:spacing w:before="0" w:after="120" w:line="360" w:lineRule="auto"/>
+              <w:jc w:val="both"/>
+              <w:rPr>
+                <w:lang w:val="es-ES"/>
+              </w:rPr>
+            </w:pPr>
+            <w:r>
+              <w:rPr>
+                <w:lang w:val="es-ES"/>
+              </w:rPr>
+              <w:lastRenderedPageBreak/>
+              <w:t>Riesgos técnicos</w:t>
+            </w:r>
+          </w:p>
+        </w:tc>
+        <w:tc>
+          <w:tcPr>
+            <w:tcW w:w="3001" w:type="dxa"/>
+            <w:shd w:val="clear" w:color="auto" w:fill="auto"/>
+          </w:tcPr>
+          <w:p>
+            <w:pPr>
+              <w:spacing w:before="0" w:after="120" w:line="360" w:lineRule="auto"/>
+              <w:jc w:val="both"/>
+              <w:rPr>
+                <w:lang w:val="es-ES"/>
+              </w:rPr>
+            </w:pPr>
+            <w:r>
+              <w:rPr>
+                <w:lang w:val="es-ES"/>
+              </w:rPr>
+              <w:t>Complicaciones para la obtención de muestras de malware que cumplan las características propuestas</w:t>
+            </w:r>
+          </w:p>
+        </w:tc>
+        <w:tc>
+          <w:tcPr>
+            <w:tcW w:w="3001" w:type="dxa"/>
+            <w:shd w:val="clear" w:color="auto" w:fill="auto"/>
+          </w:tcPr>
+          <w:p>
+            <w:pPr>
+              <w:spacing w:before="0" w:after="120" w:line="360" w:lineRule="auto"/>
+              <w:jc w:val="both"/>
+              <w:rPr>
+                <w:lang w:val="es-ES"/>
+              </w:rPr>
+            </w:pPr>
+            <w:r>
+              <w:rPr>
+                <w:lang w:val="es-ES"/>
+              </w:rPr>
+              <w:t>Búsqueda en repositorios alternativos de malware</w:t>
+            </w:r>
+          </w:p>
+        </w:tc>
+      </w:tr>
+      <w:tr>
+        <w:tc>
+          <w:tcPr>
+            <w:tcW w:w="3001" w:type="dxa"/>
+            <w:shd w:val="clear" w:color="auto" w:fill="auto"/>
+          </w:tcPr>
+          <w:p>
+            <w:pPr>
+              <w:spacing w:before="0" w:after="120" w:line="360" w:lineRule="auto"/>
+              <w:jc w:val="both"/>
+              <w:rPr>
+                <w:lang w:val="es-ES"/>
+              </w:rPr>
+            </w:pPr>
+            <w:r>
+              <w:rPr>
+                <w:lang w:val="es-ES"/>
+              </w:rPr>
+              <w:t>Riesgos técnicos</w:t>
+            </w:r>
+          </w:p>
+        </w:tc>
+        <w:tc>
+          <w:tcPr>
+            <w:tcW w:w="3001" w:type="dxa"/>
+            <w:shd w:val="clear" w:color="auto" w:fill="auto"/>
+          </w:tcPr>
+          <w:p>
+            <w:pPr>
+              <w:spacing w:before="0" w:after="120" w:line="360" w:lineRule="auto"/>
+              <w:jc w:val="both"/>
+              <w:rPr>
+                <w:lang w:val="es-ES"/>
+              </w:rPr>
+            </w:pPr>
+            <w:r>
+              <w:rPr>
+                <w:lang w:val="es-ES"/>
+              </w:rPr>
+              <w:t>Dificultades a la hora de realizar los análisis (ofuscación no reversible, datos encriptados, etc.).</w:t>
+            </w:r>
+          </w:p>
+        </w:tc>
+        <w:tc>
+          <w:tcPr>
+            <w:tcW w:w="3001" w:type="dxa"/>
+            <w:shd w:val="clear" w:color="auto" w:fill="auto"/>
+          </w:tcPr>
+          <w:p>
+            <w:pPr>
+              <w:spacing w:before="0" w:after="120" w:line="360" w:lineRule="auto"/>
+              <w:jc w:val="both"/>
+              <w:rPr>
+                <w:lang w:val="es-ES"/>
+              </w:rPr>
+            </w:pPr>
+            <w:r>
+              <w:rPr>
+                <w:lang w:val="es-ES"/>
+              </w:rPr>
+              <w:t>Realización en paralelo de otros tipos de análisis para tratar de obtener más información sobre el malware que permita una solución alternativa</w:t>
+            </w:r>
+          </w:p>
+        </w:tc>
+      </w:tr>
+      <w:tr>
+        <w:tc>
+          <w:tcPr>
+            <w:tcW w:w="3001" w:type="dxa"/>
+            <w:shd w:val="clear" w:color="auto" w:fill="auto"/>
+          </w:tcPr>
+          <w:p>
+            <w:pPr>
+              <w:spacing w:before="0" w:after="120" w:line="360" w:lineRule="auto"/>
+              <w:jc w:val="both"/>
+              <w:rPr>
+                <w:lang w:val="es-ES"/>
+              </w:rPr>
+            </w:pPr>
+            <w:r>
+              <w:rPr>
+                <w:lang w:val="es-ES"/>
+              </w:rPr>
+              <w:t>Riesgos externos</w:t>
+            </w:r>
+          </w:p>
+        </w:tc>
+        <w:tc>
+          <w:tcPr>
+            <w:tcW w:w="3001" w:type="dxa"/>
+            <w:shd w:val="clear" w:color="auto" w:fill="auto"/>
+          </w:tcPr>
+          <w:p>
+            <w:pPr>
+              <w:spacing w:before="0" w:after="120" w:line="360" w:lineRule="auto"/>
+              <w:jc w:val="both"/>
+              <w:rPr>
+                <w:lang w:val="es-ES"/>
+              </w:rPr>
+            </w:pPr>
+            <w:r>
+              <w:rPr>
+                <w:lang w:val="es-ES"/>
+              </w:rPr>
+              <w:t>Problemas de acceso a internet</w:t>
+            </w:r>
+          </w:p>
+        </w:tc>
+        <w:tc>
+          <w:tcPr>
+            <w:tcW w:w="3001" w:type="dxa"/>
+            <w:shd w:val="clear" w:color="auto" w:fill="auto"/>
+          </w:tcPr>
+          <w:p>
+            <w:pPr>
+              <w:spacing w:before="0" w:after="120" w:line="360" w:lineRule="auto"/>
+              <w:jc w:val="both"/>
+              <w:rPr>
+                <w:lang w:val="es-ES"/>
+              </w:rPr>
+            </w:pPr>
+            <w:r>
+              <w:rPr>
+                <w:lang w:val="es-ES"/>
+              </w:rPr>
+              <w:t>Utilización de proveedores de Internet alternativos como por ejemplo sistemas de Internet 4G que requieran de menor tiempo de instalación. En caso de situación crítica sin solución por parte del proveedor, se valoraría el cambio de ISP.</w:t>
+            </w:r>
+          </w:p>
+        </w:tc>
+      </w:tr>
+      <w:tr>
+        <w:tc>
+          <w:tcPr>
+            <w:tcW w:w="3001" w:type="dxa"/>
+            <w:shd w:val="clear" w:color="auto" w:fill="auto"/>
+          </w:tcPr>
+          <w:p>
+            <w:pPr>
+              <w:spacing w:before="0" w:after="120" w:line="360" w:lineRule="auto"/>
+              <w:jc w:val="both"/>
+              <w:rPr>
+                <w:lang w:val="es-ES"/>
+              </w:rPr>
+            </w:pPr>
+            <w:r>
+              <w:rPr>
+                <w:lang w:val="es-ES"/>
+              </w:rPr>
+              <w:t>Riesgos de la organización</w:t>
+            </w:r>
+          </w:p>
+        </w:tc>
+        <w:tc>
+          <w:tcPr>
+            <w:tcW w:w="3001" w:type="dxa"/>
+            <w:shd w:val="clear" w:color="auto" w:fill="auto"/>
+          </w:tcPr>
+          <w:p>
+            <w:pPr>
+              <w:spacing w:before="0" w:after="120" w:line="360" w:lineRule="auto"/>
+              <w:jc w:val="both"/>
+              <w:rPr>
+                <w:lang w:val="es-ES"/>
+              </w:rPr>
+            </w:pPr>
+            <w:r>
+              <w:rPr>
+                <w:lang w:val="es-ES"/>
+              </w:rPr>
+              <w:t>Fallo de hardware del equipo informático a utilizar</w:t>
+            </w:r>
+          </w:p>
+        </w:tc>
+        <w:tc>
+          <w:tcPr>
+            <w:tcW w:w="3001" w:type="dxa"/>
+            <w:shd w:val="clear" w:color="auto" w:fill="auto"/>
+          </w:tcPr>
+          <w:p>
+            <w:pPr>
+              <w:spacing w:before="0" w:after="120" w:line="360" w:lineRule="auto"/>
+              <w:jc w:val="both"/>
+              <w:rPr>
+                <w:lang w:val="es-ES"/>
+              </w:rPr>
+            </w:pPr>
+            <w:r>
+              <w:rPr>
+                <w:lang w:val="es-ES"/>
+              </w:rPr>
+              <w:t xml:space="preserve">Obtención de un dispositivo de reserva y realización de copias de seguridad de los materiales del proyecto, tanto en dispositivos </w:t>
+            </w:r>
+            <w:r>
+              <w:rPr>
+                <w:lang w:val="es-ES"/>
+              </w:rPr>
+              <w:lastRenderedPageBreak/>
+              <w:t>físicos externos al equipo como en servicios de almacenamiento en la nube</w:t>
+            </w:r>
+          </w:p>
+        </w:tc>
+      </w:tr>
+      <w:tr>
+        <w:tc>
+          <w:tcPr>
+            <w:tcW w:w="3001" w:type="dxa"/>
+            <w:shd w:val="clear" w:color="auto" w:fill="auto"/>
+          </w:tcPr>
+          <w:p>
+            <w:pPr>
+              <w:spacing w:before="0" w:after="120" w:line="360" w:lineRule="auto"/>
+              <w:jc w:val="both"/>
+              <w:rPr>
+                <w:lang w:val="es-ES"/>
+              </w:rPr>
+            </w:pPr>
+            <w:r>
+              <w:rPr>
+                <w:lang w:val="es-ES"/>
+              </w:rPr>
+              <w:lastRenderedPageBreak/>
+              <w:t>Riesgos de la dirección de proyectos</w:t>
+            </w:r>
+          </w:p>
+        </w:tc>
+        <w:tc>
+          <w:tcPr>
+            <w:tcW w:w="3001" w:type="dxa"/>
+            <w:shd w:val="clear" w:color="auto" w:fill="auto"/>
+          </w:tcPr>
+          <w:p>
+            <w:pPr>
+              <w:spacing w:before="0" w:after="120" w:line="360" w:lineRule="auto"/>
+              <w:jc w:val="both"/>
+              <w:rPr>
+                <w:lang w:val="es-ES"/>
+              </w:rPr>
+            </w:pPr>
+            <w:r>
+              <w:rPr>
+                <w:lang w:val="es-ES"/>
+              </w:rPr>
+              <w:t>Estimaciones erróneas de la duración de las tareas</w:t>
+            </w:r>
+          </w:p>
+        </w:tc>
+        <w:tc>
+          <w:tcPr>
+            <w:tcW w:w="3001" w:type="dxa"/>
+            <w:shd w:val="clear" w:color="auto" w:fill="auto"/>
+          </w:tcPr>
+          <w:p>
+            <w:pPr>
+              <w:spacing w:before="0" w:after="120" w:line="360" w:lineRule="auto"/>
+              <w:jc w:val="both"/>
+              <w:rPr>
+                <w:lang w:val="es-ES"/>
+              </w:rPr>
+            </w:pPr>
+            <w:r>
+              <w:rPr>
+                <w:lang w:val="es-ES"/>
+              </w:rPr>
+              <w:t>Reajuste de los plazos de realización de las tareas</w:t>
+            </w:r>
+          </w:p>
+        </w:tc>
+      </w:tr>
+    </w:tbl>
     <w:p>
       <w:pPr>
         <w:spacing w:before="0" w:after="120" w:line="360" w:lineRule="auto"/>
@@ -19863,7 +19562,7 @@
       <w:rPr>
         <w:noProof/>
       </w:rPr>
-      <w:pict w14:anchorId="78435BA3">
+      <w:pict w14:anchorId="02B7B17F">
         <v:rect id="Rectangle 5" o:spid="_x0000_s1025" style="position:absolute;margin-left:-8.95pt;margin-top:66.45pt;width:431.95pt;height:177.35pt;z-index:-2;visibility:visible;mso-wrap-style:square;mso-width-percent:0;mso-height-percent:0;mso-wrap-distance-left:9.05pt;mso-wrap-distance-top:0;mso-wrap-distance-right:9.05pt;mso-wrap-distance-bottom:0;mso-position-horizontal:absolute;mso-position-horizontal-relative:text;mso-position-vertical:absolute;mso-position-vertical-relative:text;mso-width-percent:0;mso-height-percent:0;mso-width-relative:page;mso-height-relative:page;v-text-anchor:top" o:gfxdata="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" o:allowincell="f" filled="f" stroked="f" strokeweight="0">
           <v:textbox inset="2.56mm,1.29mm,2.56mm,1.29mm">
             <w:txbxContent>
@@ -23215,7 +22914,7 @@
         <w:rFonts w:ascii="Trebuchet MS" w:eastAsia="MS Mincho" w:hAnsi="Trebuchet MS" w:cs="Trebuchet MS" w:hint="default"/>
       </w:rPr>
     </w:lvl>
-    <w:lvl w:ilvl="1" w:tplc="08090003" w:tentative="1">
+    <w:lvl w:ilvl="1" w:tplc="08090003">
       <w:start w:val="1"/>
       <w:numFmt w:val="bullet"/>
       <w:lvlText w:val="o"/>

</xml_diff>

<commit_message>
Incluida planificación de tareas con tabla Gantt, Excel en la lista de herramientas y figuras utilizadas
</commit_message>
<xml_diff>
--- a/TFM_RaulNunezGarcia.docx
+++ b/TFM_RaulNunezGarcia.docx
@@ -11450,35 +11450,74 @@
     </w:p>
     <w:p>
       <w:pPr>
-        <w:spacing w:before="0" w:after="120" w:line="360" w:lineRule="auto"/>
-        <w:jc w:val="both"/>
-        <w:rPr>
-          <w:b/>
-          <w:bCs/>
-          <w:lang w:val="es-ES"/>
-        </w:rPr>
-      </w:pPr>
-    </w:p>
-    <w:p>
-      <w:pPr>
-        <w:spacing w:before="0" w:after="120" w:line="360" w:lineRule="auto"/>
-        <w:jc w:val="both"/>
-        <w:rPr>
-          <w:b/>
-          <w:bCs/>
-          <w:lang w:val="es-ES"/>
-        </w:rPr>
-      </w:pPr>
-    </w:p>
-    <w:p>
-      <w:pPr>
-        <w:spacing w:line="360" w:lineRule="auto"/>
-      </w:pPr>
-    </w:p>
-    <w:p>
-      <w:pPr>
-        <w:spacing w:line="360" w:lineRule="auto"/>
-      </w:pPr>
+        <w:numPr>
+          <w:ilvl w:val="0"/>
+          <w:numId w:val="24"/>
+        </w:numPr>
+        <w:rPr>
+          <w:lang w:val="es-ES"/>
+        </w:rPr>
+      </w:pPr>
+      <w:r>
+        <w:rPr>
+          <w:noProof/>
+        </w:rPr>
+        <w:lastRenderedPageBreak/>
+        <w:pict w14:anchorId="275D839F">
+          <v:shape id="Picture 8" o:spid="_x0000_s2065" type="#_x0000_t75" alt="A green square with a white x on it&#10;&#10;Description automatically generated" style="position:absolute;left:0;text-align:left;margin-left:113.25pt;margin-top:11.95pt;width:138.4pt;height:128.7pt;z-index:16;visibility:visible;mso-wrap-style:square;mso-width-percent:0;mso-height-percent:0;mso-wrap-distance-left:9pt;mso-wrap-distance-top:0;mso-wrap-distance-right:9pt;mso-wrap-distance-bottom:0;mso-position-horizontal:absolute;mso-position-horizontal-relative:margin;mso-position-vertical:absolute;mso-position-vertical-relative:text;mso-width-percent:0;mso-height-percent:0;mso-width-relative:page;mso-height-relative:page">
+            <v:imagedata r:id="rId40" o:title="A green square with a white x on it&#10;&#10;Description automatically generated"/>
+            <w10:wrap type="topAndBottom" anchorx="margin"/>
+          </v:shape>
+        </w:pict>
+      </w:r>
+      <w:r>
+        <w:rPr>
+          <w:lang w:val="es-ES"/>
+        </w:rPr>
+        <w:t xml:space="preserve">Microsoft </w:t>
+      </w:r>
+      <w:r>
+        <w:rPr>
+          <w:lang w:val="es-ES"/>
+        </w:rPr>
+        <w:t>Excel</w:t>
+      </w:r>
+      <w:r>
+        <w:rPr>
+          <w:lang w:val="es-ES"/>
+        </w:rPr>
+        <w:t xml:space="preserve">: </w:t>
+      </w:r>
+      <w:r>
+        <w:rPr>
+          <w:lang w:val="es-ES"/>
+        </w:rPr>
+        <w:t>procesador de hojas de cálculo</w:t>
+      </w:r>
+      <w:r>
+        <w:rPr>
+          <w:lang w:val="es-ES"/>
+        </w:rPr>
+        <w:t xml:space="preserve"> utilizad</w:t>
+      </w:r>
+      <w:r>
+        <w:rPr>
+          <w:lang w:val="es-ES"/>
+        </w:rPr>
+        <w:t>o</w:t>
+      </w:r>
+      <w:r>
+        <w:rPr>
+          <w:lang w:val="es-ES"/>
+        </w:rPr>
+        <w:t xml:space="preserve"> para la generación de los diagramas Gantt </w:t>
+      </w:r>
+      <w:r>
+        <w:rPr>
+          <w:lang w:val="es-ES"/>
+        </w:rPr>
+        <w:t>de la planificación de tareas.</w:t>
+      </w:r>
     </w:p>
     <w:p>
       <w:pPr>
@@ -11717,7 +11756,14 @@
         <w:rPr>
           <w:lang w:val="es-ES"/>
         </w:rPr>
-        <w:t>Para llevar a cabo la planificación de este proyecto se han estimado una serie de tareas a realizar y una duración aproximada del tiempo que se podría tardar en ejecutarlas. Más adelante</w:t>
+        <w:t xml:space="preserve">Para llevar a cabo la planificación de este proyecto se han estimado una serie de tareas a realizar y una duración aproximada del tiempo que se podría tardar en </w:t>
+      </w:r>
+      <w:r>
+        <w:rPr>
+          <w:lang w:val="es-ES"/>
+        </w:rPr>
+        <w:lastRenderedPageBreak/>
+        <w:t>ejecutarlas. Más adelante</w:t>
       </w:r>
       <w:r>
         <w:rPr>
@@ -11837,7 +11883,6 @@
         <w:rPr>
           <w:lang w:val="es-ES"/>
         </w:rPr>
-        <w:lastRenderedPageBreak/>
         <w:t xml:space="preserve">Tarea 1: realizar un estudio de la literatura existente de malwares troyanos en Android para tener una perspectiva general del estado actual de amenazas en la plataforma. </w:t>
       </w:r>
     </w:p>
@@ -12004,6 +12049,7 @@
         <w:rPr>
           <w:lang w:val="es-ES"/>
         </w:rPr>
+        <w:lastRenderedPageBreak/>
         <w:t>Tarea 6: elaboración del informe técnico que contenga la información recogida durante las tareas previas, maquetación de los datos y redacción de estos en versión final de la memoria.</w:t>
       </w:r>
     </w:p>
@@ -12069,7 +12115,6 @@
         <w:rPr>
           <w:lang w:val="es-ES"/>
         </w:rPr>
-        <w:lastRenderedPageBreak/>
         <w:t xml:space="preserve">Para la elaboración de este proyecto se estima una duración total de unas 250 horas repartidas a lo largo de 3 meses, lo que equivaldría a unas 2,7 horas de trabajo diario. </w:t>
       </w:r>
       <w:r>
@@ -12523,7 +12568,7 @@
               <w:rPr>
                 <w:lang w:val="es-ES"/>
               </w:rPr>
-              <w:t>20</w:t>
+              <w:t>35</w:t>
             </w:r>
           </w:p>
         </w:tc>
@@ -12586,7 +12631,25 @@
               <w:rPr>
                 <w:lang w:val="es-ES"/>
               </w:rPr>
-              <w:t>26/4/2024</w:t>
+              <w:t>10</w:t>
+            </w:r>
+            <w:r>
+              <w:rPr>
+                <w:lang w:val="es-ES"/>
+              </w:rPr>
+              <w:t>/</w:t>
+            </w:r>
+            <w:r>
+              <w:rPr>
+                <w:lang w:val="es-ES"/>
+              </w:rPr>
+              <w:t>5</w:t>
+            </w:r>
+            <w:r>
+              <w:rPr>
+                <w:lang w:val="es-ES"/>
+              </w:rPr>
+              <w:t>/2024</w:t>
             </w:r>
           </w:p>
         </w:tc>
@@ -12633,7 +12696,7 @@
               <w:rPr>
                 <w:lang w:val="es-ES"/>
               </w:rPr>
-              <w:t>15</w:t>
+              <w:t>35</w:t>
             </w:r>
           </w:p>
         </w:tc>
@@ -12675,7 +12738,13 @@
               <w:rPr>
                 <w:lang w:val="es-ES"/>
               </w:rPr>
-              <w:t>26/4/2024</w:t>
+              <w:t>6</w:t>
+            </w:r>
+            <w:r>
+              <w:rPr>
+                <w:lang w:val="es-ES"/>
+              </w:rPr>
+              <w:t>/4/2024</w:t>
             </w:r>
           </w:p>
         </w:tc>
@@ -12972,12 +13041,38 @@
     </w:p>
     <w:p>
       <w:pPr>
+        <w:rPr>
+          <w:lang w:val="es-ES"/>
+        </w:rPr>
+      </w:pPr>
+    </w:p>
+    <w:p>
+      <w:pPr>
+        <w:rPr>
+          <w:lang w:val="es-ES"/>
+        </w:rPr>
+      </w:pPr>
+    </w:p>
+    <w:p>
+      <w:pPr>
         <w:spacing w:before="0" w:after="120" w:line="360" w:lineRule="auto"/>
         <w:jc w:val="both"/>
         <w:rPr>
           <w:lang w:val="es-ES"/>
         </w:rPr>
       </w:pPr>
+      <w:r>
+        <w:rPr>
+          <w:lang w:val="es-ES"/>
+        </w:rPr>
+        <w:t>Tras la identificación y estimación de las tareas, se ha generado un diagrama Gantt como perspectiva general de las tareas y su duración a lo largo del proyecto completo</w:t>
+      </w:r>
+      <w:r>
+        <w:rPr>
+          <w:lang w:val="es-ES"/>
+        </w:rPr>
+        <w:t>.</w:t>
+      </w:r>
     </w:p>
     <w:p>
       <w:pPr>
@@ -12994,13 +13089,26 @@
       <w:pPr>
         <w:spacing w:line="360" w:lineRule="auto"/>
         <w:jc w:val="center"/>
-        <w:rPr>
-          <w:lang w:val="es-ES"/>
-        </w:rPr>
-      </w:pPr>
-      <w:r>
-        <w:br w:type="page"/>
-      </w:r>
+      </w:pPr>
+      <w:r>
+        <w:rPr>
+          <w:noProof/>
+        </w:rPr>
+        <w:pict w14:anchorId="0050D776">
+          <v:shape id="Picture 7" o:spid="_x0000_i1025" type="#_x0000_t75" alt="A screenshot of a computer&#10;&#10;Description automatically generated" style="width:439.3pt;height:76.85pt;visibility:visible;mso-wrap-style:square">
+            <v:imagedata r:id="rId41" o:title="A screenshot of a computer&#10;&#10;Description automatically generated"/>
+          </v:shape>
+        </w:pict>
+      </w:r>
+    </w:p>
+    <w:p>
+      <w:pPr>
+        <w:spacing w:line="360" w:lineRule="auto"/>
+        <w:jc w:val="center"/>
+        <w:rPr>
+          <w:lang w:val="es-ES"/>
+        </w:rPr>
+      </w:pPr>
     </w:p>
     <w:p>
       <w:pPr>
@@ -13379,7 +13487,14 @@
         <w:rPr>
           <w:lang w:val="es-ES"/>
         </w:rPr>
-        <w:t xml:space="preserve"> Esta persona estará encargada de realizar los análisis </w:t>
+        <w:t xml:space="preserve"> Esta persona estará </w:t>
+      </w:r>
+      <w:r>
+        <w:rPr>
+          <w:lang w:val="es-ES"/>
+        </w:rPr>
+        <w:lastRenderedPageBreak/>
+        <w:t xml:space="preserve">encargada de realizar los análisis </w:t>
       </w:r>
       <w:r>
         <w:rPr>
@@ -13454,7 +13569,6 @@
           <w:szCs w:val="28"/>
           <w:lang w:val="es-ES"/>
         </w:rPr>
-        <w:lastRenderedPageBreak/>
         <w:t>2.3.2   Presupuesto</w:t>
       </w:r>
       <w:bookmarkEnd w:id="43"/>
@@ -13868,6 +13982,7 @@
                 <w:bCs/>
                 <w:lang w:val="es-ES"/>
               </w:rPr>
+              <w:lastRenderedPageBreak/>
               <w:t>Tipo de cotización</w:t>
             </w:r>
           </w:p>
@@ -14428,18 +14543,18 @@
             <w:pPr>
               <w:spacing w:before="0" w:after="120" w:line="360" w:lineRule="auto"/>
               <w:rPr>
-                <w:sz w:val="28"/>
-                <w:szCs w:val="28"/>
+                <w:b/>
+                <w:bCs/>
                 <w:lang w:val="es-ES"/>
               </w:rPr>
             </w:pPr>
             <w:r>
               <w:rPr>
-                <w:sz w:val="28"/>
-                <w:szCs w:val="28"/>
-                <w:lang w:val="es-ES"/>
-              </w:rPr>
-              <w:t>Cargo</w:t>
+                <w:b/>
+                <w:bCs/>
+                <w:lang w:val="es-ES"/>
+              </w:rPr>
+              <w:t>Rol</w:t>
             </w:r>
           </w:p>
         </w:tc>
@@ -14452,15 +14567,15 @@
             <w:pPr>
               <w:spacing w:before="0" w:after="120" w:line="360" w:lineRule="auto"/>
               <w:rPr>
-                <w:sz w:val="28"/>
-                <w:szCs w:val="28"/>
+                <w:b/>
+                <w:bCs/>
                 <w:lang w:val="es-ES"/>
               </w:rPr>
             </w:pPr>
             <w:r>
               <w:rPr>
-                <w:sz w:val="28"/>
-                <w:szCs w:val="28"/>
+                <w:b/>
+                <w:bCs/>
                 <w:lang w:val="es-ES"/>
               </w:rPr>
               <w:t>Horas</w:t>
@@ -14476,85 +14591,46 @@
             <w:pPr>
               <w:spacing w:before="0" w:after="120" w:line="360" w:lineRule="auto"/>
               <w:rPr>
-                <w:sz w:val="28"/>
-                <w:szCs w:val="28"/>
+                <w:b/>
+                <w:bCs/>
                 <w:lang w:val="es-ES"/>
               </w:rPr>
             </w:pPr>
             <w:r>
               <w:rPr>
-                <w:sz w:val="28"/>
-                <w:szCs w:val="28"/>
+                <w:b/>
+                <w:bCs/>
                 <w:lang w:val="es-ES"/>
               </w:rPr>
               <w:t xml:space="preserve">Coste </w:t>
             </w:r>
             <w:r>
+              <w:rPr>
+                <w:b/>
+                <w:bCs/>
+                <w:lang w:val="es-ES"/>
+              </w:rPr>
+              <w:t>(</w:t>
+            </w:r>
+            <w:r>
+              <w:rPr>
+                <w:b/>
+                <w:bCs/>
+              </w:rPr>
               <w:t>€</w:t>
             </w:r>
             <w:r>
+              <w:rPr>
+                <w:b/>
+                <w:bCs/>
+              </w:rPr>
               <w:t>/hora</w:t>
             </w:r>
-          </w:p>
-        </w:tc>
-        <w:tc>
-          <w:tcPr>
-            <w:tcW w:w="1801" w:type="dxa"/>
-            <w:shd w:val="clear" w:color="auto" w:fill="auto"/>
-          </w:tcPr>
-          <w:p>
-            <w:pPr>
-              <w:spacing w:before="0" w:after="120" w:line="360" w:lineRule="auto"/>
-              <w:rPr>
-                <w:sz w:val="28"/>
-                <w:szCs w:val="28"/>
-                <w:lang w:val="es-ES"/>
-              </w:rPr>
-            </w:pPr>
             <w:r>
               <w:rPr>
-                <w:sz w:val="28"/>
-                <w:szCs w:val="28"/>
-                <w:lang w:val="es-ES"/>
-              </w:rPr>
-              <w:t xml:space="preserve">Coste </w:t>
-            </w:r>
-            <w:r>
-              <w:rPr>
-                <w:sz w:val="28"/>
-                <w:szCs w:val="28"/>
-                <w:lang w:val="es-ES"/>
-              </w:rPr>
-              <w:t xml:space="preserve">por hora </w:t>
-            </w:r>
-            <w:r>
-              <w:rPr>
-                <w:sz w:val="28"/>
-                <w:szCs w:val="28"/>
-                <w:lang w:val="es-ES"/>
-              </w:rPr>
-              <w:t xml:space="preserve">con </w:t>
-            </w:r>
-            <w:r>
-              <w:rPr>
-                <w:sz w:val="28"/>
-                <w:szCs w:val="28"/>
-                <w:lang w:val="es-ES"/>
-              </w:rPr>
-              <w:t>cotizaciones</w:t>
-            </w:r>
-            <w:r>
-              <w:rPr>
-                <w:sz w:val="28"/>
-                <w:szCs w:val="28"/>
-                <w:lang w:val="es-ES"/>
-              </w:rPr>
-              <w:t xml:space="preserve"> incluidas (</w:t>
-            </w:r>
-            <w:r>
-              <w:t>€</w:t>
-            </w:r>
-            <w:r>
+                <w:b/>
+                <w:bCs/>
+              </w:rPr>
               <w:t>)</w:t>
             </w:r>
           </w:p>
@@ -14568,31 +14644,116 @@
             <w:pPr>
               <w:spacing w:before="0" w:after="120" w:line="360" w:lineRule="auto"/>
               <w:rPr>
-                <w:sz w:val="28"/>
-                <w:szCs w:val="28"/>
+                <w:b/>
+                <w:bCs/>
                 <w:lang w:val="es-ES"/>
               </w:rPr>
             </w:pPr>
             <w:r>
               <w:rPr>
-                <w:sz w:val="28"/>
-                <w:szCs w:val="28"/>
+                <w:b/>
+                <w:bCs/>
+                <w:lang w:val="es-ES"/>
+              </w:rPr>
+              <w:t>Coste</w:t>
+            </w:r>
+            <w:r>
+              <w:rPr>
+                <w:b/>
+                <w:bCs/>
+                <w:lang w:val="es-ES"/>
+              </w:rPr>
+              <w:t xml:space="preserve"> </w:t>
+            </w:r>
+            <w:r>
+              <w:rPr>
+                <w:b/>
+                <w:bCs/>
+                <w:lang w:val="es-ES"/>
+              </w:rPr>
+              <w:t xml:space="preserve">con </w:t>
+            </w:r>
+            <w:r>
+              <w:rPr>
+                <w:b/>
+                <w:bCs/>
+                <w:lang w:val="es-ES"/>
+              </w:rPr>
+              <w:t>cuotas</w:t>
+            </w:r>
+            <w:r>
+              <w:rPr>
+                <w:b/>
+                <w:bCs/>
+                <w:lang w:val="es-ES"/>
+              </w:rPr>
+              <w:t xml:space="preserve"> incluidas (</w:t>
+            </w:r>
+            <w:r>
+              <w:rPr>
+                <w:b/>
+                <w:bCs/>
+              </w:rPr>
+              <w:t>€</w:t>
+            </w:r>
+            <w:r>
+              <w:rPr>
+                <w:b/>
+                <w:bCs/>
+              </w:rPr>
+              <w:t>/hora</w:t>
+            </w:r>
+            <w:r>
+              <w:rPr>
+                <w:b/>
+                <w:bCs/>
+              </w:rPr>
+              <w:t>)</w:t>
+            </w:r>
+          </w:p>
+        </w:tc>
+        <w:tc>
+          <w:tcPr>
+            <w:tcW w:w="1801" w:type="dxa"/>
+            <w:shd w:val="clear" w:color="auto" w:fill="auto"/>
+          </w:tcPr>
+          <w:p>
+            <w:pPr>
+              <w:spacing w:before="0" w:after="120" w:line="360" w:lineRule="auto"/>
+              <w:rPr>
+                <w:b/>
+                <w:bCs/>
+                <w:lang w:val="es-ES"/>
+              </w:rPr>
+            </w:pPr>
+            <w:r>
+              <w:rPr>
+                <w:b/>
+                <w:bCs/>
                 <w:lang w:val="es-ES"/>
               </w:rPr>
               <w:t>Total</w:t>
             </w:r>
             <w:r>
               <w:rPr>
-                <w:sz w:val="28"/>
-                <w:szCs w:val="28"/>
+                <w:b/>
+                <w:bCs/>
                 <w:lang w:val="es-ES"/>
               </w:rPr>
               <w:t xml:space="preserve"> (</w:t>
             </w:r>
             <w:r>
+              <w:rPr>
+                <w:b/>
+                <w:bCs/>
+              </w:rPr>
               <w:t>€</w:t>
             </w:r>
             <w:r>
+              <w:rPr>
+                <w:b/>
+                <w:bCs/>
+              </w:rPr>
               <w:t>)</w:t>
             </w:r>
           </w:p>
@@ -14608,15 +14769,11 @@
             <w:pPr>
               <w:spacing w:before="0" w:after="120" w:line="360" w:lineRule="auto"/>
               <w:rPr>
-                <w:sz w:val="28"/>
-                <w:szCs w:val="28"/>
                 <w:lang w:val="es-ES"/>
               </w:rPr>
             </w:pPr>
             <w:r>
               <w:rPr>
-                <w:sz w:val="28"/>
-                <w:szCs w:val="28"/>
                 <w:lang w:val="es-ES"/>
               </w:rPr>
               <w:t>Analista de malware</w:t>
@@ -14632,15 +14789,11 @@
             <w:pPr>
               <w:spacing w:before="0" w:after="120" w:line="360" w:lineRule="auto"/>
               <w:rPr>
-                <w:sz w:val="28"/>
-                <w:szCs w:val="28"/>
                 <w:lang w:val="es-ES"/>
               </w:rPr>
             </w:pPr>
             <w:r>
               <w:rPr>
-                <w:sz w:val="28"/>
-                <w:szCs w:val="28"/>
                 <w:lang w:val="es-ES"/>
               </w:rPr>
               <w:t>250</w:t>
@@ -14656,15 +14809,11 @@
             <w:pPr>
               <w:spacing w:before="0" w:after="120" w:line="360" w:lineRule="auto"/>
               <w:rPr>
-                <w:sz w:val="28"/>
-                <w:szCs w:val="28"/>
                 <w:lang w:val="es-ES"/>
               </w:rPr>
             </w:pPr>
             <w:r>
               <w:rPr>
-                <w:sz w:val="28"/>
-                <w:szCs w:val="28"/>
                 <w:lang w:val="es-ES"/>
               </w:rPr>
               <w:t>18</w:t>
@@ -14680,15 +14829,11 @@
             <w:pPr>
               <w:spacing w:before="0" w:after="120" w:line="360" w:lineRule="auto"/>
               <w:rPr>
-                <w:sz w:val="28"/>
-                <w:szCs w:val="28"/>
                 <w:lang w:val="es-ES"/>
               </w:rPr>
             </w:pPr>
             <w:r>
               <w:rPr>
-                <w:sz w:val="28"/>
-                <w:szCs w:val="28"/>
                 <w:lang w:val="es-ES"/>
               </w:rPr>
               <w:t>25,029</w:t>
@@ -14704,31 +14849,23 @@
             <w:pPr>
               <w:spacing w:before="0" w:after="120" w:line="360" w:lineRule="auto"/>
               <w:rPr>
-                <w:sz w:val="28"/>
-                <w:szCs w:val="28"/>
                 <w:lang w:val="es-ES"/>
               </w:rPr>
             </w:pPr>
             <w:r>
               <w:rPr>
-                <w:sz w:val="28"/>
-                <w:szCs w:val="28"/>
                 <w:lang w:val="es-ES"/>
               </w:rPr>
               <w:t>6</w:t>
             </w:r>
             <w:r>
               <w:rPr>
-                <w:sz w:val="28"/>
-                <w:szCs w:val="28"/>
                 <w:lang w:val="es-ES"/>
               </w:rPr>
               <w:t>.</w:t>
             </w:r>
             <w:r>
               <w:rPr>
-                <w:sz w:val="28"/>
-                <w:szCs w:val="28"/>
                 <w:lang w:val="es-ES"/>
               </w:rPr>
               <w:t>257,25</w:t>
@@ -14778,6 +14915,7 @@
         <w:rPr>
           <w:lang w:val="es-ES"/>
         </w:rPr>
+        <w:lastRenderedPageBreak/>
         <w:t>Para obtener el beneficio del proyecto, teniendo en cuenta la Ley 9/2017 de 8 de noviembre del BOE, este será un 6% del coste previo a la aplicación del IVA. Por lo tanto, el beneficio será el siguiente:</w:t>
       </w:r>
     </w:p>
@@ -14820,7 +14958,6 @@
                 <w:bCs/>
                 <w:lang w:val="es-ES"/>
               </w:rPr>
-              <w:lastRenderedPageBreak/>
               <w:t>Tipo de recursos</w:t>
             </w:r>
           </w:p>
@@ -15598,6 +15735,7 @@
         <w:rPr>
           <w:lang w:val="es-ES"/>
         </w:rPr>
+        <w:lastRenderedPageBreak/>
         <w:t xml:space="preserve">Un análisis previo de los riesgos ha de ser realizado previamente a la realización del proyecto. En este apartado se incluirán los riesgos </w:t>
       </w:r>
       <w:r>
@@ -15663,7 +15801,6 @@
           <w:szCs w:val="28"/>
           <w:lang w:val="es-ES"/>
         </w:rPr>
-        <w:lastRenderedPageBreak/>
         <w:t>2.4.1   Identificación de riesgos</w:t>
       </w:r>
       <w:bookmarkEnd w:id="48"/>
@@ -16079,6 +16216,7 @@
                 <w:bCs/>
                 <w:lang w:val="es-ES"/>
               </w:rPr>
+              <w:lastRenderedPageBreak/>
               <w:t>Categoría</w:t>
             </w:r>
           </w:p>
@@ -16181,14 +16319,7 @@
               <w:rPr>
                 <w:lang w:val="es-ES"/>
               </w:rPr>
-              <w:t xml:space="preserve">Problemas de compatibilidad de </w:t>
-            </w:r>
-            <w:r>
-              <w:rPr>
-                <w:lang w:val="es-ES"/>
-              </w:rPr>
-              <w:lastRenderedPageBreak/>
-              <w:t>tecnologías</w:t>
+              <w:t>Problemas de compatibilidad de tecnologías</w:t>
             </w:r>
           </w:p>
         </w:tc>
@@ -16209,15 +16340,7 @@
               <w:rPr>
                 <w:lang w:val="es-ES"/>
               </w:rPr>
-              <w:lastRenderedPageBreak/>
-              <w:t xml:space="preserve">Elección de tecnologías alternativas conocidas </w:t>
-            </w:r>
-            <w:r>
-              <w:rPr>
-                <w:lang w:val="es-ES"/>
-              </w:rPr>
-              <w:lastRenderedPageBreak/>
-              <w:t>que pese a no ser idénticas obtengan resultados similares</w:t>
+              <w:t>Elección de tecnologías alternativas conocidas que pese a no ser idénticas obtengan resultados similares</w:t>
             </w:r>
           </w:p>
         </w:tc>
@@ -16240,7 +16363,6 @@
               <w:rPr>
                 <w:lang w:val="es-ES"/>
               </w:rPr>
-              <w:lastRenderedPageBreak/>
               <w:t>Riesgos técnicos</w:t>
             </w:r>
           </w:p>
@@ -16457,7 +16579,14 @@
               <w:rPr>
                 <w:lang w:val="es-ES"/>
               </w:rPr>
-              <w:t>Fallo de hardware del equipo informático a utilizar</w:t>
+              <w:t xml:space="preserve">Fallo de hardware del equipo informático a </w:t>
+            </w:r>
+            <w:r>
+              <w:rPr>
+                <w:lang w:val="es-ES"/>
+              </w:rPr>
+              <w:lastRenderedPageBreak/>
+              <w:t>utilizar</w:t>
             </w:r>
           </w:p>
         </w:tc>
@@ -16478,14 +16607,15 @@
               <w:rPr>
                 <w:lang w:val="es-ES"/>
               </w:rPr>
-              <w:t xml:space="preserve">Obtención de un dispositivo de reserva y realización de copias de seguridad de los materiales del proyecto, tanto en dispositivos </w:t>
+              <w:lastRenderedPageBreak/>
+              <w:t xml:space="preserve">Obtención de un dispositivo de reserva y realización de copias de </w:t>
             </w:r>
             <w:r>
               <w:rPr>
                 <w:lang w:val="es-ES"/>
               </w:rPr>
               <w:lastRenderedPageBreak/>
-              <w:t>físicos externos al equipo como en servicios de almacenamiento en la nube</w:t>
+              <w:t>seguridad de los materiales del proyecto, tanto en dispositivos físicos externos al equipo como en servicios de almacenamiento en la nube</w:t>
             </w:r>
           </w:p>
         </w:tc>
@@ -16508,7 +16638,6 @@
               <w:rPr>
                 <w:lang w:val="es-ES"/>
               </w:rPr>
-              <w:lastRenderedPageBreak/>
               <w:t>Riesgos de la dirección de proyectos</w:t>
             </w:r>
           </w:p>
@@ -17589,7 +17718,7 @@
                 <w:lang w:val="es-ES"/>
               </w:rPr>
             </w:pPr>
-            <w:hyperlink r:id="rId40" w:history="1">
+            <w:hyperlink r:id="rId42" w:history="1">
               <w:r>
                 <w:rPr>
                   <w:rStyle w:val="Hyperlink"/>
@@ -17639,7 +17768,7 @@
                 <w:lang w:val="es-ES"/>
               </w:rPr>
             </w:pPr>
-            <w:hyperlink r:id="rId41" w:history="1">
+            <w:hyperlink r:id="rId43" w:history="1">
               <w:r>
                 <w:rPr>
                   <w:rStyle w:val="Hyperlink"/>
@@ -17712,7 +17841,7 @@
                 <w:lang w:val="es-ES"/>
               </w:rPr>
             </w:pPr>
-            <w:hyperlink r:id="rId42" w:history="1">
+            <w:hyperlink r:id="rId44" w:history="1">
               <w:r>
                 <w:rPr>
                   <w:rStyle w:val="Hyperlink"/>
@@ -17729,7 +17858,7 @@
                 <w:lang w:val="es-ES"/>
               </w:rPr>
             </w:pPr>
-            <w:hyperlink r:id="rId43" w:history="1">
+            <w:hyperlink r:id="rId45" w:history="1">
               <w:r>
                 <w:rPr>
                   <w:rStyle w:val="Hyperlink"/>
@@ -17746,7 +17875,7 @@
                 <w:lang w:val="es-ES"/>
               </w:rPr>
             </w:pPr>
-            <w:hyperlink r:id="rId44" w:history="1">
+            <w:hyperlink r:id="rId46" w:history="1">
               <w:r>
                 <w:rPr>
                   <w:rStyle w:val="Hyperlink"/>
@@ -17762,7 +17891,7 @@
                 <w:lang w:val="es-ES"/>
               </w:rPr>
             </w:pPr>
-            <w:hyperlink r:id="rId45" w:history="1">
+            <w:hyperlink r:id="rId47" w:history="1">
               <w:r>
                 <w:rPr>
                   <w:rStyle w:val="Hyperlink"/>
@@ -17951,7 +18080,7 @@
                 <w:lang w:val="es-ES"/>
               </w:rPr>
             </w:pPr>
-            <w:hyperlink r:id="rId46" w:history="1">
+            <w:hyperlink r:id="rId48" w:history="1">
               <w:r>
                 <w:rPr>
                   <w:rStyle w:val="Hyperlink"/>
@@ -17970,7 +18099,7 @@
                 <w:lang w:val="es-ES"/>
               </w:rPr>
             </w:pPr>
-            <w:hyperlink r:id="rId47" w:history="1">
+            <w:hyperlink r:id="rId49" w:history="1">
               <w:r>
                 <w:rPr>
                   <w:rStyle w:val="Hyperlink"/>
@@ -17986,7 +18115,7 @@
                 <w:lang w:val="es-ES"/>
               </w:rPr>
             </w:pPr>
-            <w:hyperlink r:id="rId48" w:history="1">
+            <w:hyperlink r:id="rId50" w:history="1">
               <w:r>
                 <w:rPr>
                   <w:rStyle w:val="Hyperlink"/>
@@ -18002,7 +18131,7 @@
                 <w:lang w:val="es-ES"/>
               </w:rPr>
             </w:pPr>
-            <w:hyperlink r:id="rId49" w:history="1">
+            <w:hyperlink r:id="rId51" w:history="1">
               <w:r>
                 <w:rPr>
                   <w:rStyle w:val="Hyperlink"/>
@@ -18018,7 +18147,7 @@
                 <w:lang w:val="es-ES"/>
               </w:rPr>
             </w:pPr>
-            <w:hyperlink r:id="rId50" w:history="1">
+            <w:hyperlink r:id="rId52" w:history="1">
               <w:r>
                 <w:rPr>
                   <w:rStyle w:val="Hyperlink"/>
@@ -18034,7 +18163,7 @@
                 <w:lang w:val="es-ES"/>
               </w:rPr>
             </w:pPr>
-            <w:hyperlink r:id="rId51" w:history="1">
+            <w:hyperlink r:id="rId53" w:history="1">
               <w:r>
                 <w:rPr>
                   <w:rStyle w:val="Hyperlink"/>
@@ -18050,7 +18179,7 @@
                 <w:lang w:val="es-ES"/>
               </w:rPr>
             </w:pPr>
-            <w:hyperlink r:id="rId52" w:history="1">
+            <w:hyperlink r:id="rId54" w:history="1">
               <w:r>
                 <w:rPr>
                   <w:rStyle w:val="Hyperlink"/>
@@ -18066,7 +18195,7 @@
                 <w:lang w:val="es-ES"/>
               </w:rPr>
             </w:pPr>
-            <w:hyperlink r:id="rId53" w:history="1">
+            <w:hyperlink r:id="rId55" w:history="1">
               <w:r>
                 <w:rPr>
                   <w:rStyle w:val="Hyperlink"/>
@@ -18082,7 +18211,7 @@
                 <w:lang w:val="es-ES"/>
               </w:rPr>
             </w:pPr>
-            <w:hyperlink r:id="rId54" w:history="1">
+            <w:hyperlink r:id="rId56" w:history="1">
               <w:r>
                 <w:rPr>
                   <w:rStyle w:val="Hyperlink"/>
@@ -18105,7 +18234,7 @@
                 <w:lang w:val="es-ES"/>
               </w:rPr>
             </w:pPr>
-            <w:hyperlink r:id="rId55" w:anchor="obfuscate" w:history="1">
+            <w:hyperlink r:id="rId57" w:anchor="obfuscate" w:history="1">
               <w:r>
                 <w:rPr>
                   <w:rStyle w:val="Hyperlink"/>
@@ -18121,7 +18250,7 @@
                 <w:lang w:val="es-ES"/>
               </w:rPr>
             </w:pPr>
-            <w:hyperlink r:id="rId56" w:history="1">
+            <w:hyperlink r:id="rId58" w:history="1">
               <w:r>
                 <w:rPr>
                   <w:rStyle w:val="Hyperlink"/>
@@ -18137,7 +18266,7 @@
                 <w:lang w:val="es-ES"/>
               </w:rPr>
             </w:pPr>
-            <w:hyperlink r:id="rId57" w:history="1">
+            <w:hyperlink r:id="rId59" w:history="1">
               <w:r>
                 <w:rPr>
                   <w:rStyle w:val="Hyperlink"/>
@@ -18153,7 +18282,7 @@
                 <w:lang w:val="es-ES"/>
               </w:rPr>
             </w:pPr>
-            <w:hyperlink r:id="rId58" w:history="1">
+            <w:hyperlink r:id="rId60" w:history="1">
               <w:r>
                 <w:rPr>
                   <w:rStyle w:val="Hyperlink"/>
@@ -18169,7 +18298,7 @@
                 <w:lang w:val="es-ES"/>
               </w:rPr>
             </w:pPr>
-            <w:hyperlink r:id="rId59" w:history="1">
+            <w:hyperlink r:id="rId61" w:history="1">
               <w:r>
                 <w:rPr>
                   <w:rStyle w:val="Hyperlink"/>
@@ -18191,7 +18320,7 @@
               </w:rPr>
               <w:t xml:space="preserve"> </w:t>
             </w:r>
-            <w:hyperlink r:id="rId60" w:history="1">
+            <w:hyperlink r:id="rId62" w:history="1">
               <w:r>
                 <w:rPr>
                   <w:rStyle w:val="Hyperlink"/>
@@ -18207,7 +18336,7 @@
                 <w:lang w:val="es-ES"/>
               </w:rPr>
             </w:pPr>
-            <w:hyperlink r:id="rId61" w:history="1">
+            <w:hyperlink r:id="rId63" w:history="1">
               <w:r>
                 <w:rPr>
                   <w:rStyle w:val="Hyperlink"/>
@@ -18223,7 +18352,7 @@
                 <w:lang w:val="es-ES"/>
               </w:rPr>
             </w:pPr>
-            <w:hyperlink r:id="rId62" w:history="1">
+            <w:hyperlink r:id="rId64" w:history="1">
               <w:r>
                 <w:rPr>
                   <w:rStyle w:val="Hyperlink"/>
@@ -18239,7 +18368,7 @@
                 <w:lang w:val="es-ES"/>
               </w:rPr>
             </w:pPr>
-            <w:hyperlink r:id="rId63" w:history="1">
+            <w:hyperlink r:id="rId65" w:history="1">
               <w:r>
                 <w:rPr>
                   <w:rStyle w:val="Hyperlink"/>
@@ -18255,7 +18384,7 @@
                 <w:lang w:val="es-ES"/>
               </w:rPr>
             </w:pPr>
-            <w:hyperlink r:id="rId64" w:history="1">
+            <w:hyperlink r:id="rId66" w:history="1">
               <w:r>
                 <w:rPr>
                   <w:rStyle w:val="Hyperlink"/>
@@ -18271,7 +18400,7 @@
                 <w:lang w:val="es-ES"/>
               </w:rPr>
             </w:pPr>
-            <w:hyperlink r:id="rId65" w:history="1">
+            <w:hyperlink r:id="rId67" w:history="1">
               <w:r>
                 <w:rPr>
                   <w:rStyle w:val="Hyperlink"/>
@@ -18287,7 +18416,7 @@
                 <w:lang w:val="es-ES"/>
               </w:rPr>
             </w:pPr>
-            <w:hyperlink r:id="rId66" w:history="1">
+            <w:hyperlink r:id="rId68" w:history="1">
               <w:r>
                 <w:rPr>
                   <w:rStyle w:val="Hyperlink"/>
@@ -18303,7 +18432,7 @@
                 <w:lang w:val="es-ES"/>
               </w:rPr>
             </w:pPr>
-            <w:hyperlink r:id="rId67" w:history="1">
+            <w:hyperlink r:id="rId69" w:history="1">
               <w:r>
                 <w:rPr>
                   <w:rStyle w:val="Hyperlink"/>
@@ -18320,7 +18449,7 @@
                 <w:lang w:val="es-ES"/>
               </w:rPr>
             </w:pPr>
-            <w:hyperlink r:id="rId68" w:history="1">
+            <w:hyperlink r:id="rId70" w:history="1">
               <w:r>
                 <w:rPr>
                   <w:rStyle w:val="Hyperlink"/>
@@ -18337,7 +18466,7 @@
                 <w:lang w:val="es-ES"/>
               </w:rPr>
             </w:pPr>
-            <w:hyperlink r:id="rId69" w:history="1">
+            <w:hyperlink r:id="rId71" w:history="1">
               <w:r>
                 <w:rPr>
                   <w:rStyle w:val="Hyperlink"/>
@@ -18353,7 +18482,7 @@
                 <w:lang w:val="es-ES"/>
               </w:rPr>
             </w:pPr>
-            <w:hyperlink r:id="rId70" w:history="1">
+            <w:hyperlink r:id="rId72" w:history="1">
               <w:r>
                 <w:rPr>
                   <w:rStyle w:val="Hyperlink"/>
@@ -18709,7 +18838,7 @@
         </w:rPr>
         <w:t xml:space="preserve">Se ha creado un </w:t>
       </w:r>
-      <w:hyperlink r:id="rId71" w:history="1">
+      <w:hyperlink r:id="rId73" w:history="1">
         <w:r>
           <w:rPr>
             <w:rStyle w:val="Hyperlink"/>
@@ -18987,12 +19116,12 @@
     </w:p>
     <w:p/>
     <w:sectPr>
-      <w:headerReference w:type="even" r:id="rId72"/>
-      <w:headerReference w:type="default" r:id="rId73"/>
-      <w:footerReference w:type="even" r:id="rId74"/>
-      <w:footerReference w:type="default" r:id="rId75"/>
-      <w:headerReference w:type="first" r:id="rId76"/>
-      <w:footerReference w:type="first" r:id="rId77"/>
+      <w:headerReference w:type="even" r:id="rId74"/>
+      <w:headerReference w:type="default" r:id="rId75"/>
+      <w:footerReference w:type="even" r:id="rId76"/>
+      <w:footerReference w:type="default" r:id="rId77"/>
+      <w:headerReference w:type="first" r:id="rId78"/>
+      <w:footerReference w:type="first" r:id="rId79"/>
       <w:pgSz w:w="11906" w:h="16838"/>
       <w:pgMar w:top="1701" w:right="1418" w:bottom="1418" w:left="1701" w:header="709" w:footer="510" w:gutter="0"/>
       <w:pgNumType w:start="9"/>
@@ -19562,7 +19691,7 @@
       <w:rPr>
         <w:noProof/>
       </w:rPr>
-      <w:pict w14:anchorId="02B7B17F">
+      <w:pict w14:anchorId="190B63FA">
         <v:rect id="Rectangle 5" o:spid="_x0000_s1025" style="position:absolute;margin-left:-8.95pt;margin-top:66.45pt;width:431.95pt;height:177.35pt;z-index:-2;visibility:visible;mso-wrap-style:square;mso-width-percent:0;mso-height-percent:0;mso-wrap-distance-left:9.05pt;mso-wrap-distance-top:0;mso-wrap-distance-right:9.05pt;mso-wrap-distance-bottom:0;mso-position-horizontal:absolute;mso-position-horizontal-relative:text;mso-position-vertical:absolute;mso-position-vertical-relative:text;mso-width-percent:0;mso-height-percent:0;mso-width-relative:page;mso-height-relative:page;v-text-anchor:top" o:gfxdata="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" o:allowincell="f" filled="f" stroked="f" strokeweight="0">
           <v:textbox inset="2.56mm,1.29mm,2.56mm,1.29mm">
             <w:txbxContent>

</xml_diff>

<commit_message>
Incluida sección de legislación y normativa
</commit_message>
<xml_diff>
--- a/TFM_RaulNunezGarcia.docx
+++ b/TFM_RaulNunezGarcia.docx
@@ -11463,7 +11463,7 @@
           <w:noProof/>
         </w:rPr>
         <w:lastRenderedPageBreak/>
-        <w:pict w14:anchorId="275D839F">
+        <w:pict w14:anchorId="334C603A">
           <v:shape id="Picture 8" o:spid="_x0000_s2065" type="#_x0000_t75" alt="A green square with a white x on it&#10;&#10;Description automatically generated" style="position:absolute;left:0;text-align:left;margin-left:113.25pt;margin-top:11.95pt;width:138.4pt;height:128.7pt;z-index:16;visibility:visible;mso-wrap-style:square;mso-width-percent:0;mso-height-percent:0;mso-wrap-distance-left:9pt;mso-wrap-distance-top:0;mso-wrap-distance-right:9pt;mso-wrap-distance-bottom:0;mso-position-horizontal:absolute;mso-position-horizontal-relative:margin;mso-position-vertical:absolute;mso-position-vertical-relative:text;mso-width-percent:0;mso-height-percent:0;mso-width-relative:page;mso-height-relative:page">
             <v:imagedata r:id="rId40" o:title="A green square with a white x on it&#10;&#10;Description automatically generated"/>
             <w10:wrap type="topAndBottom" anchorx="margin"/>
@@ -13094,7 +13094,7 @@
         <w:rPr>
           <w:noProof/>
         </w:rPr>
-        <w:pict w14:anchorId="0050D776">
+        <w:pict w14:anchorId="28C98299">
           <v:shape id="Picture 7" o:spid="_x0000_i1025" type="#_x0000_t75" alt="A screenshot of a computer&#10;&#10;Description automatically generated" style="width:439.3pt;height:76.85pt;visibility:visible;mso-wrap-style:square">
             <v:imagedata r:id="rId41" o:title="A screenshot of a computer&#10;&#10;Description automatically generated"/>
           </v:shape>
@@ -16711,8 +16711,8 @@
       <w:pPr>
         <w:pStyle w:val="Heading2"/>
         <w:numPr>
-          <w:ilvl w:val="0"/>
-          <w:numId w:val="0"/>
+          <w:ilvl w:val="1"/>
+          <w:numId w:val="25"/>
         </w:numPr>
         <w:rPr>
           <w:rFonts w:ascii="Trebuchet MS" w:eastAsia="MS Mincho" w:hAnsi="Trebuchet MS" w:cs="Trebuchet MS"/>
@@ -16734,32 +16734,518 @@
           <w:szCs w:val="28"/>
           <w:lang w:val="es-ES"/>
         </w:rPr>
-        <w:t>2.5   LEGISLACIÓN Y NORMATIVA</w:t>
+        <w:t xml:space="preserve">  LEGISLACIÓN Y NORMATIVA</w:t>
       </w:r>
       <w:bookmarkEnd w:id="53"/>
       <w:bookmarkEnd w:id="54"/>
     </w:p>
     <w:p>
       <w:pPr>
+        <w:rPr>
+          <w:lang w:val="es-ES"/>
+        </w:rPr>
+      </w:pPr>
+    </w:p>
+    <w:p>
+      <w:pPr>
+        <w:jc w:val="both"/>
+        <w:rPr>
+          <w:lang w:val="es-ES"/>
+        </w:rPr>
+      </w:pPr>
+      <w:r>
+        <w:rPr>
+          <w:lang w:val="es-ES"/>
+        </w:rPr>
+        <w:t xml:space="preserve">En este apartado se hará una </w:t>
+      </w:r>
+      <w:r>
+        <w:rPr>
+          <w:lang w:val="es-ES"/>
+        </w:rPr>
+        <w:t>enumeración y r</w:t>
+      </w:r>
+      <w:r>
+        <w:rPr>
+          <w:lang w:val="es-ES"/>
+        </w:rPr>
+        <w:t>evisión de las leyes y normas aplicables al proyecto a realizar. Se incluyen tanto aquellas de ámbito nacional como las que pertenezcan al ámbito europeo.</w:t>
+      </w:r>
+    </w:p>
+    <w:p>
+      <w:pPr>
+        <w:numPr>
+          <w:ilvl w:val="0"/>
+          <w:numId w:val="20"/>
+        </w:numPr>
+        <w:jc w:val="both"/>
+        <w:rPr>
+          <w:lang w:val="es-ES"/>
+        </w:rPr>
+      </w:pPr>
+      <w:r>
+        <w:rPr>
+          <w:b/>
+          <w:bCs/>
+          <w:lang w:val="es-ES"/>
+        </w:rPr>
+        <w:t>Reglamento General de Protección de Datos de la Unión Europea</w:t>
+      </w:r>
+      <w:r>
+        <w:rPr>
+          <w:lang w:val="es-ES"/>
+        </w:rPr>
+        <w:t xml:space="preserve"> </w:t>
+      </w:r>
+      <w:r>
+        <w:rPr>
+          <w:lang w:val="es-ES"/>
+        </w:rPr>
+        <w:t>[X]: conocido también como RGPD, establece los parámetros a la hora de realizar el tratamiento de datos personales</w:t>
+      </w:r>
+      <w:r>
+        <w:rPr>
+          <w:lang w:val="es-ES"/>
+        </w:rPr>
+        <w:t xml:space="preserve"> de personas físicas y de su libre circulación. En este caso, como se verá más tarde durante el análisis, el malware realiza una recopilación indiscriminada de datos personales que se encuentran almacenados en el dispositivo infectado. Estas operaciones se realizan sin el conocimiento y autorización del usuario del dispositivo</w:t>
+      </w:r>
+      <w:r>
+        <w:rPr>
+          <w:lang w:val="es-ES"/>
+        </w:rPr>
+        <w:t>, y por supuesto también sin ninguna base legal para el tratamiento</w:t>
+      </w:r>
+      <w:r>
+        <w:rPr>
+          <w:lang w:val="es-ES"/>
+        </w:rPr>
+        <w:t xml:space="preserve">. Asimismo, estos datos son posteriormente exfiltrados a servidores que aparentemente estarían ubicados en un país fuera de la Unión Europea, y que podrían pertenecer a la categoría de “Países terceros” </w:t>
+      </w:r>
+      <w:r>
+        <w:rPr>
+          <w:lang w:val="es-ES"/>
+        </w:rPr>
+        <w:t>contemplada por el reglament</w:t>
+      </w:r>
+      <w:r>
+        <w:rPr>
+          <w:lang w:val="es-ES"/>
+        </w:rPr>
+        <w:t>o, lo cual estaría prohibido de no estar aplicadas las salvaguardas necesarias.</w:t>
+      </w:r>
+    </w:p>
+    <w:p>
+      <w:pPr>
+        <w:numPr>
+          <w:ilvl w:val="0"/>
+          <w:numId w:val="20"/>
+        </w:numPr>
+        <w:jc w:val="both"/>
+        <w:rPr>
+          <w:lang w:val="es-ES"/>
+        </w:rPr>
+      </w:pPr>
+      <w:r>
+        <w:rPr>
+          <w:b/>
+          <w:bCs/>
+          <w:lang w:val="es-ES"/>
+        </w:rPr>
+        <w:t>Ley Orgánica de Protección de Datos Personales y Garantía de los Derechos Digitales</w:t>
+      </w:r>
+      <w:r>
+        <w:rPr>
+          <w:lang w:val="es-ES"/>
+        </w:rPr>
+        <w:t xml:space="preserve"> (</w:t>
+      </w:r>
+      <w:r>
+        <w:t>Ley Orgánica 3/2018</w:t>
+      </w:r>
+      <w:r>
+        <w:t>) [X]</w:t>
+      </w:r>
+      <w:r>
+        <w:rPr>
+          <w:lang w:val="es-ES"/>
+        </w:rPr>
+        <w:t>: conocida también como LOPD</w:t>
+      </w:r>
+      <w:r>
+        <w:rPr>
+          <w:lang w:val="es-ES"/>
+        </w:rPr>
+        <w:t>-</w:t>
+      </w:r>
+      <w:r>
+        <w:rPr>
+          <w:lang w:val="es-ES"/>
+        </w:rPr>
+        <w:t>GDD</w:t>
+      </w:r>
+      <w:r>
+        <w:rPr>
+          <w:lang w:val="es-ES"/>
+        </w:rPr>
+        <w:t xml:space="preserve">, </w:t>
+      </w:r>
+      <w:r>
+        <w:rPr>
+          <w:lang w:val="es-ES"/>
+        </w:rPr>
+        <w:t>cuya función es</w:t>
+      </w:r>
+      <w:r>
+        <w:rPr>
+          <w:lang w:val="es-ES"/>
+        </w:rPr>
+        <w:t xml:space="preserve"> la adaptación </w:t>
+      </w:r>
+      <w:r>
+        <w:rPr>
+          <w:lang w:val="es-ES"/>
+        </w:rPr>
+        <w:t>del marco legal español al RGPD dictado por la Unión Europea.</w:t>
+      </w:r>
+      <w:r>
+        <w:rPr>
+          <w:lang w:val="es-ES"/>
+        </w:rPr>
+        <w:t xml:space="preserve"> Nuevamente, el malware a analizar no cumple los requisitos que establece la ley a la hora de obtener y extraer del dispositivo infectado los datos de carácter personal.</w:t>
+      </w:r>
+      <w:r>
+        <w:rPr>
+          <w:lang w:val="es-ES"/>
+        </w:rPr>
+        <w:t xml:space="preserve"> Estos datos recopilados no se incluyen dentro de las naturalezas o índoles que están exentas de base legitimadora</w:t>
+      </w:r>
+      <w:r>
+        <w:rPr>
+          <w:lang w:val="es-ES"/>
+        </w:rPr>
+        <w:t xml:space="preserve"> y la aplicación</w:t>
+      </w:r>
+      <w:r>
+        <w:rPr>
+          <w:lang w:val="es-ES"/>
+        </w:rPr>
+        <w:t xml:space="preserve"> de tipo </w:t>
+      </w:r>
+      <w:r>
+        <w:rPr>
+          <w:lang w:val="es-ES"/>
+        </w:rPr>
+        <w:t>troyano</w:t>
+      </w:r>
+      <w:r>
+        <w:rPr>
+          <w:lang w:val="es-ES"/>
+        </w:rPr>
+        <w:t xml:space="preserve"> </w:t>
+      </w:r>
+      <w:r>
+        <w:rPr>
+          <w:lang w:val="es-ES"/>
+        </w:rPr>
+        <w:t xml:space="preserve">analizada </w:t>
+      </w:r>
+      <w:r>
+        <w:rPr>
+          <w:lang w:val="es-ES"/>
+        </w:rPr>
+        <w:t>c</w:t>
+      </w:r>
+      <w:r>
+        <w:rPr>
+          <w:lang w:val="es-ES"/>
+        </w:rPr>
+        <w:t>arece de los permisos necesarios por parte de los usuarios</w:t>
+      </w:r>
+      <w:r>
+        <w:rPr>
+          <w:lang w:val="es-ES"/>
+        </w:rPr>
+        <w:t>,</w:t>
+      </w:r>
+      <w:r>
+        <w:rPr>
+          <w:lang w:val="es-ES"/>
+        </w:rPr>
+        <w:t xml:space="preserve"> y </w:t>
+      </w:r>
+      <w:r>
+        <w:rPr>
+          <w:lang w:val="es-ES"/>
+        </w:rPr>
+        <w:t>tampoco</w:t>
+      </w:r>
+      <w:r>
+        <w:rPr>
+          <w:lang w:val="es-ES"/>
+        </w:rPr>
+        <w:t xml:space="preserve"> </w:t>
+      </w:r>
+      <w:r>
+        <w:rPr>
+          <w:lang w:val="es-ES"/>
+        </w:rPr>
+        <w:lastRenderedPageBreak/>
+        <w:t xml:space="preserve">otorga a estos los derechos necesarios </w:t>
+      </w:r>
+      <w:r>
+        <w:rPr>
+          <w:lang w:val="es-ES"/>
+        </w:rPr>
+        <w:t>respecto a sus datos e</w:t>
+      </w:r>
+      <w:r>
+        <w:rPr>
+          <w:lang w:val="es-ES"/>
+        </w:rPr>
+        <w:t>stablecidos por la ley.</w:t>
+      </w:r>
+    </w:p>
+    <w:p>
+      <w:pPr>
+        <w:numPr>
+          <w:ilvl w:val="0"/>
+          <w:numId w:val="20"/>
+        </w:numPr>
+        <w:jc w:val="both"/>
+        <w:rPr>
+          <w:lang w:val="es-ES"/>
+        </w:rPr>
+      </w:pPr>
+      <w:r>
+        <w:rPr>
+          <w:b/>
+          <w:bCs/>
+          <w:lang w:val="es-ES"/>
+        </w:rPr>
+        <w:t>Convenio de Budapest</w:t>
+      </w:r>
+      <w:r>
+        <w:rPr>
+          <w:lang w:val="es-ES"/>
+        </w:rPr>
+        <w:t xml:space="preserve"> [X]: </w:t>
+      </w:r>
+      <w:r>
+        <w:rPr>
+          <w:lang w:val="es-ES"/>
+        </w:rPr>
+        <w:t>tratado a nivel europeo cuyo fin es combatir la ciberdelincuencia</w:t>
+      </w:r>
+      <w:r>
+        <w:rPr>
+          <w:lang w:val="es-ES"/>
+        </w:rPr>
+        <w:t xml:space="preserve"> mediante entre otras medidas la colaboración entre diferentes instituciones pese a que estas pertenezcan a diferentes países</w:t>
+      </w:r>
+      <w:r>
+        <w:rPr>
+          <w:lang w:val="es-ES"/>
+        </w:rPr>
+        <w:t xml:space="preserve">, así como tratar de que sus respectivas leyes estén armonizadas en lo respectivo a los delitos informáticos. Este convenio recoge las acciones realizadas por el malware a analizar como </w:t>
+      </w:r>
+      <w:r>
+        <w:rPr>
+          <w:lang w:val="es-ES"/>
+        </w:rPr>
+        <w:t>delictivas</w:t>
+      </w:r>
+      <w:r>
+        <w:rPr>
+          <w:lang w:val="es-ES"/>
+        </w:rPr>
+        <w:t>, ya que se trata de una utilización de los recursos del dispositivo infectado, junto con una recopilación y posterior extracción de datos de este que en ningún momento ha sido autorizada por el usuario y está siendo realizada de manera ilegal.</w:t>
+      </w:r>
+    </w:p>
+    <w:p>
+      <w:pPr>
+        <w:numPr>
+          <w:ilvl w:val="0"/>
+          <w:numId w:val="20"/>
+        </w:numPr>
+        <w:jc w:val="both"/>
+        <w:rPr>
+          <w:lang w:val="es-ES"/>
+        </w:rPr>
+      </w:pPr>
+      <w:r>
+        <w:rPr>
+          <w:b/>
+          <w:bCs/>
+          <w:lang w:val="es-ES"/>
+        </w:rPr>
+        <w:t>Plan Nacional de Ciberseguridad</w:t>
+      </w:r>
+      <w:r>
+        <w:rPr>
+          <w:lang w:val="es-ES"/>
+        </w:rPr>
+        <w:t xml:space="preserve"> y </w:t>
+      </w:r>
+      <w:r>
+        <w:rPr>
+          <w:b/>
+          <w:bCs/>
+          <w:lang w:val="es-ES"/>
+        </w:rPr>
+        <w:t>Real Decreto 311/2022</w:t>
+      </w:r>
+      <w:r>
+        <w:rPr>
+          <w:lang w:val="es-ES"/>
+        </w:rPr>
+        <w:t xml:space="preserve"> [X]</w:t>
+      </w:r>
+      <w:r>
+        <w:rPr>
+          <w:lang w:val="es-ES"/>
+        </w:rPr>
+        <w:t xml:space="preserve">: real decreto cuyo objetivo es la regulación del Esquema Nacional de Seguridad para determinar la política de seguridad en la utilización de los medios electrónicos y adaptarlo a la transformación digital de la sociedad. </w:t>
+      </w:r>
+      <w:r>
+        <w:rPr>
+          <w:lang w:val="es-ES"/>
+        </w:rPr>
+        <w:t xml:space="preserve">En el caso de que el malware bajo análisis afectase </w:t>
+      </w:r>
+      <w:r>
+        <w:rPr>
+          <w:lang w:val="es-ES"/>
+        </w:rPr>
+        <w:t>a dispositivos que formasen parte del sector privado</w:t>
+      </w:r>
+      <w:r>
+        <w:rPr>
+          <w:lang w:val="es-ES"/>
+        </w:rPr>
+        <w:t xml:space="preserve"> y se produjese una brecha de datos</w:t>
+      </w:r>
+      <w:r>
+        <w:rPr>
+          <w:lang w:val="es-ES"/>
+        </w:rPr>
+        <w:t xml:space="preserve">, se debería de seguir el procedimiento de notificación </w:t>
+      </w:r>
+      <w:r>
+        <w:rPr>
+          <w:lang w:val="es-ES"/>
+        </w:rPr>
+        <w:t xml:space="preserve">establecido </w:t>
+      </w:r>
+      <w:r>
+        <w:rPr>
+          <w:lang w:val="es-ES"/>
+        </w:rPr>
+        <w:t xml:space="preserve">y </w:t>
+      </w:r>
+      <w:r>
+        <w:rPr>
+          <w:lang w:val="es-ES"/>
+        </w:rPr>
+        <w:t xml:space="preserve">mediante su presentación </w:t>
+      </w:r>
+      <w:r>
+        <w:rPr>
+          <w:lang w:val="es-ES"/>
+        </w:rPr>
+        <w:t xml:space="preserve">ante </w:t>
+      </w:r>
+      <w:r>
+        <w:rPr>
+          <w:lang w:val="es-ES"/>
+        </w:rPr>
+        <w:t xml:space="preserve">el organismo </w:t>
+      </w:r>
+      <w:r>
+        <w:rPr>
+          <w:lang w:val="es-ES"/>
+        </w:rPr>
+        <w:t>INCIBE-CERT.</w:t>
+      </w:r>
+    </w:p>
+    <w:p>
+      <w:pPr>
+        <w:numPr>
+          <w:ilvl w:val="0"/>
+          <w:numId w:val="20"/>
+        </w:numPr>
+        <w:jc w:val="both"/>
+        <w:rPr>
+          <w:lang w:val="es-ES"/>
+        </w:rPr>
+      </w:pPr>
+      <w:r>
+        <w:rPr>
+          <w:b/>
+          <w:bCs/>
+          <w:lang w:val="es-ES"/>
+        </w:rPr>
+        <w:t>INCIBE-CERT</w:t>
+      </w:r>
+      <w:r>
+        <w:rPr>
+          <w:lang w:val="es-ES"/>
+        </w:rPr>
+        <w:t xml:space="preserve"> [X]: </w:t>
+      </w:r>
+      <w:r>
+        <w:rPr>
+          <w:lang w:val="es-ES"/>
+        </w:rPr>
+        <w:t>organismo de respuesta a incidentes del Instituto Nacional de Ciberseguridad. Dentro de su Guía Nacional de Notificación y Gestión de Ciberincidentes [X]</w:t>
+      </w:r>
+      <w:r>
+        <w:rPr>
+          <w:lang w:val="es-ES"/>
+        </w:rPr>
+        <w:t xml:space="preserve"> se establece un marco de referencia que ha sido consensuado entre los organismos nacionales competentes en el ámbito de la notificación y gestión de incidentes. Exige unos criterios mínimos y unas obligaciones de reporte para los casos de incidente recogidos por la ley. Dependiendo del tipo de incidente provocado por el malware bajo análisis, este caso podría producirse y por lo tanto, se deberían seguir la metodología establecida para llevar a cabo tanto la notificación del incidente como el seguimiento, todo ello mediante el sistema de ventanilla única. En función del tipo de afectado por el malware también se podrían aplicar requerimientos particulares por parte de las autoridades competentes.</w:t>
+      </w:r>
+    </w:p>
+    <w:p>
+      <w:pPr>
         <w:spacing w:before="0" w:after="120" w:line="360" w:lineRule="auto"/>
-        <w:ind w:firstLine="340"/>
         <w:jc w:val="both"/>
-        <w:rPr>
-          <w:lang w:val="es-ES"/>
-        </w:rPr>
-      </w:pPr>
-      <w:r>
-        <w:br w:type="page"/>
-      </w:r>
+      </w:pPr>
     </w:p>
     <w:p>
       <w:pPr>
         <w:spacing w:before="0" w:after="120" w:line="360" w:lineRule="auto"/>
-        <w:ind w:firstLine="340"/>
         <w:jc w:val="both"/>
-        <w:rPr>
-          <w:sz w:val="56"/>
-          <w:szCs w:val="56"/>
+      </w:pPr>
+    </w:p>
+    <w:p>
+      <w:pPr>
+        <w:spacing w:before="0" w:after="120" w:line="360" w:lineRule="auto"/>
+        <w:jc w:val="both"/>
+      </w:pPr>
+    </w:p>
+    <w:p>
+      <w:pPr>
+        <w:spacing w:before="0" w:after="120" w:line="360" w:lineRule="auto"/>
+        <w:jc w:val="both"/>
+      </w:pPr>
+    </w:p>
+    <w:p>
+      <w:pPr>
+        <w:spacing w:before="0" w:after="120" w:line="360" w:lineRule="auto"/>
+        <w:jc w:val="both"/>
+      </w:pPr>
+    </w:p>
+    <w:p>
+      <w:pPr>
+        <w:spacing w:before="0" w:after="120" w:line="360" w:lineRule="auto"/>
+        <w:jc w:val="both"/>
+      </w:pPr>
+    </w:p>
+    <w:p>
+      <w:pPr>
+        <w:spacing w:before="0" w:after="120" w:line="360" w:lineRule="auto"/>
+        <w:jc w:val="both"/>
+        <w:rPr>
           <w:lang w:val="es-ES"/>
         </w:rPr>
       </w:pPr>
@@ -16790,6 +17276,7 @@
           <w:sz w:val="56"/>
           <w:szCs w:val="56"/>
         </w:rPr>
+        <w:lastRenderedPageBreak/>
         <w:t>Capítulo 3: Solución</w:t>
       </w:r>
       <w:bookmarkEnd w:id="55"/>
@@ -18498,6 +18985,29 @@
                 <w:lang w:val="es-ES"/>
               </w:rPr>
             </w:pPr>
+            <w:hyperlink r:id="rId73" w:history="1">
+              <w:r>
+                <w:rPr>
+                  <w:rStyle w:val="Hyperlink"/>
+                  <w:lang w:val="es-ES"/>
+                </w:rPr>
+                <w:t>https://www.incibe.es/sites/default/files/contenidos/guias/doc/guia_nacional_notificacion_gestion_ciberincidentes.pdf</w:t>
+              </w:r>
+            </w:hyperlink>
+          </w:p>
+          <w:p>
+            <w:pPr>
+              <w:rPr>
+                <w:lang w:val="es-ES"/>
+              </w:rPr>
+            </w:pPr>
+          </w:p>
+          <w:p>
+            <w:pPr>
+              <w:rPr>
+                <w:lang w:val="es-ES"/>
+              </w:rPr>
+            </w:pPr>
           </w:p>
           <w:p>
             <w:pPr>
@@ -18838,7 +19348,7 @@
         </w:rPr>
         <w:t xml:space="preserve">Se ha creado un </w:t>
       </w:r>
-      <w:hyperlink r:id="rId73" w:history="1">
+      <w:hyperlink r:id="rId74" w:history="1">
         <w:r>
           <w:rPr>
             <w:rStyle w:val="Hyperlink"/>
@@ -19116,12 +19626,12 @@
     </w:p>
     <w:p/>
     <w:sectPr>
-      <w:headerReference w:type="even" r:id="rId74"/>
-      <w:headerReference w:type="default" r:id="rId75"/>
-      <w:footerReference w:type="even" r:id="rId76"/>
-      <w:footerReference w:type="default" r:id="rId77"/>
-      <w:headerReference w:type="first" r:id="rId78"/>
-      <w:footerReference w:type="first" r:id="rId79"/>
+      <w:headerReference w:type="even" r:id="rId75"/>
+      <w:headerReference w:type="default" r:id="rId76"/>
+      <w:footerReference w:type="even" r:id="rId77"/>
+      <w:footerReference w:type="default" r:id="rId78"/>
+      <w:headerReference w:type="first" r:id="rId79"/>
+      <w:footerReference w:type="first" r:id="rId80"/>
       <w:pgSz w:w="11906" w:h="16838"/>
       <w:pgMar w:top="1701" w:right="1418" w:bottom="1418" w:left="1701" w:header="709" w:footer="510" w:gutter="0"/>
       <w:pgNumType w:start="9"/>
@@ -19691,7 +20201,7 @@
       <w:rPr>
         <w:noProof/>
       </w:rPr>
-      <w:pict w14:anchorId="190B63FA">
+      <w:pict w14:anchorId="19157950">
         <v:rect id="Rectangle 5" o:spid="_x0000_s1025" style="position:absolute;margin-left:-8.95pt;margin-top:66.45pt;width:431.95pt;height:177.35pt;z-index:-2;visibility:visible;mso-wrap-style:square;mso-width-percent:0;mso-height-percent:0;mso-wrap-distance-left:9.05pt;mso-wrap-distance-top:0;mso-wrap-distance-right:9.05pt;mso-wrap-distance-bottom:0;mso-position-horizontal:absolute;mso-position-horizontal-relative:text;mso-position-vertical:absolute;mso-position-vertical-relative:text;mso-width-percent:0;mso-height-percent:0;mso-width-relative:page;mso-height-relative:page;v-text-anchor:top" o:gfxdata="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" o:allowincell="f" filled="f" stroked="f" strokeweight="0">
           <v:textbox inset="2.56mm,1.29mm,2.56mm,1.29mm">
             <w:txbxContent>
@@ -21709,6 +22219,119 @@
     </w:lvl>
   </w:abstractNum>
   <w:abstractNum w:abstractNumId="13" w15:restartNumberingAfterBreak="0">
+    <w:nsid w:val="3AF931C5"/>
+    <w:multiLevelType w:val="multilevel"/>
+    <w:tmpl w:val="08FE375C"/>
+    <w:lvl w:ilvl="0">
+      <w:start w:val="2"/>
+      <w:numFmt w:val="decimal"/>
+      <w:lvlText w:val="%1"/>
+      <w:lvlJc w:val="left"/>
+      <w:pPr>
+        <w:ind w:left="440" w:hanging="440"/>
+      </w:pPr>
+      <w:rPr>
+        <w:rFonts w:hint="default"/>
+      </w:rPr>
+    </w:lvl>
+    <w:lvl w:ilvl="1">
+      <w:start w:val="5"/>
+      <w:numFmt w:val="decimal"/>
+      <w:lvlText w:val="%1.%2"/>
+      <w:lvlJc w:val="left"/>
+      <w:pPr>
+        <w:ind w:left="440" w:hanging="440"/>
+      </w:pPr>
+      <w:rPr>
+        <w:rFonts w:hint="default"/>
+      </w:rPr>
+    </w:lvl>
+    <w:lvl w:ilvl="2">
+      <w:start w:val="1"/>
+      <w:numFmt w:val="decimal"/>
+      <w:lvlText w:val="%1.%2.%3"/>
+      <w:lvlJc w:val="left"/>
+      <w:pPr>
+        <w:ind w:left="720" w:hanging="720"/>
+      </w:pPr>
+      <w:rPr>
+        <w:rFonts w:hint="default"/>
+      </w:rPr>
+    </w:lvl>
+    <w:lvl w:ilvl="3">
+      <w:start w:val="1"/>
+      <w:numFmt w:val="decimal"/>
+      <w:lvlText w:val="%1.%2.%3.%4"/>
+      <w:lvlJc w:val="left"/>
+      <w:pPr>
+        <w:ind w:left="1080" w:hanging="1080"/>
+      </w:pPr>
+      <w:rPr>
+        <w:rFonts w:hint="default"/>
+      </w:rPr>
+    </w:lvl>
+    <w:lvl w:ilvl="4">
+      <w:start w:val="1"/>
+      <w:numFmt w:val="decimal"/>
+      <w:lvlText w:val="%1.%2.%3.%4.%5"/>
+      <w:lvlJc w:val="left"/>
+      <w:pPr>
+        <w:ind w:left="1080" w:hanging="1080"/>
+      </w:pPr>
+      <w:rPr>
+        <w:rFonts w:hint="default"/>
+      </w:rPr>
+    </w:lvl>
+    <w:lvl w:ilvl="5">
+      <w:start w:val="1"/>
+      <w:numFmt w:val="decimal"/>
+      <w:lvlText w:val="%1.%2.%3.%4.%5.%6"/>
+      <w:lvlJc w:val="left"/>
+      <w:pPr>
+        <w:ind w:left="1440" w:hanging="1440"/>
+      </w:pPr>
+      <w:rPr>
+        <w:rFonts w:hint="default"/>
+      </w:rPr>
+    </w:lvl>
+    <w:lvl w:ilvl="6">
+      <w:start w:val="1"/>
+      <w:numFmt w:val="decimal"/>
+      <w:lvlText w:val="%1.%2.%3.%4.%5.%6.%7"/>
+      <w:lvlJc w:val="left"/>
+      <w:pPr>
+        <w:ind w:left="1440" w:hanging="1440"/>
+      </w:pPr>
+      <w:rPr>
+        <w:rFonts w:hint="default"/>
+      </w:rPr>
+    </w:lvl>
+    <w:lvl w:ilvl="7">
+      <w:start w:val="1"/>
+      <w:numFmt w:val="decimal"/>
+      <w:lvlText w:val="%1.%2.%3.%4.%5.%6.%7.%8"/>
+      <w:lvlJc w:val="left"/>
+      <w:pPr>
+        <w:ind w:left="1800" w:hanging="1800"/>
+      </w:pPr>
+      <w:rPr>
+        <w:rFonts w:hint="default"/>
+      </w:rPr>
+    </w:lvl>
+    <w:lvl w:ilvl="8">
+      <w:start w:val="1"/>
+      <w:numFmt w:val="decimal"/>
+      <w:lvlText w:val="%1.%2.%3.%4.%5.%6.%7.%8.%9"/>
+      <w:lvlJc w:val="left"/>
+      <w:pPr>
+        <w:ind w:left="2160" w:hanging="2160"/>
+      </w:pPr>
+      <w:rPr>
+        <w:rFonts w:hint="default"/>
+      </w:rPr>
+    </w:lvl>
+  </w:abstractNum>
+  <w:abstractNum w:abstractNumId="14" w15:restartNumberingAfterBreak="0">
     <w:nsid w:val="3CAEAFF0"/>
     <w:multiLevelType w:val="multilevel"/>
     <w:tmpl w:val="AD5E7AE4"/>
@@ -21848,7 +22471,7 @@
       </w:rPr>
     </w:lvl>
   </w:abstractNum>
-  <w:abstractNum w:abstractNumId="14" w15:restartNumberingAfterBreak="0">
+  <w:abstractNum w:abstractNumId="15" w15:restartNumberingAfterBreak="0">
     <w:nsid w:val="3E3D6D4C"/>
     <w:multiLevelType w:val="hybridMultilevel"/>
     <w:tmpl w:val="31FAB1B2"/>
@@ -21961,7 +22584,7 @@
       </w:rPr>
     </w:lvl>
   </w:abstractNum>
-  <w:abstractNum w:abstractNumId="15" w15:restartNumberingAfterBreak="0">
+  <w:abstractNum w:abstractNumId="16" w15:restartNumberingAfterBreak="0">
     <w:nsid w:val="42A856EC"/>
     <w:multiLevelType w:val="multilevel"/>
     <w:tmpl w:val="C84A343E"/>
@@ -22101,7 +22724,7 @@
       </w:rPr>
     </w:lvl>
   </w:abstractNum>
-  <w:abstractNum w:abstractNumId="16" w15:restartNumberingAfterBreak="0">
+  <w:abstractNum w:abstractNumId="17" w15:restartNumberingAfterBreak="0">
     <w:nsid w:val="42BDC287"/>
     <w:multiLevelType w:val="multilevel"/>
     <w:tmpl w:val="F6940D04"/>
@@ -22241,7 +22864,7 @@
       </w:rPr>
     </w:lvl>
   </w:abstractNum>
-  <w:abstractNum w:abstractNumId="17" w15:restartNumberingAfterBreak="0">
+  <w:abstractNum w:abstractNumId="18" w15:restartNumberingAfterBreak="0">
     <w:nsid w:val="4BCF1A3F"/>
     <w:multiLevelType w:val="hybridMultilevel"/>
     <w:tmpl w:val="18CA470E"/>
@@ -22354,7 +22977,7 @@
       </w:rPr>
     </w:lvl>
   </w:abstractNum>
-  <w:abstractNum w:abstractNumId="18" w15:restartNumberingAfterBreak="0">
+  <w:abstractNum w:abstractNumId="19" w15:restartNumberingAfterBreak="0">
     <w:nsid w:val="4FA2F725"/>
     <w:multiLevelType w:val="multilevel"/>
     <w:tmpl w:val="7CAA0C4E"/>
@@ -22494,7 +23117,7 @@
       </w:rPr>
     </w:lvl>
   </w:abstractNum>
-  <w:abstractNum w:abstractNumId="19" w15:restartNumberingAfterBreak="0">
+  <w:abstractNum w:abstractNumId="20" w15:restartNumberingAfterBreak="0">
     <w:nsid w:val="5C8397F1"/>
     <w:multiLevelType w:val="multilevel"/>
     <w:tmpl w:val="A002EA0E"/>
@@ -22634,7 +23257,7 @@
       </w:rPr>
     </w:lvl>
   </w:abstractNum>
-  <w:abstractNum w:abstractNumId="20" w15:restartNumberingAfterBreak="0">
+  <w:abstractNum w:abstractNumId="21" w15:restartNumberingAfterBreak="0">
     <w:nsid w:val="61C74A0E"/>
     <w:multiLevelType w:val="hybridMultilevel"/>
     <w:tmpl w:val="BC9E78CC"/>
@@ -22747,7 +23370,7 @@
       </w:rPr>
     </w:lvl>
   </w:abstractNum>
-  <w:abstractNum w:abstractNumId="21" w15:restartNumberingAfterBreak="0">
+  <w:abstractNum w:abstractNumId="22" w15:restartNumberingAfterBreak="0">
     <w:nsid w:val="61D55F47"/>
     <w:multiLevelType w:val="multilevel"/>
     <w:tmpl w:val="989C46CA"/>
@@ -22887,7 +23510,7 @@
       </w:rPr>
     </w:lvl>
   </w:abstractNum>
-  <w:abstractNum w:abstractNumId="22" w15:restartNumberingAfterBreak="0">
+  <w:abstractNum w:abstractNumId="23" w15:restartNumberingAfterBreak="0">
     <w:nsid w:val="766B84BB"/>
     <w:multiLevelType w:val="multilevel"/>
     <w:tmpl w:val="872416B8"/>
@@ -23027,7 +23650,7 @@
       </w:rPr>
     </w:lvl>
   </w:abstractNum>
-  <w:abstractNum w:abstractNumId="23" w15:restartNumberingAfterBreak="0">
+  <w:abstractNum w:abstractNumId="24" w15:restartNumberingAfterBreak="0">
     <w:nsid w:val="7C121143"/>
     <w:multiLevelType w:val="hybridMultilevel"/>
     <w:tmpl w:val="B63A53CA"/>
@@ -23150,10 +23773,10 @@
     <w:abstractNumId w:val="1"/>
   </w:num>
   <w:num w:numId="4" w16cid:durableId="150296059">
-    <w:abstractNumId w:val="15"/>
+    <w:abstractNumId w:val="16"/>
   </w:num>
   <w:num w:numId="5" w16cid:durableId="1254586655">
-    <w:abstractNumId w:val="13"/>
+    <w:abstractNumId w:val="14"/>
   </w:num>
   <w:num w:numId="6" w16cid:durableId="904678948">
     <w:abstractNumId w:val="2"/>
@@ -23168,19 +23791,19 @@
     <w:abstractNumId w:val="10"/>
   </w:num>
   <w:num w:numId="10" w16cid:durableId="3438214">
-    <w:abstractNumId w:val="22"/>
+    <w:abstractNumId w:val="23"/>
   </w:num>
   <w:num w:numId="11" w16cid:durableId="1743748294">
-    <w:abstractNumId w:val="19"/>
+    <w:abstractNumId w:val="20"/>
   </w:num>
   <w:num w:numId="12" w16cid:durableId="1606694973">
     <w:abstractNumId w:val="11"/>
   </w:num>
   <w:num w:numId="13" w16cid:durableId="463741028">
-    <w:abstractNumId w:val="21"/>
+    <w:abstractNumId w:val="22"/>
   </w:num>
   <w:num w:numId="14" w16cid:durableId="1556358683">
-    <w:abstractNumId w:val="16"/>
+    <w:abstractNumId w:val="17"/>
   </w:num>
   <w:num w:numId="15" w16cid:durableId="1116827201">
     <w:abstractNumId w:val="0"/>
@@ -23189,7 +23812,7 @@
     <w:abstractNumId w:val="8"/>
   </w:num>
   <w:num w:numId="17" w16cid:durableId="669334663">
-    <w:abstractNumId w:val="18"/>
+    <w:abstractNumId w:val="19"/>
   </w:num>
   <w:num w:numId="18" w16cid:durableId="1859074533">
     <w:abstractNumId w:val="6"/>
@@ -23198,19 +23821,22 @@
     <w:abstractNumId w:val="5"/>
   </w:num>
   <w:num w:numId="20" w16cid:durableId="1150442170">
-    <w:abstractNumId w:val="23"/>
+    <w:abstractNumId w:val="24"/>
   </w:num>
   <w:num w:numId="21" w16cid:durableId="1107695775">
-    <w:abstractNumId w:val="14"/>
+    <w:abstractNumId w:val="15"/>
   </w:num>
   <w:num w:numId="22" w16cid:durableId="1430615586">
-    <w:abstractNumId w:val="17"/>
+    <w:abstractNumId w:val="18"/>
   </w:num>
   <w:num w:numId="23" w16cid:durableId="830289410">
     <w:abstractNumId w:val="12"/>
   </w:num>
   <w:num w:numId="24" w16cid:durableId="868300158">
-    <w:abstractNumId w:val="20"/>
+    <w:abstractNumId w:val="21"/>
+  </w:num>
+  <w:num w:numId="25" w16cid:durableId="601567564">
+    <w:abstractNumId w:val="13"/>
   </w:num>
 </w:numbering>
 </file>

</xml_diff>

<commit_message>
Incluida tabla de permisos de AndroidManifest.xml
</commit_message>
<xml_diff>
--- a/TFM_RaulNunezGarcia.docx
+++ b/TFM_RaulNunezGarcia.docx
@@ -11163,7 +11163,7 @@
         <w:rPr>
           <w:noProof/>
         </w:rPr>
-        <w:pict w14:anchorId="7BF73161">
+        <w:pict w14:anchorId="6CDDAF4A">
           <v:shapetype id="_x0000_t75" coordsize="21600,21600" o:spt="75" o:preferrelative="t" path="m@4@5l@4@11@9@11@9@5xe" filled="f" stroked="f">
             <v:stroke joinstyle="miter"/>
             <v:formulas>
@@ -11231,7 +11231,7 @@
         <w:rPr>
           <w:noProof/>
         </w:rPr>
-        <w:pict w14:anchorId="41EFD8D9">
+        <w:pict w14:anchorId="48FDBC52">
           <v:shape id="Picture 15" o:spid="_x0000_s2064" type="#_x0000_t75" alt="A green and blue text on a black background&#13;&#13;&#13;&#10;&#13;&#13;&#13;&#10;Description automatically generated" style="position:absolute;margin-left:0;margin-top:37.8pt;width:129.75pt;height:70.35pt;z-index:2;visibility:visible;mso-wrap-style:square;mso-wrap-edited:f;mso-width-percent:0;mso-height-percent:0;mso-wrap-distance-left:9pt;mso-wrap-distance-top:0;mso-wrap-distance-right:9pt;mso-wrap-distance-bottom:0;mso-position-horizontal:center;mso-position-horizontal-relative:margin;mso-position-vertical:absolute;mso-position-vertical-relative:text;mso-width-percent:0;mso-height-percent:0;mso-width-relative:page;mso-height-relative:page">
             <v:imagedata r:id="rId26" o:title="A green and blue text on a black background&#13;&#13;&#13;&#10;&#13;&#13;&#13;&#10;Description automatically generated"/>
             <w10:wrap type="topAndBottom" anchorx="margin"/>
@@ -11296,7 +11296,7 @@
         <w:rPr>
           <w:noProof/>
         </w:rPr>
-        <w:pict w14:anchorId="2E86488B">
+        <w:pict w14:anchorId="2329E657">
           <v:shape id="Picture 16" o:spid="_x0000_s2063" type="#_x0000_t75" alt="A red letter on a white background&#13;&#13;&#13;&#10;&#13;&#13;&#13;&#10;Description automatically generated" style="position:absolute;margin-left:145.75pt;margin-top:37.35pt;width:172pt;height:39pt;z-index:3;visibility:visible;mso-wrap-style:square;mso-wrap-edited:f;mso-width-percent:0;mso-height-percent:0;mso-wrap-distance-left:9pt;mso-wrap-distance-top:0;mso-wrap-distance-right:9pt;mso-wrap-distance-bottom:0;mso-position-horizontal:absolute;mso-position-horizontal-relative:margin;mso-position-vertical:absolute;mso-position-vertical-relative:text;mso-width-percent:0;mso-height-percent:0;mso-width-relative:page;mso-height-relative:page">
             <v:imagedata r:id="rId27" o:title="A red letter on a white background&#13;&#13;&#13;&#10;&#13;&#13;&#13;&#10;Description automatically generated"/>
             <w10:wrap type="topAndBottom" anchorx="margin"/>
@@ -11459,7 +11459,7 @@
         <w:rPr>
           <w:noProof/>
         </w:rPr>
-        <w:pict w14:anchorId="1FFDC947">
+        <w:pict w14:anchorId="67EE651F">
           <v:shape id="Picture 17" o:spid="_x0000_s2062" type="#_x0000_t75" alt="A logo on a black square&#13;&#13;&#13;&#10;&#13;&#13;&#13;&#10;Description automatically generated" style="position:absolute;left:0;text-align:left;margin-left:143.85pt;margin-top:28.25pt;width:123.8pt;height:123.8pt;z-index:4;visibility:visible;mso-wrap-style:square;mso-wrap-edited:f;mso-width-percent:0;mso-height-percent:0;mso-wrap-distance-left:9pt;mso-wrap-distance-top:0;mso-wrap-distance-right:9pt;mso-wrap-distance-bottom:0;mso-position-horizontal:absolute;mso-position-horizontal-relative:text;mso-position-vertical:absolute;mso-position-vertical-relative:text;mso-width-percent:0;mso-height-percent:0;mso-width-relative:page;mso-height-relative:page">
             <v:imagedata r:id="rId28" o:title="A logo on a black square&#13;&#13;&#13;&#10;&#13;&#13;&#13;&#10;Description automatically generated"/>
             <w10:wrap type="topAndBottom"/>
@@ -11551,7 +11551,7 @@
         <w:rPr>
           <w:noProof/>
         </w:rPr>
-        <w:pict w14:anchorId="13AA787B">
+        <w:pict w14:anchorId="29198B94">
           <v:shape id="Picture 20" o:spid="_x0000_s2061" type="#_x0000_t75" alt="A blue and black device with a green bug on it&#13;&#13;&#13;&#10;&#13;&#13;&#13;&#10;Description automatically generated" style="position:absolute;margin-left:141.45pt;margin-top:24.3pt;width:118.1pt;height:118.1pt;z-index:5;visibility:visible;mso-wrap-style:square;mso-wrap-edited:f;mso-width-percent:0;mso-height-percent:0;mso-wrap-distance-left:9pt;mso-wrap-distance-top:0;mso-wrap-distance-right:9pt;mso-wrap-distance-bottom:0;mso-position-horizontal:absolute;mso-position-horizontal-relative:margin;mso-position-vertical:absolute;mso-position-vertical-relative:text;mso-width-percent:0;mso-height-percent:0;mso-width-relative:page;mso-height-relative:page">
             <v:imagedata r:id="rId29" o:title="A blue and black device with a green bug on it&#13;&#13;&#13;&#10;&#13;&#13;&#13;&#10;Description automatically generated"/>
             <w10:wrap type="topAndBottom" anchorx="margin"/>
@@ -11612,7 +11612,7 @@
         <w:rPr>
           <w:noProof/>
         </w:rPr>
-        <w:pict w14:anchorId="00CEB4A4">
+        <w:pict w14:anchorId="7615FDB6">
           <v:shape id="Picture 21" o:spid="_x0000_s2060" type="#_x0000_t75" alt="A logo with colorful triangles&#13;&#13;&#13;&#10;&#13;&#13;&#13;&#10;Description automatically generated with medium confidence" style="position:absolute;margin-left:0;margin-top:37.55pt;width:117.6pt;height:117.6pt;z-index:6;visibility:visible;mso-wrap-style:square;mso-wrap-edited:f;mso-width-percent:0;mso-height-percent:0;mso-wrap-distance-left:9pt;mso-wrap-distance-top:0;mso-wrap-distance-right:9pt;mso-wrap-distance-bottom:0;mso-position-horizontal:center;mso-position-horizontal-relative:margin;mso-position-vertical:absolute;mso-position-vertical-relative:text;mso-width-percent:0;mso-height-percent:0;mso-width-relative:page;mso-height-relative:page">
             <v:imagedata r:id="rId30" o:title="A logo with colorful triangles&#13;&#13;&#13;&#10;&#13;&#13;&#13;&#10;Description automatically generated with medium confidence"/>
             <w10:wrap type="topAndBottom" anchorx="margin"/>
@@ -11782,7 +11782,7 @@
         <w:rPr>
           <w:noProof/>
         </w:rPr>
-        <w:pict w14:anchorId="3953E79E">
+        <w:pict w14:anchorId="724506AF">
           <v:shape id="Picture 24" o:spid="_x0000_s2059" type="#_x0000_t75" alt="A blue circle with a white logo&#13;&#13;&#13;&#10;&#13;&#13;&#13;&#10;Description automatically generated" style="position:absolute;margin-left:0;margin-top:37.55pt;width:110.6pt;height:110.6pt;z-index:7;visibility:visible;mso-wrap-style:square;mso-wrap-edited:f;mso-width-percent:0;mso-height-percent:0;mso-wrap-distance-left:9pt;mso-wrap-distance-top:0;mso-wrap-distance-right:9pt;mso-wrap-distance-bottom:0;mso-position-horizontal:center;mso-position-horizontal-relative:margin;mso-position-vertical:absolute;mso-position-vertical-relative:text;mso-width-percent:0;mso-height-percent:0;mso-width-relative:page;mso-height-relative:page">
             <v:imagedata r:id="rId31" o:title="A blue circle with a white logo&#13;&#13;&#13;&#10;&#13;&#13;&#13;&#10;Description automatically generated"/>
             <w10:wrap type="topAndBottom" anchorx="margin"/>
@@ -11880,7 +11880,7 @@
         <w:rPr>
           <w:noProof/>
         </w:rPr>
-        <w:pict w14:anchorId="77020BEC">
+        <w:pict w14:anchorId="337F0EC6">
           <v:shape id="Picture 2" o:spid="_x0000_s2058" type="#_x0000_t75" alt="A hexagon with a white symbol&#13;&#13;&#10;&#13;&#13;&#10;Description automatically generated" style="position:absolute;margin-left:0;margin-top:29.3pt;width:200.65pt;height:133.75pt;z-index:8;visibility:visible;mso-wrap-style:square;mso-wrap-edited:f;mso-width-percent:0;mso-height-percent:0;mso-wrap-distance-left:9pt;mso-wrap-distance-top:0;mso-wrap-distance-right:9pt;mso-wrap-distance-bottom:0;mso-position-horizontal:center;mso-position-horizontal-relative:margin;mso-position-vertical:absolute;mso-position-vertical-relative:text;mso-width-percent:0;mso-height-percent:0;mso-width-relative:page;mso-height-relative:page">
             <v:imagedata r:id="rId32" o:title="A hexagon with a white symbol&#13;&#13;&#10;&#13;&#13;&#10;Description automatically generated"/>
             <w10:wrap type="topAndBottom" anchorx="margin"/>
@@ -11971,7 +11971,7 @@
         <w:rPr>
           <w:noProof/>
         </w:rPr>
-        <w:pict w14:anchorId="5DD7D393">
+        <w:pict w14:anchorId="0157CE88">
           <v:shape id="Picture 3" o:spid="_x0000_s2057" type="#_x0000_t75" alt="A red background with white text&#13;&#13;&#10;&#13;&#13;&#10;Description automatically generated" style="position:absolute;left:0;text-align:left;margin-left:0;margin-top:35.95pt;width:107.75pt;height:107.75pt;z-index:9;visibility:visible;mso-wrap-style:square;mso-wrap-edited:f;mso-width-percent:0;mso-height-percent:0;mso-wrap-distance-left:9pt;mso-wrap-distance-top:0;mso-wrap-distance-right:9pt;mso-wrap-distance-bottom:0;mso-position-horizontal:center;mso-position-horizontal-relative:margin;mso-position-vertical:absolute;mso-position-vertical-relative:text;mso-width-percent:0;mso-height-percent:0;mso-width-relative:page;mso-height-relative:page">
             <v:imagedata r:id="rId33" o:title="A red background with white text&#13;&#13;&#10;&#13;&#13;&#10;Description automatically generated"/>
             <w10:wrap type="topAndBottom" anchorx="margin"/>
@@ -12113,7 +12113,7 @@
           <w:noProof/>
         </w:rPr>
         <w:lastRenderedPageBreak/>
-        <w:pict w14:anchorId="6DD3419A">
+        <w:pict w14:anchorId="7F1FC4C0">
           <v:shape id="Picture 5" o:spid="_x0000_s2056" type="#_x0000_t75" alt="A black and orange hexagon with a white lightning bolt&#13;&#13;&#10;&#13;&#13;&#10;Description automatically generated" style="position:absolute;left:0;text-align:left;margin-left:0;margin-top:-9.85pt;width:109.2pt;height:109.2pt;z-index:10;visibility:visible;mso-wrap-style:square;mso-wrap-edited:f;mso-width-percent:0;mso-height-percent:0;mso-wrap-distance-left:9pt;mso-wrap-distance-top:0;mso-wrap-distance-right:9pt;mso-wrap-distance-bottom:0;mso-position-horizontal:center;mso-position-horizontal-relative:margin;mso-position-vertical:absolute;mso-position-vertical-relative:text;mso-width-percent:0;mso-height-percent:0;mso-width-relative:page;mso-height-relative:page">
             <v:imagedata r:id="rId34" o:title="A black and orange hexagon with a white lightning bolt&#13;&#13;&#10;&#13;&#13;&#10;Description automatically generated"/>
             <w10:wrap type="topAndBottom" anchorx="margin"/>
@@ -12256,7 +12256,7 @@
         <w:rPr>
           <w:noProof/>
         </w:rPr>
-        <w:pict w14:anchorId="53432B7C">
+        <w:pict w14:anchorId="40B9E4EE">
           <v:shape id="Picture 9" o:spid="_x0000_s2055" type="#_x0000_t75" alt="A white object with a black background&#13;&#13;&#10;&#13;&#13;&#10;Description automatically generated" style="position:absolute;margin-left:172.2pt;margin-top:29.4pt;width:106.15pt;height:106.15pt;z-index:11;visibility:visible;mso-wrap-style:square;mso-wrap-edited:f;mso-width-percent:0;mso-height-percent:0;mso-wrap-distance-left:9pt;mso-wrap-distance-top:0;mso-wrap-distance-right:9pt;mso-wrap-distance-bottom:0;mso-position-horizontal:absolute;mso-position-horizontal-relative:text;mso-position-vertical:absolute;mso-position-vertical-relative:text;mso-width-percent:0;mso-height-percent:0;mso-width-relative:page;mso-height-relative:page">
             <v:imagedata r:id="rId35" o:title="A white object with a black background&#13;&#13;&#10;&#13;&#13;&#10;Description automatically generated"/>
             <w10:wrap type="topAndBottom"/>
@@ -12396,7 +12396,7 @@
         <w:rPr>
           <w:noProof/>
         </w:rPr>
-        <w:pict w14:anchorId="5BD9DD0D">
+        <w:pict w14:anchorId="68B6342F">
           <v:shape id="Picture 10" o:spid="_x0000_s2054" type="#_x0000_t75" alt="A cartoon of a beer mug&#13;&#13;&#10;&#13;&#13;&#10;Description automatically generated" style="position:absolute;margin-left:155.15pt;margin-top:20.35pt;width:131.4pt;height:131.4pt;z-index:12;visibility:visible;mso-wrap-style:square;mso-wrap-edited:f;mso-width-percent:0;mso-height-percent:0;mso-wrap-distance-left:9pt;mso-wrap-distance-top:0;mso-wrap-distance-right:9pt;mso-wrap-distance-bottom:0;mso-position-horizontal:absolute;mso-position-horizontal-relative:text;mso-position-vertical:absolute;mso-position-vertical-relative:text;mso-width-percent:0;mso-height-percent:0;mso-width-relative:page;mso-height-relative:page">
             <v:imagedata r:id="rId36" o:title="A cartoon of a beer mug&#13;&#13;&#10;&#13;&#13;&#10;Description automatically generated"/>
             <w10:wrap type="topAndBottom"/>
@@ -12454,7 +12454,7 @@
         <w:rPr>
           <w:noProof/>
         </w:rPr>
-        <w:pict w14:anchorId="0A389044">
+        <w:pict w14:anchorId="2C4BB207">
           <v:shape id="Graphic 11" o:spid="_x0000_s2053" type="#_x0000_t75" alt="" style="position:absolute;left:0;text-align:left;margin-left:0;margin-top:12.95pt;width:125pt;height:94pt;z-index:13;visibility:visible;mso-wrap-edited:f;mso-width-percent:0;mso-height-percent:0;mso-wrap-distance-left:9pt;mso-wrap-distance-top:0;mso-wrap-distance-right:9pt;mso-wrap-distance-bottom:0;mso-position-horizontal:center;mso-position-horizontal-relative:margin;mso-position-vertical:absolute;mso-position-vertical-relative:text;mso-width-percent:0;mso-height-percent:0;mso-width-relative:page;mso-height-relative:page">
             <v:imagedata r:id="rId37" o:title=""/>
             <w10:wrap type="topAndBottom" anchorx="margin"/>
@@ -12518,7 +12518,7 @@
         <w:rPr>
           <w:noProof/>
         </w:rPr>
-        <w:pict w14:anchorId="06743335">
+        <w:pict w14:anchorId="09E9F183">
           <v:shape id="Picture 12" o:spid="_x0000_s2052" type="#_x0000_t75" alt="A crowbar on a piece of paper&#13;&#13;&#10;&#13;&#13;&#10;Description automatically generated" style="position:absolute;left:0;text-align:left;margin-left:0;margin-top:38.8pt;width:112.75pt;height:112.75pt;z-index:14;visibility:visible;mso-wrap-style:square;mso-wrap-edited:f;mso-width-percent:0;mso-height-percent:0;mso-wrap-distance-left:9pt;mso-wrap-distance-top:0;mso-wrap-distance-right:9pt;mso-wrap-distance-bottom:0;mso-position-horizontal:center;mso-position-horizontal-relative:margin;mso-position-vertical:absolute;mso-position-vertical-relative:text;mso-width-percent:0;mso-height-percent:0;mso-width-relative:page;mso-height-relative:page">
             <v:imagedata r:id="rId38" o:title="A crowbar on a piece of paper&#13;&#13;&#10;&#13;&#13;&#10;Description automatically generated"/>
             <w10:wrap type="topAndBottom" anchorx="margin"/>
@@ -12592,7 +12592,7 @@
         <w:rPr>
           <w:noProof/>
         </w:rPr>
-        <w:pict w14:anchorId="7C254E15">
+        <w:pict w14:anchorId="1FCC82B0">
           <v:shape id="Picture 13" o:spid="_x0000_s2051" type="#_x0000_t75" alt="A blue square with white letter on it&#13;&#13;&#10;&#13;&#13;&#10;Description automatically generated" style="position:absolute;margin-left:0;margin-top:20.25pt;width:99.1pt;height:92pt;z-index:15;visibility:visible;mso-wrap-style:square;mso-wrap-edited:f;mso-width-percent:0;mso-height-percent:0;mso-wrap-distance-left:9pt;mso-wrap-distance-top:0;mso-wrap-distance-right:9pt;mso-wrap-distance-bottom:0;mso-position-horizontal:center;mso-position-horizontal-relative:margin;mso-position-vertical:absolute;mso-position-vertical-relative:text;mso-width-percent:0;mso-height-percent:0;mso-width-relative:page;mso-height-relative:page">
             <v:imagedata r:id="rId39" o:title="A blue square with white letter on it&#13;&#13;&#10;&#13;&#13;&#10;Description automatically generated"/>
             <w10:wrap type="topAndBottom" anchorx="margin"/>
@@ -12621,7 +12621,7 @@
         <w:rPr>
           <w:noProof/>
         </w:rPr>
-        <w:pict w14:anchorId="334C603A">
+        <w:pict w14:anchorId="5E4D794A">
           <v:shape id="Picture 8" o:spid="_x0000_s2050" type="#_x0000_t75" alt="A green square with a white x on it&#13;&#10;&#13;&#10;Description automatically generated" style="position:absolute;left:0;text-align:left;margin-left:176.25pt;margin-top:44.6pt;width:92.95pt;height:86.45pt;z-index:16;visibility:visible;mso-wrap-style:square;mso-wrap-edited:f;mso-width-percent:0;mso-height-percent:0;mso-wrap-distance-left:9pt;mso-wrap-distance-top:0;mso-wrap-distance-right:9pt;mso-wrap-distance-bottom:0;mso-position-horizontal:absolute;mso-position-horizontal-relative:margin;mso-position-vertical:absolute;mso-position-vertical-relative:text;mso-width-percent:0;mso-height-percent:0;mso-width-relative:page;mso-height-relative:page">
             <v:imagedata r:id="rId40" o:title="A green square with a white x on it&#13;&#10;&#13;&#10;Description automatically generated"/>
             <w10:wrap type="topAndBottom" anchorx="margin"/>
@@ -14305,7 +14305,7 @@
           <w:noProof/>
         </w:rPr>
         <w:lastRenderedPageBreak/>
-        <w:pict w14:anchorId="28C98299">
+        <w:pict w14:anchorId="14D7CC1D">
           <v:shape id="Picture 7" o:spid="_x0000_i1025" type="#_x0000_t75" alt="A screenshot of a computer&#13;&#10;&#13;&#10;Description automatically generated" style="width:439.3pt;height:76.85pt;visibility:visible;mso-wrap-style:square;mso-width-percent:0;mso-height-percent:0;mso-width-percent:0;mso-height-percent:0">
             <v:imagedata r:id="rId41" o:title="A screenshot of a computer&#13;&#10;&#13;&#10;Description automatically generated"/>
           </v:shape>
@@ -20036,7 +20036,7 @@
       <w:tr>
         <w:tc>
           <w:tcPr>
-            <w:tcW w:w="4501" w:type="dxa"/>
+            <w:tcW w:w="4986" w:type="dxa"/>
             <w:shd w:val="clear" w:color="auto" w:fill="auto"/>
           </w:tcPr>
           <w:p>
@@ -20059,7 +20059,7 @@
         </w:tc>
         <w:tc>
           <w:tcPr>
-            <w:tcW w:w="4502" w:type="dxa"/>
+            <w:tcW w:w="4017" w:type="dxa"/>
             <w:shd w:val="clear" w:color="auto" w:fill="auto"/>
           </w:tcPr>
           <w:p>
@@ -20084,7 +20084,7 @@
       <w:tr>
         <w:tc>
           <w:tcPr>
-            <w:tcW w:w="4501" w:type="dxa"/>
+            <w:tcW w:w="4986" w:type="dxa"/>
             <w:shd w:val="clear" w:color="auto" w:fill="auto"/>
           </w:tcPr>
           <w:p>
@@ -20103,7 +20103,7 @@
         </w:tc>
         <w:tc>
           <w:tcPr>
-            <w:tcW w:w="4502" w:type="dxa"/>
+            <w:tcW w:w="4017" w:type="dxa"/>
             <w:shd w:val="clear" w:color="auto" w:fill="auto"/>
           </w:tcPr>
           <w:p>
@@ -20112,13 +20112,25 @@
                 <w:lang w:val="es-ES"/>
               </w:rPr>
             </w:pPr>
+            <w:r>
+              <w:rPr>
+                <w:lang w:val="es-ES"/>
+              </w:rPr>
+              <w:t>Permite la e</w:t>
+            </w:r>
+            <w:r>
+              <w:rPr>
+                <w:lang w:val="es-ES"/>
+              </w:rPr>
+              <w:t>scritura a almacenamiento externo</w:t>
+            </w:r>
           </w:p>
         </w:tc>
       </w:tr>
       <w:tr>
         <w:tc>
           <w:tcPr>
-            <w:tcW w:w="4501" w:type="dxa"/>
+            <w:tcW w:w="4986" w:type="dxa"/>
             <w:shd w:val="clear" w:color="auto" w:fill="auto"/>
           </w:tcPr>
           <w:p>
@@ -20137,7 +20149,7 @@
         </w:tc>
         <w:tc>
           <w:tcPr>
-            <w:tcW w:w="4502" w:type="dxa"/>
+            <w:tcW w:w="4017" w:type="dxa"/>
             <w:shd w:val="clear" w:color="auto" w:fill="auto"/>
           </w:tcPr>
           <w:p>
@@ -20146,13 +20158,25 @@
                 <w:lang w:val="es-ES"/>
               </w:rPr>
             </w:pPr>
+            <w:r>
+              <w:rPr>
+                <w:lang w:val="es-ES"/>
+              </w:rPr>
+              <w:t>Permite la l</w:t>
+            </w:r>
+            <w:r>
+              <w:rPr>
+                <w:lang w:val="es-ES"/>
+              </w:rPr>
+              <w:t>ectura de almacenamiento externo</w:t>
+            </w:r>
           </w:p>
         </w:tc>
       </w:tr>
       <w:tr>
         <w:tc>
           <w:tcPr>
-            <w:tcW w:w="4501" w:type="dxa"/>
+            <w:tcW w:w="4986" w:type="dxa"/>
             <w:shd w:val="clear" w:color="auto" w:fill="auto"/>
           </w:tcPr>
           <w:p>
@@ -20171,7 +20195,7 @@
         </w:tc>
         <w:tc>
           <w:tcPr>
-            <w:tcW w:w="4502" w:type="dxa"/>
+            <w:tcW w:w="4017" w:type="dxa"/>
             <w:shd w:val="clear" w:color="auto" w:fill="auto"/>
           </w:tcPr>
           <w:p>
@@ -20180,13 +20204,25 @@
                 <w:lang w:val="es-ES"/>
               </w:rPr>
             </w:pPr>
+            <w:r>
+              <w:rPr>
+                <w:lang w:val="es-ES"/>
+              </w:rPr>
+              <w:t xml:space="preserve">Permite </w:t>
+            </w:r>
+            <w:r>
+              <w:rPr>
+                <w:lang w:val="es-ES"/>
+              </w:rPr>
+              <w:t>solicitar al usuario la opción de ignorar optimizaciones de batería para la aplicación</w:t>
+            </w:r>
           </w:p>
         </w:tc>
       </w:tr>
       <w:tr>
         <w:tc>
           <w:tcPr>
-            <w:tcW w:w="4501" w:type="dxa"/>
+            <w:tcW w:w="4986" w:type="dxa"/>
             <w:shd w:val="clear" w:color="auto" w:fill="auto"/>
           </w:tcPr>
           <w:p>
@@ -20205,7 +20241,7 @@
         </w:tc>
         <w:tc>
           <w:tcPr>
-            <w:tcW w:w="4502" w:type="dxa"/>
+            <w:tcW w:w="4017" w:type="dxa"/>
             <w:shd w:val="clear" w:color="auto" w:fill="auto"/>
           </w:tcPr>
           <w:p>
@@ -20214,13 +20250,19 @@
                 <w:lang w:val="es-ES"/>
               </w:rPr>
             </w:pPr>
+            <w:r>
+              <w:rPr>
+                <w:lang w:val="es-ES"/>
+              </w:rPr>
+              <w:t>Permite el comienzo de un servicio en primer plano</w:t>
+            </w:r>
           </w:p>
         </w:tc>
       </w:tr>
       <w:tr>
         <w:tc>
           <w:tcPr>
-            <w:tcW w:w="4501" w:type="dxa"/>
+            <w:tcW w:w="4986" w:type="dxa"/>
             <w:shd w:val="clear" w:color="auto" w:fill="auto"/>
           </w:tcPr>
           <w:p>
@@ -20239,7 +20281,7 @@
         </w:tc>
         <w:tc>
           <w:tcPr>
-            <w:tcW w:w="4502" w:type="dxa"/>
+            <w:tcW w:w="4017" w:type="dxa"/>
             <w:shd w:val="clear" w:color="auto" w:fill="auto"/>
           </w:tcPr>
           <w:p>
@@ -20248,13 +20290,25 @@
                 <w:lang w:val="es-ES"/>
               </w:rPr>
             </w:pPr>
+            <w:r>
+              <w:rPr>
+                <w:lang w:val="es-ES"/>
+              </w:rPr>
+              <w:t>Permite</w:t>
+            </w:r>
+            <w:r>
+              <w:rPr>
+                <w:lang w:val="es-ES"/>
+              </w:rPr>
+              <w:t xml:space="preserve"> que la aplicación solicite instalar paquetes</w:t>
+            </w:r>
           </w:p>
         </w:tc>
       </w:tr>
       <w:tr>
         <w:tc>
           <w:tcPr>
-            <w:tcW w:w="4501" w:type="dxa"/>
+            <w:tcW w:w="4986" w:type="dxa"/>
             <w:shd w:val="clear" w:color="auto" w:fill="auto"/>
           </w:tcPr>
           <w:p>
@@ -20273,7 +20327,7 @@
         </w:tc>
         <w:tc>
           <w:tcPr>
-            <w:tcW w:w="4502" w:type="dxa"/>
+            <w:tcW w:w="4017" w:type="dxa"/>
             <w:shd w:val="clear" w:color="auto" w:fill="auto"/>
           </w:tcPr>
           <w:p>
@@ -20282,13 +20336,19 @@
                 <w:lang w:val="es-ES"/>
               </w:rPr>
             </w:pPr>
+            <w:r>
+              <w:rPr>
+                <w:lang w:val="es-ES"/>
+              </w:rPr>
+              <w:t>Permite conocer el tamaño de cualquier paquete</w:t>
+            </w:r>
           </w:p>
         </w:tc>
       </w:tr>
       <w:tr>
         <w:tc>
           <w:tcPr>
-            <w:tcW w:w="4501" w:type="dxa"/>
+            <w:tcW w:w="4986" w:type="dxa"/>
             <w:shd w:val="clear" w:color="auto" w:fill="auto"/>
           </w:tcPr>
           <w:p>
@@ -20307,7 +20367,7 @@
         </w:tc>
         <w:tc>
           <w:tcPr>
-            <w:tcW w:w="4502" w:type="dxa"/>
+            <w:tcW w:w="4017" w:type="dxa"/>
             <w:shd w:val="clear" w:color="auto" w:fill="auto"/>
           </w:tcPr>
           <w:p>
@@ -20316,13 +20376,19 @@
                 <w:lang w:val="es-ES"/>
               </w:rPr>
             </w:pPr>
+            <w:r>
+              <w:rPr>
+                <w:lang w:val="es-ES"/>
+              </w:rPr>
+              <w:t>Permite la recopilación de estadísticas de uso de paquetes</w:t>
+            </w:r>
           </w:p>
         </w:tc>
       </w:tr>
       <w:tr>
         <w:tc>
           <w:tcPr>
-            <w:tcW w:w="4501" w:type="dxa"/>
+            <w:tcW w:w="4986" w:type="dxa"/>
             <w:shd w:val="clear" w:color="auto" w:fill="auto"/>
           </w:tcPr>
           <w:p>
@@ -20341,7 +20407,7 @@
         </w:tc>
         <w:tc>
           <w:tcPr>
-            <w:tcW w:w="4502" w:type="dxa"/>
+            <w:tcW w:w="4017" w:type="dxa"/>
             <w:shd w:val="clear" w:color="auto" w:fill="auto"/>
           </w:tcPr>
           <w:p>
@@ -20350,13 +20416,19 @@
                 <w:lang w:val="es-ES"/>
               </w:rPr>
             </w:pPr>
+            <w:r>
+              <w:rPr>
+                <w:lang w:val="es-ES"/>
+              </w:rPr>
+              <w:t>Permite el acceso a la ubicación cuando la aplicación se encuentra en segundo plano</w:t>
+            </w:r>
           </w:p>
         </w:tc>
       </w:tr>
       <w:tr>
         <w:tc>
           <w:tcPr>
-            <w:tcW w:w="4501" w:type="dxa"/>
+            <w:tcW w:w="4986" w:type="dxa"/>
             <w:shd w:val="clear" w:color="auto" w:fill="auto"/>
           </w:tcPr>
           <w:p>
@@ -20375,7 +20447,7 @@
         </w:tc>
         <w:tc>
           <w:tcPr>
-            <w:tcW w:w="4502" w:type="dxa"/>
+            <w:tcW w:w="4017" w:type="dxa"/>
             <w:shd w:val="clear" w:color="auto" w:fill="auto"/>
           </w:tcPr>
           <w:p>
@@ -20384,13 +20456,19 @@
                 <w:lang w:val="es-ES"/>
               </w:rPr>
             </w:pPr>
+            <w:r>
+              <w:rPr>
+                <w:lang w:val="es-ES"/>
+              </w:rPr>
+              <w:t>Permite el acceso a la ubicación precisa</w:t>
+            </w:r>
           </w:p>
         </w:tc>
       </w:tr>
       <w:tr>
         <w:tc>
           <w:tcPr>
-            <w:tcW w:w="4501" w:type="dxa"/>
+            <w:tcW w:w="4986" w:type="dxa"/>
             <w:shd w:val="clear" w:color="auto" w:fill="auto"/>
           </w:tcPr>
           <w:p>
@@ -20409,7 +20487,7 @@
         </w:tc>
         <w:tc>
           <w:tcPr>
-            <w:tcW w:w="4502" w:type="dxa"/>
+            <w:tcW w:w="4017" w:type="dxa"/>
             <w:shd w:val="clear" w:color="auto" w:fill="auto"/>
           </w:tcPr>
           <w:p>
@@ -20418,13 +20496,19 @@
                 <w:lang w:val="es-ES"/>
               </w:rPr>
             </w:pPr>
+            <w:r>
+              <w:rPr>
+                <w:lang w:val="es-ES"/>
+              </w:rPr>
+              <w:t>Permite el acceso a la ubicación aproximada</w:t>
+            </w:r>
           </w:p>
         </w:tc>
       </w:tr>
       <w:tr>
         <w:tc>
           <w:tcPr>
-            <w:tcW w:w="4501" w:type="dxa"/>
+            <w:tcW w:w="4986" w:type="dxa"/>
             <w:shd w:val="clear" w:color="auto" w:fill="auto"/>
           </w:tcPr>
           <w:p>
@@ -20443,7 +20527,7 @@
         </w:tc>
         <w:tc>
           <w:tcPr>
-            <w:tcW w:w="4502" w:type="dxa"/>
+            <w:tcW w:w="4017" w:type="dxa"/>
             <w:shd w:val="clear" w:color="auto" w:fill="auto"/>
           </w:tcPr>
           <w:p>
@@ -20452,13 +20536,26 @@
                 <w:lang w:val="es-ES"/>
               </w:rPr>
             </w:pPr>
+            <w:r>
+              <w:rPr>
+                <w:lang w:val="es-ES"/>
+              </w:rPr>
+              <w:t xml:space="preserve">Permite la lectura y escritura de </w:t>
+            </w:r>
+            <w:r>
+              <w:rPr>
+                <w:lang w:val="es-ES"/>
+              </w:rPr>
+              <w:lastRenderedPageBreak/>
+              <w:t>ajustes seguros del sistema</w:t>
+            </w:r>
           </w:p>
         </w:tc>
       </w:tr>
       <w:tr>
         <w:tc>
           <w:tcPr>
-            <w:tcW w:w="4501" w:type="dxa"/>
+            <w:tcW w:w="4986" w:type="dxa"/>
             <w:shd w:val="clear" w:color="auto" w:fill="auto"/>
           </w:tcPr>
           <w:p>
@@ -20471,13 +20568,14 @@
               <w:rPr>
                 <w:lang w:val="es-ES"/>
               </w:rPr>
-              <w:t>REQUEST_IGNORE_BATTERY_OPTIMIZATIONS</w:t>
+              <w:lastRenderedPageBreak/>
+              <w:t>GET_TASKS</w:t>
             </w:r>
           </w:p>
         </w:tc>
         <w:tc>
           <w:tcPr>
-            <w:tcW w:w="4502" w:type="dxa"/>
+            <w:tcW w:w="4017" w:type="dxa"/>
             <w:shd w:val="clear" w:color="auto" w:fill="auto"/>
           </w:tcPr>
           <w:p>
@@ -20486,13 +20584,19 @@
                 <w:lang w:val="es-ES"/>
               </w:rPr>
             </w:pPr>
+            <w:r>
+              <w:rPr>
+                <w:lang w:val="es-ES"/>
+              </w:rPr>
+              <w:t>Permite acceso a tareas (valor deprecado desde Android 5.0)</w:t>
+            </w:r>
           </w:p>
         </w:tc>
       </w:tr>
       <w:tr>
         <w:tc>
           <w:tcPr>
-            <w:tcW w:w="4501" w:type="dxa"/>
+            <w:tcW w:w="4986" w:type="dxa"/>
             <w:shd w:val="clear" w:color="auto" w:fill="auto"/>
           </w:tcPr>
           <w:p>
@@ -20505,13 +20609,13 @@
               <w:rPr>
                 <w:lang w:val="es-ES"/>
               </w:rPr>
-              <w:t>GET_TASKS</w:t>
+              <w:t>DISABLE_KEYGUARD</w:t>
             </w:r>
           </w:p>
         </w:tc>
         <w:tc>
           <w:tcPr>
-            <w:tcW w:w="4502" w:type="dxa"/>
+            <w:tcW w:w="4017" w:type="dxa"/>
             <w:shd w:val="clear" w:color="auto" w:fill="auto"/>
           </w:tcPr>
           <w:p>
@@ -20520,13 +20624,33 @@
                 <w:lang w:val="es-ES"/>
               </w:rPr>
             </w:pPr>
+            <w:r>
+              <w:rPr>
+                <w:lang w:val="es-ES"/>
+              </w:rPr>
+              <w:t xml:space="preserve">Permite desactivar el </w:t>
+            </w:r>
+            <w:proofErr w:type="spellStart"/>
+            <w:r>
+              <w:rPr>
+                <w:lang w:val="es-ES"/>
+              </w:rPr>
+              <w:t>keyguard</w:t>
+            </w:r>
+            <w:proofErr w:type="spellEnd"/>
+            <w:r>
+              <w:rPr>
+                <w:lang w:val="es-ES"/>
+              </w:rPr>
+              <w:t xml:space="preserve"> (pantalla de bloqueo) en el caso de no considerarse seguro</w:t>
+            </w:r>
           </w:p>
         </w:tc>
       </w:tr>
       <w:tr>
         <w:tc>
           <w:tcPr>
-            <w:tcW w:w="4501" w:type="dxa"/>
+            <w:tcW w:w="4986" w:type="dxa"/>
             <w:shd w:val="clear" w:color="auto" w:fill="auto"/>
           </w:tcPr>
           <w:p>
@@ -20539,13 +20663,13 @@
               <w:rPr>
                 <w:lang w:val="es-ES"/>
               </w:rPr>
-              <w:t>DISABLE_KEYGUARD</w:t>
+              <w:t>RECEIVE_LAUNCH_BROADCASTS</w:t>
             </w:r>
           </w:p>
         </w:tc>
         <w:tc>
           <w:tcPr>
-            <w:tcW w:w="4502" w:type="dxa"/>
+            <w:tcW w:w="4017" w:type="dxa"/>
             <w:shd w:val="clear" w:color="auto" w:fill="auto"/>
           </w:tcPr>
           <w:p>
@@ -20554,13 +20678,19 @@
                 <w:lang w:val="es-ES"/>
               </w:rPr>
             </w:pPr>
+            <w:r>
+              <w:rPr>
+                <w:lang w:val="es-ES"/>
+              </w:rPr>
+              <w:t>Función no recogida en la documentación de Android</w:t>
+            </w:r>
           </w:p>
         </w:tc>
       </w:tr>
       <w:tr>
         <w:tc>
           <w:tcPr>
-            <w:tcW w:w="4501" w:type="dxa"/>
+            <w:tcW w:w="4986" w:type="dxa"/>
             <w:shd w:val="clear" w:color="auto" w:fill="auto"/>
           </w:tcPr>
           <w:p>
@@ -20573,13 +20703,13 @@
               <w:rPr>
                 <w:lang w:val="es-ES"/>
               </w:rPr>
-              <w:t>RECEIVE_LAUNCH_BROADCASTS</w:t>
+              <w:t>READ_CONTACTS</w:t>
             </w:r>
           </w:p>
         </w:tc>
         <w:tc>
           <w:tcPr>
-            <w:tcW w:w="4502" w:type="dxa"/>
+            <w:tcW w:w="4017" w:type="dxa"/>
             <w:shd w:val="clear" w:color="auto" w:fill="auto"/>
           </w:tcPr>
           <w:p>
@@ -20588,13 +20718,19 @@
                 <w:lang w:val="es-ES"/>
               </w:rPr>
             </w:pPr>
+            <w:r>
+              <w:rPr>
+                <w:lang w:val="es-ES"/>
+              </w:rPr>
+              <w:t>Permite la lectura de los contactos del usuario del dispositivo</w:t>
+            </w:r>
           </w:p>
         </w:tc>
       </w:tr>
       <w:tr>
         <w:tc>
           <w:tcPr>
-            <w:tcW w:w="4501" w:type="dxa"/>
+            <w:tcW w:w="4986" w:type="dxa"/>
             <w:shd w:val="clear" w:color="auto" w:fill="auto"/>
           </w:tcPr>
           <w:p>
@@ -20607,13 +20743,13 @@
               <w:rPr>
                 <w:lang w:val="es-ES"/>
               </w:rPr>
-              <w:t>READ_CONTACTS</w:t>
+              <w:t>RECEIVE_BOOT_COMPLETED</w:t>
             </w:r>
           </w:p>
         </w:tc>
         <w:tc>
           <w:tcPr>
-            <w:tcW w:w="4502" w:type="dxa"/>
+            <w:tcW w:w="4017" w:type="dxa"/>
             <w:shd w:val="clear" w:color="auto" w:fill="auto"/>
           </w:tcPr>
           <w:p>
@@ -20622,13 +20758,19 @@
                 <w:lang w:val="es-ES"/>
               </w:rPr>
             </w:pPr>
+            <w:r>
+              <w:rPr>
+                <w:lang w:val="es-ES"/>
+              </w:rPr>
+              <w:t>Permite la recepción de una transmisión notificadora cuando el dispositivo finaliza su arranque</w:t>
+            </w:r>
           </w:p>
         </w:tc>
       </w:tr>
       <w:tr>
         <w:tc>
           <w:tcPr>
-            <w:tcW w:w="4501" w:type="dxa"/>
+            <w:tcW w:w="4986" w:type="dxa"/>
             <w:shd w:val="clear" w:color="auto" w:fill="auto"/>
           </w:tcPr>
           <w:p>
@@ -20641,13 +20783,13 @@
               <w:rPr>
                 <w:lang w:val="es-ES"/>
               </w:rPr>
-              <w:t>RECEIVE_BOOT_COMPLETED</w:t>
+              <w:t>WRITE_CALL_LOG</w:t>
             </w:r>
           </w:p>
         </w:tc>
         <w:tc>
           <w:tcPr>
-            <w:tcW w:w="4502" w:type="dxa"/>
+            <w:tcW w:w="4017" w:type="dxa"/>
             <w:shd w:val="clear" w:color="auto" w:fill="auto"/>
           </w:tcPr>
           <w:p>
@@ -20656,13 +20798,19 @@
                 <w:lang w:val="es-ES"/>
               </w:rPr>
             </w:pPr>
+            <w:r>
+              <w:rPr>
+                <w:lang w:val="es-ES"/>
+              </w:rPr>
+              <w:t>Permite la escritura en el registro de llamadas del usuario</w:t>
+            </w:r>
           </w:p>
         </w:tc>
       </w:tr>
       <w:tr>
         <w:tc>
           <w:tcPr>
-            <w:tcW w:w="4501" w:type="dxa"/>
+            <w:tcW w:w="4986" w:type="dxa"/>
             <w:shd w:val="clear" w:color="auto" w:fill="auto"/>
           </w:tcPr>
           <w:p>
@@ -20675,13 +20823,13 @@
               <w:rPr>
                 <w:lang w:val="es-ES"/>
               </w:rPr>
-              <w:t>WRITE_CALL_LOG</w:t>
+              <w:t>READ_CALL_LOG</w:t>
             </w:r>
           </w:p>
         </w:tc>
         <w:tc>
           <w:tcPr>
-            <w:tcW w:w="4502" w:type="dxa"/>
+            <w:tcW w:w="4017" w:type="dxa"/>
             <w:shd w:val="clear" w:color="auto" w:fill="auto"/>
           </w:tcPr>
           <w:p>
@@ -20690,13 +20838,19 @@
                 <w:lang w:val="es-ES"/>
               </w:rPr>
             </w:pPr>
+            <w:r>
+              <w:rPr>
+                <w:lang w:val="es-ES"/>
+              </w:rPr>
+              <w:t>Permite la lectura en el registro de llamadas del usuario</w:t>
+            </w:r>
           </w:p>
         </w:tc>
       </w:tr>
       <w:tr>
         <w:tc>
           <w:tcPr>
-            <w:tcW w:w="4501" w:type="dxa"/>
+            <w:tcW w:w="4986" w:type="dxa"/>
             <w:shd w:val="clear" w:color="auto" w:fill="auto"/>
           </w:tcPr>
           <w:p>
@@ -20709,13 +20863,13 @@
               <w:rPr>
                 <w:lang w:val="es-ES"/>
               </w:rPr>
-              <w:t>READ_CALL_LOG</w:t>
+              <w:t>QUERY_ALL_PACKAGES</w:t>
             </w:r>
           </w:p>
         </w:tc>
         <w:tc>
           <w:tcPr>
-            <w:tcW w:w="4502" w:type="dxa"/>
+            <w:tcW w:w="4017" w:type="dxa"/>
             <w:shd w:val="clear" w:color="auto" w:fill="auto"/>
           </w:tcPr>
           <w:p>
@@ -20724,13 +20878,19 @@
                 <w:lang w:val="es-ES"/>
               </w:rPr>
             </w:pPr>
+            <w:r>
+              <w:rPr>
+                <w:lang w:val="es-ES"/>
+              </w:rPr>
+              <w:t>Permite la obtención de información de todos los paquetes presentes en el dispositivo</w:t>
+            </w:r>
           </w:p>
         </w:tc>
       </w:tr>
       <w:tr>
         <w:tc>
           <w:tcPr>
-            <w:tcW w:w="4501" w:type="dxa"/>
+            <w:tcW w:w="4986" w:type="dxa"/>
             <w:shd w:val="clear" w:color="auto" w:fill="auto"/>
           </w:tcPr>
           <w:p>
@@ -20743,14 +20903,13 @@
               <w:rPr>
                 <w:lang w:val="es-ES"/>
               </w:rPr>
-              <w:lastRenderedPageBreak/>
-              <w:t>QUERY_ALL_PACKAGES</w:t>
+              <w:t>ACTION_MANAGE_OVERLAY_PERMISSION</w:t>
             </w:r>
           </w:p>
         </w:tc>
         <w:tc>
           <w:tcPr>
-            <w:tcW w:w="4502" w:type="dxa"/>
+            <w:tcW w:w="4017" w:type="dxa"/>
             <w:shd w:val="clear" w:color="auto" w:fill="auto"/>
           </w:tcPr>
           <w:p>
@@ -20759,13 +20918,25 @@
                 <w:lang w:val="es-ES"/>
               </w:rPr>
             </w:pPr>
+            <w:r>
+              <w:rPr>
+                <w:lang w:val="es-ES"/>
+              </w:rPr>
+              <w:t xml:space="preserve">Permite </w:t>
+            </w:r>
+            <w:r>
+              <w:rPr>
+                <w:lang w:val="es-ES"/>
+              </w:rPr>
+              <w:t>la superposición de gráficos sobre otras aplicaciones</w:t>
+            </w:r>
           </w:p>
         </w:tc>
       </w:tr>
       <w:tr>
         <w:tc>
           <w:tcPr>
-            <w:tcW w:w="4501" w:type="dxa"/>
+            <w:tcW w:w="4986" w:type="dxa"/>
             <w:shd w:val="clear" w:color="auto" w:fill="auto"/>
           </w:tcPr>
           <w:p>
@@ -20778,13 +20949,13 @@
               <w:rPr>
                 <w:lang w:val="es-ES"/>
               </w:rPr>
-              <w:t>ACTION_MANAGE_OVERLAY_PERMISSION</w:t>
+              <w:t>ACCESS_WIFI_STATE</w:t>
             </w:r>
           </w:p>
         </w:tc>
         <w:tc>
           <w:tcPr>
-            <w:tcW w:w="4502" w:type="dxa"/>
+            <w:tcW w:w="4017" w:type="dxa"/>
             <w:shd w:val="clear" w:color="auto" w:fill="auto"/>
           </w:tcPr>
           <w:p>
@@ -20793,13 +20964,33 @@
                 <w:lang w:val="es-ES"/>
               </w:rPr>
             </w:pPr>
+            <w:r>
+              <w:rPr>
+                <w:lang w:val="es-ES"/>
+              </w:rPr>
+              <w:t xml:space="preserve">Permite el acceso a la información sobre redes </w:t>
+            </w:r>
+            <w:proofErr w:type="spellStart"/>
+            <w:r>
+              <w:rPr>
+                <w:lang w:val="es-ES"/>
+              </w:rPr>
+              <w:t>Wi</w:t>
+            </w:r>
+            <w:proofErr w:type="spellEnd"/>
+            <w:r>
+              <w:rPr>
+                <w:lang w:val="es-ES"/>
+              </w:rPr>
+              <w:t>-Fi</w:t>
+            </w:r>
           </w:p>
         </w:tc>
       </w:tr>
       <w:tr>
         <w:tc>
           <w:tcPr>
-            <w:tcW w:w="4501" w:type="dxa"/>
+            <w:tcW w:w="4986" w:type="dxa"/>
             <w:shd w:val="clear" w:color="auto" w:fill="auto"/>
           </w:tcPr>
           <w:p>
@@ -20812,13 +21003,13 @@
               <w:rPr>
                 <w:lang w:val="es-ES"/>
               </w:rPr>
-              <w:t>ACCESS_WIFI_STATE</w:t>
+              <w:t>CHANGE_WIFI_STATE</w:t>
             </w:r>
           </w:p>
         </w:tc>
         <w:tc>
           <w:tcPr>
-            <w:tcW w:w="4502" w:type="dxa"/>
+            <w:tcW w:w="4017" w:type="dxa"/>
             <w:shd w:val="clear" w:color="auto" w:fill="auto"/>
           </w:tcPr>
           <w:p>
@@ -20827,13 +21018,33 @@
                 <w:lang w:val="es-ES"/>
               </w:rPr>
             </w:pPr>
+            <w:r>
+              <w:rPr>
+                <w:lang w:val="es-ES"/>
+              </w:rPr>
+              <w:t xml:space="preserve">Permite modificar el estado de conexión </w:t>
+            </w:r>
+            <w:proofErr w:type="spellStart"/>
+            <w:r>
+              <w:rPr>
+                <w:lang w:val="es-ES"/>
+              </w:rPr>
+              <w:t>Wi</w:t>
+            </w:r>
+            <w:proofErr w:type="spellEnd"/>
+            <w:r>
+              <w:rPr>
+                <w:lang w:val="es-ES"/>
+              </w:rPr>
+              <w:t>-Fi</w:t>
+            </w:r>
           </w:p>
         </w:tc>
       </w:tr>
       <w:tr>
         <w:tc>
           <w:tcPr>
-            <w:tcW w:w="4501" w:type="dxa"/>
+            <w:tcW w:w="4986" w:type="dxa"/>
             <w:shd w:val="clear" w:color="auto" w:fill="auto"/>
           </w:tcPr>
           <w:p>
@@ -20846,13 +21057,13 @@
               <w:rPr>
                 <w:lang w:val="es-ES"/>
               </w:rPr>
-              <w:t>CHANGE_WIFI_STATE</w:t>
+              <w:t>BLUETOOTH_SCAN</w:t>
             </w:r>
           </w:p>
         </w:tc>
         <w:tc>
           <w:tcPr>
-            <w:tcW w:w="4502" w:type="dxa"/>
+            <w:tcW w:w="4017" w:type="dxa"/>
             <w:shd w:val="clear" w:color="auto" w:fill="auto"/>
           </w:tcPr>
           <w:p>
@@ -20861,13 +21072,19 @@
                 <w:lang w:val="es-ES"/>
               </w:rPr>
             </w:pPr>
+            <w:r>
+              <w:rPr>
+                <w:lang w:val="es-ES"/>
+              </w:rPr>
+              <w:t xml:space="preserve">Permite el escaneo de dispositivos Bluetooth </w:t>
+            </w:r>
           </w:p>
         </w:tc>
       </w:tr>
       <w:tr>
         <w:tc>
           <w:tcPr>
-            <w:tcW w:w="4501" w:type="dxa"/>
+            <w:tcW w:w="4986" w:type="dxa"/>
             <w:shd w:val="clear" w:color="auto" w:fill="auto"/>
           </w:tcPr>
           <w:p>
@@ -20880,13 +21097,13 @@
               <w:rPr>
                 <w:lang w:val="es-ES"/>
               </w:rPr>
-              <w:t>BLUETOOTH_SCAN</w:t>
+              <w:t>READ_PHONE_STATE</w:t>
             </w:r>
           </w:p>
         </w:tc>
         <w:tc>
           <w:tcPr>
-            <w:tcW w:w="4502" w:type="dxa"/>
+            <w:tcW w:w="4017" w:type="dxa"/>
             <w:shd w:val="clear" w:color="auto" w:fill="auto"/>
           </w:tcPr>
           <w:p>
@@ -20895,13 +21112,25 @@
                 <w:lang w:val="es-ES"/>
               </w:rPr>
             </w:pPr>
+            <w:r>
+              <w:rPr>
+                <w:lang w:val="es-ES"/>
+              </w:rPr>
+              <w:t>Permite la lectura de información de red telefónica y el estatus de llamadas</w:t>
+            </w:r>
+            <w:r>
+              <w:rPr>
+                <w:lang w:val="es-ES"/>
+              </w:rPr>
+              <w:t xml:space="preserve"> activas</w:t>
+            </w:r>
           </w:p>
         </w:tc>
       </w:tr>
       <w:tr>
         <w:tc>
           <w:tcPr>
-            <w:tcW w:w="4501" w:type="dxa"/>
+            <w:tcW w:w="4986" w:type="dxa"/>
             <w:shd w:val="clear" w:color="auto" w:fill="auto"/>
           </w:tcPr>
           <w:p>
@@ -20914,13 +21143,13 @@
               <w:rPr>
                 <w:lang w:val="es-ES"/>
               </w:rPr>
-              <w:t>READ_PHONE_STATE</w:t>
+              <w:t>POST_NOTIFICATIONS</w:t>
             </w:r>
           </w:p>
         </w:tc>
         <w:tc>
           <w:tcPr>
-            <w:tcW w:w="4502" w:type="dxa"/>
+            <w:tcW w:w="4017" w:type="dxa"/>
             <w:shd w:val="clear" w:color="auto" w:fill="auto"/>
           </w:tcPr>
           <w:p>
@@ -20929,13 +21158,19 @@
                 <w:lang w:val="es-ES"/>
               </w:rPr>
             </w:pPr>
+            <w:r>
+              <w:rPr>
+                <w:lang w:val="es-ES"/>
+              </w:rPr>
+              <w:t>Permite la creación de notificaciones</w:t>
+            </w:r>
           </w:p>
         </w:tc>
       </w:tr>
       <w:tr>
         <w:tc>
           <w:tcPr>
-            <w:tcW w:w="4501" w:type="dxa"/>
+            <w:tcW w:w="4986" w:type="dxa"/>
             <w:shd w:val="clear" w:color="auto" w:fill="auto"/>
           </w:tcPr>
           <w:p>
@@ -20948,13 +21183,13 @@
               <w:rPr>
                 <w:lang w:val="es-ES"/>
               </w:rPr>
-              <w:t>POST_NOTIFICATIONS</w:t>
+              <w:t>WRITE_CONTACTS</w:t>
             </w:r>
           </w:p>
         </w:tc>
         <w:tc>
           <w:tcPr>
-            <w:tcW w:w="4502" w:type="dxa"/>
+            <w:tcW w:w="4017" w:type="dxa"/>
             <w:shd w:val="clear" w:color="auto" w:fill="auto"/>
           </w:tcPr>
           <w:p>
@@ -20963,13 +21198,19 @@
                 <w:lang w:val="es-ES"/>
               </w:rPr>
             </w:pPr>
+            <w:r>
+              <w:rPr>
+                <w:lang w:val="es-ES"/>
+              </w:rPr>
+              <w:t>Permite la escritura de información en los contactos del usuario</w:t>
+            </w:r>
           </w:p>
         </w:tc>
       </w:tr>
       <w:tr>
         <w:tc>
           <w:tcPr>
-            <w:tcW w:w="4501" w:type="dxa"/>
+            <w:tcW w:w="4986" w:type="dxa"/>
             <w:shd w:val="clear" w:color="auto" w:fill="auto"/>
           </w:tcPr>
           <w:p>
@@ -20982,13 +21223,13 @@
               <w:rPr>
                 <w:lang w:val="es-ES"/>
               </w:rPr>
-              <w:t>WRITE_CONTACTS</w:t>
+              <w:t>BLUETOOTH</w:t>
             </w:r>
           </w:p>
         </w:tc>
         <w:tc>
           <w:tcPr>
-            <w:tcW w:w="4502" w:type="dxa"/>
+            <w:tcW w:w="4017" w:type="dxa"/>
             <w:shd w:val="clear" w:color="auto" w:fill="auto"/>
           </w:tcPr>
           <w:p>
@@ -20997,13 +21238,31 @@
                 <w:lang w:val="es-ES"/>
               </w:rPr>
             </w:pPr>
+            <w:r>
+              <w:rPr>
+                <w:lang w:val="es-ES"/>
+              </w:rPr>
+              <w:t>Permite la conexión a dispositivos Bluetooth cer</w:t>
+            </w:r>
+            <w:r>
+              <w:rPr>
+                <w:lang w:val="es-ES"/>
+              </w:rPr>
+              <w:t>c</w:t>
+            </w:r>
+            <w:r>
+              <w:rPr>
+                <w:lang w:val="es-ES"/>
+              </w:rPr>
+              <w:t>anos</w:t>
+            </w:r>
           </w:p>
         </w:tc>
       </w:tr>
       <w:tr>
         <w:tc>
           <w:tcPr>
-            <w:tcW w:w="4501" w:type="dxa"/>
+            <w:tcW w:w="4986" w:type="dxa"/>
             <w:shd w:val="clear" w:color="auto" w:fill="auto"/>
           </w:tcPr>
           <w:p>
@@ -21016,13 +21275,13 @@
               <w:rPr>
                 <w:lang w:val="es-ES"/>
               </w:rPr>
-              <w:t>BLUETOOTH</w:t>
+              <w:t>MODIFY_PHONE_STATE</w:t>
             </w:r>
           </w:p>
         </w:tc>
         <w:tc>
           <w:tcPr>
-            <w:tcW w:w="4502" w:type="dxa"/>
+            <w:tcW w:w="4017" w:type="dxa"/>
             <w:shd w:val="clear" w:color="auto" w:fill="auto"/>
           </w:tcPr>
           <w:p>
@@ -21031,13 +21290,26 @@
                 <w:lang w:val="es-ES"/>
               </w:rPr>
             </w:pPr>
+            <w:r>
+              <w:rPr>
+                <w:lang w:val="es-ES"/>
+              </w:rPr>
+              <w:t xml:space="preserve">Permite realizar cambios al estado de telefonía del dispositivo (desactivación, cambios en el </w:t>
+            </w:r>
+            <w:r>
+              <w:rPr>
+                <w:lang w:val="es-ES"/>
+              </w:rPr>
+              <w:lastRenderedPageBreak/>
+              <w:t>código MMI)</w:t>
+            </w:r>
           </w:p>
         </w:tc>
       </w:tr>
       <w:tr>
         <w:tc>
           <w:tcPr>
-            <w:tcW w:w="4501" w:type="dxa"/>
+            <w:tcW w:w="4986" w:type="dxa"/>
             <w:shd w:val="clear" w:color="auto" w:fill="auto"/>
           </w:tcPr>
           <w:p>
@@ -21050,13 +21322,14 @@
               <w:rPr>
                 <w:lang w:val="es-ES"/>
               </w:rPr>
-              <w:t>MANAGE_APPS_OPS_MODES</w:t>
+              <w:lastRenderedPageBreak/>
+              <w:t>CAMERA</w:t>
             </w:r>
           </w:p>
         </w:tc>
         <w:tc>
           <w:tcPr>
-            <w:tcW w:w="4502" w:type="dxa"/>
+            <w:tcW w:w="4017" w:type="dxa"/>
             <w:shd w:val="clear" w:color="auto" w:fill="auto"/>
           </w:tcPr>
           <w:p>
@@ -21065,13 +21338,19 @@
                 <w:lang w:val="es-ES"/>
               </w:rPr>
             </w:pPr>
+            <w:r>
+              <w:rPr>
+                <w:lang w:val="es-ES"/>
+              </w:rPr>
+              <w:t>Permite el acceso a la cámara del dispositivo</w:t>
+            </w:r>
           </w:p>
         </w:tc>
       </w:tr>
       <w:tr>
         <w:tc>
           <w:tcPr>
-            <w:tcW w:w="4501" w:type="dxa"/>
+            <w:tcW w:w="4986" w:type="dxa"/>
             <w:shd w:val="clear" w:color="auto" w:fill="auto"/>
           </w:tcPr>
           <w:p>
@@ -21084,13 +21363,13 @@
               <w:rPr>
                 <w:lang w:val="es-ES"/>
               </w:rPr>
-              <w:t>MODIFY_PHONE_STATE</w:t>
+              <w:t>SEND_SMS</w:t>
             </w:r>
           </w:p>
         </w:tc>
         <w:tc>
           <w:tcPr>
-            <w:tcW w:w="4502" w:type="dxa"/>
+            <w:tcW w:w="4017" w:type="dxa"/>
             <w:shd w:val="clear" w:color="auto" w:fill="auto"/>
           </w:tcPr>
           <w:p>
@@ -21099,13 +21378,19 @@
                 <w:lang w:val="es-ES"/>
               </w:rPr>
             </w:pPr>
+            <w:r>
+              <w:rPr>
+                <w:lang w:val="es-ES"/>
+              </w:rPr>
+              <w:t>Permite el envío de mensajes SMS</w:t>
+            </w:r>
           </w:p>
         </w:tc>
       </w:tr>
       <w:tr>
         <w:tc>
           <w:tcPr>
-            <w:tcW w:w="4501" w:type="dxa"/>
+            <w:tcW w:w="4986" w:type="dxa"/>
             <w:shd w:val="clear" w:color="auto" w:fill="auto"/>
           </w:tcPr>
           <w:p>
@@ -21118,13 +21403,13 @@
               <w:rPr>
                 <w:lang w:val="es-ES"/>
               </w:rPr>
-              <w:t>CAMERA</w:t>
+              <w:t>RECEIVE_SMS</w:t>
             </w:r>
           </w:p>
         </w:tc>
         <w:tc>
           <w:tcPr>
-            <w:tcW w:w="4502" w:type="dxa"/>
+            <w:tcW w:w="4017" w:type="dxa"/>
             <w:shd w:val="clear" w:color="auto" w:fill="auto"/>
           </w:tcPr>
           <w:p>
@@ -21133,13 +21418,19 @@
                 <w:lang w:val="es-ES"/>
               </w:rPr>
             </w:pPr>
+            <w:r>
+              <w:rPr>
+                <w:lang w:val="es-ES"/>
+              </w:rPr>
+              <w:t>Permite la recepción de mensajes SMS</w:t>
+            </w:r>
           </w:p>
         </w:tc>
       </w:tr>
       <w:tr>
         <w:tc>
           <w:tcPr>
-            <w:tcW w:w="4501" w:type="dxa"/>
+            <w:tcW w:w="4986" w:type="dxa"/>
             <w:shd w:val="clear" w:color="auto" w:fill="auto"/>
           </w:tcPr>
           <w:p>
@@ -21152,13 +21443,13 @@
               <w:rPr>
                 <w:lang w:val="es-ES"/>
               </w:rPr>
-              <w:t>SEND_SMS</w:t>
+              <w:t>READ_SMS</w:t>
             </w:r>
           </w:p>
         </w:tc>
         <w:tc>
           <w:tcPr>
-            <w:tcW w:w="4502" w:type="dxa"/>
+            <w:tcW w:w="4017" w:type="dxa"/>
             <w:shd w:val="clear" w:color="auto" w:fill="auto"/>
           </w:tcPr>
           <w:p>
@@ -21167,13 +21458,19 @@
                 <w:lang w:val="es-ES"/>
               </w:rPr>
             </w:pPr>
+            <w:r>
+              <w:rPr>
+                <w:lang w:val="es-ES"/>
+              </w:rPr>
+              <w:t>Permite la lectura de mensajes SMS</w:t>
+            </w:r>
           </w:p>
         </w:tc>
       </w:tr>
       <w:tr>
         <w:tc>
           <w:tcPr>
-            <w:tcW w:w="4501" w:type="dxa"/>
+            <w:tcW w:w="4986" w:type="dxa"/>
             <w:shd w:val="clear" w:color="auto" w:fill="auto"/>
           </w:tcPr>
           <w:p>
@@ -21186,13 +21483,13 @@
               <w:rPr>
                 <w:lang w:val="es-ES"/>
               </w:rPr>
-              <w:t>RECEIVE_SMS</w:t>
+              <w:t>READ_PHONE_NUMBERS</w:t>
             </w:r>
           </w:p>
         </w:tc>
         <w:tc>
           <w:tcPr>
-            <w:tcW w:w="4502" w:type="dxa"/>
+            <w:tcW w:w="4017" w:type="dxa"/>
             <w:shd w:val="clear" w:color="auto" w:fill="auto"/>
           </w:tcPr>
           <w:p>
@@ -21201,81 +21498,19 @@
                 <w:lang w:val="es-ES"/>
               </w:rPr>
             </w:pPr>
+            <w:r>
+              <w:rPr>
+                <w:lang w:val="es-ES"/>
+              </w:rPr>
+              <w:t>Permite el acceso a los números de teléfono del dispositivo</w:t>
+            </w:r>
           </w:p>
         </w:tc>
       </w:tr>
       <w:tr>
         <w:tc>
           <w:tcPr>
-            <w:tcW w:w="4501" w:type="dxa"/>
-            <w:shd w:val="clear" w:color="auto" w:fill="auto"/>
-          </w:tcPr>
-          <w:p>
-            <w:pPr>
-              <w:rPr>
-                <w:lang w:val="es-ES"/>
-              </w:rPr>
-            </w:pPr>
-            <w:r>
-              <w:rPr>
-                <w:lang w:val="es-ES"/>
-              </w:rPr>
-              <w:t>READ_SMS</w:t>
-            </w:r>
-          </w:p>
-        </w:tc>
-        <w:tc>
-          <w:tcPr>
-            <w:tcW w:w="4502" w:type="dxa"/>
-            <w:shd w:val="clear" w:color="auto" w:fill="auto"/>
-          </w:tcPr>
-          <w:p>
-            <w:pPr>
-              <w:rPr>
-                <w:lang w:val="es-ES"/>
-              </w:rPr>
-            </w:pPr>
-          </w:p>
-        </w:tc>
-      </w:tr>
-      <w:tr>
-        <w:tc>
-          <w:tcPr>
-            <w:tcW w:w="4501" w:type="dxa"/>
-            <w:shd w:val="clear" w:color="auto" w:fill="auto"/>
-          </w:tcPr>
-          <w:p>
-            <w:pPr>
-              <w:rPr>
-                <w:lang w:val="es-ES"/>
-              </w:rPr>
-            </w:pPr>
-            <w:r>
-              <w:rPr>
-                <w:lang w:val="es-ES"/>
-              </w:rPr>
-              <w:t>READ_PHONE_NUMBERS</w:t>
-            </w:r>
-          </w:p>
-        </w:tc>
-        <w:tc>
-          <w:tcPr>
-            <w:tcW w:w="4502" w:type="dxa"/>
-            <w:shd w:val="clear" w:color="auto" w:fill="auto"/>
-          </w:tcPr>
-          <w:p>
-            <w:pPr>
-              <w:rPr>
-                <w:lang w:val="es-ES"/>
-              </w:rPr>
-            </w:pPr>
-          </w:p>
-        </w:tc>
-      </w:tr>
-      <w:tr>
-        <w:tc>
-          <w:tcPr>
-            <w:tcW w:w="4501" w:type="dxa"/>
+            <w:tcW w:w="4986" w:type="dxa"/>
             <w:shd w:val="clear" w:color="auto" w:fill="auto"/>
           </w:tcPr>
           <w:p>
@@ -21297,7 +21532,7 @@
         </w:tc>
         <w:tc>
           <w:tcPr>
-            <w:tcW w:w="4502" w:type="dxa"/>
+            <w:tcW w:w="4017" w:type="dxa"/>
             <w:shd w:val="clear" w:color="auto" w:fill="auto"/>
           </w:tcPr>
           <w:p>
@@ -21306,13 +21541,19 @@
                 <w:lang w:val="es-ES"/>
               </w:rPr>
             </w:pPr>
+            <w:r>
+              <w:rPr>
+                <w:lang w:val="es-ES"/>
+              </w:rPr>
+              <w:t>Permite el acceso al PowerManager del sistema, encargado de mantener el procesador activo o la pantalla encendida</w:t>
+            </w:r>
           </w:p>
         </w:tc>
       </w:tr>
       <w:tr>
         <w:tc>
           <w:tcPr>
-            <w:tcW w:w="4501" w:type="dxa"/>
+            <w:tcW w:w="4986" w:type="dxa"/>
             <w:shd w:val="clear" w:color="auto" w:fill="auto"/>
           </w:tcPr>
           <w:p>
@@ -21334,7 +21575,7 @@
         </w:tc>
         <w:tc>
           <w:tcPr>
-            <w:tcW w:w="4502" w:type="dxa"/>
+            <w:tcW w:w="4017" w:type="dxa"/>
             <w:shd w:val="clear" w:color="auto" w:fill="auto"/>
           </w:tcPr>
           <w:p>
@@ -21343,13 +21584,19 @@
                 <w:lang w:val="es-ES"/>
               </w:rPr>
             </w:pPr>
+            <w:r>
+              <w:rPr>
+                <w:lang w:val="es-ES"/>
+              </w:rPr>
+              <w:t>Permite el bloqueo del dispositivo</w:t>
+            </w:r>
           </w:p>
         </w:tc>
       </w:tr>
       <w:tr>
         <w:tc>
           <w:tcPr>
-            <w:tcW w:w="4501" w:type="dxa"/>
+            <w:tcW w:w="4986" w:type="dxa"/>
             <w:shd w:val="clear" w:color="auto" w:fill="auto"/>
           </w:tcPr>
           <w:p>
@@ -21368,7 +21615,7 @@
         </w:tc>
         <w:tc>
           <w:tcPr>
-            <w:tcW w:w="4502" w:type="dxa"/>
+            <w:tcW w:w="4017" w:type="dxa"/>
             <w:shd w:val="clear" w:color="auto" w:fill="auto"/>
           </w:tcPr>
           <w:p>
@@ -21377,13 +21624,19 @@
                 <w:lang w:val="es-ES"/>
               </w:rPr>
             </w:pPr>
+            <w:r>
+              <w:rPr>
+                <w:lang w:val="es-ES"/>
+              </w:rPr>
+              <w:t>Permite la apertura de sockets de red por parte de la aplicación</w:t>
+            </w:r>
           </w:p>
         </w:tc>
       </w:tr>
       <w:tr>
         <w:tc>
           <w:tcPr>
-            <w:tcW w:w="4501" w:type="dxa"/>
+            <w:tcW w:w="4986" w:type="dxa"/>
             <w:shd w:val="clear" w:color="auto" w:fill="auto"/>
           </w:tcPr>
           <w:p>
@@ -21402,7 +21655,7 @@
         </w:tc>
         <w:tc>
           <w:tcPr>
-            <w:tcW w:w="4502" w:type="dxa"/>
+            <w:tcW w:w="4017" w:type="dxa"/>
             <w:shd w:val="clear" w:color="auto" w:fill="auto"/>
           </w:tcPr>
           <w:p>
@@ -21411,13 +21664,19 @@
                 <w:lang w:val="es-ES"/>
               </w:rPr>
             </w:pPr>
+            <w:r>
+              <w:rPr>
+                <w:lang w:val="es-ES"/>
+              </w:rPr>
+              <w:t>Permite el inicio de una llamada telefónica sin pasar por la interfaz de llamada estándar</w:t>
+            </w:r>
           </w:p>
         </w:tc>
       </w:tr>
       <w:tr>
         <w:tc>
           <w:tcPr>
-            <w:tcW w:w="4501" w:type="dxa"/>
+            <w:tcW w:w="4986" w:type="dxa"/>
             <w:shd w:val="clear" w:color="auto" w:fill="auto"/>
           </w:tcPr>
           <w:p>
@@ -21436,7 +21695,7 @@
         </w:tc>
         <w:tc>
           <w:tcPr>
-            <w:tcW w:w="4502" w:type="dxa"/>
+            <w:tcW w:w="4017" w:type="dxa"/>
             <w:shd w:val="clear" w:color="auto" w:fill="auto"/>
           </w:tcPr>
           <w:p>
@@ -21445,6 +21704,12 @@
                 <w:lang w:val="es-ES"/>
               </w:rPr>
             </w:pPr>
+            <w:r>
+              <w:rPr>
+                <w:lang w:val="es-ES"/>
+              </w:rPr>
+              <w:t>Permite la creación de superposiciones en todas las aplicaciones con el modelo de interacciones utilizado por las interacciones del sistema</w:t>
+            </w:r>
           </w:p>
         </w:tc>
       </w:tr>
@@ -21458,15 +21723,149 @@
     </w:p>
     <w:p>
       <w:pPr>
-        <w:rPr>
-          <w:lang w:val="es-ES"/>
-        </w:rPr>
-      </w:pPr>
-      <w:r>
-        <w:rPr>
-          <w:lang w:val="es-ES"/>
-        </w:rPr>
-        <w:t>Podemos observar que la aplicación solicita una gran cantidad de permisos que pertenecen a categorías muy diferentes.</w:t>
+        <w:jc w:val="both"/>
+        <w:rPr>
+          <w:lang w:val="es-ES"/>
+        </w:rPr>
+      </w:pPr>
+      <w:r>
+        <w:rPr>
+          <w:lang w:val="es-ES"/>
+        </w:rPr>
+        <w:t>Podemos observar que la aplicación solicita una gran cantidad de permisos que pertenecen a categorías muy diferentes</w:t>
+      </w:r>
+      <w:r>
+        <w:rPr>
+          <w:lang w:val="es-ES"/>
+        </w:rPr>
+        <w:t xml:space="preserve">, además de algunos que están categorizados como permisos con nivel de peligro en cuanto a su protección por parte de las recomendaciones de Google, como </w:t>
+      </w:r>
+      <w:r>
+        <w:rPr>
+          <w:lang w:val="es-ES"/>
+        </w:rPr>
+        <w:t>ACCESS_FINE_LOCATION</w:t>
+      </w:r>
+      <w:r>
+        <w:rPr>
+          <w:lang w:val="es-ES"/>
+        </w:rPr>
+        <w:t>, READ_SMS o CALL_PHONE.</w:t>
+      </w:r>
+    </w:p>
+    <w:p>
+      <w:pPr>
+        <w:jc w:val="both"/>
+        <w:rPr>
+          <w:lang w:val="es-ES"/>
+        </w:rPr>
+      </w:pPr>
+      <w:r>
+        <w:rPr>
+          <w:lang w:val="es-ES"/>
+        </w:rPr>
+        <w:t xml:space="preserve">Además de la información de permisos, del manifiesto XML también podemos encontrar el punto de entrada de la aplicación, que en Android </w:t>
+      </w:r>
+      <w:r>
+        <w:rPr>
+          <w:lang w:val="es-ES"/>
+        </w:rPr>
+        <w:t>se indica con la acción principal (</w:t>
+      </w:r>
+      <w:r>
+        <w:rPr>
+          <w:lang w:val="es-ES"/>
+        </w:rPr>
+        <w:t>"</w:t>
+      </w:r>
+      <w:proofErr w:type="spellStart"/>
+      <w:proofErr w:type="gramStart"/>
+      <w:r>
+        <w:rPr>
+          <w:lang w:val="es-ES"/>
+        </w:rPr>
+        <w:t>android.intent</w:t>
+      </w:r>
+      <w:proofErr w:type="gramEnd"/>
+      <w:r>
+        <w:rPr>
+          <w:lang w:val="es-ES"/>
+        </w:rPr>
+        <w:t>.action.MAIN</w:t>
+      </w:r>
+      <w:proofErr w:type="spellEnd"/>
+      <w:r>
+        <w:rPr>
+          <w:lang w:val="es-ES"/>
+        </w:rPr>
+        <w:t>"</w:t>
+      </w:r>
+      <w:r>
+        <w:rPr>
+          <w:lang w:val="es-ES"/>
+        </w:rPr>
+        <w:t xml:space="preserve">) y la categoría LAUNCHER. En este caso existen múltiples puntos de entrada registrados, que hacen referencia a diferentes aplicaciones populares como YouTube, Gmail o </w:t>
+      </w:r>
+      <w:proofErr w:type="spellStart"/>
+      <w:r>
+        <w:rPr>
+          <w:lang w:val="es-ES"/>
+        </w:rPr>
+        <w:t>Telegram</w:t>
+      </w:r>
+      <w:proofErr w:type="spellEnd"/>
+      <w:r>
+        <w:rPr>
+          <w:lang w:val="es-ES"/>
+        </w:rPr>
+        <w:t>. Sin embargo, todas estas entradas están desactivadas menos una, que carga dinámicamente el nombre de la aplicación, y registra la actividad de la clase “</w:t>
+      </w:r>
+      <w:r>
+        <w:rPr>
+          <w:lang w:val="es-ES"/>
+        </w:rPr>
+        <w:t>Xk011b72bcbf5396b4f9ec9737b706f44.Xkfb2bcfa7ae858b5247a4fc3c5ae3020.Xk1b4219fb6ddeebbcfdc5d80780f8b2f.Xk7d4258c1c9c337733fb3a8c3aaf570e</w:t>
+      </w:r>
+      <w:r>
+        <w:rPr>
+          <w:lang w:val="es-ES"/>
+        </w:rPr>
+        <w:t xml:space="preserve">” como </w:t>
+      </w:r>
+      <w:r>
+        <w:rPr>
+          <w:lang w:val="es-ES"/>
+        </w:rPr>
+        <w:lastRenderedPageBreak/>
+        <w:t>la inicial. Por lo tanto, parece que el código de la aplicación va a estar ofuscado o se realizará una carga dinámica de las clases durante la ejecución.</w:t>
+      </w:r>
+    </w:p>
+    <w:p>
+      <w:pPr>
+        <w:jc w:val="both"/>
+        <w:rPr>
+          <w:lang w:val="es-ES"/>
+        </w:rPr>
+      </w:pPr>
+    </w:p>
+    <w:p>
+      <w:pPr>
+        <w:jc w:val="both"/>
+        <w:rPr>
+          <w:lang w:val="es-ES"/>
+        </w:rPr>
+      </w:pPr>
+      <w:r>
+        <w:rPr>
+          <w:lang w:val="es-ES"/>
+        </w:rPr>
+        <w:t xml:space="preserve">Por último, el manifiesto también arroja información sobre </w:t>
+      </w:r>
+      <w:r>
+        <w:rPr>
+          <w:lang w:val="es-ES"/>
+        </w:rPr>
+        <w:t>las intenciones de la aplicación respecto a los permisos de accesibilidad.</w:t>
       </w:r>
     </w:p>
     <w:p>
@@ -21621,7 +22020,6 @@
           <w:szCs w:val="28"/>
           <w:lang w:val="es-ES"/>
         </w:rPr>
-        <w:lastRenderedPageBreak/>
         <w:t xml:space="preserve">3.2.2   </w:t>
       </w:r>
       <w:bookmarkEnd w:id="71"/>
@@ -24243,7 +24641,7 @@
       <w:rPr>
         <w:noProof/>
       </w:rPr>
-      <w:pict w14:anchorId="63FE442C">
+      <w:pict w14:anchorId="1ED7BCCC">
         <v:shapetype id="_x0000_t75" coordsize="21600,21600" o:spt="75" o:preferrelative="t" path="m@4@5l@4@11@9@11@9@5xe" filled="f" stroked="f">
           <v:stroke joinstyle="miter"/>
           <v:formulas>
@@ -24273,7 +24671,7 @@
       <w:rPr>
         <w:noProof/>
       </w:rPr>
-      <w:pict w14:anchorId="705CB4C8">
+      <w:pict w14:anchorId="594CE56F">
         <v:shape id="Picture 5" o:spid="_x0000_s1026" type="#_x0000_t75" alt="A logo of a university&#13;&#13;&#13;&#13;&#13;&#13;&#13;&#13;&#13;&#13;&#13;&#13;&#13;&#13;&#13;&#13;&#10;&#13;&#13;&#13;&#13;&#13;&#13;&#13;&#13;&#13;&#13;&#13;&#13;&#13;&#13;&#13;&#13;&#10;Description automatically generated" style="position:absolute;left:0;text-align:left;margin-left:-58.65pt;margin-top:-105pt;width:53.2pt;height:92.65pt;z-index:1;visibility:visible;mso-wrap-style:square;mso-wrap-edited:f;mso-width-percent:0;mso-height-percent:0;mso-wrap-distance-left:9pt;mso-wrap-distance-top:0;mso-wrap-distance-right:9pt;mso-wrap-distance-bottom:0;mso-position-horizontal:absolute;mso-position-horizontal-relative:margin;mso-position-vertical:absolute;mso-position-vertical-relative:margin;mso-width-percent:0;mso-height-percent:0;mso-width-relative:margin;mso-height-relative:margin">
           <v:imagedata r:id="rId2" o:title="A logo of a university&#13;&#13;&#13;&#13;&#13;&#13;&#13;&#13;&#13;&#13;&#13;&#13;&#13;&#13;&#13;&#13;&#10;&#13;&#13;&#13;&#13;&#13;&#13;&#13;&#13;&#13;&#13;&#13;&#13;&#13;&#13;&#13;&#13;&#10;Description automatically generated"/>
           <w10:wrap type="square" anchorx="margin" anchory="margin"/>
@@ -24326,8 +24724,8 @@
       <w:rPr>
         <w:noProof/>
       </w:rPr>
-      <w:pict w14:anchorId="7F84ABD1">
-        <v:rect id="Rectangle 2" o:spid="_x0000_s1025" style="position:absolute;margin-left:-8.95pt;margin-top:66.45pt;width:431.95pt;height:177.35pt;z-index:-2;visibility:visible;mso-wrap-style:square;mso-width-percent:0;mso-height-percent:0;mso-wrap-distance-left:9.05pt;mso-wrap-distance-top:0;mso-wrap-distance-right:9.05pt;mso-wrap-distance-bottom:0;mso-position-horizontal:absolute;mso-position-horizontal-relative:text;mso-position-vertical:absolute;mso-position-vertical-relative:text;mso-width-percent:0;mso-height-percent:0;mso-width-relative:page;mso-height-relative:page;v-text-anchor:top" o:gfxdata="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" o:allowincell="f" filled="f" stroked="f" strokeweight="0">
+      <w:pict w14:anchorId="5997F1D1">
+        <v:rect id="Rectangle 4" o:spid="_x0000_s1025" style="position:absolute;margin-left:-8.95pt;margin-top:66.45pt;width:431.95pt;height:177.35pt;z-index:-2;visibility:visible;mso-wrap-style:square;mso-width-percent:0;mso-height-percent:0;mso-wrap-distance-left:9.05pt;mso-wrap-distance-top:0;mso-wrap-distance-right:9.05pt;mso-wrap-distance-bottom:0;mso-position-horizontal:absolute;mso-position-horizontal-relative:text;mso-position-vertical:absolute;mso-position-vertical-relative:text;mso-width-percent:0;mso-height-percent:0;mso-width-relative:page;mso-height-relative:page;v-text-anchor:top" o:gfxdata="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" o:allowincell="f" filled="f" stroked="f" strokeweight="0">
           <v:textbox inset="2.56mm,1.29mm,2.56mm,1.29mm">
             <w:txbxContent>
               <w:p>

</xml_diff>

<commit_message>
Incluida figura de carga dinámica con kx.json y explicación en la memoria
</commit_message>
<xml_diff>
--- a/TFM_RaulNunezGarcia.docx
+++ b/TFM_RaulNunezGarcia.docx
@@ -20913,8 +20913,8 @@
         <w:rPr>
           <w:noProof/>
         </w:rPr>
-        <w:pict w14:anchorId="60F61EA9">
-          <v:shape id="_x0000_s2070" type="#_x0000_t75" alt="A black text on a white background&#10;&#10;Description automatically generated" style="position:absolute;left:0;text-align:left;margin-left:0;margin-top:46pt;width:439.35pt;height:160.55pt;z-index:17;visibility:visible;mso-wrap-style:square;mso-width-percent:0;mso-height-percent:0;mso-wrap-distance-left:9pt;mso-wrap-distance-top:0;mso-wrap-distance-right:9pt;mso-wrap-distance-bottom:0;mso-position-horizontal:absolute;mso-position-horizontal-relative:text;mso-position-vertical:absolute;mso-position-vertical-relative:text;mso-width-percent:0;mso-height-percent:0;mso-width-relative:page;mso-height-relative:page">
+        <w:pict w14:anchorId="10C2901A">
+          <v:shape id="_x0000_s2071" type="#_x0000_t75" alt="A black text on a white background&#10;&#10;Description automatically generated" style="position:absolute;left:0;text-align:left;margin-left:0;margin-top:46pt;width:439.35pt;height:160.55pt;z-index:17;visibility:visible;mso-wrap-style:square;mso-width-percent:0;mso-height-percent:0;mso-wrap-distance-left:9pt;mso-wrap-distance-top:0;mso-wrap-distance-right:9pt;mso-wrap-distance-bottom:0;mso-position-horizontal:absolute;mso-position-horizontal-relative:text;mso-position-vertical:absolute;mso-position-vertical-relative:text;mso-width-percent:0;mso-height-percent:0;mso-width-relative:page;mso-height-relative:page">
             <v:imagedata r:id="rId42" o:title="A black text on a white background&#10;&#10;Description automatically generated"/>
             <w10:wrap type="topAndBottom"/>
           </v:shape>
@@ -20943,6 +20943,7 @@
     </w:p>
     <w:p>
       <w:pPr>
+        <w:jc w:val="both"/>
         <w:rPr>
           <w:lang w:val="es-ES"/>
         </w:rPr>
@@ -20953,6 +20954,24 @@
         </w:rPr>
         <w:t>Sin embargo, parece que todo el código de los subpaquetes de com.busy se encuentra ofuscado, con nombres de métodos que no son relevantes y código deliberadamente complejo para tratar de esconder su funcionamiento.</w:t>
       </w:r>
+      <w:r>
+        <w:rPr>
+          <w:lang w:val="es-ES"/>
+        </w:rPr>
+        <w:t xml:space="preserve"> Además, no </w:t>
+      </w:r>
+      <w:r>
+        <w:rPr>
+          <w:lang w:val="es-ES"/>
+        </w:rPr>
+        <w:t xml:space="preserve">está </w:t>
+      </w:r>
+      <w:r>
+        <w:rPr>
+          <w:lang w:val="es-ES"/>
+        </w:rPr>
+        <w:t>presente la clase de la actividad inicial registrada en el manifiesto XML.</w:t>
+      </w:r>
     </w:p>
     <w:p>
       <w:pPr>
@@ -20964,8 +20983,8 @@
         <w:rPr>
           <w:noProof/>
         </w:rPr>
-        <w:pict w14:anchorId="69530A31">
-          <v:shape id="_x0000_s2069" type="#_x0000_t75" alt="A screenshot of a computer code&#10;&#10;Description automatically generated" style="position:absolute;margin-left:0;margin-top:19.8pt;width:439.35pt;height:245.9pt;z-index:18;visibility:visible;mso-wrap-style:square;mso-width-percent:0;mso-height-percent:0;mso-wrap-distance-left:9pt;mso-wrap-distance-top:0;mso-wrap-distance-right:9pt;mso-wrap-distance-bottom:0;mso-position-horizontal:absolute;mso-position-horizontal-relative:text;mso-position-vertical:absolute;mso-position-vertical-relative:text;mso-width-percent:0;mso-height-percent:0;mso-width-relative:page;mso-height-relative:page">
+        <w:pict w14:anchorId="51471E30">
+          <v:shape id="_x0000_s2070" type="#_x0000_t75" alt="A screenshot of a computer code&#10;&#10;Description automatically generated" style="position:absolute;margin-left:0;margin-top:19.8pt;width:439.35pt;height:245.9pt;z-index:18;visibility:visible;mso-wrap-style:square;mso-width-percent:0;mso-height-percent:0;mso-wrap-distance-left:9pt;mso-wrap-distance-top:0;mso-wrap-distance-right:9pt;mso-wrap-distance-bottom:0;mso-position-horizontal:absolute;mso-position-horizontal-relative:text;mso-position-vertical:absolute;mso-position-vertical-relative:text;mso-width-percent:0;mso-height-percent:0;mso-width-relative:page;mso-height-relative:page">
             <v:imagedata r:id="rId43" o:title="A screenshot of a computer code&#10;&#10;Description automatically generated"/>
             <w10:wrap type="topAndBottom"/>
           </v:shape>
@@ -21690,12 +21709,12 @@
         <w:rPr>
           <w:noProof/>
         </w:rPr>
-        <w:pict w14:anchorId="3076B2C4">
-          <v:group id="Group 8" o:spid="_x0000_s2066" style="position:absolute;left:0;text-align:left;margin-left:84.35pt;margin-top:113.65pt;width:322pt;height:59pt;z-index:19" coordsize="40894,7493" o:gfxdata="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">
-            <v:shape id="Picture 4" o:spid="_x0000_s2067" type="#_x0000_t75" alt="A screenshot of a black background with white text&#10;&#10;Description automatically generated" style="position:absolute;width:40894;height:7493;visibility:visible;mso-wrap-style:square" o:gfxdata="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">
+        <w:pict w14:anchorId="2F992C14">
+          <v:group id="Group 8" o:spid="_x0000_s2067" style="position:absolute;left:0;text-align:left;margin-left:84.35pt;margin-top:113.65pt;width:322pt;height:59pt;z-index:19" coordsize="40894,7493" o:gfxdata="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">
+            <v:shape id="Picture 4" o:spid="_x0000_s2068" type="#_x0000_t75" alt="A screenshot of a black background with white text&#10;&#10;Description automatically generated" style="position:absolute;width:40894;height:7493;visibility:visible;mso-wrap-style:square" o:gfxdata="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">
               <v:imagedata r:id="rId44" o:title="A screenshot of a black background with white text&#10;&#10;Description automatically generated"/>
             </v:shape>
-            <v:shape id="Ink 7" o:spid="_x0000_s2068" type="#_x0000_t75" style="position:absolute;left:27504;top:1574;width:10051;height:230;visibility:visible;mso-wrap-style:square" o:gfxdata="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">
+            <v:shape id="Ink 7" o:spid="_x0000_s2069" type="#_x0000_t75" style="position:absolute;left:27504;top:1574;width:10051;height:230;visibility:visible;mso-wrap-style:square" o:gfxdata="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">
               <v:imagedata r:id="rId45" o:title=""/>
               <o:lock v:ext="edit" rotation="t" aspectratio="f"/>
             </v:shape>
@@ -21914,32 +21933,87 @@
         <w:rPr>
           <w:lang w:val="es-ES"/>
         </w:rPr>
-        <w:t>Por lo tanto, hasta el momento nos encontramos con la siguiente estructura que sugiere el código:</w:t>
-      </w:r>
-    </w:p>
-    <w:p>
-      <w:pPr>
-        <w:jc w:val="both"/>
-        <w:rPr>
-          <w:lang w:val="es-ES"/>
-        </w:rPr>
-      </w:pPr>
-    </w:p>
-    <w:p>
-      <w:pPr>
-        <w:jc w:val="both"/>
-        <w:rPr>
-          <w:lang w:val="es-ES"/>
-        </w:rPr>
-      </w:pPr>
-    </w:p>
-    <w:p>
-      <w:pPr>
-        <w:jc w:val="both"/>
-        <w:rPr>
-          <w:lang w:val="es-ES"/>
-        </w:rPr>
-      </w:pPr>
+        <w:t>Por lo tanto, hasta el momento nos encontra</w:t>
+      </w:r>
+      <w:r>
+        <w:rPr>
+          <w:lang w:val="es-ES"/>
+        </w:rPr>
+        <w:t>ría</w:t>
+      </w:r>
+      <w:r>
+        <w:rPr>
+          <w:lang w:val="es-ES"/>
+        </w:rPr>
+        <w:t>mos con la siguiente estructura que sugiere el código</w:t>
+      </w:r>
+      <w:r>
+        <w:rPr>
+          <w:lang w:val="es-ES"/>
+        </w:rPr>
+        <w:t xml:space="preserve"> en lo referente a la carga de clases de manera dinámica:</w:t>
+      </w:r>
+    </w:p>
+    <w:p>
+      <w:pPr>
+        <w:jc w:val="both"/>
+        <w:rPr>
+          <w:lang w:val="es-ES"/>
+        </w:rPr>
+      </w:pPr>
+      <w:r>
+        <w:rPr>
+          <w:noProof/>
+        </w:rPr>
+        <w:pict w14:anchorId="1D0D4586">
+          <v:shape id="_x0000_s2066" type="#_x0000_t75" alt="A black background with white squares&#10;&#10;Description automatically generated" style="position:absolute;left:0;text-align:left;margin-left:0;margin-top:26.55pt;width:178.55pt;height:280.3pt;z-index:20;visibility:visible;mso-wrap-style:square;mso-width-percent:0;mso-height-percent:0;mso-wrap-distance-left:9pt;mso-wrap-distance-top:0;mso-wrap-distance-right:9pt;mso-wrap-distance-bottom:0;mso-position-horizontal:center;mso-position-horizontal-relative:margin;mso-position-vertical:absolute;mso-position-vertical-relative:text;mso-width-percent:0;mso-height-percent:0;mso-width-relative:page;mso-height-relative:page">
+            <v:imagedata r:id="rId46" o:title="A black background with white squares&#10;&#10;Description automatically generated"/>
+            <w10:wrap type="topAndBottom" anchorx="margin"/>
+          </v:shape>
+        </w:pict>
+      </w:r>
+    </w:p>
+    <w:p>
+      <w:pPr>
+        <w:jc w:val="both"/>
+        <w:rPr>
+          <w:lang w:val="es-ES"/>
+        </w:rPr>
+      </w:pPr>
+    </w:p>
+    <w:p>
+      <w:pPr>
+        <w:jc w:val="both"/>
+        <w:rPr>
+          <w:lang w:val="es-ES"/>
+        </w:rPr>
+      </w:pPr>
+    </w:p>
+    <w:p>
+      <w:pPr>
+        <w:jc w:val="both"/>
+        <w:rPr>
+          <w:lang w:val="es-ES"/>
+        </w:rPr>
+      </w:pPr>
+      <w:r>
+        <w:rPr>
+          <w:lang w:val="es-ES"/>
+        </w:rPr>
+        <w:t>Como se ha mencionado, las nuevas clases obtenidas también se encuentran ofuscadas, pero su legibilidad es mayor y al contar con el punto de entrada de la aplicación, se puede tratar de realizar una deofuscación manual mediante las funciones que posee JADX para el renombrado de clases y métodos, además de su sistema de comentarios de código con el que dejar referencias para futura investigaci</w:t>
+      </w:r>
+      <w:r>
+        <w:rPr>
+          <w:lang w:val="es-ES"/>
+        </w:rPr>
+        <w:t>ón</w:t>
+      </w:r>
+      <w:r>
+        <w:rPr>
+          <w:lang w:val="es-ES"/>
+        </w:rPr>
+        <w:t>.</w:t>
+      </w:r>
     </w:p>
     <w:p>
       <w:pPr>
@@ -22121,6 +22195,7 @@
           <w:szCs w:val="28"/>
           <w:lang w:val="es-ES"/>
         </w:rPr>
+        <w:lastRenderedPageBreak/>
         <w:t>3.2.2.1   Especificación de requisitos</w:t>
       </w:r>
       <w:bookmarkEnd w:id="74"/>
@@ -22720,7 +22795,7 @@
                 <w:lang w:val="es-ES"/>
               </w:rPr>
             </w:pPr>
-            <w:hyperlink r:id="rId46" w:history="1">
+            <w:hyperlink r:id="rId47" w:history="1">
               <w:r>
                 <w:rPr>
                   <w:rStyle w:val="Hyperlink"/>
@@ -22770,7 +22845,7 @@
                 <w:lang w:val="es-ES"/>
               </w:rPr>
             </w:pPr>
-            <w:hyperlink r:id="rId47" w:history="1">
+            <w:hyperlink r:id="rId48" w:history="1">
               <w:r>
                 <w:rPr>
                   <w:rStyle w:val="Hyperlink"/>
@@ -22843,7 +22918,7 @@
                 <w:lang w:val="es-ES"/>
               </w:rPr>
             </w:pPr>
-            <w:hyperlink r:id="rId48" w:history="1">
+            <w:hyperlink r:id="rId49" w:history="1">
               <w:r>
                 <w:rPr>
                   <w:rStyle w:val="Hyperlink"/>
@@ -22860,7 +22935,7 @@
                 <w:lang w:val="es-ES"/>
               </w:rPr>
             </w:pPr>
-            <w:hyperlink r:id="rId49" w:history="1">
+            <w:hyperlink r:id="rId50" w:history="1">
               <w:r>
                 <w:rPr>
                   <w:rStyle w:val="Hyperlink"/>
@@ -22877,7 +22952,7 @@
                 <w:lang w:val="es-ES"/>
               </w:rPr>
             </w:pPr>
-            <w:hyperlink r:id="rId50" w:history="1">
+            <w:hyperlink r:id="rId51" w:history="1">
               <w:r>
                 <w:rPr>
                   <w:rStyle w:val="Hyperlink"/>
@@ -22893,7 +22968,7 @@
                 <w:lang w:val="es-ES"/>
               </w:rPr>
             </w:pPr>
-            <w:hyperlink r:id="rId51" w:history="1">
+            <w:hyperlink r:id="rId52" w:history="1">
               <w:r>
                 <w:rPr>
                   <w:rStyle w:val="Hyperlink"/>
@@ -23105,7 +23180,7 @@
                 <w:lang w:val="es-ES"/>
               </w:rPr>
             </w:pPr>
-            <w:hyperlink r:id="rId52" w:history="1">
+            <w:hyperlink r:id="rId53" w:history="1">
               <w:r>
                 <w:rPr>
                   <w:rStyle w:val="Hyperlink"/>
@@ -23124,7 +23199,7 @@
                 <w:lang w:val="es-ES"/>
               </w:rPr>
             </w:pPr>
-            <w:hyperlink r:id="rId53" w:history="1">
+            <w:hyperlink r:id="rId54" w:history="1">
               <w:r>
                 <w:rPr>
                   <w:rStyle w:val="Hyperlink"/>
@@ -23140,7 +23215,7 @@
                 <w:lang w:val="es-ES"/>
               </w:rPr>
             </w:pPr>
-            <w:hyperlink r:id="rId54" w:history="1">
+            <w:hyperlink r:id="rId55" w:history="1">
               <w:r>
                 <w:rPr>
                   <w:rStyle w:val="Hyperlink"/>
@@ -23156,7 +23231,7 @@
                 <w:lang w:val="es-ES"/>
               </w:rPr>
             </w:pPr>
-            <w:hyperlink r:id="rId55" w:history="1">
+            <w:hyperlink r:id="rId56" w:history="1">
               <w:r>
                 <w:rPr>
                   <w:rStyle w:val="Hyperlink"/>
@@ -23172,7 +23247,7 @@
                 <w:lang w:val="es-ES"/>
               </w:rPr>
             </w:pPr>
-            <w:hyperlink r:id="rId56" w:history="1">
+            <w:hyperlink r:id="rId57" w:history="1">
               <w:r>
                 <w:rPr>
                   <w:rStyle w:val="Hyperlink"/>
@@ -23188,7 +23263,7 @@
                 <w:lang w:val="es-ES"/>
               </w:rPr>
             </w:pPr>
-            <w:hyperlink r:id="rId57" w:history="1">
+            <w:hyperlink r:id="rId58" w:history="1">
               <w:r>
                 <w:rPr>
                   <w:rStyle w:val="Hyperlink"/>
@@ -23204,7 +23279,7 @@
                 <w:lang w:val="es-ES"/>
               </w:rPr>
             </w:pPr>
-            <w:hyperlink r:id="rId58" w:history="1">
+            <w:hyperlink r:id="rId59" w:history="1">
               <w:r>
                 <w:rPr>
                   <w:rStyle w:val="Hyperlink"/>
@@ -23220,7 +23295,7 @@
                 <w:lang w:val="es-ES"/>
               </w:rPr>
             </w:pPr>
-            <w:hyperlink r:id="rId59" w:history="1">
+            <w:hyperlink r:id="rId60" w:history="1">
               <w:r>
                 <w:rPr>
                   <w:rStyle w:val="Hyperlink"/>
@@ -23236,7 +23311,7 @@
                 <w:lang w:val="es-ES"/>
               </w:rPr>
             </w:pPr>
-            <w:hyperlink r:id="rId60" w:history="1">
+            <w:hyperlink r:id="rId61" w:history="1">
               <w:r>
                 <w:rPr>
                   <w:rStyle w:val="Hyperlink"/>
@@ -23259,7 +23334,7 @@
                 <w:lang w:val="es-ES"/>
               </w:rPr>
             </w:pPr>
-            <w:hyperlink r:id="rId61" w:anchor="obfuscate" w:history="1">
+            <w:hyperlink r:id="rId62" w:anchor="obfuscate" w:history="1">
               <w:r>
                 <w:rPr>
                   <w:rStyle w:val="Hyperlink"/>
@@ -23275,7 +23350,7 @@
                 <w:lang w:val="es-ES"/>
               </w:rPr>
             </w:pPr>
-            <w:hyperlink r:id="rId62" w:history="1">
+            <w:hyperlink r:id="rId63" w:history="1">
               <w:r>
                 <w:rPr>
                   <w:rStyle w:val="Hyperlink"/>
@@ -23291,7 +23366,7 @@
                 <w:lang w:val="es-ES"/>
               </w:rPr>
             </w:pPr>
-            <w:hyperlink r:id="rId63" w:history="1">
+            <w:hyperlink r:id="rId64" w:history="1">
               <w:r>
                 <w:rPr>
                   <w:rStyle w:val="Hyperlink"/>
@@ -23307,7 +23382,7 @@
                 <w:lang w:val="es-ES"/>
               </w:rPr>
             </w:pPr>
-            <w:hyperlink r:id="rId64" w:history="1">
+            <w:hyperlink r:id="rId65" w:history="1">
               <w:r>
                 <w:rPr>
                   <w:rStyle w:val="Hyperlink"/>
@@ -23323,7 +23398,7 @@
                 <w:lang w:val="es-ES"/>
               </w:rPr>
             </w:pPr>
-            <w:hyperlink r:id="rId65" w:history="1">
+            <w:hyperlink r:id="rId66" w:history="1">
               <w:r>
                 <w:rPr>
                   <w:rStyle w:val="Hyperlink"/>
@@ -23345,7 +23420,7 @@
               </w:rPr>
               <w:t xml:space="preserve"> </w:t>
             </w:r>
-            <w:hyperlink r:id="rId66" w:history="1">
+            <w:hyperlink r:id="rId67" w:history="1">
               <w:r>
                 <w:rPr>
                   <w:rStyle w:val="Hyperlink"/>
@@ -23361,7 +23436,7 @@
                 <w:lang w:val="es-ES"/>
               </w:rPr>
             </w:pPr>
-            <w:hyperlink r:id="rId67" w:history="1">
+            <w:hyperlink r:id="rId68" w:history="1">
               <w:r>
                 <w:rPr>
                   <w:rStyle w:val="Hyperlink"/>
@@ -23377,7 +23452,7 @@
                 <w:lang w:val="es-ES"/>
               </w:rPr>
             </w:pPr>
-            <w:hyperlink r:id="rId68" w:history="1">
+            <w:hyperlink r:id="rId69" w:history="1">
               <w:r>
                 <w:rPr>
                   <w:rStyle w:val="Hyperlink"/>
@@ -23393,7 +23468,7 @@
                 <w:lang w:val="es-ES"/>
               </w:rPr>
             </w:pPr>
-            <w:hyperlink r:id="rId69" w:history="1">
+            <w:hyperlink r:id="rId70" w:history="1">
               <w:r>
                 <w:rPr>
                   <w:rStyle w:val="Hyperlink"/>
@@ -23409,7 +23484,7 @@
                 <w:lang w:val="es-ES"/>
               </w:rPr>
             </w:pPr>
-            <w:hyperlink r:id="rId70" w:history="1">
+            <w:hyperlink r:id="rId71" w:history="1">
               <w:r>
                 <w:rPr>
                   <w:rStyle w:val="Hyperlink"/>
@@ -23425,7 +23500,7 @@
                 <w:lang w:val="es-ES"/>
               </w:rPr>
             </w:pPr>
-            <w:hyperlink r:id="rId71" w:history="1">
+            <w:hyperlink r:id="rId72" w:history="1">
               <w:r>
                 <w:rPr>
                   <w:rStyle w:val="Hyperlink"/>
@@ -23441,7 +23516,7 @@
                 <w:lang w:val="es-ES"/>
               </w:rPr>
             </w:pPr>
-            <w:hyperlink r:id="rId72" w:history="1">
+            <w:hyperlink r:id="rId73" w:history="1">
               <w:r>
                 <w:rPr>
                   <w:rStyle w:val="Hyperlink"/>
@@ -23457,7 +23532,7 @@
                 <w:lang w:val="es-ES"/>
               </w:rPr>
             </w:pPr>
-            <w:hyperlink r:id="rId73" w:history="1">
+            <w:hyperlink r:id="rId74" w:history="1">
               <w:r>
                 <w:rPr>
                   <w:rStyle w:val="Hyperlink"/>
@@ -23474,7 +23549,7 @@
                 <w:lang w:val="es-ES"/>
               </w:rPr>
             </w:pPr>
-            <w:hyperlink r:id="rId74" w:history="1">
+            <w:hyperlink r:id="rId75" w:history="1">
               <w:r>
                 <w:rPr>
                   <w:rStyle w:val="Hyperlink"/>
@@ -23491,7 +23566,7 @@
                 <w:lang w:val="es-ES"/>
               </w:rPr>
             </w:pPr>
-            <w:hyperlink r:id="rId75" w:history="1">
+            <w:hyperlink r:id="rId76" w:history="1">
               <w:r>
                 <w:rPr>
                   <w:rStyle w:val="Hyperlink"/>
@@ -23507,7 +23582,7 @@
                 <w:lang w:val="es-ES"/>
               </w:rPr>
             </w:pPr>
-            <w:hyperlink r:id="rId76" w:history="1">
+            <w:hyperlink r:id="rId77" w:history="1">
               <w:r>
                 <w:rPr>
                   <w:rStyle w:val="Hyperlink"/>
@@ -23524,7 +23599,7 @@
                 <w:lang w:val="es-ES"/>
               </w:rPr>
             </w:pPr>
-            <w:hyperlink r:id="rId77" w:history="1">
+            <w:hyperlink r:id="rId78" w:history="1">
               <w:r>
                 <w:rPr>
                   <w:rStyle w:val="Hyperlink"/>
@@ -23555,7 +23630,7 @@
                 <w:lang w:val="es-ES"/>
               </w:rPr>
             </w:pPr>
-            <w:hyperlink r:id="rId78" w:history="1">
+            <w:hyperlink r:id="rId79" w:history="1">
               <w:r>
                 <w:rPr>
                   <w:rStyle w:val="Hyperlink"/>
@@ -23572,7 +23647,7 @@
                 <w:lang w:val="es-ES"/>
               </w:rPr>
             </w:pPr>
-            <w:hyperlink r:id="rId79" w:history="1">
+            <w:hyperlink r:id="rId80" w:history="1">
               <w:r>
                 <w:rPr>
                   <w:rStyle w:val="Hyperlink"/>
@@ -23588,7 +23663,7 @@
                 <w:lang w:val="es-ES"/>
               </w:rPr>
             </w:pPr>
-            <w:hyperlink r:id="rId80" w:history="1">
+            <w:hyperlink r:id="rId81" w:history="1">
               <w:r>
                 <w:rPr>
                   <w:rStyle w:val="Hyperlink"/>
@@ -23604,7 +23679,7 @@
                 <w:lang w:val="es-ES"/>
               </w:rPr>
             </w:pPr>
-            <w:hyperlink r:id="rId81" w:history="1">
+            <w:hyperlink r:id="rId82" w:history="1">
               <w:r>
                 <w:rPr>
                   <w:rStyle w:val="Hyperlink"/>
@@ -23620,7 +23695,7 @@
                 <w:lang w:val="es-ES"/>
               </w:rPr>
             </w:pPr>
-            <w:hyperlink r:id="rId82" w:history="1">
+            <w:hyperlink r:id="rId83" w:history="1">
               <w:r>
                 <w:rPr>
                   <w:rStyle w:val="Hyperlink"/>
@@ -23636,7 +23711,7 @@
                 <w:lang w:val="es-ES"/>
               </w:rPr>
             </w:pPr>
-            <w:hyperlink r:id="rId83" w:history="1">
+            <w:hyperlink r:id="rId84" w:history="1">
               <w:r>
                 <w:rPr>
                   <w:rStyle w:val="Hyperlink"/>
@@ -24066,7 +24141,7 @@
         </w:rPr>
         <w:t xml:space="preserve">Se ha creado un </w:t>
       </w:r>
-      <w:hyperlink r:id="rId84" w:history="1">
+      <w:hyperlink r:id="rId85" w:history="1">
         <w:r>
           <w:rPr>
             <w:rStyle w:val="Hyperlink"/>
@@ -24344,12 +24419,12 @@
     </w:p>
     <w:p/>
     <w:sectPr>
-      <w:headerReference w:type="even" r:id="rId85"/>
-      <w:headerReference w:type="default" r:id="rId86"/>
-      <w:footerReference w:type="even" r:id="rId87"/>
-      <w:footerReference w:type="default" r:id="rId88"/>
-      <w:headerReference w:type="first" r:id="rId89"/>
-      <w:footerReference w:type="first" r:id="rId90"/>
+      <w:headerReference w:type="even" r:id="rId86"/>
+      <w:headerReference w:type="default" r:id="rId87"/>
+      <w:footerReference w:type="even" r:id="rId88"/>
+      <w:footerReference w:type="default" r:id="rId89"/>
+      <w:headerReference w:type="first" r:id="rId90"/>
+      <w:footerReference w:type="first" r:id="rId91"/>
       <w:pgSz w:w="11906" w:h="16838"/>
       <w:pgMar w:top="1701" w:right="1418" w:bottom="1418" w:left="1701" w:header="709" w:footer="510" w:gutter="0"/>
       <w:pgNumType w:start="9"/>
@@ -24919,7 +24994,7 @@
       <w:rPr>
         <w:noProof/>
       </w:rPr>
-      <w:pict w14:anchorId="326DF80F">
+      <w:pict w14:anchorId="78597328">
         <v:rect id="Rectangle 1" o:spid="_x0000_s1025" style="position:absolute;margin-left:-8.95pt;margin-top:66.45pt;width:431.95pt;height:177.35pt;z-index:-2;visibility:visible;mso-wrap-style:square;mso-width-percent:0;mso-height-percent:0;mso-wrap-distance-left:9.05pt;mso-wrap-distance-top:0;mso-wrap-distance-right:9.05pt;mso-wrap-distance-bottom:0;mso-position-horizontal:absolute;mso-position-horizontal-relative:text;mso-position-vertical:absolute;mso-position-vertical-relative:text;mso-width-percent:0;mso-height-percent:0;mso-width-relative:page;mso-height-relative:page;v-text-anchor:top" o:gfxdata="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" o:allowincell="f" filled="f" stroked="f" strokeweight="0">
           <v:textbox inset="2.56mm,1.29mm,2.56mm,1.29mm">
             <w:txbxContent>

</xml_diff>

<commit_message>
Incluido Wireshark en la sección de tecnologías utilizadas
</commit_message>
<xml_diff>
--- a/TFM_RaulNunezGarcia.docx
+++ b/TFM_RaulNunezGarcia.docx
@@ -1158,7 +1158,16 @@
         </w:rPr>
         <w:fldChar w:fldCharType="separate"/>
       </w:r>
-      <w:hyperlink w:anchor="_Toc169547410" w:history="1">
+      <w:hyperlink w:anchor="_Toc169634739" w:history="1">
+        <w:r>
+          <w:rPr>
+            <w:rStyle w:val="Hyperlink"/>
+            <w:rFonts w:ascii="Trebuchet MS" w:hAnsi="Trebuchet MS" w:hint="eastAsia"/>
+            <w:noProof/>
+            <w:lang w:bidi="hi-IN"/>
+          </w:rPr>
+          <w:t>Í</w:t>
+        </w:r>
         <w:r>
           <w:rPr>
             <w:rStyle w:val="Hyperlink"/>
@@ -1166,7 +1175,7 @@
             <w:noProof/>
             <w:lang w:bidi="hi-IN"/>
           </w:rPr>
-          <w:t>Índice de figuras</w:t>
+          <w:t>ndice de figuras</w:t>
         </w:r>
         <w:r>
           <w:rPr>
@@ -1187,7 +1196,7 @@
             <w:noProof/>
             <w:webHidden/>
           </w:rPr>
-          <w:instrText xml:space="preserve"> PAGEREF _Toc169547410 \h </w:instrText>
+          <w:instrText xml:space="preserve"> PAGEREF _Toc169634739 \h </w:instrText>
         </w:r>
         <w:r>
           <w:rPr>
@@ -1236,7 +1245,16 @@
           <w:lang w:val="en-ES" w:eastAsia="en-GB"/>
         </w:rPr>
       </w:pPr>
-      <w:hyperlink w:anchor="_Toc169547411" w:history="1">
+      <w:hyperlink w:anchor="_Toc169634740" w:history="1">
+        <w:r>
+          <w:rPr>
+            <w:rStyle w:val="Hyperlink"/>
+            <w:rFonts w:ascii="Trebuchet MS" w:hAnsi="Trebuchet MS" w:hint="eastAsia"/>
+            <w:noProof/>
+            <w:lang w:bidi="hi-IN"/>
+          </w:rPr>
+          <w:t>Í</w:t>
+        </w:r>
         <w:r>
           <w:rPr>
             <w:rStyle w:val="Hyperlink"/>
@@ -1244,7 +1262,7 @@
             <w:noProof/>
             <w:lang w:bidi="hi-IN"/>
           </w:rPr>
-          <w:t>Índice de tablas</w:t>
+          <w:t>ndice de tablas</w:t>
         </w:r>
         <w:r>
           <w:rPr>
@@ -1265,7 +1283,7 @@
             <w:noProof/>
             <w:webHidden/>
           </w:rPr>
-          <w:instrText xml:space="preserve"> PAGEREF _Toc169547411 \h </w:instrText>
+          <w:instrText xml:space="preserve"> PAGEREF _Toc169634740 \h </w:instrText>
         </w:r>
         <w:r>
           <w:rPr>
@@ -1314,7 +1332,7 @@
           <w:lang w:val="en-ES" w:eastAsia="en-GB"/>
         </w:rPr>
       </w:pPr>
-      <w:hyperlink w:anchor="_Toc169547412" w:history="1">
+      <w:hyperlink w:anchor="_Toc169634741" w:history="1">
         <w:r>
           <w:rPr>
             <w:rStyle w:val="Hyperlink"/>
@@ -1322,7 +1340,25 @@
             <w:noProof/>
             <w:lang w:bidi="hi-IN"/>
           </w:rPr>
-          <w:t>Glosario de términos</w:t>
+          <w:t>Glosario de t</w:t>
+        </w:r>
+        <w:r>
+          <w:rPr>
+            <w:rStyle w:val="Hyperlink"/>
+            <w:rFonts w:ascii="Trebuchet MS" w:hAnsi="Trebuchet MS" w:hint="eastAsia"/>
+            <w:noProof/>
+            <w:lang w:bidi="hi-IN"/>
+          </w:rPr>
+          <w:t>é</w:t>
+        </w:r>
+        <w:r>
+          <w:rPr>
+            <w:rStyle w:val="Hyperlink"/>
+            <w:rFonts w:ascii="Trebuchet MS" w:hAnsi="Trebuchet MS"/>
+            <w:noProof/>
+            <w:lang w:bidi="hi-IN"/>
+          </w:rPr>
+          <w:t>rminos</w:t>
         </w:r>
         <w:r>
           <w:rPr>
@@ -1343,7 +1379,7 @@
             <w:noProof/>
             <w:webHidden/>
           </w:rPr>
-          <w:instrText xml:space="preserve"> PAGEREF _Toc169547412 \h </w:instrText>
+          <w:instrText xml:space="preserve"> PAGEREF _Toc169634741 \h </w:instrText>
         </w:r>
         <w:r>
           <w:rPr>
@@ -1392,7 +1428,7 @@
           <w:lang w:val="en-ES" w:eastAsia="en-GB"/>
         </w:rPr>
       </w:pPr>
-      <w:hyperlink w:anchor="_Toc169547413" w:history="1">
+      <w:hyperlink w:anchor="_Toc169634742" w:history="1">
         <w:r>
           <w:rPr>
             <w:rStyle w:val="Hyperlink"/>
@@ -1400,7 +1436,25 @@
             <w:noProof/>
             <w:lang w:bidi="hi-IN"/>
           </w:rPr>
-          <w:t>Introducción</w:t>
+          <w:t>Introducci</w:t>
+        </w:r>
+        <w:r>
+          <w:rPr>
+            <w:rStyle w:val="Hyperlink"/>
+            <w:rFonts w:ascii="Trebuchet MS" w:hAnsi="Trebuchet MS" w:hint="eastAsia"/>
+            <w:noProof/>
+            <w:lang w:bidi="hi-IN"/>
+          </w:rPr>
+          <w:t>ó</w:t>
+        </w:r>
+        <w:r>
+          <w:rPr>
+            <w:rStyle w:val="Hyperlink"/>
+            <w:rFonts w:ascii="Trebuchet MS" w:hAnsi="Trebuchet MS"/>
+            <w:noProof/>
+            <w:lang w:bidi="hi-IN"/>
+          </w:rPr>
+          <w:t>n</w:t>
         </w:r>
         <w:r>
           <w:rPr>
@@ -1421,7 +1475,7 @@
             <w:noProof/>
             <w:webHidden/>
           </w:rPr>
-          <w:instrText xml:space="preserve"> PAGEREF _Toc169547413 \h </w:instrText>
+          <w:instrText xml:space="preserve"> PAGEREF _Toc169634742 \h </w:instrText>
         </w:r>
         <w:r>
           <w:rPr>
@@ -1470,7 +1524,7 @@
           <w:lang w:val="en-ES" w:eastAsia="en-GB"/>
         </w:rPr>
       </w:pPr>
-      <w:hyperlink w:anchor="_Toc169547414" w:history="1">
+      <w:hyperlink w:anchor="_Toc169634743" w:history="1">
         <w:r>
           <w:rPr>
             <w:rStyle w:val="Hyperlink"/>
@@ -1478,7 +1532,25 @@
             <w:noProof/>
             <w:lang w:bidi="hi-IN"/>
           </w:rPr>
-          <w:t>Capítulo 1: Estudio del problema</w:t>
+          <w:t>Cap</w:t>
+        </w:r>
+        <w:r>
+          <w:rPr>
+            <w:rStyle w:val="Hyperlink"/>
+            <w:rFonts w:ascii="Trebuchet MS" w:hAnsi="Trebuchet MS" w:hint="eastAsia"/>
+            <w:noProof/>
+            <w:lang w:bidi="hi-IN"/>
+          </w:rPr>
+          <w:t>í</w:t>
+        </w:r>
+        <w:r>
+          <w:rPr>
+            <w:rStyle w:val="Hyperlink"/>
+            <w:rFonts w:ascii="Trebuchet MS" w:hAnsi="Trebuchet MS"/>
+            <w:noProof/>
+            <w:lang w:bidi="hi-IN"/>
+          </w:rPr>
+          <w:t>tulo 1: Estudio del problema</w:t>
         </w:r>
         <w:r>
           <w:rPr>
@@ -1499,7 +1571,7 @@
             <w:noProof/>
             <w:webHidden/>
           </w:rPr>
-          <w:instrText xml:space="preserve"> PAGEREF _Toc169547414 \h </w:instrText>
+          <w:instrText xml:space="preserve"> PAGEREF _Toc169634743 \h </w:instrText>
         </w:r>
         <w:r>
           <w:rPr>
@@ -1546,7 +1618,7 @@
           <w:lang w:val="en-ES" w:eastAsia="en-GB"/>
         </w:rPr>
       </w:pPr>
-      <w:hyperlink w:anchor="_Toc169547415" w:history="1">
+      <w:hyperlink w:anchor="_Toc169634744" w:history="1">
         <w:r>
           <w:rPr>
             <w:rStyle w:val="Hyperlink"/>
@@ -1575,7 +1647,7 @@
             <w:noProof/>
             <w:webHidden/>
           </w:rPr>
-          <w:instrText xml:space="preserve"> PAGEREF _Toc169547415 \h </w:instrText>
+          <w:instrText xml:space="preserve"> PAGEREF _Toc169634744 \h </w:instrText>
         </w:r>
         <w:r>
           <w:rPr>
@@ -1622,7 +1694,7 @@
           <w:lang w:val="en-ES" w:eastAsia="en-GB"/>
         </w:rPr>
       </w:pPr>
-      <w:hyperlink w:anchor="_Toc169547416" w:history="1">
+      <w:hyperlink w:anchor="_Toc169634745" w:history="1">
         <w:r>
           <w:rPr>
             <w:rStyle w:val="Hyperlink"/>
@@ -1651,7 +1723,7 @@
             <w:noProof/>
             <w:webHidden/>
           </w:rPr>
-          <w:instrText xml:space="preserve"> PAGEREF _Toc169547416 \h </w:instrText>
+          <w:instrText xml:space="preserve"> PAGEREF _Toc169634745 \h </w:instrText>
         </w:r>
         <w:r>
           <w:rPr>
@@ -1699,7 +1771,7 @@
           <w:lang w:val="en-ES" w:eastAsia="en-GB"/>
         </w:rPr>
       </w:pPr>
-      <w:hyperlink w:anchor="_Toc169547417" w:history="1">
+      <w:hyperlink w:anchor="_Toc169634746" w:history="1">
         <w:r>
           <w:rPr>
             <w:rStyle w:val="Hyperlink"/>
@@ -1707,7 +1779,25 @@
             <w:noProof/>
             <w:lang w:val="es-ES"/>
           </w:rPr>
-          <w:t>1.2.5   Conclusión</w:t>
+          <w:t>1.2.5   Conclusi</w:t>
+        </w:r>
+        <w:r>
+          <w:rPr>
+            <w:rStyle w:val="Hyperlink"/>
+            <w:rFonts w:ascii="Trebuchet MS" w:hAnsi="Trebuchet MS" w:cs="Trebuchet MS" w:hint="eastAsia"/>
+            <w:noProof/>
+            <w:lang w:val="es-ES"/>
+          </w:rPr>
+          <w:t>ó</w:t>
+        </w:r>
+        <w:r>
+          <w:rPr>
+            <w:rStyle w:val="Hyperlink"/>
+            <w:rFonts w:ascii="Trebuchet MS" w:hAnsi="Trebuchet MS" w:cs="Trebuchet MS"/>
+            <w:noProof/>
+            <w:lang w:val="es-ES"/>
+          </w:rPr>
+          <w:t>n</w:t>
         </w:r>
         <w:r>
           <w:rPr>
@@ -1728,7 +1818,7 @@
             <w:noProof/>
             <w:webHidden/>
           </w:rPr>
-          <w:instrText xml:space="preserve"> PAGEREF _Toc169547417 \h </w:instrText>
+          <w:instrText xml:space="preserve"> PAGEREF _Toc169634746 \h </w:instrText>
         </w:r>
         <w:r>
           <w:rPr>
@@ -1775,7 +1865,7 @@
           <w:lang w:val="en-ES" w:eastAsia="en-GB"/>
         </w:rPr>
       </w:pPr>
-      <w:hyperlink w:anchor="_Toc169547418" w:history="1">
+      <w:hyperlink w:anchor="_Toc169634747" w:history="1">
         <w:r>
           <w:rPr>
             <w:rStyle w:val="Hyperlink"/>
@@ -1783,7 +1873,25 @@
             <w:noProof/>
             <w:lang w:val="es-ES"/>
           </w:rPr>
-          <w:t>1.3   DEFINICIÓN DEL PROBLEMA</w:t>
+          <w:t>1.3   DEFINICI</w:t>
+        </w:r>
+        <w:r>
+          <w:rPr>
+            <w:rStyle w:val="Hyperlink"/>
+            <w:rFonts w:ascii="Trebuchet MS" w:hAnsi="Trebuchet MS" w:cs="Trebuchet MS" w:hint="eastAsia"/>
+            <w:noProof/>
+            <w:lang w:val="es-ES"/>
+          </w:rPr>
+          <w:t>Ó</w:t>
+        </w:r>
+        <w:r>
+          <w:rPr>
+            <w:rStyle w:val="Hyperlink"/>
+            <w:rFonts w:ascii="Trebuchet MS" w:hAnsi="Trebuchet MS" w:cs="Trebuchet MS"/>
+            <w:noProof/>
+            <w:lang w:val="es-ES"/>
+          </w:rPr>
+          <w:t>N DEL PROBLEMA</w:t>
         </w:r>
         <w:r>
           <w:rPr>
@@ -1804,7 +1912,7 @@
             <w:noProof/>
             <w:webHidden/>
           </w:rPr>
-          <w:instrText xml:space="preserve"> PAGEREF _Toc169547418 \h </w:instrText>
+          <w:instrText xml:space="preserve"> PAGEREF _Toc169634747 \h </w:instrText>
         </w:r>
         <w:r>
           <w:rPr>
@@ -1851,7 +1959,7 @@
           <w:lang w:val="en-ES" w:eastAsia="en-GB"/>
         </w:rPr>
       </w:pPr>
-      <w:hyperlink w:anchor="_Toc169547419" w:history="1">
+      <w:hyperlink w:anchor="_Toc169634748" w:history="1">
         <w:r>
           <w:rPr>
             <w:rStyle w:val="Hyperlink"/>
@@ -1880,7 +1988,7 @@
             <w:noProof/>
             <w:webHidden/>
           </w:rPr>
-          <w:instrText xml:space="preserve"> PAGEREF _Toc169547419 \h </w:instrText>
+          <w:instrText xml:space="preserve"> PAGEREF _Toc169634748 \h </w:instrText>
         </w:r>
         <w:r>
           <w:rPr>
@@ -1928,7 +2036,7 @@
           <w:lang w:val="en-ES" w:eastAsia="en-GB"/>
         </w:rPr>
       </w:pPr>
-      <w:hyperlink w:anchor="_Toc169547420" w:history="1">
+      <w:hyperlink w:anchor="_Toc169634749" w:history="1">
         <w:r>
           <w:rPr>
             <w:rStyle w:val="Hyperlink"/>
@@ -1936,7 +2044,25 @@
             <w:noProof/>
             <w:lang w:val="es-ES"/>
           </w:rPr>
-          <w:t>1.4.2   Tecnologías utilizadas</w:t>
+          <w:t>1.4.2   Tecnolog</w:t>
+        </w:r>
+        <w:r>
+          <w:rPr>
+            <w:rStyle w:val="Hyperlink"/>
+            <w:rFonts w:ascii="Trebuchet MS" w:hAnsi="Trebuchet MS" w:cs="Trebuchet MS" w:hint="eastAsia"/>
+            <w:noProof/>
+            <w:lang w:val="es-ES"/>
+          </w:rPr>
+          <w:t>í</w:t>
+        </w:r>
+        <w:r>
+          <w:rPr>
+            <w:rStyle w:val="Hyperlink"/>
+            <w:rFonts w:ascii="Trebuchet MS" w:hAnsi="Trebuchet MS" w:cs="Trebuchet MS"/>
+            <w:noProof/>
+            <w:lang w:val="es-ES"/>
+          </w:rPr>
+          <w:t>as utilizadas</w:t>
         </w:r>
         <w:r>
           <w:rPr>
@@ -1957,7 +2083,7 @@
             <w:noProof/>
             <w:webHidden/>
           </w:rPr>
-          <w:instrText xml:space="preserve"> PAGEREF _Toc169547420 \h </w:instrText>
+          <w:instrText xml:space="preserve"> PAGEREF _Toc169634749 \h </w:instrText>
         </w:r>
         <w:r>
           <w:rPr>
@@ -2006,13 +2132,43 @@
           <w:lang w:val="en-ES" w:eastAsia="en-GB"/>
         </w:rPr>
       </w:pPr>
-      <w:hyperlink w:anchor="_Toc169547421" w:history="1">
+      <w:hyperlink w:anchor="_Toc169634750" w:history="1">
         <w:r>
           <w:rPr>
             <w:rStyle w:val="Hyperlink"/>
             <w:noProof/>
           </w:rPr>
-          <w:t>Capítulo 2: Gestión del proyecto</w:t>
+          <w:t>Cap</w:t>
+        </w:r>
+        <w:r>
+          <w:rPr>
+            <w:rStyle w:val="Hyperlink"/>
+            <w:rFonts w:hint="eastAsia"/>
+            <w:noProof/>
+          </w:rPr>
+          <w:t>í</w:t>
+        </w:r>
+        <w:r>
+          <w:rPr>
+            <w:rStyle w:val="Hyperlink"/>
+            <w:noProof/>
+          </w:rPr>
+          <w:t>tulo 2: Gesti</w:t>
+        </w:r>
+        <w:r>
+          <w:rPr>
+            <w:rStyle w:val="Hyperlink"/>
+            <w:rFonts w:hint="eastAsia"/>
+            <w:noProof/>
+          </w:rPr>
+          <w:t>ó</w:t>
+        </w:r>
+        <w:r>
+          <w:rPr>
+            <w:rStyle w:val="Hyperlink"/>
+            <w:noProof/>
+          </w:rPr>
+          <w:t>n del proyecto</w:t>
         </w:r>
         <w:r>
           <w:rPr>
@@ -2033,7 +2189,7 @@
             <w:noProof/>
             <w:webHidden/>
           </w:rPr>
-          <w:instrText xml:space="preserve"> PAGEREF _Toc169547421 \h </w:instrText>
+          <w:instrText xml:space="preserve"> PAGEREF _Toc169634750 \h </w:instrText>
         </w:r>
         <w:r>
           <w:rPr>
@@ -2080,7 +2236,7 @@
           <w:lang w:val="en-ES" w:eastAsia="en-GB"/>
         </w:rPr>
       </w:pPr>
-      <w:hyperlink w:anchor="_Toc169547422" w:history="1">
+      <w:hyperlink w:anchor="_Toc169634751" w:history="1">
         <w:r>
           <w:rPr>
             <w:rStyle w:val="Hyperlink"/>
@@ -2109,7 +2265,7 @@
             <w:noProof/>
             <w:webHidden/>
           </w:rPr>
-          <w:instrText xml:space="preserve"> PAGEREF _Toc169547422 \h </w:instrText>
+          <w:instrText xml:space="preserve"> PAGEREF _Toc169634751 \h </w:instrText>
         </w:r>
         <w:r>
           <w:rPr>
@@ -2156,7 +2312,7 @@
           <w:lang w:val="en-ES" w:eastAsia="en-GB"/>
         </w:rPr>
       </w:pPr>
-      <w:hyperlink w:anchor="_Toc169547423" w:history="1">
+      <w:hyperlink w:anchor="_Toc169634752" w:history="1">
         <w:r>
           <w:rPr>
             <w:rStyle w:val="Hyperlink"/>
@@ -2185,7 +2341,102 @@
             <w:noProof/>
             <w:webHidden/>
           </w:rPr>
-          <w:instrText xml:space="preserve"> PAGEREF _Toc169547423 \h </w:instrText>
+          <w:instrText xml:space="preserve"> PAGEREF _Toc169634752 \h </w:instrText>
+        </w:r>
+        <w:r>
+          <w:rPr>
+            <w:noProof/>
+            <w:webHidden/>
+          </w:rPr>
+        </w:r>
+        <w:r>
+          <w:rPr>
+            <w:noProof/>
+            <w:webHidden/>
+          </w:rPr>
+          <w:fldChar w:fldCharType="separate"/>
+        </w:r>
+        <w:r>
+          <w:rPr>
+            <w:noProof/>
+            <w:webHidden/>
+          </w:rPr>
+          <w:t>28</w:t>
+        </w:r>
+        <w:r>
+          <w:rPr>
+            <w:noProof/>
+            <w:webHidden/>
+          </w:rPr>
+          <w:fldChar w:fldCharType="end"/>
+        </w:r>
+      </w:hyperlink>
+    </w:p>
+    <w:p>
+      <w:pPr>
+        <w:pStyle w:val="TOC3"/>
+        <w:tabs>
+          <w:tab w:val="right" w:leader="dot" w:pos="8777"/>
+        </w:tabs>
+        <w:rPr>
+          <w:rFonts w:ascii="Trebuchet MS" w:eastAsia="Calibri" w:hAnsi="Trebuchet MS"/>
+          <w:i w:val="0"/>
+          <w:iCs w:val="0"/>
+          <w:noProof/>
+          <w:kern w:val="2"/>
+          <w:sz w:val="24"/>
+          <w:szCs w:val="24"/>
+          <w:lang w:val="en-ES" w:eastAsia="en-GB"/>
+        </w:rPr>
+      </w:pPr>
+      <w:hyperlink w:anchor="_Toc169634753" w:history="1">
+        <w:r>
+          <w:rPr>
+            <w:rStyle w:val="Hyperlink"/>
+            <w:rFonts w:ascii="Trebuchet MS" w:hAnsi="Trebuchet MS" w:cs="Trebuchet MS"/>
+            <w:noProof/>
+            <w:lang w:val="es-ES"/>
+          </w:rPr>
+          <w:t>2.2.1   Identificaci</w:t>
+        </w:r>
+        <w:r>
+          <w:rPr>
+            <w:rStyle w:val="Hyperlink"/>
+            <w:rFonts w:ascii="Trebuchet MS" w:hAnsi="Trebuchet MS" w:cs="Trebuchet MS" w:hint="eastAsia"/>
+            <w:noProof/>
+            <w:lang w:val="es-ES"/>
+          </w:rPr>
+          <w:t>ó</w:t>
+        </w:r>
+        <w:r>
+          <w:rPr>
+            <w:rStyle w:val="Hyperlink"/>
+            <w:rFonts w:ascii="Trebuchet MS" w:hAnsi="Trebuchet MS" w:cs="Trebuchet MS"/>
+            <w:noProof/>
+            <w:lang w:val="es-ES"/>
+          </w:rPr>
+          <w:t>n de tareas</w:t>
+        </w:r>
+        <w:r>
+          <w:rPr>
+            <w:noProof/>
+            <w:webHidden/>
+          </w:rPr>
+          <w:tab/>
+        </w:r>
+        <w:r>
+          <w:rPr>
+            <w:noProof/>
+            <w:webHidden/>
+          </w:rPr>
+          <w:fldChar w:fldCharType="begin"/>
+        </w:r>
+        <w:r>
+          <w:rPr>
+            <w:noProof/>
+            <w:webHidden/>
+          </w:rPr>
+          <w:instrText xml:space="preserve"> PAGEREF _Toc169634753 \h </w:instrText>
         </w:r>
         <w:r>
           <w:rPr>
@@ -2233,7 +2484,7 @@
           <w:lang w:val="en-ES" w:eastAsia="en-GB"/>
         </w:rPr>
       </w:pPr>
-      <w:hyperlink w:anchor="_Toc169547424" w:history="1">
+      <w:hyperlink w:anchor="_Toc169634754" w:history="1">
         <w:r>
           <w:rPr>
             <w:rStyle w:val="Hyperlink"/>
@@ -2241,7 +2492,25 @@
             <w:noProof/>
             <w:lang w:val="es-ES"/>
           </w:rPr>
-          <w:t>2.2.1   Identificación de tareas</w:t>
+          <w:t>2.2.2   Estimaci</w:t>
+        </w:r>
+        <w:r>
+          <w:rPr>
+            <w:rStyle w:val="Hyperlink"/>
+            <w:rFonts w:ascii="Trebuchet MS" w:hAnsi="Trebuchet MS" w:cs="Trebuchet MS" w:hint="eastAsia"/>
+            <w:noProof/>
+            <w:lang w:val="es-ES"/>
+          </w:rPr>
+          <w:t>ó</w:t>
+        </w:r>
+        <w:r>
+          <w:rPr>
+            <w:rStyle w:val="Hyperlink"/>
+            <w:rFonts w:ascii="Trebuchet MS" w:hAnsi="Trebuchet MS" w:cs="Trebuchet MS"/>
+            <w:noProof/>
+            <w:lang w:val="es-ES"/>
+          </w:rPr>
+          <w:t>n de tareas</w:t>
         </w:r>
         <w:r>
           <w:rPr>
@@ -2262,7 +2531,7 @@
             <w:noProof/>
             <w:webHidden/>
           </w:rPr>
-          <w:instrText xml:space="preserve"> PAGEREF _Toc169547424 \h </w:instrText>
+          <w:instrText xml:space="preserve"> PAGEREF _Toc169634754 \h </w:instrText>
         </w:r>
         <w:r>
           <w:rPr>
@@ -2282,7 +2551,7 @@
             <w:noProof/>
             <w:webHidden/>
           </w:rPr>
-          <w:t>28</w:t>
+          <w:t>30</w:t>
         </w:r>
         <w:r>
           <w:rPr>
@@ -2310,7 +2579,7 @@
           <w:lang w:val="en-ES" w:eastAsia="en-GB"/>
         </w:rPr>
       </w:pPr>
-      <w:hyperlink w:anchor="_Toc169547425" w:history="1">
+      <w:hyperlink w:anchor="_Toc169634755" w:history="1">
         <w:r>
           <w:rPr>
             <w:rStyle w:val="Hyperlink"/>
@@ -2318,7 +2587,25 @@
             <w:noProof/>
             <w:lang w:val="es-ES"/>
           </w:rPr>
-          <w:t>2.2.2   Estimación de tareas</w:t>
+          <w:t>2.2.3   Planificaci</w:t>
+        </w:r>
+        <w:r>
+          <w:rPr>
+            <w:rStyle w:val="Hyperlink"/>
+            <w:rFonts w:ascii="Trebuchet MS" w:hAnsi="Trebuchet MS" w:cs="Trebuchet MS" w:hint="eastAsia"/>
+            <w:noProof/>
+            <w:lang w:val="es-ES"/>
+          </w:rPr>
+          <w:t>ó</w:t>
+        </w:r>
+        <w:r>
+          <w:rPr>
+            <w:rStyle w:val="Hyperlink"/>
+            <w:rFonts w:ascii="Trebuchet MS" w:hAnsi="Trebuchet MS" w:cs="Trebuchet MS"/>
+            <w:noProof/>
+            <w:lang w:val="es-ES"/>
+          </w:rPr>
+          <w:t>n de tareas</w:t>
         </w:r>
         <w:r>
           <w:rPr>
@@ -2339,7 +2626,7 @@
             <w:noProof/>
             <w:webHidden/>
           </w:rPr>
-          <w:instrText xml:space="preserve"> PAGEREF _Toc169547425 \h </w:instrText>
+          <w:instrText xml:space="preserve"> PAGEREF _Toc169634755 \h </w:instrText>
         </w:r>
         <w:r>
           <w:rPr>
@@ -2360,6 +2647,100 @@
             <w:webHidden/>
           </w:rPr>
           <w:t>30</w:t>
+        </w:r>
+        <w:r>
+          <w:rPr>
+            <w:noProof/>
+            <w:webHidden/>
+          </w:rPr>
+          <w:fldChar w:fldCharType="end"/>
+        </w:r>
+      </w:hyperlink>
+    </w:p>
+    <w:p>
+      <w:pPr>
+        <w:pStyle w:val="TOC2"/>
+        <w:tabs>
+          <w:tab w:val="right" w:leader="dot" w:pos="8777"/>
+        </w:tabs>
+        <w:rPr>
+          <w:rFonts w:eastAsia="Calibri"/>
+          <w:smallCaps w:val="0"/>
+          <w:noProof/>
+          <w:kern w:val="2"/>
+          <w:sz w:val="24"/>
+          <w:szCs w:val="24"/>
+          <w:lang w:val="en-ES" w:eastAsia="en-GB"/>
+        </w:rPr>
+      </w:pPr>
+      <w:hyperlink w:anchor="_Toc169634756" w:history="1">
+        <w:r>
+          <w:rPr>
+            <w:rStyle w:val="Hyperlink"/>
+            <w:rFonts w:ascii="Trebuchet MS" w:hAnsi="Trebuchet MS" w:cs="Trebuchet MS"/>
+            <w:noProof/>
+            <w:lang w:val="es-ES"/>
+          </w:rPr>
+          <w:t>2.3   GESTI</w:t>
+        </w:r>
+        <w:r>
+          <w:rPr>
+            <w:rStyle w:val="Hyperlink"/>
+            <w:rFonts w:ascii="Trebuchet MS" w:hAnsi="Trebuchet MS" w:cs="Trebuchet MS" w:hint="eastAsia"/>
+            <w:noProof/>
+            <w:lang w:val="es-ES"/>
+          </w:rPr>
+          <w:t>Ó</w:t>
+        </w:r>
+        <w:r>
+          <w:rPr>
+            <w:rStyle w:val="Hyperlink"/>
+            <w:rFonts w:ascii="Trebuchet MS" w:hAnsi="Trebuchet MS" w:cs="Trebuchet MS"/>
+            <w:noProof/>
+            <w:lang w:val="es-ES"/>
+          </w:rPr>
+          <w:t>N DE RECURSOS</w:t>
+        </w:r>
+        <w:r>
+          <w:rPr>
+            <w:noProof/>
+            <w:webHidden/>
+          </w:rPr>
+          <w:tab/>
+        </w:r>
+        <w:r>
+          <w:rPr>
+            <w:noProof/>
+            <w:webHidden/>
+          </w:rPr>
+          <w:fldChar w:fldCharType="begin"/>
+        </w:r>
+        <w:r>
+          <w:rPr>
+            <w:noProof/>
+            <w:webHidden/>
+          </w:rPr>
+          <w:instrText xml:space="preserve"> PAGEREF _Toc169634756 \h </w:instrText>
+        </w:r>
+        <w:r>
+          <w:rPr>
+            <w:noProof/>
+            <w:webHidden/>
+          </w:rPr>
+        </w:r>
+        <w:r>
+          <w:rPr>
+            <w:noProof/>
+            <w:webHidden/>
+          </w:rPr>
+          <w:fldChar w:fldCharType="separate"/>
+        </w:r>
+        <w:r>
+          <w:rPr>
+            <w:noProof/>
+            <w:webHidden/>
+          </w:rPr>
+          <w:t>31</w:t>
         </w:r>
         <w:r>
           <w:rPr>
@@ -2387,7 +2768,7 @@
           <w:lang w:val="en-ES" w:eastAsia="en-GB"/>
         </w:rPr>
       </w:pPr>
-      <w:hyperlink w:anchor="_Toc169547426" w:history="1">
+      <w:hyperlink w:anchor="_Toc169634757" w:history="1">
         <w:r>
           <w:rPr>
             <w:rStyle w:val="Hyperlink"/>
@@ -2395,75 +2776,17 @@
             <w:noProof/>
             <w:lang w:val="es-ES"/>
           </w:rPr>
-          <w:t>2.2.3   Planificación de tareas</w:t>
-        </w:r>
-        <w:r>
-          <w:rPr>
-            <w:noProof/>
-            <w:webHidden/>
-          </w:rPr>
-          <w:tab/>
-        </w:r>
-        <w:r>
-          <w:rPr>
-            <w:noProof/>
-            <w:webHidden/>
-          </w:rPr>
-          <w:fldChar w:fldCharType="begin"/>
-        </w:r>
-        <w:r>
-          <w:rPr>
-            <w:noProof/>
-            <w:webHidden/>
-          </w:rPr>
-          <w:instrText xml:space="preserve"> PAGEREF _Toc169547426 \h </w:instrText>
-        </w:r>
-        <w:r>
-          <w:rPr>
-            <w:noProof/>
-            <w:webHidden/>
-          </w:rPr>
-        </w:r>
-        <w:r>
-          <w:rPr>
-            <w:noProof/>
-            <w:webHidden/>
-          </w:rPr>
-          <w:fldChar w:fldCharType="separate"/>
-        </w:r>
-        <w:r>
-          <w:rPr>
-            <w:noProof/>
-            <w:webHidden/>
-          </w:rPr>
-          <w:t>30</w:t>
-        </w:r>
-        <w:r>
-          <w:rPr>
-            <w:noProof/>
-            <w:webHidden/>
-          </w:rPr>
-          <w:fldChar w:fldCharType="end"/>
-        </w:r>
-      </w:hyperlink>
-    </w:p>
-    <w:p>
-      <w:pPr>
-        <w:pStyle w:val="TOC2"/>
-        <w:tabs>
-          <w:tab w:val="right" w:leader="dot" w:pos="8777"/>
-        </w:tabs>
-        <w:rPr>
-          <w:rFonts w:eastAsia="Calibri"/>
-          <w:smallCaps w:val="0"/>
-          <w:noProof/>
-          <w:kern w:val="2"/>
-          <w:sz w:val="24"/>
-          <w:szCs w:val="24"/>
-          <w:lang w:val="en-ES" w:eastAsia="en-GB"/>
-        </w:rPr>
-      </w:pPr>
-      <w:hyperlink w:anchor="_Toc169547427" w:history="1">
+          <w:t>2.3.1   Especificaci</w:t>
+        </w:r>
+        <w:r>
+          <w:rPr>
+            <w:rStyle w:val="Hyperlink"/>
+            <w:rFonts w:ascii="Trebuchet MS" w:hAnsi="Trebuchet MS" w:cs="Trebuchet MS" w:hint="eastAsia"/>
+            <w:noProof/>
+            <w:lang w:val="es-ES"/>
+          </w:rPr>
+          <w:t>ó</w:t>
+        </w:r>
         <w:r>
           <w:rPr>
             <w:rStyle w:val="Hyperlink"/>
@@ -2471,7 +2794,7 @@
             <w:noProof/>
             <w:lang w:val="es-ES"/>
           </w:rPr>
-          <w:t>2.3   GESTIÓN DE RECURSOS</w:t>
+          <w:t>n de recursos</w:t>
         </w:r>
         <w:r>
           <w:rPr>
@@ -2492,7 +2815,7 @@
             <w:noProof/>
             <w:webHidden/>
           </w:rPr>
-          <w:instrText xml:space="preserve"> PAGEREF _Toc169547427 \h </w:instrText>
+          <w:instrText xml:space="preserve"> PAGEREF _Toc169634757 \h </w:instrText>
         </w:r>
         <w:r>
           <w:rPr>
@@ -2540,7 +2863,7 @@
           <w:lang w:val="en-ES" w:eastAsia="en-GB"/>
         </w:rPr>
       </w:pPr>
-      <w:hyperlink w:anchor="_Toc169547428" w:history="1">
+      <w:hyperlink w:anchor="_Toc169634758" w:history="1">
         <w:r>
           <w:rPr>
             <w:rStyle w:val="Hyperlink"/>
@@ -2548,7 +2871,7 @@
             <w:noProof/>
             <w:lang w:val="es-ES"/>
           </w:rPr>
-          <w:t>2.3.1   Especificación de recursos</w:t>
+          <w:t>2.3.2   Presupuesto</w:t>
         </w:r>
         <w:r>
           <w:rPr>
@@ -2569,7 +2892,7 @@
             <w:noProof/>
             <w:webHidden/>
           </w:rPr>
-          <w:instrText xml:space="preserve"> PAGEREF _Toc169547428 \h </w:instrText>
+          <w:instrText xml:space="preserve"> PAGEREF _Toc169634758 \h </w:instrText>
         </w:r>
         <w:r>
           <w:rPr>
@@ -2589,7 +2912,101 @@
             <w:noProof/>
             <w:webHidden/>
           </w:rPr>
-          <w:t>31</w:t>
+          <w:t>32</w:t>
+        </w:r>
+        <w:r>
+          <w:rPr>
+            <w:noProof/>
+            <w:webHidden/>
+          </w:rPr>
+          <w:fldChar w:fldCharType="end"/>
+        </w:r>
+      </w:hyperlink>
+    </w:p>
+    <w:p>
+      <w:pPr>
+        <w:pStyle w:val="TOC2"/>
+        <w:tabs>
+          <w:tab w:val="right" w:leader="dot" w:pos="8777"/>
+        </w:tabs>
+        <w:rPr>
+          <w:rFonts w:eastAsia="Calibri"/>
+          <w:smallCaps w:val="0"/>
+          <w:noProof/>
+          <w:kern w:val="2"/>
+          <w:sz w:val="24"/>
+          <w:szCs w:val="24"/>
+          <w:lang w:val="en-ES" w:eastAsia="en-GB"/>
+        </w:rPr>
+      </w:pPr>
+      <w:hyperlink w:anchor="_Toc169634759" w:history="1">
+        <w:r>
+          <w:rPr>
+            <w:rStyle w:val="Hyperlink"/>
+            <w:rFonts w:ascii="Trebuchet MS" w:hAnsi="Trebuchet MS" w:cs="Trebuchet MS"/>
+            <w:noProof/>
+            <w:lang w:val="es-ES"/>
+          </w:rPr>
+          <w:t>2.4   GESTI</w:t>
+        </w:r>
+        <w:r>
+          <w:rPr>
+            <w:rStyle w:val="Hyperlink"/>
+            <w:rFonts w:ascii="Trebuchet MS" w:hAnsi="Trebuchet MS" w:cs="Trebuchet MS" w:hint="eastAsia"/>
+            <w:noProof/>
+            <w:lang w:val="es-ES"/>
+          </w:rPr>
+          <w:t>Ó</w:t>
+        </w:r>
+        <w:r>
+          <w:rPr>
+            <w:rStyle w:val="Hyperlink"/>
+            <w:rFonts w:ascii="Trebuchet MS" w:hAnsi="Trebuchet MS" w:cs="Trebuchet MS"/>
+            <w:noProof/>
+            <w:lang w:val="es-ES"/>
+          </w:rPr>
+          <w:t>N DE RIESGOS</w:t>
+        </w:r>
+        <w:r>
+          <w:rPr>
+            <w:noProof/>
+            <w:webHidden/>
+          </w:rPr>
+          <w:tab/>
+        </w:r>
+        <w:r>
+          <w:rPr>
+            <w:noProof/>
+            <w:webHidden/>
+          </w:rPr>
+          <w:fldChar w:fldCharType="begin"/>
+        </w:r>
+        <w:r>
+          <w:rPr>
+            <w:noProof/>
+            <w:webHidden/>
+          </w:rPr>
+          <w:instrText xml:space="preserve"> PAGEREF _Toc169634759 \h </w:instrText>
+        </w:r>
+        <w:r>
+          <w:rPr>
+            <w:noProof/>
+            <w:webHidden/>
+          </w:rPr>
+        </w:r>
+        <w:r>
+          <w:rPr>
+            <w:noProof/>
+            <w:webHidden/>
+          </w:rPr>
+          <w:fldChar w:fldCharType="separate"/>
+        </w:r>
+        <w:r>
+          <w:rPr>
+            <w:noProof/>
+            <w:webHidden/>
+          </w:rPr>
+          <w:t>34</w:t>
         </w:r>
         <w:r>
           <w:rPr>
@@ -2617,7 +3034,7 @@
           <w:lang w:val="en-ES" w:eastAsia="en-GB"/>
         </w:rPr>
       </w:pPr>
-      <w:hyperlink w:anchor="_Toc169547429" w:history="1">
+      <w:hyperlink w:anchor="_Toc169634760" w:history="1">
         <w:r>
           <w:rPr>
             <w:rStyle w:val="Hyperlink"/>
@@ -2625,75 +3042,17 @@
             <w:noProof/>
             <w:lang w:val="es-ES"/>
           </w:rPr>
-          <w:t>2.3.2   Presupuesto</w:t>
-        </w:r>
-        <w:r>
-          <w:rPr>
-            <w:noProof/>
-            <w:webHidden/>
-          </w:rPr>
-          <w:tab/>
-        </w:r>
-        <w:r>
-          <w:rPr>
-            <w:noProof/>
-            <w:webHidden/>
-          </w:rPr>
-          <w:fldChar w:fldCharType="begin"/>
-        </w:r>
-        <w:r>
-          <w:rPr>
-            <w:noProof/>
-            <w:webHidden/>
-          </w:rPr>
-          <w:instrText xml:space="preserve"> PAGEREF _Toc169547429 \h </w:instrText>
-        </w:r>
-        <w:r>
-          <w:rPr>
-            <w:noProof/>
-            <w:webHidden/>
-          </w:rPr>
-        </w:r>
-        <w:r>
-          <w:rPr>
-            <w:noProof/>
-            <w:webHidden/>
-          </w:rPr>
-          <w:fldChar w:fldCharType="separate"/>
-        </w:r>
-        <w:r>
-          <w:rPr>
-            <w:noProof/>
-            <w:webHidden/>
-          </w:rPr>
-          <w:t>32</w:t>
-        </w:r>
-        <w:r>
-          <w:rPr>
-            <w:noProof/>
-            <w:webHidden/>
-          </w:rPr>
-          <w:fldChar w:fldCharType="end"/>
-        </w:r>
-      </w:hyperlink>
-    </w:p>
-    <w:p>
-      <w:pPr>
-        <w:pStyle w:val="TOC2"/>
-        <w:tabs>
-          <w:tab w:val="right" w:leader="dot" w:pos="8777"/>
-        </w:tabs>
-        <w:rPr>
-          <w:rFonts w:eastAsia="Calibri"/>
-          <w:smallCaps w:val="0"/>
-          <w:noProof/>
-          <w:kern w:val="2"/>
-          <w:sz w:val="24"/>
-          <w:szCs w:val="24"/>
-          <w:lang w:val="en-ES" w:eastAsia="en-GB"/>
-        </w:rPr>
-      </w:pPr>
-      <w:hyperlink w:anchor="_Toc169547430" w:history="1">
+          <w:t>2.4.1   Identificaci</w:t>
+        </w:r>
+        <w:r>
+          <w:rPr>
+            <w:rStyle w:val="Hyperlink"/>
+            <w:rFonts w:ascii="Trebuchet MS" w:hAnsi="Trebuchet MS" w:cs="Trebuchet MS" w:hint="eastAsia"/>
+            <w:noProof/>
+            <w:lang w:val="es-ES"/>
+          </w:rPr>
+          <w:t>ó</w:t>
+        </w:r>
         <w:r>
           <w:rPr>
             <w:rStyle w:val="Hyperlink"/>
@@ -2701,7 +3060,7 @@
             <w:noProof/>
             <w:lang w:val="es-ES"/>
           </w:rPr>
-          <w:t>2.4   GESTIÓN DE RIESGOS</w:t>
+          <w:t>n de riesgos</w:t>
         </w:r>
         <w:r>
           <w:rPr>
@@ -2722,7 +3081,7 @@
             <w:noProof/>
             <w:webHidden/>
           </w:rPr>
-          <w:instrText xml:space="preserve"> PAGEREF _Toc169547430 \h </w:instrText>
+          <w:instrText xml:space="preserve"> PAGEREF _Toc169634760 \h </w:instrText>
         </w:r>
         <w:r>
           <w:rPr>
@@ -2742,7 +3101,7 @@
             <w:noProof/>
             <w:webHidden/>
           </w:rPr>
-          <w:t>34</w:t>
+          <w:t>35</w:t>
         </w:r>
         <w:r>
           <w:rPr>
@@ -2770,7 +3129,7 @@
           <w:lang w:val="en-ES" w:eastAsia="en-GB"/>
         </w:rPr>
       </w:pPr>
-      <w:hyperlink w:anchor="_Toc169547431" w:history="1">
+      <w:hyperlink w:anchor="_Toc169634761" w:history="1">
         <w:r>
           <w:rPr>
             <w:rStyle w:val="Hyperlink"/>
@@ -2778,76 +3137,17 @@
             <w:noProof/>
             <w:lang w:val="es-ES"/>
           </w:rPr>
-          <w:t>2.4.1   Identificación de riesgos</w:t>
-        </w:r>
-        <w:r>
-          <w:rPr>
-            <w:noProof/>
-            <w:webHidden/>
-          </w:rPr>
-          <w:tab/>
-        </w:r>
-        <w:r>
-          <w:rPr>
-            <w:noProof/>
-            <w:webHidden/>
-          </w:rPr>
-          <w:fldChar w:fldCharType="begin"/>
-        </w:r>
-        <w:r>
-          <w:rPr>
-            <w:noProof/>
-            <w:webHidden/>
-          </w:rPr>
-          <w:instrText xml:space="preserve"> PAGEREF _Toc169547431 \h </w:instrText>
-        </w:r>
-        <w:r>
-          <w:rPr>
-            <w:noProof/>
-            <w:webHidden/>
-          </w:rPr>
-        </w:r>
-        <w:r>
-          <w:rPr>
-            <w:noProof/>
-            <w:webHidden/>
-          </w:rPr>
-          <w:fldChar w:fldCharType="separate"/>
-        </w:r>
-        <w:r>
-          <w:rPr>
-            <w:noProof/>
-            <w:webHidden/>
-          </w:rPr>
-          <w:t>35</w:t>
-        </w:r>
-        <w:r>
-          <w:rPr>
-            <w:noProof/>
-            <w:webHidden/>
-          </w:rPr>
-          <w:fldChar w:fldCharType="end"/>
-        </w:r>
-      </w:hyperlink>
-    </w:p>
-    <w:p>
-      <w:pPr>
-        <w:pStyle w:val="TOC3"/>
-        <w:tabs>
-          <w:tab w:val="right" w:leader="dot" w:pos="8777"/>
-        </w:tabs>
-        <w:rPr>
-          <w:rFonts w:eastAsia="Calibri"/>
-          <w:i w:val="0"/>
-          <w:iCs w:val="0"/>
-          <w:noProof/>
-          <w:kern w:val="2"/>
-          <w:sz w:val="24"/>
-          <w:szCs w:val="24"/>
-          <w:lang w:val="en-ES" w:eastAsia="en-GB"/>
-        </w:rPr>
-      </w:pPr>
-      <w:hyperlink w:anchor="_Toc169547432" w:history="1">
+          <w:t>2.4.2   An</w:t>
+        </w:r>
+        <w:r>
+          <w:rPr>
+            <w:rStyle w:val="Hyperlink"/>
+            <w:rFonts w:ascii="Trebuchet MS" w:hAnsi="Trebuchet MS" w:cs="Trebuchet MS" w:hint="eastAsia"/>
+            <w:noProof/>
+            <w:lang w:val="es-ES"/>
+          </w:rPr>
+          <w:t>á</w:t>
+        </w:r>
         <w:r>
           <w:rPr>
             <w:rStyle w:val="Hyperlink"/>
@@ -2855,25 +3155,7 @@
             <w:noProof/>
             <w:lang w:val="es-ES"/>
           </w:rPr>
-          <w:t>2.4.2   Análi</w:t>
-        </w:r>
-        <w:r>
-          <w:rPr>
-            <w:rStyle w:val="Hyperlink"/>
-            <w:rFonts w:ascii="Trebuchet MS" w:hAnsi="Trebuchet MS" w:cs="Trebuchet MS"/>
-            <w:noProof/>
-            <w:lang w:val="es-ES"/>
-          </w:rPr>
-          <w:t>s</w:t>
-        </w:r>
-        <w:r>
-          <w:rPr>
-            <w:rStyle w:val="Hyperlink"/>
-            <w:rFonts w:ascii="Trebuchet MS" w:hAnsi="Trebuchet MS" w:cs="Trebuchet MS"/>
-            <w:noProof/>
-            <w:lang w:val="es-ES"/>
-          </w:rPr>
-          <w:t>is de riesgos</w:t>
+          <w:t>lisis de riesgos</w:t>
         </w:r>
         <w:r>
           <w:rPr>
@@ -2894,7 +3176,7 @@
             <w:noProof/>
             <w:webHidden/>
           </w:rPr>
-          <w:instrText xml:space="preserve"> PAGEREF _Toc169547432 \h </w:instrText>
+          <w:instrText xml:space="preserve"> PAGEREF _Toc169634761 \h </w:instrText>
         </w:r>
         <w:r>
           <w:rPr>
@@ -2942,7 +3224,7 @@
           <w:lang w:val="en-ES" w:eastAsia="en-GB"/>
         </w:rPr>
       </w:pPr>
-      <w:hyperlink w:anchor="_Toc169547433" w:history="1">
+      <w:hyperlink w:anchor="_Toc169634762" w:history="1">
         <w:r>
           <w:rPr>
             <w:rStyle w:val="Hyperlink"/>
@@ -2971,7 +3253,25 @@
             <w:noProof/>
             <w:lang w:val="es-ES"/>
           </w:rPr>
-          <w:t>LEGISLACIÓN Y NORMATIVA</w:t>
+          <w:t>LEGISLACI</w:t>
+        </w:r>
+        <w:r>
+          <w:rPr>
+            <w:rStyle w:val="Hyperlink"/>
+            <w:rFonts w:ascii="Trebuchet MS" w:hAnsi="Trebuchet MS" w:cs="Trebuchet MS" w:hint="eastAsia"/>
+            <w:noProof/>
+            <w:lang w:val="es-ES"/>
+          </w:rPr>
+          <w:t>Ó</w:t>
+        </w:r>
+        <w:r>
+          <w:rPr>
+            <w:rStyle w:val="Hyperlink"/>
+            <w:rFonts w:ascii="Trebuchet MS" w:hAnsi="Trebuchet MS" w:cs="Trebuchet MS"/>
+            <w:noProof/>
+            <w:lang w:val="es-ES"/>
+          </w:rPr>
+          <w:t>N Y NORMATIVA</w:t>
         </w:r>
         <w:r>
           <w:rPr>
@@ -2992,7 +3292,7 @@
             <w:noProof/>
             <w:webHidden/>
           </w:rPr>
-          <w:instrText xml:space="preserve"> PAGEREF _Toc169547433 \h </w:instrText>
+          <w:instrText xml:space="preserve"> PAGEREF _Toc169634762 \h </w:instrText>
         </w:r>
         <w:r>
           <w:rPr>
@@ -3041,7 +3341,7 @@
           <w:lang w:val="en-ES" w:eastAsia="en-GB"/>
         </w:rPr>
       </w:pPr>
-      <w:hyperlink w:anchor="_Toc169547434" w:history="1">
+      <w:hyperlink w:anchor="_Toc169634763" w:history="1">
         <w:r>
           <w:rPr>
             <w:rStyle w:val="Hyperlink"/>
@@ -3070,7 +3370,7 @@
             <w:noProof/>
             <w:webHidden/>
           </w:rPr>
-          <w:instrText xml:space="preserve"> PAGEREF _Toc169547434 \h </w:instrText>
+          <w:instrText xml:space="preserve"> PAGEREF _Toc169634763 \h </w:instrText>
         </w:r>
         <w:r>
           <w:rPr>
@@ -3117,7 +3417,7 @@
           <w:lang w:val="en-ES" w:eastAsia="en-GB"/>
         </w:rPr>
       </w:pPr>
-      <w:hyperlink w:anchor="_Toc169547435" w:history="1">
+      <w:hyperlink w:anchor="_Toc169634764" w:history="1">
         <w:r>
           <w:rPr>
             <w:rStyle w:val="Hyperlink"/>
@@ -3146,7 +3446,7 @@
             <w:noProof/>
             <w:webHidden/>
           </w:rPr>
-          <w:instrText xml:space="preserve"> PAGEREF _Toc169547435 \h </w:instrText>
+          <w:instrText xml:space="preserve"> PAGEREF _Toc169634764 \h </w:instrText>
         </w:r>
         <w:r>
           <w:rPr>
@@ -3193,7 +3493,7 @@
           <w:lang w:val="en-ES" w:eastAsia="en-GB"/>
         </w:rPr>
       </w:pPr>
-      <w:hyperlink w:anchor="_Toc169547436" w:history="1">
+      <w:hyperlink w:anchor="_Toc169634765" w:history="1">
         <w:r>
           <w:rPr>
             <w:rStyle w:val="Hyperlink"/>
@@ -3222,7 +3522,7 @@
             <w:noProof/>
             <w:webHidden/>
           </w:rPr>
-          <w:instrText xml:space="preserve"> PAGEREF _Toc169547436 \h </w:instrText>
+          <w:instrText xml:space="preserve"> PAGEREF _Toc169634765 \h </w:instrText>
         </w:r>
         <w:r>
           <w:rPr>
@@ -3270,7 +3570,7 @@
           <w:lang w:val="en-ES" w:eastAsia="en-GB"/>
         </w:rPr>
       </w:pPr>
-      <w:hyperlink w:anchor="_Toc169547437" w:history="1">
+      <w:hyperlink w:anchor="_Toc169634766" w:history="1">
         <w:r>
           <w:rPr>
             <w:rStyle w:val="Hyperlink"/>
@@ -3299,7 +3599,7 @@
             <w:noProof/>
             <w:webHidden/>
           </w:rPr>
-          <w:instrText xml:space="preserve"> PAGEREF _Toc169547437 \h </w:instrText>
+          <w:instrText xml:space="preserve"> PAGEREF _Toc169634766 \h </w:instrText>
         </w:r>
         <w:r>
           <w:rPr>
@@ -3347,7 +3647,7 @@
           <w:lang w:val="en-ES" w:eastAsia="en-GB"/>
         </w:rPr>
       </w:pPr>
-      <w:hyperlink w:anchor="_Toc169547438" w:history="1">
+      <w:hyperlink w:anchor="_Toc169634767" w:history="1">
         <w:r>
           <w:rPr>
             <w:rStyle w:val="Hyperlink"/>
@@ -3376,7 +3676,7 @@
             <w:noProof/>
             <w:webHidden/>
           </w:rPr>
-          <w:instrText xml:space="preserve"> PAGEREF _Toc169547438 \h </w:instrText>
+          <w:instrText xml:space="preserve"> PAGEREF _Toc169634767 \h </w:instrText>
         </w:r>
         <w:r>
           <w:rPr>
@@ -3424,7 +3724,7 @@
           <w:lang w:val="en-ES" w:eastAsia="en-GB"/>
         </w:rPr>
       </w:pPr>
-      <w:hyperlink w:anchor="_Toc169547439" w:history="1">
+      <w:hyperlink w:anchor="_Toc169634768" w:history="1">
         <w:r>
           <w:rPr>
             <w:rStyle w:val="Hyperlink"/>
@@ -3453,7 +3753,7 @@
             <w:noProof/>
             <w:webHidden/>
           </w:rPr>
-          <w:instrText xml:space="preserve"> PAGEREF _Toc169547439 \h </w:instrText>
+          <w:instrText xml:space="preserve"> PAGEREF _Toc169634768 \h </w:instrText>
         </w:r>
         <w:r>
           <w:rPr>
@@ -3473,7 +3773,7 @@
             <w:noProof/>
             <w:webHidden/>
           </w:rPr>
-          <w:t>45</w:t>
+          <w:t>49</w:t>
         </w:r>
         <w:r>
           <w:rPr>
@@ -3501,7 +3801,7 @@
           <w:lang w:val="en-ES" w:eastAsia="en-GB"/>
         </w:rPr>
       </w:pPr>
-      <w:hyperlink w:anchor="_Toc169547440" w:history="1">
+      <w:hyperlink w:anchor="_Toc169634769" w:history="1">
         <w:r>
           <w:rPr>
             <w:rStyle w:val="Hyperlink"/>
@@ -3530,7 +3830,7 @@
             <w:noProof/>
             <w:webHidden/>
           </w:rPr>
-          <w:instrText xml:space="preserve"> PAGEREF _Toc169547440 \h </w:instrText>
+          <w:instrText xml:space="preserve"> PAGEREF _Toc169634769 \h </w:instrText>
         </w:r>
         <w:r>
           <w:rPr>
@@ -3550,7 +3850,7 @@
             <w:noProof/>
             <w:webHidden/>
           </w:rPr>
-          <w:t>45</w:t>
+          <w:t>49</w:t>
         </w:r>
         <w:r>
           <w:rPr>
@@ -3578,7 +3878,7 @@
           <w:lang w:val="en-ES" w:eastAsia="en-GB"/>
         </w:rPr>
       </w:pPr>
-      <w:hyperlink w:anchor="_Toc169547441" w:history="1">
+      <w:hyperlink w:anchor="_Toc169634770" w:history="1">
         <w:r>
           <w:rPr>
             <w:rStyle w:val="Hyperlink"/>
@@ -3607,7 +3907,7 @@
             <w:noProof/>
             <w:webHidden/>
           </w:rPr>
-          <w:instrText xml:space="preserve"> PAGEREF _Toc169547441 \h </w:instrText>
+          <w:instrText xml:space="preserve"> PAGEREF _Toc169634770 \h </w:instrText>
         </w:r>
         <w:r>
           <w:rPr>
@@ -3627,7 +3927,7 @@
             <w:noProof/>
             <w:webHidden/>
           </w:rPr>
-          <w:t>45</w:t>
+          <w:t>49</w:t>
         </w:r>
         <w:r>
           <w:rPr>
@@ -3655,7 +3955,7 @@
           <w:lang w:val="en-ES" w:eastAsia="en-GB"/>
         </w:rPr>
       </w:pPr>
-      <w:hyperlink w:anchor="_Toc169547442" w:history="1">
+      <w:hyperlink w:anchor="_Toc169634771" w:history="1">
         <w:r>
           <w:rPr>
             <w:rStyle w:val="Hyperlink"/>
@@ -3684,7 +3984,7 @@
             <w:noProof/>
             <w:webHidden/>
           </w:rPr>
-          <w:instrText xml:space="preserve"> PAGEREF _Toc169547442 \h </w:instrText>
+          <w:instrText xml:space="preserve"> PAGEREF _Toc169634771 \h </w:instrText>
         </w:r>
         <w:r>
           <w:rPr>
@@ -3704,7 +4004,7 @@
             <w:noProof/>
             <w:webHidden/>
           </w:rPr>
-          <w:t>45</w:t>
+          <w:t>50</w:t>
         </w:r>
         <w:r>
           <w:rPr>
@@ -3732,7 +4032,7 @@
           <w:lang w:val="en-ES" w:eastAsia="en-GB"/>
         </w:rPr>
       </w:pPr>
-      <w:hyperlink w:anchor="_Toc169547443" w:history="1">
+      <w:hyperlink w:anchor="_Toc169634772" w:history="1">
         <w:r>
           <w:rPr>
             <w:rStyle w:val="Hyperlink"/>
@@ -3761,7 +4061,7 @@
             <w:noProof/>
             <w:webHidden/>
           </w:rPr>
-          <w:instrText xml:space="preserve"> PAGEREF _Toc169547443 \h </w:instrText>
+          <w:instrText xml:space="preserve"> PAGEREF _Toc169634772 \h </w:instrText>
         </w:r>
         <w:r>
           <w:rPr>
@@ -3781,7 +4081,7 @@
             <w:noProof/>
             <w:webHidden/>
           </w:rPr>
-          <w:t>45</w:t>
+          <w:t>50</w:t>
         </w:r>
         <w:r>
           <w:rPr>
@@ -3808,7 +4108,7 @@
           <w:lang w:val="en-ES" w:eastAsia="en-GB"/>
         </w:rPr>
       </w:pPr>
-      <w:hyperlink w:anchor="_Toc169547444" w:history="1">
+      <w:hyperlink w:anchor="_Toc169634773" w:history="1">
         <w:r>
           <w:rPr>
             <w:rStyle w:val="Hyperlink"/>
@@ -3837,7 +4137,7 @@
             <w:noProof/>
             <w:webHidden/>
           </w:rPr>
-          <w:instrText xml:space="preserve"> PAGEREF _Toc169547444 \h </w:instrText>
+          <w:instrText xml:space="preserve"> PAGEREF _Toc169634773 \h </w:instrText>
         </w:r>
         <w:r>
           <w:rPr>
@@ -3857,7 +4157,7 @@
             <w:noProof/>
             <w:webHidden/>
           </w:rPr>
-          <w:t>45</w:t>
+          <w:t>50</w:t>
         </w:r>
         <w:r>
           <w:rPr>
@@ -3886,7 +4186,7 @@
           <w:lang w:val="en-ES" w:eastAsia="en-GB"/>
         </w:rPr>
       </w:pPr>
-      <w:hyperlink w:anchor="_Toc169547445" w:history="1">
+      <w:hyperlink w:anchor="_Toc169634774" w:history="1">
         <w:r>
           <w:rPr>
             <w:rStyle w:val="Hyperlink"/>
@@ -3915,7 +4215,7 @@
             <w:noProof/>
             <w:webHidden/>
           </w:rPr>
-          <w:instrText xml:space="preserve"> PAGEREF _Toc169547445 \h </w:instrText>
+          <w:instrText xml:space="preserve"> PAGEREF _Toc169634774 \h </w:instrText>
         </w:r>
         <w:r>
           <w:rPr>
@@ -3935,7 +4235,7 @@
             <w:noProof/>
             <w:webHidden/>
           </w:rPr>
-          <w:t>46</w:t>
+          <w:t>51</w:t>
         </w:r>
         <w:r>
           <w:rPr>
@@ -3964,7 +4264,7 @@
           <w:lang w:val="en-ES" w:eastAsia="en-GB"/>
         </w:rPr>
       </w:pPr>
-      <w:hyperlink w:anchor="_Toc169547446" w:history="1">
+      <w:hyperlink w:anchor="_Toc169634775" w:history="1">
         <w:r>
           <w:rPr>
             <w:rStyle w:val="Hyperlink"/>
@@ -3993,7 +4293,7 @@
             <w:noProof/>
             <w:webHidden/>
           </w:rPr>
-          <w:instrText xml:space="preserve"> PAGEREF _Toc169547446 \h </w:instrText>
+          <w:instrText xml:space="preserve"> PAGEREF _Toc169634775 \h </w:instrText>
         </w:r>
         <w:r>
           <w:rPr>
@@ -4013,7 +4313,7 @@
             <w:noProof/>
             <w:webHidden/>
           </w:rPr>
-          <w:t>46</w:t>
+          <w:t>51</w:t>
         </w:r>
         <w:r>
           <w:rPr>
@@ -4040,7 +4340,7 @@
           <w:lang w:val="en-ES" w:eastAsia="en-GB"/>
         </w:rPr>
       </w:pPr>
-      <w:hyperlink w:anchor="_Toc169547447" w:history="1">
+      <w:hyperlink w:anchor="_Toc169634776" w:history="1">
         <w:r>
           <w:rPr>
             <w:rStyle w:val="Hyperlink"/>
@@ -4069,7 +4369,7 @@
             <w:noProof/>
             <w:webHidden/>
           </w:rPr>
-          <w:instrText xml:space="preserve"> PAGEREF _Toc169547447 \h </w:instrText>
+          <w:instrText xml:space="preserve"> PAGEREF _Toc169634776 \h </w:instrText>
         </w:r>
         <w:r>
           <w:rPr>
@@ -4089,7 +4389,7 @@
             <w:noProof/>
             <w:webHidden/>
           </w:rPr>
-          <w:t>46</w:t>
+          <w:t>51</w:t>
         </w:r>
         <w:r>
           <w:rPr>
@@ -4116,7 +4416,7 @@
           <w:lang w:val="en-ES" w:eastAsia="en-GB"/>
         </w:rPr>
       </w:pPr>
-      <w:hyperlink w:anchor="_Toc169547448" w:history="1">
+      <w:hyperlink w:anchor="_Toc169634777" w:history="1">
         <w:r>
           <w:rPr>
             <w:rStyle w:val="Hyperlink"/>
@@ -4145,7 +4445,7 @@
             <w:noProof/>
             <w:webHidden/>
           </w:rPr>
-          <w:instrText xml:space="preserve"> PAGEREF _Toc169547448 \h </w:instrText>
+          <w:instrText xml:space="preserve"> PAGEREF _Toc169634777 \h </w:instrText>
         </w:r>
         <w:r>
           <w:rPr>
@@ -4165,7 +4465,7 @@
             <w:noProof/>
             <w:webHidden/>
           </w:rPr>
-          <w:t>46</w:t>
+          <w:t>51</w:t>
         </w:r>
         <w:r>
           <w:rPr>
@@ -4192,7 +4492,7 @@
           <w:lang w:val="en-ES" w:eastAsia="en-GB"/>
         </w:rPr>
       </w:pPr>
-      <w:hyperlink w:anchor="_Toc169547449" w:history="1">
+      <w:hyperlink w:anchor="_Toc169634778" w:history="1">
         <w:r>
           <w:rPr>
             <w:rStyle w:val="Hyperlink"/>
@@ -4221,7 +4521,7 @@
             <w:noProof/>
             <w:webHidden/>
           </w:rPr>
-          <w:instrText xml:space="preserve"> PAGEREF _Toc169547449 \h </w:instrText>
+          <w:instrText xml:space="preserve"> PAGEREF _Toc169634778 \h </w:instrText>
         </w:r>
         <w:r>
           <w:rPr>
@@ -4241,7 +4541,7 @@
             <w:noProof/>
             <w:webHidden/>
           </w:rPr>
-          <w:t>46</w:t>
+          <w:t>51</w:t>
         </w:r>
         <w:r>
           <w:rPr>
@@ -4268,7 +4568,7 @@
           <w:lang w:val="en-ES" w:eastAsia="en-GB"/>
         </w:rPr>
       </w:pPr>
-      <w:hyperlink w:anchor="_Toc169547450" w:history="1">
+      <w:hyperlink w:anchor="_Toc169634779" w:history="1">
         <w:r>
           <w:rPr>
             <w:rStyle w:val="Hyperlink"/>
@@ -4297,7 +4597,7 @@
             <w:noProof/>
             <w:webHidden/>
           </w:rPr>
-          <w:instrText xml:space="preserve"> PAGEREF _Toc169547450 \h </w:instrText>
+          <w:instrText xml:space="preserve"> PAGEREF _Toc169634779 \h </w:instrText>
         </w:r>
         <w:r>
           <w:rPr>
@@ -4317,7 +4617,7 @@
             <w:noProof/>
             <w:webHidden/>
           </w:rPr>
-          <w:t>46</w:t>
+          <w:t>51</w:t>
         </w:r>
         <w:r>
           <w:rPr>
@@ -4346,7 +4646,7 @@
           <w:lang w:val="en-ES" w:eastAsia="en-GB"/>
         </w:rPr>
       </w:pPr>
-      <w:hyperlink w:anchor="_Toc169547451" w:history="1">
+      <w:hyperlink w:anchor="_Toc169634780" w:history="1">
         <w:r>
           <w:rPr>
             <w:rStyle w:val="Hyperlink"/>
@@ -4375,7 +4675,7 @@
             <w:noProof/>
             <w:webHidden/>
           </w:rPr>
-          <w:instrText xml:space="preserve"> PAGEREF _Toc169547451 \h </w:instrText>
+          <w:instrText xml:space="preserve"> PAGEREF _Toc169634780 \h </w:instrText>
         </w:r>
         <w:r>
           <w:rPr>
@@ -4395,7 +4695,7 @@
             <w:noProof/>
             <w:webHidden/>
           </w:rPr>
-          <w:t>47</w:t>
+          <w:t>52</w:t>
         </w:r>
         <w:r>
           <w:rPr>
@@ -4424,7 +4724,7 @@
           <w:lang w:val="en-ES" w:eastAsia="en-GB"/>
         </w:rPr>
       </w:pPr>
-      <w:hyperlink w:anchor="_Toc169547452" w:history="1">
+      <w:hyperlink w:anchor="_Toc169634781" w:history="1">
         <w:r>
           <w:rPr>
             <w:rStyle w:val="Hyperlink"/>
@@ -4453,7 +4753,7 @@
             <w:noProof/>
             <w:webHidden/>
           </w:rPr>
-          <w:instrText xml:space="preserve"> PAGEREF _Toc169547452 \h </w:instrText>
+          <w:instrText xml:space="preserve"> PAGEREF _Toc169634781 \h </w:instrText>
         </w:r>
         <w:r>
           <w:rPr>
@@ -4473,7 +4773,7 @@
             <w:noProof/>
             <w:webHidden/>
           </w:rPr>
-          <w:t>50</w:t>
+          <w:t>56</w:t>
         </w:r>
         <w:r>
           <w:rPr>
@@ -4502,7 +4802,7 @@
           <w:lang w:val="en-ES" w:eastAsia="en-GB"/>
         </w:rPr>
       </w:pPr>
-      <w:hyperlink w:anchor="_Toc169547453" w:history="1">
+      <w:hyperlink w:anchor="_Toc169634782" w:history="1">
         <w:r>
           <w:rPr>
             <w:rStyle w:val="Hyperlink"/>
@@ -4531,7 +4831,7 @@
             <w:noProof/>
             <w:webHidden/>
           </w:rPr>
-          <w:instrText xml:space="preserve"> PAGEREF _Toc169547453 \h </w:instrText>
+          <w:instrText xml:space="preserve"> PAGEREF _Toc169634782 \h </w:instrText>
         </w:r>
         <w:r>
           <w:rPr>
@@ -4551,7 +4851,7 @@
             <w:noProof/>
             <w:webHidden/>
           </w:rPr>
-          <w:t>51</w:t>
+          <w:t>57</w:t>
         </w:r>
         <w:r>
           <w:rPr>
@@ -4578,7 +4878,7 @@
           <w:lang w:val="en-ES" w:eastAsia="en-GB"/>
         </w:rPr>
       </w:pPr>
-      <w:hyperlink w:anchor="_Toc169547454" w:history="1">
+      <w:hyperlink w:anchor="_Toc169634783" w:history="1">
         <w:r>
           <w:rPr>
             <w:rStyle w:val="Hyperlink"/>
@@ -4607,7 +4907,7 @@
             <w:noProof/>
             <w:webHidden/>
           </w:rPr>
-          <w:instrText xml:space="preserve"> PAGEREF _Toc169547454 \h </w:instrText>
+          <w:instrText xml:space="preserve"> PAGEREF _Toc169634783 \h </w:instrText>
         </w:r>
         <w:r>
           <w:rPr>
@@ -4627,7 +4927,7 @@
             <w:noProof/>
             <w:webHidden/>
           </w:rPr>
-          <w:t>51</w:t>
+          <w:t>57</w:t>
         </w:r>
         <w:r>
           <w:rPr>
@@ -4654,7 +4954,7 @@
           <w:lang w:val="en-ES" w:eastAsia="en-GB"/>
         </w:rPr>
       </w:pPr>
-      <w:hyperlink w:anchor="_Toc169547455" w:history="1">
+      <w:hyperlink w:anchor="_Toc169634784" w:history="1">
         <w:r>
           <w:rPr>
             <w:rStyle w:val="Hyperlink"/>
@@ -4683,7 +4983,7 @@
             <w:noProof/>
             <w:webHidden/>
           </w:rPr>
-          <w:instrText xml:space="preserve"> PAGEREF _Toc169547455 \h </w:instrText>
+          <w:instrText xml:space="preserve"> PAGEREF _Toc169634784 \h </w:instrText>
         </w:r>
         <w:r>
           <w:rPr>
@@ -4703,7 +5003,7 @@
             <w:noProof/>
             <w:webHidden/>
           </w:rPr>
-          <w:t>51</w:t>
+          <w:t>57</w:t>
         </w:r>
         <w:r>
           <w:rPr>
@@ -4730,7 +5030,7 @@
           <w:lang w:val="en-ES" w:eastAsia="en-GB"/>
         </w:rPr>
       </w:pPr>
-      <w:hyperlink w:anchor="_Toc169547456" w:history="1">
+      <w:hyperlink w:anchor="_Toc169634785" w:history="1">
         <w:r>
           <w:rPr>
             <w:rStyle w:val="Hyperlink"/>
@@ -4759,7 +5059,7 @@
             <w:noProof/>
             <w:webHidden/>
           </w:rPr>
-          <w:instrText xml:space="preserve"> PAGEREF _Toc169547456 \h </w:instrText>
+          <w:instrText xml:space="preserve"> PAGEREF _Toc169634785 \h </w:instrText>
         </w:r>
         <w:r>
           <w:rPr>
@@ -4779,7 +5079,7 @@
             <w:noProof/>
             <w:webHidden/>
           </w:rPr>
-          <w:t>51</w:t>
+          <w:t>57</w:t>
         </w:r>
         <w:r>
           <w:rPr>
@@ -4876,7 +5176,7 @@
         </w:rPr>
       </w:pPr>
       <w:bookmarkStart w:id="0" w:name="_Toc107862668"/>
-      <w:bookmarkStart w:id="1" w:name="_Toc169547410"/>
+      <w:bookmarkStart w:id="1" w:name="_Toc169634739"/>
       <w:r>
         <w:rPr>
           <w:rFonts w:ascii="Trebuchet MS" w:hAnsi="Trebuchet MS"/>
@@ -4961,7 +5261,7 @@
         </w:rPr>
       </w:pPr>
       <w:bookmarkStart w:id="2" w:name="_Toc107862669"/>
-      <w:bookmarkStart w:id="3" w:name="_Toc169547411"/>
+      <w:bookmarkStart w:id="3" w:name="_Toc169634740"/>
       <w:r>
         <w:rPr>
           <w:rFonts w:ascii="Trebuchet MS" w:hAnsi="Trebuchet MS"/>
@@ -5031,7 +5331,7 @@
         </w:rPr>
       </w:pPr>
       <w:bookmarkStart w:id="4" w:name="_Toc107862670"/>
-      <w:bookmarkStart w:id="5" w:name="_Toc169547412"/>
+      <w:bookmarkStart w:id="5" w:name="_Toc169634741"/>
       <w:r>
         <w:rPr>
           <w:rFonts w:ascii="Trebuchet MS" w:hAnsi="Trebuchet MS"/>
@@ -5878,7 +6178,7 @@
         </w:rPr>
       </w:pPr>
       <w:bookmarkStart w:id="6" w:name="_Toc107862671"/>
-      <w:bookmarkStart w:id="7" w:name="_Toc169547413"/>
+      <w:bookmarkStart w:id="7" w:name="_Toc169634742"/>
       <w:r>
         <w:rPr>
           <w:rFonts w:ascii="Trebuchet MS" w:hAnsi="Trebuchet MS"/>
@@ -7200,7 +7500,7 @@
         </w:rPr>
       </w:pPr>
       <w:bookmarkStart w:id="8" w:name="_Toc107862672"/>
-      <w:bookmarkStart w:id="9" w:name="_Toc169547414"/>
+      <w:bookmarkStart w:id="9" w:name="_Toc169634743"/>
       <w:r>
         <w:rPr>
           <w:rFonts w:ascii="Trebuchet MS" w:hAnsi="Trebuchet MS"/>
@@ -7256,7 +7556,7 @@
       </w:pPr>
       <w:bookmarkStart w:id="10" w:name="_1.1__"/>
       <w:bookmarkStart w:id="11" w:name="_Toc107862673"/>
-      <w:bookmarkStart w:id="12" w:name="_Toc169547415"/>
+      <w:bookmarkStart w:id="12" w:name="_Toc169634744"/>
       <w:bookmarkEnd w:id="10"/>
       <w:r>
         <w:rPr>
@@ -7565,7 +7865,7 @@
       </w:pPr>
       <w:bookmarkStart w:id="13" w:name="_1.2__"/>
       <w:bookmarkStart w:id="14" w:name="_Toc107862674"/>
-      <w:bookmarkStart w:id="15" w:name="_Toc169547416"/>
+      <w:bookmarkStart w:id="15" w:name="_Toc169634745"/>
       <w:bookmarkEnd w:id="13"/>
       <w:r>
         <w:rPr>
@@ -9496,7 +9796,7 @@
         </w:rPr>
       </w:pPr>
       <w:bookmarkStart w:id="16" w:name="_Toc107862679"/>
-      <w:bookmarkStart w:id="17" w:name="_Toc169547417"/>
+      <w:bookmarkStart w:id="17" w:name="_Toc169634746"/>
       <w:r>
         <w:rPr>
           <w:rFonts w:ascii="Trebuchet MS" w:eastAsia="MS Mincho" w:hAnsi="Trebuchet MS" w:cs="Trebuchet MS"/>
@@ -9648,7 +9948,7 @@
         </w:rPr>
       </w:pPr>
       <w:bookmarkStart w:id="18" w:name="_Toc107862680"/>
-      <w:bookmarkStart w:id="19" w:name="_Toc169547418"/>
+      <w:bookmarkStart w:id="19" w:name="_Toc169634747"/>
       <w:r>
         <w:rPr>
           <w:rFonts w:ascii="Trebuchet MS" w:eastAsia="MS Mincho" w:hAnsi="Trebuchet MS" w:cs="Trebuchet MS"/>
@@ -9839,7 +10139,7 @@
       </w:pPr>
       <w:bookmarkStart w:id="20" w:name="_1.4__"/>
       <w:bookmarkStart w:id="21" w:name="_Toc107862681"/>
-      <w:bookmarkStart w:id="22" w:name="_Toc169547419"/>
+      <w:bookmarkStart w:id="22" w:name="_Toc169634748"/>
       <w:bookmarkEnd w:id="20"/>
       <w:r>
         <w:rPr>
@@ -10222,7 +10522,7 @@
       </w:pPr>
       <w:bookmarkStart w:id="23" w:name="_1.4.2__"/>
       <w:bookmarkStart w:id="24" w:name="_Toc107862683"/>
-      <w:bookmarkStart w:id="25" w:name="_Toc169547420"/>
+      <w:bookmarkStart w:id="25" w:name="_Toc169634749"/>
       <w:bookmarkEnd w:id="23"/>
       <w:r>
         <w:rPr>
@@ -10376,8 +10676,8 @@
             <v:path o:extrusionok="f" gradientshapeok="t" o:connecttype="rect"/>
             <o:lock v:ext="edit" aspectratio="t"/>
           </v:shapetype>
-          <v:shape id="Picture 1" o:spid="_x0000_s2065" type="#_x0000_t75" alt="A colorful logo with black letters&#13;&#13;&#13;&#13;&#10;&#13;&#13;&#13;&#13;&#10;Description automatically generated" style="position:absolute;margin-left:0;margin-top:35.85pt;width:113.05pt;height:110.35pt;z-index:1;visibility:visible;mso-wrap-style:square;mso-wrap-edited:f;mso-width-percent:0;mso-height-percent:0;mso-wrap-distance-left:9pt;mso-wrap-distance-top:0;mso-wrap-distance-right:9pt;mso-wrap-distance-bottom:0;mso-position-horizontal:center;mso-position-horizontal-relative:margin;mso-position-vertical:absolute;mso-position-vertical-relative:text;mso-width-percent:0;mso-height-percent:0;mso-width-relative:page;mso-height-relative:page">
-            <v:imagedata r:id="rId25" o:title="A colorful logo with black letters&#13;&#13;&#13;&#13;&#10;&#13;&#13;&#13;&#13;&#10;Description automatically generated"/>
+          <v:shape id="Picture 1" o:spid="_x0000_s2071" type="#_x0000_t75" alt="A colorful logo with black letters&#13;&#13;&#13;&#13;&#13;&#10;&#13;&#13;&#13;&#13;&#13;&#10;Description automatically generated" style="position:absolute;margin-left:0;margin-top:35.85pt;width:113.05pt;height:110.35pt;z-index:1;visibility:visible;mso-wrap-style:square;mso-wrap-edited:f;mso-width-percent:0;mso-height-percent:0;mso-wrap-distance-left:9pt;mso-wrap-distance-top:0;mso-wrap-distance-right:9pt;mso-wrap-distance-bottom:0;mso-position-horizontal:center;mso-position-horizontal-relative:margin;mso-position-vertical:absolute;mso-position-vertical-relative:text;mso-width-percent:0;mso-height-percent:0;mso-width-relative:page;mso-height-relative:page">
+            <v:imagedata r:id="rId25" o:title="A colorful logo with black letters&#13;&#13;&#13;&#13;&#13;&#10;&#13;&#13;&#13;&#13;&#13;&#10;Description automatically generated"/>
             <w10:wrap type="topAndBottom" anchorx="margin"/>
           </v:shape>
         </w:pict>
@@ -10425,8 +10725,8 @@
           <w:noProof/>
         </w:rPr>
         <w:pict w14:anchorId="48FDBC52">
-          <v:shape id="Picture 15" o:spid="_x0000_s2064" type="#_x0000_t75" alt="A green and blue text on a black background&#13;&#13;&#13;&#13;&#10;&#13;&#13;&#13;&#13;&#10;Description automatically generated" style="position:absolute;margin-left:0;margin-top:37.8pt;width:129.75pt;height:70.35pt;z-index:2;visibility:visible;mso-wrap-style:square;mso-wrap-edited:f;mso-width-percent:0;mso-height-percent:0;mso-wrap-distance-left:9pt;mso-wrap-distance-top:0;mso-wrap-distance-right:9pt;mso-wrap-distance-bottom:0;mso-position-horizontal:center;mso-position-horizontal-relative:margin;mso-position-vertical:absolute;mso-position-vertical-relative:text;mso-width-percent:0;mso-height-percent:0;mso-width-relative:page;mso-height-relative:page">
-            <v:imagedata r:id="rId26" o:title="A green and blue text on a black background&#13;&#13;&#13;&#13;&#10;&#13;&#13;&#13;&#13;&#10;Description automatically generated"/>
+          <v:shape id="Picture 15" o:spid="_x0000_s2070" type="#_x0000_t75" alt="A green and blue text on a black background&#13;&#13;&#13;&#13;&#13;&#10;&#13;&#13;&#13;&#13;&#13;&#10;Description automatically generated" style="position:absolute;margin-left:0;margin-top:37.8pt;width:129.75pt;height:70.35pt;z-index:2;visibility:visible;mso-wrap-style:square;mso-wrap-edited:f;mso-width-percent:0;mso-height-percent:0;mso-wrap-distance-left:9pt;mso-wrap-distance-top:0;mso-wrap-distance-right:9pt;mso-wrap-distance-bottom:0;mso-position-horizontal:center;mso-position-horizontal-relative:margin;mso-position-vertical:absolute;mso-position-vertical-relative:text;mso-width-percent:0;mso-height-percent:0;mso-width-relative:page;mso-height-relative:page">
+            <v:imagedata r:id="rId26" o:title="A green and blue text on a black background&#13;&#13;&#13;&#13;&#13;&#10;&#13;&#13;&#13;&#13;&#13;&#10;Description automatically generated"/>
             <w10:wrap type="topAndBottom" anchorx="margin"/>
           </v:shape>
         </w:pict>
@@ -10488,8 +10788,8 @@
           <w:noProof/>
         </w:rPr>
         <w:pict w14:anchorId="2329E657">
-          <v:shape id="Picture 16" o:spid="_x0000_s2063" type="#_x0000_t75" alt="A red letter on a white background&#13;&#13;&#13;&#13;&#10;&#13;&#13;&#13;&#13;&#10;Description automatically generated" style="position:absolute;margin-left:145.75pt;margin-top:37.35pt;width:172pt;height:39pt;z-index:3;visibility:visible;mso-wrap-style:square;mso-wrap-edited:f;mso-width-percent:0;mso-height-percent:0;mso-wrap-distance-left:9pt;mso-wrap-distance-top:0;mso-wrap-distance-right:9pt;mso-wrap-distance-bottom:0;mso-position-horizontal:absolute;mso-position-horizontal-relative:margin;mso-position-vertical:absolute;mso-position-vertical-relative:text;mso-width-percent:0;mso-height-percent:0;mso-width-relative:page;mso-height-relative:page">
-            <v:imagedata r:id="rId27" o:title="A red letter on a white background&#13;&#13;&#13;&#13;&#10;&#13;&#13;&#13;&#13;&#10;Description automatically generated"/>
+          <v:shape id="Picture 16" o:spid="_x0000_s2069" type="#_x0000_t75" alt="A red letter on a white background&#13;&#13;&#13;&#13;&#13;&#10;&#13;&#13;&#13;&#13;&#13;&#10;Description automatically generated" style="position:absolute;margin-left:145.75pt;margin-top:37.35pt;width:172pt;height:39pt;z-index:3;visibility:visible;mso-wrap-style:square;mso-wrap-edited:f;mso-width-percent:0;mso-height-percent:0;mso-wrap-distance-left:9pt;mso-wrap-distance-top:0;mso-wrap-distance-right:9pt;mso-wrap-distance-bottom:0;mso-position-horizontal:absolute;mso-position-horizontal-relative:margin;mso-position-vertical:absolute;mso-position-vertical-relative:text;mso-width-percent:0;mso-height-percent:0;mso-width-relative:page;mso-height-relative:page">
+            <v:imagedata r:id="rId27" o:title="A red letter on a white background&#13;&#13;&#13;&#13;&#13;&#10;&#13;&#13;&#13;&#13;&#13;&#10;Description automatically generated"/>
             <w10:wrap type="topAndBottom" anchorx="margin"/>
           </v:shape>
         </w:pict>
@@ -10605,8 +10905,8 @@
           <w:noProof/>
         </w:rPr>
         <w:pict w14:anchorId="67EE651F">
-          <v:shape id="Picture 17" o:spid="_x0000_s2062" type="#_x0000_t75" alt="A logo on a black square&#13;&#13;&#13;&#13;&#10;&#13;&#13;&#13;&#13;&#10;Description automatically generated" style="position:absolute;left:0;text-align:left;margin-left:143.85pt;margin-top:28.25pt;width:123.8pt;height:123.8pt;z-index:4;visibility:visible;mso-wrap-style:square;mso-wrap-edited:f;mso-width-percent:0;mso-height-percent:0;mso-wrap-distance-left:9pt;mso-wrap-distance-top:0;mso-wrap-distance-right:9pt;mso-wrap-distance-bottom:0;mso-position-horizontal:absolute;mso-position-horizontal-relative:text;mso-position-vertical:absolute;mso-position-vertical-relative:text;mso-width-percent:0;mso-height-percent:0;mso-width-relative:page;mso-height-relative:page">
-            <v:imagedata r:id="rId28" o:title="A logo on a black square&#13;&#13;&#13;&#13;&#10;&#13;&#13;&#13;&#13;&#10;Description automatically generated"/>
+          <v:shape id="Picture 17" o:spid="_x0000_s2068" type="#_x0000_t75" alt="A logo on a black square&#13;&#13;&#13;&#13;&#13;&#10;&#13;&#13;&#13;&#13;&#13;&#10;Description automatically generated" style="position:absolute;left:0;text-align:left;margin-left:143.85pt;margin-top:28.25pt;width:123.8pt;height:123.8pt;z-index:4;visibility:visible;mso-wrap-style:square;mso-wrap-edited:f;mso-width-percent:0;mso-height-percent:0;mso-wrap-distance-left:9pt;mso-wrap-distance-top:0;mso-wrap-distance-right:9pt;mso-wrap-distance-bottom:0;mso-position-horizontal:absolute;mso-position-horizontal-relative:text;mso-position-vertical:absolute;mso-position-vertical-relative:text;mso-width-percent:0;mso-height-percent:0;mso-width-relative:page;mso-height-relative:page">
+            <v:imagedata r:id="rId28" o:title="A logo on a black square&#13;&#13;&#13;&#13;&#13;&#10;&#13;&#13;&#13;&#13;&#13;&#10;Description automatically generated"/>
             <w10:wrap type="topAndBottom"/>
           </v:shape>
         </w:pict>
@@ -10697,8 +10997,8 @@
           <w:noProof/>
         </w:rPr>
         <w:pict w14:anchorId="29198B94">
-          <v:shape id="Picture 20" o:spid="_x0000_s2061" type="#_x0000_t75" alt="A blue and black device with a green bug on it&#13;&#13;&#13;&#13;&#10;&#13;&#13;&#13;&#13;&#10;Description automatically generated" style="position:absolute;margin-left:141.45pt;margin-top:24.3pt;width:118.1pt;height:118.1pt;z-index:5;visibility:visible;mso-wrap-style:square;mso-wrap-edited:f;mso-width-percent:0;mso-height-percent:0;mso-wrap-distance-left:9pt;mso-wrap-distance-top:0;mso-wrap-distance-right:9pt;mso-wrap-distance-bottom:0;mso-position-horizontal:absolute;mso-position-horizontal-relative:margin;mso-position-vertical:absolute;mso-position-vertical-relative:text;mso-width-percent:0;mso-height-percent:0;mso-width-relative:page;mso-height-relative:page">
-            <v:imagedata r:id="rId29" o:title="A blue and black device with a green bug on it&#13;&#13;&#13;&#13;&#10;&#13;&#13;&#13;&#13;&#10;Description automatically generated"/>
+          <v:shape id="Picture 20" o:spid="_x0000_s2067" type="#_x0000_t75" alt="A blue and black device with a green bug on it&#13;&#13;&#13;&#13;&#13;&#10;&#13;&#13;&#13;&#13;&#13;&#10;Description automatically generated" style="position:absolute;margin-left:141.45pt;margin-top:24.3pt;width:118.1pt;height:118.1pt;z-index:5;visibility:visible;mso-wrap-style:square;mso-wrap-edited:f;mso-width-percent:0;mso-height-percent:0;mso-wrap-distance-left:9pt;mso-wrap-distance-top:0;mso-wrap-distance-right:9pt;mso-wrap-distance-bottom:0;mso-position-horizontal:absolute;mso-position-horizontal-relative:margin;mso-position-vertical:absolute;mso-position-vertical-relative:text;mso-width-percent:0;mso-height-percent:0;mso-width-relative:page;mso-height-relative:page">
+            <v:imagedata r:id="rId29" o:title="A blue and black device with a green bug on it&#13;&#13;&#13;&#13;&#13;&#10;&#13;&#13;&#13;&#13;&#13;&#10;Description automatically generated"/>
             <w10:wrap type="topAndBottom" anchorx="margin"/>
           </v:shape>
         </w:pict>
@@ -10758,8 +11058,8 @@
           <w:noProof/>
         </w:rPr>
         <w:pict w14:anchorId="7615FDB6">
-          <v:shape id="Picture 21" o:spid="_x0000_s2060" type="#_x0000_t75" alt="A logo with colorful triangles&#13;&#13;&#13;&#13;&#10;&#13;&#13;&#13;&#13;&#10;Description automatically generated with medium confidence" style="position:absolute;margin-left:0;margin-top:37.55pt;width:117.6pt;height:117.6pt;z-index:6;visibility:visible;mso-wrap-style:square;mso-wrap-edited:f;mso-width-percent:0;mso-height-percent:0;mso-wrap-distance-left:9pt;mso-wrap-distance-top:0;mso-wrap-distance-right:9pt;mso-wrap-distance-bottom:0;mso-position-horizontal:center;mso-position-horizontal-relative:margin;mso-position-vertical:absolute;mso-position-vertical-relative:text;mso-width-percent:0;mso-height-percent:0;mso-width-relative:page;mso-height-relative:page">
-            <v:imagedata r:id="rId30" o:title="A logo with colorful triangles&#13;&#13;&#13;&#13;&#10;&#13;&#13;&#13;&#13;&#10;Description automatically generated with medium confidence"/>
+          <v:shape id="Picture 21" o:spid="_x0000_s2066" type="#_x0000_t75" alt="A logo with colorful triangles&#13;&#13;&#13;&#13;&#13;&#10;&#13;&#13;&#13;&#13;&#13;&#10;Description automatically generated with medium confidence" style="position:absolute;margin-left:0;margin-top:37.55pt;width:117.6pt;height:117.6pt;z-index:6;visibility:visible;mso-wrap-style:square;mso-wrap-edited:f;mso-width-percent:0;mso-height-percent:0;mso-wrap-distance-left:9pt;mso-wrap-distance-top:0;mso-wrap-distance-right:9pt;mso-wrap-distance-bottom:0;mso-position-horizontal:center;mso-position-horizontal-relative:margin;mso-position-vertical:absolute;mso-position-vertical-relative:text;mso-width-percent:0;mso-height-percent:0;mso-width-relative:page;mso-height-relative:page">
+            <v:imagedata r:id="rId30" o:title="A logo with colorful triangles&#13;&#13;&#13;&#13;&#13;&#10;&#13;&#13;&#13;&#13;&#13;&#10;Description automatically generated with medium confidence"/>
             <w10:wrap type="topAndBottom" anchorx="margin"/>
           </v:shape>
         </w:pict>
@@ -10900,8 +11200,8 @@
           <w:noProof/>
         </w:rPr>
         <w:pict w14:anchorId="724506AF">
-          <v:shape id="Picture 24" o:spid="_x0000_s2059" type="#_x0000_t75" alt="A blue circle with a white logo&#13;&#13;&#13;&#13;&#10;&#13;&#13;&#13;&#13;&#10;Description automatically generated" style="position:absolute;margin-left:0;margin-top:37.55pt;width:110.6pt;height:110.6pt;z-index:7;visibility:visible;mso-wrap-style:square;mso-wrap-edited:f;mso-width-percent:0;mso-height-percent:0;mso-wrap-distance-left:9pt;mso-wrap-distance-top:0;mso-wrap-distance-right:9pt;mso-wrap-distance-bottom:0;mso-position-horizontal:center;mso-position-horizontal-relative:margin;mso-position-vertical:absolute;mso-position-vertical-relative:text;mso-width-percent:0;mso-height-percent:0;mso-width-relative:page;mso-height-relative:page">
-            <v:imagedata r:id="rId31" o:title="A blue circle with a white logo&#13;&#13;&#13;&#13;&#10;&#13;&#13;&#13;&#13;&#10;Description automatically generated"/>
+          <v:shape id="Picture 24" o:spid="_x0000_s2065" type="#_x0000_t75" alt="A blue circle with a white logo&#13;&#13;&#13;&#13;&#13;&#10;&#13;&#13;&#13;&#13;&#13;&#10;Description automatically generated" style="position:absolute;margin-left:0;margin-top:37.55pt;width:110.6pt;height:110.6pt;z-index:7;visibility:visible;mso-wrap-style:square;mso-wrap-edited:f;mso-width-percent:0;mso-height-percent:0;mso-wrap-distance-left:9pt;mso-wrap-distance-top:0;mso-wrap-distance-right:9pt;mso-wrap-distance-bottom:0;mso-position-horizontal:center;mso-position-horizontal-relative:margin;mso-position-vertical:absolute;mso-position-vertical-relative:text;mso-width-percent:0;mso-height-percent:0;mso-width-relative:page;mso-height-relative:page">
+            <v:imagedata r:id="rId31" o:title="A blue circle with a white logo&#13;&#13;&#13;&#13;&#13;&#10;&#13;&#13;&#13;&#13;&#13;&#10;Description automatically generated"/>
             <w10:wrap type="topAndBottom" anchorx="margin"/>
           </v:shape>
         </w:pict>
@@ -10968,8 +11268,8 @@
           <w:noProof/>
         </w:rPr>
         <w:pict w14:anchorId="337F0EC6">
-          <v:shape id="Picture 2" o:spid="_x0000_s2058" type="#_x0000_t75" alt="A hexagon with a white symbol&#13;&#13;&#13;&#10;&#13;&#13;&#13;&#10;Description automatically generated" style="position:absolute;margin-left:0;margin-top:29.3pt;width:200.65pt;height:133.75pt;z-index:8;visibility:visible;mso-wrap-style:square;mso-wrap-edited:f;mso-width-percent:0;mso-height-percent:0;mso-wrap-distance-left:9pt;mso-wrap-distance-top:0;mso-wrap-distance-right:9pt;mso-wrap-distance-bottom:0;mso-position-horizontal:center;mso-position-horizontal-relative:margin;mso-position-vertical:absolute;mso-position-vertical-relative:text;mso-width-percent:0;mso-height-percent:0;mso-width-relative:page;mso-height-relative:page">
-            <v:imagedata r:id="rId32" o:title="A hexagon with a white symbol&#13;&#13;&#13;&#10;&#13;&#13;&#13;&#10;Description automatically generated"/>
+          <v:shape id="Picture 2" o:spid="_x0000_s2064" type="#_x0000_t75" alt="A hexagon with a white symbol&#13;&#13;&#13;&#13;&#10;&#13;&#13;&#13;&#13;&#10;Description automatically generated" style="position:absolute;margin-left:0;margin-top:29.3pt;width:200.65pt;height:133.75pt;z-index:8;visibility:visible;mso-wrap-style:square;mso-wrap-edited:f;mso-width-percent:0;mso-height-percent:0;mso-wrap-distance-left:9pt;mso-wrap-distance-top:0;mso-wrap-distance-right:9pt;mso-wrap-distance-bottom:0;mso-position-horizontal:center;mso-position-horizontal-relative:margin;mso-position-vertical:absolute;mso-position-vertical-relative:text;mso-width-percent:0;mso-height-percent:0;mso-width-relative:page;mso-height-relative:page">
+            <v:imagedata r:id="rId32" o:title="A hexagon with a white symbol&#13;&#13;&#13;&#13;&#10;&#13;&#13;&#13;&#13;&#10;Description automatically generated"/>
             <w10:wrap type="topAndBottom" anchorx="margin"/>
           </v:shape>
         </w:pict>
@@ -11043,8 +11343,8 @@
           <w:noProof/>
         </w:rPr>
         <w:pict w14:anchorId="0157CE88">
-          <v:shape id="Picture 3" o:spid="_x0000_s2057" type="#_x0000_t75" alt="A red background with white text&#13;&#13;&#13;&#10;&#13;&#13;&#13;&#10;Description automatically generated" style="position:absolute;left:0;text-align:left;margin-left:0;margin-top:35.95pt;width:107.75pt;height:107.75pt;z-index:9;visibility:visible;mso-wrap-style:square;mso-wrap-edited:f;mso-width-percent:0;mso-height-percent:0;mso-wrap-distance-left:9pt;mso-wrap-distance-top:0;mso-wrap-distance-right:9pt;mso-wrap-distance-bottom:0;mso-position-horizontal:center;mso-position-horizontal-relative:margin;mso-position-vertical:absolute;mso-position-vertical-relative:text;mso-width-percent:0;mso-height-percent:0;mso-width-relative:page;mso-height-relative:page">
-            <v:imagedata r:id="rId33" o:title="A red background with white text&#13;&#13;&#13;&#10;&#13;&#13;&#13;&#10;Description automatically generated"/>
+          <v:shape id="Picture 3" o:spid="_x0000_s2063" type="#_x0000_t75" alt="A red background with white text&#13;&#13;&#13;&#13;&#10;&#13;&#13;&#13;&#13;&#10;Description automatically generated" style="position:absolute;left:0;text-align:left;margin-left:0;margin-top:35.95pt;width:107.75pt;height:107.75pt;z-index:9;visibility:visible;mso-wrap-style:square;mso-wrap-edited:f;mso-width-percent:0;mso-height-percent:0;mso-wrap-distance-left:9pt;mso-wrap-distance-top:0;mso-wrap-distance-right:9pt;mso-wrap-distance-bottom:0;mso-position-horizontal:center;mso-position-horizontal-relative:margin;mso-position-vertical:absolute;mso-position-vertical-relative:text;mso-width-percent:0;mso-height-percent:0;mso-width-relative:page;mso-height-relative:page">
+            <v:imagedata r:id="rId33" o:title="A red background with white text&#13;&#13;&#13;&#13;&#10;&#13;&#13;&#13;&#13;&#10;Description automatically generated"/>
             <w10:wrap type="topAndBottom" anchorx="margin"/>
           </v:shape>
         </w:pict>
@@ -11185,8 +11485,8 @@
         </w:rPr>
         <w:lastRenderedPageBreak/>
         <w:pict w14:anchorId="7F1FC4C0">
-          <v:shape id="Picture 5" o:spid="_x0000_s2056" type="#_x0000_t75" alt="A black and orange hexagon with a white lightning bolt&#13;&#13;&#13;&#10;&#13;&#13;&#13;&#10;Description automatically generated" style="position:absolute;left:0;text-align:left;margin-left:0;margin-top:-9.85pt;width:109.2pt;height:109.2pt;z-index:10;visibility:visible;mso-wrap-style:square;mso-wrap-edited:f;mso-width-percent:0;mso-height-percent:0;mso-wrap-distance-left:9pt;mso-wrap-distance-top:0;mso-wrap-distance-right:9pt;mso-wrap-distance-bottom:0;mso-position-horizontal:center;mso-position-horizontal-relative:margin;mso-position-vertical:absolute;mso-position-vertical-relative:text;mso-width-percent:0;mso-height-percent:0;mso-width-relative:page;mso-height-relative:page">
-            <v:imagedata r:id="rId34" o:title="A black and orange hexagon with a white lightning bolt&#13;&#13;&#13;&#10;&#13;&#13;&#13;&#10;Description automatically generated"/>
+          <v:shape id="Picture 5" o:spid="_x0000_s2062" type="#_x0000_t75" alt="A black and orange hexagon with a white lightning bolt&#13;&#13;&#13;&#13;&#10;&#13;&#13;&#13;&#13;&#10;Description automatically generated" style="position:absolute;left:0;text-align:left;margin-left:0;margin-top:-9.85pt;width:109.2pt;height:109.2pt;z-index:10;visibility:visible;mso-wrap-style:square;mso-wrap-edited:f;mso-width-percent:0;mso-height-percent:0;mso-wrap-distance-left:9pt;mso-wrap-distance-top:0;mso-wrap-distance-right:9pt;mso-wrap-distance-bottom:0;mso-position-horizontal:center;mso-position-horizontal-relative:margin;mso-position-vertical:absolute;mso-position-vertical-relative:text;mso-width-percent:0;mso-height-percent:0;mso-width-relative:page;mso-height-relative:page">
+            <v:imagedata r:id="rId34" o:title="A black and orange hexagon with a white lightning bolt&#13;&#13;&#13;&#13;&#10;&#13;&#13;&#13;&#13;&#10;Description automatically generated"/>
             <w10:wrap type="topAndBottom" anchorx="margin"/>
           </v:shape>
         </w:pict>
@@ -11254,13 +11554,7 @@
     </w:p>
     <w:p>
       <w:pPr>
-        <w:rPr>
-          <w:lang w:val="es-ES"/>
-        </w:rPr>
-      </w:pPr>
-    </w:p>
-    <w:p>
-      <w:pPr>
+        <w:ind w:left="360"/>
         <w:rPr>
           <w:lang w:val="es-ES"/>
         </w:rPr>
@@ -11269,10 +11563,10 @@
         <w:rPr>
           <w:noProof/>
         </w:rPr>
-        <w:pict w14:anchorId="40B9E4EE">
-          <v:shape id="Picture 9" o:spid="_x0000_s2055" type="#_x0000_t75" alt="A white object with a black background&#13;&#13;&#13;&#10;&#13;&#13;&#13;&#10;Description automatically generated" style="position:absolute;margin-left:172.2pt;margin-top:29.4pt;width:106.15pt;height:106.15pt;z-index:11;visibility:visible;mso-wrap-style:square;mso-wrap-edited:f;mso-width-percent:0;mso-height-percent:0;mso-wrap-distance-left:9pt;mso-wrap-distance-top:0;mso-wrap-distance-right:9pt;mso-wrap-distance-bottom:0;mso-position-horizontal:absolute;mso-position-horizontal-relative:text;mso-position-vertical:absolute;mso-position-vertical-relative:text;mso-width-percent:0;mso-height-percent:0;mso-width-relative:page;mso-height-relative:page">
-            <v:imagedata r:id="rId35" o:title="A white object with a black background&#13;&#13;&#13;&#10;&#13;&#13;&#13;&#10;Description automatically generated"/>
-            <w10:wrap type="topAndBottom"/>
+        <w:pict w14:anchorId="0E4D9033">
+          <v:shape id="_x0000_s2072" type="#_x0000_t75" alt="A blue fin with white text&#10;&#10;Description automatically generated" style="position:absolute;left:0;text-align:left;margin-left:136.5pt;margin-top:37.8pt;width:115.8pt;height:115.8pt;z-index:21;visibility:visible;mso-wrap-style:square;mso-width-percent:0;mso-height-percent:0;mso-wrap-distance-left:9pt;mso-wrap-distance-top:0;mso-wrap-distance-right:9pt;mso-wrap-distance-bottom:0;mso-position-horizontal:absolute;mso-position-horizontal-relative:margin;mso-position-vertical:absolute;mso-position-vertical-relative:text;mso-width-percent:0;mso-height-percent:0;mso-width-relative:page;mso-height-relative:page">
+            <v:imagedata r:id="rId35" o:title="A blue fin with white text&#10;&#10;Description automatically generated"/>
+            <w10:wrap type="topAndBottom" anchorx="margin"/>
           </v:shape>
         </w:pict>
       </w:r>
@@ -11283,6 +11577,55 @@
           <w:ilvl w:val="0"/>
           <w:numId w:val="21"/>
         </w:numPr>
+        <w:rPr>
+          <w:lang w:val="es-ES"/>
+        </w:rPr>
+      </w:pPr>
+      <w:r>
+        <w:rPr>
+          <w:lang w:val="es-ES"/>
+        </w:rPr>
+        <w:t>Wireshark: herramienta de análisis de tráfico de red más popular. Se trata de un programa de código abierto que permite la captura de paquetes de red y su posterior disección y análisis. En este caso servirá para tener una visión global del tráfico entre el dispositivo infectado y el servidor de comando y control remoto.</w:t>
+      </w:r>
+    </w:p>
+    <w:p>
+      <w:pPr>
+        <w:rPr>
+          <w:lang w:val="es-ES"/>
+        </w:rPr>
+      </w:pPr>
+    </w:p>
+    <w:p>
+      <w:pPr>
+        <w:rPr>
+          <w:lang w:val="es-ES"/>
+        </w:rPr>
+      </w:pPr>
+    </w:p>
+    <w:p>
+      <w:pPr>
+        <w:rPr>
+          <w:lang w:val="es-ES"/>
+        </w:rPr>
+      </w:pPr>
+      <w:r>
+        <w:rPr>
+          <w:noProof/>
+        </w:rPr>
+        <w:pict w14:anchorId="40B9E4EE">
+          <v:shape id="Picture 9" o:spid="_x0000_s2061" type="#_x0000_t75" alt="A white object with a black background&#13;&#13;&#13;&#13;&#10;&#13;&#13;&#13;&#13;&#10;Description automatically generated" style="position:absolute;margin-left:172.2pt;margin-top:29.4pt;width:106.15pt;height:106.15pt;z-index:11;visibility:visible;mso-wrap-style:square;mso-wrap-edited:f;mso-width-percent:0;mso-height-percent:0;mso-wrap-distance-left:9pt;mso-wrap-distance-top:0;mso-wrap-distance-right:9pt;mso-wrap-distance-bottom:0;mso-position-horizontal:absolute;mso-position-horizontal-relative:text;mso-position-vertical:absolute;mso-position-vertical-relative:text;mso-width-percent:0;mso-height-percent:0;mso-width-relative:page;mso-height-relative:page">
+            <v:imagedata r:id="rId36" o:title="A white object with a black background&#13;&#13;&#13;&#13;&#10;&#13;&#13;&#13;&#13;&#10;Description automatically generated"/>
+            <w10:wrap type="topAndBottom"/>
+          </v:shape>
+        </w:pict>
+      </w:r>
+    </w:p>
+    <w:p>
+      <w:pPr>
+        <w:numPr>
+          <w:ilvl w:val="0"/>
+          <w:numId w:val="21"/>
+        </w:numPr>
         <w:jc w:val="both"/>
         <w:rPr>
           <w:lang w:val="es-ES"/>
@@ -11372,6 +11715,7 @@
         <w:rPr>
           <w:lang w:val="es-ES"/>
         </w:rPr>
+        <w:lastRenderedPageBreak/>
         <w:t>Por último, se presentan h</w:t>
       </w:r>
       <w:r>
@@ -11410,8 +11754,8 @@
           <w:noProof/>
         </w:rPr>
         <w:pict w14:anchorId="68B6342F">
-          <v:shape id="Picture 10" o:spid="_x0000_s2054" type="#_x0000_t75" alt="A cartoon of a beer mug&#13;&#13;&#13;&#10;&#13;&#13;&#13;&#10;Description automatically generated" style="position:absolute;margin-left:155.15pt;margin-top:20.35pt;width:131.4pt;height:131.4pt;z-index:12;visibility:visible;mso-wrap-style:square;mso-wrap-edited:f;mso-width-percent:0;mso-height-percent:0;mso-wrap-distance-left:9pt;mso-wrap-distance-top:0;mso-wrap-distance-right:9pt;mso-wrap-distance-bottom:0;mso-position-horizontal:absolute;mso-position-horizontal-relative:text;mso-position-vertical:absolute;mso-position-vertical-relative:text;mso-width-percent:0;mso-height-percent:0;mso-width-relative:page;mso-height-relative:page">
-            <v:imagedata r:id="rId36" o:title="A cartoon of a beer mug&#13;&#13;&#13;&#10;&#13;&#13;&#13;&#10;Description automatically generated"/>
+          <v:shape id="Picture 10" o:spid="_x0000_s2060" type="#_x0000_t75" alt="A cartoon of a beer mug&#13;&#13;&#13;&#13;&#10;&#13;&#13;&#13;&#13;&#10;Description automatically generated" style="position:absolute;margin-left:155.15pt;margin-top:20.35pt;width:131.4pt;height:131.4pt;z-index:12;visibility:visible;mso-wrap-style:square;mso-wrap-edited:f;mso-width-percent:0;mso-height-percent:0;mso-wrap-distance-left:9pt;mso-wrap-distance-top:0;mso-wrap-distance-right:9pt;mso-wrap-distance-bottom:0;mso-position-horizontal:absolute;mso-position-horizontal-relative:text;mso-position-vertical:absolute;mso-position-vertical-relative:text;mso-width-percent:0;mso-height-percent:0;mso-width-relative:page;mso-height-relative:page">
+            <v:imagedata r:id="rId37" o:title="A cartoon of a beer mug&#13;&#13;&#13;&#13;&#10;&#13;&#13;&#13;&#13;&#10;Description automatically generated"/>
             <w10:wrap type="topAndBottom"/>
           </v:shape>
         </w:pict>
@@ -11438,7 +11782,6 @@
         <w:rPr>
           <w:lang w:val="es-ES"/>
         </w:rPr>
-        <w:lastRenderedPageBreak/>
         <w:t>Homebrew</w:t>
       </w:r>
       <w:r>
@@ -11466,8 +11809,8 @@
           <w:noProof/>
         </w:rPr>
         <w:pict w14:anchorId="2C4BB207">
-          <v:shape id="Graphic 11" o:spid="_x0000_s2053" type="#_x0000_t75" alt="" style="position:absolute;left:0;text-align:left;margin-left:0;margin-top:12.95pt;width:125pt;height:94pt;z-index:13;visibility:visible;mso-wrap-edited:f;mso-width-percent:0;mso-height-percent:0;mso-wrap-distance-left:9pt;mso-wrap-distance-top:0;mso-wrap-distance-right:9pt;mso-wrap-distance-bottom:0;mso-position-horizontal:center;mso-position-horizontal-relative:margin;mso-position-vertical:absolute;mso-position-vertical-relative:text;mso-width-percent:0;mso-height-percent:0;mso-width-relative:page;mso-height-relative:page">
-            <v:imagedata r:id="rId37" o:title=""/>
+          <v:shape id="Graphic 11" o:spid="_x0000_s2059" type="#_x0000_t75" alt="" style="position:absolute;left:0;text-align:left;margin-left:0;margin-top:12.95pt;width:125pt;height:94pt;z-index:13;visibility:visible;mso-wrap-edited:f;mso-width-percent:0;mso-height-percent:0;mso-wrap-distance-left:9pt;mso-wrap-distance-top:0;mso-wrap-distance-right:9pt;mso-wrap-distance-bottom:0;mso-position-horizontal:center;mso-position-horizontal-relative:margin;mso-position-vertical:absolute;mso-position-vertical-relative:text;mso-width-percent:0;mso-height-percent:0;mso-width-relative:page;mso-height-relative:page">
+            <v:imagedata r:id="rId38" o:title=""/>
             <w10:wrap type="topAndBottom" anchorx="margin"/>
           </v:shape>
         </w:pict>
@@ -11514,8 +11857,8 @@
           <w:noProof/>
         </w:rPr>
         <w:pict w14:anchorId="09E9F183">
-          <v:shape id="Picture 12" o:spid="_x0000_s2052" type="#_x0000_t75" alt="A crowbar on a piece of paper&#13;&#13;&#13;&#10;&#13;&#13;&#13;&#10;Description automatically generated" style="position:absolute;left:0;text-align:left;margin-left:0;margin-top:38.8pt;width:112.75pt;height:112.75pt;z-index:14;visibility:visible;mso-wrap-style:square;mso-wrap-edited:f;mso-width-percent:0;mso-height-percent:0;mso-wrap-distance-left:9pt;mso-wrap-distance-top:0;mso-wrap-distance-right:9pt;mso-wrap-distance-bottom:0;mso-position-horizontal:center;mso-position-horizontal-relative:margin;mso-position-vertical:absolute;mso-position-vertical-relative:text;mso-width-percent:0;mso-height-percent:0;mso-width-relative:page;mso-height-relative:page">
-            <v:imagedata r:id="rId38" o:title="A crowbar on a piece of paper&#13;&#13;&#13;&#10;&#13;&#13;&#13;&#10;Description automatically generated"/>
+          <v:shape id="Picture 12" o:spid="_x0000_s2058" type="#_x0000_t75" alt="A crowbar on a piece of paper&#13;&#13;&#13;&#13;&#10;&#13;&#13;&#13;&#13;&#10;Description automatically generated" style="position:absolute;left:0;text-align:left;margin-left:0;margin-top:38.8pt;width:112.75pt;height:112.75pt;z-index:14;visibility:visible;mso-wrap-style:square;mso-wrap-edited:f;mso-width-percent:0;mso-height-percent:0;mso-wrap-distance-left:9pt;mso-wrap-distance-top:0;mso-wrap-distance-right:9pt;mso-wrap-distance-bottom:0;mso-position-horizontal:center;mso-position-horizontal-relative:margin;mso-position-vertical:absolute;mso-position-vertical-relative:text;mso-width-percent:0;mso-height-percent:0;mso-width-relative:page;mso-height-relative:page">
+            <v:imagedata r:id="rId39" o:title="A crowbar on a piece of paper&#13;&#13;&#13;&#13;&#10;&#13;&#13;&#13;&#13;&#10;Description automatically generated"/>
             <w10:wrap type="topAndBottom" anchorx="margin"/>
           </v:shape>
         </w:pict>
@@ -11580,8 +11923,8 @@
           <w:noProof/>
         </w:rPr>
         <w:pict w14:anchorId="1FCC82B0">
-          <v:shape id="Picture 13" o:spid="_x0000_s2051" type="#_x0000_t75" alt="A blue square with white letter on it&#13;&#13;&#13;&#10;&#13;&#13;&#13;&#10;Description automatically generated" style="position:absolute;margin-left:0;margin-top:20.25pt;width:99.1pt;height:92pt;z-index:15;visibility:visible;mso-wrap-style:square;mso-wrap-edited:f;mso-width-percent:0;mso-height-percent:0;mso-wrap-distance-left:9pt;mso-wrap-distance-top:0;mso-wrap-distance-right:9pt;mso-wrap-distance-bottom:0;mso-position-horizontal:center;mso-position-horizontal-relative:margin;mso-position-vertical:absolute;mso-position-vertical-relative:text;mso-width-percent:0;mso-height-percent:0;mso-width-relative:page;mso-height-relative:page">
-            <v:imagedata r:id="rId39" o:title="A blue square with white letter on it&#13;&#13;&#13;&#10;&#13;&#13;&#13;&#10;Description automatically generated"/>
+          <v:shape id="Picture 13" o:spid="_x0000_s2057" type="#_x0000_t75" alt="A blue square with white letter on it&#13;&#13;&#13;&#13;&#10;&#13;&#13;&#13;&#13;&#10;Description automatically generated" style="position:absolute;margin-left:0;margin-top:20.25pt;width:99.1pt;height:92pt;z-index:15;visibility:visible;mso-wrap-style:square;mso-wrap-edited:f;mso-width-percent:0;mso-height-percent:0;mso-wrap-distance-left:9pt;mso-wrap-distance-top:0;mso-wrap-distance-right:9pt;mso-wrap-distance-bottom:0;mso-position-horizontal:center;mso-position-horizontal-relative:margin;mso-position-vertical:absolute;mso-position-vertical-relative:text;mso-width-percent:0;mso-height-percent:0;mso-width-relative:page;mso-height-relative:page">
+            <v:imagedata r:id="rId40" o:title="A blue square with white letter on it&#13;&#13;&#13;&#13;&#10;&#13;&#13;&#13;&#13;&#10;Description automatically generated"/>
             <w10:wrap type="topAndBottom" anchorx="margin"/>
           </v:shape>
         </w:pict>
@@ -11609,8 +11952,8 @@
           <w:noProof/>
         </w:rPr>
         <w:pict w14:anchorId="5E4D794A">
-          <v:shape id="Picture 8" o:spid="_x0000_s2050" type="#_x0000_t75" alt="A green square with a white x on it&#13;&#13;&#10;&#13;&#13;&#10;Description automatically generated" style="position:absolute;left:0;text-align:left;margin-left:176.25pt;margin-top:44.6pt;width:92.95pt;height:86.45pt;z-index:16;visibility:visible;mso-wrap-style:square;mso-wrap-edited:f;mso-width-percent:0;mso-height-percent:0;mso-wrap-distance-left:9pt;mso-wrap-distance-top:0;mso-wrap-distance-right:9pt;mso-wrap-distance-bottom:0;mso-position-horizontal:absolute;mso-position-horizontal-relative:margin;mso-position-vertical:absolute;mso-position-vertical-relative:text;mso-width-percent:0;mso-height-percent:0;mso-width-relative:page;mso-height-relative:page">
-            <v:imagedata r:id="rId40" o:title="A green square with a white x on it&#13;&#13;&#10;&#13;&#13;&#10;Description automatically generated"/>
+          <v:shape id="Picture 8" o:spid="_x0000_s2056" type="#_x0000_t75" alt="A green square with a white x on it&#13;&#13;&#13;&#10;&#13;&#13;&#13;&#10;Description automatically generated" style="position:absolute;left:0;text-align:left;margin-left:176.25pt;margin-top:44.6pt;width:92.95pt;height:86.45pt;z-index:16;visibility:visible;mso-wrap-style:square;mso-wrap-edited:f;mso-width-percent:0;mso-height-percent:0;mso-wrap-distance-left:9pt;mso-wrap-distance-top:0;mso-wrap-distance-right:9pt;mso-wrap-distance-bottom:0;mso-position-horizontal:absolute;mso-position-horizontal-relative:margin;mso-position-vertical:absolute;mso-position-vertical-relative:text;mso-width-percent:0;mso-height-percent:0;mso-width-relative:page;mso-height-relative:page">
+            <v:imagedata r:id="rId41" o:title="A green square with a white x on it&#13;&#13;&#13;&#10;&#13;&#13;&#13;&#10;Description automatically generated"/>
             <w10:wrap type="topAndBottom" anchorx="margin"/>
           </v:shape>
         </w:pict>
@@ -11716,7 +12059,7 @@
         </w:rPr>
       </w:pPr>
       <w:bookmarkStart w:id="26" w:name="_Toc107862684"/>
-      <w:bookmarkStart w:id="27" w:name="_Toc169547421"/>
+      <w:bookmarkStart w:id="27" w:name="_Toc169634750"/>
       <w:r>
         <w:rPr>
           <w:color w:val="202020"/>
@@ -11792,7 +12135,7 @@
         </w:rPr>
       </w:pPr>
       <w:bookmarkStart w:id="28" w:name="_Toc107862685"/>
-      <w:bookmarkStart w:id="29" w:name="_Toc169547422"/>
+      <w:bookmarkStart w:id="29" w:name="_Toc169634751"/>
       <w:r>
         <w:rPr>
           <w:rFonts w:ascii="Trebuchet MS" w:eastAsia="MS Mincho" w:hAnsi="Trebuchet MS" w:cs="Trebuchet MS"/>
@@ -11884,7 +12227,7 @@
       </w:pPr>
       <w:bookmarkStart w:id="30" w:name="_2.2__"/>
       <w:bookmarkStart w:id="31" w:name="_Toc107862686"/>
-      <w:bookmarkStart w:id="32" w:name="_Toc169547423"/>
+      <w:bookmarkStart w:id="32" w:name="_Toc169634752"/>
       <w:bookmarkEnd w:id="30"/>
       <w:r>
         <w:rPr>
@@ -11925,6 +12268,7 @@
         <w:rPr>
           <w:lang w:val="es-ES"/>
         </w:rPr>
+        <w:lastRenderedPageBreak/>
         <w:t>Para llevar a cabo la planificación de este proyecto se han estimado una serie de tareas a realizar y una duración aproximada del tiempo que se podría tardar en ejecutarlas. Más adelante</w:t>
       </w:r>
       <w:r>
@@ -11987,7 +12331,7 @@
         </w:rPr>
       </w:pPr>
       <w:bookmarkStart w:id="33" w:name="_Toc107862687"/>
-      <w:bookmarkStart w:id="34" w:name="_Toc169547424"/>
+      <w:bookmarkStart w:id="34" w:name="_Toc169634753"/>
       <w:r>
         <w:rPr>
           <w:rFonts w:ascii="Trebuchet MS" w:eastAsia="MS Mincho" w:hAnsi="Trebuchet MS" w:cs="Trebuchet MS"/>
@@ -12025,7 +12369,6 @@
         <w:rPr>
           <w:lang w:val="es-ES"/>
         </w:rPr>
-        <w:lastRenderedPageBreak/>
         <w:t>Las tareas principales que se han definido para conseguir llegar a la solución propuesta son las siguientes:</w:t>
       </w:r>
     </w:p>
@@ -12192,7 +12535,14 @@
         <w:rPr>
           <w:lang w:val="es-ES"/>
         </w:rPr>
-        <w:t>Tarea 5: realizar una comparativa entre los resultados obtenidos en ambos análisis, incluyendo toda la información que pueda resultar relevante para los objetivos del proyecto, y también remarcando las diferencias observadas en el caso de haberlas.</w:t>
+        <w:t xml:space="preserve">Tarea 5: realizar una comparativa entre los resultados obtenidos en ambos análisis, incluyendo toda la información que pueda resultar relevante </w:t>
+      </w:r>
+      <w:r>
+        <w:rPr>
+          <w:lang w:val="es-ES"/>
+        </w:rPr>
+        <w:lastRenderedPageBreak/>
+        <w:t>para los objetivos del proyecto, y también remarcando las diferencias observadas en el caso de haberlas.</w:t>
       </w:r>
     </w:p>
     <w:p>
@@ -12242,7 +12592,7 @@
         </w:rPr>
       </w:pPr>
       <w:bookmarkStart w:id="35" w:name="_Toc107862688"/>
-      <w:bookmarkStart w:id="36" w:name="_Toc169547425"/>
+      <w:bookmarkStart w:id="36" w:name="_Toc169634754"/>
       <w:r>
         <w:rPr>
           <w:rFonts w:ascii="Trebuchet MS" w:eastAsia="MS Mincho" w:hAnsi="Trebuchet MS" w:cs="Trebuchet MS"/>
@@ -12251,7 +12601,6 @@
           <w:szCs w:val="28"/>
           <w:lang w:val="es-ES"/>
         </w:rPr>
-        <w:lastRenderedPageBreak/>
         <w:t>2.2.2   Estimación de tareas</w:t>
       </w:r>
       <w:bookmarkEnd w:id="35"/>
@@ -13208,7 +13557,7 @@
         </w:rPr>
       </w:pPr>
       <w:bookmarkStart w:id="37" w:name="_Toc107862689"/>
-      <w:bookmarkStart w:id="38" w:name="_Toc169547426"/>
+      <w:bookmarkStart w:id="38" w:name="_Toc169634755"/>
       <w:r>
         <w:rPr>
           <w:rFonts w:ascii="Trebuchet MS" w:eastAsia="MS Mincho" w:hAnsi="Trebuchet MS" w:cs="Trebuchet MS"/>
@@ -13248,6 +13597,7 @@
         <w:rPr>
           <w:lang w:val="es-ES"/>
         </w:rPr>
+        <w:lastRenderedPageBreak/>
         <w:t>Tras la identificación y estimación de las tareas, se ha generado un diagrama Gantt como perspectiva general de las tareas y su duración a lo largo del proyecto completo</w:t>
       </w:r>
       <w:r>
@@ -13277,10 +13627,9 @@
         <w:rPr>
           <w:noProof/>
         </w:rPr>
-        <w:lastRenderedPageBreak/>
         <w:pict w14:anchorId="14D7CC1D">
-          <v:shape id="Picture 7" o:spid="_x0000_i1025" type="#_x0000_t75" alt="A screenshot of a computer&#13;&#13;&#10;&#13;&#13;&#10;Description automatically generated" style="width:439.05pt;height:76.95pt;visibility:visible;mso-wrap-style:square;mso-width-percent:0;mso-height-percent:0;mso-width-percent:0;mso-height-percent:0">
-            <v:imagedata r:id="rId41" o:title="A screenshot of a computer&#13;&#13;&#10;&#13;&#13;&#10;Description automatically generated"/>
+          <v:shape id="Picture 7" o:spid="_x0000_i1025" type="#_x0000_t75" alt="A screenshot of a computer&#13;&#13;&#13;&#10;&#13;&#13;&#13;&#10;Description automatically generated" style="width:439.5pt;height:76.7pt;visibility:visible;mso-wrap-style:square;mso-width-percent:0;mso-height-percent:0;mso-width-percent:0;mso-height-percent:0">
+            <v:imagedata r:id="rId42" o:title="A screenshot of a computer&#13;&#13;&#13;&#10;&#13;&#13;&#13;&#10;Description automatically generated"/>
           </v:shape>
         </w:pict>
       </w:r>
@@ -13310,7 +13659,7 @@
         </w:rPr>
       </w:pPr>
       <w:bookmarkStart w:id="39" w:name="_Toc107862690"/>
-      <w:bookmarkStart w:id="40" w:name="_Toc169547427"/>
+      <w:bookmarkStart w:id="40" w:name="_Toc169634756"/>
       <w:r>
         <w:rPr>
           <w:rFonts w:ascii="Trebuchet MS" w:eastAsia="MS Mincho" w:hAnsi="Trebuchet MS" w:cs="Trebuchet MS"/>
@@ -13376,7 +13725,7 @@
         </w:rPr>
       </w:pPr>
       <w:bookmarkStart w:id="41" w:name="_Toc107862691"/>
-      <w:bookmarkStart w:id="42" w:name="_Toc169547428"/>
+      <w:bookmarkStart w:id="42" w:name="_Toc169634757"/>
       <w:r>
         <w:rPr>
           <w:rFonts w:ascii="Trebuchet MS" w:eastAsia="MS Mincho" w:hAnsi="Trebuchet MS" w:cs="Trebuchet MS"/>
@@ -13594,7 +13943,14 @@
         <w:rPr>
           <w:lang w:val="es-ES"/>
         </w:rPr>
-        <w:t xml:space="preserve"> asociados</w:t>
+        <w:t xml:space="preserve"> </w:t>
+      </w:r>
+      <w:r>
+        <w:rPr>
+          <w:lang w:val="es-ES"/>
+        </w:rPr>
+        <w:lastRenderedPageBreak/>
+        <w:t>asociados</w:t>
       </w:r>
       <w:r>
         <w:rPr>
@@ -13695,14 +14051,7 @@
         <w:rPr>
           <w:lang w:val="es-ES"/>
         </w:rPr>
-        <w:t xml:space="preserve">, </w:t>
-      </w:r>
-      <w:r>
-        <w:rPr>
-          <w:lang w:val="es-ES"/>
-        </w:rPr>
-        <w:lastRenderedPageBreak/>
-        <w:t xml:space="preserve">recabar la información que considere relevante y posteriormente organizarla y plasmarla en </w:t>
+        <w:t xml:space="preserve">, recabar la información que considere relevante y posteriormente organizarla y plasmarla en </w:t>
       </w:r>
       <w:r>
         <w:rPr>
@@ -13744,7 +14093,7 @@
         </w:rPr>
       </w:pPr>
       <w:bookmarkStart w:id="43" w:name="_Toc107862692"/>
-      <w:bookmarkStart w:id="44" w:name="_Toc169547429"/>
+      <w:bookmarkStart w:id="44" w:name="_Toc169634758"/>
       <w:r>
         <w:rPr>
           <w:rFonts w:ascii="Trebuchet MS" w:eastAsia="MS Mincho" w:hAnsi="Trebuchet MS" w:cs="Trebuchet MS"/>
@@ -14076,7 +14425,14 @@
         <w:rPr>
           <w:lang w:val="es-ES"/>
         </w:rPr>
-        <w:t xml:space="preserve"> de Cotización de la Seguridad Social para 2024 para el grupo de “</w:t>
+        <w:t xml:space="preserve"> de Cotización de la Seguridad </w:t>
+      </w:r>
+      <w:r>
+        <w:rPr>
+          <w:lang w:val="es-ES"/>
+        </w:rPr>
+        <w:lastRenderedPageBreak/>
+        <w:t>Social para 2024 para el grupo de “</w:t>
       </w:r>
       <w:r>
         <w:t xml:space="preserve">Ingenieros y Licenciados” [X]. </w:t>
@@ -14137,7 +14493,6 @@
                 <w:bCs/>
                 <w:lang w:val="es-ES"/>
               </w:rPr>
-              <w:lastRenderedPageBreak/>
               <w:t>Tipo de cotización</w:t>
             </w:r>
           </w:p>
@@ -14908,6 +15263,7 @@
               <w:rPr>
                 <w:lang w:val="es-ES"/>
               </w:rPr>
+              <w:lastRenderedPageBreak/>
               <w:t>Analista de malware</w:t>
             </w:r>
           </w:p>
@@ -15047,7 +15403,6 @@
         <w:rPr>
           <w:lang w:val="es-ES"/>
         </w:rPr>
-        <w:lastRenderedPageBreak/>
         <w:t>Para obtener el beneficio del proyecto, teniendo en cuenta la Ley 9/2017 de 8 de noviembre del BOE, este será un 6% del coste previo a la aplicación del IVA. Por lo tanto, el beneficio será el siguiente:</w:t>
       </w:r>
     </w:p>
@@ -15819,7 +16174,7 @@
       </w:pPr>
       <w:bookmarkStart w:id="45" w:name="_2.4__"/>
       <w:bookmarkStart w:id="46" w:name="_Toc107862693"/>
-      <w:bookmarkStart w:id="47" w:name="_Toc169547430"/>
+      <w:bookmarkStart w:id="47" w:name="_Toc169634759"/>
       <w:bookmarkEnd w:id="45"/>
       <w:r>
         <w:rPr>
@@ -15859,7 +16214,6 @@
         <w:rPr>
           <w:lang w:val="es-ES"/>
         </w:rPr>
-        <w:lastRenderedPageBreak/>
         <w:t xml:space="preserve">Un análisis previo de los riesgos ha de ser realizado previamente a la realización del proyecto. En este apartado se incluirán los riesgos </w:t>
       </w:r>
       <w:r>
@@ -15916,7 +16270,7 @@
         </w:rPr>
       </w:pPr>
       <w:bookmarkStart w:id="48" w:name="_Toc107862694"/>
-      <w:bookmarkStart w:id="49" w:name="_Toc169547431"/>
+      <w:bookmarkStart w:id="49" w:name="_Toc169634760"/>
       <w:r>
         <w:rPr>
           <w:rFonts w:ascii="Trebuchet MS" w:eastAsia="MS Mincho" w:hAnsi="Trebuchet MS" w:cs="Trebuchet MS"/>
@@ -16247,7 +16601,7 @@
         </w:rPr>
       </w:pPr>
       <w:bookmarkStart w:id="50" w:name="_Toc107862695"/>
-      <w:bookmarkStart w:id="51" w:name="_Toc169547432"/>
+      <w:bookmarkStart w:id="51" w:name="_Toc169634761"/>
       <w:r>
         <w:rPr>
           <w:rFonts w:ascii="Trebuchet MS" w:eastAsia="MS Mincho" w:hAnsi="Trebuchet MS" w:cs="Trebuchet MS"/>
@@ -16256,6 +16610,7 @@
           <w:szCs w:val="28"/>
           <w:lang w:val="es-ES"/>
         </w:rPr>
+        <w:lastRenderedPageBreak/>
         <w:t>2.4.2   Análisis de riesgos</w:t>
       </w:r>
       <w:bookmarkEnd w:id="50"/>
@@ -16331,7 +16686,6 @@
                 <w:bCs/>
                 <w:lang w:val="es-ES"/>
               </w:rPr>
-              <w:lastRenderedPageBreak/>
               <w:t>Categoría</w:t>
             </w:r>
           </w:p>
@@ -16650,7 +17004,14 @@
               <w:rPr>
                 <w:lang w:val="es-ES"/>
               </w:rPr>
-              <w:t>Utilización de proveedores de Internet alternativos como por ejemplo sistemas de Internet 4G que requieran de menor tiempo de instalación. En caso de situación crítica sin solución por parte del proveedor, se valoraría el cambio de ISP.</w:t>
+              <w:t xml:space="preserve">Utilización de proveedores de Internet alternativos como por ejemplo sistemas de Internet 4G que requieran de menor tiempo de instalación. En caso de situación crítica sin solución por parte del </w:t>
+            </w:r>
+            <w:r>
+              <w:rPr>
+                <w:lang w:val="es-ES"/>
+              </w:rPr>
+              <w:lastRenderedPageBreak/>
+              <w:t>proveedor, se valoraría el cambio de ISP.</w:t>
             </w:r>
           </w:p>
         </w:tc>
@@ -16673,6 +17034,7 @@
               <w:rPr>
                 <w:lang w:val="es-ES"/>
               </w:rPr>
+              <w:lastRenderedPageBreak/>
               <w:t>Riesgos de la organización</w:t>
             </w:r>
           </w:p>
@@ -16694,14 +17056,7 @@
               <w:rPr>
                 <w:lang w:val="es-ES"/>
               </w:rPr>
-              <w:t xml:space="preserve">Fallo de hardware del equipo informático a </w:t>
-            </w:r>
-            <w:r>
-              <w:rPr>
-                <w:lang w:val="es-ES"/>
-              </w:rPr>
-              <w:lastRenderedPageBreak/>
-              <w:t>utilizar</w:t>
+              <w:t>Fallo de hardware del equipo informático a utilizar</w:t>
             </w:r>
           </w:p>
         </w:tc>
@@ -16722,15 +17077,7 @@
               <w:rPr>
                 <w:lang w:val="es-ES"/>
               </w:rPr>
-              <w:lastRenderedPageBreak/>
-              <w:t xml:space="preserve">Obtención de un dispositivo de reserva y realización de copias de </w:t>
-            </w:r>
-            <w:r>
-              <w:rPr>
-                <w:lang w:val="es-ES"/>
-              </w:rPr>
-              <w:lastRenderedPageBreak/>
-              <w:t>seguridad de los materiales del proyecto, tanto en dispositivos físicos externos al equipo como en servicios de almacenamiento en la nube</w:t>
+              <w:t>Obtención de un dispositivo de reserva y realización de copias de seguridad de los materiales del proyecto, tanto en dispositivos físicos externos al equipo como en servicios de almacenamiento en la nube</w:t>
             </w:r>
           </w:p>
         </w:tc>
@@ -16753,7 +17100,6 @@
               <w:rPr>
                 <w:lang w:val="es-ES"/>
               </w:rPr>
-              <w:lastRenderedPageBreak/>
               <w:t>Riesgos de la dirección de proyectos</w:t>
             </w:r>
           </w:p>
@@ -16851,7 +17197,7 @@
         </w:rPr>
         <w:t xml:space="preserve">  </w:t>
       </w:r>
-      <w:bookmarkStart w:id="54" w:name="_Toc169547433"/>
+      <w:bookmarkStart w:id="54" w:name="_Toc169634762"/>
       <w:r>
         <w:rPr>
           <w:rFonts w:ascii="Trebuchet MS" w:eastAsia="MS Mincho" w:hAnsi="Trebuchet MS" w:cs="Trebuchet MS"/>
@@ -16977,6 +17323,7 @@
           <w:bCs/>
           <w:lang w:val="es-ES"/>
         </w:rPr>
+        <w:lastRenderedPageBreak/>
         <w:t>Ley Orgánica de Protección de Datos Personales y Garantía de los Derechos Digitales</w:t>
       </w:r>
       <w:r>
@@ -17112,7 +17459,6 @@
         <w:rPr>
           <w:lang w:val="es-ES"/>
         </w:rPr>
-        <w:lastRenderedPageBreak/>
         <w:t xml:space="preserve">otorga a estos los derechos necesarios </w:t>
       </w:r>
       <w:r>
@@ -17389,7 +17735,7 @@
         </w:rPr>
       </w:pPr>
       <w:bookmarkStart w:id="55" w:name="_Toc107862697"/>
-      <w:bookmarkStart w:id="56" w:name="_Toc169547434"/>
+      <w:bookmarkStart w:id="56" w:name="_Toc169634763"/>
       <w:r>
         <w:rPr>
           <w:rFonts w:ascii="Trebuchet MS" w:hAnsi="Trebuchet MS"/>
@@ -17399,7 +17745,6 @@
           <w:sz w:val="56"/>
           <w:szCs w:val="56"/>
         </w:rPr>
-        <w:lastRenderedPageBreak/>
         <w:t>Capítulo 3: Solución</w:t>
       </w:r>
       <w:bookmarkEnd w:id="55"/>
@@ -17456,7 +17801,7 @@
       </w:pPr>
       <w:bookmarkStart w:id="57" w:name="_3.1__"/>
       <w:bookmarkStart w:id="58" w:name="_Toc107862698"/>
-      <w:bookmarkStart w:id="59" w:name="_Toc169547435"/>
+      <w:bookmarkStart w:id="59" w:name="_Toc169634764"/>
       <w:bookmarkEnd w:id="57"/>
       <w:r>
         <w:rPr>
@@ -17619,7 +17964,15 @@
           <w:color w:val="202020"/>
           <w:lang w:val="es-ES"/>
         </w:rPr>
-        <w:t xml:space="preserve"> tráfico desde el dispositivo infectado y tratar de redirigirlo a un servidor local en el que se intentaría simular el servidor externo y con el cual se podría tratar de provocar comportamientos </w:t>
+        <w:t xml:space="preserve"> tráfico desde el dispositivo infectado y tratar de redirigirlo a un </w:t>
+      </w:r>
+      <w:r>
+        <w:rPr>
+          <w:color w:val="202020"/>
+          <w:lang w:val="es-ES"/>
+        </w:rPr>
+        <w:lastRenderedPageBreak/>
+        <w:t xml:space="preserve">servidor local en el que se intentaría simular el servidor externo y con el cual se podría tratar de provocar comportamientos </w:t>
       </w:r>
       <w:r>
         <w:rPr>
@@ -17667,15 +18020,7 @@
           <w:color w:val="202020"/>
           <w:lang w:val="es-ES"/>
         </w:rPr>
-        <w:t xml:space="preserve">Una vez finalicen ambas fases, esto es, cuando se hayan recabado los datos necesarios para determinar los comportamientos y capacidades que posee el </w:t>
-      </w:r>
-      <w:r>
-        <w:rPr>
-          <w:color w:val="202020"/>
-          <w:lang w:val="es-ES"/>
-        </w:rPr>
-        <w:lastRenderedPageBreak/>
-        <w:t>troyano, se procede a la comparación de resultados entre las dos fases, así como a la presentación de toda la información que se considere relevante en el posterior informe.</w:t>
+        <w:t>Una vez finalicen ambas fases, esto es, cuando se hayan recabado los datos necesarios para determinar los comportamientos y capacidades que posee el troyano, se procede a la comparación de resultados entre las dos fases, así como a la presentación de toda la información que se considere relevante en el posterior informe.</w:t>
       </w:r>
     </w:p>
     <w:p>
@@ -17707,7 +18052,7 @@
         </w:rPr>
       </w:pPr>
       <w:bookmarkStart w:id="60" w:name="_Toc107862699"/>
-      <w:bookmarkStart w:id="61" w:name="_Toc169547436"/>
+      <w:bookmarkStart w:id="61" w:name="_Toc169634765"/>
       <w:r>
         <w:rPr>
           <w:rFonts w:ascii="Trebuchet MS" w:eastAsia="MS Mincho" w:hAnsi="Trebuchet MS" w:cs="Trebuchet MS"/>
@@ -17739,7 +18084,19 @@
         <w:rPr>
           <w:lang w:val="es-ES"/>
         </w:rPr>
-        <w:t>A continuación, se detalla el proceso que se ha seguido en las fases de análisis del malware. En primer lugar, se llevará a cabo una identificación de la muestra de la familia Chameleon elegida junto con un análisis automático de esta. Posteriormente se continuará con las dos fases de análisis, que como se ha mencionado previamente, se llevan a cabo de manera paralela para tratar de extrapolar resultados obtenidos y hacer que los datos obtenidos en una fase sirvan para progresar en la otra y viceversa.</w:t>
+        <w:t xml:space="preserve">A continuación, se detalla el proceso que se ha seguido en las fases de análisis del malware. En primer lugar, se llevará a cabo una identificación de la muestra de la familia Chameleon elegida junto con un análisis automático de esta. Posteriormente se continuará con las dos fases de análisis, que como se ha mencionado previamente, se llevan a cabo de manera </w:t>
+      </w:r>
+      <w:r>
+        <w:rPr>
+          <w:lang w:val="es-ES"/>
+        </w:rPr>
+        <w:t>simultánea</w:t>
+      </w:r>
+      <w:r>
+        <w:rPr>
+          <w:lang w:val="es-ES"/>
+        </w:rPr>
+        <w:t xml:space="preserve"> para tratar de extrapolar resultados obtenidos y hacer que los datos obtenidos en una fase sirvan para progresar en la otra y viceversa.</w:t>
       </w:r>
     </w:p>
     <w:p>
@@ -17765,7 +18122,7 @@
           <w:lang w:val="es-ES"/>
         </w:rPr>
       </w:pPr>
-      <w:bookmarkStart w:id="62" w:name="_Toc169547437"/>
+      <w:bookmarkStart w:id="62" w:name="_Toc169634766"/>
       <w:r>
         <w:rPr>
           <w:rFonts w:ascii="Trebuchet MS" w:eastAsia="MS Mincho" w:hAnsi="Trebuchet MS" w:cs="Trebuchet MS"/>
@@ -17933,7 +18290,7 @@
           <w:color w:val="000000"/>
           <w:sz w:val="22"/>
           <w:szCs w:val="22"/>
-          <w:lang w:val="en-GB" w:eastAsia="en-GB"/>
+          <w:lang w:val="es-ES" w:eastAsia="en-GB"/>
         </w:rPr>
       </w:pPr>
       <w:r>
@@ -17942,7 +18299,7 @@
           <w:color w:val="000000"/>
           <w:sz w:val="22"/>
           <w:szCs w:val="22"/>
-          <w:lang w:val="en-GB" w:eastAsia="en-GB"/>
+          <w:lang w:val="es-ES" w:eastAsia="en-GB"/>
         </w:rPr>
         <w:t>[*]0a6ffd4163cd96d7d262be5ae7fa5cfc3affbea822d122c0803379d78431e5f6.apk!classes.dex</w:t>
       </w:r>
@@ -17982,19 +18339,10 @@
           <w:color w:val="000000"/>
           <w:sz w:val="22"/>
           <w:szCs w:val="22"/>
-          <w:lang w:val="en-GB" w:eastAsia="en-GB"/>
-        </w:rPr>
-        <w:t xml:space="preserve"> |-&gt; anti_vm : Build.MANUFACTURER check</w:t>
-      </w:r>
-    </w:p>
-    <w:p>
-      <w:pPr>
-        <w:jc w:val="both"/>
-        <w:rPr>
-          <w:color w:val="000000"/>
-          <w:lang w:val="es-ES"/>
-        </w:rPr>
-      </w:pPr>
+          <w:lang w:val="es-ES" w:eastAsia="en-GB"/>
+        </w:rPr>
+        <w:t xml:space="preserve"> </w:t>
+      </w:r>
       <w:r>
         <w:rPr>
           <w:rFonts w:ascii="Menlo" w:eastAsia="Times New Roman" w:hAnsi="Menlo" w:cs="Menlo"/>
@@ -18003,15 +18351,34 @@
           <w:szCs w:val="22"/>
           <w:lang w:val="en-GB" w:eastAsia="en-GB"/>
         </w:rPr>
-        <w:t xml:space="preserve"> </w:t>
-      </w:r>
+        <w:t>|-&gt; anti_vm : Build.MANUFACTURER check</w:t>
+      </w:r>
+    </w:p>
+    <w:p>
+      <w:pPr>
+        <w:jc w:val="both"/>
+        <w:rPr>
+          <w:color w:val="000000"/>
+          <w:lang w:val="en-US"/>
+        </w:rPr>
+      </w:pPr>
       <w:r>
         <w:rPr>
           <w:rFonts w:ascii="Menlo" w:eastAsia="Times New Roman" w:hAnsi="Menlo" w:cs="Menlo"/>
           <w:color w:val="000000"/>
           <w:sz w:val="22"/>
           <w:szCs w:val="22"/>
-          <w:lang w:val="es-ES" w:eastAsia="en-GB"/>
+          <w:lang w:val="en-GB" w:eastAsia="en-GB"/>
+        </w:rPr>
+        <w:t xml:space="preserve"> </w:t>
+      </w:r>
+      <w:r>
+        <w:rPr>
+          <w:rFonts w:ascii="Menlo" w:eastAsia="Times New Roman" w:hAnsi="Menlo" w:cs="Menlo"/>
+          <w:color w:val="000000"/>
+          <w:sz w:val="22"/>
+          <w:szCs w:val="22"/>
+          <w:lang w:val="en-US" w:eastAsia="en-GB"/>
         </w:rPr>
         <w:t>|-&gt; compiler : dexlib 2.x</w:t>
       </w:r>
@@ -18019,22 +18386,21 @@
     <w:p>
       <w:pPr>
         <w:rPr>
-          <w:lang w:val="es-ES"/>
-        </w:rPr>
-      </w:pPr>
-    </w:p>
-    <w:p>
-      <w:pPr>
-        <w:jc w:val="both"/>
-        <w:rPr>
-          <w:lang w:val="es-ES"/>
-        </w:rPr>
-      </w:pPr>
-      <w:r>
-        <w:rPr>
-          <w:lang w:val="es-ES"/>
-        </w:rPr>
-        <w:lastRenderedPageBreak/>
+          <w:lang w:val="en-US"/>
+        </w:rPr>
+      </w:pPr>
+    </w:p>
+    <w:p>
+      <w:pPr>
+        <w:jc w:val="both"/>
+        <w:rPr>
+          <w:lang w:val="es-ES"/>
+        </w:rPr>
+      </w:pPr>
+      <w:r>
+        <w:rPr>
+          <w:lang w:val="es-ES"/>
+        </w:rPr>
         <w:t>Pese a utilizar el modo verboso de la herramienta, no extrae una gran cantidad de información de la muestra. No obstante, con esta</w:t>
       </w:r>
       <w:r>
@@ -18123,7 +18489,7 @@
         </w:rPr>
       </w:pPr>
       <w:bookmarkStart w:id="63" w:name="_Toc107862700"/>
-      <w:bookmarkStart w:id="64" w:name="_Toc169547438"/>
+      <w:bookmarkStart w:id="64" w:name="_Toc169634767"/>
       <w:r>
         <w:rPr>
           <w:rFonts w:ascii="Trebuchet MS" w:eastAsia="MS Mincho" w:hAnsi="Trebuchet MS" w:cs="Trebuchet MS"/>
@@ -18462,6 +18828,7 @@
         <w:rPr>
           <w:lang w:val="es-ES"/>
         </w:rPr>
+        <w:lastRenderedPageBreak/>
         <w:t>process</w:t>
       </w:r>
     </w:p>
@@ -18557,7 +18924,6 @@
         <w:rPr>
           <w:lang w:val="es-ES"/>
         </w:rPr>
-        <w:lastRenderedPageBreak/>
         <w:t xml:space="preserve">Dados los nombres del primer paquete y sus subpaquetes, parecen haber sido ofuscado, o al menos no estar organizado de una manera lógica para ser legible. Los dos siguientes paquetes parecen hacer referencia a la suite Office de Microsoft y al sistema de recolección de métricas </w:t>
       </w:r>
       <w:r>
@@ -19046,6 +19412,7 @@
               <w:rPr>
                 <w:lang w:val="es-ES"/>
               </w:rPr>
+              <w:lastRenderedPageBreak/>
               <w:t>ACCESS_BACKGROUND_LOCATION</w:t>
             </w:r>
           </w:p>
@@ -19166,7 +19533,6 @@
               <w:rPr>
                 <w:lang w:val="es-ES"/>
               </w:rPr>
-              <w:lastRenderedPageBreak/>
               <w:t>WRITE_SECURE_SETTINGS</w:t>
             </w:r>
           </w:p>
@@ -19758,7 +20124,14 @@
               <w:rPr>
                 <w:lang w:val="es-ES"/>
               </w:rPr>
-              <w:t>Permite la creación de notificaciones</w:t>
+              <w:t xml:space="preserve">Permite la creación de </w:t>
+            </w:r>
+            <w:r>
+              <w:rPr>
+                <w:lang w:val="es-ES"/>
+              </w:rPr>
+              <w:lastRenderedPageBreak/>
+              <w:t>notificaciones</w:t>
             </w:r>
           </w:p>
         </w:tc>
@@ -19779,6 +20152,7 @@
               <w:rPr>
                 <w:lang w:val="es-ES"/>
               </w:rPr>
+              <w:lastRenderedPageBreak/>
               <w:t>WRITE_CONTACTS</w:t>
             </w:r>
           </w:p>
@@ -19890,14 +20264,7 @@
               <w:rPr>
                 <w:lang w:val="es-ES"/>
               </w:rPr>
-              <w:t xml:space="preserve">Permite realizar cambios al estado </w:t>
-            </w:r>
-            <w:r>
-              <w:rPr>
-                <w:lang w:val="es-ES"/>
-              </w:rPr>
-              <w:lastRenderedPageBreak/>
-              <w:t>de telefonía del dispositivo (desactivación, cambios en el código MMI)</w:t>
+              <w:t>Permite realizar cambios al estado de telefonía del dispositivo (desactivación, cambios en el código MMI)</w:t>
             </w:r>
           </w:p>
         </w:tc>
@@ -19918,7 +20285,6 @@
               <w:rPr>
                 <w:lang w:val="es-ES"/>
               </w:rPr>
-              <w:lastRenderedPageBreak/>
               <w:t>CAMERA</w:t>
             </w:r>
           </w:p>
@@ -20360,6 +20726,7 @@
         <w:rPr>
           <w:lang w:val="es-ES"/>
         </w:rPr>
+        <w:lastRenderedPageBreak/>
         <w:t xml:space="preserve">Además de la información de permisos, del manifiesto XML también podemos encontrar el punto de entrada de la aplicación, que en Android </w:t>
       </w:r>
       <w:r>
@@ -20391,14 +20758,7 @@
         <w:rPr>
           <w:lang w:val="es-ES"/>
         </w:rPr>
-        <w:t xml:space="preserve">) y la categoría LAUNCHER. En este caso existen múltiples puntos de entrada registrados, que hacen referencia a diferentes aplicaciones populares como YouTube, Gmail o Telegram. Sin embargo, todas estas entradas están desactivadas menos una, que carga dinámicamente el nombre de la aplicación, y registra la actividad de la clase </w:t>
-      </w:r>
-      <w:r>
-        <w:rPr>
-          <w:lang w:val="es-ES"/>
-        </w:rPr>
-        <w:lastRenderedPageBreak/>
-        <w:t>“</w:t>
+        <w:t>) y la categoría LAUNCHER. En este caso existen múltiples puntos de entrada registrados, que hacen referencia a diferentes aplicaciones populares como YouTube, Gmail o Telegram. Sin embargo, todas estas entradas están desactivadas menos una, que carga dinámicamente el nombre de la aplicación, y registra la actividad de la clase “</w:t>
       </w:r>
       <w:r>
         <w:rPr>
@@ -20760,7 +21120,14 @@
         <w:rPr>
           <w:lang w:val="es-ES"/>
         </w:rPr>
-        <w:t>. Este conjunto de servicios podría indicar la intención de la aplicación de llevar a cabo peticiones con información de fallos en el caso de producirse problemas de ejecución del malware.</w:t>
+        <w:t xml:space="preserve">. Este conjunto de servicios podría indicar la intención de la aplicación de llevar a cabo peticiones con </w:t>
+      </w:r>
+      <w:r>
+        <w:rPr>
+          <w:lang w:val="es-ES"/>
+        </w:rPr>
+        <w:lastRenderedPageBreak/>
+        <w:t>información de fallos en el caso de producirse problemas de ejecución del malware.</w:t>
       </w:r>
     </w:p>
     <w:p>
@@ -20832,7 +21199,6 @@
         <w:rPr>
           <w:lang w:val="es-ES"/>
         </w:rPr>
-        <w:lastRenderedPageBreak/>
         <w:t xml:space="preserve">Una vez extraída esta información a partir del manifiesto XML, podemos pasar al resto de archivos resultantes del desempaquetado del archivo APK. </w:t>
       </w:r>
       <w:r>
@@ -20914,8 +21280,8 @@
           <w:noProof/>
         </w:rPr>
         <w:pict w14:anchorId="10C2901A">
-          <v:shape id="_x0000_s2071" type="#_x0000_t75" alt="A black text on a white background&#10;&#10;Description automatically generated" style="position:absolute;left:0;text-align:left;margin-left:0;margin-top:46pt;width:439.35pt;height:160.55pt;z-index:17;visibility:visible;mso-wrap-style:square;mso-width-percent:0;mso-height-percent:0;mso-wrap-distance-left:9pt;mso-wrap-distance-top:0;mso-wrap-distance-right:9pt;mso-wrap-distance-bottom:0;mso-position-horizontal:absolute;mso-position-horizontal-relative:text;mso-position-vertical:absolute;mso-position-vertical-relative:text;mso-width-percent:0;mso-height-percent:0;mso-width-relative:page;mso-height-relative:page">
-            <v:imagedata r:id="rId42" o:title="A black text on a white background&#10;&#10;Description automatically generated"/>
+          <v:shape id="_x0000_s2055" type="#_x0000_t75" alt="A black text on a white background&#13;&#10;&#13;&#10;Description automatically generated" style="position:absolute;left:0;text-align:left;margin-left:0;margin-top:46pt;width:439.35pt;height:160.55pt;z-index:17;visibility:visible;mso-wrap-style:square;mso-wrap-edited:f;mso-width-percent:0;mso-height-percent:0;mso-wrap-distance-left:9pt;mso-wrap-distance-top:0;mso-wrap-distance-right:9pt;mso-wrap-distance-bottom:0;mso-position-horizontal:absolute;mso-position-horizontal-relative:text;mso-position-vertical:absolute;mso-position-vertical-relative:text;mso-width-percent:0;mso-height-percent:0;mso-width-relative:page;mso-height-relative:page">
+            <v:imagedata r:id="rId43" o:title="A black text on a white background&#13;&#10;&#13;&#10;Description automatically generated"/>
             <w10:wrap type="topAndBottom"/>
           </v:shape>
         </w:pict>
@@ -20983,9 +21349,10 @@
         <w:rPr>
           <w:noProof/>
         </w:rPr>
+        <w:lastRenderedPageBreak/>
         <w:pict w14:anchorId="51471E30">
-          <v:shape id="_x0000_s2070" type="#_x0000_t75" alt="A screenshot of a computer code&#10;&#10;Description automatically generated" style="position:absolute;margin-left:0;margin-top:19.8pt;width:439.35pt;height:245.9pt;z-index:18;visibility:visible;mso-wrap-style:square;mso-width-percent:0;mso-height-percent:0;mso-wrap-distance-left:9pt;mso-wrap-distance-top:0;mso-wrap-distance-right:9pt;mso-wrap-distance-bottom:0;mso-position-horizontal:absolute;mso-position-horizontal-relative:text;mso-position-vertical:absolute;mso-position-vertical-relative:text;mso-width-percent:0;mso-height-percent:0;mso-width-relative:page;mso-height-relative:page">
-            <v:imagedata r:id="rId43" o:title="A screenshot of a computer code&#10;&#10;Description automatically generated"/>
+          <v:shape id="_x0000_s2054" type="#_x0000_t75" alt="A screenshot of a computer code&#13;&#10;&#13;&#10;Description automatically generated" style="position:absolute;margin-left:0;margin-top:19.8pt;width:439.35pt;height:245.9pt;z-index:18;visibility:visible;mso-wrap-style:square;mso-wrap-edited:f;mso-width-percent:0;mso-height-percent:0;mso-wrap-distance-left:9pt;mso-wrap-distance-top:0;mso-wrap-distance-right:9pt;mso-wrap-distance-bottom:0;mso-position-horizontal:absolute;mso-position-horizontal-relative:text;mso-position-vertical:absolute;mso-position-vertical-relative:text;mso-width-percent:0;mso-height-percent:0;mso-width-relative:page;mso-height-relative:page">
+            <v:imagedata r:id="rId44" o:title="A screenshot of a computer code&#13;&#10;&#13;&#10;Description automatically generated"/>
             <w10:wrap type="topAndBottom"/>
           </v:shape>
         </w:pict>
@@ -21009,7 +21376,6 @@
         <w:rPr>
           <w:lang w:val="es-ES"/>
         </w:rPr>
-        <w:lastRenderedPageBreak/>
         <w:t>Por lo tanto, debemos asumir que la aplicación ha sido ofuscada y que posiblemente realice carga dinámica de clases para evitar que estas sean analizadas de manera sencilla. Respecto a la ofuscación, ya que Apkid no ha detectado ningún método de los más comunes como ProGuard o DexGuard, no poseemos mecanismos automáticos para tratar de revertir el proceso, por lo tanto, se procederá a investigar si se realiza una carga dinámica de clases. En el caso de realizarse, Android siempre utiliza la clase DexClassLoader [X] para la carga</w:t>
       </w:r>
       <w:r>
@@ -21183,6 +21549,7 @@
           <w:color w:val="000000"/>
           <w:lang w:val="es-ES" w:eastAsia="en-GB"/>
         </w:rPr>
+        <w:lastRenderedPageBreak/>
         <w:t>Archivos multimedia de sonido (formato OGG)</w:t>
       </w:r>
       <w:r>
@@ -21328,7 +21695,7 @@
           <w:numId w:val="20"/>
         </w:numPr>
         <w:rPr>
-          <w:rFonts w:ascii="Courier New" w:hAnsi="Courier New" w:cs="Courier New" w:hint="cs"/>
+          <w:rFonts w:ascii="Courier New" w:hAnsi="Courier New" w:cs="Courier New"/>
           <w:lang w:val="es-ES"/>
         </w:rPr>
       </w:pPr>
@@ -21351,6 +21718,7 @@
           <w:lang w:val="es-ES" w:eastAsia="en-GB"/>
         </w:rPr>
         <w:br/>
+        <w:t>"allow":["Permitir"]</w:t>
       </w:r>
       <w:r>
         <w:rPr>
@@ -21360,7 +21728,8 @@
           <w:szCs w:val="22"/>
           <w:lang w:val="es-ES" w:eastAsia="en-GB"/>
         </w:rPr>
-        <w:t>"allow":["Permitir"]</w:t>
+        <w:br/>
+        <w:t>"next_label":["Siguiente"]</w:t>
       </w:r>
       <w:r>
         <w:rPr>
@@ -21371,6 +21740,17 @@
           <w:lang w:val="es-ES" w:eastAsia="en-GB"/>
         </w:rPr>
         <w:br/>
+        <w:t>"application_info_label":["Información de la</w:t>
+      </w:r>
+      <w:r>
+        <w:rPr>
+          <w:rFonts w:ascii="Courier New" w:eastAsia="Times New Roman" w:hAnsi="Courier New" w:cs="Courier New"/>
+          <w:color w:val="000000"/>
+          <w:sz w:val="22"/>
+          <w:szCs w:val="22"/>
+          <w:lang w:val="es-ES" w:eastAsia="en-GB"/>
+        </w:rPr>
+        <w:t xml:space="preserve"> </w:t>
       </w:r>
       <w:r>
         <w:rPr>
@@ -21380,7 +21760,17 @@
           <w:szCs w:val="22"/>
           <w:lang w:val="es-ES" w:eastAsia="en-GB"/>
         </w:rPr>
-        <w:t>"next_label":["Siguiente"]</w:t>
+        <w:t>aplicación"</w:t>
+      </w:r>
+      <w:r>
+        <w:rPr>
+          <w:rFonts w:ascii="Courier New" w:eastAsia="Times New Roman" w:hAnsi="Courier New" w:cs="Courier New"/>
+          <w:color w:val="000000"/>
+          <w:sz w:val="22"/>
+          <w:szCs w:val="22"/>
+          <w:lang w:val="es-ES" w:eastAsia="en-GB"/>
+        </w:rPr>
+        <w:t xml:space="preserve">, </w:t>
       </w:r>
       <w:r>
         <w:rPr>
@@ -21390,7 +21780,7 @@
           <w:szCs w:val="22"/>
           <w:lang w:val="es-ES" w:eastAsia="en-GB"/>
         </w:rPr>
-        <w:br/>
+        <w:t>"Info. de las apps"]</w:t>
       </w:r>
       <w:r>
         <w:rPr>
@@ -21400,7 +21790,52 @@
           <w:szCs w:val="22"/>
           <w:lang w:val="es-ES" w:eastAsia="en-GB"/>
         </w:rPr>
-        <w:t>"application_info_label":["Información de la</w:t>
+        <w:br/>
+        <w:t>"service_stop":["Detener"]</w:t>
+      </w:r>
+      <w:r>
+        <w:rPr>
+          <w:rFonts w:ascii="Courier New" w:eastAsia="Times New Roman" w:hAnsi="Courier New" w:cs="Courier New" w:hint="cs"/>
+          <w:color w:val="000000"/>
+          <w:sz w:val="22"/>
+          <w:szCs w:val="22"/>
+          <w:lang w:val="es-ES" w:eastAsia="en-GB"/>
+        </w:rPr>
+        <w:br/>
+        <w:t>"remove_device_admin":["Desactivar","Desactivar este administrador de dispositivos"</w:t>
+      </w:r>
+      <w:r>
+        <w:rPr>
+          <w:rFonts w:ascii="Courier New" w:eastAsia="Times New Roman" w:hAnsi="Courier New" w:cs="Courier New" w:hint="cs"/>
+          <w:color w:val="000000"/>
+          <w:sz w:val="22"/>
+          <w:szCs w:val="22"/>
+          <w:lang w:val="es-ES" w:eastAsia="en-GB"/>
+        </w:rPr>
+        <w:br/>
+        <w:t>"Desactivar esta app de administración del dispositivo"]</w:t>
+      </w:r>
+      <w:r>
+        <w:rPr>
+          <w:rFonts w:ascii="Courier New" w:eastAsia="Times New Roman" w:hAnsi="Courier New" w:cs="Courier New" w:hint="cs"/>
+          <w:color w:val="000000"/>
+          <w:sz w:val="22"/>
+          <w:szCs w:val="22"/>
+          <w:lang w:val="es-ES" w:eastAsia="en-GB"/>
+        </w:rPr>
+        <w:br/>
+        <w:t>"add_device_admin_msg":["¿Deseas activar el administrador del dispositivo?"</w:t>
+      </w:r>
+      <w:r>
+        <w:rPr>
+          <w:rFonts w:ascii="Courier New" w:eastAsia="Times New Roman" w:hAnsi="Courier New" w:cs="Courier New" w:hint="cs"/>
+          <w:color w:val="000000"/>
+          <w:sz w:val="22"/>
+          <w:szCs w:val="22"/>
+          <w:lang w:val="es-ES" w:eastAsia="en-GB"/>
+        </w:rPr>
+        <w:br/>
+        <w:t>"¿Activar administrador de dispositivos?"</w:t>
       </w:r>
       <w:r>
         <w:rPr>
@@ -21410,147 +21845,6 @@
           <w:szCs w:val="22"/>
           <w:lang w:val="es-ES" w:eastAsia="en-GB"/>
         </w:rPr>
-        <w:t xml:space="preserve"> </w:t>
-      </w:r>
-      <w:r>
-        <w:rPr>
-          <w:rFonts w:ascii="Courier New" w:eastAsia="Times New Roman" w:hAnsi="Courier New" w:cs="Courier New" w:hint="cs"/>
-          <w:color w:val="000000"/>
-          <w:sz w:val="22"/>
-          <w:szCs w:val="22"/>
-          <w:lang w:val="es-ES" w:eastAsia="en-GB"/>
-        </w:rPr>
-        <w:t>aplicación"</w:t>
-      </w:r>
-      <w:r>
-        <w:rPr>
-          <w:rFonts w:ascii="Courier New" w:eastAsia="Times New Roman" w:hAnsi="Courier New" w:cs="Courier New"/>
-          <w:color w:val="000000"/>
-          <w:sz w:val="22"/>
-          <w:szCs w:val="22"/>
-          <w:lang w:val="es-ES" w:eastAsia="en-GB"/>
-        </w:rPr>
-        <w:t xml:space="preserve">, </w:t>
-      </w:r>
-      <w:r>
-        <w:rPr>
-          <w:rFonts w:ascii="Courier New" w:eastAsia="Times New Roman" w:hAnsi="Courier New" w:cs="Courier New" w:hint="cs"/>
-          <w:color w:val="000000"/>
-          <w:sz w:val="22"/>
-          <w:szCs w:val="22"/>
-          <w:lang w:val="es-ES" w:eastAsia="en-GB"/>
-        </w:rPr>
-        <w:t>"Info. de las apps"]</w:t>
-      </w:r>
-      <w:r>
-        <w:rPr>
-          <w:rFonts w:ascii="Courier New" w:eastAsia="Times New Roman" w:hAnsi="Courier New" w:cs="Courier New" w:hint="cs"/>
-          <w:color w:val="000000"/>
-          <w:sz w:val="22"/>
-          <w:szCs w:val="22"/>
-          <w:lang w:val="es-ES" w:eastAsia="en-GB"/>
-        </w:rPr>
-        <w:br/>
-      </w:r>
-      <w:r>
-        <w:rPr>
-          <w:rFonts w:ascii="Courier New" w:eastAsia="Times New Roman" w:hAnsi="Courier New" w:cs="Courier New" w:hint="cs"/>
-          <w:color w:val="000000"/>
-          <w:sz w:val="22"/>
-          <w:szCs w:val="22"/>
-          <w:lang w:val="es-ES" w:eastAsia="en-GB"/>
-        </w:rPr>
-        <w:lastRenderedPageBreak/>
-        <w:t>"service_stop":["Detener"]</w:t>
-      </w:r>
-      <w:r>
-        <w:rPr>
-          <w:rFonts w:ascii="Courier New" w:eastAsia="Times New Roman" w:hAnsi="Courier New" w:cs="Courier New" w:hint="cs"/>
-          <w:color w:val="000000"/>
-          <w:sz w:val="22"/>
-          <w:szCs w:val="22"/>
-          <w:lang w:val="es-ES" w:eastAsia="en-GB"/>
-        </w:rPr>
-        <w:br/>
-      </w:r>
-      <w:r>
-        <w:rPr>
-          <w:rFonts w:ascii="Courier New" w:eastAsia="Times New Roman" w:hAnsi="Courier New" w:cs="Courier New" w:hint="cs"/>
-          <w:color w:val="000000"/>
-          <w:sz w:val="22"/>
-          <w:szCs w:val="22"/>
-          <w:lang w:val="es-ES" w:eastAsia="en-GB"/>
-        </w:rPr>
-        <w:t>"remove_device_admin":["Desactivar","Desactivar este administrador de dispositivos"</w:t>
-      </w:r>
-      <w:r>
-        <w:rPr>
-          <w:rFonts w:ascii="Courier New" w:eastAsia="Times New Roman" w:hAnsi="Courier New" w:cs="Courier New" w:hint="cs"/>
-          <w:color w:val="000000"/>
-          <w:sz w:val="22"/>
-          <w:szCs w:val="22"/>
-          <w:lang w:val="es-ES" w:eastAsia="en-GB"/>
-        </w:rPr>
-        <w:br/>
-      </w:r>
-      <w:r>
-        <w:rPr>
-          <w:rFonts w:ascii="Courier New" w:eastAsia="Times New Roman" w:hAnsi="Courier New" w:cs="Courier New" w:hint="cs"/>
-          <w:color w:val="000000"/>
-          <w:sz w:val="22"/>
-          <w:szCs w:val="22"/>
-          <w:lang w:val="es-ES" w:eastAsia="en-GB"/>
-        </w:rPr>
-        <w:t>"Desactivar esta app de administración del dispositivo"]</w:t>
-      </w:r>
-      <w:r>
-        <w:rPr>
-          <w:rFonts w:ascii="Courier New" w:eastAsia="Times New Roman" w:hAnsi="Courier New" w:cs="Courier New" w:hint="cs"/>
-          <w:color w:val="000000"/>
-          <w:sz w:val="22"/>
-          <w:szCs w:val="22"/>
-          <w:lang w:val="es-ES" w:eastAsia="en-GB"/>
-        </w:rPr>
-        <w:br/>
-      </w:r>
-      <w:r>
-        <w:rPr>
-          <w:rFonts w:ascii="Courier New" w:eastAsia="Times New Roman" w:hAnsi="Courier New" w:cs="Courier New" w:hint="cs"/>
-          <w:color w:val="000000"/>
-          <w:sz w:val="22"/>
-          <w:szCs w:val="22"/>
-          <w:lang w:val="es-ES" w:eastAsia="en-GB"/>
-        </w:rPr>
-        <w:t>"add_device_admin_msg":["¿Deseas activar el administrador del dispositivo?"</w:t>
-      </w:r>
-      <w:r>
-        <w:rPr>
-          <w:rFonts w:ascii="Courier New" w:eastAsia="Times New Roman" w:hAnsi="Courier New" w:cs="Courier New" w:hint="cs"/>
-          <w:color w:val="000000"/>
-          <w:sz w:val="22"/>
-          <w:szCs w:val="22"/>
-          <w:lang w:val="es-ES" w:eastAsia="en-GB"/>
-        </w:rPr>
-        <w:br/>
-      </w:r>
-      <w:r>
-        <w:rPr>
-          <w:rFonts w:ascii="Courier New" w:eastAsia="Times New Roman" w:hAnsi="Courier New" w:cs="Courier New" w:hint="cs"/>
-          <w:color w:val="000000"/>
-          <w:sz w:val="22"/>
-          <w:szCs w:val="22"/>
-          <w:lang w:val="es-ES" w:eastAsia="en-GB"/>
-        </w:rPr>
-        <w:t>"¿Activar administrador de dispositivos?"</w:t>
-      </w:r>
-      <w:r>
-        <w:rPr>
-          <w:rFonts w:ascii="Courier New" w:eastAsia="Times New Roman" w:hAnsi="Courier New" w:cs="Courier New"/>
-          <w:color w:val="000000"/>
-          <w:sz w:val="22"/>
-          <w:szCs w:val="22"/>
-          <w:lang w:val="es-ES" w:eastAsia="en-GB"/>
-        </w:rPr>
         <w:t>]</w:t>
       </w:r>
     </w:p>
@@ -21709,14 +22003,15 @@
         <w:rPr>
           <w:noProof/>
         </w:rPr>
-        <w:pict w14:anchorId="2F992C14">
-          <v:group id="Group 8" o:spid="_x0000_s2067" style="position:absolute;left:0;text-align:left;margin-left:84.35pt;margin-top:113.65pt;width:322pt;height:59pt;z-index:19" coordsize="40894,7493" o:gfxdata="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">
-            <v:shape id="Picture 4" o:spid="_x0000_s2068" type="#_x0000_t75" alt="A screenshot of a black background with white text&#10;&#10;Description automatically generated" style="position:absolute;width:40894;height:7493;visibility:visible;mso-wrap-style:square" o:gfxdata="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">
-              <v:imagedata r:id="rId44" o:title="A screenshot of a black background with white text&#10;&#10;Description automatically generated"/>
+        <w:pict w14:anchorId="542AA407">
+          <v:group id="Group 3" o:spid="_x0000_s2051" style="position:absolute;left:0;text-align:left;margin-left:84.35pt;margin-top:113.65pt;width:322pt;height:59pt;z-index:19" coordsize="40894,7493" o:gfxdata="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">
+            <v:shape id="Picture 4" o:spid="_x0000_s2052" type="#_x0000_t75" alt="A screenshot of a black background with white text&#10;&#10;Description automatically generated" style="position:absolute;width:40894;height:7493;visibility:visible;mso-wrap-style:square" o:gfxdata="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">
+              <v:imagedata r:id="rId45" o:title="A screenshot of a black background with white text&#10;&#10;Description automatically generated"/>
+              <o:lock v:ext="edit" aspectratio="f"/>
             </v:shape>
-            <v:shape id="Ink 7" o:spid="_x0000_s2069" type="#_x0000_t75" style="position:absolute;left:27504;top:1574;width:10051;height:230;visibility:visible;mso-wrap-style:square" o:gfxdata="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">
-              <v:imagedata r:id="rId45" o:title=""/>
-              <o:lock v:ext="edit" rotation="t" aspectratio="f"/>
+            <v:shape id="Ink 7" o:spid="_x0000_s2053" type="#_x0000_t75" style="position:absolute;left:27504;top:1574;width:10051;height:230;visibility:visible;mso-wrap-style:square" o:gfxdata="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">
+              <v:imagedata r:id="rId46" o:title=""/>
+              <o:lock v:ext="edit" aspectratio="f"/>
             </v:shape>
             <w10:wrap type="topAndBottom"/>
           </v:group>
@@ -21733,180 +22028,138 @@
           <w:rFonts w:ascii="Courier New" w:hAnsi="Courier New" w:cs="Courier New" w:hint="cs"/>
           <w:lang w:val="es-ES"/>
         </w:rPr>
-        <w:t>50</w:t>
+        <w:t>50 4B 03 04</w:t>
+      </w:r>
+      <w:r>
+        <w:rPr>
+          <w:lang w:val="es-ES"/>
+        </w:rPr>
+        <w:t>.</w:t>
+      </w:r>
+      <w:r>
+        <w:rPr>
+          <w:lang w:val="es-ES"/>
+        </w:rPr>
+        <w:t xml:space="preserve"> Esta secuencia hace referencia al formato comprimido ZIP. Además, en </w:t>
+      </w:r>
+      <w:r>
+        <w:rPr>
+          <w:lang w:val="es-ES"/>
+        </w:rPr>
+        <w:lastRenderedPageBreak/>
+        <w:t xml:space="preserve">la representación </w:t>
+      </w:r>
+      <w:r>
+        <w:rPr>
+          <w:lang w:val="es-ES"/>
+        </w:rPr>
+        <w:t xml:space="preserve">de texto plano del fichero observamos en la primera línea una referencia a </w:t>
       </w:r>
       <w:r>
         <w:rPr>
           <w:rFonts w:ascii="Courier New" w:hAnsi="Courier New" w:cs="Courier New" w:hint="cs"/>
           <w:lang w:val="es-ES"/>
         </w:rPr>
-        <w:t xml:space="preserve"> </w:t>
+        <w:t>classes.dex</w:t>
+      </w:r>
+      <w:r>
+        <w:rPr>
+          <w:lang w:val="es-ES"/>
+        </w:rPr>
+        <w:t>, por lo tanto, este podría tal vez ser el archivo que se carga dinámicamente mediante DexClassLoader:</w:t>
+      </w:r>
+    </w:p>
+    <w:p>
+      <w:pPr>
+        <w:ind w:left="1420"/>
+        <w:jc w:val="both"/>
+        <w:rPr>
+          <w:lang w:val="es-ES"/>
+        </w:rPr>
+      </w:pPr>
+    </w:p>
+    <w:p>
+      <w:pPr>
+        <w:jc w:val="both"/>
+        <w:rPr>
+          <w:lang w:val="es-ES"/>
+        </w:rPr>
+      </w:pPr>
+    </w:p>
+    <w:p>
+      <w:pPr>
+        <w:jc w:val="both"/>
+        <w:rPr>
+          <w:lang w:val="es-ES"/>
+        </w:rPr>
+      </w:pPr>
+      <w:r>
+        <w:rPr>
+          <w:lang w:val="es-ES"/>
+        </w:rPr>
+        <w:t>Para comprobar si efectivamente el archivo</w:t>
+      </w:r>
+      <w:r>
+        <w:rPr>
+          <w:lang w:val="es-ES"/>
+        </w:rPr>
+        <w:t xml:space="preserve"> “</w:t>
       </w:r>
       <w:r>
         <w:rPr>
           <w:rFonts w:ascii="Courier New" w:hAnsi="Courier New" w:cs="Courier New" w:hint="cs"/>
           <w:lang w:val="es-ES"/>
         </w:rPr>
-        <w:t>4B</w:t>
+        <w:t>kx.json</w:t>
+      </w:r>
+      <w:r>
+        <w:rPr>
+          <w:lang w:val="es-ES"/>
+        </w:rPr>
+        <w:t>” contiene un archivo DEX de carga dinámica en su interior, procedemos a tratar de abrirlo como un fichero ZIP, y confirmamos que se descomprime y se obtiene un nuevo archivo “classes.dex” que aumenta en tamaño hasta los 2,2M</w:t>
+      </w:r>
+      <w:r>
+        <w:rPr>
+          <w:lang w:val="es-ES"/>
+        </w:rPr>
+        <w:t>B</w:t>
+      </w:r>
+      <w:r>
+        <w:rPr>
+          <w:lang w:val="es-ES"/>
+        </w:rPr>
+        <w:t>.</w:t>
+      </w:r>
+      <w:r>
+        <w:rPr>
+          <w:lang w:val="es-ES"/>
+        </w:rPr>
+        <w:t xml:space="preserve"> Iniciamos nuevamente el proceso de descompilación de DEX a código Java con JADX con el nuevo archivo DEX encontrado.</w:t>
+      </w:r>
+      <w:r>
+        <w:rPr>
+          <w:lang w:val="es-ES"/>
+        </w:rPr>
+        <w:t xml:space="preserve"> Obtenemos nuevamente código ofuscado, pero en este caso más legible que en la primera iteración. Además, encontramos la clase de tipo Activity marcada como punto de entrada de la aplicación en “</w:t>
       </w:r>
       <w:r>
         <w:rPr>
           <w:rFonts w:ascii="Courier New" w:hAnsi="Courier New" w:cs="Courier New" w:hint="cs"/>
           <w:lang w:val="es-ES"/>
         </w:rPr>
-        <w:t xml:space="preserve"> </w:t>
+        <w:t>AndroidManifest.xml</w:t>
+      </w:r>
+      <w:r>
+        <w:rPr>
+          <w:lang w:val="es-ES"/>
+        </w:rPr>
+        <w:t>”, que tiene el nombre “</w:t>
       </w:r>
       <w:r>
         <w:rPr>
           <w:rFonts w:ascii="Courier New" w:hAnsi="Courier New" w:cs="Courier New" w:hint="cs"/>
           <w:lang w:val="es-ES"/>
         </w:rPr>
-        <w:t>03</w:t>
-      </w:r>
-      <w:r>
-        <w:rPr>
-          <w:rFonts w:ascii="Courier New" w:hAnsi="Courier New" w:cs="Courier New" w:hint="cs"/>
-          <w:lang w:val="es-ES"/>
-        </w:rPr>
-        <w:t xml:space="preserve"> </w:t>
-      </w:r>
-      <w:r>
-        <w:rPr>
-          <w:rFonts w:ascii="Courier New" w:hAnsi="Courier New" w:cs="Courier New" w:hint="cs"/>
-          <w:lang w:val="es-ES"/>
-        </w:rPr>
-        <w:t>04</w:t>
-      </w:r>
-      <w:r>
-        <w:rPr>
-          <w:lang w:val="es-ES"/>
-        </w:rPr>
-        <w:t>.</w:t>
-      </w:r>
-      <w:r>
-        <w:rPr>
-          <w:lang w:val="es-ES"/>
-        </w:rPr>
-        <w:t xml:space="preserve"> Esta secuencia hace referencia al formato comprimido ZIP. Además, en la representación </w:t>
-      </w:r>
-      <w:r>
-        <w:rPr>
-          <w:lang w:val="es-ES"/>
-        </w:rPr>
-        <w:t xml:space="preserve">de texto plano del fichero observamos en la primera línea una referencia a </w:t>
-      </w:r>
-      <w:r>
-        <w:rPr>
-          <w:rFonts w:ascii="Courier New" w:hAnsi="Courier New" w:cs="Courier New" w:hint="cs"/>
-          <w:lang w:val="es-ES"/>
-        </w:rPr>
-        <w:t>classes.dex</w:t>
-      </w:r>
-      <w:r>
-        <w:rPr>
-          <w:lang w:val="es-ES"/>
-        </w:rPr>
-        <w:t>, por lo tanto, este podría tal vez ser el archivo que se carga dinámicamente mediante DexClassLoader:</w:t>
-      </w:r>
-    </w:p>
-    <w:p>
-      <w:pPr>
-        <w:ind w:left="1420"/>
-        <w:jc w:val="both"/>
-        <w:rPr>
-          <w:lang w:val="es-ES"/>
-        </w:rPr>
-      </w:pPr>
-    </w:p>
-    <w:p>
-      <w:pPr>
-        <w:jc w:val="both"/>
-        <w:rPr>
-          <w:lang w:val="es-ES"/>
-        </w:rPr>
-      </w:pPr>
-    </w:p>
-    <w:p>
-      <w:pPr>
-        <w:jc w:val="both"/>
-        <w:rPr>
-          <w:lang w:val="es-ES"/>
-        </w:rPr>
-      </w:pPr>
-      <w:r>
-        <w:rPr>
-          <w:lang w:val="es-ES"/>
-        </w:rPr>
-        <w:t>Para comprobar si efectivamente el archivo</w:t>
-      </w:r>
-      <w:r>
-        <w:rPr>
-          <w:lang w:val="es-ES"/>
-        </w:rPr>
-        <w:t xml:space="preserve"> “</w:t>
-      </w:r>
-      <w:r>
-        <w:rPr>
-          <w:rFonts w:ascii="Courier New" w:hAnsi="Courier New" w:cs="Courier New" w:hint="cs"/>
-          <w:lang w:val="es-ES"/>
-        </w:rPr>
-        <w:t>kx.json</w:t>
-      </w:r>
-      <w:r>
-        <w:rPr>
-          <w:lang w:val="es-ES"/>
-        </w:rPr>
-        <w:t>” contiene un archivo DEX de carga dinámica en su interior, procedemos a tratar de abrirlo como un fichero ZIP, y confirmamos que se descomprime y se obtiene un nuevo archivo “classes.dex” que aumenta en tamaño hasta los 2,2M</w:t>
-      </w:r>
-      <w:r>
-        <w:rPr>
-          <w:lang w:val="es-ES"/>
-        </w:rPr>
-        <w:t>B</w:t>
-      </w:r>
-      <w:r>
-        <w:rPr>
-          <w:lang w:val="es-ES"/>
-        </w:rPr>
-        <w:t>.</w:t>
-      </w:r>
-      <w:r>
-        <w:rPr>
-          <w:lang w:val="es-ES"/>
-        </w:rPr>
-        <w:t xml:space="preserve"> Iniciamos nuevamente el proceso de descompilación de DEX a código Java con JADX con el nuevo archivo DEX encontrado.</w:t>
-      </w:r>
-      <w:r>
-        <w:rPr>
-          <w:lang w:val="es-ES"/>
-        </w:rPr>
-        <w:t xml:space="preserve"> Obtenemos nuevamente código ofuscado, pero en este caso más legible que en la primera iteración. Además, encontramos la clase de tipo Activity marcada como punto de entrada de la aplicación en </w:t>
-      </w:r>
-      <w:r>
-        <w:rPr>
-          <w:lang w:val="es-ES"/>
-        </w:rPr>
-        <w:lastRenderedPageBreak/>
-        <w:t>“</w:t>
-      </w:r>
-      <w:r>
-        <w:rPr>
-          <w:rFonts w:ascii="Courier New" w:hAnsi="Courier New" w:cs="Courier New" w:hint="cs"/>
-          <w:lang w:val="es-ES"/>
-        </w:rPr>
-        <w:t>AndroidManifest.xml</w:t>
-      </w:r>
-      <w:r>
-        <w:rPr>
-          <w:lang w:val="es-ES"/>
-        </w:rPr>
-        <w:t>”, que tiene el nombre “</w:t>
-      </w:r>
-      <w:r>
-        <w:rPr>
-          <w:rFonts w:ascii="Courier New" w:hAnsi="Courier New" w:cs="Courier New" w:hint="cs"/>
-          <w:lang w:val="es-ES"/>
-        </w:rPr>
         <w:t>Xk7d4258c1c9c337733fb3a8c3aaf570e</w:t>
       </w:r>
       <w:r>
@@ -21966,8 +22219,8 @@
           <w:noProof/>
         </w:rPr>
         <w:pict w14:anchorId="1D0D4586">
-          <v:shape id="_x0000_s2066" type="#_x0000_t75" alt="A black background with white squares&#10;&#10;Description automatically generated" style="position:absolute;left:0;text-align:left;margin-left:0;margin-top:26.55pt;width:178.55pt;height:280.3pt;z-index:20;visibility:visible;mso-wrap-style:square;mso-width-percent:0;mso-height-percent:0;mso-wrap-distance-left:9pt;mso-wrap-distance-top:0;mso-wrap-distance-right:9pt;mso-wrap-distance-bottom:0;mso-position-horizontal:center;mso-position-horizontal-relative:margin;mso-position-vertical:absolute;mso-position-vertical-relative:text;mso-width-percent:0;mso-height-percent:0;mso-width-relative:page;mso-height-relative:page">
-            <v:imagedata r:id="rId46" o:title="A black background with white squares&#10;&#10;Description automatically generated"/>
+          <v:shape id="_x0000_s2050" type="#_x0000_t75" alt="A black background with white squares&#13;&#10;&#13;&#10;Description automatically generated" style="position:absolute;left:0;text-align:left;margin-left:0;margin-top:26.55pt;width:178.55pt;height:280.3pt;z-index:20;visibility:visible;mso-wrap-style:square;mso-wrap-edited:f;mso-width-percent:0;mso-height-percent:0;mso-wrap-distance-left:9pt;mso-wrap-distance-top:0;mso-wrap-distance-right:9pt;mso-wrap-distance-bottom:0;mso-position-horizontal:center;mso-position-horizontal-relative:margin;mso-position-vertical:absolute;mso-position-vertical-relative:text;mso-width-percent:0;mso-height-percent:0;mso-width-relative:page;mso-height-relative:page">
+            <v:imagedata r:id="rId47" o:title="A black background with white squares&#13;&#10;&#13;&#10;Description automatically generated"/>
             <w10:wrap type="topAndBottom" anchorx="margin"/>
           </v:shape>
         </w:pict>
@@ -22000,7 +22253,14 @@
         <w:rPr>
           <w:lang w:val="es-ES"/>
         </w:rPr>
-        <w:t>Como se ha mencionado, las nuevas clases obtenidas también se encuentran ofuscadas, pero su legibilidad es mayor y al contar con el punto de entrada de la aplicación, se puede tratar de realizar una deofuscación manual mediante las funciones que posee JADX para el renombrado de clases y métodos, además de su sistema de comentarios de código con el que dejar referencias para futura investigaci</w:t>
+        <w:t xml:space="preserve">Como se ha mencionado, las nuevas clases obtenidas también se encuentran ofuscadas, pero su legibilidad es mayor y al contar con el punto de entrada de la aplicación, se puede tratar de realizar una deofuscación manual mediante las funciones que posee JADX para el renombrado de clases y métodos, además de </w:t>
+      </w:r>
+      <w:r>
+        <w:rPr>
+          <w:lang w:val="es-ES"/>
+        </w:rPr>
+        <w:lastRenderedPageBreak/>
+        <w:t>su sistema de comentarios de código con el que dejar referencias para futura investigaci</w:t>
       </w:r>
       <w:r>
         <w:rPr>
@@ -22041,7 +22301,7 @@
       </w:pPr>
       <w:bookmarkStart w:id="65" w:name="_3.2.1.1__"/>
       <w:bookmarkStart w:id="66" w:name="_Toc107862701"/>
-      <w:bookmarkStart w:id="67" w:name="_Toc169547439"/>
+      <w:bookmarkStart w:id="67" w:name="_Toc169634768"/>
       <w:bookmarkEnd w:id="65"/>
       <w:r>
         <w:rPr>
@@ -22085,7 +22345,7 @@
       </w:pPr>
       <w:bookmarkStart w:id="68" w:name="_3.2.1.2__"/>
       <w:bookmarkStart w:id="69" w:name="_Toc107862702"/>
-      <w:bookmarkStart w:id="70" w:name="_Toc169547440"/>
+      <w:bookmarkStart w:id="70" w:name="_Toc169634769"/>
       <w:bookmarkEnd w:id="68"/>
       <w:r>
         <w:rPr>
@@ -22138,7 +22398,7 @@
       </w:pPr>
       <w:bookmarkStart w:id="71" w:name="_3.2.2__"/>
       <w:bookmarkStart w:id="72" w:name="_Toc107862703"/>
-      <w:bookmarkStart w:id="73" w:name="_Toc169547441"/>
+      <w:bookmarkStart w:id="73" w:name="_Toc169634770"/>
       <w:bookmarkEnd w:id="71"/>
       <w:r>
         <w:rPr>
@@ -22186,7 +22446,7 @@
           <w:lang w:val="es-ES"/>
         </w:rPr>
       </w:pPr>
-      <w:bookmarkStart w:id="74" w:name="_Toc169547442"/>
+      <w:bookmarkStart w:id="74" w:name="_Toc169634771"/>
       <w:r>
         <w:rPr>
           <w:rFonts w:ascii="Trebuchet MS" w:eastAsia="MS Mincho" w:hAnsi="Trebuchet MS" w:cs="Trebuchet MS"/>
@@ -22195,7 +22455,6 @@
           <w:szCs w:val="28"/>
           <w:lang w:val="es-ES"/>
         </w:rPr>
-        <w:lastRenderedPageBreak/>
         <w:t>3.2.2.1   Especificación de requisitos</w:t>
       </w:r>
       <w:bookmarkEnd w:id="74"/>
@@ -22225,7 +22484,7 @@
       </w:pPr>
       <w:bookmarkStart w:id="75" w:name="_3.2.3__"/>
       <w:bookmarkStart w:id="76" w:name="_3.2.4__"/>
-      <w:bookmarkStart w:id="77" w:name="_Toc169547443"/>
+      <w:bookmarkStart w:id="77" w:name="_Toc169634772"/>
       <w:bookmarkEnd w:id="75"/>
       <w:bookmarkEnd w:id="76"/>
       <w:r>
@@ -22268,7 +22527,7 @@
       </w:pPr>
       <w:bookmarkStart w:id="78" w:name="_3.3__"/>
       <w:bookmarkStart w:id="79" w:name="_Toc107862707"/>
-      <w:bookmarkStart w:id="80" w:name="_Toc169547444"/>
+      <w:bookmarkStart w:id="80" w:name="_Toc169634773"/>
       <w:bookmarkEnd w:id="78"/>
       <w:r>
         <w:rPr>
@@ -22346,7 +22605,7 @@
         </w:rPr>
       </w:pPr>
       <w:bookmarkStart w:id="81" w:name="_Toc107862708"/>
-      <w:bookmarkStart w:id="82" w:name="_Toc169547445"/>
+      <w:bookmarkStart w:id="82" w:name="_Toc169634774"/>
       <w:r>
         <w:rPr>
           <w:rFonts w:ascii="Trebuchet MS" w:hAnsi="Trebuchet MS"/>
@@ -22400,7 +22659,7 @@
         </w:rPr>
       </w:pPr>
       <w:bookmarkStart w:id="84" w:name="_Toc107862713"/>
-      <w:bookmarkStart w:id="85" w:name="_Toc169547446"/>
+      <w:bookmarkStart w:id="85" w:name="_Toc169634775"/>
       <w:r>
         <w:rPr>
           <w:rFonts w:ascii="Trebuchet MS" w:hAnsi="Trebuchet MS"/>
@@ -22494,7 +22753,7 @@
         </w:rPr>
       </w:pPr>
       <w:bookmarkStart w:id="86" w:name="_Toc107862714"/>
-      <w:bookmarkStart w:id="87" w:name="_Toc169547447"/>
+      <w:bookmarkStart w:id="87" w:name="_Toc169634776"/>
       <w:r>
         <w:rPr>
           <w:rFonts w:ascii="Trebuchet MS" w:eastAsia="MS Mincho" w:hAnsi="Trebuchet MS" w:cs="Trebuchet MS"/>
@@ -22549,7 +22808,7 @@
         </w:rPr>
       </w:pPr>
       <w:bookmarkStart w:id="88" w:name="_Toc107862715"/>
-      <w:bookmarkStart w:id="89" w:name="_Toc169547448"/>
+      <w:bookmarkStart w:id="89" w:name="_Toc169634777"/>
       <w:r>
         <w:rPr>
           <w:rFonts w:ascii="Trebuchet MS" w:eastAsia="MS Mincho" w:hAnsi="Trebuchet MS" w:cs="Trebuchet MS"/>
@@ -22603,7 +22862,7 @@
         </w:rPr>
       </w:pPr>
       <w:bookmarkStart w:id="90" w:name="_Toc107862716"/>
-      <w:bookmarkStart w:id="91" w:name="_Toc169547449"/>
+      <w:bookmarkStart w:id="91" w:name="_Toc169634778"/>
       <w:r>
         <w:rPr>
           <w:rFonts w:ascii="Trebuchet MS" w:eastAsia="MS Mincho" w:hAnsi="Trebuchet MS" w:cs="Trebuchet MS"/>
@@ -22645,7 +22904,7 @@
         </w:rPr>
       </w:pPr>
       <w:bookmarkStart w:id="92" w:name="_Toc107862717"/>
-      <w:bookmarkStart w:id="93" w:name="_Toc169547450"/>
+      <w:bookmarkStart w:id="93" w:name="_Toc169634779"/>
       <w:r>
         <w:rPr>
           <w:rFonts w:ascii="Trebuchet MS" w:eastAsia="MS Mincho" w:hAnsi="Trebuchet MS" w:cs="Trebuchet MS"/>
@@ -22713,7 +22972,7 @@
         </w:rPr>
       </w:pPr>
       <w:bookmarkStart w:id="94" w:name="_Toc107862718"/>
-      <w:bookmarkStart w:id="95" w:name="_Toc169547451"/>
+      <w:bookmarkStart w:id="95" w:name="_Toc169634780"/>
       <w:r>
         <w:rPr>
           <w:rFonts w:ascii="Trebuchet MS" w:hAnsi="Trebuchet MS"/>
@@ -22795,7 +23054,7 @@
                 <w:lang w:val="es-ES"/>
               </w:rPr>
             </w:pPr>
-            <w:hyperlink r:id="rId47" w:history="1">
+            <w:hyperlink r:id="rId48" w:history="1">
               <w:r>
                 <w:rPr>
                   <w:rStyle w:val="Hyperlink"/>
@@ -22845,7 +23104,7 @@
                 <w:lang w:val="es-ES"/>
               </w:rPr>
             </w:pPr>
-            <w:hyperlink r:id="rId48" w:history="1">
+            <w:hyperlink r:id="rId49" w:history="1">
               <w:r>
                 <w:rPr>
                   <w:rStyle w:val="Hyperlink"/>
@@ -22918,7 +23177,7 @@
                 <w:lang w:val="es-ES"/>
               </w:rPr>
             </w:pPr>
-            <w:hyperlink r:id="rId49" w:history="1">
+            <w:hyperlink r:id="rId50" w:history="1">
               <w:r>
                 <w:rPr>
                   <w:rStyle w:val="Hyperlink"/>
@@ -22935,7 +23194,7 @@
                 <w:lang w:val="es-ES"/>
               </w:rPr>
             </w:pPr>
-            <w:hyperlink r:id="rId50" w:history="1">
+            <w:hyperlink r:id="rId51" w:history="1">
               <w:r>
                 <w:rPr>
                   <w:rStyle w:val="Hyperlink"/>
@@ -22952,7 +23211,7 @@
                 <w:lang w:val="es-ES"/>
               </w:rPr>
             </w:pPr>
-            <w:hyperlink r:id="rId51" w:history="1">
+            <w:hyperlink r:id="rId52" w:history="1">
               <w:r>
                 <w:rPr>
                   <w:rStyle w:val="Hyperlink"/>
@@ -22968,7 +23227,7 @@
                 <w:lang w:val="es-ES"/>
               </w:rPr>
             </w:pPr>
-            <w:hyperlink r:id="rId52" w:history="1">
+            <w:hyperlink r:id="rId53" w:history="1">
               <w:r>
                 <w:rPr>
                   <w:rStyle w:val="Hyperlink"/>
@@ -23180,7 +23439,7 @@
                 <w:lang w:val="es-ES"/>
               </w:rPr>
             </w:pPr>
-            <w:hyperlink r:id="rId53" w:history="1">
+            <w:hyperlink r:id="rId54" w:history="1">
               <w:r>
                 <w:rPr>
                   <w:rStyle w:val="Hyperlink"/>
@@ -23199,7 +23458,7 @@
                 <w:lang w:val="es-ES"/>
               </w:rPr>
             </w:pPr>
-            <w:hyperlink r:id="rId54" w:history="1">
+            <w:hyperlink r:id="rId55" w:history="1">
               <w:r>
                 <w:rPr>
                   <w:rStyle w:val="Hyperlink"/>
@@ -23215,7 +23474,7 @@
                 <w:lang w:val="es-ES"/>
               </w:rPr>
             </w:pPr>
-            <w:hyperlink r:id="rId55" w:history="1">
+            <w:hyperlink r:id="rId56" w:history="1">
               <w:r>
                 <w:rPr>
                   <w:rStyle w:val="Hyperlink"/>
@@ -23231,7 +23490,7 @@
                 <w:lang w:val="es-ES"/>
               </w:rPr>
             </w:pPr>
-            <w:hyperlink r:id="rId56" w:history="1">
+            <w:hyperlink r:id="rId57" w:history="1">
               <w:r>
                 <w:rPr>
                   <w:rStyle w:val="Hyperlink"/>
@@ -23247,7 +23506,7 @@
                 <w:lang w:val="es-ES"/>
               </w:rPr>
             </w:pPr>
-            <w:hyperlink r:id="rId57" w:history="1">
+            <w:hyperlink r:id="rId58" w:history="1">
               <w:r>
                 <w:rPr>
                   <w:rStyle w:val="Hyperlink"/>
@@ -23263,7 +23522,7 @@
                 <w:lang w:val="es-ES"/>
               </w:rPr>
             </w:pPr>
-            <w:hyperlink r:id="rId58" w:history="1">
+            <w:hyperlink r:id="rId59" w:history="1">
               <w:r>
                 <w:rPr>
                   <w:rStyle w:val="Hyperlink"/>
@@ -23279,7 +23538,7 @@
                 <w:lang w:val="es-ES"/>
               </w:rPr>
             </w:pPr>
-            <w:hyperlink r:id="rId59" w:history="1">
+            <w:hyperlink r:id="rId60" w:history="1">
               <w:r>
                 <w:rPr>
                   <w:rStyle w:val="Hyperlink"/>
@@ -23295,7 +23554,7 @@
                 <w:lang w:val="es-ES"/>
               </w:rPr>
             </w:pPr>
-            <w:hyperlink r:id="rId60" w:history="1">
+            <w:hyperlink r:id="rId61" w:history="1">
               <w:r>
                 <w:rPr>
                   <w:rStyle w:val="Hyperlink"/>
@@ -23311,7 +23570,7 @@
                 <w:lang w:val="es-ES"/>
               </w:rPr>
             </w:pPr>
-            <w:hyperlink r:id="rId61" w:history="1">
+            <w:hyperlink r:id="rId62" w:history="1">
               <w:r>
                 <w:rPr>
                   <w:rStyle w:val="Hyperlink"/>
@@ -23334,7 +23593,7 @@
                 <w:lang w:val="es-ES"/>
               </w:rPr>
             </w:pPr>
-            <w:hyperlink r:id="rId62" w:anchor="obfuscate" w:history="1">
+            <w:hyperlink r:id="rId63" w:anchor="obfuscate" w:history="1">
               <w:r>
                 <w:rPr>
                   <w:rStyle w:val="Hyperlink"/>
@@ -23350,7 +23609,7 @@
                 <w:lang w:val="es-ES"/>
               </w:rPr>
             </w:pPr>
-            <w:hyperlink r:id="rId63" w:history="1">
+            <w:hyperlink r:id="rId64" w:history="1">
               <w:r>
                 <w:rPr>
                   <w:rStyle w:val="Hyperlink"/>
@@ -23366,7 +23625,7 @@
                 <w:lang w:val="es-ES"/>
               </w:rPr>
             </w:pPr>
-            <w:hyperlink r:id="rId64" w:history="1">
+            <w:hyperlink r:id="rId65" w:history="1">
               <w:r>
                 <w:rPr>
                   <w:rStyle w:val="Hyperlink"/>
@@ -23382,7 +23641,7 @@
                 <w:lang w:val="es-ES"/>
               </w:rPr>
             </w:pPr>
-            <w:hyperlink r:id="rId65" w:history="1">
+            <w:hyperlink r:id="rId66" w:history="1">
               <w:r>
                 <w:rPr>
                   <w:rStyle w:val="Hyperlink"/>
@@ -23398,7 +23657,7 @@
                 <w:lang w:val="es-ES"/>
               </w:rPr>
             </w:pPr>
-            <w:hyperlink r:id="rId66" w:history="1">
+            <w:hyperlink r:id="rId67" w:history="1">
               <w:r>
                 <w:rPr>
                   <w:rStyle w:val="Hyperlink"/>
@@ -23420,7 +23679,7 @@
               </w:rPr>
               <w:t xml:space="preserve"> </w:t>
             </w:r>
-            <w:hyperlink r:id="rId67" w:history="1">
+            <w:hyperlink r:id="rId68" w:history="1">
               <w:r>
                 <w:rPr>
                   <w:rStyle w:val="Hyperlink"/>
@@ -23436,7 +23695,7 @@
                 <w:lang w:val="es-ES"/>
               </w:rPr>
             </w:pPr>
-            <w:hyperlink r:id="rId68" w:history="1">
+            <w:hyperlink r:id="rId69" w:history="1">
               <w:r>
                 <w:rPr>
                   <w:rStyle w:val="Hyperlink"/>
@@ -23452,7 +23711,7 @@
                 <w:lang w:val="es-ES"/>
               </w:rPr>
             </w:pPr>
-            <w:hyperlink r:id="rId69" w:history="1">
+            <w:hyperlink r:id="rId70" w:history="1">
               <w:r>
                 <w:rPr>
                   <w:rStyle w:val="Hyperlink"/>
@@ -23468,7 +23727,7 @@
                 <w:lang w:val="es-ES"/>
               </w:rPr>
             </w:pPr>
-            <w:hyperlink r:id="rId70" w:history="1">
+            <w:hyperlink r:id="rId71" w:history="1">
               <w:r>
                 <w:rPr>
                   <w:rStyle w:val="Hyperlink"/>
@@ -23484,7 +23743,7 @@
                 <w:lang w:val="es-ES"/>
               </w:rPr>
             </w:pPr>
-            <w:hyperlink r:id="rId71" w:history="1">
+            <w:hyperlink r:id="rId72" w:history="1">
               <w:r>
                 <w:rPr>
                   <w:rStyle w:val="Hyperlink"/>
@@ -23500,7 +23759,7 @@
                 <w:lang w:val="es-ES"/>
               </w:rPr>
             </w:pPr>
-            <w:hyperlink r:id="rId72" w:history="1">
+            <w:hyperlink r:id="rId73" w:history="1">
               <w:r>
                 <w:rPr>
                   <w:rStyle w:val="Hyperlink"/>
@@ -23516,7 +23775,7 @@
                 <w:lang w:val="es-ES"/>
               </w:rPr>
             </w:pPr>
-            <w:hyperlink r:id="rId73" w:history="1">
+            <w:hyperlink r:id="rId74" w:history="1">
               <w:r>
                 <w:rPr>
                   <w:rStyle w:val="Hyperlink"/>
@@ -23532,7 +23791,7 @@
                 <w:lang w:val="es-ES"/>
               </w:rPr>
             </w:pPr>
-            <w:hyperlink r:id="rId74" w:history="1">
+            <w:hyperlink r:id="rId75" w:history="1">
               <w:r>
                 <w:rPr>
                   <w:rStyle w:val="Hyperlink"/>
@@ -23549,7 +23808,7 @@
                 <w:lang w:val="es-ES"/>
               </w:rPr>
             </w:pPr>
-            <w:hyperlink r:id="rId75" w:history="1">
+            <w:hyperlink r:id="rId76" w:history="1">
               <w:r>
                 <w:rPr>
                   <w:rStyle w:val="Hyperlink"/>
@@ -23566,7 +23825,7 @@
                 <w:lang w:val="es-ES"/>
               </w:rPr>
             </w:pPr>
-            <w:hyperlink r:id="rId76" w:history="1">
+            <w:hyperlink r:id="rId77" w:history="1">
               <w:r>
                 <w:rPr>
                   <w:rStyle w:val="Hyperlink"/>
@@ -23582,7 +23841,7 @@
                 <w:lang w:val="es-ES"/>
               </w:rPr>
             </w:pPr>
-            <w:hyperlink r:id="rId77" w:history="1">
+            <w:hyperlink r:id="rId78" w:history="1">
               <w:r>
                 <w:rPr>
                   <w:rStyle w:val="Hyperlink"/>
@@ -23599,7 +23858,7 @@
                 <w:lang w:val="es-ES"/>
               </w:rPr>
             </w:pPr>
-            <w:hyperlink r:id="rId78" w:history="1">
+            <w:hyperlink r:id="rId79" w:history="1">
               <w:r>
                 <w:rPr>
                   <w:rStyle w:val="Hyperlink"/>
@@ -23630,7 +23889,7 @@
                 <w:lang w:val="es-ES"/>
               </w:rPr>
             </w:pPr>
-            <w:hyperlink r:id="rId79" w:history="1">
+            <w:hyperlink r:id="rId80" w:history="1">
               <w:r>
                 <w:rPr>
                   <w:rStyle w:val="Hyperlink"/>
@@ -23647,7 +23906,7 @@
                 <w:lang w:val="es-ES"/>
               </w:rPr>
             </w:pPr>
-            <w:hyperlink r:id="rId80" w:history="1">
+            <w:hyperlink r:id="rId81" w:history="1">
               <w:r>
                 <w:rPr>
                   <w:rStyle w:val="Hyperlink"/>
@@ -23663,7 +23922,7 @@
                 <w:lang w:val="es-ES"/>
               </w:rPr>
             </w:pPr>
-            <w:hyperlink r:id="rId81" w:history="1">
+            <w:hyperlink r:id="rId82" w:history="1">
               <w:r>
                 <w:rPr>
                   <w:rStyle w:val="Hyperlink"/>
@@ -23679,7 +23938,7 @@
                 <w:lang w:val="es-ES"/>
               </w:rPr>
             </w:pPr>
-            <w:hyperlink r:id="rId82" w:history="1">
+            <w:hyperlink r:id="rId83" w:history="1">
               <w:r>
                 <w:rPr>
                   <w:rStyle w:val="Hyperlink"/>
@@ -23695,7 +23954,7 @@
                 <w:lang w:val="es-ES"/>
               </w:rPr>
             </w:pPr>
-            <w:hyperlink r:id="rId83" w:history="1">
+            <w:hyperlink r:id="rId84" w:history="1">
               <w:r>
                 <w:rPr>
                   <w:rStyle w:val="Hyperlink"/>
@@ -23711,7 +23970,7 @@
                 <w:lang w:val="es-ES"/>
               </w:rPr>
             </w:pPr>
-            <w:hyperlink r:id="rId84" w:history="1">
+            <w:hyperlink r:id="rId85" w:history="1">
               <w:r>
                 <w:rPr>
                   <w:rStyle w:val="Hyperlink"/>
@@ -24099,7 +24358,7 @@
         </w:rPr>
       </w:pPr>
       <w:bookmarkStart w:id="96" w:name="_Toc107862719"/>
-      <w:bookmarkStart w:id="97" w:name="_Toc169547452"/>
+      <w:bookmarkStart w:id="97" w:name="_Toc169634781"/>
       <w:r>
         <w:rPr>
           <w:rFonts w:ascii="Trebuchet MS" w:hAnsi="Trebuchet MS"/>
@@ -24141,7 +24400,7 @@
         </w:rPr>
         <w:t xml:space="preserve">Se ha creado un </w:t>
       </w:r>
-      <w:hyperlink r:id="rId85" w:history="1">
+      <w:hyperlink r:id="rId86" w:history="1">
         <w:r>
           <w:rPr>
             <w:rStyle w:val="Hyperlink"/>
@@ -24196,7 +24455,7 @@
         </w:rPr>
       </w:pPr>
       <w:bookmarkStart w:id="98" w:name="_Toc107862720"/>
-      <w:bookmarkStart w:id="99" w:name="_Toc169547453"/>
+      <w:bookmarkStart w:id="99" w:name="_Toc169634782"/>
       <w:r>
         <w:rPr>
           <w:rFonts w:ascii="Trebuchet MS" w:hAnsi="Trebuchet MS"/>
@@ -24267,7 +24526,7 @@
       </w:pPr>
       <w:bookmarkStart w:id="100" w:name="_B.1__"/>
       <w:bookmarkStart w:id="101" w:name="_Toc107862721"/>
-      <w:bookmarkStart w:id="102" w:name="_Toc169547454"/>
+      <w:bookmarkStart w:id="102" w:name="_Toc169634783"/>
       <w:bookmarkEnd w:id="100"/>
       <w:r>
         <w:rPr>
@@ -24340,7 +24599,7 @@
         </w:rPr>
       </w:pPr>
       <w:bookmarkStart w:id="103" w:name="_Toc107862722"/>
-      <w:bookmarkStart w:id="104" w:name="_Toc169547455"/>
+      <w:bookmarkStart w:id="104" w:name="_Toc169634784"/>
       <w:r>
         <w:rPr>
           <w:rFonts w:ascii="Trebuchet MS" w:eastAsia="NSimSun" w:hAnsi="Trebuchet MS" w:cs="Arial"/>
@@ -24383,7 +24642,7 @@
         </w:rPr>
       </w:pPr>
       <w:bookmarkStart w:id="105" w:name="_Toc107862723"/>
-      <w:bookmarkStart w:id="106" w:name="_Toc169547456"/>
+      <w:bookmarkStart w:id="106" w:name="_Toc169634785"/>
       <w:r>
         <w:rPr>
           <w:rFonts w:ascii="Trebuchet MS" w:eastAsia="NSimSun" w:hAnsi="Trebuchet MS" w:cs="Arial"/>
@@ -24419,12 +24678,12 @@
     </w:p>
     <w:p/>
     <w:sectPr>
-      <w:headerReference w:type="even" r:id="rId86"/>
-      <w:headerReference w:type="default" r:id="rId87"/>
-      <w:footerReference w:type="even" r:id="rId88"/>
-      <w:footerReference w:type="default" r:id="rId89"/>
-      <w:headerReference w:type="first" r:id="rId90"/>
-      <w:footerReference w:type="first" r:id="rId91"/>
+      <w:headerReference w:type="even" r:id="rId87"/>
+      <w:headerReference w:type="default" r:id="rId88"/>
+      <w:footerReference w:type="even" r:id="rId89"/>
+      <w:footerReference w:type="default" r:id="rId90"/>
+      <w:headerReference w:type="first" r:id="rId91"/>
+      <w:footerReference w:type="first" r:id="rId92"/>
       <w:pgSz w:w="11906" w:h="16838"/>
       <w:pgMar w:top="1701" w:right="1418" w:bottom="1418" w:left="1701" w:header="709" w:footer="510" w:gutter="0"/>
       <w:pgNumType w:start="9"/>
@@ -24942,8 +25201,8 @@
         <w:noProof/>
       </w:rPr>
       <w:pict w14:anchorId="594CE56F">
-        <v:shape id="Picture 5" o:spid="_x0000_s1026" type="#_x0000_t75" alt="A logo of a university&#13;&#13;&#13;&#13;&#13;&#13;&#13;&#13;&#13;&#13;&#13;&#13;&#13;&#13;&#13;&#13;&#13;&#10;&#13;&#13;&#13;&#13;&#13;&#13;&#13;&#13;&#13;&#13;&#13;&#13;&#13;&#13;&#13;&#13;&#13;&#10;Description automatically generated" style="position:absolute;left:0;text-align:left;margin-left:-58.65pt;margin-top:-105pt;width:53.2pt;height:92.65pt;z-index:1;visibility:visible;mso-wrap-style:square;mso-wrap-edited:f;mso-width-percent:0;mso-height-percent:0;mso-wrap-distance-left:9pt;mso-wrap-distance-top:0;mso-wrap-distance-right:9pt;mso-wrap-distance-bottom:0;mso-position-horizontal:absolute;mso-position-horizontal-relative:margin;mso-position-vertical:absolute;mso-position-vertical-relative:margin;mso-width-percent:0;mso-height-percent:0;mso-width-relative:margin;mso-height-relative:margin">
-          <v:imagedata r:id="rId2" o:title="A logo of a university&#13;&#13;&#13;&#13;&#13;&#13;&#13;&#13;&#13;&#13;&#13;&#13;&#13;&#13;&#13;&#13;&#13;&#10;&#13;&#13;&#13;&#13;&#13;&#13;&#13;&#13;&#13;&#13;&#13;&#13;&#13;&#13;&#13;&#13;&#13;&#10;Description automatically generated"/>
+        <v:shape id="Picture 5" o:spid="_x0000_s1026" type="#_x0000_t75" alt="A logo of a university&#13;&#13;&#13;&#13;&#13;&#13;&#13;&#13;&#13;&#13;&#13;&#13;&#13;&#13;&#13;&#13;&#13;&#13;&#10;&#13;&#13;&#13;&#13;&#13;&#13;&#13;&#13;&#13;&#13;&#13;&#13;&#13;&#13;&#13;&#13;&#13;&#13;&#10;Description automatically generated" style="position:absolute;left:0;text-align:left;margin-left:-58.65pt;margin-top:-105pt;width:53.2pt;height:92.65pt;z-index:1;visibility:visible;mso-wrap-style:square;mso-wrap-edited:f;mso-width-percent:0;mso-height-percent:0;mso-wrap-distance-left:9pt;mso-wrap-distance-top:0;mso-wrap-distance-right:9pt;mso-wrap-distance-bottom:0;mso-position-horizontal:absolute;mso-position-horizontal-relative:margin;mso-position-vertical:absolute;mso-position-vertical-relative:margin;mso-width-percent:0;mso-height-percent:0;mso-width-relative:margin;mso-height-relative:margin">
+          <v:imagedata r:id="rId2" o:title="A logo of a university&#13;&#13;&#13;&#13;&#13;&#13;&#13;&#13;&#13;&#13;&#13;&#13;&#13;&#13;&#13;&#13;&#13;&#13;&#10;&#13;&#13;&#13;&#13;&#13;&#13;&#13;&#13;&#13;&#13;&#13;&#13;&#13;&#13;&#13;&#13;&#13;&#13;&#10;Description automatically generated"/>
           <w10:wrap type="square" anchorx="margin" anchory="margin"/>
         </v:shape>
       </w:pict>
@@ -24994,8 +25253,8 @@
       <w:rPr>
         <w:noProof/>
       </w:rPr>
-      <w:pict w14:anchorId="78597328">
-        <v:rect id="Rectangle 1" o:spid="_x0000_s1025" style="position:absolute;margin-left:-8.95pt;margin-top:66.45pt;width:431.95pt;height:177.35pt;z-index:-2;visibility:visible;mso-wrap-style:square;mso-width-percent:0;mso-height-percent:0;mso-wrap-distance-left:9.05pt;mso-wrap-distance-top:0;mso-wrap-distance-right:9.05pt;mso-wrap-distance-bottom:0;mso-position-horizontal:absolute;mso-position-horizontal-relative:text;mso-position-vertical:absolute;mso-position-vertical-relative:text;mso-width-percent:0;mso-height-percent:0;mso-width-relative:page;mso-height-relative:page;v-text-anchor:top" o:gfxdata="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" o:allowincell="f" filled="f" stroked="f" strokeweight="0">
+      <w:pict w14:anchorId="171DD96E">
+        <v:rect id="Rectangle 7" o:spid="_x0000_s1025" style="position:absolute;margin-left:-8.95pt;margin-top:66.45pt;width:431.95pt;height:177.35pt;z-index:-2;visibility:visible;mso-wrap-style:square;mso-width-percent:0;mso-height-percent:0;mso-wrap-distance-left:9.05pt;mso-wrap-distance-top:0;mso-wrap-distance-right:9.05pt;mso-wrap-distance-bottom:0;mso-position-horizontal:absolute;mso-position-horizontal-relative:text;mso-position-vertical:absolute;mso-position-vertical-relative:text;mso-width-percent:0;mso-height-percent:0;mso-width-relative:page;mso-height-relative:page;v-text-anchor:top" o:gfxdata="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" o:allowincell="f" filled="f" stroked="f" strokeweight="0">
           <v:textbox inset="2.56mm,1.29mm,2.56mm,1.29mm">
             <w:txbxContent>
               <w:p>
@@ -30477,6 +30736,120 @@
 </file>
 
 <file path=customXml/item1.xml><?xml version="1.0" encoding="utf-8"?>
+<ct:contentTypeSchema xmlns:ct="http://schemas.microsoft.com/office/2006/metadata/contentType" xmlns:ma="http://schemas.microsoft.com/office/2006/metadata/properties/metaAttributes" ct:_="" ma:_="" ma:contentTypeName="Documento" ma:contentTypeID="0x010100D0200E1FDE401D49A99B137CE017A12D" ma:contentTypeVersion="0" ma:contentTypeDescription="Crear nuevo documento." ma:contentTypeScope="" ma:versionID="aee5a24b1da9ab804ddafdb7a120e7f7">
+  <xsd:schema xmlns:xsd="http://www.w3.org/2001/XMLSchema" xmlns:xs="http://www.w3.org/2001/XMLSchema" xmlns:p="http://schemas.microsoft.com/office/2006/metadata/properties" targetNamespace="http://schemas.microsoft.com/office/2006/metadata/properties" ma:root="true" ma:fieldsID="249753e9e89f16c5923e78ee5e63706d">
+    <xsd:element name="properties">
+      <xsd:complexType>
+        <xsd:sequence>
+          <xsd:element name="documentManagement">
+            <xsd:complexType>
+              <xsd:all/>
+            </xsd:complexType>
+          </xsd:element>
+        </xsd:sequence>
+      </xsd:complexType>
+    </xsd:element>
+  </xsd:schema>
+  <xsd:schema xmlns="http://schemas.openxmlformats.org/package/2006/metadata/core-properties" xmlns:xsd="http://www.w3.org/2001/XMLSchema" xmlns:xsi="http://www.w3.org/2001/XMLSchema-instance" xmlns:dc="http://purl.org/dc/elements/1.1/" xmlns:dcterms="http://purl.org/dc/terms/" xmlns:odoc="http://schemas.microsoft.com/internal/obd" targetNamespace="http://schemas.openxmlformats.org/package/2006/metadata/core-properties" elementFormDefault="qualified" attributeFormDefault="unqualified" blockDefault="#all">
+    <xsd:import namespace="http://purl.org/dc/elements/1.1/" schemaLocation="http://dublincore.org/schemas/xmls/qdc/2003/04/02/dc.xsd"/>
+    <xsd:import namespace="http://purl.org/dc/terms/" schemaLocation="http://dublincore.org/schemas/xmls/qdc/2003/04/02/dcterms.xsd"/>
+    <xsd:element name="coreProperties" type="CT_coreProperties"/>
+    <xsd:complexType name="CT_coreProperties">
+      <xsd:all>
+        <xsd:element ref="dc:creator" minOccurs="0" maxOccurs="1"/>
+        <xsd:element ref="dcterms:created" minOccurs="0" maxOccurs="1"/>
+        <xsd:element ref="dc:identifier" minOccurs="0" maxOccurs="1"/>
+        <xsd:element name="contentType" minOccurs="0" maxOccurs="1" type="xsd:string" ma:index="0" ma:displayName="Tipo de contenido"/>
+        <xsd:element ref="dc:title" minOccurs="0" maxOccurs="1" ma:index="4" ma:displayName="Título"/>
+        <xsd:element ref="dc:subject" minOccurs="0" maxOccurs="1"/>
+        <xsd:element ref="dc:description" minOccurs="0" maxOccurs="1"/>
+        <xsd:element name="keywords" minOccurs="0" maxOccurs="1" type="xsd:string"/>
+        <xsd:element ref="dc:language" minOccurs="0" maxOccurs="1"/>
+        <xsd:element name="category" minOccurs="0" maxOccurs="1" type="xsd:string"/>
+        <xsd:element name="version" minOccurs="0" maxOccurs="1" type="xsd:string"/>
+        <xsd:element name="revision" minOccurs="0" maxOccurs="1" type="xsd:string">
+          <xsd:annotation>
+            <xsd:documentation>
+                        This value indicates the number of saves or revisions. The application is responsible for updating this value after each revision.
+                    </xsd:documentation>
+          </xsd:annotation>
+        </xsd:element>
+        <xsd:element name="lastModifiedBy" minOccurs="0" maxOccurs="1" type="xsd:string"/>
+        <xsd:element ref="dcterms:modified" minOccurs="0" maxOccurs="1"/>
+        <xsd:element name="contentStatus" minOccurs="0" maxOccurs="1" type="xsd:string"/>
+      </xsd:all>
+    </xsd:complexType>
+  </xsd:schema>
+  <xs:schema xmlns:pc="http://schemas.microsoft.com/office/infopath/2007/PartnerControls" xmlns:xs="http://www.w3.org/2001/XMLSchema" targetNamespace="http://schemas.microsoft.com/office/infopath/2007/PartnerControls" elementFormDefault="qualified" attributeFormDefault="unqualified">
+    <xs:element name="Person">
+      <xs:complexType>
+        <xs:sequence>
+          <xs:element ref="pc:DisplayName" minOccurs="0"/>
+          <xs:element ref="pc:AccountId" minOccurs="0"/>
+          <xs:element ref="pc:AccountType" minOccurs="0"/>
+        </xs:sequence>
+      </xs:complexType>
+    </xs:element>
+    <xs:element name="DisplayName" type="xs:string"/>
+    <xs:element name="AccountId" type="xs:string"/>
+    <xs:element name="AccountType" type="xs:string"/>
+    <xs:element name="BDCAssociatedEntity">
+      <xs:complexType>
+        <xs:sequence>
+          <xs:element ref="pc:BDCEntity" minOccurs="0" maxOccurs="unbounded"/>
+        </xs:sequence>
+        <xs:attribute ref="pc:EntityNamespace"/>
+        <xs:attribute ref="pc:EntityName"/>
+        <xs:attribute ref="pc:SystemInstanceName"/>
+        <xs:attribute ref="pc:AssociationName"/>
+      </xs:complexType>
+    </xs:element>
+    <xs:attribute name="EntityNamespace" type="xs:string"/>
+    <xs:attribute name="EntityName" type="xs:string"/>
+    <xs:attribute name="SystemInstanceName" type="xs:string"/>
+    <xs:attribute name="AssociationName" type="xs:string"/>
+    <xs:element name="BDCEntity">
+      <xs:complexType>
+        <xs:sequence>
+          <xs:element ref="pc:EntityDisplayName" minOccurs="0"/>
+          <xs:element ref="pc:EntityInstanceReference" minOccurs="0"/>
+          <xs:element ref="pc:EntityId1" minOccurs="0"/>
+          <xs:element ref="pc:EntityId2" minOccurs="0"/>
+          <xs:element ref="pc:EntityId3" minOccurs="0"/>
+          <xs:element ref="pc:EntityId4" minOccurs="0"/>
+          <xs:element ref="pc:EntityId5" minOccurs="0"/>
+        </xs:sequence>
+      </xs:complexType>
+    </xs:element>
+    <xs:element name="EntityDisplayName" type="xs:string"/>
+    <xs:element name="EntityInstanceReference" type="xs:string"/>
+    <xs:element name="EntityId1" type="xs:string"/>
+    <xs:element name="EntityId2" type="xs:string"/>
+    <xs:element name="EntityId3" type="xs:string"/>
+    <xs:element name="EntityId4" type="xs:string"/>
+    <xs:element name="EntityId5" type="xs:string"/>
+    <xs:element name="Terms">
+      <xs:complexType>
+        <xs:sequence>
+          <xs:element ref="pc:TermInfo" minOccurs="0" maxOccurs="unbounded"/>
+        </xs:sequence>
+      </xs:complexType>
+    </xs:element>
+    <xs:element name="TermInfo">
+      <xs:complexType>
+        <xs:sequence>
+          <xs:element ref="pc:TermName" minOccurs="0"/>
+          <xs:element ref="pc:TermId" minOccurs="0"/>
+        </xs:sequence>
+      </xs:complexType>
+    </xs:element>
+    <xs:element name="TermName" type="xs:string"/>
+    <xs:element name="TermId" type="xs:string"/>
+  </xs:schema>
+</ct:contentTypeSchema>
+</file>
+
+<file path=customXml/item2.xml><?xml version="1.0" encoding="utf-8"?>
 <b:Sources xmlns:b="http://schemas.openxmlformats.org/officeDocument/2006/bibliography" xmlns="http://schemas.openxmlformats.org/officeDocument/2006/bibliography" SelectedStyle="\IEEE2006OfficeOnline.xsl" StyleName="IEEE" Version="2006">
   <b:Source>
     <b:Tag>Act</b:Tag>
@@ -31168,7 +31541,13 @@
 </b:Sources>
 </file>
 
-<file path=customXml/item2.xml><?xml version="1.0" encoding="utf-8"?>
+<file path=customXml/item3.xml><?xml version="1.0" encoding="utf-8"?>
+<p:properties xmlns:p="http://schemas.microsoft.com/office/2006/metadata/properties" xmlns:xsi="http://www.w3.org/2001/XMLSchema-instance" xmlns:pc="http://schemas.microsoft.com/office/infopath/2007/PartnerControls">
+  <documentManagement/>
+</p:properties>
+</file>
+
+<file path=customXml/item4.xml><?xml version="1.0" encoding="utf-8"?>
 <?mso-contentType ?>
 <FormTemplates xmlns="http://schemas.microsoft.com/sharepoint/v3/contenttype/forms">
   <Display>DocumentLibraryForm</Display>
@@ -31177,143 +31556,7 @@
 </FormTemplates>
 </file>
 
-<file path=customXml/item3.xml><?xml version="1.0" encoding="utf-8"?>
-<ct:contentTypeSchema xmlns:ct="http://schemas.microsoft.com/office/2006/metadata/contentType" xmlns:ma="http://schemas.microsoft.com/office/2006/metadata/properties/metaAttributes" ct:_="" ma:_="" ma:contentTypeName="Documento" ma:contentTypeID="0x010100D0200E1FDE401D49A99B137CE017A12D" ma:contentTypeVersion="0" ma:contentTypeDescription="Crear nuevo documento." ma:contentTypeScope="" ma:versionID="aee5a24b1da9ab804ddafdb7a120e7f7">
-  <xsd:schema xmlns:xsd="http://www.w3.org/2001/XMLSchema" xmlns:xs="http://www.w3.org/2001/XMLSchema" xmlns:p="http://schemas.microsoft.com/office/2006/metadata/properties" targetNamespace="http://schemas.microsoft.com/office/2006/metadata/properties" ma:root="true" ma:fieldsID="249753e9e89f16c5923e78ee5e63706d">
-    <xsd:element name="properties">
-      <xsd:complexType>
-        <xsd:sequence>
-          <xsd:element name="documentManagement">
-            <xsd:complexType>
-              <xsd:all/>
-            </xsd:complexType>
-          </xsd:element>
-        </xsd:sequence>
-      </xsd:complexType>
-    </xsd:element>
-  </xsd:schema>
-  <xsd:schema xmlns="http://schemas.openxmlformats.org/package/2006/metadata/core-properties" xmlns:xsd="http://www.w3.org/2001/XMLSchema" xmlns:xsi="http://www.w3.org/2001/XMLSchema-instance" xmlns:dc="http://purl.org/dc/elements/1.1/" xmlns:dcterms="http://purl.org/dc/terms/" xmlns:odoc="http://schemas.microsoft.com/internal/obd" targetNamespace="http://schemas.openxmlformats.org/package/2006/metadata/core-properties" elementFormDefault="qualified" attributeFormDefault="unqualified" blockDefault="#all">
-    <xsd:import namespace="http://purl.org/dc/elements/1.1/" schemaLocation="http://dublincore.org/schemas/xmls/qdc/2003/04/02/dc.xsd"/>
-    <xsd:import namespace="http://purl.org/dc/terms/" schemaLocation="http://dublincore.org/schemas/xmls/qdc/2003/04/02/dcterms.xsd"/>
-    <xsd:element name="coreProperties" type="CT_coreProperties"/>
-    <xsd:complexType name="CT_coreProperties">
-      <xsd:all>
-        <xsd:element ref="dc:creator" minOccurs="0" maxOccurs="1"/>
-        <xsd:element ref="dcterms:created" minOccurs="0" maxOccurs="1"/>
-        <xsd:element ref="dc:identifier" minOccurs="0" maxOccurs="1"/>
-        <xsd:element name="contentType" minOccurs="0" maxOccurs="1" type="xsd:string" ma:index="0" ma:displayName="Tipo de contenido"/>
-        <xsd:element ref="dc:title" minOccurs="0" maxOccurs="1" ma:index="4" ma:displayName="Título"/>
-        <xsd:element ref="dc:subject" minOccurs="0" maxOccurs="1"/>
-        <xsd:element ref="dc:description" minOccurs="0" maxOccurs="1"/>
-        <xsd:element name="keywords" minOccurs="0" maxOccurs="1" type="xsd:string"/>
-        <xsd:element ref="dc:language" minOccurs="0" maxOccurs="1"/>
-        <xsd:element name="category" minOccurs="0" maxOccurs="1" type="xsd:string"/>
-        <xsd:element name="version" minOccurs="0" maxOccurs="1" type="xsd:string"/>
-        <xsd:element name="revision" minOccurs="0" maxOccurs="1" type="xsd:string">
-          <xsd:annotation>
-            <xsd:documentation>
-                        This value indicates the number of saves or revisions. The application is responsible for updating this value after each revision.
-                    </xsd:documentation>
-          </xsd:annotation>
-        </xsd:element>
-        <xsd:element name="lastModifiedBy" minOccurs="0" maxOccurs="1" type="xsd:string"/>
-        <xsd:element ref="dcterms:modified" minOccurs="0" maxOccurs="1"/>
-        <xsd:element name="contentStatus" minOccurs="0" maxOccurs="1" type="xsd:string"/>
-      </xsd:all>
-    </xsd:complexType>
-  </xsd:schema>
-  <xs:schema xmlns:pc="http://schemas.microsoft.com/office/infopath/2007/PartnerControls" xmlns:xs="http://www.w3.org/2001/XMLSchema" targetNamespace="http://schemas.microsoft.com/office/infopath/2007/PartnerControls" elementFormDefault="qualified" attributeFormDefault="unqualified">
-    <xs:element name="Person">
-      <xs:complexType>
-        <xs:sequence>
-          <xs:element ref="pc:DisplayName" minOccurs="0"/>
-          <xs:element ref="pc:AccountId" minOccurs="0"/>
-          <xs:element ref="pc:AccountType" minOccurs="0"/>
-        </xs:sequence>
-      </xs:complexType>
-    </xs:element>
-    <xs:element name="DisplayName" type="xs:string"/>
-    <xs:element name="AccountId" type="xs:string"/>
-    <xs:element name="AccountType" type="xs:string"/>
-    <xs:element name="BDCAssociatedEntity">
-      <xs:complexType>
-        <xs:sequence>
-          <xs:element ref="pc:BDCEntity" minOccurs="0" maxOccurs="unbounded"/>
-        </xs:sequence>
-        <xs:attribute ref="pc:EntityNamespace"/>
-        <xs:attribute ref="pc:EntityName"/>
-        <xs:attribute ref="pc:SystemInstanceName"/>
-        <xs:attribute ref="pc:AssociationName"/>
-      </xs:complexType>
-    </xs:element>
-    <xs:attribute name="EntityNamespace" type="xs:string"/>
-    <xs:attribute name="EntityName" type="xs:string"/>
-    <xs:attribute name="SystemInstanceName" type="xs:string"/>
-    <xs:attribute name="AssociationName" type="xs:string"/>
-    <xs:element name="BDCEntity">
-      <xs:complexType>
-        <xs:sequence>
-          <xs:element ref="pc:EntityDisplayName" minOccurs="0"/>
-          <xs:element ref="pc:EntityInstanceReference" minOccurs="0"/>
-          <xs:element ref="pc:EntityId1" minOccurs="0"/>
-          <xs:element ref="pc:EntityId2" minOccurs="0"/>
-          <xs:element ref="pc:EntityId3" minOccurs="0"/>
-          <xs:element ref="pc:EntityId4" minOccurs="0"/>
-          <xs:element ref="pc:EntityId5" minOccurs="0"/>
-        </xs:sequence>
-      </xs:complexType>
-    </xs:element>
-    <xs:element name="EntityDisplayName" type="xs:string"/>
-    <xs:element name="EntityInstanceReference" type="xs:string"/>
-    <xs:element name="EntityId1" type="xs:string"/>
-    <xs:element name="EntityId2" type="xs:string"/>
-    <xs:element name="EntityId3" type="xs:string"/>
-    <xs:element name="EntityId4" type="xs:string"/>
-    <xs:element name="EntityId5" type="xs:string"/>
-    <xs:element name="Terms">
-      <xs:complexType>
-        <xs:sequence>
-          <xs:element ref="pc:TermInfo" minOccurs="0" maxOccurs="unbounded"/>
-        </xs:sequence>
-      </xs:complexType>
-    </xs:element>
-    <xs:element name="TermInfo">
-      <xs:complexType>
-        <xs:sequence>
-          <xs:element ref="pc:TermName" minOccurs="0"/>
-          <xs:element ref="pc:TermId" minOccurs="0"/>
-        </xs:sequence>
-      </xs:complexType>
-    </xs:element>
-    <xs:element name="TermName" type="xs:string"/>
-    <xs:element name="TermId" type="xs:string"/>
-  </xs:schema>
-</ct:contentTypeSchema>
-</file>
-
-<file path=customXml/item4.xml><?xml version="1.0" encoding="utf-8"?>
-<p:properties xmlns:p="http://schemas.microsoft.com/office/2006/metadata/properties" xmlns:xsi="http://www.w3.org/2001/XMLSchema-instance" xmlns:pc="http://schemas.microsoft.com/office/infopath/2007/PartnerControls">
-  <documentManagement/>
-</p:properties>
-</file>
-
 <file path=customXml/itemProps1.xml><?xml version="1.0" encoding="utf-8"?>
-<ds:datastoreItem xmlns:ds="http://schemas.openxmlformats.org/officeDocument/2006/customXml" ds:itemID="{B10BC6E6-F98B-4275-B868-55EE8E448EED}">
-  <ds:schemaRefs>
-    <ds:schemaRef ds:uri="http://schemas.openxmlformats.org/officeDocument/2006/bibliography"/>
-  </ds:schemaRefs>
-</ds:datastoreItem>
-</file>
-
-<file path=customXml/itemProps2.xml><?xml version="1.0" encoding="utf-8"?>
-<ds:datastoreItem xmlns:ds="http://schemas.openxmlformats.org/officeDocument/2006/customXml" ds:itemID="{A7EEA274-651D-4EE5-8F0E-1FC459367E18}">
-  <ds:schemaRefs>
-    <ds:schemaRef ds:uri="http://schemas.microsoft.com/sharepoint/v3/contenttype/forms"/>
-  </ds:schemaRefs>
-</ds:datastoreItem>
-</file>
-
-<file path=customXml/itemProps3.xml><?xml version="1.0" encoding="utf-8"?>
 <ds:datastoreItem xmlns:ds="http://schemas.openxmlformats.org/officeDocument/2006/customXml" ds:itemID="{B2F2E103-8F5E-4C79-978B-808E3F14FABF}">
   <ds:schemaRefs>
     <ds:schemaRef ds:uri="http://schemas.microsoft.com/office/2006/metadata/contentType"/>
@@ -31329,11 +31572,27 @@
 </ds:datastoreItem>
 </file>
 
-<file path=customXml/itemProps4.xml><?xml version="1.0" encoding="utf-8"?>
+<file path=customXml/itemProps2.xml><?xml version="1.0" encoding="utf-8"?>
+<ds:datastoreItem xmlns:ds="http://schemas.openxmlformats.org/officeDocument/2006/customXml" ds:itemID="{B10BC6E6-F98B-4275-B868-55EE8E448EED}">
+  <ds:schemaRefs>
+    <ds:schemaRef ds:uri="http://schemas.openxmlformats.org/officeDocument/2006/bibliography"/>
+  </ds:schemaRefs>
+</ds:datastoreItem>
+</file>
+
+<file path=customXml/itemProps3.xml><?xml version="1.0" encoding="utf-8"?>
 <ds:datastoreItem xmlns:ds="http://schemas.openxmlformats.org/officeDocument/2006/customXml" ds:itemID="{33C9A40B-E2B3-490A-B32B-951042C4C4A5}">
   <ds:schemaRefs>
     <ds:schemaRef ds:uri="http://schemas.microsoft.com/office/2006/metadata/properties"/>
     <ds:schemaRef ds:uri="http://schemas.microsoft.com/office/infopath/2007/PartnerControls"/>
   </ds:schemaRefs>
 </ds:datastoreItem>
+</file>
+
+<file path=customXml/itemProps4.xml><?xml version="1.0" encoding="utf-8"?>
+<ds:datastoreItem xmlns:ds="http://schemas.openxmlformats.org/officeDocument/2006/customXml" ds:itemID="{A7EEA274-651D-4EE5-8F0E-1FC459367E18}">
+  <ds:schemaRefs>
+    <ds:schemaRef ds:uri="http://schemas.microsoft.com/sharepoint/v3/contenttype/forms"/>
+  </ds:schemaRefs>
+</ds:datastoreItem>
 </file>
</xml_diff>

<commit_message>
Tabla de preferencias desencriptadas y figuras de ejemplo
</commit_message>
<xml_diff>
--- a/TFM_RaulNunezGarcia.docx
+++ b/TFM_RaulNunezGarcia.docx
@@ -13221,7 +13221,7 @@
           <w:noProof/>
         </w:rPr>
         <w:pict w14:anchorId="315D3D80">
-          <v:shape id="Picture 7" o:spid="_x0000_i1025" type="#_x0000_t75" alt="A screenshot of a computer&#13;&#13;&#13;&#13;&#10;&#13;&#13;&#13;&#13;&#10;Description automatically generated" style="width:440pt;height:76.8pt;visibility:visible;mso-wrap-style:square;mso-width-percent:0;mso-height-percent:0;mso-width-percent:0;mso-height-percent:0">
+          <v:shape id="Picture 7" o:spid="_x0000_i1025" type="#_x0000_t75" alt="A screenshot of a computer&#13;&#13;&#13;&#13;&#10;&#13;&#13;&#13;&#13;&#10;Description automatically generated" style="width:440.05pt;height:76.95pt;visibility:visible;mso-wrap-style:square;mso-width-percent:0;mso-height-percent:0;mso-width-percent:0;mso-height-percent:0">
             <v:imagedata r:id="rId42" o:title="A screenshot of a computer&#13;&#13;&#13;&#13;&#10;&#13;&#13;&#13;&#13;&#10;Description automatically generated"/>
           </v:shape>
         </w:pict>
@@ -22043,8 +22043,8 @@
           <w:noProof/>
           <w:lang w:val="es-ES"/>
         </w:rPr>
-        <w:pict w14:anchorId="0494F834">
-          <v:shape id="Picture 30" o:spid="_x0000_i1033" type="#_x0000_t75" alt="A screenshot of a computer screen&#10;&#10;Description automatically generated" style="width:440pt;height:404.8pt;visibility:visible;mso-wrap-style:square">
+        <w:pict w14:anchorId="03A17A3E">
+          <v:shape id="Picture 30" o:spid="_x0000_i1033" type="#_x0000_t75" alt="A screenshot of a computer screen&#10;&#10;Description automatically generated" style="width:439.45pt;height:404.7pt;visibility:visible;mso-wrap-style:square">
             <v:imagedata r:id="rId48" o:title="A screenshot of a computer screen&#10;&#10;Description automatically generated"/>
           </v:shape>
         </w:pict>
@@ -22381,8 +22381,8 @@
           <w:lang w:val="es-ES"/>
         </w:rPr>
         <w:lastRenderedPageBreak/>
-        <w:pict w14:anchorId="4BC2EF6A">
-          <v:shape id="Picture 20" o:spid="_x0000_i1032" type="#_x0000_t75" alt="A screenshot of a computer screen&#10;&#10;Description automatically generated" style="width:467.2pt;height:424pt;visibility:visible;mso-wrap-style:square">
+        <w:pict w14:anchorId="7F694444">
+          <v:shape id="Picture 20" o:spid="_x0000_i1032" type="#_x0000_t75" alt="A screenshot of a computer screen&#10;&#10;Description automatically generated" style="width:466.75pt;height:423.95pt;visibility:visible;mso-wrap-style:square">
             <v:imagedata r:id="rId49" o:title="A screenshot of a computer screen&#10;&#10;Description automatically generated"/>
           </v:shape>
         </w:pict>
@@ -22439,8 +22439,8 @@
           <w:noProof/>
           <w:lang w:val="es-ES"/>
         </w:rPr>
-        <w:pict w14:anchorId="7838F881">
-          <v:shape id="Picture 19" o:spid="_x0000_i1031" type="#_x0000_t75" alt="A screenshot of a computer&#10;&#10;Description automatically generated" style="width:407.2pt;height:440.8pt;visibility:visible;mso-wrap-style:square">
+        <w:pict w14:anchorId="02454FC6">
+          <v:shape id="Picture 19" o:spid="_x0000_i1031" type="#_x0000_t75" alt="A screenshot of a computer&#10;&#10;Description automatically generated" style="width:407.8pt;height:441.3pt;visibility:visible;mso-wrap-style:square">
             <v:imagedata r:id="rId50" o:title="A screenshot of a computer&#10;&#10;Description automatically generated"/>
           </v:shape>
         </w:pict>
@@ -22493,8 +22493,8 @@
           <w:lang w:val="es-ES"/>
         </w:rPr>
         <w:lastRenderedPageBreak/>
-        <w:pict w14:anchorId="0AE6B960">
-          <v:shape id="Picture 21" o:spid="_x0000_i1030" type="#_x0000_t75" alt="A screenshot of a computer screen&#10;&#10;Description automatically generated" style="width:439.2pt;height:448.8pt;visibility:visible;mso-wrap-style:square">
+        <w:pict w14:anchorId="08A8B100">
+          <v:shape id="Picture 21" o:spid="_x0000_i1030" type="#_x0000_t75" alt="A screenshot of a computer screen&#10;&#10;Description automatically generated" style="width:439.45pt;height:449.4pt;visibility:visible;mso-wrap-style:square">
             <v:imagedata r:id="rId51" o:title="A screenshot of a computer screen&#10;&#10;Description automatically generated"/>
           </v:shape>
         </w:pict>
@@ -22585,8 +22585,8 @@
           <w:noProof/>
           <w:lang w:val="es-ES"/>
         </w:rPr>
-        <w:pict w14:anchorId="30FE92E0">
-          <v:shape id="Picture 28" o:spid="_x0000_i1029" type="#_x0000_t75" alt="A screenshot of a computer&#10;&#10;Description automatically generated" style="width:356.8pt;height:298.4pt;visibility:visible;mso-wrap-style:square">
+        <w:pict w14:anchorId="3D80385D">
+          <v:shape id="Picture 28" o:spid="_x0000_i1029" type="#_x0000_t75" alt="A screenshot of a computer&#10;&#10;Description automatically generated" style="width:356.9pt;height:298.55pt;visibility:visible;mso-wrap-style:square">
             <v:imagedata r:id="rId52" o:title="A screenshot of a computer&#10;&#10;Description automatically generated"/>
           </v:shape>
         </w:pict>
@@ -22629,8 +22629,8 @@
           <w:noProof/>
           <w:lang w:val="es-ES"/>
         </w:rPr>
-        <w:pict w14:anchorId="0B208A16">
-          <v:shape id="Picture 29" o:spid="_x0000_i1028" type="#_x0000_t75" style="width:439.2pt;height:25.6pt;visibility:visible;mso-wrap-style:square">
+        <w:pict w14:anchorId="57C1096B">
+          <v:shape id="Picture 29" o:spid="_x0000_i1028" type="#_x0000_t75" style="width:438.85pt;height:25.45pt;visibility:visible;mso-wrap-style:square">
             <v:imagedata r:id="rId53" o:title=""/>
           </v:shape>
         </w:pict>
@@ -23050,8 +23050,8 @@
           <w:noProof/>
           <w:lang w:val="es-ES"/>
         </w:rPr>
-        <w:pict w14:anchorId="3BBBB25D">
-          <v:shape id="Picture 31" o:spid="_x0000_i1027" type="#_x0000_t75" alt="A screenshot of a computer&#10;&#10;Description automatically generated" style="width:432.8pt;height:280pt;visibility:visible;mso-wrap-style:square">
+        <w:pict w14:anchorId="2CA11769">
+          <v:shape id="Picture 31" o:spid="_x0000_i1027" type="#_x0000_t75" alt="A screenshot of a computer&#10;&#10;Description automatically generated" style="width:432.6pt;height:280.55pt;visibility:visible;mso-wrap-style:square">
             <v:imagedata r:id="rId54" o:title="A screenshot of a computer&#10;&#10;Description automatically generated"/>
           </v:shape>
         </w:pict>
@@ -23178,8 +23178,8 @@
           <w:noProof/>
           <w:lang w:val="es-ES"/>
         </w:rPr>
-        <w:pict w14:anchorId="0DC6E192">
-          <v:shape id="Picture 38" o:spid="_x0000_i1026" type="#_x0000_t75" alt="A screenshot of a computer&#10;&#10;Description automatically generated" style="width:444.8pt;height:312pt;visibility:visible;mso-wrap-style:square">
+        <w:pict w14:anchorId="3F8C9AA5">
+          <v:shape id="Picture 38" o:spid="_x0000_i1026" type="#_x0000_t75" alt="A screenshot of a computer&#10;&#10;Description automatically generated" style="width:444.4pt;height:312.2pt;visibility:visible;mso-wrap-style:square">
             <v:imagedata r:id="rId55" o:title="A screenshot of a computer&#10;&#10;Description automatically generated"/>
           </v:shape>
         </w:pict>
@@ -23240,8 +23240,8 @@
           <w:noProof/>
         </w:rPr>
         <w:lastRenderedPageBreak/>
-        <w:pict w14:anchorId="71FDB15C">
-          <v:shape id="Picture 39" o:spid="_x0000_s2073" type="#_x0000_t75" alt="A black rectangular object with black text&#10;&#10;Description automatically generated" style="position:absolute;left:0;text-align:left;margin-left:0;margin-top:6.15pt;width:232.75pt;height:85.6pt;z-index:22;visibility:visible;mso-wrap-style:square;mso-width-percent:0;mso-height-percent:0;mso-wrap-distance-left:9pt;mso-wrap-distance-top:0;mso-wrap-distance-right:9pt;mso-wrap-distance-bottom:0;mso-position-horizontal:center;mso-position-horizontal-relative:margin;mso-position-vertical:absolute;mso-position-vertical-relative:text;mso-width-percent:0;mso-height-percent:0;mso-width-relative:page;mso-height-relative:page">
+        <w:pict w14:anchorId="159B2558">
+          <v:shape id="Picture 39" o:spid="_x0000_s2074" type="#_x0000_t75" alt="A black rectangular object with black text&#10;&#10;Description automatically generated" style="position:absolute;left:0;text-align:left;margin-left:0;margin-top:6.15pt;width:232.75pt;height:85.6pt;z-index:22;visibility:visible;mso-wrap-style:square;mso-width-percent:0;mso-height-percent:0;mso-wrap-distance-left:9pt;mso-wrap-distance-top:0;mso-wrap-distance-right:9pt;mso-wrap-distance-bottom:0;mso-position-horizontal:center;mso-position-horizontal-relative:margin;mso-position-vertical:absolute;mso-position-vertical-relative:text;mso-width-percent:0;mso-height-percent:0;mso-width-relative:page;mso-height-relative:page">
             <v:imagedata r:id="rId56" o:title="A black rectangular object with black text&#10;&#10;Description automatically generated"/>
             <w10:wrap type="topAndBottom" anchorx="margin"/>
           </v:shape>
@@ -23278,13 +23278,52 @@
         <w:rPr>
           <w:lang w:val="es-ES"/>
         </w:rPr>
-        <w:t>. Hay que tener en cuenta el método utilizado para encriptar, que se trata del algoritmo AES en modo “block” y con un modo de relleno o padding conocido como PKCS7 [X].</w:t>
-      </w:r>
-      <w:r>
-        <w:rPr>
-          <w:lang w:val="es-ES"/>
-        </w:rPr>
-        <w:t xml:space="preserve"> Por último, el algoritmo utilizado realiza varias codificaciones previamente a la encriptación final. El diagrama a continuación muestra los pasos del proceso de desencriptación empleado</w:t>
+        <w:t xml:space="preserve">. Hay que tener en cuenta el método utilizado para </w:t>
+      </w:r>
+      <w:r>
+        <w:rPr>
+          <w:lang w:val="es-ES"/>
+        </w:rPr>
+        <w:t>la encriptación inicial</w:t>
+      </w:r>
+      <w:r>
+        <w:rPr>
+          <w:lang w:val="es-ES"/>
+        </w:rPr>
+        <w:t>, que se trata del algoritmo AES en modo “block” y con un modo de relleno o padding conocido como PKCS</w:t>
+      </w:r>
+      <w:r>
+        <w:rPr>
+          <w:lang w:val="es-ES"/>
+        </w:rPr>
+        <w:t>5Padding</w:t>
+      </w:r>
+      <w:r>
+        <w:rPr>
+          <w:lang w:val="es-ES"/>
+        </w:rPr>
+        <w:t xml:space="preserve"> [X].</w:t>
+      </w:r>
+      <w:r>
+        <w:rPr>
+          <w:lang w:val="es-ES"/>
+        </w:rPr>
+        <w:t xml:space="preserve"> Por último, el algoritmo utilizado realiza varias codificaciones previamente a la encriptación final. </w:t>
+      </w:r>
+    </w:p>
+    <w:p>
+      <w:pPr>
+        <w:spacing w:line="360" w:lineRule="auto"/>
+        <w:jc w:val="both"/>
+        <w:rPr>
+          <w:lang w:val="es-ES"/>
+        </w:rPr>
+      </w:pPr>
+      <w:r>
+        <w:rPr>
+          <w:lang w:val="es-ES"/>
+        </w:rPr>
+        <w:t>El diagrama a continuación muestra los pasos del proceso de desencriptación empleado</w:t>
       </w:r>
       <w:r>
         <w:rPr>
@@ -23296,6 +23335,147 @@
         <w:rPr>
           <w:lang w:val="es-ES"/>
         </w:rPr>
+        <w:t xml:space="preserve"> para uno de los valores reales encontrados en el XML de preferencias:</w:t>
+      </w:r>
+    </w:p>
+    <w:p>
+      <w:pPr>
+        <w:spacing w:line="360" w:lineRule="auto"/>
+        <w:jc w:val="both"/>
+        <w:rPr>
+          <w:lang w:val="es-ES"/>
+        </w:rPr>
+      </w:pPr>
+    </w:p>
+    <w:p>
+      <w:pPr>
+        <w:spacing w:line="360" w:lineRule="auto"/>
+        <w:jc w:val="both"/>
+        <w:rPr>
+          <w:lang w:val="es-ES"/>
+        </w:rPr>
+      </w:pPr>
+      <w:r>
+        <w:rPr>
+          <w:noProof/>
+        </w:rPr>
+        <w:lastRenderedPageBreak/>
+        <w:pict w14:anchorId="4AA09CE0">
+          <v:shape id="Picture 40" o:spid="_x0000_s2073" type="#_x0000_t75" alt="A screenshot of a computer&#10;&#10;Description automatically generated" style="position:absolute;left:0;text-align:left;margin-left:0;margin-top:6.15pt;width:513.65pt;height:346.4pt;z-index:23;visibility:visible;mso-wrap-style:square;mso-width-percent:0;mso-height-percent:0;mso-wrap-distance-left:9pt;mso-wrap-distance-top:0;mso-wrap-distance-right:9pt;mso-wrap-distance-bottom:0;mso-position-horizontal:center;mso-position-horizontal-relative:margin;mso-position-vertical:absolute;mso-position-vertical-relative:text;mso-width-percent:0;mso-height-percent:0;mso-width-relative:page;mso-height-relative:page">
+            <v:imagedata r:id="rId57" o:title="A screenshot of a computer&#10;&#10;Description automatically generated"/>
+            <w10:wrap type="topAndBottom" anchorx="margin"/>
+          </v:shape>
+        </w:pict>
+      </w:r>
+    </w:p>
+    <w:p>
+      <w:pPr>
+        <w:spacing w:line="360" w:lineRule="auto"/>
+        <w:jc w:val="both"/>
+        <w:rPr>
+          <w:lang w:val="es-ES"/>
+        </w:rPr>
+      </w:pPr>
+      <w:r>
+        <w:rPr>
+          <w:lang w:val="es-ES"/>
+        </w:rPr>
+        <w:t>Como se muestra en el diagrama, los valores finales obtenidos tras aplicar el algoritmo de desencriptación son legibles e indican la naturaleza de los comandos y ajustes locales con los que cuenta Chameleon.</w:t>
+      </w:r>
+    </w:p>
+    <w:p>
+      <w:pPr>
+        <w:spacing w:line="360" w:lineRule="auto"/>
+        <w:jc w:val="both"/>
+        <w:rPr>
+          <w:lang w:val="es-ES"/>
+        </w:rPr>
+      </w:pPr>
+    </w:p>
+    <w:p>
+      <w:pPr>
+        <w:spacing w:line="360" w:lineRule="auto"/>
+        <w:jc w:val="both"/>
+        <w:rPr>
+          <w:lang w:val="es-ES"/>
+        </w:rPr>
+      </w:pPr>
+      <w:r>
+        <w:rPr>
+          <w:lang w:val="es-ES"/>
+        </w:rPr>
+        <w:t xml:space="preserve">Una vez comprobado que el algoritmo generado funciona correctamente, se puede </w:t>
+      </w:r>
+      <w:r>
+        <w:rPr>
+          <w:lang w:val="es-ES"/>
+        </w:rPr>
+        <w:t>aplicar</w:t>
+      </w:r>
+      <w:r>
+        <w:rPr>
+          <w:lang w:val="es-ES"/>
+        </w:rPr>
+        <w:t xml:space="preserve"> a </w:t>
+      </w:r>
+      <w:r>
+        <w:rPr>
+          <w:lang w:val="es-ES"/>
+        </w:rPr>
+        <w:t xml:space="preserve">todos </w:t>
+      </w:r>
+      <w:r>
+        <w:rPr>
+          <w:lang w:val="es-ES"/>
+        </w:rPr>
+        <w:t xml:space="preserve">los </w:t>
+      </w:r>
+      <w:r>
+        <w:rPr>
+          <w:lang w:val="es-ES"/>
+        </w:rPr>
+        <w:t xml:space="preserve">ajustes </w:t>
+      </w:r>
+      <w:r>
+        <w:rPr>
+          <w:lang w:val="es-ES"/>
+        </w:rPr>
+        <w:t xml:space="preserve">iniciales obtenidos a partir del fichero </w:t>
+      </w:r>
+      <w:r>
+        <w:rPr>
+          <w:lang w:val="es-ES"/>
+        </w:rPr>
+        <w:t>obtenido a partir</w:t>
+      </w:r>
+      <w:r>
+        <w:rPr>
+          <w:lang w:val="es-ES"/>
+        </w:rPr>
+        <w:t xml:space="preserve"> de </w:t>
+      </w:r>
+      <w:r>
+        <w:rPr>
+          <w:lang w:val="es-ES"/>
+        </w:rPr>
+        <w:t>la ejecución inicial del malware durante la fase de análisis dinámico</w:t>
+      </w:r>
+      <w:r>
+        <w:rPr>
+          <w:lang w:val="es-ES"/>
+        </w:rPr>
+        <w:t xml:space="preserve">, obteniendo la siguiente lista de ajustes junto con sus valores </w:t>
+      </w:r>
+      <w:r>
+        <w:rPr>
+          <w:lang w:val="es-ES"/>
+        </w:rPr>
+        <w:t>iniciales</w:t>
+      </w:r>
+      <w:r>
+        <w:rPr>
+          <w:lang w:val="es-ES"/>
+        </w:rPr>
         <w:t>:</w:t>
       </w:r>
     </w:p>
@@ -23308,27 +23488,1398 @@
         </w:rPr>
       </w:pPr>
     </w:p>
-    <w:p>
-      <w:pPr>
-        <w:spacing w:line="360" w:lineRule="auto"/>
-        <w:jc w:val="both"/>
-        <w:rPr>
-          <w:lang w:val="es-ES"/>
-        </w:rPr>
-      </w:pPr>
-      <w:r>
-        <w:rPr>
-          <w:lang w:val="es-ES"/>
-        </w:rPr>
-        <w:t xml:space="preserve">Después de utilizar la clase, los ajustes </w:t>
-      </w:r>
-      <w:r>
-        <w:rPr>
-          <w:lang w:val="es-ES"/>
-        </w:rPr>
-        <w:t>iniciales obtenidos a partir del fichero resultado de desempaquetar el APK son los siguientes:</w:t>
-      </w:r>
-    </w:p>
+    <w:tbl>
+      <w:tblPr>
+        <w:tblW w:w="0" w:type="auto"/>
+        <w:jc w:val="center"/>
+        <w:tblBorders>
+          <w:top w:val="single" w:sz="4" w:space="0" w:color="auto"/>
+          <w:left w:val="single" w:sz="4" w:space="0" w:color="auto"/>
+          <w:bottom w:val="single" w:sz="4" w:space="0" w:color="auto"/>
+          <w:right w:val="single" w:sz="4" w:space="0" w:color="auto"/>
+          <w:insideH w:val="single" w:sz="4" w:space="0" w:color="auto"/>
+          <w:insideV w:val="single" w:sz="4" w:space="0" w:color="auto"/>
+        </w:tblBorders>
+        <w:tblLook w:val="04A0" w:firstRow="1" w:lastRow="0" w:firstColumn="1" w:lastColumn="0" w:noHBand="0" w:noVBand="1"/>
+      </w:tblPr>
+      <w:tblGrid>
+        <w:gridCol w:w="4501"/>
+        <w:gridCol w:w="4502"/>
+      </w:tblGrid>
+      <w:tr>
+        <w:trPr>
+          <w:jc w:val="center"/>
+        </w:trPr>
+        <w:tc>
+          <w:tcPr>
+            <w:tcW w:w="4501" w:type="dxa"/>
+            <w:shd w:val="clear" w:color="auto" w:fill="auto"/>
+          </w:tcPr>
+          <w:p>
+            <w:pPr>
+              <w:spacing w:line="360" w:lineRule="auto"/>
+              <w:jc w:val="both"/>
+              <w:rPr>
+                <w:b/>
+                <w:bCs/>
+                <w:lang w:val="es-ES"/>
+              </w:rPr>
+            </w:pPr>
+            <w:r>
+              <w:rPr>
+                <w:b/>
+                <w:bCs/>
+                <w:lang w:val="es-ES"/>
+              </w:rPr>
+              <w:t>Nombre del ajuste</w:t>
+            </w:r>
+          </w:p>
+        </w:tc>
+        <w:tc>
+          <w:tcPr>
+            <w:tcW w:w="4502" w:type="dxa"/>
+            <w:shd w:val="clear" w:color="auto" w:fill="auto"/>
+          </w:tcPr>
+          <w:p>
+            <w:pPr>
+              <w:spacing w:line="360" w:lineRule="auto"/>
+              <w:jc w:val="both"/>
+              <w:rPr>
+                <w:b/>
+                <w:bCs/>
+                <w:lang w:val="es-ES"/>
+              </w:rPr>
+            </w:pPr>
+            <w:r>
+              <w:rPr>
+                <w:b/>
+                <w:bCs/>
+                <w:lang w:val="es-ES"/>
+              </w:rPr>
+              <w:t>Valor</w:t>
+            </w:r>
+          </w:p>
+        </w:tc>
+      </w:tr>
+      <w:tr>
+        <w:trPr>
+          <w:jc w:val="center"/>
+        </w:trPr>
+        <w:tc>
+          <w:tcPr>
+            <w:tcW w:w="4501" w:type="dxa"/>
+            <w:shd w:val="clear" w:color="auto" w:fill="auto"/>
+          </w:tcPr>
+          <w:p>
+            <w:pPr>
+              <w:spacing w:line="360" w:lineRule="auto"/>
+              <w:jc w:val="both"/>
+              <w:rPr>
+                <w:lang w:val="es-ES"/>
+              </w:rPr>
+            </w:pPr>
+            <w:r>
+              <w:rPr>
+                <w:lang w:val="es-ES"/>
+              </w:rPr>
+              <w:t>launch_time</w:t>
+            </w:r>
+          </w:p>
+        </w:tc>
+        <w:tc>
+          <w:tcPr>
+            <w:tcW w:w="4502" w:type="dxa"/>
+            <w:shd w:val="clear" w:color="auto" w:fill="auto"/>
+          </w:tcPr>
+          <w:p>
+            <w:pPr>
+              <w:spacing w:line="360" w:lineRule="auto"/>
+              <w:jc w:val="both"/>
+              <w:rPr>
+                <w:lang w:val="es-ES"/>
+              </w:rPr>
+            </w:pPr>
+            <w:r>
+              <w:rPr>
+                <w:lang w:val="es-ES"/>
+              </w:rPr>
+              <w:t>1717806586</w:t>
+            </w:r>
+          </w:p>
+        </w:tc>
+      </w:tr>
+      <w:tr>
+        <w:trPr>
+          <w:jc w:val="center"/>
+        </w:trPr>
+        <w:tc>
+          <w:tcPr>
+            <w:tcW w:w="4501" w:type="dxa"/>
+            <w:shd w:val="clear" w:color="auto" w:fill="auto"/>
+          </w:tcPr>
+          <w:p>
+            <w:pPr>
+              <w:spacing w:line="360" w:lineRule="auto"/>
+              <w:jc w:val="both"/>
+              <w:rPr>
+                <w:lang w:val="es-ES"/>
+              </w:rPr>
+            </w:pPr>
+            <w:r>
+              <w:rPr>
+                <w:lang w:val="es-ES"/>
+              </w:rPr>
+              <w:t>self_defense</w:t>
+            </w:r>
+          </w:p>
+        </w:tc>
+        <w:tc>
+          <w:tcPr>
+            <w:tcW w:w="4502" w:type="dxa"/>
+            <w:shd w:val="clear" w:color="auto" w:fill="auto"/>
+          </w:tcPr>
+          <w:p>
+            <w:pPr>
+              <w:spacing w:line="360" w:lineRule="auto"/>
+              <w:jc w:val="both"/>
+              <w:rPr>
+                <w:lang w:val="es-ES"/>
+              </w:rPr>
+            </w:pPr>
+            <w:r>
+              <w:rPr>
+                <w:lang w:val="es-ES"/>
+              </w:rPr>
+              <w:t>false</w:t>
+            </w:r>
+          </w:p>
+        </w:tc>
+      </w:tr>
+      <w:tr>
+        <w:trPr>
+          <w:jc w:val="center"/>
+        </w:trPr>
+        <w:tc>
+          <w:tcPr>
+            <w:tcW w:w="4501" w:type="dxa"/>
+            <w:shd w:val="clear" w:color="auto" w:fill="auto"/>
+          </w:tcPr>
+          <w:p>
+            <w:pPr>
+              <w:spacing w:line="360" w:lineRule="auto"/>
+              <w:jc w:val="both"/>
+              <w:rPr>
+                <w:lang w:val="es-ES"/>
+              </w:rPr>
+            </w:pPr>
+            <w:r>
+              <w:rPr>
+                <w:lang w:val="es-ES"/>
+              </w:rPr>
+              <w:lastRenderedPageBreak/>
+              <w:t>is_keylogger</w:t>
+            </w:r>
+          </w:p>
+        </w:tc>
+        <w:tc>
+          <w:tcPr>
+            <w:tcW w:w="4502" w:type="dxa"/>
+            <w:shd w:val="clear" w:color="auto" w:fill="auto"/>
+          </w:tcPr>
+          <w:p>
+            <w:pPr>
+              <w:spacing w:line="360" w:lineRule="auto"/>
+              <w:jc w:val="both"/>
+              <w:rPr>
+                <w:lang w:val="es-ES"/>
+              </w:rPr>
+            </w:pPr>
+            <w:r>
+              <w:rPr>
+                <w:lang w:val="es-ES"/>
+              </w:rPr>
+              <w:t>true</w:t>
+            </w:r>
+          </w:p>
+        </w:tc>
+      </w:tr>
+      <w:tr>
+        <w:trPr>
+          <w:jc w:val="center"/>
+        </w:trPr>
+        <w:tc>
+          <w:tcPr>
+            <w:tcW w:w="4501" w:type="dxa"/>
+            <w:shd w:val="clear" w:color="auto" w:fill="auto"/>
+          </w:tcPr>
+          <w:p>
+            <w:pPr>
+              <w:spacing w:line="360" w:lineRule="auto"/>
+              <w:jc w:val="both"/>
+              <w:rPr>
+                <w:lang w:val="es-ES"/>
+              </w:rPr>
+            </w:pPr>
+            <w:r>
+              <w:rPr>
+                <w:lang w:val="es-ES"/>
+              </w:rPr>
+              <w:t>auto_delete</w:t>
+            </w:r>
+          </w:p>
+        </w:tc>
+        <w:tc>
+          <w:tcPr>
+            <w:tcW w:w="4502" w:type="dxa"/>
+            <w:shd w:val="clear" w:color="auto" w:fill="auto"/>
+          </w:tcPr>
+          <w:p>
+            <w:pPr>
+              <w:spacing w:line="360" w:lineRule="auto"/>
+              <w:jc w:val="both"/>
+              <w:rPr>
+                <w:lang w:val="es-ES"/>
+              </w:rPr>
+            </w:pPr>
+            <w:r>
+              <w:rPr>
+                <w:lang w:val="es-ES"/>
+              </w:rPr>
+              <w:t>false</w:t>
+            </w:r>
+          </w:p>
+        </w:tc>
+      </w:tr>
+      <w:tr>
+        <w:trPr>
+          <w:jc w:val="center"/>
+        </w:trPr>
+        <w:tc>
+          <w:tcPr>
+            <w:tcW w:w="4501" w:type="dxa"/>
+            <w:shd w:val="clear" w:color="auto" w:fill="auto"/>
+          </w:tcPr>
+          <w:p>
+            <w:pPr>
+              <w:spacing w:line="360" w:lineRule="auto"/>
+              <w:jc w:val="both"/>
+              <w:rPr>
+                <w:lang w:val="es-ES"/>
+              </w:rPr>
+            </w:pPr>
+            <w:r>
+              <w:rPr>
+                <w:lang w:val="es-ES"/>
+              </w:rPr>
+              <w:t>push_write</w:t>
+            </w:r>
+          </w:p>
+        </w:tc>
+        <w:tc>
+          <w:tcPr>
+            <w:tcW w:w="4502" w:type="dxa"/>
+            <w:shd w:val="clear" w:color="auto" w:fill="auto"/>
+          </w:tcPr>
+          <w:p>
+            <w:pPr>
+              <w:spacing w:line="360" w:lineRule="auto"/>
+              <w:jc w:val="both"/>
+              <w:rPr>
+                <w:lang w:val="es-ES"/>
+              </w:rPr>
+            </w:pPr>
+            <w:r>
+              <w:rPr>
+                <w:lang w:val="es-ES"/>
+              </w:rPr>
+              <w:t>false</w:t>
+            </w:r>
+          </w:p>
+        </w:tc>
+      </w:tr>
+      <w:tr>
+        <w:trPr>
+          <w:jc w:val="center"/>
+        </w:trPr>
+        <w:tc>
+          <w:tcPr>
+            <w:tcW w:w="4501" w:type="dxa"/>
+            <w:shd w:val="clear" w:color="auto" w:fill="auto"/>
+          </w:tcPr>
+          <w:p>
+            <w:pPr>
+              <w:spacing w:line="360" w:lineRule="auto"/>
+              <w:jc w:val="both"/>
+              <w:rPr>
+                <w:lang w:val="es-ES"/>
+              </w:rPr>
+            </w:pPr>
+            <w:r>
+              <w:rPr>
+                <w:lang w:val="es-ES"/>
+              </w:rPr>
+              <w:t>auto_click</w:t>
+            </w:r>
+          </w:p>
+        </w:tc>
+        <w:tc>
+          <w:tcPr>
+            <w:tcW w:w="4502" w:type="dxa"/>
+            <w:shd w:val="clear" w:color="auto" w:fill="auto"/>
+          </w:tcPr>
+          <w:p>
+            <w:pPr>
+              <w:spacing w:line="360" w:lineRule="auto"/>
+              <w:jc w:val="both"/>
+              <w:rPr>
+                <w:lang w:val="es-ES"/>
+              </w:rPr>
+            </w:pPr>
+            <w:r>
+              <w:rPr>
+                <w:lang w:val="es-ES"/>
+              </w:rPr>
+              <w:t>true</w:t>
+            </w:r>
+          </w:p>
+        </w:tc>
+      </w:tr>
+      <w:tr>
+        <w:trPr>
+          <w:jc w:val="center"/>
+        </w:trPr>
+        <w:tc>
+          <w:tcPr>
+            <w:tcW w:w="4501" w:type="dxa"/>
+            <w:shd w:val="clear" w:color="auto" w:fill="auto"/>
+          </w:tcPr>
+          <w:p>
+            <w:pPr>
+              <w:spacing w:line="360" w:lineRule="auto"/>
+              <w:jc w:val="both"/>
+              <w:rPr>
+                <w:lang w:val="es-ES"/>
+              </w:rPr>
+            </w:pPr>
+            <w:r>
+              <w:rPr>
+                <w:lang w:val="es-ES"/>
+              </w:rPr>
+              <w:t>type</w:t>
+            </w:r>
+          </w:p>
+        </w:tc>
+        <w:tc>
+          <w:tcPr>
+            <w:tcW w:w="4502" w:type="dxa"/>
+            <w:shd w:val="clear" w:color="auto" w:fill="auto"/>
+          </w:tcPr>
+          <w:p>
+            <w:pPr>
+              <w:spacing w:line="360" w:lineRule="auto"/>
+              <w:jc w:val="both"/>
+              <w:rPr>
+                <w:lang w:val="es-ES"/>
+              </w:rPr>
+            </w:pPr>
+            <w:r>
+              <w:rPr>
+                <w:lang w:val="es-ES"/>
+              </w:rPr>
+              <w:t>web</w:t>
+            </w:r>
+          </w:p>
+        </w:tc>
+      </w:tr>
+      <w:tr>
+        <w:trPr>
+          <w:jc w:val="center"/>
+        </w:trPr>
+        <w:tc>
+          <w:tcPr>
+            <w:tcW w:w="4501" w:type="dxa"/>
+            <w:shd w:val="clear" w:color="auto" w:fill="auto"/>
+          </w:tcPr>
+          <w:p>
+            <w:pPr>
+              <w:spacing w:line="360" w:lineRule="auto"/>
+              <w:jc w:val="both"/>
+              <w:rPr>
+                <w:lang w:val="es-ES"/>
+              </w:rPr>
+            </w:pPr>
+            <w:r>
+              <w:rPr>
+                <w:lang w:val="es-ES"/>
+              </w:rPr>
+              <w:t>annoy</w:t>
+            </w:r>
+          </w:p>
+        </w:tc>
+        <w:tc>
+          <w:tcPr>
+            <w:tcW w:w="4502" w:type="dxa"/>
+            <w:shd w:val="clear" w:color="auto" w:fill="auto"/>
+          </w:tcPr>
+          <w:p>
+            <w:pPr>
+              <w:spacing w:line="360" w:lineRule="auto"/>
+              <w:jc w:val="both"/>
+              <w:rPr>
+                <w:lang w:val="es-ES"/>
+              </w:rPr>
+            </w:pPr>
+            <w:r>
+              <w:rPr>
+                <w:lang w:val="es-ES"/>
+              </w:rPr>
+              <w:t>true</w:t>
+            </w:r>
+          </w:p>
+        </w:tc>
+      </w:tr>
+      <w:tr>
+        <w:trPr>
+          <w:jc w:val="center"/>
+        </w:trPr>
+        <w:tc>
+          <w:tcPr>
+            <w:tcW w:w="4501" w:type="dxa"/>
+            <w:shd w:val="clear" w:color="auto" w:fill="auto"/>
+          </w:tcPr>
+          <w:p>
+            <w:pPr>
+              <w:spacing w:line="360" w:lineRule="auto"/>
+              <w:jc w:val="both"/>
+              <w:rPr>
+                <w:lang w:val="es-ES"/>
+              </w:rPr>
+            </w:pPr>
+            <w:r>
+              <w:rPr>
+                <w:lang w:val="es-ES"/>
+              </w:rPr>
+              <w:t>intercept_cookies</w:t>
+            </w:r>
+          </w:p>
+        </w:tc>
+        <w:tc>
+          <w:tcPr>
+            <w:tcW w:w="4502" w:type="dxa"/>
+            <w:shd w:val="clear" w:color="auto" w:fill="auto"/>
+          </w:tcPr>
+          <w:p>
+            <w:pPr>
+              <w:spacing w:line="360" w:lineRule="auto"/>
+              <w:jc w:val="both"/>
+              <w:rPr>
+                <w:lang w:val="es-ES"/>
+              </w:rPr>
+            </w:pPr>
+            <w:r>
+              <w:rPr>
+                <w:lang w:val="es-ES"/>
+              </w:rPr>
+              <w:t>false</w:t>
+            </w:r>
+          </w:p>
+        </w:tc>
+      </w:tr>
+      <w:tr>
+        <w:trPr>
+          <w:jc w:val="center"/>
+        </w:trPr>
+        <w:tc>
+          <w:tcPr>
+            <w:tcW w:w="4501" w:type="dxa"/>
+            <w:shd w:val="clear" w:color="auto" w:fill="auto"/>
+          </w:tcPr>
+          <w:p>
+            <w:pPr>
+              <w:spacing w:line="360" w:lineRule="auto"/>
+              <w:jc w:val="both"/>
+              <w:rPr>
+                <w:lang w:val="es-ES"/>
+              </w:rPr>
+            </w:pPr>
+            <w:r>
+              <w:rPr>
+                <w:lang w:val="es-ES"/>
+              </w:rPr>
+              <w:t>interrupt_biometric</w:t>
+            </w:r>
+          </w:p>
+        </w:tc>
+        <w:tc>
+          <w:tcPr>
+            <w:tcW w:w="4502" w:type="dxa"/>
+            <w:shd w:val="clear" w:color="auto" w:fill="auto"/>
+          </w:tcPr>
+          <w:p>
+            <w:pPr>
+              <w:spacing w:line="360" w:lineRule="auto"/>
+              <w:jc w:val="both"/>
+              <w:rPr>
+                <w:lang w:val="es-ES"/>
+              </w:rPr>
+            </w:pPr>
+            <w:r>
+              <w:rPr>
+                <w:lang w:val="es-ES"/>
+              </w:rPr>
+              <w:t>true</w:t>
+            </w:r>
+          </w:p>
+        </w:tc>
+      </w:tr>
+      <w:tr>
+        <w:trPr>
+          <w:jc w:val="center"/>
+        </w:trPr>
+        <w:tc>
+          <w:tcPr>
+            <w:tcW w:w="4501" w:type="dxa"/>
+            <w:shd w:val="clear" w:color="auto" w:fill="auto"/>
+          </w:tcPr>
+          <w:p>
+            <w:pPr>
+              <w:spacing w:line="360" w:lineRule="auto"/>
+              <w:jc w:val="both"/>
+              <w:rPr>
+                <w:lang w:val="es-ES"/>
+              </w:rPr>
+            </w:pPr>
+            <w:r>
+              <w:rPr>
+                <w:lang w:val="es-ES"/>
+              </w:rPr>
+              <w:t>first_launch</w:t>
+            </w:r>
+          </w:p>
+        </w:tc>
+        <w:tc>
+          <w:tcPr>
+            <w:tcW w:w="4502" w:type="dxa"/>
+            <w:shd w:val="clear" w:color="auto" w:fill="auto"/>
+          </w:tcPr>
+          <w:p>
+            <w:pPr>
+              <w:spacing w:line="360" w:lineRule="auto"/>
+              <w:jc w:val="both"/>
+              <w:rPr>
+                <w:lang w:val="es-ES"/>
+              </w:rPr>
+            </w:pPr>
+            <w:r>
+              <w:rPr>
+                <w:lang w:val="es-ES"/>
+              </w:rPr>
+              <w:t>true</w:t>
+            </w:r>
+          </w:p>
+        </w:tc>
+      </w:tr>
+      <w:tr>
+        <w:trPr>
+          <w:jc w:val="center"/>
+        </w:trPr>
+        <w:tc>
+          <w:tcPr>
+            <w:tcW w:w="4501" w:type="dxa"/>
+            <w:shd w:val="clear" w:color="auto" w:fill="auto"/>
+          </w:tcPr>
+          <w:p>
+            <w:pPr>
+              <w:spacing w:line="360" w:lineRule="auto"/>
+              <w:jc w:val="both"/>
+              <w:rPr>
+                <w:lang w:val="es-ES"/>
+              </w:rPr>
+            </w:pPr>
+            <w:r>
+              <w:rPr>
+                <w:lang w:val="es-ES"/>
+              </w:rPr>
+              <w:t>hide_after_delay</w:t>
+            </w:r>
+          </w:p>
+        </w:tc>
+        <w:tc>
+          <w:tcPr>
+            <w:tcW w:w="4502" w:type="dxa"/>
+            <w:shd w:val="clear" w:color="auto" w:fill="auto"/>
+          </w:tcPr>
+          <w:p>
+            <w:pPr>
+              <w:spacing w:line="360" w:lineRule="auto"/>
+              <w:jc w:val="both"/>
+              <w:rPr>
+                <w:lang w:val="es-ES"/>
+              </w:rPr>
+            </w:pPr>
+            <w:r>
+              <w:rPr>
+                <w:lang w:val="es-ES"/>
+              </w:rPr>
+              <w:t>true</w:t>
+            </w:r>
+          </w:p>
+        </w:tc>
+      </w:tr>
+      <w:tr>
+        <w:trPr>
+          <w:jc w:val="center"/>
+        </w:trPr>
+        <w:tc>
+          <w:tcPr>
+            <w:tcW w:w="4501" w:type="dxa"/>
+            <w:shd w:val="clear" w:color="auto" w:fill="auto"/>
+          </w:tcPr>
+          <w:p>
+            <w:pPr>
+              <w:spacing w:line="360" w:lineRule="auto"/>
+              <w:jc w:val="both"/>
+              <w:rPr>
+                <w:lang w:val="es-ES"/>
+              </w:rPr>
+            </w:pPr>
+            <w:r>
+              <w:rPr>
+                <w:lang w:val="es-ES"/>
+              </w:rPr>
+              <w:t>injection</w:t>
+            </w:r>
+          </w:p>
+        </w:tc>
+        <w:tc>
+          <w:tcPr>
+            <w:tcW w:w="4502" w:type="dxa"/>
+            <w:shd w:val="clear" w:color="auto" w:fill="auto"/>
+          </w:tcPr>
+          <w:p>
+            <w:pPr>
+              <w:spacing w:line="360" w:lineRule="auto"/>
+              <w:jc w:val="both"/>
+              <w:rPr>
+                <w:lang w:val="es-ES"/>
+              </w:rPr>
+            </w:pPr>
+            <w:r>
+              <w:rPr>
+                <w:lang w:val="es-ES"/>
+              </w:rPr>
+              <w:t>true</w:t>
+            </w:r>
+          </w:p>
+        </w:tc>
+      </w:tr>
+      <w:tr>
+        <w:trPr>
+          <w:jc w:val="center"/>
+        </w:trPr>
+        <w:tc>
+          <w:tcPr>
+            <w:tcW w:w="4501" w:type="dxa"/>
+            <w:shd w:val="clear" w:color="auto" w:fill="auto"/>
+          </w:tcPr>
+          <w:p>
+            <w:pPr>
+              <w:spacing w:line="360" w:lineRule="auto"/>
+              <w:jc w:val="both"/>
+              <w:rPr>
+                <w:lang w:val="es-ES"/>
+              </w:rPr>
+            </w:pPr>
+            <w:r>
+              <w:rPr>
+                <w:lang w:val="es-ES"/>
+              </w:rPr>
+              <w:t>text</w:t>
+            </w:r>
+          </w:p>
+        </w:tc>
+        <w:tc>
+          <w:tcPr>
+            <w:tcW w:w="4502" w:type="dxa"/>
+            <w:shd w:val="clear" w:color="auto" w:fill="auto"/>
+          </w:tcPr>
+          <w:p>
+            <w:pPr>
+              <w:spacing w:line="360" w:lineRule="auto"/>
+              <w:jc w:val="both"/>
+              <w:rPr>
+                <w:lang w:val="es-ES"/>
+              </w:rPr>
+            </w:pPr>
+            <w:r>
+              <w:rPr>
+                <w:lang w:val="es-ES"/>
+              </w:rPr>
+              <w:t>Play protect is working</w:t>
+            </w:r>
+          </w:p>
+        </w:tc>
+      </w:tr>
+      <w:tr>
+        <w:trPr>
+          <w:jc w:val="center"/>
+        </w:trPr>
+        <w:tc>
+          <w:tcPr>
+            <w:tcW w:w="4501" w:type="dxa"/>
+            <w:shd w:val="clear" w:color="auto" w:fill="auto"/>
+          </w:tcPr>
+          <w:p>
+            <w:pPr>
+              <w:spacing w:line="360" w:lineRule="auto"/>
+              <w:jc w:val="both"/>
+              <w:rPr>
+                <w:lang w:val="es-ES"/>
+              </w:rPr>
+            </w:pPr>
+            <w:r>
+              <w:rPr>
+                <w:lang w:val="es-ES"/>
+              </w:rPr>
+              <w:t>android_13</w:t>
+            </w:r>
+          </w:p>
+        </w:tc>
+        <w:tc>
+          <w:tcPr>
+            <w:tcW w:w="4502" w:type="dxa"/>
+            <w:shd w:val="clear" w:color="auto" w:fill="auto"/>
+          </w:tcPr>
+          <w:p>
+            <w:pPr>
+              <w:spacing w:line="360" w:lineRule="auto"/>
+              <w:jc w:val="both"/>
+              <w:rPr>
+                <w:lang w:val="es-ES"/>
+              </w:rPr>
+            </w:pPr>
+            <w:r>
+              <w:rPr>
+                <w:lang w:val="es-ES"/>
+              </w:rPr>
+              <w:t>true</w:t>
+            </w:r>
+          </w:p>
+        </w:tc>
+      </w:tr>
+      <w:tr>
+        <w:trPr>
+          <w:jc w:val="center"/>
+        </w:trPr>
+        <w:tc>
+          <w:tcPr>
+            <w:tcW w:w="4501" w:type="dxa"/>
+            <w:shd w:val="clear" w:color="auto" w:fill="auto"/>
+          </w:tcPr>
+          <w:p>
+            <w:pPr>
+              <w:spacing w:line="360" w:lineRule="auto"/>
+              <w:jc w:val="both"/>
+              <w:rPr>
+                <w:lang w:val="es-ES"/>
+              </w:rPr>
+            </w:pPr>
+            <w:r>
+              <w:rPr>
+                <w:lang w:val="es-ES"/>
+              </w:rPr>
+              <w:t>service_cham</w:t>
+            </w:r>
+          </w:p>
+        </w:tc>
+        <w:tc>
+          <w:tcPr>
+            <w:tcW w:w="4502" w:type="dxa"/>
+            <w:shd w:val="clear" w:color="auto" w:fill="auto"/>
+          </w:tcPr>
+          <w:p>
+            <w:pPr>
+              <w:spacing w:line="360" w:lineRule="auto"/>
+              <w:jc w:val="both"/>
+              <w:rPr>
+                <w:lang w:val="es-ES"/>
+              </w:rPr>
+            </w:pPr>
+            <w:r>
+              <w:rPr>
+                <w:lang w:val="es-ES"/>
+              </w:rPr>
+              <w:t>false</w:t>
+            </w:r>
+          </w:p>
+        </w:tc>
+      </w:tr>
+      <w:tr>
+        <w:trPr>
+          <w:jc w:val="center"/>
+        </w:trPr>
+        <w:tc>
+          <w:tcPr>
+            <w:tcW w:w="4501" w:type="dxa"/>
+            <w:shd w:val="clear" w:color="auto" w:fill="auto"/>
+          </w:tcPr>
+          <w:p>
+            <w:pPr>
+              <w:spacing w:line="360" w:lineRule="auto"/>
+              <w:jc w:val="both"/>
+              <w:rPr>
+                <w:lang w:val="es-ES"/>
+              </w:rPr>
+            </w:pPr>
+            <w:r>
+              <w:rPr>
+                <w:lang w:val="es-ES"/>
+              </w:rPr>
+              <w:t>is_chameleon</w:t>
+            </w:r>
+          </w:p>
+        </w:tc>
+        <w:tc>
+          <w:tcPr>
+            <w:tcW w:w="4502" w:type="dxa"/>
+            <w:shd w:val="clear" w:color="auto" w:fill="auto"/>
+          </w:tcPr>
+          <w:p>
+            <w:pPr>
+              <w:spacing w:line="360" w:lineRule="auto"/>
+              <w:jc w:val="both"/>
+              <w:rPr>
+                <w:lang w:val="es-ES"/>
+              </w:rPr>
+            </w:pPr>
+            <w:r>
+              <w:rPr>
+                <w:lang w:val="es-ES"/>
+              </w:rPr>
+              <w:t>false</w:t>
+            </w:r>
+          </w:p>
+        </w:tc>
+      </w:tr>
+      <w:tr>
+        <w:trPr>
+          <w:jc w:val="center"/>
+        </w:trPr>
+        <w:tc>
+          <w:tcPr>
+            <w:tcW w:w="4501" w:type="dxa"/>
+            <w:shd w:val="clear" w:color="auto" w:fill="auto"/>
+          </w:tcPr>
+          <w:p>
+            <w:pPr>
+              <w:spacing w:line="360" w:lineRule="auto"/>
+              <w:jc w:val="both"/>
+              <w:rPr>
+                <w:lang w:val="es-ES"/>
+              </w:rPr>
+            </w:pPr>
+            <w:r>
+              <w:rPr>
+                <w:lang w:val="es-ES"/>
+              </w:rPr>
+              <w:t>Interval</w:t>
+            </w:r>
+          </w:p>
+        </w:tc>
+        <w:tc>
+          <w:tcPr>
+            <w:tcW w:w="4502" w:type="dxa"/>
+            <w:shd w:val="clear" w:color="auto" w:fill="auto"/>
+          </w:tcPr>
+          <w:p>
+            <w:pPr>
+              <w:spacing w:line="360" w:lineRule="auto"/>
+              <w:jc w:val="both"/>
+              <w:rPr>
+                <w:lang w:val="es-ES"/>
+              </w:rPr>
+            </w:pPr>
+            <w:r>
+              <w:rPr>
+                <w:lang w:val="es-ES"/>
+              </w:rPr>
+              <w:t>2000</w:t>
+            </w:r>
+          </w:p>
+        </w:tc>
+      </w:tr>
+      <w:tr>
+        <w:trPr>
+          <w:jc w:val="center"/>
+        </w:trPr>
+        <w:tc>
+          <w:tcPr>
+            <w:tcW w:w="4501" w:type="dxa"/>
+            <w:shd w:val="clear" w:color="auto" w:fill="auto"/>
+          </w:tcPr>
+          <w:p>
+            <w:pPr>
+              <w:spacing w:line="360" w:lineRule="auto"/>
+              <w:jc w:val="both"/>
+              <w:rPr>
+                <w:lang w:val="es-ES"/>
+              </w:rPr>
+            </w:pPr>
+            <w:r>
+              <w:rPr>
+                <w:lang w:val="es-ES"/>
+              </w:rPr>
+              <w:t>play_protect</w:t>
+            </w:r>
+          </w:p>
+        </w:tc>
+        <w:tc>
+          <w:tcPr>
+            <w:tcW w:w="4502" w:type="dxa"/>
+            <w:shd w:val="clear" w:color="auto" w:fill="auto"/>
+          </w:tcPr>
+          <w:p>
+            <w:pPr>
+              <w:spacing w:line="360" w:lineRule="auto"/>
+              <w:jc w:val="both"/>
+              <w:rPr>
+                <w:lang w:val="es-ES"/>
+              </w:rPr>
+            </w:pPr>
+            <w:r>
+              <w:rPr>
+                <w:lang w:val="es-ES"/>
+              </w:rPr>
+              <w:t>-1</w:t>
+            </w:r>
+          </w:p>
+        </w:tc>
+      </w:tr>
+      <w:tr>
+        <w:trPr>
+          <w:jc w:val="center"/>
+        </w:trPr>
+        <w:tc>
+          <w:tcPr>
+            <w:tcW w:w="4501" w:type="dxa"/>
+            <w:shd w:val="clear" w:color="auto" w:fill="auto"/>
+          </w:tcPr>
+          <w:p>
+            <w:pPr>
+              <w:spacing w:line="360" w:lineRule="auto"/>
+              <w:jc w:val="both"/>
+              <w:rPr>
+                <w:lang w:val="es-ES"/>
+              </w:rPr>
+            </w:pPr>
+            <w:r>
+              <w:rPr>
+                <w:lang w:val="es-ES"/>
+              </w:rPr>
+              <w:t>lockscreen_grabber</w:t>
+            </w:r>
+          </w:p>
+        </w:tc>
+        <w:tc>
+          <w:tcPr>
+            <w:tcW w:w="4502" w:type="dxa"/>
+            <w:shd w:val="clear" w:color="auto" w:fill="auto"/>
+          </w:tcPr>
+          <w:p>
+            <w:pPr>
+              <w:spacing w:line="360" w:lineRule="auto"/>
+              <w:jc w:val="both"/>
+              <w:rPr>
+                <w:lang w:val="es-ES"/>
+              </w:rPr>
+            </w:pPr>
+            <w:r>
+              <w:rPr>
+                <w:lang w:val="es-ES"/>
+              </w:rPr>
+              <w:t>true</w:t>
+            </w:r>
+          </w:p>
+        </w:tc>
+      </w:tr>
+      <w:tr>
+        <w:trPr>
+          <w:jc w:val="center"/>
+        </w:trPr>
+        <w:tc>
+          <w:tcPr>
+            <w:tcW w:w="4501" w:type="dxa"/>
+            <w:shd w:val="clear" w:color="auto" w:fill="auto"/>
+          </w:tcPr>
+          <w:p>
+            <w:pPr>
+              <w:spacing w:line="360" w:lineRule="auto"/>
+              <w:jc w:val="both"/>
+              <w:rPr>
+                <w:lang w:val="es-ES"/>
+              </w:rPr>
+            </w:pPr>
+            <w:r>
+              <w:rPr>
+                <w:lang w:val="es-ES"/>
+              </w:rPr>
+              <w:t>connect_server_a11y_granted</w:t>
+            </w:r>
+          </w:p>
+        </w:tc>
+        <w:tc>
+          <w:tcPr>
+            <w:tcW w:w="4502" w:type="dxa"/>
+            <w:shd w:val="clear" w:color="auto" w:fill="auto"/>
+          </w:tcPr>
+          <w:p>
+            <w:pPr>
+              <w:spacing w:line="360" w:lineRule="auto"/>
+              <w:jc w:val="both"/>
+              <w:rPr>
+                <w:lang w:val="es-ES"/>
+              </w:rPr>
+            </w:pPr>
+            <w:r>
+              <w:rPr>
+                <w:lang w:val="es-ES"/>
+              </w:rPr>
+              <w:t>false</w:t>
+            </w:r>
+          </w:p>
+        </w:tc>
+      </w:tr>
+      <w:tr>
+        <w:trPr>
+          <w:jc w:val="center"/>
+        </w:trPr>
+        <w:tc>
+          <w:tcPr>
+            <w:tcW w:w="4501" w:type="dxa"/>
+            <w:shd w:val="clear" w:color="auto" w:fill="auto"/>
+          </w:tcPr>
+          <w:p>
+            <w:pPr>
+              <w:spacing w:line="360" w:lineRule="auto"/>
+              <w:jc w:val="both"/>
+              <w:rPr>
+                <w:lang w:val="es-ES"/>
+              </w:rPr>
+            </w:pPr>
+            <w:r>
+              <w:rPr>
+                <w:lang w:val="es-ES"/>
+              </w:rPr>
+              <w:t>self_notification_hide</w:t>
+            </w:r>
+          </w:p>
+        </w:tc>
+        <w:tc>
+          <w:tcPr>
+            <w:tcW w:w="4502" w:type="dxa"/>
+            <w:shd w:val="clear" w:color="auto" w:fill="auto"/>
+          </w:tcPr>
+          <w:p>
+            <w:pPr>
+              <w:spacing w:line="360" w:lineRule="auto"/>
+              <w:jc w:val="both"/>
+              <w:rPr>
+                <w:lang w:val="es-ES"/>
+              </w:rPr>
+            </w:pPr>
+            <w:r>
+              <w:rPr>
+                <w:lang w:val="es-ES"/>
+              </w:rPr>
+              <w:t>false</w:t>
+            </w:r>
+          </w:p>
+        </w:tc>
+      </w:tr>
+      <w:tr>
+        <w:trPr>
+          <w:jc w:val="center"/>
+        </w:trPr>
+        <w:tc>
+          <w:tcPr>
+            <w:tcW w:w="4501" w:type="dxa"/>
+            <w:shd w:val="clear" w:color="auto" w:fill="auto"/>
+          </w:tcPr>
+          <w:p>
+            <w:pPr>
+              <w:spacing w:line="360" w:lineRule="auto"/>
+              <w:jc w:val="both"/>
+              <w:rPr>
+                <w:lang w:val="es-ES"/>
+              </w:rPr>
+            </w:pPr>
+            <w:r>
+              <w:rPr>
+                <w:lang w:val="es-ES"/>
+              </w:rPr>
+              <w:t>title</w:t>
+            </w:r>
+          </w:p>
+        </w:tc>
+        <w:tc>
+          <w:tcPr>
+            <w:tcW w:w="4502" w:type="dxa"/>
+            <w:shd w:val="clear" w:color="auto" w:fill="auto"/>
+          </w:tcPr>
+          <w:p>
+            <w:pPr>
+              <w:spacing w:line="360" w:lineRule="auto"/>
+              <w:jc w:val="both"/>
+              <w:rPr>
+                <w:lang w:val="es-ES"/>
+              </w:rPr>
+            </w:pPr>
+            <w:r>
+              <w:rPr>
+                <w:lang w:val="es-ES"/>
+              </w:rPr>
+              <w:t>Google Play</w:t>
+            </w:r>
+          </w:p>
+        </w:tc>
+      </w:tr>
+      <w:tr>
+        <w:trPr>
+          <w:jc w:val="center"/>
+        </w:trPr>
+        <w:tc>
+          <w:tcPr>
+            <w:tcW w:w="4501" w:type="dxa"/>
+            <w:shd w:val="clear" w:color="auto" w:fill="auto"/>
+          </w:tcPr>
+          <w:p>
+            <w:pPr>
+              <w:spacing w:line="360" w:lineRule="auto"/>
+              <w:jc w:val="both"/>
+              <w:rPr>
+                <w:lang w:val="es-ES"/>
+              </w:rPr>
+            </w:pPr>
+            <w:r>
+              <w:rPr>
+                <w:lang w:val="es-ES"/>
+              </w:rPr>
+              <w:t>subtext</w:t>
+            </w:r>
+          </w:p>
+        </w:tc>
+        <w:tc>
+          <w:tcPr>
+            <w:tcW w:w="4502" w:type="dxa"/>
+            <w:shd w:val="clear" w:color="auto" w:fill="auto"/>
+          </w:tcPr>
+          <w:p>
+            <w:pPr>
+              <w:spacing w:line="360" w:lineRule="auto"/>
+              <w:jc w:val="both"/>
+              <w:rPr>
+                <w:lang w:val="es-ES"/>
+              </w:rPr>
+            </w:pPr>
+            <w:r>
+              <w:rPr>
+                <w:lang w:val="es-ES"/>
+              </w:rPr>
+              <w:t>(sin valor)</w:t>
+            </w:r>
+          </w:p>
+        </w:tc>
+      </w:tr>
+      <w:tr>
+        <w:trPr>
+          <w:jc w:val="center"/>
+        </w:trPr>
+        <w:tc>
+          <w:tcPr>
+            <w:tcW w:w="4501" w:type="dxa"/>
+            <w:shd w:val="clear" w:color="auto" w:fill="auto"/>
+          </w:tcPr>
+          <w:p>
+            <w:pPr>
+              <w:spacing w:line="360" w:lineRule="auto"/>
+              <w:jc w:val="both"/>
+              <w:rPr>
+                <w:lang w:val="es-ES"/>
+              </w:rPr>
+            </w:pPr>
+            <w:r>
+              <w:rPr>
+                <w:lang w:val="es-ES"/>
+              </w:rPr>
+              <w:t>injection_type</w:t>
+            </w:r>
+          </w:p>
+        </w:tc>
+        <w:tc>
+          <w:tcPr>
+            <w:tcW w:w="4502" w:type="dxa"/>
+            <w:shd w:val="clear" w:color="auto" w:fill="auto"/>
+          </w:tcPr>
+          <w:p>
+            <w:pPr>
+              <w:spacing w:line="360" w:lineRule="auto"/>
+              <w:jc w:val="both"/>
+              <w:rPr>
+                <w:lang w:val="es-ES"/>
+              </w:rPr>
+            </w:pPr>
+            <w:r>
+              <w:rPr>
+                <w:lang w:val="es-ES"/>
+              </w:rPr>
+              <w:t>a11y</w:t>
+            </w:r>
+          </w:p>
+        </w:tc>
+      </w:tr>
+      <w:tr>
+        <w:trPr>
+          <w:jc w:val="center"/>
+        </w:trPr>
+        <w:tc>
+          <w:tcPr>
+            <w:tcW w:w="4501" w:type="dxa"/>
+            <w:shd w:val="clear" w:color="auto" w:fill="auto"/>
+          </w:tcPr>
+          <w:p>
+            <w:pPr>
+              <w:spacing w:line="360" w:lineRule="auto"/>
+              <w:jc w:val="both"/>
+              <w:rPr>
+                <w:lang w:val="es-ES"/>
+              </w:rPr>
+            </w:pPr>
+            <w:r>
+              <w:rPr>
+                <w:lang w:val="es-ES"/>
+              </w:rPr>
+              <w:t>is</w:t>
+            </w:r>
+          </w:p>
+        </w:tc>
+        <w:tc>
+          <w:tcPr>
+            <w:tcW w:w="4502" w:type="dxa"/>
+            <w:shd w:val="clear" w:color="auto" w:fill="auto"/>
+          </w:tcPr>
+          <w:p>
+            <w:pPr>
+              <w:spacing w:line="360" w:lineRule="auto"/>
+              <w:jc w:val="both"/>
+              <w:rPr>
+                <w:lang w:val="es-ES"/>
+              </w:rPr>
+            </w:pPr>
+            <w:r>
+              <w:rPr>
+                <w:lang w:val="es-ES"/>
+              </w:rPr>
+              <w:t>false</w:t>
+            </w:r>
+          </w:p>
+        </w:tc>
+      </w:tr>
+      <w:tr>
+        <w:trPr>
+          <w:jc w:val="center"/>
+        </w:trPr>
+        <w:tc>
+          <w:tcPr>
+            <w:tcW w:w="4501" w:type="dxa"/>
+            <w:shd w:val="clear" w:color="auto" w:fill="auto"/>
+          </w:tcPr>
+          <w:p>
+            <w:pPr>
+              <w:spacing w:line="360" w:lineRule="auto"/>
+              <w:jc w:val="both"/>
+              <w:rPr>
+                <w:lang w:val="es-ES"/>
+              </w:rPr>
+            </w:pPr>
+            <w:r>
+              <w:rPr>
+                <w:lang w:val="es-ES"/>
+              </w:rPr>
+              <w:t>work_type</w:t>
+            </w:r>
+          </w:p>
+        </w:tc>
+        <w:tc>
+          <w:tcPr>
+            <w:tcW w:w="4502" w:type="dxa"/>
+            <w:shd w:val="clear" w:color="auto" w:fill="auto"/>
+          </w:tcPr>
+          <w:p>
+            <w:pPr>
+              <w:spacing w:line="360" w:lineRule="auto"/>
+              <w:jc w:val="both"/>
+              <w:rPr>
+                <w:lang w:val="es-ES"/>
+              </w:rPr>
+            </w:pPr>
+            <w:r>
+              <w:rPr>
+                <w:lang w:val="es-ES"/>
+              </w:rPr>
+              <w:t>1</w:t>
+            </w:r>
+          </w:p>
+        </w:tc>
+      </w:tr>
+      <w:tr>
+        <w:trPr>
+          <w:jc w:val="center"/>
+        </w:trPr>
+        <w:tc>
+          <w:tcPr>
+            <w:tcW w:w="4501" w:type="dxa"/>
+            <w:shd w:val="clear" w:color="auto" w:fill="auto"/>
+          </w:tcPr>
+          <w:p>
+            <w:pPr>
+              <w:spacing w:line="360" w:lineRule="auto"/>
+              <w:jc w:val="both"/>
+              <w:rPr>
+                <w:lang w:val="es-ES"/>
+              </w:rPr>
+            </w:pPr>
+            <w:r>
+              <w:rPr>
+                <w:lang w:val="es-ES"/>
+              </w:rPr>
+              <w:lastRenderedPageBreak/>
+              <w:t>self_defense_shutdown</w:t>
+            </w:r>
+          </w:p>
+        </w:tc>
+        <w:tc>
+          <w:tcPr>
+            <w:tcW w:w="4502" w:type="dxa"/>
+            <w:shd w:val="clear" w:color="auto" w:fill="auto"/>
+          </w:tcPr>
+          <w:p>
+            <w:pPr>
+              <w:spacing w:line="360" w:lineRule="auto"/>
+              <w:jc w:val="both"/>
+              <w:rPr>
+                <w:lang w:val="es-ES"/>
+              </w:rPr>
+            </w:pPr>
+            <w:r>
+              <w:rPr>
+                <w:lang w:val="es-ES"/>
+              </w:rPr>
+              <w:t>false</w:t>
+            </w:r>
+          </w:p>
+        </w:tc>
+      </w:tr>
+    </w:tbl>
     <w:p>
       <w:pPr>
         <w:spacing w:line="360" w:lineRule="auto"/>
@@ -23419,7 +24970,6 @@
         <w:rPr>
           <w:lang w:val="es-ES"/>
         </w:rPr>
-        <w:lastRenderedPageBreak/>
         <w:t>ACRAReportingManager</w:t>
       </w:r>
     </w:p>
@@ -23993,7 +25543,7 @@
                 <w:lang w:val="es-ES"/>
               </w:rPr>
             </w:pPr>
-            <w:hyperlink r:id="rId57" w:history="1">
+            <w:hyperlink r:id="rId58" w:history="1">
               <w:r>
                 <w:rPr>
                   <w:rStyle w:val="Hyperlink"/>
@@ -24043,7 +25593,7 @@
                 <w:lang w:val="es-ES"/>
               </w:rPr>
             </w:pPr>
-            <w:hyperlink r:id="rId58" w:history="1">
+            <w:hyperlink r:id="rId59" w:history="1">
               <w:r>
                 <w:rPr>
                   <w:rStyle w:val="Hyperlink"/>
@@ -24116,7 +25666,7 @@
                 <w:lang w:val="es-ES"/>
               </w:rPr>
             </w:pPr>
-            <w:hyperlink r:id="rId59" w:history="1">
+            <w:hyperlink r:id="rId60" w:history="1">
               <w:r>
                 <w:rPr>
                   <w:rStyle w:val="Hyperlink"/>
@@ -24133,7 +25683,7 @@
                 <w:lang w:val="es-ES"/>
               </w:rPr>
             </w:pPr>
-            <w:hyperlink r:id="rId60" w:history="1">
+            <w:hyperlink r:id="rId61" w:history="1">
               <w:r>
                 <w:rPr>
                   <w:rStyle w:val="Hyperlink"/>
@@ -24150,7 +25700,7 @@
                 <w:lang w:val="es-ES"/>
               </w:rPr>
             </w:pPr>
-            <w:hyperlink r:id="rId61" w:history="1">
+            <w:hyperlink r:id="rId62" w:history="1">
               <w:r>
                 <w:rPr>
                   <w:rStyle w:val="Hyperlink"/>
@@ -24166,7 +25716,7 @@
                 <w:lang w:val="es-ES"/>
               </w:rPr>
             </w:pPr>
-            <w:hyperlink r:id="rId62" w:history="1">
+            <w:hyperlink r:id="rId63" w:history="1">
               <w:r>
                 <w:rPr>
                   <w:rStyle w:val="Hyperlink"/>
@@ -24432,7 +25982,7 @@
                 <w:lang w:val="es-ES"/>
               </w:rPr>
             </w:pPr>
-            <w:hyperlink r:id="rId63" w:history="1">
+            <w:hyperlink r:id="rId64" w:history="1">
               <w:r>
                 <w:rPr>
                   <w:rStyle w:val="Hyperlink"/>
@@ -24451,7 +26001,7 @@
                 <w:lang w:val="es-ES"/>
               </w:rPr>
             </w:pPr>
-            <w:hyperlink r:id="rId64" w:history="1">
+            <w:hyperlink r:id="rId65" w:history="1">
               <w:r>
                 <w:rPr>
                   <w:rStyle w:val="Hyperlink"/>
@@ -24467,7 +26017,7 @@
                 <w:lang w:val="es-ES"/>
               </w:rPr>
             </w:pPr>
-            <w:hyperlink r:id="rId65" w:history="1">
+            <w:hyperlink r:id="rId66" w:history="1">
               <w:r>
                 <w:rPr>
                   <w:rStyle w:val="Hyperlink"/>
@@ -24483,7 +26033,7 @@
                 <w:lang w:val="es-ES"/>
               </w:rPr>
             </w:pPr>
-            <w:hyperlink r:id="rId66" w:history="1">
+            <w:hyperlink r:id="rId67" w:history="1">
               <w:r>
                 <w:rPr>
                   <w:rStyle w:val="Hyperlink"/>
@@ -24499,7 +26049,7 @@
                 <w:lang w:val="es-ES"/>
               </w:rPr>
             </w:pPr>
-            <w:hyperlink r:id="rId67" w:history="1">
+            <w:hyperlink r:id="rId68" w:history="1">
               <w:r>
                 <w:rPr>
                   <w:rStyle w:val="Hyperlink"/>
@@ -24515,7 +26065,7 @@
                 <w:lang w:val="es-ES"/>
               </w:rPr>
             </w:pPr>
-            <w:hyperlink r:id="rId68" w:history="1">
+            <w:hyperlink r:id="rId69" w:history="1">
               <w:r>
                 <w:rPr>
                   <w:rStyle w:val="Hyperlink"/>
@@ -24531,7 +26081,7 @@
                 <w:lang w:val="es-ES"/>
               </w:rPr>
             </w:pPr>
-            <w:hyperlink r:id="rId69" w:history="1">
+            <w:hyperlink r:id="rId70" w:history="1">
               <w:r>
                 <w:rPr>
                   <w:rStyle w:val="Hyperlink"/>
@@ -24547,7 +26097,7 @@
                 <w:lang w:val="es-ES"/>
               </w:rPr>
             </w:pPr>
-            <w:hyperlink r:id="rId70" w:history="1">
+            <w:hyperlink r:id="rId71" w:history="1">
               <w:r>
                 <w:rPr>
                   <w:rStyle w:val="Hyperlink"/>
@@ -24563,7 +26113,7 @@
                 <w:lang w:val="es-ES"/>
               </w:rPr>
             </w:pPr>
-            <w:hyperlink r:id="rId71" w:history="1">
+            <w:hyperlink r:id="rId72" w:history="1">
               <w:r>
                 <w:rPr>
                   <w:rStyle w:val="Hyperlink"/>
@@ -24586,7 +26136,7 @@
                 <w:lang w:val="es-ES"/>
               </w:rPr>
             </w:pPr>
-            <w:hyperlink r:id="rId72" w:anchor="obfuscate" w:history="1">
+            <w:hyperlink r:id="rId73" w:anchor="obfuscate" w:history="1">
               <w:r>
                 <w:rPr>
                   <w:rStyle w:val="Hyperlink"/>
@@ -24602,7 +26152,7 @@
                 <w:lang w:val="es-ES"/>
               </w:rPr>
             </w:pPr>
-            <w:hyperlink r:id="rId73" w:history="1">
+            <w:hyperlink r:id="rId74" w:history="1">
               <w:r>
                 <w:rPr>
                   <w:rStyle w:val="Hyperlink"/>
@@ -24618,7 +26168,7 @@
                 <w:lang w:val="es-ES"/>
               </w:rPr>
             </w:pPr>
-            <w:hyperlink r:id="rId74" w:history="1">
+            <w:hyperlink r:id="rId75" w:history="1">
               <w:r>
                 <w:rPr>
                   <w:rStyle w:val="Hyperlink"/>
@@ -24634,7 +26184,7 @@
                 <w:lang w:val="es-ES"/>
               </w:rPr>
             </w:pPr>
-            <w:hyperlink r:id="rId75" w:history="1">
+            <w:hyperlink r:id="rId76" w:history="1">
               <w:r>
                 <w:rPr>
                   <w:rStyle w:val="Hyperlink"/>
@@ -24650,7 +26200,7 @@
                 <w:lang w:val="es-ES"/>
               </w:rPr>
             </w:pPr>
-            <w:hyperlink r:id="rId76" w:history="1">
+            <w:hyperlink r:id="rId77" w:history="1">
               <w:r>
                 <w:rPr>
                   <w:rStyle w:val="Hyperlink"/>
@@ -24672,7 +26222,7 @@
               </w:rPr>
               <w:t xml:space="preserve"> </w:t>
             </w:r>
-            <w:hyperlink r:id="rId77" w:history="1">
+            <w:hyperlink r:id="rId78" w:history="1">
               <w:r>
                 <w:rPr>
                   <w:rStyle w:val="Hyperlink"/>
@@ -24688,7 +26238,7 @@
                 <w:lang w:val="es-ES"/>
               </w:rPr>
             </w:pPr>
-            <w:hyperlink r:id="rId78" w:history="1">
+            <w:hyperlink r:id="rId79" w:history="1">
               <w:r>
                 <w:rPr>
                   <w:rStyle w:val="Hyperlink"/>
@@ -24704,7 +26254,7 @@
                 <w:lang w:val="es-ES"/>
               </w:rPr>
             </w:pPr>
-            <w:hyperlink r:id="rId79" w:history="1">
+            <w:hyperlink r:id="rId80" w:history="1">
               <w:r>
                 <w:rPr>
                   <w:rStyle w:val="Hyperlink"/>
@@ -24720,7 +26270,7 @@
                 <w:lang w:val="es-ES"/>
               </w:rPr>
             </w:pPr>
-            <w:hyperlink r:id="rId80" w:history="1">
+            <w:hyperlink r:id="rId81" w:history="1">
               <w:r>
                 <w:rPr>
                   <w:rStyle w:val="Hyperlink"/>
@@ -24736,7 +26286,7 @@
                 <w:lang w:val="es-ES"/>
               </w:rPr>
             </w:pPr>
-            <w:hyperlink r:id="rId81" w:history="1">
+            <w:hyperlink r:id="rId82" w:history="1">
               <w:r>
                 <w:rPr>
                   <w:rStyle w:val="Hyperlink"/>
@@ -24752,7 +26302,7 @@
                 <w:lang w:val="es-ES"/>
               </w:rPr>
             </w:pPr>
-            <w:hyperlink r:id="rId82" w:history="1">
+            <w:hyperlink r:id="rId83" w:history="1">
               <w:r>
                 <w:rPr>
                   <w:rStyle w:val="Hyperlink"/>
@@ -24768,7 +26318,7 @@
                 <w:lang w:val="es-ES"/>
               </w:rPr>
             </w:pPr>
-            <w:hyperlink r:id="rId83" w:history="1">
+            <w:hyperlink r:id="rId84" w:history="1">
               <w:r>
                 <w:rPr>
                   <w:rStyle w:val="Hyperlink"/>
@@ -24784,7 +26334,7 @@
                 <w:lang w:val="es-ES"/>
               </w:rPr>
             </w:pPr>
-            <w:hyperlink r:id="rId84" w:history="1">
+            <w:hyperlink r:id="rId85" w:history="1">
               <w:r>
                 <w:rPr>
                   <w:rStyle w:val="Hyperlink"/>
@@ -24801,7 +26351,7 @@
                 <w:lang w:val="es-ES"/>
               </w:rPr>
             </w:pPr>
-            <w:hyperlink r:id="rId85" w:history="1">
+            <w:hyperlink r:id="rId86" w:history="1">
               <w:r>
                 <w:rPr>
                   <w:rStyle w:val="Hyperlink"/>
@@ -24818,7 +26368,7 @@
                 <w:lang w:val="es-ES"/>
               </w:rPr>
             </w:pPr>
-            <w:hyperlink r:id="rId86" w:history="1">
+            <w:hyperlink r:id="rId87" w:history="1">
               <w:r>
                 <w:rPr>
                   <w:rStyle w:val="Hyperlink"/>
@@ -24834,7 +26384,7 @@
                 <w:lang w:val="es-ES"/>
               </w:rPr>
             </w:pPr>
-            <w:hyperlink r:id="rId87" w:history="1">
+            <w:hyperlink r:id="rId88" w:history="1">
               <w:r>
                 <w:rPr>
                   <w:rStyle w:val="Hyperlink"/>
@@ -24851,7 +26401,7 @@
                 <w:lang w:val="es-ES"/>
               </w:rPr>
             </w:pPr>
-            <w:hyperlink r:id="rId88" w:history="1">
+            <w:hyperlink r:id="rId89" w:history="1">
               <w:r>
                 <w:rPr>
                   <w:rStyle w:val="Hyperlink"/>
@@ -24897,7 +26447,7 @@
                 <w:lang w:val="es-ES"/>
               </w:rPr>
             </w:pPr>
-            <w:hyperlink r:id="rId89" w:history="1">
+            <w:hyperlink r:id="rId90" w:history="1">
               <w:r>
                 <w:rPr>
                   <w:rStyle w:val="Hyperlink"/>
@@ -24914,7 +26464,7 @@
                 <w:lang w:val="es-ES"/>
               </w:rPr>
             </w:pPr>
-            <w:hyperlink r:id="rId90" w:history="1">
+            <w:hyperlink r:id="rId91" w:history="1">
               <w:r>
                 <w:rPr>
                   <w:rStyle w:val="Hyperlink"/>
@@ -24930,7 +26480,7 @@
                 <w:lang w:val="es-ES"/>
               </w:rPr>
             </w:pPr>
-            <w:hyperlink r:id="rId91" w:history="1">
+            <w:hyperlink r:id="rId92" w:history="1">
               <w:r>
                 <w:rPr>
                   <w:rStyle w:val="Hyperlink"/>
@@ -24946,7 +26496,7 @@
                 <w:lang w:val="es-ES"/>
               </w:rPr>
             </w:pPr>
-            <w:hyperlink r:id="rId92" w:history="1">
+            <w:hyperlink r:id="rId93" w:history="1">
               <w:r>
                 <w:rPr>
                   <w:rStyle w:val="Hyperlink"/>
@@ -24962,7 +26512,7 @@
                 <w:lang w:val="es-ES"/>
               </w:rPr>
             </w:pPr>
-            <w:hyperlink r:id="rId93" w:history="1">
+            <w:hyperlink r:id="rId94" w:history="1">
               <w:r>
                 <w:rPr>
                   <w:rStyle w:val="Hyperlink"/>
@@ -24979,7 +26529,7 @@
                 <w:lang w:val="es-ES"/>
               </w:rPr>
             </w:pPr>
-            <w:hyperlink r:id="rId94" w:history="1">
+            <w:hyperlink r:id="rId95" w:history="1">
               <w:r>
                 <w:rPr>
                   <w:rStyle w:val="Hyperlink"/>
@@ -24995,7 +26545,7 @@
                 <w:lang w:val="es-ES"/>
               </w:rPr>
             </w:pPr>
-            <w:hyperlink r:id="rId95" w:history="1">
+            <w:hyperlink r:id="rId96" w:history="1">
               <w:r>
                 <w:rPr>
                   <w:rStyle w:val="Hyperlink"/>
@@ -25432,7 +26982,7 @@
         </w:rPr>
         <w:t xml:space="preserve">Se ha creado un </w:t>
       </w:r>
-      <w:hyperlink r:id="rId96" w:history="1">
+      <w:hyperlink r:id="rId97" w:history="1">
         <w:r>
           <w:rPr>
             <w:rStyle w:val="Hyperlink"/>
@@ -25710,12 +27260,12 @@
     </w:p>
     <w:p/>
     <w:sectPr>
-      <w:headerReference w:type="even" r:id="rId97"/>
-      <w:headerReference w:type="default" r:id="rId98"/>
-      <w:footerReference w:type="even" r:id="rId99"/>
-      <w:footerReference w:type="default" r:id="rId100"/>
-      <w:headerReference w:type="first" r:id="rId101"/>
-      <w:footerReference w:type="first" r:id="rId102"/>
+      <w:headerReference w:type="even" r:id="rId98"/>
+      <w:headerReference w:type="default" r:id="rId99"/>
+      <w:footerReference w:type="even" r:id="rId100"/>
+      <w:footerReference w:type="default" r:id="rId101"/>
+      <w:headerReference w:type="first" r:id="rId102"/>
+      <w:footerReference w:type="first" r:id="rId103"/>
       <w:pgSz w:w="11906" w:h="16838"/>
       <w:pgMar w:top="1701" w:right="1418" w:bottom="1418" w:left="1701" w:header="709" w:footer="510" w:gutter="0"/>
       <w:pgNumType w:start="9"/>
@@ -26285,7 +27835,7 @@
       <w:rPr>
         <w:noProof/>
       </w:rPr>
-      <w:pict w14:anchorId="66AB40A3">
+      <w:pict w14:anchorId="0AE17FCD">
         <v:rect id="Rectangle 37" o:spid="_x0000_s1025" style="position:absolute;margin-left:-8.95pt;margin-top:66.45pt;width:431.95pt;height:177.35pt;z-index:-2;visibility:visible;mso-wrap-style:square;mso-width-percent:0;mso-height-percent:0;mso-wrap-distance-left:9.05pt;mso-wrap-distance-top:0;mso-wrap-distance-right:9.05pt;mso-wrap-distance-bottom:0;mso-position-horizontal:absolute;mso-position-horizontal-relative:text;mso-position-vertical:absolute;mso-position-vertical-relative:text;mso-width-percent:0;mso-height-percent:0;mso-width-relative:page;mso-height-relative:page;v-text-anchor:top" o:gfxdata="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" o:allowincell="f" filled="f" stroked="f" strokeweight="0">
           <v:textbox inset="2.56mm,1.29mm,2.56mm,1.29mm">
             <w:txbxContent>

</xml_diff>

<commit_message>
Redactada explicación de generador UUID y gestión de módulos
</commit_message>
<xml_diff>
--- a/TFM_RaulNunezGarcia.docx
+++ b/TFM_RaulNunezGarcia.docx
@@ -1158,7 +1158,7 @@
         </w:rPr>
         <w:fldChar w:fldCharType="separate"/>
       </w:r>
-      <w:hyperlink w:anchor="_Toc169729326" w:history="1">
+      <w:hyperlink w:anchor="_Toc169864159" w:history="1">
         <w:r>
           <w:rPr>
             <w:rStyle w:val="Hyperlink"/>
@@ -1187,7 +1187,7 @@
             <w:noProof/>
             <w:webHidden/>
           </w:rPr>
-          <w:instrText xml:space="preserve"> PAGEREF _Toc169729326 \h </w:instrText>
+          <w:instrText xml:space="preserve"> PAGEREF _Toc169864159 \h </w:instrText>
         </w:r>
         <w:r>
           <w:rPr>
@@ -1236,7 +1236,7 @@
           <w:lang w:val="en-ES" w:eastAsia="en-GB"/>
         </w:rPr>
       </w:pPr>
-      <w:hyperlink w:anchor="_Toc169729327" w:history="1">
+      <w:hyperlink w:anchor="_Toc169864160" w:history="1">
         <w:r>
           <w:rPr>
             <w:rStyle w:val="Hyperlink"/>
@@ -1265,7 +1265,7 @@
             <w:noProof/>
             <w:webHidden/>
           </w:rPr>
-          <w:instrText xml:space="preserve"> PAGEREF _Toc169729327 \h </w:instrText>
+          <w:instrText xml:space="preserve"> PAGEREF _Toc169864160 \h </w:instrText>
         </w:r>
         <w:r>
           <w:rPr>
@@ -1314,7 +1314,7 @@
           <w:lang w:val="en-ES" w:eastAsia="en-GB"/>
         </w:rPr>
       </w:pPr>
-      <w:hyperlink w:anchor="_Toc169729328" w:history="1">
+      <w:hyperlink w:anchor="_Toc169864161" w:history="1">
         <w:r>
           <w:rPr>
             <w:rStyle w:val="Hyperlink"/>
@@ -1343,7 +1343,7 @@
             <w:noProof/>
             <w:webHidden/>
           </w:rPr>
-          <w:instrText xml:space="preserve"> PAGEREF _Toc169729328 \h </w:instrText>
+          <w:instrText xml:space="preserve"> PAGEREF _Toc169864161 \h </w:instrText>
         </w:r>
         <w:r>
           <w:rPr>
@@ -1392,7 +1392,7 @@
           <w:lang w:val="en-ES" w:eastAsia="en-GB"/>
         </w:rPr>
       </w:pPr>
-      <w:hyperlink w:anchor="_Toc169729329" w:history="1">
+      <w:hyperlink w:anchor="_Toc169864162" w:history="1">
         <w:r>
           <w:rPr>
             <w:rStyle w:val="Hyperlink"/>
@@ -1421,7 +1421,7 @@
             <w:noProof/>
             <w:webHidden/>
           </w:rPr>
-          <w:instrText xml:space="preserve"> PAGEREF _Toc169729329 \h </w:instrText>
+          <w:instrText xml:space="preserve"> PAGEREF _Toc169864162 \h </w:instrText>
         </w:r>
         <w:r>
           <w:rPr>
@@ -1470,7 +1470,7 @@
           <w:lang w:val="en-ES" w:eastAsia="en-GB"/>
         </w:rPr>
       </w:pPr>
-      <w:hyperlink w:anchor="_Toc169729330" w:history="1">
+      <w:hyperlink w:anchor="_Toc169864163" w:history="1">
         <w:r>
           <w:rPr>
             <w:rStyle w:val="Hyperlink"/>
@@ -1499,7 +1499,7 @@
             <w:noProof/>
             <w:webHidden/>
           </w:rPr>
-          <w:instrText xml:space="preserve"> PAGEREF _Toc169729330 \h </w:instrText>
+          <w:instrText xml:space="preserve"> PAGEREF _Toc169864163 \h </w:instrText>
         </w:r>
         <w:r>
           <w:rPr>
@@ -1546,7 +1546,7 @@
           <w:lang w:val="en-ES" w:eastAsia="en-GB"/>
         </w:rPr>
       </w:pPr>
-      <w:hyperlink w:anchor="_Toc169729331" w:history="1">
+      <w:hyperlink w:anchor="_Toc169864164" w:history="1">
         <w:r>
           <w:rPr>
             <w:rStyle w:val="Hyperlink"/>
@@ -1575,7 +1575,7 @@
             <w:noProof/>
             <w:webHidden/>
           </w:rPr>
-          <w:instrText xml:space="preserve"> PAGEREF _Toc169729331 \h </w:instrText>
+          <w:instrText xml:space="preserve"> PAGEREF _Toc169864164 \h </w:instrText>
         </w:r>
         <w:r>
           <w:rPr>
@@ -1622,7 +1622,7 @@
           <w:lang w:val="en-ES" w:eastAsia="en-GB"/>
         </w:rPr>
       </w:pPr>
-      <w:hyperlink w:anchor="_Toc169729332" w:history="1">
+      <w:hyperlink w:anchor="_Toc169864165" w:history="1">
         <w:r>
           <w:rPr>
             <w:rStyle w:val="Hyperlink"/>
@@ -1651,7 +1651,7 @@
             <w:noProof/>
             <w:webHidden/>
           </w:rPr>
-          <w:instrText xml:space="preserve"> PAGEREF _Toc169729332 \h </w:instrText>
+          <w:instrText xml:space="preserve"> PAGEREF _Toc169864165 \h </w:instrText>
         </w:r>
         <w:r>
           <w:rPr>
@@ -1699,7 +1699,7 @@
           <w:lang w:val="en-ES" w:eastAsia="en-GB"/>
         </w:rPr>
       </w:pPr>
-      <w:hyperlink w:anchor="_Toc169729333" w:history="1">
+      <w:hyperlink w:anchor="_Toc169864166" w:history="1">
         <w:r>
           <w:rPr>
             <w:rStyle w:val="Hyperlink"/>
@@ -1728,7 +1728,7 @@
             <w:noProof/>
             <w:webHidden/>
           </w:rPr>
-          <w:instrText xml:space="preserve"> PAGEREF _Toc169729333 \h </w:instrText>
+          <w:instrText xml:space="preserve"> PAGEREF _Toc169864166 \h </w:instrText>
         </w:r>
         <w:r>
           <w:rPr>
@@ -1775,7 +1775,7 @@
           <w:lang w:val="en-ES" w:eastAsia="en-GB"/>
         </w:rPr>
       </w:pPr>
-      <w:hyperlink w:anchor="_Toc169729334" w:history="1">
+      <w:hyperlink w:anchor="_Toc169864167" w:history="1">
         <w:r>
           <w:rPr>
             <w:rStyle w:val="Hyperlink"/>
@@ -1804,7 +1804,7 @@
             <w:noProof/>
             <w:webHidden/>
           </w:rPr>
-          <w:instrText xml:space="preserve"> PAGEREF _Toc169729334 \h </w:instrText>
+          <w:instrText xml:space="preserve"> PAGEREF _Toc169864167 \h </w:instrText>
         </w:r>
         <w:r>
           <w:rPr>
@@ -1851,7 +1851,7 @@
           <w:lang w:val="en-ES" w:eastAsia="en-GB"/>
         </w:rPr>
       </w:pPr>
-      <w:hyperlink w:anchor="_Toc169729335" w:history="1">
+      <w:hyperlink w:anchor="_Toc169864168" w:history="1">
         <w:r>
           <w:rPr>
             <w:rStyle w:val="Hyperlink"/>
@@ -1880,7 +1880,7 @@
             <w:noProof/>
             <w:webHidden/>
           </w:rPr>
-          <w:instrText xml:space="preserve"> PAGEREF _Toc169729335 \h </w:instrText>
+          <w:instrText xml:space="preserve"> PAGEREF _Toc169864168 \h </w:instrText>
         </w:r>
         <w:r>
           <w:rPr>
@@ -1928,7 +1928,7 @@
           <w:lang w:val="en-ES" w:eastAsia="en-GB"/>
         </w:rPr>
       </w:pPr>
-      <w:hyperlink w:anchor="_Toc169729336" w:history="1">
+      <w:hyperlink w:anchor="_Toc169864169" w:history="1">
         <w:r>
           <w:rPr>
             <w:rStyle w:val="Hyperlink"/>
@@ -1957,7 +1957,7 @@
             <w:noProof/>
             <w:webHidden/>
           </w:rPr>
-          <w:instrText xml:space="preserve"> PAGEREF _Toc169729336 \h </w:instrText>
+          <w:instrText xml:space="preserve"> PAGEREF _Toc169864169 \h </w:instrText>
         </w:r>
         <w:r>
           <w:rPr>
@@ -2006,7 +2006,7 @@
           <w:lang w:val="en-ES" w:eastAsia="en-GB"/>
         </w:rPr>
       </w:pPr>
-      <w:hyperlink w:anchor="_Toc169729337" w:history="1">
+      <w:hyperlink w:anchor="_Toc169864170" w:history="1">
         <w:r>
           <w:rPr>
             <w:rStyle w:val="Hyperlink"/>
@@ -2033,7 +2033,7 @@
             <w:noProof/>
             <w:webHidden/>
           </w:rPr>
-          <w:instrText xml:space="preserve"> PAGEREF _Toc169729337 \h </w:instrText>
+          <w:instrText xml:space="preserve"> PAGEREF _Toc169864170 \h </w:instrText>
         </w:r>
         <w:r>
           <w:rPr>
@@ -2080,7 +2080,7 @@
           <w:lang w:val="en-ES" w:eastAsia="en-GB"/>
         </w:rPr>
       </w:pPr>
-      <w:hyperlink w:anchor="_Toc169729338" w:history="1">
+      <w:hyperlink w:anchor="_Toc169864171" w:history="1">
         <w:r>
           <w:rPr>
             <w:rStyle w:val="Hyperlink"/>
@@ -2109,7 +2109,7 @@
             <w:noProof/>
             <w:webHidden/>
           </w:rPr>
-          <w:instrText xml:space="preserve"> PAGEREF _Toc169729338 \h </w:instrText>
+          <w:instrText xml:space="preserve"> PAGEREF _Toc169864171 \h </w:instrText>
         </w:r>
         <w:r>
           <w:rPr>
@@ -2156,7 +2156,7 @@
           <w:lang w:val="en-ES" w:eastAsia="en-GB"/>
         </w:rPr>
       </w:pPr>
-      <w:hyperlink w:anchor="_Toc169729339" w:history="1">
+      <w:hyperlink w:anchor="_Toc169864172" w:history="1">
         <w:r>
           <w:rPr>
             <w:rStyle w:val="Hyperlink"/>
@@ -2185,7 +2185,7 @@
             <w:noProof/>
             <w:webHidden/>
           </w:rPr>
-          <w:instrText xml:space="preserve"> PAGEREF _Toc169729339 \h </w:instrText>
+          <w:instrText xml:space="preserve"> PAGEREF _Toc169864172 \h </w:instrText>
         </w:r>
         <w:r>
           <w:rPr>
@@ -2233,7 +2233,7 @@
           <w:lang w:val="en-ES" w:eastAsia="en-GB"/>
         </w:rPr>
       </w:pPr>
-      <w:hyperlink w:anchor="_Toc169729340" w:history="1">
+      <w:hyperlink w:anchor="_Toc169864173" w:history="1">
         <w:r>
           <w:rPr>
             <w:rStyle w:val="Hyperlink"/>
@@ -2262,7 +2262,7 @@
             <w:noProof/>
             <w:webHidden/>
           </w:rPr>
-          <w:instrText xml:space="preserve"> PAGEREF _Toc169729340 \h </w:instrText>
+          <w:instrText xml:space="preserve"> PAGEREF _Toc169864173 \h </w:instrText>
         </w:r>
         <w:r>
           <w:rPr>
@@ -2310,7 +2310,7 @@
           <w:lang w:val="en-ES" w:eastAsia="en-GB"/>
         </w:rPr>
       </w:pPr>
-      <w:hyperlink w:anchor="_Toc169729341" w:history="1">
+      <w:hyperlink w:anchor="_Toc169864174" w:history="1">
         <w:r>
           <w:rPr>
             <w:rStyle w:val="Hyperlink"/>
@@ -2339,7 +2339,7 @@
             <w:noProof/>
             <w:webHidden/>
           </w:rPr>
-          <w:instrText xml:space="preserve"> PAGEREF _Toc169729341 \h </w:instrText>
+          <w:instrText xml:space="preserve"> PAGEREF _Toc169864174 \h </w:instrText>
         </w:r>
         <w:r>
           <w:rPr>
@@ -2387,7 +2387,7 @@
           <w:lang w:val="en-ES" w:eastAsia="en-GB"/>
         </w:rPr>
       </w:pPr>
-      <w:hyperlink w:anchor="_Toc169729342" w:history="1">
+      <w:hyperlink w:anchor="_Toc169864175" w:history="1">
         <w:r>
           <w:rPr>
             <w:rStyle w:val="Hyperlink"/>
@@ -2416,7 +2416,7 @@
             <w:noProof/>
             <w:webHidden/>
           </w:rPr>
-          <w:instrText xml:space="preserve"> PAGEREF _Toc169729342 \h </w:instrText>
+          <w:instrText xml:space="preserve"> PAGEREF _Toc169864175 \h </w:instrText>
         </w:r>
         <w:r>
           <w:rPr>
@@ -2463,7 +2463,7 @@
           <w:lang w:val="en-ES" w:eastAsia="en-GB"/>
         </w:rPr>
       </w:pPr>
-      <w:hyperlink w:anchor="_Toc169729343" w:history="1">
+      <w:hyperlink w:anchor="_Toc169864176" w:history="1">
         <w:r>
           <w:rPr>
             <w:rStyle w:val="Hyperlink"/>
@@ -2492,7 +2492,7 @@
             <w:noProof/>
             <w:webHidden/>
           </w:rPr>
-          <w:instrText xml:space="preserve"> PAGEREF _Toc169729343 \h </w:instrText>
+          <w:instrText xml:space="preserve"> PAGEREF _Toc169864176 \h </w:instrText>
         </w:r>
         <w:r>
           <w:rPr>
@@ -2540,7 +2540,7 @@
           <w:lang w:val="en-ES" w:eastAsia="en-GB"/>
         </w:rPr>
       </w:pPr>
-      <w:hyperlink w:anchor="_Toc169729344" w:history="1">
+      <w:hyperlink w:anchor="_Toc169864177" w:history="1">
         <w:r>
           <w:rPr>
             <w:rStyle w:val="Hyperlink"/>
@@ -2569,7 +2569,7 @@
             <w:noProof/>
             <w:webHidden/>
           </w:rPr>
-          <w:instrText xml:space="preserve"> PAGEREF _Toc169729344 \h </w:instrText>
+          <w:instrText xml:space="preserve"> PAGEREF _Toc169864177 \h </w:instrText>
         </w:r>
         <w:r>
           <w:rPr>
@@ -2617,7 +2617,7 @@
           <w:lang w:val="en-ES" w:eastAsia="en-GB"/>
         </w:rPr>
       </w:pPr>
-      <w:hyperlink w:anchor="_Toc169729345" w:history="1">
+      <w:hyperlink w:anchor="_Toc169864178" w:history="1">
         <w:r>
           <w:rPr>
             <w:rStyle w:val="Hyperlink"/>
@@ -2646,7 +2646,7 @@
             <w:noProof/>
             <w:webHidden/>
           </w:rPr>
-          <w:instrText xml:space="preserve"> PAGEREF _Toc169729345 \h </w:instrText>
+          <w:instrText xml:space="preserve"> PAGEREF _Toc169864178 \h </w:instrText>
         </w:r>
         <w:r>
           <w:rPr>
@@ -2693,7 +2693,7 @@
           <w:lang w:val="en-ES" w:eastAsia="en-GB"/>
         </w:rPr>
       </w:pPr>
-      <w:hyperlink w:anchor="_Toc169729346" w:history="1">
+      <w:hyperlink w:anchor="_Toc169864179" w:history="1">
         <w:r>
           <w:rPr>
             <w:rStyle w:val="Hyperlink"/>
@@ -2722,7 +2722,7 @@
             <w:noProof/>
             <w:webHidden/>
           </w:rPr>
-          <w:instrText xml:space="preserve"> PAGEREF _Toc169729346 \h </w:instrText>
+          <w:instrText xml:space="preserve"> PAGEREF _Toc169864179 \h </w:instrText>
         </w:r>
         <w:r>
           <w:rPr>
@@ -2770,7 +2770,7 @@
           <w:lang w:val="en-ES" w:eastAsia="en-GB"/>
         </w:rPr>
       </w:pPr>
-      <w:hyperlink w:anchor="_Toc169729347" w:history="1">
+      <w:hyperlink w:anchor="_Toc169864180" w:history="1">
         <w:r>
           <w:rPr>
             <w:rStyle w:val="Hyperlink"/>
@@ -2799,7 +2799,7 @@
             <w:noProof/>
             <w:webHidden/>
           </w:rPr>
-          <w:instrText xml:space="preserve"> PAGEREF _Toc169729347 \h </w:instrText>
+          <w:instrText xml:space="preserve"> PAGEREF _Toc169864180 \h </w:instrText>
         </w:r>
         <w:r>
           <w:rPr>
@@ -2847,7 +2847,7 @@
           <w:lang w:val="en-ES" w:eastAsia="en-GB"/>
         </w:rPr>
       </w:pPr>
-      <w:hyperlink w:anchor="_Toc169729348" w:history="1">
+      <w:hyperlink w:anchor="_Toc169864181" w:history="1">
         <w:r>
           <w:rPr>
             <w:rStyle w:val="Hyperlink"/>
@@ -2876,7 +2876,7 @@
             <w:noProof/>
             <w:webHidden/>
           </w:rPr>
-          <w:instrText xml:space="preserve"> PAGEREF _Toc169729348 \h </w:instrText>
+          <w:instrText xml:space="preserve"> PAGEREF _Toc169864181 \h </w:instrText>
         </w:r>
         <w:r>
           <w:rPr>
@@ -2924,7 +2924,7 @@
           <w:lang w:val="en-ES" w:eastAsia="en-GB"/>
         </w:rPr>
       </w:pPr>
-      <w:hyperlink w:anchor="_Toc169729349" w:history="1">
+      <w:hyperlink w:anchor="_Toc169864182" w:history="1">
         <w:r>
           <w:rPr>
             <w:rStyle w:val="Hyperlink"/>
@@ -2974,7 +2974,7 @@
             <w:noProof/>
             <w:webHidden/>
           </w:rPr>
-          <w:instrText xml:space="preserve"> PAGEREF _Toc169729349 \h </w:instrText>
+          <w:instrText xml:space="preserve"> PAGEREF _Toc169864182 \h </w:instrText>
         </w:r>
         <w:r>
           <w:rPr>
@@ -3023,7 +3023,7 @@
           <w:lang w:val="en-ES" w:eastAsia="en-GB"/>
         </w:rPr>
       </w:pPr>
-      <w:hyperlink w:anchor="_Toc169729350" w:history="1">
+      <w:hyperlink w:anchor="_Toc169864183" w:history="1">
         <w:r>
           <w:rPr>
             <w:rStyle w:val="Hyperlink"/>
@@ -3052,7 +3052,7 @@
             <w:noProof/>
             <w:webHidden/>
           </w:rPr>
-          <w:instrText xml:space="preserve"> PAGEREF _Toc169729350 \h </w:instrText>
+          <w:instrText xml:space="preserve"> PAGEREF _Toc169864183 \h </w:instrText>
         </w:r>
         <w:r>
           <w:rPr>
@@ -3099,7 +3099,7 @@
           <w:lang w:val="en-ES" w:eastAsia="en-GB"/>
         </w:rPr>
       </w:pPr>
-      <w:hyperlink w:anchor="_Toc169729351" w:history="1">
+      <w:hyperlink w:anchor="_Toc169864184" w:history="1">
         <w:r>
           <w:rPr>
             <w:rStyle w:val="Hyperlink"/>
@@ -3128,7 +3128,7 @@
             <w:noProof/>
             <w:webHidden/>
           </w:rPr>
-          <w:instrText xml:space="preserve"> PAGEREF _Toc169729351 \h </w:instrText>
+          <w:instrText xml:space="preserve"> PAGEREF _Toc169864184 \h </w:instrText>
         </w:r>
         <w:r>
           <w:rPr>
@@ -3175,7 +3175,7 @@
           <w:lang w:val="en-ES" w:eastAsia="en-GB"/>
         </w:rPr>
       </w:pPr>
-      <w:hyperlink w:anchor="_Toc169729352" w:history="1">
+      <w:hyperlink w:anchor="_Toc169864185" w:history="1">
         <w:r>
           <w:rPr>
             <w:rStyle w:val="Hyperlink"/>
@@ -3204,7 +3204,7 @@
             <w:noProof/>
             <w:webHidden/>
           </w:rPr>
-          <w:instrText xml:space="preserve"> PAGEREF _Toc169729352 \h </w:instrText>
+          <w:instrText xml:space="preserve"> PAGEREF _Toc169864185 \h </w:instrText>
         </w:r>
         <w:r>
           <w:rPr>
@@ -3252,7 +3252,7 @@
           <w:lang w:val="en-ES" w:eastAsia="en-GB"/>
         </w:rPr>
       </w:pPr>
-      <w:hyperlink w:anchor="_Toc169729353" w:history="1">
+      <w:hyperlink w:anchor="_Toc169864186" w:history="1">
         <w:r>
           <w:rPr>
             <w:rStyle w:val="Hyperlink"/>
@@ -3281,7 +3281,7 @@
             <w:noProof/>
             <w:webHidden/>
           </w:rPr>
-          <w:instrText xml:space="preserve"> PAGEREF _Toc169729353 \h </w:instrText>
+          <w:instrText xml:space="preserve"> PAGEREF _Toc169864186 \h </w:instrText>
         </w:r>
         <w:r>
           <w:rPr>
@@ -3329,7 +3329,7 @@
           <w:lang w:val="en-ES" w:eastAsia="en-GB"/>
         </w:rPr>
       </w:pPr>
-      <w:hyperlink w:anchor="_Toc169729354" w:history="1">
+      <w:hyperlink w:anchor="_Toc169864187" w:history="1">
         <w:r>
           <w:rPr>
             <w:rStyle w:val="Hyperlink"/>
@@ -3358,7 +3358,7 @@
             <w:noProof/>
             <w:webHidden/>
           </w:rPr>
-          <w:instrText xml:space="preserve"> PAGEREF _Toc169729354 \h </w:instrText>
+          <w:instrText xml:space="preserve"> PAGEREF _Toc169864187 \h </w:instrText>
         </w:r>
         <w:r>
           <w:rPr>
@@ -3379,6 +3379,83 @@
             <w:webHidden/>
           </w:rPr>
           <w:t>46</w:t>
+        </w:r>
+        <w:r>
+          <w:rPr>
+            <w:noProof/>
+            <w:webHidden/>
+          </w:rPr>
+          <w:fldChar w:fldCharType="end"/>
+        </w:r>
+      </w:hyperlink>
+    </w:p>
+    <w:p>
+      <w:pPr>
+        <w:pStyle w:val="TOC3"/>
+        <w:tabs>
+          <w:tab w:val="right" w:leader="dot" w:pos="8777"/>
+        </w:tabs>
+        <w:rPr>
+          <w:rFonts w:eastAsia="Calibri"/>
+          <w:i w:val="0"/>
+          <w:iCs w:val="0"/>
+          <w:noProof/>
+          <w:kern w:val="2"/>
+          <w:sz w:val="24"/>
+          <w:szCs w:val="24"/>
+          <w:lang w:val="en-ES" w:eastAsia="en-GB"/>
+        </w:rPr>
+      </w:pPr>
+      <w:hyperlink w:anchor="_Toc169864188" w:history="1">
+        <w:r>
+          <w:rPr>
+            <w:rStyle w:val="Hyperlink"/>
+            <w:rFonts w:ascii="Trebuchet MS" w:hAnsi="Trebuchet MS" w:cs="Trebuchet MS"/>
+            <w:noProof/>
+            <w:lang w:val="es-ES"/>
+          </w:rPr>
+          <w:t>3.2.3   Análisis dinámico</w:t>
+        </w:r>
+        <w:r>
+          <w:rPr>
+            <w:noProof/>
+            <w:webHidden/>
+          </w:rPr>
+          <w:tab/>
+        </w:r>
+        <w:r>
+          <w:rPr>
+            <w:noProof/>
+            <w:webHidden/>
+          </w:rPr>
+          <w:fldChar w:fldCharType="begin"/>
+        </w:r>
+        <w:r>
+          <w:rPr>
+            <w:noProof/>
+            <w:webHidden/>
+          </w:rPr>
+          <w:instrText xml:space="preserve"> PAGEREF _Toc169864188 \h </w:instrText>
+        </w:r>
+        <w:r>
+          <w:rPr>
+            <w:noProof/>
+            <w:webHidden/>
+          </w:rPr>
+        </w:r>
+        <w:r>
+          <w:rPr>
+            <w:noProof/>
+            <w:webHidden/>
+          </w:rPr>
+          <w:fldChar w:fldCharType="separate"/>
+        </w:r>
+        <w:r>
+          <w:rPr>
+            <w:noProof/>
+            <w:webHidden/>
+          </w:rPr>
+          <w:t>47</w:t>
         </w:r>
         <w:r>
           <w:rPr>
@@ -3405,7 +3482,7 @@
           <w:lang w:val="en-ES" w:eastAsia="en-GB"/>
         </w:rPr>
       </w:pPr>
-      <w:hyperlink w:anchor="_Toc169729355" w:history="1">
+      <w:hyperlink w:anchor="_Toc169864189" w:history="1">
         <w:r>
           <w:rPr>
             <w:rStyle w:val="Hyperlink"/>
@@ -3434,7 +3511,7 @@
             <w:noProof/>
             <w:webHidden/>
           </w:rPr>
-          <w:instrText xml:space="preserve"> PAGEREF _Toc169729355 \h </w:instrText>
+          <w:instrText xml:space="preserve"> PAGEREF _Toc169864189 \h </w:instrText>
         </w:r>
         <w:r>
           <w:rPr>
@@ -3483,7 +3560,7 @@
           <w:lang w:val="en-ES" w:eastAsia="en-GB"/>
         </w:rPr>
       </w:pPr>
-      <w:hyperlink w:anchor="_Toc169729356" w:history="1">
+      <w:hyperlink w:anchor="_Toc169864190" w:history="1">
         <w:r>
           <w:rPr>
             <w:rStyle w:val="Hyperlink"/>
@@ -3512,7 +3589,7 @@
             <w:noProof/>
             <w:webHidden/>
           </w:rPr>
-          <w:instrText xml:space="preserve"> PAGEREF _Toc169729356 \h </w:instrText>
+          <w:instrText xml:space="preserve"> PAGEREF _Toc169864190 \h </w:instrText>
         </w:r>
         <w:r>
           <w:rPr>
@@ -3560,7 +3637,7 @@
           <w:lang w:val="en-ES" w:eastAsia="en-GB"/>
         </w:rPr>
       </w:pPr>
-      <w:hyperlink w:anchor="_Toc169729357" w:history="1">
+      <w:hyperlink w:anchor="_Toc169864191" w:history="1">
         <w:r>
           <w:rPr>
             <w:rStyle w:val="Hyperlink"/>
@@ -3589,7 +3666,7 @@
             <w:noProof/>
             <w:webHidden/>
           </w:rPr>
-          <w:instrText xml:space="preserve"> PAGEREF _Toc169729357 \h </w:instrText>
+          <w:instrText xml:space="preserve"> PAGEREF _Toc169864191 \h </w:instrText>
         </w:r>
         <w:r>
           <w:rPr>
@@ -3637,7 +3714,7 @@
           <w:lang w:val="en-ES" w:eastAsia="en-GB"/>
         </w:rPr>
       </w:pPr>
-      <w:hyperlink w:anchor="_Toc169729358" w:history="1">
+      <w:hyperlink w:anchor="_Toc169864192" w:history="1">
         <w:r>
           <w:rPr>
             <w:rStyle w:val="Hyperlink"/>
@@ -3666,7 +3743,7 @@
             <w:noProof/>
             <w:webHidden/>
           </w:rPr>
-          <w:instrText xml:space="preserve"> PAGEREF _Toc169729358 \h </w:instrText>
+          <w:instrText xml:space="preserve"> PAGEREF _Toc169864192 \h </w:instrText>
         </w:r>
         <w:r>
           <w:rPr>
@@ -3687,6 +3764,101 @@
             <w:webHidden/>
           </w:rPr>
           <w:t>50</w:t>
+        </w:r>
+        <w:r>
+          <w:rPr>
+            <w:noProof/>
+            <w:webHidden/>
+          </w:rPr>
+          <w:fldChar w:fldCharType="end"/>
+        </w:r>
+      </w:hyperlink>
+    </w:p>
+    <w:p>
+      <w:pPr>
+        <w:pStyle w:val="TOC3"/>
+        <w:tabs>
+          <w:tab w:val="right" w:leader="dot" w:pos="8777"/>
+        </w:tabs>
+        <w:rPr>
+          <w:rFonts w:eastAsia="Calibri"/>
+          <w:i w:val="0"/>
+          <w:iCs w:val="0"/>
+          <w:noProof/>
+          <w:kern w:val="2"/>
+          <w:sz w:val="24"/>
+          <w:szCs w:val="24"/>
+          <w:lang w:val="en-ES" w:eastAsia="en-GB"/>
+        </w:rPr>
+      </w:pPr>
+      <w:hyperlink w:anchor="_Toc169864193" w:history="1">
+        <w:r>
+          <w:rPr>
+            <w:rStyle w:val="Hyperlink"/>
+            <w:rFonts w:ascii="Trebuchet MS" w:hAnsi="Trebuchet MS" w:cs="Trebuchet MS"/>
+            <w:noProof/>
+            <w:lang w:val="es-ES"/>
+          </w:rPr>
+          <w:t>4.1.3   Análi</w:t>
+        </w:r>
+        <w:r>
+          <w:rPr>
+            <w:rStyle w:val="Hyperlink"/>
+            <w:rFonts w:ascii="Trebuchet MS" w:hAnsi="Trebuchet MS" w:cs="Trebuchet MS"/>
+            <w:noProof/>
+            <w:lang w:val="es-ES"/>
+          </w:rPr>
+          <w:t>s</w:t>
+        </w:r>
+        <w:r>
+          <w:rPr>
+            <w:rStyle w:val="Hyperlink"/>
+            <w:rFonts w:ascii="Trebuchet MS" w:hAnsi="Trebuchet MS" w:cs="Trebuchet MS"/>
+            <w:noProof/>
+            <w:lang w:val="es-ES"/>
+          </w:rPr>
+          <w:t>is dinámico</w:t>
+        </w:r>
+        <w:r>
+          <w:rPr>
+            <w:noProof/>
+            <w:webHidden/>
+          </w:rPr>
+          <w:tab/>
+        </w:r>
+        <w:r>
+          <w:rPr>
+            <w:noProof/>
+            <w:webHidden/>
+          </w:rPr>
+          <w:fldChar w:fldCharType="begin"/>
+        </w:r>
+        <w:r>
+          <w:rPr>
+            <w:noProof/>
+            <w:webHidden/>
+          </w:rPr>
+          <w:instrText xml:space="preserve"> PAGEREF _Toc169864193 \h </w:instrText>
+        </w:r>
+        <w:r>
+          <w:rPr>
+            <w:noProof/>
+            <w:webHidden/>
+          </w:rPr>
+        </w:r>
+        <w:r>
+          <w:rPr>
+            <w:noProof/>
+            <w:webHidden/>
+          </w:rPr>
+          <w:fldChar w:fldCharType="separate"/>
+        </w:r>
+        <w:r>
+          <w:rPr>
+            <w:noProof/>
+            <w:webHidden/>
+          </w:rPr>
+          <w:t>73</w:t>
         </w:r>
         <w:r>
           <w:rPr>
@@ -3715,7 +3887,7 @@
           <w:lang w:val="en-ES" w:eastAsia="en-GB"/>
         </w:rPr>
       </w:pPr>
-      <w:hyperlink w:anchor="_Toc169729359" w:history="1">
+      <w:hyperlink w:anchor="_Toc169864194" w:history="1">
         <w:r>
           <w:rPr>
             <w:rStyle w:val="Hyperlink"/>
@@ -3744,7 +3916,7 @@
             <w:noProof/>
             <w:webHidden/>
           </w:rPr>
-          <w:instrText xml:space="preserve"> PAGEREF _Toc169729359 \h </w:instrText>
+          <w:instrText xml:space="preserve"> PAGEREF _Toc169864194 \h </w:instrText>
         </w:r>
         <w:r>
           <w:rPr>
@@ -3764,7 +3936,7 @@
             <w:noProof/>
             <w:webHidden/>
           </w:rPr>
-          <w:t>61</w:t>
+          <w:t>74</w:t>
         </w:r>
         <w:r>
           <w:rPr>
@@ -3791,7 +3963,7 @@
           <w:lang w:val="en-ES" w:eastAsia="en-GB"/>
         </w:rPr>
       </w:pPr>
-      <w:hyperlink w:anchor="_Toc169729360" w:history="1">
+      <w:hyperlink w:anchor="_Toc169864195" w:history="1">
         <w:r>
           <w:rPr>
             <w:rStyle w:val="Hyperlink"/>
@@ -3820,7 +3992,7 @@
             <w:noProof/>
             <w:webHidden/>
           </w:rPr>
-          <w:instrText xml:space="preserve"> PAGEREF _Toc169729360 \h </w:instrText>
+          <w:instrText xml:space="preserve"> PAGEREF _Toc169864195 \h </w:instrText>
         </w:r>
         <w:r>
           <w:rPr>
@@ -3840,7 +4012,7 @@
             <w:noProof/>
             <w:webHidden/>
           </w:rPr>
-          <w:t>62</w:t>
+          <w:t>74</w:t>
         </w:r>
         <w:r>
           <w:rPr>
@@ -3867,7 +4039,7 @@
           <w:lang w:val="en-ES" w:eastAsia="en-GB"/>
         </w:rPr>
       </w:pPr>
-      <w:hyperlink w:anchor="_Toc169729361" w:history="1">
+      <w:hyperlink w:anchor="_Toc169864196" w:history="1">
         <w:r>
           <w:rPr>
             <w:rStyle w:val="Hyperlink"/>
@@ -3896,7 +4068,7 @@
             <w:noProof/>
             <w:webHidden/>
           </w:rPr>
-          <w:instrText xml:space="preserve"> PAGEREF _Toc169729361 \h </w:instrText>
+          <w:instrText xml:space="preserve"> PAGEREF _Toc169864196 \h </w:instrText>
         </w:r>
         <w:r>
           <w:rPr>
@@ -3916,7 +4088,7 @@
             <w:noProof/>
             <w:webHidden/>
           </w:rPr>
-          <w:t>62</w:t>
+          <w:t>74</w:t>
         </w:r>
         <w:r>
           <w:rPr>
@@ -3943,7 +4115,7 @@
           <w:lang w:val="en-ES" w:eastAsia="en-GB"/>
         </w:rPr>
       </w:pPr>
-      <w:hyperlink w:anchor="_Toc169729362" w:history="1">
+      <w:hyperlink w:anchor="_Toc169864197" w:history="1">
         <w:r>
           <w:rPr>
             <w:rStyle w:val="Hyperlink"/>
@@ -3972,7 +4144,7 @@
             <w:noProof/>
             <w:webHidden/>
           </w:rPr>
-          <w:instrText xml:space="preserve"> PAGEREF _Toc169729362 \h </w:instrText>
+          <w:instrText xml:space="preserve"> PAGEREF _Toc169864197 \h </w:instrText>
         </w:r>
         <w:r>
           <w:rPr>
@@ -3992,7 +4164,7 @@
             <w:noProof/>
             <w:webHidden/>
           </w:rPr>
-          <w:t>62</w:t>
+          <w:t>74</w:t>
         </w:r>
         <w:r>
           <w:rPr>
@@ -4019,7 +4191,7 @@
           <w:lang w:val="en-ES" w:eastAsia="en-GB"/>
         </w:rPr>
       </w:pPr>
-      <w:hyperlink w:anchor="_Toc169729363" w:history="1">
+      <w:hyperlink w:anchor="_Toc169864198" w:history="1">
         <w:r>
           <w:rPr>
             <w:rStyle w:val="Hyperlink"/>
@@ -4048,7 +4220,7 @@
             <w:noProof/>
             <w:webHidden/>
           </w:rPr>
-          <w:instrText xml:space="preserve"> PAGEREF _Toc169729363 \h </w:instrText>
+          <w:instrText xml:space="preserve"> PAGEREF _Toc169864198 \h </w:instrText>
         </w:r>
         <w:r>
           <w:rPr>
@@ -4068,7 +4240,7 @@
             <w:noProof/>
             <w:webHidden/>
           </w:rPr>
-          <w:t>62</w:t>
+          <w:t>74</w:t>
         </w:r>
         <w:r>
           <w:rPr>
@@ -4097,7 +4269,7 @@
           <w:lang w:val="en-ES" w:eastAsia="en-GB"/>
         </w:rPr>
       </w:pPr>
-      <w:hyperlink w:anchor="_Toc169729364" w:history="1">
+      <w:hyperlink w:anchor="_Toc169864199" w:history="1">
         <w:r>
           <w:rPr>
             <w:rStyle w:val="Hyperlink"/>
@@ -4126,7 +4298,7 @@
             <w:noProof/>
             <w:webHidden/>
           </w:rPr>
-          <w:instrText xml:space="preserve"> PAGEREF _Toc169729364 \h </w:instrText>
+          <w:instrText xml:space="preserve"> PAGEREF _Toc169864199 \h </w:instrText>
         </w:r>
         <w:r>
           <w:rPr>
@@ -4146,7 +4318,7 @@
             <w:noProof/>
             <w:webHidden/>
           </w:rPr>
-          <w:t>63</w:t>
+          <w:t>75</w:t>
         </w:r>
         <w:r>
           <w:rPr>
@@ -4175,7 +4347,7 @@
           <w:lang w:val="en-ES" w:eastAsia="en-GB"/>
         </w:rPr>
       </w:pPr>
-      <w:hyperlink w:anchor="_Toc169729365" w:history="1">
+      <w:hyperlink w:anchor="_Toc169864200" w:history="1">
         <w:r>
           <w:rPr>
             <w:rStyle w:val="Hyperlink"/>
@@ -4204,7 +4376,7 @@
             <w:noProof/>
             <w:webHidden/>
           </w:rPr>
-          <w:instrText xml:space="preserve"> PAGEREF _Toc169729365 \h </w:instrText>
+          <w:instrText xml:space="preserve"> PAGEREF _Toc169864200 \h </w:instrText>
         </w:r>
         <w:r>
           <w:rPr>
@@ -4224,7 +4396,7 @@
             <w:noProof/>
             <w:webHidden/>
           </w:rPr>
-          <w:t>67</w:t>
+          <w:t>79</w:t>
         </w:r>
         <w:r>
           <w:rPr>
@@ -4253,7 +4425,7 @@
           <w:lang w:val="en-ES" w:eastAsia="en-GB"/>
         </w:rPr>
       </w:pPr>
-      <w:hyperlink w:anchor="_Toc169729366" w:history="1">
+      <w:hyperlink w:anchor="_Toc169864201" w:history="1">
         <w:r>
           <w:rPr>
             <w:rStyle w:val="Hyperlink"/>
@@ -4282,7 +4454,7 @@
             <w:noProof/>
             <w:webHidden/>
           </w:rPr>
-          <w:instrText xml:space="preserve"> PAGEREF _Toc169729366 \h </w:instrText>
+          <w:instrText xml:space="preserve"> PAGEREF _Toc169864201 \h </w:instrText>
         </w:r>
         <w:r>
           <w:rPr>
@@ -4302,7 +4474,7 @@
             <w:noProof/>
             <w:webHidden/>
           </w:rPr>
-          <w:t>68</w:t>
+          <w:t>80</w:t>
         </w:r>
         <w:r>
           <w:rPr>
@@ -4329,7 +4501,7 @@
           <w:lang w:val="en-ES" w:eastAsia="en-GB"/>
         </w:rPr>
       </w:pPr>
-      <w:hyperlink w:anchor="_Toc169729367" w:history="1">
+      <w:hyperlink w:anchor="_Toc169864202" w:history="1">
         <w:r>
           <w:rPr>
             <w:rStyle w:val="Hyperlink"/>
@@ -4358,7 +4530,7 @@
             <w:noProof/>
             <w:webHidden/>
           </w:rPr>
-          <w:instrText xml:space="preserve"> PAGEREF _Toc169729367 \h </w:instrText>
+          <w:instrText xml:space="preserve"> PAGEREF _Toc169864202 \h </w:instrText>
         </w:r>
         <w:r>
           <w:rPr>
@@ -4378,7 +4550,7 @@
             <w:noProof/>
             <w:webHidden/>
           </w:rPr>
-          <w:t>68</w:t>
+          <w:t>80</w:t>
         </w:r>
         <w:r>
           <w:rPr>
@@ -4405,7 +4577,7 @@
           <w:lang w:val="en-ES" w:eastAsia="en-GB"/>
         </w:rPr>
       </w:pPr>
-      <w:hyperlink w:anchor="_Toc169729368" w:history="1">
+      <w:hyperlink w:anchor="_Toc169864203" w:history="1">
         <w:r>
           <w:rPr>
             <w:rStyle w:val="Hyperlink"/>
@@ -4434,7 +4606,7 @@
             <w:noProof/>
             <w:webHidden/>
           </w:rPr>
-          <w:instrText xml:space="preserve"> PAGEREF _Toc169729368 \h </w:instrText>
+          <w:instrText xml:space="preserve"> PAGEREF _Toc169864203 \h </w:instrText>
         </w:r>
         <w:r>
           <w:rPr>
@@ -4454,7 +4626,7 @@
             <w:noProof/>
             <w:webHidden/>
           </w:rPr>
-          <w:t>68</w:t>
+          <w:t>80</w:t>
         </w:r>
         <w:r>
           <w:rPr>
@@ -4481,7 +4653,7 @@
           <w:lang w:val="en-ES" w:eastAsia="en-GB"/>
         </w:rPr>
       </w:pPr>
-      <w:hyperlink w:anchor="_Toc169729369" w:history="1">
+      <w:hyperlink w:anchor="_Toc169864204" w:history="1">
         <w:r>
           <w:rPr>
             <w:rStyle w:val="Hyperlink"/>
@@ -4510,7 +4682,7 @@
             <w:noProof/>
             <w:webHidden/>
           </w:rPr>
-          <w:instrText xml:space="preserve"> PAGEREF _Toc169729369 \h </w:instrText>
+          <w:instrText xml:space="preserve"> PAGEREF _Toc169864204 \h </w:instrText>
         </w:r>
         <w:r>
           <w:rPr>
@@ -4530,7 +4702,7 @@
             <w:noProof/>
             <w:webHidden/>
           </w:rPr>
-          <w:t>68</w:t>
+          <w:t>80</w:t>
         </w:r>
         <w:r>
           <w:rPr>
@@ -4627,7 +4799,7 @@
         </w:rPr>
       </w:pPr>
       <w:bookmarkStart w:id="0" w:name="_Toc107862668"/>
-      <w:bookmarkStart w:id="1" w:name="_Toc169729326"/>
+      <w:bookmarkStart w:id="1" w:name="_Toc169864159"/>
       <w:r>
         <w:rPr>
           <w:rFonts w:ascii="Trebuchet MS" w:hAnsi="Trebuchet MS"/>
@@ -4712,7 +4884,7 @@
         </w:rPr>
       </w:pPr>
       <w:bookmarkStart w:id="2" w:name="_Toc107862669"/>
-      <w:bookmarkStart w:id="3" w:name="_Toc169729327"/>
+      <w:bookmarkStart w:id="3" w:name="_Toc169864160"/>
       <w:r>
         <w:rPr>
           <w:rFonts w:ascii="Trebuchet MS" w:hAnsi="Trebuchet MS"/>
@@ -4782,7 +4954,7 @@
         </w:rPr>
       </w:pPr>
       <w:bookmarkStart w:id="4" w:name="_Toc107862670"/>
-      <w:bookmarkStart w:id="5" w:name="_Toc169729328"/>
+      <w:bookmarkStart w:id="5" w:name="_Toc169864161"/>
       <w:r>
         <w:rPr>
           <w:rFonts w:ascii="Trebuchet MS" w:hAnsi="Trebuchet MS"/>
@@ -5629,7 +5801,7 @@
         </w:rPr>
       </w:pPr>
       <w:bookmarkStart w:id="6" w:name="_Toc107862671"/>
-      <w:bookmarkStart w:id="7" w:name="_Toc169729329"/>
+      <w:bookmarkStart w:id="7" w:name="_Toc169864162"/>
       <w:r>
         <w:rPr>
           <w:rFonts w:ascii="Trebuchet MS" w:hAnsi="Trebuchet MS"/>
@@ -6951,7 +7123,7 @@
         </w:rPr>
       </w:pPr>
       <w:bookmarkStart w:id="8" w:name="_Toc107862672"/>
-      <w:bookmarkStart w:id="9" w:name="_Toc169729330"/>
+      <w:bookmarkStart w:id="9" w:name="_Toc169864163"/>
       <w:r>
         <w:rPr>
           <w:rFonts w:ascii="Trebuchet MS" w:hAnsi="Trebuchet MS"/>
@@ -7007,7 +7179,7 @@
       </w:pPr>
       <w:bookmarkStart w:id="10" w:name="_1.1__"/>
       <w:bookmarkStart w:id="11" w:name="_Toc107862673"/>
-      <w:bookmarkStart w:id="12" w:name="_Toc169729331"/>
+      <w:bookmarkStart w:id="12" w:name="_Toc169864164"/>
       <w:bookmarkEnd w:id="10"/>
       <w:r>
         <w:rPr>
@@ -7316,7 +7488,7 @@
       </w:pPr>
       <w:bookmarkStart w:id="13" w:name="_1.2__"/>
       <w:bookmarkStart w:id="14" w:name="_Toc107862674"/>
-      <w:bookmarkStart w:id="15" w:name="_Toc169729332"/>
+      <w:bookmarkStart w:id="15" w:name="_Toc169864165"/>
       <w:bookmarkEnd w:id="13"/>
       <w:r>
         <w:rPr>
@@ -9351,7 +9523,7 @@
         </w:rPr>
       </w:pPr>
       <w:bookmarkStart w:id="16" w:name="_Toc107862679"/>
-      <w:bookmarkStart w:id="17" w:name="_Toc169729333"/>
+      <w:bookmarkStart w:id="17" w:name="_Toc169864166"/>
       <w:r>
         <w:rPr>
           <w:rFonts w:ascii="Trebuchet MS" w:eastAsia="MS Mincho" w:hAnsi="Trebuchet MS" w:cs="Trebuchet MS"/>
@@ -9503,7 +9675,7 @@
         </w:rPr>
       </w:pPr>
       <w:bookmarkStart w:id="18" w:name="_Toc107862680"/>
-      <w:bookmarkStart w:id="19" w:name="_Toc169729334"/>
+      <w:bookmarkStart w:id="19" w:name="_Toc169864167"/>
       <w:r>
         <w:rPr>
           <w:rFonts w:ascii="Trebuchet MS" w:eastAsia="MS Mincho" w:hAnsi="Trebuchet MS" w:cs="Trebuchet MS"/>
@@ -9694,7 +9866,7 @@
       </w:pPr>
       <w:bookmarkStart w:id="20" w:name="_1.4__"/>
       <w:bookmarkStart w:id="21" w:name="_Toc107862681"/>
-      <w:bookmarkStart w:id="22" w:name="_Toc169729335"/>
+      <w:bookmarkStart w:id="22" w:name="_Toc169864168"/>
       <w:bookmarkEnd w:id="20"/>
       <w:r>
         <w:rPr>
@@ -10077,7 +10249,7 @@
       </w:pPr>
       <w:bookmarkStart w:id="23" w:name="_1.4.2__"/>
       <w:bookmarkStart w:id="24" w:name="_Toc107862683"/>
-      <w:bookmarkStart w:id="25" w:name="_Toc169729336"/>
+      <w:bookmarkStart w:id="25" w:name="_Toc169864169"/>
       <w:bookmarkEnd w:id="23"/>
       <w:r>
         <w:rPr>
@@ -10232,8 +10404,8 @@
             <v:path o:extrusionok="f" gradientshapeok="t" o:connecttype="rect"/>
             <o:lock v:ext="edit" aspectratio="t"/>
           </v:shapetype>
-          <v:shape id="Picture 1" o:spid="_x0000_s2072" type="#_x0000_t75" alt="A colorful logo with black letters&#13;&#13;&#13;&#13;&#13;&#13;&#10;&#13;&#13;&#13;&#13;&#13;&#13;&#10;Description automatically generated" style="position:absolute;margin-left:0;margin-top:35.85pt;width:113.05pt;height:110.35pt;z-index:1;visibility:visible;mso-wrap-style:square;mso-wrap-edited:f;mso-width-percent:0;mso-height-percent:0;mso-wrap-distance-left:9pt;mso-wrap-distance-top:0;mso-wrap-distance-right:9pt;mso-wrap-distance-bottom:0;mso-position-horizontal:center;mso-position-horizontal-relative:margin;mso-position-vertical:absolute;mso-position-vertical-relative:text;mso-width-percent:0;mso-height-percent:0;mso-width-relative:page;mso-height-relative:page">
-            <v:imagedata r:id="rId25" o:title="A colorful logo with black letters&#13;&#13;&#13;&#13;&#13;&#13;&#10;&#13;&#13;&#13;&#13;&#13;&#13;&#10;Description automatically generated"/>
+          <v:shape id="Picture 1" o:spid="_x0000_s2074" type="#_x0000_t75" alt="A colorful logo with black letters&#13;&#13;&#13;&#13;&#13;&#13;&#13;&#10;&#13;&#13;&#13;&#13;&#13;&#13;&#13;&#10;Description automatically generated" style="position:absolute;margin-left:0;margin-top:35.85pt;width:113.05pt;height:110.35pt;z-index:1;visibility:visible;mso-wrap-style:square;mso-wrap-edited:f;mso-width-percent:0;mso-height-percent:0;mso-wrap-distance-left:9pt;mso-wrap-distance-top:0;mso-wrap-distance-right:9pt;mso-wrap-distance-bottom:0;mso-position-horizontal:center;mso-position-horizontal-relative:margin;mso-position-vertical:absolute;mso-position-vertical-relative:text;mso-width-percent:0;mso-height-percent:0;mso-width-relative:page;mso-height-relative:page">
+            <v:imagedata r:id="rId25" o:title="A colorful logo with black letters&#13;&#13;&#13;&#13;&#13;&#13;&#13;&#10;&#13;&#13;&#13;&#13;&#13;&#13;&#13;&#10;Description automatically generated"/>
             <w10:wrap type="topAndBottom" anchorx="margin"/>
           </v:shape>
         </w:pict>
@@ -10282,8 +10454,8 @@
           <w:noProof/>
         </w:rPr>
         <w:pict w14:anchorId="07005805">
-          <v:shape id="Picture 15" o:spid="_x0000_s2071" type="#_x0000_t75" alt="A green and blue text on a black background&#13;&#13;&#13;&#13;&#13;&#13;&#10;&#13;&#13;&#13;&#13;&#13;&#13;&#10;Description automatically generated" style="position:absolute;margin-left:0;margin-top:37.8pt;width:129.75pt;height:70.35pt;z-index:2;visibility:visible;mso-wrap-style:square;mso-wrap-edited:f;mso-width-percent:0;mso-height-percent:0;mso-wrap-distance-left:9pt;mso-wrap-distance-top:0;mso-wrap-distance-right:9pt;mso-wrap-distance-bottom:0;mso-position-horizontal:center;mso-position-horizontal-relative:margin;mso-position-vertical:absolute;mso-position-vertical-relative:text;mso-width-percent:0;mso-height-percent:0;mso-width-relative:page;mso-height-relative:page">
-            <v:imagedata r:id="rId26" o:title="A green and blue text on a black background&#13;&#13;&#13;&#13;&#13;&#13;&#10;&#13;&#13;&#13;&#13;&#13;&#13;&#10;Description automatically generated"/>
+          <v:shape id="Picture 15" o:spid="_x0000_s2073" type="#_x0000_t75" alt="A green and blue text on a black background&#13;&#13;&#13;&#13;&#13;&#13;&#13;&#10;&#13;&#13;&#13;&#13;&#13;&#13;&#13;&#10;Description automatically generated" style="position:absolute;margin-left:0;margin-top:37.8pt;width:129.75pt;height:70.35pt;z-index:2;visibility:visible;mso-wrap-style:square;mso-wrap-edited:f;mso-width-percent:0;mso-height-percent:0;mso-wrap-distance-left:9pt;mso-wrap-distance-top:0;mso-wrap-distance-right:9pt;mso-wrap-distance-bottom:0;mso-position-horizontal:center;mso-position-horizontal-relative:margin;mso-position-vertical:absolute;mso-position-vertical-relative:text;mso-width-percent:0;mso-height-percent:0;mso-width-relative:page;mso-height-relative:page">
+            <v:imagedata r:id="rId26" o:title="A green and blue text on a black background&#13;&#13;&#13;&#13;&#13;&#13;&#13;&#10;&#13;&#13;&#13;&#13;&#13;&#13;&#13;&#10;Description automatically generated"/>
             <w10:wrap type="topAndBottom" anchorx="margin"/>
           </v:shape>
         </w:pict>
@@ -10345,8 +10517,8 @@
           <w:noProof/>
         </w:rPr>
         <w:pict w14:anchorId="22C04E19">
-          <v:shape id="Picture 16" o:spid="_x0000_s2070" type="#_x0000_t75" alt="A red letter on a white background&#13;&#13;&#13;&#13;&#13;&#13;&#10;&#13;&#13;&#13;&#13;&#13;&#13;&#10;Description automatically generated" style="position:absolute;margin-left:145.75pt;margin-top:37.35pt;width:172pt;height:39pt;z-index:3;visibility:visible;mso-wrap-style:square;mso-wrap-edited:f;mso-width-percent:0;mso-height-percent:0;mso-wrap-distance-left:9pt;mso-wrap-distance-top:0;mso-wrap-distance-right:9pt;mso-wrap-distance-bottom:0;mso-position-horizontal:absolute;mso-position-horizontal-relative:margin;mso-position-vertical:absolute;mso-position-vertical-relative:text;mso-width-percent:0;mso-height-percent:0;mso-width-relative:page;mso-height-relative:page">
-            <v:imagedata r:id="rId27" o:title="A red letter on a white background&#13;&#13;&#13;&#13;&#13;&#13;&#10;&#13;&#13;&#13;&#13;&#13;&#13;&#10;Description automatically generated"/>
+          <v:shape id="Picture 16" o:spid="_x0000_s2072" type="#_x0000_t75" alt="A red letter on a white background&#13;&#13;&#13;&#13;&#13;&#13;&#13;&#10;&#13;&#13;&#13;&#13;&#13;&#13;&#13;&#10;Description automatically generated" style="position:absolute;margin-left:145.75pt;margin-top:37.35pt;width:172pt;height:39pt;z-index:3;visibility:visible;mso-wrap-style:square;mso-wrap-edited:f;mso-width-percent:0;mso-height-percent:0;mso-wrap-distance-left:9pt;mso-wrap-distance-top:0;mso-wrap-distance-right:9pt;mso-wrap-distance-bottom:0;mso-position-horizontal:absolute;mso-position-horizontal-relative:margin;mso-position-vertical:absolute;mso-position-vertical-relative:text;mso-width-percent:0;mso-height-percent:0;mso-width-relative:page;mso-height-relative:page">
+            <v:imagedata r:id="rId27" o:title="A red letter on a white background&#13;&#13;&#13;&#13;&#13;&#13;&#13;&#10;&#13;&#13;&#13;&#13;&#13;&#13;&#13;&#10;Description automatically generated"/>
             <w10:wrap type="topAndBottom" anchorx="margin"/>
           </v:shape>
         </w:pict>
@@ -10463,8 +10635,8 @@
           <w:noProof/>
         </w:rPr>
         <w:pict w14:anchorId="44676742">
-          <v:shape id="Picture 17" o:spid="_x0000_s2069" type="#_x0000_t75" alt="A logo on a black square&#13;&#13;&#13;&#13;&#13;&#13;&#10;&#13;&#13;&#13;&#13;&#13;&#13;&#10;Description automatically generated" style="position:absolute;left:0;text-align:left;margin-left:143.85pt;margin-top:28.25pt;width:123.8pt;height:123.8pt;z-index:4;visibility:visible;mso-wrap-style:square;mso-wrap-edited:f;mso-width-percent:0;mso-height-percent:0;mso-wrap-distance-left:9pt;mso-wrap-distance-top:0;mso-wrap-distance-right:9pt;mso-wrap-distance-bottom:0;mso-position-horizontal:absolute;mso-position-horizontal-relative:text;mso-position-vertical:absolute;mso-position-vertical-relative:text;mso-width-percent:0;mso-height-percent:0;mso-width-relative:page;mso-height-relative:page">
-            <v:imagedata r:id="rId28" o:title="A logo on a black square&#13;&#13;&#13;&#13;&#13;&#13;&#10;&#13;&#13;&#13;&#13;&#13;&#13;&#10;Description automatically generated"/>
+          <v:shape id="Picture 17" o:spid="_x0000_s2071" type="#_x0000_t75" alt="A logo on a black square&#13;&#13;&#13;&#13;&#13;&#13;&#13;&#10;&#13;&#13;&#13;&#13;&#13;&#13;&#13;&#10;Description automatically generated" style="position:absolute;left:0;text-align:left;margin-left:143.85pt;margin-top:28.25pt;width:123.8pt;height:123.8pt;z-index:4;visibility:visible;mso-wrap-style:square;mso-wrap-edited:f;mso-width-percent:0;mso-height-percent:0;mso-wrap-distance-left:9pt;mso-wrap-distance-top:0;mso-wrap-distance-right:9pt;mso-wrap-distance-bottom:0;mso-position-horizontal:absolute;mso-position-horizontal-relative:text;mso-position-vertical:absolute;mso-position-vertical-relative:text;mso-width-percent:0;mso-height-percent:0;mso-width-relative:page;mso-height-relative:page">
+            <v:imagedata r:id="rId28" o:title="A logo on a black square&#13;&#13;&#13;&#13;&#13;&#13;&#13;&#10;&#13;&#13;&#13;&#13;&#13;&#13;&#13;&#10;Description automatically generated"/>
             <w10:wrap type="topAndBottom"/>
           </v:shape>
         </w:pict>
@@ -10563,8 +10735,8 @@
           <w:noProof/>
         </w:rPr>
         <w:pict w14:anchorId="47439DFE">
-          <v:shape id="Picture 20" o:spid="_x0000_s2068" type="#_x0000_t75" alt="A blue and black device with a green bug on it&#13;&#13;&#13;&#13;&#13;&#13;&#10;&#13;&#13;&#13;&#13;&#13;&#13;&#10;Description automatically generated" style="position:absolute;margin-left:141.45pt;margin-top:24.3pt;width:118.1pt;height:118.1pt;z-index:5;visibility:visible;mso-wrap-style:square;mso-wrap-edited:f;mso-width-percent:0;mso-height-percent:0;mso-wrap-distance-left:9pt;mso-wrap-distance-top:0;mso-wrap-distance-right:9pt;mso-wrap-distance-bottom:0;mso-position-horizontal:absolute;mso-position-horizontal-relative:margin;mso-position-vertical:absolute;mso-position-vertical-relative:text;mso-width-percent:0;mso-height-percent:0;mso-width-relative:page;mso-height-relative:page">
-            <v:imagedata r:id="rId29" o:title="A blue and black device with a green bug on it&#13;&#13;&#13;&#13;&#13;&#13;&#10;&#13;&#13;&#13;&#13;&#13;&#13;&#10;Description automatically generated"/>
+          <v:shape id="Picture 20" o:spid="_x0000_s2070" type="#_x0000_t75" alt="A blue and black device with a green bug on it&#13;&#13;&#13;&#13;&#13;&#13;&#13;&#10;&#13;&#13;&#13;&#13;&#13;&#13;&#13;&#10;Description automatically generated" style="position:absolute;margin-left:141.45pt;margin-top:24.3pt;width:118.1pt;height:118.1pt;z-index:5;visibility:visible;mso-wrap-style:square;mso-wrap-edited:f;mso-width-percent:0;mso-height-percent:0;mso-wrap-distance-left:9pt;mso-wrap-distance-top:0;mso-wrap-distance-right:9pt;mso-wrap-distance-bottom:0;mso-position-horizontal:absolute;mso-position-horizontal-relative:margin;mso-position-vertical:absolute;mso-position-vertical-relative:text;mso-width-percent:0;mso-height-percent:0;mso-width-relative:page;mso-height-relative:page">
+            <v:imagedata r:id="rId29" o:title="A blue and black device with a green bug on it&#13;&#13;&#13;&#13;&#13;&#13;&#13;&#10;&#13;&#13;&#13;&#13;&#13;&#13;&#13;&#10;Description automatically generated"/>
             <w10:wrap type="topAndBottom" anchorx="margin"/>
           </v:shape>
         </w:pict>
@@ -10625,8 +10797,8 @@
           <w:noProof/>
         </w:rPr>
         <w:pict w14:anchorId="527D40C2">
-          <v:shape id="Picture 21" o:spid="_x0000_s2067" type="#_x0000_t75" alt="A logo with colorful triangles&#13;&#13;&#13;&#13;&#13;&#13;&#10;&#13;&#13;&#13;&#13;&#13;&#13;&#10;Description automatically generated with medium confidence" style="position:absolute;margin-left:0;margin-top:37.55pt;width:117.6pt;height:117.6pt;z-index:6;visibility:visible;mso-wrap-style:square;mso-wrap-edited:f;mso-width-percent:0;mso-height-percent:0;mso-wrap-distance-left:9pt;mso-wrap-distance-top:0;mso-wrap-distance-right:9pt;mso-wrap-distance-bottom:0;mso-position-horizontal:center;mso-position-horizontal-relative:margin;mso-position-vertical:absolute;mso-position-vertical-relative:text;mso-width-percent:0;mso-height-percent:0;mso-width-relative:page;mso-height-relative:page">
-            <v:imagedata r:id="rId30" o:title="A logo with colorful triangles&#13;&#13;&#13;&#13;&#13;&#13;&#10;&#13;&#13;&#13;&#13;&#13;&#13;&#10;Description automatically generated with medium confidence"/>
+          <v:shape id="Picture 21" o:spid="_x0000_s2069" type="#_x0000_t75" alt="A logo with colorful triangles&#13;&#13;&#13;&#13;&#13;&#13;&#13;&#10;&#13;&#13;&#13;&#13;&#13;&#13;&#13;&#10;Description automatically generated with medium confidence" style="position:absolute;margin-left:0;margin-top:37.55pt;width:117.6pt;height:117.6pt;z-index:6;visibility:visible;mso-wrap-style:square;mso-wrap-edited:f;mso-width-percent:0;mso-height-percent:0;mso-wrap-distance-left:9pt;mso-wrap-distance-top:0;mso-wrap-distance-right:9pt;mso-wrap-distance-bottom:0;mso-position-horizontal:center;mso-position-horizontal-relative:margin;mso-position-vertical:absolute;mso-position-vertical-relative:text;mso-width-percent:0;mso-height-percent:0;mso-width-relative:page;mso-height-relative:page">
+            <v:imagedata r:id="rId30" o:title="A logo with colorful triangles&#13;&#13;&#13;&#13;&#13;&#13;&#13;&#10;&#13;&#13;&#13;&#13;&#13;&#13;&#13;&#10;Description automatically generated with medium confidence"/>
             <w10:wrap type="topAndBottom" anchorx="margin"/>
           </v:shape>
         </w:pict>
@@ -10778,8 +10950,8 @@
           <w:noProof/>
         </w:rPr>
         <w:pict w14:anchorId="0767B542">
-          <v:shape id="Picture 24" o:spid="_x0000_s2066" type="#_x0000_t75" alt="A blue circle with a white logo&#13;&#13;&#13;&#13;&#13;&#13;&#10;&#13;&#13;&#13;&#13;&#13;&#13;&#10;Description automatically generated" style="position:absolute;margin-left:0;margin-top:37.55pt;width:110.6pt;height:110.6pt;z-index:7;visibility:visible;mso-wrap-style:square;mso-wrap-edited:f;mso-width-percent:0;mso-height-percent:0;mso-wrap-distance-left:9pt;mso-wrap-distance-top:0;mso-wrap-distance-right:9pt;mso-wrap-distance-bottom:0;mso-position-horizontal:center;mso-position-horizontal-relative:margin;mso-position-vertical:absolute;mso-position-vertical-relative:text;mso-width-percent:0;mso-height-percent:0;mso-width-relative:page;mso-height-relative:page">
-            <v:imagedata r:id="rId31" o:title="A blue circle with a white logo&#13;&#13;&#13;&#13;&#13;&#13;&#10;&#13;&#13;&#13;&#13;&#13;&#13;&#10;Description automatically generated"/>
+          <v:shape id="Picture 24" o:spid="_x0000_s2068" type="#_x0000_t75" alt="A blue circle with a white logo&#13;&#13;&#13;&#13;&#13;&#13;&#13;&#10;&#13;&#13;&#13;&#13;&#13;&#13;&#13;&#10;Description automatically generated" style="position:absolute;margin-left:0;margin-top:37.55pt;width:110.6pt;height:110.6pt;z-index:7;visibility:visible;mso-wrap-style:square;mso-wrap-edited:f;mso-width-percent:0;mso-height-percent:0;mso-wrap-distance-left:9pt;mso-wrap-distance-top:0;mso-wrap-distance-right:9pt;mso-wrap-distance-bottom:0;mso-position-horizontal:center;mso-position-horizontal-relative:margin;mso-position-vertical:absolute;mso-position-vertical-relative:text;mso-width-percent:0;mso-height-percent:0;mso-width-relative:page;mso-height-relative:page">
+            <v:imagedata r:id="rId31" o:title="A blue circle with a white logo&#13;&#13;&#13;&#13;&#13;&#13;&#13;&#10;&#13;&#13;&#13;&#13;&#13;&#13;&#13;&#10;Description automatically generated"/>
             <w10:wrap type="topAndBottom" anchorx="margin"/>
           </v:shape>
         </w:pict>
@@ -10847,8 +11019,8 @@
           <w:noProof/>
         </w:rPr>
         <w:pict w14:anchorId="78D4927E">
-          <v:shape id="Picture 2" o:spid="_x0000_s2065" type="#_x0000_t75" alt="A hexagon with a white symbol&#13;&#13;&#13;&#13;&#13;&#10;&#13;&#13;&#13;&#13;&#13;&#10;Description automatically generated" style="position:absolute;margin-left:0;margin-top:29.3pt;width:200.65pt;height:133.75pt;z-index:8;visibility:visible;mso-wrap-style:square;mso-wrap-edited:f;mso-width-percent:0;mso-height-percent:0;mso-wrap-distance-left:9pt;mso-wrap-distance-top:0;mso-wrap-distance-right:9pt;mso-wrap-distance-bottom:0;mso-position-horizontal:center;mso-position-horizontal-relative:margin;mso-position-vertical:absolute;mso-position-vertical-relative:text;mso-width-percent:0;mso-height-percent:0;mso-width-relative:page;mso-height-relative:page">
-            <v:imagedata r:id="rId32" o:title="A hexagon with a white symbol&#13;&#13;&#13;&#13;&#13;&#10;&#13;&#13;&#13;&#13;&#13;&#10;Description automatically generated"/>
+          <v:shape id="Picture 2" o:spid="_x0000_s2067" type="#_x0000_t75" alt="A hexagon with a white symbol&#13;&#13;&#13;&#13;&#13;&#13;&#10;&#13;&#13;&#13;&#13;&#13;&#13;&#10;Description automatically generated" style="position:absolute;margin-left:0;margin-top:29.3pt;width:200.65pt;height:133.75pt;z-index:8;visibility:visible;mso-wrap-style:square;mso-wrap-edited:f;mso-width-percent:0;mso-height-percent:0;mso-wrap-distance-left:9pt;mso-wrap-distance-top:0;mso-wrap-distance-right:9pt;mso-wrap-distance-bottom:0;mso-position-horizontal:center;mso-position-horizontal-relative:margin;mso-position-vertical:absolute;mso-position-vertical-relative:text;mso-width-percent:0;mso-height-percent:0;mso-width-relative:page;mso-height-relative:page">
+            <v:imagedata r:id="rId32" o:title="A hexagon with a white symbol&#13;&#13;&#13;&#13;&#13;&#13;&#10;&#13;&#13;&#13;&#13;&#13;&#13;&#10;Description automatically generated"/>
             <w10:wrap type="topAndBottom" anchorx="margin"/>
           </v:shape>
         </w:pict>
@@ -10924,8 +11096,8 @@
           <w:noProof/>
         </w:rPr>
         <w:pict w14:anchorId="5CBCA6A3">
-          <v:shape id="Picture 3" o:spid="_x0000_s2064" type="#_x0000_t75" alt="A red background with white text&#13;&#13;&#13;&#13;&#13;&#10;&#13;&#13;&#13;&#13;&#13;&#10;Description automatically generated" style="position:absolute;left:0;text-align:left;margin-left:0;margin-top:35.95pt;width:107.75pt;height:107.75pt;z-index:9;visibility:visible;mso-wrap-style:square;mso-wrap-edited:f;mso-width-percent:0;mso-height-percent:0;mso-wrap-distance-left:9pt;mso-wrap-distance-top:0;mso-wrap-distance-right:9pt;mso-wrap-distance-bottom:0;mso-position-horizontal:center;mso-position-horizontal-relative:margin;mso-position-vertical:absolute;mso-position-vertical-relative:text;mso-width-percent:0;mso-height-percent:0;mso-width-relative:page;mso-height-relative:page">
-            <v:imagedata r:id="rId33" o:title="A red background with white text&#13;&#13;&#13;&#13;&#13;&#10;&#13;&#13;&#13;&#13;&#13;&#10;Description automatically generated"/>
+          <v:shape id="Picture 3" o:spid="_x0000_s2066" type="#_x0000_t75" alt="A red background with white text&#13;&#13;&#13;&#13;&#13;&#13;&#10;&#13;&#13;&#13;&#13;&#13;&#13;&#10;Description automatically generated" style="position:absolute;left:0;text-align:left;margin-left:0;margin-top:35.95pt;width:107.75pt;height:107.75pt;z-index:9;visibility:visible;mso-wrap-style:square;mso-wrap-edited:f;mso-width-percent:0;mso-height-percent:0;mso-wrap-distance-left:9pt;mso-wrap-distance-top:0;mso-wrap-distance-right:9pt;mso-wrap-distance-bottom:0;mso-position-horizontal:center;mso-position-horizontal-relative:margin;mso-position-vertical:absolute;mso-position-vertical-relative:text;mso-width-percent:0;mso-height-percent:0;mso-width-relative:page;mso-height-relative:page">
+            <v:imagedata r:id="rId33" o:title="A red background with white text&#13;&#13;&#13;&#13;&#13;&#13;&#10;&#13;&#13;&#13;&#13;&#13;&#13;&#10;Description automatically generated"/>
             <w10:wrap type="topAndBottom" anchorx="margin"/>
           </v:shape>
         </w:pict>
@@ -11067,8 +11239,8 @@
           <w:noProof/>
         </w:rPr>
         <w:pict w14:anchorId="537D4C11">
-          <v:shape id="Picture 5" o:spid="_x0000_s2063" type="#_x0000_t75" alt="A black and orange hexagon with a white lightning bolt&#13;&#13;&#13;&#13;&#13;&#10;&#13;&#13;&#13;&#13;&#13;&#10;Description automatically generated" style="position:absolute;left:0;text-align:left;margin-left:0;margin-top:-9.85pt;width:109.2pt;height:109.2pt;z-index:10;visibility:visible;mso-wrap-style:square;mso-wrap-edited:f;mso-width-percent:0;mso-height-percent:0;mso-wrap-distance-left:9pt;mso-wrap-distance-top:0;mso-wrap-distance-right:9pt;mso-wrap-distance-bottom:0;mso-position-horizontal:center;mso-position-horizontal-relative:margin;mso-position-vertical:absolute;mso-position-vertical-relative:text;mso-width-percent:0;mso-height-percent:0;mso-width-relative:page;mso-height-relative:page">
-            <v:imagedata r:id="rId34" o:title="A black and orange hexagon with a white lightning bolt&#13;&#13;&#13;&#13;&#13;&#10;&#13;&#13;&#13;&#13;&#13;&#10;Description automatically generated"/>
+          <v:shape id="Picture 5" o:spid="_x0000_s2065" type="#_x0000_t75" alt="A black and orange hexagon with a white lightning bolt&#13;&#13;&#13;&#13;&#13;&#13;&#10;&#13;&#13;&#13;&#13;&#13;&#13;&#10;Description automatically generated" style="position:absolute;left:0;text-align:left;margin-left:0;margin-top:-9.85pt;width:109.2pt;height:109.2pt;z-index:10;visibility:visible;mso-wrap-style:square;mso-wrap-edited:f;mso-width-percent:0;mso-height-percent:0;mso-wrap-distance-left:9pt;mso-wrap-distance-top:0;mso-wrap-distance-right:9pt;mso-wrap-distance-bottom:0;mso-position-horizontal:center;mso-position-horizontal-relative:margin;mso-position-vertical:absolute;mso-position-vertical-relative:text;mso-width-percent:0;mso-height-percent:0;mso-width-relative:page;mso-height-relative:page">
+            <v:imagedata r:id="rId34" o:title="A black and orange hexagon with a white lightning bolt&#13;&#13;&#13;&#13;&#13;&#13;&#10;&#13;&#13;&#13;&#13;&#13;&#13;&#10;Description automatically generated"/>
             <w10:wrap type="topAndBottom" anchorx="margin"/>
           </v:shape>
         </w:pict>
@@ -11147,8 +11319,8 @@
           <w:noProof/>
         </w:rPr>
         <w:pict w14:anchorId="229D0293">
-          <v:shape id="_x0000_s2062" type="#_x0000_t75" alt="A blue fin with white text&#13;&#10;&#13;&#10;Description automatically generated" style="position:absolute;left:0;text-align:left;margin-left:136.5pt;margin-top:37.8pt;width:115.8pt;height:115.8pt;z-index:17;visibility:visible;mso-wrap-style:square;mso-wrap-edited:f;mso-width-percent:0;mso-height-percent:0;mso-wrap-distance-left:9pt;mso-wrap-distance-top:0;mso-wrap-distance-right:9pt;mso-wrap-distance-bottom:0;mso-position-horizontal:absolute;mso-position-horizontal-relative:margin;mso-position-vertical:absolute;mso-position-vertical-relative:text;mso-width-percent:0;mso-height-percent:0;mso-width-relative:page;mso-height-relative:page">
-            <v:imagedata r:id="rId35" o:title="A blue fin with white text&#13;&#10;&#13;&#10;Description automatically generated"/>
+          <v:shape id="_x0000_s2064" type="#_x0000_t75" alt="A blue fin with white text&#13;&#13;&#10;&#13;&#13;&#10;Description automatically generated" style="position:absolute;left:0;text-align:left;margin-left:136.5pt;margin-top:37.8pt;width:115.8pt;height:115.8pt;z-index:17;visibility:visible;mso-wrap-style:square;mso-wrap-edited:f;mso-width-percent:0;mso-height-percent:0;mso-wrap-distance-left:9pt;mso-wrap-distance-top:0;mso-wrap-distance-right:9pt;mso-wrap-distance-bottom:0;mso-position-horizontal:absolute;mso-position-horizontal-relative:margin;mso-position-vertical:absolute;mso-position-vertical-relative:text;mso-width-percent:0;mso-height-percent:0;mso-width-relative:page;mso-height-relative:page">
+            <v:imagedata r:id="rId35" o:title="A blue fin with white text&#13;&#13;&#10;&#13;&#13;&#10;Description automatically generated"/>
             <w10:wrap type="topAndBottom" anchorx="margin"/>
           </v:shape>
         </w:pict>
@@ -11197,8 +11369,8 @@
           <w:noProof/>
         </w:rPr>
         <w:pict w14:anchorId="42EEBBA1">
-          <v:shape id="Picture 9" o:spid="_x0000_s2061" type="#_x0000_t75" alt="A white object with a black background&#13;&#13;&#13;&#13;&#13;&#10;&#13;&#13;&#13;&#13;&#13;&#10;Description automatically generated" style="position:absolute;margin-left:172.2pt;margin-top:29.4pt;width:106.15pt;height:106.15pt;z-index:11;visibility:visible;mso-wrap-style:square;mso-wrap-edited:f;mso-width-percent:0;mso-height-percent:0;mso-wrap-distance-left:9pt;mso-wrap-distance-top:0;mso-wrap-distance-right:9pt;mso-wrap-distance-bottom:0;mso-position-horizontal:absolute;mso-position-horizontal-relative:text;mso-position-vertical:absolute;mso-position-vertical-relative:text;mso-width-percent:0;mso-height-percent:0;mso-width-relative:page;mso-height-relative:page">
-            <v:imagedata r:id="rId36" o:title="A white object with a black background&#13;&#13;&#13;&#13;&#13;&#10;&#13;&#13;&#13;&#13;&#13;&#10;Description automatically generated"/>
+          <v:shape id="Picture 9" o:spid="_x0000_s2063" type="#_x0000_t75" alt="A white object with a black background&#13;&#13;&#13;&#13;&#13;&#13;&#10;&#13;&#13;&#13;&#13;&#13;&#13;&#10;Description automatically generated" style="position:absolute;margin-left:172.2pt;margin-top:29.4pt;width:106.15pt;height:106.15pt;z-index:11;visibility:visible;mso-wrap-style:square;mso-wrap-edited:f;mso-width-percent:0;mso-height-percent:0;mso-wrap-distance-left:9pt;mso-wrap-distance-top:0;mso-wrap-distance-right:9pt;mso-wrap-distance-bottom:0;mso-position-horizontal:absolute;mso-position-horizontal-relative:text;mso-position-vertical:absolute;mso-position-vertical-relative:text;mso-width-percent:0;mso-height-percent:0;mso-width-relative:page;mso-height-relative:page">
+            <v:imagedata r:id="rId36" o:title="A white object with a black background&#13;&#13;&#13;&#13;&#13;&#13;&#10;&#13;&#13;&#13;&#13;&#13;&#13;&#10;Description automatically generated"/>
             <w10:wrap type="topAndBottom"/>
           </v:shape>
         </w:pict>
@@ -11341,8 +11513,8 @@
         </w:rPr>
         <w:lastRenderedPageBreak/>
         <w:pict w14:anchorId="096A1FC4">
-          <v:shape id="Picture 10" o:spid="_x0000_s2060" type="#_x0000_t75" alt="A cartoon of a beer mug&#13;&#13;&#13;&#13;&#13;&#10;&#13;&#13;&#13;&#13;&#13;&#10;Description automatically generated" style="position:absolute;margin-left:155.15pt;margin-top:20.35pt;width:131.4pt;height:131.4pt;z-index:12;visibility:visible;mso-wrap-style:square;mso-wrap-edited:f;mso-width-percent:0;mso-height-percent:0;mso-wrap-distance-left:9pt;mso-wrap-distance-top:0;mso-wrap-distance-right:9pt;mso-wrap-distance-bottom:0;mso-position-horizontal:absolute;mso-position-horizontal-relative:text;mso-position-vertical:absolute;mso-position-vertical-relative:text;mso-width-percent:0;mso-height-percent:0;mso-width-relative:page;mso-height-relative:page">
-            <v:imagedata r:id="rId37" o:title="A cartoon of a beer mug&#13;&#13;&#13;&#13;&#13;&#10;&#13;&#13;&#13;&#13;&#13;&#10;Description automatically generated"/>
+          <v:shape id="Picture 10" o:spid="_x0000_s2062" type="#_x0000_t75" alt="A cartoon of a beer mug&#13;&#13;&#13;&#13;&#13;&#13;&#10;&#13;&#13;&#13;&#13;&#13;&#13;&#10;Description automatically generated" style="position:absolute;margin-left:155.15pt;margin-top:20.35pt;width:131.4pt;height:131.4pt;z-index:12;visibility:visible;mso-wrap-style:square;mso-wrap-edited:f;mso-width-percent:0;mso-height-percent:0;mso-wrap-distance-left:9pt;mso-wrap-distance-top:0;mso-wrap-distance-right:9pt;mso-wrap-distance-bottom:0;mso-position-horizontal:absolute;mso-position-horizontal-relative:text;mso-position-vertical:absolute;mso-position-vertical-relative:text;mso-width-percent:0;mso-height-percent:0;mso-width-relative:page;mso-height-relative:page">
+            <v:imagedata r:id="rId37" o:title="A cartoon of a beer mug&#13;&#13;&#13;&#13;&#13;&#13;&#10;&#13;&#13;&#13;&#13;&#13;&#13;&#10;Description automatically generated"/>
             <w10:wrap type="topAndBottom"/>
           </v:shape>
         </w:pict>
@@ -11397,7 +11569,7 @@
           <w:noProof/>
         </w:rPr>
         <w:pict w14:anchorId="15C1E1BA">
-          <v:shape id="Graphic 11" o:spid="_x0000_s2059" type="#_x0000_t75" alt="" style="position:absolute;left:0;text-align:left;margin-left:0;margin-top:12.95pt;width:125pt;height:94pt;z-index:13;visibility:visible;mso-wrap-edited:f;mso-width-percent:0;mso-height-percent:0;mso-wrap-distance-left:9pt;mso-wrap-distance-top:0;mso-wrap-distance-right:9pt;mso-wrap-distance-bottom:0;mso-position-horizontal:center;mso-position-horizontal-relative:margin;mso-position-vertical:absolute;mso-position-vertical-relative:text;mso-width-percent:0;mso-height-percent:0;mso-width-relative:page;mso-height-relative:page">
+          <v:shape id="Graphic 11" o:spid="_x0000_s2061" type="#_x0000_t75" alt="" style="position:absolute;left:0;text-align:left;margin-left:0;margin-top:12.95pt;width:125pt;height:94pt;z-index:13;visibility:visible;mso-wrap-edited:f;mso-width-percent:0;mso-height-percent:0;mso-wrap-distance-left:9pt;mso-wrap-distance-top:0;mso-wrap-distance-right:9pt;mso-wrap-distance-bottom:0;mso-position-horizontal:center;mso-position-horizontal-relative:margin;mso-position-vertical:absolute;mso-position-vertical-relative:text;mso-width-percent:0;mso-height-percent:0;mso-width-relative:page;mso-height-relative:page">
             <v:imagedata r:id="rId38" o:title=""/>
             <w10:wrap type="topAndBottom" anchorx="margin"/>
           </v:shape>
@@ -11446,8 +11618,8 @@
           <w:noProof/>
         </w:rPr>
         <w:pict w14:anchorId="4997689B">
-          <v:shape id="Picture 12" o:spid="_x0000_s2058" type="#_x0000_t75" alt="A crowbar on a piece of paper&#13;&#13;&#13;&#13;&#13;&#10;&#13;&#13;&#13;&#13;&#13;&#10;Description automatically generated" style="position:absolute;left:0;text-align:left;margin-left:0;margin-top:38.8pt;width:112.75pt;height:112.75pt;z-index:14;visibility:visible;mso-wrap-style:square;mso-wrap-edited:f;mso-width-percent:0;mso-height-percent:0;mso-wrap-distance-left:9pt;mso-wrap-distance-top:0;mso-wrap-distance-right:9pt;mso-wrap-distance-bottom:0;mso-position-horizontal:center;mso-position-horizontal-relative:margin;mso-position-vertical:absolute;mso-position-vertical-relative:text;mso-width-percent:0;mso-height-percent:0;mso-width-relative:page;mso-height-relative:page">
-            <v:imagedata r:id="rId39" o:title="A crowbar on a piece of paper&#13;&#13;&#13;&#13;&#13;&#10;&#13;&#13;&#13;&#13;&#13;&#10;Description automatically generated"/>
+          <v:shape id="Picture 12" o:spid="_x0000_s2060" type="#_x0000_t75" alt="A crowbar on a piece of paper&#13;&#13;&#13;&#13;&#13;&#13;&#10;&#13;&#13;&#13;&#13;&#13;&#13;&#10;Description automatically generated" style="position:absolute;left:0;text-align:left;margin-left:0;margin-top:38.8pt;width:112.75pt;height:112.75pt;z-index:14;visibility:visible;mso-wrap-style:square;mso-wrap-edited:f;mso-width-percent:0;mso-height-percent:0;mso-wrap-distance-left:9pt;mso-wrap-distance-top:0;mso-wrap-distance-right:9pt;mso-wrap-distance-bottom:0;mso-position-horizontal:center;mso-position-horizontal-relative:margin;mso-position-vertical:absolute;mso-position-vertical-relative:text;mso-width-percent:0;mso-height-percent:0;mso-width-relative:page;mso-height-relative:page">
+            <v:imagedata r:id="rId39" o:title="A crowbar on a piece of paper&#13;&#13;&#13;&#13;&#13;&#13;&#10;&#13;&#13;&#13;&#13;&#13;&#13;&#10;Description automatically generated"/>
             <w10:wrap type="topAndBottom" anchorx="margin"/>
           </v:shape>
         </w:pict>
@@ -11514,8 +11686,8 @@
         </w:rPr>
         <w:lastRenderedPageBreak/>
         <w:pict w14:anchorId="31AF659F">
-          <v:shape id="Picture 13" o:spid="_x0000_s2057" type="#_x0000_t75" alt="A blue square with white letter on it&#13;&#13;&#13;&#13;&#13;&#10;&#13;&#13;&#13;&#13;&#13;&#10;Description automatically generated" style="position:absolute;margin-left:0;margin-top:20.25pt;width:99.1pt;height:92pt;z-index:15;visibility:visible;mso-wrap-style:square;mso-wrap-edited:f;mso-width-percent:0;mso-height-percent:0;mso-wrap-distance-left:9pt;mso-wrap-distance-top:0;mso-wrap-distance-right:9pt;mso-wrap-distance-bottom:0;mso-position-horizontal:center;mso-position-horizontal-relative:margin;mso-position-vertical:absolute;mso-position-vertical-relative:text;mso-width-percent:0;mso-height-percent:0;mso-width-relative:page;mso-height-relative:page">
-            <v:imagedata r:id="rId40" o:title="A blue square with white letter on it&#13;&#13;&#13;&#13;&#13;&#10;&#13;&#13;&#13;&#13;&#13;&#10;Description automatically generated"/>
+          <v:shape id="Picture 13" o:spid="_x0000_s2059" type="#_x0000_t75" alt="A blue square with white letter on it&#13;&#13;&#13;&#13;&#13;&#13;&#10;&#13;&#13;&#13;&#13;&#13;&#13;&#10;Description automatically generated" style="position:absolute;margin-left:0;margin-top:20.25pt;width:99.1pt;height:92pt;z-index:15;visibility:visible;mso-wrap-style:square;mso-wrap-edited:f;mso-width-percent:0;mso-height-percent:0;mso-wrap-distance-left:9pt;mso-wrap-distance-top:0;mso-wrap-distance-right:9pt;mso-wrap-distance-bottom:0;mso-position-horizontal:center;mso-position-horizontal-relative:margin;mso-position-vertical:absolute;mso-position-vertical-relative:text;mso-width-percent:0;mso-height-percent:0;mso-width-relative:page;mso-height-relative:page">
+            <v:imagedata r:id="rId40" o:title="A blue square with white letter on it&#13;&#13;&#13;&#13;&#13;&#13;&#10;&#13;&#13;&#13;&#13;&#13;&#13;&#10;Description automatically generated"/>
             <w10:wrap type="topAndBottom" anchorx="margin"/>
           </v:shape>
         </w:pict>
@@ -11544,8 +11716,8 @@
           <w:noProof/>
         </w:rPr>
         <w:pict w14:anchorId="4563DA19">
-          <v:shape id="Picture 8" o:spid="_x0000_s2056" type="#_x0000_t75" alt="A green square with a white x on it&#13;&#13;&#13;&#13;&#10;&#13;&#13;&#13;&#13;&#10;Description automatically generated" style="position:absolute;left:0;text-align:left;margin-left:170.05pt;margin-top:59.3pt;width:92.95pt;height:86.45pt;z-index:16;visibility:visible;mso-wrap-style:square;mso-wrap-edited:f;mso-width-percent:0;mso-height-percent:0;mso-wrap-distance-left:9pt;mso-wrap-distance-top:0;mso-wrap-distance-right:9pt;mso-wrap-distance-bottom:0;mso-position-horizontal:absolute;mso-position-horizontal-relative:margin;mso-position-vertical:absolute;mso-position-vertical-relative:text;mso-width-percent:0;mso-height-percent:0;mso-width-relative:page;mso-height-relative:page">
-            <v:imagedata r:id="rId41" o:title="A green square with a white x on it&#13;&#13;&#13;&#13;&#10;&#13;&#13;&#13;&#13;&#10;Description automatically generated"/>
+          <v:shape id="Picture 8" o:spid="_x0000_s2058" type="#_x0000_t75" alt="A green square with a white x on it&#13;&#13;&#13;&#13;&#13;&#10;&#13;&#13;&#13;&#13;&#13;&#10;Description automatically generated" style="position:absolute;left:0;text-align:left;margin-left:170.05pt;margin-top:59.3pt;width:92.95pt;height:86.45pt;z-index:16;visibility:visible;mso-wrap-style:square;mso-wrap-edited:f;mso-width-percent:0;mso-height-percent:0;mso-wrap-distance-left:9pt;mso-wrap-distance-top:0;mso-wrap-distance-right:9pt;mso-wrap-distance-bottom:0;mso-position-horizontal:absolute;mso-position-horizontal-relative:margin;mso-position-vertical:absolute;mso-position-vertical-relative:text;mso-width-percent:0;mso-height-percent:0;mso-width-relative:page;mso-height-relative:page">
+            <v:imagedata r:id="rId41" o:title="A green square with a white x on it&#13;&#13;&#13;&#13;&#13;&#10;&#13;&#13;&#13;&#13;&#13;&#10;Description automatically generated"/>
             <w10:wrap type="topAndBottom" anchorx="margin"/>
           </v:shape>
         </w:pict>
@@ -11652,7 +11824,7 @@
         </w:rPr>
       </w:pPr>
       <w:bookmarkStart w:id="26" w:name="_Toc107862684"/>
-      <w:bookmarkStart w:id="27" w:name="_Toc169729337"/>
+      <w:bookmarkStart w:id="27" w:name="_Toc169864170"/>
       <w:r>
         <w:rPr>
           <w:color w:val="202020"/>
@@ -11728,7 +11900,7 @@
         </w:rPr>
       </w:pPr>
       <w:bookmarkStart w:id="28" w:name="_Toc107862685"/>
-      <w:bookmarkStart w:id="29" w:name="_Toc169729338"/>
+      <w:bookmarkStart w:id="29" w:name="_Toc169864171"/>
       <w:r>
         <w:rPr>
           <w:rFonts w:ascii="Trebuchet MS" w:eastAsia="MS Mincho" w:hAnsi="Trebuchet MS" w:cs="Trebuchet MS"/>
@@ -11827,7 +11999,7 @@
       </w:pPr>
       <w:bookmarkStart w:id="30" w:name="_2.2__"/>
       <w:bookmarkStart w:id="31" w:name="_Toc107862686"/>
-      <w:bookmarkStart w:id="32" w:name="_Toc169729339"/>
+      <w:bookmarkStart w:id="32" w:name="_Toc169864172"/>
       <w:bookmarkEnd w:id="30"/>
       <w:r>
         <w:rPr>
@@ -11930,7 +12102,7 @@
         </w:rPr>
       </w:pPr>
       <w:bookmarkStart w:id="33" w:name="_Toc107862687"/>
-      <w:bookmarkStart w:id="34" w:name="_Toc169729340"/>
+      <w:bookmarkStart w:id="34" w:name="_Toc169864173"/>
       <w:r>
         <w:rPr>
           <w:rFonts w:ascii="Trebuchet MS" w:eastAsia="MS Mincho" w:hAnsi="Trebuchet MS" w:cs="Trebuchet MS"/>
@@ -12185,7 +12357,7 @@
         </w:rPr>
       </w:pPr>
       <w:bookmarkStart w:id="35" w:name="_Toc107862688"/>
-      <w:bookmarkStart w:id="36" w:name="_Toc169729341"/>
+      <w:bookmarkStart w:id="36" w:name="_Toc169864174"/>
       <w:r>
         <w:rPr>
           <w:rFonts w:ascii="Trebuchet MS" w:eastAsia="MS Mincho" w:hAnsi="Trebuchet MS" w:cs="Trebuchet MS"/>
@@ -13151,7 +13323,7 @@
         </w:rPr>
       </w:pPr>
       <w:bookmarkStart w:id="37" w:name="_Toc107862689"/>
-      <w:bookmarkStart w:id="38" w:name="_Toc169729342"/>
+      <w:bookmarkStart w:id="38" w:name="_Toc169864175"/>
       <w:r>
         <w:rPr>
           <w:rFonts w:ascii="Trebuchet MS" w:eastAsia="MS Mincho" w:hAnsi="Trebuchet MS" w:cs="Trebuchet MS"/>
@@ -13221,8 +13393,8 @@
           <w:noProof/>
         </w:rPr>
         <w:pict w14:anchorId="315D3D80">
-          <v:shape id="Picture 7" o:spid="_x0000_i1025" type="#_x0000_t75" alt="A screenshot of a computer&#13;&#13;&#13;&#13;&#10;&#13;&#13;&#13;&#13;&#10;Description automatically generated" style="width:440.05pt;height:76.95pt;visibility:visible;mso-wrap-style:square;mso-width-percent:0;mso-height-percent:0;mso-width-percent:0;mso-height-percent:0">
-            <v:imagedata r:id="rId42" o:title="A screenshot of a computer&#13;&#13;&#13;&#13;&#10;&#13;&#13;&#13;&#13;&#10;Description automatically generated"/>
+          <v:shape id="Picture 7" o:spid="_x0000_i1033" type="#_x0000_t75" alt="A screenshot of a computer&#13;&#13;&#13;&#13;&#13;&#10;&#13;&#13;&#13;&#13;&#13;&#10;Description automatically generated" style="width:440pt;height:77.35pt;visibility:visible;mso-wrap-style:square;mso-width-percent:0;mso-height-percent:0;mso-width-percent:0;mso-height-percent:0">
+            <v:imagedata r:id="rId42" o:title="A screenshot of a computer&#13;&#13;&#13;&#13;&#13;&#10;&#13;&#13;&#13;&#13;&#13;&#10;Description automatically generated"/>
           </v:shape>
         </w:pict>
       </w:r>
@@ -13252,7 +13424,7 @@
         </w:rPr>
       </w:pPr>
       <w:bookmarkStart w:id="39" w:name="_Toc107862690"/>
-      <w:bookmarkStart w:id="40" w:name="_Toc169729343"/>
+      <w:bookmarkStart w:id="40" w:name="_Toc169864176"/>
       <w:r>
         <w:rPr>
           <w:rFonts w:ascii="Trebuchet MS" w:eastAsia="MS Mincho" w:hAnsi="Trebuchet MS" w:cs="Trebuchet MS"/>
@@ -13318,7 +13490,7 @@
         </w:rPr>
       </w:pPr>
       <w:bookmarkStart w:id="41" w:name="_Toc107862691"/>
-      <w:bookmarkStart w:id="42" w:name="_Toc169729344"/>
+      <w:bookmarkStart w:id="42" w:name="_Toc169864177"/>
       <w:r>
         <w:rPr>
           <w:rFonts w:ascii="Trebuchet MS" w:eastAsia="MS Mincho" w:hAnsi="Trebuchet MS" w:cs="Trebuchet MS"/>
@@ -13680,7 +13852,7 @@
         </w:rPr>
       </w:pPr>
       <w:bookmarkStart w:id="43" w:name="_Toc107862692"/>
-      <w:bookmarkStart w:id="44" w:name="_Toc169729345"/>
+      <w:bookmarkStart w:id="44" w:name="_Toc169864178"/>
       <w:r>
         <w:rPr>
           <w:rFonts w:ascii="Trebuchet MS" w:eastAsia="MS Mincho" w:hAnsi="Trebuchet MS" w:cs="Trebuchet MS"/>
@@ -15755,7 +15927,7 @@
       </w:pPr>
       <w:bookmarkStart w:id="45" w:name="_2.4__"/>
       <w:bookmarkStart w:id="46" w:name="_Toc107862693"/>
-      <w:bookmarkStart w:id="47" w:name="_Toc169729346"/>
+      <w:bookmarkStart w:id="47" w:name="_Toc169864179"/>
       <w:bookmarkEnd w:id="45"/>
       <w:r>
         <w:rPr>
@@ -15852,7 +16024,7 @@
         </w:rPr>
       </w:pPr>
       <w:bookmarkStart w:id="48" w:name="_Toc107862694"/>
-      <w:bookmarkStart w:id="49" w:name="_Toc169729347"/>
+      <w:bookmarkStart w:id="49" w:name="_Toc169864180"/>
       <w:r>
         <w:rPr>
           <w:rFonts w:ascii="Trebuchet MS" w:eastAsia="MS Mincho" w:hAnsi="Trebuchet MS" w:cs="Trebuchet MS"/>
@@ -16194,7 +16366,7 @@
         </w:rPr>
       </w:pPr>
       <w:bookmarkStart w:id="50" w:name="_Toc107862695"/>
-      <w:bookmarkStart w:id="51" w:name="_Toc169729348"/>
+      <w:bookmarkStart w:id="51" w:name="_Toc169864181"/>
       <w:r>
         <w:rPr>
           <w:rFonts w:ascii="Trebuchet MS" w:eastAsia="MS Mincho" w:hAnsi="Trebuchet MS" w:cs="Trebuchet MS"/>
@@ -16789,7 